<commit_message>
Modifying the structure of the Introduction chapter
</commit_message>
<xml_diff>
--- a/TechnologyDrivenDevelopment.docx
+++ b/TechnologyDrivenDevelopment.docx
@@ -6,17 +6,48 @@
       <w:pPr>
         <w:pStyle w:val="Paper-title"/>
       </w:pPr>
+      <w:commentRangeStart w:id="0"/>
+      <w:commentRangeStart w:id="1"/>
       <w:r>
         <w:rPr>
           <w:bCs/>
         </w:rPr>
-        <w:t>Technology­Driven Development:</w:t>
+        <w:t>Technology</w:t>
       </w:r>
       <w:r>
         <w:rPr>
           <w:bCs/>
+          <w:lang w:eastAsia="ja-JP"/>
+        </w:rPr>
+        <w:t>-</w:t>
+      </w:r>
+      <w:r>
+        <w:rPr>
+          <w:bCs/>
+        </w:rPr>
+        <w:t>Driven Development:</w:t>
+      </w:r>
+      <w:r>
+        <w:rPr>
+          <w:bCs/>
         </w:rPr>
         <w:t>Using Automation and Techniques to Grow an Agile Culture</w:t>
+      </w:r>
+      <w:commentRangeEnd w:id="0"/>
+      <w:r>
+        <w:rPr>
+          <w:rStyle w:val="ad"/>
+          <w:rFonts w:ascii="Times New Roman" w:hAnsi="Times New Roman"/>
+        </w:rPr>
+        <w:commentReference w:id="0"/>
+      </w:r>
+      <w:commentRangeEnd w:id="1"/>
+      <w:r>
+        <w:rPr>
+          <w:rStyle w:val="ad"/>
+          <w:rFonts w:ascii="Times New Roman" w:hAnsi="Times New Roman"/>
+        </w:rPr>
+        <w:commentReference w:id="1"/>
       </w:r>
     </w:p>
     <w:p>
@@ -72,15 +103,14 @@
           <w:highlight w:val="yellow"/>
         </w:rPr>
       </w:pPr>
-      <w:commentRangeStart w:id="0"/>
-      <w:commentRangeStart w:id="1"/>
+      <w:commentRangeStart w:id="2"/>
       <w:r>
         <w:rPr>
           <w:highlight w:val="yellow"/>
         </w:rPr>
         <w:t>Introduction</w:t>
       </w:r>
-      <w:commentRangeEnd w:id="0"/>
+      <w:commentRangeEnd w:id="2"/>
       <w:r>
         <w:rPr>
           <w:rStyle w:val="ad"/>
@@ -89,18 +119,206 @@
           <w:caps w:val="0"/>
           <w:lang w:eastAsia="en-US"/>
         </w:rPr>
-        <w:commentReference w:id="0"/>
-      </w:r>
-      <w:commentRangeEnd w:id="1"/>
-      <w:r>
-        <w:rPr>
-          <w:rStyle w:val="ad"/>
-          <w:rFonts w:ascii="Times New Roman" w:eastAsiaTheme="minorEastAsia" w:hAnsi="Times New Roman"/>
-          <w:bCs w:val="0"/>
-          <w:caps w:val="0"/>
-          <w:lang w:eastAsia="en-US"/>
-        </w:rPr>
-        <w:commentReference w:id="1"/>
+        <w:commentReference w:id="2"/>
+      </w:r>
+    </w:p>
+    <w:p>
+      <w:pPr>
+        <w:pStyle w:val="InitialBodyText"/>
+        <w:rPr>
+          <w:highlight w:val="yellow"/>
+          <w:lang w:eastAsia="ja-JP"/>
+        </w:rPr>
+      </w:pPr>
+      <w:r>
+        <w:rPr>
+          <w:highlight w:val="yellow"/>
+          <w:lang w:eastAsia="ja-JP"/>
+        </w:rPr>
+        <w:t xml:space="preserve">A number of </w:t>
+      </w:r>
+      <w:r>
+        <w:rPr>
+          <w:highlight w:val="yellow"/>
+          <w:lang w:eastAsia="ja-JP"/>
+        </w:rPr>
+        <w:t>engineers</w:t>
+      </w:r>
+      <w:r>
+        <w:rPr>
+          <w:highlight w:val="yellow"/>
+          <w:lang w:eastAsia="ja-JP"/>
+        </w:rPr>
+        <w:t xml:space="preserve"> </w:t>
+      </w:r>
+      <w:r>
+        <w:rPr>
+          <w:highlight w:val="yellow"/>
+          <w:lang w:eastAsia="ja-JP"/>
+        </w:rPr>
+        <w:t>use automation technique</w:t>
+      </w:r>
+      <w:r>
+        <w:rPr>
+          <w:highlight w:val="yellow"/>
+          <w:lang w:eastAsia="ja-JP"/>
+        </w:rPr>
+        <w:t>s</w:t>
+      </w:r>
+      <w:r>
+        <w:rPr>
+          <w:highlight w:val="yellow"/>
+          <w:lang w:eastAsia="ja-JP"/>
+        </w:rPr>
+        <w:t xml:space="preserve"> as a </w:t>
+      </w:r>
+      <w:r>
+        <w:rPr>
+          <w:highlight w:val="yellow"/>
+          <w:lang w:eastAsia="ja-JP"/>
+        </w:rPr>
+        <w:t xml:space="preserve">way of </w:t>
+      </w:r>
+      <w:r>
+        <w:rPr>
+          <w:highlight w:val="yellow"/>
+          <w:lang w:eastAsia="ja-JP"/>
+        </w:rPr>
+        <w:t>streamlining</w:t>
+      </w:r>
+      <w:r>
+        <w:rPr>
+          <w:highlight w:val="yellow"/>
+          <w:lang w:eastAsia="ja-JP"/>
+        </w:rPr>
+        <w:t xml:space="preserve"> their</w:t>
+      </w:r>
+      <w:r>
+        <w:rPr>
+          <w:highlight w:val="yellow"/>
+          <w:lang w:eastAsia="ja-JP"/>
+        </w:rPr>
+        <w:t xml:space="preserve"> work</w:t>
+      </w:r>
+      <w:r>
+        <w:rPr>
+          <w:highlight w:val="yellow"/>
+          <w:lang w:eastAsia="ja-JP"/>
+        </w:rPr>
+        <w:t xml:space="preserve"> over </w:t>
+      </w:r>
+      <w:r>
+        <w:rPr>
+          <w:highlight w:val="yellow"/>
+          <w:lang w:eastAsia="ja-JP"/>
+        </w:rPr>
+        <w:t>the few years.</w:t>
+      </w:r>
+      <w:r>
+        <w:rPr>
+          <w:highlight w:val="yellow"/>
+          <w:lang w:eastAsia="ja-JP"/>
+        </w:rPr>
+        <w:t xml:space="preserve"> </w:t>
+      </w:r>
+    </w:p>
+    <w:p>
+      <w:pPr>
+        <w:pStyle w:val="InitialBodyText"/>
+        <w:rPr>
+          <w:highlight w:val="yellow"/>
+          <w:lang w:eastAsia="ja-JP"/>
+        </w:rPr>
+      </w:pPr>
+    </w:p>
+    <w:p>
+      <w:pPr>
+        <w:pStyle w:val="InitialBodyText"/>
+        <w:rPr>
+          <w:highlight w:val="yellow"/>
+          <w:lang w:eastAsia="ja-JP"/>
+        </w:rPr>
+      </w:pPr>
+      <w:r>
+        <w:rPr>
+          <w:highlight w:val="yellow"/>
+          <w:lang w:eastAsia="ja-JP"/>
+        </w:rPr>
+        <w:t xml:space="preserve">Automation gives </w:t>
+      </w:r>
+      <w:r>
+        <w:rPr>
+          <w:highlight w:val="yellow"/>
+          <w:lang w:eastAsia="ja-JP"/>
+        </w:rPr>
+        <w:t xml:space="preserve">software persons </w:t>
+      </w:r>
+      <w:r>
+        <w:rPr>
+          <w:highlight w:val="yellow"/>
+          <w:lang w:eastAsia="ja-JP"/>
+        </w:rPr>
+        <w:t>some slack.</w:t>
+      </w:r>
+    </w:p>
+    <w:p>
+      <w:pPr>
+        <w:pStyle w:val="InitialBodyText"/>
+        <w:rPr>
+          <w:highlight w:val="yellow"/>
+          <w:lang w:eastAsia="ja-JP"/>
+        </w:rPr>
+      </w:pPr>
+    </w:p>
+    <w:p>
+      <w:pPr>
+        <w:pStyle w:val="InitialBodyText"/>
+        <w:rPr>
+          <w:highlight w:val="yellow"/>
+          <w:lang w:eastAsia="ja-JP"/>
+        </w:rPr>
+      </w:pPr>
+      <w:r>
+        <w:rPr>
+          <w:highlight w:val="yellow"/>
+          <w:lang w:eastAsia="ja-JP"/>
+        </w:rPr>
+        <w:t xml:space="preserve">Although </w:t>
+      </w:r>
+      <w:r>
+        <w:rPr>
+          <w:highlight w:val="yellow"/>
+          <w:lang w:eastAsia="ja-JP"/>
+        </w:rPr>
+        <w:t xml:space="preserve">it is important to make </w:t>
+      </w:r>
+      <w:r>
+        <w:rPr>
+          <w:highlight w:val="yellow"/>
+          <w:lang w:eastAsia="ja-JP"/>
+        </w:rPr>
+        <w:t xml:space="preserve">the </w:t>
+      </w:r>
+      <w:r>
+        <w:rPr>
+          <w:highlight w:val="yellow"/>
+          <w:lang w:eastAsia="ja-JP"/>
+        </w:rPr>
+        <w:t>wor</w:t>
+      </w:r>
+      <w:r>
+        <w:rPr>
+          <w:highlight w:val="yellow"/>
+          <w:lang w:eastAsia="ja-JP"/>
+        </w:rPr>
+        <w:t xml:space="preserve">k more effective than yesterday, </w:t>
+      </w:r>
+      <w:r>
+        <w:rPr>
+          <w:highlight w:val="yellow"/>
+          <w:lang w:eastAsia="ja-JP"/>
+        </w:rPr>
+        <w:t>slack</w:t>
       </w:r>
     </w:p>
     <w:p>
@@ -108,13 +326,419 @@
         <w:pStyle w:val="InitialBodyText"/>
         <w:rPr>
           <w:rFonts w:hint="eastAsia"/>
+          <w:highlight w:val="yellow"/>
+          <w:lang w:eastAsia="ja-JP"/>
+        </w:rPr>
+      </w:pPr>
+      <w:r>
+        <w:rPr>
+          <w:rFonts w:hint="eastAsia"/>
+          <w:highlight w:val="yellow"/>
+          <w:lang w:eastAsia="ja-JP"/>
+        </w:rPr>
+        <w:t>それだけでも意味があるが、それ以上に</w:t>
+      </w:r>
+      <w:r>
+        <w:rPr>
+          <w:highlight w:val="yellow"/>
+          <w:lang w:eastAsia="ja-JP"/>
+        </w:rPr>
+        <w:t>slack</w:t>
+      </w:r>
+      <w:r>
+        <w:rPr>
+          <w:rFonts w:hint="eastAsia"/>
+          <w:highlight w:val="yellow"/>
+          <w:lang w:eastAsia="ja-JP"/>
+        </w:rPr>
+        <w:t>は</w:t>
+      </w:r>
+      <w:r>
+        <w:rPr>
+          <w:rFonts w:hint="eastAsia"/>
+          <w:highlight w:val="yellow"/>
+          <w:lang w:eastAsia="ja-JP"/>
+        </w:rPr>
+        <w:t>学習という側面で多くの示唆を与えてくれる＋技術が</w:t>
+      </w:r>
+      <w:r>
+        <w:rPr>
+          <w:highlight w:val="yellow"/>
+          <w:lang w:eastAsia="ja-JP"/>
+        </w:rPr>
+        <w:t>slack</w:t>
+      </w:r>
+      <w:r>
+        <w:rPr>
+          <w:rFonts w:hint="eastAsia"/>
+          <w:highlight w:val="yellow"/>
+          <w:lang w:eastAsia="ja-JP"/>
+        </w:rPr>
+        <w:t>を更に</w:t>
+      </w:r>
+      <w:r>
+        <w:rPr>
+          <w:highlight w:val="yellow"/>
+          <w:lang w:eastAsia="ja-JP"/>
+        </w:rPr>
+        <w:t>leverage</w:t>
+      </w:r>
+      <w:r>
+        <w:rPr>
+          <w:rFonts w:hint="eastAsia"/>
+          <w:highlight w:val="yellow"/>
+          <w:lang w:eastAsia="ja-JP"/>
+        </w:rPr>
+        <w:t>する</w:t>
+      </w:r>
+    </w:p>
+    <w:p>
+      <w:pPr>
+        <w:pStyle w:val="InitialBodyText"/>
+        <w:rPr>
+          <w:highlight w:val="yellow"/>
+          <w:lang w:eastAsia="ja-JP"/>
+        </w:rPr>
+      </w:pPr>
+    </w:p>
+    <w:p>
+      <w:pPr>
+        <w:pStyle w:val="InitialBodyText"/>
+        <w:rPr>
+          <w:highlight w:val="cyan"/>
+          <w:lang w:eastAsia="ja-JP"/>
+        </w:rPr>
+      </w:pPr>
+      <w:r>
+        <w:rPr>
+          <w:rFonts w:hint="eastAsia"/>
+          <w:highlight w:val="cyan"/>
+          <w:lang w:eastAsia="ja-JP"/>
+        </w:rPr>
+        <w:t>★話す必要がありそうなこと</w:t>
+      </w:r>
+    </w:p>
+    <w:p>
+      <w:pPr>
+        <w:pStyle w:val="InitialBodyText"/>
+        <w:rPr>
+          <w:highlight w:val="cyan"/>
+          <w:lang w:eastAsia="ja-JP"/>
+        </w:rPr>
+      </w:pPr>
+      <w:r>
+        <w:rPr>
+          <w:highlight w:val="cyan"/>
+          <w:lang w:eastAsia="ja-JP"/>
+        </w:rPr>
+        <w:t>We need to nurture team members ASAP.</w:t>
+      </w:r>
+    </w:p>
+    <w:p>
+      <w:pPr>
+        <w:pStyle w:val="InitialBodyText"/>
+        <w:rPr>
+          <w:highlight w:val="cyan"/>
+          <w:lang w:eastAsia="ja-JP"/>
+        </w:rPr>
+      </w:pPr>
+      <w:r>
+        <w:rPr>
+          <w:highlight w:val="cyan"/>
+          <w:lang w:eastAsia="ja-JP"/>
+        </w:rPr>
+        <w:t>We needed to overcome with automation techniques like CI/CD.</w:t>
+      </w:r>
+    </w:p>
+    <w:p>
+      <w:pPr>
+        <w:pStyle w:val="InitialBodyText"/>
+        <w:rPr>
+          <w:lang w:eastAsia="ja-JP"/>
+        </w:rPr>
+      </w:pPr>
+      <w:r>
+        <w:rPr>
+          <w:rFonts w:hint="eastAsia"/>
+          <w:highlight w:val="cyan"/>
+          <w:lang w:eastAsia="ja-JP"/>
+        </w:rPr>
+        <w:t>There are many challenges and lessons learned.</w:t>
+      </w:r>
+    </w:p>
+    <w:p>
+      <w:pPr>
+        <w:pStyle w:val="InitialBodyText"/>
+        <w:rPr>
+          <w:lang w:eastAsia="ja-JP"/>
+        </w:rPr>
+      </w:pPr>
+      <w:r>
+        <w:rPr>
+          <w:rFonts w:hint="eastAsia"/>
+          <w:highlight w:val="cyan"/>
+          <w:lang w:eastAsia="ja-JP"/>
+        </w:rPr>
+        <w:t>数値計測とか</w:t>
+      </w:r>
+    </w:p>
+    <w:p>
+      <w:pPr>
+        <w:pStyle w:val="InitialBodyText"/>
+        <w:rPr>
+          <w:highlight w:val="yellow"/>
+          <w:lang w:eastAsia="ja-JP"/>
+        </w:rPr>
+      </w:pPr>
+    </w:p>
+    <w:p>
+      <w:pPr>
+        <w:pStyle w:val="InitialBodyText"/>
+        <w:rPr>
+          <w:highlight w:val="yellow"/>
+          <w:lang w:eastAsia="ja-JP"/>
+        </w:rPr>
+      </w:pPr>
+      <w:r>
+        <w:rPr>
+          <w:highlight w:val="yellow"/>
+          <w:lang w:eastAsia="ja-JP"/>
+        </w:rPr>
+        <w:t>Automation accelerate feedback.</w:t>
+      </w:r>
+      <w:r>
+        <w:rPr>
+          <w:highlight w:val="yellow"/>
+          <w:lang w:eastAsia="ja-JP"/>
+        </w:rPr>
+        <w:t xml:space="preserve"> </w:t>
+      </w:r>
+      <w:r>
+        <w:rPr>
+          <w:highlight w:val="yellow"/>
+          <w:lang w:eastAsia="ja-JP"/>
+        </w:rPr>
+        <w:t>It enables us to learn more.</w:t>
+      </w:r>
+    </w:p>
+    <w:p>
+      <w:pPr>
+        <w:pStyle w:val="InitialBodyText"/>
+        <w:rPr>
+          <w:rFonts w:hint="eastAsia"/>
+          <w:highlight w:val="yellow"/>
+          <w:lang w:eastAsia="ja-JP"/>
+        </w:rPr>
+      </w:pPr>
+    </w:p>
+    <w:p>
+      <w:pPr>
+        <w:pStyle w:val="InitialBodyText"/>
+        <w:rPr>
+          <w:highlight w:val="yellow"/>
+          <w:lang w:eastAsia="ja-JP"/>
+        </w:rPr>
+      </w:pPr>
+      <w:r>
+        <w:rPr>
+          <w:highlight w:val="yellow"/>
+          <w:lang w:eastAsia="ja-JP"/>
+        </w:rPr>
+        <w:t xml:space="preserve">In Agile way, slack </w:t>
+      </w:r>
+      <w:r>
+        <w:rPr>
+          <w:highlight w:val="yellow"/>
+          <w:lang w:eastAsia="ja-JP"/>
+        </w:rPr>
+        <w:t>gives us the time to think more</w:t>
+      </w:r>
+      <w:r>
+        <w:rPr>
+          <w:highlight w:val="yellow"/>
+          <w:lang w:eastAsia="ja-JP"/>
+        </w:rPr>
+        <w:t xml:space="preserve"> for improving our work.</w:t>
+      </w:r>
+    </w:p>
+    <w:p>
+      <w:pPr>
+        <w:pStyle w:val="InitialBodyText"/>
+        <w:rPr>
+          <w:highlight w:val="yellow"/>
+          <w:lang w:eastAsia="ja-JP"/>
+        </w:rPr>
+      </w:pPr>
+    </w:p>
+    <w:p>
+      <w:pPr>
+        <w:pStyle w:val="InitialBodyText"/>
+        <w:rPr>
+          <w:highlight w:val="yellow"/>
+          <w:lang w:eastAsia="ja-JP"/>
+        </w:rPr>
+      </w:pPr>
+      <w:r>
+        <w:rPr>
+          <w:rFonts w:hint="eastAsia"/>
+          <w:highlight w:val="yellow"/>
+          <w:lang w:eastAsia="ja-JP"/>
+        </w:rPr>
+        <w:t>★</w:t>
+      </w:r>
+      <w:r>
+        <w:rPr>
+          <w:rFonts w:hint="eastAsia"/>
+          <w:highlight w:val="yellow"/>
+          <w:lang w:eastAsia="ja-JP"/>
+        </w:rPr>
+        <w:t>エンジニアだけに限らず。</w:t>
+      </w:r>
+    </w:p>
+    <w:p>
+      <w:pPr>
+        <w:pStyle w:val="InitialBodyText"/>
+        <w:rPr>
+          <w:highlight w:val="yellow"/>
+          <w:lang w:eastAsia="ja-JP"/>
+        </w:rPr>
+      </w:pPr>
+      <w:r>
+        <w:rPr>
+          <w:highlight w:val="yellow"/>
+          <w:lang w:eastAsia="ja-JP"/>
+        </w:rPr>
+        <w:t>In software world, it is very important to support BA, engineers, testers and managers each other to provide</w:t>
+      </w:r>
+      <w:r>
+        <w:rPr>
+          <w:highlight w:val="yellow"/>
+          <w:lang w:eastAsia="ja-JP"/>
+        </w:rPr>
+        <w:t xml:space="preserve"> value.</w:t>
+      </w:r>
+      <w:r>
+        <w:rPr>
+          <w:highlight w:val="yellow"/>
+          <w:lang w:eastAsia="ja-JP"/>
+        </w:rPr>
+        <w:t xml:space="preserve"> </w:t>
+      </w:r>
+      <w:r>
+        <w:rPr>
+          <w:highlight w:val="yellow"/>
+          <w:lang w:eastAsia="ja-JP"/>
+        </w:rPr>
+        <w:t>Streamlining the manager’s tasks, it leverages the collaboration of team members.</w:t>
+      </w:r>
+    </w:p>
+    <w:p>
+      <w:pPr>
+        <w:pStyle w:val="InitialBodyText"/>
+        <w:rPr>
+          <w:highlight w:val="yellow"/>
+          <w:lang w:eastAsia="ja-JP"/>
+        </w:rPr>
+      </w:pPr>
+    </w:p>
+    <w:p>
+      <w:pPr>
+        <w:pStyle w:val="InitialBodyText"/>
+        <w:rPr>
           <w:highlight w:val="lightGray"/>
           <w:lang w:eastAsia="ja-JP"/>
         </w:rPr>
       </w:pPr>
       <w:r>
         <w:rPr>
+          <w:highlight w:val="yellow"/>
+          <w:lang w:eastAsia="ja-JP"/>
+        </w:rPr>
+        <w:t>Just to emphasize the importance of t</w:t>
+      </w:r>
+      <w:r>
+        <w:rPr>
+          <w:highlight w:val="yellow"/>
+          <w:lang w:eastAsia="ja-JP"/>
+        </w:rPr>
+        <w:t>he process is insufficient to improve our work because there is no faculty.</w:t>
+      </w:r>
+    </w:p>
+    <w:p>
+      <w:pPr>
+        <w:pStyle w:val="InitialBodyText"/>
+        <w:rPr>
+          <w:highlight w:val="yellow"/>
+          <w:lang w:eastAsia="ja-JP"/>
+        </w:rPr>
+      </w:pPr>
+      <w:r>
+        <w:rPr>
+          <w:highlight w:val="yellow"/>
+          <w:lang w:eastAsia="ja-JP"/>
+        </w:rPr>
+        <w:t>Though this episode has many challenging stories.</w:t>
+      </w:r>
+    </w:p>
+    <w:p>
+      <w:pPr>
+        <w:pStyle w:val="InitialBodyText"/>
+        <w:rPr>
           <w:highlight w:val="lightGray"/>
+          <w:lang w:eastAsia="ja-JP"/>
+        </w:rPr>
+      </w:pPr>
+    </w:p>
+    <w:p>
+      <w:pPr>
+        <w:pStyle w:val="InitialBodyText"/>
+        <w:rPr>
+          <w:highlight w:val="green"/>
+          <w:lang w:eastAsia="ja-JP"/>
+        </w:rPr>
+      </w:pPr>
+      <w:r>
+        <w:rPr>
+          <w:highlight w:val="green"/>
+          <w:lang w:eastAsia="ja-JP"/>
+        </w:rPr>
+        <w:t>In this paper I would like to explain the power of technology to learn.</w:t>
+      </w:r>
+    </w:p>
+    <w:p>
+      <w:pPr>
+        <w:pStyle w:val="InitialBodyText"/>
+        <w:rPr>
+          <w:lang w:eastAsia="ja-JP"/>
+        </w:rPr>
+      </w:pPr>
+      <w:r>
+        <w:rPr>
+          <w:highlight w:val="green"/>
+        </w:rPr>
+        <w:t>In this paper, first I present the concrete mechanism of “Technology­Driven Development” I have introduced to my team. Then the results of learning, cooperation and product development by the method I proposed. In addition, the problems, possibilities and future of it discussed in the latter part.</w:t>
+      </w:r>
+    </w:p>
+    <w:p>
+      <w:pPr>
+        <w:pStyle w:val="InitialBodyText"/>
+        <w:rPr>
+          <w:highlight w:val="lightGray"/>
+          <w:lang w:eastAsia="ja-JP"/>
+        </w:rPr>
+      </w:pPr>
+    </w:p>
+    <w:p>
+      <w:pPr>
+        <w:pStyle w:val="InitialBodyText"/>
+        <w:rPr>
+          <w:highlight w:val="lightGray"/>
+          <w:lang w:eastAsia="ja-JP"/>
+        </w:rPr>
+      </w:pPr>
+      <w:r>
+        <w:rPr>
+          <w:highlight w:val="lightGray"/>
         </w:rPr>
         <w:t>At the end of April 2013, I started to support one</w:t>
       </w:r>
@@ -143,67 +767,279 @@
       <w:pPr>
         <w:pStyle w:val="InitialBodyText"/>
         <w:rPr>
+          <w:lang w:eastAsia="ja-JP"/>
+        </w:rPr>
+      </w:pPr>
+    </w:p>
+    <w:p>
+      <w:pPr>
+        <w:pStyle w:val="InitialBodyText"/>
+        <w:rPr>
+          <w:lang w:eastAsia="ja-JP"/>
+        </w:rPr>
+      </w:pPr>
+    </w:p>
+    <w:p>
+      <w:pPr>
+        <w:pStyle w:val="InitialBodyText"/>
+        <w:rPr>
+          <w:lang w:eastAsia="ja-JP"/>
+        </w:rPr>
+      </w:pPr>
+    </w:p>
+    <w:p>
+      <w:pPr>
+        <w:autoSpaceDE w:val="0"/>
+        <w:autoSpaceDN w:val="0"/>
+        <w:adjustRightInd w:val="0"/>
+        <w:rPr>
+          <w:rFonts w:ascii="Helvetica" w:hAnsi="Helvetica" w:cs="Helvetica"/>
+          <w:sz w:val="20"/>
+          <w:szCs w:val="20"/>
+          <w:lang w:eastAsia="ja-JP"/>
+        </w:rPr>
+      </w:pPr>
+    </w:p>
+    <w:p>
+      <w:pPr>
+        <w:autoSpaceDE w:val="0"/>
+        <w:autoSpaceDN w:val="0"/>
+        <w:adjustRightInd w:val="0"/>
+        <w:rPr>
+          <w:rFonts w:ascii="Helvetica" w:hAnsi="Helvetica" w:cs="Helvetica"/>
+          <w:sz w:val="20"/>
+          <w:szCs w:val="20"/>
+        </w:rPr>
+      </w:pPr>
+      <w:r>
+        <w:rPr>
+          <w:rFonts w:ascii="Helvetica" w:hAnsi="Helvetica" w:cs="Helvetica"/>
+          <w:sz w:val="20"/>
+          <w:szCs w:val="20"/>
+        </w:rPr>
+        <w:t>特に新人・複数組織・邪魔するマネージャとかの環境では、プロセス面主導で</w:t>
+      </w:r>
+      <w:proofErr w:type="spellStart"/>
+      <w:r>
+        <w:rPr>
+          <w:rFonts w:ascii="Helvetica" w:hAnsi="Helvetica" w:cs="Helvetica"/>
+          <w:sz w:val="20"/>
+          <w:szCs w:val="20"/>
+        </w:rPr>
+        <w:t>の</w:t>
+      </w:r>
+      <w:r>
+        <w:rPr>
+          <w:rFonts w:ascii="Helvetica" w:hAnsi="Helvetica" w:cs="Helvetica"/>
+          <w:sz w:val="20"/>
+          <w:szCs w:val="20"/>
+        </w:rPr>
+        <w:t>Agile</w:t>
+      </w:r>
+      <w:r>
+        <w:rPr>
+          <w:rFonts w:ascii="Helvetica" w:hAnsi="Helvetica" w:cs="Helvetica"/>
+          <w:sz w:val="20"/>
+          <w:szCs w:val="20"/>
+        </w:rPr>
+        <w:t>は極めて難しいと感じた</w:t>
+      </w:r>
+      <w:proofErr w:type="spellEnd"/>
+      <w:r>
+        <w:rPr>
+          <w:rFonts w:ascii="Helvetica" w:hAnsi="Helvetica" w:cs="Helvetica"/>
+          <w:sz w:val="20"/>
+          <w:szCs w:val="20"/>
+        </w:rPr>
+        <w:t>。</w:t>
+      </w:r>
+    </w:p>
+    <w:p>
+      <w:pPr>
+        <w:autoSpaceDE w:val="0"/>
+        <w:autoSpaceDN w:val="0"/>
+        <w:adjustRightInd w:val="0"/>
+        <w:rPr>
+          <w:rFonts w:ascii="Helvetica" w:hAnsi="Helvetica" w:cs="Helvetica"/>
+          <w:sz w:val="20"/>
+          <w:szCs w:val="20"/>
+        </w:rPr>
+      </w:pPr>
+      <w:r>
+        <w:rPr>
+          <w:rFonts w:ascii="Helvetica" w:hAnsi="Helvetica" w:cs="Helvetica"/>
+          <w:sz w:val="20"/>
+          <w:szCs w:val="20"/>
+        </w:rPr>
+        <w:t>一方で、メンバーを急ぎ育成するために、勤務時間を減らす施策の必要性を感じ、自動化を導入したところ、それには学習面以外もに効果があることが分かった。</w:t>
+      </w:r>
+    </w:p>
+    <w:p>
+      <w:pPr>
+        <w:pStyle w:val="InitialBodyText"/>
+        <w:rPr>
+          <w:lang w:eastAsia="ja-JP"/>
+        </w:rPr>
+      </w:pPr>
+      <w:r>
+        <w:rPr>
+          <w:rFonts w:ascii="Helvetica" w:hAnsi="Helvetica" w:cs="Helvetica"/>
+        </w:rPr>
+        <w:t>もちろんそこで新たに見つけた課題（マネージャ層との合意・数値計測による見える化）についても語る。</w:t>
+      </w:r>
+    </w:p>
+    <w:p>
+      <w:pPr>
+        <w:pStyle w:val="InitialBodyText"/>
+        <w:rPr>
+          <w:lang w:eastAsia="ja-JP"/>
+        </w:rPr>
+      </w:pPr>
+    </w:p>
+    <w:p>
+      <w:pPr>
+        <w:pStyle w:val="InitialBodyText"/>
+        <w:rPr>
+          <w:lang w:eastAsia="ja-JP"/>
+        </w:rPr>
+      </w:pPr>
+    </w:p>
+    <w:p>
+      <w:pPr>
+        <w:pStyle w:val="InitialBodyText"/>
+        <w:rPr>
+          <w:lang w:eastAsia="ja-JP"/>
+        </w:rPr>
+      </w:pPr>
+    </w:p>
+    <w:p>
+      <w:pPr>
+        <w:pStyle w:val="InitialBodyText"/>
+        <w:rPr>
+          <w:lang w:eastAsia="ja-JP"/>
+        </w:rPr>
+      </w:pPr>
+    </w:p>
+    <w:p>
+      <w:pPr>
+        <w:pStyle w:val="InitialBodyText"/>
+        <w:rPr>
+          <w:highlight w:val="cyan"/>
+          <w:lang w:eastAsia="ja-JP"/>
+        </w:rPr>
+      </w:pPr>
+      <w:r>
+        <w:rPr>
           <w:rFonts w:hint="eastAsia"/>
-          <w:lang w:eastAsia="ja-JP"/>
-        </w:rPr>
-      </w:pPr>
-    </w:p>
-    <w:p>
-      <w:pPr>
-        <w:pStyle w:val="InitialBodyText"/>
+          <w:highlight w:val="cyan"/>
+          <w:lang w:eastAsia="ja-JP"/>
+        </w:rPr>
+        <w:t>★</w:t>
+      </w:r>
+      <w:r>
+        <w:rPr>
+          <w:highlight w:val="cyan"/>
+          <w:lang w:eastAsia="ja-JP"/>
+        </w:rPr>
+        <w:t>what I did</w:t>
+      </w:r>
+    </w:p>
+    <w:p>
+      <w:pPr>
+        <w:pStyle w:val="InitialBodyText"/>
+        <w:rPr>
+          <w:highlight w:val="cyan"/>
+        </w:rPr>
+      </w:pPr>
+      <w:r>
+        <w:rPr>
+          <w:highlight w:val="cyan"/>
+        </w:rPr>
+        <w:t>Initially I started to use XP practices such as CI/CD, TDD and BDD to make our work more effective, and to support agile processes and mindsets. But I found that these practices drove learning and growth of our team members.</w:t>
+      </w:r>
+    </w:p>
+    <w:p>
+      <w:pPr>
+        <w:pStyle w:val="InitialBodyText"/>
+        <w:rPr>
+          <w:lang w:eastAsia="ja-JP"/>
+        </w:rPr>
+      </w:pPr>
+    </w:p>
+    <w:p>
+      <w:pPr>
+        <w:pStyle w:val="InitialBodyText"/>
+        <w:rPr>
+          <w:lang w:eastAsia="ja-JP"/>
+        </w:rPr>
+      </w:pPr>
+    </w:p>
+    <w:p>
+      <w:pPr>
+        <w:pStyle w:val="InitialBodyText"/>
+        <w:rPr>
+          <w:lang w:eastAsia="ja-JP"/>
+        </w:rPr>
+      </w:pPr>
+    </w:p>
+    <w:p>
+      <w:pPr>
+        <w:pStyle w:val="2"/>
+        <w:rPr>
+          <w:highlight w:val="yellow"/>
+        </w:rPr>
+      </w:pPr>
+      <w:r>
+        <w:rPr>
+          <w:highlight w:val="yellow"/>
+          <w:lang w:eastAsia="ja-JP"/>
+        </w:rPr>
+        <w:t xml:space="preserve">The </w:t>
+      </w:r>
+      <w:r>
+        <w:rPr>
+          <w:highlight w:val="yellow"/>
+          <w:lang w:eastAsia="ja-JP"/>
+        </w:rPr>
+        <w:t>Te</w:t>
+      </w:r>
+      <w:r>
+        <w:rPr>
+          <w:highlight w:val="yellow"/>
+          <w:lang w:eastAsia="ja-JP"/>
+        </w:rPr>
+        <w:t>chnology-Driven Development approach</w:t>
+      </w:r>
+      <w:r>
+        <w:rPr>
+          <w:highlight w:val="yellow"/>
+          <w:lang w:eastAsia="ja-JP"/>
+        </w:rPr>
+        <w:t xml:space="preserve"> in </w:t>
+      </w:r>
+      <w:r>
         <w:rPr>
           <w:rFonts w:hint="eastAsia"/>
-          <w:lang w:eastAsia="ja-JP"/>
-        </w:rPr>
-      </w:pPr>
-    </w:p>
-    <w:p>
-      <w:pPr>
-        <w:pStyle w:val="InitialBodyText"/>
-        <w:rPr>
-          <w:lang w:eastAsia="ja-JP"/>
-        </w:rPr>
-      </w:pPr>
-      <w:r>
-        <w:rPr>
-          <w:lang w:eastAsia="ja-JP"/>
-        </w:rPr>
-        <w:t>We need to nurture team members ASAP</w:t>
-      </w:r>
-      <w:r>
-        <w:rPr>
-          <w:lang w:eastAsia="ja-JP"/>
-        </w:rPr>
-        <w:t>.</w:t>
-      </w:r>
-    </w:p>
-    <w:p>
-      <w:pPr>
-        <w:pStyle w:val="InitialBodyText"/>
-        <w:rPr>
-          <w:lang w:eastAsia="ja-JP"/>
-        </w:rPr>
-      </w:pPr>
-      <w:r>
-        <w:rPr>
-          <w:lang w:eastAsia="ja-JP"/>
-        </w:rPr>
-        <w:t>We needed to overcome with automation techniques like CI/CD.</w:t>
-      </w:r>
-    </w:p>
-    <w:p>
-      <w:pPr>
-        <w:pStyle w:val="InitialBodyText"/>
-        <w:rPr>
-          <w:lang w:eastAsia="ja-JP"/>
-        </w:rPr>
-      </w:pPr>
-      <w:r>
+          <w:highlight w:val="yellow"/>
+          <w:lang w:eastAsia="ja-JP"/>
+        </w:rPr>
+        <w:t>★</w:t>
+      </w:r>
+    </w:p>
+    <w:p>
+      <w:pPr>
+        <w:pStyle w:val="InitialBodyText"/>
         <w:rPr>
           <w:rFonts w:hint="eastAsia"/>
-          <w:lang w:eastAsia="ja-JP"/>
-        </w:rPr>
-        <w:t>There are many challenges and lessons learned.</w:t>
+          <w:highlight w:val="cyan"/>
+          <w:lang w:eastAsia="ja-JP"/>
+        </w:rPr>
+      </w:pPr>
+      <w:r>
+        <w:rPr>
+          <w:highlight w:val="cyan"/>
+        </w:rPr>
+        <w:t>Initially I started to use XP practices such as CI/CD, TDD and BDD to make our work more effective, and to support agile processes and mindsets. But I found that these practices drove learning and growth of our team members.</w:t>
       </w:r>
     </w:p>
     <w:p>
@@ -211,11 +1047,756 @@
         <w:pStyle w:val="InitialBodyText"/>
         <w:rPr>
           <w:rFonts w:hint="eastAsia"/>
-          <w:lang w:eastAsia="ja-JP"/>
-        </w:rPr>
-      </w:pPr>
-      <w:bookmarkStart w:id="2" w:name="_GoBack"/>
-      <w:bookmarkEnd w:id="2"/>
+          <w:highlight w:val="cyan"/>
+          <w:lang w:eastAsia="ja-JP"/>
+        </w:rPr>
+      </w:pPr>
+    </w:p>
+    <w:p>
+      <w:pPr>
+        <w:pStyle w:val="InitialBodyText"/>
+        <w:rPr>
+          <w:lang w:eastAsia="ja-JP"/>
+        </w:rPr>
+      </w:pPr>
+      <w:r>
+        <w:rPr>
+          <w:highlight w:val="cyan"/>
+        </w:rPr>
+        <w:t>Other teams started to adopt our mechanism partially. A lot of developers and managers in our company expressed considerable interest in our model as the new learning model. So I organized this mechanism and named it “Technology­Driven Development”.</w:t>
+      </w:r>
+    </w:p>
+    <w:p>
+      <w:pPr>
+        <w:pStyle w:val="InitialBodyText"/>
+        <w:rPr>
+          <w:rFonts w:hint="eastAsia"/>
+          <w:lang w:eastAsia="ja-JP"/>
+        </w:rPr>
+      </w:pPr>
+    </w:p>
+    <w:p>
+      <w:pPr>
+        <w:pStyle w:val="InitialBodyText"/>
+        <w:rPr>
+          <w:lang w:eastAsia="ja-JP"/>
+        </w:rPr>
+      </w:pPr>
+      <w:bookmarkStart w:id="3" w:name="_GoBack"/>
+      <w:bookmarkEnd w:id="3"/>
+    </w:p>
+    <w:p>
+      <w:pPr>
+        <w:pStyle w:val="InitialBodyText"/>
+        <w:rPr>
+          <w:lang w:eastAsia="ja-JP"/>
+        </w:rPr>
+      </w:pPr>
+    </w:p>
+    <w:p>
+      <w:pPr>
+        <w:pStyle w:val="2"/>
+        <w:rPr>
+          <w:highlight w:val="yellow"/>
+        </w:rPr>
+      </w:pPr>
+      <w:r>
+        <w:rPr>
+          <w:rFonts w:hint="eastAsia"/>
+          <w:highlight w:val="yellow"/>
+          <w:lang w:eastAsia="ja-JP"/>
+        </w:rPr>
+        <w:t>★</w:t>
+      </w:r>
+      <w:r>
+        <w:rPr>
+          <w:rFonts w:hint="eastAsia"/>
+          <w:highlight w:val="yellow"/>
+          <w:lang w:eastAsia="ja-JP"/>
+        </w:rPr>
+        <w:t>Conditions</w:t>
+      </w:r>
+    </w:p>
+    <w:p>
+      <w:pPr>
+        <w:pStyle w:val="InitialBodyText"/>
+        <w:numPr>
+          <w:ilvl w:val="0"/>
+          <w:numId w:val="13"/>
+        </w:numPr>
+        <w:rPr>
+          <w:lang w:eastAsia="ja-JP"/>
+        </w:rPr>
+      </w:pPr>
+      <w:r>
+        <w:rPr>
+          <w:highlight w:val="lightGray"/>
+        </w:rPr>
+        <w:t>The project team was consisted of a business analyst, UI/UX designers, and Developers. We were able to work closely and collaboratively from the start of the project.</w:t>
+      </w:r>
+    </w:p>
+    <w:p>
+      <w:pPr>
+        <w:pStyle w:val="InitialBodyText"/>
+        <w:numPr>
+          <w:ilvl w:val="0"/>
+          <w:numId w:val="13"/>
+        </w:numPr>
+        <w:rPr>
+          <w:lang w:eastAsia="ja-JP"/>
+        </w:rPr>
+      </w:pPr>
+      <w:r>
+        <w:rPr>
+          <w:highlight w:val="lightGray"/>
+        </w:rPr>
+        <w:t>The team members were young and immature. The average age of the team members was under 30. Especially, the average age of the Android developers was around 25. Most of the team members (including me) did not have any experiences of smartphone development. Additionally, the duration of the project was 6 months. Most of the team members did not have any experiences of the “big project” (over a half of year with over 10 members) like this. It was the first time for most of them to work such a long period with over 10 members.</w:t>
+      </w:r>
+    </w:p>
+    <w:p>
+      <w:pPr>
+        <w:pStyle w:val="InitialBodyText"/>
+        <w:numPr>
+          <w:ilvl w:val="0"/>
+          <w:numId w:val="13"/>
+        </w:numPr>
+        <w:rPr>
+          <w:highlight w:val="cyan"/>
+          <w:lang w:eastAsia="ja-JP"/>
+        </w:rPr>
+      </w:pPr>
+      <w:r>
+        <w:rPr>
+          <w:highlight w:val="cyan"/>
+        </w:rPr>
+        <w:t>The team was distributed to two locations. There were tons of miscommunications between each locations.</w:t>
+      </w:r>
+    </w:p>
+    <w:p>
+      <w:pPr>
+        <w:pStyle w:val="InitialBodyText"/>
+        <w:numPr>
+          <w:ilvl w:val="0"/>
+          <w:numId w:val="13"/>
+        </w:numPr>
+        <w:rPr>
+          <w:highlight w:val="cyan"/>
+          <w:lang w:eastAsia="ja-JP"/>
+        </w:rPr>
+      </w:pPr>
+      <w:r>
+        <w:rPr>
+          <w:highlight w:val="cyan"/>
+        </w:rPr>
+        <w:t>Nobody has the experience of Agile practices and mindsets.</w:t>
+      </w:r>
+    </w:p>
+    <w:p>
+      <w:pPr>
+        <w:pStyle w:val="InitialBodyText"/>
+        <w:rPr>
+          <w:rFonts w:cs="Arial"/>
+          <w:bCs/>
+          <w:iCs/>
+          <w:szCs w:val="28"/>
+          <w:highlight w:val="lightGray"/>
+        </w:rPr>
+      </w:pPr>
+    </w:p>
+    <w:p>
+      <w:pPr>
+        <w:pStyle w:val="InitialBodyText"/>
+        <w:rPr>
+          <w:highlight w:val="lightGray"/>
+          <w:lang w:eastAsia="ja-JP"/>
+        </w:rPr>
+      </w:pPr>
+    </w:p>
+    <w:p>
+      <w:pPr>
+        <w:pStyle w:val="2"/>
+        <w:rPr>
+          <w:highlight w:val="lightGray"/>
+        </w:rPr>
+      </w:pPr>
+      <w:r>
+        <w:rPr>
+          <w:highlight w:val="lightGray"/>
+        </w:rPr>
+        <w:t>Problems</w:t>
+      </w:r>
+    </w:p>
+    <w:p>
+      <w:pPr>
+        <w:pStyle w:val="InitialBodyText"/>
+        <w:rPr>
+          <w:highlight w:val="lightGray"/>
+        </w:rPr>
+      </w:pPr>
+      <w:r>
+        <w:rPr>
+          <w:highlight w:val="lightGray"/>
+        </w:rPr>
+        <w:t>We produced the application by reusing and enhancing the existing one. The original application had no automation mechanism for test and release. It took around 1 week to test all features manually before releasing the original one.</w:t>
+      </w:r>
+    </w:p>
+    <w:p>
+      <w:pPr>
+        <w:pStyle w:val="InitialBodyText"/>
+        <w:ind w:firstLineChars="142" w:firstLine="284"/>
+        <w:rPr>
+          <w:lang w:eastAsia="ja-JP"/>
+        </w:rPr>
+      </w:pPr>
+      <w:r>
+        <w:rPr>
+          <w:highlight w:val="lightGray"/>
+        </w:rPr>
+        <w:t>The team members did not have any experiences of Agile, XP and Scrum. (So I entered the team as an Agile Coach for supporting them.) There were no technical backbones like CI/CD and test automation. Many agile apprentices tend to introduce agile processes and mindsets at first without any technical backbones and fail. So I needed to add technical backbones from the start of the project.</w:t>
+      </w:r>
+    </w:p>
+    <w:p>
+      <w:pPr>
+        <w:pStyle w:val="InitialBodyText"/>
+        <w:rPr>
+          <w:lang w:eastAsia="ja-JP"/>
+        </w:rPr>
+      </w:pPr>
+    </w:p>
+    <w:p>
+      <w:pPr>
+        <w:pStyle w:val="InitialBodyText"/>
+        <w:rPr>
+          <w:lang w:eastAsia="ja-JP"/>
+        </w:rPr>
+      </w:pPr>
+      <w:r>
+        <w:rPr>
+          <w:rFonts w:hint="eastAsia"/>
+          <w:lang w:eastAsia="ja-JP"/>
+        </w:rPr>
+        <w:t>3 meanings -&gt; 3 problems</w:t>
+      </w:r>
+    </w:p>
+    <w:p>
+      <w:pPr>
+        <w:pStyle w:val="InitialBodyText"/>
+        <w:numPr>
+          <w:ilvl w:val="0"/>
+          <w:numId w:val="12"/>
+        </w:numPr>
+        <w:rPr>
+          <w:lang w:eastAsia="ja-JP"/>
+        </w:rPr>
+      </w:pPr>
+      <w:r>
+        <w:t>t</w:t>
+      </w:r>
+      <w:r>
+        <w:t>o make the work more effective</w:t>
+      </w:r>
+    </w:p>
+    <w:p>
+      <w:pPr>
+        <w:pStyle w:val="InitialBodyText"/>
+        <w:numPr>
+          <w:ilvl w:val="1"/>
+          <w:numId w:val="12"/>
+        </w:numPr>
+        <w:rPr>
+          <w:lang w:eastAsia="ja-JP"/>
+        </w:rPr>
+      </w:pPr>
+      <w:r>
+        <w:rPr>
+          <w:rFonts w:hint="eastAsia"/>
+          <w:lang w:eastAsia="ja-JP"/>
+        </w:rPr>
+        <w:lastRenderedPageBreak/>
+        <w:t>無理して残業して仕事を片付けるのが当たり前になっていた。</w:t>
+      </w:r>
+    </w:p>
+    <w:p>
+      <w:pPr>
+        <w:pStyle w:val="InitialBodyText"/>
+        <w:numPr>
+          <w:ilvl w:val="0"/>
+          <w:numId w:val="12"/>
+        </w:numPr>
+        <w:rPr>
+          <w:lang w:eastAsia="ja-JP"/>
+        </w:rPr>
+      </w:pPr>
+      <w:r>
+        <w:t>to develop cooperative relationships with stakeholders like the business analyst or managers</w:t>
+      </w:r>
+    </w:p>
+    <w:p>
+      <w:pPr>
+        <w:pStyle w:val="InitialBodyText"/>
+        <w:numPr>
+          <w:ilvl w:val="1"/>
+          <w:numId w:val="12"/>
+        </w:numPr>
+        <w:rPr>
+          <w:lang w:eastAsia="ja-JP"/>
+        </w:rPr>
+      </w:pPr>
+      <w:r>
+        <w:rPr>
+          <w:rFonts w:hint="eastAsia"/>
+          <w:lang w:eastAsia="ja-JP"/>
+        </w:rPr>
+        <w:t>BA = BU</w:t>
+      </w:r>
+    </w:p>
+    <w:p>
+      <w:pPr>
+        <w:pStyle w:val="InitialBodyText"/>
+        <w:numPr>
+          <w:ilvl w:val="2"/>
+          <w:numId w:val="12"/>
+        </w:numPr>
+        <w:rPr>
+          <w:lang w:eastAsia="ja-JP"/>
+        </w:rPr>
+      </w:pPr>
+      <w:r>
+        <w:rPr>
+          <w:rFonts w:hint="eastAsia"/>
+          <w:lang w:eastAsia="ja-JP"/>
+        </w:rPr>
+        <w:t>事業として必要なこと、最初に起案したものを何が何でも放り込むことが仕事</w:t>
+      </w:r>
+    </w:p>
+    <w:p>
+      <w:pPr>
+        <w:pStyle w:val="InitialBodyText"/>
+        <w:numPr>
+          <w:ilvl w:val="1"/>
+          <w:numId w:val="12"/>
+        </w:numPr>
+        <w:rPr>
+          <w:lang w:eastAsia="ja-JP"/>
+        </w:rPr>
+      </w:pPr>
+      <w:r>
+        <w:rPr>
+          <w:rFonts w:hint="eastAsia"/>
+          <w:lang w:eastAsia="ja-JP"/>
+        </w:rPr>
+        <w:t>PM</w:t>
+      </w:r>
+    </w:p>
+    <w:p>
+      <w:pPr>
+        <w:pStyle w:val="InitialBodyText"/>
+        <w:numPr>
+          <w:ilvl w:val="2"/>
+          <w:numId w:val="12"/>
+        </w:numPr>
+        <w:rPr>
+          <w:lang w:eastAsia="ja-JP"/>
+        </w:rPr>
+      </w:pPr>
+      <w:r>
+        <w:rPr>
+          <w:rFonts w:hint="eastAsia"/>
+          <w:lang w:eastAsia="ja-JP"/>
+        </w:rPr>
+        <w:t>BA</w:t>
+      </w:r>
+      <w:r>
+        <w:rPr>
+          <w:rFonts w:hint="eastAsia"/>
+          <w:lang w:eastAsia="ja-JP"/>
+        </w:rPr>
+        <w:t>の言われたことを、優先度などを無視して、メンバーに無理強いすることが仕事</w:t>
+      </w:r>
+    </w:p>
+    <w:p>
+      <w:pPr>
+        <w:pStyle w:val="InitialBodyText"/>
+        <w:numPr>
+          <w:ilvl w:val="1"/>
+          <w:numId w:val="12"/>
+        </w:numPr>
+        <w:rPr>
+          <w:lang w:eastAsia="ja-JP"/>
+        </w:rPr>
+      </w:pPr>
+      <w:r>
+        <w:rPr>
+          <w:rFonts w:hint="eastAsia"/>
+          <w:lang w:eastAsia="ja-JP"/>
+        </w:rPr>
+        <w:t>ただこうしたことは、公開する</w:t>
+      </w:r>
+      <w:r>
+        <w:rPr>
+          <w:rFonts w:hint="eastAsia"/>
+          <w:lang w:eastAsia="ja-JP"/>
+        </w:rPr>
+        <w:t>paper</w:t>
+      </w:r>
+      <w:r>
+        <w:rPr>
+          <w:rFonts w:hint="eastAsia"/>
+          <w:lang w:eastAsia="ja-JP"/>
+        </w:rPr>
+        <w:t>としては書きづらい。。。</w:t>
+      </w:r>
+    </w:p>
+    <w:p>
+      <w:pPr>
+        <w:pStyle w:val="InitialBodyText"/>
+        <w:numPr>
+          <w:ilvl w:val="0"/>
+          <w:numId w:val="12"/>
+        </w:numPr>
+        <w:rPr>
+          <w:lang w:eastAsia="ja-JP"/>
+        </w:rPr>
+      </w:pPr>
+      <w:r>
+        <w:t>to drive learning of t</w:t>
+      </w:r>
+      <w:r>
+        <w:t>he team members</w:t>
+      </w:r>
+    </w:p>
+    <w:p>
+      <w:pPr>
+        <w:pStyle w:val="InitialBodyText"/>
+        <w:numPr>
+          <w:ilvl w:val="1"/>
+          <w:numId w:val="12"/>
+        </w:numPr>
+        <w:rPr>
+          <w:lang w:eastAsia="ja-JP"/>
+        </w:rPr>
+      </w:pPr>
+      <w:r>
+        <w:rPr>
+          <w:rFonts w:hint="eastAsia"/>
+          <w:lang w:eastAsia="ja-JP"/>
+        </w:rPr>
+        <w:t>純粋に社会人として若い</w:t>
+      </w:r>
+    </w:p>
+    <w:p>
+      <w:pPr>
+        <w:pStyle w:val="InitialBodyText"/>
+        <w:numPr>
+          <w:ilvl w:val="1"/>
+          <w:numId w:val="12"/>
+        </w:numPr>
+        <w:rPr>
+          <w:lang w:eastAsia="ja-JP"/>
+        </w:rPr>
+      </w:pPr>
+      <w:r>
+        <w:rPr>
+          <w:rFonts w:hint="eastAsia"/>
+          <w:lang w:eastAsia="ja-JP"/>
+        </w:rPr>
+        <w:t>技術力に限らず、スキルに不足を感じていた</w:t>
+      </w:r>
+    </w:p>
+    <w:p>
+      <w:pPr>
+        <w:pStyle w:val="InitialBodyText"/>
+        <w:numPr>
+          <w:ilvl w:val="1"/>
+          <w:numId w:val="12"/>
+        </w:numPr>
+        <w:rPr>
+          <w:lang w:eastAsia="ja-JP"/>
+        </w:rPr>
+      </w:pPr>
+      <w:r>
+        <w:rPr>
+          <w:rFonts w:hint="eastAsia"/>
+          <w:lang w:eastAsia="ja-JP"/>
+        </w:rPr>
+        <w:t>Agile</w:t>
+      </w:r>
+      <w:r>
+        <w:rPr>
+          <w:rFonts w:hint="eastAsia"/>
+          <w:lang w:eastAsia="ja-JP"/>
+        </w:rPr>
+        <w:t>の知識はなし</w:t>
+      </w:r>
+    </w:p>
+    <w:p>
+      <w:pPr>
+        <w:pStyle w:val="InitialBodyText"/>
+        <w:rPr>
+          <w:lang w:eastAsia="ja-JP"/>
+        </w:rPr>
+      </w:pPr>
+    </w:p>
+    <w:p>
+      <w:pPr>
+        <w:pStyle w:val="InitialBodyText"/>
+        <w:rPr>
+          <w:lang w:eastAsia="ja-JP"/>
+        </w:rPr>
+      </w:pPr>
+    </w:p>
+    <w:p>
+      <w:pPr>
+        <w:pStyle w:val="InitialBodyText"/>
+        <w:rPr>
+          <w:lang w:eastAsia="ja-JP"/>
+        </w:rPr>
+      </w:pPr>
+    </w:p>
+    <w:p>
+      <w:pPr>
+        <w:pStyle w:val="InitialBodyText"/>
+        <w:rPr>
+          <w:highlight w:val="cyan"/>
+          <w:lang w:eastAsia="ja-JP"/>
+        </w:rPr>
+      </w:pPr>
+      <w:r>
+        <w:rPr>
+          <w:rFonts w:hint="eastAsia"/>
+          <w:highlight w:val="cyan"/>
+          <w:lang w:eastAsia="ja-JP"/>
+        </w:rPr>
+        <w:t>誰も</w:t>
+      </w:r>
+      <w:r>
+        <w:rPr>
+          <w:rFonts w:hint="eastAsia"/>
+          <w:highlight w:val="cyan"/>
+          <w:lang w:eastAsia="ja-JP"/>
+        </w:rPr>
+        <w:t>Agile</w:t>
+      </w:r>
+      <w:r>
+        <w:rPr>
+          <w:rFonts w:hint="eastAsia"/>
+          <w:highlight w:val="cyan"/>
+          <w:lang w:eastAsia="ja-JP"/>
+        </w:rPr>
+        <w:t>を経験したことがいない、経験が不足している、複数チーム・ロケーションのためコミュニケーションがかみ合わずに仲が悪いといった悪条件の中</w:t>
+      </w:r>
+    </w:p>
+    <w:p>
+      <w:pPr>
+        <w:pStyle w:val="InitialBodyText"/>
+        <w:rPr>
+          <w:highlight w:val="cyan"/>
+          <w:lang w:eastAsia="ja-JP"/>
+        </w:rPr>
+      </w:pPr>
+      <w:r>
+        <w:rPr>
+          <w:rFonts w:hint="eastAsia"/>
+          <w:highlight w:val="cyan"/>
+          <w:lang w:eastAsia="ja-JP"/>
+        </w:rPr>
+        <w:t>Agile</w:t>
+      </w:r>
+      <w:r>
+        <w:rPr>
+          <w:rFonts w:hint="eastAsia"/>
+          <w:highlight w:val="cyan"/>
+          <w:lang w:eastAsia="ja-JP"/>
+        </w:rPr>
+        <w:t>で進めないとプロジェクトが成功しないという条件下でスタートした。</w:t>
+      </w:r>
+    </w:p>
+    <w:p>
+      <w:pPr>
+        <w:pStyle w:val="InitialBodyText"/>
+        <w:rPr>
+          <w:highlight w:val="cyan"/>
+          <w:lang w:eastAsia="ja-JP"/>
+        </w:rPr>
+      </w:pPr>
+      <w:r>
+        <w:rPr>
+          <w:rFonts w:hint="eastAsia"/>
+          <w:highlight w:val="cyan"/>
+          <w:lang w:eastAsia="ja-JP"/>
+        </w:rPr>
+        <w:t>そこに、</w:t>
+      </w:r>
+      <w:r>
+        <w:rPr>
+          <w:rFonts w:hint="eastAsia"/>
+          <w:highlight w:val="cyan"/>
+          <w:lang w:eastAsia="ja-JP"/>
+        </w:rPr>
+        <w:t>Agile</w:t>
+      </w:r>
+      <w:r>
+        <w:rPr>
+          <w:rFonts w:hint="eastAsia"/>
+          <w:highlight w:val="cyan"/>
+          <w:lang w:eastAsia="ja-JP"/>
+        </w:rPr>
+        <w:t>の技術・マインドセットを教えるために、アジャイルコーチとして参加した。</w:t>
+      </w:r>
+    </w:p>
+    <w:p>
+      <w:pPr>
+        <w:pStyle w:val="InitialBodyText"/>
+        <w:rPr>
+          <w:highlight w:val="cyan"/>
+          <w:lang w:eastAsia="ja-JP"/>
+        </w:rPr>
+      </w:pPr>
+    </w:p>
+    <w:p>
+      <w:pPr>
+        <w:pStyle w:val="InitialBodyText"/>
+        <w:rPr>
+          <w:highlight w:val="cyan"/>
+          <w:lang w:eastAsia="ja-JP"/>
+        </w:rPr>
+      </w:pPr>
+      <w:r>
+        <w:rPr>
+          <w:rFonts w:hint="eastAsia"/>
+          <w:highlight w:val="cyan"/>
+          <w:lang w:eastAsia="ja-JP"/>
+        </w:rPr>
+        <w:t>技術的なアプローチで、メンバーが成長できることが分かった。（×３）</w:t>
+      </w:r>
+    </w:p>
+    <w:p>
+      <w:pPr>
+        <w:pStyle w:val="InitialBodyText"/>
+        <w:rPr>
+          <w:lang w:eastAsia="ja-JP"/>
+        </w:rPr>
+      </w:pPr>
+      <w:r>
+        <w:rPr>
+          <w:rFonts w:hint="eastAsia"/>
+          <w:highlight w:val="cyan"/>
+          <w:lang w:eastAsia="ja-JP"/>
+        </w:rPr>
+        <w:t>一方で、進めていくうちにボトルネックの移動・新しい壁の出現にあい、全て</w:t>
+      </w:r>
+    </w:p>
+    <w:p>
+      <w:pPr>
+        <w:pStyle w:val="InitialBodyText"/>
+        <w:rPr>
+          <w:lang w:eastAsia="ja-JP"/>
+        </w:rPr>
+      </w:pPr>
+    </w:p>
+    <w:p>
+      <w:pPr>
+        <w:pStyle w:val="InitialBodyText"/>
+        <w:rPr>
+          <w:lang w:eastAsia="ja-JP"/>
+        </w:rPr>
+      </w:pPr>
+    </w:p>
+    <w:p>
+      <w:pPr>
+        <w:pStyle w:val="InitialBodyText"/>
+        <w:rPr>
+          <w:lang w:eastAsia="ja-JP"/>
+        </w:rPr>
+      </w:pPr>
+    </w:p>
+    <w:p>
+      <w:pPr>
+        <w:pStyle w:val="2"/>
+        <w:rPr>
+          <w:highlight w:val="yellow"/>
+        </w:rPr>
+      </w:pPr>
+      <w:r>
+        <w:rPr>
+          <w:rFonts w:hint="eastAsia"/>
+          <w:highlight w:val="yellow"/>
+          <w:lang w:eastAsia="ja-JP"/>
+        </w:rPr>
+        <w:t>★</w:t>
+      </w:r>
+      <w:r>
+        <w:rPr>
+          <w:rFonts w:hint="eastAsia"/>
+          <w:highlight w:val="yellow"/>
+          <w:lang w:eastAsia="ja-JP"/>
+        </w:rPr>
+        <w:t>The approach</w:t>
+      </w:r>
+    </w:p>
+    <w:p>
+      <w:pPr>
+        <w:pStyle w:val="InitialBodyText"/>
+        <w:rPr>
+          <w:lang w:eastAsia="ja-JP"/>
+        </w:rPr>
+      </w:pPr>
+      <w:r>
+        <w:t>by technical practices and methods</w:t>
+      </w:r>
+    </w:p>
+    <w:p>
+      <w:pPr>
+        <w:pStyle w:val="InitialBodyText"/>
+        <w:numPr>
+          <w:ilvl w:val="0"/>
+          <w:numId w:val="11"/>
+        </w:numPr>
+        <w:rPr>
+          <w:lang w:eastAsia="ja-JP"/>
+        </w:rPr>
+      </w:pPr>
+      <w:r>
+        <w:t>CI/CD</w:t>
+      </w:r>
+    </w:p>
+    <w:p>
+      <w:pPr>
+        <w:pStyle w:val="InitialBodyText"/>
+        <w:numPr>
+          <w:ilvl w:val="0"/>
+          <w:numId w:val="11"/>
+        </w:numPr>
+        <w:rPr>
+          <w:lang w:eastAsia="ja-JP"/>
+        </w:rPr>
+      </w:pPr>
+      <w:r>
+        <w:t>TDD</w:t>
+      </w:r>
+    </w:p>
+    <w:p>
+      <w:pPr>
+        <w:pStyle w:val="InitialBodyText"/>
+        <w:numPr>
+          <w:ilvl w:val="0"/>
+          <w:numId w:val="11"/>
+        </w:numPr>
+        <w:rPr>
+          <w:lang w:eastAsia="ja-JP"/>
+        </w:rPr>
+      </w:pPr>
+      <w:r>
+        <w:t>BDD</w:t>
+      </w:r>
+    </w:p>
+    <w:p>
+      <w:pPr>
+        <w:pStyle w:val="InitialBodyText"/>
+        <w:rPr>
+          <w:lang w:eastAsia="ja-JP"/>
+        </w:rPr>
+      </w:pPr>
     </w:p>
     <w:p>
       <w:pPr>
@@ -291,6 +1872,30 @@
       <w:pPr>
         <w:pStyle w:val="InitialBodyText"/>
         <w:rPr>
+          <w:lang w:eastAsia="ja-JP"/>
+        </w:rPr>
+      </w:pPr>
+    </w:p>
+    <w:p>
+      <w:pPr>
+        <w:pStyle w:val="InitialBodyText"/>
+        <w:rPr>
+          <w:lang w:eastAsia="ja-JP"/>
+        </w:rPr>
+      </w:pPr>
+    </w:p>
+    <w:p>
+      <w:pPr>
+        <w:pStyle w:val="2"/>
+      </w:pPr>
+      <w:r>
+        <w:t>What I Did</w:t>
+      </w:r>
+    </w:p>
+    <w:p>
+      <w:pPr>
+        <w:pStyle w:val="InitialBodyText"/>
+        <w:rPr>
           <w:highlight w:val="lightGray"/>
         </w:rPr>
       </w:pPr>
@@ -304,6 +1909,7 @@
     <w:p>
       <w:pPr>
         <w:pStyle w:val="InitialBodyText"/>
+        <w:ind w:firstLineChars="142" w:firstLine="284"/>
         <w:rPr>
           <w:lang w:eastAsia="ja-JP"/>
         </w:rPr>
@@ -338,1325 +1944,12 @@
           <w:lang w:eastAsia="ja-JP"/>
         </w:rPr>
       </w:pPr>
-      <w:r>
-        <w:rPr>
-          <w:rFonts w:hint="eastAsia"/>
-          <w:lang w:eastAsia="ja-JP"/>
-        </w:rPr>
-        <w:t>誰も</w:t>
-      </w:r>
-      <w:r>
-        <w:rPr>
-          <w:rFonts w:hint="eastAsia"/>
-          <w:lang w:eastAsia="ja-JP"/>
-        </w:rPr>
-        <w:t>Agile</w:t>
-      </w:r>
-      <w:r>
-        <w:rPr>
-          <w:rFonts w:hint="eastAsia"/>
-          <w:lang w:eastAsia="ja-JP"/>
-        </w:rPr>
-        <w:t>を経験したことがいない、経験が不足している、</w:t>
-      </w:r>
-      <w:r>
-        <w:rPr>
-          <w:rFonts w:hint="eastAsia"/>
-          <w:lang w:eastAsia="ja-JP"/>
-        </w:rPr>
-        <w:t>複数チーム・ロケーションのためコミュニケーションがかみ合わずに仲が悪いといった悪条件の中</w:t>
-      </w:r>
-    </w:p>
-    <w:p>
-      <w:pPr>
-        <w:pStyle w:val="InitialBodyText"/>
-        <w:rPr>
-          <w:lang w:eastAsia="ja-JP"/>
-        </w:rPr>
-      </w:pPr>
-      <w:r>
-        <w:rPr>
-          <w:rFonts w:hint="eastAsia"/>
-          <w:lang w:eastAsia="ja-JP"/>
-        </w:rPr>
-        <w:t>Agile</w:t>
-      </w:r>
-      <w:r>
-        <w:rPr>
-          <w:rFonts w:hint="eastAsia"/>
-          <w:lang w:eastAsia="ja-JP"/>
-        </w:rPr>
-        <w:t>で進めないとプロジェクトが成功しないという条件下でスタートした。</w:t>
-      </w:r>
-    </w:p>
-    <w:p>
-      <w:pPr>
-        <w:pStyle w:val="InitialBodyText"/>
-        <w:rPr>
-          <w:lang w:eastAsia="ja-JP"/>
-        </w:rPr>
-      </w:pPr>
-      <w:r>
-        <w:rPr>
-          <w:rFonts w:hint="eastAsia"/>
-          <w:lang w:eastAsia="ja-JP"/>
-        </w:rPr>
-        <w:t>そこに、</w:t>
-      </w:r>
-      <w:r>
-        <w:rPr>
-          <w:rFonts w:hint="eastAsia"/>
-          <w:lang w:eastAsia="ja-JP"/>
-        </w:rPr>
-        <w:t>Agile</w:t>
-      </w:r>
-      <w:r>
-        <w:rPr>
-          <w:rFonts w:hint="eastAsia"/>
-          <w:lang w:eastAsia="ja-JP"/>
-        </w:rPr>
-        <w:t>の技術・マインドセットを教えるために、アジャイルコーチとして参加した。</w:t>
-      </w:r>
-    </w:p>
-    <w:p>
-      <w:pPr>
-        <w:pStyle w:val="InitialBodyText"/>
-        <w:rPr>
-          <w:lang w:eastAsia="ja-JP"/>
-        </w:rPr>
-      </w:pPr>
-    </w:p>
-    <w:p>
-      <w:pPr>
-        <w:pStyle w:val="InitialBodyText"/>
-        <w:rPr>
-          <w:lang w:eastAsia="ja-JP"/>
-        </w:rPr>
-      </w:pPr>
-      <w:r>
-        <w:rPr>
-          <w:rFonts w:hint="eastAsia"/>
-          <w:lang w:eastAsia="ja-JP"/>
-        </w:rPr>
-        <w:t>技術的なアプローチで、メンバーが成長できることが分かった。（×３）</w:t>
-      </w:r>
-    </w:p>
-    <w:p>
-      <w:pPr>
-        <w:pStyle w:val="InitialBodyText"/>
-        <w:rPr>
-          <w:lang w:eastAsia="ja-JP"/>
-        </w:rPr>
-      </w:pPr>
-      <w:r>
-        <w:rPr>
-          <w:rFonts w:hint="eastAsia"/>
-          <w:lang w:eastAsia="ja-JP"/>
-        </w:rPr>
-        <w:t>一方で、</w:t>
-      </w:r>
-      <w:r>
-        <w:rPr>
-          <w:rFonts w:hint="eastAsia"/>
-          <w:lang w:eastAsia="ja-JP"/>
-        </w:rPr>
-        <w:t>進めていくうちに</w:t>
-      </w:r>
-      <w:r>
-        <w:rPr>
-          <w:rFonts w:hint="eastAsia"/>
-          <w:lang w:eastAsia="ja-JP"/>
-        </w:rPr>
-        <w:t>ボトルネックの移動・新しい壁の出現にあい、全て</w:t>
-      </w:r>
-    </w:p>
-    <w:p>
-      <w:pPr>
-        <w:pStyle w:val="InitialBodyText"/>
-        <w:rPr>
-          <w:lang w:eastAsia="ja-JP"/>
-        </w:rPr>
-      </w:pPr>
-    </w:p>
-    <w:p>
-      <w:pPr>
-        <w:pStyle w:val="InitialBodyText"/>
-        <w:rPr>
-          <w:lang w:eastAsia="ja-JP"/>
-        </w:rPr>
-      </w:pPr>
-    </w:p>
-    <w:p>
-      <w:pPr>
-        <w:pStyle w:val="InitialBodyText"/>
-        <w:rPr>
-          <w:lang w:eastAsia="ja-JP"/>
-        </w:rPr>
-      </w:pPr>
-    </w:p>
-    <w:p>
-      <w:pPr>
-        <w:pStyle w:val="InitialBodyText"/>
-        <w:rPr>
-          <w:lang w:eastAsia="ja-JP"/>
-        </w:rPr>
-      </w:pPr>
-    </w:p>
-    <w:p>
-      <w:pPr>
-        <w:pStyle w:val="InitialBodyText"/>
-        <w:rPr>
-          <w:highlight w:val="green"/>
-          <w:lang w:eastAsia="ja-JP"/>
-        </w:rPr>
-      </w:pPr>
-      <w:r>
-        <w:rPr>
-          <w:rFonts w:hint="eastAsia"/>
-          <w:highlight w:val="green"/>
-          <w:lang w:eastAsia="ja-JP"/>
-        </w:rPr>
-        <w:t>★これは</w:t>
-      </w:r>
-      <w:r>
-        <w:rPr>
-          <w:rFonts w:hint="eastAsia"/>
-          <w:highlight w:val="green"/>
-          <w:lang w:eastAsia="ja-JP"/>
-        </w:rPr>
-        <w:t>Introduction?</w:t>
-      </w:r>
-    </w:p>
-    <w:p>
-      <w:pPr>
-        <w:pStyle w:val="InitialBodyText"/>
-        <w:rPr>
-          <w:lang w:eastAsia="ja-JP"/>
-        </w:rPr>
-      </w:pPr>
-      <w:r>
-        <w:rPr>
-          <w:highlight w:val="green"/>
-        </w:rPr>
-        <w:lastRenderedPageBreak/>
-        <w:t>In this paper, first I present the concrete mechanism of “Technology­Driven Development” I have introduced to my team. Then the results of learning, cooperation and product development by the method I proposed. In addition, the problems, possibilities and future of it discussed in the latter part.</w:t>
-      </w:r>
-    </w:p>
-    <w:p>
-      <w:pPr>
-        <w:pStyle w:val="InitialBodyText"/>
-        <w:rPr>
-          <w:highlight w:val="lightGray"/>
-          <w:lang w:eastAsia="ja-JP"/>
-        </w:rPr>
-      </w:pPr>
-    </w:p>
-    <w:p>
-      <w:pPr>
-        <w:pStyle w:val="InitialBodyText"/>
-        <w:rPr>
-          <w:highlight w:val="lightGray"/>
-          <w:lang w:eastAsia="ja-JP"/>
-        </w:rPr>
-      </w:pPr>
-    </w:p>
-    <w:p>
-      <w:pPr>
-        <w:pStyle w:val="InitialBodyText"/>
-        <w:rPr>
-          <w:highlight w:val="lightGray"/>
-          <w:lang w:eastAsia="ja-JP"/>
-        </w:rPr>
-      </w:pPr>
-    </w:p>
-    <w:p>
-      <w:pPr>
-        <w:pStyle w:val="InitialBodyText"/>
-        <w:rPr>
-          <w:lang w:eastAsia="ja-JP"/>
-        </w:rPr>
-      </w:pPr>
-    </w:p>
-    <w:p>
-      <w:pPr>
-        <w:pStyle w:val="InitialBodyText"/>
-        <w:rPr>
-          <w:lang w:eastAsia="ja-JP"/>
-        </w:rPr>
-      </w:pPr>
-    </w:p>
-    <w:p>
-      <w:pPr>
-        <w:pStyle w:val="InitialBodyText"/>
-        <w:rPr>
-          <w:highlight w:val="magenta"/>
-          <w:lang w:eastAsia="ja-JP"/>
-        </w:rPr>
-      </w:pPr>
-      <w:r>
-        <w:rPr>
-          <w:rFonts w:hint="eastAsia"/>
-          <w:highlight w:val="magenta"/>
-          <w:lang w:eastAsia="ja-JP"/>
-        </w:rPr>
-        <w:t>★</w:t>
-      </w:r>
-      <w:r>
-        <w:rPr>
-          <w:rFonts w:hint="eastAsia"/>
-          <w:highlight w:val="magenta"/>
-          <w:lang w:eastAsia="ja-JP"/>
-        </w:rPr>
-        <w:t>By Rebecca</w:t>
-      </w:r>
-    </w:p>
-    <w:p>
-      <w:pPr>
-        <w:pStyle w:val="af8"/>
-        <w:rPr>
-          <w:highlight w:val="magenta"/>
-        </w:rPr>
-      </w:pPr>
-      <w:r>
-        <w:rPr>
-          <w:rFonts w:hint="eastAsia"/>
-          <w:highlight w:val="magenta"/>
-        </w:rPr>
-        <w:t>"Your experience report should tell your story, explain what happened, why it happened, who it happened to, and why we should care. We are interested in hearing your voice! The best experience reports share not only successes, but also challenges that were overcome, things that were tried, adaptations that were made, and how you and your organization w</w:t>
-      </w:r>
-      <w:r>
-        <w:rPr>
-          <w:rFonts w:hint="eastAsia"/>
-          <w:highlight w:val="magenta"/>
-        </w:rPr>
-        <w:t>ere changed by the experience."</w:t>
-      </w:r>
-    </w:p>
-    <w:p>
-      <w:pPr>
-        <w:pStyle w:val="af8"/>
-      </w:pPr>
-      <w:r>
-        <w:rPr>
-          <w:rFonts w:hint="eastAsia"/>
-          <w:highlight w:val="magenta"/>
-        </w:rPr>
-        <w:t>So far, I haven't seen much in the paper about "who it happened to, and why we should care" and about "but also challenges that were overcome, things that were tried, adaptations that were made". It would be great if you could tell as well about things you tried and they did not work - not telling the success stories onl</w:t>
-      </w:r>
-      <w:r>
-        <w:rPr>
-          <w:rFonts w:hint="eastAsia"/>
-          <w:highlight w:val="magenta"/>
-        </w:rPr>
-        <w:t>y, but as well the failed ones.</w:t>
-      </w:r>
-    </w:p>
-    <w:p>
-      <w:pPr>
-        <w:pStyle w:val="InitialBodyText"/>
-        <w:rPr>
-          <w:lang w:eastAsia="ja-JP"/>
-        </w:rPr>
-      </w:pPr>
-    </w:p>
-    <w:p>
-      <w:pPr>
-        <w:pStyle w:val="InitialBodyText"/>
-        <w:rPr>
-          <w:lang w:eastAsia="ja-JP"/>
-        </w:rPr>
-      </w:pPr>
-    </w:p>
-    <w:p>
-      <w:pPr>
-        <w:pStyle w:val="InitialBodyText"/>
-        <w:rPr>
-          <w:lang w:eastAsia="ja-JP"/>
-        </w:rPr>
-      </w:pPr>
-    </w:p>
-    <w:p>
-      <w:pPr>
-        <w:pStyle w:val="InitialBodyText"/>
-        <w:rPr>
-          <w:lang w:eastAsia="ja-JP"/>
-        </w:rPr>
-      </w:pPr>
-      <w:r>
-        <w:rPr>
-          <w:rFonts w:hint="eastAsia"/>
-          <w:lang w:eastAsia="ja-JP"/>
-        </w:rPr>
-        <w:t>★</w:t>
-      </w:r>
-      <w:r>
-        <w:rPr>
-          <w:rFonts w:hint="eastAsia"/>
-          <w:lang w:eastAsia="ja-JP"/>
-        </w:rPr>
-        <w:t>What to expect</w:t>
-      </w:r>
-    </w:p>
-    <w:p>
-      <w:pPr>
-        <w:pStyle w:val="InitialBodyText"/>
-        <w:rPr>
-          <w:lang w:eastAsia="ja-JP"/>
-        </w:rPr>
-      </w:pPr>
-      <w:r>
-        <w:t xml:space="preserve">by technical practices and methods such as </w:t>
-      </w:r>
-      <w:r>
-        <w:rPr>
-          <w:rFonts w:hint="eastAsia"/>
-          <w:lang w:eastAsia="ja-JP"/>
-        </w:rPr>
-        <w:t>CI/CD,</w:t>
-      </w:r>
-      <w:r>
-        <w:t xml:space="preserve"> TDD and BDD</w:t>
-      </w:r>
-    </w:p>
-    <w:p>
-      <w:pPr>
-        <w:pStyle w:val="InitialBodyText"/>
-        <w:rPr>
-          <w:lang w:eastAsia="ja-JP"/>
-        </w:rPr>
-      </w:pPr>
-      <w:r>
-        <w:rPr>
-          <w:rFonts w:hint="eastAsia"/>
-          <w:lang w:eastAsia="ja-JP"/>
-        </w:rPr>
-        <w:t>数値計測とか入れたいね</w:t>
-      </w:r>
-    </w:p>
-    <w:p>
-      <w:pPr>
-        <w:pStyle w:val="InitialBodyText"/>
-        <w:numPr>
-          <w:ilvl w:val="0"/>
-          <w:numId w:val="10"/>
-        </w:numPr>
-        <w:rPr>
-          <w:lang w:eastAsia="ja-JP"/>
-        </w:rPr>
-      </w:pPr>
-      <w:r>
-        <w:t>t</w:t>
-      </w:r>
-      <w:r>
-        <w:t>o make the work more effective</w:t>
-      </w:r>
-    </w:p>
-    <w:p>
-      <w:pPr>
-        <w:pStyle w:val="InitialBodyText"/>
-        <w:numPr>
-          <w:ilvl w:val="0"/>
-          <w:numId w:val="10"/>
-        </w:numPr>
-        <w:rPr>
-          <w:lang w:eastAsia="ja-JP"/>
-        </w:rPr>
-      </w:pPr>
-      <w:r>
-        <w:t>to develop cooperative relationships with stakeholders like the business analyst or managers</w:t>
-      </w:r>
-    </w:p>
-    <w:p>
-      <w:pPr>
-        <w:pStyle w:val="InitialBodyText"/>
-        <w:numPr>
-          <w:ilvl w:val="0"/>
-          <w:numId w:val="10"/>
-        </w:numPr>
-        <w:rPr>
-          <w:lang w:eastAsia="ja-JP"/>
-        </w:rPr>
-      </w:pPr>
-      <w:r>
-        <w:t>to drive learning of the team members</w:t>
-      </w:r>
-    </w:p>
-    <w:p>
-      <w:pPr>
-        <w:pStyle w:val="InitialBodyText"/>
-        <w:rPr>
-          <w:lang w:eastAsia="ja-JP"/>
-        </w:rPr>
-      </w:pPr>
-    </w:p>
-    <w:p>
-      <w:pPr>
-        <w:pStyle w:val="InitialBodyText"/>
-        <w:rPr>
-          <w:lang w:eastAsia="ja-JP"/>
-        </w:rPr>
-      </w:pPr>
-      <w:r>
-        <w:rPr>
-          <w:rFonts w:hint="eastAsia"/>
-          <w:lang w:eastAsia="ja-JP"/>
-        </w:rPr>
-        <w:t>★</w:t>
-      </w:r>
-      <w:r>
-        <w:rPr>
-          <w:lang w:eastAsia="ja-JP"/>
-        </w:rPr>
-        <w:t>F</w:t>
-      </w:r>
-      <w:r>
-        <w:rPr>
-          <w:rFonts w:hint="eastAsia"/>
-          <w:lang w:eastAsia="ja-JP"/>
-        </w:rPr>
-        <w:t xml:space="preserve">ail </w:t>
-      </w:r>
-      <w:r>
-        <w:rPr>
-          <w:rFonts w:hint="eastAsia"/>
-          <w:lang w:eastAsia="ja-JP"/>
-        </w:rPr>
-        <w:t>したもの</w:t>
-      </w:r>
-    </w:p>
-    <w:p>
-      <w:pPr>
-        <w:pStyle w:val="InitialBodyText"/>
-        <w:rPr>
-          <w:lang w:eastAsia="ja-JP"/>
-        </w:rPr>
-      </w:pPr>
-      <w:r>
-        <w:rPr>
-          <w:rFonts w:hint="eastAsia"/>
-          <w:lang w:eastAsia="ja-JP"/>
-        </w:rPr>
-        <w:t>・</w:t>
-      </w:r>
-      <w:r>
-        <w:rPr>
-          <w:rFonts w:hint="eastAsia"/>
-          <w:lang w:eastAsia="ja-JP"/>
-        </w:rPr>
-        <w:t>BDD</w:t>
-      </w:r>
-      <w:r>
-        <w:rPr>
-          <w:rFonts w:hint="eastAsia"/>
-          <w:lang w:eastAsia="ja-JP"/>
-        </w:rPr>
-        <w:t>を</w:t>
-      </w:r>
-      <w:proofErr w:type="spellStart"/>
-      <w:r>
-        <w:rPr>
-          <w:rFonts w:hint="eastAsia"/>
-          <w:lang w:eastAsia="ja-JP"/>
-        </w:rPr>
-        <w:t>BA&amp;Designer</w:t>
-      </w:r>
-      <w:proofErr w:type="spellEnd"/>
-      <w:r>
-        <w:rPr>
-          <w:rFonts w:hint="eastAsia"/>
-          <w:lang w:eastAsia="ja-JP"/>
-        </w:rPr>
-        <w:t>にやってもらうこと</w:t>
-      </w:r>
-    </w:p>
-    <w:p>
-      <w:pPr>
-        <w:pStyle w:val="InitialBodyText"/>
-        <w:rPr>
-          <w:lang w:eastAsia="ja-JP"/>
-        </w:rPr>
-      </w:pPr>
-    </w:p>
-    <w:p>
-      <w:pPr>
-        <w:pStyle w:val="InitialBodyText"/>
-        <w:rPr>
-          <w:lang w:eastAsia="ja-JP"/>
-        </w:rPr>
-      </w:pPr>
-    </w:p>
-    <w:p>
-      <w:pPr>
-        <w:pStyle w:val="InitialBodyText"/>
-        <w:rPr>
-          <w:lang w:eastAsia="ja-JP"/>
-        </w:rPr>
-      </w:pPr>
-    </w:p>
-    <w:p>
-      <w:pPr>
-        <w:pStyle w:val="InitialBodyText"/>
-        <w:rPr>
-          <w:lang w:eastAsia="ja-JP"/>
-        </w:rPr>
-      </w:pPr>
-    </w:p>
-    <w:p>
-      <w:pPr>
-        <w:pStyle w:val="InitialBodyText"/>
-        <w:rPr>
-          <w:lang w:eastAsia="ja-JP"/>
-        </w:rPr>
-      </w:pPr>
-    </w:p>
-    <w:p>
-      <w:pPr>
-        <w:pStyle w:val="InitialBodyText"/>
-        <w:rPr>
-          <w:lang w:eastAsia="ja-JP"/>
-        </w:rPr>
-      </w:pPr>
-    </w:p>
-    <w:p>
-      <w:pPr>
-        <w:pStyle w:val="InitialBodyText"/>
-        <w:rPr>
-          <w:lang w:eastAsia="ja-JP"/>
-        </w:rPr>
-      </w:pPr>
-    </w:p>
-    <w:p>
-      <w:pPr>
-        <w:pStyle w:val="InitialBodyText"/>
-        <w:rPr>
-          <w:lang w:eastAsia="ja-JP"/>
-        </w:rPr>
-      </w:pPr>
-    </w:p>
-    <w:p>
-      <w:pPr>
-        <w:pStyle w:val="2"/>
-        <w:rPr>
-          <w:highlight w:val="yellow"/>
-        </w:rPr>
-      </w:pPr>
-      <w:r>
-        <w:rPr>
-          <w:rFonts w:hint="eastAsia"/>
-          <w:highlight w:val="yellow"/>
-          <w:lang w:eastAsia="ja-JP"/>
-        </w:rPr>
-        <w:t>★</w:t>
-      </w:r>
-      <w:r>
-        <w:rPr>
-          <w:rFonts w:hint="eastAsia"/>
-          <w:highlight w:val="yellow"/>
-          <w:lang w:eastAsia="ja-JP"/>
-        </w:rPr>
-        <w:t>Conditions</w:t>
-      </w:r>
-    </w:p>
-    <w:p>
-      <w:pPr>
-        <w:pStyle w:val="InitialBodyText"/>
-        <w:rPr>
-          <w:lang w:eastAsia="ja-JP"/>
-        </w:rPr>
-      </w:pPr>
-      <w:r>
-        <w:rPr>
-          <w:rFonts w:hint="eastAsia"/>
-          <w:lang w:eastAsia="ja-JP"/>
-        </w:rPr>
-        <w:t>前提</w:t>
-      </w:r>
-    </w:p>
-    <w:p>
-      <w:pPr>
-        <w:pStyle w:val="InitialBodyText"/>
-        <w:numPr>
-          <w:ilvl w:val="0"/>
-          <w:numId w:val="13"/>
-        </w:numPr>
-        <w:rPr>
-          <w:lang w:eastAsia="ja-JP"/>
-        </w:rPr>
-      </w:pPr>
-      <w:r>
-        <w:rPr>
-          <w:lang w:eastAsia="ja-JP"/>
-        </w:rPr>
-        <w:t>A</w:t>
-      </w:r>
-      <w:r>
-        <w:rPr>
-          <w:rFonts w:hint="eastAsia"/>
-          <w:lang w:eastAsia="ja-JP"/>
-        </w:rPr>
-        <w:t>re</w:t>
-      </w:r>
-    </w:p>
-    <w:p>
-      <w:pPr>
-        <w:pStyle w:val="InitialBodyText"/>
-        <w:numPr>
-          <w:ilvl w:val="0"/>
-          <w:numId w:val="13"/>
-        </w:numPr>
-        <w:rPr>
-          <w:highlight w:val="cyan"/>
-          <w:lang w:eastAsia="ja-JP"/>
-        </w:rPr>
-      </w:pPr>
-      <w:r>
-        <w:rPr>
-          <w:highlight w:val="cyan"/>
-        </w:rPr>
-        <w:t>The team was distributed to two locations. There were tons of miscommunications between each locations.</w:t>
-      </w:r>
-    </w:p>
-    <w:p>
-      <w:pPr>
-        <w:pStyle w:val="InitialBodyText"/>
-        <w:rPr>
-          <w:lang w:eastAsia="ja-JP"/>
-        </w:rPr>
-      </w:pPr>
-    </w:p>
-    <w:p>
-      <w:pPr>
-        <w:pStyle w:val="InitialBodyText"/>
-        <w:rPr>
-          <w:lang w:eastAsia="ja-JP"/>
-        </w:rPr>
-      </w:pPr>
-    </w:p>
-    <w:p>
-      <w:pPr>
-        <w:pStyle w:val="2"/>
-        <w:rPr>
-          <w:highlight w:val="lightGray"/>
-        </w:rPr>
-      </w:pPr>
-      <w:r>
-        <w:rPr>
-          <w:highlight w:val="lightGray"/>
-        </w:rPr>
-        <w:t>Team and Members</w:t>
-      </w:r>
-    </w:p>
-    <w:p>
-      <w:pPr>
-        <w:pStyle w:val="InitialBodyText"/>
-        <w:rPr>
-          <w:highlight w:val="lightGray"/>
-        </w:rPr>
-      </w:pPr>
-      <w:r>
-        <w:rPr>
-          <w:highlight w:val="lightGray"/>
-        </w:rPr>
-        <w:t>The project team was consisted of a business analyst, UI/UX designers, and Developers. We were able to work closely and collaboratively from the start of the project.</w:t>
-      </w:r>
-    </w:p>
-    <w:p>
-      <w:pPr>
-        <w:pStyle w:val="InitialBodyText"/>
-        <w:ind w:firstLineChars="142" w:firstLine="284"/>
-        <w:rPr>
-          <w:highlight w:val="lightGray"/>
-          <w:lang w:eastAsia="ja-JP"/>
-        </w:rPr>
-      </w:pPr>
-      <w:r>
-        <w:rPr>
-          <w:highlight w:val="lightGray"/>
-        </w:rPr>
-        <w:t xml:space="preserve">The team members were young and immature. The average age of the team members was under 30. Especially, the average age of the Android developers was around 25. Most of the team members (including me) did not have any experiences of smartphone development. Additionally, the duration of the project was 6 months. Most of the team members did not have any experiences of the “big project” (over a half of year with </w:t>
-      </w:r>
-      <w:r>
-        <w:rPr>
-          <w:highlight w:val="lightGray"/>
-        </w:rPr>
-        <w:lastRenderedPageBreak/>
-        <w:t>over 10 members) like this. It was the first time for most of them to work such a long period with over 10 members.</w:t>
-      </w:r>
-    </w:p>
-    <w:p>
-      <w:pPr>
-        <w:pStyle w:val="InitialBodyText"/>
-        <w:ind w:firstLineChars="142" w:firstLine="284"/>
-        <w:rPr>
-          <w:highlight w:val="lightGray"/>
-          <w:lang w:eastAsia="ja-JP"/>
-        </w:rPr>
-      </w:pPr>
-      <w:r>
-        <w:rPr>
-          <w:highlight w:val="lightGray"/>
-        </w:rPr>
-        <w:t>The team was distributed to two locations. There were tons of miscommunications between each locations.</w:t>
-      </w:r>
-    </w:p>
-    <w:p>
-      <w:pPr>
-        <w:pStyle w:val="InitialBodyText"/>
-        <w:rPr>
-          <w:highlight w:val="lightGray"/>
-          <w:lang w:eastAsia="ja-JP"/>
-        </w:rPr>
-      </w:pPr>
-    </w:p>
-    <w:p>
-      <w:pPr>
-        <w:pStyle w:val="2"/>
-        <w:rPr>
-          <w:highlight w:val="lightGray"/>
-        </w:rPr>
-      </w:pPr>
-      <w:r>
-        <w:rPr>
-          <w:highlight w:val="lightGray"/>
-        </w:rPr>
-        <w:t>Problems</w:t>
-      </w:r>
-    </w:p>
-    <w:p>
-      <w:pPr>
-        <w:pStyle w:val="InitialBodyText"/>
-        <w:rPr>
-          <w:highlight w:val="lightGray"/>
-        </w:rPr>
-      </w:pPr>
-      <w:r>
-        <w:rPr>
-          <w:highlight w:val="lightGray"/>
-        </w:rPr>
-        <w:t>We produced the application by reusing and enhancing the existing one. The original application had no automation mechanism for test and release. It took around 1 week to test all features manually before releasing the original one.</w:t>
-      </w:r>
-    </w:p>
-    <w:p>
-      <w:pPr>
-        <w:pStyle w:val="InitialBodyText"/>
-        <w:ind w:firstLineChars="142" w:firstLine="284"/>
-        <w:rPr>
-          <w:lang w:eastAsia="ja-JP"/>
-        </w:rPr>
-      </w:pPr>
-      <w:r>
-        <w:rPr>
-          <w:highlight w:val="lightGray"/>
-        </w:rPr>
-        <w:t>The team members did not have any experiences of Agile, XP and Scrum. (So I entered the team as an Agile Coach for supporting them.) There were no technical backbones like CI/CD and test automation. Many agile apprentices tend to introduce agile processes and mindsets at first without any technical backbones and fail. So I needed to add technical backbones from the start of the project.</w:t>
-      </w:r>
-    </w:p>
-    <w:p>
-      <w:pPr>
-        <w:pStyle w:val="InitialBodyText"/>
-        <w:rPr>
-          <w:lang w:eastAsia="ja-JP"/>
-        </w:rPr>
-      </w:pPr>
-    </w:p>
-    <w:p>
-      <w:pPr>
-        <w:pStyle w:val="InitialBodyText"/>
-        <w:rPr>
-          <w:lang w:eastAsia="ja-JP"/>
-        </w:rPr>
-      </w:pPr>
-      <w:r>
-        <w:rPr>
-          <w:rFonts w:hint="eastAsia"/>
-          <w:lang w:eastAsia="ja-JP"/>
-        </w:rPr>
-        <w:t>3 meanings -&gt; 3 problems</w:t>
-      </w:r>
-    </w:p>
-    <w:p>
-      <w:pPr>
-        <w:pStyle w:val="InitialBodyText"/>
-        <w:numPr>
-          <w:ilvl w:val="0"/>
-          <w:numId w:val="12"/>
-        </w:numPr>
-        <w:rPr>
-          <w:lang w:eastAsia="ja-JP"/>
-        </w:rPr>
-      </w:pPr>
-      <w:r>
-        <w:t>t</w:t>
-      </w:r>
-      <w:r>
-        <w:t>o make the work more effective</w:t>
-      </w:r>
-    </w:p>
-    <w:p>
-      <w:pPr>
-        <w:pStyle w:val="InitialBodyText"/>
-        <w:numPr>
-          <w:ilvl w:val="1"/>
-          <w:numId w:val="12"/>
-        </w:numPr>
-        <w:rPr>
-          <w:lang w:eastAsia="ja-JP"/>
-        </w:rPr>
-      </w:pPr>
-      <w:r>
-        <w:rPr>
-          <w:rFonts w:hint="eastAsia"/>
-          <w:lang w:eastAsia="ja-JP"/>
-        </w:rPr>
-        <w:t>無理して残業して仕事を片付けるのが当たり前になっていた。</w:t>
-      </w:r>
-    </w:p>
-    <w:p>
-      <w:pPr>
-        <w:pStyle w:val="InitialBodyText"/>
-        <w:numPr>
-          <w:ilvl w:val="0"/>
-          <w:numId w:val="12"/>
-        </w:numPr>
-        <w:rPr>
-          <w:lang w:eastAsia="ja-JP"/>
-        </w:rPr>
-      </w:pPr>
-      <w:r>
-        <w:t>to develop cooperative relationships with stakeholders like the business analyst or managers</w:t>
-      </w:r>
-    </w:p>
-    <w:p>
-      <w:pPr>
-        <w:pStyle w:val="InitialBodyText"/>
-        <w:numPr>
-          <w:ilvl w:val="1"/>
-          <w:numId w:val="12"/>
-        </w:numPr>
-        <w:rPr>
-          <w:lang w:eastAsia="ja-JP"/>
-        </w:rPr>
-      </w:pPr>
-      <w:r>
-        <w:rPr>
-          <w:rFonts w:hint="eastAsia"/>
-          <w:lang w:eastAsia="ja-JP"/>
-        </w:rPr>
-        <w:t>BA = BU</w:t>
-      </w:r>
-    </w:p>
-    <w:p>
-      <w:pPr>
-        <w:pStyle w:val="InitialBodyText"/>
-        <w:numPr>
-          <w:ilvl w:val="2"/>
-          <w:numId w:val="12"/>
-        </w:numPr>
-        <w:rPr>
-          <w:lang w:eastAsia="ja-JP"/>
-        </w:rPr>
-      </w:pPr>
-      <w:r>
-        <w:rPr>
-          <w:rFonts w:hint="eastAsia"/>
-          <w:lang w:eastAsia="ja-JP"/>
-        </w:rPr>
-        <w:t>事業として必要なこと、最初に起案したものを何が何でも放り込むことが仕事</w:t>
-      </w:r>
-    </w:p>
-    <w:p>
-      <w:pPr>
-        <w:pStyle w:val="InitialBodyText"/>
-        <w:numPr>
-          <w:ilvl w:val="1"/>
-          <w:numId w:val="12"/>
-        </w:numPr>
-        <w:rPr>
-          <w:lang w:eastAsia="ja-JP"/>
-        </w:rPr>
-      </w:pPr>
-      <w:r>
-        <w:rPr>
-          <w:rFonts w:hint="eastAsia"/>
-          <w:lang w:eastAsia="ja-JP"/>
-        </w:rPr>
-        <w:t>PM</w:t>
-      </w:r>
-    </w:p>
-    <w:p>
-      <w:pPr>
-        <w:pStyle w:val="InitialBodyText"/>
-        <w:numPr>
-          <w:ilvl w:val="2"/>
-          <w:numId w:val="12"/>
-        </w:numPr>
-        <w:rPr>
-          <w:lang w:eastAsia="ja-JP"/>
-        </w:rPr>
-      </w:pPr>
-      <w:r>
-        <w:rPr>
-          <w:rFonts w:hint="eastAsia"/>
-          <w:lang w:eastAsia="ja-JP"/>
-        </w:rPr>
-        <w:t>BA</w:t>
-      </w:r>
-      <w:r>
-        <w:rPr>
-          <w:rFonts w:hint="eastAsia"/>
-          <w:lang w:eastAsia="ja-JP"/>
-        </w:rPr>
-        <w:t>の言われたことを、優先度などを無視して、メンバーに無理強いすることが仕事</w:t>
-      </w:r>
-    </w:p>
-    <w:p>
-      <w:pPr>
-        <w:pStyle w:val="InitialBodyText"/>
-        <w:numPr>
-          <w:ilvl w:val="1"/>
-          <w:numId w:val="12"/>
-        </w:numPr>
-        <w:rPr>
-          <w:lang w:eastAsia="ja-JP"/>
-        </w:rPr>
-      </w:pPr>
-      <w:r>
-        <w:rPr>
-          <w:rFonts w:hint="eastAsia"/>
-          <w:lang w:eastAsia="ja-JP"/>
-        </w:rPr>
-        <w:t>ただこうしたことは、公開する</w:t>
-      </w:r>
-      <w:r>
-        <w:rPr>
-          <w:rFonts w:hint="eastAsia"/>
-          <w:lang w:eastAsia="ja-JP"/>
-        </w:rPr>
-        <w:t>paper</w:t>
-      </w:r>
-      <w:r>
-        <w:rPr>
-          <w:rFonts w:hint="eastAsia"/>
-          <w:lang w:eastAsia="ja-JP"/>
-        </w:rPr>
-        <w:t>としては書きづらい。。。</w:t>
-      </w:r>
-    </w:p>
-    <w:p>
-      <w:pPr>
-        <w:pStyle w:val="InitialBodyText"/>
-        <w:numPr>
-          <w:ilvl w:val="0"/>
-          <w:numId w:val="12"/>
-        </w:numPr>
-        <w:rPr>
-          <w:lang w:eastAsia="ja-JP"/>
-        </w:rPr>
-      </w:pPr>
-      <w:r>
-        <w:t>to drive learning of t</w:t>
-      </w:r>
-      <w:r>
-        <w:t>he team members</w:t>
-      </w:r>
-    </w:p>
-    <w:p>
-      <w:pPr>
-        <w:pStyle w:val="InitialBodyText"/>
-        <w:numPr>
-          <w:ilvl w:val="1"/>
-          <w:numId w:val="12"/>
-        </w:numPr>
-        <w:rPr>
-          <w:lang w:eastAsia="ja-JP"/>
-        </w:rPr>
-      </w:pPr>
-      <w:r>
-        <w:rPr>
-          <w:rFonts w:hint="eastAsia"/>
-          <w:lang w:eastAsia="ja-JP"/>
-        </w:rPr>
-        <w:t>純粋に社会人として若い</w:t>
-      </w:r>
-    </w:p>
-    <w:p>
-      <w:pPr>
-        <w:pStyle w:val="InitialBodyText"/>
-        <w:numPr>
-          <w:ilvl w:val="1"/>
-          <w:numId w:val="12"/>
-        </w:numPr>
-        <w:rPr>
-          <w:lang w:eastAsia="ja-JP"/>
-        </w:rPr>
-      </w:pPr>
-      <w:r>
-        <w:rPr>
-          <w:rFonts w:hint="eastAsia"/>
-          <w:lang w:eastAsia="ja-JP"/>
-        </w:rPr>
-        <w:t>技術力に限らず、スキルに不足を感じていた</w:t>
-      </w:r>
-    </w:p>
-    <w:p>
-      <w:pPr>
-        <w:pStyle w:val="InitialBodyText"/>
-        <w:numPr>
-          <w:ilvl w:val="1"/>
-          <w:numId w:val="12"/>
-        </w:numPr>
-        <w:rPr>
-          <w:lang w:eastAsia="ja-JP"/>
-        </w:rPr>
-      </w:pPr>
-      <w:r>
-        <w:rPr>
-          <w:rFonts w:hint="eastAsia"/>
-          <w:lang w:eastAsia="ja-JP"/>
-        </w:rPr>
-        <w:t>Agile</w:t>
-      </w:r>
-      <w:r>
-        <w:rPr>
-          <w:rFonts w:hint="eastAsia"/>
-          <w:lang w:eastAsia="ja-JP"/>
-        </w:rPr>
-        <w:t>の知識はなし</w:t>
-      </w:r>
-    </w:p>
-    <w:p>
-      <w:pPr>
-        <w:pStyle w:val="InitialBodyText"/>
-        <w:rPr>
-          <w:lang w:eastAsia="ja-JP"/>
-        </w:rPr>
-      </w:pPr>
-    </w:p>
-    <w:p>
-      <w:pPr>
-        <w:pStyle w:val="InitialBodyText"/>
-        <w:rPr>
-          <w:lang w:eastAsia="ja-JP"/>
-        </w:rPr>
-      </w:pPr>
-    </w:p>
-    <w:p>
-      <w:pPr>
-        <w:pStyle w:val="InitialBodyText"/>
-        <w:rPr>
-          <w:lang w:eastAsia="ja-JP"/>
-        </w:rPr>
-      </w:pPr>
-    </w:p>
-    <w:p>
-      <w:pPr>
-        <w:pStyle w:val="InitialBodyText"/>
-        <w:rPr>
-          <w:lang w:eastAsia="ja-JP"/>
-        </w:rPr>
-      </w:pPr>
-    </w:p>
-    <w:p>
-      <w:pPr>
-        <w:pStyle w:val="InitialBodyText"/>
-        <w:rPr>
-          <w:lang w:eastAsia="ja-JP"/>
-        </w:rPr>
-      </w:pPr>
-    </w:p>
-    <w:p>
-      <w:pPr>
-        <w:pStyle w:val="2"/>
-        <w:rPr>
-          <w:highlight w:val="yellow"/>
-        </w:rPr>
-      </w:pPr>
-      <w:r>
-        <w:rPr>
-          <w:rFonts w:hint="eastAsia"/>
-          <w:highlight w:val="yellow"/>
-          <w:lang w:eastAsia="ja-JP"/>
-        </w:rPr>
-        <w:t>★</w:t>
-      </w:r>
-      <w:r>
-        <w:rPr>
-          <w:rFonts w:hint="eastAsia"/>
-          <w:highlight w:val="yellow"/>
-          <w:lang w:eastAsia="ja-JP"/>
-        </w:rPr>
-        <w:t>The approach</w:t>
-      </w:r>
-    </w:p>
-    <w:p>
-      <w:pPr>
-        <w:pStyle w:val="InitialBodyText"/>
-        <w:rPr>
-          <w:lang w:eastAsia="ja-JP"/>
-        </w:rPr>
-      </w:pPr>
-      <w:r>
-        <w:t>by technical practices and methods</w:t>
-      </w:r>
-    </w:p>
-    <w:p>
-      <w:pPr>
-        <w:pStyle w:val="InitialBodyText"/>
-        <w:numPr>
-          <w:ilvl w:val="0"/>
-          <w:numId w:val="11"/>
-        </w:numPr>
-        <w:rPr>
-          <w:lang w:eastAsia="ja-JP"/>
-        </w:rPr>
-      </w:pPr>
-      <w:r>
-        <w:t>CI/CD</w:t>
-      </w:r>
-    </w:p>
-    <w:p>
-      <w:pPr>
-        <w:pStyle w:val="InitialBodyText"/>
-        <w:numPr>
-          <w:ilvl w:val="0"/>
-          <w:numId w:val="11"/>
-        </w:numPr>
-        <w:rPr>
-          <w:lang w:eastAsia="ja-JP"/>
-        </w:rPr>
-      </w:pPr>
-      <w:r>
-        <w:t>TDD</w:t>
-      </w:r>
-    </w:p>
-    <w:p>
-      <w:pPr>
-        <w:pStyle w:val="InitialBodyText"/>
-        <w:numPr>
-          <w:ilvl w:val="0"/>
-          <w:numId w:val="11"/>
-        </w:numPr>
-        <w:rPr>
-          <w:lang w:eastAsia="ja-JP"/>
-        </w:rPr>
-      </w:pPr>
-      <w:r>
-        <w:t>BDD</w:t>
-      </w:r>
-    </w:p>
-    <w:p>
-      <w:pPr>
-        <w:pStyle w:val="InitialBodyText"/>
-        <w:rPr>
-          <w:lang w:eastAsia="ja-JP"/>
-        </w:rPr>
-      </w:pPr>
-    </w:p>
-    <w:p>
-      <w:pPr>
-        <w:pStyle w:val="2"/>
-      </w:pPr>
-      <w:r>
-        <w:t>What I Did</w:t>
-      </w:r>
-    </w:p>
-    <w:p>
-      <w:pPr>
-        <w:pStyle w:val="InitialBodyText"/>
-        <w:rPr>
-          <w:highlight w:val="lightGray"/>
-        </w:rPr>
-      </w:pPr>
-      <w:r>
-        <w:rPr>
-          <w:highlight w:val="lightGray"/>
-        </w:rPr>
-        <w:t>Initially I started to use XP practices such as CI/CD, TDD and BDD to make our work more effective, and to support agile processes and mindsets. But I found that these practices drove learning and growth of our team members.</w:t>
-      </w:r>
-    </w:p>
-    <w:p>
-      <w:pPr>
-        <w:pStyle w:val="InitialBodyText"/>
-        <w:ind w:firstLineChars="142" w:firstLine="284"/>
-        <w:rPr>
-          <w:lang w:eastAsia="ja-JP"/>
-        </w:rPr>
-      </w:pPr>
-      <w:r>
-        <w:rPr>
-          <w:highlight w:val="lightGray"/>
-        </w:rPr>
-        <w:t>We released the Android and iPhone applications successfully. Other teams started to adopt our mechanism partially. A lot of developers and managers in our company expressed considerable interest in our model as the new learning model. So I organized this mechanism and named it “Technology­Driven Development”.</w:t>
-      </w:r>
-    </w:p>
-    <w:p>
-      <w:pPr>
-        <w:pStyle w:val="InitialBodyText"/>
-        <w:rPr>
-          <w:lang w:eastAsia="ja-JP"/>
-        </w:rPr>
-      </w:pPr>
-    </w:p>
-    <w:p>
-      <w:pPr>
-        <w:pStyle w:val="InitialBodyText"/>
-        <w:rPr>
-          <w:lang w:eastAsia="ja-JP"/>
-        </w:rPr>
-      </w:pPr>
-    </w:p>
-    <w:p>
-      <w:pPr>
-        <w:pStyle w:val="InitialBodyText"/>
-        <w:rPr>
-          <w:lang w:eastAsia="ja-JP"/>
-        </w:rPr>
-      </w:pPr>
-      <w:r>
-        <w:rPr>
-          <w:lang w:eastAsia="ja-JP"/>
-        </w:rPr>
-        <w:t xml:space="preserve">At first, </w:t>
-      </w:r>
-      <w:proofErr w:type="spellStart"/>
-      <w:r>
-        <w:rPr>
-          <w:lang w:eastAsia="ja-JP"/>
-        </w:rPr>
-        <w:t>im</w:t>
-      </w:r>
-      <w:proofErr w:type="spellEnd"/>
-    </w:p>
-    <w:p>
-      <w:pPr>
-        <w:pStyle w:val="InitialBodyText"/>
-        <w:rPr>
-          <w:lang w:eastAsia="ja-JP"/>
-        </w:rPr>
-      </w:pPr>
-    </w:p>
-    <w:p>
-      <w:pPr>
-        <w:pStyle w:val="InitialBodyText"/>
-        <w:rPr>
-          <w:lang w:eastAsia="ja-JP"/>
-        </w:rPr>
-      </w:pPr>
-    </w:p>
-    <w:p>
-      <w:pPr>
-        <w:pStyle w:val="InitialBodyText"/>
-        <w:rPr>
-          <w:lang w:eastAsia="ja-JP"/>
-        </w:rPr>
-      </w:pPr>
     </w:p>
     <w:p>
       <w:pPr>
         <w:pStyle w:val="1"/>
       </w:pPr>
       <w:r>
-        <w:lastRenderedPageBreak/>
         <w:t>CI/CD: Aiming to All Stakeholders</w:t>
       </w:r>
     </w:p>
@@ -1902,29 +2195,23 @@
         <w:rPr>
           <w:sz w:val="20"/>
         </w:rPr>
-        <w:t xml:space="preserve">I automated manual release processes via Jenkins and TestFlight [13] (a tool useful for delivering beta applications to the restricted users). The latest application would be delivered automatically to all stakeholders’ devices soon after developers committed programs to Git. We demonstrated the latest application at the daily </w:t>
-      </w:r>
-      <w:r>
+        <w:t>I automated manual release processes via Jenkins and TestFlight [13] (a tool useful for delivering beta applications to the restricted users). The latest application would be delivered automatically to all stakeholders’ devices soon after developers committed programs to Git. We demonstrated the latest application at the daily scrum every morning and we were able to get fast feedback from the stakeholders. After implementing CI/CD, I gained the cooperation of stakeholders to proceed agile and automation more.</w:t>
+      </w:r>
+    </w:p>
+    <w:p>
+      <w:pPr>
+        <w:pStyle w:val="FigureCaption"/>
         <w:rPr>
           <w:sz w:val="20"/>
         </w:rPr>
+      </w:pPr>
+    </w:p>
+    <w:p>
+      <w:pPr>
+        <w:pStyle w:val="1"/>
+      </w:pPr>
+      <w:r>
         <w:lastRenderedPageBreak/>
-        <w:t>scrum every morning and we were able to get fast feedback from the stakeholders. After implementing CI/CD, I gained the cooperation of stakeholders to proceed agile and automation more.</w:t>
-      </w:r>
-    </w:p>
-    <w:p>
-      <w:pPr>
-        <w:pStyle w:val="FigureCaption"/>
-        <w:rPr>
-          <w:sz w:val="20"/>
-        </w:rPr>
-      </w:pPr>
-    </w:p>
-    <w:p>
-      <w:pPr>
-        <w:pStyle w:val="1"/>
-      </w:pPr>
-      <w:r>
         <w:t>TDD: for Making Android Development Easy</w:t>
       </w:r>
     </w:p>
@@ -2060,6 +2347,45 @@
       <w:pPr>
         <w:pStyle w:val="InitialBodyTextIndent"/>
         <w:ind w:firstLine="0"/>
+        <w:rPr>
+          <w:rFonts w:hint="eastAsia"/>
+          <w:lang w:eastAsia="ja-JP"/>
+        </w:rPr>
+      </w:pPr>
+    </w:p>
+    <w:p>
+      <w:pPr>
+        <w:pStyle w:val="InitialBodyTextIndent"/>
+        <w:ind w:firstLine="0"/>
+        <w:rPr>
+          <w:rFonts w:hint="eastAsia"/>
+          <w:lang w:eastAsia="ja-JP"/>
+        </w:rPr>
+      </w:pPr>
+      <w:r>
+        <w:rPr>
+          <w:rFonts w:hint="eastAsia"/>
+          <w:highlight w:val="cyan"/>
+          <w:lang w:eastAsia="ja-JP"/>
+        </w:rPr>
+        <w:t>★</w:t>
+      </w:r>
+      <w:r>
+        <w:rPr>
+          <w:highlight w:val="cyan"/>
+          <w:lang w:eastAsia="ja-JP"/>
+        </w:rPr>
+        <w:t>Difficult to do pair programming with distributed office (due to cultural issue…)</w:t>
+      </w:r>
+    </w:p>
+    <w:p>
+      <w:pPr>
+        <w:pStyle w:val="InitialBodyTextIndent"/>
+        <w:ind w:firstLine="0"/>
+        <w:rPr>
+          <w:rFonts w:hint="eastAsia"/>
+          <w:lang w:eastAsia="ja-JP"/>
+        </w:rPr>
       </w:pPr>
     </w:p>
     <w:p>
@@ -2084,19 +2410,16 @@
         <w:ind w:firstLineChars="142" w:firstLine="284"/>
       </w:pPr>
       <w:r>
-        <w:t xml:space="preserve">The team members including the business analyst and the UI/UX designers were poor at communicating each other at first. The UI/UX designers created tons of mock­ups and screen transition diagrams. The </w:t>
-      </w:r>
+        <w:t>The team members including the business analyst and the UI/UX designers were poor at communicating each other at first. The UI/UX designers created tons of mock­ups and screen transition diagrams. The mock­ups and diagrams had much interaction information, though, they did not give developers what they should develop. We should elicit usecase­level information from all members and stakeholders to develop our application.</w:t>
+      </w:r>
+    </w:p>
+    <w:p>
+      <w:pPr>
+        <w:pStyle w:val="InitialBodyText"/>
+        <w:ind w:firstLineChars="142" w:firstLine="284"/>
+      </w:pPr>
       <w:r>
         <w:lastRenderedPageBreak/>
-        <w:t>mock­ups and diagrams had much interaction information, though, they did not give developers what they should develop. We should elicit usecase­level information from all members and stakeholders to develop our application.</w:t>
-      </w:r>
-    </w:p>
-    <w:p>
-      <w:pPr>
-        <w:pStyle w:val="InitialBodyText"/>
-        <w:ind w:firstLineChars="142" w:firstLine="284"/>
-      </w:pPr>
-      <w:r>
         <w:t>I also found that unit testing of user interfaces were ineffective in developing smartphone applications. Screen functions tend to be complicated due to many interactions inherent in smartphone. Tests of screen functions often become usecase­level ones. It was valuable and cost­effective for us to automate tests of user interfaces in terms of functional tests or acceptance tests.</w:t>
       </w:r>
     </w:p>
@@ -2228,18 +2551,15 @@
         <w:pStyle w:val="InitialBodyTextIndent"/>
       </w:pPr>
       <w:r>
-        <w:t xml:space="preserve">The third lesson I learned is that a series of technical improvements lead solutions beyond existing organizations. After implementing CI/CD, I gained the cooperation of stakeholders such as the business analyst </w:t>
-      </w:r>
+        <w:t>The third lesson I learned is that a series of technical improvements lead solutions beyond existing organizations. After implementing CI/CD, I gained the cooperation of stakeholders such as the business analyst and managers to proceed automation more. One developer taught the UI/UX designers how to use Git and the UI/UX designers were able to commit their artifacts without any handouts.</w:t>
+      </w:r>
+    </w:p>
+    <w:p>
+      <w:pPr>
+        <w:pStyle w:val="InitialBodyTextIndent"/>
+      </w:pPr>
       <w:r>
         <w:lastRenderedPageBreak/>
-        <w:t>and managers to proceed automation more. One developer taught the UI/UX designers how to use Git and the UI/UX designers were able to commit their artifacts without any handouts.</w:t>
-      </w:r>
-    </w:p>
-    <w:p>
-      <w:pPr>
-        <w:pStyle w:val="InitialBodyTextIndent"/>
-      </w:pPr>
-      <w:r>
         <w:t>I have introduced a series of technical improvements valuable to all members and stakeholders. These improvements also have a voluntary improving mechanism that is underpinned by automation. It is the essence of “Technology­Driven Development”.</w:t>
       </w:r>
     </w:p>
@@ -2247,6 +2567,63 @@
       <w:pPr>
         <w:pStyle w:val="InitialBodyTextIndent"/>
         <w:ind w:firstLine="0"/>
+        <w:rPr>
+          <w:rFonts w:hint="eastAsia"/>
+          <w:lang w:eastAsia="ja-JP"/>
+        </w:rPr>
+      </w:pPr>
+    </w:p>
+    <w:p>
+      <w:pPr>
+        <w:pStyle w:val="InitialBodyText"/>
+        <w:rPr>
+          <w:lang w:eastAsia="ja-JP"/>
+        </w:rPr>
+      </w:pPr>
+      <w:r>
+        <w:rPr>
+          <w:rFonts w:hint="eastAsia"/>
+          <w:highlight w:val="cyan"/>
+          <w:lang w:eastAsia="ja-JP"/>
+        </w:rPr>
+        <w:t>★</w:t>
+      </w:r>
+      <w:r>
+        <w:rPr>
+          <w:highlight w:val="cyan"/>
+          <w:lang w:eastAsia="ja-JP"/>
+        </w:rPr>
+        <w:t>Failed to create test cases by BA and designer</w:t>
+      </w:r>
+    </w:p>
+    <w:p>
+      <w:pPr>
+        <w:pStyle w:val="InitialBodyTextIndent"/>
+        <w:ind w:firstLine="0"/>
+        <w:rPr>
+          <w:rFonts w:hint="eastAsia"/>
+          <w:lang w:eastAsia="ja-JP"/>
+        </w:rPr>
+      </w:pPr>
+    </w:p>
+    <w:p>
+      <w:pPr>
+        <w:pStyle w:val="InitialBodyTextIndent"/>
+        <w:ind w:firstLine="0"/>
+        <w:rPr>
+          <w:rFonts w:hint="eastAsia"/>
+          <w:lang w:eastAsia="ja-JP"/>
+        </w:rPr>
+      </w:pPr>
+    </w:p>
+    <w:p>
+      <w:pPr>
+        <w:pStyle w:val="InitialBodyTextIndent"/>
+        <w:ind w:firstLine="0"/>
+        <w:rPr>
+          <w:rFonts w:hint="eastAsia"/>
+          <w:lang w:eastAsia="ja-JP"/>
+        </w:rPr>
       </w:pPr>
     </w:p>
     <w:p>
@@ -2407,7 +2784,6 @@
         <w:pStyle w:val="ReferenceHead"/>
       </w:pPr>
       <w:r>
-        <w:lastRenderedPageBreak/>
         <w:t>REFERENCES</w:t>
       </w:r>
     </w:p>
@@ -2712,12 +3088,114 @@
 
 <file path=word/comments.xml><?xml version="1.0" encoding="utf-8"?>
 <w:comments xmlns:wpc="http://schemas.microsoft.com/office/word/2010/wordprocessingCanvas" xmlns:mo="http://schemas.microsoft.com/office/mac/office/2008/main" xmlns:mc="http://schemas.openxmlformats.org/markup-compatibility/2006" xmlns:mv="urn:schemas-microsoft-com:mac:vml" xmlns:o="urn:schemas-microsoft-com:office:office" xmlns:r="http://schemas.openxmlformats.org/officeDocument/2006/relationships" xmlns:m="http://schemas.openxmlformats.org/officeDocument/2006/math" xmlns:v="urn:schemas-microsoft-com:vml" xmlns:wp14="http://schemas.microsoft.com/office/word/2010/wordprocessingDrawing" xmlns:wp="http://schemas.openxmlformats.org/drawingml/2006/wordprocessingDrawing" xmlns:w10="urn:schemas-microsoft-com:office:word" xmlns:w="http://schemas.openxmlformats.org/wordprocessingml/2006/main" xmlns:w14="http://schemas.microsoft.com/office/word/2010/wordml" xmlns:wpg="http://schemas.microsoft.com/office/word/2010/wordprocessingGroup" xmlns:wpi="http://schemas.microsoft.com/office/word/2010/wordprocessingInk" xmlns:wne="http://schemas.microsoft.com/office/word/2006/wordml" xmlns:wps="http://schemas.microsoft.com/office/word/2010/wordprocessingShape" mc:Ignorable="w14 wp14">
-  <w:comment w:id="0" w:author="楽天株式会社" w:date="2014-04-16T07:40:00Z" w:initials="楽天株式会社">
+  <w:comment w:id="0" w:author="伊藤 宏幸" w:date="2014-04-16T21:24:00Z" w:initials="伊藤">
+    <w:p>
+      <w:pPr>
+        <w:pStyle w:val="af8"/>
+        <w:rPr>
+          <w:rFonts w:asciiTheme="majorEastAsia" w:eastAsiaTheme="majorEastAsia" w:hAnsiTheme="majorEastAsia"/>
+          <w:szCs w:val="20"/>
+        </w:rPr>
+      </w:pPr>
+      <w:r>
+        <w:rPr>
+          <w:rStyle w:val="ad"/>
+        </w:rPr>
+        <w:annotationRef/>
+      </w:r>
+      <w:r>
+        <w:rPr>
+          <w:rFonts w:asciiTheme="majorEastAsia" w:eastAsiaTheme="majorEastAsia" w:hAnsiTheme="majorEastAsia" w:hint="eastAsia"/>
+          <w:szCs w:val="20"/>
+        </w:rPr>
+        <w:t>必要な要素</w:t>
+      </w:r>
+    </w:p>
+    <w:p>
+      <w:pPr>
+        <w:pStyle w:val="af8"/>
+        <w:numPr>
+          <w:ilvl w:val="0"/>
+          <w:numId w:val="14"/>
+        </w:numPr>
+        <w:rPr>
+          <w:rFonts w:asciiTheme="majorEastAsia" w:eastAsiaTheme="majorEastAsia" w:hAnsiTheme="majorEastAsia"/>
+          <w:szCs w:val="20"/>
+        </w:rPr>
+      </w:pPr>
+      <w:r>
+        <w:rPr>
+          <w:rFonts w:asciiTheme="majorEastAsia" w:eastAsiaTheme="majorEastAsia" w:hAnsiTheme="majorEastAsia" w:hint="eastAsia"/>
+          <w:szCs w:val="20"/>
+        </w:rPr>
+        <w:t>challenges that were overcome</w:t>
+      </w:r>
+    </w:p>
+    <w:p>
+      <w:pPr>
+        <w:pStyle w:val="af8"/>
+        <w:numPr>
+          <w:ilvl w:val="0"/>
+          <w:numId w:val="14"/>
+        </w:numPr>
+        <w:rPr>
+          <w:rFonts w:asciiTheme="majorEastAsia" w:eastAsiaTheme="majorEastAsia" w:hAnsiTheme="majorEastAsia"/>
+          <w:szCs w:val="20"/>
+        </w:rPr>
+      </w:pPr>
+      <w:r>
+        <w:rPr>
+          <w:rFonts w:asciiTheme="majorEastAsia" w:eastAsiaTheme="majorEastAsia" w:hAnsiTheme="majorEastAsia" w:hint="eastAsia"/>
+          <w:szCs w:val="20"/>
+        </w:rPr>
+        <w:t>things that were tried</w:t>
+      </w:r>
+    </w:p>
+    <w:p>
+      <w:pPr>
+        <w:pStyle w:val="af8"/>
+        <w:numPr>
+          <w:ilvl w:val="0"/>
+          <w:numId w:val="14"/>
+        </w:numPr>
+        <w:rPr>
+          <w:rFonts w:asciiTheme="majorEastAsia" w:eastAsiaTheme="majorEastAsia" w:hAnsiTheme="majorEastAsia"/>
+          <w:szCs w:val="20"/>
+        </w:rPr>
+      </w:pPr>
+      <w:r>
+        <w:rPr>
+          <w:rFonts w:asciiTheme="majorEastAsia" w:eastAsiaTheme="majorEastAsia" w:hAnsiTheme="majorEastAsia" w:hint="eastAsia"/>
+          <w:szCs w:val="20"/>
+        </w:rPr>
+        <w:t>adaptations that were made</w:t>
+      </w:r>
+    </w:p>
     <w:p>
       <w:pPr>
         <w:pStyle w:val="ae"/>
-        <w:rPr>
-          <w:lang w:eastAsia="ja-JP"/>
+        <w:numPr>
+          <w:ilvl w:val="0"/>
+          <w:numId w:val="14"/>
+        </w:numPr>
+      </w:pPr>
+      <w:r>
+        <w:rPr>
+          <w:rFonts w:asciiTheme="majorEastAsia" w:eastAsiaTheme="majorEastAsia" w:hAnsiTheme="majorEastAsia" w:hint="eastAsia"/>
+          <w:sz w:val="20"/>
+          <w:szCs w:val="20"/>
+        </w:rPr>
+        <w:t>how you and your organization were changed by the experience</w:t>
+      </w:r>
+    </w:p>
+  </w:comment>
+  <w:comment w:id="1" w:author="伊藤 宏幸" w:date="2014-04-16T21:25:00Z" w:initials="伊藤">
+    <w:p>
+      <w:pPr>
+        <w:pStyle w:val="af8"/>
+        <w:rPr>
+          <w:rFonts w:asciiTheme="majorEastAsia" w:eastAsiaTheme="majorEastAsia" w:hAnsiTheme="majorEastAsia"/>
+          <w:szCs w:val="20"/>
         </w:rPr>
       </w:pPr>
       <w:r>
@@ -2726,70 +3204,193 @@
         </w:rPr>
         <w:annotationRef/>
       </w:r>
+      <w:r>
+        <w:rPr>
+          <w:rFonts w:asciiTheme="majorEastAsia" w:eastAsiaTheme="majorEastAsia" w:hAnsiTheme="majorEastAsia" w:hint="eastAsia"/>
+          <w:szCs w:val="20"/>
+        </w:rPr>
+        <w:t>今足りないもの</w:t>
+      </w:r>
+    </w:p>
+    <w:p>
+      <w:pPr>
+        <w:pStyle w:val="af8"/>
+        <w:numPr>
+          <w:ilvl w:val="0"/>
+          <w:numId w:val="15"/>
+        </w:numPr>
+        <w:rPr>
+          <w:rFonts w:asciiTheme="majorEastAsia" w:eastAsiaTheme="majorEastAsia" w:hAnsiTheme="majorEastAsia"/>
+          <w:szCs w:val="20"/>
+        </w:rPr>
+      </w:pPr>
+      <w:r>
+        <w:rPr>
+          <w:rFonts w:asciiTheme="majorEastAsia" w:eastAsiaTheme="majorEastAsia" w:hAnsiTheme="majorEastAsia" w:hint="eastAsia"/>
+          <w:szCs w:val="20"/>
+        </w:rPr>
+        <w:t>who it happened to</w:t>
+      </w:r>
+    </w:p>
+    <w:p>
+      <w:pPr>
+        <w:pStyle w:val="af8"/>
+        <w:numPr>
+          <w:ilvl w:val="0"/>
+          <w:numId w:val="15"/>
+        </w:numPr>
+        <w:rPr>
+          <w:rFonts w:asciiTheme="majorEastAsia" w:eastAsiaTheme="majorEastAsia" w:hAnsiTheme="majorEastAsia"/>
+          <w:szCs w:val="20"/>
+        </w:rPr>
+      </w:pPr>
+      <w:r>
+        <w:rPr>
+          <w:rFonts w:asciiTheme="majorEastAsia" w:eastAsiaTheme="majorEastAsia" w:hAnsiTheme="majorEastAsia" w:hint="eastAsia"/>
+          <w:szCs w:val="20"/>
+        </w:rPr>
+        <w:t>why we should care</w:t>
+      </w:r>
     </w:p>
     <w:p>
       <w:pPr>
         <w:pStyle w:val="ae"/>
+        <w:numPr>
+          <w:ilvl w:val="0"/>
+          <w:numId w:val="15"/>
+        </w:numPr>
+        <w:rPr>
+          <w:rFonts w:asciiTheme="majorEastAsia" w:eastAsiaTheme="majorEastAsia" w:hAnsiTheme="majorEastAsia"/>
+          <w:sz w:val="20"/>
+          <w:szCs w:val="20"/>
+        </w:rPr>
+      </w:pPr>
+      <w:r>
+        <w:rPr>
+          <w:rFonts w:asciiTheme="majorEastAsia" w:eastAsiaTheme="majorEastAsia" w:hAnsiTheme="majorEastAsia" w:hint="eastAsia"/>
+          <w:sz w:val="20"/>
+          <w:szCs w:val="20"/>
+        </w:rPr>
+        <w:t>challenges that were overcome</w:t>
+      </w:r>
+    </w:p>
+    <w:p>
+      <w:pPr>
+        <w:pStyle w:val="ae"/>
+        <w:numPr>
+          <w:ilvl w:val="0"/>
+          <w:numId w:val="15"/>
+        </w:numPr>
+        <w:rPr>
+          <w:rFonts w:asciiTheme="majorEastAsia" w:eastAsiaTheme="majorEastAsia" w:hAnsiTheme="majorEastAsia"/>
+          <w:sz w:val="20"/>
+          <w:szCs w:val="20"/>
+        </w:rPr>
+      </w:pPr>
+      <w:r>
+        <w:rPr>
+          <w:rFonts w:asciiTheme="majorEastAsia" w:eastAsiaTheme="majorEastAsia" w:hAnsiTheme="majorEastAsia" w:hint="eastAsia"/>
+          <w:sz w:val="20"/>
+          <w:szCs w:val="20"/>
+        </w:rPr>
+        <w:t>things that were tried</w:t>
+      </w:r>
+    </w:p>
+    <w:p>
+      <w:pPr>
+        <w:pStyle w:val="ae"/>
+        <w:numPr>
+          <w:ilvl w:val="0"/>
+          <w:numId w:val="15"/>
+        </w:numPr>
+        <w:rPr>
+          <w:rFonts w:asciiTheme="majorEastAsia" w:eastAsiaTheme="majorEastAsia" w:hAnsiTheme="majorEastAsia"/>
+          <w:sz w:val="20"/>
+          <w:szCs w:val="20"/>
+        </w:rPr>
+      </w:pPr>
+      <w:r>
+        <w:rPr>
+          <w:rFonts w:asciiTheme="majorEastAsia" w:eastAsiaTheme="majorEastAsia" w:hAnsiTheme="majorEastAsia" w:hint="eastAsia"/>
+          <w:sz w:val="20"/>
+          <w:szCs w:val="20"/>
+        </w:rPr>
+        <w:t>adaptations that were made</w:t>
+      </w:r>
+    </w:p>
+    <w:p>
+      <w:pPr>
+        <w:pStyle w:val="ae"/>
+        <w:rPr>
+          <w:rFonts w:asciiTheme="majorEastAsia" w:eastAsiaTheme="majorEastAsia" w:hAnsiTheme="majorEastAsia"/>
+          <w:sz w:val="20"/>
+          <w:szCs w:val="20"/>
+        </w:rPr>
+      </w:pPr>
+      <w:r>
+        <w:rPr>
+          <w:rFonts w:asciiTheme="majorEastAsia" w:eastAsiaTheme="majorEastAsia" w:hAnsiTheme="majorEastAsia" w:hint="eastAsia"/>
+          <w:sz w:val="20"/>
+          <w:szCs w:val="20"/>
+        </w:rPr>
+        <w:t>★成功談だけではなく、失敗談も入れるべし。</w:t>
+      </w:r>
+    </w:p>
+  </w:comment>
+  <w:comment w:id="2" w:author="楽天株式会社" w:date="2014-04-16T07:40:00Z" w:initials="楽天株式会社">
+    <w:p>
+      <w:pPr>
+        <w:pStyle w:val="ae"/>
+        <w:rPr>
+          <w:lang w:eastAsia="ja-JP"/>
+        </w:rPr>
+      </w:pPr>
+      <w:r>
+        <w:rPr>
+          <w:rStyle w:val="ad"/>
+        </w:rPr>
+        <w:annotationRef/>
+      </w:r>
+    </w:p>
+    <w:p>
+      <w:pPr>
+        <w:pStyle w:val="ae"/>
+        <w:rPr>
+          <w:lang w:eastAsia="ja-JP"/>
+        </w:rPr>
+      </w:pPr>
+      <w:r>
         <w:rPr>
           <w:rFonts w:hint="eastAsia"/>
           <w:lang w:eastAsia="ja-JP"/>
         </w:rPr>
-      </w:pPr>
+        <w:t>なぜ</w:t>
+      </w:r>
+      <w:r>
+        <w:rPr>
+          <w:lang w:eastAsia="ja-JP"/>
+        </w:rPr>
+        <w:t>3meaning</w:t>
+      </w:r>
       <w:r>
         <w:rPr>
           <w:rFonts w:hint="eastAsia"/>
           <w:lang w:eastAsia="ja-JP"/>
         </w:rPr>
-        <w:t>なぜ</w:t>
-      </w:r>
-      <w:r>
-        <w:rPr>
-          <w:lang w:eastAsia="ja-JP"/>
-        </w:rPr>
-        <w:t>3meaning</w:t>
+        <w:t>を</w:t>
+      </w:r>
+      <w:r>
+        <w:rPr>
+          <w:lang w:eastAsia="ja-JP"/>
+        </w:rPr>
+        <w:t>automation</w:t>
       </w:r>
       <w:r>
         <w:rPr>
           <w:rFonts w:hint="eastAsia"/>
           <w:lang w:eastAsia="ja-JP"/>
         </w:rPr>
-        <w:t>を</w:t>
-      </w:r>
-      <w:r>
-        <w:rPr>
-          <w:lang w:eastAsia="ja-JP"/>
-        </w:rPr>
-        <w:t>automation</w:t>
-      </w:r>
-      <w:r>
-        <w:rPr>
-          <w:rFonts w:hint="eastAsia"/>
-          <w:lang w:eastAsia="ja-JP"/>
-        </w:rPr>
         <w:t>で実施したか？</w:t>
-      </w:r>
-    </w:p>
-  </w:comment>
-  <w:comment w:id="1" w:author="伊藤 宏幸" w:date="2014-04-16T07:46:00Z" w:initials="伊藤">
-    <w:p>
-      <w:pPr>
-        <w:pStyle w:val="InitialBodyText"/>
-        <w:rPr>
-          <w:lang w:eastAsia="ja-JP"/>
-        </w:rPr>
-      </w:pPr>
-      <w:r>
-        <w:rPr>
-          <w:rStyle w:val="ad"/>
-        </w:rPr>
-        <w:annotationRef/>
-      </w:r>
-      <w:r>
-        <w:rPr>
-          <w:rFonts w:hint="eastAsia"/>
-          <w:lang w:eastAsia="ja-JP"/>
-        </w:rPr>
-        <w:t>口語にはしない・事実だけを書く</w:t>
       </w:r>
     </w:p>
   </w:comment>
@@ -2890,7 +3491,7 @@
             <w:sz w:val="16"/>
             <w:szCs w:val="16"/>
           </w:rPr>
-          <w:t>8</w:t>
+          <w:t>2</w:t>
         </w:r>
         <w:r>
           <w:rPr>
@@ -3566,6 +4167,119 @@
     </w:lvl>
   </w:abstractNum>
   <w:abstractNum w:abstractNumId="6">
+    <w:nsid w:val="11970074"/>
+    <w:multiLevelType w:val="hybridMultilevel"/>
+    <w:tmpl w:val="0D3277FE"/>
+    <w:lvl w:ilvl="0" w:tplc="04090001">
+      <w:start w:val="1"/>
+      <w:numFmt w:val="bullet"/>
+      <w:lvlText w:val=""/>
+      <w:lvlJc w:val="left"/>
+      <w:pPr>
+        <w:ind w:left="480" w:hanging="480"/>
+      </w:pPr>
+      <w:rPr>
+        <w:rFonts w:ascii="Wingdings" w:hAnsi="Wingdings" w:hint="default"/>
+      </w:rPr>
+    </w:lvl>
+    <w:lvl w:ilvl="1" w:tplc="0409000B" w:tentative="1">
+      <w:start w:val="1"/>
+      <w:numFmt w:val="bullet"/>
+      <w:lvlText w:val=""/>
+      <w:lvlJc w:val="left"/>
+      <w:pPr>
+        <w:ind w:left="960" w:hanging="480"/>
+      </w:pPr>
+      <w:rPr>
+        <w:rFonts w:ascii="Wingdings" w:hAnsi="Wingdings" w:hint="default"/>
+      </w:rPr>
+    </w:lvl>
+    <w:lvl w:ilvl="2" w:tplc="0409000D" w:tentative="1">
+      <w:start w:val="1"/>
+      <w:numFmt w:val="bullet"/>
+      <w:lvlText w:val=""/>
+      <w:lvlJc w:val="left"/>
+      <w:pPr>
+        <w:ind w:left="1440" w:hanging="480"/>
+      </w:pPr>
+      <w:rPr>
+        <w:rFonts w:ascii="Wingdings" w:hAnsi="Wingdings" w:hint="default"/>
+      </w:rPr>
+    </w:lvl>
+    <w:lvl w:ilvl="3" w:tplc="04090001" w:tentative="1">
+      <w:start w:val="1"/>
+      <w:numFmt w:val="bullet"/>
+      <w:lvlText w:val=""/>
+      <w:lvlJc w:val="left"/>
+      <w:pPr>
+        <w:ind w:left="1920" w:hanging="480"/>
+      </w:pPr>
+      <w:rPr>
+        <w:rFonts w:ascii="Wingdings" w:hAnsi="Wingdings" w:hint="default"/>
+      </w:rPr>
+    </w:lvl>
+    <w:lvl w:ilvl="4" w:tplc="0409000B" w:tentative="1">
+      <w:start w:val="1"/>
+      <w:numFmt w:val="bullet"/>
+      <w:lvlText w:val=""/>
+      <w:lvlJc w:val="left"/>
+      <w:pPr>
+        <w:ind w:left="2400" w:hanging="480"/>
+      </w:pPr>
+      <w:rPr>
+        <w:rFonts w:ascii="Wingdings" w:hAnsi="Wingdings" w:hint="default"/>
+      </w:rPr>
+    </w:lvl>
+    <w:lvl w:ilvl="5" w:tplc="0409000D" w:tentative="1">
+      <w:start w:val="1"/>
+      <w:numFmt w:val="bullet"/>
+      <w:lvlText w:val=""/>
+      <w:lvlJc w:val="left"/>
+      <w:pPr>
+        <w:ind w:left="2880" w:hanging="480"/>
+      </w:pPr>
+      <w:rPr>
+        <w:rFonts w:ascii="Wingdings" w:hAnsi="Wingdings" w:hint="default"/>
+      </w:rPr>
+    </w:lvl>
+    <w:lvl w:ilvl="6" w:tplc="04090001" w:tentative="1">
+      <w:start w:val="1"/>
+      <w:numFmt w:val="bullet"/>
+      <w:lvlText w:val=""/>
+      <w:lvlJc w:val="left"/>
+      <w:pPr>
+        <w:ind w:left="3360" w:hanging="480"/>
+      </w:pPr>
+      <w:rPr>
+        <w:rFonts w:ascii="Wingdings" w:hAnsi="Wingdings" w:hint="default"/>
+      </w:rPr>
+    </w:lvl>
+    <w:lvl w:ilvl="7" w:tplc="0409000B" w:tentative="1">
+      <w:start w:val="1"/>
+      <w:numFmt w:val="bullet"/>
+      <w:lvlText w:val=""/>
+      <w:lvlJc w:val="left"/>
+      <w:pPr>
+        <w:ind w:left="3840" w:hanging="480"/>
+      </w:pPr>
+      <w:rPr>
+        <w:rFonts w:ascii="Wingdings" w:hAnsi="Wingdings" w:hint="default"/>
+      </w:rPr>
+    </w:lvl>
+    <w:lvl w:ilvl="8" w:tplc="0409000D" w:tentative="1">
+      <w:start w:val="1"/>
+      <w:numFmt w:val="bullet"/>
+      <w:lvlText w:val=""/>
+      <w:lvlJc w:val="left"/>
+      <w:pPr>
+        <w:ind w:left="4320" w:hanging="480"/>
+      </w:pPr>
+      <w:rPr>
+        <w:rFonts w:ascii="Wingdings" w:hAnsi="Wingdings" w:hint="default"/>
+      </w:rPr>
+    </w:lvl>
+  </w:abstractNum>
+  <w:abstractNum w:abstractNumId="7">
     <w:nsid w:val="32E83B90"/>
     <w:multiLevelType w:val="hybridMultilevel"/>
     <w:tmpl w:val="914457E0"/>
@@ -3678,7 +4392,120 @@
       </w:rPr>
     </w:lvl>
   </w:abstractNum>
-  <w:abstractNum w:abstractNumId="7">
+  <w:abstractNum w:abstractNumId="8">
+    <w:nsid w:val="3CEC5D5F"/>
+    <w:multiLevelType w:val="hybridMultilevel"/>
+    <w:tmpl w:val="ADB225B4"/>
+    <w:lvl w:ilvl="0" w:tplc="04090001">
+      <w:start w:val="1"/>
+      <w:numFmt w:val="bullet"/>
+      <w:lvlText w:val=""/>
+      <w:lvlJc w:val="left"/>
+      <w:pPr>
+        <w:ind w:left="480" w:hanging="480"/>
+      </w:pPr>
+      <w:rPr>
+        <w:rFonts w:ascii="Wingdings" w:hAnsi="Wingdings" w:hint="default"/>
+      </w:rPr>
+    </w:lvl>
+    <w:lvl w:ilvl="1" w:tplc="0409000B" w:tentative="1">
+      <w:start w:val="1"/>
+      <w:numFmt w:val="bullet"/>
+      <w:lvlText w:val=""/>
+      <w:lvlJc w:val="left"/>
+      <w:pPr>
+        <w:ind w:left="960" w:hanging="480"/>
+      </w:pPr>
+      <w:rPr>
+        <w:rFonts w:ascii="Wingdings" w:hAnsi="Wingdings" w:hint="default"/>
+      </w:rPr>
+    </w:lvl>
+    <w:lvl w:ilvl="2" w:tplc="0409000D" w:tentative="1">
+      <w:start w:val="1"/>
+      <w:numFmt w:val="bullet"/>
+      <w:lvlText w:val=""/>
+      <w:lvlJc w:val="left"/>
+      <w:pPr>
+        <w:ind w:left="1440" w:hanging="480"/>
+      </w:pPr>
+      <w:rPr>
+        <w:rFonts w:ascii="Wingdings" w:hAnsi="Wingdings" w:hint="default"/>
+      </w:rPr>
+    </w:lvl>
+    <w:lvl w:ilvl="3" w:tplc="04090001" w:tentative="1">
+      <w:start w:val="1"/>
+      <w:numFmt w:val="bullet"/>
+      <w:lvlText w:val=""/>
+      <w:lvlJc w:val="left"/>
+      <w:pPr>
+        <w:ind w:left="1920" w:hanging="480"/>
+      </w:pPr>
+      <w:rPr>
+        <w:rFonts w:ascii="Wingdings" w:hAnsi="Wingdings" w:hint="default"/>
+      </w:rPr>
+    </w:lvl>
+    <w:lvl w:ilvl="4" w:tplc="0409000B" w:tentative="1">
+      <w:start w:val="1"/>
+      <w:numFmt w:val="bullet"/>
+      <w:lvlText w:val=""/>
+      <w:lvlJc w:val="left"/>
+      <w:pPr>
+        <w:ind w:left="2400" w:hanging="480"/>
+      </w:pPr>
+      <w:rPr>
+        <w:rFonts w:ascii="Wingdings" w:hAnsi="Wingdings" w:hint="default"/>
+      </w:rPr>
+    </w:lvl>
+    <w:lvl w:ilvl="5" w:tplc="0409000D" w:tentative="1">
+      <w:start w:val="1"/>
+      <w:numFmt w:val="bullet"/>
+      <w:lvlText w:val=""/>
+      <w:lvlJc w:val="left"/>
+      <w:pPr>
+        <w:ind w:left="2880" w:hanging="480"/>
+      </w:pPr>
+      <w:rPr>
+        <w:rFonts w:ascii="Wingdings" w:hAnsi="Wingdings" w:hint="default"/>
+      </w:rPr>
+    </w:lvl>
+    <w:lvl w:ilvl="6" w:tplc="04090001" w:tentative="1">
+      <w:start w:val="1"/>
+      <w:numFmt w:val="bullet"/>
+      <w:lvlText w:val=""/>
+      <w:lvlJc w:val="left"/>
+      <w:pPr>
+        <w:ind w:left="3360" w:hanging="480"/>
+      </w:pPr>
+      <w:rPr>
+        <w:rFonts w:ascii="Wingdings" w:hAnsi="Wingdings" w:hint="default"/>
+      </w:rPr>
+    </w:lvl>
+    <w:lvl w:ilvl="7" w:tplc="0409000B" w:tentative="1">
+      <w:start w:val="1"/>
+      <w:numFmt w:val="bullet"/>
+      <w:lvlText w:val=""/>
+      <w:lvlJc w:val="left"/>
+      <w:pPr>
+        <w:ind w:left="3840" w:hanging="480"/>
+      </w:pPr>
+      <w:rPr>
+        <w:rFonts w:ascii="Wingdings" w:hAnsi="Wingdings" w:hint="default"/>
+      </w:rPr>
+    </w:lvl>
+    <w:lvl w:ilvl="8" w:tplc="0409000D" w:tentative="1">
+      <w:start w:val="1"/>
+      <w:numFmt w:val="bullet"/>
+      <w:lvlText w:val=""/>
+      <w:lvlJc w:val="left"/>
+      <w:pPr>
+        <w:ind w:left="4320" w:hanging="480"/>
+      </w:pPr>
+      <w:rPr>
+        <w:rFonts w:ascii="Wingdings" w:hAnsi="Wingdings" w:hint="default"/>
+      </w:rPr>
+    </w:lvl>
+  </w:abstractNum>
+  <w:abstractNum w:abstractNumId="9">
     <w:nsid w:val="42EE5B1D"/>
     <w:multiLevelType w:val="hybridMultilevel"/>
     <w:tmpl w:val="756A093A"/>
@@ -3791,7 +4618,7 @@
       </w:rPr>
     </w:lvl>
   </w:abstractNum>
-  <w:abstractNum w:abstractNumId="8">
+  <w:abstractNum w:abstractNumId="10">
     <w:nsid w:val="4B071852"/>
     <w:multiLevelType w:val="hybridMultilevel"/>
     <w:tmpl w:val="56D47578"/>
@@ -3908,7 +4735,7 @@
       </w:pPr>
     </w:lvl>
   </w:abstractNum>
-  <w:abstractNum w:abstractNumId="9">
+  <w:abstractNum w:abstractNumId="11">
     <w:nsid w:val="6D4D7C14"/>
     <w:multiLevelType w:val="multilevel"/>
     <w:tmpl w:val="6C325596"/>
@@ -4054,7 +4881,7 @@
       </w:rPr>
     </w:lvl>
   </w:abstractNum>
-  <w:abstractNum w:abstractNumId="10">
+  <w:abstractNum w:abstractNumId="12">
     <w:nsid w:val="754C2AB2"/>
     <w:multiLevelType w:val="multilevel"/>
     <w:tmpl w:val="DDEEA10E"/>
@@ -4167,7 +4994,7 @@
       </w:pPr>
     </w:lvl>
   </w:abstractNum>
-  <w:abstractNum w:abstractNumId="11">
+  <w:abstractNum w:abstractNumId="13">
     <w:nsid w:val="79521A45"/>
     <w:multiLevelType w:val="hybridMultilevel"/>
     <w:tmpl w:val="E3F0EA02"/>
@@ -4305,7 +5132,7 @@
       </w:rPr>
     </w:lvl>
   </w:abstractNum>
-  <w:abstractNum w:abstractNumId="12">
+  <w:abstractNum w:abstractNumId="14">
     <w:nsid w:val="7EE44AC5"/>
     <w:multiLevelType w:val="hybridMultilevel"/>
     <w:tmpl w:val="6188F230"/>
@@ -4431,31 +5258,37 @@
     <w:abstractNumId w:val="4"/>
   </w:num>
   <w:num w:numId="5">
+    <w:abstractNumId w:val="12"/>
+  </w:num>
+  <w:num w:numId="6">
+    <w:abstractNumId w:val="11"/>
+  </w:num>
+  <w:num w:numId="7">
     <w:abstractNumId w:val="10"/>
   </w:num>
-  <w:num w:numId="6">
-    <w:abstractNumId w:val="9"/>
-  </w:num>
-  <w:num w:numId="7">
-    <w:abstractNumId w:val="8"/>
-  </w:num>
   <w:num w:numId="8">
-    <w:abstractNumId w:val="11"/>
+    <w:abstractNumId w:val="13"/>
   </w:num>
   <w:num w:numId="9">
     <w:abstractNumId w:val="0"/>
   </w:num>
   <w:num w:numId="10">
-    <w:abstractNumId w:val="12"/>
+    <w:abstractNumId w:val="14"/>
   </w:num>
   <w:num w:numId="11">
-    <w:abstractNumId w:val="6"/>
+    <w:abstractNumId w:val="7"/>
   </w:num>
   <w:num w:numId="12">
-    <w:abstractNumId w:val="7"/>
+    <w:abstractNumId w:val="9"/>
   </w:num>
   <w:num w:numId="13">
     <w:abstractNumId w:val="5"/>
+  </w:num>
+  <w:num w:numId="14">
+    <w:abstractNumId w:val="6"/>
+  </w:num>
+  <w:num w:numId="15">
+    <w:abstractNumId w:val="8"/>
   </w:num>
 </w:numbering>
 </file>
@@ -5479,7 +6312,6 @@
     <w:basedOn w:val="a"/>
     <w:link w:val="af9"/>
     <w:uiPriority w:val="99"/>
-    <w:semiHidden/>
     <w:unhideWhenUsed/>
     <w:rsid w:val="009E242C"/>
     <w:pPr>
@@ -5498,7 +6330,6 @@
     <w:basedOn w:val="a0"/>
     <w:link w:val="af8"/>
     <w:uiPriority w:val="99"/>
-    <w:semiHidden/>
     <w:rsid w:val="009E242C"/>
     <w:rPr>
       <w:rFonts w:ascii="ＭＳ ゴシック" w:eastAsia="ＭＳ ゴシック" w:hAnsi="Courier New" w:cs="Courier New"/>
@@ -6529,7 +7360,6 @@
     <w:basedOn w:val="a"/>
     <w:link w:val="af9"/>
     <w:uiPriority w:val="99"/>
-    <w:semiHidden/>
     <w:unhideWhenUsed/>
     <w:rsid w:val="009E242C"/>
     <w:pPr>
@@ -6548,7 +7378,6 @@
     <w:basedOn w:val="a0"/>
     <w:link w:val="af8"/>
     <w:uiPriority w:val="99"/>
-    <w:semiHidden/>
     <w:rsid w:val="009E242C"/>
     <w:rPr>
       <w:rFonts w:ascii="ＭＳ ゴシック" w:eastAsia="ＭＳ ゴシック" w:hAnsi="Courier New" w:cs="Courier New"/>
@@ -6848,7 +7677,7 @@
 </file>
 
 <file path=customXml/itemProps1.xml><?xml version="1.0" encoding="utf-8"?>
-<ds:datastoreItem xmlns:ds="http://schemas.openxmlformats.org/officeDocument/2006/customXml" ds:itemID="{E984671C-4F93-CE47-B112-87551102FCC6}">
+<ds:datastoreItem xmlns:ds="http://schemas.openxmlformats.org/officeDocument/2006/customXml" ds:itemID="{E61AC71A-7D8D-2B4F-B07E-1B9F7D33E9EE}">
   <ds:schemaRefs>
     <ds:schemaRef ds:uri="http://schemas.openxmlformats.org/officeDocument/2006/bibliography"/>
   </ds:schemaRefs>

</xml_diff>

<commit_message>
Finished writing conditions and challenges
</commit_message>
<xml_diff>
--- a/TechnologyDrivenDevelopment.docx
+++ b/TechnologyDrivenDevelopment.docx
@@ -25,35 +25,13 @@
         <w:rPr>
           <w:bCs/>
         </w:rPr>
-        <w:t xml:space="preserve">Driven </w:t>
-      </w:r>
-      <w:proofErr w:type="spellStart"/>
+        <w:t>Driven Development:</w:t>
+      </w:r>
       <w:r>
         <w:rPr>
           <w:bCs/>
         </w:rPr>
-        <w:t>Development</w:t>
-      </w:r>
-      <w:proofErr w:type="gramStart"/>
-      <w:r>
-        <w:rPr>
-          <w:bCs/>
-        </w:rPr>
-        <w:t>:</w:t>
-      </w:r>
-      <w:r>
-        <w:rPr>
-          <w:bCs/>
-        </w:rPr>
-        <w:t>Using</w:t>
-      </w:r>
-      <w:proofErr w:type="spellEnd"/>
-      <w:proofErr w:type="gramEnd"/>
-      <w:r>
-        <w:rPr>
-          <w:bCs/>
-        </w:rPr>
-        <w:t xml:space="preserve"> Automation and Techniques to Grow an Agile Culture</w:t>
+        <w:t>Using Automation and Techniques to Grow an Agile Culture</w:t>
       </w:r>
       <w:commentRangeEnd w:id="0"/>
       <w:r>
@@ -83,21 +61,29 @@
         <w:t>Hiroyuki Ito</w:t>
       </w:r>
       <w:r>
-        <w:t xml:space="preserve">, </w:t>
-      </w:r>
-      <w:proofErr w:type="gramStart"/>
+        <w:t>,</w:t>
+      </w:r>
       <w:r>
         <w:rPr>
           <w:sz w:val="16"/>
-        </w:rPr>
-        <w:t>IT</w:t>
-      </w:r>
-      <w:proofErr w:type="gramEnd"/>
-      <w:r>
-        <w:rPr>
+          <w:szCs w:val="16"/>
+        </w:rPr>
+        <w:t xml:space="preserve"> </w:t>
+      </w:r>
+      <w:r>
+        <w:rPr>
+          <w:noProof/>
           <w:sz w:val="16"/>
-        </w:rPr>
-        <w:t xml:space="preserve"> Department, Rakuten, Japan</w:t>
+          <w:szCs w:val="16"/>
+        </w:rPr>
+        <w:t>Development Process Optimization Department</w:t>
+      </w:r>
+      <w:r>
+        <w:rPr>
+          <w:sz w:val="16"/>
+          <w:szCs w:val="16"/>
+        </w:rPr>
+        <w:t>, Rakuten, Japan</w:t>
       </w:r>
     </w:p>
     <w:p>
@@ -120,23 +106,7 @@
         <w:commentReference w:id="2"/>
       </w:r>
       <w:r>
-        <w:t xml:space="preserve"> or managers, and to drive learning of the team members by technical practices and methods such as Continuous Integration [5] / Continuous Delivery [8] (hereinafter called the “CI/CD”), TDD (</w:t>
-      </w:r>
-      <w:proofErr w:type="spellStart"/>
-      <w:r>
-        <w:t>Test­Driven</w:t>
-      </w:r>
-      <w:proofErr w:type="spellEnd"/>
-      <w:r>
-        <w:t xml:space="preserve"> Development) and BDD (</w:t>
-      </w:r>
-      <w:proofErr w:type="spellStart"/>
-      <w:r>
-        <w:t>Behavior­Driven</w:t>
-      </w:r>
-      <w:proofErr w:type="spellEnd"/>
-      <w:r>
-        <w:t xml:space="preserve"> Development).</w:t>
+        <w:t xml:space="preserve"> or managers, and to drive learning of the team members by technical practices and methods such as Continuous Integration [5] / Continuous Delivery [8] (hereinafter called the “CI/CD”), TDD (Test­Driven Development) and BDD (Behavior­Driven Development).</w:t>
       </w:r>
     </w:p>
     <w:p>
@@ -175,7 +145,6 @@
       <w:pPr>
         <w:pStyle w:val="InitialBodyText"/>
         <w:rPr>
-          <w:rFonts w:hint="eastAsia"/>
           <w:lang w:eastAsia="ja-JP"/>
         </w:rPr>
       </w:pPr>
@@ -253,7 +222,6 @@
       </w:r>
       <w:r>
         <w:rPr>
-          <w:rFonts w:hint="eastAsia"/>
           <w:lang w:eastAsia="ja-JP"/>
         </w:rPr>
         <w:t xml:space="preserve"> </w:t>
@@ -374,7 +342,6 @@
       </w:r>
       <w:r>
         <w:rPr>
-          <w:rFonts w:hint="eastAsia"/>
           <w:lang w:eastAsia="ja-JP"/>
         </w:rPr>
         <w:t xml:space="preserve"> </w:t>
@@ -384,7 +351,6 @@
       </w:r>
       <w:r>
         <w:rPr>
-          <w:rFonts w:hint="eastAsia"/>
           <w:lang w:eastAsia="ja-JP"/>
         </w:rPr>
         <w:t>ing</w:t>
@@ -436,98 +402,84 @@
       </w:r>
       <w:r>
         <w:rPr>
-          <w:rFonts w:hint="eastAsia"/>
           <w:lang w:eastAsia="ja-JP"/>
         </w:rPr>
         <w:t xml:space="preserve"> </w:t>
       </w:r>
       <w:r>
         <w:rPr>
-          <w:rFonts w:hint="eastAsia"/>
           <w:lang w:eastAsia="ja-JP"/>
         </w:rPr>
         <w:t xml:space="preserve">They </w:t>
       </w:r>
       <w:r>
         <w:rPr>
-          <w:rFonts w:hint="eastAsia"/>
           <w:lang w:eastAsia="ja-JP"/>
         </w:rPr>
         <w:t>have been</w:t>
       </w:r>
       <w:r>
         <w:rPr>
-          <w:rFonts w:hint="eastAsia"/>
           <w:lang w:eastAsia="ja-JP"/>
         </w:rPr>
         <w:t xml:space="preserve"> becoming </w:t>
       </w:r>
       <w:r>
         <w:rPr>
-          <w:rFonts w:hint="eastAsia"/>
           <w:lang w:eastAsia="ja-JP"/>
         </w:rPr>
         <w:t>established as</w:t>
       </w:r>
       <w:r>
         <w:rPr>
-          <w:rFonts w:hint="eastAsia"/>
           <w:lang w:eastAsia="ja-JP"/>
         </w:rPr>
         <w:t xml:space="preserve"> a new model</w:t>
       </w:r>
       <w:r>
         <w:rPr>
-          <w:rFonts w:hint="eastAsia"/>
           <w:lang w:eastAsia="ja-JP"/>
         </w:rPr>
         <w:t xml:space="preserve"> of agile culture </w:t>
       </w:r>
       <w:r>
         <w:rPr>
-          <w:rFonts w:hint="eastAsia"/>
           <w:lang w:eastAsia="ja-JP"/>
         </w:rPr>
         <w:t>in</w:t>
       </w:r>
       <w:r>
         <w:rPr>
-          <w:rFonts w:hint="eastAsia"/>
           <w:lang w:eastAsia="ja-JP"/>
         </w:rPr>
         <w:t xml:space="preserve"> </w:t>
       </w:r>
       <w:r>
         <w:rPr>
-          <w:rFonts w:hint="eastAsia"/>
           <w:lang w:eastAsia="ja-JP"/>
         </w:rPr>
         <w:t xml:space="preserve">our </w:t>
       </w:r>
       <w:r>
         <w:rPr>
-          <w:rFonts w:hint="eastAsia"/>
           <w:lang w:eastAsia="ja-JP"/>
         </w:rPr>
         <w:t>organization</w:t>
       </w:r>
       <w:r>
         <w:rPr>
-          <w:rFonts w:hint="eastAsia"/>
           <w:lang w:eastAsia="ja-JP"/>
         </w:rPr>
         <w:t>s</w:t>
       </w:r>
       <w:r>
         <w:rPr>
-          <w:rFonts w:hint="eastAsia"/>
           <w:lang w:eastAsia="ja-JP"/>
         </w:rPr>
         <w:t>.</w:t>
       </w:r>
       <w:r>
         <w:rPr>
-          <w:rFonts w:hint="eastAsia"/>
           <w:lang w:eastAsia="ja-JP"/>
         </w:rPr>
         <w:t xml:space="preserve"> </w:t>
@@ -537,49 +489,42 @@
       </w:r>
       <w:r>
         <w:rPr>
-          <w:rFonts w:hint="eastAsia"/>
           <w:lang w:eastAsia="ja-JP"/>
         </w:rPr>
         <w:t xml:space="preserve"> </w:t>
       </w:r>
       <w:r>
         <w:rPr>
-          <w:rFonts w:hint="eastAsia"/>
           <w:lang w:eastAsia="ja-JP"/>
         </w:rPr>
         <w:t xml:space="preserve">In this paper, </w:t>
       </w:r>
       <w:r>
         <w:rPr>
-          <w:rFonts w:hint="eastAsia"/>
           <w:lang w:eastAsia="ja-JP"/>
         </w:rPr>
         <w:t>I show</w:t>
       </w:r>
       <w:r>
         <w:rPr>
-          <w:rFonts w:hint="eastAsia"/>
           <w:lang w:eastAsia="ja-JP"/>
         </w:rPr>
         <w:t xml:space="preserve"> </w:t>
       </w:r>
       <w:r>
         <w:rPr>
-          <w:rFonts w:hint="eastAsia"/>
           <w:lang w:eastAsia="ja-JP"/>
         </w:rPr>
         <w:t xml:space="preserve">why and </w:t>
       </w:r>
       <w:r>
         <w:rPr>
-          <w:rFonts w:hint="eastAsia"/>
           <w:lang w:eastAsia="ja-JP"/>
         </w:rPr>
         <w:t xml:space="preserve">how to </w:t>
       </w:r>
       <w:r>
         <w:rPr>
-          <w:rFonts w:hint="eastAsia"/>
           <w:lang w:eastAsia="ja-JP"/>
         </w:rPr>
         <w:t xml:space="preserve">organize the </w:t>
@@ -589,116 +534,184 @@
       </w:r>
       <w:r>
         <w:rPr>
-          <w:rFonts w:hint="eastAsia"/>
           <w:lang w:eastAsia="ja-JP"/>
         </w:rPr>
         <w:t xml:space="preserve"> mechanism</w:t>
       </w:r>
       <w:r>
         <w:rPr>
-          <w:rFonts w:hint="eastAsia"/>
+          <w:lang w:eastAsia="ja-JP"/>
+        </w:rPr>
+        <w:t xml:space="preserve"> through lots of our challenges, thoughts and actions.</w:t>
+      </w:r>
+    </w:p>
+    <w:p>
+      <w:pPr>
+        <w:pStyle w:val="InitialBodyText"/>
+        <w:rPr>
+          <w:lang w:eastAsia="ja-JP"/>
+        </w:rPr>
+      </w:pPr>
+    </w:p>
+    <w:p>
+      <w:pPr>
+        <w:pStyle w:val="2"/>
+        <w:rPr>
+          <w:szCs w:val="20"/>
+          <w:lang w:eastAsia="ja-JP"/>
+        </w:rPr>
+      </w:pPr>
+      <w:r>
+        <w:rPr>
+          <w:szCs w:val="20"/>
+          <w:lang w:eastAsia="ja-JP"/>
+        </w:rPr>
+        <w:t>Conditions</w:t>
+      </w:r>
+      <w:r>
+        <w:rPr>
+          <w:szCs w:val="20"/>
+          <w:lang w:eastAsia="ja-JP"/>
+        </w:rPr>
+        <w:t xml:space="preserve"> and challenges</w:t>
+      </w:r>
+    </w:p>
+    <w:p>
+      <w:pPr>
+        <w:rPr>
+          <w:rFonts w:ascii="NewCenturySchlbk-Roman" w:hAnsi="NewCenturySchlbk-Roman"/>
+          <w:sz w:val="20"/>
+          <w:szCs w:val="20"/>
+          <w:lang w:eastAsia="ja-JP"/>
+        </w:rPr>
+      </w:pPr>
+      <w:r>
+        <w:rPr>
+          <w:rFonts w:ascii="NewCenturySchlbk-Roman" w:hAnsi="NewCenturySchlbk-Roman"/>
+          <w:sz w:val="20"/>
+          <w:szCs w:val="20"/>
+          <w:lang w:eastAsia="ja-JP"/>
+        </w:rPr>
+        <w:t>At first</w:t>
+      </w:r>
+      <w:r>
+        <w:rPr>
+          <w:rFonts w:ascii="NewCenturySchlbk-Roman" w:hAnsi="NewCenturySchlbk-Roman"/>
+          <w:sz w:val="20"/>
+          <w:szCs w:val="20"/>
+          <w:lang w:eastAsia="ja-JP"/>
+        </w:rPr>
+        <w:t>,</w:t>
+      </w:r>
+      <w:r>
+        <w:rPr>
+          <w:rFonts w:ascii="NewCenturySchlbk-Roman" w:hAnsi="NewCenturySchlbk-Roman"/>
+          <w:sz w:val="20"/>
+          <w:szCs w:val="20"/>
           <w:lang w:eastAsia="ja-JP"/>
         </w:rPr>
         <w:t xml:space="preserve"> </w:t>
       </w:r>
       <w:r>
         <w:rPr>
-          <w:rFonts w:hint="eastAsia"/>
-          <w:lang w:eastAsia="ja-JP"/>
-        </w:rPr>
-        <w:t>through</w:t>
-      </w:r>
-      <w:r>
-        <w:rPr>
-          <w:rFonts w:hint="eastAsia"/>
-          <w:lang w:eastAsia="ja-JP"/>
-        </w:rPr>
-        <w:t xml:space="preserve"> lots of our challenges, thoughts and actions.</w:t>
-      </w:r>
-    </w:p>
-    <w:p>
-      <w:pPr>
-        <w:pStyle w:val="InitialBodyText"/>
-        <w:rPr>
-          <w:lang w:eastAsia="ja-JP"/>
-        </w:rPr>
-      </w:pPr>
-    </w:p>
-    <w:p>
-      <w:pPr>
-        <w:pStyle w:val="InitialBodyText"/>
-        <w:rPr>
-          <w:lang w:eastAsia="ja-JP"/>
-        </w:rPr>
-      </w:pPr>
-    </w:p>
-    <w:p>
-      <w:pPr>
-        <w:pStyle w:val="2"/>
-        <w:rPr>
-          <w:highlight w:val="yellow"/>
-          <w:lang w:eastAsia="ja-JP"/>
-        </w:rPr>
-      </w:pPr>
-      <w:r>
-        <w:rPr>
-          <w:rFonts w:hint="eastAsia"/>
-          <w:highlight w:val="yellow"/>
-          <w:lang w:eastAsia="ja-JP"/>
-        </w:rPr>
-        <w:t>Conditions</w:t>
-      </w:r>
-      <w:r>
-        <w:rPr>
-          <w:rFonts w:hint="eastAsia"/>
-          <w:highlight w:val="yellow"/>
-          <w:lang w:eastAsia="ja-JP"/>
-        </w:rPr>
-        <w:t xml:space="preserve"> and challenges</w:t>
-      </w:r>
-    </w:p>
-    <w:p>
-      <w:pPr>
-        <w:pStyle w:val="InitialBodyText"/>
-        <w:rPr>
-          <w:highlight w:val="cyan"/>
-          <w:lang w:eastAsia="ja-JP"/>
-        </w:rPr>
-      </w:pPr>
-      <w:r>
-        <w:rPr>
-          <w:rFonts w:hint="eastAsia"/>
-          <w:highlight w:val="cyan"/>
-          <w:lang w:eastAsia="ja-JP"/>
-        </w:rPr>
-        <w:t>We had needed to be stronger and to unite as one team as fast as we could at that time.</w:t>
-      </w:r>
-    </w:p>
-    <w:p>
-      <w:pPr>
-        <w:rPr>
-          <w:highlight w:val="yellow"/>
-          <w:lang w:eastAsia="ja-JP"/>
-        </w:rPr>
-      </w:pPr>
-    </w:p>
-    <w:p>
-      <w:pPr>
-        <w:rPr>
-          <w:highlight w:val="yellow"/>
-          <w:lang w:eastAsia="ja-JP"/>
-        </w:rPr>
-      </w:pPr>
-    </w:p>
-    <w:p>
-      <w:pPr>
-        <w:rPr>
-          <w:highlight w:val="yellow"/>
-          <w:lang w:eastAsia="ja-JP"/>
-        </w:rPr>
-      </w:pPr>
-      <w:bookmarkStart w:id="3" w:name="_GoBack"/>
-      <w:bookmarkEnd w:id="3"/>
+          <w:rFonts w:ascii="NewCenturySchlbk-Roman" w:hAnsi="NewCenturySchlbk-Roman"/>
+          <w:sz w:val="20"/>
+          <w:szCs w:val="20"/>
+          <w:lang w:eastAsia="ja-JP"/>
+        </w:rPr>
+        <w:t xml:space="preserve">I got request from one new </w:t>
+      </w:r>
+      <w:r>
+        <w:rPr>
+          <w:rFonts w:ascii="NewCenturySchlbk-Roman" w:hAnsi="NewCenturySchlbk-Roman"/>
+          <w:sz w:val="20"/>
+          <w:szCs w:val="20"/>
+          <w:lang w:eastAsia="ja-JP"/>
+        </w:rPr>
+        <w:t xml:space="preserve">agile </w:t>
+      </w:r>
+      <w:r>
+        <w:rPr>
+          <w:rFonts w:ascii="NewCenturySchlbk-Roman" w:hAnsi="NewCenturySchlbk-Roman"/>
+          <w:sz w:val="20"/>
+          <w:szCs w:val="20"/>
+          <w:lang w:eastAsia="ja-JP"/>
+        </w:rPr>
+        <w:t xml:space="preserve">project to support </w:t>
+      </w:r>
+      <w:r>
+        <w:rPr>
+          <w:rFonts w:ascii="NewCenturySchlbk-Roman" w:hAnsi="NewCenturySchlbk-Roman"/>
+          <w:sz w:val="20"/>
+          <w:szCs w:val="20"/>
+          <w:lang w:eastAsia="ja-JP"/>
+        </w:rPr>
+        <w:t>them</w:t>
+      </w:r>
+      <w:r>
+        <w:rPr>
+          <w:rFonts w:ascii="NewCenturySchlbk-Roman" w:hAnsi="NewCenturySchlbk-Roman"/>
+          <w:sz w:val="20"/>
+          <w:szCs w:val="20"/>
+          <w:lang w:eastAsia="ja-JP"/>
+        </w:rPr>
+        <w:t xml:space="preserve"> as an Agile Coach.</w:t>
+      </w:r>
+      <w:r>
+        <w:rPr>
+          <w:rFonts w:ascii="NewCenturySchlbk-Roman" w:hAnsi="NewCenturySchlbk-Roman"/>
+          <w:sz w:val="20"/>
+          <w:szCs w:val="20"/>
+          <w:lang w:eastAsia="ja-JP"/>
+        </w:rPr>
+        <w:t xml:space="preserve"> There are tons of</w:t>
+      </w:r>
+      <w:r>
+        <w:rPr>
+          <w:rFonts w:ascii="NewCenturySchlbk-Roman" w:hAnsi="NewCenturySchlbk-Roman"/>
+          <w:sz w:val="20"/>
+          <w:szCs w:val="20"/>
+          <w:lang w:eastAsia="ja-JP"/>
+        </w:rPr>
+        <w:t xml:space="preserve"> conditions and</w:t>
+      </w:r>
+      <w:r>
+        <w:rPr>
+          <w:rFonts w:ascii="NewCenturySchlbk-Roman" w:hAnsi="NewCenturySchlbk-Roman"/>
+          <w:sz w:val="20"/>
+          <w:szCs w:val="20"/>
+          <w:lang w:eastAsia="ja-JP"/>
+        </w:rPr>
+        <w:t xml:space="preserve"> challenges </w:t>
+      </w:r>
+      <w:r>
+        <w:rPr>
+          <w:rFonts w:ascii="NewCenturySchlbk-Roman" w:hAnsi="NewCenturySchlbk-Roman"/>
+          <w:sz w:val="20"/>
+          <w:szCs w:val="20"/>
+          <w:lang w:eastAsia="ja-JP"/>
+        </w:rPr>
+        <w:t xml:space="preserve">in the team </w:t>
+      </w:r>
+      <w:r>
+        <w:rPr>
+          <w:rFonts w:ascii="NewCenturySchlbk-Roman" w:hAnsi="NewCenturySchlbk-Roman"/>
+          <w:sz w:val="20"/>
+          <w:szCs w:val="20"/>
+          <w:lang w:eastAsia="ja-JP"/>
+        </w:rPr>
+        <w:t>as follows.</w:t>
+      </w:r>
+    </w:p>
+    <w:p>
+      <w:pPr>
+        <w:rPr>
+          <w:rFonts w:ascii="NewCenturySchlbk-Roman" w:hAnsi="NewCenturySchlbk-Roman"/>
+          <w:sz w:val="20"/>
+          <w:szCs w:val="20"/>
+          <w:lang w:eastAsia="ja-JP"/>
+        </w:rPr>
+      </w:pPr>
     </w:p>
     <w:p>
       <w:pPr>
@@ -713,9 +726,192 @@
       </w:pPr>
       <w:r>
         <w:rPr>
-          <w:highlight w:val="lightGray"/>
-        </w:rPr>
-        <w:t>The project team was consisted of a business analyst, UI/UX designers, and Developers. We were able to work closely and collaboratively from the start of the project.</w:t>
+          <w:lang w:eastAsia="ja-JP"/>
+        </w:rPr>
+        <w:t xml:space="preserve">All team members </w:t>
+      </w:r>
+      <w:r>
+        <w:rPr>
+          <w:lang w:eastAsia="ja-JP"/>
+        </w:rPr>
+        <w:t xml:space="preserve">had </w:t>
+      </w:r>
+      <w:r>
+        <w:t>not have any experiences of Agile</w:t>
+      </w:r>
+      <w:r>
+        <w:t xml:space="preserve"> </w:t>
+      </w:r>
+      <w:r>
+        <w:rPr>
+          <w:lang w:eastAsia="ja-JP"/>
+        </w:rPr>
+        <w:t xml:space="preserve">then </w:t>
+      </w:r>
+      <w:r>
+        <w:t xml:space="preserve">(hereinafter called </w:t>
+      </w:r>
+      <w:r>
+        <w:rPr>
+          <w:lang w:eastAsia="ja-JP"/>
+        </w:rPr>
+        <w:t xml:space="preserve">them </w:t>
+      </w:r>
+      <w:r>
+        <w:t>the “</w:t>
+      </w:r>
+      <w:r>
+        <w:rPr>
+          <w:lang w:eastAsia="ja-JP"/>
+        </w:rPr>
+        <w:t>Agile apprentices</w:t>
+      </w:r>
+      <w:r>
+        <w:t>”)</w:t>
+      </w:r>
+      <w:r>
+        <w:rPr>
+          <w:lang w:eastAsia="ja-JP"/>
+        </w:rPr>
+        <w:t xml:space="preserve">. </w:t>
+      </w:r>
+      <w:r>
+        <w:rPr>
+          <w:lang w:eastAsia="ja-JP"/>
+        </w:rPr>
+        <w:t xml:space="preserve">They adopted Agile </w:t>
+      </w:r>
+      <w:r>
+        <w:rPr>
+          <w:lang w:eastAsia="ja-JP"/>
+        </w:rPr>
+        <w:t xml:space="preserve">because they needed </w:t>
+      </w:r>
+      <w:r>
+        <w:rPr>
+          <w:lang w:eastAsia="ja-JP"/>
+        </w:rPr>
+        <w:t>to create the whole new product</w:t>
+      </w:r>
+      <w:r>
+        <w:rPr>
+          <w:lang w:eastAsia="ja-JP"/>
+        </w:rPr>
+        <w:t xml:space="preserve"> and they could</w:t>
+      </w:r>
+      <w:r>
+        <w:rPr>
+          <w:lang w:eastAsia="ja-JP"/>
+        </w:rPr>
+        <w:t xml:space="preserve"> not define all specifications </w:t>
+      </w:r>
+      <w:r>
+        <w:rPr>
+          <w:lang w:eastAsia="ja-JP"/>
+        </w:rPr>
+        <w:t>up-</w:t>
+      </w:r>
+      <w:r>
+        <w:rPr>
+          <w:lang w:eastAsia="ja-JP"/>
+        </w:rPr>
+        <w:t>front.</w:t>
+      </w:r>
+      <w:r>
+        <w:rPr>
+          <w:lang w:eastAsia="ja-JP"/>
+        </w:rPr>
+        <w:t xml:space="preserve"> But they also had the t</w:t>
+      </w:r>
+      <w:r>
+        <w:rPr>
+          <w:lang w:eastAsia="ja-JP"/>
+        </w:rPr>
+        <w:t>oo much and unrealistic expectations</w:t>
+      </w:r>
+      <w:r>
+        <w:rPr>
+          <w:lang w:eastAsia="ja-JP"/>
+        </w:rPr>
+        <w:t xml:space="preserve"> to Agile.</w:t>
+      </w:r>
+      <w:r>
+        <w:rPr>
+          <w:lang w:eastAsia="ja-JP"/>
+        </w:rPr>
+        <w:t xml:space="preserve"> </w:t>
+      </w:r>
+      <w:r>
+        <w:rPr>
+          <w:lang w:eastAsia="ja-JP"/>
+        </w:rPr>
+        <w:t xml:space="preserve">They imagined </w:t>
+      </w:r>
+      <w:r>
+        <w:rPr>
+          <w:lang w:eastAsia="ja-JP"/>
+        </w:rPr>
+        <w:t xml:space="preserve">they could create appropriate product </w:t>
+      </w:r>
+      <w:r>
+        <w:rPr>
+          <w:lang w:eastAsia="ja-JP"/>
+        </w:rPr>
+        <w:t xml:space="preserve">by </w:t>
+      </w:r>
+      <w:r>
+        <w:rPr>
+          <w:lang w:eastAsia="ja-JP"/>
+        </w:rPr>
+        <w:t xml:space="preserve">just following the agile </w:t>
+      </w:r>
+      <w:r>
+        <w:rPr>
+          <w:lang w:eastAsia="ja-JP"/>
+        </w:rPr>
+        <w:t xml:space="preserve">practices like Scrum, </w:t>
+      </w:r>
+      <w:r>
+        <w:rPr>
+          <w:lang w:eastAsia="ja-JP"/>
+        </w:rPr>
+        <w:t>w</w:t>
+      </w:r>
+      <w:r>
+        <w:rPr>
+          <w:lang w:eastAsia="ja-JP"/>
+        </w:rPr>
+        <w:t xml:space="preserve">ithout any </w:t>
+      </w:r>
+      <w:r>
+        <w:t xml:space="preserve">technical </w:t>
+      </w:r>
+      <w:r>
+        <w:rPr>
+          <w:lang w:eastAsia="ja-JP"/>
+        </w:rPr>
+        <w:t xml:space="preserve">and cultural </w:t>
+      </w:r>
+      <w:r>
+        <w:t>backbones</w:t>
+      </w:r>
+      <w:r>
+        <w:rPr>
+          <w:lang w:eastAsia="ja-JP"/>
+        </w:rPr>
+        <w:t xml:space="preserve">, </w:t>
+      </w:r>
+      <w:r>
+        <w:rPr>
+          <w:lang w:eastAsia="ja-JP"/>
+        </w:rPr>
+        <w:t xml:space="preserve">and without </w:t>
+      </w:r>
+      <w:r>
+        <w:rPr>
+          <w:lang w:eastAsia="ja-JP"/>
+        </w:rPr>
+        <w:t>investigating their problems by their own.</w:t>
       </w:r>
     </w:p>
     <w:p>
@@ -731,9 +927,87 @@
       </w:pPr>
       <w:r>
         <w:rPr>
-          <w:highlight w:val="lightGray"/>
-        </w:rPr>
-        <w:t>Most of the team members (including me) did not have any experiences of smartphone development. Additionally, the duration of the project was 6 months. Most of the team members did not have any experiences of the “big project” (over a half of year with over 10 members) like this. It was the first time for most of them to work such a long period with over 10 members.</w:t>
+          <w:lang w:eastAsia="ja-JP"/>
+        </w:rPr>
+        <w:t>There had been tons of</w:t>
+      </w:r>
+      <w:r>
+        <w:rPr>
+          <w:lang w:eastAsia="ja-JP"/>
+        </w:rPr>
+        <w:t xml:space="preserve"> manual operations</w:t>
+      </w:r>
+      <w:r>
+        <w:rPr>
+          <w:lang w:eastAsia="ja-JP"/>
+        </w:rPr>
+        <w:t>.</w:t>
+      </w:r>
+      <w:r>
+        <w:rPr>
+          <w:lang w:eastAsia="ja-JP"/>
+        </w:rPr>
+        <w:t xml:space="preserve"> They had tested and released their products manually then.</w:t>
+      </w:r>
+      <w:r>
+        <w:rPr>
+          <w:lang w:eastAsia="ja-JP"/>
+        </w:rPr>
+        <w:t xml:space="preserve"> </w:t>
+      </w:r>
+      <w:r>
+        <w:rPr>
+          <w:lang w:eastAsia="ja-JP"/>
+        </w:rPr>
+        <w:t>They often had mistaken</w:t>
+      </w:r>
+      <w:r>
+        <w:rPr>
+          <w:lang w:eastAsia="ja-JP"/>
+        </w:rPr>
+        <w:t xml:space="preserve"> operations and</w:t>
+      </w:r>
+      <w:r>
+        <w:rPr>
+          <w:lang w:eastAsia="ja-JP"/>
+        </w:rPr>
+        <w:t xml:space="preserve"> </w:t>
+      </w:r>
+      <w:r>
+        <w:rPr>
+          <w:lang w:eastAsia="ja-JP"/>
+        </w:rPr>
+        <w:t>needed to work</w:t>
+      </w:r>
+      <w:r>
+        <w:rPr>
+          <w:lang w:eastAsia="ja-JP"/>
+        </w:rPr>
+        <w:t xml:space="preserve"> overtime.</w:t>
+      </w:r>
+      <w:r>
+        <w:rPr>
+          <w:lang w:eastAsia="ja-JP"/>
+        </w:rPr>
+        <w:t xml:space="preserve"> There had been </w:t>
+      </w:r>
+      <w:r>
+        <w:rPr>
+          <w:lang w:eastAsia="ja-JP"/>
+        </w:rPr>
+        <w:t>no</w:t>
+      </w:r>
+      <w:r>
+        <w:rPr>
+          <w:lang w:eastAsia="ja-JP"/>
+        </w:rPr>
+        <w:t xml:space="preserve"> slack to </w:t>
+      </w:r>
+      <w:r>
+        <w:rPr>
+          <w:lang w:eastAsia="ja-JP"/>
+        </w:rPr>
+        <w:t>think of improving their work.</w:t>
       </w:r>
     </w:p>
     <w:p>
@@ -744,80 +1018,543 @@
           <w:numId w:val="13"/>
         </w:numPr>
         <w:rPr>
-          <w:highlight w:val="cyan"/>
-          <w:lang w:eastAsia="ja-JP"/>
-        </w:rPr>
-      </w:pPr>
-      <w:r>
-        <w:rPr>
-          <w:highlight w:val="cyan"/>
-        </w:rPr>
-        <w:t xml:space="preserve">The team was distributed to two locations. There were tons of miscommunications between each </w:t>
-      </w:r>
-      <w:proofErr w:type="gramStart"/>
-      <w:r>
-        <w:rPr>
-          <w:highlight w:val="cyan"/>
-        </w:rPr>
-        <w:t>locations</w:t>
-      </w:r>
-      <w:proofErr w:type="gramEnd"/>
-      <w:r>
-        <w:rPr>
-          <w:highlight w:val="cyan"/>
+          <w:lang w:eastAsia="ja-JP"/>
+        </w:rPr>
+      </w:pPr>
+      <w:r>
+        <w:t xml:space="preserve">The project team was </w:t>
+      </w:r>
+      <w:r>
+        <w:rPr>
+          <w:lang w:eastAsia="ja-JP"/>
+        </w:rPr>
+        <w:t xml:space="preserve">basically </w:t>
+      </w:r>
+      <w:r>
+        <w:t xml:space="preserve">consisted of </w:t>
+      </w:r>
+      <w:r>
+        <w:rPr>
+          <w:lang w:eastAsia="ja-JP"/>
+        </w:rPr>
+        <w:t xml:space="preserve">3 roles: </w:t>
+      </w:r>
+      <w:r>
+        <w:t>b</w:t>
+      </w:r>
+      <w:r>
+        <w:t>usiness analyst, UI/UX designer</w:t>
+      </w:r>
+      <w:r>
+        <w:rPr>
+          <w:lang w:eastAsia="ja-JP"/>
+        </w:rPr>
+        <w:t xml:space="preserve"> (hereinafter called them the “designer”)</w:t>
+      </w:r>
+      <w:r>
+        <w:t xml:space="preserve">, and </w:t>
+      </w:r>
+      <w:r>
+        <w:rPr>
+          <w:lang w:eastAsia="ja-JP"/>
+        </w:rPr>
+        <w:t>developer</w:t>
+      </w:r>
+      <w:r>
+        <w:t xml:space="preserve">. </w:t>
+      </w:r>
+      <w:commentRangeStart w:id="3"/>
+      <w:r>
+        <w:rPr>
+          <w:lang w:eastAsia="ja-JP"/>
+        </w:rPr>
+        <w:t>They</w:t>
+      </w:r>
+      <w:commentRangeEnd w:id="3"/>
+      <w:r>
+        <w:rPr>
+          <w:rStyle w:val="ad"/>
+          <w:sz w:val="20"/>
+          <w:szCs w:val="20"/>
+          <w:lang w:eastAsia="en-US"/>
+        </w:rPr>
+        <w:commentReference w:id="3"/>
+      </w:r>
+      <w:r>
+        <w:t xml:space="preserve"> were able to work closely from the start of the project.</w:t>
+      </w:r>
+      <w:r>
+        <w:rPr>
+          <w:lang w:eastAsia="ja-JP"/>
+        </w:rPr>
+        <w:t xml:space="preserve"> But</w:t>
+      </w:r>
+      <w:r>
+        <w:rPr>
+          <w:lang w:eastAsia="ja-JP"/>
+        </w:rPr>
+        <w:t xml:space="preserve"> </w:t>
+      </w:r>
+      <w:r>
+        <w:rPr>
+          <w:lang w:eastAsia="ja-JP"/>
+        </w:rPr>
+        <w:t xml:space="preserve">they </w:t>
+      </w:r>
+      <w:r>
+        <w:rPr>
+          <w:lang w:eastAsia="ja-JP"/>
+        </w:rPr>
+        <w:t>had</w:t>
+      </w:r>
+      <w:r>
+        <w:rPr>
+          <w:lang w:eastAsia="ja-JP"/>
+        </w:rPr>
+        <w:t xml:space="preserve"> not</w:t>
+      </w:r>
+      <w:r>
+        <w:rPr>
+          <w:lang w:eastAsia="ja-JP"/>
+        </w:rPr>
+        <w:t xml:space="preserve"> ha</w:t>
+      </w:r>
+      <w:r>
+        <w:rPr>
+          <w:rFonts w:hint="eastAsia"/>
+          <w:lang w:eastAsia="ja-JP"/>
+        </w:rPr>
+        <w:t>d</w:t>
+      </w:r>
+      <w:r>
+        <w:rPr>
+          <w:lang w:eastAsia="ja-JP"/>
+        </w:rPr>
+        <w:t xml:space="preserve"> </w:t>
+      </w:r>
+      <w:r>
+        <w:rPr>
+          <w:lang w:eastAsia="ja-JP"/>
+        </w:rPr>
+        <w:t>the common goals and objectives.</w:t>
+      </w:r>
+      <w:r>
+        <w:rPr>
+          <w:lang w:eastAsia="ja-JP"/>
+        </w:rPr>
+        <w:t xml:space="preserve"> </w:t>
+      </w:r>
+      <w:r>
+        <w:rPr>
+          <w:lang w:eastAsia="ja-JP"/>
+        </w:rPr>
+        <w:t>The b</w:t>
+      </w:r>
+      <w:r>
+        <w:rPr>
+          <w:lang w:eastAsia="ja-JP"/>
+        </w:rPr>
+        <w:t>usiness analyst just said “implement all thing</w:t>
+      </w:r>
+      <w:r>
+        <w:rPr>
+          <w:lang w:eastAsia="ja-JP"/>
+        </w:rPr>
+        <w:t>s</w:t>
+      </w:r>
+      <w:r>
+        <w:rPr>
+          <w:lang w:eastAsia="ja-JP"/>
+        </w:rPr>
+        <w:t xml:space="preserve"> what I said”. </w:t>
+      </w:r>
+      <w:r>
+        <w:rPr>
+          <w:lang w:eastAsia="ja-JP"/>
+        </w:rPr>
+        <w:t>The d</w:t>
+      </w:r>
+      <w:r>
+        <w:rPr>
+          <w:lang w:eastAsia="ja-JP"/>
+        </w:rPr>
+        <w:t xml:space="preserve">esigners proposed new designs without considering </w:t>
+      </w:r>
+      <w:r>
+        <w:rPr>
+          <w:lang w:eastAsia="ja-JP"/>
+        </w:rPr>
+        <w:t>implementability</w:t>
+      </w:r>
+      <w:r>
+        <w:rPr>
+          <w:lang w:eastAsia="ja-JP"/>
         </w:rPr>
         <w:t>.</w:t>
       </w:r>
+      <w:r>
+        <w:rPr>
+          <w:lang w:eastAsia="ja-JP"/>
+        </w:rPr>
+        <w:t xml:space="preserve"> There had been </w:t>
+      </w:r>
+      <w:r>
+        <w:rPr>
+          <w:lang w:eastAsia="ja-JP"/>
+        </w:rPr>
+        <w:t>little</w:t>
+      </w:r>
+      <w:r>
+        <w:rPr>
+          <w:lang w:eastAsia="ja-JP"/>
+        </w:rPr>
+        <w:t xml:space="preserve"> </w:t>
+      </w:r>
+      <w:r>
+        <w:rPr>
+          <w:lang w:eastAsia="ja-JP"/>
+        </w:rPr>
+        <w:t>collaboration at first.</w:t>
+      </w:r>
     </w:p>
     <w:p>
       <w:pPr>
         <w:pStyle w:val="InitialBodyText"/>
-        <w:rPr>
-          <w:rFonts w:cs="Arial"/>
-          <w:bCs/>
-          <w:iCs/>
-          <w:szCs w:val="28"/>
-          <w:highlight w:val="lightGray"/>
-        </w:rPr>
-      </w:pPr>
+        <w:numPr>
+          <w:ilvl w:val="0"/>
+          <w:numId w:val="13"/>
+        </w:numPr>
+        <w:rPr>
+          <w:rFonts w:hint="eastAsia"/>
+          <w:lang w:eastAsia="ja-JP"/>
+        </w:rPr>
+      </w:pPr>
+      <w:r>
+        <w:rPr>
+          <w:lang w:eastAsia="ja-JP"/>
+        </w:rPr>
+        <w:t xml:space="preserve">The </w:t>
+      </w:r>
+      <w:r>
+        <w:rPr>
+          <w:rFonts w:hint="eastAsia"/>
+          <w:lang w:eastAsia="ja-JP"/>
+        </w:rPr>
+        <w:t xml:space="preserve">most of </w:t>
+      </w:r>
+      <w:r>
+        <w:rPr>
+          <w:lang w:eastAsia="ja-JP"/>
+        </w:rPr>
+        <w:t xml:space="preserve">team members </w:t>
+      </w:r>
+      <w:r>
+        <w:rPr>
+          <w:rFonts w:hint="eastAsia"/>
+          <w:lang w:eastAsia="ja-JP"/>
+        </w:rPr>
+        <w:t>had been</w:t>
+      </w:r>
+      <w:r>
+        <w:rPr>
+          <w:lang w:eastAsia="ja-JP"/>
+        </w:rPr>
+        <w:t xml:space="preserve"> young and immature. The average age of the team members was under 30. Especially, the average age of the Android developers was around 25.</w:t>
+      </w:r>
+      <w:r>
+        <w:rPr>
+          <w:rFonts w:hint="eastAsia"/>
+          <w:lang w:eastAsia="ja-JP"/>
+        </w:rPr>
+        <w:t xml:space="preserve"> </w:t>
+      </w:r>
+      <w:r>
+        <w:rPr>
+          <w:rFonts w:hint="eastAsia"/>
+          <w:lang w:eastAsia="ja-JP"/>
+        </w:rPr>
+        <w:t>They had not had</w:t>
+      </w:r>
+      <w:r>
+        <w:rPr>
+          <w:rFonts w:hint="eastAsia"/>
+          <w:lang w:eastAsia="ja-JP"/>
+        </w:rPr>
+        <w:t xml:space="preserve"> </w:t>
+      </w:r>
+      <w:r>
+        <w:rPr>
+          <w:rFonts w:hint="eastAsia"/>
+          <w:lang w:eastAsia="ja-JP"/>
+        </w:rPr>
+        <w:t xml:space="preserve">adequate </w:t>
+      </w:r>
+      <w:r>
+        <w:rPr>
+          <w:rFonts w:hint="eastAsia"/>
+          <w:lang w:eastAsia="ja-JP"/>
+        </w:rPr>
+        <w:t>skills</w:t>
+      </w:r>
+      <w:r>
+        <w:rPr>
+          <w:rFonts w:hint="eastAsia"/>
+          <w:lang w:eastAsia="ja-JP"/>
+        </w:rPr>
+        <w:t xml:space="preserve"> and knowledge</w:t>
+      </w:r>
+      <w:r>
+        <w:rPr>
+          <w:rFonts w:hint="eastAsia"/>
+          <w:lang w:eastAsia="ja-JP"/>
+        </w:rPr>
+        <w:t xml:space="preserve"> of </w:t>
+      </w:r>
+      <w:r>
+        <w:rPr>
+          <w:rFonts w:hint="eastAsia"/>
+          <w:lang w:eastAsia="ja-JP"/>
+        </w:rPr>
+        <w:t xml:space="preserve">their </w:t>
+      </w:r>
+      <w:r>
+        <w:rPr>
+          <w:rFonts w:hint="eastAsia"/>
+          <w:lang w:eastAsia="ja-JP"/>
+        </w:rPr>
+        <w:t>architecture, language</w:t>
+      </w:r>
+      <w:r>
+        <w:rPr>
+          <w:rFonts w:hint="eastAsia"/>
+          <w:lang w:eastAsia="ja-JP"/>
+        </w:rPr>
+        <w:t>s</w:t>
+      </w:r>
+      <w:r>
+        <w:rPr>
+          <w:rFonts w:hint="eastAsia"/>
+          <w:lang w:eastAsia="ja-JP"/>
+        </w:rPr>
+        <w:t>, and domain</w:t>
+      </w:r>
+      <w:r>
+        <w:rPr>
+          <w:rFonts w:hint="eastAsia"/>
+          <w:lang w:eastAsia="ja-JP"/>
+        </w:rPr>
+        <w:t xml:space="preserve"> t</w:t>
+      </w:r>
+      <w:r>
+        <w:rPr>
+          <w:lang w:eastAsia="ja-JP"/>
+        </w:rPr>
+        <w:t xml:space="preserve">o </w:t>
+      </w:r>
+      <w:r>
+        <w:rPr>
+          <w:rFonts w:hint="eastAsia"/>
+          <w:lang w:eastAsia="ja-JP"/>
+        </w:rPr>
+        <w:t>solve problems by themselves</w:t>
+      </w:r>
     </w:p>
     <w:p>
       <w:pPr>
         <w:pStyle w:val="InitialBodyText"/>
-        <w:rPr>
-          <w:highlight w:val="lightGray"/>
-          <w:lang w:eastAsia="ja-JP"/>
-        </w:rPr>
-      </w:pPr>
+        <w:numPr>
+          <w:ilvl w:val="0"/>
+          <w:numId w:val="13"/>
+        </w:numPr>
+        <w:rPr>
+          <w:rFonts w:hint="eastAsia"/>
+          <w:lang w:eastAsia="ja-JP"/>
+        </w:rPr>
+      </w:pPr>
+      <w:r>
+        <w:rPr>
+          <w:lang w:eastAsia="ja-JP"/>
+        </w:rPr>
+        <w:t>T</w:t>
+      </w:r>
+      <w:r>
+        <w:t>he duration of the project was 6 months. Most of the team members did not have any experiences of the “big project” (over a half of year with over 10 members) like this.</w:t>
+      </w:r>
+      <w:r>
+        <w:rPr>
+          <w:rFonts w:hint="eastAsia"/>
+          <w:lang w:eastAsia="ja-JP"/>
+        </w:rPr>
+        <w:t xml:space="preserve"> </w:t>
+      </w:r>
+      <w:r>
+        <w:rPr>
+          <w:rFonts w:hint="eastAsia"/>
+          <w:lang w:eastAsia="ja-JP"/>
+        </w:rPr>
+        <w:t>They had not been able to handle</w:t>
+      </w:r>
+      <w:r>
+        <w:rPr>
+          <w:rFonts w:hint="eastAsia"/>
+          <w:lang w:eastAsia="ja-JP"/>
+        </w:rPr>
+        <w:t xml:space="preserve"> their project by themselves </w:t>
+      </w:r>
+      <w:r>
+        <w:rPr>
+          <w:rFonts w:hint="eastAsia"/>
+          <w:lang w:eastAsia="ja-JP"/>
+        </w:rPr>
+        <w:t>at first.</w:t>
+      </w:r>
     </w:p>
     <w:p>
       <w:pPr>
         <w:pStyle w:val="InitialBodyText"/>
-        <w:rPr>
-          <w:highlight w:val="lightGray"/>
-        </w:rPr>
-      </w:pPr>
-      <w:r>
-        <w:rPr>
-          <w:highlight w:val="lightGray"/>
-        </w:rPr>
-        <w:t>We produced the application by reusing and enhancing the existing one. The original application had no automation mechanism for test and release. It took around 1 week to test all features manually before releasing the original one.</w:t>
+        <w:numPr>
+          <w:ilvl w:val="0"/>
+          <w:numId w:val="13"/>
+        </w:numPr>
+        <w:rPr>
+          <w:lang w:eastAsia="ja-JP"/>
+        </w:rPr>
+      </w:pPr>
+      <w:r>
+        <w:lastRenderedPageBreak/>
+        <w:t>The team wa</w:t>
+      </w:r>
+      <w:r>
+        <w:t>s distributed to two locations.</w:t>
+      </w:r>
+      <w:r>
+        <w:rPr>
+          <w:rFonts w:hint="eastAsia"/>
+          <w:lang w:eastAsia="ja-JP"/>
+        </w:rPr>
+        <w:t xml:space="preserve"> </w:t>
+      </w:r>
+      <w:r>
+        <w:rPr>
+          <w:rFonts w:hint="eastAsia"/>
+          <w:lang w:eastAsia="ja-JP"/>
+        </w:rPr>
+        <w:t>The distributed team without me a</w:t>
+      </w:r>
+      <w:r>
+        <w:rPr>
+          <w:rFonts w:hint="eastAsia"/>
+          <w:lang w:eastAsia="ja-JP"/>
+        </w:rPr>
+        <w:t xml:space="preserve">lways said </w:t>
+      </w:r>
+      <w:r>
+        <w:rPr>
+          <w:lang w:eastAsia="ja-JP"/>
+        </w:rPr>
+        <w:t>“</w:t>
+      </w:r>
+      <w:r>
+        <w:rPr>
+          <w:rFonts w:hint="eastAsia"/>
+          <w:lang w:eastAsia="ja-JP"/>
+        </w:rPr>
+        <w:t>we are correct</w:t>
+      </w:r>
+      <w:r>
+        <w:rPr>
+          <w:lang w:eastAsia="ja-JP"/>
+        </w:rPr>
+        <w:t>”</w:t>
+      </w:r>
+      <w:r>
+        <w:rPr>
+          <w:rFonts w:hint="eastAsia"/>
+          <w:lang w:eastAsia="ja-JP"/>
+        </w:rPr>
+        <w:t xml:space="preserve"> and </w:t>
+      </w:r>
+      <w:r>
+        <w:rPr>
+          <w:lang w:eastAsia="ja-JP"/>
+        </w:rPr>
+        <w:t>“</w:t>
+      </w:r>
+      <w:r>
+        <w:rPr>
+          <w:rFonts w:hint="eastAsia"/>
+          <w:lang w:eastAsia="ja-JP"/>
+        </w:rPr>
+        <w:t>you are wrong</w:t>
+      </w:r>
+      <w:r>
+        <w:rPr>
+          <w:lang w:eastAsia="ja-JP"/>
+        </w:rPr>
+        <w:t>”</w:t>
+      </w:r>
+      <w:r>
+        <w:rPr>
+          <w:rFonts w:hint="eastAsia"/>
+          <w:lang w:eastAsia="ja-JP"/>
+        </w:rPr>
+        <w:t xml:space="preserve"> without any material proof</w:t>
+      </w:r>
+      <w:r>
+        <w:rPr>
+          <w:rFonts w:hint="eastAsia"/>
+          <w:lang w:eastAsia="ja-JP"/>
+        </w:rPr>
+        <w:t xml:space="preserve"> by tradition</w:t>
+      </w:r>
+      <w:r>
+        <w:rPr>
+          <w:rFonts w:hint="eastAsia"/>
+          <w:lang w:eastAsia="ja-JP"/>
+        </w:rPr>
+        <w:t xml:space="preserve">. </w:t>
+      </w:r>
+      <w:r>
+        <w:t xml:space="preserve">There were </w:t>
+      </w:r>
+      <w:r>
+        <w:rPr>
+          <w:rFonts w:hint="eastAsia"/>
+          <w:lang w:eastAsia="ja-JP"/>
+        </w:rPr>
+        <w:t xml:space="preserve">a lot of </w:t>
+      </w:r>
+      <w:r>
+        <w:t xml:space="preserve">miscommunications </w:t>
+      </w:r>
+      <w:r>
+        <w:rPr>
+          <w:rFonts w:hint="eastAsia"/>
+          <w:lang w:eastAsia="ja-JP"/>
+        </w:rPr>
+        <w:t xml:space="preserve">and distrusts </w:t>
+      </w:r>
+      <w:r>
+        <w:t xml:space="preserve">between </w:t>
+      </w:r>
+      <w:r>
+        <w:rPr>
+          <w:rFonts w:hint="eastAsia"/>
+          <w:lang w:eastAsia="ja-JP"/>
+        </w:rPr>
+        <w:t>them</w:t>
+      </w:r>
+      <w:r>
+        <w:t>.</w:t>
       </w:r>
     </w:p>
     <w:p>
       <w:pPr>
         <w:pStyle w:val="InitialBodyText"/>
-        <w:ind w:firstLineChars="142" w:firstLine="284"/>
-        <w:rPr>
-          <w:lang w:eastAsia="ja-JP"/>
-        </w:rPr>
-      </w:pPr>
-      <w:r>
-        <w:rPr>
-          <w:highlight w:val="lightGray"/>
-        </w:rPr>
-        <w:t>The team members did not have any experiences of Agile, XP and Scrum. (So I entered the team as an Agile Coach for supporting them.) There were no technical backbones like CI/CD and test automation. Many agile apprentices tend to introduce agile processes and mindsets at first without any technical backbones and fail. So I needed to add technical backbones from the start of the project.</w:t>
-      </w:r>
+        <w:rPr>
+          <w:lang w:eastAsia="ja-JP"/>
+        </w:rPr>
+      </w:pPr>
     </w:p>
     <w:p>
       <w:pPr>
@@ -826,6 +1563,18 @@
           <w:lang w:eastAsia="ja-JP"/>
         </w:rPr>
       </w:pPr>
+      <w:r>
+        <w:rPr>
+          <w:lang w:eastAsia="ja-JP"/>
+        </w:rPr>
+        <w:t>At that time, w</w:t>
+      </w:r>
+      <w:r>
+        <w:rPr>
+          <w:lang w:eastAsia="ja-JP"/>
+        </w:rPr>
+        <w:t>e had needed to be stronger and to unite as one team as fast as we could.</w:t>
+      </w:r>
     </w:p>
     <w:p>
       <w:pPr>
@@ -834,17 +1583,28 @@
           <w:lang w:eastAsia="ja-JP"/>
         </w:rPr>
       </w:pPr>
+      <w:bookmarkStart w:id="4" w:name="_GoBack"/>
+      <w:bookmarkEnd w:id="4"/>
+    </w:p>
+    <w:p>
+      <w:pPr>
+        <w:pStyle w:val="InitialBodyText"/>
+        <w:rPr>
+          <w:lang w:eastAsia="ja-JP"/>
+        </w:rPr>
+      </w:pPr>
     </w:p>
     <w:p>
       <w:pPr>
         <w:pStyle w:val="2"/>
         <w:rPr>
+          <w:szCs w:val="20"/>
           <w:highlight w:val="yellow"/>
         </w:rPr>
       </w:pPr>
       <w:r>
         <w:rPr>
-          <w:rFonts w:hint="eastAsia"/>
+          <w:szCs w:val="20"/>
           <w:highlight w:val="yellow"/>
           <w:lang w:eastAsia="ja-JP"/>
         </w:rPr>
@@ -956,30 +1716,6 @@
       <w:pPr>
         <w:pStyle w:val="InitialBodyText"/>
         <w:rPr>
-          <w:highlight w:val="cyan"/>
-          <w:lang w:eastAsia="ja-JP"/>
-        </w:rPr>
-      </w:pPr>
-      <w:r>
-        <w:rPr>
-          <w:highlight w:val="cyan"/>
-        </w:rPr>
-        <w:t>Initially I started to use XP practices such as CI/CD, TDD and BDD to make our work more effective, and to support agile processes and mindsets. But I found that these practices drove learning and growth of our team members.</w:t>
-      </w:r>
-    </w:p>
-    <w:p>
-      <w:pPr>
-        <w:pStyle w:val="InitialBodyText"/>
-        <w:rPr>
-          <w:highlight w:val="cyan"/>
-          <w:lang w:eastAsia="ja-JP"/>
-        </w:rPr>
-      </w:pPr>
-    </w:p>
-    <w:p>
-      <w:pPr>
-        <w:pStyle w:val="InitialBodyText"/>
-        <w:rPr>
           <w:lang w:eastAsia="ja-JP"/>
         </w:rPr>
       </w:pPr>
@@ -1162,8 +1898,24 @@
         <w:pStyle w:val="ArabicList"/>
       </w:pPr>
       <w:r>
-        <w:t xml:space="preserve">Easy to implement -As I mentioned earlier, we produced the application by reusing and enhancing the existing one. There were some batch </w:t>
+        <w:t>Easy to implement</w:t>
+      </w:r>
+      <w:r>
+        <w:rPr>
+          <w:rFonts w:hint="eastAsia"/>
+          <w:lang w:eastAsia="ja-JP"/>
+        </w:rPr>
+        <w:t>.</w:t>
+      </w:r>
+      <w:r>
+        <w:rPr>
+          <w:rFonts w:hint="eastAsia"/>
+          <w:lang w:eastAsia="ja-JP"/>
+        </w:rPr>
+        <w:t xml:space="preserve"> </w:t>
+      </w:r>
+      <w:r>
+        <w:t xml:space="preserve">As I mentioned earlier, we produced the application by reusing and enhancing the existing one. There were some batch </w:t>
       </w:r>
       <w:proofErr w:type="gramStart"/>
       <w:r>
@@ -1179,8 +1931,17 @@
         <w:pStyle w:val="ArabicList"/>
       </w:pPr>
       <w:r>
-        <w:t>Provide values to the stakeholders from the beginning -Many software projects fail to adapt any agile practices without gaining the cooperation of the stakeholders like the business analysts or managers. There were some barriers to gain the cooperation of the stakeholders in the project.</w:t>
+        <w:t>Provide values to the stakeholders from the beginning</w:t>
+      </w:r>
+      <w:r>
+        <w:rPr>
+          <w:rFonts w:hint="eastAsia"/>
+          <w:lang w:eastAsia="ja-JP"/>
+        </w:rPr>
+        <w:t xml:space="preserve">. </w:t>
+      </w:r>
+      <w:r>
+        <w:t>Many software projects fail to adapt any agile practices without gaining the cooperation of the stakeholders like the business analysts or managers. There were some barriers to gain the cooperation of the stakeholders in the project.</w:t>
       </w:r>
     </w:p>
     <w:p>
@@ -1197,6 +1958,7 @@
         <w:ind w:left="709" w:hanging="283"/>
       </w:pPr>
       <w:r>
+        <w:lastRenderedPageBreak/>
         <w:t xml:space="preserve">It took long for the stakeholders to test the application. The stakeholders needed to ask developers to install the application to their devices manually for each change. It took around 5 to 10 minutes for each </w:t>
       </w:r>
       <w:proofErr w:type="gramStart"/>
@@ -1222,7 +1984,6 @@
         <w:ind w:left="709" w:hanging="283"/>
       </w:pPr>
       <w:r>
-        <w:lastRenderedPageBreak/>
         <w:t xml:space="preserve">The stakeholders did not have the clear vision and requirements from the beginning because the product was </w:t>
       </w:r>
       <w:proofErr w:type="spellStart"/>
@@ -1347,7 +2108,7 @@
                     </a:ln>
                     <a:extLst>
                       <a:ext uri="{FAA26D3D-D897-4be2-8F04-BA451C77F1D7}">
-                        <ma14:placeholderFlag xmlns:ma14="http://schemas.microsoft.com/office/mac/drawingml/2011/main" xmlns:w="http://schemas.openxmlformats.org/wordprocessingml/2006/main" xmlns:w10="urn:schemas-microsoft-com:office:word" xmlns:v="urn:schemas-microsoft-com:vml" xmlns:o="urn:schemas-microsoft-com:office:office" xmlns:mv="urn:schemas-microsoft-com:mac:vml" xmlns:mo="http://schemas.microsoft.com/office/mac/office/2008/main" xmlns=""/>
+                        <ma14:placeholderFlag xmlns="" xmlns:mo="http://schemas.microsoft.com/office/mac/office/2008/main" xmlns:mv="urn:schemas-microsoft-com:mac:vml" xmlns:o="urn:schemas-microsoft-com:office:office" xmlns:v="urn:schemas-microsoft-com:vml" xmlns:w10="urn:schemas-microsoft-com:office:word" xmlns:w="http://schemas.openxmlformats.org/wordprocessingml/2006/main" xmlns:ma14="http://schemas.microsoft.com/office/mac/drawingml/2011/main"/>
                       </a:ext>
                     </a:extLst>
                   </pic:spPr>
@@ -1448,7 +2209,11 @@
         <w:pStyle w:val="InitialBodyTextIndent"/>
       </w:pPr>
       <w:r>
-        <w:t xml:space="preserve">Soon I found that it was very difficult to do unit testing of Android application. Android SDK has its own test harness based on JUnit (hereinafter called the “Android JUnit”). Android JUnit requires emulator or device to do unit testing. Android JUnit starts its heavy lifecycle for each unit test cases. It is difficult to use the “Test Double” [11] for </w:t>
+        <w:t xml:space="preserve">Soon I found that it was very difficult to do unit testing of Android application. Android SDK has its own test harness based on JUnit (hereinafter called the “Android JUnit”). Android JUnit requires emulator or device to </w:t>
+      </w:r>
+      <w:r>
+        <w:lastRenderedPageBreak/>
+        <w:t xml:space="preserve">do unit testing. Android JUnit starts its heavy lifecycle for each unit test cases. It is difficult to use the “Test Double” [11] for </w:t>
       </w:r>
       <w:proofErr w:type="spellStart"/>
       <w:r>
@@ -1464,7 +2229,6 @@
         <w:pStyle w:val="InitialBodyTextIndent"/>
       </w:pPr>
       <w:r>
-        <w:lastRenderedPageBreak/>
         <w:t>Furthermore, I also needed to grow the Android developers immediately. The average age of the Android developers was around 25. They did not have necessary skills for developing Android application. TDD including Pair Programming was appropriate to grow them quickly.</w:t>
       </w:r>
     </w:p>
@@ -1532,7 +2296,7 @@
                     </a:ln>
                     <a:extLst>
                       <a:ext uri="{FAA26D3D-D897-4be2-8F04-BA451C77F1D7}">
-                        <ma14:placeholderFlag xmlns:ma14="http://schemas.microsoft.com/office/mac/drawingml/2011/main" xmlns:w="http://schemas.openxmlformats.org/wordprocessingml/2006/main" xmlns:w10="urn:schemas-microsoft-com:office:word" xmlns:v="urn:schemas-microsoft-com:vml" xmlns:o="urn:schemas-microsoft-com:office:office" xmlns:mv="urn:schemas-microsoft-com:mac:vml" xmlns:mo="http://schemas.microsoft.com/office/mac/office/2008/main" xmlns=""/>
+                        <ma14:placeholderFlag xmlns="" xmlns:mo="http://schemas.microsoft.com/office/mac/office/2008/main" xmlns:mv="urn:schemas-microsoft-com:mac:vml" xmlns:o="urn:schemas-microsoft-com:office:office" xmlns:v="urn:schemas-microsoft-com:vml" xmlns:w10="urn:schemas-microsoft-com:office:word" xmlns:w="http://schemas.openxmlformats.org/wordprocessingml/2006/main" xmlns:ma14="http://schemas.microsoft.com/office/mac/drawingml/2011/main"/>
                       </a:ext>
                     </a:extLst>
                   </pic:spPr>
@@ -2994,6 +3758,57 @@
           <w:lang w:eastAsia="ja-JP"/>
         </w:rPr>
         <w:t>y Jutta</w:t>
+      </w:r>
+    </w:p>
+  </w:comment>
+  <w:comment w:id="3" w:author="楽天株式会社" w:date="2014-04-20T16:44:00Z" w:initials="楽天株式会社">
+    <w:p>
+      <w:pPr>
+        <w:pStyle w:val="ae"/>
+        <w:rPr>
+          <w:lang w:eastAsia="ja-JP"/>
+        </w:rPr>
+      </w:pPr>
+      <w:r>
+        <w:rPr>
+          <w:rStyle w:val="ad"/>
+        </w:rPr>
+        <w:annotationRef/>
+      </w:r>
+      <w:r>
+        <w:rPr>
+          <w:rFonts w:hint="eastAsia"/>
+          <w:lang w:eastAsia="ja-JP"/>
+        </w:rPr>
+        <w:t>実質</w:t>
+      </w:r>
+      <w:r>
+        <w:rPr>
+          <w:rFonts w:hint="eastAsia"/>
+          <w:lang w:eastAsia="ja-JP"/>
+        </w:rPr>
+        <w:t>we</w:t>
+      </w:r>
+      <w:r>
+        <w:rPr>
+          <w:rFonts w:hint="eastAsia"/>
+          <w:lang w:eastAsia="ja-JP"/>
+        </w:rPr>
+        <w:t>だが、客観性の都合で</w:t>
+      </w:r>
+      <w:r>
+        <w:rPr>
+          <w:rFonts w:hint="eastAsia"/>
+          <w:lang w:eastAsia="ja-JP"/>
+        </w:rPr>
+        <w:t>they</w:t>
+      </w:r>
+      <w:r>
+        <w:rPr>
+          <w:rFonts w:hint="eastAsia"/>
+          <w:lang w:eastAsia="ja-JP"/>
+        </w:rPr>
+        <w:t>を使用。</w:t>
       </w:r>
     </w:p>
   </w:comment>
@@ -5376,7 +6191,6 @@
   <w:style w:type="character" w:default="1" w:styleId="a0">
     <w:name w:val="Default Paragraph Font"/>
     <w:uiPriority w:val="1"/>
-    <w:semiHidden/>
     <w:unhideWhenUsed/>
   </w:style>
   <w:style w:type="table" w:default="1" w:styleId="a1">
@@ -6424,7 +7238,6 @@
   <w:style w:type="character" w:default="1" w:styleId="a0">
     <w:name w:val="Default Paragraph Font"/>
     <w:uiPriority w:val="1"/>
-    <w:semiHidden/>
     <w:unhideWhenUsed/>
   </w:style>
   <w:style w:type="table" w:default="1" w:styleId="a1">
@@ -7396,7 +8209,7 @@
 </file>
 
 <file path=customXml/itemProps1.xml><?xml version="1.0" encoding="utf-8"?>
-<ds:datastoreItem xmlns:ds="http://schemas.openxmlformats.org/officeDocument/2006/customXml" ds:itemID="{C8E9DC87-DED5-42F9-8F76-5BFA3391CF4C}">
+<ds:datastoreItem xmlns:ds="http://schemas.openxmlformats.org/officeDocument/2006/customXml" ds:itemID="{FE99B366-76E2-4F3E-BF00-A3FF9149A376}">
   <ds:schemaRefs>
     <ds:schemaRef ds:uri="http://schemas.openxmlformats.org/officeDocument/2006/bibliography"/>
   </ds:schemaRefs>

</xml_diff>

<commit_message>
Finished writing the approach
</commit_message>
<xml_diff>
--- a/TechnologyDrivenDevelopment.docx
+++ b/TechnologyDrivenDevelopment.docx
@@ -25,13 +25,27 @@
         <w:rPr>
           <w:bCs/>
         </w:rPr>
-        <w:t>Driven Development:</w:t>
-      </w:r>
+        <w:t>Driven Development</w:t>
+      </w:r>
+      <w:proofErr w:type="gramStart"/>
       <w:r>
         <w:rPr>
           <w:bCs/>
         </w:rPr>
-        <w:t>Using Automation and Techniques to Grow an Agile Culture</w:t>
+        <w:t>:</w:t>
+      </w:r>
+      <w:r>
+        <w:rPr>
+          <w:bCs/>
+        </w:rPr>
+        <w:t>Using</w:t>
+      </w:r>
+      <w:proofErr w:type="gramEnd"/>
+      <w:r>
+        <w:rPr>
+          <w:bCs/>
+        </w:rPr>
+        <w:t xml:space="preserve"> Automation and Techniques to Grow an Agile Culture</w:t>
       </w:r>
       <w:commentRangeEnd w:id="0"/>
       <w:r>
@@ -655,16 +669,33 @@
           <w:szCs w:val="20"/>
           <w:lang w:eastAsia="ja-JP"/>
         </w:rPr>
-        <w:t xml:space="preserve"> as an Agile Coach.</w:t>
+        <w:t xml:space="preserve"> as an Agile Coach. </w:t>
       </w:r>
       <w:r>
         <w:rPr>
           <w:rFonts w:ascii="NewCenturySchlbk-Roman" w:hAnsi="NewCenturySchlbk-Roman"/>
           <w:sz w:val="20"/>
           <w:szCs w:val="20"/>
-          <w:lang w:eastAsia="ja-JP"/>
-        </w:rPr>
-        <w:t xml:space="preserve"> There are tons of</w:t>
+        </w:rPr>
+        <w:t>The objective of the project was to develop a new smartphone application for Android and iPhone.</w:t>
+      </w:r>
+      <w:r>
+        <w:rPr>
+          <w:rFonts w:ascii="NewCenturySchlbk-Roman" w:hAnsi="NewCenturySchlbk-Roman"/>
+          <w:sz w:val="20"/>
+          <w:szCs w:val="20"/>
+          <w:lang w:eastAsia="ja-JP"/>
+        </w:rPr>
+        <w:t xml:space="preserve"> </w:t>
+      </w:r>
+      <w:r>
+        <w:rPr>
+          <w:rFonts w:ascii="NewCenturySchlbk-Roman" w:hAnsi="NewCenturySchlbk-Roman"/>
+          <w:sz w:val="20"/>
+          <w:szCs w:val="20"/>
+          <w:lang w:eastAsia="ja-JP"/>
+        </w:rPr>
+        <w:t>There are tons of</w:t>
       </w:r>
       <w:r>
         <w:rPr>
@@ -1117,14 +1148,7 @@
         <w:rPr>
           <w:lang w:eastAsia="ja-JP"/>
         </w:rPr>
-        <w:t xml:space="preserve"> ha</w:t>
-      </w:r>
-      <w:r>
-        <w:rPr>
-          <w:rFonts w:hint="eastAsia"/>
-          <w:lang w:eastAsia="ja-JP"/>
-        </w:rPr>
-        <w:t>d</w:t>
+        <w:t xml:space="preserve"> had</w:t>
       </w:r>
       <w:r>
         <w:rPr>
@@ -1225,7 +1249,6 @@
           <w:numId w:val="13"/>
         </w:numPr>
         <w:rPr>
-          <w:rFonts w:hint="eastAsia"/>
           <w:lang w:eastAsia="ja-JP"/>
         </w:rPr>
       </w:pPr>
@@ -1237,7 +1260,6 @@
       </w:r>
       <w:r>
         <w:rPr>
-          <w:rFonts w:hint="eastAsia"/>
           <w:lang w:eastAsia="ja-JP"/>
         </w:rPr>
         <w:t xml:space="preserve">most of </w:t>
@@ -1250,7 +1272,6 @@
       </w:r>
       <w:r>
         <w:rPr>
-          <w:rFonts w:hint="eastAsia"/>
           <w:lang w:eastAsia="ja-JP"/>
         </w:rPr>
         <w:t>had been</w:t>
@@ -1263,100 +1284,75 @@
       </w:r>
       <w:r>
         <w:rPr>
-          <w:rFonts w:hint="eastAsia"/>
           <w:lang w:eastAsia="ja-JP"/>
         </w:rPr>
         <w:t xml:space="preserve"> </w:t>
       </w:r>
       <w:r>
         <w:rPr>
-          <w:rFonts w:hint="eastAsia"/>
           <w:lang w:eastAsia="ja-JP"/>
         </w:rPr>
         <w:t>They had not had</w:t>
       </w:r>
       <w:r>
         <w:rPr>
-          <w:rFonts w:hint="eastAsia"/>
           <w:lang w:eastAsia="ja-JP"/>
         </w:rPr>
         <w:t xml:space="preserve"> </w:t>
       </w:r>
       <w:r>
         <w:rPr>
-          <w:rFonts w:hint="eastAsia"/>
           <w:lang w:eastAsia="ja-JP"/>
         </w:rPr>
         <w:t xml:space="preserve">adequate </w:t>
       </w:r>
       <w:r>
         <w:rPr>
-          <w:rFonts w:hint="eastAsia"/>
           <w:lang w:eastAsia="ja-JP"/>
         </w:rPr>
         <w:t>skills</w:t>
       </w:r>
       <w:r>
         <w:rPr>
-          <w:rFonts w:hint="eastAsia"/>
           <w:lang w:eastAsia="ja-JP"/>
         </w:rPr>
         <w:t xml:space="preserve"> and knowledge</w:t>
       </w:r>
       <w:r>
         <w:rPr>
-          <w:rFonts w:hint="eastAsia"/>
           <w:lang w:eastAsia="ja-JP"/>
         </w:rPr>
         <w:t xml:space="preserve"> of </w:t>
       </w:r>
       <w:r>
         <w:rPr>
-          <w:rFonts w:hint="eastAsia"/>
           <w:lang w:eastAsia="ja-JP"/>
         </w:rPr>
         <w:t xml:space="preserve">their </w:t>
       </w:r>
       <w:r>
         <w:rPr>
-          <w:rFonts w:hint="eastAsia"/>
           <w:lang w:eastAsia="ja-JP"/>
         </w:rPr>
         <w:t>architecture, language</w:t>
       </w:r>
       <w:r>
         <w:rPr>
-          <w:rFonts w:hint="eastAsia"/>
           <w:lang w:eastAsia="ja-JP"/>
         </w:rPr>
         <w:t>s</w:t>
       </w:r>
       <w:r>
         <w:rPr>
-          <w:rFonts w:hint="eastAsia"/>
           <w:lang w:eastAsia="ja-JP"/>
         </w:rPr>
         <w:t>, and domain</w:t>
       </w:r>
       <w:r>
         <w:rPr>
-          <w:rFonts w:hint="eastAsia"/>
-          <w:lang w:eastAsia="ja-JP"/>
-        </w:rPr>
-        <w:t xml:space="preserve"> t</w:t>
-      </w:r>
-      <w:r>
-        <w:rPr>
-          <w:lang w:eastAsia="ja-JP"/>
-        </w:rPr>
-        <w:t xml:space="preserve">o </w:t>
-      </w:r>
-      <w:r>
-        <w:rPr>
-          <w:rFonts w:hint="eastAsia"/>
-          <w:lang w:eastAsia="ja-JP"/>
-        </w:rPr>
-        <w:t>solve problems by themselves</w:t>
+          <w:lang w:eastAsia="ja-JP"/>
+        </w:rPr>
+        <w:t xml:space="preserve"> to solve problems by themselves</w:t>
       </w:r>
     </w:p>
     <w:p>
@@ -1367,14 +1363,14 @@
           <w:numId w:val="13"/>
         </w:numPr>
         <w:rPr>
-          <w:rFonts w:hint="eastAsia"/>
-          <w:lang w:eastAsia="ja-JP"/>
-        </w:rPr>
-      </w:pPr>
-      <w:r>
-        <w:rPr>
-          <w:lang w:eastAsia="ja-JP"/>
-        </w:rPr>
+          <w:lang w:eastAsia="ja-JP"/>
+        </w:rPr>
+      </w:pPr>
+      <w:r>
+        <w:rPr>
+          <w:lang w:eastAsia="ja-JP"/>
+        </w:rPr>
+        <w:lastRenderedPageBreak/>
         <w:t>T</w:t>
       </w:r>
       <w:r>
@@ -1382,28 +1378,24 @@
       </w:r>
       <w:r>
         <w:rPr>
-          <w:rFonts w:hint="eastAsia"/>
           <w:lang w:eastAsia="ja-JP"/>
         </w:rPr>
         <w:t xml:space="preserve"> </w:t>
       </w:r>
       <w:r>
         <w:rPr>
-          <w:rFonts w:hint="eastAsia"/>
           <w:lang w:eastAsia="ja-JP"/>
         </w:rPr>
         <w:t>They had not been able to handle</w:t>
       </w:r>
       <w:r>
         <w:rPr>
-          <w:rFonts w:hint="eastAsia"/>
           <w:lang w:eastAsia="ja-JP"/>
         </w:rPr>
         <w:t xml:space="preserve"> their project by themselves </w:t>
       </w:r>
       <w:r>
         <w:rPr>
-          <w:rFonts w:hint="eastAsia"/>
           <w:lang w:eastAsia="ja-JP"/>
         </w:rPr>
         <w:t>at first.</w:t>
@@ -1421,7 +1413,6 @@
         </w:rPr>
       </w:pPr>
       <w:r>
-        <w:lastRenderedPageBreak/>
         <w:t>The team wa</w:t>
       </w:r>
       <w:r>
@@ -1429,21 +1420,18 @@
       </w:r>
       <w:r>
         <w:rPr>
-          <w:rFonts w:hint="eastAsia"/>
           <w:lang w:eastAsia="ja-JP"/>
         </w:rPr>
         <w:t xml:space="preserve"> </w:t>
       </w:r>
       <w:r>
         <w:rPr>
-          <w:rFonts w:hint="eastAsia"/>
           <w:lang w:eastAsia="ja-JP"/>
         </w:rPr>
         <w:t>The distributed team without me a</w:t>
       </w:r>
       <w:r>
         <w:rPr>
-          <w:rFonts w:hint="eastAsia"/>
           <w:lang w:eastAsia="ja-JP"/>
         </w:rPr>
         <w:t xml:space="preserve">lways said </w:t>
@@ -1452,64 +1440,28 @@
         <w:rPr>
           <w:lang w:eastAsia="ja-JP"/>
         </w:rPr>
-        <w:t>“</w:t>
-      </w:r>
-      <w:r>
-        <w:rPr>
-          <w:rFonts w:hint="eastAsia"/>
-          <w:lang w:eastAsia="ja-JP"/>
-        </w:rPr>
-        <w:t>we are correct</w:t>
-      </w:r>
-      <w:r>
-        <w:rPr>
-          <w:lang w:eastAsia="ja-JP"/>
-        </w:rPr>
-        <w:t>”</w:t>
-      </w:r>
-      <w:r>
-        <w:rPr>
-          <w:rFonts w:hint="eastAsia"/>
-          <w:lang w:eastAsia="ja-JP"/>
-        </w:rPr>
-        <w:t xml:space="preserve"> and </w:t>
-      </w:r>
-      <w:r>
-        <w:rPr>
-          <w:lang w:eastAsia="ja-JP"/>
-        </w:rPr>
-        <w:t>“</w:t>
-      </w:r>
-      <w:r>
-        <w:rPr>
-          <w:rFonts w:hint="eastAsia"/>
-          <w:lang w:eastAsia="ja-JP"/>
-        </w:rPr>
-        <w:t>you are wrong</w:t>
-      </w:r>
-      <w:r>
-        <w:rPr>
-          <w:lang w:eastAsia="ja-JP"/>
-        </w:rPr>
-        <w:t>”</w:t>
-      </w:r>
-      <w:r>
-        <w:rPr>
-          <w:rFonts w:hint="eastAsia"/>
+        <w:t xml:space="preserve">“we are correct” and </w:t>
+      </w:r>
+      <w:r>
+        <w:rPr>
+          <w:lang w:eastAsia="ja-JP"/>
+        </w:rPr>
+        <w:t>“you are wrong”</w:t>
+      </w:r>
+      <w:r>
+        <w:rPr>
           <w:lang w:eastAsia="ja-JP"/>
         </w:rPr>
         <w:t xml:space="preserve"> without any material proof</w:t>
       </w:r>
       <w:r>
         <w:rPr>
-          <w:rFonts w:hint="eastAsia"/>
           <w:lang w:eastAsia="ja-JP"/>
         </w:rPr>
         <w:t xml:space="preserve"> by tradition</w:t>
       </w:r>
       <w:r>
         <w:rPr>
-          <w:rFonts w:hint="eastAsia"/>
           <w:lang w:eastAsia="ja-JP"/>
         </w:rPr>
         <w:t xml:space="preserve">. </w:t>
@@ -1519,7 +1471,6 @@
       </w:r>
       <w:r>
         <w:rPr>
-          <w:rFonts w:hint="eastAsia"/>
           <w:lang w:eastAsia="ja-JP"/>
         </w:rPr>
         <w:t xml:space="preserve">a lot of </w:t>
@@ -1529,7 +1480,6 @@
       </w:r>
       <w:r>
         <w:rPr>
-          <w:rFonts w:hint="eastAsia"/>
           <w:lang w:eastAsia="ja-JP"/>
         </w:rPr>
         <w:t xml:space="preserve">and distrusts </w:t>
@@ -1539,7 +1489,6 @@
       </w:r>
       <w:r>
         <w:rPr>
-          <w:rFonts w:hint="eastAsia"/>
           <w:lang w:eastAsia="ja-JP"/>
         </w:rPr>
         <w:t>them</w:t>
@@ -1583,8 +1532,148 @@
           <w:lang w:eastAsia="ja-JP"/>
         </w:rPr>
       </w:pPr>
-      <w:bookmarkStart w:id="4" w:name="_GoBack"/>
-      <w:bookmarkEnd w:id="4"/>
+    </w:p>
+    <w:p>
+      <w:pPr>
+        <w:pStyle w:val="2"/>
+        <w:rPr>
+          <w:szCs w:val="20"/>
+        </w:rPr>
+      </w:pPr>
+      <w:r>
+        <w:rPr>
+          <w:szCs w:val="20"/>
+          <w:lang w:eastAsia="ja-JP"/>
+        </w:rPr>
+        <w:t>The approach</w:t>
+      </w:r>
+    </w:p>
+    <w:p>
+      <w:pPr>
+        <w:rPr>
+          <w:rFonts w:ascii="NewCenturySchlbk-Roman" w:hAnsi="NewCenturySchlbk-Roman"/>
+          <w:sz w:val="20"/>
+          <w:szCs w:val="20"/>
+          <w:lang w:eastAsia="ja-JP"/>
+        </w:rPr>
+      </w:pPr>
+      <w:r>
+        <w:rPr>
+          <w:rFonts w:ascii="NewCenturySchlbk-Roman" w:hAnsi="NewCenturySchlbk-Roman"/>
+          <w:sz w:val="20"/>
+          <w:szCs w:val="20"/>
+          <w:lang w:eastAsia="ja-JP"/>
+        </w:rPr>
+        <w:t xml:space="preserve">To </w:t>
+      </w:r>
+      <w:r>
+        <w:rPr>
+          <w:rFonts w:ascii="NewCenturySchlbk-Roman" w:hAnsi="NewCenturySchlbk-Roman"/>
+          <w:sz w:val="20"/>
+          <w:szCs w:val="20"/>
+          <w:lang w:eastAsia="ja-JP"/>
+        </w:rPr>
+        <w:t>overcome</w:t>
+      </w:r>
+      <w:r>
+        <w:rPr>
+          <w:rFonts w:ascii="NewCenturySchlbk-Roman" w:hAnsi="NewCenturySchlbk-Roman"/>
+          <w:sz w:val="20"/>
+          <w:szCs w:val="20"/>
+          <w:lang w:eastAsia="ja-JP"/>
+        </w:rPr>
+        <w:t xml:space="preserve"> th</w:t>
+      </w:r>
+      <w:r>
+        <w:rPr>
+          <w:rFonts w:ascii="NewCenturySchlbk-Roman" w:hAnsi="NewCenturySchlbk-Roman"/>
+          <w:sz w:val="20"/>
+          <w:szCs w:val="20"/>
+          <w:lang w:eastAsia="ja-JP"/>
+        </w:rPr>
+        <w:t>ese</w:t>
+      </w:r>
+      <w:r>
+        <w:rPr>
+          <w:rFonts w:ascii="NewCenturySchlbk-Roman" w:hAnsi="NewCenturySchlbk-Roman"/>
+          <w:sz w:val="20"/>
+          <w:szCs w:val="20"/>
+          <w:lang w:eastAsia="ja-JP"/>
+        </w:rPr>
+        <w:t xml:space="preserve"> conditions and challenges</w:t>
+      </w:r>
+      <w:r>
+        <w:rPr>
+          <w:rFonts w:ascii="NewCenturySchlbk-Roman" w:hAnsi="NewCenturySchlbk-Roman"/>
+          <w:sz w:val="20"/>
+          <w:szCs w:val="20"/>
+          <w:lang w:eastAsia="ja-JP"/>
+        </w:rPr>
+        <w:t>,</w:t>
+      </w:r>
+      <w:r>
+        <w:rPr>
+          <w:rFonts w:ascii="NewCenturySchlbk-Roman" w:hAnsi="NewCenturySchlbk-Roman"/>
+          <w:sz w:val="20"/>
+          <w:szCs w:val="20"/>
+          <w:lang w:eastAsia="ja-JP"/>
+        </w:rPr>
+        <w:t xml:space="preserve"> I decided to implement </w:t>
+      </w:r>
+      <w:r>
+        <w:rPr>
+          <w:rFonts w:ascii="NewCenturySchlbk-Roman" w:hAnsi="NewCenturySchlbk-Roman"/>
+          <w:sz w:val="20"/>
+          <w:szCs w:val="20"/>
+          <w:lang w:eastAsia="ja-JP"/>
+        </w:rPr>
+        <w:t>the automation and technical practices</w:t>
+      </w:r>
+      <w:r>
+        <w:rPr>
+          <w:rFonts w:ascii="NewCenturySchlbk-Roman" w:hAnsi="NewCenturySchlbk-Roman"/>
+          <w:sz w:val="20"/>
+          <w:szCs w:val="20"/>
+          <w:lang w:eastAsia="ja-JP"/>
+        </w:rPr>
+        <w:t xml:space="preserve"> </w:t>
+      </w:r>
+      <w:r>
+        <w:rPr>
+          <w:rFonts w:ascii="NewCenturySchlbk-Roman" w:hAnsi="NewCenturySchlbk-Roman"/>
+          <w:sz w:val="20"/>
+          <w:szCs w:val="20"/>
+          <w:lang w:eastAsia="ja-JP"/>
+        </w:rPr>
+        <w:t xml:space="preserve">step by step </w:t>
+      </w:r>
+      <w:r>
+        <w:rPr>
+          <w:rFonts w:ascii="NewCenturySchlbk-Roman" w:hAnsi="NewCenturySchlbk-Roman"/>
+          <w:sz w:val="20"/>
+          <w:szCs w:val="20"/>
+          <w:lang w:eastAsia="ja-JP"/>
+        </w:rPr>
+        <w:t>through</w:t>
+      </w:r>
+      <w:r>
+        <w:rPr>
+          <w:rFonts w:ascii="NewCenturySchlbk-Roman" w:hAnsi="NewCenturySchlbk-Roman"/>
+          <w:sz w:val="20"/>
+          <w:szCs w:val="20"/>
+          <w:lang w:eastAsia="ja-JP"/>
+        </w:rPr>
+        <w:t xml:space="preserve"> </w:t>
+      </w:r>
+      <w:r>
+        <w:rPr>
+          <w:rFonts w:ascii="NewCenturySchlbk-Roman" w:hAnsi="NewCenturySchlbk-Roman"/>
+          <w:sz w:val="20"/>
+          <w:szCs w:val="20"/>
+          <w:lang w:eastAsia="ja-JP"/>
+        </w:rPr>
+        <w:t>the following steps</w:t>
+      </w:r>
     </w:p>
     <w:p>
       <w:pPr>
@@ -1593,61 +1682,62 @@
           <w:lang w:eastAsia="ja-JP"/>
         </w:rPr>
       </w:pPr>
-    </w:p>
-    <w:p>
-      <w:pPr>
-        <w:pStyle w:val="2"/>
-        <w:rPr>
-          <w:szCs w:val="20"/>
-          <w:highlight w:val="yellow"/>
-        </w:rPr>
-      </w:pPr>
-      <w:r>
-        <w:rPr>
-          <w:szCs w:val="20"/>
-          <w:highlight w:val="yellow"/>
-          <w:lang w:eastAsia="ja-JP"/>
-        </w:rPr>
-        <w:t>The approach</w:t>
-      </w:r>
-    </w:p>
-    <w:p>
-      <w:pPr>
-        <w:pStyle w:val="InitialBodyText"/>
-        <w:rPr>
-          <w:lang w:eastAsia="ja-JP"/>
-        </w:rPr>
-      </w:pPr>
-      <w:proofErr w:type="gramStart"/>
-      <w:r>
-        <w:t>by</w:t>
-      </w:r>
-      <w:proofErr w:type="gramEnd"/>
-      <w:r>
-        <w:t xml:space="preserve"> technical practices and methods</w:t>
-      </w:r>
     </w:p>
     <w:p>
       <w:pPr>
         <w:pStyle w:val="InitialBodyText"/>
         <w:numPr>
           <w:ilvl w:val="0"/>
-          <w:numId w:val="11"/>
+          <w:numId w:val="17"/>
         </w:numPr>
         <w:rPr>
           <w:lang w:eastAsia="ja-JP"/>
         </w:rPr>
       </w:pPr>
       <w:r>
+        <w:rPr>
+          <w:lang w:eastAsia="ja-JP"/>
+        </w:rPr>
         <w:t>CI/CD</w:t>
       </w:r>
+    </w:p>
+    <w:p>
+      <w:pPr>
+        <w:pStyle w:val="InitialBodyText"/>
+        <w:rPr>
+          <w:lang w:eastAsia="ja-JP"/>
+        </w:rPr>
+      </w:pPr>
+      <w:r>
+        <w:rPr>
+          <w:lang w:eastAsia="ja-JP"/>
+        </w:rPr>
+        <w:t xml:space="preserve">At first I focused on implementing CI/CD in terms of streamlining our work and starting collaboration with each other. I used the CI/CD to make the release operation easier then and to support test automation later. I also aimed to use the working software as a measure to create shared understanding among the all team members and stakeholders </w:t>
+      </w:r>
+      <w:r>
+        <w:t>from the beginning</w:t>
+      </w:r>
+      <w:r>
+        <w:rPr>
+          <w:lang w:eastAsia="ja-JP"/>
+        </w:rPr>
+        <w:t xml:space="preserve"> of the project.</w:t>
+      </w:r>
+    </w:p>
+    <w:p>
+      <w:pPr>
+        <w:pStyle w:val="InitialBodyText"/>
+        <w:rPr>
+          <w:lang w:eastAsia="ja-JP"/>
+        </w:rPr>
+      </w:pPr>
     </w:p>
     <w:p>
       <w:pPr>
         <w:pStyle w:val="InitialBodyText"/>
         <w:numPr>
           <w:ilvl w:val="0"/>
-          <w:numId w:val="11"/>
+          <w:numId w:val="17"/>
         </w:numPr>
         <w:rPr>
           <w:lang w:eastAsia="ja-JP"/>
@@ -1656,13 +1746,137 @@
       <w:r>
         <w:t>TDD</w:t>
       </w:r>
+    </w:p>
+    <w:p>
+      <w:pPr>
+        <w:pStyle w:val="InitialBodyText"/>
+        <w:rPr>
+          <w:lang w:eastAsia="ja-JP"/>
+        </w:rPr>
+      </w:pPr>
+      <w:r>
+        <w:rPr>
+          <w:lang w:eastAsia="ja-JP"/>
+        </w:rPr>
+        <w:t>After implementing CI/CD, I</w:t>
+      </w:r>
+      <w:r>
+        <w:rPr>
+          <w:lang w:eastAsia="ja-JP"/>
+        </w:rPr>
+        <w:t xml:space="preserve"> </w:t>
+      </w:r>
+      <w:r>
+        <w:rPr>
+          <w:lang w:eastAsia="ja-JP"/>
+        </w:rPr>
+        <w:t>selected</w:t>
+      </w:r>
+      <w:r>
+        <w:rPr>
+          <w:lang w:eastAsia="ja-JP"/>
+        </w:rPr>
+        <w:t xml:space="preserve"> TDD for </w:t>
+      </w:r>
+      <w:r>
+        <w:rPr>
+          <w:lang w:eastAsia="ja-JP"/>
+        </w:rPr>
+        <w:t xml:space="preserve">leveraging </w:t>
+      </w:r>
+      <w:r>
+        <w:rPr>
+          <w:lang w:eastAsia="ja-JP"/>
+        </w:rPr>
+        <w:t xml:space="preserve">test automation and </w:t>
+      </w:r>
+      <w:r>
+        <w:rPr>
+          <w:lang w:eastAsia="ja-JP"/>
+        </w:rPr>
+        <w:t>learning.</w:t>
+      </w:r>
+      <w:r>
+        <w:rPr>
+          <w:lang w:eastAsia="ja-JP"/>
+        </w:rPr>
+        <w:t xml:space="preserve"> </w:t>
+      </w:r>
+      <w:r>
+        <w:rPr>
+          <w:lang w:eastAsia="ja-JP"/>
+        </w:rPr>
+        <w:t>A</w:t>
+      </w:r>
+      <w:r>
+        <w:rPr>
+          <w:lang w:eastAsia="ja-JP"/>
+        </w:rPr>
+        <w:t>t that time, team members</w:t>
+      </w:r>
+      <w:r>
+        <w:rPr>
+          <w:lang w:eastAsia="ja-JP"/>
+        </w:rPr>
+        <w:t xml:space="preserve"> and I</w:t>
+      </w:r>
+      <w:r>
+        <w:rPr>
+          <w:lang w:eastAsia="ja-JP"/>
+        </w:rPr>
+        <w:t xml:space="preserve"> had not had the enough skills to implement Android application.</w:t>
+      </w:r>
+      <w:r>
+        <w:rPr>
+          <w:lang w:eastAsia="ja-JP"/>
+        </w:rPr>
+        <w:t xml:space="preserve"> I thought that TDD would help us </w:t>
+      </w:r>
+      <w:r>
+        <w:rPr>
+          <w:lang w:eastAsia="ja-JP"/>
+        </w:rPr>
+        <w:t>drive learning how to develop the Android application</w:t>
+      </w:r>
+      <w:r>
+        <w:rPr>
+          <w:lang w:eastAsia="ja-JP"/>
+        </w:rPr>
+        <w:t xml:space="preserve">. </w:t>
+      </w:r>
+      <w:r>
+        <w:rPr>
+          <w:lang w:eastAsia="ja-JP"/>
+        </w:rPr>
+        <w:t xml:space="preserve">But there were many troubles </w:t>
+      </w:r>
+      <w:r>
+        <w:rPr>
+          <w:lang w:eastAsia="ja-JP"/>
+        </w:rPr>
+        <w:t xml:space="preserve">and barriers </w:t>
+      </w:r>
+      <w:r>
+        <w:rPr>
+          <w:lang w:eastAsia="ja-JP"/>
+        </w:rPr>
+        <w:t>adapting TDD for Android.</w:t>
+      </w:r>
+    </w:p>
+    <w:p>
+      <w:pPr>
+        <w:pStyle w:val="InitialBodyText"/>
+        <w:rPr>
+          <w:lang w:eastAsia="ja-JP"/>
+        </w:rPr>
+      </w:pPr>
     </w:p>
     <w:p>
       <w:pPr>
         <w:pStyle w:val="InitialBodyText"/>
         <w:numPr>
           <w:ilvl w:val="0"/>
-          <w:numId w:val="11"/>
+          <w:numId w:val="17"/>
         </w:numPr>
         <w:rPr>
           <w:lang w:eastAsia="ja-JP"/>
@@ -1679,6 +1893,314 @@
           <w:lang w:eastAsia="ja-JP"/>
         </w:rPr>
       </w:pPr>
+      <w:r>
+        <w:rPr>
+          <w:lang w:eastAsia="ja-JP"/>
+        </w:rPr>
+        <w:t xml:space="preserve">We </w:t>
+      </w:r>
+      <w:r>
+        <w:rPr>
+          <w:lang w:eastAsia="ja-JP"/>
+        </w:rPr>
+        <w:t>were able to decrease</w:t>
+      </w:r>
+      <w:r>
+        <w:rPr>
+          <w:lang w:eastAsia="ja-JP"/>
+        </w:rPr>
+        <w:t xml:space="preserve"> work hours and operation mistakes by CI/CD and TDD.</w:t>
+      </w:r>
+      <w:r>
+        <w:rPr>
+          <w:lang w:eastAsia="ja-JP"/>
+        </w:rPr>
+        <w:t xml:space="preserve"> </w:t>
+      </w:r>
+      <w:r>
+        <w:rPr>
+          <w:lang w:eastAsia="ja-JP"/>
+        </w:rPr>
+        <w:t xml:space="preserve">We got skills to </w:t>
+      </w:r>
+      <w:r>
+        <w:rPr>
+          <w:lang w:eastAsia="ja-JP"/>
+        </w:rPr>
+        <w:t>develop</w:t>
+      </w:r>
+      <w:r>
+        <w:rPr>
+          <w:lang w:eastAsia="ja-JP"/>
+        </w:rPr>
+        <w:t xml:space="preserve"> </w:t>
+      </w:r>
+      <w:r>
+        <w:rPr>
+          <w:lang w:eastAsia="ja-JP"/>
+        </w:rPr>
+        <w:t>required</w:t>
+      </w:r>
+      <w:r>
+        <w:rPr>
+          <w:lang w:eastAsia="ja-JP"/>
+        </w:rPr>
+        <w:t xml:space="preserve"> software gradually collaborated with </w:t>
+      </w:r>
+      <w:r>
+        <w:rPr>
+          <w:lang w:eastAsia="ja-JP"/>
+        </w:rPr>
+        <w:t>members and stakeholders.</w:t>
+      </w:r>
+      <w:r>
+        <w:rPr>
+          <w:lang w:eastAsia="ja-JP"/>
+        </w:rPr>
+        <w:t xml:space="preserve"> </w:t>
+      </w:r>
+      <w:r>
+        <w:rPr>
+          <w:lang w:eastAsia="ja-JP"/>
+        </w:rPr>
+        <w:t xml:space="preserve">By contrast, </w:t>
+      </w:r>
+      <w:r>
+        <w:rPr>
+          <w:lang w:eastAsia="ja-JP"/>
+        </w:rPr>
+        <w:t xml:space="preserve">our project </w:t>
+      </w:r>
+      <w:r>
+        <w:rPr>
+          <w:lang w:eastAsia="ja-JP"/>
+        </w:rPr>
+        <w:t>had started becoming</w:t>
+      </w:r>
+      <w:r>
+        <w:rPr>
+          <w:lang w:eastAsia="ja-JP"/>
+        </w:rPr>
+        <w:t xml:space="preserve"> chaotic</w:t>
+      </w:r>
+      <w:r>
+        <w:rPr>
+          <w:lang w:eastAsia="ja-JP"/>
+        </w:rPr>
+        <w:t>.</w:t>
+      </w:r>
+      <w:r>
+        <w:rPr>
+          <w:lang w:eastAsia="ja-JP"/>
+        </w:rPr>
+        <w:t xml:space="preserve"> </w:t>
+      </w:r>
+      <w:r>
+        <w:rPr>
+          <w:lang w:eastAsia="ja-JP"/>
+        </w:rPr>
+        <w:t xml:space="preserve">Because </w:t>
+      </w:r>
+      <w:r>
+        <w:rPr>
+          <w:lang w:eastAsia="ja-JP"/>
+        </w:rPr>
+        <w:t xml:space="preserve">change requests </w:t>
+      </w:r>
+      <w:r>
+        <w:rPr>
+          <w:lang w:eastAsia="ja-JP"/>
+        </w:rPr>
+        <w:t xml:space="preserve">from </w:t>
+      </w:r>
+      <w:r>
+        <w:rPr>
+          <w:lang w:eastAsia="ja-JP"/>
+        </w:rPr>
+        <w:t>business analyst</w:t>
+      </w:r>
+      <w:r>
+        <w:rPr>
+          <w:lang w:eastAsia="ja-JP"/>
+        </w:rPr>
+        <w:t xml:space="preserve"> and designers </w:t>
+      </w:r>
+      <w:r>
+        <w:rPr>
+          <w:lang w:eastAsia="ja-JP"/>
+        </w:rPr>
+        <w:t>were increased</w:t>
+      </w:r>
+      <w:r>
+        <w:rPr>
+          <w:lang w:eastAsia="ja-JP"/>
+        </w:rPr>
+        <w:t xml:space="preserve"> without considering deeply.</w:t>
+      </w:r>
+      <w:r>
+        <w:rPr>
+          <w:lang w:eastAsia="ja-JP"/>
+        </w:rPr>
+        <w:t xml:space="preserve"> These requests inc</w:t>
+      </w:r>
+      <w:bookmarkStart w:id="4" w:name="_GoBack"/>
+      <w:bookmarkEnd w:id="4"/>
+      <w:r>
+        <w:rPr>
+          <w:lang w:eastAsia="ja-JP"/>
+        </w:rPr>
+        <w:t xml:space="preserve">reased </w:t>
+      </w:r>
+      <w:r>
+        <w:rPr>
+          <w:lang w:eastAsia="ja-JP"/>
+        </w:rPr>
+        <w:t xml:space="preserve">usecase-level bugs </w:t>
+      </w:r>
+      <w:r>
+        <w:rPr>
+          <w:lang w:eastAsia="ja-JP"/>
+        </w:rPr>
+        <w:t>more.</w:t>
+      </w:r>
+      <w:r>
+        <w:rPr>
+          <w:lang w:eastAsia="ja-JP"/>
+        </w:rPr>
+        <w:t xml:space="preserve"> </w:t>
+      </w:r>
+      <w:r>
+        <w:rPr>
+          <w:lang w:eastAsia="ja-JP"/>
+        </w:rPr>
+        <w:t xml:space="preserve">We </w:t>
+      </w:r>
+      <w:r>
+        <w:rPr>
+          <w:lang w:eastAsia="ja-JP"/>
+        </w:rPr>
+        <w:t xml:space="preserve">had </w:t>
+      </w:r>
+      <w:r>
+        <w:rPr>
+          <w:lang w:eastAsia="ja-JP"/>
+        </w:rPr>
+        <w:t>need</w:t>
+      </w:r>
+      <w:r>
+        <w:rPr>
+          <w:lang w:eastAsia="ja-JP"/>
+        </w:rPr>
+        <w:t>ed</w:t>
+      </w:r>
+      <w:r>
+        <w:rPr>
+          <w:lang w:eastAsia="ja-JP"/>
+        </w:rPr>
+        <w:t xml:space="preserve"> the discipline</w:t>
+      </w:r>
+      <w:r>
+        <w:rPr>
+          <w:lang w:eastAsia="ja-JP"/>
+        </w:rPr>
+        <w:t xml:space="preserve"> to </w:t>
+      </w:r>
+      <w:r>
+        <w:rPr>
+          <w:lang w:eastAsia="ja-JP"/>
+        </w:rPr>
+        <w:t>restrain</w:t>
+      </w:r>
+      <w:r>
+        <w:rPr>
+          <w:lang w:eastAsia="ja-JP"/>
+        </w:rPr>
+        <w:t xml:space="preserve"> change requests</w:t>
+      </w:r>
+      <w:r>
+        <w:rPr>
+          <w:lang w:eastAsia="ja-JP"/>
+        </w:rPr>
+        <w:t xml:space="preserve">, </w:t>
+      </w:r>
+      <w:r>
+        <w:rPr>
+          <w:lang w:eastAsia="ja-JP"/>
+        </w:rPr>
+        <w:t xml:space="preserve">the </w:t>
+      </w:r>
+      <w:r>
+        <w:rPr>
+          <w:lang w:eastAsia="ja-JP"/>
+        </w:rPr>
+        <w:t>domain knowledge</w:t>
+      </w:r>
+      <w:r>
+        <w:rPr>
+          <w:lang w:eastAsia="ja-JP"/>
+        </w:rPr>
+        <w:t xml:space="preserve"> to develop </w:t>
+      </w:r>
+      <w:r>
+        <w:rPr>
+          <w:lang w:eastAsia="ja-JP"/>
+        </w:rPr>
+        <w:t xml:space="preserve">software </w:t>
+      </w:r>
+      <w:r>
+        <w:rPr>
+          <w:lang w:eastAsia="ja-JP"/>
+        </w:rPr>
+        <w:t>more properly</w:t>
+      </w:r>
+      <w:r>
+        <w:rPr>
+          <w:lang w:eastAsia="ja-JP"/>
+        </w:rPr>
+        <w:t>, and</w:t>
+      </w:r>
+      <w:r>
+        <w:rPr>
+          <w:lang w:eastAsia="ja-JP"/>
+        </w:rPr>
+        <w:t xml:space="preserve"> </w:t>
+      </w:r>
+      <w:r>
+        <w:rPr>
+          <w:lang w:eastAsia="ja-JP"/>
+        </w:rPr>
+        <w:t xml:space="preserve">the </w:t>
+      </w:r>
+      <w:r>
+        <w:rPr>
+          <w:lang w:eastAsia="ja-JP"/>
+        </w:rPr>
+        <w:t>measure to make usecase-level tests easier</w:t>
+      </w:r>
+      <w:r>
+        <w:rPr>
+          <w:lang w:eastAsia="ja-JP"/>
+        </w:rPr>
+        <w:t>.</w:t>
+      </w:r>
+      <w:r>
+        <w:rPr>
+          <w:lang w:eastAsia="ja-JP"/>
+        </w:rPr>
+        <w:t xml:space="preserve"> </w:t>
+      </w:r>
+      <w:r>
+        <w:rPr>
+          <w:lang w:eastAsia="ja-JP"/>
+        </w:rPr>
+        <w:t>So I adapted BDD</w:t>
+      </w:r>
+      <w:r>
+        <w:rPr>
+          <w:lang w:eastAsia="ja-JP"/>
+        </w:rPr>
+        <w:t xml:space="preserve"> to solve these challenges simultaneously in a hurry</w:t>
+      </w:r>
     </w:p>
     <w:p>
       <w:pPr>
@@ -1695,165 +2217,367 @@
           <w:lang w:eastAsia="ja-JP"/>
         </w:rPr>
       </w:pPr>
-    </w:p>
-    <w:p>
-      <w:pPr>
-        <w:pStyle w:val="2"/>
+      <w:r>
+        <w:rPr>
+          <w:lang w:eastAsia="ja-JP"/>
+        </w:rPr>
+        <w:t>Though t</w:t>
+      </w:r>
+      <w:r>
+        <w:rPr>
+          <w:lang w:eastAsia="ja-JP"/>
+        </w:rPr>
+        <w:t xml:space="preserve">here were </w:t>
+      </w:r>
+      <w:r>
+        <w:rPr>
+          <w:lang w:eastAsia="ja-JP"/>
+        </w:rPr>
+        <w:t xml:space="preserve">lots of </w:t>
+      </w:r>
+      <w:r>
+        <w:rPr>
+          <w:lang w:eastAsia="ja-JP"/>
+        </w:rPr>
+        <w:t>successes and failures</w:t>
+      </w:r>
+      <w:r>
+        <w:rPr>
+          <w:lang w:eastAsia="ja-JP"/>
+        </w:rPr>
+        <w:t>, our</w:t>
+      </w:r>
+      <w:r>
+        <w:rPr>
+          <w:lang w:eastAsia="ja-JP"/>
+        </w:rPr>
+        <w:t xml:space="preserve"> team </w:t>
+      </w:r>
+      <w:r>
+        <w:rPr>
+          <w:lang w:eastAsia="ja-JP"/>
+        </w:rPr>
+        <w:t xml:space="preserve">could </w:t>
+      </w:r>
+      <w:r>
+        <w:rPr>
+          <w:lang w:eastAsia="ja-JP"/>
+        </w:rPr>
+        <w:t xml:space="preserve">have </w:t>
+      </w:r>
+      <w:r>
+        <w:rPr>
+          <w:lang w:eastAsia="ja-JP"/>
+        </w:rPr>
+        <w:t>become producing</w:t>
+      </w:r>
+      <w:r>
+        <w:rPr>
+          <w:lang w:eastAsia="ja-JP"/>
+        </w:rPr>
+        <w:t xml:space="preserve"> the </w:t>
+      </w:r>
+      <w:r>
+        <w:rPr>
+          <w:lang w:eastAsia="ja-JP"/>
+        </w:rPr>
+        <w:t>proper</w:t>
+      </w:r>
+      <w:r>
+        <w:rPr>
+          <w:lang w:eastAsia="ja-JP"/>
+        </w:rPr>
+        <w:t xml:space="preserve"> software gradually through t</w:t>
+      </w:r>
+      <w:r>
+        <w:rPr>
+          <w:lang w:eastAsia="ja-JP"/>
+        </w:rPr>
+        <w:t>hese approaches</w:t>
+      </w:r>
+      <w:r>
+        <w:rPr>
+          <w:lang w:eastAsia="ja-JP"/>
+        </w:rPr>
+        <w:t xml:space="preserve"> d</w:t>
+      </w:r>
+      <w:r>
+        <w:rPr>
+          <w:lang w:eastAsia="ja-JP"/>
+        </w:rPr>
+        <w:t>escribed above.</w:t>
+      </w:r>
+      <w:r>
+        <w:rPr>
+          <w:lang w:eastAsia="ja-JP"/>
+        </w:rPr>
+        <w:t xml:space="preserve"> </w:t>
+      </w:r>
+      <w:r>
+        <w:rPr>
+          <w:lang w:eastAsia="ja-JP"/>
+        </w:rPr>
+        <w:t>T</w:t>
+      </w:r>
+      <w:r>
+        <w:rPr>
+          <w:lang w:eastAsia="ja-JP"/>
+        </w:rPr>
+        <w:t>hrough this project</w:t>
+      </w:r>
+      <w:r>
+        <w:rPr>
+          <w:lang w:eastAsia="ja-JP"/>
+        </w:rPr>
+        <w:t xml:space="preserve">, I </w:t>
+      </w:r>
+      <w:r>
+        <w:rPr>
+          <w:lang w:eastAsia="ja-JP"/>
+        </w:rPr>
+        <w:t xml:space="preserve">had </w:t>
+      </w:r>
+      <w:r>
+        <w:rPr>
+          <w:lang w:eastAsia="ja-JP"/>
+        </w:rPr>
+        <w:t xml:space="preserve">marshalled the ideas </w:t>
+      </w:r>
+      <w:r>
+        <w:rPr>
+          <w:lang w:eastAsia="ja-JP"/>
+        </w:rPr>
+        <w:t xml:space="preserve">to drive </w:t>
+      </w:r>
+      <w:r>
+        <w:rPr>
+          <w:lang w:eastAsia="ja-JP"/>
+        </w:rPr>
+        <w:t>streamlini</w:t>
+      </w:r>
+      <w:r>
+        <w:rPr>
+          <w:lang w:eastAsia="ja-JP"/>
+        </w:rPr>
+        <w:t>ng, cultivation</w:t>
+      </w:r>
+      <w:r>
+        <w:rPr>
+          <w:lang w:eastAsia="ja-JP"/>
+        </w:rPr>
+        <w:t xml:space="preserve"> and collaboration</w:t>
+      </w:r>
+      <w:r>
+        <w:rPr>
+          <w:lang w:eastAsia="ja-JP"/>
+        </w:rPr>
+        <w:t xml:space="preserve"> </w:t>
+      </w:r>
+      <w:r>
+        <w:rPr>
+          <w:lang w:eastAsia="ja-JP"/>
+        </w:rPr>
+        <w:t xml:space="preserve">in the software product </w:t>
+      </w:r>
+      <w:r>
+        <w:rPr>
+          <w:lang w:eastAsia="ja-JP"/>
+        </w:rPr>
+        <w:t xml:space="preserve">development </w:t>
+      </w:r>
+      <w:r>
+        <w:rPr>
+          <w:lang w:eastAsia="ja-JP"/>
+        </w:rPr>
+        <w:t xml:space="preserve">team </w:t>
+      </w:r>
+      <w:r>
+        <w:rPr>
+          <w:lang w:eastAsia="ja-JP"/>
+        </w:rPr>
+        <w:t>via</w:t>
+      </w:r>
+      <w:r>
+        <w:rPr>
+          <w:lang w:eastAsia="ja-JP"/>
+        </w:rPr>
+        <w:t xml:space="preserve"> </w:t>
+      </w:r>
+      <w:r>
+        <w:rPr>
+          <w:lang w:eastAsia="ja-JP"/>
+        </w:rPr>
+        <w:t>“</w:t>
+      </w:r>
+      <w:r>
+        <w:rPr>
+          <w:lang w:eastAsia="ja-JP"/>
+        </w:rPr>
+        <w:t>technical base</w:t>
+      </w:r>
+      <w:r>
+        <w:rPr>
+          <w:lang w:eastAsia="ja-JP"/>
+        </w:rPr>
+        <w:t>”</w:t>
+      </w:r>
+      <w:r>
+        <w:rPr>
+          <w:lang w:eastAsia="ja-JP"/>
+        </w:rPr>
+        <w:t xml:space="preserve"> like automation.</w:t>
+      </w:r>
+      <w:r>
+        <w:rPr>
+          <w:lang w:eastAsia="ja-JP"/>
+        </w:rPr>
+        <w:t xml:space="preserve"> </w:t>
+      </w:r>
+      <w:r>
+        <w:rPr>
+          <w:lang w:eastAsia="ja-JP"/>
+        </w:rPr>
+        <w:t xml:space="preserve">It is </w:t>
+      </w:r>
+      <w:r>
+        <w:rPr>
+          <w:lang w:eastAsia="ja-JP"/>
+        </w:rPr>
+        <w:t xml:space="preserve">really the additional </w:t>
+      </w:r>
+      <w:r>
+        <w:rPr>
+          <w:lang w:eastAsia="ja-JP"/>
+        </w:rPr>
+        <w:t>possibilities of automation</w:t>
+      </w:r>
+      <w:r>
+        <w:rPr>
+          <w:lang w:eastAsia="ja-JP"/>
+        </w:rPr>
+        <w:t xml:space="preserve"> and techniques.</w:t>
+      </w:r>
+      <w:r>
+        <w:rPr>
+          <w:lang w:eastAsia="ja-JP"/>
+        </w:rPr>
+        <w:t xml:space="preserve"> </w:t>
+      </w:r>
+      <w:r>
+        <w:rPr>
+          <w:lang w:eastAsia="ja-JP"/>
+        </w:rPr>
+        <w:t>Currently it is usual</w:t>
+      </w:r>
+      <w:r>
+        <w:rPr>
+          <w:lang w:eastAsia="ja-JP"/>
+        </w:rPr>
+        <w:t xml:space="preserve"> </w:t>
+      </w:r>
+      <w:r>
+        <w:rPr>
+          <w:lang w:eastAsia="ja-JP"/>
+        </w:rPr>
+        <w:t>to</w:t>
+      </w:r>
+      <w:r>
+        <w:rPr>
+          <w:lang w:eastAsia="ja-JP"/>
+        </w:rPr>
+        <w:t xml:space="preserve"> </w:t>
+      </w:r>
+      <w:r>
+        <w:rPr>
+          <w:lang w:eastAsia="ja-JP"/>
+        </w:rPr>
+        <w:t>use</w:t>
+      </w:r>
+      <w:r>
+        <w:rPr>
+          <w:lang w:eastAsia="ja-JP"/>
+        </w:rPr>
+        <w:t xml:space="preserve"> </w:t>
+      </w:r>
+      <w:r>
+        <w:rPr>
+          <w:lang w:eastAsia="ja-JP"/>
+        </w:rPr>
+        <w:t>the</w:t>
+      </w:r>
+      <w:r>
+        <w:rPr>
+          <w:lang w:eastAsia="ja-JP"/>
+        </w:rPr>
+        <w:t xml:space="preserve"> idea “Technology-Driven Development” </w:t>
+      </w:r>
+      <w:r>
+        <w:rPr>
+          <w:lang w:eastAsia="ja-JP"/>
+        </w:rPr>
+        <w:t>a</w:t>
+      </w:r>
+      <w:r>
+        <w:rPr>
+          <w:lang w:eastAsia="ja-JP"/>
+        </w:rPr>
+        <w:t xml:space="preserve">s a way </w:t>
+      </w:r>
+      <w:r>
+        <w:rPr>
+          <w:lang w:eastAsia="ja-JP"/>
+        </w:rPr>
+        <w:t>of growing</w:t>
+      </w:r>
+      <w:r>
+        <w:rPr>
+          <w:lang w:eastAsia="ja-JP"/>
+        </w:rPr>
+        <w:t xml:space="preserve"> the agile culture</w:t>
+      </w:r>
+      <w:r>
+        <w:rPr>
+          <w:lang w:eastAsia="ja-JP"/>
+        </w:rPr>
+        <w:t xml:space="preserve"> </w:t>
+      </w:r>
+      <w:r>
+        <w:rPr>
+          <w:lang w:eastAsia="ja-JP"/>
+        </w:rPr>
+        <w:t>in our teams and organizations</w:t>
+      </w:r>
+      <w:r>
+        <w:rPr>
+          <w:lang w:eastAsia="ja-JP"/>
+        </w:rPr>
+        <w:t>.</w:t>
+      </w:r>
+    </w:p>
+    <w:p>
+      <w:pPr>
+        <w:pStyle w:val="InitialBodyText"/>
+        <w:rPr>
+          <w:lang w:eastAsia="ja-JP"/>
+        </w:rPr>
+      </w:pPr>
+    </w:p>
+    <w:p>
+      <w:pPr>
+        <w:pStyle w:val="InitialBodyText"/>
+        <w:rPr>
+          <w:lang w:eastAsia="ja-JP"/>
+        </w:rPr>
+      </w:pPr>
+    </w:p>
+    <w:p>
+      <w:pPr>
+        <w:pStyle w:val="1"/>
+      </w:pPr>
+      <w:r>
         <w:rPr>
           <w:highlight w:val="yellow"/>
         </w:rPr>
-      </w:pPr>
-      <w:r>
-        <w:rPr>
-          <w:rFonts w:hint="eastAsia"/>
-          <w:highlight w:val="yellow"/>
-          <w:lang w:eastAsia="ja-JP"/>
-        </w:rPr>
-        <w:t>The additional possibilities of automation</w:t>
-      </w:r>
-    </w:p>
-    <w:p>
-      <w:pPr>
-        <w:pStyle w:val="InitialBodyText"/>
-        <w:rPr>
-          <w:lang w:eastAsia="ja-JP"/>
-        </w:rPr>
-      </w:pPr>
-      <w:r>
-        <w:rPr>
-          <w:highlight w:val="cyan"/>
-        </w:rPr>
-        <w:t>Other teams started to adopt our mechanism partially. A lot of developers and managers in our company expressed considerable interest in our model as the new learning model. So I organized this mechanism and named it “Technology­Driven Development”.</w:t>
-      </w:r>
-    </w:p>
-    <w:p>
-      <w:pPr>
-        <w:pStyle w:val="InitialBodyText"/>
-        <w:rPr>
-          <w:lang w:eastAsia="ja-JP"/>
-        </w:rPr>
-      </w:pPr>
-    </w:p>
-    <w:p>
-      <w:pPr>
-        <w:pStyle w:val="InitialBodyText"/>
-        <w:rPr>
-          <w:lang w:eastAsia="ja-JP"/>
-        </w:rPr>
-      </w:pPr>
-      <w:r>
-        <w:rPr>
-          <w:highlight w:val="lightGray"/>
-        </w:rPr>
-        <w:t>The objective of the project was to develop a new smartphone application for Android and iPhone.</w:t>
-      </w:r>
-    </w:p>
-    <w:p>
-      <w:pPr>
-        <w:pStyle w:val="InitialBodyText"/>
-        <w:rPr>
-          <w:lang w:eastAsia="ja-JP"/>
-        </w:rPr>
-      </w:pPr>
-    </w:p>
-    <w:p>
-      <w:pPr>
-        <w:pStyle w:val="InitialBodyText"/>
-        <w:rPr>
-          <w:lang w:eastAsia="ja-JP"/>
-        </w:rPr>
-      </w:pPr>
-    </w:p>
-    <w:p>
-      <w:pPr>
-        <w:pStyle w:val="InitialBodyText"/>
-        <w:rPr>
-          <w:lang w:eastAsia="ja-JP"/>
-        </w:rPr>
-      </w:pPr>
-    </w:p>
-    <w:p>
-      <w:pPr>
-        <w:pStyle w:val="2"/>
-      </w:pPr>
-      <w:r>
-        <w:t>What I Did</w:t>
-      </w:r>
-    </w:p>
-    <w:p>
-      <w:pPr>
-        <w:pStyle w:val="InitialBodyText"/>
-        <w:rPr>
-          <w:highlight w:val="lightGray"/>
-        </w:rPr>
-      </w:pPr>
-      <w:r>
-        <w:rPr>
-          <w:highlight w:val="lightGray"/>
-        </w:rPr>
-        <w:t>Initially I started to use XP practices such as CI/CD, TDD and BDD to make our work more effective, and to support agile processes and mindsets. But I found that these practices drove learning and growth of our team members.</w:t>
-      </w:r>
-    </w:p>
-    <w:p>
-      <w:pPr>
-        <w:pStyle w:val="InitialBodyText"/>
-        <w:ind w:firstLineChars="142" w:firstLine="284"/>
-        <w:rPr>
-          <w:lang w:eastAsia="ja-JP"/>
-        </w:rPr>
-      </w:pPr>
-      <w:r>
-        <w:rPr>
-          <w:highlight w:val="lightGray"/>
-        </w:rPr>
-        <w:t>We released the Android and iPhone applications successfully. Other teams started to adopt our mechanism partially. A lot of developers and managers in our company expressed considerable interest in our model as the new learning model. So I organized this mechanism and named it “Technology­Driven Development”.</w:t>
-      </w:r>
-    </w:p>
-    <w:p>
-      <w:pPr>
-        <w:pStyle w:val="InitialBodyText"/>
-        <w:rPr>
-          <w:lang w:eastAsia="ja-JP"/>
-        </w:rPr>
-      </w:pPr>
-    </w:p>
-    <w:p>
-      <w:pPr>
-        <w:pStyle w:val="InitialBodyText"/>
-        <w:rPr>
-          <w:lang w:eastAsia="ja-JP"/>
-        </w:rPr>
-      </w:pPr>
-    </w:p>
-    <w:p>
-      <w:pPr>
-        <w:pStyle w:val="InitialBodyText"/>
-        <w:rPr>
-          <w:lang w:eastAsia="ja-JP"/>
-        </w:rPr>
-      </w:pPr>
-    </w:p>
-    <w:p>
-      <w:pPr>
-        <w:pStyle w:val="InitialBodyText"/>
-        <w:rPr>
-          <w:lang w:eastAsia="ja-JP"/>
-        </w:rPr>
-      </w:pPr>
-    </w:p>
-    <w:p>
-      <w:pPr>
-        <w:pStyle w:val="InitialBodyText"/>
-        <w:rPr>
-          <w:lang w:eastAsia="ja-JP"/>
-        </w:rPr>
-      </w:pPr>
-    </w:p>
-    <w:p>
-      <w:pPr>
-        <w:pStyle w:val="1"/>
-      </w:pPr>
-      <w:r>
         <w:t>CI/CD: Aiming to All Stakeholders</w:t>
       </w:r>
     </w:p>
@@ -1883,8 +2607,17 @@
         <w:pStyle w:val="ArabicList"/>
       </w:pPr>
       <w:r>
-        <w:t>Make our work more effective soon -Main developers were so much tired due to manual tests and release operations. Additionally the recent projects also had exhausted them. I needed to make our work more</w:t>
+        <w:t>Make our work more effective soon</w:t>
+      </w:r>
+      <w:r>
+        <w:rPr>
+          <w:rFonts w:hint="eastAsia"/>
+          <w:lang w:eastAsia="ja-JP"/>
+        </w:rPr>
+        <w:t xml:space="preserve">. </w:t>
+      </w:r>
+      <w:r>
+        <w:t>Main developers were so much tired due to manual tests and release operations. Additionally the recent projects also had exhausted them. I needed to make our work more</w:t>
       </w:r>
       <w:r>
         <w:t xml:space="preserve"> </w:t>
@@ -4496,6 +5229,95 @@
     </w:lvl>
   </w:abstractNum>
   <w:abstractNum w:abstractNumId="5">
+    <w:nsid w:val="071C5EB0"/>
+    <w:multiLevelType w:val="hybridMultilevel"/>
+    <w:tmpl w:val="913895E6"/>
+    <w:lvl w:ilvl="0" w:tplc="FF78506C">
+      <w:start w:val="1"/>
+      <w:numFmt w:val="decimal"/>
+      <w:lvlText w:val="(%1)"/>
+      <w:lvlJc w:val="left"/>
+      <w:pPr>
+        <w:ind w:left="360" w:hanging="360"/>
+      </w:pPr>
+      <w:rPr>
+        <w:rFonts w:hint="default"/>
+      </w:rPr>
+    </w:lvl>
+    <w:lvl w:ilvl="1" w:tplc="04090017" w:tentative="1">
+      <w:start w:val="1"/>
+      <w:numFmt w:val="aiueoFullWidth"/>
+      <w:lvlText w:val="(%2)"/>
+      <w:lvlJc w:val="left"/>
+      <w:pPr>
+        <w:ind w:left="840" w:hanging="420"/>
+      </w:pPr>
+    </w:lvl>
+    <w:lvl w:ilvl="2" w:tplc="04090011" w:tentative="1">
+      <w:start w:val="1"/>
+      <w:numFmt w:val="decimalEnclosedCircle"/>
+      <w:lvlText w:val="%3"/>
+      <w:lvlJc w:val="left"/>
+      <w:pPr>
+        <w:ind w:left="1260" w:hanging="420"/>
+      </w:pPr>
+    </w:lvl>
+    <w:lvl w:ilvl="3" w:tplc="0409000F" w:tentative="1">
+      <w:start w:val="1"/>
+      <w:numFmt w:val="decimal"/>
+      <w:lvlText w:val="%4."/>
+      <w:lvlJc w:val="left"/>
+      <w:pPr>
+        <w:ind w:left="1680" w:hanging="420"/>
+      </w:pPr>
+    </w:lvl>
+    <w:lvl w:ilvl="4" w:tplc="04090017" w:tentative="1">
+      <w:start w:val="1"/>
+      <w:numFmt w:val="aiueoFullWidth"/>
+      <w:lvlText w:val="(%5)"/>
+      <w:lvlJc w:val="left"/>
+      <w:pPr>
+        <w:ind w:left="2100" w:hanging="420"/>
+      </w:pPr>
+    </w:lvl>
+    <w:lvl w:ilvl="5" w:tplc="04090011" w:tentative="1">
+      <w:start w:val="1"/>
+      <w:numFmt w:val="decimalEnclosedCircle"/>
+      <w:lvlText w:val="%6"/>
+      <w:lvlJc w:val="left"/>
+      <w:pPr>
+        <w:ind w:left="2520" w:hanging="420"/>
+      </w:pPr>
+    </w:lvl>
+    <w:lvl w:ilvl="6" w:tplc="0409000F" w:tentative="1">
+      <w:start w:val="1"/>
+      <w:numFmt w:val="decimal"/>
+      <w:lvlText w:val="%7."/>
+      <w:lvlJc w:val="left"/>
+      <w:pPr>
+        <w:ind w:left="2940" w:hanging="420"/>
+      </w:pPr>
+    </w:lvl>
+    <w:lvl w:ilvl="7" w:tplc="04090017" w:tentative="1">
+      <w:start w:val="1"/>
+      <w:numFmt w:val="aiueoFullWidth"/>
+      <w:lvlText w:val="(%8)"/>
+      <w:lvlJc w:val="left"/>
+      <w:pPr>
+        <w:ind w:left="3360" w:hanging="420"/>
+      </w:pPr>
+    </w:lvl>
+    <w:lvl w:ilvl="8" w:tplc="04090011" w:tentative="1">
+      <w:start w:val="1"/>
+      <w:numFmt w:val="decimalEnclosedCircle"/>
+      <w:lvlText w:val="%9"/>
+      <w:lvlJc w:val="left"/>
+      <w:pPr>
+        <w:ind w:left="3780" w:hanging="420"/>
+      </w:pPr>
+    </w:lvl>
+  </w:abstractNum>
+  <w:abstractNum w:abstractNumId="6">
     <w:nsid w:val="09813CF9"/>
     <w:multiLevelType w:val="hybridMultilevel"/>
     <w:tmpl w:val="ED3A8FA2"/>
@@ -4584,7 +5406,7 @@
       </w:pPr>
     </w:lvl>
   </w:abstractNum>
-  <w:abstractNum w:abstractNumId="6">
+  <w:abstractNum w:abstractNumId="7">
     <w:nsid w:val="11970074"/>
     <w:multiLevelType w:val="hybridMultilevel"/>
     <w:tmpl w:val="0D3277FE"/>
@@ -4697,7 +5519,7 @@
       </w:rPr>
     </w:lvl>
   </w:abstractNum>
-  <w:abstractNum w:abstractNumId="7">
+  <w:abstractNum w:abstractNumId="8">
     <w:nsid w:val="32E83B90"/>
     <w:multiLevelType w:val="hybridMultilevel"/>
     <w:tmpl w:val="914457E0"/>
@@ -4810,7 +5632,7 @@
       </w:rPr>
     </w:lvl>
   </w:abstractNum>
-  <w:abstractNum w:abstractNumId="8">
+  <w:abstractNum w:abstractNumId="9">
     <w:nsid w:val="3CEC5D5F"/>
     <w:multiLevelType w:val="hybridMultilevel"/>
     <w:tmpl w:val="ADB225B4"/>
@@ -4923,7 +5745,7 @@
       </w:rPr>
     </w:lvl>
   </w:abstractNum>
-  <w:abstractNum w:abstractNumId="9">
+  <w:abstractNum w:abstractNumId="10">
     <w:nsid w:val="42EE5B1D"/>
     <w:multiLevelType w:val="hybridMultilevel"/>
     <w:tmpl w:val="756A093A"/>
@@ -5036,7 +5858,7 @@
       </w:rPr>
     </w:lvl>
   </w:abstractNum>
-  <w:abstractNum w:abstractNumId="10">
+  <w:abstractNum w:abstractNumId="11">
     <w:nsid w:val="4B071852"/>
     <w:multiLevelType w:val="hybridMultilevel"/>
     <w:tmpl w:val="56D47578"/>
@@ -5153,7 +5975,7 @@
       </w:pPr>
     </w:lvl>
   </w:abstractNum>
-  <w:abstractNum w:abstractNumId="11">
+  <w:abstractNum w:abstractNumId="12">
     <w:nsid w:val="6D4D7C14"/>
     <w:multiLevelType w:val="multilevel"/>
     <w:tmpl w:val="6C325596"/>
@@ -5299,7 +6121,7 @@
       </w:rPr>
     </w:lvl>
   </w:abstractNum>
-  <w:abstractNum w:abstractNumId="12">
+  <w:abstractNum w:abstractNumId="13">
     <w:nsid w:val="73F14806"/>
     <w:multiLevelType w:val="hybridMultilevel"/>
     <w:tmpl w:val="B50AF88E"/>
@@ -5412,7 +6234,7 @@
       </w:rPr>
     </w:lvl>
   </w:abstractNum>
-  <w:abstractNum w:abstractNumId="13">
+  <w:abstractNum w:abstractNumId="14">
     <w:nsid w:val="754C2AB2"/>
     <w:multiLevelType w:val="multilevel"/>
     <w:tmpl w:val="DDEEA10E"/>
@@ -5525,7 +6347,7 @@
       </w:pPr>
     </w:lvl>
   </w:abstractNum>
-  <w:abstractNum w:abstractNumId="14">
+  <w:abstractNum w:abstractNumId="15">
     <w:nsid w:val="79521A45"/>
     <w:multiLevelType w:val="hybridMultilevel"/>
     <w:tmpl w:val="E3F0EA02"/>
@@ -5663,7 +6485,7 @@
       </w:rPr>
     </w:lvl>
   </w:abstractNum>
-  <w:abstractNum w:abstractNumId="15">
+  <w:abstractNum w:abstractNumId="16">
     <w:nsid w:val="7EE44AC5"/>
     <w:multiLevelType w:val="hybridMultilevel"/>
     <w:tmpl w:val="6188F230"/>
@@ -5789,40 +6611,43 @@
     <w:abstractNumId w:val="4"/>
   </w:num>
   <w:num w:numId="5">
-    <w:abstractNumId w:val="13"/>
+    <w:abstractNumId w:val="14"/>
   </w:num>
   <w:num w:numId="6">
+    <w:abstractNumId w:val="12"/>
+  </w:num>
+  <w:num w:numId="7">
     <w:abstractNumId w:val="11"/>
   </w:num>
-  <w:num w:numId="7">
-    <w:abstractNumId w:val="10"/>
-  </w:num>
   <w:num w:numId="8">
-    <w:abstractNumId w:val="14"/>
+    <w:abstractNumId w:val="15"/>
   </w:num>
   <w:num w:numId="9">
     <w:abstractNumId w:val="0"/>
   </w:num>
   <w:num w:numId="10">
-    <w:abstractNumId w:val="15"/>
+    <w:abstractNumId w:val="16"/>
   </w:num>
   <w:num w:numId="11">
+    <w:abstractNumId w:val="8"/>
+  </w:num>
+  <w:num w:numId="12">
+    <w:abstractNumId w:val="10"/>
+  </w:num>
+  <w:num w:numId="13">
+    <w:abstractNumId w:val="6"/>
+  </w:num>
+  <w:num w:numId="14">
     <w:abstractNumId w:val="7"/>
   </w:num>
-  <w:num w:numId="12">
+  <w:num w:numId="15">
     <w:abstractNumId w:val="9"/>
   </w:num>
-  <w:num w:numId="13">
+  <w:num w:numId="16">
+    <w:abstractNumId w:val="13"/>
+  </w:num>
+  <w:num w:numId="17">
     <w:abstractNumId w:val="5"/>
-  </w:num>
-  <w:num w:numId="14">
-    <w:abstractNumId w:val="6"/>
-  </w:num>
-  <w:num w:numId="15">
-    <w:abstractNumId w:val="8"/>
-  </w:num>
-  <w:num w:numId="16">
-    <w:abstractNumId w:val="12"/>
   </w:num>
 </w:numbering>
 </file>
@@ -6191,6 +7016,7 @@
   <w:style w:type="character" w:default="1" w:styleId="a0">
     <w:name w:val="Default Paragraph Font"/>
     <w:uiPriority w:val="1"/>
+    <w:semiHidden/>
     <w:unhideWhenUsed/>
   </w:style>
   <w:style w:type="table" w:default="1" w:styleId="a1">
@@ -7238,6 +8064,7 @@
   <w:style w:type="character" w:default="1" w:styleId="a0">
     <w:name w:val="Default Paragraph Font"/>
     <w:uiPriority w:val="1"/>
+    <w:semiHidden/>
     <w:unhideWhenUsed/>
   </w:style>
   <w:style w:type="table" w:default="1" w:styleId="a1">
@@ -8209,7 +9036,7 @@
 </file>
 
 <file path=customXml/itemProps1.xml><?xml version="1.0" encoding="utf-8"?>
-<ds:datastoreItem xmlns:ds="http://schemas.openxmlformats.org/officeDocument/2006/customXml" ds:itemID="{FE99B366-76E2-4F3E-BF00-A3FF9149A376}">
+<ds:datastoreItem xmlns:ds="http://schemas.openxmlformats.org/officeDocument/2006/customXml" ds:itemID="{4AE39F4D-69EB-4C1C-B0FD-252561C2BB66}">
   <ds:schemaRefs>
     <ds:schemaRef ds:uri="http://schemas.openxmlformats.org/officeDocument/2006/bibliography"/>
   </ds:schemaRefs>

</xml_diff>

<commit_message>
Modified typo pointed by Jutta-san
</commit_message>
<xml_diff>
--- a/TechnologyDrivenDevelopment.docx
+++ b/TechnologyDrivenDevelopment.docx
@@ -296,7 +296,20 @@
         <w:rPr>
           <w:lang w:eastAsia="ja-JP"/>
         </w:rPr>
-        <w:t>Leaning is necessary to create the software right.</w:t>
+        <w:t>Lea</w:t>
+      </w:r>
+      <w:r>
+        <w:rPr>
+          <w:rFonts w:hint="eastAsia"/>
+          <w:lang w:eastAsia="ja-JP"/>
+        </w:rPr>
+        <w:t>r</w:t>
+      </w:r>
+      <w:r>
+        <w:rPr>
+          <w:lang w:eastAsia="ja-JP"/>
+        </w:rPr>
+        <w:t>ning is necessary to create the software right.</w:t>
       </w:r>
       <w:r>
         <w:rPr>
@@ -392,7 +405,14 @@
         <w:rPr>
           <w:lang w:eastAsia="ja-JP"/>
         </w:rPr>
-        <w:t>to drive learning and to accelerate cooperation</w:t>
+        <w:t xml:space="preserve">to drive learning and to accelerate </w:t>
+      </w:r>
+      <w:r>
+        <w:rPr>
+          <w:rFonts w:hint="eastAsia"/>
+          <w:lang w:eastAsia="ja-JP"/>
+        </w:rPr>
+        <w:t>collaboration</w:t>
       </w:r>
       <w:r>
         <w:rPr>
@@ -1872,6 +1892,8 @@
           <w:lang w:eastAsia="ja-JP"/>
         </w:rPr>
       </w:pPr>
+      <w:bookmarkStart w:id="5" w:name="_GoBack"/>
+      <w:bookmarkEnd w:id="5"/>
     </w:p>
     <w:p>
       <w:pPr>
@@ -2553,7 +2575,6 @@
         <w:pStyle w:val="InitialBodyText"/>
         <w:spacing w:before="120" w:after="60"/>
         <w:rPr>
-          <w:rFonts w:hint="eastAsia"/>
           <w:lang w:eastAsia="ja-JP"/>
         </w:rPr>
       </w:pPr>
@@ -2577,7 +2598,6 @@
         <w:pStyle w:val="InitialBodyText"/>
         <w:spacing w:before="120" w:after="60"/>
         <w:rPr>
-          <w:rFonts w:hint="eastAsia"/>
           <w:lang w:eastAsia="ja-JP"/>
         </w:rPr>
       </w:pPr>
@@ -2609,7 +2629,6 @@
         <w:pStyle w:val="InitialBodyText"/>
         <w:spacing w:before="120" w:after="60"/>
         <w:rPr>
-          <w:rFonts w:hint="eastAsia"/>
           <w:lang w:eastAsia="ja-JP"/>
         </w:rPr>
       </w:pPr>
@@ -2640,7 +2659,6 @@
         <w:pStyle w:val="InitialBodyText"/>
         <w:spacing w:before="120" w:after="60"/>
         <w:rPr>
-          <w:rFonts w:hint="eastAsia"/>
           <w:lang w:eastAsia="ja-JP"/>
         </w:rPr>
       </w:pPr>
@@ -2671,7 +2689,6 @@
         <w:pStyle w:val="InitialBodyText"/>
         <w:spacing w:before="120" w:after="60"/>
         <w:rPr>
-          <w:rFonts w:hint="eastAsia"/>
           <w:lang w:eastAsia="ja-JP"/>
         </w:rPr>
       </w:pPr>
@@ -2702,7 +2719,6 @@
         <w:pStyle w:val="InitialBodyText"/>
         <w:spacing w:before="120" w:after="60"/>
         <w:rPr>
-          <w:rFonts w:hint="eastAsia"/>
           <w:lang w:eastAsia="ja-JP"/>
         </w:rPr>
       </w:pPr>
@@ -2749,7 +2765,6 @@
         <w:pStyle w:val="InitialBodyText"/>
         <w:spacing w:before="120" w:after="60"/>
         <w:rPr>
-          <w:rFonts w:hint="eastAsia"/>
           <w:lang w:eastAsia="ja-JP"/>
         </w:rPr>
       </w:pPr>
@@ -2910,7 +2925,6 @@
         <w:pStyle w:val="InitialBodyText"/>
         <w:spacing w:before="120" w:after="60"/>
         <w:rPr>
-          <w:rFonts w:hint="eastAsia"/>
           <w:lang w:eastAsia="ja-JP"/>
         </w:rPr>
       </w:pPr>
@@ -2926,7 +2940,6 @@
         <w:pStyle w:val="InitialBodyText"/>
         <w:spacing w:before="120" w:after="60"/>
         <w:rPr>
-          <w:rFonts w:hint="eastAsia"/>
           <w:lang w:eastAsia="ja-JP"/>
         </w:rPr>
       </w:pPr>
@@ -2997,7 +3010,7 @@
                     </a:ln>
                     <a:extLst>
                       <a:ext uri="{FAA26D3D-D897-4be2-8F04-BA451C77F1D7}">
-                        <ma14:placeholderFlag xmlns="" xmlns:mo="http://schemas.microsoft.com/office/mac/office/2008/main" xmlns:mv="urn:schemas-microsoft-com:mac:vml" xmlns:o="urn:schemas-microsoft-com:office:office" xmlns:v="urn:schemas-microsoft-com:vml" xmlns:w10="urn:schemas-microsoft-com:office:word" xmlns:w="http://schemas.openxmlformats.org/wordprocessingml/2006/main" xmlns:ma14="http://schemas.microsoft.com/office/mac/drawingml/2011/main"/>
+                        <ma14:placeholderFlag xmlns:ma14="http://schemas.microsoft.com/office/mac/drawingml/2011/main" xmlns:w="http://schemas.openxmlformats.org/wordprocessingml/2006/main" xmlns:w10="urn:schemas-microsoft-com:office:word" xmlns:v="urn:schemas-microsoft-com:vml" xmlns:o="urn:schemas-microsoft-com:office:office" xmlns:mv="urn:schemas-microsoft-com:mac:vml" xmlns:mo="http://schemas.microsoft.com/office/mac/office/2008/main" xmlns=""/>
                       </a:ext>
                     </a:extLst>
                   </pic:spPr>
@@ -3026,7 +3039,6 @@
       <w:pPr>
         <w:pStyle w:val="FigureCaption"/>
         <w:rPr>
-          <w:rFonts w:hint="eastAsia"/>
           <w:sz w:val="20"/>
           <w:lang w:eastAsia="ja-JP"/>
         </w:rPr>
@@ -3036,7 +3048,7 @@
       <w:pPr>
         <w:pStyle w:val="FigureCaption"/>
         <w:rPr>
-          <w:rFonts w:ascii="NewCentu" w:hAnsi="NewCentu"/>
+          <w:rFonts w:ascii="NewCentu" w:hAnsi="NewCentu" w:hint="eastAsia"/>
           <w:sz w:val="20"/>
         </w:rPr>
       </w:pPr>
@@ -3083,17 +3095,223 @@
       <w:pPr>
         <w:pStyle w:val="FigureCaption"/>
         <w:rPr>
+          <w:rFonts w:ascii="NewCentu" w:hAnsi="NewCentu" w:hint="eastAsia"/>
+          <w:sz w:val="20"/>
+          <w:lang w:eastAsia="ja-JP"/>
+        </w:rPr>
+      </w:pPr>
+      <w:r>
+        <w:rPr>
+          <w:rFonts w:ascii="NewCentu" w:hAnsi="NewCentu" w:hint="eastAsia"/>
+          <w:sz w:val="20"/>
+          <w:lang w:eastAsia="ja-JP"/>
+        </w:rPr>
+        <w:t>●</w:t>
+      </w:r>
+      <w:r>
+        <w:rPr>
+          <w:rFonts w:ascii="NewCentu" w:hAnsi="NewCentu" w:hint="eastAsia"/>
+          <w:sz w:val="20"/>
+          <w:lang w:eastAsia="ja-JP"/>
+        </w:rPr>
+        <w:t>Streamlining</w:t>
+      </w:r>
+    </w:p>
+    <w:p>
+      <w:pPr>
+        <w:pStyle w:val="FigureCaption"/>
+        <w:rPr>
+          <w:rFonts w:ascii="NewCentu" w:hAnsi="NewCentu" w:hint="eastAsia"/>
+          <w:sz w:val="20"/>
+          <w:lang w:eastAsia="ja-JP"/>
+        </w:rPr>
+      </w:pPr>
+      <w:r>
+        <w:rPr>
           <w:rFonts w:ascii="NewCentu" w:hAnsi="NewCentu"/>
           <w:sz w:val="20"/>
           <w:lang w:eastAsia="ja-JP"/>
         </w:rPr>
-      </w:pPr>
-      <w:r>
+        <w:t>15m/w</w:t>
+      </w:r>
+    </w:p>
+    <w:p>
+      <w:pPr>
+        <w:pStyle w:val="FigureCaption"/>
         <w:rPr>
           <w:rFonts w:ascii="NewCentu" w:hAnsi="NewCentu" w:hint="eastAsia"/>
           <w:sz w:val="20"/>
           <w:lang w:eastAsia="ja-JP"/>
         </w:rPr>
+      </w:pPr>
+      <w:r>
+        <w:rPr>
+          <w:rFonts w:ascii="NewCentu" w:hAnsi="NewCentu"/>
+          <w:sz w:val="20"/>
+          <w:lang w:eastAsia="ja-JP"/>
+        </w:rPr>
+        <w:t>機能追加／修正の頻度</w:t>
+      </w:r>
+      <w:r>
+        <w:rPr>
+          <w:rFonts w:ascii="NewCentu" w:hAnsi="NewCentu"/>
+          <w:sz w:val="20"/>
+          <w:lang w:eastAsia="ja-JP"/>
+        </w:rPr>
+        <w:tab/>
+      </w:r>
+      <w:r>
+        <w:rPr>
+          <w:rFonts w:ascii="NewCentu" w:hAnsi="NewCentu"/>
+          <w:sz w:val="20"/>
+          <w:lang w:eastAsia="ja-JP"/>
+        </w:rPr>
+        <w:t>：　３回／週</w:t>
+      </w:r>
+    </w:p>
+    <w:p>
+      <w:pPr>
+        <w:pStyle w:val="FigureCaption"/>
+        <w:rPr>
+          <w:rFonts w:ascii="NewCentu" w:hAnsi="NewCentu" w:hint="eastAsia"/>
+          <w:sz w:val="20"/>
+          <w:lang w:eastAsia="ja-JP"/>
+        </w:rPr>
+      </w:pPr>
+      <w:r>
+        <w:rPr>
+          <w:rFonts w:ascii="NewCentu" w:hAnsi="NewCentu"/>
+          <w:sz w:val="20"/>
+          <w:lang w:eastAsia="ja-JP"/>
+        </w:rPr>
+        <w:t>回帰テストの実行時間</w:t>
+      </w:r>
+      <w:r>
+        <w:rPr>
+          <w:rFonts w:ascii="NewCentu" w:hAnsi="NewCentu"/>
+          <w:sz w:val="20"/>
+          <w:lang w:eastAsia="ja-JP"/>
+        </w:rPr>
+        <w:tab/>
+      </w:r>
+      <w:r>
+        <w:rPr>
+          <w:rFonts w:ascii="NewCentu" w:hAnsi="NewCentu"/>
+          <w:sz w:val="20"/>
+          <w:lang w:eastAsia="ja-JP"/>
+        </w:rPr>
+        <w:t xml:space="preserve">：　</w:t>
+      </w:r>
+      <w:r>
+        <w:rPr>
+          <w:rFonts w:ascii="NewCentu" w:hAnsi="NewCentu"/>
+          <w:sz w:val="20"/>
+          <w:lang w:eastAsia="ja-JP"/>
+        </w:rPr>
+        <w:t>3 min</w:t>
+      </w:r>
+      <w:r>
+        <w:rPr>
+          <w:rFonts w:ascii="NewCentu" w:hAnsi="NewCentu"/>
+          <w:sz w:val="20"/>
+          <w:lang w:eastAsia="ja-JP"/>
+        </w:rPr>
+        <w:t>／回</w:t>
+      </w:r>
+    </w:p>
+    <w:p>
+      <w:pPr>
+        <w:pStyle w:val="FigureCaption"/>
+        <w:rPr>
+          <w:rFonts w:ascii="NewCentu" w:hAnsi="NewCentu" w:hint="eastAsia"/>
+          <w:sz w:val="20"/>
+          <w:lang w:eastAsia="ja-JP"/>
+        </w:rPr>
+      </w:pPr>
+      <w:r>
+        <w:rPr>
+          <w:rFonts w:ascii="NewCentu" w:hAnsi="NewCentu"/>
+          <w:sz w:val="20"/>
+          <w:lang w:eastAsia="ja-JP"/>
+        </w:rPr>
+        <w:t>インストール作業時間</w:t>
+      </w:r>
+      <w:r>
+        <w:rPr>
+          <w:rFonts w:ascii="NewCentu" w:hAnsi="NewCentu"/>
+          <w:sz w:val="20"/>
+          <w:lang w:eastAsia="ja-JP"/>
+        </w:rPr>
+        <w:tab/>
+      </w:r>
+      <w:r>
+        <w:rPr>
+          <w:rFonts w:ascii="NewCentu" w:hAnsi="NewCentu"/>
+          <w:sz w:val="20"/>
+          <w:lang w:eastAsia="ja-JP"/>
+        </w:rPr>
+        <w:t xml:space="preserve">：　</w:t>
+      </w:r>
+      <w:r>
+        <w:rPr>
+          <w:rFonts w:ascii="NewCentu" w:hAnsi="NewCentu"/>
+          <w:sz w:val="20"/>
+          <w:lang w:eastAsia="ja-JP"/>
+        </w:rPr>
+        <w:t>2 min</w:t>
+      </w:r>
+      <w:r>
+        <w:rPr>
+          <w:rFonts w:ascii="NewCentu" w:hAnsi="NewCentu"/>
+          <w:sz w:val="20"/>
+          <w:lang w:eastAsia="ja-JP"/>
+        </w:rPr>
+        <w:t>／回</w:t>
+      </w:r>
+    </w:p>
+    <w:p>
+      <w:pPr>
+        <w:pStyle w:val="FigureCaption"/>
+        <w:rPr>
+          <w:rFonts w:ascii="NewCentu" w:hAnsi="NewCentu" w:hint="eastAsia"/>
+          <w:sz w:val="20"/>
+          <w:lang w:eastAsia="ja-JP"/>
+        </w:rPr>
+      </w:pPr>
+      <w:r>
+        <w:rPr>
+          <w:rFonts w:ascii="NewCentu" w:hAnsi="NewCentu"/>
+          <w:sz w:val="20"/>
+          <w:lang w:eastAsia="ja-JP"/>
+        </w:rPr>
+        <w:t>My hypothesis was right.</w:t>
+      </w:r>
+    </w:p>
+    <w:p>
+      <w:pPr>
+        <w:pStyle w:val="FigureCaption"/>
+        <w:rPr>
+          <w:rFonts w:ascii="NewCentu" w:hAnsi="NewCentu" w:hint="eastAsia"/>
+          <w:sz w:val="20"/>
+          <w:lang w:eastAsia="ja-JP"/>
+        </w:rPr>
+      </w:pPr>
+    </w:p>
+    <w:p>
+      <w:pPr>
+        <w:pStyle w:val="FigureCaption"/>
+        <w:rPr>
+          <w:rFonts w:ascii="NewCentu" w:hAnsi="NewCentu" w:hint="eastAsia"/>
+          <w:sz w:val="20"/>
+          <w:lang w:eastAsia="ja-JP"/>
+        </w:rPr>
+      </w:pPr>
+      <w:r>
+        <w:rPr>
+          <w:rFonts w:ascii="NewCentu" w:hAnsi="NewCentu" w:hint="eastAsia"/>
+          <w:sz w:val="20"/>
+          <w:lang w:eastAsia="ja-JP"/>
+        </w:rPr>
         <w:t>●</w:t>
       </w:r>
       <w:r>
@@ -3102,408 +3320,200 @@
           <w:sz w:val="20"/>
           <w:lang w:eastAsia="ja-JP"/>
         </w:rPr>
-        <w:t>Streamlining</w:t>
+        <w:t>Collaboration</w:t>
       </w:r>
     </w:p>
     <w:p>
       <w:pPr>
         <w:pStyle w:val="FigureCaption"/>
         <w:rPr>
+          <w:rFonts w:ascii="NewCentu" w:hAnsi="NewCentu" w:hint="eastAsia"/>
+          <w:sz w:val="20"/>
+          <w:lang w:eastAsia="ja-JP"/>
+        </w:rPr>
+      </w:pPr>
+      <w:r>
+        <w:rPr>
+          <w:rFonts w:ascii="NewCentu" w:hAnsi="NewCentu" w:hint="eastAsia"/>
+          <w:sz w:val="20"/>
+          <w:lang w:eastAsia="ja-JP"/>
+        </w:rPr>
+        <w:t>Daily huddle with the working software</w:t>
+      </w:r>
+    </w:p>
+    <w:p>
+      <w:pPr>
+        <w:pStyle w:val="FigureCaption"/>
+        <w:rPr>
+          <w:rFonts w:ascii="NewCentu" w:hAnsi="NewCentu" w:hint="eastAsia"/>
+          <w:sz w:val="20"/>
+          <w:lang w:eastAsia="ja-JP"/>
+        </w:rPr>
+      </w:pPr>
+      <w:r>
+        <w:rPr>
+          <w:rFonts w:ascii="NewCentu" w:hAnsi="NewCentu" w:hint="eastAsia"/>
+          <w:sz w:val="20"/>
+          <w:lang w:eastAsia="ja-JP"/>
+        </w:rPr>
+        <w:t>Request from the working software</w:t>
+      </w:r>
+    </w:p>
+    <w:p>
+      <w:pPr>
+        <w:pStyle w:val="FigureCaption"/>
+        <w:rPr>
+          <w:rFonts w:ascii="NewCentu" w:hAnsi="NewCentu" w:hint="eastAsia"/>
+          <w:sz w:val="20"/>
+          <w:lang w:eastAsia="ja-JP"/>
+        </w:rPr>
+      </w:pPr>
+    </w:p>
+    <w:p>
+      <w:pPr>
+        <w:pStyle w:val="FigureCaption"/>
+        <w:rPr>
+          <w:rFonts w:ascii="NewCentu" w:hAnsi="NewCentu" w:hint="eastAsia"/>
+          <w:sz w:val="20"/>
+          <w:lang w:eastAsia="ja-JP"/>
+        </w:rPr>
+      </w:pPr>
+      <w:r>
+        <w:rPr>
+          <w:rFonts w:ascii="NewCentu" w:hAnsi="NewCentu" w:hint="eastAsia"/>
+          <w:sz w:val="20"/>
+          <w:lang w:eastAsia="ja-JP"/>
+        </w:rPr>
+        <w:t>●</w:t>
+      </w:r>
+      <w:r>
+        <w:rPr>
+          <w:rFonts w:ascii="NewCentu" w:hAnsi="NewCentu" w:hint="eastAsia"/>
+          <w:sz w:val="20"/>
+          <w:lang w:eastAsia="ja-JP"/>
+        </w:rPr>
+        <w:t>New problems</w:t>
+      </w:r>
+    </w:p>
+    <w:p>
+      <w:pPr>
+        <w:pStyle w:val="FigureCaption"/>
+        <w:rPr>
+          <w:rFonts w:ascii="NewCentu" w:hAnsi="NewCentu" w:hint="eastAsia"/>
+          <w:sz w:val="20"/>
+          <w:lang w:eastAsia="ja-JP"/>
+        </w:rPr>
+      </w:pPr>
+      <w:r>
+        <w:rPr>
+          <w:rFonts w:ascii="NewCentu" w:hAnsi="NewCentu" w:hint="eastAsia"/>
+          <w:sz w:val="20"/>
+          <w:lang w:eastAsia="ja-JP"/>
+        </w:rPr>
+        <w:t>コンパイルエラーのものを</w:t>
+      </w:r>
+      <w:r>
+        <w:rPr>
+          <w:rFonts w:ascii="NewCentu" w:hAnsi="NewCentu" w:hint="eastAsia"/>
+          <w:sz w:val="20"/>
+          <w:lang w:eastAsia="ja-JP"/>
+        </w:rPr>
+        <w:t xml:space="preserve"> check in </w:t>
+      </w:r>
+      <w:r>
+        <w:rPr>
+          <w:rFonts w:ascii="NewCentu" w:hAnsi="NewCentu" w:hint="eastAsia"/>
+          <w:sz w:val="20"/>
+          <w:lang w:eastAsia="ja-JP"/>
+        </w:rPr>
+        <w:t>しているメンバーが多数いることが分かった</w:t>
+      </w:r>
+      <w:r>
+        <w:rPr>
+          <w:rFonts w:ascii="NewCentu" w:hAnsi="NewCentu" w:hint="eastAsia"/>
+          <w:sz w:val="20"/>
+          <w:lang w:eastAsia="ja-JP"/>
+        </w:rPr>
+        <w:t xml:space="preserve"> -&gt; learning more#</w:t>
+      </w:r>
+    </w:p>
+    <w:p>
+      <w:pPr>
+        <w:pStyle w:val="FigureCaption"/>
+        <w:rPr>
+          <w:rFonts w:ascii="NewCentu" w:hAnsi="NewCentu" w:hint="eastAsia"/>
+          <w:sz w:val="20"/>
+          <w:lang w:eastAsia="ja-JP"/>
+        </w:rPr>
+      </w:pPr>
+      <w:r>
+        <w:rPr>
+          <w:rFonts w:ascii="NewCentu" w:hAnsi="NewCentu" w:hint="eastAsia"/>
+          <w:sz w:val="20"/>
+          <w:lang w:eastAsia="ja-JP"/>
+        </w:rPr>
+        <w:t>Lost the whole images of the product &amp; schedule</w:t>
+      </w:r>
+      <w:r>
+        <w:rPr>
+          <w:rFonts w:ascii="NewCentu" w:hAnsi="NewCentu" w:hint="eastAsia"/>
+          <w:sz w:val="20"/>
+          <w:lang w:eastAsia="ja-JP"/>
+        </w:rPr>
+        <w:t>（これだけでは不足）</w:t>
+      </w:r>
+    </w:p>
+    <w:p>
+      <w:pPr>
+        <w:pStyle w:val="FigureCaption"/>
+        <w:rPr>
+          <w:rFonts w:ascii="NewCentu" w:hAnsi="NewCentu" w:hint="eastAsia"/>
+          <w:sz w:val="20"/>
+          <w:lang w:eastAsia="ja-JP"/>
+        </w:rPr>
+      </w:pPr>
+      <w:r>
+        <w:rPr>
+          <w:rFonts w:ascii="NewCentu" w:hAnsi="NewCentu" w:hint="eastAsia"/>
+          <w:sz w:val="20"/>
+          <w:lang w:eastAsia="ja-JP"/>
+        </w:rPr>
+        <w:t xml:space="preserve">TestFlight </w:t>
+      </w:r>
+      <w:r>
+        <w:rPr>
           <w:rFonts w:ascii="NewCentu" w:hAnsi="NewCentu"/>
           <w:sz w:val="20"/>
           <w:lang w:eastAsia="ja-JP"/>
         </w:rPr>
-      </w:pPr>
-      <w:r>
-        <w:rPr>
-          <w:rFonts w:ascii="NewCentu" w:hAnsi="NewCentu"/>
-          <w:sz w:val="20"/>
-          <w:lang w:eastAsia="ja-JP"/>
-        </w:rPr>
-        <w:t>15m/w</w:t>
+        <w:sym w:font="Wingdings" w:char="F04C"/>
       </w:r>
     </w:p>
     <w:p>
       <w:pPr>
         <w:pStyle w:val="FigureCaption"/>
         <w:rPr>
-          <w:rFonts w:ascii="NewCentu" w:hAnsi="NewCentu"/>
-          <w:sz w:val="20"/>
-          <w:lang w:eastAsia="ja-JP"/>
-        </w:rPr>
-      </w:pPr>
-      <w:r>
-        <w:rPr>
-          <w:rFonts w:ascii="NewCentu" w:hAnsi="NewCentu"/>
-          <w:sz w:val="20"/>
-          <w:lang w:eastAsia="ja-JP"/>
-        </w:rPr>
-        <w:t>機能追加／修正の頻度</w:t>
-      </w:r>
-      <w:r>
-        <w:rPr>
-          <w:rFonts w:ascii="NewCentu" w:hAnsi="NewCentu"/>
-          <w:sz w:val="20"/>
-          <w:lang w:eastAsia="ja-JP"/>
-        </w:rPr>
-        <w:tab/>
-      </w:r>
-      <w:r>
-        <w:rPr>
-          <w:rFonts w:ascii="NewCentu" w:hAnsi="NewCentu"/>
-          <w:sz w:val="20"/>
-          <w:lang w:eastAsia="ja-JP"/>
-        </w:rPr>
-        <w:t>：　３回／週</w:t>
-      </w:r>
+          <w:rFonts w:ascii="NewCentu" w:hAnsi="NewCentu" w:hint="eastAsia"/>
+          <w:sz w:val="20"/>
+          <w:lang w:eastAsia="ja-JP"/>
+        </w:rPr>
+      </w:pPr>
     </w:p>
     <w:p>
       <w:pPr>
         <w:pStyle w:val="FigureCaption"/>
         <w:rPr>
-          <w:rFonts w:ascii="NewCentu" w:hAnsi="NewCentu"/>
-          <w:sz w:val="20"/>
-          <w:lang w:eastAsia="ja-JP"/>
-        </w:rPr>
-      </w:pPr>
-      <w:r>
-        <w:rPr>
-          <w:rFonts w:ascii="NewCentu" w:hAnsi="NewCentu"/>
-          <w:sz w:val="20"/>
-          <w:lang w:eastAsia="ja-JP"/>
-        </w:rPr>
-        <w:t>回帰テストの実行時間</w:t>
-      </w:r>
-      <w:r>
-        <w:rPr>
-          <w:rFonts w:ascii="NewCentu" w:hAnsi="NewCentu"/>
-          <w:sz w:val="20"/>
-          <w:lang w:eastAsia="ja-JP"/>
-        </w:rPr>
-        <w:tab/>
-      </w:r>
-      <w:r>
-        <w:rPr>
-          <w:rFonts w:ascii="NewCentu" w:hAnsi="NewCentu"/>
-          <w:sz w:val="20"/>
-          <w:lang w:eastAsia="ja-JP"/>
-        </w:rPr>
-        <w:t xml:space="preserve">：　</w:t>
-      </w:r>
-      <w:r>
-        <w:rPr>
-          <w:rFonts w:ascii="NewCentu" w:hAnsi="NewCentu"/>
-          <w:sz w:val="20"/>
-          <w:lang w:eastAsia="ja-JP"/>
-        </w:rPr>
-        <w:t>3 min</w:t>
-      </w:r>
-      <w:r>
-        <w:rPr>
-          <w:rFonts w:ascii="NewCentu" w:hAnsi="NewCentu"/>
-          <w:sz w:val="20"/>
-          <w:lang w:eastAsia="ja-JP"/>
-        </w:rPr>
-        <w:t>／回</w:t>
-      </w:r>
+          <w:rFonts w:ascii="NewCentu" w:hAnsi="NewCentu" w:hint="eastAsia"/>
+          <w:sz w:val="20"/>
+          <w:lang w:eastAsia="ja-JP"/>
+        </w:rPr>
+      </w:pPr>
     </w:p>
     <w:p>
       <w:pPr>
         <w:pStyle w:val="FigureCaption"/>
         <w:rPr>
-          <w:rFonts w:ascii="NewCentu" w:hAnsi="NewCentu"/>
-          <w:sz w:val="20"/>
-          <w:lang w:eastAsia="ja-JP"/>
-        </w:rPr>
-      </w:pPr>
-      <w:r>
-        <w:rPr>
-          <w:rFonts w:ascii="NewCentu" w:hAnsi="NewCentu"/>
-          <w:sz w:val="20"/>
-          <w:lang w:eastAsia="ja-JP"/>
-        </w:rPr>
-        <w:t>インストール作業時間</w:t>
-      </w:r>
-      <w:r>
-        <w:rPr>
-          <w:rFonts w:ascii="NewCentu" w:hAnsi="NewCentu"/>
-          <w:sz w:val="20"/>
-          <w:lang w:eastAsia="ja-JP"/>
-        </w:rPr>
-        <w:tab/>
-      </w:r>
-      <w:r>
-        <w:rPr>
-          <w:rFonts w:ascii="NewCentu" w:hAnsi="NewCentu"/>
-          <w:sz w:val="20"/>
-          <w:lang w:eastAsia="ja-JP"/>
-        </w:rPr>
-        <w:t xml:space="preserve">：　</w:t>
-      </w:r>
-      <w:r>
-        <w:rPr>
-          <w:rFonts w:ascii="NewCentu" w:hAnsi="NewCentu"/>
-          <w:sz w:val="20"/>
-          <w:lang w:eastAsia="ja-JP"/>
-        </w:rPr>
-        <w:t>2 min</w:t>
-      </w:r>
-      <w:r>
-        <w:rPr>
-          <w:rFonts w:ascii="NewCentu" w:hAnsi="NewCentu"/>
-          <w:sz w:val="20"/>
-          <w:lang w:eastAsia="ja-JP"/>
-        </w:rPr>
-        <w:t>／回</w:t>
-      </w:r>
-    </w:p>
-    <w:p>
-      <w:pPr>
-        <w:pStyle w:val="FigureCaption"/>
-        <w:rPr>
-          <w:rFonts w:ascii="NewCentu" w:hAnsi="NewCentu"/>
-          <w:sz w:val="20"/>
-          <w:lang w:eastAsia="ja-JP"/>
-        </w:rPr>
-      </w:pPr>
-      <w:r>
-        <w:rPr>
-          <w:rFonts w:ascii="NewCentu" w:hAnsi="NewCentu"/>
-          <w:sz w:val="20"/>
-          <w:lang w:eastAsia="ja-JP"/>
-        </w:rPr>
-        <w:t>My hypothesis was right.</w:t>
-      </w:r>
-    </w:p>
-    <w:p>
-      <w:pPr>
-        <w:pStyle w:val="FigureCaption"/>
-        <w:rPr>
           <w:rFonts w:ascii="NewCentu" w:hAnsi="NewCentu" w:hint="eastAsia"/>
-          <w:sz w:val="20"/>
-          <w:lang w:eastAsia="ja-JP"/>
-        </w:rPr>
-      </w:pPr>
-    </w:p>
-    <w:p>
-      <w:pPr>
-        <w:pStyle w:val="FigureCaption"/>
-        <w:rPr>
-          <w:rFonts w:ascii="NewCentu" w:hAnsi="NewCentu"/>
-          <w:sz w:val="20"/>
-          <w:lang w:eastAsia="ja-JP"/>
-        </w:rPr>
-      </w:pPr>
-      <w:r>
-        <w:rPr>
-          <w:rFonts w:ascii="NewCentu" w:hAnsi="NewCentu" w:hint="eastAsia"/>
-          <w:sz w:val="20"/>
-          <w:lang w:eastAsia="ja-JP"/>
-        </w:rPr>
-        <w:t>●</w:t>
-      </w:r>
-      <w:r>
-        <w:rPr>
-          <w:rFonts w:ascii="NewCentu" w:hAnsi="NewCentu" w:hint="eastAsia"/>
-          <w:sz w:val="20"/>
-          <w:lang w:eastAsia="ja-JP"/>
-        </w:rPr>
-        <w:t>Collaboration</w:t>
-      </w:r>
-    </w:p>
-    <w:p>
-      <w:pPr>
-        <w:pStyle w:val="FigureCaption"/>
-        <w:rPr>
-          <w:rFonts w:ascii="NewCentu" w:hAnsi="NewCentu" w:hint="eastAsia"/>
-          <w:sz w:val="20"/>
-          <w:lang w:eastAsia="ja-JP"/>
-        </w:rPr>
-      </w:pPr>
-      <w:r>
-        <w:rPr>
-          <w:rFonts w:ascii="NewCentu" w:hAnsi="NewCentu" w:hint="eastAsia"/>
-          <w:sz w:val="20"/>
-          <w:lang w:eastAsia="ja-JP"/>
-        </w:rPr>
-        <w:t>Daily huddle with the working software</w:t>
-      </w:r>
-    </w:p>
-    <w:p>
-      <w:pPr>
-        <w:pStyle w:val="FigureCaption"/>
-        <w:rPr>
-          <w:rFonts w:ascii="NewCentu" w:hAnsi="NewCentu" w:hint="eastAsia"/>
-          <w:sz w:val="20"/>
-          <w:lang w:eastAsia="ja-JP"/>
-        </w:rPr>
-      </w:pPr>
-      <w:r>
-        <w:rPr>
-          <w:rFonts w:ascii="NewCentu" w:hAnsi="NewCentu" w:hint="eastAsia"/>
-          <w:sz w:val="20"/>
-          <w:lang w:eastAsia="ja-JP"/>
-        </w:rPr>
-        <w:t>Request from the working software</w:t>
-      </w:r>
-    </w:p>
-    <w:p>
-      <w:pPr>
-        <w:pStyle w:val="FigureCaption"/>
-        <w:rPr>
-          <w:rFonts w:ascii="NewCentu" w:hAnsi="NewCentu" w:hint="eastAsia"/>
-          <w:sz w:val="20"/>
-          <w:lang w:eastAsia="ja-JP"/>
-        </w:rPr>
-      </w:pPr>
-    </w:p>
-    <w:p>
-      <w:pPr>
-        <w:pStyle w:val="FigureCaption"/>
-        <w:rPr>
-          <w:rFonts w:ascii="NewCentu" w:hAnsi="NewCentu" w:hint="eastAsia"/>
-          <w:sz w:val="20"/>
-          <w:lang w:eastAsia="ja-JP"/>
-        </w:rPr>
-      </w:pPr>
-      <w:r>
-        <w:rPr>
-          <w:rFonts w:ascii="NewCentu" w:hAnsi="NewCentu" w:hint="eastAsia"/>
-          <w:sz w:val="20"/>
-          <w:lang w:eastAsia="ja-JP"/>
-        </w:rPr>
-        <w:t>●</w:t>
-      </w:r>
-      <w:r>
-        <w:rPr>
-          <w:rFonts w:ascii="NewCentu" w:hAnsi="NewCentu" w:hint="eastAsia"/>
-          <w:sz w:val="20"/>
-          <w:lang w:eastAsia="ja-JP"/>
-        </w:rPr>
-        <w:t>New problems</w:t>
-      </w:r>
-    </w:p>
-    <w:p>
-      <w:pPr>
-        <w:pStyle w:val="FigureCaption"/>
-        <w:rPr>
-          <w:rFonts w:ascii="NewCentu" w:hAnsi="NewCentu" w:hint="eastAsia"/>
-          <w:sz w:val="20"/>
-          <w:lang w:eastAsia="ja-JP"/>
-        </w:rPr>
-      </w:pPr>
-      <w:r>
-        <w:rPr>
-          <w:rFonts w:ascii="NewCentu" w:hAnsi="NewCentu" w:hint="eastAsia"/>
-          <w:sz w:val="20"/>
-          <w:lang w:eastAsia="ja-JP"/>
-        </w:rPr>
-        <w:t>コンパイルエラーのものを</w:t>
-      </w:r>
-      <w:r>
-        <w:rPr>
-          <w:rFonts w:ascii="NewCentu" w:hAnsi="NewCentu" w:hint="eastAsia"/>
-          <w:sz w:val="20"/>
-          <w:lang w:eastAsia="ja-JP"/>
-        </w:rPr>
-        <w:t xml:space="preserve"> check in </w:t>
-      </w:r>
-      <w:r>
-        <w:rPr>
-          <w:rFonts w:ascii="NewCentu" w:hAnsi="NewCentu" w:hint="eastAsia"/>
-          <w:sz w:val="20"/>
-          <w:lang w:eastAsia="ja-JP"/>
-        </w:rPr>
-        <w:t>しているメンバーが多数いることが分かった</w:t>
-      </w:r>
-      <w:r>
-        <w:rPr>
-          <w:rFonts w:ascii="NewCentu" w:hAnsi="NewCentu" w:hint="eastAsia"/>
-          <w:sz w:val="20"/>
-          <w:lang w:eastAsia="ja-JP"/>
-        </w:rPr>
-        <w:t xml:space="preserve"> -&gt; learning more#</w:t>
-      </w:r>
-    </w:p>
-    <w:p>
-      <w:pPr>
-        <w:pStyle w:val="FigureCaption"/>
-        <w:rPr>
-          <w:rFonts w:ascii="NewCentu" w:hAnsi="NewCentu" w:hint="eastAsia"/>
-          <w:sz w:val="20"/>
-          <w:lang w:eastAsia="ja-JP"/>
-        </w:rPr>
-      </w:pPr>
-      <w:r>
-        <w:rPr>
-          <w:rFonts w:ascii="NewCentu" w:hAnsi="NewCentu" w:hint="eastAsia"/>
-          <w:sz w:val="20"/>
-          <w:lang w:eastAsia="ja-JP"/>
-        </w:rPr>
-        <w:t>Lost the whole images of the product &amp; schedule</w:t>
-      </w:r>
-      <w:r>
-        <w:rPr>
-          <w:rFonts w:ascii="NewCentu" w:hAnsi="NewCentu" w:hint="eastAsia"/>
-          <w:sz w:val="20"/>
-          <w:lang w:eastAsia="ja-JP"/>
-        </w:rPr>
-        <w:t>（これだけでは不足）</w:t>
-      </w:r>
-    </w:p>
-    <w:p>
-      <w:pPr>
-        <w:pStyle w:val="FigureCaption"/>
-        <w:rPr>
-          <w:rFonts w:ascii="NewCentu" w:hAnsi="NewCentu" w:hint="eastAsia"/>
-          <w:sz w:val="20"/>
-          <w:lang w:eastAsia="ja-JP"/>
-        </w:rPr>
-      </w:pPr>
-      <w:r>
-        <w:rPr>
-          <w:rFonts w:ascii="NewCentu" w:hAnsi="NewCentu" w:hint="eastAsia"/>
-          <w:sz w:val="20"/>
-          <w:lang w:eastAsia="ja-JP"/>
-        </w:rPr>
-        <w:t xml:space="preserve">TestFlight </w:t>
-      </w:r>
-      <w:r>
-        <w:rPr>
-          <w:rFonts w:ascii="NewCentu" w:hAnsi="NewCentu"/>
-          <w:sz w:val="20"/>
-          <w:lang w:eastAsia="ja-JP"/>
-        </w:rPr>
-        <w:sym w:font="Wingdings" w:char="F04C"/>
-      </w:r>
-    </w:p>
-    <w:p>
-      <w:pPr>
-        <w:pStyle w:val="FigureCaption"/>
-        <w:rPr>
-          <w:rFonts w:ascii="NewCentu" w:hAnsi="NewCentu" w:hint="eastAsia"/>
-          <w:sz w:val="20"/>
-          <w:lang w:eastAsia="ja-JP"/>
-        </w:rPr>
-      </w:pPr>
-    </w:p>
-    <w:p>
-      <w:pPr>
-        <w:pStyle w:val="FigureCaption"/>
-        <w:rPr>
-          <w:rFonts w:ascii="NewCentu" w:hAnsi="NewCentu" w:hint="eastAsia"/>
-          <w:sz w:val="20"/>
-          <w:lang w:eastAsia="ja-JP"/>
-        </w:rPr>
-      </w:pPr>
-      <w:bookmarkStart w:id="5" w:name="_GoBack"/>
-      <w:bookmarkEnd w:id="5"/>
-    </w:p>
-    <w:p>
-      <w:pPr>
-        <w:pStyle w:val="FigureCaption"/>
-        <w:rPr>
-          <w:rFonts w:ascii="NewCentu" w:hAnsi="NewCentu"/>
           <w:sz w:val="20"/>
           <w:lang w:eastAsia="ja-JP"/>
         </w:rPr>
@@ -3615,7 +3625,7 @@
                     </a:ln>
                     <a:extLst>
                       <a:ext uri="{FAA26D3D-D897-4be2-8F04-BA451C77F1D7}">
-                        <ma14:placeholderFlag xmlns="" xmlns:mo="http://schemas.microsoft.com/office/mac/office/2008/main" xmlns:mv="urn:schemas-microsoft-com:mac:vml" xmlns:o="urn:schemas-microsoft-com:office:office" xmlns:v="urn:schemas-microsoft-com:vml" xmlns:w10="urn:schemas-microsoft-com:office:word" xmlns:w="http://schemas.openxmlformats.org/wordprocessingml/2006/main" xmlns:ma14="http://schemas.microsoft.com/office/mac/drawingml/2011/main"/>
+                        <ma14:placeholderFlag xmlns:ma14="http://schemas.microsoft.com/office/mac/drawingml/2011/main" xmlns:w="http://schemas.openxmlformats.org/wordprocessingml/2006/main" xmlns:w10="urn:schemas-microsoft-com:office:word" xmlns:v="urn:schemas-microsoft-com:vml" xmlns:o="urn:schemas-microsoft-com:office:office" xmlns:mv="urn:schemas-microsoft-com:mac:vml" xmlns:mo="http://schemas.microsoft.com/office/mac/office/2008/main" xmlns=""/>
                       </a:ext>
                     </a:extLst>
                   </pic:spPr>
@@ -4927,7 +4937,6 @@
       <w:pPr>
         <w:pStyle w:val="ae"/>
         <w:rPr>
-          <w:rFonts w:hint="eastAsia"/>
           <w:lang w:eastAsia="ja-JP"/>
         </w:rPr>
       </w:pPr>
@@ -9495,7 +9504,7 @@
 </file>
 
 <file path=customXml/itemProps1.xml><?xml version="1.0" encoding="utf-8"?>
-<ds:datastoreItem xmlns:ds="http://schemas.openxmlformats.org/officeDocument/2006/customXml" ds:itemID="{8256C5F2-78B5-480B-AB14-C10A89B128D0}">
+<ds:datastoreItem xmlns:ds="http://schemas.openxmlformats.org/officeDocument/2006/customXml" ds:itemID="{6702FEAF-6E4C-44C7-BBCB-46066C8659D7}">
   <ds:schemaRefs>
     <ds:schemaRef ds:uri="http://schemas.openxmlformats.org/officeDocument/2006/bibliography"/>
   </ds:schemaRefs>

</xml_diff>

<commit_message>
Modified title for TDD and BDD
</commit_message>
<xml_diff>
--- a/TechnologyDrivenDevelopment.docx
+++ b/TechnologyDrivenDevelopment.docx
@@ -3271,10 +3271,16 @@
     <w:p>
       <w:pPr>
         <w:pStyle w:val="InitialBodyText"/>
+        <w:rPr>
+          <w:sz w:val="16"/>
+          <w:szCs w:val="16"/>
+        </w:rPr>
       </w:pPr>
       <w:r>
         <w:rPr>
           <w:noProof/>
+          <w:sz w:val="16"/>
+          <w:szCs w:val="16"/>
           <w:lang w:eastAsia="ja-JP"/>
         </w:rPr>
         <w:drawing>
@@ -3331,7 +3337,7 @@
                     </a:ln>
                     <a:extLst>
                       <a:ext uri="{FAA26D3D-D897-4be2-8F04-BA451C77F1D7}">
-                        <ma14:placeholderFlag xmlns:ma14="http://schemas.microsoft.com/office/mac/drawingml/2011/main" xmlns:w="http://schemas.openxmlformats.org/wordprocessingml/2006/main" xmlns:w10="urn:schemas-microsoft-com:office:word" xmlns:v="urn:schemas-microsoft-com:vml" xmlns:o="urn:schemas-microsoft-com:office:office" xmlns:mv="urn:schemas-microsoft-com:mac:vml" xmlns:mo="http://schemas.microsoft.com/office/mac/office/2008/main" xmlns=""/>
+                        <ma14:placeholderFlag xmlns="" xmlns:mo="http://schemas.microsoft.com/office/mac/office/2008/main" xmlns:mv="urn:schemas-microsoft-com:mac:vml" xmlns:o="urn:schemas-microsoft-com:office:office" xmlns:v="urn:schemas-microsoft-com:vml" xmlns:w10="urn:schemas-microsoft-com:office:word" xmlns:w="http://schemas.openxmlformats.org/wordprocessingml/2006/main" xmlns:ma14="http://schemas.microsoft.com/office/mac/drawingml/2011/main"/>
                       </a:ext>
                     </a:extLst>
                   </pic:spPr>
@@ -3349,28 +3355,48 @@
       </w:r>
       <w:proofErr w:type="gramStart"/>
       <w:r>
+        <w:rPr>
+          <w:sz w:val="16"/>
+          <w:szCs w:val="16"/>
+        </w:rPr>
         <w:t>Fig. 1.</w:t>
       </w:r>
       <w:proofErr w:type="gramEnd"/>
       <w:r>
+        <w:rPr>
+          <w:sz w:val="16"/>
+          <w:szCs w:val="16"/>
+        </w:rPr>
         <w:t xml:space="preserve"> The mechanism of </w:t>
       </w:r>
       <w:r>
+        <w:rPr>
+          <w:sz w:val="16"/>
+          <w:szCs w:val="16"/>
+        </w:rPr>
         <w:t xml:space="preserve">CI/CD </w:t>
       </w:r>
       <w:r>
         <w:rPr>
+          <w:sz w:val="16"/>
+          <w:szCs w:val="16"/>
           <w:lang w:eastAsia="ja-JP"/>
         </w:rPr>
         <w:t xml:space="preserve">I implemented in </w:t>
       </w:r>
       <w:r>
         <w:rPr>
+          <w:sz w:val="16"/>
+          <w:szCs w:val="16"/>
           <w:lang w:eastAsia="ja-JP"/>
         </w:rPr>
         <w:t>our team</w:t>
       </w:r>
       <w:r>
+        <w:rPr>
+          <w:sz w:val="16"/>
+          <w:szCs w:val="16"/>
+        </w:rPr>
         <w:t>.</w:t>
       </w:r>
     </w:p>
@@ -3640,19 +3666,7 @@
         <w:rPr>
           <w:lang w:eastAsia="ja-JP"/>
         </w:rPr>
-        <w:t xml:space="preserve"> Stakeholders and members </w:t>
-      </w:r>
-      <w:r>
-        <w:rPr>
-          <w:lang w:eastAsia="ja-JP"/>
-        </w:rPr>
-        <w:t>were able to know th</w:t>
-      </w:r>
-      <w:r>
-        <w:rPr>
-          <w:lang w:eastAsia="ja-JP"/>
-        </w:rPr>
-        <w:t>e progress via working software.</w:t>
+        <w:t xml:space="preserve"> Stakeholders and members were able to know the progress via working software.</w:t>
       </w:r>
       <w:r>
         <w:rPr>
@@ -3856,44 +3870,29 @@
         <w:pStyle w:val="InitialBodyText"/>
         <w:ind w:firstLineChars="142" w:firstLine="284"/>
         <w:rPr>
+          <w:lang w:eastAsia="ja-JP"/>
+        </w:rPr>
+      </w:pPr>
+      <w:r>
+        <w:rPr>
           <w:rFonts w:hint="eastAsia"/>
           <w:lang w:eastAsia="ja-JP"/>
         </w:rPr>
-      </w:pPr>
+        <w:t>There were also challenges.</w:t>
+      </w:r>
       <w:r>
         <w:rPr>
           <w:rFonts w:hint="eastAsia"/>
           <w:lang w:eastAsia="ja-JP"/>
         </w:rPr>
-        <w:t>There were also challenges.</w:t>
+        <w:t xml:space="preserve"> We could know that we were delivering the working software every day. But it did not mean when we would complete what.</w:t>
       </w:r>
       <w:r>
         <w:rPr>
           <w:rFonts w:hint="eastAsia"/>
           <w:lang w:eastAsia="ja-JP"/>
         </w:rPr>
-        <w:t xml:space="preserve"> We could know that we were delivering the working software every day. But it did not mean when we would complete what.</w:t>
-      </w:r>
-      <w:r>
-        <w:rPr>
-          <w:rFonts w:hint="eastAsia"/>
-          <w:lang w:eastAsia="ja-JP"/>
-        </w:rPr>
-        <w:t xml:space="preserve"> It was insufficient just using </w:t>
-      </w:r>
-      <w:r>
-        <w:rPr>
-          <w:rFonts w:hint="eastAsia"/>
-          <w:lang w:eastAsia="ja-JP"/>
-        </w:rPr>
-        <w:t>the working software</w:t>
-      </w:r>
-      <w:r>
-        <w:rPr>
-          <w:rFonts w:hint="eastAsia"/>
-          <w:lang w:eastAsia="ja-JP"/>
-        </w:rPr>
-        <w:t>.</w:t>
+        <w:t xml:space="preserve"> It was insufficient just using the working software.</w:t>
       </w:r>
       <w:r>
         <w:rPr>
@@ -3968,26 +3967,51 @@
           <w:lang w:eastAsia="ja-JP"/>
         </w:rPr>
       </w:pPr>
-      <w:bookmarkStart w:id="7" w:name="_GoBack"/>
-      <w:bookmarkEnd w:id="7"/>
-    </w:p>
-    <w:p>
-      <w:pPr>
-        <w:pStyle w:val="FigureCaption"/>
-        <w:spacing w:after="0"/>
-        <w:rPr>
-          <w:rFonts w:ascii="NewCentu" w:hAnsi="NewCentu" w:hint="eastAsia"/>
-          <w:sz w:val="20"/>
-          <w:lang w:eastAsia="ja-JP"/>
-        </w:rPr>
-      </w:pPr>
     </w:p>
     <w:p>
       <w:pPr>
         <w:pStyle w:val="1"/>
-      </w:pPr>
-      <w:r>
-        <w:t>TDD: for Making Android Development Easy</w:t>
+        <w:rPr>
+          <w:rFonts w:eastAsiaTheme="minorEastAsia"/>
+          <w:szCs w:val="20"/>
+          <w:lang w:eastAsia="ja-JP"/>
+        </w:rPr>
+      </w:pPr>
+      <w:r>
+        <w:rPr>
+          <w:szCs w:val="20"/>
+        </w:rPr>
+        <w:t xml:space="preserve">TDD: </w:t>
+      </w:r>
+      <w:r>
+        <w:rPr>
+          <w:rFonts w:eastAsiaTheme="minorEastAsia"/>
+          <w:szCs w:val="20"/>
+          <w:lang w:eastAsia="ja-JP"/>
+        </w:rPr>
+        <w:t xml:space="preserve">to Learn </w:t>
+      </w:r>
+      <w:r>
+        <w:rPr>
+          <w:szCs w:val="20"/>
+        </w:rPr>
+        <w:t xml:space="preserve">Android Development </w:t>
+      </w:r>
+      <w:r>
+        <w:rPr>
+          <w:rFonts w:eastAsiaTheme="minorEastAsia"/>
+          <w:szCs w:val="20"/>
+          <w:lang w:eastAsia="ja-JP"/>
+        </w:rPr>
+        <w:t xml:space="preserve">via </w:t>
+      </w:r>
+      <w:r>
+        <w:rPr>
+          <w:rFonts w:eastAsiaTheme="minorEastAsia"/>
+          <w:szCs w:val="20"/>
+          <w:lang w:eastAsia="ja-JP"/>
+        </w:rPr>
+        <w:t>unit tests</w:t>
       </w:r>
     </w:p>
     <w:p>
@@ -4019,17 +4043,9 @@
       <w:pPr>
         <w:pStyle w:val="InitialBodyTextIndent"/>
         <w:ind w:firstLine="0"/>
-        <w:rPr>
-          <w:lang w:eastAsia="ja-JP"/>
-        </w:rPr>
-      </w:pPr>
-    </w:p>
-    <w:p>
-      <w:pPr>
-        <w:pStyle w:val="InitialBodyTextIndent"/>
-        <w:ind w:firstLine="0"/>
-      </w:pPr>
-      <w:r>
+      </w:pPr>
+      <w:r>
+        <w:lastRenderedPageBreak/>
         <w:t xml:space="preserve">After implementing CI/CD, I focused on implementing test automation next. I focused on implementing test automation for Android because Android developers were young and immature compared to iPhone developers. Additionally, it was easier to implement it for Android than iPhone since Android developers and I </w:t>
       </w:r>
       <w:proofErr w:type="gramStart"/>
@@ -4084,9 +4100,17 @@
           <w:lang w:eastAsia="ja-JP"/>
         </w:rPr>
         <w:drawing>
-          <wp:inline distT="0" distB="0" distL="0" distR="0" wp14:anchorId="3125F3BC" wp14:editId="744AFDF4">
-            <wp:extent cx="4483100" cy="2641600"/>
-            <wp:effectExtent l="25400" t="25400" r="38100" b="25400"/>
+          <wp:anchor distT="0" distB="0" distL="114300" distR="114300" simplePos="0" relativeHeight="251659264" behindDoc="0" locked="0" layoutInCell="1" allowOverlap="1" wp14:anchorId="7B11B556" wp14:editId="6EE98F2D">
+            <wp:simplePos x="0" y="0"/>
+            <wp:positionH relativeFrom="column">
+              <wp:posOffset>768350</wp:posOffset>
+            </wp:positionH>
+            <wp:positionV relativeFrom="paragraph">
+              <wp:posOffset>42545</wp:posOffset>
+            </wp:positionV>
+            <wp:extent cx="4482465" cy="2641600"/>
+            <wp:effectExtent l="19050" t="19050" r="13335" b="25400"/>
+            <wp:wrapSquare wrapText="bothSides"/>
             <wp:docPr id="24" name="図 24"/>
             <wp:cNvGraphicFramePr>
               <a:graphicFrameLocks xmlns:a="http://schemas.openxmlformats.org/drawingml/2006/main" noChangeAspect="1"/>
@@ -4116,7 +4140,7 @@
                   <pic:spPr bwMode="auto">
                     <a:xfrm>
                       <a:off x="0" y="0"/>
-                      <a:ext cx="4483100" cy="2641600"/>
+                      <a:ext cx="4482465" cy="2641600"/>
                     </a:xfrm>
                     <a:prstGeom prst="rect">
                       <a:avLst/>
@@ -4129,37 +4153,257 @@
                     </a:ln>
                     <a:extLst>
                       <a:ext uri="{FAA26D3D-D897-4be2-8F04-BA451C77F1D7}">
-                        <ma14:placeholderFlag xmlns:ma14="http://schemas.microsoft.com/office/mac/drawingml/2011/main" xmlns:w="http://schemas.openxmlformats.org/wordprocessingml/2006/main" xmlns:w10="urn:schemas-microsoft-com:office:word" xmlns:v="urn:schemas-microsoft-com:vml" xmlns:o="urn:schemas-microsoft-com:office:office" xmlns:mv="urn:schemas-microsoft-com:mac:vml" xmlns:mo="http://schemas.microsoft.com/office/mac/office/2008/main" xmlns=""/>
+                        <ma14:placeholderFlag xmlns="" xmlns:mo="http://schemas.microsoft.com/office/mac/office/2008/main" xmlns:mv="urn:schemas-microsoft-com:mac:vml" xmlns:o="urn:schemas-microsoft-com:office:office" xmlns:v="urn:schemas-microsoft-com:vml" xmlns:w10="urn:schemas-microsoft-com:office:word" xmlns:w="http://schemas.openxmlformats.org/wordprocessingml/2006/main" xmlns:ma14="http://schemas.microsoft.com/office/mac/drawingml/2011/main"/>
                       </a:ext>
                     </a:extLst>
                   </pic:spPr>
                 </pic:pic>
               </a:graphicData>
             </a:graphic>
-          </wp:inline>
+            <wp14:sizeRelH relativeFrom="margin">
+              <wp14:pctWidth>0</wp14:pctWidth>
+            </wp14:sizeRelH>
+            <wp14:sizeRelV relativeFrom="margin">
+              <wp14:pctHeight>0</wp14:pctHeight>
+            </wp14:sizeRelV>
+          </wp:anchor>
         </w:drawing>
       </w:r>
     </w:p>
     <w:p>
       <w:pPr>
         <w:pStyle w:val="FigureCaption"/>
+        <w:spacing w:after="0"/>
+        <w:rPr>
+          <w:sz w:val="20"/>
+          <w:lang w:eastAsia="ja-JP"/>
+        </w:rPr>
+      </w:pPr>
+    </w:p>
+    <w:p>
+      <w:pPr>
+        <w:pStyle w:val="FigureCaption"/>
+        <w:spacing w:after="0"/>
+        <w:rPr>
+          <w:sz w:val="20"/>
+          <w:lang w:eastAsia="ja-JP"/>
+        </w:rPr>
+      </w:pPr>
+    </w:p>
+    <w:p>
+      <w:pPr>
+        <w:pStyle w:val="FigureCaption"/>
+        <w:spacing w:after="0"/>
+        <w:rPr>
+          <w:sz w:val="20"/>
+          <w:lang w:eastAsia="ja-JP"/>
+        </w:rPr>
+      </w:pPr>
+    </w:p>
+    <w:p>
+      <w:pPr>
+        <w:pStyle w:val="FigureCaption"/>
+        <w:spacing w:after="0"/>
+        <w:rPr>
+          <w:sz w:val="20"/>
+          <w:lang w:eastAsia="ja-JP"/>
+        </w:rPr>
+      </w:pPr>
+    </w:p>
+    <w:p>
+      <w:pPr>
+        <w:pStyle w:val="FigureCaption"/>
+        <w:spacing w:after="0"/>
+        <w:rPr>
+          <w:sz w:val="20"/>
+          <w:lang w:eastAsia="ja-JP"/>
+        </w:rPr>
+      </w:pPr>
+    </w:p>
+    <w:p>
+      <w:pPr>
+        <w:pStyle w:val="FigureCaption"/>
+        <w:spacing w:after="0"/>
+        <w:rPr>
+          <w:sz w:val="20"/>
+          <w:lang w:eastAsia="ja-JP"/>
+        </w:rPr>
+      </w:pPr>
+    </w:p>
+    <w:p>
+      <w:pPr>
+        <w:pStyle w:val="FigureCaption"/>
+        <w:spacing w:after="0"/>
+        <w:rPr>
+          <w:sz w:val="20"/>
+          <w:lang w:eastAsia="ja-JP"/>
+        </w:rPr>
+      </w:pPr>
+    </w:p>
+    <w:p>
+      <w:pPr>
+        <w:pStyle w:val="FigureCaption"/>
+        <w:spacing w:after="0"/>
+        <w:rPr>
+          <w:sz w:val="20"/>
+          <w:lang w:eastAsia="ja-JP"/>
+        </w:rPr>
+      </w:pPr>
+    </w:p>
+    <w:p>
+      <w:pPr>
+        <w:pStyle w:val="FigureCaption"/>
+        <w:spacing w:after="0"/>
+        <w:rPr>
+          <w:sz w:val="20"/>
+          <w:lang w:eastAsia="ja-JP"/>
+        </w:rPr>
+      </w:pPr>
+    </w:p>
+    <w:p>
+      <w:pPr>
+        <w:pStyle w:val="FigureCaption"/>
+        <w:spacing w:after="0"/>
+        <w:rPr>
+          <w:sz w:val="20"/>
+          <w:lang w:eastAsia="ja-JP"/>
+        </w:rPr>
+      </w:pPr>
+    </w:p>
+    <w:p>
+      <w:pPr>
+        <w:pStyle w:val="FigureCaption"/>
+        <w:spacing w:after="0"/>
+        <w:rPr>
+          <w:rFonts w:hint="eastAsia"/>
+          <w:sz w:val="20"/>
+          <w:lang w:eastAsia="ja-JP"/>
+        </w:rPr>
+      </w:pPr>
+    </w:p>
+    <w:p>
+      <w:pPr>
+        <w:pStyle w:val="FigureCaption"/>
+        <w:spacing w:after="0"/>
+        <w:rPr>
+          <w:rFonts w:hint="eastAsia"/>
+          <w:sz w:val="20"/>
+          <w:lang w:eastAsia="ja-JP"/>
+        </w:rPr>
+      </w:pPr>
+    </w:p>
+    <w:p>
+      <w:pPr>
+        <w:pStyle w:val="FigureCaption"/>
+        <w:spacing w:after="0"/>
+        <w:rPr>
+          <w:rFonts w:hint="eastAsia"/>
+          <w:sz w:val="20"/>
+          <w:lang w:eastAsia="ja-JP"/>
+        </w:rPr>
+      </w:pPr>
+    </w:p>
+    <w:p>
+      <w:pPr>
+        <w:pStyle w:val="FigureCaption"/>
+        <w:spacing w:after="0"/>
+        <w:rPr>
+          <w:rFonts w:hint="eastAsia"/>
+          <w:sz w:val="20"/>
+          <w:lang w:eastAsia="ja-JP"/>
+        </w:rPr>
+      </w:pPr>
+    </w:p>
+    <w:p>
+      <w:pPr>
+        <w:pStyle w:val="FigureCaption"/>
+        <w:spacing w:after="0"/>
+        <w:rPr>
+          <w:rFonts w:hint="eastAsia"/>
+          <w:sz w:val="20"/>
+          <w:lang w:eastAsia="ja-JP"/>
+        </w:rPr>
+      </w:pPr>
+    </w:p>
+    <w:p>
+      <w:pPr>
+        <w:pStyle w:val="FigureCaption"/>
+        <w:spacing w:after="0"/>
+        <w:rPr>
+          <w:rFonts w:hint="eastAsia"/>
+          <w:sz w:val="20"/>
+          <w:lang w:eastAsia="ja-JP"/>
+        </w:rPr>
+      </w:pPr>
+    </w:p>
+    <w:p>
+      <w:pPr>
+        <w:pStyle w:val="FigureCaption"/>
+        <w:spacing w:after="0"/>
+        <w:rPr>
+          <w:rFonts w:hint="eastAsia"/>
+          <w:sz w:val="20"/>
+          <w:lang w:eastAsia="ja-JP"/>
+        </w:rPr>
+      </w:pPr>
+    </w:p>
+    <w:p>
+      <w:pPr>
+        <w:pStyle w:val="FigureCaption"/>
+        <w:spacing w:after="0"/>
+        <w:rPr>
+          <w:rFonts w:hint="eastAsia"/>
+          <w:sz w:val="20"/>
+          <w:lang w:eastAsia="ja-JP"/>
+        </w:rPr>
+      </w:pPr>
+    </w:p>
+    <w:p>
+      <w:pPr>
+        <w:pStyle w:val="FigureCaption"/>
+        <w:spacing w:after="0"/>
+        <w:rPr>
+          <w:szCs w:val="16"/>
+        </w:rPr>
       </w:pPr>
       <w:proofErr w:type="gramStart"/>
       <w:r>
+        <w:rPr>
+          <w:szCs w:val="16"/>
+        </w:rPr>
         <w:t>Fig. 2</w:t>
       </w:r>
       <w:r>
+        <w:rPr>
+          <w:szCs w:val="16"/>
+        </w:rPr>
         <w:t>.</w:t>
       </w:r>
       <w:proofErr w:type="gramEnd"/>
       <w:r>
+        <w:rPr>
+          <w:szCs w:val="16"/>
+        </w:rPr>
         <w:t xml:space="preserve"> </w:t>
       </w:r>
       <w:proofErr w:type="gramStart"/>
       <w:r>
+        <w:rPr>
+          <w:szCs w:val="16"/>
+        </w:rPr>
         <w:t>The result of TDD for Android in my team.</w:t>
       </w:r>
       <w:proofErr w:type="gramEnd"/>
+    </w:p>
+    <w:p>
+      <w:pPr>
+        <w:pStyle w:val="InitialBodyTextIndent"/>
+        <w:ind w:firstLine="0"/>
+        <w:rPr>
+          <w:rFonts w:hint="eastAsia"/>
+          <w:lang w:eastAsia="ja-JP"/>
+        </w:rPr>
+      </w:pPr>
     </w:p>
     <w:p>
       <w:pPr>
@@ -4223,7 +4467,7 @@
       </w:pPr>
       <w:r>
         <w:rPr>
-          <w:rFonts w:hint="eastAsia"/>
+          <w:rFonts w:ascii="ＭＳ 明朝" w:eastAsia="ＭＳ 明朝" w:hAnsi="ＭＳ 明朝" w:cs="ＭＳ 明朝" w:hint="eastAsia"/>
           <w:highlight w:val="cyan"/>
           <w:lang w:eastAsia="ja-JP"/>
         </w:rPr>
@@ -4257,19 +4501,58 @@
     </w:p>
     <w:p>
       <w:pPr>
-        <w:pStyle w:val="InitialBodyTextIndent"/>
-        <w:ind w:firstLine="0"/>
-        <w:rPr>
-          <w:lang w:eastAsia="ja-JP"/>
-        </w:rPr>
-      </w:pPr>
-    </w:p>
-    <w:p>
-      <w:pPr>
         <w:pStyle w:val="1"/>
-      </w:pPr>
-      <w:r>
-        <w:t>BDD: for Supporting the Team More</w:t>
+        <w:rPr>
+          <w:rFonts w:eastAsiaTheme="minorEastAsia"/>
+          <w:szCs w:val="20"/>
+          <w:lang w:eastAsia="ja-JP"/>
+        </w:rPr>
+      </w:pPr>
+      <w:r>
+        <w:rPr>
+          <w:szCs w:val="20"/>
+        </w:rPr>
+        <w:t xml:space="preserve">BDD: </w:t>
+      </w:r>
+      <w:r>
+        <w:rPr>
+          <w:rFonts w:eastAsiaTheme="minorEastAsia"/>
+          <w:szCs w:val="20"/>
+          <w:lang w:eastAsia="ja-JP"/>
+        </w:rPr>
+        <w:t xml:space="preserve">discipline </w:t>
+      </w:r>
+      <w:r>
+        <w:rPr>
+          <w:rFonts w:eastAsiaTheme="minorEastAsia"/>
+          <w:szCs w:val="20"/>
+          <w:lang w:eastAsia="ja-JP"/>
+        </w:rPr>
+        <w:t xml:space="preserve">in </w:t>
+      </w:r>
+      <w:r>
+        <w:rPr>
+          <w:rFonts w:eastAsiaTheme="minorEastAsia"/>
+          <w:szCs w:val="20"/>
+          <w:lang w:eastAsia="ja-JP"/>
+        </w:rPr>
+        <w:t xml:space="preserve">a </w:t>
+      </w:r>
+      <w:r>
+        <w:rPr>
+          <w:rFonts w:eastAsiaTheme="minorEastAsia"/>
+          <w:szCs w:val="20"/>
+          <w:lang w:eastAsia="ja-JP"/>
+        </w:rPr>
+        <w:t>chaotic p</w:t>
+      </w:r>
+      <w:r>
+        <w:rPr>
+          <w:rFonts w:eastAsiaTheme="minorEastAsia"/>
+          <w:szCs w:val="20"/>
+          <w:lang w:eastAsia="ja-JP"/>
+        </w:rPr>
+        <w:t>roject</w:t>
       </w:r>
     </w:p>
     <w:p>
@@ -4284,23 +4567,7 @@
           <w:highlight w:val="green"/>
           <w:lang w:eastAsia="ja-JP"/>
         </w:rPr>
-        <w:t xml:space="preserve">We were able to decrease work hours and operation mistakes by CI/CD and TDD. We got skills to develop required software gradually collaborated with members and stakeholders. By contrast, our project had started becoming chaotic. Because change requests from business analyst and designers were increased without considering deeply. These requests increased usecase-level bugs more. We had needed the discipline to </w:t>
-      </w:r>
-      <w:r>
-        <w:rPr>
-          <w:highlight w:val="green"/>
-          <w:lang w:eastAsia="ja-JP"/>
-        </w:rPr>
-        <w:lastRenderedPageBreak/>
-        <w:t>restrain change requests, the domain knowledge to develop software more properly, and the measure to make usecase-level tests easier. So I adapted BDD to solve these challenges simultaneously in a hurry</w:t>
-      </w:r>
-      <w:r>
-        <w:rPr>
-          <w:rFonts w:hint="eastAsia"/>
-          <w:highlight w:val="green"/>
-          <w:lang w:eastAsia="ja-JP"/>
-        </w:rPr>
-        <w:t>.</w:t>
+        <w:t>We were able to decrease work hours and operation mistakes by CI/CD and TDD. We got skills to develop required software gradually collaborated with members and stakeholders. By contrast, our project had started becoming chaotic. Because change requests from business analyst and designers were increased without considering deeply. These requests increased usecase-level bugs more. We had needed the discipline to restrain change requests, the domain knowledge to develop software more properly, and the measure to make usecase-level tests easier. So I adapted BDD to solve these challenges simultaneously in a hurry.</w:t>
       </w:r>
     </w:p>
     <w:p>
@@ -4412,9 +4679,17 @@
           <w:lang w:eastAsia="ja-JP"/>
         </w:rPr>
         <w:drawing>
-          <wp:inline distT="0" distB="0" distL="0" distR="0" wp14:anchorId="782D5FE7" wp14:editId="19A7C89E">
-            <wp:extent cx="5124450" cy="3270250"/>
-            <wp:effectExtent l="25400" t="25400" r="31750" b="31750"/>
+          <wp:anchor distT="0" distB="0" distL="114300" distR="114300" simplePos="0" relativeHeight="251660288" behindDoc="0" locked="0" layoutInCell="1" allowOverlap="1" wp14:anchorId="5F1F7EA4" wp14:editId="03A8CD01">
+            <wp:simplePos x="0" y="0"/>
+            <wp:positionH relativeFrom="column">
+              <wp:posOffset>447675</wp:posOffset>
+            </wp:positionH>
+            <wp:positionV relativeFrom="paragraph">
+              <wp:posOffset>40005</wp:posOffset>
+            </wp:positionV>
+            <wp:extent cx="5124450" cy="3269615"/>
+            <wp:effectExtent l="19050" t="19050" r="19050" b="26035"/>
+            <wp:wrapSquare wrapText="bothSides"/>
             <wp:docPr id="26" name="図 24"/>
             <wp:cNvGraphicFramePr>
               <a:graphicFrameLocks xmlns:a="http://schemas.openxmlformats.org/drawingml/2006/main" noChangeAspect="1"/>
@@ -4444,7 +4719,7 @@
                   <pic:spPr bwMode="auto">
                     <a:xfrm>
                       <a:off x="0" y="0"/>
-                      <a:ext cx="5124450" cy="3270250"/>
+                      <a:ext cx="5124450" cy="3269615"/>
                     </a:xfrm>
                     <a:prstGeom prst="rect">
                       <a:avLst/>
@@ -4459,27 +4734,299 @@
                 </pic:pic>
               </a:graphicData>
             </a:graphic>
-          </wp:inline>
+            <wp14:sizeRelH relativeFrom="margin">
+              <wp14:pctWidth>0</wp14:pctWidth>
+            </wp14:sizeRelH>
+            <wp14:sizeRelV relativeFrom="margin">
+              <wp14:pctHeight>0</wp14:pctHeight>
+            </wp14:sizeRelV>
+          </wp:anchor>
         </w:drawing>
       </w:r>
     </w:p>
     <w:p>
       <w:pPr>
         <w:pStyle w:val="FigureCaption"/>
+        <w:spacing w:after="0"/>
+        <w:rPr>
+          <w:rFonts w:hint="eastAsia"/>
+          <w:sz w:val="20"/>
+          <w:lang w:eastAsia="ja-JP"/>
+        </w:rPr>
+      </w:pPr>
+    </w:p>
+    <w:p>
+      <w:pPr>
+        <w:pStyle w:val="FigureCaption"/>
+        <w:spacing w:after="0"/>
+        <w:rPr>
+          <w:rFonts w:hint="eastAsia"/>
+          <w:sz w:val="20"/>
+          <w:lang w:eastAsia="ja-JP"/>
+        </w:rPr>
+      </w:pPr>
+    </w:p>
+    <w:p>
+      <w:pPr>
+        <w:pStyle w:val="FigureCaption"/>
+        <w:spacing w:after="0"/>
+        <w:rPr>
+          <w:rFonts w:hint="eastAsia"/>
+          <w:sz w:val="20"/>
+          <w:lang w:eastAsia="ja-JP"/>
+        </w:rPr>
+      </w:pPr>
+    </w:p>
+    <w:p>
+      <w:pPr>
+        <w:pStyle w:val="FigureCaption"/>
+        <w:spacing w:after="0"/>
+        <w:rPr>
+          <w:rFonts w:hint="eastAsia"/>
+          <w:sz w:val="20"/>
+          <w:lang w:eastAsia="ja-JP"/>
+        </w:rPr>
+      </w:pPr>
+    </w:p>
+    <w:p>
+      <w:pPr>
+        <w:pStyle w:val="FigureCaption"/>
+        <w:spacing w:after="0"/>
+        <w:rPr>
+          <w:rFonts w:hint="eastAsia"/>
+          <w:sz w:val="20"/>
+          <w:lang w:eastAsia="ja-JP"/>
+        </w:rPr>
+      </w:pPr>
+    </w:p>
+    <w:p>
+      <w:pPr>
+        <w:pStyle w:val="FigureCaption"/>
+        <w:spacing w:after="0"/>
+        <w:rPr>
+          <w:rFonts w:hint="eastAsia"/>
+          <w:sz w:val="20"/>
+          <w:lang w:eastAsia="ja-JP"/>
+        </w:rPr>
+      </w:pPr>
+    </w:p>
+    <w:p>
+      <w:pPr>
+        <w:pStyle w:val="FigureCaption"/>
+        <w:spacing w:after="0"/>
+        <w:rPr>
+          <w:rFonts w:hint="eastAsia"/>
+          <w:sz w:val="20"/>
+          <w:lang w:eastAsia="ja-JP"/>
+        </w:rPr>
+      </w:pPr>
+    </w:p>
+    <w:p>
+      <w:pPr>
+        <w:pStyle w:val="FigureCaption"/>
+        <w:spacing w:after="0"/>
+        <w:rPr>
+          <w:rFonts w:hint="eastAsia"/>
+          <w:sz w:val="20"/>
+          <w:lang w:eastAsia="ja-JP"/>
+        </w:rPr>
+      </w:pPr>
+    </w:p>
+    <w:p>
+      <w:pPr>
+        <w:pStyle w:val="FigureCaption"/>
+        <w:spacing w:after="0"/>
+        <w:rPr>
+          <w:rFonts w:hint="eastAsia"/>
+          <w:sz w:val="20"/>
+          <w:lang w:eastAsia="ja-JP"/>
+        </w:rPr>
+      </w:pPr>
+    </w:p>
+    <w:p>
+      <w:pPr>
+        <w:pStyle w:val="FigureCaption"/>
+        <w:spacing w:after="0"/>
+        <w:rPr>
+          <w:rFonts w:hint="eastAsia"/>
+          <w:sz w:val="20"/>
+          <w:lang w:eastAsia="ja-JP"/>
+        </w:rPr>
+      </w:pPr>
+    </w:p>
+    <w:p>
+      <w:pPr>
+        <w:pStyle w:val="FigureCaption"/>
+        <w:spacing w:after="0"/>
+        <w:rPr>
+          <w:rFonts w:hint="eastAsia"/>
+          <w:sz w:val="20"/>
+          <w:lang w:eastAsia="ja-JP"/>
+        </w:rPr>
+      </w:pPr>
+    </w:p>
+    <w:p>
+      <w:pPr>
+        <w:pStyle w:val="FigureCaption"/>
+        <w:spacing w:after="0"/>
+        <w:rPr>
+          <w:rFonts w:hint="eastAsia"/>
+          <w:sz w:val="20"/>
+          <w:lang w:eastAsia="ja-JP"/>
+        </w:rPr>
+      </w:pPr>
+    </w:p>
+    <w:p>
+      <w:pPr>
+        <w:pStyle w:val="FigureCaption"/>
+        <w:spacing w:after="0"/>
+        <w:rPr>
+          <w:rFonts w:hint="eastAsia"/>
+          <w:sz w:val="20"/>
+          <w:lang w:eastAsia="ja-JP"/>
+        </w:rPr>
+      </w:pPr>
+    </w:p>
+    <w:p>
+      <w:pPr>
+        <w:pStyle w:val="FigureCaption"/>
+        <w:spacing w:after="0"/>
+        <w:rPr>
+          <w:rFonts w:hint="eastAsia"/>
+          <w:sz w:val="20"/>
+          <w:lang w:eastAsia="ja-JP"/>
+        </w:rPr>
+      </w:pPr>
+    </w:p>
+    <w:p>
+      <w:pPr>
+        <w:pStyle w:val="FigureCaption"/>
+        <w:spacing w:after="0"/>
+        <w:rPr>
+          <w:rFonts w:hint="eastAsia"/>
+          <w:sz w:val="20"/>
+          <w:lang w:eastAsia="ja-JP"/>
+        </w:rPr>
+      </w:pPr>
+    </w:p>
+    <w:p>
+      <w:pPr>
+        <w:pStyle w:val="FigureCaption"/>
+        <w:spacing w:after="0"/>
+        <w:rPr>
+          <w:rFonts w:hint="eastAsia"/>
+          <w:sz w:val="20"/>
+          <w:lang w:eastAsia="ja-JP"/>
+        </w:rPr>
+      </w:pPr>
+    </w:p>
+    <w:p>
+      <w:pPr>
+        <w:pStyle w:val="FigureCaption"/>
+        <w:spacing w:after="0"/>
+        <w:rPr>
+          <w:rFonts w:hint="eastAsia"/>
+          <w:sz w:val="20"/>
+          <w:lang w:eastAsia="ja-JP"/>
+        </w:rPr>
+      </w:pPr>
+    </w:p>
+    <w:p>
+      <w:pPr>
+        <w:pStyle w:val="FigureCaption"/>
+        <w:spacing w:after="0"/>
+        <w:rPr>
+          <w:rFonts w:hint="eastAsia"/>
+          <w:sz w:val="20"/>
+          <w:lang w:eastAsia="ja-JP"/>
+        </w:rPr>
+      </w:pPr>
+    </w:p>
+    <w:p>
+      <w:pPr>
+        <w:pStyle w:val="FigureCaption"/>
+        <w:spacing w:after="0"/>
+        <w:rPr>
+          <w:rFonts w:hint="eastAsia"/>
+          <w:sz w:val="20"/>
+          <w:lang w:eastAsia="ja-JP"/>
+        </w:rPr>
+      </w:pPr>
+    </w:p>
+    <w:p>
+      <w:pPr>
+        <w:pStyle w:val="FigureCaption"/>
+        <w:spacing w:after="0"/>
+        <w:rPr>
+          <w:rFonts w:hint="eastAsia"/>
+          <w:sz w:val="20"/>
+          <w:lang w:eastAsia="ja-JP"/>
+        </w:rPr>
+      </w:pPr>
+    </w:p>
+    <w:p>
+      <w:pPr>
+        <w:pStyle w:val="FigureCaption"/>
+        <w:spacing w:after="0"/>
+        <w:rPr>
+          <w:rFonts w:hint="eastAsia"/>
+          <w:sz w:val="20"/>
+          <w:lang w:eastAsia="ja-JP"/>
+        </w:rPr>
+      </w:pPr>
+    </w:p>
+    <w:p>
+      <w:pPr>
+        <w:pStyle w:val="FigureCaption"/>
+        <w:spacing w:after="0"/>
+        <w:rPr>
+          <w:rFonts w:hint="eastAsia"/>
+          <w:sz w:val="20"/>
+          <w:lang w:eastAsia="ja-JP"/>
+        </w:rPr>
+      </w:pPr>
+    </w:p>
+    <w:p>
+      <w:pPr>
+        <w:pStyle w:val="FigureCaption"/>
+        <w:spacing w:after="0"/>
+        <w:rPr>
+          <w:szCs w:val="16"/>
+        </w:rPr>
       </w:pPr>
       <w:proofErr w:type="gramStart"/>
       <w:r>
+        <w:rPr>
+          <w:szCs w:val="16"/>
+        </w:rPr>
         <w:t>Fig. 3.</w:t>
       </w:r>
       <w:proofErr w:type="gramEnd"/>
       <w:r>
+        <w:rPr>
+          <w:szCs w:val="16"/>
+        </w:rPr>
         <w:t xml:space="preserve"> </w:t>
       </w:r>
       <w:proofErr w:type="gramStart"/>
       <w:r>
+        <w:rPr>
+          <w:szCs w:val="16"/>
+        </w:rPr>
         <w:t>Example of BDD test case.</w:t>
       </w:r>
       <w:proofErr w:type="gramEnd"/>
+    </w:p>
+    <w:p>
+      <w:pPr>
+        <w:pStyle w:val="InitialBodyText"/>
+        <w:rPr>
+          <w:rFonts w:hint="eastAsia"/>
+          <w:lang w:eastAsia="ja-JP"/>
+        </w:rPr>
+      </w:pPr>
+      <w:bookmarkStart w:id="7" w:name="_GoBack"/>
+      <w:bookmarkEnd w:id="7"/>
     </w:p>
     <w:p>
       <w:pPr>
@@ -4544,18 +5091,15 @@
         <w:pStyle w:val="InitialBodyTextIndent"/>
       </w:pPr>
       <w:r>
-        <w:t xml:space="preserve">The first lesson I learned is that automation nurtures the team members. If members committed any problematic programs, Jenkins and all tests would tell them what the problem was and how to fix them. The BDD test cases told young and immature Android developers what the users would require and what they should develop. Finally young Android developers developed the required application within 5 months. Their application was faster with less bugs rather than the iPhone application developed by seniors in another </w:t>
-      </w:r>
+        <w:t>The first lesson I learned is that automation nurtures the team members. If members committed any problematic programs, Jenkins and all tests would tell them what the problem was and how to fix them. The BDD test cases told young and immature Android developers what the users would require and what they should develop. Finally young Android developers developed the required application within 5 months. Their application was faster with less bugs rather than the iPhone application developed by seniors in another location. (It took around 6 months to develop iPhone application and it has more than double bugs compared to Android one.)</w:t>
+      </w:r>
+    </w:p>
+    <w:p>
+      <w:pPr>
+        <w:pStyle w:val="InitialBodyTextIndent"/>
+      </w:pPr>
       <w:r>
         <w:lastRenderedPageBreak/>
-        <w:t>location. (It took around 6 months to develop iPhone application and it has more than double bugs compared to Android one.)</w:t>
-      </w:r>
-    </w:p>
-    <w:p>
-      <w:pPr>
-        <w:pStyle w:val="InitialBodyTextIndent"/>
-      </w:pPr>
-      <w:r>
         <w:t xml:space="preserve">The second lesson I learned is that continuous improvement leads other voluntary improvements by the team members. One developer introduced the Genymotion [6], a very fast Android emulator that runs on VirtualBox [14]. It made our BDD and development around 10 times faster than ever before. Additionally, other members started to pull tasks voluntarily. They found and solved problems in advance without any instructions. These </w:t>
       </w:r>
       <w:proofErr w:type="spellStart"/>
@@ -4837,8 +5381,11 @@
         <w:pStyle w:val="InitialBodyTextIndent"/>
       </w:pPr>
       <w:r>
+        <w:t xml:space="preserve">Our young team members released the Android and iPhone applications successfully. Other teams developing smartphone applications started to adopt my mechanism partially. Additionally, a lot of developers </w:t>
+      </w:r>
+      <w:r>
         <w:lastRenderedPageBreak/>
-        <w:t>Our young team members released the Android and iPhone applications successfully. Other teams developing smartphone applications started to adopt my mechanism partially. Additionally, a lot of developers and managers in our company expressed considerable interest in “Technology­Driven Development” as the new learning model, regardless of what they produced.</w:t>
+        <w:t>and managers in our company expressed considerable interest in “Technology­Driven Development” as the new learning model, regardless of what they produced.</w:t>
       </w:r>
     </w:p>
     <w:p>
@@ -5900,7 +6447,7 @@
             <w:sz w:val="16"/>
             <w:szCs w:val="16"/>
           </w:rPr>
-          <w:t>3</w:t>
+          <w:t>5</w:t>
         </w:r>
         <w:r>
           <w:rPr>
@@ -10294,7 +10841,7 @@
 </file>
 
 <file path=customXml/itemProps1.xml><?xml version="1.0" encoding="utf-8"?>
-<ds:datastoreItem xmlns:ds="http://schemas.openxmlformats.org/officeDocument/2006/customXml" ds:itemID="{3917A79F-7DA7-4ED5-905E-F792E493CC2B}">
+<ds:datastoreItem xmlns:ds="http://schemas.openxmlformats.org/officeDocument/2006/customXml" ds:itemID="{5AF75839-6619-47AE-8BCA-F394EAFE132C}">
   <ds:schemaRefs>
     <ds:schemaRef ds:uri="http://schemas.openxmlformats.org/officeDocument/2006/bibliography"/>
   </ds:schemaRefs>

</xml_diff>

<commit_message>
Finished revising TDD chapter
</commit_message>
<xml_diff>
--- a/TechnologyDrivenDevelopment.docx
+++ b/TechnologyDrivenDevelopment.docx
@@ -25,27 +25,13 @@
         <w:rPr>
           <w:bCs/>
         </w:rPr>
-        <w:t>Driven Development</w:t>
-      </w:r>
-      <w:proofErr w:type="gramStart"/>
+        <w:t>Driven Development:</w:t>
+      </w:r>
       <w:r>
         <w:rPr>
           <w:bCs/>
         </w:rPr>
-        <w:t>:</w:t>
-      </w:r>
-      <w:r>
-        <w:rPr>
-          <w:bCs/>
-        </w:rPr>
-        <w:t>Using</w:t>
-      </w:r>
-      <w:proofErr w:type="gramEnd"/>
-      <w:r>
-        <w:rPr>
-          <w:bCs/>
-        </w:rPr>
-        <w:t xml:space="preserve"> Automation and Techniques to Grow an Agile Culture</w:t>
+        <w:t>Using Automation and Techniques to Grow an Agile Culture</w:t>
       </w:r>
       <w:commentRangeEnd w:id="0"/>
       <w:r>
@@ -1477,39 +1463,37 @@
           <w:lang w:eastAsia="ja-JP"/>
         </w:rPr>
       </w:pPr>
-      <w:commentRangeStart w:id="6"/>
       <w:r>
         <w:t>The team wa</w:t>
       </w:r>
       <w:r>
         <w:t>s distributed to two locations.</w:t>
       </w:r>
-      <w:commentRangeEnd w:id="6"/>
-      <w:r>
-        <w:rPr>
-          <w:rStyle w:val="ad"/>
-          <w:rFonts w:ascii="Times New Roman" w:hAnsi="Times New Roman"/>
-          <w:lang w:eastAsia="en-US"/>
-        </w:rPr>
-        <w:commentReference w:id="6"/>
-      </w:r>
-      <w:r>
-        <w:rPr>
-          <w:lang w:eastAsia="ja-JP"/>
-        </w:rPr>
-        <w:t xml:space="preserve"> </w:t>
-      </w:r>
-      <w:r>
-        <w:rPr>
-          <w:lang w:eastAsia="ja-JP"/>
-        </w:rPr>
-        <w:t>The distributed team without me a</w:t>
+      <w:r>
+        <w:rPr>
+          <w:rFonts w:hint="eastAsia"/>
+          <w:lang w:eastAsia="ja-JP"/>
+        </w:rPr>
+        <w:t xml:space="preserve"> One location (where I were) built Android application. Another location built iPhone application. </w:t>
+      </w:r>
+      <w:r>
+        <w:rPr>
+          <w:lang w:eastAsia="ja-JP"/>
+        </w:rPr>
+        <w:t>The distributed team a</w:t>
       </w:r>
       <w:r>
         <w:rPr>
           <w:lang w:eastAsia="ja-JP"/>
         </w:rPr>
         <w:t xml:space="preserve">lways said </w:t>
+      </w:r>
+      <w:r>
+        <w:rPr>
+          <w:rFonts w:hint="eastAsia"/>
+          <w:lang w:eastAsia="ja-JP"/>
+        </w:rPr>
+        <w:t xml:space="preserve">that </w:t>
       </w:r>
       <w:r>
         <w:rPr>
@@ -1900,7 +1884,33 @@
         <w:rPr>
           <w:lang w:eastAsia="ja-JP"/>
         </w:rPr>
-        <w:t xml:space="preserve"> had not had the enough skills to implement Android application.</w:t>
+        <w:t xml:space="preserve"> </w:t>
+      </w:r>
+      <w:r>
+        <w:rPr>
+          <w:rFonts w:hint="eastAsia"/>
+          <w:lang w:eastAsia="ja-JP"/>
+        </w:rPr>
+        <w:t>did not have</w:t>
+      </w:r>
+      <w:r>
+        <w:rPr>
+          <w:lang w:eastAsia="ja-JP"/>
+        </w:rPr>
+        <w:t xml:space="preserve"> enough </w:t>
+      </w:r>
+      <w:r>
+        <w:rPr>
+          <w:rFonts w:hint="eastAsia"/>
+          <w:lang w:eastAsia="ja-JP"/>
+        </w:rPr>
+        <w:t>knowledge</w:t>
+      </w:r>
+      <w:r>
+        <w:rPr>
+          <w:lang w:eastAsia="ja-JP"/>
+        </w:rPr>
+        <w:t xml:space="preserve"> to implement Android application.</w:t>
       </w:r>
       <w:r>
         <w:rPr>
@@ -2293,8 +2303,6 @@
           <w:lang w:eastAsia="ja-JP"/>
         </w:rPr>
       </w:pPr>
-      <w:bookmarkStart w:id="7" w:name="_GoBack"/>
-      <w:bookmarkEnd w:id="7"/>
       <w:r>
         <w:rPr>
           <w:lang w:eastAsia="ja-JP"/>
@@ -2956,7 +2964,14 @@
         <w:rPr>
           <w:lang w:eastAsia="ja-JP"/>
         </w:rPr>
-        <w:t xml:space="preserve"> as a common base for shared understanding among them.</w:t>
+        <w:t xml:space="preserve"> as </w:t>
+      </w:r>
+      <w:r>
+        <w:rPr>
+          <w:lang w:eastAsia="ja-JP"/>
+        </w:rPr>
+        <w:lastRenderedPageBreak/>
+        <w:t>a common base for shared understanding among them.</w:t>
       </w:r>
       <w:r>
         <w:rPr>
@@ -3031,7 +3046,6 @@
         <w:rPr>
           <w:lang w:val="en-AU" w:eastAsia="ja-JP"/>
         </w:rPr>
-        <w:lastRenderedPageBreak/>
         <w:t>I intended to achieve</w:t>
       </w:r>
       <w:r>
@@ -3348,7 +3362,7 @@
                     </a:ln>
                     <a:extLst>
                       <a:ext uri="{FAA26D3D-D897-4be2-8F04-BA451C77F1D7}">
-                        <ma14:placeholderFlag xmlns:ma14="http://schemas.microsoft.com/office/mac/drawingml/2011/main" xmlns:w="http://schemas.openxmlformats.org/wordprocessingml/2006/main" xmlns:w10="urn:schemas-microsoft-com:office:word" xmlns:v="urn:schemas-microsoft-com:vml" xmlns:o="urn:schemas-microsoft-com:office:office" xmlns:mv="urn:schemas-microsoft-com:mac:vml" xmlns:mo="http://schemas.microsoft.com/office/mac/office/2008/main" xmlns=""/>
+                        <ma14:placeholderFlag xmlns="" xmlns:mo="http://schemas.microsoft.com/office/mac/office/2008/main" xmlns:mv="urn:schemas-microsoft-com:mac:vml" xmlns:o="urn:schemas-microsoft-com:office:office" xmlns:v="urn:schemas-microsoft-com:vml" xmlns:w10="urn:schemas-microsoft-com:office:word" xmlns:w="http://schemas.openxmlformats.org/wordprocessingml/2006/main" xmlns:ma14="http://schemas.microsoft.com/office/mac/drawingml/2011/main"/>
                       </a:ext>
                     </a:extLst>
                   </pic:spPr>
@@ -3364,28 +3378,28 @@
           </wp:anchor>
         </w:drawing>
       </w:r>
-      <w:proofErr w:type="gramStart"/>
       <w:r>
         <w:rPr>
           <w:sz w:val="16"/>
           <w:szCs w:val="16"/>
         </w:rPr>
-        <w:t>Fig. 1.</w:t>
-      </w:r>
-      <w:proofErr w:type="gramEnd"/>
+        <w:t xml:space="preserve">Fig. 1. The mechanism of </w:t>
+      </w:r>
       <w:r>
         <w:rPr>
           <w:sz w:val="16"/>
           <w:szCs w:val="16"/>
         </w:rPr>
-        <w:t xml:space="preserve"> The mechanism of </w:t>
-      </w:r>
-      <w:r>
-        <w:rPr>
+        <w:t xml:space="preserve">CI/CD </w:t>
+      </w:r>
+      <w:r>
+        <w:rPr>
+          <w:rFonts w:hint="eastAsia"/>
           <w:sz w:val="16"/>
           <w:szCs w:val="16"/>
-        </w:rPr>
-        <w:t xml:space="preserve">CI/CD </w:t>
+          <w:lang w:eastAsia="ja-JP"/>
+        </w:rPr>
+        <w:t>we</w:t>
       </w:r>
       <w:r>
         <w:rPr>
@@ -3393,7 +3407,7 @@
           <w:szCs w:val="16"/>
           <w:lang w:eastAsia="ja-JP"/>
         </w:rPr>
-        <w:t xml:space="preserve">I implemented in </w:t>
+        <w:t xml:space="preserve"> implemented in </w:t>
       </w:r>
       <w:r>
         <w:rPr>
@@ -3985,12 +3999,14 @@
         <w:rPr>
           <w:rFonts w:eastAsiaTheme="minorEastAsia"/>
           <w:szCs w:val="20"/>
+          <w:highlight w:val="yellow"/>
           <w:lang w:eastAsia="ja-JP"/>
         </w:rPr>
       </w:pPr>
       <w:r>
         <w:rPr>
           <w:szCs w:val="20"/>
+          <w:highlight w:val="yellow"/>
         </w:rPr>
         <w:t xml:space="preserve">TDD: </w:t>
       </w:r>
@@ -3998,6 +4014,7 @@
         <w:rPr>
           <w:rFonts w:eastAsiaTheme="minorEastAsia"/>
           <w:szCs w:val="20"/>
+          <w:highlight w:val="yellow"/>
           <w:lang w:eastAsia="ja-JP"/>
         </w:rPr>
         <w:t xml:space="preserve">to Learn </w:t>
@@ -4005,6 +4022,7 @@
       <w:r>
         <w:rPr>
           <w:szCs w:val="20"/>
+          <w:highlight w:val="yellow"/>
         </w:rPr>
         <w:t xml:space="preserve">Android Development </w:t>
       </w:r>
@@ -4012,6 +4030,7 @@
         <w:rPr>
           <w:rFonts w:eastAsiaTheme="minorEastAsia"/>
           <w:szCs w:val="20"/>
+          <w:highlight w:val="yellow"/>
           <w:lang w:eastAsia="ja-JP"/>
         </w:rPr>
         <w:t xml:space="preserve">via </w:t>
@@ -4020,6 +4039,7 @@
         <w:rPr>
           <w:rFonts w:eastAsiaTheme="minorEastAsia"/>
           <w:szCs w:val="20"/>
+          <w:highlight w:val="yellow"/>
           <w:lang w:eastAsia="ja-JP"/>
         </w:rPr>
         <w:t>unit tests</w:t>
@@ -4030,84 +4050,855 @@
         <w:pStyle w:val="InitialBodyTextIndent"/>
         <w:ind w:firstLine="0"/>
         <w:rPr>
-          <w:lang w:eastAsia="ja-JP"/>
-        </w:rPr>
-      </w:pPr>
-      <w:r>
-        <w:rPr>
-          <w:highlight w:val="green"/>
-          <w:lang w:eastAsia="ja-JP"/>
-        </w:rPr>
-        <w:t>After implementing CI/CD, I selected TDD for leveraging test automation and learning. At that time, team members and I had not had the enough skills to implement Android application. I thought that TDD would help us drive learning how to develop the Android application. But there were many troubles and barriers adapting TDD for Android.</w:t>
+          <w:highlight w:val="yellow"/>
+          <w:lang w:eastAsia="ja-JP"/>
+        </w:rPr>
+      </w:pPr>
+      <w:r>
+        <w:rPr>
+          <w:highlight w:val="yellow"/>
+          <w:lang w:eastAsia="ja-JP"/>
+        </w:rPr>
+        <w:t xml:space="preserve">After implementing CI/CD, I selected TDD </w:t>
+      </w:r>
+      <w:r>
+        <w:rPr>
+          <w:rFonts w:hint="eastAsia"/>
+          <w:highlight w:val="yellow"/>
+          <w:lang w:eastAsia="ja-JP"/>
+        </w:rPr>
+        <w:t xml:space="preserve">next </w:t>
+      </w:r>
+      <w:r>
+        <w:rPr>
+          <w:highlight w:val="yellow"/>
+          <w:lang w:eastAsia="ja-JP"/>
+        </w:rPr>
+        <w:t>for leveragin</w:t>
+      </w:r>
+      <w:r>
+        <w:rPr>
+          <w:highlight w:val="yellow"/>
+          <w:lang w:eastAsia="ja-JP"/>
+        </w:rPr>
+        <w:t>g test automation and learning.</w:t>
+      </w:r>
+      <w:r>
+        <w:rPr>
+          <w:rFonts w:hint="eastAsia"/>
+          <w:highlight w:val="yellow"/>
+          <w:lang w:eastAsia="ja-JP"/>
+        </w:rPr>
+        <w:t xml:space="preserve"> </w:t>
+      </w:r>
+      <w:r>
+        <w:rPr>
+          <w:highlight w:val="yellow"/>
+          <w:lang w:eastAsia="ja-JP"/>
+        </w:rPr>
+        <w:t xml:space="preserve">At that time, team members and I </w:t>
+      </w:r>
+      <w:r>
+        <w:rPr>
+          <w:rFonts w:hint="eastAsia"/>
+          <w:highlight w:val="yellow"/>
+          <w:lang w:eastAsia="ja-JP"/>
+        </w:rPr>
+        <w:t>did not have</w:t>
+      </w:r>
+      <w:r>
+        <w:rPr>
+          <w:highlight w:val="yellow"/>
+          <w:lang w:eastAsia="ja-JP"/>
+        </w:rPr>
+        <w:t xml:space="preserve"> </w:t>
+      </w:r>
+      <w:r>
+        <w:rPr>
+          <w:highlight w:val="yellow"/>
+          <w:lang w:eastAsia="ja-JP"/>
+        </w:rPr>
+        <w:t xml:space="preserve">enough </w:t>
+      </w:r>
+      <w:r>
+        <w:rPr>
+          <w:rFonts w:hint="eastAsia"/>
+          <w:highlight w:val="yellow"/>
+          <w:lang w:eastAsia="ja-JP"/>
+        </w:rPr>
+        <w:t>knowledge</w:t>
+      </w:r>
+      <w:r>
+        <w:rPr>
+          <w:rFonts w:hint="eastAsia"/>
+          <w:highlight w:val="yellow"/>
+          <w:lang w:eastAsia="ja-JP"/>
+        </w:rPr>
+        <w:t xml:space="preserve"> and experience</w:t>
+      </w:r>
+      <w:r>
+        <w:rPr>
+          <w:highlight w:val="yellow"/>
+          <w:lang w:eastAsia="ja-JP"/>
+        </w:rPr>
+        <w:t xml:space="preserve"> to</w:t>
+      </w:r>
+      <w:r>
+        <w:rPr>
+          <w:highlight w:val="yellow"/>
+          <w:lang w:eastAsia="ja-JP"/>
+        </w:rPr>
+        <w:t xml:space="preserve"> implement Android application.</w:t>
+      </w:r>
+      <w:r>
+        <w:rPr>
+          <w:rFonts w:hint="eastAsia"/>
+          <w:highlight w:val="yellow"/>
+          <w:lang w:eastAsia="ja-JP"/>
+        </w:rPr>
+        <w:t xml:space="preserve"> </w:t>
+      </w:r>
+      <w:r>
+        <w:rPr>
+          <w:rFonts w:hint="eastAsia"/>
+          <w:highlight w:val="yellow"/>
+          <w:lang w:eastAsia="ja-JP"/>
+        </w:rPr>
+        <w:t>We did not know the architecture</w:t>
+      </w:r>
+      <w:r>
+        <w:rPr>
+          <w:rFonts w:hint="eastAsia"/>
+          <w:highlight w:val="yellow"/>
+          <w:lang w:eastAsia="ja-JP"/>
+        </w:rPr>
+        <w:t xml:space="preserve">, </w:t>
+      </w:r>
+      <w:r>
+        <w:rPr>
+          <w:rFonts w:hint="eastAsia"/>
+          <w:highlight w:val="yellow"/>
+          <w:lang w:eastAsia="ja-JP"/>
+        </w:rPr>
+        <w:t xml:space="preserve">how to </w:t>
+      </w:r>
+      <w:r>
+        <w:rPr>
+          <w:rFonts w:hint="eastAsia"/>
+          <w:highlight w:val="yellow"/>
+          <w:lang w:eastAsia="ja-JP"/>
+        </w:rPr>
+        <w:t>access</w:t>
+      </w:r>
+      <w:r>
+        <w:rPr>
+          <w:rFonts w:hint="eastAsia"/>
+          <w:highlight w:val="yellow"/>
+          <w:lang w:eastAsia="ja-JP"/>
+        </w:rPr>
+        <w:t xml:space="preserve"> </w:t>
+      </w:r>
+      <w:r>
+        <w:rPr>
+          <w:rFonts w:hint="eastAsia"/>
+          <w:highlight w:val="yellow"/>
+          <w:lang w:eastAsia="ja-JP"/>
+        </w:rPr>
+        <w:t>database</w:t>
+      </w:r>
+      <w:r>
+        <w:rPr>
+          <w:rFonts w:hint="eastAsia"/>
+          <w:highlight w:val="yellow"/>
+          <w:lang w:eastAsia="ja-JP"/>
+        </w:rPr>
+        <w:t xml:space="preserve"> on device</w:t>
+      </w:r>
+      <w:r>
+        <w:rPr>
+          <w:rFonts w:hint="eastAsia"/>
+          <w:highlight w:val="yellow"/>
+          <w:lang w:eastAsia="ja-JP"/>
+        </w:rPr>
+        <w:t xml:space="preserve">, how to implement </w:t>
+      </w:r>
+      <w:r>
+        <w:rPr>
+          <w:rFonts w:hint="eastAsia"/>
+          <w:highlight w:val="yellow"/>
+          <w:lang w:eastAsia="ja-JP"/>
+        </w:rPr>
+        <w:t>UI</w:t>
+      </w:r>
+      <w:r>
+        <w:rPr>
+          <w:rFonts w:hint="eastAsia"/>
+          <w:highlight w:val="yellow"/>
+          <w:lang w:eastAsia="ja-JP"/>
+        </w:rPr>
+        <w:t>, and so on.</w:t>
+      </w:r>
+      <w:r>
+        <w:rPr>
+          <w:rFonts w:hint="eastAsia"/>
+          <w:highlight w:val="yellow"/>
+          <w:lang w:eastAsia="ja-JP"/>
+        </w:rPr>
+        <w:t xml:space="preserve"> </w:t>
+      </w:r>
+      <w:r>
+        <w:rPr>
+          <w:highlight w:val="yellow"/>
+          <w:lang w:eastAsia="ja-JP"/>
+        </w:rPr>
+        <w:t xml:space="preserve">I thought that TDD </w:t>
+      </w:r>
+      <w:r>
+        <w:rPr>
+          <w:highlight w:val="yellow"/>
+          <w:lang w:eastAsia="ja-JP"/>
+        </w:rPr>
+        <w:lastRenderedPageBreak/>
+        <w:t>would help us drive learning how to develop the Android application.</w:t>
+      </w:r>
+      <w:r>
+        <w:rPr>
+          <w:rFonts w:hint="eastAsia"/>
+          <w:highlight w:val="yellow"/>
+          <w:lang w:eastAsia="ja-JP"/>
+        </w:rPr>
+        <w:t xml:space="preserve"> </w:t>
+      </w:r>
+      <w:r>
+        <w:rPr>
+          <w:rFonts w:hint="eastAsia"/>
+          <w:highlight w:val="yellow"/>
+          <w:lang w:eastAsia="ja-JP"/>
+        </w:rPr>
+        <w:t>On the other hand,</w:t>
+      </w:r>
+      <w:r>
+        <w:rPr>
+          <w:rFonts w:hint="eastAsia"/>
+          <w:highlight w:val="yellow"/>
+          <w:lang w:eastAsia="ja-JP"/>
+        </w:rPr>
+        <w:t xml:space="preserve"> </w:t>
+      </w:r>
+      <w:r>
+        <w:rPr>
+          <w:rFonts w:hint="eastAsia"/>
+          <w:highlight w:val="yellow"/>
+          <w:lang w:eastAsia="ja-JP"/>
+        </w:rPr>
+        <w:t>w</w:t>
+      </w:r>
+      <w:r>
+        <w:rPr>
+          <w:highlight w:val="yellow"/>
+        </w:rPr>
+        <w:t xml:space="preserve">e </w:t>
+      </w:r>
+      <w:r>
+        <w:rPr>
+          <w:rFonts w:hint="eastAsia"/>
+          <w:highlight w:val="yellow"/>
+          <w:lang w:eastAsia="ja-JP"/>
+        </w:rPr>
+        <w:t>chose</w:t>
+      </w:r>
+      <w:r>
+        <w:rPr>
+          <w:highlight w:val="yellow"/>
+        </w:rPr>
+        <w:t xml:space="preserve"> the three</w:t>
+      </w:r>
+      <w:r>
+        <w:rPr>
+          <w:rFonts w:hint="eastAsia"/>
+          <w:highlight w:val="yellow"/>
+          <w:lang w:eastAsia="ja-JP"/>
+        </w:rPr>
+        <w:t>-</w:t>
+      </w:r>
+      <w:r>
+        <w:rPr>
+          <w:highlight w:val="yellow"/>
+        </w:rPr>
+        <w:t>tier architecture consisted of UI, Controller and Dao.</w:t>
+      </w:r>
+      <w:r>
+        <w:rPr>
+          <w:rFonts w:hint="eastAsia"/>
+          <w:highlight w:val="yellow"/>
+          <w:lang w:eastAsia="ja-JP"/>
+        </w:rPr>
+        <w:t xml:space="preserve"> </w:t>
+      </w:r>
+      <w:r>
+        <w:rPr>
+          <w:rFonts w:hint="eastAsia"/>
+          <w:highlight w:val="yellow"/>
+          <w:lang w:eastAsia="ja-JP"/>
+        </w:rPr>
+        <w:t>I</w:t>
+      </w:r>
+      <w:r>
+        <w:rPr>
+          <w:rFonts w:hint="eastAsia"/>
+          <w:highlight w:val="yellow"/>
+          <w:lang w:eastAsia="ja-JP"/>
+        </w:rPr>
+        <w:t>t</w:t>
+      </w:r>
+      <w:r>
+        <w:rPr>
+          <w:highlight w:val="yellow"/>
+        </w:rPr>
+        <w:t xml:space="preserve"> had taken </w:t>
+      </w:r>
+      <w:r>
+        <w:rPr>
+          <w:rFonts w:hint="eastAsia"/>
+          <w:highlight w:val="yellow"/>
+          <w:lang w:eastAsia="ja-JP"/>
+        </w:rPr>
+        <w:t xml:space="preserve">around </w:t>
+      </w:r>
+      <w:r>
+        <w:rPr>
+          <w:highlight w:val="yellow"/>
+        </w:rPr>
+        <w:t>5 days to implement one function</w:t>
+      </w:r>
+      <w:r>
+        <w:rPr>
+          <w:rFonts w:hint="eastAsia"/>
+          <w:highlight w:val="yellow"/>
+          <w:lang w:eastAsia="ja-JP"/>
+        </w:rPr>
+        <w:t xml:space="preserve"> </w:t>
+      </w:r>
+      <w:r>
+        <w:rPr>
+          <w:rFonts w:hint="eastAsia"/>
+          <w:highlight w:val="yellow"/>
+          <w:lang w:eastAsia="ja-JP"/>
+        </w:rPr>
+        <w:t>on average</w:t>
+      </w:r>
+      <w:r>
+        <w:rPr>
+          <w:rFonts w:hint="eastAsia"/>
+          <w:highlight w:val="yellow"/>
+          <w:lang w:eastAsia="ja-JP"/>
+        </w:rPr>
+        <w:t xml:space="preserve"> b</w:t>
+      </w:r>
+      <w:r>
+        <w:rPr>
+          <w:rFonts w:hint="eastAsia"/>
+          <w:highlight w:val="yellow"/>
+          <w:lang w:eastAsia="ja-JP"/>
+        </w:rPr>
+        <w:t xml:space="preserve">ecause </w:t>
+      </w:r>
+      <w:r>
+        <w:rPr>
+          <w:highlight w:val="yellow"/>
+        </w:rPr>
+        <w:t xml:space="preserve">we were </w:t>
+      </w:r>
+      <w:r>
+        <w:rPr>
+          <w:highlight w:val="yellow"/>
+        </w:rPr>
+        <w:t>not able to test each component</w:t>
+      </w:r>
+      <w:r>
+        <w:rPr>
+          <w:highlight w:val="yellow"/>
+        </w:rPr>
+        <w:t xml:space="preserve"> independently and separately</w:t>
+      </w:r>
+      <w:r>
+        <w:rPr>
+          <w:rFonts w:hint="eastAsia"/>
+          <w:highlight w:val="yellow"/>
+          <w:lang w:eastAsia="ja-JP"/>
+        </w:rPr>
+        <w:t xml:space="preserve"> then</w:t>
+      </w:r>
+      <w:r>
+        <w:rPr>
+          <w:highlight w:val="yellow"/>
+        </w:rPr>
+        <w:t>.</w:t>
+      </w:r>
+      <w:r>
+        <w:rPr>
+          <w:rFonts w:hint="eastAsia"/>
+          <w:highlight w:val="yellow"/>
+          <w:lang w:eastAsia="ja-JP"/>
+        </w:rPr>
+        <w:t xml:space="preserve"> </w:t>
+      </w:r>
+      <w:r>
+        <w:rPr>
+          <w:highlight w:val="yellow"/>
+          <w:lang w:eastAsia="ja-JP"/>
+        </w:rPr>
+        <w:t xml:space="preserve">I </w:t>
+      </w:r>
+      <w:r>
+        <w:rPr>
+          <w:rFonts w:hint="eastAsia"/>
+          <w:highlight w:val="yellow"/>
+          <w:lang w:eastAsia="ja-JP"/>
+        </w:rPr>
+        <w:t xml:space="preserve">intended to use </w:t>
+      </w:r>
+      <w:r>
+        <w:rPr>
+          <w:highlight w:val="yellow"/>
+        </w:rPr>
+        <w:t>“Test Double” [11]</w:t>
+      </w:r>
+      <w:r>
+        <w:rPr>
+          <w:rFonts w:hint="eastAsia"/>
+          <w:highlight w:val="yellow"/>
+          <w:lang w:eastAsia="ja-JP"/>
+        </w:rPr>
+        <w:t xml:space="preserve"> </w:t>
+      </w:r>
+      <w:r>
+        <w:rPr>
+          <w:rFonts w:hint="eastAsia"/>
+          <w:highlight w:val="yellow"/>
+          <w:lang w:eastAsia="ja-JP"/>
+        </w:rPr>
+        <w:t xml:space="preserve">with TDD for </w:t>
+      </w:r>
+      <w:r>
+        <w:rPr>
+          <w:rFonts w:hint="eastAsia"/>
+          <w:highlight w:val="yellow"/>
+          <w:lang w:eastAsia="ja-JP"/>
+        </w:rPr>
+        <w:t>streamlining implementation and test.</w:t>
       </w:r>
     </w:p>
     <w:p>
       <w:pPr>
         <w:pStyle w:val="InitialBodyTextIndent"/>
-        <w:ind w:firstLine="0"/>
-        <w:rPr>
-          <w:lang w:eastAsia="ja-JP"/>
-        </w:rPr>
-      </w:pPr>
+        <w:ind w:firstLineChars="142" w:firstLine="284"/>
+        <w:rPr>
+          <w:highlight w:val="yellow"/>
+          <w:lang w:eastAsia="ja-JP"/>
+        </w:rPr>
+      </w:pPr>
+      <w:r>
+        <w:rPr>
+          <w:highlight w:val="yellow"/>
+          <w:lang w:eastAsia="ja-JP"/>
+        </w:rPr>
+        <w:t xml:space="preserve">But there were </w:t>
+      </w:r>
+      <w:r>
+        <w:rPr>
+          <w:rFonts w:hint="eastAsia"/>
+          <w:highlight w:val="yellow"/>
+          <w:lang w:eastAsia="ja-JP"/>
+        </w:rPr>
+        <w:t>tons of</w:t>
+      </w:r>
+      <w:r>
+        <w:rPr>
+          <w:highlight w:val="yellow"/>
+          <w:lang w:eastAsia="ja-JP"/>
+        </w:rPr>
+        <w:t xml:space="preserve"> troubles and barriers adapting TDD for Android.</w:t>
+      </w:r>
+      <w:r>
+        <w:rPr>
+          <w:rFonts w:hint="eastAsia"/>
+          <w:highlight w:val="yellow"/>
+          <w:lang w:eastAsia="ja-JP"/>
+        </w:rPr>
+        <w:t xml:space="preserve"> </w:t>
+      </w:r>
+      <w:r>
+        <w:rPr>
+          <w:highlight w:val="yellow"/>
+        </w:rPr>
+        <w:t>Soon I found that it was very</w:t>
+      </w:r>
+      <w:r>
+        <w:rPr>
+          <w:highlight w:val="yellow"/>
+        </w:rPr>
+        <w:t xml:space="preserve"> difficult to do unit testing </w:t>
+      </w:r>
+      <w:r>
+        <w:rPr>
+          <w:rFonts w:hint="eastAsia"/>
+          <w:highlight w:val="yellow"/>
+          <w:lang w:eastAsia="ja-JP"/>
+        </w:rPr>
+        <w:t>on</w:t>
+      </w:r>
+      <w:r>
+        <w:rPr>
+          <w:highlight w:val="yellow"/>
+        </w:rPr>
+        <w:t xml:space="preserve"> Android </w:t>
+      </w:r>
+      <w:r>
+        <w:rPr>
+          <w:rFonts w:hint="eastAsia"/>
+          <w:highlight w:val="yellow"/>
+          <w:lang w:eastAsia="ja-JP"/>
+        </w:rPr>
+        <w:t>platform</w:t>
+      </w:r>
+      <w:r>
+        <w:rPr>
+          <w:highlight w:val="yellow"/>
+        </w:rPr>
+        <w:t>. Android SDK has its own test harness based on JUnit (hereinafter called the “Android JUnit”). Android JUnit requires emulator or device to do unit testing. Android JUnit starts its heavy life</w:t>
+      </w:r>
+      <w:r>
+        <w:rPr>
+          <w:highlight w:val="yellow"/>
+        </w:rPr>
+        <w:t>cycle for each unit test cases.</w:t>
+      </w:r>
+      <w:r>
+        <w:rPr>
+          <w:rFonts w:hint="eastAsia"/>
+          <w:highlight w:val="yellow"/>
+          <w:lang w:eastAsia="ja-JP"/>
+        </w:rPr>
+        <w:t xml:space="preserve"> </w:t>
+      </w:r>
+      <w:r>
+        <w:rPr>
+          <w:rFonts w:hint="eastAsia"/>
+          <w:highlight w:val="yellow"/>
+          <w:lang w:eastAsia="ja-JP"/>
+        </w:rPr>
+        <w:t>Moreover, i</w:t>
+      </w:r>
+      <w:r>
+        <w:rPr>
+          <w:highlight w:val="yellow"/>
+        </w:rPr>
+        <w:t xml:space="preserve">t is difficult to use </w:t>
+      </w:r>
+      <w:r>
+        <w:rPr>
+          <w:highlight w:val="yellow"/>
+        </w:rPr>
+        <w:t>the “Test Double” for component</w:t>
+      </w:r>
+      <w:r>
+        <w:rPr>
+          <w:rFonts w:hint="eastAsia"/>
+          <w:highlight w:val="yellow"/>
+          <w:lang w:eastAsia="ja-JP"/>
+        </w:rPr>
+        <w:t>-</w:t>
+      </w:r>
+      <w:r>
+        <w:rPr>
+          <w:highlight w:val="yellow"/>
+        </w:rPr>
+        <w:t>level test.</w:t>
+      </w:r>
+      <w:r>
+        <w:rPr>
+          <w:rFonts w:hint="eastAsia"/>
+          <w:highlight w:val="yellow"/>
+          <w:lang w:eastAsia="ja-JP"/>
+        </w:rPr>
+        <w:t xml:space="preserve"> </w:t>
+      </w:r>
+      <w:r>
+        <w:rPr>
+          <w:highlight w:val="yellow"/>
+        </w:rPr>
+        <w:t>It</w:t>
+      </w:r>
+      <w:r>
+        <w:rPr>
+          <w:rFonts w:hint="eastAsia"/>
+          <w:highlight w:val="yellow"/>
+          <w:lang w:eastAsia="ja-JP"/>
+        </w:rPr>
+        <w:t xml:space="preserve"> </w:t>
+      </w:r>
+      <w:r>
+        <w:rPr>
+          <w:highlight w:val="yellow"/>
+        </w:rPr>
+        <w:t>takes too long to get useful feedback.</w:t>
+      </w:r>
     </w:p>
     <w:p>
       <w:pPr>
         <w:pStyle w:val="InitialBodyTextIndent"/>
-        <w:ind w:firstLine="0"/>
-      </w:pPr>
-      <w:r>
-        <w:lastRenderedPageBreak/>
-        <w:t xml:space="preserve">After implementing CI/CD, I focused on implementing test automation next. I focused on implementing test automation for Android because Android developers were young and immature compared to iPhone developers. Additionally, it was easier to implement it for Android than iPhone since Android developers and I </w:t>
-      </w:r>
-      <w:proofErr w:type="gramStart"/>
-      <w:r>
-        <w:t>were</w:t>
-      </w:r>
-      <w:proofErr w:type="gramEnd"/>
-      <w:r>
-        <w:t xml:space="preserve"> in the same location.</w:t>
-      </w:r>
-    </w:p>
-    <w:p>
-      <w:pPr>
-        <w:pStyle w:val="InitialBodyTextIndent"/>
-      </w:pPr>
-      <w:r>
-        <w:t xml:space="preserve">Soon I found that it was very difficult to do unit testing of Android application. Android SDK has its own test harness based on JUnit (hereinafter called the “Android JUnit”). Android JUnit requires emulator or device to do unit testing. Android JUnit starts its heavy lifecycle for each unit test cases. It is difficult to use the “Test Double” [11] for </w:t>
-      </w:r>
-      <w:proofErr w:type="spellStart"/>
-      <w:r>
-        <w:t>component­level</w:t>
-      </w:r>
-      <w:proofErr w:type="spellEnd"/>
-      <w:r>
-        <w:t xml:space="preserve"> test. It takes too long to get useful feedback.</w:t>
-      </w:r>
-    </w:p>
-    <w:p>
-      <w:pPr>
-        <w:pStyle w:val="InitialBodyTextIndent"/>
-      </w:pPr>
-      <w:r>
-        <w:t>Furthermore, I also needed to grow the Android developers immediately. The average age of the Android developers was around 25. They did not have necessary skills for developing Android application. TDD including Pair Programming was appropriate to grow them quickly.</w:t>
-      </w:r>
-    </w:p>
-    <w:p>
-      <w:pPr>
-        <w:pStyle w:val="InitialBodyTextIndent"/>
-      </w:pPr>
-      <w:r>
-        <w:t>Eventually I implemented the new mechanism of TDD and unit testing for making Android development easy by Robolectric [12] and Mockito [2]. Robolectric enabled us to do unit testing without any emulator, devices, or lifecycle mechanism. Mockito enabled us to use the “Test Double” for Android development easily. They enabled us to get fast feedback from unit testing.</w:t>
+        <w:ind w:firstLineChars="142" w:firstLine="284"/>
+        <w:rPr>
+          <w:highlight w:val="yellow"/>
+          <w:lang w:eastAsia="ja-JP"/>
+        </w:rPr>
+      </w:pPr>
+      <w:r>
+        <w:rPr>
+          <w:highlight w:val="yellow"/>
+        </w:rPr>
+        <w:t xml:space="preserve">Eventually I </w:t>
+      </w:r>
+      <w:r>
+        <w:rPr>
+          <w:rFonts w:hint="eastAsia"/>
+          <w:highlight w:val="yellow"/>
+          <w:lang w:eastAsia="ja-JP"/>
+        </w:rPr>
+        <w:t xml:space="preserve">adopted to </w:t>
+      </w:r>
+      <w:r>
+        <w:rPr>
+          <w:highlight w:val="yellow"/>
+        </w:rPr>
+        <w:t>implement</w:t>
+      </w:r>
+      <w:r>
+        <w:rPr>
+          <w:rFonts w:hint="eastAsia"/>
+          <w:highlight w:val="yellow"/>
+          <w:lang w:eastAsia="ja-JP"/>
+        </w:rPr>
+        <w:t xml:space="preserve"> the new</w:t>
+      </w:r>
+      <w:r>
+        <w:rPr>
+          <w:highlight w:val="yellow"/>
+        </w:rPr>
+        <w:t xml:space="preserve"> test harness based on</w:t>
+      </w:r>
+      <w:r>
+        <w:rPr>
+          <w:rFonts w:hint="eastAsia"/>
+          <w:highlight w:val="yellow"/>
+          <w:lang w:eastAsia="ja-JP"/>
+        </w:rPr>
+        <w:t xml:space="preserve"> </w:t>
+      </w:r>
+      <w:r>
+        <w:rPr>
+          <w:highlight w:val="yellow"/>
+        </w:rPr>
+        <w:t>Robolectric [12]</w:t>
+      </w:r>
+      <w:r>
+        <w:rPr>
+          <w:rFonts w:hint="eastAsia"/>
+          <w:highlight w:val="yellow"/>
+          <w:lang w:eastAsia="ja-JP"/>
+        </w:rPr>
+        <w:t xml:space="preserve"> </w:t>
+      </w:r>
+      <w:r>
+        <w:rPr>
+          <w:rFonts w:hint="eastAsia"/>
+          <w:highlight w:val="yellow"/>
+          <w:lang w:eastAsia="ja-JP"/>
+        </w:rPr>
+        <w:t xml:space="preserve">on behalf of </w:t>
+      </w:r>
+      <w:r>
+        <w:rPr>
+          <w:highlight w:val="yellow"/>
+        </w:rPr>
+        <w:t>Android JUnit</w:t>
+      </w:r>
+      <w:r>
+        <w:rPr>
+          <w:rFonts w:hint="eastAsia"/>
+          <w:highlight w:val="yellow"/>
+          <w:lang w:eastAsia="ja-JP"/>
+        </w:rPr>
+        <w:t>.</w:t>
+      </w:r>
+      <w:r>
+        <w:rPr>
+          <w:rFonts w:hint="eastAsia"/>
+          <w:highlight w:val="yellow"/>
+          <w:lang w:eastAsia="ja-JP"/>
+        </w:rPr>
+        <w:t xml:space="preserve"> </w:t>
+      </w:r>
+      <w:r>
+        <w:rPr>
+          <w:highlight w:val="yellow"/>
+        </w:rPr>
+        <w:t>Robolectric enabled us to do unit testing without any emulator</w:t>
+      </w:r>
+      <w:r>
+        <w:rPr>
+          <w:rFonts w:hint="eastAsia"/>
+          <w:highlight w:val="yellow"/>
+          <w:lang w:eastAsia="ja-JP"/>
+        </w:rPr>
+        <w:t xml:space="preserve"> or</w:t>
+      </w:r>
+      <w:r>
+        <w:rPr>
+          <w:highlight w:val="yellow"/>
+        </w:rPr>
+        <w:t xml:space="preserve"> devices</w:t>
+      </w:r>
+      <w:r>
+        <w:rPr>
+          <w:rFonts w:hint="eastAsia"/>
+          <w:highlight w:val="yellow"/>
+          <w:lang w:eastAsia="ja-JP"/>
+        </w:rPr>
+        <w:t>.</w:t>
+      </w:r>
+      <w:r>
+        <w:rPr>
+          <w:rFonts w:hint="eastAsia"/>
+          <w:highlight w:val="yellow"/>
+          <w:lang w:eastAsia="ja-JP"/>
+        </w:rPr>
+        <w:t xml:space="preserve"> </w:t>
+      </w:r>
+      <w:r>
+        <w:rPr>
+          <w:highlight w:val="yellow"/>
+        </w:rPr>
+        <w:t>Robolectric</w:t>
+      </w:r>
+      <w:r>
+        <w:rPr>
+          <w:rFonts w:hint="eastAsia"/>
+          <w:highlight w:val="yellow"/>
+          <w:lang w:eastAsia="ja-JP"/>
+        </w:rPr>
+        <w:t xml:space="preserve"> also emulate </w:t>
+      </w:r>
+      <w:r>
+        <w:rPr>
+          <w:highlight w:val="yellow"/>
+        </w:rPr>
+        <w:t>lifecycle mechanism</w:t>
+      </w:r>
+      <w:r>
+        <w:rPr>
+          <w:rFonts w:hint="eastAsia"/>
+          <w:highlight w:val="yellow"/>
+          <w:lang w:eastAsia="ja-JP"/>
+        </w:rPr>
+        <w:t xml:space="preserve"> on</w:t>
+      </w:r>
+      <w:r>
+        <w:rPr>
+          <w:rFonts w:hint="eastAsia"/>
+          <w:highlight w:val="yellow"/>
+          <w:lang w:eastAsia="ja-JP"/>
+        </w:rPr>
+        <w:t xml:space="preserve"> Android.</w:t>
+      </w:r>
+      <w:r>
+        <w:rPr>
+          <w:rFonts w:hint="eastAsia"/>
+          <w:highlight w:val="yellow"/>
+          <w:lang w:eastAsia="ja-JP"/>
+        </w:rPr>
+        <w:t xml:space="preserve"> </w:t>
+      </w:r>
+      <w:r>
+        <w:rPr>
+          <w:rFonts w:hint="eastAsia"/>
+          <w:highlight w:val="yellow"/>
+          <w:lang w:eastAsia="ja-JP"/>
+        </w:rPr>
+        <w:t xml:space="preserve">Additionally, </w:t>
+      </w:r>
+      <w:r>
+        <w:rPr>
+          <w:highlight w:val="yellow"/>
+        </w:rPr>
+        <w:t>Robolectric</w:t>
+      </w:r>
+      <w:r>
+        <w:rPr>
+          <w:rFonts w:hint="eastAsia"/>
+          <w:highlight w:val="yellow"/>
+          <w:lang w:eastAsia="ja-JP"/>
+        </w:rPr>
+        <w:t xml:space="preserve"> is easy to use </w:t>
+      </w:r>
+      <w:r>
+        <w:rPr>
+          <w:highlight w:val="yellow"/>
+        </w:rPr>
+        <w:t>Mockito [2]</w:t>
+      </w:r>
+      <w:r>
+        <w:rPr>
+          <w:rFonts w:hint="eastAsia"/>
+          <w:highlight w:val="yellow"/>
+          <w:lang w:eastAsia="ja-JP"/>
+        </w:rPr>
+        <w:t xml:space="preserve">, </w:t>
+      </w:r>
+      <w:r>
+        <w:rPr>
+          <w:rFonts w:hint="eastAsia"/>
+          <w:highlight w:val="yellow"/>
+          <w:lang w:eastAsia="ja-JP"/>
+        </w:rPr>
+        <w:t xml:space="preserve">which enabled us to use </w:t>
+      </w:r>
+      <w:r>
+        <w:rPr>
+          <w:rFonts w:hint="eastAsia"/>
+          <w:highlight w:val="yellow"/>
+          <w:lang w:eastAsia="ja-JP"/>
+        </w:rPr>
+        <w:t xml:space="preserve">the </w:t>
+      </w:r>
+      <w:r>
+        <w:rPr>
+          <w:highlight w:val="yellow"/>
+        </w:rPr>
+        <w:t>“Test Double”</w:t>
+      </w:r>
+      <w:r>
+        <w:rPr>
+          <w:rFonts w:hint="eastAsia"/>
+          <w:highlight w:val="yellow"/>
+          <w:lang w:eastAsia="ja-JP"/>
+        </w:rPr>
+        <w:t>.</w:t>
       </w:r>
     </w:p>
     <w:p>
       <w:pPr>
         <w:pStyle w:val="InitialBodyTextIndent"/>
         <w:ind w:leftChars="332" w:left="797"/>
+        <w:rPr>
+          <w:highlight w:val="yellow"/>
+        </w:rPr>
       </w:pPr>
       <w:r>
         <w:rPr>
           <w:noProof/>
+          <w:highlight w:val="yellow"/>
           <w:lang w:eastAsia="ja-JP"/>
         </w:rPr>
         <w:drawing>
@@ -4164,7 +4955,7 @@
                     </a:ln>
                     <a:extLst>
                       <a:ext uri="{FAA26D3D-D897-4be2-8F04-BA451C77F1D7}">
-                        <ma14:placeholderFlag xmlns:ma14="http://schemas.microsoft.com/office/mac/drawingml/2011/main" xmlns:w="http://schemas.openxmlformats.org/wordprocessingml/2006/main" xmlns:w10="urn:schemas-microsoft-com:office:word" xmlns:v="urn:schemas-microsoft-com:vml" xmlns:o="urn:schemas-microsoft-com:office:office" xmlns:mv="urn:schemas-microsoft-com:mac:vml" xmlns:mo="http://schemas.microsoft.com/office/mac/office/2008/main" xmlns=""/>
+                        <ma14:placeholderFlag xmlns="" xmlns:mo="http://schemas.microsoft.com/office/mac/office/2008/main" xmlns:mv="urn:schemas-microsoft-com:mac:vml" xmlns:o="urn:schemas-microsoft-com:office:office" xmlns:v="urn:schemas-microsoft-com:vml" xmlns:w10="urn:schemas-microsoft-com:office:word" xmlns:w="http://schemas.openxmlformats.org/wordprocessingml/2006/main" xmlns:ma14="http://schemas.microsoft.com/office/mac/drawingml/2011/main"/>
                       </a:ext>
                     </a:extLst>
                   </pic:spPr>
@@ -4187,6 +4978,7 @@
         <w:spacing w:after="0"/>
         <w:rPr>
           <w:sz w:val="20"/>
+          <w:highlight w:val="yellow"/>
           <w:lang w:eastAsia="ja-JP"/>
         </w:rPr>
       </w:pPr>
@@ -4197,6 +4989,7 @@
         <w:spacing w:after="0"/>
         <w:rPr>
           <w:sz w:val="20"/>
+          <w:highlight w:val="yellow"/>
           <w:lang w:eastAsia="ja-JP"/>
         </w:rPr>
       </w:pPr>
@@ -4207,6 +5000,7 @@
         <w:spacing w:after="0"/>
         <w:rPr>
           <w:sz w:val="20"/>
+          <w:highlight w:val="yellow"/>
           <w:lang w:eastAsia="ja-JP"/>
         </w:rPr>
       </w:pPr>
@@ -4217,6 +5011,7 @@
         <w:spacing w:after="0"/>
         <w:rPr>
           <w:sz w:val="20"/>
+          <w:highlight w:val="yellow"/>
           <w:lang w:eastAsia="ja-JP"/>
         </w:rPr>
       </w:pPr>
@@ -4227,6 +5022,7 @@
         <w:spacing w:after="0"/>
         <w:rPr>
           <w:sz w:val="20"/>
+          <w:highlight w:val="yellow"/>
           <w:lang w:eastAsia="ja-JP"/>
         </w:rPr>
       </w:pPr>
@@ -4237,6 +5033,7 @@
         <w:spacing w:after="0"/>
         <w:rPr>
           <w:sz w:val="20"/>
+          <w:highlight w:val="yellow"/>
           <w:lang w:eastAsia="ja-JP"/>
         </w:rPr>
       </w:pPr>
@@ -4247,6 +5044,7 @@
         <w:spacing w:after="0"/>
         <w:rPr>
           <w:sz w:val="20"/>
+          <w:highlight w:val="yellow"/>
           <w:lang w:eastAsia="ja-JP"/>
         </w:rPr>
       </w:pPr>
@@ -4257,6 +5055,7 @@
         <w:spacing w:after="0"/>
         <w:rPr>
           <w:sz w:val="20"/>
+          <w:highlight w:val="yellow"/>
           <w:lang w:eastAsia="ja-JP"/>
         </w:rPr>
       </w:pPr>
@@ -4267,6 +5066,7 @@
         <w:spacing w:after="0"/>
         <w:rPr>
           <w:sz w:val="20"/>
+          <w:highlight w:val="yellow"/>
           <w:lang w:eastAsia="ja-JP"/>
         </w:rPr>
       </w:pPr>
@@ -4277,6 +5077,7 @@
         <w:spacing w:after="0"/>
         <w:rPr>
           <w:sz w:val="20"/>
+          <w:highlight w:val="yellow"/>
           <w:lang w:eastAsia="ja-JP"/>
         </w:rPr>
       </w:pPr>
@@ -4287,6 +5088,7 @@
         <w:spacing w:after="0"/>
         <w:rPr>
           <w:sz w:val="20"/>
+          <w:highlight w:val="yellow"/>
           <w:lang w:eastAsia="ja-JP"/>
         </w:rPr>
       </w:pPr>
@@ -4297,6 +5099,7 @@
         <w:spacing w:after="0"/>
         <w:rPr>
           <w:sz w:val="20"/>
+          <w:highlight w:val="yellow"/>
           <w:lang w:eastAsia="ja-JP"/>
         </w:rPr>
       </w:pPr>
@@ -4307,6 +5110,7 @@
         <w:spacing w:after="0"/>
         <w:rPr>
           <w:sz w:val="20"/>
+          <w:highlight w:val="yellow"/>
           <w:lang w:eastAsia="ja-JP"/>
         </w:rPr>
       </w:pPr>
@@ -4317,6 +5121,7 @@
         <w:spacing w:after="0"/>
         <w:rPr>
           <w:sz w:val="20"/>
+          <w:highlight w:val="yellow"/>
           <w:lang w:eastAsia="ja-JP"/>
         </w:rPr>
       </w:pPr>
@@ -4327,6 +5132,7 @@
         <w:spacing w:after="0"/>
         <w:rPr>
           <w:sz w:val="20"/>
+          <w:highlight w:val="yellow"/>
           <w:lang w:eastAsia="ja-JP"/>
         </w:rPr>
       </w:pPr>
@@ -4337,6 +5143,7 @@
         <w:spacing w:after="0"/>
         <w:rPr>
           <w:sz w:val="20"/>
+          <w:highlight w:val="yellow"/>
           <w:lang w:eastAsia="ja-JP"/>
         </w:rPr>
       </w:pPr>
@@ -4347,6 +5154,7 @@
         <w:spacing w:after="0"/>
         <w:rPr>
           <w:sz w:val="20"/>
+          <w:highlight w:val="yellow"/>
           <w:lang w:eastAsia="ja-JP"/>
         </w:rPr>
       </w:pPr>
@@ -4357,6 +5165,7 @@
         <w:spacing w:after="0"/>
         <w:rPr>
           <w:sz w:val="20"/>
+          <w:highlight w:val="yellow"/>
           <w:lang w:eastAsia="ja-JP"/>
         </w:rPr>
       </w:pPr>
@@ -4366,43 +5175,80 @@
         <w:pStyle w:val="FigureCaption"/>
         <w:spacing w:after="0"/>
         <w:rPr>
+          <w:rFonts w:hint="eastAsia"/>
           <w:szCs w:val="16"/>
-        </w:rPr>
-      </w:pPr>
-      <w:proofErr w:type="gramStart"/>
+          <w:highlight w:val="yellow"/>
+          <w:lang w:eastAsia="ja-JP"/>
+        </w:rPr>
+      </w:pPr>
       <w:r>
         <w:rPr>
           <w:szCs w:val="16"/>
+          <w:highlight w:val="yellow"/>
         </w:rPr>
         <w:t>Fig. 2</w:t>
       </w:r>
       <w:r>
         <w:rPr>
           <w:szCs w:val="16"/>
+          <w:highlight w:val="yellow"/>
+        </w:rPr>
+        <w:t xml:space="preserve">. </w:t>
+      </w:r>
+      <w:r>
+        <w:rPr>
+          <w:szCs w:val="16"/>
+          <w:highlight w:val="yellow"/>
+        </w:rPr>
+        <w:t>T</w:t>
+      </w:r>
+      <w:r>
+        <w:rPr>
+          <w:szCs w:val="16"/>
+          <w:highlight w:val="yellow"/>
+        </w:rPr>
+        <w:t xml:space="preserve">he result of TDD for Android </w:t>
+      </w:r>
+      <w:r>
+        <w:rPr>
+          <w:rFonts w:hint="eastAsia"/>
+          <w:szCs w:val="16"/>
+          <w:highlight w:val="yellow"/>
+          <w:lang w:eastAsia="ja-JP"/>
+        </w:rPr>
+        <w:t>we</w:t>
+      </w:r>
+      <w:r>
+        <w:rPr>
+          <w:rFonts w:hint="eastAsia"/>
+          <w:szCs w:val="16"/>
+          <w:highlight w:val="yellow"/>
+          <w:lang w:eastAsia="ja-JP"/>
+        </w:rPr>
+        <w:t xml:space="preserve"> </w:t>
+      </w:r>
+      <w:r>
+        <w:rPr>
+          <w:szCs w:val="16"/>
+          <w:highlight w:val="yellow"/>
+          <w:lang w:eastAsia="ja-JP"/>
+        </w:rPr>
+        <w:t>implemented in our team</w:t>
+      </w:r>
+      <w:r>
+        <w:rPr>
+          <w:szCs w:val="16"/>
+          <w:highlight w:val="yellow"/>
         </w:rPr>
         <w:t>.</w:t>
       </w:r>
-      <w:proofErr w:type="gramEnd"/>
-      <w:r>
-        <w:rPr>
-          <w:szCs w:val="16"/>
-        </w:rPr>
-        <w:t xml:space="preserve"> </w:t>
-      </w:r>
-      <w:proofErr w:type="gramStart"/>
-      <w:r>
-        <w:rPr>
-          <w:szCs w:val="16"/>
-        </w:rPr>
-        <w:t>The result of TDD for Android in my team.</w:t>
-      </w:r>
-      <w:proofErr w:type="gramEnd"/>
     </w:p>
     <w:p>
       <w:pPr>
         <w:pStyle w:val="InitialBodyTextIndent"/>
         <w:ind w:firstLine="0"/>
         <w:rPr>
+          <w:highlight w:val="yellow"/>
           <w:lang w:eastAsia="ja-JP"/>
         </w:rPr>
       </w:pPr>
@@ -4410,44 +5256,806 @@
     <w:p>
       <w:pPr>
         <w:pStyle w:val="InitialBodyTextIndent"/>
-      </w:pPr>
-      <w:r>
-        <w:t xml:space="preserve">We used the </w:t>
-      </w:r>
-      <w:proofErr w:type="spellStart"/>
-      <w:r>
-        <w:t>three­tier</w:t>
-      </w:r>
-      <w:proofErr w:type="spellEnd"/>
-      <w:r>
-        <w:t xml:space="preserve"> architecture consisted of UI, Controller and Dao. Before implementing TDD, we were not able to test each </w:t>
-      </w:r>
-      <w:proofErr w:type="gramStart"/>
-      <w:r>
-        <w:t>components</w:t>
-      </w:r>
-      <w:proofErr w:type="gramEnd"/>
-      <w:r>
-        <w:t xml:space="preserve"> independently and separately.</w:t>
-      </w:r>
-      <w:r>
+        <w:ind w:firstLineChars="142" w:firstLine="284"/>
+        <w:rPr>
+          <w:rFonts w:hint="eastAsia"/>
+          <w:highlight w:val="yellow"/>
+          <w:lang w:eastAsia="ja-JP"/>
+        </w:rPr>
+      </w:pPr>
+      <w:r>
+        <w:rPr>
+          <w:highlight w:val="yellow"/>
+        </w:rPr>
+        <w:t xml:space="preserve">Robolectric and Mockito </w:t>
+      </w:r>
+      <w:r>
+        <w:rPr>
+          <w:highlight w:val="yellow"/>
+        </w:rPr>
+        <w:t>enabled us to get fast feedback from unit testing.</w:t>
+      </w:r>
+      <w:r>
+        <w:rPr>
+          <w:rFonts w:hint="eastAsia"/>
+          <w:highlight w:val="yellow"/>
+          <w:lang w:eastAsia="ja-JP"/>
+        </w:rPr>
+        <w:t xml:space="preserve"> They also made </w:t>
+      </w:r>
+      <w:r>
+        <w:rPr>
+          <w:rFonts w:hint="eastAsia"/>
+          <w:highlight w:val="yellow"/>
+          <w:lang w:eastAsia="ja-JP"/>
+        </w:rPr>
+        <w:t xml:space="preserve">it easier </w:t>
+      </w:r>
+      <w:r>
+        <w:rPr>
+          <w:rFonts w:hint="eastAsia"/>
+          <w:highlight w:val="yellow"/>
+          <w:lang w:eastAsia="ja-JP"/>
+        </w:rPr>
+        <w:t xml:space="preserve">to do </w:t>
+      </w:r>
+      <w:r>
+        <w:rPr>
+          <w:rFonts w:hint="eastAsia"/>
+          <w:highlight w:val="yellow"/>
+          <w:lang w:eastAsia="ja-JP"/>
+        </w:rPr>
+        <w:t xml:space="preserve">TDD and pair </w:t>
+      </w:r>
+      <w:r>
+        <w:rPr>
+          <w:rFonts w:hint="eastAsia"/>
+          <w:highlight w:val="yellow"/>
+          <w:lang w:eastAsia="ja-JP"/>
+        </w:rPr>
+        <w:t>programming.</w:t>
+      </w:r>
+      <w:r>
+        <w:rPr>
+          <w:rFonts w:hint="eastAsia"/>
+          <w:highlight w:val="yellow"/>
+          <w:lang w:eastAsia="ja-JP"/>
+        </w:rPr>
+        <w:t xml:space="preserve"> I built </w:t>
+      </w:r>
+      <w:r>
+        <w:rPr>
+          <w:rFonts w:hint="eastAsia"/>
+          <w:highlight w:val="yellow"/>
+          <w:lang w:eastAsia="ja-JP"/>
+        </w:rPr>
+        <w:t>sample program</w:t>
+      </w:r>
+      <w:r>
+        <w:rPr>
+          <w:rFonts w:hint="eastAsia"/>
+          <w:highlight w:val="yellow"/>
+          <w:lang w:eastAsia="ja-JP"/>
+        </w:rPr>
+        <w:t>s</w:t>
+      </w:r>
+      <w:r>
+        <w:rPr>
+          <w:rFonts w:hint="eastAsia"/>
+          <w:highlight w:val="yellow"/>
+          <w:lang w:eastAsia="ja-JP"/>
+        </w:rPr>
+        <w:t xml:space="preserve"> with unit tests for each layer and taught members</w:t>
+      </w:r>
+      <w:r>
+        <w:rPr>
+          <w:rFonts w:hint="eastAsia"/>
+          <w:highlight w:val="yellow"/>
+          <w:lang w:eastAsia="ja-JP"/>
+        </w:rPr>
+        <w:t xml:space="preserve"> how to implement each component </w:t>
+      </w:r>
+      <w:r>
+        <w:rPr>
+          <w:rFonts w:hint="eastAsia"/>
+          <w:highlight w:val="yellow"/>
+          <w:lang w:eastAsia="ja-JP"/>
+        </w:rPr>
+        <w:t>by using them.</w:t>
+      </w:r>
+      <w:r>
+        <w:rPr>
+          <w:rFonts w:hint="eastAsia"/>
+          <w:highlight w:val="yellow"/>
+          <w:lang w:eastAsia="ja-JP"/>
+        </w:rPr>
         <w:t xml:space="preserve"> </w:t>
       </w:r>
       <w:r>
-        <w:t xml:space="preserve">It had taken 5 days to implement one function. After implementing TDD, it took only 1 day due to testability improvement by Robolectric and Mockito. TDD also made it possible to implement all database functions with unit test cases in the early stage of the project. Additionally, all Android developers learned how to develop Android application by TDD and Pair Programming within 1 month. It was really </w:t>
-      </w:r>
-      <w:proofErr w:type="gramStart"/>
-      <w:r>
-        <w:t>the ”</w:t>
-      </w:r>
-      <w:proofErr w:type="spellStart"/>
-      <w:proofErr w:type="gramEnd"/>
-      <w:r>
-        <w:t>Technology­facing</w:t>
-      </w:r>
-      <w:proofErr w:type="spellEnd"/>
-      <w:r>
-        <w:t xml:space="preserve"> tests that support the team” [3].</w:t>
+        <w:rPr>
+          <w:rFonts w:hint="eastAsia"/>
+          <w:highlight w:val="yellow"/>
+          <w:lang w:eastAsia="ja-JP"/>
+        </w:rPr>
+        <w:t>Moreover</w:t>
+      </w:r>
+      <w:r>
+        <w:rPr>
+          <w:rFonts w:hint="eastAsia"/>
+          <w:highlight w:val="yellow"/>
+          <w:lang w:eastAsia="ja-JP"/>
+        </w:rPr>
+        <w:t>, w</w:t>
+      </w:r>
+      <w:r>
+        <w:rPr>
+          <w:rFonts w:hint="eastAsia"/>
+          <w:highlight w:val="yellow"/>
+          <w:lang w:eastAsia="ja-JP"/>
+        </w:rPr>
+        <w:t xml:space="preserve">e could build the low-dependent application architecture by using </w:t>
+      </w:r>
+      <w:r>
+        <w:rPr>
+          <w:highlight w:val="yellow"/>
+        </w:rPr>
+        <w:t>Mockito</w:t>
+      </w:r>
+      <w:r>
+        <w:rPr>
+          <w:rFonts w:hint="eastAsia"/>
+          <w:highlight w:val="yellow"/>
+          <w:lang w:eastAsia="ja-JP"/>
+        </w:rPr>
+        <w:t>.</w:t>
+      </w:r>
+      <w:r>
+        <w:rPr>
+          <w:rFonts w:hint="eastAsia"/>
+          <w:highlight w:val="yellow"/>
+          <w:lang w:eastAsia="ja-JP"/>
+        </w:rPr>
+        <w:t xml:space="preserve"> </w:t>
+      </w:r>
+      <w:r>
+        <w:rPr>
+          <w:rFonts w:hint="eastAsia"/>
+          <w:highlight w:val="yellow"/>
+          <w:lang w:eastAsia="ja-JP"/>
+        </w:rPr>
+        <w:t>In general, defining database is one of the bigges</w:t>
+      </w:r>
+      <w:r>
+        <w:rPr>
+          <w:rFonts w:hint="eastAsia"/>
+          <w:highlight w:val="yellow"/>
+          <w:lang w:eastAsia="ja-JP"/>
+        </w:rPr>
+        <w:t xml:space="preserve">t </w:t>
+      </w:r>
+      <w:r>
+        <w:rPr>
+          <w:rFonts w:hint="eastAsia"/>
+          <w:highlight w:val="yellow"/>
+          <w:lang w:eastAsia="ja-JP"/>
+        </w:rPr>
+        <w:t>tasks</w:t>
+      </w:r>
+      <w:r>
+        <w:rPr>
+          <w:rFonts w:hint="eastAsia"/>
+          <w:highlight w:val="yellow"/>
+          <w:lang w:eastAsia="ja-JP"/>
+        </w:rPr>
+        <w:t xml:space="preserve"> in </w:t>
+      </w:r>
+      <w:r>
+        <w:rPr>
+          <w:rFonts w:hint="eastAsia"/>
+          <w:highlight w:val="yellow"/>
+          <w:lang w:eastAsia="ja-JP"/>
+        </w:rPr>
+        <w:t xml:space="preserve">software </w:t>
+      </w:r>
+      <w:r>
+        <w:rPr>
+          <w:rFonts w:hint="eastAsia"/>
+          <w:highlight w:val="yellow"/>
+          <w:lang w:eastAsia="ja-JP"/>
+        </w:rPr>
+        <w:t>product development.</w:t>
+      </w:r>
+      <w:r>
+        <w:rPr>
+          <w:rFonts w:hint="eastAsia"/>
+          <w:highlight w:val="yellow"/>
+          <w:lang w:eastAsia="ja-JP"/>
+        </w:rPr>
+        <w:t xml:space="preserve"> </w:t>
+      </w:r>
+      <w:r>
+        <w:rPr>
+          <w:rFonts w:hint="eastAsia"/>
+          <w:highlight w:val="yellow"/>
+          <w:lang w:eastAsia="ja-JP"/>
+        </w:rPr>
+        <w:t xml:space="preserve">In our team, we could define </w:t>
+      </w:r>
+      <w:r>
+        <w:rPr>
+          <w:rFonts w:hint="eastAsia"/>
+          <w:highlight w:val="yellow"/>
+          <w:lang w:eastAsia="ja-JP"/>
+        </w:rPr>
+        <w:t xml:space="preserve">all </w:t>
+      </w:r>
+      <w:r>
+        <w:rPr>
+          <w:rFonts w:hint="eastAsia"/>
+          <w:highlight w:val="yellow"/>
+          <w:lang w:eastAsia="ja-JP"/>
+        </w:rPr>
+        <w:t xml:space="preserve">database </w:t>
+      </w:r>
+      <w:r>
+        <w:rPr>
+          <w:rFonts w:hint="eastAsia"/>
+          <w:highlight w:val="yellow"/>
+          <w:lang w:eastAsia="ja-JP"/>
+        </w:rPr>
+        <w:t xml:space="preserve">tables </w:t>
+      </w:r>
+      <w:r>
+        <w:rPr>
+          <w:rFonts w:hint="eastAsia"/>
+          <w:highlight w:val="yellow"/>
+          <w:lang w:eastAsia="ja-JP"/>
+        </w:rPr>
+        <w:t xml:space="preserve">and functions </w:t>
+      </w:r>
+      <w:r>
+        <w:rPr>
+          <w:rFonts w:hint="eastAsia"/>
+          <w:highlight w:val="yellow"/>
+          <w:lang w:eastAsia="ja-JP"/>
+        </w:rPr>
+        <w:t>only 3 days by using TDD and pair programming.</w:t>
+      </w:r>
+      <w:r>
+        <w:rPr>
+          <w:rFonts w:hint="eastAsia"/>
+          <w:highlight w:val="yellow"/>
+          <w:lang w:eastAsia="ja-JP"/>
+        </w:rPr>
+        <w:t xml:space="preserve"> </w:t>
+      </w:r>
+      <w:r>
+        <w:rPr>
+          <w:rFonts w:hint="eastAsia"/>
+          <w:highlight w:val="yellow"/>
+          <w:lang w:eastAsia="ja-JP"/>
+        </w:rPr>
+        <w:t>I</w:t>
+      </w:r>
+      <w:r>
+        <w:rPr>
+          <w:highlight w:val="yellow"/>
+        </w:rPr>
+        <w:t>t took only 1 day</w:t>
+      </w:r>
+      <w:r>
+        <w:rPr>
+          <w:rFonts w:hint="eastAsia"/>
+          <w:highlight w:val="yellow"/>
+          <w:lang w:eastAsia="ja-JP"/>
+        </w:rPr>
+        <w:t xml:space="preserve"> to implement one function</w:t>
+      </w:r>
+      <w:r>
+        <w:rPr>
+          <w:rFonts w:hint="eastAsia"/>
+          <w:highlight w:val="yellow"/>
+          <w:lang w:eastAsia="ja-JP"/>
+        </w:rPr>
+        <w:t xml:space="preserve"> on average</w:t>
+      </w:r>
+      <w:r>
+        <w:rPr>
+          <w:rFonts w:hint="eastAsia"/>
+          <w:highlight w:val="yellow"/>
+          <w:lang w:eastAsia="ja-JP"/>
+        </w:rPr>
+        <w:t xml:space="preserve"> after implementing </w:t>
+      </w:r>
+      <w:r>
+        <w:rPr>
+          <w:rFonts w:hint="eastAsia"/>
+          <w:highlight w:val="yellow"/>
+          <w:lang w:eastAsia="ja-JP"/>
+        </w:rPr>
+        <w:t xml:space="preserve">this </w:t>
+      </w:r>
+      <w:r>
+        <w:rPr>
+          <w:rFonts w:hint="eastAsia"/>
+          <w:highlight w:val="yellow"/>
+          <w:lang w:eastAsia="ja-JP"/>
+        </w:rPr>
+        <w:t>TDD mechanism.</w:t>
+      </w:r>
+      <w:r>
+        <w:rPr>
+          <w:rFonts w:hint="eastAsia"/>
+          <w:highlight w:val="yellow"/>
+          <w:lang w:eastAsia="ja-JP"/>
+        </w:rPr>
+        <w:t xml:space="preserve"> They were</w:t>
+      </w:r>
+      <w:r>
+        <w:rPr>
+          <w:highlight w:val="yellow"/>
+        </w:rPr>
+        <w:t xml:space="preserve"> really</w:t>
+      </w:r>
+      <w:r>
+        <w:rPr>
+          <w:rFonts w:hint="eastAsia"/>
+          <w:highlight w:val="yellow"/>
+          <w:lang w:eastAsia="ja-JP"/>
+        </w:rPr>
+        <w:t xml:space="preserve"> </w:t>
+      </w:r>
+      <w:r>
+        <w:rPr>
+          <w:highlight w:val="yellow"/>
+        </w:rPr>
+        <w:t>”Technology</w:t>
+      </w:r>
+      <w:r>
+        <w:rPr>
+          <w:rFonts w:hint="eastAsia"/>
+          <w:highlight w:val="yellow"/>
+          <w:lang w:eastAsia="ja-JP"/>
+        </w:rPr>
+        <w:t>-</w:t>
+      </w:r>
+      <w:r>
+        <w:rPr>
+          <w:highlight w:val="yellow"/>
+        </w:rPr>
+        <w:t>facing tests that support the team” [3].</w:t>
+      </w:r>
+    </w:p>
+    <w:p>
+      <w:pPr>
+        <w:pStyle w:val="InitialBodyTextIndent"/>
+        <w:ind w:firstLineChars="142" w:firstLine="284"/>
+        <w:rPr>
+          <w:rFonts w:hint="eastAsia"/>
+          <w:highlight w:val="yellow"/>
+          <w:lang w:eastAsia="ja-JP"/>
+        </w:rPr>
+      </w:pPr>
+      <w:r>
+        <w:rPr>
+          <w:rFonts w:hint="eastAsia"/>
+          <w:highlight w:val="yellow"/>
+          <w:lang w:eastAsia="ja-JP"/>
+        </w:rPr>
+        <w:t>There were also positive effects by TDD.</w:t>
+      </w:r>
+      <w:r>
+        <w:rPr>
+          <w:rFonts w:hint="eastAsia"/>
+          <w:highlight w:val="yellow"/>
+          <w:lang w:eastAsia="ja-JP"/>
+        </w:rPr>
+        <w:t xml:space="preserve"> Developers</w:t>
+      </w:r>
+      <w:r>
+        <w:rPr>
+          <w:rFonts w:hint="eastAsia"/>
+          <w:highlight w:val="yellow"/>
+          <w:lang w:eastAsia="ja-JP"/>
+        </w:rPr>
+        <w:t xml:space="preserve"> </w:t>
+      </w:r>
+      <w:r>
+        <w:rPr>
+          <w:rFonts w:hint="eastAsia"/>
+          <w:highlight w:val="yellow"/>
+          <w:lang w:eastAsia="ja-JP"/>
+        </w:rPr>
+        <w:t xml:space="preserve">started pair programming </w:t>
+      </w:r>
+      <w:r>
+        <w:rPr>
+          <w:rFonts w:hint="eastAsia"/>
+          <w:highlight w:val="yellow"/>
+          <w:lang w:eastAsia="ja-JP"/>
+        </w:rPr>
+        <w:t>with TDD</w:t>
+      </w:r>
+      <w:r>
+        <w:rPr>
+          <w:rFonts w:hint="eastAsia"/>
+          <w:highlight w:val="yellow"/>
+          <w:lang w:eastAsia="ja-JP"/>
+        </w:rPr>
+        <w:t xml:space="preserve"> </w:t>
+      </w:r>
+      <w:r>
+        <w:rPr>
+          <w:rFonts w:hint="eastAsia"/>
+          <w:highlight w:val="yellow"/>
+          <w:lang w:eastAsia="ja-JP"/>
+        </w:rPr>
+        <w:t>voluntarily</w:t>
+      </w:r>
+      <w:r>
+        <w:rPr>
+          <w:rFonts w:hint="eastAsia"/>
+          <w:highlight w:val="yellow"/>
+          <w:lang w:eastAsia="ja-JP"/>
+        </w:rPr>
+        <w:t>.</w:t>
+      </w:r>
+      <w:r>
+        <w:rPr>
+          <w:rFonts w:hint="eastAsia"/>
+          <w:highlight w:val="yellow"/>
+          <w:lang w:eastAsia="ja-JP"/>
+        </w:rPr>
+        <w:t xml:space="preserve"> They refactored our software continuously</w:t>
+      </w:r>
+      <w:r>
+        <w:rPr>
+          <w:rFonts w:hint="eastAsia"/>
+          <w:highlight w:val="yellow"/>
+          <w:lang w:eastAsia="ja-JP"/>
+        </w:rPr>
+        <w:t xml:space="preserve"> without any direction.</w:t>
+      </w:r>
+      <w:r>
+        <w:rPr>
+          <w:rFonts w:hint="eastAsia"/>
+          <w:highlight w:val="yellow"/>
+          <w:lang w:eastAsia="ja-JP"/>
+        </w:rPr>
+        <w:t xml:space="preserve"> They beca</w:t>
+      </w:r>
+      <w:r>
+        <w:rPr>
+          <w:rFonts w:hint="eastAsia"/>
+          <w:highlight w:val="yellow"/>
+          <w:lang w:eastAsia="ja-JP"/>
+        </w:rPr>
+        <w:t>me responsible for the software spontaneously.</w:t>
+      </w:r>
+    </w:p>
+    <w:p>
+      <w:pPr>
+        <w:pStyle w:val="InitialBodyTextIndent"/>
+        <w:ind w:firstLineChars="142" w:firstLine="284"/>
+        <w:rPr>
+          <w:lang w:eastAsia="ja-JP"/>
+        </w:rPr>
+      </w:pPr>
+      <w:r>
+        <w:rPr>
+          <w:rFonts w:hint="eastAsia"/>
+          <w:highlight w:val="yellow"/>
+          <w:lang w:eastAsia="ja-JP"/>
+        </w:rPr>
+        <w:t>We faced with some difficult challenges.</w:t>
+      </w:r>
+      <w:r>
+        <w:rPr>
+          <w:rFonts w:hint="eastAsia"/>
+          <w:highlight w:val="yellow"/>
+          <w:lang w:eastAsia="ja-JP"/>
+        </w:rPr>
+        <w:t xml:space="preserve"> </w:t>
+      </w:r>
+      <w:r>
+        <w:rPr>
+          <w:rFonts w:hint="eastAsia"/>
+          <w:highlight w:val="yellow"/>
+          <w:lang w:eastAsia="ja-JP"/>
+        </w:rPr>
+        <w:t xml:space="preserve">We </w:t>
+      </w:r>
+      <w:r>
+        <w:rPr>
+          <w:rFonts w:hint="eastAsia"/>
+          <w:highlight w:val="yellow"/>
+          <w:lang w:eastAsia="ja-JP"/>
+        </w:rPr>
+        <w:t>could not implement TDD for iPhone</w:t>
+      </w:r>
+      <w:r>
+        <w:rPr>
+          <w:rFonts w:hint="eastAsia"/>
+          <w:highlight w:val="yellow"/>
+          <w:lang w:eastAsia="ja-JP"/>
+        </w:rPr>
+        <w:t>.</w:t>
+      </w:r>
+      <w:r>
+        <w:rPr>
+          <w:rFonts w:hint="eastAsia"/>
+          <w:highlight w:val="yellow"/>
+          <w:lang w:eastAsia="ja-JP"/>
+        </w:rPr>
+        <w:t xml:space="preserve"> </w:t>
+      </w:r>
+      <w:r>
+        <w:rPr>
+          <w:highlight w:val="yellow"/>
+          <w:lang w:eastAsia="ja-JP"/>
+        </w:rPr>
+        <w:t xml:space="preserve">The </w:t>
+      </w:r>
+      <w:r>
+        <w:rPr>
+          <w:rFonts w:hint="eastAsia"/>
+          <w:highlight w:val="yellow"/>
+          <w:lang w:eastAsia="ja-JP"/>
+        </w:rPr>
+        <w:t xml:space="preserve">iPhone team was </w:t>
+      </w:r>
+      <w:r>
+        <w:rPr>
+          <w:highlight w:val="yellow"/>
+          <w:lang w:eastAsia="ja-JP"/>
+        </w:rPr>
+        <w:t>distributed</w:t>
+      </w:r>
+      <w:r>
+        <w:rPr>
+          <w:rFonts w:hint="eastAsia"/>
+          <w:highlight w:val="yellow"/>
+          <w:lang w:eastAsia="ja-JP"/>
+        </w:rPr>
+        <w:t>. T</w:t>
+      </w:r>
+      <w:r>
+        <w:rPr>
+          <w:highlight w:val="yellow"/>
+        </w:rPr>
+        <w:t xml:space="preserve">here </w:t>
+      </w:r>
+      <w:r>
+        <w:rPr>
+          <w:rFonts w:hint="eastAsia"/>
+          <w:highlight w:val="yellow"/>
+          <w:lang w:eastAsia="ja-JP"/>
+        </w:rPr>
+        <w:t>was</w:t>
+      </w:r>
+      <w:r>
+        <w:rPr>
+          <w:highlight w:val="yellow"/>
+        </w:rPr>
+        <w:t xml:space="preserve"> </w:t>
+      </w:r>
+      <w:r>
+        <w:rPr>
+          <w:rFonts w:hint="eastAsia"/>
+          <w:highlight w:val="yellow"/>
+          <w:lang w:eastAsia="ja-JP"/>
+        </w:rPr>
+        <w:t>a big</w:t>
+      </w:r>
+      <w:r>
+        <w:rPr>
+          <w:highlight w:val="yellow"/>
+          <w:lang w:eastAsia="ja-JP"/>
+        </w:rPr>
+        <w:t xml:space="preserve"> distrust</w:t>
+      </w:r>
+      <w:r>
+        <w:rPr>
+          <w:highlight w:val="yellow"/>
+          <w:lang w:eastAsia="ja-JP"/>
+        </w:rPr>
+        <w:t xml:space="preserve"> </w:t>
+      </w:r>
+      <w:r>
+        <w:rPr>
+          <w:highlight w:val="yellow"/>
+        </w:rPr>
+        <w:t xml:space="preserve">between </w:t>
+      </w:r>
+      <w:r>
+        <w:rPr>
+          <w:rFonts w:hint="eastAsia"/>
+          <w:highlight w:val="yellow"/>
+          <w:lang w:eastAsia="ja-JP"/>
+        </w:rPr>
+        <w:t>t</w:t>
+      </w:r>
+      <w:r>
+        <w:rPr>
+          <w:rFonts w:hint="eastAsia"/>
+          <w:highlight w:val="yellow"/>
+          <w:lang w:eastAsia="ja-JP"/>
+        </w:rPr>
+        <w:t>he iPhone team and Android team</w:t>
+      </w:r>
+      <w:r>
+        <w:rPr>
+          <w:highlight w:val="yellow"/>
+          <w:lang w:eastAsia="ja-JP"/>
+        </w:rPr>
+        <w:t xml:space="preserve"> by tradition</w:t>
+      </w:r>
+      <w:r>
+        <w:rPr>
+          <w:rFonts w:hint="eastAsia"/>
+          <w:highlight w:val="yellow"/>
+          <w:lang w:eastAsia="ja-JP"/>
+        </w:rPr>
+        <w:t>.</w:t>
+      </w:r>
+      <w:r>
+        <w:rPr>
+          <w:rFonts w:hint="eastAsia"/>
+          <w:highlight w:val="yellow"/>
+          <w:lang w:eastAsia="ja-JP"/>
+        </w:rPr>
+        <w:t xml:space="preserve"> </w:t>
+      </w:r>
+      <w:r>
+        <w:rPr>
+          <w:highlight w:val="yellow"/>
+          <w:lang w:eastAsia="ja-JP"/>
+        </w:rPr>
+        <w:t xml:space="preserve">The </w:t>
+      </w:r>
+      <w:r>
+        <w:rPr>
+          <w:rFonts w:hint="eastAsia"/>
+          <w:highlight w:val="yellow"/>
+          <w:lang w:eastAsia="ja-JP"/>
+        </w:rPr>
+        <w:t>iPhone team was</w:t>
+      </w:r>
+      <w:r>
+        <w:rPr>
+          <w:rFonts w:hint="eastAsia"/>
+          <w:highlight w:val="yellow"/>
+          <w:lang w:eastAsia="ja-JP"/>
+        </w:rPr>
+        <w:t xml:space="preserve"> very passive to</w:t>
+      </w:r>
+      <w:r>
+        <w:rPr>
+          <w:rFonts w:hint="eastAsia"/>
+          <w:highlight w:val="yellow"/>
+          <w:lang w:eastAsia="ja-JP"/>
+        </w:rPr>
+        <w:t xml:space="preserve"> adopt </w:t>
+      </w:r>
+      <w:r>
+        <w:rPr>
+          <w:rFonts w:hint="eastAsia"/>
+          <w:highlight w:val="yellow"/>
+          <w:lang w:eastAsia="ja-JP"/>
+        </w:rPr>
+        <w:t>TDD</w:t>
+      </w:r>
+      <w:r>
+        <w:rPr>
+          <w:rFonts w:hint="eastAsia"/>
+          <w:highlight w:val="yellow"/>
+          <w:lang w:eastAsia="ja-JP"/>
+        </w:rPr>
+        <w:t xml:space="preserve"> </w:t>
+      </w:r>
+      <w:r>
+        <w:rPr>
+          <w:rFonts w:hint="eastAsia"/>
+          <w:highlight w:val="yellow"/>
+          <w:lang w:eastAsia="ja-JP"/>
+        </w:rPr>
+        <w:t xml:space="preserve">we </w:t>
+      </w:r>
+      <w:r>
+        <w:rPr>
+          <w:rFonts w:hint="eastAsia"/>
+          <w:highlight w:val="yellow"/>
+          <w:lang w:eastAsia="ja-JP"/>
+        </w:rPr>
+        <w:t>proposed</w:t>
+      </w:r>
+      <w:r>
+        <w:rPr>
+          <w:rFonts w:hint="eastAsia"/>
+          <w:highlight w:val="yellow"/>
+          <w:lang w:eastAsia="ja-JP"/>
+        </w:rPr>
+        <w:t>.</w:t>
+      </w:r>
+      <w:r>
+        <w:rPr>
+          <w:rFonts w:hint="eastAsia"/>
+          <w:highlight w:val="yellow"/>
+          <w:lang w:eastAsia="ja-JP"/>
+        </w:rPr>
+        <w:t xml:space="preserve"> Additionally I</w:t>
+      </w:r>
+      <w:r>
+        <w:rPr>
+          <w:rFonts w:hint="eastAsia"/>
+          <w:highlight w:val="yellow"/>
+          <w:lang w:eastAsia="ja-JP"/>
+        </w:rPr>
+        <w:t xml:space="preserve"> could not procure </w:t>
+      </w:r>
+      <w:r>
+        <w:rPr>
+          <w:rFonts w:hint="eastAsia"/>
+          <w:highlight w:val="yellow"/>
+          <w:lang w:eastAsia="ja-JP"/>
+        </w:rPr>
+        <w:t xml:space="preserve">a </w:t>
+      </w:r>
+      <w:r>
+        <w:rPr>
+          <w:rFonts w:hint="eastAsia"/>
+          <w:highlight w:val="yellow"/>
+          <w:lang w:eastAsia="ja-JP"/>
+        </w:rPr>
+        <w:t>Mac PC</w:t>
+      </w:r>
+      <w:r>
+        <w:rPr>
+          <w:rFonts w:hint="eastAsia"/>
+          <w:highlight w:val="yellow"/>
+          <w:lang w:eastAsia="ja-JP"/>
+        </w:rPr>
+        <w:t xml:space="preserve"> to support them.</w:t>
+      </w:r>
+      <w:r>
+        <w:rPr>
+          <w:rFonts w:hint="eastAsia"/>
+          <w:highlight w:val="yellow"/>
+          <w:lang w:eastAsia="ja-JP"/>
+        </w:rPr>
+        <w:t xml:space="preserve"> </w:t>
+      </w:r>
+      <w:r>
+        <w:rPr>
+          <w:rFonts w:hint="eastAsia"/>
+          <w:highlight w:val="yellow"/>
+          <w:lang w:eastAsia="ja-JP"/>
+        </w:rPr>
+        <w:t xml:space="preserve">It led </w:t>
+      </w:r>
+      <w:r>
+        <w:rPr>
+          <w:rFonts w:hint="eastAsia"/>
+          <w:highlight w:val="yellow"/>
+          <w:lang w:eastAsia="ja-JP"/>
+        </w:rPr>
+        <w:t xml:space="preserve">to </w:t>
+      </w:r>
+      <w:r>
+        <w:rPr>
+          <w:rFonts w:hint="eastAsia"/>
+          <w:highlight w:val="yellow"/>
+          <w:lang w:eastAsia="ja-JP"/>
+        </w:rPr>
+        <w:t xml:space="preserve">a number of bugs and </w:t>
+      </w:r>
+      <w:r>
+        <w:rPr>
+          <w:rFonts w:hint="eastAsia"/>
+          <w:highlight w:val="yellow"/>
+          <w:lang w:eastAsia="ja-JP"/>
+        </w:rPr>
+        <w:t>troubles on iPhone application later.</w:t>
       </w:r>
     </w:p>
     <w:p>
@@ -4467,21 +6075,6 @@
           <w:lang w:eastAsia="ja-JP"/>
         </w:rPr>
       </w:pPr>
-      <w:r>
-        <w:rPr>
-          <w:rFonts w:ascii="ＭＳ 明朝" w:eastAsia="ＭＳ 明朝" w:hAnsi="ＭＳ 明朝" w:cs="ＭＳ 明朝" w:hint="eastAsia"/>
-          <w:highlight w:val="cyan"/>
-          <w:lang w:eastAsia="ja-JP"/>
-        </w:rPr>
-        <w:t>★</w:t>
-      </w:r>
-      <w:r>
-        <w:rPr>
-          <w:highlight w:val="cyan"/>
-          <w:lang w:eastAsia="ja-JP"/>
-        </w:rPr>
-        <w:t>Difficult to do pair programming with distributed office (due to cultural issue…)</w:t>
-      </w:r>
     </w:p>
     <w:p>
       <w:pPr>
@@ -4503,6 +6096,35 @@
     </w:p>
     <w:p>
       <w:pPr>
+        <w:pStyle w:val="InitialBodyTextIndent"/>
+        <w:ind w:firstLine="0"/>
+        <w:rPr>
+          <w:rFonts w:hint="eastAsia"/>
+          <w:lang w:eastAsia="ja-JP"/>
+        </w:rPr>
+      </w:pPr>
+    </w:p>
+    <w:p>
+      <w:pPr>
+        <w:pStyle w:val="InitialBodyTextIndent"/>
+        <w:ind w:firstLine="0"/>
+        <w:rPr>
+          <w:rFonts w:hint="eastAsia"/>
+          <w:lang w:eastAsia="ja-JP"/>
+        </w:rPr>
+      </w:pPr>
+    </w:p>
+    <w:p>
+      <w:pPr>
+        <w:pStyle w:val="InitialBodyTextIndent"/>
+        <w:ind w:firstLine="0"/>
+        <w:rPr>
+          <w:lang w:eastAsia="ja-JP"/>
+        </w:rPr>
+      </w:pPr>
+    </w:p>
+    <w:p>
+      <w:pPr>
         <w:pStyle w:val="1"/>
         <w:rPr>
           <w:rFonts w:eastAsiaTheme="minorEastAsia"/>
@@ -4514,6 +6136,7 @@
         <w:rPr>
           <w:szCs w:val="20"/>
         </w:rPr>
+        <w:lastRenderedPageBreak/>
         <w:t xml:space="preserve">BDD: </w:t>
       </w:r>
       <w:r>
@@ -4576,6 +6199,7 @@
       <w:pPr>
         <w:pStyle w:val="InitialBodyText"/>
         <w:rPr>
+          <w:rFonts w:hint="eastAsia"/>
           <w:lang w:eastAsia="ja-JP"/>
         </w:rPr>
       </w:pPr>
@@ -4587,29 +6211,48 @@
           <w:lang w:eastAsia="ja-JP"/>
         </w:rPr>
       </w:pPr>
+      <w:r>
+        <w:rPr>
+          <w:rFonts w:hint="eastAsia"/>
+          <w:lang w:eastAsia="ja-JP"/>
+        </w:rPr>
+        <w:t>TDD made our work more effective with CI/CD. We were able to build and release working software faster and faster. But it also led to tons of change requests from business analyst, designers and stakeholders.</w:t>
+      </w:r>
     </w:p>
     <w:p>
       <w:pPr>
         <w:pStyle w:val="InitialBodyText"/>
-      </w:pPr>
-      <w:r>
-        <w:t xml:space="preserve">After implementing TDD for Android development in terms of the </w:t>
-      </w:r>
-      <w:proofErr w:type="spellStart"/>
-      <w:r>
-        <w:t>technology­facing</w:t>
-      </w:r>
-      <w:proofErr w:type="spellEnd"/>
-      <w:r>
-        <w:t xml:space="preserve"> tests that support the team, I needed the “</w:t>
-      </w:r>
-      <w:proofErr w:type="spellStart"/>
-      <w:r>
-        <w:t>Business­facing</w:t>
-      </w:r>
-      <w:proofErr w:type="spellEnd"/>
-      <w:r>
-        <w:t xml:space="preserve"> tests that support the team” [3] next.</w:t>
+        <w:rPr>
+          <w:lang w:eastAsia="ja-JP"/>
+        </w:rPr>
+      </w:pPr>
+    </w:p>
+    <w:p>
+      <w:pPr>
+        <w:pStyle w:val="InitialBodyText"/>
+      </w:pPr>
+      <w:r>
+        <w:t>After implementing TDD for Android development in terms of the technology</w:t>
+      </w:r>
+      <w:r>
+        <w:rPr>
+          <w:rFonts w:hint="eastAsia"/>
+          <w:lang w:eastAsia="ja-JP"/>
+        </w:rPr>
+        <w:t>-</w:t>
+      </w:r>
+      <w:r>
+        <w:t>facing tests that support the team, I needed the “Business</w:t>
+      </w:r>
+      <w:r>
+        <w:rPr>
+          <w:rFonts w:hint="eastAsia"/>
+          <w:lang w:eastAsia="ja-JP"/>
+        </w:rPr>
+        <w:t>-</w:t>
+      </w:r>
+      <w:r>
+        <w:t>facing tests that support the team” [3] next.</w:t>
       </w:r>
     </w:p>
     <w:p>
@@ -4626,15 +6269,17 @@
       </w:r>
       <w:proofErr w:type="gramEnd"/>
       <w:r>
-        <w:t xml:space="preserve"> they did not give developers what they should develop. We should elicit </w:t>
-      </w:r>
-      <w:proofErr w:type="spellStart"/>
-      <w:r>
-        <w:t>usecase­level</w:t>
-      </w:r>
-      <w:proofErr w:type="spellEnd"/>
-      <w:r>
-        <w:t xml:space="preserve"> information from all members and stakeholders to develop our application.</w:t>
+        <w:t xml:space="preserve"> they did not give developers what they should develop. We should elicit usecase</w:t>
+      </w:r>
+      <w:r>
+        <w:rPr>
+          <w:rFonts w:hint="eastAsia"/>
+          <w:lang w:eastAsia="ja-JP"/>
+        </w:rPr>
+        <w:t>-</w:t>
+      </w:r>
+      <w:r>
+        <w:t>level information from all members and stakeholders to develop our application.</w:t>
       </w:r>
     </w:p>
     <w:p>
@@ -4651,23 +6296,27 @@
       </w:r>
       <w:proofErr w:type="gramEnd"/>
       <w:r>
-        <w:t xml:space="preserve"> ineffective in developing smartphone applications. Screen functions tend to be complicated due to many interactions inherent in smartphone. Tests of screen functions often become </w:t>
-      </w:r>
-      <w:proofErr w:type="spellStart"/>
-      <w:r>
-        <w:t>usecase­level</w:t>
-      </w:r>
-      <w:proofErr w:type="spellEnd"/>
-      <w:r>
-        <w:t xml:space="preserve"> ones. It was valuable and </w:t>
-      </w:r>
-      <w:proofErr w:type="spellStart"/>
-      <w:r>
-        <w:t>cost­effective</w:t>
-      </w:r>
-      <w:proofErr w:type="spellEnd"/>
-      <w:r>
-        <w:t xml:space="preserve"> for us to automate tests of user interfaces in terms of functional tests or acceptance tests.</w:t>
+        <w:t xml:space="preserve"> ineffective in developing smartphone applications. Screen functions tend to be complicated due to many interactions inherent in smartphone. Tests of screen functions often become usecase</w:t>
+      </w:r>
+      <w:r>
+        <w:rPr>
+          <w:rFonts w:hint="eastAsia"/>
+          <w:lang w:eastAsia="ja-JP"/>
+        </w:rPr>
+        <w:t>-</w:t>
+      </w:r>
+      <w:r>
+        <w:t>level ones. It was valuable and cost</w:t>
+      </w:r>
+      <w:r>
+        <w:rPr>
+          <w:rFonts w:hint="eastAsia"/>
+          <w:lang w:eastAsia="ja-JP"/>
+        </w:rPr>
+        <w:t>-</w:t>
+      </w:r>
+      <w:r>
+        <w:t>effective for us to automate tests of user interfaces in terms of functional tests or acceptance tests.</w:t>
       </w:r>
     </w:p>
     <w:p>
@@ -5011,34 +6660,40 @@
         <w:ind w:firstLineChars="142" w:firstLine="284"/>
       </w:pPr>
       <w:r>
-        <w:t xml:space="preserve">I adopted the </w:t>
-      </w:r>
-      <w:proofErr w:type="spellStart"/>
-      <w:r>
-        <w:t>Calabash­Android</w:t>
-      </w:r>
-      <w:proofErr w:type="spellEnd"/>
-      <w:r>
-        <w:t xml:space="preserve"> [7] (wrapper of Cucumber [4] for Android) to implement </w:t>
-      </w:r>
-      <w:r>
-        <w:t xml:space="preserve">BDD for our team. The </w:t>
-      </w:r>
-      <w:proofErr w:type="spellStart"/>
-      <w:r>
-        <w:t>Calabash­Android</w:t>
-      </w:r>
-      <w:proofErr w:type="spellEnd"/>
-      <w:r>
-        <w:t xml:space="preserve"> enabled us to clarify what we should develop and provide to users. And I used </w:t>
-      </w:r>
-      <w:proofErr w:type="spellStart"/>
-      <w:r>
-        <w:t>Calabash­Android</w:t>
-      </w:r>
-      <w:proofErr w:type="spellEnd"/>
-      <w:r>
-        <w:t xml:space="preserve"> test cases to elicit ideas and requirements from the business analyst and the UI/UX designers. I drove communications via test cases [1].</w:t>
+        <w:t>I adopted the Calabash</w:t>
+      </w:r>
+      <w:r>
+        <w:rPr>
+          <w:rFonts w:hint="eastAsia"/>
+          <w:lang w:eastAsia="ja-JP"/>
+        </w:rPr>
+        <w:t>-</w:t>
+      </w:r>
+      <w:r>
+        <w:t xml:space="preserve">Android [7] (wrapper of Cucumber [4] for Android) to implement </w:t>
+      </w:r>
+      <w:r>
+        <w:t>BDD for our team. The Calabash</w:t>
+      </w:r>
+      <w:r>
+        <w:rPr>
+          <w:rFonts w:hint="eastAsia"/>
+          <w:lang w:eastAsia="ja-JP"/>
+        </w:rPr>
+        <w:t>-</w:t>
+      </w:r>
+      <w:r>
+        <w:t>Android enabled us to clarify what we should develop and provide to users. And I used Calabash</w:t>
+      </w:r>
+      <w:r>
+        <w:rPr>
+          <w:rFonts w:hint="eastAsia"/>
+          <w:lang w:eastAsia="ja-JP"/>
+        </w:rPr>
+        <w:t>-</w:t>
+      </w:r>
+      <w:r>
+        <w:t>Android test cases to elicit ideas and requirements from the business analyst and the UI/UX designers. I drove communications via test cases [1].</w:t>
       </w:r>
     </w:p>
     <w:p>
@@ -5051,6 +6706,7 @@
         <w:pStyle w:val="1"/>
       </w:pPr>
       <w:r>
+        <w:lastRenderedPageBreak/>
         <w:t>Results</w:t>
       </w:r>
     </w:p>
@@ -5076,7 +6732,6 @@
         <w:pStyle w:val="InitialBodyTextIndent"/>
       </w:pPr>
       <w:r>
-        <w:lastRenderedPageBreak/>
         <w:t xml:space="preserve">The second lesson I learned is that continuous improvement leads other voluntary improvements by the team members. One developer introduced the Genymotion [6], a very fast Android emulator that runs on VirtualBox [14]. It made our BDD and development around 10 times faster than ever before. Additionally, other members started to pull tasks voluntarily. They found and solved problems in advance without any instructions. These </w:t>
       </w:r>
       <w:proofErr w:type="spellStart"/>
@@ -5157,9 +6812,18 @@
         <w:pStyle w:val="InitialBodyTextIndent"/>
         <w:ind w:firstLine="0"/>
         <w:rPr>
-          <w:lang w:eastAsia="ja-JP"/>
-        </w:rPr>
-      </w:pPr>
+          <w:highlight w:val="yellow"/>
+          <w:lang w:eastAsia="ja-JP"/>
+        </w:rPr>
+      </w:pPr>
+      <w:r>
+        <w:rPr>
+          <w:rFonts w:hint="eastAsia"/>
+          <w:highlight w:val="yellow"/>
+          <w:lang w:eastAsia="ja-JP"/>
+        </w:rPr>
+        <w:t>2 months after implementing TDD</w:t>
+      </w:r>
     </w:p>
     <w:p>
       <w:pPr>
@@ -5169,6 +6833,29 @@
           <w:lang w:eastAsia="ja-JP"/>
         </w:rPr>
       </w:pPr>
+      <w:r>
+        <w:rPr>
+          <w:rFonts w:hint="eastAsia"/>
+          <w:highlight w:val="yellow"/>
+          <w:lang w:eastAsia="ja-JP"/>
+        </w:rPr>
+        <w:t>★</w:t>
+      </w:r>
+      <w:r>
+        <w:rPr>
+          <w:rFonts w:hint="eastAsia"/>
+          <w:highlight w:val="yellow"/>
+          <w:lang w:eastAsia="ja-JP"/>
+        </w:rPr>
+        <w:t xml:space="preserve">Pair programming &amp; refactoring without any direction </w:t>
+      </w:r>
+      <w:r>
+        <w:rPr>
+          <w:highlight w:val="yellow"/>
+          <w:lang w:eastAsia="ja-JP"/>
+        </w:rPr>
+        <w:sym w:font="Wingdings" w:char="F04A"/>
+      </w:r>
     </w:p>
     <w:p>
       <w:pPr>
@@ -5181,133 +6868,100 @@
     </w:p>
     <w:p>
       <w:pPr>
-        <w:pStyle w:val="1"/>
-      </w:pPr>
-      <w:r>
-        <w:t>Problems, Possibilities and Future</w:t>
-      </w:r>
-    </w:p>
-    <w:p>
-      <w:pPr>
         <w:pStyle w:val="InitialBodyTextIndent"/>
         <w:ind w:firstLine="0"/>
-      </w:pPr>
-      <w:r>
-        <w:t xml:space="preserve">I gained </w:t>
-      </w:r>
-      <w:proofErr w:type="gramStart"/>
-      <w:r>
-        <w:t>another useful lessons</w:t>
-      </w:r>
-      <w:proofErr w:type="gramEnd"/>
-      <w:r>
-        <w:t xml:space="preserve"> in the process of introducing “Technology­Driven Development”.</w:t>
-      </w:r>
-    </w:p>
-    <w:p>
-      <w:pPr>
-        <w:pStyle w:val="InitialBodyTextIndent"/>
-      </w:pPr>
-      <w:r>
-        <w:t>The first problem I faced with is that I was not able to implement TDD and BDD for iPhone development. I implemented CI/CD for iPhone, though, I was not able to implement TDD and BDD due to lack of coaching resource and Mac PC. Distributed location also made it difficult to implement test automation and collaborate via tests.</w:t>
-      </w:r>
-    </w:p>
-    <w:p>
-      <w:pPr>
-        <w:pStyle w:val="InitialBodyTextIndent"/>
-      </w:pPr>
-      <w:r>
-        <w:t xml:space="preserve">The second problem is that most of team members did not have sufficient knowledge of quality assurance. Most of them were young and immature. They did not have any experiences of the “big project”. It was their first time to do quality assurance. I implemented test automation mechanism, </w:t>
-      </w:r>
-      <w:proofErr w:type="gramStart"/>
-      <w:r>
-        <w:t>though,</w:t>
-      </w:r>
-      <w:proofErr w:type="gramEnd"/>
-      <w:r>
-        <w:t xml:space="preserve"> I should also teach them more about the quality assurance’s point of view.</w:t>
-      </w:r>
-    </w:p>
-    <w:p>
-      <w:pPr>
-        <w:pStyle w:val="InitialBodyTextIndent"/>
-      </w:pPr>
-      <w:r>
-        <w:t xml:space="preserve">The third problem is that I was not always able to drive by success. In the middle of the project, the business analyst did not accept any scope change because developers always developed what the business analyst wanted against reason in past times. I needed to show the business analyst that unrealistic requirements would lead to no functions </w:t>
-      </w:r>
-      <w:proofErr w:type="gramStart"/>
-      <w:r>
-        <w:t>in one iteration</w:t>
-      </w:r>
-      <w:proofErr w:type="gramEnd"/>
-      <w:r>
-        <w:t>.</w:t>
-      </w:r>
-    </w:p>
-    <w:p>
-      <w:pPr>
-        <w:pStyle w:val="InitialBodyTextIndent"/>
-      </w:pPr>
-      <w:r>
-        <w:t>To drive learning more by “Technology­Driven Development”, I need to improve it more and more. I need to learn TDD and BDD for iPhone development, and maybe Windows Phone. I would like to try to add a QA engineer as a Test Coach (like an Agile Coach) from the start of the project. Furthermore, I’m trying the new learning approach named “</w:t>
-      </w:r>
-      <w:proofErr w:type="spellStart"/>
-      <w:r>
-        <w:t>Fail­Fast</w:t>
-      </w:r>
-      <w:proofErr w:type="spellEnd"/>
-      <w:r>
-        <w:t xml:space="preserve"> Approach”, invoking small failures intentionally to drive learning. Team members are able to cover intentional small failures by “Technology­Driven Development” and get more knowledge to </w:t>
-      </w:r>
-      <w:proofErr w:type="gramStart"/>
-      <w:r>
-        <w:t>proceed</w:t>
-      </w:r>
-      <w:proofErr w:type="gramEnd"/>
-      <w:r>
-        <w:t xml:space="preserve"> improvements.</w:t>
+        <w:rPr>
+          <w:lang w:eastAsia="ja-JP"/>
+        </w:rPr>
+      </w:pPr>
+    </w:p>
+    <w:p>
+      <w:pPr>
+        <w:pStyle w:val="1"/>
+      </w:pPr>
+      <w:r>
+        <w:t>Problems, Possibilities and Future</w:t>
       </w:r>
     </w:p>
     <w:p>
       <w:pPr>
         <w:pStyle w:val="InitialBodyTextIndent"/>
         <w:ind w:firstLine="0"/>
-        <w:rPr>
-          <w:lang w:eastAsia="ja-JP"/>
-        </w:rPr>
-      </w:pPr>
-    </w:p>
-    <w:p>
-      <w:pPr>
-        <w:pStyle w:val="InitialBodyText"/>
-        <w:rPr>
-          <w:highlight w:val="cyan"/>
-          <w:lang w:eastAsia="ja-JP"/>
-        </w:rPr>
-      </w:pPr>
-      <w:r>
-        <w:rPr>
-          <w:rFonts w:hint="eastAsia"/>
-          <w:highlight w:val="cyan"/>
-          <w:lang w:eastAsia="ja-JP"/>
-        </w:rPr>
-        <w:t>★</w:t>
-      </w:r>
-      <w:r>
-        <w:rPr>
-          <w:rFonts w:hint="eastAsia"/>
-          <w:highlight w:val="cyan"/>
-          <w:lang w:eastAsia="ja-JP"/>
-        </w:rPr>
-        <w:t>Act as coordinator, rather than mere workforce</w:t>
-      </w:r>
-      <w:r>
-        <w:rPr>
-          <w:rFonts w:hint="eastAsia"/>
-          <w:highlight w:val="cyan"/>
-          <w:lang w:eastAsia="ja-JP"/>
-        </w:rPr>
+      </w:pPr>
+      <w:r>
+        <w:t xml:space="preserve">I gained </w:t>
+      </w:r>
+      <w:proofErr w:type="gramStart"/>
+      <w:r>
+        <w:t>another useful lessons</w:t>
+      </w:r>
+      <w:proofErr w:type="gramEnd"/>
+      <w:r>
+        <w:t xml:space="preserve"> in the process of introducing “Technology­Driven Development”.</w:t>
+      </w:r>
+    </w:p>
+    <w:p>
+      <w:pPr>
+        <w:pStyle w:val="InitialBodyTextIndent"/>
+      </w:pPr>
+      <w:r>
+        <w:t>The first problem I faced with is that I was not able to implement TDD and BDD for iPhone development. I implemented CI/CD for iPhone, though, I was not able to implement TDD and BDD due to lack of coaching resource and Mac PC. Distributed location also made it difficult to implement test automation and collaborate via tests.</w:t>
+      </w:r>
+    </w:p>
+    <w:p>
+      <w:pPr>
+        <w:pStyle w:val="InitialBodyTextIndent"/>
+      </w:pPr>
+      <w:r>
+        <w:t xml:space="preserve">The second problem is that most of team members did not have sufficient knowledge of quality assurance. Most of them were young and immature. They did not have any experiences of the “big project”. It was their first time to do quality assurance. I implemented test automation mechanism, </w:t>
+      </w:r>
+      <w:proofErr w:type="gramStart"/>
+      <w:r>
+        <w:t>though,</w:t>
+      </w:r>
+      <w:proofErr w:type="gramEnd"/>
+      <w:r>
+        <w:t xml:space="preserve"> I should also teach them more about the quality assurance’s point of view.</w:t>
+      </w:r>
+    </w:p>
+    <w:p>
+      <w:pPr>
+        <w:pStyle w:val="InitialBodyTextIndent"/>
+      </w:pPr>
+      <w:r>
+        <w:t xml:space="preserve">The third problem is that I was not always able to drive by success. In the middle of the project, the business analyst did not accept any scope change because developers always developed what the business analyst wanted against reason in past times. I needed to show the business analyst that unrealistic requirements would lead to no functions </w:t>
+      </w:r>
+      <w:proofErr w:type="gramStart"/>
+      <w:r>
+        <w:t>in one iteration</w:t>
+      </w:r>
+      <w:proofErr w:type="gramEnd"/>
+      <w:r>
         <w:t>.</w:t>
+      </w:r>
+    </w:p>
+    <w:p>
+      <w:pPr>
+        <w:pStyle w:val="InitialBodyTextIndent"/>
+      </w:pPr>
+      <w:r>
+        <w:t>To drive learning more by “Technology­Driven Development”, I need to improve it more and more. I need to learn TDD and BDD for iPhone development, and maybe Windows Phone. I would like to try to add a QA engineer as a Test Coach (like an Agile Coach) from the start of the project. Furthermore, I’m trying the new learning approach named “</w:t>
+      </w:r>
+      <w:proofErr w:type="spellStart"/>
+      <w:r>
+        <w:t>Fail­Fast</w:t>
+      </w:r>
+      <w:proofErr w:type="spellEnd"/>
+      <w:r>
+        <w:t xml:space="preserve"> Approach”, invoking small failures intentionally to drive learning. Team members are able to cover intentional small failures by “Technology­Driven Development” and get more knowledge to </w:t>
+      </w:r>
+      <w:proofErr w:type="gramStart"/>
+      <w:r>
+        <w:t>proceed</w:t>
+      </w:r>
+      <w:proofErr w:type="gramEnd"/>
+      <w:r>
+        <w:t xml:space="preserve"> improvements.</w:t>
       </w:r>
     </w:p>
     <w:p>
@@ -5321,6 +6975,39 @@
     </w:p>
     <w:p>
       <w:pPr>
+        <w:pStyle w:val="InitialBodyText"/>
+        <w:rPr>
+          <w:highlight w:val="cyan"/>
+          <w:lang w:eastAsia="ja-JP"/>
+        </w:rPr>
+      </w:pPr>
+      <w:r>
+        <w:rPr>
+          <w:rFonts w:hint="eastAsia"/>
+          <w:highlight w:val="cyan"/>
+          <w:lang w:eastAsia="ja-JP"/>
+        </w:rPr>
+        <w:t>★</w:t>
+      </w:r>
+      <w:r>
+        <w:rPr>
+          <w:rFonts w:hint="eastAsia"/>
+          <w:highlight w:val="cyan"/>
+          <w:lang w:eastAsia="ja-JP"/>
+        </w:rPr>
+        <w:t>Act as coordinator, rather than mere workforce</w:t>
+      </w:r>
+      <w:r>
+        <w:rPr>
+          <w:rFonts w:hint="eastAsia"/>
+          <w:highlight w:val="cyan"/>
+          <w:lang w:eastAsia="ja-JP"/>
+        </w:rPr>
+        <w:t>.</w:t>
+      </w:r>
+    </w:p>
+    <w:p>
+      <w:pPr>
         <w:pStyle w:val="InitialBodyTextIndent"/>
         <w:ind w:firstLine="0"/>
         <w:rPr>
@@ -5330,55 +7017,20 @@
     </w:p>
     <w:p>
       <w:pPr>
-        <w:pStyle w:val="1"/>
-      </w:pPr>
-      <w:r>
-        <w:t>Conclusions</w:t>
-      </w:r>
-    </w:p>
-    <w:p>
-      <w:pPr>
         <w:pStyle w:val="InitialBodyTextIndent"/>
         <w:ind w:firstLine="0"/>
-      </w:pPr>
-      <w:r>
-        <w:t>I have described “Technology­Driven Development”, a learning mechanism by CI/CD, TDD, BDD, and a series of improvements. I have introduced a series of technical improvements valuable to all members and stakeholders. I gained the cooperation of members and stakeholders. These improvements also have a voluntary improving mechanism that is underpinned by automation.</w:t>
-      </w:r>
-    </w:p>
-    <w:p>
-      <w:pPr>
-        <w:pStyle w:val="InitialBodyTextIndent"/>
-      </w:pPr>
-      <w:r>
-        <w:t>Many agile apprentices tend to introduce agile processes and mindsets at first without any technical backbones and fail. Technical backbones like CI/CD and test automation enable to lead effective learning and elicit voluntary improvements from team members. “Technology­Driven Development” will be a good backbone to support and enhance agile processes and mindsets.</w:t>
-      </w:r>
-    </w:p>
-    <w:p>
-      <w:pPr>
-        <w:pStyle w:val="InitialBodyTextIndent"/>
-      </w:pPr>
-      <w:r>
-        <w:t xml:space="preserve">Our young team members released the Android and iPhone applications successfully. Other teams developing smartphone applications started to adopt my mechanism partially. Additionally, a lot of developers </w:t>
-      </w:r>
+        <w:rPr>
+          <w:lang w:eastAsia="ja-JP"/>
+        </w:rPr>
+      </w:pPr>
+    </w:p>
+    <w:p>
+      <w:pPr>
+        <w:pStyle w:val="1"/>
+      </w:pPr>
       <w:r>
         <w:lastRenderedPageBreak/>
-        <w:t>and managers in our company expressed considerable interest in “Technology­Driven Development” as the new learning model, regardless of what they produced.</w:t>
-      </w:r>
-    </w:p>
-    <w:p>
-      <w:pPr>
-        <w:pStyle w:val="InitialBodyTextIndent"/>
-      </w:pPr>
-      <w:r>
-        <w:t>I found that I was able to improve “Technology­Driven Development” more and more. I should learn TDD and BDD for iPhone development. Adding a QA engineer as a Test Coach from the start of the project will make tests more effective. Other learning approach like “</w:t>
-      </w:r>
-      <w:proofErr w:type="spellStart"/>
-      <w:r>
-        <w:t>Fail­Fast</w:t>
-      </w:r>
-      <w:proofErr w:type="spellEnd"/>
-      <w:r>
-        <w:t xml:space="preserve"> Approach” will lead the team’s growth. I intend to strengthen “Technology­Driven Development” thoroughly to strengthen the team members and company for a better world.</w:t>
+        <w:t>Conclusions</w:t>
       </w:r>
     </w:p>
     <w:p>
@@ -5386,36 +7038,52 @@
         <w:pStyle w:val="InitialBodyTextIndent"/>
         <w:ind w:firstLine="0"/>
       </w:pPr>
+      <w:r>
+        <w:t>I have described “Technology­Driven Development”, a learning mechanism by CI/CD, TDD, BDD, and a series of improvements. I have introduced a series of technical improvements valuable to all members and stakeholders. I gained the cooperation of members and stakeholders. These improvements also have a voluntary improving mechanism that is underpinned by automation.</w:t>
+      </w:r>
+    </w:p>
+    <w:p>
+      <w:pPr>
+        <w:pStyle w:val="InitialBodyTextIndent"/>
+      </w:pPr>
+      <w:r>
+        <w:t>Many agile apprentices tend to introduce agile processes and mindsets at first without any technical backbones and fail. Technical backbones like CI/CD and test automation enable to lead effective learning and elicit voluntary improvements from team members. “Technology­Driven Development” will be a good backbone to support and enhance agile processes and mindsets.</w:t>
+      </w:r>
+    </w:p>
+    <w:p>
+      <w:pPr>
+        <w:pStyle w:val="InitialBodyTextIndent"/>
+      </w:pPr>
+      <w:r>
+        <w:t>Our young team members released the Android and iPhone applications successfully. Other teams developing smartphone applications started to adopt my mechanism partially. Additionally, a lot of developers and managers in our company expressed considerable interest in “Technology­Driven Development” as the new learning model, regardless of what they produced.</w:t>
+      </w:r>
+    </w:p>
+    <w:p>
+      <w:pPr>
+        <w:pStyle w:val="InitialBodyTextIndent"/>
+      </w:pPr>
+      <w:r>
+        <w:t>I found that I was able to improve “Technology­Driven Development” more and more. I should learn TDD and BDD for iPhone development. Adding a QA engineer as a Test Coach from the start of the project will make tests more effective. Other learning approach like “</w:t>
+      </w:r>
+      <w:proofErr w:type="spellStart"/>
+      <w:r>
+        <w:t>Fail­Fast</w:t>
+      </w:r>
+      <w:proofErr w:type="spellEnd"/>
+      <w:r>
+        <w:t xml:space="preserve"> Approach” will lead the team’s growth. I intend to strengthen “Technology­Driven Development” thoroughly to strengthen the team members and company for a better world.</w:t>
+      </w:r>
     </w:p>
     <w:p>
       <w:pPr>
         <w:pStyle w:val="InitialBodyTextIndent"/>
         <w:ind w:firstLine="0"/>
-      </w:pPr>
-    </w:p>
-    <w:p>
-      <w:pPr>
-        <w:pStyle w:val="InitialBodyTextIndent"/>
-        <w:ind w:firstLine="0"/>
-      </w:pPr>
-    </w:p>
-    <w:p>
-      <w:pPr>
-        <w:pStyle w:val="InitialBodyTextIndent"/>
-        <w:ind w:firstLine="0"/>
-        <w:rPr>
-          <w:lang w:eastAsia="ja-JP"/>
-        </w:rPr>
-      </w:pPr>
-    </w:p>
-    <w:p>
-      <w:pPr>
-        <w:pStyle w:val="InitialBodyTextIndent"/>
-        <w:ind w:firstLine="0"/>
-        <w:rPr>
-          <w:lang w:eastAsia="ja-JP"/>
-        </w:rPr>
-      </w:pPr>
+        <w:rPr>
+          <w:lang w:eastAsia="ja-JP"/>
+        </w:rPr>
+      </w:pPr>
+      <w:bookmarkStart w:id="6" w:name="_GoBack"/>
+      <w:bookmarkEnd w:id="6"/>
     </w:p>
     <w:p>
       <w:pPr>
@@ -6294,36 +7962,6 @@
           <w:lang w:eastAsia="ja-JP"/>
         </w:rPr>
         <w:t>を使用。</w:t>
-      </w:r>
-    </w:p>
-  </w:comment>
-  <w:comment w:id="6" w:author="楽天株式会社" w:date="2014-04-27T11:30:00Z" w:initials="楽天株式会社">
-    <w:p>
-      <w:pPr>
-        <w:pStyle w:val="ae"/>
-        <w:rPr>
-          <w:lang w:eastAsia="ja-JP"/>
-        </w:rPr>
-      </w:pPr>
-      <w:r>
-        <w:rPr>
-          <w:rStyle w:val="ad"/>
-        </w:rPr>
-        <w:annotationRef/>
-      </w:r>
-      <w:r>
-        <w:rPr>
-          <w:rFonts w:hint="eastAsia"/>
-          <w:lang w:eastAsia="ja-JP"/>
-        </w:rPr>
-        <w:t>Android &amp; iOS</w:t>
-      </w:r>
-      <w:r>
-        <w:rPr>
-          <w:rFonts w:hint="eastAsia"/>
-          <w:lang w:eastAsia="ja-JP"/>
-        </w:rPr>
-        <w:t>を明言する</w:t>
       </w:r>
     </w:p>
   </w:comment>
@@ -6424,7 +8062,7 @@
             <w:sz w:val="16"/>
             <w:szCs w:val="16"/>
           </w:rPr>
-          <w:t>2</w:t>
+          <w:t>7</w:t>
         </w:r>
         <w:r>
           <w:rPr>
@@ -10818,7 +12456,7 @@
 </file>
 
 <file path=customXml/itemProps1.xml><?xml version="1.0" encoding="utf-8"?>
-<ds:datastoreItem xmlns:ds="http://schemas.openxmlformats.org/officeDocument/2006/customXml" ds:itemID="{2C5C5E92-2958-4ED1-A9C6-5BFB343DFFFB}">
+<ds:datastoreItem xmlns:ds="http://schemas.openxmlformats.org/officeDocument/2006/customXml" ds:itemID="{4A4F31AD-BEC8-4F5F-99D4-6EBAA7848FAC}">
   <ds:schemaRefs>
     <ds:schemaRef ds:uri="http://schemas.openxmlformats.org/officeDocument/2006/bibliography"/>
   </ds:schemaRefs>

</xml_diff>

<commit_message>
Added links to issues on GitHub
</commit_message>
<xml_diff>
--- a/TechnologyDrivenDevelopment.docx
+++ b/TechnologyDrivenDevelopment.docx
@@ -88,7 +88,21 @@
         <w:rPr>
           <w:szCs w:val="16"/>
         </w:rPr>
-        <w:t xml:space="preserve">I have leaded the new </w:t>
+        <w:t xml:space="preserve">I have leaded </w:t>
+      </w:r>
+      <w:r>
+        <w:rPr>
+          <w:rFonts w:hint="eastAsia"/>
+          <w:szCs w:val="16"/>
+          <w:lang w:eastAsia="ja-JP"/>
+        </w:rPr>
+        <w:t>a</w:t>
+      </w:r>
+      <w:r>
+        <w:rPr>
+          <w:szCs w:val="16"/>
+        </w:rPr>
+        <w:t xml:space="preserve"> new </w:t>
       </w:r>
       <w:r>
         <w:rPr>
@@ -229,7 +243,35 @@
         <w:rPr>
           <w:szCs w:val="16"/>
         </w:rPr>
-        <w:t xml:space="preserve"> base for developing new smartphone applications, but also as a driver of deve</w:t>
+        <w:t xml:space="preserve"> base</w:t>
+      </w:r>
+      <w:r>
+        <w:rPr>
+          <w:rFonts w:hint="eastAsia"/>
+          <w:szCs w:val="16"/>
+          <w:lang w:eastAsia="ja-JP"/>
+        </w:rPr>
+        <w:t>d</w:t>
+      </w:r>
+      <w:r>
+        <w:rPr>
+          <w:szCs w:val="16"/>
+        </w:rPr>
+        <w:t xml:space="preserve"> for developing new smartphone applications, but also as a driver </w:t>
+      </w:r>
+      <w:r>
+        <w:rPr>
+          <w:rFonts w:hint="eastAsia"/>
+          <w:szCs w:val="16"/>
+          <w:lang w:eastAsia="ja-JP"/>
+        </w:rPr>
+        <w:t>for</w:t>
+      </w:r>
+      <w:r>
+        <w:rPr>
+          <w:szCs w:val="16"/>
+        </w:rPr>
+        <w:t xml:space="preserve"> deve</w:t>
       </w:r>
       <w:r>
         <w:rPr>
@@ -357,12 +399,24 @@
           <w:szCs w:val="20"/>
         </w:rPr>
       </w:pPr>
+      <w:commentRangeStart w:id="2"/>
       <w:r>
         <w:rPr>
           <w:szCs w:val="20"/>
         </w:rPr>
         <w:t>Introduction</w:t>
       </w:r>
+      <w:commentRangeEnd w:id="2"/>
+      <w:r>
+        <w:rPr>
+          <w:rStyle w:val="ad"/>
+          <w:rFonts w:ascii="Times New Roman" w:eastAsiaTheme="minorEastAsia" w:hAnsi="Times New Roman"/>
+          <w:bCs w:val="0"/>
+          <w:caps w:val="0"/>
+          <w:lang w:eastAsia="en-US"/>
+        </w:rPr>
+        <w:commentReference w:id="2"/>
+      </w:r>
     </w:p>
     <w:p>
       <w:pPr>
@@ -600,7 +654,7 @@
       <w:r>
         <w:t xml:space="preserve"> one new project as </w:t>
       </w:r>
-      <w:commentRangeStart w:id="2"/>
+      <w:commentRangeStart w:id="3"/>
       <w:r>
         <w:rPr>
           <w:highlight w:val="yellow"/>
@@ -704,7 +758,7 @@
         </w:rPr>
         <w:t xml:space="preserve"> through working with them).</w:t>
       </w:r>
-      <w:commentRangeEnd w:id="2"/>
+      <w:commentRangeEnd w:id="3"/>
       <w:r>
         <w:rPr>
           <w:rStyle w:val="ad"/>
@@ -712,7 +766,7 @@
           <w:szCs w:val="20"/>
           <w:lang w:eastAsia="en-US"/>
         </w:rPr>
-        <w:commentReference w:id="2"/>
+        <w:commentReference w:id="3"/>
       </w:r>
       <w:r>
         <w:rPr>
@@ -1168,7 +1222,7 @@
       <w:r>
         <w:t xml:space="preserve">the </w:t>
       </w:r>
-      <w:commentRangeStart w:id="3"/>
+      <w:commentRangeStart w:id="4"/>
       <w:r>
         <w:t>“</w:t>
       </w:r>
@@ -1187,7 +1241,7 @@
       <w:r>
         <w:t>”</w:t>
       </w:r>
-      <w:commentRangeEnd w:id="3"/>
+      <w:commentRangeEnd w:id="4"/>
       <w:r>
         <w:rPr>
           <w:rStyle w:val="ad"/>
@@ -1195,7 +1249,7 @@
           <w:szCs w:val="20"/>
           <w:lang w:eastAsia="en-US"/>
         </w:rPr>
-        <w:commentReference w:id="3"/>
+        <w:commentReference w:id="4"/>
       </w:r>
       <w:r>
         <w:t>)</w:t>
@@ -1677,7 +1731,7 @@
           <w:lang w:eastAsia="ja-JP"/>
         </w:rPr>
       </w:pPr>
-      <w:commentRangeStart w:id="4"/>
+      <w:commentRangeStart w:id="5"/>
       <w:r>
         <w:rPr>
           <w:highlight w:val="yellow"/>
@@ -1838,7 +1892,7 @@
         </w:rPr>
         <w:t>.</w:t>
       </w:r>
-      <w:commentRangeEnd w:id="4"/>
+      <w:commentRangeEnd w:id="5"/>
       <w:r>
         <w:rPr>
           <w:rStyle w:val="ad"/>
@@ -1846,7 +1900,7 @@
           <w:szCs w:val="20"/>
           <w:lang w:eastAsia="en-US"/>
         </w:rPr>
-        <w:commentReference w:id="4"/>
+        <w:commentReference w:id="5"/>
       </w:r>
     </w:p>
     <w:p>
@@ -2161,12 +2215,24 @@
           <w:szCs w:val="20"/>
         </w:rPr>
       </w:pPr>
+      <w:commentRangeStart w:id="6"/>
       <w:r>
         <w:rPr>
           <w:szCs w:val="20"/>
           <w:lang w:eastAsia="ja-JP"/>
         </w:rPr>
         <w:t>The approach</w:t>
+      </w:r>
+      <w:commentRangeEnd w:id="6"/>
+      <w:r>
+        <w:rPr>
+          <w:rStyle w:val="ad"/>
+          <w:rFonts w:ascii="Times New Roman" w:hAnsi="Times New Roman" w:cs="Times New Roman"/>
+          <w:bCs w:val="0"/>
+          <w:iCs w:val="0"/>
+          <w:lang w:eastAsia="en-US"/>
+        </w:rPr>
+        <w:commentReference w:id="6"/>
       </w:r>
     </w:p>
     <w:p>
@@ -2303,6 +2369,8 @@
           <w:lang w:eastAsia="ja-JP"/>
         </w:rPr>
       </w:pPr>
+      <w:bookmarkStart w:id="7" w:name="_GoBack"/>
+      <w:bookmarkEnd w:id="7"/>
     </w:p>
     <w:p>
       <w:pPr>
@@ -3918,7 +3986,7 @@
                     </a:ln>
                     <a:extLst>
                       <a:ext uri="{FAA26D3D-D897-4be2-8F04-BA451C77F1D7}">
-                        <ma14:placeholderFlag xmlns:ma14="http://schemas.microsoft.com/office/mac/drawingml/2011/main" xmlns:w="http://schemas.openxmlformats.org/wordprocessingml/2006/main" xmlns:w10="urn:schemas-microsoft-com:office:word" xmlns:v="urn:schemas-microsoft-com:vml" xmlns:o="urn:schemas-microsoft-com:office:office" xmlns:mv="urn:schemas-microsoft-com:mac:vml" xmlns:mo="http://schemas.microsoft.com/office/mac/office/2008/main" xmlns=""/>
+                        <ma14:placeholderFlag xmlns="" xmlns:mo="http://schemas.microsoft.com/office/mac/office/2008/main" xmlns:mv="urn:schemas-microsoft-com:mac:vml" xmlns:o="urn:schemas-microsoft-com:office:office" xmlns:v="urn:schemas-microsoft-com:vml" xmlns:w10="urn:schemas-microsoft-com:office:word" xmlns:w="http://schemas.openxmlformats.org/wordprocessingml/2006/main" xmlns:ma14="http://schemas.microsoft.com/office/mac/drawingml/2011/main"/>
                       </a:ext>
                     </a:extLst>
                   </pic:spPr>
@@ -4307,6 +4375,7 @@
           <w:lang w:eastAsia="ja-JP"/>
         </w:rPr>
       </w:pPr>
+      <w:commentRangeStart w:id="8"/>
       <w:r>
         <w:rPr>
           <w:rFonts w:hint="eastAsia"/>
@@ -4536,6 +4605,15 @@
           <w:lang w:eastAsia="ja-JP"/>
         </w:rPr>
         <w:t xml:space="preserve"> It was really dire straits.</w:t>
+      </w:r>
+      <w:commentRangeEnd w:id="8"/>
+      <w:r>
+        <w:rPr>
+          <w:rStyle w:val="ad"/>
+          <w:rFonts w:ascii="Times New Roman" w:hAnsi="Times New Roman"/>
+          <w:lang w:eastAsia="en-US"/>
+        </w:rPr>
+        <w:commentReference w:id="8"/>
       </w:r>
     </w:p>
     <w:p>
@@ -5504,7 +5582,7 @@
                     </a:ln>
                     <a:extLst>
                       <a:ext uri="{FAA26D3D-D897-4be2-8F04-BA451C77F1D7}">
-                        <ma14:placeholderFlag xmlns:ma14="http://schemas.microsoft.com/office/mac/drawingml/2011/main" xmlns:w="http://schemas.openxmlformats.org/wordprocessingml/2006/main" xmlns:w10="urn:schemas-microsoft-com:office:word" xmlns:v="urn:schemas-microsoft-com:vml" xmlns:o="urn:schemas-microsoft-com:office:office" xmlns:mv="urn:schemas-microsoft-com:mac:vml" xmlns:mo="http://schemas.microsoft.com/office/mac/office/2008/main" xmlns=""/>
+                        <ma14:placeholderFlag xmlns="" xmlns:mo="http://schemas.microsoft.com/office/mac/office/2008/main" xmlns:mv="urn:schemas-microsoft-com:mac:vml" xmlns:o="urn:schemas-microsoft-com:office:office" xmlns:v="urn:schemas-microsoft-com:vml" xmlns:w10="urn:schemas-microsoft-com:office:word" xmlns:w="http://schemas.openxmlformats.org/wordprocessingml/2006/main" xmlns:ma14="http://schemas.microsoft.com/office/mac/drawingml/2011/main"/>
                       </a:ext>
                     </a:extLst>
                   </pic:spPr>
@@ -6758,23 +6836,7 @@
           <w:highlight w:val="yellow"/>
           <w:lang w:eastAsia="ja-JP"/>
         </w:rPr>
-        <w:t>●変更要求の多発、ユースケースレベルのバグの多発（学ぶ必要性）、</w:t>
-      </w:r>
-      <w:r>
-        <w:rPr>
-          <w:rFonts w:hint="eastAsia"/>
-          <w:highlight w:val="yellow"/>
-          <w:lang w:eastAsia="ja-JP"/>
-        </w:rPr>
-        <w:t>ユースケースレベル</w:t>
-      </w:r>
-      <w:r>
-        <w:rPr>
-          <w:rFonts w:hint="eastAsia"/>
-          <w:highlight w:val="yellow"/>
-          <w:lang w:eastAsia="ja-JP"/>
-        </w:rPr>
-        <w:t>のデグレを早期に検知する仕組みづくり</w:t>
+        <w:t>●変更要求の多発、ユースケースレベルのバグの多発（学ぶ必要性）、ユースケースレベルのデグレを早期に検知する仕組みづくり</w:t>
       </w:r>
     </w:p>
     <w:p>
@@ -6902,7 +6964,6 @@
       <w:pPr>
         <w:pStyle w:val="InitialBodyText"/>
         <w:rPr>
-          <w:rFonts w:hint="eastAsia"/>
           <w:lang w:eastAsia="ja-JP"/>
         </w:rPr>
       </w:pPr>
@@ -6956,7 +7017,6 @@
         <w:pStyle w:val="InitialBodyText"/>
         <w:ind w:firstLineChars="142" w:firstLine="284"/>
         <w:rPr>
-          <w:rFonts w:hint="eastAsia"/>
           <w:lang w:eastAsia="ja-JP"/>
         </w:rPr>
       </w:pPr>
@@ -6978,7 +7038,6 @@
       <w:pPr>
         <w:pStyle w:val="InitialBodyText"/>
         <w:rPr>
-          <w:rFonts w:hint="eastAsia"/>
           <w:lang w:eastAsia="ja-JP"/>
         </w:rPr>
       </w:pPr>
@@ -6987,7 +7046,6 @@
       <w:pPr>
         <w:pStyle w:val="InitialBodyText"/>
         <w:rPr>
-          <w:rFonts w:hint="eastAsia"/>
           <w:lang w:eastAsia="ja-JP"/>
         </w:rPr>
       </w:pPr>
@@ -6997,7 +7055,6 @@
         <w:pStyle w:val="InitialBodyText"/>
         <w:ind w:firstLineChars="142" w:firstLine="284"/>
         <w:rPr>
-          <w:rFonts w:hint="eastAsia"/>
           <w:lang w:eastAsia="ja-JP"/>
         </w:rPr>
       </w:pPr>
@@ -7029,7 +7086,6 @@
       <w:pPr>
         <w:pStyle w:val="InitialBodyText"/>
         <w:rPr>
-          <w:rFonts w:hint="eastAsia"/>
           <w:lang w:eastAsia="ja-JP"/>
         </w:rPr>
       </w:pPr>
@@ -7038,7 +7094,6 @@
       <w:pPr>
         <w:pStyle w:val="InitialBodyText"/>
         <w:rPr>
-          <w:rFonts w:hint="eastAsia"/>
           <w:lang w:eastAsia="ja-JP"/>
         </w:rPr>
       </w:pPr>
@@ -7428,7 +7483,6 @@
       <w:pPr>
         <w:pStyle w:val="InitialBodyText"/>
         <w:rPr>
-          <w:rFonts w:hint="eastAsia"/>
           <w:lang w:eastAsia="ja-JP"/>
         </w:rPr>
       </w:pPr>
@@ -7437,7 +7491,6 @@
       <w:pPr>
         <w:pStyle w:val="InitialBodyText"/>
         <w:rPr>
-          <w:rFonts w:hint="eastAsia"/>
           <w:lang w:eastAsia="ja-JP"/>
         </w:rPr>
       </w:pPr>
@@ -7446,7 +7499,6 @@
       <w:pPr>
         <w:pStyle w:val="InitialBodyText"/>
         <w:rPr>
-          <w:rFonts w:hint="eastAsia"/>
           <w:highlight w:val="cyan"/>
           <w:lang w:eastAsia="ja-JP"/>
         </w:rPr>
@@ -7479,7 +7531,6 @@
       <w:pPr>
         <w:pStyle w:val="InitialBodyText"/>
         <w:rPr>
-          <w:rFonts w:hint="eastAsia"/>
           <w:highlight w:val="cyan"/>
           <w:lang w:eastAsia="ja-JP"/>
         </w:rPr>
@@ -7505,7 +7556,6 @@
       <w:pPr>
         <w:pStyle w:val="InitialBodyText"/>
         <w:rPr>
-          <w:rFonts w:hint="eastAsia"/>
           <w:highlight w:val="cyan"/>
           <w:lang w:eastAsia="ja-JP"/>
         </w:rPr>
@@ -7538,7 +7588,7 @@
           <w:highlight w:val="cyan"/>
           <w:lang w:eastAsia="ja-JP"/>
         </w:rPr>
-        <w:t xml:space="preserve">t write any </w:t>
+        <w:t>t write any BDD test scenarios.</w:t>
       </w:r>
       <w:r>
         <w:rPr>
@@ -7546,15 +7596,23 @@
           <w:highlight w:val="cyan"/>
           <w:lang w:eastAsia="ja-JP"/>
         </w:rPr>
-        <w:t>BDD test scenarios</w:t>
-      </w:r>
+        <w:t xml:space="preserve"> We could not overcome testable requirement after handling tons of troubles later.</w:t>
+      </w:r>
+    </w:p>
+    <w:p>
+      <w:pPr>
+        <w:pStyle w:val="InitialBodyText"/>
+        <w:rPr>
+          <w:lang w:eastAsia="ja-JP"/>
+        </w:rPr>
+      </w:pPr>
       <w:r>
         <w:rPr>
           <w:rFonts w:hint="eastAsia"/>
           <w:highlight w:val="cyan"/>
           <w:lang w:eastAsia="ja-JP"/>
         </w:rPr>
-        <w:t>.</w:t>
+        <w:t xml:space="preserve">BDD led to more change requests. We also needed to limit </w:t>
       </w:r>
       <w:r>
         <w:rPr>
@@ -7562,47 +7620,29 @@
           <w:highlight w:val="cyan"/>
           <w:lang w:eastAsia="ja-JP"/>
         </w:rPr>
-        <w:t xml:space="preserve"> We could not overcome testable requirement after handling tons of troubles later.</w:t>
+        <w:t>their</w:t>
+      </w:r>
+      <w:r>
+        <w:rPr>
+          <w:rFonts w:hint="eastAsia"/>
+          <w:highlight w:val="cyan"/>
+          <w:lang w:eastAsia="ja-JP"/>
+        </w:rPr>
+        <w:t xml:space="preserve"> requests by other measure#</w:t>
       </w:r>
     </w:p>
     <w:p>
       <w:pPr>
         <w:pStyle w:val="InitialBodyText"/>
         <w:rPr>
-          <w:rFonts w:hint="eastAsia"/>
-          <w:lang w:eastAsia="ja-JP"/>
-        </w:rPr>
-      </w:pPr>
-      <w:r>
-        <w:rPr>
-          <w:rFonts w:hint="eastAsia"/>
-          <w:highlight w:val="cyan"/>
-          <w:lang w:eastAsia="ja-JP"/>
-        </w:rPr>
-        <w:t xml:space="preserve">BDD led to more change requests. We also needed to limit </w:t>
-      </w:r>
-      <w:r>
-        <w:rPr>
-          <w:rFonts w:hint="eastAsia"/>
-          <w:highlight w:val="cyan"/>
-          <w:lang w:eastAsia="ja-JP"/>
-        </w:rPr>
-        <w:t>their</w:t>
-      </w:r>
-      <w:r>
-        <w:rPr>
-          <w:rFonts w:hint="eastAsia"/>
-          <w:highlight w:val="cyan"/>
-          <w:lang w:eastAsia="ja-JP"/>
-        </w:rPr>
-        <w:t xml:space="preserve"> requests by other measure#</w:t>
-      </w:r>
+          <w:lang w:eastAsia="ja-JP"/>
+        </w:rPr>
+      </w:pPr>
     </w:p>
     <w:p>
       <w:pPr>
         <w:pStyle w:val="InitialBodyText"/>
         <w:rPr>
-          <w:rFonts w:hint="eastAsia"/>
           <w:lang w:eastAsia="ja-JP"/>
         </w:rPr>
       </w:pPr>
@@ -7611,18 +7651,6 @@
       <w:pPr>
         <w:pStyle w:val="InitialBodyText"/>
         <w:rPr>
-          <w:rFonts w:hint="eastAsia"/>
-          <w:lang w:eastAsia="ja-JP"/>
-        </w:rPr>
-      </w:pPr>
-      <w:bookmarkStart w:id="5" w:name="_GoBack"/>
-      <w:bookmarkEnd w:id="5"/>
-    </w:p>
-    <w:p>
-      <w:pPr>
-        <w:pStyle w:val="InitialBodyText"/>
-        <w:rPr>
-          <w:rFonts w:hint="eastAsia"/>
           <w:lang w:eastAsia="ja-JP"/>
         </w:rPr>
       </w:pPr>
@@ -8529,11 +8557,12 @@
       </w:r>
     </w:p>
   </w:comment>
-  <w:comment w:id="2" w:author="楽天株式会社" w:date="2014-04-29T00:21:00Z" w:initials="楽天株式会社">
+  <w:comment w:id="2" w:author="楽天株式会社" w:date="2014-04-29T17:04:00Z" w:initials="楽天株式会社">
     <w:p>
       <w:pPr>
         <w:pStyle w:val="ae"/>
         <w:rPr>
+          <w:rFonts w:hint="eastAsia"/>
           <w:lang w:eastAsia="ja-JP"/>
         </w:rPr>
       </w:pPr>
@@ -8548,13 +8577,14 @@
           <w:rFonts w:hint="eastAsia"/>
           <w:lang w:eastAsia="ja-JP"/>
         </w:rPr>
-        <w:t>#8</w:t>
+        <w:t>#12</w:t>
       </w:r>
     </w:p>
     <w:p>
       <w:pPr>
         <w:pStyle w:val="ae"/>
         <w:rPr>
+          <w:rFonts w:hint="eastAsia"/>
           <w:lang w:eastAsia="ja-JP"/>
         </w:rPr>
       </w:pPr>
@@ -8564,7 +8594,7 @@
             <w:rStyle w:val="a4"/>
             <w:lang w:eastAsia="ja-JP"/>
           </w:rPr>
-          <w:t>https://github.com/hageyahhoo/agile2014/issues/8</w:t>
+          <w:t>https://github.com/hageyahhoo/agile2014/pull/12</w:t>
         </w:r>
       </w:hyperlink>
     </w:p>
@@ -8572,45 +8602,20 @@
       <w:pPr>
         <w:pStyle w:val="ae"/>
         <w:rPr>
-          <w:lang w:eastAsia="ja-JP"/>
-        </w:rPr>
-      </w:pPr>
-      <w:r>
-        <w:rPr>
-          <w:rFonts w:hint="eastAsia"/>
-          <w:lang w:eastAsia="ja-JP"/>
-        </w:rPr>
-        <w:t xml:space="preserve">Clarified it to explain </w:t>
-      </w:r>
-      <w:r>
-        <w:rPr>
-          <w:lang w:eastAsia="ja-JP"/>
-        </w:rPr>
-        <w:t>“</w:t>
-      </w:r>
-      <w:r>
-        <w:rPr>
-          <w:rFonts w:hint="eastAsia"/>
-          <w:lang w:eastAsia="ja-JP"/>
-        </w:rPr>
-        <w:t>agile apprentices</w:t>
-      </w:r>
-      <w:r>
-        <w:rPr>
-          <w:lang w:eastAsia="ja-JP"/>
-        </w:rPr>
-        <w:t>”</w:t>
-      </w:r>
-      <w:r>
-        <w:rPr>
-          <w:rFonts w:hint="eastAsia"/>
-          <w:lang w:eastAsia="ja-JP"/>
-        </w:rPr>
-        <w:t xml:space="preserve"> later.</w:t>
+          <w:rFonts w:hint="eastAsia"/>
+          <w:lang w:eastAsia="ja-JP"/>
+        </w:rPr>
+      </w:pPr>
+      <w:r>
+        <w:rPr>
+          <w:rFonts w:hint="eastAsia"/>
+          <w:lang w:eastAsia="ja-JP"/>
+        </w:rPr>
+        <w:t>Already adapted the ACM structure.</w:t>
       </w:r>
     </w:p>
   </w:comment>
-  <w:comment w:id="3" w:author="楽天株式会社" w:date="2014-04-29T00:10:00Z" w:initials="楽天株式会社">
+  <w:comment w:id="3" w:author="楽天株式会社" w:date="2014-04-29T00:21:00Z" w:initials="楽天株式会社">
     <w:p>
       <w:pPr>
         <w:pStyle w:val="ae"/>
@@ -8661,6 +8666,87 @@
           <w:rFonts w:hint="eastAsia"/>
           <w:lang w:eastAsia="ja-JP"/>
         </w:rPr>
+        <w:t xml:space="preserve">Clarified it to explain </w:t>
+      </w:r>
+      <w:r>
+        <w:rPr>
+          <w:lang w:eastAsia="ja-JP"/>
+        </w:rPr>
+        <w:t>“</w:t>
+      </w:r>
+      <w:r>
+        <w:rPr>
+          <w:rFonts w:hint="eastAsia"/>
+          <w:lang w:eastAsia="ja-JP"/>
+        </w:rPr>
+        <w:t>agile apprentices</w:t>
+      </w:r>
+      <w:r>
+        <w:rPr>
+          <w:lang w:eastAsia="ja-JP"/>
+        </w:rPr>
+        <w:t>”</w:t>
+      </w:r>
+      <w:r>
+        <w:rPr>
+          <w:rFonts w:hint="eastAsia"/>
+          <w:lang w:eastAsia="ja-JP"/>
+        </w:rPr>
+        <w:t xml:space="preserve"> later.</w:t>
+      </w:r>
+    </w:p>
+  </w:comment>
+  <w:comment w:id="4" w:author="楽天株式会社" w:date="2014-04-29T00:10:00Z" w:initials="楽天株式会社">
+    <w:p>
+      <w:pPr>
+        <w:pStyle w:val="ae"/>
+        <w:rPr>
+          <w:lang w:eastAsia="ja-JP"/>
+        </w:rPr>
+      </w:pPr>
+      <w:r>
+        <w:rPr>
+          <w:rStyle w:val="ad"/>
+        </w:rPr>
+        <w:annotationRef/>
+      </w:r>
+      <w:r>
+        <w:rPr>
+          <w:rFonts w:hint="eastAsia"/>
+          <w:lang w:eastAsia="ja-JP"/>
+        </w:rPr>
+        <w:t>#8</w:t>
+      </w:r>
+    </w:p>
+    <w:p>
+      <w:pPr>
+        <w:pStyle w:val="ae"/>
+        <w:rPr>
+          <w:lang w:eastAsia="ja-JP"/>
+        </w:rPr>
+      </w:pPr>
+      <w:hyperlink r:id="rId5" w:history="1">
+        <w:r>
+          <w:rPr>
+            <w:rStyle w:val="a4"/>
+            <w:lang w:eastAsia="ja-JP"/>
+          </w:rPr>
+          <w:t>https://github.com/hageyahhoo/agile2014/issues/8</w:t>
+        </w:r>
+      </w:hyperlink>
+    </w:p>
+    <w:p>
+      <w:pPr>
+        <w:pStyle w:val="ae"/>
+        <w:rPr>
+          <w:lang w:eastAsia="ja-JP"/>
+        </w:rPr>
+      </w:pPr>
+      <w:r>
+        <w:rPr>
+          <w:rFonts w:hint="eastAsia"/>
+          <w:lang w:eastAsia="ja-JP"/>
+        </w:rPr>
         <w:t xml:space="preserve">Clarified the meaning of </w:t>
       </w:r>
       <w:r>
@@ -8691,7 +8777,7 @@
       </w:r>
     </w:p>
   </w:comment>
-  <w:comment w:id="4" w:author="楽天株式会社" w:date="2014-04-29T00:42:00Z" w:initials="楽天株式会社">
+  <w:comment w:id="5" w:author="楽天株式会社" w:date="2014-04-29T00:42:00Z" w:initials="楽天株式会社">
     <w:p>
       <w:pPr>
         <w:pStyle w:val="ae"/>
@@ -8720,7 +8806,7 @@
           <w:lang w:eastAsia="ja-JP"/>
         </w:rPr>
       </w:pPr>
-      <w:hyperlink r:id="rId5" w:history="1">
+      <w:hyperlink r:id="rId6" w:history="1">
         <w:r>
           <w:rPr>
             <w:rStyle w:val="a4"/>
@@ -8743,6 +8829,135 @@
           <w:lang w:eastAsia="ja-JP"/>
         </w:rPr>
         <w:t>Clarified that BA is both member and stakeholder.</w:t>
+      </w:r>
+    </w:p>
+  </w:comment>
+  <w:comment w:id="6" w:author="楽天株式会社" w:date="2014-04-29T17:41:00Z" w:initials="楽天株式会社">
+    <w:p>
+      <w:pPr>
+        <w:pStyle w:val="ae"/>
+        <w:rPr>
+          <w:rFonts w:hint="eastAsia"/>
+          <w:lang w:eastAsia="ja-JP"/>
+        </w:rPr>
+      </w:pPr>
+      <w:r>
+        <w:rPr>
+          <w:rStyle w:val="ad"/>
+        </w:rPr>
+        <w:annotationRef/>
+      </w:r>
+      <w:r>
+        <w:rPr>
+          <w:rFonts w:hint="eastAsia"/>
+          <w:lang w:eastAsia="ja-JP"/>
+        </w:rPr>
+        <w:t>#7</w:t>
+      </w:r>
+    </w:p>
+    <w:p>
+      <w:pPr>
+        <w:pStyle w:val="ae"/>
+        <w:rPr>
+          <w:rFonts w:hint="eastAsia"/>
+          <w:lang w:eastAsia="ja-JP"/>
+        </w:rPr>
+      </w:pPr>
+      <w:hyperlink r:id="rId7" w:history="1">
+        <w:r>
+          <w:rPr>
+            <w:rStyle w:val="a4"/>
+            <w:lang w:eastAsia="ja-JP"/>
+          </w:rPr>
+          <w:t>https://github.com/hageyahhoo/agile2014/issues/7</w:t>
+        </w:r>
+      </w:hyperlink>
+    </w:p>
+    <w:p>
+      <w:pPr>
+        <w:pStyle w:val="ae"/>
+        <w:rPr>
+          <w:rFonts w:hint="eastAsia"/>
+          <w:lang w:eastAsia="ja-JP"/>
+        </w:rPr>
+      </w:pPr>
+      <w:r>
+        <w:rPr>
+          <w:rFonts w:hint="eastAsia"/>
+          <w:lang w:eastAsia="ja-JP"/>
+        </w:rPr>
+        <w:t>Clarified the 3 meaning of Technology-Driven Development.</w:t>
+      </w:r>
+    </w:p>
+  </w:comment>
+  <w:comment w:id="8" w:author="楽天株式会社" w:date="2014-04-29T17:40:00Z" w:initials="楽天株式会社">
+    <w:p>
+      <w:pPr>
+        <w:pStyle w:val="ae"/>
+        <w:rPr>
+          <w:rFonts w:hint="eastAsia"/>
+          <w:lang w:eastAsia="ja-JP"/>
+        </w:rPr>
+      </w:pPr>
+      <w:r>
+        <w:rPr>
+          <w:rStyle w:val="ad"/>
+        </w:rPr>
+        <w:annotationRef/>
+      </w:r>
+      <w:r>
+        <w:rPr>
+          <w:rFonts w:hint="eastAsia"/>
+          <w:lang w:eastAsia="ja-JP"/>
+        </w:rPr>
+        <w:t>#11</w:t>
+      </w:r>
+    </w:p>
+    <w:p>
+      <w:pPr>
+        <w:pStyle w:val="ae"/>
+        <w:rPr>
+          <w:rFonts w:hint="eastAsia"/>
+          <w:lang w:eastAsia="ja-JP"/>
+        </w:rPr>
+      </w:pPr>
+      <w:hyperlink r:id="rId8" w:history="1">
+        <w:r>
+          <w:rPr>
+            <w:rStyle w:val="a4"/>
+            <w:lang w:eastAsia="ja-JP"/>
+          </w:rPr>
+          <w:t>https://github.com/hageyahhoo/agile2014/issues/11</w:t>
+        </w:r>
+      </w:hyperlink>
+    </w:p>
+    <w:p>
+      <w:pPr>
+        <w:pStyle w:val="ae"/>
+        <w:rPr>
+          <w:rFonts w:hint="eastAsia"/>
+          <w:lang w:eastAsia="ja-JP"/>
+        </w:rPr>
+      </w:pPr>
+      <w:r>
+        <w:rPr>
+          <w:rFonts w:hint="eastAsia"/>
+          <w:lang w:eastAsia="ja-JP"/>
+        </w:rPr>
+        <w:t>Adding Rebecca-san</w:t>
+      </w:r>
+      <w:r>
+        <w:rPr>
+          <w:lang w:eastAsia="ja-JP"/>
+        </w:rPr>
+        <w:t>’</w:t>
+      </w:r>
+      <w:r>
+        <w:rPr>
+          <w:rFonts w:hint="eastAsia"/>
+          <w:lang w:eastAsia="ja-JP"/>
+        </w:rPr>
+        <w:t>s advice like this.</w:t>
       </w:r>
     </w:p>
   </w:comment>
@@ -8843,7 +9058,7 @@
             <w:sz w:val="16"/>
             <w:szCs w:val="16"/>
           </w:rPr>
-          <w:t>5</w:t>
+          <w:t>2</w:t>
         </w:r>
         <w:r>
           <w:rPr>
@@ -13237,7 +13452,7 @@
 </file>
 
 <file path=customXml/itemProps1.xml><?xml version="1.0" encoding="utf-8"?>
-<ds:datastoreItem xmlns:ds="http://schemas.openxmlformats.org/officeDocument/2006/customXml" ds:itemID="{648E74D8-B541-472B-8923-49D00FAB4332}">
+<ds:datastoreItem xmlns:ds="http://schemas.openxmlformats.org/officeDocument/2006/customXml" ds:itemID="{BDF4E8F2-B4CA-4151-AC8B-E18A5040E3A5}">
   <ds:schemaRefs>
     <ds:schemaRef ds:uri="http://schemas.openxmlformats.org/officeDocument/2006/bibliography"/>
   </ds:schemaRefs>

</xml_diff>

<commit_message>
Changed the owner of comments
</commit_message>
<xml_diff>
--- a/TechnologyDrivenDevelopment.docx
+++ b/TechnologyDrivenDevelopment.docx
@@ -164,8 +164,7 @@
       <w:r>
         <w:rPr>
           <w:rStyle w:val="ad"/>
-          <w:sz w:val="16"/>
-          <w:szCs w:val="16"/>
+          <w:rFonts w:ascii="Times New Roman" w:hAnsi="Times New Roman"/>
         </w:rPr>
         <w:commentReference w:id="0"/>
       </w:r>
@@ -344,8 +343,7 @@
       <w:r>
         <w:rPr>
           <w:rStyle w:val="ad"/>
-          <w:sz w:val="16"/>
-          <w:szCs w:val="16"/>
+          <w:rFonts w:ascii="Times New Roman" w:hAnsi="Times New Roman"/>
         </w:rPr>
         <w:commentReference w:id="1"/>
       </w:r>
@@ -762,8 +760,7 @@
       <w:r>
         <w:rPr>
           <w:rStyle w:val="ad"/>
-          <w:sz w:val="20"/>
-          <w:szCs w:val="20"/>
+          <w:rFonts w:ascii="Times New Roman" w:hAnsi="Times New Roman"/>
           <w:lang w:eastAsia="en-US"/>
         </w:rPr>
         <w:commentReference w:id="3"/>
@@ -1177,6 +1174,7 @@
           <w:lang w:eastAsia="ja-JP"/>
         </w:rPr>
       </w:pPr>
+      <w:commentRangeStart w:id="4"/>
       <w:r>
         <w:rPr>
           <w:lang w:eastAsia="ja-JP"/>
@@ -1208,51 +1206,16 @@
         <w:rPr>
           <w:lang w:eastAsia="ja-JP"/>
         </w:rPr>
-        <w:t xml:space="preserve">then </w:t>
-      </w:r>
-      <w:r>
-        <w:t xml:space="preserve">(hereinafter called </w:t>
-      </w:r>
-      <w:r>
-        <w:rPr>
-          <w:lang w:eastAsia="ja-JP"/>
-        </w:rPr>
-        <w:t xml:space="preserve">them </w:t>
-      </w:r>
-      <w:r>
-        <w:t xml:space="preserve">the </w:t>
-      </w:r>
-      <w:commentRangeStart w:id="4"/>
-      <w:r>
-        <w:t>“</w:t>
-      </w:r>
-      <w:r>
-        <w:rPr>
-          <w:lang w:eastAsia="ja-JP"/>
-        </w:rPr>
-        <w:t>a</w:t>
-      </w:r>
-      <w:r>
-        <w:rPr>
-          <w:lang w:eastAsia="ja-JP"/>
-        </w:rPr>
-        <w:t>gile apprentices</w:t>
-      </w:r>
-      <w:r>
-        <w:t>”</w:t>
+        <w:t>then</w:t>
       </w:r>
       <w:commentRangeEnd w:id="4"/>
       <w:r>
         <w:rPr>
           <w:rStyle w:val="ad"/>
-          <w:sz w:val="20"/>
-          <w:szCs w:val="20"/>
+          <w:rFonts w:ascii="Times New Roman" w:hAnsi="Times New Roman"/>
           <w:lang w:eastAsia="en-US"/>
         </w:rPr>
         <w:commentReference w:id="4"/>
-      </w:r>
-      <w:r>
-        <w:t>)</w:t>
       </w:r>
       <w:r>
         <w:rPr>
@@ -1896,8 +1859,7 @@
       <w:r>
         <w:rPr>
           <w:rStyle w:val="ad"/>
-          <w:sz w:val="20"/>
-          <w:szCs w:val="20"/>
+          <w:rFonts w:ascii="Times New Roman" w:hAnsi="Times New Roman"/>
           <w:lang w:eastAsia="en-US"/>
         </w:rPr>
         <w:commentReference w:id="5"/>
@@ -2369,8 +2331,6 @@
           <w:lang w:eastAsia="ja-JP"/>
         </w:rPr>
       </w:pPr>
-      <w:bookmarkStart w:id="7" w:name="_GoBack"/>
-      <w:bookmarkEnd w:id="7"/>
     </w:p>
     <w:p>
       <w:pPr>
@@ -3986,7 +3946,7 @@
                     </a:ln>
                     <a:extLst>
                       <a:ext uri="{FAA26D3D-D897-4be2-8F04-BA451C77F1D7}">
-                        <ma14:placeholderFlag xmlns="" xmlns:mo="http://schemas.microsoft.com/office/mac/office/2008/main" xmlns:mv="urn:schemas-microsoft-com:mac:vml" xmlns:o="urn:schemas-microsoft-com:office:office" xmlns:v="urn:schemas-microsoft-com:vml" xmlns:w10="urn:schemas-microsoft-com:office:word" xmlns:w="http://schemas.openxmlformats.org/wordprocessingml/2006/main" xmlns:ma14="http://schemas.microsoft.com/office/mac/drawingml/2011/main"/>
+                        <ma14:placeholderFlag xmlns:ma14="http://schemas.microsoft.com/office/mac/drawingml/2011/main" xmlns:w="http://schemas.openxmlformats.org/wordprocessingml/2006/main" xmlns:w10="urn:schemas-microsoft-com:office:word" xmlns:v="urn:schemas-microsoft-com:vml" xmlns:o="urn:schemas-microsoft-com:office:office" xmlns:mv="urn:schemas-microsoft-com:mac:vml" xmlns:mo="http://schemas.microsoft.com/office/mac/office/2008/main" xmlns=""/>
                       </a:ext>
                     </a:extLst>
                   </pic:spPr>
@@ -4375,7 +4335,7 @@
           <w:lang w:eastAsia="ja-JP"/>
         </w:rPr>
       </w:pPr>
-      <w:commentRangeStart w:id="8"/>
+      <w:commentRangeStart w:id="7"/>
       <w:r>
         <w:rPr>
           <w:rFonts w:hint="eastAsia"/>
@@ -4606,14 +4566,14 @@
         </w:rPr>
         <w:t xml:space="preserve"> It was really dire straits.</w:t>
       </w:r>
-      <w:commentRangeEnd w:id="8"/>
+      <w:commentRangeEnd w:id="7"/>
       <w:r>
         <w:rPr>
           <w:rStyle w:val="ad"/>
           <w:rFonts w:ascii="Times New Roman" w:hAnsi="Times New Roman"/>
           <w:lang w:eastAsia="en-US"/>
         </w:rPr>
-        <w:commentReference w:id="8"/>
+        <w:commentReference w:id="7"/>
       </w:r>
     </w:p>
     <w:p>
@@ -5582,7 +5542,7 @@
                     </a:ln>
                     <a:extLst>
                       <a:ext uri="{FAA26D3D-D897-4be2-8F04-BA451C77F1D7}">
-                        <ma14:placeholderFlag xmlns="" xmlns:mo="http://schemas.microsoft.com/office/mac/office/2008/main" xmlns:mv="urn:schemas-microsoft-com:mac:vml" xmlns:o="urn:schemas-microsoft-com:office:office" xmlns:v="urn:schemas-microsoft-com:vml" xmlns:w10="urn:schemas-microsoft-com:office:word" xmlns:w="http://schemas.openxmlformats.org/wordprocessingml/2006/main" xmlns:ma14="http://schemas.microsoft.com/office/mac/drawingml/2011/main"/>
+                        <ma14:placeholderFlag xmlns:ma14="http://schemas.microsoft.com/office/mac/drawingml/2011/main" xmlns:w="http://schemas.openxmlformats.org/wordprocessingml/2006/main" xmlns:w10="urn:schemas-microsoft-com:office:word" xmlns:v="urn:schemas-microsoft-com:vml" xmlns:o="urn:schemas-microsoft-com:office:office" xmlns:mv="urn:schemas-microsoft-com:mac:vml" xmlns:mo="http://schemas.microsoft.com/office/mac/office/2008/main" xmlns=""/>
                       </a:ext>
                     </a:extLst>
                   </pic:spPr>
@@ -6694,6 +6654,7 @@
           <w:lang w:eastAsia="ja-JP"/>
         </w:rPr>
       </w:pPr>
+      <w:commentRangeStart w:id="8"/>
       <w:r>
         <w:rPr>
           <w:szCs w:val="20"/>
@@ -6747,6 +6708,17 @@
         </w:rPr>
         <w:t>roject</w:t>
       </w:r>
+      <w:commentRangeEnd w:id="8"/>
+      <w:r>
+        <w:rPr>
+          <w:rStyle w:val="ad"/>
+          <w:rFonts w:ascii="Times New Roman" w:eastAsiaTheme="minorEastAsia" w:hAnsi="Times New Roman"/>
+          <w:bCs w:val="0"/>
+          <w:caps w:val="0"/>
+          <w:lang w:eastAsia="en-US"/>
+        </w:rPr>
+        <w:commentReference w:id="8"/>
+      </w:r>
     </w:p>
     <w:p>
       <w:pPr>
@@ -6826,14 +6798,14 @@
       <w:pPr>
         <w:pStyle w:val="InitialBodyText"/>
         <w:rPr>
-          <w:highlight w:val="yellow"/>
-          <w:lang w:eastAsia="ja-JP"/>
-        </w:rPr>
-      </w:pPr>
-      <w:r>
-        <w:rPr>
-          <w:rFonts w:hint="eastAsia"/>
-          <w:highlight w:val="yellow"/>
+          <w:highlight w:val="green"/>
+          <w:lang w:eastAsia="ja-JP"/>
+        </w:rPr>
+      </w:pPr>
+      <w:r>
+        <w:rPr>
+          <w:rFonts w:hint="eastAsia"/>
+          <w:highlight w:val="green"/>
           <w:lang w:eastAsia="ja-JP"/>
         </w:rPr>
         <w:t>●変更要求の多発、ユースケースレベルのバグの多発（学ぶ必要性）、ユースケースレベルのデグレを早期に検知する仕組みづくり</w:t>
@@ -6853,7 +6825,15 @@
           <w:highlight w:val="green"/>
           <w:lang w:eastAsia="ja-JP"/>
         </w:rPr>
-        <w:t>Streamlining development led to tons of change requests from business analyst, designers and stakeholders.</w:t>
+        <w:t>Streamlining development led to t</w:t>
+      </w:r>
+      <w:r>
+        <w:rPr>
+          <w:rFonts w:hint="eastAsia"/>
+          <w:highlight w:val="green"/>
+          <w:lang w:eastAsia="ja-JP"/>
+        </w:rPr>
+        <w:t>ons of change requests from business analyst, designers and stakeholders.</w:t>
       </w:r>
     </w:p>
     <w:p>
@@ -6914,7 +6894,7 @@
       <w:pPr>
         <w:pStyle w:val="InitialBodyText"/>
         <w:rPr>
-          <w:highlight w:val="yellow"/>
+          <w:highlight w:val="green"/>
           <w:lang w:eastAsia="ja-JP"/>
         </w:rPr>
       </w:pPr>
@@ -6923,42 +6903,16 @@
       <w:pPr>
         <w:pStyle w:val="InitialBodyText"/>
         <w:rPr>
+          <w:lang w:eastAsia="ja-JP"/>
+        </w:rPr>
+      </w:pPr>
+      <w:r>
+        <w:rPr>
           <w:highlight w:val="green"/>
           <w:lang w:eastAsia="ja-JP"/>
         </w:rPr>
-      </w:pPr>
-    </w:p>
-    <w:p>
-      <w:pPr>
-        <w:pStyle w:val="InitialBodyText"/>
-        <w:rPr>
-          <w:highlight w:val="green"/>
-          <w:lang w:eastAsia="ja-JP"/>
-        </w:rPr>
-      </w:pPr>
-    </w:p>
-    <w:p>
-      <w:pPr>
-        <w:pStyle w:val="InitialBodyText"/>
-        <w:rPr>
-          <w:lang w:eastAsia="ja-JP"/>
-        </w:rPr>
-      </w:pPr>
-      <w:r>
-        <w:rPr>
-          <w:highlight w:val="green"/>
-          <w:lang w:eastAsia="ja-JP"/>
-        </w:rPr>
         <w:t>These requests increased usecase-level bugs more. We had needed the discipline to restrain change requests, the domain knowledge to develop software more properly, and the measure to make usecase-level tests easier. So I adapted BDD to solve these challenges simultaneously in a hurry.</w:t>
       </w:r>
-    </w:p>
-    <w:p>
-      <w:pPr>
-        <w:pStyle w:val="InitialBodyText"/>
-        <w:rPr>
-          <w:lang w:eastAsia="ja-JP"/>
-        </w:rPr>
-      </w:pPr>
     </w:p>
     <w:p>
       <w:pPr>
@@ -7842,19 +7796,19 @@
         <w:pStyle w:val="InitialBodyTextIndent"/>
       </w:pPr>
       <w:r>
-        <w:t xml:space="preserve">The first problem I faced with is that I was not able to implement TDD and BDD for iPhone development. I implemented CI/CD for iPhone, though, I was not able to implement TDD and BDD due to lack of coaching </w:t>
+        <w:t>The first problem I faced with is that I was not able to implement TDD and BDD for iPhone development. I implemented CI/CD for iPhone, though, I was not able to implement TDD and BDD due to lack of coaching resource and Mac PC. Distributed location also made it difficult to implement test automation and collaborate via tests.</w:t>
+      </w:r>
+    </w:p>
+    <w:p>
+      <w:pPr>
+        <w:pStyle w:val="InitialBodyTextIndent"/>
+      </w:pPr>
+      <w:r>
+        <w:t xml:space="preserve">The second problem is that most of team members did not have sufficient knowledge of quality assurance. Most of them were young and immature. They did not have any experiences of the “big project”. It was their </w:t>
       </w:r>
       <w:r>
         <w:lastRenderedPageBreak/>
-        <w:t>resource and Mac PC. Distributed location also made it difficult to implement test automation and collaborate via tests.</w:t>
-      </w:r>
-    </w:p>
-    <w:p>
-      <w:pPr>
-        <w:pStyle w:val="InitialBodyTextIndent"/>
-      </w:pPr>
-      <w:r>
-        <w:t>The second problem is that most of team members did not have sufficient knowledge of quality assurance. Most of them were young and immature. They did not have any experiences of the “big project”. It was their first time to do quality assurance. I implemented test automation mechanism, though, I should also teach them more about the quality assurance’s point of view.</w:t>
+        <w:t>first time to do quality assurance. I implemented test automation mechanism, though, I should also teach them more about the quality assurance’s point of view.</w:t>
       </w:r>
     </w:p>
     <w:p>
@@ -7962,8 +7916,44 @@
       <w:pPr>
         <w:pStyle w:val="InitialBodyTextIndent"/>
       </w:pPr>
-      <w:r>
-        <w:t>Many agile apprentices tend to introduce agile processes and mindsets at first without any technical backbones and fail. Technical backbones like CI/CD and test automation enable to lead effective learning and elicit voluntary improvements from team members. “Technology­Driven Development” will be a good backbone to support and enhance agile processes and mindsets.</w:t>
+      <w:commentRangeStart w:id="9"/>
+      <w:r>
+        <w:rPr>
+          <w:rFonts w:hint="eastAsia"/>
+          <w:lang w:eastAsia="ja-JP"/>
+        </w:rPr>
+        <w:t xml:space="preserve">A number of people who does not have </w:t>
+      </w:r>
+      <w:r>
+        <w:t xml:space="preserve">any experiences of </w:t>
+      </w:r>
+      <w:r>
+        <w:rPr>
+          <w:lang w:eastAsia="ja-JP"/>
+        </w:rPr>
+        <w:t>a</w:t>
+      </w:r>
+      <w:r>
+        <w:t>gile</w:t>
+      </w:r>
+      <w:commentRangeEnd w:id="9"/>
+      <w:r>
+        <w:rPr>
+          <w:rStyle w:val="ad"/>
+          <w:rFonts w:ascii="Times New Roman" w:hAnsi="Times New Roman"/>
+          <w:lang w:eastAsia="en-US"/>
+        </w:rPr>
+        <w:commentReference w:id="9"/>
+      </w:r>
+      <w:r>
+        <w:rPr>
+          <w:rFonts w:hint="eastAsia"/>
+          <w:lang w:eastAsia="ja-JP"/>
+        </w:rPr>
+        <w:t xml:space="preserve"> </w:t>
+      </w:r>
+      <w:r>
+        <w:t>tend to introduce agile processes and mindsets at first without any technical backbones and fail. Technical backbones like CI/CD and test automation enable to lead effective learning and elicit voluntary improvements from team members. “Technology­Driven Development” will be a good backbone to support and enhance agile processes and mindsets.</w:t>
       </w:r>
     </w:p>
     <w:p>
@@ -8349,7 +8339,6 @@
         <w:pStyle w:val="References"/>
       </w:pPr>
       <w:r>
-        <w:lastRenderedPageBreak/>
         <w:t>[13]  Testflightapp</w:t>
       </w:r>
       <w:r>
@@ -8384,6 +8373,8 @@
           <w:lang w:eastAsia="ja-JP"/>
         </w:rPr>
       </w:pPr>
+      <w:bookmarkStart w:id="10" w:name="_GoBack"/>
+      <w:bookmarkEnd w:id="10"/>
     </w:p>
     <w:sectPr>
       <w:footerReference w:type="default" r:id="rId13"/>
@@ -8400,7 +8391,7 @@
 
 <file path=word/comments.xml><?xml version="1.0" encoding="utf-8"?>
 <w:comments xmlns:wpc="http://schemas.microsoft.com/office/word/2010/wordprocessingCanvas" xmlns:mc="http://schemas.openxmlformats.org/markup-compatibility/2006" xmlns:o="urn:schemas-microsoft-com:office:office" xmlns:r="http://schemas.openxmlformats.org/officeDocument/2006/relationships" xmlns:m="http://schemas.openxmlformats.org/officeDocument/2006/math" xmlns:v="urn:schemas-microsoft-com:vml" xmlns:wp14="http://schemas.microsoft.com/office/word/2010/wordprocessingDrawing" xmlns:wp="http://schemas.openxmlformats.org/drawingml/2006/wordprocessingDrawing" xmlns:w10="urn:schemas-microsoft-com:office:word" xmlns:w="http://schemas.openxmlformats.org/wordprocessingml/2006/main" xmlns:w14="http://schemas.microsoft.com/office/word/2010/wordml" xmlns:wpg="http://schemas.microsoft.com/office/word/2010/wordprocessingGroup" xmlns:wpi="http://schemas.microsoft.com/office/word/2010/wordprocessingInk" xmlns:wne="http://schemas.microsoft.com/office/word/2006/wordml" xmlns:wps="http://schemas.microsoft.com/office/word/2010/wordprocessingShape" mc:Ignorable="w14 wp14">
-  <w:comment w:id="0" w:author="楽天株式会社" w:date="2014-04-29T00:15:00Z" w:initials="楽天株式会社">
+  <w:comment w:id="0" w:author="Hiroyuki Ito (The Hiro)" w:date="2014-04-29T17:47:00Z" w:initials="TheHiro">
     <w:p>
       <w:pPr>
         <w:pStyle w:val="ae"/>
@@ -8442,9 +8433,6 @@
     <w:p>
       <w:pPr>
         <w:pStyle w:val="ae"/>
-        <w:rPr>
-          <w:lang w:eastAsia="ja-JP"/>
-        </w:rPr>
       </w:pPr>
       <w:r>
         <w:rPr>
@@ -8477,18 +8465,11 @@
           <w:rFonts w:hint="eastAsia"/>
           <w:lang w:eastAsia="ja-JP"/>
         </w:rPr>
-        <w:t xml:space="preserve"> later</w:t>
-      </w:r>
-      <w:r>
-        <w:rPr>
-          <w:rFonts w:hint="eastAsia"/>
-          <w:lang w:eastAsia="ja-JP"/>
-        </w:rPr>
-        <w:t xml:space="preserve"> to clarify it.</w:t>
+        <w:t xml:space="preserve"> later to clarify it.</w:t>
       </w:r>
     </w:p>
   </w:comment>
-  <w:comment w:id="1" w:author="楽天株式会社" w:date="2014-04-29T00:23:00Z" w:initials="楽天株式会社">
+  <w:comment w:id="1" w:author="Hiroyuki Ito (The Hiro)" w:date="2014-04-29T17:48:00Z" w:initials="TheHiro">
     <w:p>
       <w:pPr>
         <w:pStyle w:val="ae"/>
@@ -8530,39 +8511,21 @@
     <w:p>
       <w:pPr>
         <w:pStyle w:val="ae"/>
-        <w:rPr>
-          <w:lang w:eastAsia="ja-JP"/>
-        </w:rPr>
-      </w:pPr>
-      <w:r>
-        <w:rPr>
-          <w:rFonts w:hint="eastAsia"/>
-          <w:lang w:eastAsia="ja-JP"/>
-        </w:rPr>
-        <w:t xml:space="preserve">Added </w:t>
-      </w:r>
-      <w:r>
-        <w:rPr>
-          <w:rFonts w:hint="eastAsia"/>
-          <w:lang w:eastAsia="ja-JP"/>
-        </w:rPr>
-        <w:t xml:space="preserve">it </w:t>
-      </w:r>
-      <w:r>
-        <w:rPr>
-          <w:rFonts w:hint="eastAsia"/>
-          <w:lang w:eastAsia="ja-JP"/>
-        </w:rPr>
-        <w:t>to explain more about the growth of agile culture.</w:t>
+      </w:pPr>
+      <w:r>
+        <w:rPr>
+          <w:rFonts w:hint="eastAsia"/>
+          <w:lang w:eastAsia="ja-JP"/>
+        </w:rPr>
+        <w:t>Added it to explain more about the growth of agile culture.</w:t>
       </w:r>
     </w:p>
   </w:comment>
-  <w:comment w:id="2" w:author="楽天株式会社" w:date="2014-04-29T17:04:00Z" w:initials="楽天株式会社">
+  <w:comment w:id="2" w:author="Hiroyuki Ito (The Hiro)" w:date="2014-04-29T17:48:00Z" w:initials="TheHiro">
     <w:p>
       <w:pPr>
         <w:pStyle w:val="ae"/>
         <w:rPr>
-          <w:rFonts w:hint="eastAsia"/>
           <w:lang w:eastAsia="ja-JP"/>
         </w:rPr>
       </w:pPr>
@@ -8584,7 +8547,6 @@
       <w:pPr>
         <w:pStyle w:val="ae"/>
         <w:rPr>
-          <w:rFonts w:hint="eastAsia"/>
           <w:lang w:eastAsia="ja-JP"/>
         </w:rPr>
       </w:pPr>
@@ -8601,10 +8563,6 @@
     <w:p>
       <w:pPr>
         <w:pStyle w:val="ae"/>
-        <w:rPr>
-          <w:rFonts w:hint="eastAsia"/>
-          <w:lang w:eastAsia="ja-JP"/>
-        </w:rPr>
       </w:pPr>
       <w:r>
         <w:rPr>
@@ -8615,7 +8573,7 @@
       </w:r>
     </w:p>
   </w:comment>
-  <w:comment w:id="3" w:author="楽天株式会社" w:date="2014-04-29T00:21:00Z" w:initials="楽天株式会社">
+  <w:comment w:id="3" w:author="Hiroyuki Ito (The Hiro)" w:date="2014-04-29T17:55:00Z" w:initials="TheHiro">
     <w:p>
       <w:pPr>
         <w:pStyle w:val="ae"/>
@@ -8657,16 +8615,20 @@
     <w:p>
       <w:pPr>
         <w:pStyle w:val="ae"/>
-        <w:rPr>
-          <w:lang w:eastAsia="ja-JP"/>
-        </w:rPr>
-      </w:pPr>
-      <w:r>
-        <w:rPr>
-          <w:rFonts w:hint="eastAsia"/>
-          <w:lang w:eastAsia="ja-JP"/>
-        </w:rPr>
-        <w:t xml:space="preserve">Clarified it to explain </w:t>
+      </w:pPr>
+      <w:r>
+        <w:rPr>
+          <w:rFonts w:hint="eastAsia"/>
+          <w:lang w:eastAsia="ja-JP"/>
+        </w:rPr>
+        <w:t xml:space="preserve">Clarified </w:t>
+      </w:r>
+      <w:r>
+        <w:rPr>
+          <w:rFonts w:hint="eastAsia"/>
+          <w:lang w:eastAsia="ja-JP"/>
+        </w:rPr>
+        <w:t xml:space="preserve">the role of </w:t>
       </w:r>
       <w:r>
         <w:rPr>
@@ -8679,7 +8641,7 @@
           <w:rFonts w:hint="eastAsia"/>
           <w:lang w:eastAsia="ja-JP"/>
         </w:rPr>
-        <w:t>agile apprentices</w:t>
+        <w:t>Agile Coach</w:t>
       </w:r>
       <w:r>
         <w:rPr>
@@ -8692,11 +8654,11 @@
           <w:rFonts w:hint="eastAsia"/>
           <w:lang w:eastAsia="ja-JP"/>
         </w:rPr>
-        <w:t xml:space="preserve"> later.</w:t>
+        <w:t>.</w:t>
       </w:r>
     </w:p>
   </w:comment>
-  <w:comment w:id="4" w:author="楽天株式会社" w:date="2014-04-29T00:10:00Z" w:initials="楽天株式会社">
+  <w:comment w:id="4" w:author="Hiroyuki Ito (The Hiro)" w:date="2014-04-29T17:50:00Z" w:initials="TheHiro">
     <w:p>
       <w:pPr>
         <w:pStyle w:val="ae"/>
@@ -8738,16 +8700,20 @@
     <w:p>
       <w:pPr>
         <w:pStyle w:val="ae"/>
-        <w:rPr>
-          <w:lang w:eastAsia="ja-JP"/>
-        </w:rPr>
-      </w:pPr>
-      <w:r>
-        <w:rPr>
-          <w:rFonts w:hint="eastAsia"/>
-          <w:lang w:eastAsia="ja-JP"/>
-        </w:rPr>
-        <w:t xml:space="preserve">Clarified the meaning of </w:t>
+      </w:pPr>
+      <w:r>
+        <w:rPr>
+          <w:rFonts w:hint="eastAsia"/>
+          <w:lang w:eastAsia="ja-JP"/>
+        </w:rPr>
+        <w:t>Removed the word</w:t>
+      </w:r>
+      <w:r>
+        <w:rPr>
+          <w:rFonts w:hint="eastAsia"/>
+          <w:lang w:eastAsia="ja-JP"/>
+        </w:rPr>
+        <w:t xml:space="preserve"> </w:t>
       </w:r>
       <w:r>
         <w:rPr>
@@ -8777,7 +8743,7 @@
       </w:r>
     </w:p>
   </w:comment>
-  <w:comment w:id="5" w:author="楽天株式会社" w:date="2014-04-29T00:42:00Z" w:initials="楽天株式会社">
+  <w:comment w:id="5" w:author="Hiroyuki Ito (The Hiro)" w:date="2014-04-29T17:56:00Z" w:initials="TheHiro">
     <w:p>
       <w:pPr>
         <w:pStyle w:val="ae"/>
@@ -8819,9 +8785,6 @@
     <w:p>
       <w:pPr>
         <w:pStyle w:val="ae"/>
-        <w:rPr>
-          <w:lang w:eastAsia="ja-JP"/>
-        </w:rPr>
       </w:pPr>
       <w:r>
         <w:rPr>
@@ -8832,12 +8795,11 @@
       </w:r>
     </w:p>
   </w:comment>
-  <w:comment w:id="6" w:author="楽天株式会社" w:date="2014-04-29T17:41:00Z" w:initials="楽天株式会社">
+  <w:comment w:id="6" w:author="Hiroyuki Ito (The Hiro)" w:date="2014-04-29T17:56:00Z" w:initials="TheHiro">
     <w:p>
       <w:pPr>
         <w:pStyle w:val="ae"/>
         <w:rPr>
-          <w:rFonts w:hint="eastAsia"/>
           <w:lang w:eastAsia="ja-JP"/>
         </w:rPr>
       </w:pPr>
@@ -8859,7 +8821,6 @@
       <w:pPr>
         <w:pStyle w:val="ae"/>
         <w:rPr>
-          <w:rFonts w:hint="eastAsia"/>
           <w:lang w:eastAsia="ja-JP"/>
         </w:rPr>
       </w:pPr>
@@ -8876,10 +8837,6 @@
     <w:p>
       <w:pPr>
         <w:pStyle w:val="ae"/>
-        <w:rPr>
-          <w:rFonts w:hint="eastAsia"/>
-          <w:lang w:eastAsia="ja-JP"/>
-        </w:rPr>
       </w:pPr>
       <w:r>
         <w:rPr>
@@ -8890,12 +8847,11 @@
       </w:r>
     </w:p>
   </w:comment>
-  <w:comment w:id="8" w:author="楽天株式会社" w:date="2014-04-29T17:40:00Z" w:initials="楽天株式会社">
+  <w:comment w:id="7" w:author="Hiroyuki Ito (The Hiro)" w:date="2014-04-29T17:56:00Z" w:initials="TheHiro">
     <w:p>
       <w:pPr>
         <w:pStyle w:val="ae"/>
         <w:rPr>
-          <w:rFonts w:hint="eastAsia"/>
           <w:lang w:eastAsia="ja-JP"/>
         </w:rPr>
       </w:pPr>
@@ -8917,7 +8873,6 @@
       <w:pPr>
         <w:pStyle w:val="ae"/>
         <w:rPr>
-          <w:rFonts w:hint="eastAsia"/>
           <w:lang w:eastAsia="ja-JP"/>
         </w:rPr>
       </w:pPr>
@@ -8958,6 +8913,139 @@
           <w:lang w:eastAsia="ja-JP"/>
         </w:rPr>
         <w:t>s advice like this.</w:t>
+      </w:r>
+    </w:p>
+  </w:comment>
+  <w:comment w:id="8" w:author="Hiroyuki Ito (The Hiro)" w:date="2014-04-29T17:58:00Z" w:initials="TheHiro">
+    <w:p>
+      <w:pPr>
+        <w:pStyle w:val="ae"/>
+        <w:rPr>
+          <w:rFonts w:hint="eastAsia"/>
+          <w:lang w:eastAsia="ja-JP"/>
+        </w:rPr>
+      </w:pPr>
+      <w:r>
+        <w:rPr>
+          <w:rStyle w:val="ad"/>
+        </w:rPr>
+        <w:annotationRef/>
+      </w:r>
+      <w:r>
+        <w:rPr>
+          <w:rFonts w:hint="eastAsia"/>
+          <w:lang w:eastAsia="ja-JP"/>
+        </w:rPr>
+        <w:t>Revising now.</w:t>
+      </w:r>
+    </w:p>
+    <w:p>
+      <w:pPr>
+        <w:pStyle w:val="ae"/>
+        <w:rPr>
+          <w:rFonts w:hint="eastAsia"/>
+          <w:lang w:eastAsia="ja-JP"/>
+        </w:rPr>
+      </w:pPr>
+      <w:r>
+        <w:rPr>
+          <w:rFonts w:hint="eastAsia"/>
+          <w:lang w:eastAsia="ja-JP"/>
+        </w:rPr>
+        <w:t>(Apr 29</w:t>
+      </w:r>
+      <w:r>
+        <w:rPr>
+          <w:rFonts w:hint="eastAsia"/>
+          <w:vertAlign w:val="superscript"/>
+          <w:lang w:eastAsia="ja-JP"/>
+        </w:rPr>
+        <w:t>th</w:t>
+      </w:r>
+      <w:r>
+        <w:rPr>
+          <w:rFonts w:hint="eastAsia"/>
+          <w:lang w:eastAsia="ja-JP"/>
+        </w:rPr>
+        <w:t xml:space="preserve"> 18:00 in Japan)</w:t>
+      </w:r>
+    </w:p>
+  </w:comment>
+  <w:comment w:id="9" w:author="Hiroyuki Ito (The Hiro)" w:date="2014-04-29T17:53:00Z" w:initials="TheHiro">
+    <w:p>
+      <w:pPr>
+        <w:pStyle w:val="ae"/>
+        <w:rPr>
+          <w:lang w:eastAsia="ja-JP"/>
+        </w:rPr>
+      </w:pPr>
+      <w:r>
+        <w:rPr>
+          <w:rStyle w:val="ad"/>
+        </w:rPr>
+        <w:annotationRef/>
+      </w:r>
+      <w:r>
+        <w:rPr>
+          <w:rFonts w:hint="eastAsia"/>
+          <w:lang w:eastAsia="ja-JP"/>
+        </w:rPr>
+        <w:t>#8</w:t>
+      </w:r>
+    </w:p>
+    <w:p>
+      <w:pPr>
+        <w:pStyle w:val="ae"/>
+        <w:rPr>
+          <w:lang w:eastAsia="ja-JP"/>
+        </w:rPr>
+      </w:pPr>
+      <w:hyperlink r:id="rId9" w:history="1">
+        <w:r>
+          <w:rPr>
+            <w:rStyle w:val="a4"/>
+            <w:lang w:eastAsia="ja-JP"/>
+          </w:rPr>
+          <w:t>https://github.com/hageyahhoo/agile2014/issues/8</w:t>
+        </w:r>
+      </w:hyperlink>
+    </w:p>
+    <w:p>
+      <w:pPr>
+        <w:pStyle w:val="ae"/>
+      </w:pPr>
+      <w:r>
+        <w:rPr>
+          <w:rFonts w:hint="eastAsia"/>
+          <w:lang w:eastAsia="ja-JP"/>
+        </w:rPr>
+        <w:t xml:space="preserve">Removed the word </w:t>
+      </w:r>
+      <w:r>
+        <w:rPr>
+          <w:lang w:eastAsia="ja-JP"/>
+        </w:rPr>
+        <w:t>“</w:t>
+      </w:r>
+      <w:r>
+        <w:rPr>
+          <w:rFonts w:hint="eastAsia"/>
+          <w:lang w:eastAsia="ja-JP"/>
+        </w:rPr>
+        <w:t>agile apprentices</w:t>
+      </w:r>
+      <w:r>
+        <w:rPr>
+          <w:lang w:eastAsia="ja-JP"/>
+        </w:rPr>
+        <w:t>”</w:t>
+      </w:r>
+      <w:r>
+        <w:rPr>
+          <w:rFonts w:hint="eastAsia"/>
+          <w:lang w:eastAsia="ja-JP"/>
+        </w:rPr>
+        <w:t>.</w:t>
       </w:r>
     </w:p>
   </w:comment>
@@ -9058,7 +9146,7 @@
             <w:sz w:val="16"/>
             <w:szCs w:val="16"/>
           </w:rPr>
-          <w:t>2</w:t>
+          <w:t>7</w:t>
         </w:r>
         <w:r>
           <w:rPr>
@@ -13452,7 +13540,7 @@
 </file>
 
 <file path=customXml/itemProps1.xml><?xml version="1.0" encoding="utf-8"?>
-<ds:datastoreItem xmlns:ds="http://schemas.openxmlformats.org/officeDocument/2006/customXml" ds:itemID="{BDF4E8F2-B4CA-4151-AC8B-E18A5040E3A5}">
+<ds:datastoreItem xmlns:ds="http://schemas.openxmlformats.org/officeDocument/2006/customXml" ds:itemID="{A44272A4-029F-4271-8333-7AB402061F0D}">
   <ds:schemaRefs>
     <ds:schemaRef ds:uri="http://schemas.openxmlformats.org/officeDocument/2006/bibliography"/>
   </ds:schemaRefs>

</xml_diff>

<commit_message>
Finished revising BDD chapter
</commit_message>
<xml_diff>
--- a/TechnologyDrivenDevelopment.docx
+++ b/TechnologyDrivenDevelopment.docx
@@ -2662,9 +2662,16 @@
       </w:r>
       <w:r>
         <w:rPr>
-          <w:lang w:eastAsia="ja-JP"/>
-        </w:rPr>
-        <w:t xml:space="preserve">But there were many troubles </w:t>
+          <w:rFonts w:hint="eastAsia"/>
+          <w:lang w:eastAsia="ja-JP"/>
+        </w:rPr>
+        <w:t>However,</w:t>
+      </w:r>
+      <w:r>
+        <w:rPr>
+          <w:lang w:eastAsia="ja-JP"/>
+        </w:rPr>
+        <w:t xml:space="preserve"> there were many troubles </w:t>
       </w:r>
       <w:r>
         <w:rPr>
@@ -4110,12 +4117,21 @@
           </wp:anchor>
         </w:drawing>
       </w:r>
+      <w:proofErr w:type="gramStart"/>
       <w:r>
         <w:rPr>
           <w:sz w:val="16"/>
           <w:szCs w:val="16"/>
         </w:rPr>
-        <w:t xml:space="preserve">Fig. 1. The mechanism of </w:t>
+        <w:t>Fig. 1.</w:t>
+      </w:r>
+      <w:proofErr w:type="gramEnd"/>
+      <w:r>
+        <w:rPr>
+          <w:sz w:val="16"/>
+          <w:szCs w:val="16"/>
+        </w:rPr>
+        <w:t xml:space="preserve"> The mechanism of </w:t>
       </w:r>
       <w:r>
         <w:rPr>
@@ -5722,6 +5738,7 @@
           <w:lang w:eastAsia="ja-JP"/>
         </w:rPr>
       </w:pPr>
+      <w:proofErr w:type="gramStart"/>
       <w:r>
         <w:rPr>
           <w:szCs w:val="16"/>
@@ -5732,7 +5749,14 @@
         <w:rPr>
           <w:szCs w:val="16"/>
         </w:rPr>
-        <w:t xml:space="preserve">. </w:t>
+        <w:t>.</w:t>
+      </w:r>
+      <w:proofErr w:type="gramEnd"/>
+      <w:r>
+        <w:rPr>
+          <w:szCs w:val="16"/>
+        </w:rPr>
+        <w:t xml:space="preserve"> </w:t>
       </w:r>
       <w:r>
         <w:rPr>
@@ -6079,17 +6103,25 @@
         <w:t xml:space="preserve"> They were</w:t>
       </w:r>
       <w:r>
-        <w:t xml:space="preserve"> really</w:t>
-      </w:r>
-      <w:r>
-        <w:rPr>
-          <w:rFonts w:hint="eastAsia"/>
-          <w:lang w:eastAsia="ja-JP"/>
-        </w:rPr>
-        <w:t xml:space="preserve"> </w:t>
-      </w:r>
-      <w:r>
-        <w:t>”Technology</w:t>
+        <w:t xml:space="preserve"> </w:t>
+      </w:r>
+      <w:proofErr w:type="gramStart"/>
+      <w:r>
+        <w:t>really</w:t>
+      </w:r>
+      <w:r>
+        <w:rPr>
+          <w:rFonts w:hint="eastAsia"/>
+          <w:lang w:eastAsia="ja-JP"/>
+        </w:rPr>
+        <w:t xml:space="preserve"> </w:t>
+      </w:r>
+      <w:r>
+        <w:t>”</w:t>
+      </w:r>
+      <w:proofErr w:type="gramEnd"/>
+      <w:r>
+        <w:t>Technology</w:t>
       </w:r>
       <w:r>
         <w:rPr>
@@ -7921,6 +7953,7 @@
           <w:lang w:eastAsia="ja-JP"/>
         </w:rPr>
       </w:pPr>
+      <w:proofErr w:type="gramStart"/>
       <w:r>
         <w:rPr>
           <w:rFonts w:hint="eastAsia"/>
@@ -7977,6 +8010,7 @@
         </w:rPr>
         <w:t xml:space="preserve"> in one function.</w:t>
       </w:r>
+      <w:proofErr w:type="gramEnd"/>
       <w:r>
         <w:rPr>
           <w:rFonts w:hint="eastAsia"/>
@@ -8097,234 +8131,868 @@
         </w:rPr>
         <w:t>e increased the test scenarios gradually throughout the product.</w:t>
       </w:r>
+      <w:r>
+        <w:rPr>
+          <w:rFonts w:hint="eastAsia"/>
+          <w:highlight w:val="yellow"/>
+          <w:lang w:eastAsia="ja-JP"/>
+        </w:rPr>
+        <w:t xml:space="preserve"> </w:t>
+      </w:r>
+      <w:r>
+        <w:rPr>
+          <w:rFonts w:hint="eastAsia"/>
+          <w:highlight w:val="yellow"/>
+          <w:lang w:eastAsia="ja-JP"/>
+        </w:rPr>
+        <w:t xml:space="preserve">Whereafter </w:t>
+      </w:r>
+      <w:r>
+        <w:rPr>
+          <w:rFonts w:hint="eastAsia"/>
+          <w:highlight w:val="yellow"/>
+          <w:lang w:eastAsia="ja-JP"/>
+        </w:rPr>
+        <w:t xml:space="preserve">it took </w:t>
+      </w:r>
+      <w:r>
+        <w:rPr>
+          <w:rFonts w:hint="eastAsia"/>
+          <w:highlight w:val="yellow"/>
+          <w:lang w:eastAsia="ja-JP"/>
+        </w:rPr>
+        <w:t>only</w:t>
+      </w:r>
+      <w:r>
+        <w:rPr>
+          <w:rFonts w:hint="eastAsia"/>
+          <w:highlight w:val="yellow"/>
+          <w:lang w:eastAsia="ja-JP"/>
+        </w:rPr>
+        <w:t xml:space="preserve"> </w:t>
+      </w:r>
+      <w:r>
+        <w:rPr>
+          <w:rFonts w:hint="eastAsia"/>
+          <w:highlight w:val="yellow"/>
+          <w:lang w:eastAsia="ja-JP"/>
+        </w:rPr>
+        <w:t>5</w:t>
+      </w:r>
+      <w:r>
+        <w:rPr>
+          <w:rFonts w:hint="eastAsia"/>
+          <w:highlight w:val="yellow"/>
+          <w:lang w:eastAsia="ja-JP"/>
+        </w:rPr>
+        <w:t xml:space="preserve"> hours to detect </w:t>
+      </w:r>
+      <w:r>
+        <w:rPr>
+          <w:rFonts w:hint="eastAsia"/>
+          <w:highlight w:val="yellow"/>
+          <w:lang w:eastAsia="ja-JP"/>
+        </w:rPr>
+        <w:t xml:space="preserve">and fix </w:t>
+      </w:r>
+      <w:r>
+        <w:rPr>
+          <w:rFonts w:hint="eastAsia"/>
+          <w:highlight w:val="yellow"/>
+          <w:lang w:eastAsia="ja-JP"/>
+        </w:rPr>
+        <w:t xml:space="preserve">usecase-level </w:t>
+      </w:r>
+      <w:r>
+        <w:rPr>
+          <w:rFonts w:hint="eastAsia"/>
+          <w:highlight w:val="yellow"/>
+          <w:lang w:eastAsia="ja-JP"/>
+        </w:rPr>
+        <w:t>bugs and degrade</w:t>
+      </w:r>
+      <w:r>
+        <w:rPr>
+          <w:rFonts w:hint="eastAsia"/>
+          <w:highlight w:val="yellow"/>
+          <w:lang w:eastAsia="ja-JP"/>
+        </w:rPr>
+        <w:t>.</w:t>
+      </w:r>
+      <w:r>
+        <w:rPr>
+          <w:rFonts w:hint="eastAsia"/>
+          <w:highlight w:val="yellow"/>
+          <w:lang w:eastAsia="ja-JP"/>
+        </w:rPr>
+        <w:t xml:space="preserve"> </w:t>
+      </w:r>
+      <w:r>
+        <w:rPr>
+          <w:rFonts w:hint="eastAsia"/>
+          <w:highlight w:val="yellow"/>
+          <w:lang w:eastAsia="ja-JP"/>
+        </w:rPr>
+        <w:t xml:space="preserve">The number of bugs </w:t>
+      </w:r>
+      <w:r>
+        <w:rPr>
+          <w:rFonts w:hint="eastAsia"/>
+          <w:highlight w:val="yellow"/>
+          <w:lang w:eastAsia="ja-JP"/>
+        </w:rPr>
+        <w:t>and degrade were</w:t>
+      </w:r>
+      <w:r>
+        <w:rPr>
+          <w:rFonts w:hint="eastAsia"/>
+          <w:highlight w:val="yellow"/>
+          <w:lang w:eastAsia="ja-JP"/>
+        </w:rPr>
+        <w:t xml:space="preserve"> </w:t>
+      </w:r>
+      <w:r>
+        <w:rPr>
+          <w:rFonts w:hint="eastAsia"/>
+          <w:highlight w:val="yellow"/>
+          <w:lang w:eastAsia="ja-JP"/>
+        </w:rPr>
+        <w:t>decreased</w:t>
+      </w:r>
+      <w:r>
+        <w:rPr>
+          <w:rFonts w:hint="eastAsia"/>
+          <w:highlight w:val="yellow"/>
+          <w:lang w:eastAsia="ja-JP"/>
+        </w:rPr>
+        <w:t xml:space="preserve"> </w:t>
+      </w:r>
+      <w:r>
+        <w:rPr>
+          <w:rFonts w:hint="eastAsia"/>
+          <w:highlight w:val="yellow"/>
+          <w:lang w:eastAsia="ja-JP"/>
+        </w:rPr>
+        <w:t>by 6</w:t>
+      </w:r>
+      <w:r>
+        <w:rPr>
+          <w:rFonts w:hint="eastAsia"/>
+          <w:highlight w:val="yellow"/>
+          <w:lang w:eastAsia="ja-JP"/>
+        </w:rPr>
+        <w:t>0%</w:t>
+      </w:r>
+      <w:r>
+        <w:rPr>
+          <w:rFonts w:hint="eastAsia"/>
+          <w:highlight w:val="yellow"/>
+          <w:lang w:eastAsia="ja-JP"/>
+        </w:rPr>
+        <w:t>.</w:t>
+      </w:r>
+      <w:r>
+        <w:rPr>
+          <w:rFonts w:hint="eastAsia"/>
+          <w:highlight w:val="yellow"/>
+          <w:lang w:eastAsia="ja-JP"/>
+        </w:rPr>
+        <w:t xml:space="preserve"> </w:t>
+      </w:r>
+      <w:r>
+        <w:rPr>
+          <w:rFonts w:hint="eastAsia"/>
+          <w:highlight w:val="yellow"/>
+          <w:lang w:eastAsia="ja-JP"/>
+        </w:rPr>
+        <w:t xml:space="preserve">In addition, </w:t>
+      </w:r>
+      <w:r>
+        <w:rPr>
+          <w:rFonts w:hint="eastAsia"/>
+          <w:highlight w:val="yellow"/>
+          <w:lang w:eastAsia="ja-JP"/>
+        </w:rPr>
+        <w:t>test scenarios</w:t>
+      </w:r>
+      <w:r>
+        <w:rPr>
+          <w:rFonts w:hint="eastAsia"/>
+          <w:highlight w:val="yellow"/>
+          <w:lang w:eastAsia="ja-JP"/>
+        </w:rPr>
+        <w:t xml:space="preserve"> </w:t>
+      </w:r>
+      <w:r>
+        <w:rPr>
+          <w:rFonts w:hint="eastAsia"/>
+          <w:highlight w:val="yellow"/>
+          <w:lang w:eastAsia="ja-JP"/>
+        </w:rPr>
+        <w:t xml:space="preserve">made team members </w:t>
+      </w:r>
+      <w:r>
+        <w:rPr>
+          <w:rFonts w:hint="eastAsia"/>
+          <w:highlight w:val="yellow"/>
+          <w:lang w:eastAsia="ja-JP"/>
+        </w:rPr>
+        <w:t>confident.</w:t>
+      </w:r>
+      <w:r>
+        <w:rPr>
+          <w:rFonts w:hint="eastAsia"/>
+          <w:highlight w:val="yellow"/>
+          <w:lang w:eastAsia="ja-JP"/>
+        </w:rPr>
+        <w:t xml:space="preserve"> </w:t>
+      </w:r>
+      <w:r>
+        <w:rPr>
+          <w:rFonts w:hint="eastAsia"/>
+          <w:highlight w:val="yellow"/>
+          <w:lang w:eastAsia="ja-JP"/>
+        </w:rPr>
+        <w:t xml:space="preserve">They </w:t>
+      </w:r>
+      <w:r>
+        <w:rPr>
+          <w:rFonts w:hint="eastAsia"/>
+          <w:highlight w:val="yellow"/>
+          <w:lang w:eastAsia="ja-JP"/>
+        </w:rPr>
+        <w:t xml:space="preserve">thought </w:t>
+      </w:r>
+      <w:r>
+        <w:rPr>
+          <w:rFonts w:hint="eastAsia"/>
+          <w:highlight w:val="yellow"/>
+          <w:lang w:eastAsia="ja-JP"/>
+        </w:rPr>
+        <w:t>of scenarios for bugs and degrade as</w:t>
+      </w:r>
+      <w:r>
+        <w:rPr>
+          <w:rFonts w:hint="eastAsia"/>
+          <w:highlight w:val="yellow"/>
+          <w:lang w:eastAsia="ja-JP"/>
+        </w:rPr>
+        <w:t xml:space="preserve"> proofs of their </w:t>
+      </w:r>
+      <w:r>
+        <w:rPr>
+          <w:rFonts w:hint="eastAsia"/>
+          <w:highlight w:val="yellow"/>
+          <w:lang w:eastAsia="ja-JP"/>
+        </w:rPr>
+        <w:t>efforts</w:t>
+      </w:r>
+      <w:r>
+        <w:rPr>
+          <w:rFonts w:hint="eastAsia"/>
+          <w:highlight w:val="yellow"/>
+          <w:lang w:eastAsia="ja-JP"/>
+        </w:rPr>
+        <w:t>.</w:t>
+      </w:r>
     </w:p>
     <w:p>
       <w:pPr>
         <w:pStyle w:val="InitialBodyText"/>
-        <w:rPr>
-          <w:rFonts w:hint="eastAsia"/>
-          <w:highlight w:val="green"/>
-          <w:lang w:eastAsia="ja-JP"/>
-        </w:rPr>
-      </w:pPr>
-    </w:p>
-    <w:p>
-      <w:pPr>
-        <w:pStyle w:val="InitialBodyText"/>
-        <w:rPr>
-          <w:highlight w:val="green"/>
-          <w:lang w:eastAsia="ja-JP"/>
-        </w:rPr>
-      </w:pPr>
-      <w:r>
-        <w:rPr>
-          <w:rFonts w:hint="eastAsia"/>
-          <w:highlight w:val="green"/>
-          <w:lang w:eastAsia="ja-JP"/>
-        </w:rPr>
-        <w:t>After that,</w:t>
-      </w:r>
-      <w:r>
-        <w:rPr>
-          <w:rFonts w:hint="eastAsia"/>
-          <w:highlight w:val="green"/>
-          <w:lang w:eastAsia="ja-JP"/>
-        </w:rPr>
-        <w:t xml:space="preserve"> </w:t>
-      </w:r>
-      <w:r>
-        <w:rPr>
-          <w:rFonts w:hint="eastAsia"/>
-          <w:highlight w:val="green"/>
-          <w:lang w:eastAsia="ja-JP"/>
-        </w:rPr>
-        <w:t xml:space="preserve">it took </w:t>
-      </w:r>
-      <w:r>
-        <w:rPr>
-          <w:rFonts w:hint="eastAsia"/>
-          <w:highlight w:val="green"/>
-          <w:lang w:eastAsia="ja-JP"/>
-        </w:rPr>
-        <w:t>only</w:t>
-      </w:r>
-      <w:r>
-        <w:rPr>
-          <w:rFonts w:hint="eastAsia"/>
-          <w:highlight w:val="green"/>
-          <w:lang w:eastAsia="ja-JP"/>
-        </w:rPr>
-        <w:t xml:space="preserve"> </w:t>
-      </w:r>
-      <w:r>
-        <w:rPr>
-          <w:rFonts w:hint="eastAsia"/>
-          <w:highlight w:val="green"/>
-          <w:lang w:eastAsia="ja-JP"/>
-        </w:rPr>
-        <w:t>5</w:t>
-      </w:r>
-      <w:r>
-        <w:rPr>
-          <w:rFonts w:hint="eastAsia"/>
-          <w:highlight w:val="green"/>
-          <w:lang w:eastAsia="ja-JP"/>
-        </w:rPr>
-        <w:t xml:space="preserve"> hours to detect </w:t>
-      </w:r>
-      <w:r>
-        <w:rPr>
-          <w:rFonts w:hint="eastAsia"/>
-          <w:highlight w:val="green"/>
-          <w:lang w:eastAsia="ja-JP"/>
-        </w:rPr>
-        <w:t xml:space="preserve">and fix </w:t>
-      </w:r>
-      <w:r>
-        <w:rPr>
-          <w:rFonts w:hint="eastAsia"/>
-          <w:highlight w:val="green"/>
-          <w:lang w:eastAsia="ja-JP"/>
-        </w:rPr>
-        <w:t xml:space="preserve">usecase-level </w:t>
-      </w:r>
-      <w:r>
-        <w:rPr>
-          <w:rFonts w:hint="eastAsia"/>
-          <w:highlight w:val="green"/>
-          <w:lang w:eastAsia="ja-JP"/>
-        </w:rPr>
-        <w:t>bugs and degrade</w:t>
-      </w:r>
-      <w:r>
-        <w:rPr>
-          <w:rFonts w:hint="eastAsia"/>
-          <w:highlight w:val="green"/>
+        <w:ind w:firstLineChars="142" w:firstLine="284"/>
+        <w:rPr>
+          <w:rFonts w:hint="eastAsia"/>
+          <w:lang w:eastAsia="ja-JP"/>
+        </w:rPr>
+      </w:pPr>
+      <w:r>
+        <w:rPr>
+          <w:rFonts w:hint="eastAsia"/>
+          <w:highlight w:val="yellow"/>
+          <w:lang w:eastAsia="ja-JP"/>
+        </w:rPr>
+        <w:t>On the other hand,</w:t>
+      </w:r>
+      <w:r>
+        <w:rPr>
+          <w:rFonts w:hint="eastAsia"/>
+          <w:highlight w:val="yellow"/>
+          <w:lang w:eastAsia="ja-JP"/>
+        </w:rPr>
+        <w:t xml:space="preserve"> b</w:t>
+      </w:r>
+      <w:r>
+        <w:rPr>
+          <w:rFonts w:hint="eastAsia"/>
+          <w:highlight w:val="yellow"/>
+          <w:lang w:eastAsia="ja-JP"/>
+        </w:rPr>
+        <w:t>usiness analyst and designers didn</w:t>
+      </w:r>
+      <w:r>
+        <w:rPr>
+          <w:highlight w:val="yellow"/>
+          <w:lang w:eastAsia="ja-JP"/>
+        </w:rPr>
+        <w:t>’</w:t>
+      </w:r>
+      <w:r>
+        <w:rPr>
+          <w:rFonts w:hint="eastAsia"/>
+          <w:highlight w:val="yellow"/>
+          <w:lang w:eastAsia="ja-JP"/>
+        </w:rPr>
+        <w:t>t write any BDD test scenarios.</w:t>
+      </w:r>
+      <w:r>
+        <w:rPr>
+          <w:rFonts w:hint="eastAsia"/>
+          <w:highlight w:val="yellow"/>
+          <w:lang w:eastAsia="ja-JP"/>
+        </w:rPr>
+        <w:t xml:space="preserve"> Initially, </w:t>
+      </w:r>
+      <w:r>
+        <w:rPr>
+          <w:rFonts w:hint="eastAsia"/>
+          <w:highlight w:val="yellow"/>
+          <w:lang w:eastAsia="ja-JP"/>
+        </w:rPr>
+        <w:t xml:space="preserve">I indented to make business analyst and designers write test scenarios with the </w:t>
+      </w:r>
+      <w:r>
+        <w:rPr>
+          <w:highlight w:val="yellow"/>
+        </w:rPr>
+        <w:t>Calabash</w:t>
+      </w:r>
+      <w:r>
+        <w:rPr>
+          <w:rFonts w:hint="eastAsia"/>
+          <w:highlight w:val="yellow"/>
+          <w:lang w:eastAsia="ja-JP"/>
+        </w:rPr>
+        <w:t>-</w:t>
+      </w:r>
+      <w:r>
+        <w:rPr>
+          <w:highlight w:val="yellow"/>
+        </w:rPr>
+        <w:t>Android</w:t>
+      </w:r>
+      <w:r>
+        <w:rPr>
+          <w:rFonts w:hint="eastAsia"/>
+          <w:highlight w:val="yellow"/>
+          <w:lang w:eastAsia="ja-JP"/>
+        </w:rPr>
+        <w:t xml:space="preserve"> to restrict their ad-hoc requests.</w:t>
+      </w:r>
+      <w:r>
+        <w:rPr>
+          <w:rFonts w:hint="eastAsia"/>
+          <w:highlight w:val="yellow"/>
+          <w:lang w:eastAsia="ja-JP"/>
+        </w:rPr>
+        <w:t xml:space="preserve"> </w:t>
+      </w:r>
+      <w:r>
+        <w:rPr>
+          <w:rFonts w:hint="eastAsia"/>
+          <w:highlight w:val="yellow"/>
+          <w:lang w:eastAsia="ja-JP"/>
+        </w:rPr>
+        <w:t xml:space="preserve">However, </w:t>
+      </w:r>
+      <w:r>
+        <w:rPr>
+          <w:rFonts w:hint="eastAsia"/>
+          <w:highlight w:val="yellow"/>
+          <w:lang w:eastAsia="ja-JP"/>
+        </w:rPr>
+        <w:t>I couldn</w:t>
+      </w:r>
+      <w:r>
+        <w:rPr>
+          <w:highlight w:val="yellow"/>
+          <w:lang w:eastAsia="ja-JP"/>
+        </w:rPr>
+        <w:t>’</w:t>
+      </w:r>
+      <w:r>
+        <w:rPr>
+          <w:rFonts w:hint="eastAsia"/>
+          <w:highlight w:val="yellow"/>
+          <w:lang w:eastAsia="ja-JP"/>
+        </w:rPr>
+        <w:t xml:space="preserve">t make </w:t>
+      </w:r>
+      <w:r>
+        <w:rPr>
+          <w:rFonts w:hint="eastAsia"/>
+          <w:highlight w:val="yellow"/>
+          <w:lang w:eastAsia="ja-JP"/>
+        </w:rPr>
+        <w:t xml:space="preserve">them out that </w:t>
+      </w:r>
+      <w:r>
+        <w:rPr>
+          <w:rFonts w:hint="eastAsia"/>
+          <w:highlight w:val="yellow"/>
+          <w:lang w:eastAsia="ja-JP"/>
+        </w:rPr>
+        <w:t xml:space="preserve">writing test scenarios </w:t>
+      </w:r>
+      <w:r>
+        <w:rPr>
+          <w:rFonts w:hint="eastAsia"/>
+          <w:highlight w:val="yellow"/>
+          <w:lang w:eastAsia="ja-JP"/>
+        </w:rPr>
+        <w:t>were their tasks.</w:t>
+      </w:r>
+      <w:r>
+        <w:rPr>
+          <w:rFonts w:hint="eastAsia"/>
+          <w:highlight w:val="yellow"/>
+          <w:lang w:eastAsia="ja-JP"/>
+        </w:rPr>
+        <w:t xml:space="preserve"> </w:t>
+      </w:r>
+      <w:r>
+        <w:rPr>
+          <w:rFonts w:hint="eastAsia"/>
+          <w:highlight w:val="yellow"/>
+          <w:lang w:eastAsia="ja-JP"/>
+        </w:rPr>
+        <w:t>Most of them</w:t>
+      </w:r>
+      <w:r>
+        <w:rPr>
+          <w:rFonts w:hint="eastAsia"/>
+          <w:highlight w:val="yellow"/>
+          <w:lang w:eastAsia="ja-JP"/>
+        </w:rPr>
+        <w:t xml:space="preserve"> </w:t>
+      </w:r>
+      <w:r>
+        <w:rPr>
+          <w:rFonts w:hint="eastAsia"/>
+          <w:highlight w:val="yellow"/>
+          <w:lang w:eastAsia="ja-JP"/>
+        </w:rPr>
+        <w:t>didn</w:t>
+      </w:r>
+      <w:r>
+        <w:rPr>
+          <w:highlight w:val="yellow"/>
+          <w:lang w:eastAsia="ja-JP"/>
+        </w:rPr>
+        <w:t>’</w:t>
+      </w:r>
+      <w:r>
+        <w:rPr>
+          <w:rFonts w:hint="eastAsia"/>
+          <w:highlight w:val="yellow"/>
+          <w:lang w:eastAsia="ja-JP"/>
+        </w:rPr>
+        <w:t>t have any experience writing scenarios like</w:t>
+      </w:r>
+      <w:r>
+        <w:rPr>
+          <w:rFonts w:hint="eastAsia"/>
+          <w:highlight w:val="yellow"/>
+          <w:lang w:eastAsia="ja-JP"/>
+        </w:rPr>
+        <w:t xml:space="preserve"> the </w:t>
+      </w:r>
+      <w:r>
+        <w:rPr>
+          <w:highlight w:val="yellow"/>
+        </w:rPr>
+        <w:t>Calabash</w:t>
+      </w:r>
+      <w:r>
+        <w:rPr>
+          <w:rFonts w:hint="eastAsia"/>
+          <w:highlight w:val="yellow"/>
+          <w:lang w:eastAsia="ja-JP"/>
+        </w:rPr>
+        <w:t>-</w:t>
+      </w:r>
+      <w:r>
+        <w:rPr>
+          <w:highlight w:val="yellow"/>
+        </w:rPr>
+        <w:t>Android</w:t>
+      </w:r>
+      <w:r>
+        <w:rPr>
+          <w:rFonts w:hint="eastAsia"/>
+          <w:highlight w:val="yellow"/>
           <w:lang w:eastAsia="ja-JP"/>
         </w:rPr>
         <w:t>.</w:t>
       </w:r>
-    </w:p>
-    <w:p>
-      <w:pPr>
-        <w:pStyle w:val="InitialBodyText"/>
-        <w:rPr>
-          <w:highlight w:val="green"/>
-          <w:lang w:eastAsia="ja-JP"/>
-        </w:rPr>
-      </w:pPr>
-    </w:p>
-    <w:p>
-      <w:pPr>
-        <w:pStyle w:val="InitialBodyText"/>
-        <w:rPr>
-          <w:highlight w:val="green"/>
-          <w:lang w:eastAsia="ja-JP"/>
-        </w:rPr>
-      </w:pPr>
-      <w:r>
-        <w:rPr>
-          <w:rFonts w:hint="eastAsia"/>
-          <w:highlight w:val="green"/>
-          <w:lang w:eastAsia="ja-JP"/>
-        </w:rPr>
-        <w:t>The number of bugs decreased around 70%.</w:t>
-      </w:r>
-    </w:p>
-    <w:p>
-      <w:pPr>
-        <w:pStyle w:val="InitialBodyText"/>
-        <w:rPr>
-          <w:highlight w:val="green"/>
-          <w:lang w:eastAsia="ja-JP"/>
-        </w:rPr>
-      </w:pPr>
-      <w:r>
-        <w:rPr>
-          <w:rFonts w:hint="eastAsia"/>
-          <w:highlight w:val="green"/>
-          <w:lang w:eastAsia="ja-JP"/>
-        </w:rPr>
-        <w:t>The number of degrade decreased around 60%.</w:t>
-      </w:r>
-    </w:p>
-    <w:p>
-      <w:pPr>
-        <w:pStyle w:val="InitialBodyText"/>
-        <w:rPr>
-          <w:highlight w:val="green"/>
-          <w:lang w:eastAsia="ja-JP"/>
-        </w:rPr>
-      </w:pPr>
-      <w:r>
-        <w:rPr>
-          <w:rFonts w:hint="eastAsia"/>
-          <w:highlight w:val="green"/>
-          <w:lang w:eastAsia="ja-JP"/>
-        </w:rPr>
-        <w:t>before adapting BDD</w:t>
-      </w:r>
-    </w:p>
-    <w:p>
-      <w:pPr>
-        <w:pStyle w:val="InitialBodyText"/>
-        <w:rPr>
-          <w:highlight w:val="green"/>
-          <w:lang w:eastAsia="ja-JP"/>
-        </w:rPr>
-      </w:pPr>
-      <w:bookmarkStart w:id="9" w:name="_GoBack"/>
-      <w:bookmarkEnd w:id="9"/>
-    </w:p>
-    <w:p>
-      <w:pPr>
-        <w:pStyle w:val="InitialBodyText"/>
-        <w:rPr>
-          <w:highlight w:val="green"/>
-          <w:lang w:eastAsia="ja-JP"/>
-        </w:rPr>
-      </w:pPr>
-      <w:r>
-        <w:rPr>
-          <w:rFonts w:hint="eastAsia"/>
-          <w:highlight w:val="green"/>
-          <w:lang w:eastAsia="ja-JP"/>
-        </w:rPr>
-        <w:t>★</w:t>
-      </w:r>
-      <w:r>
-        <w:rPr>
-          <w:rFonts w:hint="eastAsia"/>
-          <w:highlight w:val="green"/>
-          <w:lang w:eastAsia="ja-JP"/>
-        </w:rPr>
-        <w:t xml:space="preserve">Covering all bugs and degrade </w:t>
-      </w:r>
-      <w:r>
-        <w:rPr>
-          <w:rFonts w:hint="eastAsia"/>
-          <w:highlight w:val="green"/>
-          <w:lang w:eastAsia="ja-JP"/>
-        </w:rPr>
-        <w:t xml:space="preserve">means that </w:t>
-      </w:r>
-      <w:r>
-        <w:rPr>
-          <w:rFonts w:hint="eastAsia"/>
-          <w:highlight w:val="green"/>
-          <w:lang w:eastAsia="ja-JP"/>
-        </w:rPr>
-        <w:t>we left all efforts by members as test scenarios.</w:t>
-      </w:r>
-    </w:p>
-    <w:p>
-      <w:pPr>
-        <w:pStyle w:val="InitialBodyText"/>
-        <w:rPr>
-          <w:highlight w:val="green"/>
-          <w:lang w:eastAsia="ja-JP"/>
-        </w:rPr>
-      </w:pPr>
+      <w:r>
+        <w:rPr>
+          <w:rFonts w:hint="eastAsia"/>
+          <w:highlight w:val="yellow"/>
+          <w:lang w:eastAsia="ja-JP"/>
+        </w:rPr>
+        <w:t xml:space="preserve"> Developers and I often </w:t>
+      </w:r>
+      <w:r>
+        <w:rPr>
+          <w:rFonts w:hint="eastAsia"/>
+          <w:highlight w:val="yellow"/>
+          <w:lang w:eastAsia="ja-JP"/>
+        </w:rPr>
+        <w:t xml:space="preserve">tried to </w:t>
+      </w:r>
+      <w:r>
+        <w:rPr>
+          <w:rFonts w:hint="eastAsia"/>
+          <w:highlight w:val="yellow"/>
+          <w:lang w:eastAsia="ja-JP"/>
+        </w:rPr>
+        <w:t xml:space="preserve">support </w:t>
+      </w:r>
+      <w:r>
+        <w:rPr>
+          <w:rFonts w:hint="eastAsia"/>
+          <w:highlight w:val="yellow"/>
+          <w:lang w:eastAsia="ja-JP"/>
+        </w:rPr>
+        <w:t>them to write</w:t>
+      </w:r>
+      <w:r>
+        <w:rPr>
+          <w:rFonts w:hint="eastAsia"/>
+          <w:highlight w:val="yellow"/>
+          <w:lang w:eastAsia="ja-JP"/>
+        </w:rPr>
+        <w:t xml:space="preserve"> scenarios</w:t>
+      </w:r>
+      <w:r>
+        <w:rPr>
+          <w:rFonts w:hint="eastAsia"/>
+          <w:highlight w:val="yellow"/>
+          <w:lang w:eastAsia="ja-JP"/>
+        </w:rPr>
+        <w:t>, but it didn</w:t>
+      </w:r>
+      <w:r>
+        <w:rPr>
+          <w:highlight w:val="yellow"/>
+          <w:lang w:eastAsia="ja-JP"/>
+        </w:rPr>
+        <w:t>’</w:t>
+      </w:r>
+      <w:r>
+        <w:rPr>
+          <w:rFonts w:hint="eastAsia"/>
+          <w:highlight w:val="yellow"/>
+          <w:lang w:eastAsia="ja-JP"/>
+        </w:rPr>
+        <w:t>t work.</w:t>
+      </w:r>
+      <w:r>
+        <w:rPr>
+          <w:rFonts w:hint="eastAsia"/>
+          <w:highlight w:val="yellow"/>
+          <w:lang w:eastAsia="ja-JP"/>
+        </w:rPr>
+        <w:t xml:space="preserve"> We could not restrict </w:t>
+      </w:r>
+      <w:r>
+        <w:rPr>
+          <w:rFonts w:hint="eastAsia"/>
+          <w:highlight w:val="yellow"/>
+          <w:lang w:eastAsia="ja-JP"/>
+        </w:rPr>
+        <w:t xml:space="preserve">their unrealistic or ad hoc </w:t>
+      </w:r>
+      <w:r>
+        <w:rPr>
+          <w:rFonts w:hint="eastAsia"/>
+          <w:highlight w:val="yellow"/>
+          <w:lang w:eastAsia="ja-JP"/>
+        </w:rPr>
+        <w:t xml:space="preserve">change </w:t>
+      </w:r>
+      <w:r>
+        <w:rPr>
+          <w:rFonts w:hint="eastAsia"/>
+          <w:highlight w:val="yellow"/>
+          <w:lang w:eastAsia="ja-JP"/>
+        </w:rPr>
+        <w:t xml:space="preserve">requests </w:t>
+      </w:r>
+      <w:r>
+        <w:rPr>
+          <w:rFonts w:hint="eastAsia"/>
+          <w:highlight w:val="yellow"/>
+          <w:lang w:eastAsia="ja-JP"/>
+        </w:rPr>
+        <w:t>only by BDD.</w:t>
+      </w:r>
+      <w:r>
+        <w:rPr>
+          <w:rFonts w:hint="eastAsia"/>
+          <w:highlight w:val="yellow"/>
+          <w:lang w:eastAsia="ja-JP"/>
+        </w:rPr>
+        <w:t xml:space="preserve"> </w:t>
+      </w:r>
+      <w:r>
+        <w:rPr>
+          <w:rFonts w:hint="eastAsia"/>
+          <w:highlight w:val="yellow"/>
+          <w:lang w:eastAsia="ja-JP"/>
+        </w:rPr>
+        <w:t>Therefore, developers and I</w:t>
+      </w:r>
+      <w:r>
+        <w:rPr>
+          <w:rFonts w:hint="eastAsia"/>
+          <w:highlight w:val="yellow"/>
+          <w:lang w:eastAsia="ja-JP"/>
+        </w:rPr>
+        <w:t xml:space="preserve"> </w:t>
+      </w:r>
+      <w:r>
+        <w:rPr>
+          <w:rFonts w:hint="eastAsia"/>
+          <w:highlight w:val="yellow"/>
+          <w:lang w:eastAsia="ja-JP"/>
+        </w:rPr>
+        <w:t xml:space="preserve">put a deadline for </w:t>
+      </w:r>
+      <w:r>
+        <w:rPr>
+          <w:rFonts w:hint="eastAsia"/>
+          <w:highlight w:val="yellow"/>
+          <w:lang w:eastAsia="ja-JP"/>
+        </w:rPr>
+        <w:t>change request</w:t>
+      </w:r>
+      <w:r>
+        <w:rPr>
+          <w:rFonts w:hint="eastAsia"/>
+          <w:highlight w:val="yellow"/>
+          <w:lang w:eastAsia="ja-JP"/>
+        </w:rPr>
+        <w:t>s</w:t>
+      </w:r>
+      <w:r>
+        <w:rPr>
+          <w:rFonts w:hint="eastAsia"/>
+          <w:highlight w:val="yellow"/>
+          <w:lang w:eastAsia="ja-JP"/>
+        </w:rPr>
+        <w:t xml:space="preserve"> on </w:t>
+      </w:r>
+      <w:r>
+        <w:rPr>
+          <w:rFonts w:hint="eastAsia"/>
+          <w:highlight w:val="yellow"/>
+          <w:lang w:eastAsia="ja-JP"/>
+        </w:rPr>
+        <w:t xml:space="preserve">each user </w:t>
+      </w:r>
+      <w:r>
+        <w:rPr>
+          <w:rFonts w:hint="eastAsia"/>
+          <w:highlight w:val="yellow"/>
+          <w:lang w:eastAsia="ja-JP"/>
+        </w:rPr>
+        <w:t>story.</w:t>
+      </w:r>
+      <w:r>
+        <w:rPr>
+          <w:rFonts w:hint="eastAsia"/>
+          <w:highlight w:val="yellow"/>
+          <w:lang w:eastAsia="ja-JP"/>
+        </w:rPr>
+        <w:t xml:space="preserve"> Deadline was set by developers from the standpo</w:t>
+      </w:r>
+      <w:r>
+        <w:rPr>
+          <w:rFonts w:hint="eastAsia"/>
+          <w:highlight w:val="yellow"/>
+          <w:lang w:eastAsia="ja-JP"/>
+        </w:rPr>
+        <w:t>int of implementability and milestone</w:t>
+      </w:r>
+      <w:r>
+        <w:rPr>
+          <w:rFonts w:hint="eastAsia"/>
+          <w:highlight w:val="yellow"/>
+          <w:lang w:eastAsia="ja-JP"/>
+        </w:rPr>
+        <w:t>s</w:t>
+      </w:r>
+      <w:r>
+        <w:rPr>
+          <w:rFonts w:hint="eastAsia"/>
+          <w:highlight w:val="yellow"/>
+          <w:lang w:eastAsia="ja-JP"/>
+        </w:rPr>
+        <w:t>.</w:t>
+      </w:r>
+      <w:r>
+        <w:rPr>
+          <w:rFonts w:hint="eastAsia"/>
+          <w:highlight w:val="yellow"/>
+          <w:lang w:eastAsia="ja-JP"/>
+        </w:rPr>
+        <w:t xml:space="preserve"> </w:t>
+      </w:r>
+      <w:r>
+        <w:rPr>
+          <w:rFonts w:hint="eastAsia"/>
+          <w:highlight w:val="yellow"/>
+          <w:lang w:eastAsia="ja-JP"/>
+        </w:rPr>
+        <w:t xml:space="preserve">If business analyst </w:t>
+      </w:r>
+      <w:r>
+        <w:rPr>
+          <w:rFonts w:hint="eastAsia"/>
+          <w:highlight w:val="yellow"/>
+          <w:lang w:eastAsia="ja-JP"/>
+        </w:rPr>
+        <w:t>or</w:t>
+      </w:r>
+      <w:r>
+        <w:rPr>
+          <w:rFonts w:hint="eastAsia"/>
+          <w:highlight w:val="yellow"/>
+          <w:lang w:eastAsia="ja-JP"/>
+        </w:rPr>
+        <w:t xml:space="preserve"> designers</w:t>
+      </w:r>
+      <w:r>
+        <w:rPr>
+          <w:rFonts w:hint="eastAsia"/>
+          <w:highlight w:val="yellow"/>
+          <w:lang w:eastAsia="ja-JP"/>
+        </w:rPr>
+        <w:t xml:space="preserve"> missed </w:t>
+      </w:r>
+      <w:r>
+        <w:rPr>
+          <w:rFonts w:hint="eastAsia"/>
+          <w:highlight w:val="yellow"/>
+          <w:lang w:eastAsia="ja-JP"/>
+        </w:rPr>
+        <w:t>the deadline</w:t>
+      </w:r>
+      <w:r>
+        <w:rPr>
+          <w:rFonts w:hint="eastAsia"/>
+          <w:highlight w:val="yellow"/>
+          <w:lang w:eastAsia="ja-JP"/>
+        </w:rPr>
+        <w:t>, d</w:t>
+      </w:r>
+      <w:r>
+        <w:rPr>
+          <w:rFonts w:hint="eastAsia"/>
+          <w:highlight w:val="yellow"/>
+          <w:lang w:eastAsia="ja-JP"/>
+        </w:rPr>
+        <w:t>evelopers and I</w:t>
+      </w:r>
+      <w:r>
+        <w:rPr>
+          <w:rFonts w:hint="eastAsia"/>
+          <w:highlight w:val="yellow"/>
+          <w:lang w:eastAsia="ja-JP"/>
+        </w:rPr>
+        <w:t xml:space="preserve"> declined requests.</w:t>
+      </w:r>
+      <w:r>
+        <w:rPr>
+          <w:rFonts w:hint="eastAsia"/>
+          <w:highlight w:val="yellow"/>
+          <w:lang w:eastAsia="ja-JP"/>
+        </w:rPr>
+        <w:t xml:space="preserve"> It worked well. </w:t>
+      </w:r>
+      <w:r>
+        <w:rPr>
+          <w:rFonts w:hint="eastAsia"/>
+          <w:highlight w:val="yellow"/>
+          <w:lang w:eastAsia="ja-JP"/>
+        </w:rPr>
+        <w:t xml:space="preserve">The </w:t>
+      </w:r>
+      <w:r>
+        <w:rPr>
+          <w:rFonts w:hint="eastAsia"/>
+          <w:highlight w:val="yellow"/>
+          <w:lang w:eastAsia="ja-JP"/>
+        </w:rPr>
+        <w:t xml:space="preserve">number of </w:t>
+      </w:r>
+      <w:r>
+        <w:rPr>
+          <w:rFonts w:hint="eastAsia"/>
+          <w:highlight w:val="yellow"/>
+          <w:lang w:eastAsia="ja-JP"/>
+        </w:rPr>
+        <w:t>c</w:t>
+      </w:r>
+      <w:r>
+        <w:rPr>
+          <w:rFonts w:hint="eastAsia"/>
+          <w:highlight w:val="yellow"/>
+          <w:lang w:eastAsia="ja-JP"/>
+        </w:rPr>
+        <w:t>hange request</w:t>
+      </w:r>
+      <w:r>
+        <w:rPr>
+          <w:rFonts w:hint="eastAsia"/>
+          <w:highlight w:val="yellow"/>
+          <w:lang w:eastAsia="ja-JP"/>
+        </w:rPr>
+        <w:t xml:space="preserve"> w</w:t>
+      </w:r>
+      <w:r>
+        <w:rPr>
+          <w:rFonts w:hint="eastAsia"/>
+          <w:highlight w:val="yellow"/>
+          <w:lang w:eastAsia="ja-JP"/>
+        </w:rPr>
+        <w:t>as</w:t>
+      </w:r>
+      <w:r>
+        <w:rPr>
+          <w:rFonts w:hint="eastAsia"/>
+          <w:highlight w:val="yellow"/>
+          <w:lang w:eastAsia="ja-JP"/>
+        </w:rPr>
+        <w:t xml:space="preserve"> decreased </w:t>
+      </w:r>
+      <w:r>
+        <w:rPr>
+          <w:rFonts w:hint="eastAsia"/>
+          <w:highlight w:val="yellow"/>
+          <w:lang w:eastAsia="ja-JP"/>
+        </w:rPr>
+        <w:t>by 7</w:t>
+      </w:r>
+      <w:r>
+        <w:rPr>
+          <w:rFonts w:hint="eastAsia"/>
+          <w:highlight w:val="yellow"/>
+          <w:lang w:eastAsia="ja-JP"/>
+        </w:rPr>
+        <w:t>0%.</w:t>
+      </w:r>
     </w:p>
     <w:p>
       <w:pPr>
@@ -8668,404 +9336,92 @@
     <w:p>
       <w:pPr>
         <w:pStyle w:val="InitialBodyText"/>
-        <w:rPr>
+        <w:ind w:left="426" w:hangingChars="266" w:hanging="426"/>
+        <w:rPr>
+          <w:rFonts w:hint="eastAsia"/>
           <w:sz w:val="16"/>
           <w:szCs w:val="16"/>
           <w:lang w:eastAsia="ja-JP"/>
         </w:rPr>
       </w:pPr>
+      <w:proofErr w:type="gramStart"/>
       <w:r>
         <w:rPr>
           <w:sz w:val="16"/>
           <w:szCs w:val="16"/>
-        </w:rPr>
-        <w:t xml:space="preserve">Fig. 3. Example of BDD test </w:t>
-      </w:r>
-      <w:r>
-        <w:rPr>
-          <w:rFonts w:hint="eastAsia"/>
+          <w:highlight w:val="yellow"/>
+        </w:rPr>
+        <w:t>Fig. 3.</w:t>
+      </w:r>
+      <w:proofErr w:type="gramEnd"/>
+      <w:r>
+        <w:rPr>
           <w:sz w:val="16"/>
           <w:szCs w:val="16"/>
-          <w:lang w:eastAsia="ja-JP"/>
-        </w:rPr>
-        <w:t>scenarios</w:t>
-      </w:r>
-      <w:r>
-        <w:rPr>
+          <w:highlight w:val="yellow"/>
+        </w:rPr>
+        <w:t xml:space="preserve"> Example of BDD test </w:t>
+      </w:r>
+      <w:r>
+        <w:rPr>
+          <w:rFonts w:hint="eastAsia"/>
           <w:sz w:val="16"/>
           <w:szCs w:val="16"/>
-        </w:rPr>
-        <w:t>.</w:t>
-      </w:r>
-    </w:p>
-    <w:p>
-      <w:pPr>
-        <w:pStyle w:val="FigureCaption"/>
-        <w:spacing w:after="0"/>
-        <w:rPr>
-          <w:sz w:val="20"/>
-          <w:lang w:eastAsia="ja-JP"/>
-        </w:rPr>
-      </w:pPr>
-    </w:p>
-    <w:p>
-      <w:pPr>
-        <w:pStyle w:val="FigureCaption"/>
-        <w:spacing w:after="0"/>
-        <w:rPr>
-          <w:sz w:val="20"/>
-          <w:lang w:eastAsia="ja-JP"/>
-        </w:rPr>
-      </w:pPr>
+          <w:highlight w:val="yellow"/>
+          <w:lang w:eastAsia="ja-JP"/>
+        </w:rPr>
+        <w:t>scenario by the Calabash-Android.</w:t>
+      </w:r>
+      <w:r>
+        <w:rPr>
+          <w:rFonts w:hint="eastAsia"/>
+          <w:sz w:val="16"/>
+          <w:szCs w:val="16"/>
+          <w:highlight w:val="yellow"/>
+          <w:lang w:eastAsia="ja-JP"/>
+        </w:rPr>
+        <w:t xml:space="preserve"> </w:t>
+      </w:r>
+      <w:r>
+        <w:rPr>
+          <w:rFonts w:hint="eastAsia"/>
+          <w:sz w:val="16"/>
+          <w:szCs w:val="16"/>
+          <w:highlight w:val="yellow"/>
+          <w:lang w:eastAsia="ja-JP"/>
+        </w:rPr>
+        <w:t xml:space="preserve">We used it as a common language among team members and an executable </w:t>
+      </w:r>
+      <w:r>
+        <w:rPr>
+          <w:rFonts w:hint="eastAsia"/>
+          <w:sz w:val="16"/>
+          <w:szCs w:val="16"/>
+          <w:highlight w:val="yellow"/>
+          <w:lang w:eastAsia="ja-JP"/>
+        </w:rPr>
+        <w:t>specification</w:t>
+      </w:r>
+      <w:r>
+        <w:rPr>
+          <w:rFonts w:hint="eastAsia"/>
+          <w:sz w:val="16"/>
+          <w:szCs w:val="16"/>
+          <w:highlight w:val="yellow"/>
+          <w:lang w:eastAsia="ja-JP"/>
+        </w:rPr>
+        <w:t xml:space="preserve"> to detect bugs and degrade promptly.</w:t>
+      </w:r>
     </w:p>
     <w:p>
       <w:pPr>
         <w:pStyle w:val="InitialBodyText"/>
-        <w:ind w:firstLineChars="142" w:firstLine="284"/>
-        <w:rPr>
-          <w:highlight w:val="cyan"/>
-          <w:lang w:eastAsia="ja-JP"/>
-        </w:rPr>
-      </w:pPr>
-      <w:r>
-        <w:rPr>
-          <w:rFonts w:hint="eastAsia"/>
-          <w:highlight w:val="cyan"/>
-          <w:lang w:eastAsia="ja-JP"/>
-        </w:rPr>
-        <w:t>Big challenges were that</w:t>
-      </w:r>
-      <w:r>
-        <w:rPr>
-          <w:highlight w:val="cyan"/>
-          <w:lang w:eastAsia="ja-JP"/>
-        </w:rPr>
-        <w:t>…</w:t>
-      </w:r>
-      <w:r>
-        <w:rPr>
-          <w:rFonts w:hint="eastAsia"/>
-          <w:highlight w:val="cyan"/>
-          <w:lang w:eastAsia="ja-JP"/>
-        </w:rPr>
-        <w:t>#</w:t>
-      </w:r>
-    </w:p>
-    <w:p>
-      <w:pPr>
-        <w:pStyle w:val="InitialBodyText"/>
-        <w:rPr>
-          <w:highlight w:val="cyan"/>
-          <w:lang w:eastAsia="ja-JP"/>
-        </w:rPr>
-      </w:pPr>
-      <w:r>
-        <w:rPr>
-          <w:rFonts w:hint="eastAsia"/>
-          <w:highlight w:val="cyan"/>
-          <w:lang w:eastAsia="ja-JP"/>
-        </w:rPr>
-        <w:t>Only a few developers wrote BDD test scenarios.</w:t>
-      </w:r>
-      <w:r>
-        <w:rPr>
-          <w:rFonts w:hint="eastAsia"/>
-          <w:highlight w:val="cyan"/>
-          <w:lang w:eastAsia="ja-JP"/>
-        </w:rPr>
-        <w:t xml:space="preserve"> That does not mean sustainable then.</w:t>
-      </w:r>
-    </w:p>
-    <w:p>
-      <w:pPr>
-        <w:pStyle w:val="InitialBodyText"/>
-        <w:rPr>
-          <w:highlight w:val="cyan"/>
-          <w:lang w:eastAsia="ja-JP"/>
-        </w:rPr>
-      </w:pPr>
-      <w:r>
-        <w:rPr>
-          <w:highlight w:val="cyan"/>
-          <w:lang w:eastAsia="ja-JP"/>
-        </w:rPr>
-        <w:t>B</w:t>
-      </w:r>
-      <w:r>
-        <w:rPr>
-          <w:rFonts w:hint="eastAsia"/>
-          <w:highlight w:val="cyan"/>
-          <w:lang w:eastAsia="ja-JP"/>
-        </w:rPr>
-        <w:t>usiness analyst and designers didn</w:t>
-      </w:r>
-      <w:r>
-        <w:rPr>
-          <w:highlight w:val="cyan"/>
-          <w:lang w:eastAsia="ja-JP"/>
-        </w:rPr>
-        <w:t>’</w:t>
-      </w:r>
-      <w:r>
-        <w:rPr>
-          <w:rFonts w:hint="eastAsia"/>
-          <w:highlight w:val="cyan"/>
-          <w:lang w:eastAsia="ja-JP"/>
-        </w:rPr>
-        <w:t>t write any BDD test scenarios.</w:t>
-      </w:r>
-      <w:r>
-        <w:rPr>
-          <w:rFonts w:hint="eastAsia"/>
-          <w:highlight w:val="cyan"/>
-          <w:lang w:eastAsia="ja-JP"/>
-        </w:rPr>
-        <w:t xml:space="preserve"> We could not overcome testable requirement after handling tons of troubles later.</w:t>
-      </w:r>
-    </w:p>
-    <w:p>
-      <w:pPr>
-        <w:pStyle w:val="InitialBodyText"/>
-        <w:rPr>
-          <w:lang w:eastAsia="ja-JP"/>
-        </w:rPr>
-      </w:pPr>
-      <w:r>
-        <w:rPr>
-          <w:rFonts w:hint="eastAsia"/>
-          <w:highlight w:val="cyan"/>
-          <w:lang w:eastAsia="ja-JP"/>
-        </w:rPr>
-        <w:t xml:space="preserve">BDD led to more change requests. We also needed to limit </w:t>
-      </w:r>
-      <w:r>
-        <w:rPr>
-          <w:rFonts w:hint="eastAsia"/>
-          <w:highlight w:val="cyan"/>
-          <w:lang w:eastAsia="ja-JP"/>
-        </w:rPr>
-        <w:t>their</w:t>
-      </w:r>
-      <w:r>
-        <w:rPr>
-          <w:rFonts w:hint="eastAsia"/>
-          <w:highlight w:val="cyan"/>
-          <w:lang w:eastAsia="ja-JP"/>
-        </w:rPr>
-        <w:t xml:space="preserve"> requests by other measure#</w:t>
-      </w:r>
-    </w:p>
-    <w:p>
-      <w:pPr>
-        <w:pStyle w:val="InitialBodyText"/>
-        <w:rPr>
-          <w:highlight w:val="green"/>
-          <w:lang w:eastAsia="ja-JP"/>
-        </w:rPr>
-      </w:pPr>
-    </w:p>
-    <w:p>
-      <w:pPr>
-        <w:pStyle w:val="InitialBodyText"/>
-        <w:rPr>
-          <w:highlight w:val="green"/>
-          <w:lang w:eastAsia="ja-JP"/>
-        </w:rPr>
-      </w:pPr>
-    </w:p>
-    <w:p>
-      <w:pPr>
-        <w:pStyle w:val="InitialBodyText"/>
-        <w:rPr>
-          <w:lang w:eastAsia="ja-JP"/>
-        </w:rPr>
-      </w:pPr>
-      <w:r>
-        <w:rPr>
-          <w:rFonts w:hint="eastAsia"/>
-          <w:highlight w:val="green"/>
-          <w:lang w:eastAsia="ja-JP"/>
-        </w:rPr>
-        <w:t xml:space="preserve">I indented to make business analyst and designers write test scenarios with the </w:t>
-      </w:r>
-      <w:r>
-        <w:rPr>
-          <w:highlight w:val="green"/>
-        </w:rPr>
-        <w:t>Calabash</w:t>
-      </w:r>
-      <w:r>
-        <w:rPr>
-          <w:rFonts w:hint="eastAsia"/>
-          <w:highlight w:val="green"/>
-          <w:lang w:eastAsia="ja-JP"/>
-        </w:rPr>
-        <w:t>-</w:t>
-      </w:r>
-      <w:r>
-        <w:rPr>
-          <w:highlight w:val="green"/>
-        </w:rPr>
-        <w:t>Android</w:t>
-      </w:r>
-      <w:r>
-        <w:rPr>
-          <w:rFonts w:hint="eastAsia"/>
-          <w:highlight w:val="green"/>
-          <w:lang w:eastAsia="ja-JP"/>
-        </w:rPr>
-        <w:t xml:space="preserve"> to restrict their ad-hoc requests.</w:t>
-      </w:r>
-    </w:p>
-    <w:p>
-      <w:pPr>
-        <w:pStyle w:val="InitialBodyText"/>
-        <w:rPr>
-          <w:lang w:eastAsia="ja-JP"/>
-        </w:rPr>
-      </w:pPr>
-      <w:r>
-        <w:rPr>
-          <w:rFonts w:hint="eastAsia"/>
-          <w:lang w:eastAsia="ja-JP"/>
-        </w:rPr>
-        <w:t>変更要望の受付期限を設けた</w:t>
-      </w:r>
-    </w:p>
-    <w:p>
-      <w:pPr>
-        <w:pStyle w:val="InitialBodyText"/>
-        <w:rPr>
-          <w:lang w:eastAsia="ja-JP"/>
-        </w:rPr>
-      </w:pPr>
-      <w:r>
-        <w:rPr>
-          <w:rFonts w:hint="eastAsia"/>
-          <w:lang w:eastAsia="ja-JP"/>
-        </w:rPr>
-        <w:t>ステークホルダーに対して、</w:t>
-      </w:r>
-      <w:r>
-        <w:rPr>
-          <w:rFonts w:hint="eastAsia"/>
-          <w:lang w:eastAsia="ja-JP"/>
-        </w:rPr>
-        <w:t>要望を無制限に出してくることに歯止めをかけた</w:t>
-      </w:r>
-    </w:p>
-    <w:p>
-      <w:pPr>
-        <w:pStyle w:val="InitialBodyText"/>
-        <w:rPr>
-          <w:lang w:eastAsia="ja-JP"/>
-        </w:rPr>
-      </w:pPr>
-      <w:r>
-        <w:rPr>
-          <w:rFonts w:hint="eastAsia"/>
-          <w:lang w:eastAsia="ja-JP"/>
-        </w:rPr>
-        <w:t>BDD</w:t>
-      </w:r>
-      <w:r>
-        <w:rPr>
-          <w:rFonts w:hint="eastAsia"/>
-          <w:lang w:eastAsia="ja-JP"/>
-        </w:rPr>
-        <w:t>で要望をとめさせようと考えたが、それだけでは不足だった。</w:t>
-      </w:r>
-    </w:p>
-    <w:p>
-      <w:pPr>
-        <w:pStyle w:val="InitialBodyText"/>
-        <w:rPr>
-          <w:lang w:eastAsia="ja-JP"/>
-        </w:rPr>
-      </w:pPr>
-      <w:r>
-        <w:rPr>
-          <w:rFonts w:hint="eastAsia"/>
-          <w:highlight w:val="cyan"/>
-          <w:lang w:eastAsia="ja-JP"/>
-        </w:rPr>
-        <w:t>★</w:t>
-      </w:r>
-      <w:r>
-        <w:rPr>
-          <w:highlight w:val="cyan"/>
-          <w:lang w:eastAsia="ja-JP"/>
-        </w:rPr>
-        <w:t>Failed to create test cases by BA and designer</w:t>
-      </w:r>
-    </w:p>
-    <w:p>
-      <w:pPr>
-        <w:pStyle w:val="InitialBodyText"/>
-        <w:rPr>
-          <w:lang w:eastAsia="ja-JP"/>
-        </w:rPr>
-      </w:pPr>
-    </w:p>
-    <w:p>
-      <w:pPr>
-        <w:pStyle w:val="InitialBodyText"/>
-        <w:rPr>
-          <w:lang w:eastAsia="ja-JP"/>
-        </w:rPr>
-      </w:pPr>
-      <w:r>
-        <w:rPr>
-          <w:rFonts w:hint="eastAsia"/>
-          <w:lang w:eastAsia="ja-JP"/>
-        </w:rPr>
-        <w:t>機能追加／修正の頻度</w:t>
-      </w:r>
-      <w:r>
-        <w:rPr>
-          <w:rFonts w:hint="eastAsia"/>
-          <w:lang w:eastAsia="ja-JP"/>
-        </w:rPr>
-        <w:tab/>
-      </w:r>
-      <w:r>
-        <w:rPr>
-          <w:rFonts w:hint="eastAsia"/>
-          <w:lang w:eastAsia="ja-JP"/>
-        </w:rPr>
-        <w:t xml:space="preserve">：　</w:t>
-      </w:r>
-      <w:r>
-        <w:rPr>
-          <w:rFonts w:hint="eastAsia"/>
-          <w:lang w:eastAsia="ja-JP"/>
-        </w:rPr>
-        <w:t>70%</w:t>
-      </w:r>
-    </w:p>
-    <w:p>
-      <w:pPr>
-        <w:pStyle w:val="InitialBodyText"/>
-        <w:rPr>
-          <w:lang w:eastAsia="ja-JP"/>
-        </w:rPr>
-      </w:pPr>
-    </w:p>
-    <w:p>
-      <w:pPr>
-        <w:pStyle w:val="InitialBodyText"/>
-        <w:rPr>
-          <w:lang w:eastAsia="ja-JP"/>
-        </w:rPr>
-      </w:pPr>
-    </w:p>
-    <w:p>
-      <w:pPr>
-        <w:pStyle w:val="InitialBodyText"/>
-        <w:rPr>
-          <w:lang w:eastAsia="ja-JP"/>
-        </w:rPr>
-      </w:pPr>
+        <w:rPr>
+          <w:lang w:eastAsia="ja-JP"/>
+        </w:rPr>
+      </w:pPr>
+      <w:bookmarkStart w:id="9" w:name="_GoBack"/>
+      <w:bookmarkEnd w:id="9"/>
     </w:p>
     <w:p>
       <w:pPr>
@@ -9114,11 +9470,7 @@
         <w:pStyle w:val="InitialBodyTextIndent"/>
       </w:pPr>
       <w:r>
-        <w:t xml:space="preserve">The first lesson I learned is that automation nurtures the team members. If members committed any problematic programs, Jenkins and all tests would tell them what the problem was and how to fix them. The BDD test cases told young and immature Android developers what the users would require and what they should develop. Finally young Android developers developed the required application within 5 months. Their </w:t>
-      </w:r>
-      <w:r>
-        <w:lastRenderedPageBreak/>
-        <w:t>application was faster with less bugs rather than the iPhone application developed by seniors in another location. (It took around 6 months to develop iPhone application and it has more than double bugs compared to Android one.)</w:t>
+        <w:t>The first lesson I learned is that automation nurtures the team members. If members committed any problematic programs, Jenkins and all tests would tell them what the problem was and how to fix them. The BDD test cases told young and immature Android developers what the users would require and what they should develop. Finally young Android developers developed the required application within 5 months. Their application was faster with less bugs rather than the iPhone application developed by seniors in another location. (It took around 6 months to develop iPhone application and it has more than double bugs compared to Android one.)</w:t>
       </w:r>
     </w:p>
     <w:p>
@@ -9142,7 +9494,15 @@
         <w:pStyle w:val="InitialBodyTextIndent"/>
       </w:pPr>
       <w:r>
-        <w:t xml:space="preserve">The third lesson I learned is that a series of technical improvements lead solutions beyond existing organizations. After implementing CI/CD, I gained the cooperation of stakeholders such as the business analyst and managers to proceed automation more. One developer taught the UI/UX designers how to use </w:t>
+        <w:t xml:space="preserve">The third lesson I learned is that a series of technical improvements lead solutions beyond existing organizations. After implementing CI/CD, I gained the cooperation of stakeholders such as the business analyst and managers to </w:t>
+      </w:r>
+      <w:proofErr w:type="gramStart"/>
+      <w:r>
+        <w:t>proceed</w:t>
+      </w:r>
+      <w:proofErr w:type="gramEnd"/>
+      <w:r>
+        <w:t xml:space="preserve"> automation more. One developer taught the UI/UX designers how to use </w:t>
       </w:r>
       <w:proofErr w:type="spellStart"/>
       <w:r>
@@ -9275,7 +9635,15 @@
         <w:ind w:firstLine="0"/>
       </w:pPr>
       <w:r>
-        <w:t>I gained another useful lessons in the process of introducing “Technology­Driven Development”.</w:t>
+        <w:t xml:space="preserve">I gained </w:t>
+      </w:r>
+      <w:proofErr w:type="gramStart"/>
+      <w:r>
+        <w:t>another useful lessons</w:t>
+      </w:r>
+      <w:proofErr w:type="gramEnd"/>
+      <w:r>
+        <w:t xml:space="preserve"> in the process of introducing “Technology­Driven Development”.</w:t>
       </w:r>
     </w:p>
     <w:p>
@@ -9291,7 +9659,15 @@
         <w:pStyle w:val="InitialBodyTextIndent"/>
       </w:pPr>
       <w:r>
-        <w:t>The second problem is that most of team members did not have sufficient knowledge of quality assurance. Most of them were young and immature. They did not have any experiences of the “big project”. It was their first time to do quality assurance. I implemented test automation mechanism, though, I should also teach them more about the quality assurance’s point of view.</w:t>
+        <w:t xml:space="preserve">The second problem is that most of team members did not have sufficient knowledge of quality assurance. Most of them were young and immature. They did not have any experiences of the “big project”. It was their first time to do quality assurance. I implemented test automation mechanism, </w:t>
+      </w:r>
+      <w:proofErr w:type="gramStart"/>
+      <w:r>
+        <w:t>though,</w:t>
+      </w:r>
+      <w:proofErr w:type="gramEnd"/>
+      <w:r>
+        <w:t xml:space="preserve"> I should also teach them more about the quality assurance’s point of view.</w:t>
       </w:r>
     </w:p>
     <w:p>
@@ -9299,7 +9675,15 @@
         <w:pStyle w:val="InitialBodyTextIndent"/>
       </w:pPr>
       <w:r>
-        <w:t>The third problem is that I was not always able to drive by success. In the middle of the project, the business analyst did not accept any scope change because developers always developed what the business analyst wanted against reason in past times. I needed to show the business analyst that unrealistic requirements would lead to no functions in one iteration.</w:t>
+        <w:t xml:space="preserve">The third problem is that I was not always able to drive by success. In the middle of the project, the business analyst did not accept any scope change because developers always developed what the business analyst wanted against reason in past times. I needed to show the business analyst that unrealistic requirements would lead to no functions </w:t>
+      </w:r>
+      <w:proofErr w:type="gramStart"/>
+      <w:r>
+        <w:t>in one iteration</w:t>
+      </w:r>
+      <w:proofErr w:type="gramEnd"/>
+      <w:r>
+        <w:t>.</w:t>
       </w:r>
     </w:p>
     <w:p>
@@ -9315,7 +9699,15 @@
       </w:r>
       <w:proofErr w:type="spellEnd"/>
       <w:r>
-        <w:t xml:space="preserve"> Approach”, invoking small failures intentionally to drive learning. Team members are able to cover intentional small failures by “Technology­Driven Development” and get more knowledge to proceed improvements.</w:t>
+        <w:t xml:space="preserve"> Approach”, invoking small failures intentionally to drive learning. Team members are able to cover intentional small failures by “Technology­Driven Development” and get more knowledge to </w:t>
+      </w:r>
+      <w:proofErr w:type="gramStart"/>
+      <w:r>
+        <w:t>proceed</w:t>
+      </w:r>
+      <w:proofErr w:type="gramEnd"/>
+      <w:r>
+        <w:t xml:space="preserve"> improvements.</w:t>
       </w:r>
     </w:p>
     <w:p>
@@ -9436,11 +9828,7 @@
         <w:t xml:space="preserve"> </w:t>
       </w:r>
       <w:r>
-        <w:t xml:space="preserve">tend to introduce agile processes and mindsets at first without any technical backbones and fail. Technical backbones like CI/CD and test automation </w:t>
-      </w:r>
-      <w:r>
-        <w:lastRenderedPageBreak/>
-        <w:t>enable to lead effective learning and elicit voluntary improvements from team members. “Technology­Driven Development” will be a good backbone to support and enhance agile processes and mindsets.</w:t>
+        <w:t>tend to introduce agile processes and mindsets at first without any technical backbones and fail. Technical backbones like CI/CD and test automation enable to lead effective learning and elicit voluntary improvements from team members. “Technology­Driven Development” will be a good backbone to support and enhance agile processes and mindsets.</w:t>
       </w:r>
     </w:p>
     <w:p>
@@ -9534,8 +9922,13 @@
         <w:t>Specification by Example: How successful Teams Deliver the Right Software</w:t>
       </w:r>
       <w:r>
-        <w:t>. Manning Publications.</w:t>
-      </w:r>
+        <w:t xml:space="preserve">. </w:t>
+      </w:r>
+      <w:proofErr w:type="gramStart"/>
+      <w:r>
+        <w:t>Manning Publications.</w:t>
+      </w:r>
+      <w:proofErr w:type="gramEnd"/>
     </w:p>
     <w:p>
       <w:pPr>
@@ -9570,176 +9963,155 @@
       <w:pPr>
         <w:pStyle w:val="References"/>
       </w:pPr>
+      <w:proofErr w:type="gramStart"/>
       <w:r>
         <w:rPr>
           <w:i/>
           <w:iCs/>
         </w:rPr>
-        <w:t xml:space="preserve">teams. </w:t>
-      </w:r>
-      <w:proofErr w:type="spellStart"/>
-      <w:r>
-        <w:t>Addison­Wesley</w:t>
-      </w:r>
-      <w:proofErr w:type="spellEnd"/>
-      <w:r>
-        <w:t xml:space="preserve"> Professional.</w:t>
-      </w:r>
-    </w:p>
-    <w:p>
-      <w:pPr>
-        <w:pStyle w:val="References"/>
-      </w:pPr>
-      <w:r>
-        <w:t>[4] Cukes.info. http://cukes.info/</w:t>
-      </w:r>
-      <w:r>
-        <w:t>.</w:t>
-      </w:r>
-    </w:p>
-    <w:p>
-      <w:pPr>
-        <w:pStyle w:val="References"/>
-      </w:pPr>
-      <w:r>
-        <w:t xml:space="preserve">[5] Fowler, M. </w:t>
-      </w:r>
-      <w:r>
-        <w:t>2006</w:t>
-      </w:r>
-      <w:r>
-        <w:t>.</w:t>
-      </w:r>
-      <w:r>
-        <w:t xml:space="preserve"> </w:t>
-      </w:r>
+        <w:t>teams</w:t>
+      </w:r>
+      <w:proofErr w:type="gramEnd"/>
       <w:r>
         <w:rPr>
           <w:i/>
           <w:iCs/>
         </w:rPr>
-        <w:t>Continuous Integration</w:t>
+        <w:t xml:space="preserve">. </w:t>
+      </w:r>
+      <w:proofErr w:type="spellStart"/>
+      <w:proofErr w:type="gramStart"/>
+      <w:r>
+        <w:t>Addison­Wesley</w:t>
+      </w:r>
+      <w:proofErr w:type="spellEnd"/>
+      <w:r>
+        <w:t xml:space="preserve"> Professional.</w:t>
+      </w:r>
+      <w:proofErr w:type="gramEnd"/>
+    </w:p>
+    <w:p>
+      <w:pPr>
+        <w:pStyle w:val="References"/>
+      </w:pPr>
+      <w:r>
+        <w:t>[4] Cukes.info. http://cukes.info/</w:t>
       </w:r>
       <w:r>
         <w:t>.</w:t>
       </w:r>
-      <w:r>
-        <w:t xml:space="preserve"> </w:t>
-      </w:r>
-      <w:r>
-        <w:t>http://martinfowler.com/arti</w:t>
-      </w:r>
-      <w:r>
-        <w:t>cles/continuousIntegration.html.</w:t>
-      </w:r>
     </w:p>
     <w:p>
       <w:pPr>
         <w:pStyle w:val="References"/>
       </w:pPr>
       <w:r>
-        <w:t>[6] Genymotion.</w:t>
-      </w:r>
-      <w:r>
-        <w:t>com. http://www.genymotion.com/.</w:t>
-      </w:r>
-    </w:p>
-    <w:p>
-      <w:pPr>
-        <w:pStyle w:val="References"/>
-      </w:pPr>
-      <w:r>
-        <w:t>[7] GitHub. https://githu</w:t>
-      </w:r>
-      <w:r>
-        <w:t>b.com/calabash/calabash­android.</w:t>
-      </w:r>
-    </w:p>
-    <w:p>
-      <w:pPr>
-        <w:pStyle w:val="References"/>
-      </w:pPr>
-      <w:r>
-        <w:t>[8] Humble,</w:t>
-      </w:r>
-      <w:r>
-        <w:t xml:space="preserve"> J., &amp; Farley, D. 2010</w:t>
-      </w:r>
-      <w:r>
-        <w:t xml:space="preserve">. </w:t>
-      </w:r>
+        <w:lastRenderedPageBreak/>
+        <w:t xml:space="preserve">[5] Fowler, M. </w:t>
+      </w:r>
+      <w:r>
+        <w:t>2006</w:t>
+      </w:r>
+      <w:r>
+        <w:t>.</w:t>
+      </w:r>
+      <w:r>
+        <w:t xml:space="preserve"> </w:t>
+      </w:r>
+      <w:proofErr w:type="gramStart"/>
       <w:r>
         <w:rPr>
           <w:i/>
           <w:iCs/>
         </w:rPr>
-        <w:t>Continuous Delivery: Reliable software releases</w:t>
-      </w:r>
-      <w:r>
-        <w:t xml:space="preserve"> </w:t>
+        <w:t>Continuous Integration</w:t>
+      </w:r>
+      <w:r>
+        <w:t>.</w:t>
+      </w:r>
+      <w:proofErr w:type="gramEnd"/>
+      <w:r>
+        <w:t xml:space="preserve"> </w:t>
+      </w:r>
+      <w:r>
+        <w:t>http://martinfowler.com/arti</w:t>
+      </w:r>
+      <w:r>
+        <w:t>cles/continuousIntegration.html.</w:t>
+      </w:r>
+    </w:p>
+    <w:p>
+      <w:pPr>
+        <w:pStyle w:val="References"/>
+      </w:pPr>
+      <w:r>
+        <w:t>[6] Genymotion.</w:t>
+      </w:r>
+      <w:r>
+        <w:t>com. http://www.genymotion.com/.</w:t>
+      </w:r>
+    </w:p>
+    <w:p>
+      <w:pPr>
+        <w:pStyle w:val="References"/>
+      </w:pPr>
+      <w:r>
+        <w:t>[7] GitHub. https://githu</w:t>
+      </w:r>
+      <w:r>
+        <w:t>b.com/calabash/calabash­android.</w:t>
+      </w:r>
+    </w:p>
+    <w:p>
+      <w:pPr>
+        <w:pStyle w:val="References"/>
+      </w:pPr>
+      <w:r>
+        <w:t>[8] Humble,</w:t>
+      </w:r>
+      <w:r>
+        <w:t xml:space="preserve"> J., &amp; Farley, D. 2010</w:t>
+      </w:r>
+      <w:r>
+        <w:t xml:space="preserve">. </w:t>
       </w:r>
       <w:r>
         <w:rPr>
           <w:i/>
           <w:iCs/>
         </w:rPr>
-        <w:t>through build, test, and deployment automation</w:t>
-      </w:r>
-      <w:r>
-        <w:t xml:space="preserve">. </w:t>
-      </w:r>
-      <w:proofErr w:type="spellStart"/>
-      <w:r>
-        <w:t>Addison­Wesley</w:t>
-      </w:r>
-      <w:proofErr w:type="spellEnd"/>
-      <w:r>
-        <w:t xml:space="preserve"> Professional.</w:t>
-      </w:r>
-    </w:p>
-    <w:p>
-      <w:pPr>
-        <w:pStyle w:val="References"/>
-      </w:pPr>
-      <w:r>
-        <w:t xml:space="preserve">[9] </w:t>
-      </w:r>
-      <w:proofErr w:type="spellStart"/>
-      <w:r>
-        <w:t>Kniberg</w:t>
-      </w:r>
-      <w:proofErr w:type="spellEnd"/>
-      <w:r>
-        <w:t>, H. 2007</w:t>
-      </w:r>
-      <w:r>
-        <w:t xml:space="preserve">. </w:t>
+        <w:t>Continuous Delivery: Reliable software releases</w:t>
+      </w:r>
+      <w:r>
+        <w:t xml:space="preserve"> </w:t>
       </w:r>
       <w:r>
         <w:rPr>
           <w:i/>
           <w:iCs/>
         </w:rPr>
-        <w:t>Scrum and XP from the trenches</w:t>
+        <w:t>through build, test, and deployment automation</w:t>
       </w:r>
       <w:r>
         <w:t xml:space="preserve">. </w:t>
       </w:r>
       <w:proofErr w:type="spellStart"/>
-      <w:r>
-        <w:t>InfoQ</w:t>
+      <w:proofErr w:type="gramStart"/>
+      <w:r>
+        <w:t>Addison­Wesley</w:t>
       </w:r>
       <w:proofErr w:type="spellEnd"/>
       <w:r>
-        <w:t>.</w:t>
-      </w:r>
+        <w:t xml:space="preserve"> Professional.</w:t>
+      </w:r>
+      <w:proofErr w:type="gramEnd"/>
     </w:p>
     <w:p>
       <w:pPr>
         <w:pStyle w:val="References"/>
       </w:pPr>
       <w:r>
-        <w:t>[10]  </w:t>
+        <w:t xml:space="preserve">[9] </w:t>
       </w:r>
       <w:proofErr w:type="spellStart"/>
       <w:r>
@@ -9747,60 +10119,127 @@
       </w:r>
       <w:proofErr w:type="spellEnd"/>
       <w:r>
-        <w:t>, H. 2011</w:t>
+        <w:t>, H. 2007</w:t>
       </w:r>
       <w:r>
         <w:t xml:space="preserve">. </w:t>
       </w:r>
+      <w:proofErr w:type="gramStart"/>
       <w:r>
         <w:rPr>
           <w:i/>
           <w:iCs/>
         </w:rPr>
-        <w:t>Lean from the Trenches</w:t>
-      </w:r>
-      <w:r>
-        <w:t>. The Pragmatic Bookshelf.</w:t>
-      </w:r>
+        <w:t>Scrum and XP from the trenches</w:t>
+      </w:r>
+      <w:r>
+        <w:t>.</w:t>
+      </w:r>
+      <w:proofErr w:type="gramEnd"/>
+      <w:r>
+        <w:t xml:space="preserve"> </w:t>
+      </w:r>
+      <w:proofErr w:type="spellStart"/>
+      <w:proofErr w:type="gramStart"/>
+      <w:r>
+        <w:t>InfoQ</w:t>
+      </w:r>
+      <w:proofErr w:type="spellEnd"/>
+      <w:r>
+        <w:t>.</w:t>
+      </w:r>
+      <w:proofErr w:type="gramEnd"/>
     </w:p>
     <w:p>
       <w:pPr>
         <w:pStyle w:val="References"/>
       </w:pPr>
       <w:r>
-        <w:t>[11]  </w:t>
+        <w:t>[10</w:t>
+      </w:r>
+      <w:proofErr w:type="gramStart"/>
+      <w:r>
+        <w:t>]  </w:t>
       </w:r>
       <w:proofErr w:type="spellStart"/>
       <w:r>
-        <w:t>Meszaros</w:t>
+        <w:t>Kniberg</w:t>
       </w:r>
       <w:proofErr w:type="spellEnd"/>
-      <w:r>
-        <w:t>, G. 2007</w:t>
+      <w:proofErr w:type="gramEnd"/>
+      <w:r>
+        <w:t>, H. 2011</w:t>
       </w:r>
       <w:r>
         <w:t xml:space="preserve">. </w:t>
       </w:r>
-      <w:proofErr w:type="spellStart"/>
+      <w:proofErr w:type="gramStart"/>
       <w:r>
         <w:rPr>
           <w:i/>
           <w:iCs/>
         </w:rPr>
-        <w:t>xUnit</w:t>
+        <w:t>Lean from the Trenches</w:t>
+      </w:r>
+      <w:r>
+        <w:t>.</w:t>
+      </w:r>
+      <w:proofErr w:type="gramEnd"/>
+      <w:r>
+        <w:t xml:space="preserve"> </w:t>
+      </w:r>
+      <w:proofErr w:type="gramStart"/>
+      <w:r>
+        <w:t>The Pragmatic Bookshelf.</w:t>
+      </w:r>
+      <w:proofErr w:type="gramEnd"/>
+    </w:p>
+    <w:p>
+      <w:pPr>
+        <w:pStyle w:val="References"/>
+      </w:pPr>
+      <w:r>
+        <w:t>[11</w:t>
+      </w:r>
+      <w:proofErr w:type="gramStart"/>
+      <w:r>
+        <w:t>]  </w:t>
+      </w:r>
+      <w:proofErr w:type="spellStart"/>
+      <w:r>
+        <w:t>Meszaros</w:t>
       </w:r>
       <w:proofErr w:type="spellEnd"/>
+      <w:proofErr w:type="gramEnd"/>
+      <w:r>
+        <w:t>, G. 2007</w:t>
+      </w:r>
+      <w:r>
+        <w:t xml:space="preserve">. </w:t>
+      </w:r>
+      <w:proofErr w:type="spellStart"/>
+      <w:proofErr w:type="gramStart"/>
       <w:r>
         <w:rPr>
           <w:i/>
           <w:iCs/>
         </w:rPr>
+        <w:t>xUnit</w:t>
+      </w:r>
+      <w:proofErr w:type="spellEnd"/>
+      <w:proofErr w:type="gramEnd"/>
+      <w:r>
+        <w:rPr>
+          <w:i/>
+          <w:iCs/>
+        </w:rPr>
         <w:t xml:space="preserve"> Test Patterns: Refactoring Test Code</w:t>
       </w:r>
       <w:r>
         <w:t xml:space="preserve">. </w:t>
       </w:r>
       <w:proofErr w:type="spellStart"/>
+      <w:proofErr w:type="gramStart"/>
       <w:r>
         <w:t>Addison­Wesley</w:t>
       </w:r>
@@ -9809,16 +10248,25 @@
         <w:t xml:space="preserve">   Professional.</w:t>
       </w:r>
+      <w:proofErr w:type="gramEnd"/>
     </w:p>
     <w:p>
       <w:pPr>
         <w:pStyle w:val="References"/>
       </w:pPr>
       <w:r>
-        <w:t>[12]  Robolectr</w:t>
-      </w:r>
-      <w:r>
-        <w:t>ic.org. http://robolectric.org/.</w:t>
+        <w:t>[12</w:t>
+      </w:r>
+      <w:proofErr w:type="gramStart"/>
+      <w:r>
+        <w:t>]  Robolectr</w:t>
+      </w:r>
+      <w:r>
+        <w:t>ic.org</w:t>
+      </w:r>
+      <w:proofErr w:type="gramEnd"/>
+      <w:r>
+        <w:t>. http://robolectric.org/.</w:t>
       </w:r>
     </w:p>
     <w:p>
@@ -9826,10 +10274,18 @@
         <w:pStyle w:val="References"/>
       </w:pPr>
       <w:r>
-        <w:t>[13]  Testflightapp</w:t>
-      </w:r>
-      <w:r>
-        <w:t>.com. http://testflightapp.com/.</w:t>
+        <w:t>[13</w:t>
+      </w:r>
+      <w:proofErr w:type="gramStart"/>
+      <w:r>
+        <w:t>]  Testflightapp</w:t>
+      </w:r>
+      <w:r>
+        <w:t>.com</w:t>
+      </w:r>
+      <w:proofErr w:type="gramEnd"/>
+      <w:r>
+        <w:t>. http://testflightapp.com/.</w:t>
       </w:r>
     </w:p>
     <w:p>
@@ -9837,10 +10293,18 @@
         <w:pStyle w:val="References"/>
       </w:pPr>
       <w:r>
-        <w:t>[14]  Virtualbox.o</w:t>
-      </w:r>
-      <w:r>
-        <w:t>rg. https://www.virtualbox.org/.</w:t>
+        <w:t>[14</w:t>
+      </w:r>
+      <w:proofErr w:type="gramStart"/>
+      <w:r>
+        <w:t>]  Virtualbox.o</w:t>
+      </w:r>
+      <w:r>
+        <w:t>rg</w:t>
+      </w:r>
+      <w:proofErr w:type="gramEnd"/>
+      <w:r>
+        <w:t>. https://www.virtualbox.org/.</w:t>
       </w:r>
     </w:p>
     <w:p>
@@ -15628,7 +16092,7 @@
 </file>
 
 <file path=customXml/itemProps1.xml><?xml version="1.0" encoding="utf-8"?>
-<ds:datastoreItem xmlns:ds="http://schemas.openxmlformats.org/officeDocument/2006/customXml" ds:itemID="{9573E501-F84A-436F-8185-C60C23E1A5C3}">
+<ds:datastoreItem xmlns:ds="http://schemas.openxmlformats.org/officeDocument/2006/customXml" ds:itemID="{20C99E81-31B9-4924-93BA-9A15655F56B8}">
   <ds:schemaRefs>
     <ds:schemaRef ds:uri="http://schemas.openxmlformats.org/officeDocument/2006/bibliography"/>
   </ds:schemaRefs>

</xml_diff>

<commit_message>
Result : 70% done
</commit_message>
<xml_diff>
--- a/TechnologyDrivenDevelopment.docx
+++ b/TechnologyDrivenDevelopment.docx
@@ -4117,21 +4117,12 @@
           </wp:anchor>
         </w:drawing>
       </w:r>
-      <w:proofErr w:type="gramStart"/>
       <w:r>
         <w:rPr>
           <w:sz w:val="16"/>
           <w:szCs w:val="16"/>
         </w:rPr>
-        <w:t>Fig. 1.</w:t>
-      </w:r>
-      <w:proofErr w:type="gramEnd"/>
-      <w:r>
-        <w:rPr>
-          <w:sz w:val="16"/>
-          <w:szCs w:val="16"/>
-        </w:rPr>
-        <w:t xml:space="preserve"> The mechanism of </w:t>
+        <w:t xml:space="preserve">Fig. 1. The mechanism of </w:t>
       </w:r>
       <w:r>
         <w:rPr>
@@ -5738,7 +5729,6 @@
           <w:lang w:eastAsia="ja-JP"/>
         </w:rPr>
       </w:pPr>
-      <w:proofErr w:type="gramStart"/>
       <w:r>
         <w:rPr>
           <w:szCs w:val="16"/>
@@ -5749,14 +5739,7 @@
         <w:rPr>
           <w:szCs w:val="16"/>
         </w:rPr>
-        <w:t>.</w:t>
-      </w:r>
-      <w:proofErr w:type="gramEnd"/>
-      <w:r>
-        <w:rPr>
-          <w:szCs w:val="16"/>
-        </w:rPr>
-        <w:t xml:space="preserve"> </w:t>
+        <w:t xml:space="preserve">. </w:t>
       </w:r>
       <w:r>
         <w:rPr>
@@ -6103,25 +6086,17 @@
         <w:t xml:space="preserve"> They were</w:t>
       </w:r>
       <w:r>
-        <w:t xml:space="preserve"> </w:t>
-      </w:r>
-      <w:proofErr w:type="gramStart"/>
-      <w:r>
-        <w:t>really</w:t>
-      </w:r>
-      <w:r>
-        <w:rPr>
-          <w:rFonts w:hint="eastAsia"/>
-          <w:lang w:eastAsia="ja-JP"/>
-        </w:rPr>
-        <w:t xml:space="preserve"> </w:t>
-      </w:r>
-      <w:r>
-        <w:t>”</w:t>
-      </w:r>
-      <w:proofErr w:type="gramEnd"/>
-      <w:r>
-        <w:t>Technology</w:t>
+        <w:t xml:space="preserve"> really</w:t>
+      </w:r>
+      <w:r>
+        <w:rPr>
+          <w:rFonts w:hint="eastAsia"/>
+          <w:lang w:eastAsia="ja-JP"/>
+        </w:rPr>
+        <w:t xml:space="preserve"> </w:t>
+      </w:r>
+      <w:r>
+        <w:t>”Technology</w:t>
       </w:r>
       <w:r>
         <w:rPr>
@@ -6500,15 +6475,12 @@
         <w:rPr>
           <w:rFonts w:eastAsiaTheme="minorEastAsia"/>
           <w:szCs w:val="20"/>
-          <w:highlight w:val="yellow"/>
-          <w:lang w:eastAsia="ja-JP"/>
-        </w:rPr>
-      </w:pPr>
-      <w:commentRangeStart w:id="8"/>
+          <w:lang w:eastAsia="ja-JP"/>
+        </w:rPr>
+      </w:pPr>
       <w:r>
         <w:rPr>
           <w:szCs w:val="20"/>
-          <w:highlight w:val="yellow"/>
         </w:rPr>
         <w:lastRenderedPageBreak/>
         <w:t xml:space="preserve">BDD: </w:t>
@@ -6517,7 +6489,6 @@
         <w:rPr>
           <w:rFonts w:eastAsiaTheme="minorEastAsia"/>
           <w:szCs w:val="20"/>
-          <w:highlight w:val="yellow"/>
           <w:lang w:eastAsia="ja-JP"/>
         </w:rPr>
         <w:t xml:space="preserve">discipline </w:t>
@@ -6526,7 +6497,6 @@
         <w:rPr>
           <w:rFonts w:eastAsiaTheme="minorEastAsia"/>
           <w:szCs w:val="20"/>
-          <w:highlight w:val="yellow"/>
           <w:lang w:eastAsia="ja-JP"/>
         </w:rPr>
         <w:t xml:space="preserve">in </w:t>
@@ -6535,7 +6505,6 @@
         <w:rPr>
           <w:rFonts w:eastAsiaTheme="minorEastAsia"/>
           <w:szCs w:val="20"/>
-          <w:highlight w:val="yellow"/>
           <w:lang w:eastAsia="ja-JP"/>
         </w:rPr>
         <w:t xml:space="preserve">a </w:t>
@@ -6544,7 +6513,6 @@
         <w:rPr>
           <w:rFonts w:eastAsiaTheme="minorEastAsia"/>
           <w:szCs w:val="20"/>
-          <w:highlight w:val="yellow"/>
           <w:lang w:eastAsia="ja-JP"/>
         </w:rPr>
         <w:t>chaotic p</w:t>
@@ -6553,107 +6521,80 @@
         <w:rPr>
           <w:rFonts w:eastAsiaTheme="minorEastAsia"/>
           <w:szCs w:val="20"/>
-          <w:highlight w:val="yellow"/>
           <w:lang w:eastAsia="ja-JP"/>
         </w:rPr>
         <w:t>roject</w:t>
       </w:r>
-      <w:commentRangeEnd w:id="8"/>
-      <w:r>
-        <w:rPr>
-          <w:rStyle w:val="ad"/>
-          <w:rFonts w:eastAsiaTheme="minorEastAsia"/>
-          <w:bCs w:val="0"/>
-          <w:caps w:val="0"/>
-          <w:sz w:val="20"/>
-          <w:szCs w:val="20"/>
-          <w:highlight w:val="yellow"/>
-          <w:lang w:eastAsia="en-US"/>
-        </w:rPr>
-        <w:commentReference w:id="8"/>
-      </w:r>
     </w:p>
     <w:p>
       <w:pPr>
         <w:pStyle w:val="InitialBodyText"/>
         <w:rPr>
-          <w:highlight w:val="yellow"/>
-          <w:lang w:eastAsia="ja-JP"/>
-        </w:rPr>
-      </w:pPr>
-      <w:r>
-        <w:rPr>
-          <w:highlight w:val="yellow"/>
+          <w:lang w:eastAsia="ja-JP"/>
+        </w:rPr>
+      </w:pPr>
+      <w:r>
+        <w:rPr>
           <w:lang w:eastAsia="ja-JP"/>
         </w:rPr>
         <w:t xml:space="preserve">TDD made our </w:t>
       </w:r>
       <w:r>
         <w:rPr>
-          <w:highlight w:val="yellow"/>
           <w:lang w:eastAsia="ja-JP"/>
         </w:rPr>
         <w:t>work more effective with CI/CD.</w:t>
       </w:r>
       <w:r>
         <w:rPr>
-          <w:highlight w:val="yellow"/>
-          <w:lang w:eastAsia="ja-JP"/>
-        </w:rPr>
-        <w:t xml:space="preserve"> </w:t>
-      </w:r>
-      <w:r>
-        <w:rPr>
-          <w:highlight w:val="yellow"/>
+          <w:lang w:eastAsia="ja-JP"/>
+        </w:rPr>
+        <w:t xml:space="preserve"> </w:t>
+      </w:r>
+      <w:r>
+        <w:rPr>
           <w:lang w:eastAsia="ja-JP"/>
         </w:rPr>
         <w:t>We got skills to develop required software gradually collaborated with members and stakeholders.</w:t>
       </w:r>
       <w:r>
         <w:rPr>
-          <w:highlight w:val="yellow"/>
-          <w:lang w:eastAsia="ja-JP"/>
-        </w:rPr>
-        <w:t xml:space="preserve"> </w:t>
-      </w:r>
-      <w:r>
-        <w:rPr>
-          <w:highlight w:val="yellow"/>
+          <w:lang w:eastAsia="ja-JP"/>
+        </w:rPr>
+        <w:t xml:space="preserve"> </w:t>
+      </w:r>
+      <w:r>
+        <w:rPr>
           <w:lang w:eastAsia="ja-JP"/>
         </w:rPr>
         <w:t>We were able to build and release work</w:t>
       </w:r>
       <w:r>
         <w:rPr>
-          <w:highlight w:val="yellow"/>
           <w:lang w:eastAsia="ja-JP"/>
         </w:rPr>
         <w:t>ing software faster and faster.</w:t>
       </w:r>
       <w:r>
         <w:rPr>
-          <w:highlight w:val="yellow"/>
-          <w:lang w:eastAsia="ja-JP"/>
-        </w:rPr>
-        <w:t xml:space="preserve"> </w:t>
-      </w:r>
-      <w:r>
-        <w:rPr>
-          <w:highlight w:val="yellow"/>
+          <w:lang w:eastAsia="ja-JP"/>
+        </w:rPr>
+        <w:t xml:space="preserve"> </w:t>
+      </w:r>
+      <w:r>
+        <w:rPr>
           <w:lang w:eastAsia="ja-JP"/>
         </w:rPr>
         <w:t xml:space="preserve">By contrast, our project </w:t>
       </w:r>
       <w:r>
         <w:rPr>
-          <w:highlight w:val="yellow"/>
           <w:lang w:eastAsia="ja-JP"/>
         </w:rPr>
         <w:t>started becoming chaotic.</w:t>
       </w:r>
       <w:r>
         <w:rPr>
-          <w:highlight w:val="yellow"/>
           <w:lang w:eastAsia="ja-JP"/>
         </w:rPr>
         <w:t xml:space="preserve"> There were 3 challenges in our team.</w:t>
@@ -6667,21 +6608,18 @@
           <w:numId w:val="22"/>
         </w:numPr>
         <w:rPr>
-          <w:highlight w:val="yellow"/>
-          <w:lang w:eastAsia="ja-JP"/>
-        </w:rPr>
-      </w:pPr>
-      <w:r>
-        <w:rPr>
-          <w:rFonts w:hint="eastAsia"/>
-          <w:highlight w:val="yellow"/>
+          <w:lang w:eastAsia="ja-JP"/>
+        </w:rPr>
+      </w:pPr>
+      <w:r>
+        <w:rPr>
+          <w:rFonts w:hint="eastAsia"/>
           <w:lang w:eastAsia="ja-JP"/>
         </w:rPr>
         <w:t>C</w:t>
       </w:r>
       <w:r>
         <w:rPr>
-          <w:highlight w:val="yellow"/>
           <w:lang w:eastAsia="ja-JP"/>
         </w:rPr>
         <w:t xml:space="preserve">hange requests from business analyst and designers </w:t>
@@ -6689,22 +6627,19 @@
       <w:r>
         <w:rPr>
           <w:rFonts w:hint="eastAsia"/>
-          <w:highlight w:val="yellow"/>
           <w:lang w:eastAsia="ja-JP"/>
         </w:rPr>
         <w:t>had been</w:t>
       </w:r>
       <w:r>
         <w:rPr>
-          <w:highlight w:val="yellow"/>
-          <w:lang w:eastAsia="ja-JP"/>
-        </w:rPr>
-        <w:t xml:space="preserve"> </w:t>
-      </w:r>
-      <w:r>
-        <w:rPr>
-          <w:rFonts w:hint="eastAsia"/>
-          <w:highlight w:val="yellow"/>
+          <w:lang w:eastAsia="ja-JP"/>
+        </w:rPr>
+        <w:t xml:space="preserve"> </w:t>
+      </w:r>
+      <w:r>
+        <w:rPr>
+          <w:rFonts w:hint="eastAsia"/>
           <w:lang w:eastAsia="ja-JP"/>
         </w:rPr>
         <w:t>increasing</w:t>
@@ -6712,14 +6647,12 @@
       <w:r>
         <w:rPr>
           <w:rFonts w:hint="eastAsia"/>
-          <w:highlight w:val="yellow"/>
           <w:lang w:eastAsia="ja-JP"/>
         </w:rPr>
         <w:t xml:space="preserve"> rapidly </w:t>
       </w:r>
       <w:r>
         <w:rPr>
-          <w:highlight w:val="yellow"/>
           <w:lang w:eastAsia="ja-JP"/>
         </w:rPr>
         <w:t>without considering implementability</w:t>
@@ -6727,7 +6660,6 @@
       <w:r>
         <w:rPr>
           <w:rFonts w:hint="eastAsia"/>
-          <w:highlight w:val="yellow"/>
           <w:lang w:eastAsia="ja-JP"/>
         </w:rPr>
         <w:t xml:space="preserve"> and consistency.</w:t>
@@ -6735,15 +6667,13 @@
       <w:r>
         <w:rPr>
           <w:rFonts w:hint="eastAsia"/>
-          <w:highlight w:val="yellow"/>
-          <w:lang w:eastAsia="ja-JP"/>
-        </w:rPr>
-        <w:t xml:space="preserve"> </w:t>
-      </w:r>
-      <w:r>
-        <w:rPr>
-          <w:rFonts w:hint="eastAsia"/>
-          <w:highlight w:val="yellow"/>
+          <w:lang w:eastAsia="ja-JP"/>
+        </w:rPr>
+        <w:t xml:space="preserve"> </w:t>
+      </w:r>
+      <w:r>
+        <w:rPr>
+          <w:rFonts w:hint="eastAsia"/>
           <w:lang w:eastAsia="ja-JP"/>
         </w:rPr>
         <w:t>We had been clarifying</w:t>
@@ -6751,7 +6681,6 @@
       <w:r>
         <w:rPr>
           <w:rFonts w:hint="eastAsia"/>
-          <w:highlight w:val="yellow"/>
           <w:lang w:eastAsia="ja-JP"/>
         </w:rPr>
         <w:t xml:space="preserve"> specifications and functions step by step</w:t>
@@ -6759,7 +6688,6 @@
       <w:r>
         <w:rPr>
           <w:rFonts w:hint="eastAsia"/>
-          <w:highlight w:val="yellow"/>
           <w:lang w:eastAsia="ja-JP"/>
         </w:rPr>
         <w:t xml:space="preserve"> with working software</w:t>
@@ -6767,14 +6695,12 @@
       <w:r>
         <w:rPr>
           <w:rFonts w:hint="eastAsia"/>
-          <w:highlight w:val="yellow"/>
           <w:lang w:eastAsia="ja-JP"/>
         </w:rPr>
         <w:t xml:space="preserve">. That was </w:t>
       </w:r>
       <w:r>
         <w:rPr>
-          <w:highlight w:val="yellow"/>
           <w:lang w:eastAsia="ja-JP"/>
         </w:rPr>
         <w:t xml:space="preserve">because </w:t>
@@ -6782,14 +6708,12 @@
       <w:r>
         <w:rPr>
           <w:rFonts w:hint="eastAsia"/>
-          <w:highlight w:val="yellow"/>
           <w:lang w:eastAsia="ja-JP"/>
         </w:rPr>
         <w:t xml:space="preserve">our product was whole new and we </w:t>
       </w:r>
       <w:r>
         <w:rPr>
-          <w:highlight w:val="yellow"/>
           <w:lang w:eastAsia="ja-JP"/>
         </w:rPr>
         <w:t>could not define all specifications up-front.</w:t>
@@ -6797,15 +6721,13 @@
       <w:r>
         <w:rPr>
           <w:rFonts w:hint="eastAsia"/>
-          <w:highlight w:val="yellow"/>
-          <w:lang w:eastAsia="ja-JP"/>
-        </w:rPr>
-        <w:t xml:space="preserve"> </w:t>
-      </w:r>
-      <w:r>
-        <w:rPr>
-          <w:rFonts w:hint="eastAsia"/>
-          <w:highlight w:val="yellow"/>
+          <w:lang w:eastAsia="ja-JP"/>
+        </w:rPr>
+        <w:t xml:space="preserve"> </w:t>
+      </w:r>
+      <w:r>
+        <w:rPr>
+          <w:rFonts w:hint="eastAsia"/>
           <w:lang w:eastAsia="ja-JP"/>
         </w:rPr>
         <w:t>Although d</w:t>
@@ -6813,7 +6735,6 @@
       <w:r>
         <w:rPr>
           <w:rFonts w:hint="eastAsia"/>
-          <w:highlight w:val="yellow"/>
           <w:lang w:eastAsia="ja-JP"/>
         </w:rPr>
         <w:t>evelopers were able to build software faster,</w:t>
@@ -6821,7 +6742,6 @@
       <w:r>
         <w:rPr>
           <w:rFonts w:hint="eastAsia"/>
-          <w:highlight w:val="yellow"/>
           <w:lang w:eastAsia="ja-JP"/>
         </w:rPr>
         <w:t xml:space="preserve"> streamlining development led to a lot of requests</w:t>
@@ -6829,14 +6749,12 @@
       <w:r>
         <w:rPr>
           <w:rFonts w:hint="eastAsia"/>
-          <w:highlight w:val="yellow"/>
           <w:lang w:eastAsia="ja-JP"/>
         </w:rPr>
         <w:t xml:space="preserve"> by b</w:t>
       </w:r>
       <w:r>
         <w:rPr>
-          <w:highlight w:val="yellow"/>
           <w:lang w:eastAsia="ja-JP"/>
         </w:rPr>
         <w:t>usiness analyst and designers</w:t>
@@ -6844,7 +6762,6 @@
       <w:r>
         <w:rPr>
           <w:rFonts w:hint="eastAsia"/>
-          <w:highlight w:val="yellow"/>
           <w:lang w:eastAsia="ja-JP"/>
         </w:rPr>
         <w:t>. They</w:t>
@@ -6852,15 +6769,13 @@
       <w:r>
         <w:rPr>
           <w:rFonts w:hint="eastAsia"/>
-          <w:highlight w:val="yellow"/>
-          <w:lang w:eastAsia="ja-JP"/>
-        </w:rPr>
-        <w:t xml:space="preserve"> </w:t>
-      </w:r>
-      <w:r>
-        <w:rPr>
-          <w:rFonts w:hint="eastAsia"/>
-          <w:highlight w:val="yellow"/>
+          <w:lang w:eastAsia="ja-JP"/>
+        </w:rPr>
+        <w:t xml:space="preserve"> </w:t>
+      </w:r>
+      <w:r>
+        <w:rPr>
+          <w:rFonts w:hint="eastAsia"/>
           <w:lang w:eastAsia="ja-JP"/>
         </w:rPr>
         <w:t xml:space="preserve">misunderstood that it </w:t>
@@ -6868,7 +6783,6 @@
       <w:r>
         <w:rPr>
           <w:rFonts w:hint="eastAsia"/>
-          <w:highlight w:val="yellow"/>
           <w:lang w:eastAsia="ja-JP"/>
         </w:rPr>
         <w:t>was</w:t>
@@ -6876,7 +6790,6 @@
       <w:r>
         <w:rPr>
           <w:rFonts w:hint="eastAsia"/>
-          <w:highlight w:val="yellow"/>
           <w:lang w:eastAsia="ja-JP"/>
         </w:rPr>
         <w:t xml:space="preserve"> possible to </w:t>
@@ -6884,7 +6797,6 @@
       <w:r>
         <w:rPr>
           <w:rFonts w:hint="eastAsia"/>
-          <w:highlight w:val="yellow"/>
           <w:lang w:eastAsia="ja-JP"/>
         </w:rPr>
         <w:t>make developers implement anything what they thought</w:t>
@@ -6892,7 +6804,6 @@
       <w:r>
         <w:rPr>
           <w:rFonts w:hint="eastAsia"/>
-          <w:highlight w:val="yellow"/>
           <w:lang w:eastAsia="ja-JP"/>
         </w:rPr>
         <w:t xml:space="preserve"> right away.</w:t>
@@ -6900,7 +6811,6 @@
       <w:r>
         <w:rPr>
           <w:rFonts w:hint="eastAsia"/>
-          <w:highlight w:val="yellow"/>
           <w:lang w:eastAsia="ja-JP"/>
         </w:rPr>
         <w:t xml:space="preserve"> I needed to build a mechanism </w:t>
@@ -6908,7 +6818,6 @@
       <w:r>
         <w:rPr>
           <w:rFonts w:hint="eastAsia"/>
-          <w:highlight w:val="yellow"/>
           <w:lang w:eastAsia="ja-JP"/>
         </w:rPr>
         <w:t xml:space="preserve">to restrict </w:t>
@@ -6916,7 +6825,6 @@
       <w:r>
         <w:rPr>
           <w:rFonts w:hint="eastAsia"/>
-          <w:highlight w:val="yellow"/>
           <w:lang w:eastAsia="ja-JP"/>
         </w:rPr>
         <w:t xml:space="preserve">unrealistic </w:t>
@@ -6924,7 +6832,6 @@
       <w:r>
         <w:rPr>
           <w:rFonts w:hint="eastAsia"/>
-          <w:highlight w:val="yellow"/>
           <w:lang w:eastAsia="ja-JP"/>
         </w:rPr>
         <w:t xml:space="preserve">or ad hoc </w:t>
@@ -6932,7 +6839,6 @@
       <w:r>
         <w:rPr>
           <w:rFonts w:hint="eastAsia"/>
-          <w:highlight w:val="yellow"/>
           <w:lang w:eastAsia="ja-JP"/>
         </w:rPr>
         <w:t>requests quickly.</w:t>
@@ -6946,21 +6852,18 @@
           <w:numId w:val="22"/>
         </w:numPr>
         <w:rPr>
-          <w:highlight w:val="yellow"/>
-          <w:lang w:eastAsia="ja-JP"/>
-        </w:rPr>
-      </w:pPr>
-      <w:r>
-        <w:rPr>
-          <w:rFonts w:hint="eastAsia"/>
-          <w:highlight w:val="yellow"/>
+          <w:lang w:eastAsia="ja-JP"/>
+        </w:rPr>
+      </w:pPr>
+      <w:r>
+        <w:rPr>
+          <w:rFonts w:hint="eastAsia"/>
           <w:lang w:eastAsia="ja-JP"/>
         </w:rPr>
         <w:t>U</w:t>
       </w:r>
       <w:r>
         <w:rPr>
-          <w:highlight w:val="yellow"/>
           <w:lang w:eastAsia="ja-JP"/>
         </w:rPr>
         <w:t>secase-level bugs</w:t>
@@ -6968,22 +6871,19 @@
       <w:r>
         <w:rPr>
           <w:rFonts w:hint="eastAsia"/>
-          <w:highlight w:val="yellow"/>
           <w:lang w:eastAsia="ja-JP"/>
         </w:rPr>
         <w:t xml:space="preserve"> had been</w:t>
       </w:r>
       <w:r>
         <w:rPr>
-          <w:highlight w:val="yellow"/>
-          <w:lang w:eastAsia="ja-JP"/>
-        </w:rPr>
-        <w:t xml:space="preserve"> </w:t>
-      </w:r>
-      <w:r>
-        <w:rPr>
-          <w:rFonts w:hint="eastAsia"/>
-          <w:highlight w:val="yellow"/>
+          <w:lang w:eastAsia="ja-JP"/>
+        </w:rPr>
+        <w:t xml:space="preserve"> </w:t>
+      </w:r>
+      <w:r>
+        <w:rPr>
+          <w:rFonts w:hint="eastAsia"/>
           <w:lang w:eastAsia="ja-JP"/>
         </w:rPr>
         <w:t>increasing.</w:t>
@@ -6991,15 +6891,13 @@
       <w:r>
         <w:rPr>
           <w:rFonts w:hint="eastAsia"/>
-          <w:highlight w:val="yellow"/>
-          <w:lang w:eastAsia="ja-JP"/>
-        </w:rPr>
-        <w:t xml:space="preserve"> </w:t>
-      </w:r>
-      <w:r>
-        <w:rPr>
-          <w:rFonts w:hint="eastAsia"/>
-          <w:highlight w:val="yellow"/>
+          <w:lang w:eastAsia="ja-JP"/>
+        </w:rPr>
+        <w:t xml:space="preserve"> </w:t>
+      </w:r>
+      <w:r>
+        <w:rPr>
+          <w:rFonts w:hint="eastAsia"/>
           <w:lang w:eastAsia="ja-JP"/>
         </w:rPr>
         <w:t>Although i</w:t>
@@ -7007,7 +6905,6 @@
       <w:r>
         <w:rPr>
           <w:rFonts w:hint="eastAsia"/>
-          <w:highlight w:val="yellow"/>
           <w:lang w:eastAsia="ja-JP"/>
         </w:rPr>
         <w:t>ncrease of c</w:t>
@@ -7015,7 +6912,6 @@
       <w:r>
         <w:rPr>
           <w:rFonts w:hint="eastAsia"/>
-          <w:highlight w:val="yellow"/>
           <w:lang w:eastAsia="ja-JP"/>
         </w:rPr>
         <w:t xml:space="preserve">hange requests </w:t>
@@ -7023,7 +6919,6 @@
       <w:r>
         <w:rPr>
           <w:rFonts w:hint="eastAsia"/>
-          <w:highlight w:val="yellow"/>
           <w:lang w:eastAsia="ja-JP"/>
         </w:rPr>
         <w:t xml:space="preserve">by </w:t>
@@ -7031,14 +6926,12 @@
       <w:r>
         <w:rPr>
           <w:rFonts w:hint="eastAsia"/>
-          <w:highlight w:val="yellow"/>
           <w:lang w:eastAsia="ja-JP"/>
         </w:rPr>
         <w:t>b</w:t>
       </w:r>
       <w:r>
         <w:rPr>
-          <w:highlight w:val="yellow"/>
           <w:lang w:eastAsia="ja-JP"/>
         </w:rPr>
         <w:t>usiness analyst and designers</w:t>
@@ -7046,7 +6939,6 @@
       <w:r>
         <w:rPr>
           <w:rFonts w:hint="eastAsia"/>
-          <w:highlight w:val="yellow"/>
           <w:lang w:eastAsia="ja-JP"/>
         </w:rPr>
         <w:t xml:space="preserve"> was the main cause, d</w:t>
@@ -7054,7 +6946,6 @@
       <w:r>
         <w:rPr>
           <w:rFonts w:hint="eastAsia"/>
-          <w:highlight w:val="yellow"/>
           <w:lang w:eastAsia="ja-JP"/>
         </w:rPr>
         <w:t xml:space="preserve">evelopers could not </w:t>
@@ -7062,7 +6953,6 @@
       <w:r>
         <w:rPr>
           <w:rFonts w:hint="eastAsia"/>
-          <w:highlight w:val="yellow"/>
           <w:lang w:eastAsia="ja-JP"/>
         </w:rPr>
         <w:t>decline</w:t>
@@ -7070,7 +6960,6 @@
       <w:r>
         <w:rPr>
           <w:rFonts w:hint="eastAsia"/>
-          <w:highlight w:val="yellow"/>
           <w:lang w:eastAsia="ja-JP"/>
         </w:rPr>
         <w:t xml:space="preserve"> ad-hoc </w:t>
@@ -7078,7 +6967,6 @@
       <w:r>
         <w:rPr>
           <w:rFonts w:hint="eastAsia"/>
-          <w:highlight w:val="yellow"/>
           <w:lang w:eastAsia="ja-JP"/>
         </w:rPr>
         <w:t>requests</w:t>
@@ -7086,7 +6974,6 @@
       <w:r>
         <w:rPr>
           <w:rFonts w:hint="eastAsia"/>
-          <w:highlight w:val="yellow"/>
           <w:lang w:eastAsia="ja-JP"/>
         </w:rPr>
         <w:t xml:space="preserve">. That was because </w:t>
@@ -7094,7 +6981,6 @@
       <w:r>
         <w:rPr>
           <w:rFonts w:hint="eastAsia"/>
-          <w:highlight w:val="yellow"/>
           <w:lang w:eastAsia="ja-JP"/>
         </w:rPr>
         <w:t>developers</w:t>
@@ -7102,7 +6988,6 @@
       <w:r>
         <w:rPr>
           <w:rFonts w:hint="eastAsia"/>
-          <w:highlight w:val="yellow"/>
           <w:lang w:eastAsia="ja-JP"/>
         </w:rPr>
         <w:t xml:space="preserve"> did no</w:t>
@@ -7110,14 +6995,12 @@
       <w:r>
         <w:rPr>
           <w:rFonts w:hint="eastAsia"/>
-          <w:highlight w:val="yellow"/>
           <w:lang w:eastAsia="ja-JP"/>
         </w:rPr>
         <w:t>t have enough domain knowledge to argue with b</w:t>
       </w:r>
       <w:r>
         <w:rPr>
-          <w:highlight w:val="yellow"/>
           <w:lang w:eastAsia="ja-JP"/>
         </w:rPr>
         <w:t>usiness analyst and designers</w:t>
@@ -7125,7 +7008,6 @@
       <w:r>
         <w:rPr>
           <w:rFonts w:hint="eastAsia"/>
-          <w:highlight w:val="yellow"/>
           <w:lang w:eastAsia="ja-JP"/>
         </w:rPr>
         <w:t>.</w:t>
@@ -7133,15 +7015,13 @@
       <w:r>
         <w:rPr>
           <w:rFonts w:hint="eastAsia"/>
-          <w:highlight w:val="yellow"/>
-          <w:lang w:eastAsia="ja-JP"/>
-        </w:rPr>
-        <w:t xml:space="preserve"> </w:t>
-      </w:r>
-      <w:r>
-        <w:rPr>
-          <w:rFonts w:hint="eastAsia"/>
-          <w:highlight w:val="yellow"/>
+          <w:lang w:eastAsia="ja-JP"/>
+        </w:rPr>
+        <w:t xml:space="preserve"> </w:t>
+      </w:r>
+      <w:r>
+        <w:rPr>
+          <w:rFonts w:hint="eastAsia"/>
           <w:lang w:eastAsia="ja-JP"/>
         </w:rPr>
         <w:t xml:space="preserve">Though </w:t>
@@ -7149,7 +7029,6 @@
       <w:r>
         <w:rPr>
           <w:rFonts w:hint="eastAsia"/>
-          <w:highlight w:val="yellow"/>
           <w:lang w:eastAsia="ja-JP"/>
         </w:rPr>
         <w:t xml:space="preserve">TDD helped developers </w:t>
@@ -7157,7 +7036,6 @@
       <w:r>
         <w:rPr>
           <w:rFonts w:hint="eastAsia"/>
-          <w:highlight w:val="yellow"/>
           <w:lang w:eastAsia="ja-JP"/>
         </w:rPr>
         <w:t>learn</w:t>
@@ -7165,15 +7043,13 @@
       <w:r>
         <w:rPr>
           <w:rFonts w:hint="eastAsia"/>
-          <w:highlight w:val="yellow"/>
-          <w:lang w:eastAsia="ja-JP"/>
-        </w:rPr>
-        <w:t xml:space="preserve"> </w:t>
-      </w:r>
-      <w:r>
-        <w:rPr>
-          <w:rFonts w:hint="eastAsia"/>
-          <w:highlight w:val="yellow"/>
+          <w:lang w:eastAsia="ja-JP"/>
+        </w:rPr>
+        <w:t xml:space="preserve"> </w:t>
+      </w:r>
+      <w:r>
+        <w:rPr>
+          <w:rFonts w:hint="eastAsia"/>
           <w:lang w:eastAsia="ja-JP"/>
         </w:rPr>
         <w:t>a</w:t>
@@ -7181,7 +7057,6 @@
       <w:r>
         <w:rPr>
           <w:rFonts w:hint="eastAsia"/>
-          <w:highlight w:val="yellow"/>
           <w:lang w:eastAsia="ja-JP"/>
         </w:rPr>
         <w:t>rchitecture and system,</w:t>
@@ -7189,7 +7064,6 @@
       <w:r>
         <w:rPr>
           <w:rFonts w:hint="eastAsia"/>
-          <w:highlight w:val="yellow"/>
           <w:lang w:eastAsia="ja-JP"/>
         </w:rPr>
         <w:t xml:space="preserve"> it was insufficient to learn domain.</w:t>
@@ -7197,15 +7071,13 @@
       <w:r>
         <w:rPr>
           <w:rFonts w:hint="eastAsia"/>
-          <w:highlight w:val="yellow"/>
-          <w:lang w:eastAsia="ja-JP"/>
-        </w:rPr>
-        <w:t xml:space="preserve"> </w:t>
-      </w:r>
-      <w:r>
-        <w:rPr>
-          <w:rFonts w:hint="eastAsia"/>
-          <w:highlight w:val="yellow"/>
+          <w:lang w:eastAsia="ja-JP"/>
+        </w:rPr>
+        <w:t xml:space="preserve"> </w:t>
+      </w:r>
+      <w:r>
+        <w:rPr>
+          <w:rFonts w:hint="eastAsia"/>
           <w:lang w:eastAsia="ja-JP"/>
         </w:rPr>
         <w:t xml:space="preserve">It was desired </w:t>
@@ -7213,7 +7085,6 @@
       <w:r>
         <w:rPr>
           <w:rFonts w:hint="eastAsia"/>
-          <w:highlight w:val="yellow"/>
           <w:lang w:eastAsia="ja-JP"/>
         </w:rPr>
         <w:t xml:space="preserve">to </w:t>
@@ -7221,7 +7092,6 @@
       <w:r>
         <w:rPr>
           <w:rFonts w:hint="eastAsia"/>
-          <w:highlight w:val="yellow"/>
           <w:lang w:eastAsia="ja-JP"/>
         </w:rPr>
         <w:t xml:space="preserve">find a measure to make developers learn </w:t>
@@ -7229,7 +7099,6 @@
       <w:r>
         <w:rPr>
           <w:rFonts w:hint="eastAsia"/>
-          <w:highlight w:val="yellow"/>
           <w:lang w:eastAsia="ja-JP"/>
         </w:rPr>
         <w:t>domain and usecase more.</w:t>
@@ -7243,14 +7112,12 @@
           <w:numId w:val="22"/>
         </w:numPr>
         <w:rPr>
-          <w:highlight w:val="yellow"/>
-          <w:lang w:eastAsia="ja-JP"/>
-        </w:rPr>
-      </w:pPr>
-      <w:r>
-        <w:rPr>
-          <w:rFonts w:hint="eastAsia"/>
-          <w:highlight w:val="yellow"/>
+          <w:lang w:eastAsia="ja-JP"/>
+        </w:rPr>
+      </w:pPr>
+      <w:r>
+        <w:rPr>
+          <w:rFonts w:hint="eastAsia"/>
           <w:lang w:eastAsia="ja-JP"/>
         </w:rPr>
         <w:t>W</w:t>
@@ -7258,7 +7125,6 @@
       <w:r>
         <w:rPr>
           <w:rFonts w:hint="eastAsia"/>
-          <w:highlight w:val="yellow"/>
           <w:lang w:eastAsia="ja-JP"/>
         </w:rPr>
         <w:t xml:space="preserve">e were not able to detect </w:t>
@@ -7266,14 +7132,12 @@
       <w:r>
         <w:rPr>
           <w:rFonts w:hint="eastAsia"/>
-          <w:highlight w:val="yellow"/>
           <w:lang w:eastAsia="ja-JP"/>
         </w:rPr>
         <w:t>u</w:t>
       </w:r>
       <w:r>
         <w:rPr>
-          <w:highlight w:val="yellow"/>
           <w:lang w:eastAsia="ja-JP"/>
         </w:rPr>
         <w:t>secase-level</w:t>
@@ -7281,15 +7145,13 @@
       <w:r>
         <w:rPr>
           <w:rFonts w:hint="eastAsia"/>
-          <w:highlight w:val="yellow"/>
-          <w:lang w:eastAsia="ja-JP"/>
-        </w:rPr>
-        <w:t xml:space="preserve"> </w:t>
-      </w:r>
-      <w:r>
-        <w:rPr>
-          <w:rFonts w:hint="eastAsia"/>
-          <w:highlight w:val="yellow"/>
+          <w:lang w:eastAsia="ja-JP"/>
+        </w:rPr>
+        <w:t xml:space="preserve"> </w:t>
+      </w:r>
+      <w:r>
+        <w:rPr>
+          <w:rFonts w:hint="eastAsia"/>
           <w:lang w:eastAsia="ja-JP"/>
         </w:rPr>
         <w:t xml:space="preserve">bugs and </w:t>
@@ -7297,7 +7159,6 @@
       <w:r>
         <w:rPr>
           <w:rFonts w:hint="eastAsia"/>
-          <w:highlight w:val="yellow"/>
           <w:lang w:eastAsia="ja-JP"/>
         </w:rPr>
         <w:t>degrade</w:t>
@@ -7305,7 +7166,6 @@
       <w:r>
         <w:rPr>
           <w:rFonts w:hint="eastAsia"/>
-          <w:highlight w:val="yellow"/>
           <w:lang w:eastAsia="ja-JP"/>
         </w:rPr>
         <w:t xml:space="preserve"> promptly.</w:t>
@@ -7313,15 +7173,13 @@
       <w:r>
         <w:rPr>
           <w:rFonts w:hint="eastAsia"/>
-          <w:highlight w:val="yellow"/>
-          <w:lang w:eastAsia="ja-JP"/>
-        </w:rPr>
-        <w:t xml:space="preserve"> </w:t>
-      </w:r>
-      <w:r>
-        <w:rPr>
-          <w:rFonts w:hint="eastAsia"/>
-          <w:highlight w:val="yellow"/>
+          <w:lang w:eastAsia="ja-JP"/>
+        </w:rPr>
+        <w:t xml:space="preserve"> </w:t>
+      </w:r>
+      <w:r>
+        <w:rPr>
+          <w:rFonts w:hint="eastAsia"/>
           <w:lang w:eastAsia="ja-JP"/>
         </w:rPr>
         <w:t>We implement</w:t>
@@ -7329,7 +7187,6 @@
       <w:r>
         <w:rPr>
           <w:rFonts w:hint="eastAsia"/>
-          <w:highlight w:val="yellow"/>
           <w:lang w:eastAsia="ja-JP"/>
         </w:rPr>
         <w:t>ed component-level tests by TDD, but</w:t>
@@ -7337,7 +7194,6 @@
       <w:r>
         <w:rPr>
           <w:rFonts w:hint="eastAsia"/>
-          <w:highlight w:val="yellow"/>
           <w:lang w:eastAsia="ja-JP"/>
         </w:rPr>
         <w:t xml:space="preserve"> they could not detect</w:t>
@@ -7345,22 +7201,19 @@
       <w:r>
         <w:rPr>
           <w:rFonts w:hint="eastAsia"/>
-          <w:highlight w:val="yellow"/>
-          <w:lang w:eastAsia="ja-JP"/>
-        </w:rPr>
-        <w:t xml:space="preserve"> </w:t>
-      </w:r>
-      <w:r>
-        <w:rPr>
-          <w:rFonts w:hint="eastAsia"/>
-          <w:highlight w:val="yellow"/>
+          <w:lang w:eastAsia="ja-JP"/>
+        </w:rPr>
+        <w:t xml:space="preserve"> </w:t>
+      </w:r>
+      <w:r>
+        <w:rPr>
+          <w:rFonts w:hint="eastAsia"/>
           <w:lang w:eastAsia="ja-JP"/>
         </w:rPr>
         <w:t>u</w:t>
       </w:r>
       <w:r>
         <w:rPr>
-          <w:highlight w:val="yellow"/>
           <w:lang w:eastAsia="ja-JP"/>
         </w:rPr>
         <w:t>secase-level</w:t>
@@ -7368,15 +7221,13 @@
       <w:r>
         <w:rPr>
           <w:rFonts w:hint="eastAsia"/>
-          <w:highlight w:val="yellow"/>
-          <w:lang w:eastAsia="ja-JP"/>
-        </w:rPr>
-        <w:t xml:space="preserve"> </w:t>
-      </w:r>
-      <w:r>
-        <w:rPr>
-          <w:rFonts w:hint="eastAsia"/>
-          <w:highlight w:val="yellow"/>
+          <w:lang w:eastAsia="ja-JP"/>
+        </w:rPr>
+        <w:t xml:space="preserve"> </w:t>
+      </w:r>
+      <w:r>
+        <w:rPr>
+          <w:rFonts w:hint="eastAsia"/>
           <w:lang w:eastAsia="ja-JP"/>
         </w:rPr>
         <w:t>bugs.</w:t>
@@ -7384,7 +7235,6 @@
       <w:r>
         <w:rPr>
           <w:rFonts w:hint="eastAsia"/>
-          <w:highlight w:val="yellow"/>
           <w:lang w:eastAsia="ja-JP"/>
         </w:rPr>
         <w:t xml:space="preserve"> That was why</w:t>
@@ -7392,43 +7242,33 @@
       <w:r>
         <w:rPr>
           <w:rFonts w:hint="eastAsia"/>
-          <w:highlight w:val="yellow"/>
-          <w:lang w:eastAsia="ja-JP"/>
-        </w:rPr>
-        <w:t xml:space="preserve"> </w:t>
-      </w:r>
-      <w:r>
-        <w:rPr>
-          <w:rFonts w:hint="eastAsia"/>
-          <w:highlight w:val="yellow"/>
+          <w:lang w:eastAsia="ja-JP"/>
+        </w:rPr>
+        <w:t xml:space="preserve"> </w:t>
+      </w:r>
+      <w:r>
+        <w:rPr>
+          <w:rFonts w:hint="eastAsia"/>
           <w:lang w:eastAsia="ja-JP"/>
         </w:rPr>
         <w:t>s</w:t>
       </w:r>
       <w:r>
-        <w:rPr>
-          <w:highlight w:val="yellow"/>
-        </w:rPr>
         <w:t>creen functions tend to be complicated due to many interactions inherent in smartphone.</w:t>
       </w:r>
       <w:r>
         <w:rPr>
           <w:rFonts w:hint="eastAsia"/>
-          <w:highlight w:val="yellow"/>
           <w:lang w:eastAsia="ja-JP"/>
         </w:rPr>
         <w:t xml:space="preserve"> I</w:t>
       </w:r>
       <w:r>
-        <w:rPr>
-          <w:highlight w:val="yellow"/>
-        </w:rPr>
         <w:t>n smartphone application</w:t>
       </w:r>
       <w:r>
         <w:rPr>
           <w:rFonts w:hint="eastAsia"/>
-          <w:highlight w:val="yellow"/>
           <w:lang w:eastAsia="ja-JP"/>
         </w:rPr>
         <w:t xml:space="preserve"> development, t</w:t>
@@ -7436,7 +7276,6 @@
       <w:r>
         <w:rPr>
           <w:rFonts w:hint="eastAsia"/>
-          <w:highlight w:val="yellow"/>
           <w:lang w:eastAsia="ja-JP"/>
         </w:rPr>
         <w:t xml:space="preserve">here were many domain logics in interactions among screens, gestures, </w:t>
@@ -7444,7 +7283,6 @@
       <w:r>
         <w:rPr>
           <w:rFonts w:hint="eastAsia"/>
-          <w:highlight w:val="yellow"/>
           <w:lang w:eastAsia="ja-JP"/>
         </w:rPr>
         <w:t>external services and so on.</w:t>
@@ -7452,15 +7290,13 @@
       <w:r>
         <w:rPr>
           <w:rFonts w:hint="eastAsia"/>
-          <w:highlight w:val="yellow"/>
-          <w:lang w:eastAsia="ja-JP"/>
-        </w:rPr>
-        <w:t xml:space="preserve"> </w:t>
-      </w:r>
-      <w:r>
-        <w:rPr>
-          <w:rFonts w:hint="eastAsia"/>
-          <w:highlight w:val="yellow"/>
+          <w:lang w:eastAsia="ja-JP"/>
+        </w:rPr>
+        <w:t xml:space="preserve"> </w:t>
+      </w:r>
+      <w:r>
+        <w:rPr>
+          <w:rFonts w:hint="eastAsia"/>
           <w:lang w:eastAsia="ja-JP"/>
         </w:rPr>
         <w:t>At that time, it took around 3 days to detect those bugs and fix.</w:t>
@@ -7468,7 +7304,6 @@
       <w:r>
         <w:rPr>
           <w:rFonts w:hint="eastAsia"/>
-          <w:highlight w:val="yellow"/>
           <w:lang w:eastAsia="ja-JP"/>
         </w:rPr>
         <w:t xml:space="preserve"> It was too long for us.</w:t>
@@ -7476,7 +7311,6 @@
       <w:r>
         <w:rPr>
           <w:rFonts w:hint="eastAsia"/>
-          <w:highlight w:val="yellow"/>
           <w:lang w:eastAsia="ja-JP"/>
         </w:rPr>
         <w:t xml:space="preserve"> Therefore, it</w:t>
@@ -7484,14 +7318,12 @@
       <w:r>
         <w:rPr>
           <w:rFonts w:hint="eastAsia"/>
-          <w:highlight w:val="yellow"/>
           <w:lang w:eastAsia="ja-JP"/>
         </w:rPr>
         <w:t xml:space="preserve"> was necessary to build additional mechanism to detect u</w:t>
       </w:r>
       <w:r>
         <w:rPr>
-          <w:highlight w:val="yellow"/>
           <w:lang w:eastAsia="ja-JP"/>
         </w:rPr>
         <w:t>secase-level</w:t>
@@ -7499,7 +7331,6 @@
       <w:r>
         <w:rPr>
           <w:rFonts w:hint="eastAsia"/>
-          <w:highlight w:val="yellow"/>
           <w:lang w:eastAsia="ja-JP"/>
         </w:rPr>
         <w:t xml:space="preserve"> bugs and degrade promptly and automatically.</w:t>
@@ -7509,7 +7340,6 @@
       <w:pPr>
         <w:pStyle w:val="InitialBodyText"/>
         <w:rPr>
-          <w:highlight w:val="yellow"/>
           <w:lang w:eastAsia="ja-JP"/>
         </w:rPr>
       </w:pPr>
@@ -7519,13 +7349,11 @@
         <w:pStyle w:val="InitialBodyText"/>
         <w:ind w:firstLineChars="142" w:firstLine="284"/>
         <w:rPr>
-          <w:highlight w:val="yellow"/>
-          <w:lang w:eastAsia="ja-JP"/>
-        </w:rPr>
-      </w:pPr>
-      <w:r>
-        <w:rPr>
-          <w:highlight w:val="yellow"/>
+          <w:lang w:eastAsia="ja-JP"/>
+        </w:rPr>
+      </w:pPr>
+      <w:r>
+        <w:rPr>
           <w:lang w:eastAsia="ja-JP"/>
         </w:rPr>
         <w:t>I adapted BDD to solve these challenges simultaneously in a hurry.</w:t>
@@ -7533,83 +7361,59 @@
       <w:r>
         <w:rPr>
           <w:rFonts w:hint="eastAsia"/>
-          <w:highlight w:val="yellow"/>
           <w:lang w:eastAsia="ja-JP"/>
         </w:rPr>
         <w:t xml:space="preserve"> I</w:t>
       </w:r>
       <w:r>
-        <w:rPr>
-          <w:highlight w:val="yellow"/>
-        </w:rPr>
-        <w:t xml:space="preserve"> </w:t>
-      </w:r>
-      <w:r>
-        <w:rPr>
-          <w:rFonts w:hint="eastAsia"/>
-          <w:highlight w:val="yellow"/>
+        <w:t xml:space="preserve"> </w:t>
+      </w:r>
+      <w:r>
+        <w:rPr>
+          <w:rFonts w:hint="eastAsia"/>
           <w:lang w:eastAsia="ja-JP"/>
         </w:rPr>
         <w:t>chose</w:t>
       </w:r>
       <w:r>
-        <w:rPr>
-          <w:highlight w:val="yellow"/>
-        </w:rPr>
         <w:t xml:space="preserve"> the Calabash</w:t>
       </w:r>
       <w:r>
         <w:rPr>
           <w:rFonts w:hint="eastAsia"/>
-          <w:highlight w:val="yellow"/>
           <w:lang w:eastAsia="ja-JP"/>
         </w:rPr>
         <w:t>-</w:t>
       </w:r>
       <w:r>
-        <w:rPr>
-          <w:highlight w:val="yellow"/>
-        </w:rPr>
         <w:t>Android [7]</w:t>
       </w:r>
       <w:r>
         <w:rPr>
           <w:rFonts w:hint="eastAsia"/>
-          <w:highlight w:val="yellow"/>
           <w:lang w:eastAsia="ja-JP"/>
         </w:rPr>
         <w:t xml:space="preserve">, the </w:t>
       </w:r>
       <w:r>
-        <w:rPr>
-          <w:highlight w:val="yellow"/>
-        </w:rPr>
         <w:t>wrapp</w:t>
       </w:r>
       <w:r>
-        <w:rPr>
-          <w:highlight w:val="yellow"/>
-        </w:rPr>
         <w:t xml:space="preserve">er of </w:t>
       </w:r>
       <w:r>
         <w:rPr>
           <w:rFonts w:hint="eastAsia"/>
-          <w:highlight w:val="yellow"/>
           <w:lang w:eastAsia="ja-JP"/>
         </w:rPr>
         <w:t xml:space="preserve">the </w:t>
       </w:r>
       <w:r>
-        <w:rPr>
-          <w:highlight w:val="yellow"/>
-        </w:rPr>
         <w:t>Cucumber [4] for Android</w:t>
       </w:r>
       <w:r>
         <w:rPr>
           <w:rFonts w:hint="eastAsia"/>
-          <w:highlight w:val="yellow"/>
           <w:lang w:eastAsia="ja-JP"/>
         </w:rPr>
         <w:t>,</w:t>
@@ -7617,79 +7421,60 @@
       <w:r>
         <w:rPr>
           <w:rFonts w:hint="eastAsia"/>
-          <w:highlight w:val="yellow"/>
-          <w:lang w:eastAsia="ja-JP"/>
-        </w:rPr>
-        <w:t xml:space="preserve"> </w:t>
-      </w:r>
-      <w:r>
-        <w:rPr>
-          <w:highlight w:val="yellow"/>
-        </w:rPr>
+          <w:lang w:eastAsia="ja-JP"/>
+        </w:rPr>
+        <w:t xml:space="preserve"> </w:t>
+      </w:r>
+      <w:r>
         <w:t xml:space="preserve">to implement BDD </w:t>
       </w:r>
       <w:r>
         <w:rPr>
           <w:rFonts w:hint="eastAsia"/>
-          <w:highlight w:val="yellow"/>
           <w:lang w:eastAsia="ja-JP"/>
         </w:rPr>
         <w:t>in</w:t>
       </w:r>
       <w:r>
-        <w:rPr>
-          <w:highlight w:val="yellow"/>
-        </w:rPr>
         <w:t xml:space="preserve"> our team.</w:t>
       </w:r>
       <w:r>
         <w:rPr>
           <w:rFonts w:hint="eastAsia"/>
-          <w:highlight w:val="yellow"/>
-          <w:lang w:eastAsia="ja-JP"/>
-        </w:rPr>
-        <w:t xml:space="preserve"> </w:t>
-      </w:r>
-      <w:r>
-        <w:rPr>
-          <w:rFonts w:hint="eastAsia"/>
-          <w:highlight w:val="yellow"/>
+          <w:lang w:eastAsia="ja-JP"/>
+        </w:rPr>
+        <w:t xml:space="preserve"> </w:t>
+      </w:r>
+      <w:r>
+        <w:rPr>
+          <w:rFonts w:hint="eastAsia"/>
           <w:lang w:eastAsia="ja-JP"/>
         </w:rPr>
         <w:t xml:space="preserve">That was why </w:t>
       </w:r>
       <w:r>
-        <w:rPr>
-          <w:highlight w:val="yellow"/>
-        </w:rPr>
         <w:t>the Calabash</w:t>
       </w:r>
       <w:r>
         <w:rPr>
           <w:rFonts w:hint="eastAsia"/>
-          <w:highlight w:val="yellow"/>
           <w:lang w:eastAsia="ja-JP"/>
         </w:rPr>
         <w:t>-</w:t>
       </w:r>
       <w:r>
-        <w:rPr>
-          <w:highlight w:val="yellow"/>
-        </w:rPr>
         <w:t>Android</w:t>
       </w:r>
       <w:r>
         <w:rPr>
           <w:rFonts w:hint="eastAsia"/>
-          <w:highlight w:val="yellow"/>
-          <w:lang w:eastAsia="ja-JP"/>
-        </w:rPr>
-        <w:t xml:space="preserve"> </w:t>
-      </w:r>
-      <w:r>
-        <w:rPr>
-          <w:rFonts w:hint="eastAsia"/>
-          <w:highlight w:val="yellow"/>
+          <w:lang w:eastAsia="ja-JP"/>
+        </w:rPr>
+        <w:t xml:space="preserve"> </w:t>
+      </w:r>
+      <w:r>
+        <w:rPr>
+          <w:rFonts w:hint="eastAsia"/>
           <w:lang w:eastAsia="ja-JP"/>
         </w:rPr>
         <w:t xml:space="preserve">can write usecase-level scenarios </w:t>
@@ -7697,7 +7482,6 @@
       <w:r>
         <w:rPr>
           <w:rFonts w:hint="eastAsia"/>
-          <w:highlight w:val="yellow"/>
           <w:lang w:eastAsia="ja-JP"/>
         </w:rPr>
         <w:t>as test cases.</w:t>
@@ -7705,43 +7489,33 @@
       <w:r>
         <w:rPr>
           <w:rFonts w:hint="eastAsia"/>
-          <w:highlight w:val="yellow"/>
-          <w:lang w:eastAsia="ja-JP"/>
-        </w:rPr>
-        <w:t xml:space="preserve"> </w:t>
-      </w:r>
-      <w:r>
-        <w:rPr>
-          <w:rFonts w:hint="eastAsia"/>
-          <w:highlight w:val="yellow"/>
+          <w:lang w:eastAsia="ja-JP"/>
+        </w:rPr>
+        <w:t xml:space="preserve"> </w:t>
+      </w:r>
+      <w:r>
+        <w:rPr>
+          <w:rFonts w:hint="eastAsia"/>
           <w:lang w:eastAsia="ja-JP"/>
         </w:rPr>
         <w:t>I used</w:t>
       </w:r>
       <w:r>
-        <w:rPr>
-          <w:highlight w:val="yellow"/>
-        </w:rPr>
         <w:t xml:space="preserve"> test </w:t>
       </w:r>
       <w:r>
         <w:rPr>
           <w:rFonts w:hint="eastAsia"/>
-          <w:highlight w:val="yellow"/>
           <w:lang w:eastAsia="ja-JP"/>
         </w:rPr>
         <w:t>scenarios</w:t>
       </w:r>
       <w:r>
-        <w:rPr>
-          <w:highlight w:val="yellow"/>
-        </w:rPr>
         <w:t xml:space="preserve"> to elicit ideas and requirements from </w:t>
       </w:r>
       <w:r>
         <w:rPr>
           <w:rFonts w:hint="eastAsia"/>
-          <w:highlight w:val="yellow"/>
           <w:lang w:eastAsia="ja-JP"/>
         </w:rPr>
         <w:t xml:space="preserve">business analyst and designers. At first I wrote test scenarios while asking them and showed scenarios whether my understanding was correct or not. </w:t>
@@ -7749,49 +7523,36 @@
       <w:r>
         <w:rPr>
           <w:rFonts w:hint="eastAsia"/>
-          <w:highlight w:val="yellow"/>
           <w:lang w:eastAsia="ja-JP"/>
         </w:rPr>
         <w:t xml:space="preserve">It was really a </w:t>
       </w:r>
       <w:r>
-        <w:rPr>
-          <w:highlight w:val="yellow"/>
-        </w:rPr>
         <w:t>communication</w:t>
       </w:r>
       <w:r>
-        <w:rPr>
-          <w:highlight w:val="yellow"/>
-        </w:rPr>
         <w:t xml:space="preserve"> via test case</w:t>
       </w:r>
       <w:r>
         <w:rPr>
           <w:rFonts w:hint="eastAsia"/>
-          <w:highlight w:val="yellow"/>
           <w:lang w:eastAsia="ja-JP"/>
         </w:rPr>
         <w:t>s</w:t>
       </w:r>
       <w:r>
-        <w:rPr>
-          <w:highlight w:val="yellow"/>
-        </w:rPr>
         <w:t xml:space="preserve"> [1].</w:t>
       </w:r>
       <w:r>
         <w:rPr>
           <w:rFonts w:hint="eastAsia"/>
-          <w:highlight w:val="yellow"/>
-          <w:lang w:eastAsia="ja-JP"/>
-        </w:rPr>
-        <w:t xml:space="preserve"> </w:t>
-      </w:r>
-      <w:r>
-        <w:rPr>
-          <w:rFonts w:hint="eastAsia"/>
-          <w:highlight w:val="yellow"/>
+          <w:lang w:eastAsia="ja-JP"/>
+        </w:rPr>
+        <w:t xml:space="preserve"> </w:t>
+      </w:r>
+      <w:r>
+        <w:rPr>
+          <w:rFonts w:hint="eastAsia"/>
           <w:lang w:eastAsia="ja-JP"/>
         </w:rPr>
         <w:t>E</w:t>
@@ -7799,63 +7560,46 @@
       <w:r>
         <w:rPr>
           <w:rFonts w:hint="eastAsia"/>
-          <w:highlight w:val="yellow"/>
           <w:lang w:eastAsia="ja-JP"/>
         </w:rPr>
         <w:t>xecutable test scenarios</w:t>
       </w:r>
       <w:r>
-        <w:rPr>
-          <w:highlight w:val="yellow"/>
-        </w:rPr>
-        <w:t xml:space="preserve"> </w:t>
-      </w:r>
-      <w:r>
-        <w:rPr>
-          <w:rFonts w:hint="eastAsia"/>
-          <w:highlight w:val="yellow"/>
+        <w:t xml:space="preserve"> </w:t>
+      </w:r>
+      <w:r>
+        <w:rPr>
+          <w:rFonts w:hint="eastAsia"/>
           <w:lang w:eastAsia="ja-JP"/>
         </w:rPr>
         <w:t xml:space="preserve">also </w:t>
       </w:r>
       <w:r>
-        <w:rPr>
-          <w:highlight w:val="yellow"/>
-        </w:rPr>
         <w:t xml:space="preserve">enabled </w:t>
       </w:r>
       <w:r>
         <w:rPr>
           <w:rFonts w:hint="eastAsia"/>
-          <w:highlight w:val="yellow"/>
           <w:lang w:eastAsia="ja-JP"/>
         </w:rPr>
         <w:t>developers</w:t>
       </w:r>
       <w:r>
-        <w:rPr>
-          <w:highlight w:val="yellow"/>
-        </w:rPr>
         <w:t xml:space="preserve"> to clarify what </w:t>
       </w:r>
       <w:r>
         <w:rPr>
           <w:rFonts w:hint="eastAsia"/>
-          <w:highlight w:val="yellow"/>
           <w:lang w:eastAsia="ja-JP"/>
         </w:rPr>
         <w:t>they</w:t>
       </w:r>
       <w:r>
-        <w:rPr>
-          <w:highlight w:val="yellow"/>
-        </w:rPr>
         <w:t xml:space="preserve"> should develop and provide to users</w:t>
       </w:r>
       <w:r>
         <w:rPr>
           <w:rFonts w:hint="eastAsia"/>
-          <w:highlight w:val="yellow"/>
           <w:lang w:eastAsia="ja-JP"/>
         </w:rPr>
         <w:t>.</w:t>
@@ -7863,15 +7607,13 @@
       <w:r>
         <w:rPr>
           <w:rFonts w:hint="eastAsia"/>
-          <w:highlight w:val="yellow"/>
-          <w:lang w:eastAsia="ja-JP"/>
-        </w:rPr>
-        <w:t xml:space="preserve"> </w:t>
-      </w:r>
-      <w:r>
-        <w:rPr>
-          <w:rFonts w:hint="eastAsia"/>
-          <w:highlight w:val="yellow"/>
+          <w:lang w:eastAsia="ja-JP"/>
+        </w:rPr>
+        <w:t xml:space="preserve"> </w:t>
+      </w:r>
+      <w:r>
+        <w:rPr>
+          <w:rFonts w:hint="eastAsia"/>
           <w:lang w:eastAsia="ja-JP"/>
         </w:rPr>
         <w:t>We used test scenarios as a common language among business analyst, designers, and developers.</w:t>
@@ -7879,7 +7621,6 @@
       <w:r>
         <w:rPr>
           <w:rFonts w:hint="eastAsia"/>
-          <w:highlight w:val="yellow"/>
           <w:lang w:eastAsia="ja-JP"/>
         </w:rPr>
         <w:t xml:space="preserve"> Additionally, </w:t>
@@ -7887,14 +7628,12 @@
       <w:r>
         <w:rPr>
           <w:rFonts w:hint="eastAsia"/>
-          <w:highlight w:val="yellow"/>
           <w:lang w:eastAsia="ja-JP"/>
         </w:rPr>
         <w:t>executable test scenarios could detect u</w:t>
       </w:r>
       <w:r>
         <w:rPr>
-          <w:highlight w:val="yellow"/>
           <w:lang w:eastAsia="ja-JP"/>
         </w:rPr>
         <w:t>secase-level</w:t>
@@ -7902,7 +7641,6 @@
       <w:r>
         <w:rPr>
           <w:rFonts w:hint="eastAsia"/>
-          <w:highlight w:val="yellow"/>
           <w:lang w:eastAsia="ja-JP"/>
         </w:rPr>
         <w:t xml:space="preserve"> bugs and degrade promptly and automatically.</w:t>
@@ -7910,37 +7648,28 @@
       <w:r>
         <w:rPr>
           <w:rFonts w:hint="eastAsia"/>
-          <w:highlight w:val="yellow"/>
-          <w:lang w:eastAsia="ja-JP"/>
-        </w:rPr>
-        <w:t xml:space="preserve"> </w:t>
-      </w:r>
-      <w:r>
-        <w:rPr>
-          <w:rFonts w:hint="eastAsia"/>
-          <w:highlight w:val="yellow"/>
+          <w:lang w:eastAsia="ja-JP"/>
+        </w:rPr>
+        <w:t xml:space="preserve"> </w:t>
+      </w:r>
+      <w:r>
+        <w:rPr>
+          <w:rFonts w:hint="eastAsia"/>
           <w:lang w:eastAsia="ja-JP"/>
         </w:rPr>
         <w:t xml:space="preserve">To wrap up, we used BDD as </w:t>
       </w:r>
       <w:r>
-        <w:rPr>
-          <w:highlight w:val="yellow"/>
-        </w:rPr>
         <w:t>the “Business</w:t>
       </w:r>
       <w:r>
         <w:rPr>
           <w:rFonts w:hint="eastAsia"/>
-          <w:highlight w:val="yellow"/>
           <w:lang w:eastAsia="ja-JP"/>
         </w:rPr>
         <w:t>-</w:t>
       </w:r>
       <w:r>
-        <w:rPr>
-          <w:highlight w:val="yellow"/>
-        </w:rPr>
         <w:t>facing tests that support the team” [3].</w:t>
       </w:r>
     </w:p>
@@ -7949,15 +7678,12 @@
         <w:pStyle w:val="InitialBodyText"/>
         <w:ind w:firstLineChars="142" w:firstLine="284"/>
         <w:rPr>
-          <w:highlight w:val="yellow"/>
-          <w:lang w:eastAsia="ja-JP"/>
-        </w:rPr>
-      </w:pPr>
-      <w:proofErr w:type="gramStart"/>
-      <w:r>
-        <w:rPr>
-          <w:rFonts w:hint="eastAsia"/>
-          <w:highlight w:val="yellow"/>
+          <w:lang w:eastAsia="ja-JP"/>
+        </w:rPr>
+      </w:pPr>
+      <w:r>
+        <w:rPr>
+          <w:rFonts w:hint="eastAsia"/>
           <w:lang w:eastAsia="ja-JP"/>
         </w:rPr>
         <w:t xml:space="preserve">At that time, </w:t>
@@ -7965,7 +7691,6 @@
       <w:r>
         <w:rPr>
           <w:rFonts w:hint="eastAsia"/>
-          <w:highlight w:val="yellow"/>
           <w:lang w:eastAsia="ja-JP"/>
         </w:rPr>
         <w:t xml:space="preserve">there were </w:t>
@@ -7973,7 +7698,6 @@
       <w:r>
         <w:rPr>
           <w:rFonts w:hint="eastAsia"/>
-          <w:highlight w:val="yellow"/>
           <w:lang w:eastAsia="ja-JP"/>
         </w:rPr>
         <w:t xml:space="preserve">a lot </w:t>
@@ -7981,7 +7705,6 @@
       <w:r>
         <w:rPr>
           <w:rFonts w:hint="eastAsia"/>
-          <w:highlight w:val="yellow"/>
           <w:lang w:eastAsia="ja-JP"/>
         </w:rPr>
         <w:t>of</w:t>
@@ -7989,7 +7712,6 @@
       <w:r>
         <w:rPr>
           <w:rFonts w:hint="eastAsia"/>
-          <w:highlight w:val="yellow"/>
           <w:lang w:eastAsia="ja-JP"/>
         </w:rPr>
         <w:t xml:space="preserve"> change requests</w:t>
@@ -7997,7 +7719,6 @@
       <w:r>
         <w:rPr>
           <w:rFonts w:hint="eastAsia"/>
-          <w:highlight w:val="yellow"/>
           <w:lang w:eastAsia="ja-JP"/>
         </w:rPr>
         <w:t>, bugs and degrade</w:t>
@@ -8005,24 +7726,20 @@
       <w:r>
         <w:rPr>
           <w:rFonts w:hint="eastAsia"/>
-          <w:highlight w:val="yellow"/>
           <w:lang w:eastAsia="ja-JP"/>
         </w:rPr>
         <w:t xml:space="preserve"> in one function.</w:t>
       </w:r>
-      <w:proofErr w:type="gramEnd"/>
-      <w:r>
-        <w:rPr>
-          <w:rFonts w:hint="eastAsia"/>
-          <w:highlight w:val="yellow"/>
-          <w:lang w:eastAsia="ja-JP"/>
-        </w:rPr>
-        <w:t xml:space="preserve"> </w:t>
-      </w:r>
-      <w:r>
-        <w:rPr>
-          <w:rFonts w:hint="eastAsia"/>
-          <w:highlight w:val="yellow"/>
+      <w:r>
+        <w:rPr>
+          <w:rFonts w:hint="eastAsia"/>
+          <w:lang w:eastAsia="ja-JP"/>
+        </w:rPr>
+        <w:t xml:space="preserve"> </w:t>
+      </w:r>
+      <w:r>
+        <w:rPr>
+          <w:rFonts w:hint="eastAsia"/>
           <w:lang w:eastAsia="ja-JP"/>
         </w:rPr>
         <w:t xml:space="preserve">Therefore, </w:t>
@@ -8030,7 +7747,6 @@
       <w:r>
         <w:rPr>
           <w:rFonts w:hint="eastAsia"/>
-          <w:highlight w:val="yellow"/>
           <w:lang w:eastAsia="ja-JP"/>
         </w:rPr>
         <w:t>we</w:t>
@@ -8038,15 +7754,13 @@
       <w:r>
         <w:rPr>
           <w:rFonts w:hint="eastAsia"/>
-          <w:highlight w:val="yellow"/>
-          <w:lang w:eastAsia="ja-JP"/>
-        </w:rPr>
-        <w:t xml:space="preserve"> </w:t>
-      </w:r>
-      <w:r>
-        <w:rPr>
-          <w:rFonts w:hint="eastAsia"/>
-          <w:highlight w:val="yellow"/>
+          <w:lang w:eastAsia="ja-JP"/>
+        </w:rPr>
+        <w:t xml:space="preserve"> </w:t>
+      </w:r>
+      <w:r>
+        <w:rPr>
+          <w:rFonts w:hint="eastAsia"/>
           <w:lang w:eastAsia="ja-JP"/>
         </w:rPr>
         <w:t xml:space="preserve">focused on implementing the BDD </w:t>
@@ -8054,7 +7768,6 @@
       <w:r>
         <w:rPr>
           <w:rFonts w:hint="eastAsia"/>
-          <w:highlight w:val="yellow"/>
           <w:lang w:eastAsia="ja-JP"/>
         </w:rPr>
         <w:t>test scenarios for the function</w:t>
@@ -8062,7 +7775,6 @@
       <w:r>
         <w:rPr>
           <w:rFonts w:hint="eastAsia"/>
-          <w:highlight w:val="yellow"/>
           <w:lang w:eastAsia="ja-JP"/>
         </w:rPr>
         <w:t xml:space="preserve">. </w:t>
@@ -8070,7 +7782,6 @@
       <w:r>
         <w:rPr>
           <w:rFonts w:hint="eastAsia"/>
-          <w:highlight w:val="yellow"/>
           <w:lang w:eastAsia="ja-JP"/>
         </w:rPr>
         <w:t xml:space="preserve">Specifically, </w:t>
@@ -8078,7 +7789,6 @@
       <w:r>
         <w:rPr>
           <w:rFonts w:hint="eastAsia"/>
-          <w:highlight w:val="yellow"/>
           <w:lang w:eastAsia="ja-JP"/>
         </w:rPr>
         <w:t>we covered all bugs and degrade</w:t>
@@ -8086,15 +7796,13 @@
       <w:r>
         <w:rPr>
           <w:rFonts w:hint="eastAsia"/>
-          <w:highlight w:val="yellow"/>
-          <w:lang w:eastAsia="ja-JP"/>
-        </w:rPr>
-        <w:t xml:space="preserve"> </w:t>
-      </w:r>
-      <w:r>
-        <w:rPr>
-          <w:rFonts w:hint="eastAsia"/>
-          <w:highlight w:val="yellow"/>
+          <w:lang w:eastAsia="ja-JP"/>
+        </w:rPr>
+        <w:t xml:space="preserve"> </w:t>
+      </w:r>
+      <w:r>
+        <w:rPr>
+          <w:rFonts w:hint="eastAsia"/>
           <w:lang w:eastAsia="ja-JP"/>
         </w:rPr>
         <w:t>found</w:t>
@@ -8102,7 +7810,6 @@
       <w:r>
         <w:rPr>
           <w:rFonts w:hint="eastAsia"/>
-          <w:highlight w:val="yellow"/>
           <w:lang w:eastAsia="ja-JP"/>
         </w:rPr>
         <w:t xml:space="preserve"> in the function by the BDD scenarios.</w:t>
@@ -8110,15 +7817,13 @@
       <w:r>
         <w:rPr>
           <w:rFonts w:hint="eastAsia"/>
-          <w:highlight w:val="yellow"/>
-          <w:lang w:eastAsia="ja-JP"/>
-        </w:rPr>
-        <w:t xml:space="preserve"> </w:t>
-      </w:r>
-      <w:r>
-        <w:rPr>
-          <w:rFonts w:hint="eastAsia"/>
-          <w:highlight w:val="yellow"/>
+          <w:lang w:eastAsia="ja-JP"/>
+        </w:rPr>
+        <w:t xml:space="preserve"> </w:t>
+      </w:r>
+      <w:r>
+        <w:rPr>
+          <w:rFonts w:hint="eastAsia"/>
           <w:lang w:eastAsia="ja-JP"/>
         </w:rPr>
         <w:t>After that, w</w:t>
@@ -8126,7 +7831,6 @@
       <w:r>
         <w:rPr>
           <w:rFonts w:hint="eastAsia"/>
-          <w:highlight w:val="yellow"/>
           <w:lang w:eastAsia="ja-JP"/>
         </w:rPr>
         <w:t>e increased the test scenarios gradually throughout the product.</w:t>
@@ -8134,15 +7838,13 @@
       <w:r>
         <w:rPr>
           <w:rFonts w:hint="eastAsia"/>
-          <w:highlight w:val="yellow"/>
-          <w:lang w:eastAsia="ja-JP"/>
-        </w:rPr>
-        <w:t xml:space="preserve"> </w:t>
-      </w:r>
-      <w:r>
-        <w:rPr>
-          <w:rFonts w:hint="eastAsia"/>
-          <w:highlight w:val="yellow"/>
+          <w:lang w:eastAsia="ja-JP"/>
+        </w:rPr>
+        <w:t xml:space="preserve"> </w:t>
+      </w:r>
+      <w:r>
+        <w:rPr>
+          <w:rFonts w:hint="eastAsia"/>
           <w:lang w:eastAsia="ja-JP"/>
         </w:rPr>
         <w:t xml:space="preserve">Whereafter </w:t>
@@ -8150,7 +7852,6 @@
       <w:r>
         <w:rPr>
           <w:rFonts w:hint="eastAsia"/>
-          <w:highlight w:val="yellow"/>
           <w:lang w:eastAsia="ja-JP"/>
         </w:rPr>
         <w:t xml:space="preserve">it took </w:t>
@@ -8158,7 +7859,6 @@
       <w:r>
         <w:rPr>
           <w:rFonts w:hint="eastAsia"/>
-          <w:highlight w:val="yellow"/>
           <w:lang w:eastAsia="ja-JP"/>
         </w:rPr>
         <w:t>only</w:t>
@@ -8166,15 +7866,13 @@
       <w:r>
         <w:rPr>
           <w:rFonts w:hint="eastAsia"/>
-          <w:highlight w:val="yellow"/>
-          <w:lang w:eastAsia="ja-JP"/>
-        </w:rPr>
-        <w:t xml:space="preserve"> </w:t>
-      </w:r>
-      <w:r>
-        <w:rPr>
-          <w:rFonts w:hint="eastAsia"/>
-          <w:highlight w:val="yellow"/>
+          <w:lang w:eastAsia="ja-JP"/>
+        </w:rPr>
+        <w:t xml:space="preserve"> </w:t>
+      </w:r>
+      <w:r>
+        <w:rPr>
+          <w:rFonts w:hint="eastAsia"/>
           <w:lang w:eastAsia="ja-JP"/>
         </w:rPr>
         <w:t>5</w:t>
@@ -8182,7 +7880,6 @@
       <w:r>
         <w:rPr>
           <w:rFonts w:hint="eastAsia"/>
-          <w:highlight w:val="yellow"/>
           <w:lang w:eastAsia="ja-JP"/>
         </w:rPr>
         <w:t xml:space="preserve"> hours to detect </w:t>
@@ -8190,7 +7887,6 @@
       <w:r>
         <w:rPr>
           <w:rFonts w:hint="eastAsia"/>
-          <w:highlight w:val="yellow"/>
           <w:lang w:eastAsia="ja-JP"/>
         </w:rPr>
         <w:t xml:space="preserve">and fix </w:t>
@@ -8198,7 +7894,6 @@
       <w:r>
         <w:rPr>
           <w:rFonts w:hint="eastAsia"/>
-          <w:highlight w:val="yellow"/>
           <w:lang w:eastAsia="ja-JP"/>
         </w:rPr>
         <w:t xml:space="preserve">usecase-level </w:t>
@@ -8206,7 +7901,6 @@
       <w:r>
         <w:rPr>
           <w:rFonts w:hint="eastAsia"/>
-          <w:highlight w:val="yellow"/>
           <w:lang w:eastAsia="ja-JP"/>
         </w:rPr>
         <w:t>bugs and degrade</w:t>
@@ -8214,7 +7908,6 @@
       <w:r>
         <w:rPr>
           <w:rFonts w:hint="eastAsia"/>
-          <w:highlight w:val="yellow"/>
           <w:lang w:eastAsia="ja-JP"/>
         </w:rPr>
         <w:t>.</w:t>
@@ -8222,15 +7915,13 @@
       <w:r>
         <w:rPr>
           <w:rFonts w:hint="eastAsia"/>
-          <w:highlight w:val="yellow"/>
-          <w:lang w:eastAsia="ja-JP"/>
-        </w:rPr>
-        <w:t xml:space="preserve"> </w:t>
-      </w:r>
-      <w:r>
-        <w:rPr>
-          <w:rFonts w:hint="eastAsia"/>
-          <w:highlight w:val="yellow"/>
+          <w:lang w:eastAsia="ja-JP"/>
+        </w:rPr>
+        <w:t xml:space="preserve"> </w:t>
+      </w:r>
+      <w:r>
+        <w:rPr>
+          <w:rFonts w:hint="eastAsia"/>
           <w:lang w:eastAsia="ja-JP"/>
         </w:rPr>
         <w:t xml:space="preserve">The number of bugs </w:t>
@@ -8238,7 +7929,6 @@
       <w:r>
         <w:rPr>
           <w:rFonts w:hint="eastAsia"/>
-          <w:highlight w:val="yellow"/>
           <w:lang w:eastAsia="ja-JP"/>
         </w:rPr>
         <w:t>and degrade were</w:t>
@@ -8246,15 +7936,13 @@
       <w:r>
         <w:rPr>
           <w:rFonts w:hint="eastAsia"/>
-          <w:highlight w:val="yellow"/>
-          <w:lang w:eastAsia="ja-JP"/>
-        </w:rPr>
-        <w:t xml:space="preserve"> </w:t>
-      </w:r>
-      <w:r>
-        <w:rPr>
-          <w:rFonts w:hint="eastAsia"/>
-          <w:highlight w:val="yellow"/>
+          <w:lang w:eastAsia="ja-JP"/>
+        </w:rPr>
+        <w:t xml:space="preserve"> </w:t>
+      </w:r>
+      <w:r>
+        <w:rPr>
+          <w:rFonts w:hint="eastAsia"/>
           <w:lang w:eastAsia="ja-JP"/>
         </w:rPr>
         <w:t>decreased</w:t>
@@ -8262,15 +7950,13 @@
       <w:r>
         <w:rPr>
           <w:rFonts w:hint="eastAsia"/>
-          <w:highlight w:val="yellow"/>
-          <w:lang w:eastAsia="ja-JP"/>
-        </w:rPr>
-        <w:t xml:space="preserve"> </w:t>
-      </w:r>
-      <w:r>
-        <w:rPr>
-          <w:rFonts w:hint="eastAsia"/>
-          <w:highlight w:val="yellow"/>
+          <w:lang w:eastAsia="ja-JP"/>
+        </w:rPr>
+        <w:t xml:space="preserve"> </w:t>
+      </w:r>
+      <w:r>
+        <w:rPr>
+          <w:rFonts w:hint="eastAsia"/>
           <w:lang w:eastAsia="ja-JP"/>
         </w:rPr>
         <w:t>by 6</w:t>
@@ -8278,7 +7964,6 @@
       <w:r>
         <w:rPr>
           <w:rFonts w:hint="eastAsia"/>
-          <w:highlight w:val="yellow"/>
           <w:lang w:eastAsia="ja-JP"/>
         </w:rPr>
         <w:t>0%</w:t>
@@ -8286,7 +7971,6 @@
       <w:r>
         <w:rPr>
           <w:rFonts w:hint="eastAsia"/>
-          <w:highlight w:val="yellow"/>
           <w:lang w:eastAsia="ja-JP"/>
         </w:rPr>
         <w:t>.</w:t>
@@ -8294,15 +7978,13 @@
       <w:r>
         <w:rPr>
           <w:rFonts w:hint="eastAsia"/>
-          <w:highlight w:val="yellow"/>
-          <w:lang w:eastAsia="ja-JP"/>
-        </w:rPr>
-        <w:t xml:space="preserve"> </w:t>
-      </w:r>
-      <w:r>
-        <w:rPr>
-          <w:rFonts w:hint="eastAsia"/>
-          <w:highlight w:val="yellow"/>
+          <w:lang w:eastAsia="ja-JP"/>
+        </w:rPr>
+        <w:t xml:space="preserve"> </w:t>
+      </w:r>
+      <w:r>
+        <w:rPr>
+          <w:rFonts w:hint="eastAsia"/>
           <w:lang w:eastAsia="ja-JP"/>
         </w:rPr>
         <w:t xml:space="preserve">In addition, </w:t>
@@ -8310,7 +7992,6 @@
       <w:r>
         <w:rPr>
           <w:rFonts w:hint="eastAsia"/>
-          <w:highlight w:val="yellow"/>
           <w:lang w:eastAsia="ja-JP"/>
         </w:rPr>
         <w:t>test scenarios</w:t>
@@ -8318,15 +7999,13 @@
       <w:r>
         <w:rPr>
           <w:rFonts w:hint="eastAsia"/>
-          <w:highlight w:val="yellow"/>
-          <w:lang w:eastAsia="ja-JP"/>
-        </w:rPr>
-        <w:t xml:space="preserve"> </w:t>
-      </w:r>
-      <w:r>
-        <w:rPr>
-          <w:rFonts w:hint="eastAsia"/>
-          <w:highlight w:val="yellow"/>
+          <w:lang w:eastAsia="ja-JP"/>
+        </w:rPr>
+        <w:t xml:space="preserve"> </w:t>
+      </w:r>
+      <w:r>
+        <w:rPr>
+          <w:rFonts w:hint="eastAsia"/>
           <w:lang w:eastAsia="ja-JP"/>
         </w:rPr>
         <w:t xml:space="preserve">made team members </w:t>
@@ -8334,7 +8013,6 @@
       <w:r>
         <w:rPr>
           <w:rFonts w:hint="eastAsia"/>
-          <w:highlight w:val="yellow"/>
           <w:lang w:eastAsia="ja-JP"/>
         </w:rPr>
         <w:t>confident.</w:t>
@@ -8342,15 +8020,13 @@
       <w:r>
         <w:rPr>
           <w:rFonts w:hint="eastAsia"/>
-          <w:highlight w:val="yellow"/>
-          <w:lang w:eastAsia="ja-JP"/>
-        </w:rPr>
-        <w:t xml:space="preserve"> </w:t>
-      </w:r>
-      <w:r>
-        <w:rPr>
-          <w:rFonts w:hint="eastAsia"/>
-          <w:highlight w:val="yellow"/>
+          <w:lang w:eastAsia="ja-JP"/>
+        </w:rPr>
+        <w:t xml:space="preserve"> </w:t>
+      </w:r>
+      <w:r>
+        <w:rPr>
+          <w:rFonts w:hint="eastAsia"/>
           <w:lang w:eastAsia="ja-JP"/>
         </w:rPr>
         <w:t xml:space="preserve">They </w:t>
@@ -8358,7 +8034,6 @@
       <w:r>
         <w:rPr>
           <w:rFonts w:hint="eastAsia"/>
-          <w:highlight w:val="yellow"/>
           <w:lang w:eastAsia="ja-JP"/>
         </w:rPr>
         <w:t xml:space="preserve">thought </w:t>
@@ -8366,7 +8041,6 @@
       <w:r>
         <w:rPr>
           <w:rFonts w:hint="eastAsia"/>
-          <w:highlight w:val="yellow"/>
           <w:lang w:eastAsia="ja-JP"/>
         </w:rPr>
         <w:t>of scenarios for bugs and degrade as</w:t>
@@ -8374,7 +8048,6 @@
       <w:r>
         <w:rPr>
           <w:rFonts w:hint="eastAsia"/>
-          <w:highlight w:val="yellow"/>
           <w:lang w:eastAsia="ja-JP"/>
         </w:rPr>
         <w:t xml:space="preserve"> proofs of their </w:t>
@@ -8382,7 +8055,6 @@
       <w:r>
         <w:rPr>
           <w:rFonts w:hint="eastAsia"/>
-          <w:highlight w:val="yellow"/>
           <w:lang w:eastAsia="ja-JP"/>
         </w:rPr>
         <w:t>efforts</w:t>
@@ -8390,7 +8062,6 @@
       <w:r>
         <w:rPr>
           <w:rFonts w:hint="eastAsia"/>
-          <w:highlight w:val="yellow"/>
           <w:lang w:eastAsia="ja-JP"/>
         </w:rPr>
         <w:t>.</w:t>
@@ -8401,14 +8072,12 @@
         <w:pStyle w:val="InitialBodyText"/>
         <w:ind w:firstLineChars="142" w:firstLine="284"/>
         <w:rPr>
-          <w:rFonts w:hint="eastAsia"/>
-          <w:lang w:eastAsia="ja-JP"/>
-        </w:rPr>
-      </w:pPr>
-      <w:r>
-        <w:rPr>
-          <w:rFonts w:hint="eastAsia"/>
-          <w:highlight w:val="yellow"/>
+          <w:lang w:eastAsia="ja-JP"/>
+        </w:rPr>
+      </w:pPr>
+      <w:r>
+        <w:rPr>
+          <w:rFonts w:hint="eastAsia"/>
           <w:lang w:eastAsia="ja-JP"/>
         </w:rPr>
         <w:t>On the other hand,</w:t>
@@ -8416,22 +8085,12 @@
       <w:r>
         <w:rPr>
           <w:rFonts w:hint="eastAsia"/>
-          <w:highlight w:val="yellow"/>
-          <w:lang w:eastAsia="ja-JP"/>
-        </w:rPr>
-        <w:t xml:space="preserve"> b</w:t>
-      </w:r>
-      <w:r>
-        <w:rPr>
-          <w:rFonts w:hint="eastAsia"/>
-          <w:highlight w:val="yellow"/>
-          <w:lang w:eastAsia="ja-JP"/>
-        </w:rPr>
-        <w:t>usiness analyst and designers didn</w:t>
-      </w:r>
-      <w:r>
-        <w:rPr>
-          <w:highlight w:val="yellow"/>
+          <w:lang w:eastAsia="ja-JP"/>
+        </w:rPr>
+        <w:t xml:space="preserve"> business analyst and designers didn</w:t>
+      </w:r>
+      <w:r>
+        <w:rPr>
           <w:lang w:eastAsia="ja-JP"/>
         </w:rPr>
         <w:t>’</w:t>
@@ -8439,51 +8098,26 @@
       <w:r>
         <w:rPr>
           <w:rFonts w:hint="eastAsia"/>
-          <w:highlight w:val="yellow"/>
-          <w:lang w:eastAsia="ja-JP"/>
-        </w:rPr>
-        <w:t>t write any BDD test scenarios.</w:t>
-      </w:r>
-      <w:r>
-        <w:rPr>
-          <w:rFonts w:hint="eastAsia"/>
-          <w:highlight w:val="yellow"/>
-          <w:lang w:eastAsia="ja-JP"/>
-        </w:rPr>
-        <w:t xml:space="preserve"> Initially, </w:t>
-      </w:r>
-      <w:r>
-        <w:rPr>
-          <w:rFonts w:hint="eastAsia"/>
-          <w:highlight w:val="yellow"/>
-          <w:lang w:eastAsia="ja-JP"/>
-        </w:rPr>
-        <w:t xml:space="preserve">I indented to make business analyst and designers write test scenarios with the </w:t>
-      </w:r>
-      <w:r>
-        <w:rPr>
-          <w:highlight w:val="yellow"/>
-        </w:rPr>
+          <w:lang w:eastAsia="ja-JP"/>
+        </w:rPr>
+        <w:t xml:space="preserve">t write any BDD test scenarios. Initially, I indented to make business analyst and designers write test scenarios with the </w:t>
+      </w:r>
+      <w:r>
         <w:t>Calabash</w:t>
       </w:r>
       <w:r>
         <w:rPr>
           <w:rFonts w:hint="eastAsia"/>
-          <w:highlight w:val="yellow"/>
           <w:lang w:eastAsia="ja-JP"/>
         </w:rPr>
         <w:t>-</w:t>
       </w:r>
       <w:r>
-        <w:rPr>
-          <w:highlight w:val="yellow"/>
-        </w:rPr>
         <w:t>Android</w:t>
       </w:r>
       <w:r>
         <w:rPr>
           <w:rFonts w:hint="eastAsia"/>
-          <w:highlight w:val="yellow"/>
           <w:lang w:eastAsia="ja-JP"/>
         </w:rPr>
         <w:t xml:space="preserve"> to restrict their ad-hoc requests.</w:t>
@@ -8491,15 +8125,13 @@
       <w:r>
         <w:rPr>
           <w:rFonts w:hint="eastAsia"/>
-          <w:highlight w:val="yellow"/>
-          <w:lang w:eastAsia="ja-JP"/>
-        </w:rPr>
-        <w:t xml:space="preserve"> </w:t>
-      </w:r>
-      <w:r>
-        <w:rPr>
-          <w:rFonts w:hint="eastAsia"/>
-          <w:highlight w:val="yellow"/>
+          <w:lang w:eastAsia="ja-JP"/>
+        </w:rPr>
+        <w:t xml:space="preserve"> </w:t>
+      </w:r>
+      <w:r>
+        <w:rPr>
+          <w:rFonts w:hint="eastAsia"/>
           <w:lang w:eastAsia="ja-JP"/>
         </w:rPr>
         <w:t xml:space="preserve">However, </w:t>
@@ -8507,14 +8139,12 @@
       <w:r>
         <w:rPr>
           <w:rFonts w:hint="eastAsia"/>
-          <w:highlight w:val="yellow"/>
           <w:lang w:eastAsia="ja-JP"/>
         </w:rPr>
         <w:t>I couldn</w:t>
       </w:r>
       <w:r>
         <w:rPr>
-          <w:highlight w:val="yellow"/>
           <w:lang w:eastAsia="ja-JP"/>
         </w:rPr>
         <w:t>’</w:t>
@@ -8522,7 +8152,6 @@
       <w:r>
         <w:rPr>
           <w:rFonts w:hint="eastAsia"/>
-          <w:highlight w:val="yellow"/>
           <w:lang w:eastAsia="ja-JP"/>
         </w:rPr>
         <w:t xml:space="preserve">t make </w:t>
@@ -8530,7 +8159,6 @@
       <w:r>
         <w:rPr>
           <w:rFonts w:hint="eastAsia"/>
-          <w:highlight w:val="yellow"/>
           <w:lang w:eastAsia="ja-JP"/>
         </w:rPr>
         <w:t xml:space="preserve">them out that </w:t>
@@ -8538,7 +8166,6 @@
       <w:r>
         <w:rPr>
           <w:rFonts w:hint="eastAsia"/>
-          <w:highlight w:val="yellow"/>
           <w:lang w:eastAsia="ja-JP"/>
         </w:rPr>
         <w:t xml:space="preserve">writing test scenarios </w:t>
@@ -8546,7 +8173,6 @@
       <w:r>
         <w:rPr>
           <w:rFonts w:hint="eastAsia"/>
-          <w:highlight w:val="yellow"/>
           <w:lang w:eastAsia="ja-JP"/>
         </w:rPr>
         <w:t>were their tasks.</w:t>
@@ -8554,15 +8180,13 @@
       <w:r>
         <w:rPr>
           <w:rFonts w:hint="eastAsia"/>
-          <w:highlight w:val="yellow"/>
-          <w:lang w:eastAsia="ja-JP"/>
-        </w:rPr>
-        <w:t xml:space="preserve"> </w:t>
-      </w:r>
-      <w:r>
-        <w:rPr>
-          <w:rFonts w:hint="eastAsia"/>
-          <w:highlight w:val="yellow"/>
+          <w:lang w:eastAsia="ja-JP"/>
+        </w:rPr>
+        <w:t xml:space="preserve"> </w:t>
+      </w:r>
+      <w:r>
+        <w:rPr>
+          <w:rFonts w:hint="eastAsia"/>
           <w:lang w:eastAsia="ja-JP"/>
         </w:rPr>
         <w:t>Most of them</w:t>
@@ -8570,22 +8194,19 @@
       <w:r>
         <w:rPr>
           <w:rFonts w:hint="eastAsia"/>
-          <w:highlight w:val="yellow"/>
-          <w:lang w:eastAsia="ja-JP"/>
-        </w:rPr>
-        <w:t xml:space="preserve"> </w:t>
-      </w:r>
-      <w:r>
-        <w:rPr>
-          <w:rFonts w:hint="eastAsia"/>
-          <w:highlight w:val="yellow"/>
+          <w:lang w:eastAsia="ja-JP"/>
+        </w:rPr>
+        <w:t xml:space="preserve"> </w:t>
+      </w:r>
+      <w:r>
+        <w:rPr>
+          <w:rFonts w:hint="eastAsia"/>
           <w:lang w:eastAsia="ja-JP"/>
         </w:rPr>
         <w:t>didn</w:t>
       </w:r>
       <w:r>
         <w:rPr>
-          <w:highlight w:val="yellow"/>
           <w:lang w:eastAsia="ja-JP"/>
         </w:rPr>
         <w:t>’</w:t>
@@ -8593,43 +8214,26 @@
       <w:r>
         <w:rPr>
           <w:rFonts w:hint="eastAsia"/>
-          <w:highlight w:val="yellow"/>
-          <w:lang w:eastAsia="ja-JP"/>
-        </w:rPr>
-        <w:t>t have any experience writing scenarios like</w:t>
-      </w:r>
-      <w:r>
-        <w:rPr>
-          <w:rFonts w:hint="eastAsia"/>
-          <w:highlight w:val="yellow"/>
-          <w:lang w:eastAsia="ja-JP"/>
-        </w:rPr>
-        <w:t xml:space="preserve"> the </w:t>
-      </w:r>
-      <w:r>
-        <w:rPr>
-          <w:highlight w:val="yellow"/>
-        </w:rPr>
+          <w:lang w:eastAsia="ja-JP"/>
+        </w:rPr>
+        <w:t xml:space="preserve">t have any experience writing scenarios like the </w:t>
+      </w:r>
+      <w:r>
         <w:t>Calabash</w:t>
       </w:r>
       <w:r>
         <w:rPr>
           <w:rFonts w:hint="eastAsia"/>
-          <w:highlight w:val="yellow"/>
           <w:lang w:eastAsia="ja-JP"/>
         </w:rPr>
         <w:t>-</w:t>
       </w:r>
       <w:r>
-        <w:rPr>
-          <w:highlight w:val="yellow"/>
-        </w:rPr>
         <w:t>Android</w:t>
       </w:r>
       <w:r>
         <w:rPr>
           <w:rFonts w:hint="eastAsia"/>
-          <w:highlight w:val="yellow"/>
           <w:lang w:eastAsia="ja-JP"/>
         </w:rPr>
         <w:t>.</w:t>
@@ -8637,7 +8241,6 @@
       <w:r>
         <w:rPr>
           <w:rFonts w:hint="eastAsia"/>
-          <w:highlight w:val="yellow"/>
           <w:lang w:eastAsia="ja-JP"/>
         </w:rPr>
         <w:t xml:space="preserve"> Developers and I often </w:t>
@@ -8645,7 +8248,6 @@
       <w:r>
         <w:rPr>
           <w:rFonts w:hint="eastAsia"/>
-          <w:highlight w:val="yellow"/>
           <w:lang w:eastAsia="ja-JP"/>
         </w:rPr>
         <w:t xml:space="preserve">tried to </w:t>
@@ -8653,7 +8255,6 @@
       <w:r>
         <w:rPr>
           <w:rFonts w:hint="eastAsia"/>
-          <w:highlight w:val="yellow"/>
           <w:lang w:eastAsia="ja-JP"/>
         </w:rPr>
         <w:t xml:space="preserve">support </w:t>
@@ -8661,7 +8262,6 @@
       <w:r>
         <w:rPr>
           <w:rFonts w:hint="eastAsia"/>
-          <w:highlight w:val="yellow"/>
           <w:lang w:eastAsia="ja-JP"/>
         </w:rPr>
         <w:t>them to write</w:t>
@@ -8669,7 +8269,6 @@
       <w:r>
         <w:rPr>
           <w:rFonts w:hint="eastAsia"/>
-          <w:highlight w:val="yellow"/>
           <w:lang w:eastAsia="ja-JP"/>
         </w:rPr>
         <w:t xml:space="preserve"> scenarios</w:t>
@@ -8677,14 +8276,12 @@
       <w:r>
         <w:rPr>
           <w:rFonts w:hint="eastAsia"/>
-          <w:highlight w:val="yellow"/>
           <w:lang w:eastAsia="ja-JP"/>
         </w:rPr>
         <w:t>, but it didn</w:t>
       </w:r>
       <w:r>
         <w:rPr>
-          <w:highlight w:val="yellow"/>
           <w:lang w:eastAsia="ja-JP"/>
         </w:rPr>
         <w:t>’</w:t>
@@ -8692,7 +8289,6 @@
       <w:r>
         <w:rPr>
           <w:rFonts w:hint="eastAsia"/>
-          <w:highlight w:val="yellow"/>
           <w:lang w:eastAsia="ja-JP"/>
         </w:rPr>
         <w:t>t work.</w:t>
@@ -8700,55 +8296,20 @@
       <w:r>
         <w:rPr>
           <w:rFonts w:hint="eastAsia"/>
-          <w:highlight w:val="yellow"/>
-          <w:lang w:eastAsia="ja-JP"/>
-        </w:rPr>
-        <w:t xml:space="preserve"> We could not restrict </w:t>
-      </w:r>
-      <w:r>
-        <w:rPr>
-          <w:rFonts w:hint="eastAsia"/>
-          <w:highlight w:val="yellow"/>
-          <w:lang w:eastAsia="ja-JP"/>
-        </w:rPr>
-        <w:t xml:space="preserve">their unrealistic or ad hoc </w:t>
-      </w:r>
-      <w:r>
-        <w:rPr>
-          <w:rFonts w:hint="eastAsia"/>
-          <w:highlight w:val="yellow"/>
-          <w:lang w:eastAsia="ja-JP"/>
-        </w:rPr>
-        <w:t xml:space="preserve">change </w:t>
-      </w:r>
-      <w:r>
-        <w:rPr>
-          <w:rFonts w:hint="eastAsia"/>
-          <w:highlight w:val="yellow"/>
-          <w:lang w:eastAsia="ja-JP"/>
-        </w:rPr>
-        <w:t xml:space="preserve">requests </w:t>
-      </w:r>
-      <w:r>
-        <w:rPr>
-          <w:rFonts w:hint="eastAsia"/>
-          <w:highlight w:val="yellow"/>
-          <w:lang w:eastAsia="ja-JP"/>
-        </w:rPr>
-        <w:t>only by BDD.</w:t>
-      </w:r>
-      <w:r>
-        <w:rPr>
-          <w:rFonts w:hint="eastAsia"/>
-          <w:highlight w:val="yellow"/>
-          <w:lang w:eastAsia="ja-JP"/>
-        </w:rPr>
-        <w:t xml:space="preserve"> </w:t>
-      </w:r>
-      <w:r>
-        <w:rPr>
-          <w:rFonts w:hint="eastAsia"/>
-          <w:highlight w:val="yellow"/>
+          <w:lang w:eastAsia="ja-JP"/>
+        </w:rPr>
+        <w:t xml:space="preserve"> We could not restrict their unrealistic or ad hoc change requests only by BDD.</w:t>
+      </w:r>
+      <w:r>
+        <w:rPr>
+          <w:rFonts w:hint="eastAsia"/>
+          <w:lang w:eastAsia="ja-JP"/>
+        </w:rPr>
+        <w:t xml:space="preserve"> </w:t>
+      </w:r>
+      <w:r>
+        <w:rPr>
+          <w:rFonts w:hint="eastAsia"/>
           <w:lang w:eastAsia="ja-JP"/>
         </w:rPr>
         <w:t>Therefore, developers and I</w:t>
@@ -8756,15 +8317,13 @@
       <w:r>
         <w:rPr>
           <w:rFonts w:hint="eastAsia"/>
-          <w:highlight w:val="yellow"/>
-          <w:lang w:eastAsia="ja-JP"/>
-        </w:rPr>
-        <w:t xml:space="preserve"> </w:t>
-      </w:r>
-      <w:r>
-        <w:rPr>
-          <w:rFonts w:hint="eastAsia"/>
-          <w:highlight w:val="yellow"/>
+          <w:lang w:eastAsia="ja-JP"/>
+        </w:rPr>
+        <w:t xml:space="preserve"> </w:t>
+      </w:r>
+      <w:r>
+        <w:rPr>
+          <w:rFonts w:hint="eastAsia"/>
           <w:lang w:eastAsia="ja-JP"/>
         </w:rPr>
         <w:t xml:space="preserve">put a deadline for </w:t>
@@ -8772,7 +8331,6 @@
       <w:r>
         <w:rPr>
           <w:rFonts w:hint="eastAsia"/>
-          <w:highlight w:val="yellow"/>
           <w:lang w:eastAsia="ja-JP"/>
         </w:rPr>
         <w:t>change request</w:t>
@@ -8780,7 +8338,6 @@
       <w:r>
         <w:rPr>
           <w:rFonts w:hint="eastAsia"/>
-          <w:highlight w:val="yellow"/>
           <w:lang w:eastAsia="ja-JP"/>
         </w:rPr>
         <w:t>s</w:t>
@@ -8788,7 +8345,6 @@
       <w:r>
         <w:rPr>
           <w:rFonts w:hint="eastAsia"/>
-          <w:highlight w:val="yellow"/>
           <w:lang w:eastAsia="ja-JP"/>
         </w:rPr>
         <w:t xml:space="preserve"> on </w:t>
@@ -8796,7 +8352,6 @@
       <w:r>
         <w:rPr>
           <w:rFonts w:hint="eastAsia"/>
-          <w:highlight w:val="yellow"/>
           <w:lang w:eastAsia="ja-JP"/>
         </w:rPr>
         <w:t xml:space="preserve">each user </w:t>
@@ -8804,7 +8359,6 @@
       <w:r>
         <w:rPr>
           <w:rFonts w:hint="eastAsia"/>
-          <w:highlight w:val="yellow"/>
           <w:lang w:eastAsia="ja-JP"/>
         </w:rPr>
         <w:t>story.</w:t>
@@ -8812,7 +8366,6 @@
       <w:r>
         <w:rPr>
           <w:rFonts w:hint="eastAsia"/>
-          <w:highlight w:val="yellow"/>
           <w:lang w:eastAsia="ja-JP"/>
         </w:rPr>
         <w:t xml:space="preserve"> Deadline was set by developers from the standpo</w:t>
@@ -8820,7 +8373,6 @@
       <w:r>
         <w:rPr>
           <w:rFonts w:hint="eastAsia"/>
-          <w:highlight w:val="yellow"/>
           <w:lang w:eastAsia="ja-JP"/>
         </w:rPr>
         <w:t>int of implementability and milestone</w:t>
@@ -8828,7 +8380,6 @@
       <w:r>
         <w:rPr>
           <w:rFonts w:hint="eastAsia"/>
-          <w:highlight w:val="yellow"/>
           <w:lang w:eastAsia="ja-JP"/>
         </w:rPr>
         <w:t>s</w:t>
@@ -8836,7 +8387,6 @@
       <w:r>
         <w:rPr>
           <w:rFonts w:hint="eastAsia"/>
-          <w:highlight w:val="yellow"/>
           <w:lang w:eastAsia="ja-JP"/>
         </w:rPr>
         <w:t>.</w:t>
@@ -8844,79 +8394,13 @@
       <w:r>
         <w:rPr>
           <w:rFonts w:hint="eastAsia"/>
-          <w:highlight w:val="yellow"/>
-          <w:lang w:eastAsia="ja-JP"/>
-        </w:rPr>
-        <w:t xml:space="preserve"> </w:t>
-      </w:r>
-      <w:r>
-        <w:rPr>
-          <w:rFonts w:hint="eastAsia"/>
-          <w:highlight w:val="yellow"/>
-          <w:lang w:eastAsia="ja-JP"/>
-        </w:rPr>
-        <w:t xml:space="preserve">If business analyst </w:t>
-      </w:r>
-      <w:r>
-        <w:rPr>
-          <w:rFonts w:hint="eastAsia"/>
-          <w:highlight w:val="yellow"/>
-          <w:lang w:eastAsia="ja-JP"/>
-        </w:rPr>
-        <w:t>or</w:t>
-      </w:r>
-      <w:r>
-        <w:rPr>
-          <w:rFonts w:hint="eastAsia"/>
-          <w:highlight w:val="yellow"/>
-          <w:lang w:eastAsia="ja-JP"/>
-        </w:rPr>
-        <w:t xml:space="preserve"> designers</w:t>
-      </w:r>
-      <w:r>
-        <w:rPr>
-          <w:rFonts w:hint="eastAsia"/>
-          <w:highlight w:val="yellow"/>
-          <w:lang w:eastAsia="ja-JP"/>
-        </w:rPr>
-        <w:t xml:space="preserve"> missed </w:t>
-      </w:r>
-      <w:r>
-        <w:rPr>
-          <w:rFonts w:hint="eastAsia"/>
-          <w:highlight w:val="yellow"/>
-          <w:lang w:eastAsia="ja-JP"/>
-        </w:rPr>
-        <w:t>the deadline</w:t>
-      </w:r>
-      <w:r>
-        <w:rPr>
-          <w:rFonts w:hint="eastAsia"/>
-          <w:highlight w:val="yellow"/>
-          <w:lang w:eastAsia="ja-JP"/>
-        </w:rPr>
-        <w:t>, d</w:t>
-      </w:r>
-      <w:r>
-        <w:rPr>
-          <w:rFonts w:hint="eastAsia"/>
-          <w:highlight w:val="yellow"/>
-          <w:lang w:eastAsia="ja-JP"/>
-        </w:rPr>
-        <w:t>evelopers and I</w:t>
-      </w:r>
-      <w:r>
-        <w:rPr>
-          <w:rFonts w:hint="eastAsia"/>
-          <w:highlight w:val="yellow"/>
-          <w:lang w:eastAsia="ja-JP"/>
-        </w:rPr>
-        <w:t xml:space="preserve"> declined requests.</w:t>
-      </w:r>
-      <w:r>
-        <w:rPr>
-          <w:rFonts w:hint="eastAsia"/>
-          <w:highlight w:val="yellow"/>
+          <w:lang w:eastAsia="ja-JP"/>
+        </w:rPr>
+        <w:t xml:space="preserve"> If business analyst or designers missed the deadline, developers and I declined requests.</w:t>
+      </w:r>
+      <w:r>
+        <w:rPr>
+          <w:rFonts w:hint="eastAsia"/>
           <w:lang w:eastAsia="ja-JP"/>
         </w:rPr>
         <w:t xml:space="preserve"> It worked well. </w:t>
@@ -8924,7 +8408,6 @@
       <w:r>
         <w:rPr>
           <w:rFonts w:hint="eastAsia"/>
-          <w:highlight w:val="yellow"/>
           <w:lang w:eastAsia="ja-JP"/>
         </w:rPr>
         <w:t xml:space="preserve">The </w:t>
@@ -8932,7 +8415,6 @@
       <w:r>
         <w:rPr>
           <w:rFonts w:hint="eastAsia"/>
-          <w:highlight w:val="yellow"/>
           <w:lang w:eastAsia="ja-JP"/>
         </w:rPr>
         <w:t xml:space="preserve">number of </w:t>
@@ -8940,7 +8422,6 @@
       <w:r>
         <w:rPr>
           <w:rFonts w:hint="eastAsia"/>
-          <w:highlight w:val="yellow"/>
           <w:lang w:eastAsia="ja-JP"/>
         </w:rPr>
         <w:t>c</w:t>
@@ -8948,7 +8429,6 @@
       <w:r>
         <w:rPr>
           <w:rFonts w:hint="eastAsia"/>
-          <w:highlight w:val="yellow"/>
           <w:lang w:eastAsia="ja-JP"/>
         </w:rPr>
         <w:t>hange request</w:t>
@@ -8956,7 +8436,6 @@
       <w:r>
         <w:rPr>
           <w:rFonts w:hint="eastAsia"/>
-          <w:highlight w:val="yellow"/>
           <w:lang w:eastAsia="ja-JP"/>
         </w:rPr>
         <w:t xml:space="preserve"> w</w:t>
@@ -8964,7 +8443,6 @@
       <w:r>
         <w:rPr>
           <w:rFonts w:hint="eastAsia"/>
-          <w:highlight w:val="yellow"/>
           <w:lang w:eastAsia="ja-JP"/>
         </w:rPr>
         <w:t>as</w:t>
@@ -8972,7 +8450,6 @@
       <w:r>
         <w:rPr>
           <w:rFonts w:hint="eastAsia"/>
-          <w:highlight w:val="yellow"/>
           <w:lang w:eastAsia="ja-JP"/>
         </w:rPr>
         <w:t xml:space="preserve"> decreased </w:t>
@@ -8980,7 +8457,6 @@
       <w:r>
         <w:rPr>
           <w:rFonts w:hint="eastAsia"/>
-          <w:highlight w:val="yellow"/>
           <w:lang w:eastAsia="ja-JP"/>
         </w:rPr>
         <w:t>by 7</w:t>
@@ -8988,7 +8464,6 @@
       <w:r>
         <w:rPr>
           <w:rFonts w:hint="eastAsia"/>
-          <w:highlight w:val="yellow"/>
           <w:lang w:eastAsia="ja-JP"/>
         </w:rPr>
         <w:t>0%.</w:t>
@@ -8998,7 +8473,6 @@
       <w:pPr>
         <w:pStyle w:val="InitialBodyText"/>
         <w:rPr>
-          <w:highlight w:val="green"/>
           <w:lang w:eastAsia="ja-JP"/>
         </w:rPr>
       </w:pPr>
@@ -9007,7 +8481,6 @@
       <w:pPr>
         <w:pStyle w:val="InitialBodyText"/>
         <w:rPr>
-          <w:highlight w:val="yellow"/>
           <w:lang w:eastAsia="ja-JP"/>
         </w:rPr>
       </w:pPr>
@@ -9016,7 +8489,6 @@
       <w:pPr>
         <w:pStyle w:val="InitialBodyText"/>
         <w:rPr>
-          <w:highlight w:val="yellow"/>
           <w:lang w:eastAsia="ja-JP"/>
         </w:rPr>
       </w:pPr>
@@ -9025,7 +8497,6 @@
       <w:pPr>
         <w:pStyle w:val="InitialBodyText"/>
         <w:rPr>
-          <w:highlight w:val="yellow"/>
           <w:lang w:eastAsia="ja-JP"/>
         </w:rPr>
       </w:pPr>
@@ -9034,7 +8505,6 @@
       <w:pPr>
         <w:pStyle w:val="InitialBodyText"/>
         <w:rPr>
-          <w:highlight w:val="yellow"/>
           <w:lang w:eastAsia="ja-JP"/>
         </w:rPr>
       </w:pPr>
@@ -9043,7 +8513,6 @@
       <w:pPr>
         <w:pStyle w:val="InitialBodyText"/>
         <w:rPr>
-          <w:highlight w:val="yellow"/>
           <w:lang w:eastAsia="ja-JP"/>
         </w:rPr>
       </w:pPr>
@@ -9338,76 +8807,50 @@
         <w:pStyle w:val="InitialBodyText"/>
         <w:ind w:left="426" w:hangingChars="266" w:hanging="426"/>
         <w:rPr>
-          <w:rFonts w:hint="eastAsia"/>
           <w:sz w:val="16"/>
           <w:szCs w:val="16"/>
           <w:lang w:eastAsia="ja-JP"/>
         </w:rPr>
       </w:pPr>
-      <w:proofErr w:type="gramStart"/>
       <w:r>
         <w:rPr>
           <w:sz w:val="16"/>
           <w:szCs w:val="16"/>
-          <w:highlight w:val="yellow"/>
-        </w:rPr>
-        <w:t>Fig. 3.</w:t>
-      </w:r>
-      <w:proofErr w:type="gramEnd"/>
-      <w:r>
-        <w:rPr>
+        </w:rPr>
+        <w:t xml:space="preserve">Fig. 3. Example of BDD test </w:t>
+      </w:r>
+      <w:r>
+        <w:rPr>
+          <w:rFonts w:hint="eastAsia"/>
           <w:sz w:val="16"/>
           <w:szCs w:val="16"/>
-          <w:highlight w:val="yellow"/>
-        </w:rPr>
-        <w:t xml:space="preserve"> Example of BDD test </w:t>
+          <w:lang w:eastAsia="ja-JP"/>
+        </w:rPr>
+        <w:t>scenario by the Calabash-Android.</w:t>
       </w:r>
       <w:r>
         <w:rPr>
           <w:rFonts w:hint="eastAsia"/>
           <w:sz w:val="16"/>
           <w:szCs w:val="16"/>
-          <w:highlight w:val="yellow"/>
-          <w:lang w:eastAsia="ja-JP"/>
-        </w:rPr>
-        <w:t>scenario by the Calabash-Android.</w:t>
+          <w:lang w:eastAsia="ja-JP"/>
+        </w:rPr>
+        <w:t xml:space="preserve"> We used it as a common language among team members and an executable </w:t>
       </w:r>
       <w:r>
         <w:rPr>
           <w:rFonts w:hint="eastAsia"/>
           <w:sz w:val="16"/>
           <w:szCs w:val="16"/>
-          <w:highlight w:val="yellow"/>
-          <w:lang w:eastAsia="ja-JP"/>
-        </w:rPr>
-        <w:t xml:space="preserve"> </w:t>
+          <w:lang w:eastAsia="ja-JP"/>
+        </w:rPr>
+        <w:t>specification</w:t>
       </w:r>
       <w:r>
         <w:rPr>
           <w:rFonts w:hint="eastAsia"/>
           <w:sz w:val="16"/>
           <w:szCs w:val="16"/>
-          <w:highlight w:val="yellow"/>
-          <w:lang w:eastAsia="ja-JP"/>
-        </w:rPr>
-        <w:t xml:space="preserve">We used it as a common language among team members and an executable </w:t>
-      </w:r>
-      <w:r>
-        <w:rPr>
-          <w:rFonts w:hint="eastAsia"/>
-          <w:sz w:val="16"/>
-          <w:szCs w:val="16"/>
-          <w:highlight w:val="yellow"/>
-          <w:lang w:eastAsia="ja-JP"/>
-        </w:rPr>
-        <w:t>specification</w:t>
-      </w:r>
-      <w:r>
-        <w:rPr>
-          <w:rFonts w:hint="eastAsia"/>
-          <w:sz w:val="16"/>
-          <w:szCs w:val="16"/>
-          <w:highlight w:val="yellow"/>
           <w:lang w:eastAsia="ja-JP"/>
         </w:rPr>
         <w:t xml:space="preserve"> to detect bugs and degrade promptly.</w:t>
@@ -9420,19 +8863,31 @@
           <w:lang w:eastAsia="ja-JP"/>
         </w:rPr>
       </w:pPr>
+    </w:p>
+    <w:p>
+      <w:pPr>
+        <w:pStyle w:val="1"/>
+      </w:pPr>
+      <w:commentRangeStart w:id="8"/>
+      <w:r>
+        <w:t>Results</w:t>
+      </w:r>
+      <w:commentRangeEnd w:id="8"/>
+      <w:r>
+        <w:rPr>
+          <w:rStyle w:val="ad"/>
+          <w:rFonts w:ascii="Times New Roman" w:eastAsiaTheme="minorEastAsia" w:hAnsi="Times New Roman"/>
+          <w:bCs w:val="0"/>
+          <w:caps w:val="0"/>
+          <w:lang w:eastAsia="en-US"/>
+        </w:rPr>
+        <w:commentReference w:id="8"/>
+      </w:r>
       <w:bookmarkStart w:id="9" w:name="_GoBack"/>
       <w:bookmarkEnd w:id="9"/>
     </w:p>
     <w:p>
       <w:pPr>
-        <w:pStyle w:val="1"/>
-      </w:pPr>
-      <w:r>
-        <w:t>Results</w:t>
-      </w:r>
-    </w:p>
-    <w:p>
-      <w:pPr>
         <w:pStyle w:val="InitialBodyTextIndent"/>
         <w:ind w:firstLine="0"/>
         <w:rPr>
@@ -9440,174 +8895,655 @@
         </w:rPr>
       </w:pPr>
       <w:r>
-        <w:rPr>
-          <w:rFonts w:hint="eastAsia"/>
-          <w:highlight w:val="cyan"/>
-          <w:lang w:eastAsia="ja-JP"/>
-        </w:rPr>
-        <w:t>★</w:t>
-      </w:r>
-      <w:r>
-        <w:rPr>
-          <w:rFonts w:hint="eastAsia"/>
-          <w:highlight w:val="cyan"/>
-          <w:lang w:eastAsia="ja-JP"/>
-        </w:rPr>
-        <w:t>result in our team, rather than our company (-&gt; conclusion)</w:t>
+        <w:t xml:space="preserve">In the process of </w:t>
+      </w:r>
+      <w:r>
+        <w:rPr>
+          <w:rFonts w:hint="eastAsia"/>
+          <w:lang w:eastAsia="ja-JP"/>
+        </w:rPr>
+        <w:t>adapting</w:t>
+      </w:r>
+      <w:r>
+        <w:t xml:space="preserve"> CI/CD, TDD and BDD, </w:t>
+      </w:r>
+      <w:r>
+        <w:rPr>
+          <w:rFonts w:hint="eastAsia"/>
+          <w:lang w:eastAsia="ja-JP"/>
+        </w:rPr>
+        <w:t xml:space="preserve">team members and </w:t>
+      </w:r>
+      <w:r>
+        <w:t xml:space="preserve">I gained </w:t>
+      </w:r>
+      <w:r>
+        <w:rPr>
+          <w:rFonts w:hint="eastAsia"/>
+          <w:lang w:eastAsia="ja-JP"/>
+        </w:rPr>
+        <w:t xml:space="preserve">a lot of </w:t>
+      </w:r>
+      <w:r>
+        <w:t xml:space="preserve">useful </w:t>
+      </w:r>
+      <w:r>
+        <w:rPr>
+          <w:rFonts w:hint="eastAsia"/>
+          <w:lang w:eastAsia="ja-JP"/>
+        </w:rPr>
+        <w:t>insights</w:t>
+      </w:r>
+      <w:r>
+        <w:t xml:space="preserve"> I mentioned above.</w:t>
+      </w:r>
+      <w:r>
+        <w:rPr>
+          <w:rFonts w:hint="eastAsia"/>
+          <w:lang w:eastAsia="ja-JP"/>
+        </w:rPr>
+        <w:t xml:space="preserve"> </w:t>
+      </w:r>
+      <w:r>
+        <w:t>Our young team members</w:t>
+      </w:r>
+      <w:r>
+        <w:rPr>
+          <w:rFonts w:hint="eastAsia"/>
+          <w:lang w:eastAsia="ja-JP"/>
+        </w:rPr>
+        <w:t xml:space="preserve"> and I improved our work enough to </w:t>
+      </w:r>
+      <w:r>
+        <w:t>releas</w:t>
+      </w:r>
+      <w:r>
+        <w:t>e</w:t>
+      </w:r>
+      <w:r>
+        <w:t xml:space="preserve"> the applications successfully.</w:t>
+      </w:r>
+      <w:r>
+        <w:rPr>
+          <w:rFonts w:hint="eastAsia"/>
+          <w:lang w:eastAsia="ja-JP"/>
+        </w:rPr>
+        <w:t xml:space="preserve"> Moreover, </w:t>
+      </w:r>
+      <w:r>
+        <w:t>I learned several interesting lessons.</w:t>
+      </w:r>
+    </w:p>
+    <w:p>
+      <w:pPr>
+        <w:pStyle w:val="InitialBodyTextIndent"/>
+        <w:rPr>
+          <w:rFonts w:hint="eastAsia"/>
+          <w:lang w:eastAsia="ja-JP"/>
+        </w:rPr>
+      </w:pPr>
+      <w:r>
+        <w:t xml:space="preserve">The first lesson I learned is that automation </w:t>
+      </w:r>
+      <w:r>
+        <w:rPr>
+          <w:rFonts w:hint="eastAsia"/>
+          <w:lang w:eastAsia="ja-JP"/>
+        </w:rPr>
+        <w:t xml:space="preserve">and techniques </w:t>
+      </w:r>
+      <w:r>
+        <w:t>nurture</w:t>
+      </w:r>
+      <w:r>
+        <w:t xml:space="preserve"> the team members.</w:t>
+      </w:r>
+      <w:r>
+        <w:rPr>
+          <w:rFonts w:hint="eastAsia"/>
+          <w:lang w:eastAsia="ja-JP"/>
+        </w:rPr>
+        <w:t xml:space="preserve"> </w:t>
+      </w:r>
+      <w:r>
+        <w:rPr>
+          <w:rFonts w:hint="eastAsia"/>
+          <w:lang w:eastAsia="ja-JP"/>
+        </w:rPr>
+        <w:t xml:space="preserve">If there were bugs or degrade, Jenkins and tests detected them </w:t>
+      </w:r>
+      <w:r>
+        <w:rPr>
+          <w:rFonts w:hint="eastAsia"/>
+          <w:lang w:eastAsia="ja-JP"/>
+        </w:rPr>
+        <w:t>swiftly</w:t>
+      </w:r>
+      <w:r>
+        <w:rPr>
+          <w:rFonts w:hint="eastAsia"/>
+          <w:lang w:eastAsia="ja-JP"/>
+        </w:rPr>
+        <w:t xml:space="preserve"> and notify all team members automatically.</w:t>
+      </w:r>
+      <w:r>
+        <w:rPr>
+          <w:rFonts w:hint="eastAsia"/>
+          <w:lang w:eastAsia="ja-JP"/>
+        </w:rPr>
+        <w:t xml:space="preserve"> The TDD </w:t>
+      </w:r>
+      <w:r>
+        <w:rPr>
+          <w:rFonts w:hint="eastAsia"/>
+          <w:lang w:eastAsia="ja-JP"/>
+        </w:rPr>
+        <w:t>gave</w:t>
+      </w:r>
+      <w:r>
+        <w:rPr>
+          <w:rFonts w:hint="eastAsia"/>
+          <w:lang w:eastAsia="ja-JP"/>
+        </w:rPr>
+        <w:t xml:space="preserve"> developers </w:t>
+      </w:r>
+      <w:r>
+        <w:rPr>
+          <w:rFonts w:hint="eastAsia"/>
+          <w:lang w:eastAsia="ja-JP"/>
+        </w:rPr>
+        <w:t xml:space="preserve">the knowledge of </w:t>
+      </w:r>
+      <w:r>
+        <w:rPr>
+          <w:rFonts w:hint="eastAsia"/>
+          <w:lang w:eastAsia="ja-JP"/>
+        </w:rPr>
+        <w:t xml:space="preserve">Android </w:t>
+      </w:r>
+      <w:r>
+        <w:rPr>
+          <w:rFonts w:hint="eastAsia"/>
+          <w:lang w:eastAsia="ja-JP"/>
+        </w:rPr>
+        <w:t>architecture.</w:t>
+      </w:r>
+      <w:r>
+        <w:rPr>
+          <w:rFonts w:hint="eastAsia"/>
+          <w:lang w:eastAsia="ja-JP"/>
+        </w:rPr>
+        <w:t xml:space="preserve"> The BDD taught developers the domain. The BDD also taught business analyst and designers how to explain what they </w:t>
+      </w:r>
+      <w:r>
+        <w:rPr>
+          <w:rFonts w:hint="eastAsia"/>
+          <w:lang w:eastAsia="ja-JP"/>
+        </w:rPr>
+        <w:t>thought</w:t>
+      </w:r>
+      <w:r>
+        <w:rPr>
+          <w:rFonts w:hint="eastAsia"/>
+          <w:lang w:eastAsia="ja-JP"/>
+        </w:rPr>
+        <w:t>.</w:t>
+      </w:r>
+      <w:r>
+        <w:rPr>
+          <w:rFonts w:hint="eastAsia"/>
+          <w:lang w:eastAsia="ja-JP"/>
+        </w:rPr>
+        <w:t xml:space="preserve"> </w:t>
+      </w:r>
+      <w:r>
+        <w:t>Finally</w:t>
+      </w:r>
+      <w:r>
+        <w:rPr>
+          <w:rFonts w:hint="eastAsia"/>
+          <w:lang w:eastAsia="ja-JP"/>
+        </w:rPr>
+        <w:t xml:space="preserve"> </w:t>
+      </w:r>
+      <w:r>
+        <w:t xml:space="preserve">young </w:t>
+      </w:r>
+      <w:r>
+        <w:rPr>
+          <w:rFonts w:hint="eastAsia"/>
+          <w:lang w:eastAsia="ja-JP"/>
+        </w:rPr>
+        <w:t xml:space="preserve">Android developers were able to develop </w:t>
+      </w:r>
+      <w:r>
+        <w:t xml:space="preserve">the required </w:t>
+      </w:r>
+      <w:r>
+        <w:rPr>
+          <w:rFonts w:hint="eastAsia"/>
+          <w:lang w:eastAsia="ja-JP"/>
+        </w:rPr>
+        <w:t>software faster than iPhone developers within 5 months.</w:t>
+      </w:r>
+      <w:r>
+        <w:rPr>
+          <w:rFonts w:hint="eastAsia"/>
+          <w:lang w:eastAsia="ja-JP"/>
+        </w:rPr>
+        <w:t xml:space="preserve"> </w:t>
+      </w:r>
+      <w:r>
+        <w:t>Their application was faster with less bugs rather than the iPhone application developed by seniors in another location. (It took around 6 months to develop iPhone application and it has more than double bugs compared to Android one.)</w:t>
+      </w:r>
+      <w:r>
+        <w:rPr>
+          <w:rFonts w:hint="eastAsia"/>
+          <w:lang w:eastAsia="ja-JP"/>
+        </w:rPr>
+        <w:t xml:space="preserve"> </w:t>
+      </w:r>
+    </w:p>
+    <w:p>
+      <w:pPr>
+        <w:pStyle w:val="InitialBodyTextIndent"/>
+        <w:ind w:firstLineChars="142" w:firstLine="284"/>
+        <w:rPr>
+          <w:rFonts w:hint="eastAsia"/>
+          <w:lang w:eastAsia="ja-JP"/>
+        </w:rPr>
+      </w:pPr>
+      <w:r>
+        <w:t xml:space="preserve">The second lesson is that continuous improvement leads other voluntary </w:t>
+      </w:r>
+      <w:r>
+        <w:rPr>
+          <w:rFonts w:hint="eastAsia"/>
+          <w:lang w:eastAsia="ja-JP"/>
+        </w:rPr>
+        <w:t>collaborations.</w:t>
+      </w:r>
+      <w:r>
+        <w:rPr>
+          <w:rFonts w:hint="eastAsia"/>
+          <w:lang w:eastAsia="ja-JP"/>
+        </w:rPr>
+        <w:t xml:space="preserve"> </w:t>
+      </w:r>
+      <w:r>
+        <w:rPr>
+          <w:rFonts w:hint="eastAsia"/>
+          <w:lang w:eastAsia="ja-JP"/>
+        </w:rPr>
+        <w:t>2 months after implementing TDD, developers started doing pair programming and refactoring without any direction.</w:t>
+      </w:r>
+      <w:r>
+        <w:rPr>
+          <w:rFonts w:hint="eastAsia"/>
+          <w:lang w:eastAsia="ja-JP"/>
+        </w:rPr>
+        <w:t xml:space="preserve"> They </w:t>
+      </w:r>
+      <w:r>
+        <w:rPr>
+          <w:rFonts w:hint="eastAsia"/>
+          <w:lang w:eastAsia="ja-JP"/>
+        </w:rPr>
+        <w:t>exchanged their knowledge</w:t>
+      </w:r>
+      <w:r>
+        <w:rPr>
+          <w:rFonts w:hint="eastAsia"/>
+          <w:lang w:eastAsia="ja-JP"/>
+        </w:rPr>
+        <w:t xml:space="preserve"> continuously by developing software.</w:t>
+      </w:r>
+      <w:r>
+        <w:rPr>
+          <w:rFonts w:hint="eastAsia"/>
+          <w:lang w:eastAsia="ja-JP"/>
+        </w:rPr>
+        <w:t xml:space="preserve"> </w:t>
+      </w:r>
+      <w:r>
+        <w:rPr>
+          <w:rFonts w:hint="eastAsia"/>
+          <w:lang w:eastAsia="ja-JP"/>
+        </w:rPr>
+        <w:t>Additionally</w:t>
+      </w:r>
+      <w:r>
+        <w:rPr>
+          <w:rFonts w:hint="eastAsia"/>
+          <w:lang w:eastAsia="ja-JP"/>
+        </w:rPr>
+        <w:t>, o</w:t>
+      </w:r>
+      <w:r>
+        <w:rPr>
+          <w:rFonts w:hint="eastAsia"/>
+          <w:lang w:eastAsia="ja-JP"/>
+        </w:rPr>
+        <w:t xml:space="preserve">ne developer taught designers how to use Stash. After that, designers could also </w:t>
+      </w:r>
+      <w:r>
+        <w:rPr>
+          <w:rFonts w:hint="eastAsia"/>
+          <w:lang w:eastAsia="ja-JP"/>
+        </w:rPr>
+        <w:t>improve the product</w:t>
+      </w:r>
+      <w:r>
+        <w:rPr>
+          <w:rFonts w:hint="eastAsia"/>
+          <w:lang w:eastAsia="ja-JP"/>
+        </w:rPr>
+        <w:t xml:space="preserve"> through our CI/CD mechanism.</w:t>
+      </w:r>
+      <w:r>
+        <w:rPr>
+          <w:rFonts w:hint="eastAsia"/>
+          <w:lang w:eastAsia="ja-JP"/>
+        </w:rPr>
+        <w:t xml:space="preserve"> </w:t>
+      </w:r>
+      <w:r>
+        <w:rPr>
+          <w:rFonts w:hint="eastAsia"/>
+          <w:lang w:eastAsia="ja-JP"/>
+        </w:rPr>
+        <w:t>Furthermore</w:t>
+      </w:r>
+      <w:r>
+        <w:rPr>
+          <w:rFonts w:hint="eastAsia"/>
+          <w:lang w:eastAsia="ja-JP"/>
+        </w:rPr>
+        <w:t xml:space="preserve">, </w:t>
+      </w:r>
+      <w:r>
+        <w:rPr>
+          <w:rFonts w:hint="eastAsia"/>
+          <w:lang w:eastAsia="ja-JP"/>
+        </w:rPr>
+        <w:t>s</w:t>
+      </w:r>
+      <w:r>
+        <w:rPr>
+          <w:rFonts w:hint="eastAsia"/>
+          <w:lang w:eastAsia="ja-JP"/>
+        </w:rPr>
+        <w:t xml:space="preserve">ome members started </w:t>
+      </w:r>
+      <w:r>
+        <w:rPr>
+          <w:rFonts w:hint="eastAsia"/>
+          <w:lang w:eastAsia="ja-JP"/>
+        </w:rPr>
+        <w:t xml:space="preserve">pulling </w:t>
+      </w:r>
+      <w:r>
+        <w:rPr>
+          <w:rFonts w:hint="eastAsia"/>
+          <w:lang w:eastAsia="ja-JP"/>
+        </w:rPr>
+        <w:t>tasks voluntarily.</w:t>
+      </w:r>
+      <w:r>
+        <w:rPr>
+          <w:rFonts w:hint="eastAsia"/>
+          <w:lang w:eastAsia="ja-JP"/>
+        </w:rPr>
+        <w:t xml:space="preserve"> </w:t>
+      </w:r>
+      <w:r>
+        <w:t>They found and solved problems in advance without any instructions.</w:t>
+      </w:r>
+      <w:r>
+        <w:rPr>
+          <w:rFonts w:hint="eastAsia"/>
+          <w:lang w:eastAsia="ja-JP"/>
+        </w:rPr>
+        <w:t xml:space="preserve"> </w:t>
+      </w:r>
+      <w:r>
+        <w:rPr>
+          <w:rFonts w:hint="eastAsia"/>
+          <w:lang w:eastAsia="ja-JP"/>
+        </w:rPr>
+        <w:t xml:space="preserve">The team members were becoming </w:t>
+      </w:r>
+      <w:r>
+        <w:rPr>
+          <w:rFonts w:hint="eastAsia"/>
+          <w:lang w:eastAsia="ja-JP"/>
+        </w:rPr>
+        <w:t xml:space="preserve">more </w:t>
+      </w:r>
+      <w:r>
+        <w:rPr>
+          <w:rFonts w:hint="eastAsia"/>
+          <w:lang w:eastAsia="ja-JP"/>
+        </w:rPr>
+        <w:t xml:space="preserve">self-active and </w:t>
+      </w:r>
+      <w:r>
+        <w:rPr>
+          <w:rFonts w:hint="eastAsia"/>
+          <w:lang w:eastAsia="ja-JP"/>
+        </w:rPr>
+        <w:t>confident</w:t>
+      </w:r>
+      <w:r>
+        <w:rPr>
+          <w:rFonts w:hint="eastAsia"/>
+          <w:lang w:eastAsia="ja-JP"/>
+        </w:rPr>
+        <w:t>.</w:t>
+      </w:r>
+    </w:p>
+    <w:p>
+      <w:pPr>
+        <w:pStyle w:val="InitialBodyTextIndent"/>
+        <w:ind w:firstLineChars="142" w:firstLine="284"/>
+        <w:rPr>
+          <w:rFonts w:hint="eastAsia"/>
+          <w:lang w:eastAsia="ja-JP"/>
+        </w:rPr>
+      </w:pPr>
+      <w:r>
+        <w:t xml:space="preserve">The third lesson is that </w:t>
+      </w:r>
+      <w:r>
+        <w:rPr>
+          <w:rFonts w:hint="eastAsia"/>
+          <w:lang w:eastAsia="ja-JP"/>
+        </w:rPr>
+        <w:t xml:space="preserve">learning </w:t>
+      </w:r>
+      <w:r>
+        <w:rPr>
+          <w:rFonts w:hint="eastAsia"/>
+          <w:lang w:eastAsia="ja-JP"/>
+        </w:rPr>
+        <w:t xml:space="preserve">and </w:t>
+      </w:r>
+      <w:r>
+        <w:rPr>
+          <w:rFonts w:hint="eastAsia"/>
+          <w:lang w:eastAsia="ja-JP"/>
+        </w:rPr>
+        <w:t>c</w:t>
+      </w:r>
+      <w:r>
+        <w:rPr>
+          <w:rFonts w:hint="eastAsia"/>
+          <w:lang w:eastAsia="ja-JP"/>
+        </w:rPr>
+        <w:t xml:space="preserve">ollaboration </w:t>
+      </w:r>
+      <w:r>
+        <w:rPr>
+          <w:rFonts w:hint="eastAsia"/>
+          <w:lang w:eastAsia="ja-JP"/>
+        </w:rPr>
+        <w:t>make the work effective</w:t>
+      </w:r>
+      <w:r>
+        <w:rPr>
+          <w:rFonts w:hint="eastAsia"/>
+          <w:lang w:eastAsia="ja-JP"/>
+        </w:rPr>
+        <w:t xml:space="preserve"> yet</w:t>
+      </w:r>
+      <w:r>
+        <w:rPr>
+          <w:rFonts w:hint="eastAsia"/>
+          <w:lang w:eastAsia="ja-JP"/>
+        </w:rPr>
+        <w:t>.</w:t>
+      </w:r>
+      <w:r>
+        <w:rPr>
+          <w:rFonts w:hint="eastAsia"/>
+          <w:lang w:eastAsia="ja-JP"/>
+        </w:rPr>
+        <w:t xml:space="preserve"> Through </w:t>
+      </w:r>
+      <w:r>
+        <w:rPr>
+          <w:rFonts w:hint="eastAsia"/>
+          <w:lang w:eastAsia="ja-JP"/>
+        </w:rPr>
+        <w:t>pair programming and refactoring</w:t>
+      </w:r>
+      <w:r>
+        <w:rPr>
+          <w:rFonts w:hint="eastAsia"/>
+          <w:lang w:eastAsia="ja-JP"/>
+        </w:rPr>
+        <w:t>, developers</w:t>
+      </w:r>
+      <w:r>
+        <w:rPr>
+          <w:rFonts w:hint="eastAsia"/>
+          <w:lang w:eastAsia="ja-JP"/>
+        </w:rPr>
+        <w:t xml:space="preserve"> improved architecture, performance and maintainability continuously.</w:t>
+      </w:r>
+      <w:r>
+        <w:rPr>
+          <w:rFonts w:hint="eastAsia"/>
+          <w:lang w:eastAsia="ja-JP"/>
+        </w:rPr>
+        <w:t xml:space="preserve"> </w:t>
+      </w:r>
+      <w:r>
+        <w:rPr>
+          <w:rFonts w:hint="eastAsia"/>
+          <w:lang w:eastAsia="ja-JP"/>
+        </w:rPr>
+        <w:t>O</w:t>
+      </w:r>
+      <w:r>
+        <w:t xml:space="preserve">ne developer </w:t>
+      </w:r>
+      <w:r>
+        <w:rPr>
+          <w:rFonts w:hint="eastAsia"/>
+          <w:lang w:eastAsia="ja-JP"/>
+        </w:rPr>
+        <w:t xml:space="preserve">found and </w:t>
+      </w:r>
+      <w:r>
+        <w:t>introduced the Genymotion [6], a very fast Android emulator that runs on VirtualBox [14]. It made our BDD and development around 10 times faster than ever before.</w:t>
+      </w:r>
+      <w:r>
+        <w:rPr>
+          <w:rFonts w:hint="eastAsia"/>
+          <w:lang w:eastAsia="ja-JP"/>
+        </w:rPr>
+        <w:t xml:space="preserve"> Moreover, A</w:t>
+      </w:r>
+      <w:r>
+        <w:rPr>
+          <w:rFonts w:hint="eastAsia"/>
+          <w:lang w:eastAsia="ja-JP"/>
+        </w:rPr>
+        <w:t>ndroid developers helped iPhone developers by using Android tests (TDD and BDD) as a measure of exploratory testing for iPhone application.</w:t>
+      </w:r>
+      <w:r>
+        <w:rPr>
+          <w:rFonts w:hint="eastAsia"/>
+          <w:lang w:eastAsia="ja-JP"/>
+        </w:rPr>
+        <w:t xml:space="preserve"> </w:t>
+      </w:r>
+      <w:r>
+        <w:rPr>
+          <w:rFonts w:hint="eastAsia"/>
+          <w:lang w:eastAsia="ja-JP"/>
+        </w:rPr>
+        <w:t>The</w:t>
+      </w:r>
+      <w:r>
+        <w:rPr>
+          <w:rFonts w:hint="eastAsia"/>
+          <w:lang w:eastAsia="ja-JP"/>
+        </w:rPr>
+        <w:t xml:space="preserve">se devices were </w:t>
+      </w:r>
+      <w:r>
+        <w:t>from slack by continuous improvement.</w:t>
       </w:r>
     </w:p>
     <w:p>
       <w:pPr>
         <w:pStyle w:val="InitialBodyTextIndent"/>
         <w:ind w:firstLine="0"/>
-      </w:pPr>
-      <w:r>
-        <w:t>In the process of implementing CI/CD, TDD and BDD, I gained useful improvement I mentioned above. We were able to run the regression test and detect some degrades by them. Additionally I learned several interesting lessons.</w:t>
-      </w:r>
-    </w:p>
-    <w:p>
-      <w:pPr>
-        <w:pStyle w:val="InitialBodyTextIndent"/>
-      </w:pPr>
-      <w:r>
-        <w:t>The first lesson I learned is that automation nurtures the team members. If members committed any problematic programs, Jenkins and all tests would tell them what the problem was and how to fix them. The BDD test cases told young and immature Android developers what the users would require and what they should develop. Finally young Android developers developed the required application within 5 months. Their application was faster with less bugs rather than the iPhone application developed by seniors in another location. (It took around 6 months to develop iPhone application and it has more than double bugs compared to Android one.)</w:t>
-      </w:r>
-    </w:p>
-    <w:p>
-      <w:pPr>
-        <w:pStyle w:val="InitialBodyTextIndent"/>
-      </w:pPr>
-      <w:r>
-        <w:t xml:space="preserve">The second lesson I learned is that continuous improvement leads other voluntary improvements by the team members. One developer introduced the Genymotion [6], a very fast Android emulator that runs on VirtualBox [14]. It made our BDD and development around 10 times faster than ever before. Additionally, other members started to pull tasks voluntarily. They found and solved problems in advance without any instructions. These </w:t>
-      </w:r>
-      <w:proofErr w:type="spellStart"/>
-      <w:r>
-        <w:t>devisals</w:t>
-      </w:r>
-      <w:proofErr w:type="spellEnd"/>
-      <w:r>
-        <w:t xml:space="preserve"> were from slack by continuous improvement.</w:t>
-      </w:r>
-    </w:p>
-    <w:p>
-      <w:pPr>
-        <w:pStyle w:val="InitialBodyTextIndent"/>
-      </w:pPr>
-      <w:r>
-        <w:t xml:space="preserve">The third lesson I learned is that a series of technical improvements lead solutions beyond existing organizations. After implementing CI/CD, I gained the cooperation of stakeholders such as the business analyst and managers to </w:t>
-      </w:r>
-      <w:proofErr w:type="gramStart"/>
-      <w:r>
-        <w:t>proceed</w:t>
-      </w:r>
-      <w:proofErr w:type="gramEnd"/>
-      <w:r>
-        <w:t xml:space="preserve"> automation more. One developer taught the UI/UX designers how to use </w:t>
-      </w:r>
-      <w:proofErr w:type="spellStart"/>
-      <w:r>
-        <w:t>Git</w:t>
-      </w:r>
-      <w:proofErr w:type="spellEnd"/>
-      <w:r>
-        <w:t xml:space="preserve"> and the UI/UX designers were able to commit their artifacts without any handouts.</w:t>
-      </w:r>
-    </w:p>
-    <w:p>
-      <w:pPr>
-        <w:pStyle w:val="InitialBodyTextIndent"/>
-      </w:pPr>
-      <w:r>
-        <w:t>I have introduced a series of technical improvements valuable to all members and stakeholders. These improvements also have a voluntary improving mechanism that is underpinned by automation. It is the essence of “Technology­Driven Development”.</w:t>
-      </w:r>
+        <w:rPr>
+          <w:rFonts w:hint="eastAsia"/>
+          <w:lang w:eastAsia="ja-JP"/>
+        </w:rPr>
+      </w:pPr>
     </w:p>
     <w:p>
       <w:pPr>
         <w:pStyle w:val="InitialBodyTextIndent"/>
         <w:ind w:firstLine="0"/>
         <w:rPr>
-          <w:lang w:eastAsia="ja-JP"/>
-        </w:rPr>
-      </w:pPr>
-    </w:p>
-    <w:p>
-      <w:pPr>
-        <w:pStyle w:val="InitialBodyText"/>
-        <w:rPr>
-          <w:lang w:eastAsia="ja-JP"/>
-        </w:rPr>
-      </w:pPr>
-      <w:r>
-        <w:rPr>
-          <w:rFonts w:hint="eastAsia"/>
-          <w:highlight w:val="cyan"/>
-          <w:lang w:eastAsia="ja-JP"/>
-        </w:rPr>
-        <w:t>★</w:t>
-      </w:r>
-      <w:r>
-        <w:rPr>
-          <w:highlight w:val="cyan"/>
-          <w:lang w:eastAsia="ja-JP"/>
-        </w:rPr>
-        <w:t>Failed to create test cases by BA and designer</w:t>
-      </w:r>
+          <w:rFonts w:hint="eastAsia"/>
+          <w:lang w:eastAsia="ja-JP"/>
+        </w:rPr>
+      </w:pPr>
     </w:p>
     <w:p>
       <w:pPr>
         <w:pStyle w:val="InitialBodyTextIndent"/>
         <w:ind w:firstLine="0"/>
         <w:rPr>
-          <w:highlight w:val="yellow"/>
-          <w:lang w:eastAsia="ja-JP"/>
-        </w:rPr>
-      </w:pPr>
-      <w:r>
-        <w:rPr>
-          <w:rFonts w:hint="eastAsia"/>
-          <w:highlight w:val="yellow"/>
-          <w:lang w:eastAsia="ja-JP"/>
-        </w:rPr>
-        <w:t>2 months after implementing TDD</w:t>
-      </w:r>
+          <w:rFonts w:hint="eastAsia"/>
+          <w:lang w:eastAsia="ja-JP"/>
+        </w:rPr>
+      </w:pPr>
     </w:p>
     <w:p>
       <w:pPr>
         <w:pStyle w:val="InitialBodyTextIndent"/>
         <w:ind w:firstLine="0"/>
         <w:rPr>
-          <w:lang w:eastAsia="ja-JP"/>
-        </w:rPr>
-      </w:pPr>
-      <w:r>
-        <w:rPr>
-          <w:rFonts w:hint="eastAsia"/>
-          <w:highlight w:val="yellow"/>
-          <w:lang w:eastAsia="ja-JP"/>
-        </w:rPr>
-        <w:t>★</w:t>
-      </w:r>
-      <w:r>
-        <w:rPr>
-          <w:rFonts w:hint="eastAsia"/>
-          <w:highlight w:val="yellow"/>
-          <w:lang w:eastAsia="ja-JP"/>
-        </w:rPr>
-        <w:t xml:space="preserve">Pair programming &amp; refactoring without any direction </w:t>
-      </w:r>
-      <w:r>
-        <w:rPr>
-          <w:highlight w:val="yellow"/>
-          <w:lang w:eastAsia="ja-JP"/>
-        </w:rPr>
-        <w:sym w:font="Wingdings" w:char="F04A"/>
-      </w:r>
+          <w:rFonts w:hint="eastAsia"/>
+          <w:lang w:eastAsia="ja-JP"/>
+        </w:rPr>
+      </w:pPr>
     </w:p>
     <w:p>
       <w:pPr>
         <w:pStyle w:val="InitialBodyTextIndent"/>
         <w:ind w:firstLine="0"/>
         <w:rPr>
+          <w:rFonts w:hint="eastAsia"/>
+          <w:highlight w:val="green"/>
           <w:lang w:eastAsia="ja-JP"/>
         </w:rPr>
       </w:pPr>
@@ -9617,103 +9553,271 @@
         <w:pStyle w:val="InitialBodyTextIndent"/>
         <w:ind w:firstLine="0"/>
         <w:rPr>
-          <w:lang w:eastAsia="ja-JP"/>
-        </w:rPr>
-      </w:pPr>
-    </w:p>
-    <w:p>
-      <w:pPr>
-        <w:pStyle w:val="1"/>
-      </w:pPr>
-      <w:r>
-        <w:t>Problems, Possibilities and Future</w:t>
+          <w:rFonts w:hint="eastAsia"/>
+          <w:highlight w:val="green"/>
+          <w:lang w:eastAsia="ja-JP"/>
+        </w:rPr>
+      </w:pPr>
+      <w:r>
+        <w:rPr>
+          <w:rFonts w:hint="eastAsia"/>
+          <w:highlight w:val="green"/>
+          <w:lang w:eastAsia="ja-JP"/>
+        </w:rPr>
+        <w:lastRenderedPageBreak/>
+        <w:t>★以下が重要。キチンと整理すべし。</w:t>
       </w:r>
     </w:p>
     <w:p>
       <w:pPr>
         <w:pStyle w:val="InitialBodyTextIndent"/>
         <w:ind w:firstLine="0"/>
-      </w:pPr>
-      <w:r>
-        <w:t xml:space="preserve">I gained </w:t>
-      </w:r>
-      <w:proofErr w:type="gramStart"/>
-      <w:r>
-        <w:t>another useful lessons</w:t>
-      </w:r>
-      <w:proofErr w:type="gramEnd"/>
-      <w:r>
-        <w:t xml:space="preserve"> in the process of introducing “Technology­Driven Development”.</w:t>
-      </w:r>
-    </w:p>
-    <w:p>
-      <w:pPr>
-        <w:pStyle w:val="InitialBodyTextIndent"/>
-      </w:pPr>
-      <w:r>
-        <w:t>The first problem I faced with is that I was not able to implement TDD and BDD for iPhone development. I implemented CI/CD for iPhone, though, I was not able to implement TDD and BDD due to lack of coaching resource and Mac PC. Distributed location also made it difficult to implement test automation and collaborate via tests.</w:t>
-      </w:r>
-    </w:p>
-    <w:p>
-      <w:pPr>
-        <w:pStyle w:val="InitialBodyTextIndent"/>
-      </w:pPr>
-      <w:r>
-        <w:t xml:space="preserve">The second problem is that most of team members did not have sufficient knowledge of quality assurance. Most of them were young and immature. They did not have any experiences of the “big project”. It was their first time to do quality assurance. I implemented test automation mechanism, </w:t>
-      </w:r>
-      <w:proofErr w:type="gramStart"/>
-      <w:r>
-        <w:t>though,</w:t>
-      </w:r>
-      <w:proofErr w:type="gramEnd"/>
-      <w:r>
-        <w:t xml:space="preserve"> I should also teach them more about the quality assurance’s point of view.</w:t>
-      </w:r>
-    </w:p>
-    <w:p>
-      <w:pPr>
-        <w:pStyle w:val="InitialBodyTextIndent"/>
-      </w:pPr>
-      <w:r>
-        <w:t xml:space="preserve">The third problem is that I was not always able to drive by success. In the middle of the project, the business analyst did not accept any scope change because developers always developed what the business analyst wanted against reason in past times. I needed to show the business analyst that unrealistic requirements would lead to no functions </w:t>
-      </w:r>
-      <w:proofErr w:type="gramStart"/>
-      <w:r>
-        <w:t>in one iteration</w:t>
-      </w:r>
-      <w:proofErr w:type="gramEnd"/>
-      <w:r>
+        <w:rPr>
+          <w:rFonts w:hint="eastAsia"/>
+          <w:highlight w:val="green"/>
+          <w:lang w:eastAsia="ja-JP"/>
+        </w:rPr>
+      </w:pPr>
+      <w:r>
+        <w:rPr>
+          <w:highlight w:val="green"/>
+        </w:rPr>
+        <w:t>I have introduced a series of technical improvements valuable to all members and stakeholders. These improvements also have a voluntary improving mechanism that is underpinned by automation</w:t>
+      </w:r>
+      <w:r>
+        <w:rPr>
+          <w:rFonts w:hint="eastAsia"/>
+          <w:highlight w:val="green"/>
+          <w:lang w:eastAsia="ja-JP"/>
+        </w:rPr>
+        <w:t xml:space="preserve"> and techniques</w:t>
+      </w:r>
+      <w:r>
+        <w:rPr>
+          <w:highlight w:val="green"/>
+        </w:rPr>
         <w:t>.</w:t>
-      </w:r>
-    </w:p>
-    <w:p>
-      <w:pPr>
-        <w:pStyle w:val="InitialBodyTextIndent"/>
-      </w:pPr>
-      <w:r>
-        <w:t>To drive learning more by “Technology­Driven Development”, I need to improve it more and more. I need to learn TDD and BDD for iPhone development, and maybe Windows Phone. I would like to try to add a QA engineer as a Test Coach (like an Agile Coach) from the start of the project. Furthermore, I’m trying the new learning approach named “</w:t>
-      </w:r>
-      <w:proofErr w:type="spellStart"/>
-      <w:r>
-        <w:t>Fail­Fast</w:t>
-      </w:r>
-      <w:proofErr w:type="spellEnd"/>
-      <w:r>
-        <w:t xml:space="preserve"> Approach”, invoking small failures intentionally to drive learning. Team members are able to cover intentional small failures by “Technology­Driven Development” and get more knowledge to </w:t>
-      </w:r>
-      <w:proofErr w:type="gramStart"/>
-      <w:r>
-        <w:t>proceed</w:t>
-      </w:r>
-      <w:proofErr w:type="gramEnd"/>
-      <w:r>
-        <w:t xml:space="preserve"> improvements.</w:t>
       </w:r>
     </w:p>
     <w:p>
       <w:pPr>
         <w:pStyle w:val="InitialBodyTextIndent"/>
         <w:ind w:firstLine="0"/>
+      </w:pPr>
+      <w:r>
+        <w:rPr>
+          <w:highlight w:val="green"/>
+        </w:rPr>
+        <w:t xml:space="preserve"> It is the essence of “Technology­Driven Development”.</w:t>
+      </w:r>
+    </w:p>
+    <w:p>
+      <w:pPr>
+        <w:pStyle w:val="InitialBodyTextIndent"/>
+        <w:ind w:firstLine="0"/>
+        <w:rPr>
+          <w:lang w:eastAsia="ja-JP"/>
+        </w:rPr>
+      </w:pPr>
+    </w:p>
+    <w:p>
+      <w:pPr>
+        <w:pStyle w:val="InitialBodyTextIndent"/>
+        <w:ind w:firstLine="0"/>
+        <w:rPr>
+          <w:lang w:eastAsia="ja-JP"/>
+        </w:rPr>
+      </w:pPr>
+    </w:p>
+    <w:p>
+      <w:pPr>
+        <w:pStyle w:val="1"/>
+      </w:pPr>
+      <w:r>
+        <w:t>Problems, Possibilities and Future</w:t>
+      </w:r>
+    </w:p>
+    <w:p>
+      <w:pPr>
+        <w:pStyle w:val="InitialBodyTextIndent"/>
+        <w:ind w:firstLine="0"/>
+        <w:rPr>
+          <w:lang w:eastAsia="ja-JP"/>
+        </w:rPr>
+      </w:pPr>
+      <w:r>
+        <w:t>I gained another useful lessons in the process of introducing “Technology­Driven Development”.</w:t>
+      </w:r>
+    </w:p>
+    <w:p>
+      <w:pPr>
+        <w:pStyle w:val="InitialBodyTextIndent"/>
+        <w:ind w:firstLine="0"/>
+        <w:rPr>
+          <w:lang w:eastAsia="ja-JP"/>
+        </w:rPr>
+      </w:pPr>
+    </w:p>
+    <w:p>
+      <w:pPr>
+        <w:pStyle w:val="InitialBodyTextIndent"/>
+        <w:ind w:firstLine="0"/>
+        <w:rPr>
+          <w:lang w:eastAsia="ja-JP"/>
+        </w:rPr>
+      </w:pPr>
+    </w:p>
+    <w:p>
+      <w:pPr>
+        <w:pStyle w:val="InitialBodyTextIndent"/>
+        <w:ind w:firstLine="0"/>
+        <w:rPr>
+          <w:highlight w:val="green"/>
+          <w:lang w:eastAsia="ja-JP"/>
+        </w:rPr>
+      </w:pPr>
+      <w:r>
+        <w:rPr>
+          <w:rFonts w:hint="eastAsia"/>
+          <w:highlight w:val="green"/>
+          <w:lang w:eastAsia="ja-JP"/>
+        </w:rPr>
+        <w:t>●</w:t>
+      </w:r>
+      <w:r>
+        <w:rPr>
+          <w:rFonts w:hint="eastAsia"/>
+          <w:highlight w:val="green"/>
+          <w:lang w:eastAsia="ja-JP"/>
+        </w:rPr>
+        <w:t>Problem</w:t>
+      </w:r>
+    </w:p>
+    <w:p>
+      <w:pPr>
+        <w:pStyle w:val="InitialBodyTextIndent"/>
+        <w:ind w:firstLine="0"/>
+        <w:rPr>
+          <w:highlight w:val="green"/>
+          <w:lang w:eastAsia="ja-JP"/>
+        </w:rPr>
+      </w:pPr>
+      <w:r>
+        <w:rPr>
+          <w:rFonts w:hint="eastAsia"/>
+          <w:highlight w:val="green"/>
+          <w:lang w:eastAsia="ja-JP"/>
+        </w:rPr>
+        <w:t>Scope change was very difficult inherent in the organization.</w:t>
+      </w:r>
+    </w:p>
+    <w:p>
+      <w:pPr>
+        <w:pStyle w:val="InitialBodyTextIndent"/>
+        <w:ind w:firstLine="0"/>
+        <w:rPr>
+          <w:highlight w:val="green"/>
+          <w:lang w:eastAsia="ja-JP"/>
+        </w:rPr>
+      </w:pPr>
+      <w:r>
+        <w:rPr>
+          <w:rFonts w:hint="eastAsia"/>
+          <w:highlight w:val="cyan"/>
+          <w:lang w:eastAsia="ja-JP"/>
+        </w:rPr>
+        <w:t>★</w:t>
+      </w:r>
+      <w:r>
+        <w:rPr>
+          <w:rFonts w:hint="eastAsia"/>
+          <w:highlight w:val="cyan"/>
+          <w:lang w:eastAsia="ja-JP"/>
+        </w:rPr>
+        <w:t>Act as coordinator, rather than mere workforce.</w:t>
+      </w:r>
+    </w:p>
+    <w:p>
+      <w:pPr>
+        <w:pStyle w:val="InitialBodyTextIndent"/>
+        <w:ind w:firstLine="0"/>
+        <w:rPr>
+          <w:lang w:eastAsia="ja-JP"/>
+        </w:rPr>
+      </w:pPr>
+      <w:r>
+        <w:rPr>
+          <w:rFonts w:hint="eastAsia"/>
+          <w:highlight w:val="green"/>
+          <w:lang w:eastAsia="ja-JP"/>
+        </w:rPr>
+        <w:t>Managers</w:t>
+      </w:r>
+      <w:r>
+        <w:rPr>
+          <w:rFonts w:hint="eastAsia"/>
+          <w:highlight w:val="green"/>
+          <w:lang w:eastAsia="ja-JP"/>
+        </w:rPr>
+        <w:t>とは仲良く＃</w:t>
+      </w:r>
+    </w:p>
+    <w:p>
+      <w:pPr>
+        <w:pStyle w:val="InitialBodyTextIndent"/>
+        <w:ind w:firstLine="0"/>
+        <w:rPr>
+          <w:lang w:eastAsia="ja-JP"/>
+        </w:rPr>
+      </w:pPr>
+    </w:p>
+    <w:p>
+      <w:pPr>
+        <w:pStyle w:val="InitialBodyTextIndent"/>
+      </w:pPr>
+      <w:r>
+        <w:t>The first problem I faced with is that I was not able to implement TDD and BDD for iPhone development. I implemented CI/CD for iPhone, though, I was not able to implement TDD and BDD due to lack of coaching resource and Mac PC. Distributed location also made it difficult to implement test automation and collaborate via tests.</w:t>
+      </w:r>
+    </w:p>
+    <w:p>
+      <w:pPr>
+        <w:pStyle w:val="InitialBodyTextIndent"/>
+        <w:rPr>
+          <w:lang w:eastAsia="ja-JP"/>
+        </w:rPr>
+      </w:pPr>
+      <w:r>
+        <w:t>The second problem is that most of team members did not have sufficient knowledge of quality assurance. Most of them were young and immature. They did not have any experiences of the “big project”. It was their first time to do quality assurance. I implemented test automation mechanism, though, I should also teach them more about the quality assurance’s point of view.</w:t>
+      </w:r>
+    </w:p>
+    <w:p>
+      <w:pPr>
+        <w:pStyle w:val="InitialBodyTextIndent"/>
+      </w:pPr>
+      <w:r>
+        <w:t>The third problem is that I was not always able to drive by success. In the middle of the project, the business analyst did not accept any scope change because developers always developed what the business analyst wanted against reason in past times. I needed to show the business analyst that unrealistic requirements would lead to no functions in one iteration.</w:t>
+      </w:r>
+    </w:p>
+    <w:p>
+      <w:pPr>
+        <w:pStyle w:val="InitialBodyTextIndent"/>
+      </w:pPr>
+      <w:r>
+        <w:t>To drive learning more by “Technology­Driven Development”, I need to improve it more and more. I need to learn TDD and BDD for iPhone development, and maybe Windows Phone. I would like to try to add a QA engineer as a Test Coach (like an Agile Coach) from the start of the project. Furthermore, I’m trying the new learning approach named “</w:t>
+      </w:r>
+      <w:proofErr w:type="spellStart"/>
+      <w:r>
+        <w:t>Fail­Fast</w:t>
+      </w:r>
+      <w:proofErr w:type="spellEnd"/>
+      <w:r>
+        <w:t xml:space="preserve"> Approach”, invoking small failures intentionally to drive learning. Team members are able to cover intentional small failures by “Technology­Driven Development” and get more knowledge to proceed improvements.</w:t>
+      </w:r>
+    </w:p>
+    <w:p>
+      <w:pPr>
+        <w:pStyle w:val="InitialBodyTextIndent"/>
+        <w:ind w:firstLine="0"/>
         <w:rPr>
           <w:lang w:eastAsia="ja-JP"/>
         </w:rPr>
@@ -9727,30 +9831,6 @@
           <w:lang w:eastAsia="ja-JP"/>
         </w:rPr>
       </w:pPr>
-      <w:r>
-        <w:rPr>
-          <w:rFonts w:hint="eastAsia"/>
-          <w:highlight w:val="cyan"/>
-          <w:lang w:eastAsia="ja-JP"/>
-        </w:rPr>
-        <w:t>★</w:t>
-      </w:r>
-      <w:r>
-        <w:rPr>
-          <w:rFonts w:hint="eastAsia"/>
-          <w:highlight w:val="cyan"/>
-          <w:lang w:eastAsia="ja-JP"/>
-        </w:rPr>
-        <w:t>Act as coordinator, rather than mere workforce</w:t>
-      </w:r>
-      <w:r>
-        <w:rPr>
-          <w:rFonts w:hint="eastAsia"/>
-          <w:highlight w:val="cyan"/>
-          <w:lang w:eastAsia="ja-JP"/>
-        </w:rPr>
-        <w:t>.</w:t>
-      </w:r>
     </w:p>
     <w:p>
       <w:pPr>
@@ -9835,8 +9915,21 @@
       <w:pPr>
         <w:pStyle w:val="InitialBodyTextIndent"/>
       </w:pPr>
-      <w:r>
-        <w:t>Our young team members released the Android and iPhone applications successfully. Other teams developing smartphone applications started to adopt my mechanism partially. Additionally, a lot of developers and managers in our company expressed considerable interest in “Technology­Driven Development” as the new learning model, regardless of what they produced.</w:t>
+      <w:commentRangeStart w:id="11"/>
+      <w:r>
+        <w:t>Our young team members released the Android and iPhone applications successfully.</w:t>
+      </w:r>
+      <w:commentRangeEnd w:id="11"/>
+      <w:r>
+        <w:rPr>
+          <w:rStyle w:val="ad"/>
+          <w:rFonts w:ascii="Times New Roman" w:hAnsi="Times New Roman"/>
+          <w:lang w:eastAsia="en-US"/>
+        </w:rPr>
+        <w:commentReference w:id="11"/>
+      </w:r>
+      <w:r>
+        <w:t xml:space="preserve"> Other teams developing smartphone applications started to adopt my mechanism partially. Additionally, a lot of developers and managers in our company expressed considerable interest in “Technology­Driven Development” as the new learning model, regardless of what they produced.</w:t>
       </w:r>
     </w:p>
     <w:p>
@@ -9844,7 +9937,11 @@
         <w:pStyle w:val="InitialBodyTextIndent"/>
       </w:pPr>
       <w:r>
-        <w:t>I found that I was able to improve “Technology­Driven Development” more and more. I should learn TDD and BDD for iPhone development. Adding a QA engineer as a Test Coach from the start of the project will make tests more effective. Other learning approach like “</w:t>
+        <w:t xml:space="preserve">I found that I was able to improve “Technology­Driven Development” more and more. I should learn TDD and BDD for iPhone development. Adding a QA engineer as a Test Coach from the start of the project will make </w:t>
+      </w:r>
+      <w:r>
+        <w:lastRenderedPageBreak/>
+        <w:t>tests more effective. Other learning approach like “</w:t>
       </w:r>
       <w:proofErr w:type="spellStart"/>
       <w:r>
@@ -9922,13 +10019,8 @@
         <w:t>Specification by Example: How successful Teams Deliver the Right Software</w:t>
       </w:r>
       <w:r>
-        <w:t xml:space="preserve">. </w:t>
-      </w:r>
-      <w:proofErr w:type="gramStart"/>
-      <w:r>
-        <w:t>Manning Publications.</w:t>
-      </w:r>
-      <w:proofErr w:type="gramEnd"/>
+        <w:t>. Manning Publications.</w:t>
+      </w:r>
     </w:p>
     <w:p>
       <w:pPr>
@@ -9963,155 +10055,176 @@
       <w:pPr>
         <w:pStyle w:val="References"/>
       </w:pPr>
-      <w:proofErr w:type="gramStart"/>
       <w:r>
         <w:rPr>
           <w:i/>
           <w:iCs/>
         </w:rPr>
-        <w:t>teams</w:t>
-      </w:r>
-      <w:proofErr w:type="gramEnd"/>
+        <w:t xml:space="preserve">teams. </w:t>
+      </w:r>
+      <w:proofErr w:type="spellStart"/>
+      <w:r>
+        <w:t>Addison­Wesley</w:t>
+      </w:r>
+      <w:proofErr w:type="spellEnd"/>
+      <w:r>
+        <w:t xml:space="preserve"> Professional.</w:t>
+      </w:r>
+    </w:p>
+    <w:p>
+      <w:pPr>
+        <w:pStyle w:val="References"/>
+      </w:pPr>
+      <w:r>
+        <w:t>[4] Cukes.info. http://cukes.info/</w:t>
+      </w:r>
+      <w:r>
+        <w:t>.</w:t>
+      </w:r>
+    </w:p>
+    <w:p>
+      <w:pPr>
+        <w:pStyle w:val="References"/>
+      </w:pPr>
+      <w:r>
+        <w:t xml:space="preserve">[5] Fowler, M. </w:t>
+      </w:r>
+      <w:r>
+        <w:t>2006</w:t>
+      </w:r>
+      <w:r>
+        <w:t>.</w:t>
+      </w:r>
+      <w:r>
+        <w:t xml:space="preserve"> </w:t>
+      </w:r>
       <w:r>
         <w:rPr>
           <w:i/>
           <w:iCs/>
         </w:rPr>
+        <w:t>Continuous Integration</w:t>
+      </w:r>
+      <w:r>
+        <w:t>.</w:t>
+      </w:r>
+      <w:r>
+        <w:t xml:space="preserve"> </w:t>
+      </w:r>
+      <w:r>
+        <w:t>http://martinfowler.com/arti</w:t>
+      </w:r>
+      <w:r>
+        <w:t>cles/continuousIntegration.html.</w:t>
+      </w:r>
+    </w:p>
+    <w:p>
+      <w:pPr>
+        <w:pStyle w:val="References"/>
+      </w:pPr>
+      <w:r>
+        <w:t>[6] Genymotion.</w:t>
+      </w:r>
+      <w:r>
+        <w:t>com. http://www.genymotion.com/.</w:t>
+      </w:r>
+    </w:p>
+    <w:p>
+      <w:pPr>
+        <w:pStyle w:val="References"/>
+      </w:pPr>
+      <w:r>
+        <w:t>[7] GitHub. https://githu</w:t>
+      </w:r>
+      <w:r>
+        <w:t>b.com/calabash/calabash­android.</w:t>
+      </w:r>
+    </w:p>
+    <w:p>
+      <w:pPr>
+        <w:pStyle w:val="References"/>
+      </w:pPr>
+      <w:r>
+        <w:t>[8] Humble,</w:t>
+      </w:r>
+      <w:r>
+        <w:t xml:space="preserve"> J., &amp; Farley, D. 2010</w:t>
+      </w:r>
+      <w:r>
         <w:t xml:space="preserve">. </w:t>
       </w:r>
-      <w:proofErr w:type="spellStart"/>
-      <w:proofErr w:type="gramStart"/>
-      <w:r>
-        <w:t>Addison­Wesley</w:t>
-      </w:r>
-      <w:proofErr w:type="spellEnd"/>
-      <w:r>
-        <w:t xml:space="preserve"> Professional.</w:t>
-      </w:r>
-      <w:proofErr w:type="gramEnd"/>
-    </w:p>
-    <w:p>
-      <w:pPr>
-        <w:pStyle w:val="References"/>
-      </w:pPr>
-      <w:r>
-        <w:t>[4] Cukes.info. http://cukes.info/</w:t>
-      </w:r>
-      <w:r>
-        <w:t>.</w:t>
-      </w:r>
-    </w:p>
-    <w:p>
-      <w:pPr>
-        <w:pStyle w:val="References"/>
-      </w:pPr>
-      <w:r>
-        <w:lastRenderedPageBreak/>
-        <w:t xml:space="preserve">[5] Fowler, M. </w:t>
-      </w:r>
-      <w:r>
-        <w:t>2006</w:t>
-      </w:r>
-      <w:r>
-        <w:t>.</w:t>
-      </w:r>
-      <w:r>
-        <w:t xml:space="preserve"> </w:t>
-      </w:r>
-      <w:proofErr w:type="gramStart"/>
       <w:r>
         <w:rPr>
           <w:i/>
           <w:iCs/>
         </w:rPr>
-        <w:t>Continuous Integration</w:t>
-      </w:r>
-      <w:r>
-        <w:t>.</w:t>
-      </w:r>
-      <w:proofErr w:type="gramEnd"/>
-      <w:r>
-        <w:t xml:space="preserve"> </w:t>
-      </w:r>
-      <w:r>
-        <w:t>http://martinfowler.com/arti</w:t>
-      </w:r>
-      <w:r>
-        <w:t>cles/continuousIntegration.html.</w:t>
-      </w:r>
-    </w:p>
-    <w:p>
-      <w:pPr>
-        <w:pStyle w:val="References"/>
-      </w:pPr>
-      <w:r>
-        <w:t>[6] Genymotion.</w:t>
-      </w:r>
-      <w:r>
-        <w:t>com. http://www.genymotion.com/.</w:t>
-      </w:r>
-    </w:p>
-    <w:p>
-      <w:pPr>
-        <w:pStyle w:val="References"/>
-      </w:pPr>
-      <w:r>
-        <w:t>[7] GitHub. https://githu</w:t>
-      </w:r>
-      <w:r>
-        <w:t>b.com/calabash/calabash­android.</w:t>
-      </w:r>
-    </w:p>
-    <w:p>
-      <w:pPr>
-        <w:pStyle w:val="References"/>
-      </w:pPr>
-      <w:r>
-        <w:t>[8] Humble,</w:t>
-      </w:r>
-      <w:r>
-        <w:t xml:space="preserve"> J., &amp; Farley, D. 2010</w:t>
-      </w:r>
-      <w:r>
-        <w:t xml:space="preserve">. </w:t>
+        <w:t>Continuous Delivery: Reliable software releases</w:t>
+      </w:r>
+      <w:r>
+        <w:t xml:space="preserve"> </w:t>
       </w:r>
       <w:r>
         <w:rPr>
           <w:i/>
           <w:iCs/>
         </w:rPr>
-        <w:t>Continuous Delivery: Reliable software releases</w:t>
-      </w:r>
-      <w:r>
-        <w:t xml:space="preserve"> </w:t>
+        <w:t>through build, test, and deployment automation</w:t>
+      </w:r>
+      <w:r>
+        <w:t xml:space="preserve">. </w:t>
+      </w:r>
+      <w:proofErr w:type="spellStart"/>
+      <w:r>
+        <w:t>Addison­Wesley</w:t>
+      </w:r>
+      <w:proofErr w:type="spellEnd"/>
+      <w:r>
+        <w:t xml:space="preserve"> Professional.</w:t>
+      </w:r>
+    </w:p>
+    <w:p>
+      <w:pPr>
+        <w:pStyle w:val="References"/>
+      </w:pPr>
+      <w:r>
+        <w:t xml:space="preserve">[9] </w:t>
+      </w:r>
+      <w:proofErr w:type="spellStart"/>
+      <w:r>
+        <w:t>Kniberg</w:t>
+      </w:r>
+      <w:proofErr w:type="spellEnd"/>
+      <w:r>
+        <w:t>, H. 2007</w:t>
+      </w:r>
+      <w:r>
+        <w:t xml:space="preserve">. </w:t>
       </w:r>
       <w:r>
         <w:rPr>
           <w:i/>
           <w:iCs/>
         </w:rPr>
-        <w:t>through build, test, and deployment automation</w:t>
+        <w:t>Scrum and XP from the trenches</w:t>
       </w:r>
       <w:r>
         <w:t xml:space="preserve">. </w:t>
       </w:r>
       <w:proofErr w:type="spellStart"/>
-      <w:proofErr w:type="gramStart"/>
-      <w:r>
-        <w:t>Addison­Wesley</w:t>
+      <w:r>
+        <w:t>InfoQ</w:t>
       </w:r>
       <w:proofErr w:type="spellEnd"/>
       <w:r>
-        <w:t xml:space="preserve"> Professional.</w:t>
-      </w:r>
-      <w:proofErr w:type="gramEnd"/>
+        <w:t>.</w:t>
+      </w:r>
     </w:p>
     <w:p>
       <w:pPr>
         <w:pStyle w:val="References"/>
       </w:pPr>
       <w:r>
-        <w:t xml:space="preserve">[9] </w:t>
+        <w:t>[10]  </w:t>
       </w:r>
       <w:proofErr w:type="spellStart"/>
       <w:r>
@@ -10119,127 +10232,60 @@
       </w:r>
       <w:proofErr w:type="spellEnd"/>
       <w:r>
-        <w:t>, H. 2007</w:t>
+        <w:t>, H. 2011</w:t>
       </w:r>
       <w:r>
         <w:t xml:space="preserve">. </w:t>
       </w:r>
-      <w:proofErr w:type="gramStart"/>
       <w:r>
         <w:rPr>
           <w:i/>
           <w:iCs/>
         </w:rPr>
-        <w:t>Scrum and XP from the trenches</w:t>
-      </w:r>
-      <w:r>
-        <w:t>.</w:t>
-      </w:r>
-      <w:proofErr w:type="gramEnd"/>
-      <w:r>
-        <w:t xml:space="preserve"> </w:t>
+        <w:t>Lean from the Trenches</w:t>
+      </w:r>
+      <w:r>
+        <w:t>. The Pragmatic Bookshelf.</w:t>
+      </w:r>
+    </w:p>
+    <w:p>
+      <w:pPr>
+        <w:pStyle w:val="References"/>
+      </w:pPr>
+      <w:r>
+        <w:t>[11]  </w:t>
       </w:r>
       <w:proofErr w:type="spellStart"/>
-      <w:proofErr w:type="gramStart"/>
-      <w:r>
-        <w:t>InfoQ</w:t>
+      <w:r>
+        <w:t>Meszaros</w:t>
       </w:r>
       <w:proofErr w:type="spellEnd"/>
       <w:r>
-        <w:t>.</w:t>
-      </w:r>
-      <w:proofErr w:type="gramEnd"/>
-    </w:p>
-    <w:p>
-      <w:pPr>
-        <w:pStyle w:val="References"/>
-      </w:pPr>
-      <w:r>
-        <w:t>[10</w:t>
-      </w:r>
-      <w:proofErr w:type="gramStart"/>
-      <w:r>
-        <w:t>]  </w:t>
+        <w:t>, G. 2007</w:t>
+      </w:r>
+      <w:r>
+        <w:t xml:space="preserve">. </w:t>
       </w:r>
       <w:proofErr w:type="spellStart"/>
-      <w:r>
-        <w:t>Kniberg</w:t>
-      </w:r>
-      <w:proofErr w:type="spellEnd"/>
-      <w:proofErr w:type="gramEnd"/>
-      <w:r>
-        <w:t>, H. 2011</w:t>
-      </w:r>
-      <w:r>
-        <w:t xml:space="preserve">. </w:t>
-      </w:r>
-      <w:proofErr w:type="gramStart"/>
       <w:r>
         <w:rPr>
           <w:i/>
           <w:iCs/>
         </w:rPr>
-        <w:t>Lean from the Trenches</w:t>
-      </w:r>
-      <w:r>
-        <w:t>.</w:t>
-      </w:r>
-      <w:proofErr w:type="gramEnd"/>
-      <w:r>
-        <w:t xml:space="preserve"> </w:t>
-      </w:r>
-      <w:proofErr w:type="gramStart"/>
-      <w:r>
-        <w:t>The Pragmatic Bookshelf.</w:t>
-      </w:r>
-      <w:proofErr w:type="gramEnd"/>
-    </w:p>
-    <w:p>
-      <w:pPr>
-        <w:pStyle w:val="References"/>
-      </w:pPr>
-      <w:r>
-        <w:t>[11</w:t>
-      </w:r>
-      <w:proofErr w:type="gramStart"/>
-      <w:r>
-        <w:t>]  </w:t>
-      </w:r>
-      <w:proofErr w:type="spellStart"/>
-      <w:r>
-        <w:t>Meszaros</w:t>
+        <w:t>xUnit</w:t>
       </w:r>
       <w:proofErr w:type="spellEnd"/>
-      <w:proofErr w:type="gramEnd"/>
-      <w:r>
-        <w:t>, G. 2007</w:t>
-      </w:r>
-      <w:r>
-        <w:t xml:space="preserve">. </w:t>
-      </w:r>
-      <w:proofErr w:type="spellStart"/>
-      <w:proofErr w:type="gramStart"/>
       <w:r>
         <w:rPr>
           <w:i/>
           <w:iCs/>
         </w:rPr>
-        <w:t>xUnit</w:t>
-      </w:r>
-      <w:proofErr w:type="spellEnd"/>
-      <w:proofErr w:type="gramEnd"/>
-      <w:r>
-        <w:rPr>
-          <w:i/>
-          <w:iCs/>
-        </w:rPr>
         <w:t xml:space="preserve"> Test Patterns: Refactoring Test Code</w:t>
       </w:r>
       <w:r>
         <w:t xml:space="preserve">. </w:t>
       </w:r>
       <w:proofErr w:type="spellStart"/>
-      <w:proofErr w:type="gramStart"/>
       <w:r>
         <w:t>Addison­Wesley</w:t>
       </w:r>
@@ -10248,25 +10294,16 @@
         <w:t xml:space="preserve">   Professional.</w:t>
       </w:r>
-      <w:proofErr w:type="gramEnd"/>
     </w:p>
     <w:p>
       <w:pPr>
         <w:pStyle w:val="References"/>
       </w:pPr>
       <w:r>
-        <w:t>[12</w:t>
-      </w:r>
-      <w:proofErr w:type="gramStart"/>
-      <w:r>
-        <w:t>]  Robolectr</w:t>
-      </w:r>
-      <w:r>
-        <w:t>ic.org</w:t>
-      </w:r>
-      <w:proofErr w:type="gramEnd"/>
-      <w:r>
-        <w:t>. http://robolectric.org/.</w:t>
+        <w:t>[12]  Robolectr</w:t>
+      </w:r>
+      <w:r>
+        <w:t>ic.org. http://robolectric.org/.</w:t>
       </w:r>
     </w:p>
     <w:p>
@@ -10274,18 +10311,10 @@
         <w:pStyle w:val="References"/>
       </w:pPr>
       <w:r>
-        <w:t>[13</w:t>
-      </w:r>
-      <w:proofErr w:type="gramStart"/>
-      <w:r>
-        <w:t>]  Testflightapp</w:t>
-      </w:r>
-      <w:r>
-        <w:t>.com</w:t>
-      </w:r>
-      <w:proofErr w:type="gramEnd"/>
-      <w:r>
-        <w:t>. http://testflightapp.com/.</w:t>
+        <w:t>[13]  Testflightapp</w:t>
+      </w:r>
+      <w:r>
+        <w:t>.com. http://testflightapp.com/.</w:t>
       </w:r>
     </w:p>
     <w:p>
@@ -10293,18 +10322,10 @@
         <w:pStyle w:val="References"/>
       </w:pPr>
       <w:r>
-        <w:t>[14</w:t>
-      </w:r>
-      <w:proofErr w:type="gramStart"/>
-      <w:r>
-        <w:t>]  Virtualbox.o</w:t>
-      </w:r>
-      <w:r>
-        <w:t>rg</w:t>
-      </w:r>
-      <w:proofErr w:type="gramEnd"/>
-      <w:r>
-        <w:t>. https://www.virtualbox.org/.</w:t>
+        <w:t>[14]  Virtualbox.o</w:t>
+      </w:r>
+      <w:r>
+        <w:t>rg. https://www.virtualbox.org/.</w:t>
       </w:r>
     </w:p>
     <w:p>
@@ -10857,11 +10878,12 @@
       </w:r>
     </w:p>
   </w:comment>
-  <w:comment w:id="8" w:author="Hiroyuki Ito (The Hiro)" w:date="2014-04-29T17:58:00Z" w:initials="TheHiro">
+  <w:comment w:id="8" w:author="Hiroyuki Ito (The Hiro)" w:date="2014-04-30T23:22:00Z" w:initials="TheHiro">
     <w:p>
       <w:pPr>
         <w:pStyle w:val="ae"/>
         <w:rPr>
+          <w:rFonts w:hint="eastAsia"/>
           <w:lang w:eastAsia="ja-JP"/>
         </w:rPr>
       </w:pPr>
@@ -10872,41 +10894,14 @@
         <w:annotationRef/>
       </w:r>
       <w:r>
-        <w:rPr>
-          <w:rFonts w:hint="eastAsia"/>
-          <w:lang w:eastAsia="ja-JP"/>
-        </w:rPr>
-        <w:t>Revising now.</w:t>
-      </w:r>
-    </w:p>
-    <w:p>
-      <w:pPr>
-        <w:pStyle w:val="ae"/>
-        <w:rPr>
-          <w:lang w:eastAsia="ja-JP"/>
-        </w:rPr>
-      </w:pPr>
-      <w:r>
-        <w:rPr>
-          <w:rFonts w:hint="eastAsia"/>
-          <w:lang w:eastAsia="ja-JP"/>
-        </w:rPr>
-        <w:t>(Apr 29</w:t>
-      </w:r>
-      <w:r>
-        <w:rPr>
-          <w:rFonts w:hint="eastAsia"/>
-          <w:vertAlign w:val="superscript"/>
-          <w:lang w:eastAsia="ja-JP"/>
-        </w:rPr>
-        <w:t>th</w:t>
-      </w:r>
-      <w:r>
-        <w:rPr>
-          <w:rFonts w:hint="eastAsia"/>
-          <w:lang w:eastAsia="ja-JP"/>
-        </w:rPr>
-        <w:t xml:space="preserve"> 18:00 in Japan)</w:t>
+        <w:t>continuous improvement</w:t>
+      </w:r>
+      <w:r>
+        <w:rPr>
+          <w:rFonts w:hint="eastAsia"/>
+          <w:lang w:eastAsia="ja-JP"/>
+        </w:rPr>
+        <w:t>という言葉に危うさがある。改めて検証すべし。</w:t>
       </w:r>
     </w:p>
   </w:comment>
@@ -10985,6 +10980,29 @@
           <w:lang w:eastAsia="ja-JP"/>
         </w:rPr>
         <w:t>.</w:t>
+      </w:r>
+    </w:p>
+  </w:comment>
+  <w:comment w:id="11" w:author="Hiroyuki Ito (The Hiro)" w:date="2014-04-30T20:45:00Z" w:initials="TheHiro">
+    <w:p>
+      <w:pPr>
+        <w:pStyle w:val="ae"/>
+        <w:rPr>
+          <w:lang w:eastAsia="ja-JP"/>
+        </w:rPr>
+      </w:pPr>
+      <w:r>
+        <w:rPr>
+          <w:rStyle w:val="ad"/>
+        </w:rPr>
+        <w:annotationRef/>
+      </w:r>
+      <w:r>
+        <w:rPr>
+          <w:rFonts w:hint="eastAsia"/>
+          <w:lang w:eastAsia="ja-JP"/>
+        </w:rPr>
+        <w:t>結論とその後はここで明記している。</w:t>
       </w:r>
     </w:p>
   </w:comment>
@@ -16092,7 +16110,7 @@
 </file>
 
 <file path=customXml/itemProps1.xml><?xml version="1.0" encoding="utf-8"?>
-<ds:datastoreItem xmlns:ds="http://schemas.openxmlformats.org/officeDocument/2006/customXml" ds:itemID="{20C99E81-31B9-4924-93BA-9A15655F56B8}">
+<ds:datastoreItem xmlns:ds="http://schemas.openxmlformats.org/officeDocument/2006/customXml" ds:itemID="{9D5FBB0E-24A0-4EDE-9384-1EA6ACCC0455}">
   <ds:schemaRefs>
     <ds:schemaRef ds:uri="http://schemas.openxmlformats.org/officeDocument/2006/bibliography"/>
   </ds:schemaRefs>

</xml_diff>

<commit_message>
Finished revising result chapter
</commit_message>
<xml_diff>
--- a/TechnologyDrivenDevelopment.docx
+++ b/TechnologyDrivenDevelopment.docx
@@ -4117,12 +4117,21 @@
           </wp:anchor>
         </w:drawing>
       </w:r>
+      <w:proofErr w:type="gramStart"/>
       <w:r>
         <w:rPr>
           <w:sz w:val="16"/>
           <w:szCs w:val="16"/>
         </w:rPr>
-        <w:t xml:space="preserve">Fig. 1. The mechanism of </w:t>
+        <w:t>Fig. 1.</w:t>
+      </w:r>
+      <w:proofErr w:type="gramEnd"/>
+      <w:r>
+        <w:rPr>
+          <w:sz w:val="16"/>
+          <w:szCs w:val="16"/>
+        </w:rPr>
+        <w:t xml:space="preserve"> The mechanism of </w:t>
       </w:r>
       <w:r>
         <w:rPr>
@@ -5729,6 +5738,7 @@
           <w:lang w:eastAsia="ja-JP"/>
         </w:rPr>
       </w:pPr>
+      <w:proofErr w:type="gramStart"/>
       <w:r>
         <w:rPr>
           <w:szCs w:val="16"/>
@@ -5739,7 +5749,14 @@
         <w:rPr>
           <w:szCs w:val="16"/>
         </w:rPr>
-        <w:t xml:space="preserve">. </w:t>
+        <w:t>.</w:t>
+      </w:r>
+      <w:proofErr w:type="gramEnd"/>
+      <w:r>
+        <w:rPr>
+          <w:szCs w:val="16"/>
+        </w:rPr>
+        <w:t xml:space="preserve"> </w:t>
       </w:r>
       <w:r>
         <w:rPr>
@@ -6086,17 +6103,25 @@
         <w:t xml:space="preserve"> They were</w:t>
       </w:r>
       <w:r>
-        <w:t xml:space="preserve"> really</w:t>
-      </w:r>
-      <w:r>
-        <w:rPr>
-          <w:rFonts w:hint="eastAsia"/>
-          <w:lang w:eastAsia="ja-JP"/>
-        </w:rPr>
-        <w:t xml:space="preserve"> </w:t>
-      </w:r>
-      <w:r>
-        <w:t>”Technology</w:t>
+        <w:t xml:space="preserve"> </w:t>
+      </w:r>
+      <w:proofErr w:type="gramStart"/>
+      <w:r>
+        <w:t>really</w:t>
+      </w:r>
+      <w:r>
+        <w:rPr>
+          <w:rFonts w:hint="eastAsia"/>
+          <w:lang w:eastAsia="ja-JP"/>
+        </w:rPr>
+        <w:t xml:space="preserve"> </w:t>
+      </w:r>
+      <w:r>
+        <w:t>”</w:t>
+      </w:r>
+      <w:proofErr w:type="gramEnd"/>
+      <w:r>
+        <w:t>Technology</w:t>
       </w:r>
       <w:r>
         <w:rPr>
@@ -7681,6 +7706,7 @@
           <w:lang w:eastAsia="ja-JP"/>
         </w:rPr>
       </w:pPr>
+      <w:proofErr w:type="gramStart"/>
       <w:r>
         <w:rPr>
           <w:rFonts w:hint="eastAsia"/>
@@ -7730,6 +7756,7 @@
         </w:rPr>
         <w:t xml:space="preserve"> in one function.</w:t>
       </w:r>
+      <w:proofErr w:type="gramEnd"/>
       <w:r>
         <w:rPr>
           <w:rFonts w:hint="eastAsia"/>
@@ -8812,21 +8839,21 @@
           <w:lang w:eastAsia="ja-JP"/>
         </w:rPr>
       </w:pPr>
+      <w:proofErr w:type="gramStart"/>
       <w:r>
         <w:rPr>
           <w:sz w:val="16"/>
           <w:szCs w:val="16"/>
         </w:rPr>
-        <w:t xml:space="preserve">Fig. 3. Example of BDD test </w:t>
-      </w:r>
-      <w:r>
-        <w:rPr>
-          <w:rFonts w:hint="eastAsia"/>
+        <w:t>Fig. 3.</w:t>
+      </w:r>
+      <w:proofErr w:type="gramEnd"/>
+      <w:r>
+        <w:rPr>
           <w:sz w:val="16"/>
           <w:szCs w:val="16"/>
-          <w:lang w:eastAsia="ja-JP"/>
-        </w:rPr>
-        <w:t>scenario by the Calabash-Android.</w:t>
+        </w:rPr>
+        <w:t xml:space="preserve"> Example of BDD test </w:t>
       </w:r>
       <w:r>
         <w:rPr>
@@ -8835,7 +8862,7 @@
           <w:szCs w:val="16"/>
           <w:lang w:eastAsia="ja-JP"/>
         </w:rPr>
-        <w:t xml:space="preserve"> We used it as a common language among team members and an executable </w:t>
+        <w:t>scenario by the Calabash-Android.</w:t>
       </w:r>
       <w:r>
         <w:rPr>
@@ -8844,7 +8871,7 @@
           <w:szCs w:val="16"/>
           <w:lang w:eastAsia="ja-JP"/>
         </w:rPr>
-        <w:t>specification</w:t>
+        <w:t xml:space="preserve"> We used it as a common language among team members and an executable </w:t>
       </w:r>
       <w:r>
         <w:rPr>
@@ -8853,6 +8880,15 @@
           <w:szCs w:val="16"/>
           <w:lang w:eastAsia="ja-JP"/>
         </w:rPr>
+        <w:t>specification</w:t>
+      </w:r>
+      <w:r>
+        <w:rPr>
+          <w:rFonts w:hint="eastAsia"/>
+          <w:sz w:val="16"/>
+          <w:szCs w:val="16"/>
+          <w:lang w:eastAsia="ja-JP"/>
+        </w:rPr>
         <w:t xml:space="preserve"> to detect bugs and degrade promptly.</w:t>
       </w:r>
     </w:p>
@@ -8868,23 +8904,9 @@
       <w:pPr>
         <w:pStyle w:val="1"/>
       </w:pPr>
-      <w:commentRangeStart w:id="8"/>
       <w:r>
         <w:t>Results</w:t>
       </w:r>
-      <w:commentRangeEnd w:id="8"/>
-      <w:r>
-        <w:rPr>
-          <w:rStyle w:val="ad"/>
-          <w:rFonts w:ascii="Times New Roman" w:eastAsiaTheme="minorEastAsia" w:hAnsi="Times New Roman"/>
-          <w:bCs w:val="0"/>
-          <w:caps w:val="0"/>
-          <w:lang w:eastAsia="en-US"/>
-        </w:rPr>
-        <w:commentReference w:id="8"/>
-      </w:r>
-      <w:bookmarkStart w:id="9" w:name="_GoBack"/>
-      <w:bookmarkEnd w:id="9"/>
     </w:p>
     <w:p>
       <w:pPr>
@@ -8978,7 +9000,6 @@
       <w:pPr>
         <w:pStyle w:val="InitialBodyTextIndent"/>
         <w:rPr>
-          <w:rFonts w:hint="eastAsia"/>
           <w:lang w:eastAsia="ja-JP"/>
         </w:rPr>
       </w:pPr>
@@ -9149,12 +9170,31 @@
         <w:pStyle w:val="InitialBodyTextIndent"/>
         <w:ind w:firstLineChars="142" w:firstLine="284"/>
         <w:rPr>
-          <w:rFonts w:hint="eastAsia"/>
-          <w:lang w:eastAsia="ja-JP"/>
-        </w:rPr>
-      </w:pPr>
-      <w:r>
-        <w:t xml:space="preserve">The second lesson is that continuous improvement leads other voluntary </w:t>
+          <w:lang w:eastAsia="ja-JP"/>
+        </w:rPr>
+      </w:pPr>
+      <w:r>
+        <w:t>The second lesson is that continuous improvement</w:t>
+      </w:r>
+      <w:r>
+        <w:rPr>
+          <w:rFonts w:hint="eastAsia"/>
+          <w:lang w:eastAsia="ja-JP"/>
+        </w:rPr>
+        <w:t xml:space="preserve"> by automation techniques</w:t>
+      </w:r>
+      <w:r>
+        <w:t xml:space="preserve"> lead</w:t>
+      </w:r>
+      <w:r>
+        <w:rPr>
+          <w:rFonts w:hint="eastAsia"/>
+          <w:lang w:eastAsia="ja-JP"/>
+        </w:rPr>
+        <w:t>s</w:t>
+      </w:r>
+      <w:r>
+        <w:t xml:space="preserve"> other voluntary </w:t>
       </w:r>
       <w:r>
         <w:rPr>
@@ -9325,14 +9365,7 @@
           <w:rFonts w:hint="eastAsia"/>
           <w:lang w:eastAsia="ja-JP"/>
         </w:rPr>
-        <w:t xml:space="preserve">self-active and </w:t>
-      </w:r>
-      <w:r>
-        <w:rPr>
-          <w:rFonts w:hint="eastAsia"/>
-          <w:lang w:eastAsia="ja-JP"/>
-        </w:rPr>
-        <w:t>confident</w:t>
+        <w:t>self-active and confident</w:t>
       </w:r>
       <w:r>
         <w:rPr>
@@ -9347,7 +9380,6 @@
         <w:pStyle w:val="InitialBodyTextIndent"/>
         <w:ind w:firstLineChars="142" w:firstLine="284"/>
         <w:rPr>
-          <w:rFonts w:hint="eastAsia"/>
           <w:lang w:eastAsia="ja-JP"/>
         </w:rPr>
       </w:pPr>
@@ -9359,28 +9391,14 @@
           <w:rFonts w:hint="eastAsia"/>
           <w:lang w:eastAsia="ja-JP"/>
         </w:rPr>
-        <w:t xml:space="preserve">learning </w:t>
-      </w:r>
-      <w:r>
-        <w:rPr>
-          <w:rFonts w:hint="eastAsia"/>
-          <w:lang w:eastAsia="ja-JP"/>
-        </w:rPr>
-        <w:t xml:space="preserve">and </w:t>
-      </w:r>
-      <w:r>
-        <w:rPr>
-          <w:rFonts w:hint="eastAsia"/>
-          <w:lang w:eastAsia="ja-JP"/>
-        </w:rPr>
-        <w:t>c</w:t>
-      </w:r>
-      <w:r>
-        <w:rPr>
-          <w:rFonts w:hint="eastAsia"/>
-          <w:lang w:eastAsia="ja-JP"/>
-        </w:rPr>
-        <w:t xml:space="preserve">ollaboration </w:t>
+        <w:t xml:space="preserve">learning and </w:t>
+      </w:r>
+      <w:r>
+        <w:rPr>
+          <w:rFonts w:hint="eastAsia"/>
+          <w:lang w:eastAsia="ja-JP"/>
+        </w:rPr>
+        <w:t xml:space="preserve">collaboration </w:t>
       </w:r>
       <w:r>
         <w:rPr>
@@ -9494,7 +9512,160 @@
         <w:t xml:space="preserve">se devices were </w:t>
       </w:r>
       <w:r>
-        <w:t>from slack by continuous improvement.</w:t>
+        <w:t>from slack by continuous improvement</w:t>
+      </w:r>
+      <w:r>
+        <w:rPr>
+          <w:rFonts w:hint="eastAsia"/>
+          <w:lang w:eastAsia="ja-JP"/>
+        </w:rPr>
+        <w:t xml:space="preserve"> </w:t>
+      </w:r>
+      <w:r>
+        <w:rPr>
+          <w:rFonts w:hint="eastAsia"/>
+          <w:lang w:eastAsia="ja-JP"/>
+        </w:rPr>
+        <w:t>with</w:t>
+      </w:r>
+      <w:r>
+        <w:rPr>
+          <w:rFonts w:hint="eastAsia"/>
+          <w:lang w:eastAsia="ja-JP"/>
+        </w:rPr>
+        <w:t xml:space="preserve"> automation</w:t>
+      </w:r>
+      <w:r>
+        <w:rPr>
+          <w:rFonts w:hint="eastAsia"/>
+          <w:lang w:eastAsia="ja-JP"/>
+        </w:rPr>
+        <w:t xml:space="preserve"> techniques</w:t>
+      </w:r>
+      <w:r>
+        <w:t>.</w:t>
+      </w:r>
+    </w:p>
+    <w:p>
+      <w:pPr>
+        <w:pStyle w:val="InitialBodyTextIndent"/>
+        <w:ind w:firstLineChars="142" w:firstLine="284"/>
+        <w:rPr>
+          <w:rFonts w:hint="eastAsia"/>
+          <w:lang w:eastAsia="ja-JP"/>
+        </w:rPr>
+      </w:pPr>
+      <w:r>
+        <w:t>I have introduced a series of technical improvements valuable t</w:t>
+      </w:r>
+      <w:r>
+        <w:t>o all members and stakeholders.</w:t>
+      </w:r>
+      <w:r>
+        <w:rPr>
+          <w:rFonts w:hint="eastAsia"/>
+          <w:lang w:eastAsia="ja-JP"/>
+        </w:rPr>
+        <w:t xml:space="preserve"> </w:t>
+      </w:r>
+      <w:r>
+        <w:rPr>
+          <w:rFonts w:hint="eastAsia"/>
+          <w:lang w:eastAsia="ja-JP"/>
+        </w:rPr>
+        <w:t>A</w:t>
+      </w:r>
+      <w:r>
+        <w:t>utomation</w:t>
+      </w:r>
+      <w:r>
+        <w:rPr>
+          <w:rFonts w:hint="eastAsia"/>
+          <w:lang w:eastAsia="ja-JP"/>
+        </w:rPr>
+        <w:t xml:space="preserve"> and techniques </w:t>
+      </w:r>
+      <w:r>
+        <w:rPr>
+          <w:lang w:eastAsia="ja-JP"/>
+        </w:rPr>
+        <w:t>ma</w:t>
+      </w:r>
+      <w:r>
+        <w:rPr>
+          <w:rFonts w:hint="eastAsia"/>
+          <w:lang w:eastAsia="ja-JP"/>
+        </w:rPr>
+        <w:t>de</w:t>
+      </w:r>
+      <w:r>
+        <w:rPr>
+          <w:lang w:eastAsia="ja-JP"/>
+        </w:rPr>
+        <w:t xml:space="preserve"> our work more effective.</w:t>
+      </w:r>
+      <w:r>
+        <w:rPr>
+          <w:rFonts w:hint="eastAsia"/>
+          <w:lang w:eastAsia="ja-JP"/>
+        </w:rPr>
+        <w:t xml:space="preserve"> Moreover,</w:t>
+      </w:r>
+      <w:r>
+        <w:rPr>
+          <w:rFonts w:hint="eastAsia"/>
+          <w:lang w:eastAsia="ja-JP"/>
+        </w:rPr>
+        <w:t xml:space="preserve"> t</w:t>
+      </w:r>
+      <w:r>
+        <w:t xml:space="preserve">hese improvements also have </w:t>
+      </w:r>
+      <w:r>
+        <w:rPr>
+          <w:lang w:eastAsia="ja-JP"/>
+        </w:rPr>
+        <w:t>learning and collaboration</w:t>
+      </w:r>
+      <w:r>
+        <w:rPr>
+          <w:rFonts w:hint="eastAsia"/>
+          <w:lang w:eastAsia="ja-JP"/>
+        </w:rPr>
+        <w:t xml:space="preserve"> </w:t>
+      </w:r>
+      <w:r>
+        <w:t>mechanism</w:t>
+      </w:r>
+      <w:r>
+        <w:rPr>
+          <w:rFonts w:hint="eastAsia"/>
+          <w:lang w:eastAsia="ja-JP"/>
+        </w:rPr>
+        <w:t>s</w:t>
+      </w:r>
+      <w:r>
+        <w:t xml:space="preserve"> that </w:t>
+      </w:r>
+      <w:r>
+        <w:rPr>
+          <w:rFonts w:hint="eastAsia"/>
+          <w:lang w:eastAsia="ja-JP"/>
+        </w:rPr>
+        <w:t>are</w:t>
+      </w:r>
+      <w:r>
+        <w:t xml:space="preserve"> underpinned by automation</w:t>
+      </w:r>
+      <w:r>
+        <w:rPr>
+          <w:rFonts w:hint="eastAsia"/>
+          <w:lang w:eastAsia="ja-JP"/>
+        </w:rPr>
+        <w:t xml:space="preserve"> and techniques</w:t>
+      </w:r>
+      <w:r>
+        <w:t>.</w:t>
       </w:r>
     </w:p>
     <w:p>
@@ -9502,37 +9673,74 @@
         <w:pStyle w:val="InitialBodyTextIndent"/>
         <w:ind w:firstLine="0"/>
         <w:rPr>
-          <w:rFonts w:hint="eastAsia"/>
-          <w:lang w:eastAsia="ja-JP"/>
-        </w:rPr>
-      </w:pPr>
+          <w:lang w:eastAsia="ja-JP"/>
+        </w:rPr>
+      </w:pPr>
+      <w:r>
+        <w:t xml:space="preserve"> It is the essence of “Technology</w:t>
+      </w:r>
+      <w:r>
+        <w:rPr>
+          <w:rFonts w:hint="eastAsia"/>
+          <w:lang w:eastAsia="ja-JP"/>
+        </w:rPr>
+        <w:t>-</w:t>
+      </w:r>
+      <w:r>
+        <w:t>Driven Development”.</w:t>
+      </w:r>
+    </w:p>
+    <w:p>
+      <w:pPr>
+        <w:pStyle w:val="1"/>
+        <w:rPr>
+          <w:highlight w:val="yellow"/>
+        </w:rPr>
+      </w:pPr>
+      <w:r>
+        <w:rPr>
+          <w:highlight w:val="yellow"/>
+        </w:rPr>
+        <w:lastRenderedPageBreak/>
+        <w:t>Problems, Possibilities and Future</w:t>
+      </w:r>
     </w:p>
     <w:p>
       <w:pPr>
         <w:pStyle w:val="InitialBodyTextIndent"/>
         <w:ind w:firstLine="0"/>
         <w:rPr>
-          <w:rFonts w:hint="eastAsia"/>
-          <w:lang w:eastAsia="ja-JP"/>
-        </w:rPr>
-      </w:pPr>
+          <w:lang w:eastAsia="ja-JP"/>
+        </w:rPr>
+      </w:pPr>
+      <w:r>
+        <w:t xml:space="preserve">I gained </w:t>
+      </w:r>
+      <w:proofErr w:type="gramStart"/>
+      <w:r>
+        <w:t>another useful lessons</w:t>
+      </w:r>
+      <w:proofErr w:type="gramEnd"/>
+      <w:r>
+        <w:t xml:space="preserve"> in the process of introducing “Technology­Driven Development”.</w:t>
+      </w:r>
     </w:p>
     <w:p>
       <w:pPr>
         <w:pStyle w:val="InitialBodyTextIndent"/>
         <w:ind w:firstLine="0"/>
         <w:rPr>
-          <w:rFonts w:hint="eastAsia"/>
-          <w:lang w:eastAsia="ja-JP"/>
-        </w:rPr>
-      </w:pPr>
+          <w:lang w:eastAsia="ja-JP"/>
+        </w:rPr>
+      </w:pPr>
+      <w:bookmarkStart w:id="8" w:name="_GoBack"/>
+      <w:bookmarkEnd w:id="8"/>
     </w:p>
     <w:p>
       <w:pPr>
         <w:pStyle w:val="InitialBodyTextIndent"/>
         <w:ind w:firstLine="0"/>
         <w:rPr>
-          <w:rFonts w:hint="eastAsia"/>
           <w:lang w:eastAsia="ja-JP"/>
         </w:rPr>
       </w:pPr>
@@ -9542,18 +9750,32 @@
         <w:pStyle w:val="InitialBodyTextIndent"/>
         <w:ind w:firstLine="0"/>
         <w:rPr>
-          <w:rFonts w:hint="eastAsia"/>
           <w:highlight w:val="green"/>
           <w:lang w:eastAsia="ja-JP"/>
         </w:rPr>
       </w:pPr>
+      <w:r>
+        <w:rPr>
+          <w:rFonts w:hint="eastAsia"/>
+          <w:highlight w:val="green"/>
+          <w:lang w:eastAsia="ja-JP"/>
+        </w:rPr>
+        <w:t>●</w:t>
+      </w:r>
+      <w:r>
+        <w:rPr>
+          <w:rFonts w:hint="eastAsia"/>
+          <w:highlight w:val="green"/>
+          <w:lang w:eastAsia="ja-JP"/>
+        </w:rPr>
+        <w:t>Problem</w:t>
+      </w:r>
     </w:p>
     <w:p>
       <w:pPr>
         <w:pStyle w:val="InitialBodyTextIndent"/>
         <w:ind w:firstLine="0"/>
         <w:rPr>
-          <w:rFonts w:hint="eastAsia"/>
           <w:highlight w:val="green"/>
           <w:lang w:eastAsia="ja-JP"/>
         </w:rPr>
@@ -9564,8 +9786,7 @@
           <w:highlight w:val="green"/>
           <w:lang w:eastAsia="ja-JP"/>
         </w:rPr>
-        <w:lastRenderedPageBreak/>
-        <w:t>★以下が重要。キチンと整理すべし。</w:t>
+        <w:t>Scope change was very difficult inherent in the organization.</w:t>
       </w:r>
     </w:p>
     <w:p>
@@ -9573,42 +9794,50 @@
         <w:pStyle w:val="InitialBodyTextIndent"/>
         <w:ind w:firstLine="0"/>
         <w:rPr>
-          <w:rFonts w:hint="eastAsia"/>
           <w:highlight w:val="green"/>
           <w:lang w:eastAsia="ja-JP"/>
         </w:rPr>
       </w:pPr>
       <w:r>
         <w:rPr>
-          <w:highlight w:val="green"/>
-        </w:rPr>
-        <w:t>I have introduced a series of technical improvements valuable to all members and stakeholders. These improvements also have a voluntary improving mechanism that is underpinned by automation</w:t>
-      </w:r>
-      <w:r>
-        <w:rPr>
-          <w:rFonts w:hint="eastAsia"/>
-          <w:highlight w:val="green"/>
-          <w:lang w:eastAsia="ja-JP"/>
-        </w:rPr>
-        <w:t xml:space="preserve"> and techniques</w:t>
-      </w:r>
-      <w:r>
-        <w:rPr>
-          <w:highlight w:val="green"/>
-        </w:rPr>
-        <w:t>.</w:t>
+          <w:rFonts w:hint="eastAsia"/>
+          <w:highlight w:val="cyan"/>
+          <w:lang w:eastAsia="ja-JP"/>
+        </w:rPr>
+        <w:t>★</w:t>
+      </w:r>
+      <w:r>
+        <w:rPr>
+          <w:rFonts w:hint="eastAsia"/>
+          <w:highlight w:val="cyan"/>
+          <w:lang w:eastAsia="ja-JP"/>
+        </w:rPr>
+        <w:t>Act as coordinator, rather than mere workforce.</w:t>
       </w:r>
     </w:p>
     <w:p>
       <w:pPr>
         <w:pStyle w:val="InitialBodyTextIndent"/>
         <w:ind w:firstLine="0"/>
-      </w:pPr>
-      <w:r>
-        <w:rPr>
+        <w:rPr>
+          <w:lang w:eastAsia="ja-JP"/>
+        </w:rPr>
+      </w:pPr>
+      <w:r>
+        <w:rPr>
+          <w:rFonts w:hint="eastAsia"/>
           <w:highlight w:val="green"/>
-        </w:rPr>
-        <w:t xml:space="preserve"> It is the essence of “Technology­Driven Development”.</w:t>
+          <w:lang w:eastAsia="ja-JP"/>
+        </w:rPr>
+        <w:t>Managers</w:t>
+      </w:r>
+      <w:r>
+        <w:rPr>
+          <w:rFonts w:hint="eastAsia"/>
+          <w:highlight w:val="green"/>
+          <w:lang w:eastAsia="ja-JP"/>
+        </w:rPr>
+        <w:t>とは仲良く＃</w:t>
       </w:r>
     </w:p>
     <w:p>
@@ -9623,18 +9852,68 @@
     <w:p>
       <w:pPr>
         <w:pStyle w:val="InitialBodyTextIndent"/>
-        <w:ind w:firstLine="0"/>
-        <w:rPr>
-          <w:lang w:eastAsia="ja-JP"/>
-        </w:rPr>
-      </w:pPr>
-    </w:p>
-    <w:p>
-      <w:pPr>
-        <w:pStyle w:val="1"/>
-      </w:pPr>
-      <w:r>
-        <w:t>Problems, Possibilities and Future</w:t>
+      </w:pPr>
+      <w:r>
+        <w:t>The first problem I faced with is that I was not able to implement TDD and BDD for iPhone development. I implemented CI/CD for iPhone, though, I was not able to implement TDD and BDD due to lack of coaching resource and Mac PC. Distributed location also made it difficult to implement test automation and collaborate via tests.</w:t>
+      </w:r>
+    </w:p>
+    <w:p>
+      <w:pPr>
+        <w:pStyle w:val="InitialBodyTextIndent"/>
+        <w:rPr>
+          <w:lang w:eastAsia="ja-JP"/>
+        </w:rPr>
+      </w:pPr>
+      <w:r>
+        <w:t xml:space="preserve">The second problem is that most of team members did not have sufficient knowledge of quality assurance. Most of them were young and immature. They did not have any experiences of the “big project”. It was their first time to do quality assurance. I implemented test automation mechanism, </w:t>
+      </w:r>
+      <w:proofErr w:type="gramStart"/>
+      <w:r>
+        <w:t>though,</w:t>
+      </w:r>
+      <w:proofErr w:type="gramEnd"/>
+      <w:r>
+        <w:t xml:space="preserve"> I should also teach them more about the quality assurance’s point of view.</w:t>
+      </w:r>
+    </w:p>
+    <w:p>
+      <w:pPr>
+        <w:pStyle w:val="InitialBodyTextIndent"/>
+      </w:pPr>
+      <w:r>
+        <w:t xml:space="preserve">The third problem is that I was not always able to drive by success. In the middle of the project, the business analyst did not accept any scope change because developers always developed what the business analyst wanted against reason in past times. I needed to show the business analyst that unrealistic requirements would lead to no functions </w:t>
+      </w:r>
+      <w:proofErr w:type="gramStart"/>
+      <w:r>
+        <w:t>in one iteration</w:t>
+      </w:r>
+      <w:proofErr w:type="gramEnd"/>
+      <w:r>
+        <w:t>.</w:t>
+      </w:r>
+    </w:p>
+    <w:p>
+      <w:pPr>
+        <w:pStyle w:val="InitialBodyTextIndent"/>
+      </w:pPr>
+      <w:r>
+        <w:t>To drive learning more by “Technology­Driven Development”, I need to improve it more and more. I need to learn TDD and BDD for iPhone development, and maybe Windows Phone. I would like to try to add a QA engineer as a Test Coach (like an Agile Coach) from the start of the project. Furthermore, I’m trying the new learning approach named “</w:t>
+      </w:r>
+      <w:proofErr w:type="spellStart"/>
+      <w:r>
+        <w:t>Fail­Fast</w:t>
+      </w:r>
+      <w:proofErr w:type="spellEnd"/>
+      <w:r>
+        <w:t xml:space="preserve"> Approach”, invoking small failures intentionally to drive learning. Team members are able to cover intentional small failures by “Technology­Driven Development” and get more knowledge to </w:t>
+      </w:r>
+      <w:proofErr w:type="gramStart"/>
+      <w:r>
+        <w:t>proceed</w:t>
+      </w:r>
+      <w:proofErr w:type="gramEnd"/>
+      <w:r>
+        <w:t xml:space="preserve"> improvements.</w:t>
       </w:r>
     </w:p>
     <w:p>
@@ -9645,9 +9924,15 @@
           <w:lang w:eastAsia="ja-JP"/>
         </w:rPr>
       </w:pPr>
-      <w:r>
-        <w:t>I gained another useful lessons in the process of introducing “Technology­Driven Development”.</w:t>
-      </w:r>
+    </w:p>
+    <w:p>
+      <w:pPr>
+        <w:pStyle w:val="InitialBodyText"/>
+        <w:rPr>
+          <w:highlight w:val="cyan"/>
+          <w:lang w:eastAsia="ja-JP"/>
+        </w:rPr>
+      </w:pPr>
     </w:p>
     <w:p>
       <w:pPr>
@@ -9669,209 +9954,26 @@
     </w:p>
     <w:p>
       <w:pPr>
+        <w:pStyle w:val="1"/>
+      </w:pPr>
+      <w:r>
+        <w:t>Conclusions</w:t>
+      </w:r>
+    </w:p>
+    <w:p>
+      <w:pPr>
         <w:pStyle w:val="InitialBodyTextIndent"/>
         <w:ind w:firstLine="0"/>
-        <w:rPr>
-          <w:highlight w:val="green"/>
-          <w:lang w:eastAsia="ja-JP"/>
-        </w:rPr>
-      </w:pPr>
-      <w:r>
-        <w:rPr>
-          <w:rFonts w:hint="eastAsia"/>
-          <w:highlight w:val="green"/>
-          <w:lang w:eastAsia="ja-JP"/>
-        </w:rPr>
-        <w:t>●</w:t>
-      </w:r>
-      <w:r>
-        <w:rPr>
-          <w:rFonts w:hint="eastAsia"/>
-          <w:highlight w:val="green"/>
-          <w:lang w:eastAsia="ja-JP"/>
-        </w:rPr>
-        <w:t>Problem</w:t>
+      </w:pPr>
+      <w:r>
+        <w:t>I have described “Technology­Driven Development”, a learning mechanism by CI/CD, TDD, BDD, and a series of improvements. I have introduced a series of technical improvements valuable to all members and stakeholders. I gained the cooperation of members and stakeholders. These improvements also have a voluntary improving mechanism that is underpinned by automation.</w:t>
       </w:r>
     </w:p>
     <w:p>
       <w:pPr>
         <w:pStyle w:val="InitialBodyTextIndent"/>
-        <w:ind w:firstLine="0"/>
-        <w:rPr>
-          <w:highlight w:val="green"/>
-          <w:lang w:eastAsia="ja-JP"/>
-        </w:rPr>
-      </w:pPr>
-      <w:r>
-        <w:rPr>
-          <w:rFonts w:hint="eastAsia"/>
-          <w:highlight w:val="green"/>
-          <w:lang w:eastAsia="ja-JP"/>
-        </w:rPr>
-        <w:t>Scope change was very difficult inherent in the organization.</w:t>
-      </w:r>
-    </w:p>
-    <w:p>
-      <w:pPr>
-        <w:pStyle w:val="InitialBodyTextIndent"/>
-        <w:ind w:firstLine="0"/>
-        <w:rPr>
-          <w:highlight w:val="green"/>
-          <w:lang w:eastAsia="ja-JP"/>
-        </w:rPr>
-      </w:pPr>
-      <w:r>
-        <w:rPr>
-          <w:rFonts w:hint="eastAsia"/>
-          <w:highlight w:val="cyan"/>
-          <w:lang w:eastAsia="ja-JP"/>
-        </w:rPr>
-        <w:t>★</w:t>
-      </w:r>
-      <w:r>
-        <w:rPr>
-          <w:rFonts w:hint="eastAsia"/>
-          <w:highlight w:val="cyan"/>
-          <w:lang w:eastAsia="ja-JP"/>
-        </w:rPr>
-        <w:t>Act as coordinator, rather than mere workforce.</w:t>
-      </w:r>
-    </w:p>
-    <w:p>
-      <w:pPr>
-        <w:pStyle w:val="InitialBodyTextIndent"/>
-        <w:ind w:firstLine="0"/>
-        <w:rPr>
-          <w:lang w:eastAsia="ja-JP"/>
-        </w:rPr>
-      </w:pPr>
-      <w:r>
-        <w:rPr>
-          <w:rFonts w:hint="eastAsia"/>
-          <w:highlight w:val="green"/>
-          <w:lang w:eastAsia="ja-JP"/>
-        </w:rPr>
-        <w:t>Managers</w:t>
-      </w:r>
-      <w:r>
-        <w:rPr>
-          <w:rFonts w:hint="eastAsia"/>
-          <w:highlight w:val="green"/>
-          <w:lang w:eastAsia="ja-JP"/>
-        </w:rPr>
-        <w:t>とは仲良く＃</w:t>
-      </w:r>
-    </w:p>
-    <w:p>
-      <w:pPr>
-        <w:pStyle w:val="InitialBodyTextIndent"/>
-        <w:ind w:firstLine="0"/>
-        <w:rPr>
-          <w:lang w:eastAsia="ja-JP"/>
-        </w:rPr>
-      </w:pPr>
-    </w:p>
-    <w:p>
-      <w:pPr>
-        <w:pStyle w:val="InitialBodyTextIndent"/>
-      </w:pPr>
-      <w:r>
-        <w:t>The first problem I faced with is that I was not able to implement TDD and BDD for iPhone development. I implemented CI/CD for iPhone, though, I was not able to implement TDD and BDD due to lack of coaching resource and Mac PC. Distributed location also made it difficult to implement test automation and collaborate via tests.</w:t>
-      </w:r>
-    </w:p>
-    <w:p>
-      <w:pPr>
-        <w:pStyle w:val="InitialBodyTextIndent"/>
-        <w:rPr>
-          <w:lang w:eastAsia="ja-JP"/>
-        </w:rPr>
-      </w:pPr>
-      <w:r>
-        <w:t>The second problem is that most of team members did not have sufficient knowledge of quality assurance. Most of them were young and immature. They did not have any experiences of the “big project”. It was their first time to do quality assurance. I implemented test automation mechanism, though, I should also teach them more about the quality assurance’s point of view.</w:t>
-      </w:r>
-    </w:p>
-    <w:p>
-      <w:pPr>
-        <w:pStyle w:val="InitialBodyTextIndent"/>
-      </w:pPr>
-      <w:r>
-        <w:t>The third problem is that I was not always able to drive by success. In the middle of the project, the business analyst did not accept any scope change because developers always developed what the business analyst wanted against reason in past times. I needed to show the business analyst that unrealistic requirements would lead to no functions in one iteration.</w:t>
-      </w:r>
-    </w:p>
-    <w:p>
-      <w:pPr>
-        <w:pStyle w:val="InitialBodyTextIndent"/>
-      </w:pPr>
-      <w:r>
-        <w:t>To drive learning more by “Technology­Driven Development”, I need to improve it more and more. I need to learn TDD and BDD for iPhone development, and maybe Windows Phone. I would like to try to add a QA engineer as a Test Coach (like an Agile Coach) from the start of the project. Furthermore, I’m trying the new learning approach named “</w:t>
-      </w:r>
-      <w:proofErr w:type="spellStart"/>
-      <w:r>
-        <w:t>Fail­Fast</w:t>
-      </w:r>
-      <w:proofErr w:type="spellEnd"/>
-      <w:r>
-        <w:t xml:space="preserve"> Approach”, invoking small failures intentionally to drive learning. Team members are able to cover intentional small failures by “Technology­Driven Development” and get more knowledge to proceed improvements.</w:t>
-      </w:r>
-    </w:p>
-    <w:p>
-      <w:pPr>
-        <w:pStyle w:val="InitialBodyTextIndent"/>
-        <w:ind w:firstLine="0"/>
-        <w:rPr>
-          <w:lang w:eastAsia="ja-JP"/>
-        </w:rPr>
-      </w:pPr>
-    </w:p>
-    <w:p>
-      <w:pPr>
-        <w:pStyle w:val="InitialBodyText"/>
-        <w:rPr>
-          <w:highlight w:val="cyan"/>
-          <w:lang w:eastAsia="ja-JP"/>
-        </w:rPr>
-      </w:pPr>
-    </w:p>
-    <w:p>
-      <w:pPr>
-        <w:pStyle w:val="InitialBodyTextIndent"/>
-        <w:ind w:firstLine="0"/>
-        <w:rPr>
-          <w:lang w:eastAsia="ja-JP"/>
-        </w:rPr>
-      </w:pPr>
-    </w:p>
-    <w:p>
-      <w:pPr>
-        <w:pStyle w:val="InitialBodyTextIndent"/>
-        <w:ind w:firstLine="0"/>
-        <w:rPr>
-          <w:lang w:eastAsia="ja-JP"/>
-        </w:rPr>
-      </w:pPr>
-    </w:p>
-    <w:p>
-      <w:pPr>
-        <w:pStyle w:val="1"/>
-      </w:pPr>
-      <w:r>
-        <w:t>Conclusions</w:t>
-      </w:r>
-    </w:p>
-    <w:p>
-      <w:pPr>
-        <w:pStyle w:val="InitialBodyTextIndent"/>
-        <w:ind w:firstLine="0"/>
-      </w:pPr>
-      <w:r>
-        <w:t>I have described “Technology­Driven Development”, a learning mechanism by CI/CD, TDD, BDD, and a series of improvements. I have introduced a series of technical improvements valuable to all members and stakeholders. I gained the cooperation of members and stakeholders. These improvements also have a voluntary improving mechanism that is underpinned by automation.</w:t>
-      </w:r>
-    </w:p>
-    <w:p>
-      <w:pPr>
-        <w:pStyle w:val="InitialBodyTextIndent"/>
-      </w:pPr>
-      <w:commentRangeStart w:id="10"/>
+      </w:pPr>
+      <w:commentRangeStart w:id="9"/>
       <w:r>
         <w:rPr>
           <w:rFonts w:hint="eastAsia"/>
@@ -9891,14 +9993,14 @@
       <w:r>
         <w:t>gile</w:t>
       </w:r>
-      <w:commentRangeEnd w:id="10"/>
+      <w:commentRangeEnd w:id="9"/>
       <w:r>
         <w:rPr>
           <w:rStyle w:val="ad"/>
           <w:rFonts w:ascii="Times New Roman" w:hAnsi="Times New Roman"/>
           <w:lang w:eastAsia="en-US"/>
         </w:rPr>
-        <w:commentReference w:id="10"/>
+        <w:commentReference w:id="9"/>
       </w:r>
       <w:r>
         <w:rPr>
@@ -9915,18 +10017,18 @@
       <w:pPr>
         <w:pStyle w:val="InitialBodyTextIndent"/>
       </w:pPr>
-      <w:commentRangeStart w:id="11"/>
+      <w:commentRangeStart w:id="10"/>
       <w:r>
         <w:t>Our young team members released the Android and iPhone applications successfully.</w:t>
       </w:r>
-      <w:commentRangeEnd w:id="11"/>
+      <w:commentRangeEnd w:id="10"/>
       <w:r>
         <w:rPr>
           <w:rStyle w:val="ad"/>
           <w:rFonts w:ascii="Times New Roman" w:hAnsi="Times New Roman"/>
           <w:lang w:eastAsia="en-US"/>
         </w:rPr>
-        <w:commentReference w:id="11"/>
+        <w:commentReference w:id="10"/>
       </w:r>
       <w:r>
         <w:t xml:space="preserve"> Other teams developing smartphone applications started to adopt my mechanism partially. Additionally, a lot of developers and managers in our company expressed considerable interest in “Technology­Driven Development” as the new learning model, regardless of what they produced.</w:t>
@@ -9937,11 +10039,7 @@
         <w:pStyle w:val="InitialBodyTextIndent"/>
       </w:pPr>
       <w:r>
-        <w:t xml:space="preserve">I found that I was able to improve “Technology­Driven Development” more and more. I should learn TDD and BDD for iPhone development. Adding a QA engineer as a Test Coach from the start of the project will make </w:t>
-      </w:r>
-      <w:r>
-        <w:lastRenderedPageBreak/>
-        <w:t>tests more effective. Other learning approach like “</w:t>
+        <w:t>I found that I was able to improve “Technology­Driven Development” more and more. I should learn TDD and BDD for iPhone development. Adding a QA engineer as a Test Coach from the start of the project will make tests more effective. Other learning approach like “</w:t>
       </w:r>
       <w:proofErr w:type="spellStart"/>
       <w:r>
@@ -9957,6 +10055,16 @@
         <w:pStyle w:val="InitialBodyTextIndent"/>
         <w:ind w:firstLine="0"/>
         <w:rPr>
+          <w:lang w:eastAsia="ja-JP"/>
+        </w:rPr>
+      </w:pPr>
+    </w:p>
+    <w:p>
+      <w:pPr>
+        <w:pStyle w:val="InitialBodyTextIndent"/>
+        <w:ind w:firstLine="0"/>
+        <w:rPr>
+          <w:rFonts w:hint="eastAsia"/>
           <w:lang w:eastAsia="ja-JP"/>
         </w:rPr>
       </w:pPr>
@@ -9987,6 +10095,7 @@
         <w:pStyle w:val="ReferenceHead"/>
       </w:pPr>
       <w:r>
+        <w:lastRenderedPageBreak/>
         <w:t>REFERENCES</w:t>
       </w:r>
     </w:p>
@@ -10019,8 +10128,13 @@
         <w:t>Specification by Example: How successful Teams Deliver the Right Software</w:t>
       </w:r>
       <w:r>
-        <w:t>. Manning Publications.</w:t>
-      </w:r>
+        <w:t xml:space="preserve">. </w:t>
+      </w:r>
+      <w:proofErr w:type="gramStart"/>
+      <w:r>
+        <w:t>Manning Publications.</w:t>
+      </w:r>
+      <w:proofErr w:type="gramEnd"/>
     </w:p>
     <w:p>
       <w:pPr>
@@ -10055,176 +10169,154 @@
       <w:pPr>
         <w:pStyle w:val="References"/>
       </w:pPr>
+      <w:proofErr w:type="gramStart"/>
       <w:r>
         <w:rPr>
           <w:i/>
           <w:iCs/>
         </w:rPr>
-        <w:t xml:space="preserve">teams. </w:t>
-      </w:r>
-      <w:proofErr w:type="spellStart"/>
-      <w:r>
-        <w:t>Addison­Wesley</w:t>
-      </w:r>
-      <w:proofErr w:type="spellEnd"/>
-      <w:r>
-        <w:t xml:space="preserve"> Professional.</w:t>
-      </w:r>
-    </w:p>
-    <w:p>
-      <w:pPr>
-        <w:pStyle w:val="References"/>
-      </w:pPr>
-      <w:r>
-        <w:t>[4] Cukes.info. http://cukes.info/</w:t>
-      </w:r>
-      <w:r>
-        <w:t>.</w:t>
-      </w:r>
-    </w:p>
-    <w:p>
-      <w:pPr>
-        <w:pStyle w:val="References"/>
-      </w:pPr>
-      <w:r>
-        <w:t xml:space="preserve">[5] Fowler, M. </w:t>
-      </w:r>
-      <w:r>
-        <w:t>2006</w:t>
-      </w:r>
-      <w:r>
-        <w:t>.</w:t>
-      </w:r>
-      <w:r>
-        <w:t xml:space="preserve"> </w:t>
-      </w:r>
+        <w:t>teams</w:t>
+      </w:r>
+      <w:proofErr w:type="gramEnd"/>
       <w:r>
         <w:rPr>
           <w:i/>
           <w:iCs/>
         </w:rPr>
-        <w:t>Continuous Integration</w:t>
+        <w:t xml:space="preserve">. </w:t>
+      </w:r>
+      <w:proofErr w:type="spellStart"/>
+      <w:proofErr w:type="gramStart"/>
+      <w:r>
+        <w:t>Addison­Wesley</w:t>
+      </w:r>
+      <w:proofErr w:type="spellEnd"/>
+      <w:r>
+        <w:t xml:space="preserve"> Professional.</w:t>
+      </w:r>
+      <w:proofErr w:type="gramEnd"/>
+    </w:p>
+    <w:p>
+      <w:pPr>
+        <w:pStyle w:val="References"/>
+      </w:pPr>
+      <w:r>
+        <w:t>[4] Cukes.info. http://cukes.info/</w:t>
       </w:r>
       <w:r>
         <w:t>.</w:t>
       </w:r>
-      <w:r>
-        <w:t xml:space="preserve"> </w:t>
-      </w:r>
-      <w:r>
-        <w:t>http://martinfowler.com/arti</w:t>
-      </w:r>
-      <w:r>
-        <w:t>cles/continuousIntegration.html.</w:t>
-      </w:r>
     </w:p>
     <w:p>
       <w:pPr>
         <w:pStyle w:val="References"/>
       </w:pPr>
       <w:r>
-        <w:t>[6] Genymotion.</w:t>
-      </w:r>
-      <w:r>
-        <w:t>com. http://www.genymotion.com/.</w:t>
-      </w:r>
-    </w:p>
-    <w:p>
-      <w:pPr>
-        <w:pStyle w:val="References"/>
-      </w:pPr>
-      <w:r>
-        <w:t>[7] GitHub. https://githu</w:t>
-      </w:r>
-      <w:r>
-        <w:t>b.com/calabash/calabash­android.</w:t>
-      </w:r>
-    </w:p>
-    <w:p>
-      <w:pPr>
-        <w:pStyle w:val="References"/>
-      </w:pPr>
-      <w:r>
-        <w:t>[8] Humble,</w:t>
-      </w:r>
-      <w:r>
-        <w:t xml:space="preserve"> J., &amp; Farley, D. 2010</w:t>
-      </w:r>
-      <w:r>
-        <w:t xml:space="preserve">. </w:t>
-      </w:r>
+        <w:t xml:space="preserve">[5] Fowler, M. </w:t>
+      </w:r>
+      <w:r>
+        <w:t>2006</w:t>
+      </w:r>
+      <w:r>
+        <w:t>.</w:t>
+      </w:r>
+      <w:r>
+        <w:t xml:space="preserve"> </w:t>
+      </w:r>
+      <w:proofErr w:type="gramStart"/>
       <w:r>
         <w:rPr>
           <w:i/>
           <w:iCs/>
         </w:rPr>
-        <w:t>Continuous Delivery: Reliable software releases</w:t>
-      </w:r>
-      <w:r>
-        <w:t xml:space="preserve"> </w:t>
+        <w:t>Continuous Integration</w:t>
+      </w:r>
+      <w:r>
+        <w:t>.</w:t>
+      </w:r>
+      <w:proofErr w:type="gramEnd"/>
+      <w:r>
+        <w:t xml:space="preserve"> </w:t>
+      </w:r>
+      <w:r>
+        <w:t>http://martinfowler.com/arti</w:t>
+      </w:r>
+      <w:r>
+        <w:t>cles/continuousIntegration.html.</w:t>
+      </w:r>
+    </w:p>
+    <w:p>
+      <w:pPr>
+        <w:pStyle w:val="References"/>
+      </w:pPr>
+      <w:r>
+        <w:t>[6] Genymotion.</w:t>
+      </w:r>
+      <w:r>
+        <w:t>com. http://www.genymotion.com/.</w:t>
+      </w:r>
+    </w:p>
+    <w:p>
+      <w:pPr>
+        <w:pStyle w:val="References"/>
+      </w:pPr>
+      <w:r>
+        <w:t>[7] GitHub. https://githu</w:t>
+      </w:r>
+      <w:r>
+        <w:t>b.com/calabash/calabash­android.</w:t>
+      </w:r>
+    </w:p>
+    <w:p>
+      <w:pPr>
+        <w:pStyle w:val="References"/>
+      </w:pPr>
+      <w:r>
+        <w:t>[8] Humble,</w:t>
+      </w:r>
+      <w:r>
+        <w:t xml:space="preserve"> J., &amp; Farley, D. 2010</w:t>
+      </w:r>
+      <w:r>
+        <w:t xml:space="preserve">. </w:t>
       </w:r>
       <w:r>
         <w:rPr>
           <w:i/>
           <w:iCs/>
         </w:rPr>
-        <w:t>through build, test, and deployment automation</w:t>
-      </w:r>
-      <w:r>
-        <w:t xml:space="preserve">. </w:t>
-      </w:r>
-      <w:proofErr w:type="spellStart"/>
-      <w:r>
-        <w:t>Addison­Wesley</w:t>
-      </w:r>
-      <w:proofErr w:type="spellEnd"/>
-      <w:r>
-        <w:t xml:space="preserve"> Professional.</w:t>
-      </w:r>
-    </w:p>
-    <w:p>
-      <w:pPr>
-        <w:pStyle w:val="References"/>
-      </w:pPr>
-      <w:r>
-        <w:t xml:space="preserve">[9] </w:t>
-      </w:r>
-      <w:proofErr w:type="spellStart"/>
-      <w:r>
-        <w:t>Kniberg</w:t>
-      </w:r>
-      <w:proofErr w:type="spellEnd"/>
-      <w:r>
-        <w:t>, H. 2007</w:t>
-      </w:r>
-      <w:r>
-        <w:t xml:space="preserve">. </w:t>
+        <w:t>Continuous Delivery: Reliable software releases</w:t>
+      </w:r>
+      <w:r>
+        <w:t xml:space="preserve"> </w:t>
       </w:r>
       <w:r>
         <w:rPr>
           <w:i/>
           <w:iCs/>
         </w:rPr>
-        <w:t>Scrum and XP from the trenches</w:t>
+        <w:t>through build, test, and deployment automation</w:t>
       </w:r>
       <w:r>
         <w:t xml:space="preserve">. </w:t>
       </w:r>
       <w:proofErr w:type="spellStart"/>
-      <w:r>
-        <w:t>InfoQ</w:t>
+      <w:proofErr w:type="gramStart"/>
+      <w:r>
+        <w:t>Addison­Wesley</w:t>
       </w:r>
       <w:proofErr w:type="spellEnd"/>
       <w:r>
-        <w:t>.</w:t>
-      </w:r>
+        <w:t xml:space="preserve"> Professional.</w:t>
+      </w:r>
+      <w:proofErr w:type="gramEnd"/>
     </w:p>
     <w:p>
       <w:pPr>
         <w:pStyle w:val="References"/>
       </w:pPr>
       <w:r>
-        <w:t>[10]  </w:t>
+        <w:t xml:space="preserve">[9] </w:t>
       </w:r>
       <w:proofErr w:type="spellStart"/>
       <w:r>
@@ -10232,60 +10324,127 @@
       </w:r>
       <w:proofErr w:type="spellEnd"/>
       <w:r>
-        <w:t>, H. 2011</w:t>
+        <w:t>, H. 2007</w:t>
       </w:r>
       <w:r>
         <w:t xml:space="preserve">. </w:t>
       </w:r>
+      <w:proofErr w:type="gramStart"/>
       <w:r>
         <w:rPr>
           <w:i/>
           <w:iCs/>
         </w:rPr>
-        <w:t>Lean from the Trenches</w:t>
-      </w:r>
-      <w:r>
-        <w:t>. The Pragmatic Bookshelf.</w:t>
-      </w:r>
+        <w:t>Scrum and XP from the trenches</w:t>
+      </w:r>
+      <w:r>
+        <w:t>.</w:t>
+      </w:r>
+      <w:proofErr w:type="gramEnd"/>
+      <w:r>
+        <w:t xml:space="preserve"> </w:t>
+      </w:r>
+      <w:proofErr w:type="spellStart"/>
+      <w:proofErr w:type="gramStart"/>
+      <w:r>
+        <w:t>InfoQ</w:t>
+      </w:r>
+      <w:proofErr w:type="spellEnd"/>
+      <w:r>
+        <w:t>.</w:t>
+      </w:r>
+      <w:proofErr w:type="gramEnd"/>
     </w:p>
     <w:p>
       <w:pPr>
         <w:pStyle w:val="References"/>
       </w:pPr>
       <w:r>
-        <w:t>[11]  </w:t>
+        <w:t>[10</w:t>
+      </w:r>
+      <w:proofErr w:type="gramStart"/>
+      <w:r>
+        <w:t>]  </w:t>
       </w:r>
       <w:proofErr w:type="spellStart"/>
       <w:r>
-        <w:t>Meszaros</w:t>
+        <w:t>Kniberg</w:t>
       </w:r>
       <w:proofErr w:type="spellEnd"/>
-      <w:r>
-        <w:t>, G. 2007</w:t>
+      <w:proofErr w:type="gramEnd"/>
+      <w:r>
+        <w:t>, H. 2011</w:t>
       </w:r>
       <w:r>
         <w:t xml:space="preserve">. </w:t>
       </w:r>
-      <w:proofErr w:type="spellStart"/>
+      <w:proofErr w:type="gramStart"/>
       <w:r>
         <w:rPr>
           <w:i/>
           <w:iCs/>
         </w:rPr>
-        <w:t>xUnit</w:t>
+        <w:t>Lean from the Trenches</w:t>
+      </w:r>
+      <w:r>
+        <w:t>.</w:t>
+      </w:r>
+      <w:proofErr w:type="gramEnd"/>
+      <w:r>
+        <w:t xml:space="preserve"> </w:t>
+      </w:r>
+      <w:proofErr w:type="gramStart"/>
+      <w:r>
+        <w:t>The Pragmatic Bookshelf.</w:t>
+      </w:r>
+      <w:proofErr w:type="gramEnd"/>
+    </w:p>
+    <w:p>
+      <w:pPr>
+        <w:pStyle w:val="References"/>
+      </w:pPr>
+      <w:r>
+        <w:t>[11</w:t>
+      </w:r>
+      <w:proofErr w:type="gramStart"/>
+      <w:r>
+        <w:t>]  </w:t>
+      </w:r>
+      <w:proofErr w:type="spellStart"/>
+      <w:r>
+        <w:t>Meszaros</w:t>
       </w:r>
       <w:proofErr w:type="spellEnd"/>
+      <w:proofErr w:type="gramEnd"/>
+      <w:r>
+        <w:t>, G. 2007</w:t>
+      </w:r>
+      <w:r>
+        <w:t xml:space="preserve">. </w:t>
+      </w:r>
+      <w:proofErr w:type="spellStart"/>
+      <w:proofErr w:type="gramStart"/>
       <w:r>
         <w:rPr>
           <w:i/>
           <w:iCs/>
         </w:rPr>
+        <w:t>xUnit</w:t>
+      </w:r>
+      <w:proofErr w:type="spellEnd"/>
+      <w:proofErr w:type="gramEnd"/>
+      <w:r>
+        <w:rPr>
+          <w:i/>
+          <w:iCs/>
+        </w:rPr>
         <w:t xml:space="preserve"> Test Patterns: Refactoring Test Code</w:t>
       </w:r>
       <w:r>
         <w:t xml:space="preserve">. </w:t>
       </w:r>
       <w:proofErr w:type="spellStart"/>
+      <w:proofErr w:type="gramStart"/>
       <w:r>
         <w:t>Addison­Wesley</w:t>
       </w:r>
@@ -10294,16 +10453,25 @@
         <w:t xml:space="preserve">   Professional.</w:t>
       </w:r>
+      <w:proofErr w:type="gramEnd"/>
     </w:p>
     <w:p>
       <w:pPr>
         <w:pStyle w:val="References"/>
       </w:pPr>
       <w:r>
-        <w:t>[12]  Robolectr</w:t>
-      </w:r>
-      <w:r>
-        <w:t>ic.org. http://robolectric.org/.</w:t>
+        <w:t>[12</w:t>
+      </w:r>
+      <w:proofErr w:type="gramStart"/>
+      <w:r>
+        <w:t>]  Robolectr</w:t>
+      </w:r>
+      <w:r>
+        <w:t>ic.org</w:t>
+      </w:r>
+      <w:proofErr w:type="gramEnd"/>
+      <w:r>
+        <w:t>. http://robolectric.org/.</w:t>
       </w:r>
     </w:p>
     <w:p>
@@ -10311,10 +10479,18 @@
         <w:pStyle w:val="References"/>
       </w:pPr>
       <w:r>
-        <w:t>[13]  Testflightapp</w:t>
-      </w:r>
-      <w:r>
-        <w:t>.com. http://testflightapp.com/.</w:t>
+        <w:t>[13</w:t>
+      </w:r>
+      <w:proofErr w:type="gramStart"/>
+      <w:r>
+        <w:t>]  Testflightapp</w:t>
+      </w:r>
+      <w:r>
+        <w:t>.com</w:t>
+      </w:r>
+      <w:proofErr w:type="gramEnd"/>
+      <w:r>
+        <w:t>. http://testflightapp.com/.</w:t>
       </w:r>
     </w:p>
     <w:p>
@@ -10322,10 +10498,18 @@
         <w:pStyle w:val="References"/>
       </w:pPr>
       <w:r>
-        <w:t>[14]  Virtualbox.o</w:t>
-      </w:r>
-      <w:r>
-        <w:t>rg. https://www.virtualbox.org/.</w:t>
+        <w:t>[14</w:t>
+      </w:r>
+      <w:proofErr w:type="gramStart"/>
+      <w:r>
+        <w:t>]  Virtualbox.o</w:t>
+      </w:r>
+      <w:r>
+        <w:t>rg</w:t>
+      </w:r>
+      <w:proofErr w:type="gramEnd"/>
+      <w:r>
+        <w:t>. https://www.virtualbox.org/.</w:t>
       </w:r>
     </w:p>
     <w:p>
@@ -10878,34 +11062,7 @@
       </w:r>
     </w:p>
   </w:comment>
-  <w:comment w:id="8" w:author="Hiroyuki Ito (The Hiro)" w:date="2014-04-30T23:22:00Z" w:initials="TheHiro">
-    <w:p>
-      <w:pPr>
-        <w:pStyle w:val="ae"/>
-        <w:rPr>
-          <w:rFonts w:hint="eastAsia"/>
-          <w:lang w:eastAsia="ja-JP"/>
-        </w:rPr>
-      </w:pPr>
-      <w:r>
-        <w:rPr>
-          <w:rStyle w:val="ad"/>
-        </w:rPr>
-        <w:annotationRef/>
-      </w:r>
-      <w:r>
-        <w:t>continuous improvement</w:t>
-      </w:r>
-      <w:r>
-        <w:rPr>
-          <w:rFonts w:hint="eastAsia"/>
-          <w:lang w:eastAsia="ja-JP"/>
-        </w:rPr>
-        <w:t>という言葉に危うさがある。改めて検証すべし。</w:t>
-      </w:r>
-    </w:p>
-  </w:comment>
-  <w:comment w:id="10" w:author="Hiroyuki Ito (The Hiro)" w:date="2014-04-29T17:53:00Z" w:initials="TheHiro">
+  <w:comment w:id="9" w:author="Hiroyuki Ito (The Hiro)" w:date="2014-04-29T17:53:00Z" w:initials="TheHiro">
     <w:p>
       <w:pPr>
         <w:pStyle w:val="ae"/>
@@ -10983,7 +11140,7 @@
       </w:r>
     </w:p>
   </w:comment>
-  <w:comment w:id="11" w:author="Hiroyuki Ito (The Hiro)" w:date="2014-04-30T20:45:00Z" w:initials="TheHiro">
+  <w:comment w:id="10" w:author="Hiroyuki Ito (The Hiro)" w:date="2014-04-30T20:45:00Z" w:initials="TheHiro">
     <w:p>
       <w:pPr>
         <w:pStyle w:val="ae"/>
@@ -11103,7 +11260,7 @@
             <w:sz w:val="16"/>
             <w:szCs w:val="16"/>
           </w:rPr>
-          <w:t>6</w:t>
+          <w:t>7</w:t>
         </w:r>
         <w:r>
           <w:rPr>
@@ -16110,7 +16267,7 @@
 </file>
 
 <file path=customXml/itemProps1.xml><?xml version="1.0" encoding="utf-8"?>
-<ds:datastoreItem xmlns:ds="http://schemas.openxmlformats.org/officeDocument/2006/customXml" ds:itemID="{9D5FBB0E-24A0-4EDE-9384-1EA6ACCC0455}">
+<ds:datastoreItem xmlns:ds="http://schemas.openxmlformats.org/officeDocument/2006/customXml" ds:itemID="{02011DF2-EECB-4D3E-823B-F1C34519244A}">
   <ds:schemaRefs>
     <ds:schemaRef ds:uri="http://schemas.openxmlformats.org/officeDocument/2006/bibliography"/>
   </ds:schemaRefs>

</xml_diff>

<commit_message>
Added comments to clarify the structure of paper more
</commit_message>
<xml_diff>
--- a/TechnologyDrivenDevelopment.docx
+++ b/TechnologyDrivenDevelopment.docx
@@ -442,6 +442,7 @@
         </w:rPr>
       </w:pPr>
       <w:commentRangeStart w:id="2"/>
+      <w:commentRangeStart w:id="3"/>
       <w:r>
         <w:rPr>
           <w:szCs w:val="20"/>
@@ -459,6 +460,17 @@
         </w:rPr>
         <w:commentReference w:id="2"/>
       </w:r>
+      <w:commentRangeEnd w:id="3"/>
+      <w:r>
+        <w:rPr>
+          <w:rStyle w:val="ad"/>
+          <w:rFonts w:ascii="Times New Roman" w:eastAsiaTheme="minorEastAsia" w:hAnsi="Times New Roman"/>
+          <w:bCs w:val="0"/>
+          <w:caps w:val="0"/>
+          <w:lang w:eastAsia="en-US"/>
+        </w:rPr>
+        <w:commentReference w:id="3"/>
+      </w:r>
     </w:p>
     <w:p>
       <w:pPr>
@@ -696,7 +708,7 @@
       <w:r>
         <w:t xml:space="preserve"> one new project as </w:t>
       </w:r>
-      <w:commentRangeStart w:id="3"/>
+      <w:commentRangeStart w:id="4"/>
       <w:r>
         <w:rPr>
           <w:highlight w:val="yellow"/>
@@ -800,14 +812,14 @@
         </w:rPr>
         <w:t xml:space="preserve"> through working with them).</w:t>
       </w:r>
-      <w:commentRangeEnd w:id="3"/>
+      <w:commentRangeEnd w:id="4"/>
       <w:r>
         <w:rPr>
           <w:rStyle w:val="ad"/>
           <w:rFonts w:ascii="Times New Roman" w:hAnsi="Times New Roman"/>
           <w:lang w:eastAsia="en-US"/>
         </w:rPr>
-        <w:commentReference w:id="3"/>
+        <w:commentReference w:id="4"/>
       </w:r>
       <w:r>
         <w:rPr>
@@ -891,8 +903,16 @@
         <w:rPr>
           <w:lang w:eastAsia="ja-JP"/>
         </w:rPr>
-        <w:t xml:space="preserve"> a new model</w:t>
-      </w:r>
+        <w:t xml:space="preserve"> a new </w:t>
+      </w:r>
+      <w:proofErr w:type="gramStart"/>
+      <w:r>
+        <w:rPr>
+          <w:lang w:eastAsia="ja-JP"/>
+        </w:rPr>
+        <w:t>model</w:t>
+      </w:r>
+      <w:proofErr w:type="gramEnd"/>
       <w:r>
         <w:rPr>
           <w:lang w:eastAsia="ja-JP"/>
@@ -1038,6 +1058,7 @@
           <w:lang w:eastAsia="ja-JP"/>
         </w:rPr>
       </w:pPr>
+      <w:commentRangeStart w:id="5"/>
       <w:r>
         <w:rPr>
           <w:szCs w:val="20"/>
@@ -1051,6 +1072,17 @@
           <w:lang w:eastAsia="ja-JP"/>
         </w:rPr>
         <w:t xml:space="preserve"> and challenges</w:t>
+      </w:r>
+      <w:commentRangeEnd w:id="5"/>
+      <w:r>
+        <w:rPr>
+          <w:rStyle w:val="ad"/>
+          <w:rFonts w:ascii="Times New Roman" w:hAnsi="Times New Roman" w:cs="Times New Roman"/>
+          <w:bCs w:val="0"/>
+          <w:iCs w:val="0"/>
+          <w:lang w:eastAsia="en-US"/>
+        </w:rPr>
+        <w:commentReference w:id="5"/>
       </w:r>
     </w:p>
     <w:p>
@@ -1218,7 +1250,7 @@
           <w:lang w:eastAsia="ja-JP"/>
         </w:rPr>
       </w:pPr>
-      <w:commentRangeStart w:id="4"/>
+      <w:commentRangeStart w:id="6"/>
       <w:r>
         <w:rPr>
           <w:lang w:eastAsia="ja-JP"/>
@@ -1252,14 +1284,14 @@
         </w:rPr>
         <w:t>then</w:t>
       </w:r>
-      <w:commentRangeEnd w:id="4"/>
+      <w:commentRangeEnd w:id="6"/>
       <w:r>
         <w:rPr>
           <w:rStyle w:val="ad"/>
           <w:rFonts w:ascii="Times New Roman" w:hAnsi="Times New Roman"/>
           <w:lang w:eastAsia="en-US"/>
         </w:rPr>
-        <w:commentReference w:id="4"/>
+        <w:commentReference w:id="6"/>
       </w:r>
       <w:r>
         <w:rPr>
@@ -1704,7 +1736,21 @@
         <w:rPr>
           <w:lang w:eastAsia="ja-JP"/>
         </w:rPr>
-        <w:t>usiness analyst just said “implement all thing</w:t>
+        <w:t xml:space="preserve">usiness analyst just </w:t>
+      </w:r>
+      <w:proofErr w:type="gramStart"/>
+      <w:r>
+        <w:rPr>
+          <w:lang w:eastAsia="ja-JP"/>
+        </w:rPr>
+        <w:t>said</w:t>
+      </w:r>
+      <w:proofErr w:type="gramEnd"/>
+      <w:r>
+        <w:rPr>
+          <w:lang w:eastAsia="ja-JP"/>
+        </w:rPr>
+        <w:t xml:space="preserve"> “implement all thing</w:t>
       </w:r>
       <w:r>
         <w:rPr>
@@ -1778,7 +1824,7 @@
           <w:lang w:eastAsia="ja-JP"/>
         </w:rPr>
       </w:pPr>
-      <w:commentRangeStart w:id="5"/>
+      <w:commentRangeStart w:id="7"/>
       <w:r>
         <w:rPr>
           <w:highlight w:val="yellow"/>
@@ -1939,14 +1985,14 @@
         </w:rPr>
         <w:t>.</w:t>
       </w:r>
-      <w:commentRangeEnd w:id="5"/>
+      <w:commentRangeEnd w:id="7"/>
       <w:r>
         <w:rPr>
           <w:rStyle w:val="ad"/>
           <w:rFonts w:ascii="Times New Roman" w:hAnsi="Times New Roman"/>
           <w:lang w:eastAsia="en-US"/>
         </w:rPr>
-        <w:commentReference w:id="5"/>
+        <w:commentReference w:id="7"/>
       </w:r>
     </w:p>
     <w:p>
@@ -2318,7 +2364,8 @@
           <w:szCs w:val="20"/>
         </w:rPr>
       </w:pPr>
-      <w:commentRangeStart w:id="6"/>
+      <w:commentRangeStart w:id="8"/>
+      <w:commentRangeStart w:id="9"/>
       <w:r>
         <w:rPr>
           <w:szCs w:val="20"/>
@@ -2326,7 +2373,7 @@
         </w:rPr>
         <w:t>The approach</w:t>
       </w:r>
-      <w:commentRangeEnd w:id="6"/>
+      <w:commentRangeEnd w:id="8"/>
       <w:r>
         <w:rPr>
           <w:rStyle w:val="ad"/>
@@ -2335,7 +2382,18 @@
           <w:iCs w:val="0"/>
           <w:lang w:eastAsia="en-US"/>
         </w:rPr>
-        <w:commentReference w:id="6"/>
+        <w:commentReference w:id="8"/>
+      </w:r>
+      <w:commentRangeEnd w:id="9"/>
+      <w:r>
+        <w:rPr>
+          <w:rStyle w:val="ad"/>
+          <w:rFonts w:ascii="Times New Roman" w:hAnsi="Times New Roman" w:cs="Times New Roman"/>
+          <w:bCs w:val="0"/>
+          <w:iCs w:val="0"/>
+          <w:lang w:eastAsia="en-US"/>
+        </w:rPr>
+        <w:commentReference w:id="9"/>
       </w:r>
     </w:p>
     <w:p>
@@ -4528,7 +4586,7 @@
           <w:lang w:eastAsia="ja-JP"/>
         </w:rPr>
       </w:pPr>
-      <w:commentRangeStart w:id="7"/>
+      <w:commentRangeStart w:id="10"/>
       <w:r>
         <w:rPr>
           <w:rFonts w:hint="eastAsia"/>
@@ -4759,14 +4817,14 @@
         </w:rPr>
         <w:t xml:space="preserve"> It was really dire straits.</w:t>
       </w:r>
-      <w:commentRangeEnd w:id="7"/>
+      <w:commentRangeEnd w:id="10"/>
       <w:r>
         <w:rPr>
           <w:rStyle w:val="ad"/>
           <w:rFonts w:ascii="Times New Roman" w:hAnsi="Times New Roman"/>
           <w:lang w:eastAsia="en-US"/>
         </w:rPr>
-        <w:commentReference w:id="7"/>
+        <w:commentReference w:id="10"/>
       </w:r>
     </w:p>
     <w:p>
@@ -8862,16 +8920,15 @@
           <w:sz w:val="16"/>
           <w:szCs w:val="16"/>
         </w:rPr>
-        <w:t xml:space="preserve">Fig. 3. Example of BDD test </w:t>
-      </w:r>
-      <w:r>
-        <w:rPr>
-          <w:rFonts w:hint="eastAsia"/>
+        <w:t xml:space="preserve">Fig. 3. </w:t>
+      </w:r>
+      <w:proofErr w:type="gramStart"/>
+      <w:r>
+        <w:rPr>
           <w:sz w:val="16"/>
           <w:szCs w:val="16"/>
-          <w:lang w:eastAsia="ja-JP"/>
-        </w:rPr>
-        <w:t>scenario by the Calabash-Android.</w:t>
+        </w:rPr>
+        <w:t xml:space="preserve">Example of BDD test </w:t>
       </w:r>
       <w:r>
         <w:rPr>
@@ -8880,8 +8937,9 @@
           <w:szCs w:val="16"/>
           <w:lang w:eastAsia="ja-JP"/>
         </w:rPr>
-        <w:t xml:space="preserve"> We used it as a common language among team members and an executable </w:t>
-      </w:r>
+        <w:t>scenario by the Calabash-Android.</w:t>
+      </w:r>
+      <w:proofErr w:type="gramEnd"/>
       <w:r>
         <w:rPr>
           <w:rFonts w:hint="eastAsia"/>
@@ -8889,7 +8947,7 @@
           <w:szCs w:val="16"/>
           <w:lang w:eastAsia="ja-JP"/>
         </w:rPr>
-        <w:t>specification</w:t>
+        <w:t xml:space="preserve"> We used it as a common language among team members and an executable </w:t>
       </w:r>
       <w:r>
         <w:rPr>
@@ -8898,6 +8956,15 @@
           <w:szCs w:val="16"/>
           <w:lang w:eastAsia="ja-JP"/>
         </w:rPr>
+        <w:t>specification</w:t>
+      </w:r>
+      <w:r>
+        <w:rPr>
+          <w:rFonts w:hint="eastAsia"/>
+          <w:sz w:val="16"/>
+          <w:szCs w:val="16"/>
+          <w:lang w:eastAsia="ja-JP"/>
+        </w:rPr>
         <w:t xml:space="preserve"> to detect bugs and degrade promptly.</w:t>
       </w:r>
     </w:p>
@@ -9623,14 +9690,14 @@
           <w:highlight w:val="yellow"/>
         </w:rPr>
       </w:pPr>
-      <w:commentRangeStart w:id="8"/>
+      <w:commentRangeStart w:id="11"/>
       <w:r>
         <w:rPr>
           <w:highlight w:val="yellow"/>
         </w:rPr>
         <w:t>Problems, Possibilities and Future</w:t>
       </w:r>
-      <w:commentRangeEnd w:id="8"/>
+      <w:commentRangeEnd w:id="11"/>
       <w:r>
         <w:rPr>
           <w:rStyle w:val="ad"/>
@@ -9639,7 +9706,7 @@
           <w:caps w:val="0"/>
           <w:lang w:eastAsia="en-US"/>
         </w:rPr>
-        <w:commentReference w:id="8"/>
+        <w:commentReference w:id="11"/>
       </w:r>
     </w:p>
     <w:p>
@@ -10155,11 +10222,19 @@
         <w:pStyle w:val="InitialBodyTextIndent"/>
         <w:ind w:firstLine="0"/>
       </w:pPr>
-      <w:r>
-        <w:rPr>
-          <w:lang w:eastAsia="ja-JP"/>
-        </w:rPr>
-        <w:t>iPhone developers</w:t>
+      <w:proofErr w:type="gramStart"/>
+      <w:r>
+        <w:rPr>
+          <w:lang w:eastAsia="ja-JP"/>
+        </w:rPr>
+        <w:t>iPhone</w:t>
+      </w:r>
+      <w:proofErr w:type="gramEnd"/>
+      <w:r>
+        <w:rPr>
+          <w:lang w:eastAsia="ja-JP"/>
+        </w:rPr>
+        <w:t xml:space="preserve"> developers</w:t>
       </w:r>
       <w:r>
         <w:rPr>
@@ -10354,21 +10429,21 @@
         </w:rPr>
         <w:t xml:space="preserve">Although there were a lot of challenges, I found the possibility and future of the </w:t>
       </w:r>
-      <w:commentRangeStart w:id="9"/>
+      <w:commentRangeStart w:id="12"/>
       <w:r>
         <w:rPr>
           <w:highlight w:val="yellow"/>
         </w:rPr>
         <w:t>“Technology­Driven Development”</w:t>
       </w:r>
-      <w:commentRangeEnd w:id="9"/>
+      <w:commentRangeEnd w:id="12"/>
       <w:r>
         <w:rPr>
           <w:rStyle w:val="ad"/>
           <w:rFonts w:ascii="Times New Roman" w:hAnsi="Times New Roman"/>
           <w:lang w:eastAsia="en-US"/>
         </w:rPr>
-        <w:commentReference w:id="9"/>
+        <w:commentReference w:id="12"/>
       </w:r>
       <w:r>
         <w:t>.</w:t>
@@ -10438,11 +10513,19 @@
           <w:rFonts w:ascii="Helvetica" w:hAnsi="Helvetica" w:cs="Helvetica"/>
         </w:rPr>
       </w:pPr>
+      <w:proofErr w:type="spellStart"/>
       <w:r>
         <w:rPr>
           <w:rFonts w:ascii="Helvetica" w:hAnsi="Helvetica" w:cs="Helvetica"/>
         </w:rPr>
-        <w:t>ボトムアップだけではだめで、マネージャーらトップダウンの力も得よう。またそのための手段としても活用しよう。</w:t>
+        <w:t>ボトムアップだけではだめで、マネージャーらトップダウンの力も得よう。またそのための手段としても活用しよう</w:t>
+      </w:r>
+      <w:proofErr w:type="spellEnd"/>
+      <w:r>
+        <w:rPr>
+          <w:rFonts w:ascii="Helvetica" w:hAnsi="Helvetica" w:cs="Helvetica"/>
+        </w:rPr>
+        <w:t>。</w:t>
       </w:r>
     </w:p>
     <w:p>
@@ -10454,11 +10537,33 @@
           <w:rFonts w:ascii="Helvetica" w:hAnsi="Helvetica" w:cs="Helvetica"/>
         </w:rPr>
       </w:pPr>
+      <w:proofErr w:type="spellStart"/>
       <w:r>
         <w:rPr>
           <w:rFonts w:ascii="Helvetica" w:hAnsi="Helvetica" w:cs="Helvetica"/>
         </w:rPr>
-        <w:t>全体最適の視点は持ち続けるべし。（話が広がり過ぎなければ入れる）</w:t>
+        <w:t>全体最適の視点は持ち続けるべし</w:t>
+      </w:r>
+      <w:proofErr w:type="spellEnd"/>
+      <w:r>
+        <w:rPr>
+          <w:rFonts w:ascii="Helvetica" w:hAnsi="Helvetica" w:cs="Helvetica"/>
+        </w:rPr>
+        <w:t>。（</w:t>
+      </w:r>
+      <w:proofErr w:type="spellStart"/>
+      <w:r>
+        <w:rPr>
+          <w:rFonts w:ascii="Helvetica" w:hAnsi="Helvetica" w:cs="Helvetica"/>
+        </w:rPr>
+        <w:t>話が広がり過ぎなければ入れる</w:t>
+      </w:r>
+      <w:proofErr w:type="spellEnd"/>
+      <w:r>
+        <w:rPr>
+          <w:rFonts w:ascii="Helvetica" w:hAnsi="Helvetica" w:cs="Helvetica"/>
+        </w:rPr>
+        <w:t>）</w:t>
       </w:r>
     </w:p>
     <w:p>
@@ -10485,8 +10590,6 @@
           <w:lang w:eastAsia="ja-JP"/>
         </w:rPr>
       </w:pPr>
-      <w:bookmarkStart w:id="10" w:name="_GoBack"/>
-      <w:bookmarkEnd w:id="10"/>
     </w:p>
     <w:p>
       <w:pPr>
@@ -10497,12 +10600,21 @@
           <w:lang w:eastAsia="ja-JP"/>
         </w:rPr>
       </w:pPr>
+      <w:proofErr w:type="gramStart"/>
       <w:r>
         <w:rPr>
           <w:highlight w:val="green"/>
           <w:lang w:eastAsia="ja-JP"/>
         </w:rPr>
-        <w:t>we need to get support from all as many as possible of members and stakeholders. Numerical measurement will support it.</w:t>
+        <w:t>we</w:t>
+      </w:r>
+      <w:proofErr w:type="gramEnd"/>
+      <w:r>
+        <w:rPr>
+          <w:highlight w:val="green"/>
+          <w:lang w:eastAsia="ja-JP"/>
+        </w:rPr>
+        <w:t xml:space="preserve"> need to get support from all as many as possible of members and stakeholders. Numerical measurement will support it.</w:t>
       </w:r>
     </w:p>
     <w:p>
@@ -10664,7 +10776,7 @@
         </w:rPr>
         <w:t xml:space="preserve"> </w:t>
       </w:r>
-      <w:commentRangeStart w:id="11"/>
+      <w:commentRangeStart w:id="13"/>
       <w:r>
         <w:rPr>
           <w:sz w:val="20"/>
@@ -10695,14 +10807,14 @@
         </w:rPr>
         <w:t>gile</w:t>
       </w:r>
-      <w:commentRangeEnd w:id="11"/>
+      <w:commentRangeEnd w:id="13"/>
       <w:r>
         <w:rPr>
           <w:rStyle w:val="ad"/>
           <w:sz w:val="20"/>
           <w:szCs w:val="20"/>
         </w:rPr>
-        <w:commentReference w:id="11"/>
+        <w:commentReference w:id="13"/>
       </w:r>
       <w:r>
         <w:rPr>
@@ -10771,7 +10883,7 @@
           <w:lang w:eastAsia="ja-JP"/>
         </w:rPr>
       </w:pPr>
-      <w:commentRangeStart w:id="12"/>
+      <w:commentRangeStart w:id="14"/>
       <w:r>
         <w:rPr>
           <w:sz w:val="20"/>
@@ -10820,14 +10932,14 @@
         </w:rPr>
         <w:t xml:space="preserve"> Numerical measurement will support it.</w:t>
       </w:r>
-      <w:commentRangeEnd w:id="12"/>
+      <w:commentRangeEnd w:id="14"/>
       <w:r>
         <w:rPr>
           <w:rStyle w:val="ad"/>
           <w:sz w:val="20"/>
           <w:szCs w:val="20"/>
         </w:rPr>
-        <w:commentReference w:id="12"/>
+        <w:commentReference w:id="14"/>
       </w:r>
     </w:p>
     <w:p>
@@ -10899,6 +11011,7 @@
           <w:rFonts w:ascii="Times New Roman" w:hAnsi="Times New Roman"/>
         </w:rPr>
       </w:pPr>
+      <w:commentRangeStart w:id="15"/>
       <w:r>
         <w:rPr>
           <w:rFonts w:ascii="Times New Roman" w:hAnsi="Times New Roman"/>
@@ -10965,6 +11078,15 @@
           <w:rFonts w:ascii="Times New Roman" w:hAnsi="Times New Roman"/>
         </w:rPr>
         <w:t>by this mechanism.</w:t>
+      </w:r>
+      <w:commentRangeEnd w:id="15"/>
+      <w:r>
+        <w:rPr>
+          <w:rStyle w:val="ad"/>
+          <w:rFonts w:ascii="Times New Roman" w:hAnsi="Times New Roman"/>
+          <w:lang w:eastAsia="en-US"/>
+        </w:rPr>
+        <w:commentReference w:id="15"/>
       </w:r>
     </w:p>
     <w:p>
@@ -11002,11 +11124,11 @@
       <w:pPr>
         <w:pStyle w:val="ReferenceHead"/>
       </w:pPr>
-      <w:commentRangeStart w:id="13"/>
+      <w:commentRangeStart w:id="16"/>
       <w:r>
         <w:t>REFERENCES</w:t>
       </w:r>
-      <w:commentRangeEnd w:id="13"/>
+      <w:commentRangeEnd w:id="16"/>
       <w:r>
         <w:rPr>
           <w:rStyle w:val="ad"/>
@@ -11015,19 +11137,23 @@
           <w:caps w:val="0"/>
           <w:lang w:eastAsia="en-US"/>
         </w:rPr>
-        <w:commentReference w:id="13"/>
-      </w:r>
+        <w:commentReference w:id="16"/>
+      </w:r>
+      <w:bookmarkStart w:id="17" w:name="_GoBack"/>
+      <w:bookmarkEnd w:id="17"/>
     </w:p>
     <w:p>
       <w:pPr>
         <w:pStyle w:val="References"/>
       </w:pPr>
+      <w:proofErr w:type="gramStart"/>
       <w:r>
         <w:t xml:space="preserve">[1] Adzic, G. </w:t>
       </w:r>
       <w:r>
         <w:t>2011.</w:t>
       </w:r>
+      <w:proofErr w:type="gramEnd"/>
       <w:r>
         <w:t xml:space="preserve"> </w:t>
       </w:r>
@@ -11046,8 +11172,13 @@
       <w:pPr>
         <w:pStyle w:val="References"/>
       </w:pPr>
-      <w:r>
-        <w:t>[2] Code.google.com. ht</w:t>
+      <w:proofErr w:type="gramStart"/>
+      <w:r>
+        <w:t>[2] Code.google.com.</w:t>
+      </w:r>
+      <w:proofErr w:type="gramEnd"/>
+      <w:r>
+        <w:t xml:space="preserve"> ht</w:t>
       </w:r>
       <w:r>
         <w:t>tp://code.google.com/p/mockito/.</w:t>
@@ -11075,139 +11206,147 @@
       <w:pPr>
         <w:pStyle w:val="References"/>
       </w:pPr>
+      <w:proofErr w:type="gramStart"/>
       <w:r>
         <w:rPr>
           <w:i/>
           <w:iCs/>
         </w:rPr>
-        <w:t xml:space="preserve">teams. </w:t>
-      </w:r>
-      <w:r>
-        <w:t>Addison­Wesley Professional.</w:t>
-      </w:r>
-    </w:p>
-    <w:p>
-      <w:pPr>
-        <w:pStyle w:val="References"/>
-      </w:pPr>
-      <w:r>
-        <w:t>[4] Cukes.info. http://cukes.info/</w:t>
-      </w:r>
-      <w:r>
-        <w:t>.</w:t>
-      </w:r>
-    </w:p>
-    <w:p>
-      <w:pPr>
-        <w:pStyle w:val="References"/>
-      </w:pPr>
-      <w:r>
-        <w:t xml:space="preserve">[5] Fowler, M. </w:t>
-      </w:r>
-      <w:r>
-        <w:t>2006</w:t>
-      </w:r>
-      <w:r>
-        <w:t>.</w:t>
-      </w:r>
-      <w:r>
-        <w:t xml:space="preserve"> </w:t>
-      </w:r>
+        <w:t>teams</w:t>
+      </w:r>
+      <w:proofErr w:type="gramEnd"/>
       <w:r>
         <w:rPr>
           <w:i/>
           <w:iCs/>
         </w:rPr>
-        <w:t>Continuous Integration</w:t>
+        <w:t xml:space="preserve">. </w:t>
+      </w:r>
+      <w:r>
+        <w:t>Addison­Wesley Professional.</w:t>
+      </w:r>
+    </w:p>
+    <w:p>
+      <w:pPr>
+        <w:pStyle w:val="References"/>
+      </w:pPr>
+      <w:proofErr w:type="gramStart"/>
+      <w:r>
+        <w:t>[4] Cukes.info.</w:t>
+      </w:r>
+      <w:proofErr w:type="gramEnd"/>
+      <w:r>
+        <w:t xml:space="preserve"> http://cukes.info/</w:t>
       </w:r>
       <w:r>
         <w:t>.</w:t>
       </w:r>
-      <w:r>
-        <w:t xml:space="preserve"> </w:t>
-      </w:r>
-      <w:r>
-        <w:t>http://martinfowler.com/arti</w:t>
-      </w:r>
-      <w:r>
-        <w:t>cles/continuousIntegration.html.</w:t>
-      </w:r>
     </w:p>
     <w:p>
       <w:pPr>
         <w:pStyle w:val="References"/>
       </w:pPr>
       <w:r>
-        <w:t>[6] Genymotion.</w:t>
-      </w:r>
-      <w:r>
-        <w:t>com. http://www.genymotion.com/.</w:t>
-      </w:r>
-    </w:p>
-    <w:p>
-      <w:pPr>
-        <w:pStyle w:val="References"/>
-      </w:pPr>
-      <w:r>
-        <w:t>[7] GitHub. https://githu</w:t>
-      </w:r>
-      <w:r>
-        <w:t>b.com/calabash/calabash­android.</w:t>
-      </w:r>
-    </w:p>
-    <w:p>
-      <w:pPr>
-        <w:pStyle w:val="References"/>
-      </w:pPr>
-      <w:r>
-        <w:t>[8] Humble,</w:t>
-      </w:r>
-      <w:r>
-        <w:t xml:space="preserve"> J., &amp; Farley, D. 2010</w:t>
-      </w:r>
-      <w:r>
-        <w:t xml:space="preserve">. </w:t>
+        <w:t xml:space="preserve">[5] </w:t>
+      </w:r>
+      <w:proofErr w:type="gramStart"/>
+      <w:r>
+        <w:t xml:space="preserve">Fowler, M. </w:t>
+      </w:r>
+      <w:r>
+        <w:t>2006</w:t>
+      </w:r>
+      <w:r>
+        <w:t>.</w:t>
+      </w:r>
+      <w:proofErr w:type="gramEnd"/>
+      <w:r>
+        <w:t xml:space="preserve"> </w:t>
       </w:r>
       <w:r>
         <w:rPr>
           <w:i/>
           <w:iCs/>
         </w:rPr>
-        <w:t>Continuous Delivery: Reliable software releases</w:t>
-      </w:r>
-      <w:r>
-        <w:t xml:space="preserve"> </w:t>
+        <w:t>Continuous Integration</w:t>
+      </w:r>
+      <w:r>
+        <w:t>.</w:t>
+      </w:r>
+      <w:r>
+        <w:t xml:space="preserve"> </w:t>
+      </w:r>
+      <w:r>
+        <w:t>http://martinfowler.com/arti</w:t>
+      </w:r>
+      <w:r>
+        <w:t>cles/continuousIntegration.html.</w:t>
+      </w:r>
+    </w:p>
+    <w:p>
+      <w:pPr>
+        <w:pStyle w:val="References"/>
+      </w:pPr>
+      <w:proofErr w:type="gramStart"/>
+      <w:r>
+        <w:t>[6] Genymotion.</w:t>
+      </w:r>
+      <w:r>
+        <w:t>com.</w:t>
+      </w:r>
+      <w:proofErr w:type="gramEnd"/>
+      <w:r>
+        <w:t xml:space="preserve"> http://www.genymotion.com/.</w:t>
+      </w:r>
+    </w:p>
+    <w:p>
+      <w:pPr>
+        <w:pStyle w:val="References"/>
+      </w:pPr>
+      <w:proofErr w:type="gramStart"/>
+      <w:r>
+        <w:t>[7] GitHub.</w:t>
+      </w:r>
+      <w:proofErr w:type="gramEnd"/>
+      <w:r>
+        <w:t xml:space="preserve"> https://githu</w:t>
+      </w:r>
+      <w:r>
+        <w:t>b.com/calabash/calabash­android.</w:t>
+      </w:r>
+    </w:p>
+    <w:p>
+      <w:pPr>
+        <w:pStyle w:val="References"/>
+      </w:pPr>
+      <w:r>
+        <w:t>[8] Humble,</w:t>
+      </w:r>
+      <w:r>
+        <w:t xml:space="preserve"> J., &amp; Farley, D. 2010</w:t>
+      </w:r>
+      <w:r>
+        <w:t xml:space="preserve">. </w:t>
       </w:r>
       <w:r>
         <w:rPr>
           <w:i/>
           <w:iCs/>
         </w:rPr>
-        <w:t>through build, test, and deployment automation</w:t>
-      </w:r>
-      <w:r>
-        <w:t>. Addison­Wesley Professional.</w:t>
-      </w:r>
-    </w:p>
-    <w:p>
-      <w:pPr>
-        <w:pStyle w:val="References"/>
-      </w:pPr>
-      <w:r>
-        <w:t>[9] Kniberg, H. 2007</w:t>
-      </w:r>
-      <w:r>
-        <w:t xml:space="preserve">. </w:t>
+        <w:t>Continuous Delivery: Reliable software releases</w:t>
+      </w:r>
+      <w:r>
+        <w:t xml:space="preserve"> </w:t>
       </w:r>
       <w:r>
         <w:rPr>
           <w:i/>
           <w:iCs/>
         </w:rPr>
-        <w:t>Scrum and XP from the trenches</w:t>
-      </w:r>
-      <w:r>
-        <w:t>. InfoQ.</w:t>
+        <w:t>through build, test, and deployment automation</w:t>
+      </w:r>
+      <w:r>
+        <w:t>. Addison­Wesley Professional.</w:t>
       </w:r>
     </w:p>
     <w:p>
@@ -11215,20 +11354,25 @@
         <w:pStyle w:val="References"/>
       </w:pPr>
       <w:r>
-        <w:t>[10]  Kniberg, H. 2011</w:t>
+        <w:t>[9] Kniberg, H. 2007</w:t>
       </w:r>
       <w:r>
         <w:t xml:space="preserve">. </w:t>
       </w:r>
+      <w:proofErr w:type="gramStart"/>
       <w:r>
         <w:rPr>
           <w:i/>
           <w:iCs/>
         </w:rPr>
-        <w:t>Lean from the Trenches</w:t>
-      </w:r>
-      <w:r>
-        <w:t>. The Pragmatic Bookshelf.</w:t>
+        <w:t>Scrum and XP from the trenches</w:t>
+      </w:r>
+      <w:r>
+        <w:t>.</w:t>
+      </w:r>
+      <w:proofErr w:type="gramEnd"/>
+      <w:r>
+        <w:t xml:space="preserve"> InfoQ.</w:t>
       </w:r>
     </w:p>
     <w:p>
@@ -11236,17 +11380,73 @@
         <w:pStyle w:val="References"/>
       </w:pPr>
       <w:r>
-        <w:t>[11]  Meszaros, G. 2007</w:t>
+        <w:t>[10</w:t>
+      </w:r>
+      <w:proofErr w:type="gramStart"/>
+      <w:r>
+        <w:t>]  Kniberg</w:t>
+      </w:r>
+      <w:proofErr w:type="gramEnd"/>
+      <w:r>
+        <w:t>, H. 2011</w:t>
       </w:r>
       <w:r>
         <w:t xml:space="preserve">. </w:t>
       </w:r>
+      <w:proofErr w:type="gramStart"/>
       <w:r>
         <w:rPr>
           <w:i/>
           <w:iCs/>
         </w:rPr>
-        <w:t>xUnit Test Patterns: Refactoring Test Code</w:t>
+        <w:t>Lean from the Trenches</w:t>
+      </w:r>
+      <w:r>
+        <w:t>.</w:t>
+      </w:r>
+      <w:proofErr w:type="gramEnd"/>
+      <w:r>
+        <w:t xml:space="preserve"> </w:t>
+      </w:r>
+      <w:proofErr w:type="gramStart"/>
+      <w:r>
+        <w:t>The Pragmatic Bookshelf.</w:t>
+      </w:r>
+      <w:proofErr w:type="gramEnd"/>
+    </w:p>
+    <w:p>
+      <w:pPr>
+        <w:pStyle w:val="References"/>
+      </w:pPr>
+      <w:r>
+        <w:t>[11</w:t>
+      </w:r>
+      <w:proofErr w:type="gramStart"/>
+      <w:r>
+        <w:t>]  Meszaros</w:t>
+      </w:r>
+      <w:proofErr w:type="gramEnd"/>
+      <w:r>
+        <w:t>, G. 2007</w:t>
+      </w:r>
+      <w:r>
+        <w:t xml:space="preserve">. </w:t>
+      </w:r>
+      <w:proofErr w:type="gramStart"/>
+      <w:r>
+        <w:rPr>
+          <w:i/>
+          <w:iCs/>
+        </w:rPr>
+        <w:t>xUnit</w:t>
+      </w:r>
+      <w:proofErr w:type="gramEnd"/>
+      <w:r>
+        <w:rPr>
+          <w:i/>
+          <w:iCs/>
+        </w:rPr>
+        <w:t xml:space="preserve"> Test Patterns: Refactoring Test Code</w:t>
       </w:r>
       <w:r>
         <w:t>. Addison­Wesley  @@ -11258,10 +11458,18 @@
         <w:pStyle w:val="References"/>
       </w:pPr>
       <w:r>
-        <w:t>[12]  Robolectr</w:t>
-      </w:r>
-      <w:r>
-        <w:t>ic.org. http://robolectric.org/.</w:t>
+        <w:t>[12</w:t>
+      </w:r>
+      <w:proofErr w:type="gramStart"/>
+      <w:r>
+        <w:t>]  Robolectr</w:t>
+      </w:r>
+      <w:r>
+        <w:t>ic.org</w:t>
+      </w:r>
+      <w:proofErr w:type="gramEnd"/>
+      <w:r>
+        <w:t>. http://robolectric.org/.</w:t>
       </w:r>
     </w:p>
     <w:p>
@@ -11269,10 +11477,18 @@
         <w:pStyle w:val="References"/>
       </w:pPr>
       <w:r>
-        <w:t>[13]  Testflightapp</w:t>
-      </w:r>
-      <w:r>
-        <w:t>.com. http://testflightapp.com/.</w:t>
+        <w:t>[13</w:t>
+      </w:r>
+      <w:proofErr w:type="gramStart"/>
+      <w:r>
+        <w:t>]  Testflightapp</w:t>
+      </w:r>
+      <w:r>
+        <w:t>.com</w:t>
+      </w:r>
+      <w:proofErr w:type="gramEnd"/>
+      <w:r>
+        <w:t>. http://testflightapp.com/.</w:t>
       </w:r>
     </w:p>
     <w:p>
@@ -11280,10 +11496,18 @@
         <w:pStyle w:val="References"/>
       </w:pPr>
       <w:r>
-        <w:t>[14]  Virtualbox.o</w:t>
-      </w:r>
-      <w:r>
-        <w:t>rg. https://www.virtualbox.org/.</w:t>
+        <w:t>[14</w:t>
+      </w:r>
+      <w:proofErr w:type="gramStart"/>
+      <w:r>
+        <w:t>]  Virtualbox.o</w:t>
+      </w:r>
+      <w:r>
+        <w:t>rg</w:t>
+      </w:r>
+      <w:proofErr w:type="gramEnd"/>
+      <w:r>
+        <w:t>. https://www.virtualbox.org/.</w:t>
       </w:r>
     </w:p>
     <w:p>
@@ -11501,7 +11725,31 @@
       </w:r>
     </w:p>
   </w:comment>
-  <w:comment w:id="3" w:author="Hiroyuki Ito (The Hiro)" w:date="2014-04-29T17:55:00Z" w:initials="TheHiro">
+  <w:comment w:id="3" w:author="伊藤 宏幸" w:date="2014-05-04T09:22:00Z" w:initials="伊藤">
+    <w:p>
+      <w:pPr>
+        <w:pStyle w:val="ae"/>
+        <w:rPr>
+          <w:rFonts w:hint="eastAsia"/>
+          <w:lang w:eastAsia="ja-JP"/>
+        </w:rPr>
+      </w:pPr>
+      <w:r>
+        <w:rPr>
+          <w:rStyle w:val="ad"/>
+        </w:rPr>
+        <w:annotationRef/>
+      </w:r>
+      <w:r>
+        <w:rPr>
+          <w:rFonts w:hint="eastAsia"/>
+          <w:lang w:eastAsia="ja-JP"/>
+        </w:rPr>
+        <w:t>課題設定を明確にしよう。</w:t>
+      </w:r>
+    </w:p>
+  </w:comment>
+  <w:comment w:id="4" w:author="Hiroyuki Ito (The Hiro)" w:date="2014-04-29T17:55:00Z" w:initials="TheHiro">
     <w:p>
       <w:pPr>
         <w:pStyle w:val="ae"/>
@@ -11579,7 +11827,31 @@
       </w:r>
     </w:p>
   </w:comment>
-  <w:comment w:id="4" w:author="Hiroyuki Ito (The Hiro)" w:date="2014-04-29T17:50:00Z" w:initials="TheHiro">
+  <w:comment w:id="5" w:author="伊藤 宏幸" w:date="2014-05-04T09:22:00Z" w:initials="伊藤">
+    <w:p>
+      <w:pPr>
+        <w:pStyle w:val="ae"/>
+        <w:rPr>
+          <w:rFonts w:hint="eastAsia"/>
+          <w:lang w:eastAsia="ja-JP"/>
+        </w:rPr>
+      </w:pPr>
+      <w:r>
+        <w:rPr>
+          <w:rStyle w:val="ad"/>
+        </w:rPr>
+        <w:annotationRef/>
+      </w:r>
+      <w:r>
+        <w:rPr>
+          <w:rFonts w:hint="eastAsia"/>
+          <w:lang w:eastAsia="ja-JP"/>
+        </w:rPr>
+        <w:t>序論に入れるには大きすぎる気がする。むしろ本論の気がするので、移動を考える。</w:t>
+      </w:r>
+    </w:p>
+  </w:comment>
+  <w:comment w:id="6" w:author="Hiroyuki Ito (The Hiro)" w:date="2014-04-29T17:50:00Z" w:initials="TheHiro">
     <w:p>
       <w:pPr>
         <w:pStyle w:val="ae"/>
@@ -11657,7 +11929,7 @@
       </w:r>
     </w:p>
   </w:comment>
-  <w:comment w:id="5" w:author="Hiroyuki Ito (The Hiro)" w:date="2014-04-29T17:56:00Z" w:initials="TheHiro">
+  <w:comment w:id="7" w:author="Hiroyuki Ito (The Hiro)" w:date="2014-04-29T17:56:00Z" w:initials="TheHiro">
     <w:p>
       <w:pPr>
         <w:pStyle w:val="ae"/>
@@ -11709,7 +11981,7 @@
       </w:r>
     </w:p>
   </w:comment>
-  <w:comment w:id="6" w:author="Hiroyuki Ito (The Hiro)" w:date="2014-04-29T17:56:00Z" w:initials="TheHiro">
+  <w:comment w:id="8" w:author="Hiroyuki Ito (The Hiro)" w:date="2014-04-29T17:56:00Z" w:initials="TheHiro">
     <w:p>
       <w:pPr>
         <w:pStyle w:val="ae"/>
@@ -11761,7 +12033,60 @@
       </w:r>
     </w:p>
   </w:comment>
-  <w:comment w:id="7" w:author="Hiroyuki Ito (The Hiro)" w:date="2014-04-29T17:56:00Z" w:initials="TheHiro">
+  <w:comment w:id="9" w:author="伊藤 宏幸" w:date="2014-05-04T09:21:00Z" w:initials="伊藤">
+    <w:p>
+      <w:pPr>
+        <w:pStyle w:val="ae"/>
+        <w:rPr>
+          <w:rFonts w:hint="eastAsia"/>
+          <w:lang w:eastAsia="ja-JP"/>
+        </w:rPr>
+      </w:pPr>
+      <w:r>
+        <w:rPr>
+          <w:rStyle w:val="ad"/>
+        </w:rPr>
+        <w:annotationRef/>
+      </w:r>
+      <w:r>
+        <w:rPr>
+          <w:rFonts w:hint="eastAsia"/>
+          <w:lang w:eastAsia="ja-JP"/>
+        </w:rPr>
+        <w:t>おそらくここの</w:t>
+      </w:r>
+      <w:r>
+        <w:rPr>
+          <w:lang w:eastAsia="ja-JP"/>
+        </w:rPr>
+        <w:t xml:space="preserve">”approach” </w:t>
+      </w:r>
+      <w:r>
+        <w:rPr>
+          <w:rFonts w:hint="eastAsia"/>
+          <w:lang w:eastAsia="ja-JP"/>
+        </w:rPr>
+        <w:t>は、設定した課題を紐解くアプローチのことのはず。</w:t>
+      </w:r>
+    </w:p>
+    <w:p>
+      <w:pPr>
+        <w:pStyle w:val="ae"/>
+        <w:rPr>
+          <w:rFonts w:hint="eastAsia"/>
+          <w:lang w:eastAsia="ja-JP"/>
+        </w:rPr>
+      </w:pPr>
+      <w:r>
+        <w:rPr>
+          <w:rFonts w:hint="eastAsia"/>
+          <w:lang w:eastAsia="ja-JP"/>
+        </w:rPr>
+        <w:t>現場での実証を通じて〜となるだろう。</w:t>
+      </w:r>
+    </w:p>
+  </w:comment>
+  <w:comment w:id="10" w:author="Hiroyuki Ito (The Hiro)" w:date="2014-04-29T17:56:00Z" w:initials="TheHiro">
     <w:p>
       <w:pPr>
         <w:pStyle w:val="ae"/>
@@ -11829,7 +12154,7 @@
       </w:r>
     </w:p>
   </w:comment>
-  <w:comment w:id="8" w:author="伊藤 宏幸" w:date="2014-05-02T21:48:00Z" w:initials="伊藤">
+  <w:comment w:id="11" w:author="伊藤 宏幸" w:date="2014-05-02T21:48:00Z" w:initials="伊藤">
     <w:p>
       <w:pPr>
         <w:pStyle w:val="ae"/>
@@ -11852,7 +12177,7 @@
       </w:r>
     </w:p>
   </w:comment>
-  <w:comment w:id="9" w:author="伊藤 宏幸" w:date="2014-05-02T22:38:00Z" w:initials="伊藤">
+  <w:comment w:id="12" w:author="伊藤 宏幸" w:date="2014-05-02T22:38:00Z" w:initials="伊藤">
     <w:p>
       <w:pPr>
         <w:pStyle w:val="ae"/>
@@ -11878,7 +12203,7 @@
       </w:r>
     </w:p>
   </w:comment>
-  <w:comment w:id="11" w:author="Hiroyuki Ito (The Hiro)" w:date="2014-05-02T21:08:00Z" w:initials="TheHiro">
+  <w:comment w:id="13" w:author="Hiroyuki Ito (The Hiro)" w:date="2014-05-02T21:08:00Z" w:initials="TheHiro">
     <w:p>
       <w:pPr>
         <w:pStyle w:val="ae"/>
@@ -11956,7 +12281,7 @@
       </w:r>
     </w:p>
   </w:comment>
-  <w:comment w:id="12" w:author="伊藤 宏幸" w:date="2014-05-02T21:26:00Z" w:initials="伊藤">
+  <w:comment w:id="14" w:author="伊藤 宏幸" w:date="2014-05-02T21:26:00Z" w:initials="伊藤">
     <w:p>
       <w:pPr>
         <w:pStyle w:val="ae"/>
@@ -11992,7 +12317,31 @@
       </w:r>
     </w:p>
   </w:comment>
-  <w:comment w:id="13" w:author="伊藤 宏幸" w:date="2014-05-01T20:58:00Z" w:initials="伊藤">
+  <w:comment w:id="15" w:author="伊藤 宏幸" w:date="2014-05-04T09:24:00Z" w:initials="伊藤">
+    <w:p>
+      <w:pPr>
+        <w:pStyle w:val="ae"/>
+        <w:rPr>
+          <w:rFonts w:hint="eastAsia"/>
+          <w:lang w:eastAsia="ja-JP"/>
+        </w:rPr>
+      </w:pPr>
+      <w:r>
+        <w:rPr>
+          <w:rStyle w:val="ad"/>
+        </w:rPr>
+        <w:annotationRef/>
+      </w:r>
+      <w:r>
+        <w:rPr>
+          <w:rFonts w:hint="eastAsia"/>
+          <w:lang w:eastAsia="ja-JP"/>
+        </w:rPr>
+        <w:t>論議展開して終了。技術以外の面も仕組みとして取り込み続けることに将来があり得る、といったところか。</w:t>
+      </w:r>
+    </w:p>
+  </w:comment>
+  <w:comment w:id="16" w:author="伊藤 宏幸" w:date="2014-05-01T20:58:00Z" w:initials="伊藤">
     <w:p>
       <w:pPr>
         <w:pStyle w:val="ae"/>
@@ -12052,7 +12401,6 @@
         <w:docPartUnique/>
       </w:docPartObj>
     </w:sdtPr>
-    <w:sdtEndPr/>
     <w:sdtContent>
       <w:p>
         <w:pPr>
@@ -12112,7 +12460,7 @@
             <w:sz w:val="16"/>
             <w:szCs w:val="16"/>
           </w:rPr>
-          <w:t>7</w:t>
+          <w:t>8</w:t>
         </w:r>
         <w:r>
           <w:rPr>
@@ -17121,7 +17469,7 @@
 </file>
 
 <file path=customXml/itemProps1.xml><?xml version="1.0" encoding="utf-8"?>
-<ds:datastoreItem xmlns:ds="http://schemas.openxmlformats.org/officeDocument/2006/customXml" ds:itemID="{DC2AD2AE-F639-B348-86DF-C1844FE335B2}">
+<ds:datastoreItem xmlns:ds="http://schemas.openxmlformats.org/officeDocument/2006/customXml" ds:itemID="{E0AC9493-F935-0847-ABE6-A5E97B3529D1}">
   <ds:schemaRefs>
     <ds:schemaRef ds:uri="http://schemas.openxmlformats.org/officeDocument/2006/bibliography"/>
   </ds:schemaRefs>

</xml_diff>

<commit_message>
Finished revising Problems part. Divided into Problems and Possibilities/future
</commit_message>
<xml_diff>
--- a/TechnologyDrivenDevelopment.docx
+++ b/TechnologyDrivenDevelopment.docx
@@ -6,6 +6,7 @@
       <w:pPr>
         <w:pStyle w:val="Paper-title"/>
       </w:pPr>
+      <w:commentRangeStart w:id="0"/>
       <w:r>
         <w:rPr>
           <w:bCs/>
@@ -40,6 +41,16 @@
         </w:rPr>
         <w:t>Using Automation and Techniques to Grow an Agile Culture</w:t>
       </w:r>
+      <w:commentRangeEnd w:id="0"/>
+      <w:r>
+        <w:rPr>
+          <w:rStyle w:val="ad"/>
+          <w:rFonts w:ascii="Times New Roman" w:hAnsi="Times New Roman"/>
+        </w:rPr>
+        <w:commentReference w:id="0"/>
+      </w:r>
+      <w:bookmarkStart w:id="1" w:name="_GoBack"/>
+      <w:bookmarkEnd w:id="1"/>
     </w:p>
     <w:p>
       <w:pPr>
@@ -196,7 +207,7 @@
         </w:rPr>
         <w:t xml:space="preserve">team members and </w:t>
       </w:r>
-      <w:commentRangeStart w:id="0"/>
+      <w:commentRangeStart w:id="2"/>
       <w:r>
         <w:rPr>
           <w:szCs w:val="16"/>
@@ -204,13 +215,13 @@
         </w:rPr>
         <w:t>stakeholders</w:t>
       </w:r>
-      <w:commentRangeEnd w:id="0"/>
+      <w:commentRangeEnd w:id="2"/>
       <w:r>
         <w:rPr>
           <w:rStyle w:val="ad"/>
           <w:rFonts w:ascii="Times New Roman" w:hAnsi="Times New Roman"/>
         </w:rPr>
-        <w:commentReference w:id="0"/>
+        <w:commentReference w:id="2"/>
       </w:r>
       <w:r>
         <w:rPr>
@@ -342,7 +353,7 @@
         </w:rPr>
         <w:t xml:space="preserve"> </w:t>
       </w:r>
-      <w:commentRangeStart w:id="1"/>
+      <w:commentRangeStart w:id="3"/>
       <w:r>
         <w:rPr>
           <w:szCs w:val="16"/>
@@ -383,13 +394,13 @@
         </w:rPr>
         <w:t xml:space="preserve"> in our team.</w:t>
       </w:r>
-      <w:commentRangeEnd w:id="1"/>
+      <w:commentRangeEnd w:id="3"/>
       <w:r>
         <w:rPr>
           <w:rStyle w:val="ad"/>
           <w:rFonts w:ascii="Times New Roman" w:hAnsi="Times New Roman"/>
         </w:rPr>
-        <w:commentReference w:id="1"/>
+        <w:commentReference w:id="3"/>
       </w:r>
     </w:p>
     <w:p>
@@ -441,15 +452,15 @@
           <w:szCs w:val="20"/>
         </w:rPr>
       </w:pPr>
-      <w:commentRangeStart w:id="2"/>
-      <w:commentRangeStart w:id="3"/>
+      <w:commentRangeStart w:id="4"/>
+      <w:commentRangeStart w:id="5"/>
       <w:r>
         <w:rPr>
           <w:szCs w:val="20"/>
         </w:rPr>
         <w:t>Introduction</w:t>
       </w:r>
-      <w:commentRangeEnd w:id="2"/>
+      <w:commentRangeEnd w:id="4"/>
       <w:r>
         <w:rPr>
           <w:rStyle w:val="ad"/>
@@ -458,9 +469,9 @@
           <w:caps w:val="0"/>
           <w:lang w:eastAsia="en-US"/>
         </w:rPr>
-        <w:commentReference w:id="2"/>
-      </w:r>
-      <w:commentRangeEnd w:id="3"/>
+        <w:commentReference w:id="4"/>
+      </w:r>
+      <w:commentRangeEnd w:id="5"/>
       <w:r>
         <w:rPr>
           <w:rStyle w:val="ad"/>
@@ -469,7 +480,7 @@
           <w:caps w:val="0"/>
           <w:lang w:eastAsia="en-US"/>
         </w:rPr>
-        <w:commentReference w:id="3"/>
+        <w:commentReference w:id="5"/>
       </w:r>
     </w:p>
     <w:p>
@@ -708,7 +719,7 @@
       <w:r>
         <w:t xml:space="preserve"> one new project as </w:t>
       </w:r>
-      <w:commentRangeStart w:id="4"/>
+      <w:commentRangeStart w:id="6"/>
       <w:r>
         <w:rPr>
           <w:highlight w:val="yellow"/>
@@ -812,14 +823,14 @@
         </w:rPr>
         <w:t xml:space="preserve"> through working with them).</w:t>
       </w:r>
-      <w:commentRangeEnd w:id="4"/>
+      <w:commentRangeEnd w:id="6"/>
       <w:r>
         <w:rPr>
           <w:rStyle w:val="ad"/>
           <w:rFonts w:ascii="Times New Roman" w:hAnsi="Times New Roman"/>
           <w:lang w:eastAsia="en-US"/>
         </w:rPr>
-        <w:commentReference w:id="4"/>
+        <w:commentReference w:id="6"/>
       </w:r>
       <w:r>
         <w:rPr>
@@ -903,16 +914,8 @@
         <w:rPr>
           <w:lang w:eastAsia="ja-JP"/>
         </w:rPr>
-        <w:t xml:space="preserve"> a new </w:t>
-      </w:r>
-      <w:proofErr w:type="gramStart"/>
-      <w:r>
-        <w:rPr>
-          <w:lang w:eastAsia="ja-JP"/>
-        </w:rPr>
-        <w:t>model</w:t>
-      </w:r>
-      <w:proofErr w:type="gramEnd"/>
+        <w:t xml:space="preserve"> a new model</w:t>
+      </w:r>
       <w:r>
         <w:rPr>
           <w:lang w:eastAsia="ja-JP"/>
@@ -1058,7 +1061,7 @@
           <w:lang w:eastAsia="ja-JP"/>
         </w:rPr>
       </w:pPr>
-      <w:commentRangeStart w:id="5"/>
+      <w:commentRangeStart w:id="7"/>
       <w:r>
         <w:rPr>
           <w:szCs w:val="20"/>
@@ -1073,7 +1076,7 @@
         </w:rPr>
         <w:t xml:space="preserve"> and challenges</w:t>
       </w:r>
-      <w:commentRangeEnd w:id="5"/>
+      <w:commentRangeEnd w:id="7"/>
       <w:r>
         <w:rPr>
           <w:rStyle w:val="ad"/>
@@ -1082,7 +1085,7 @@
           <w:iCs w:val="0"/>
           <w:lang w:eastAsia="en-US"/>
         </w:rPr>
-        <w:commentReference w:id="5"/>
+        <w:commentReference w:id="7"/>
       </w:r>
     </w:p>
     <w:p>
@@ -1250,7 +1253,7 @@
           <w:lang w:eastAsia="ja-JP"/>
         </w:rPr>
       </w:pPr>
-      <w:commentRangeStart w:id="6"/>
+      <w:commentRangeStart w:id="8"/>
       <w:r>
         <w:rPr>
           <w:lang w:eastAsia="ja-JP"/>
@@ -1284,14 +1287,14 @@
         </w:rPr>
         <w:t>then</w:t>
       </w:r>
-      <w:commentRangeEnd w:id="6"/>
+      <w:commentRangeEnd w:id="8"/>
       <w:r>
         <w:rPr>
           <w:rStyle w:val="ad"/>
           <w:rFonts w:ascii="Times New Roman" w:hAnsi="Times New Roman"/>
           <w:lang w:eastAsia="en-US"/>
         </w:rPr>
-        <w:commentReference w:id="6"/>
+        <w:commentReference w:id="8"/>
       </w:r>
       <w:r>
         <w:rPr>
@@ -1736,21 +1739,7 @@
         <w:rPr>
           <w:lang w:eastAsia="ja-JP"/>
         </w:rPr>
-        <w:t xml:space="preserve">usiness analyst just </w:t>
-      </w:r>
-      <w:proofErr w:type="gramStart"/>
-      <w:r>
-        <w:rPr>
-          <w:lang w:eastAsia="ja-JP"/>
-        </w:rPr>
-        <w:t>said</w:t>
-      </w:r>
-      <w:proofErr w:type="gramEnd"/>
-      <w:r>
-        <w:rPr>
-          <w:lang w:eastAsia="ja-JP"/>
-        </w:rPr>
-        <w:t xml:space="preserve"> “implement all thing</w:t>
+        <w:t>usiness analyst just said “implement all thing</w:t>
       </w:r>
       <w:r>
         <w:rPr>
@@ -1824,7 +1813,7 @@
           <w:lang w:eastAsia="ja-JP"/>
         </w:rPr>
       </w:pPr>
-      <w:commentRangeStart w:id="7"/>
+      <w:commentRangeStart w:id="9"/>
       <w:r>
         <w:rPr>
           <w:highlight w:val="yellow"/>
@@ -1985,14 +1974,14 @@
         </w:rPr>
         <w:t>.</w:t>
       </w:r>
-      <w:commentRangeEnd w:id="7"/>
+      <w:commentRangeEnd w:id="9"/>
       <w:r>
         <w:rPr>
           <w:rStyle w:val="ad"/>
           <w:rFonts w:ascii="Times New Roman" w:hAnsi="Times New Roman"/>
           <w:lang w:eastAsia="en-US"/>
         </w:rPr>
-        <w:commentReference w:id="7"/>
+        <w:commentReference w:id="9"/>
       </w:r>
     </w:p>
     <w:p>
@@ -2238,19 +2227,109 @@
         <w:t>The team wa</w:t>
       </w:r>
       <w:r>
-        <w:t>s distributed to two locations.</w:t>
-      </w:r>
-      <w:r>
-        <w:rPr>
-          <w:lang w:eastAsia="ja-JP"/>
-        </w:rPr>
-        <w:t xml:space="preserve"> One location (where I were) built Android application. Another location built iPhone application. </w:t>
-      </w:r>
-      <w:r>
-        <w:rPr>
-          <w:lang w:eastAsia="ja-JP"/>
-        </w:rPr>
-        <w:t>The distributed team a</w:t>
+        <w:t xml:space="preserve">s </w:t>
+      </w:r>
+      <w:r>
+        <w:t>divided</w:t>
+      </w:r>
+      <w:r>
+        <w:t xml:space="preserve"> </w:t>
+      </w:r>
+      <w:r>
+        <w:t>in</w:t>
+      </w:r>
+      <w:r>
+        <w:t>to two locations.</w:t>
+      </w:r>
+      <w:r>
+        <w:rPr>
+          <w:lang w:eastAsia="ja-JP"/>
+        </w:rPr>
+        <w:t xml:space="preserve"> One location (where I were) built Android application. Another loc</w:t>
+      </w:r>
+      <w:r>
+        <w:rPr>
+          <w:lang w:eastAsia="ja-JP"/>
+        </w:rPr>
+        <w:t>ation built iPhone application.</w:t>
+      </w:r>
+      <w:r>
+        <w:rPr>
+          <w:lang w:eastAsia="ja-JP"/>
+        </w:rPr>
+        <w:t xml:space="preserve"> </w:t>
+      </w:r>
+      <w:r>
+        <w:rPr>
+          <w:lang w:eastAsia="ja-JP"/>
+        </w:rPr>
+        <w:t>The members who belong to t</w:t>
+      </w:r>
+      <w:r>
+        <w:rPr>
+          <w:lang w:eastAsia="ja-JP"/>
+        </w:rPr>
+        <w:t xml:space="preserve">he latter location </w:t>
+      </w:r>
+      <w:r>
+        <w:rPr>
+          <w:lang w:eastAsia="ja-JP"/>
+        </w:rPr>
+        <w:t>tended to be proud and high-pressure</w:t>
+      </w:r>
+      <w:r>
+        <w:rPr>
+          <w:lang w:eastAsia="ja-JP"/>
+        </w:rPr>
+        <w:t xml:space="preserve"> because</w:t>
+      </w:r>
+      <w:r>
+        <w:rPr>
+          <w:lang w:eastAsia="ja-JP"/>
+        </w:rPr>
+        <w:t xml:space="preserve"> t</w:t>
+      </w:r>
+      <w:r>
+        <w:rPr>
+          <w:lang w:eastAsia="ja-JP"/>
+        </w:rPr>
+        <w:t xml:space="preserve">he latter </w:t>
+      </w:r>
+      <w:r>
+        <w:rPr>
+          <w:lang w:eastAsia="ja-JP"/>
+        </w:rPr>
+        <w:t>one</w:t>
+      </w:r>
+      <w:r>
+        <w:rPr>
+          <w:lang w:eastAsia="ja-JP"/>
+        </w:rPr>
+        <w:t xml:space="preserve"> is the origin of the organization</w:t>
+      </w:r>
+      <w:r>
+        <w:rPr>
+          <w:lang w:eastAsia="ja-JP"/>
+        </w:rPr>
+        <w:t>.</w:t>
+      </w:r>
+      <w:r>
+        <w:rPr>
+          <w:lang w:eastAsia="ja-JP"/>
+        </w:rPr>
+        <w:t xml:space="preserve"> </w:t>
+      </w:r>
+      <w:r>
+        <w:rPr>
+          <w:lang w:eastAsia="ja-JP"/>
+        </w:rPr>
+        <w:t xml:space="preserve">The iPhone team members </w:t>
+      </w:r>
+      <w:r>
+        <w:rPr>
+          <w:lang w:eastAsia="ja-JP"/>
+        </w:rPr>
+        <w:t>a</w:t>
       </w:r>
       <w:r>
         <w:rPr>
@@ -2281,12 +2360,6 @@
           <w:lang w:eastAsia="ja-JP"/>
         </w:rPr>
         <w:t xml:space="preserve"> without any material proof</w:t>
-      </w:r>
-      <w:r>
-        <w:rPr>
-          <w:lang w:eastAsia="ja-JP"/>
-        </w:rPr>
-        <w:t xml:space="preserve"> by tradition</w:t>
       </w:r>
       <w:r>
         <w:rPr>
@@ -2364,8 +2437,8 @@
           <w:szCs w:val="20"/>
         </w:rPr>
       </w:pPr>
-      <w:commentRangeStart w:id="8"/>
-      <w:commentRangeStart w:id="9"/>
+      <w:commentRangeStart w:id="10"/>
+      <w:commentRangeStart w:id="11"/>
       <w:r>
         <w:rPr>
           <w:szCs w:val="20"/>
@@ -2373,7 +2446,7 @@
         </w:rPr>
         <w:t>The approach</w:t>
       </w:r>
-      <w:commentRangeEnd w:id="8"/>
+      <w:commentRangeEnd w:id="10"/>
       <w:r>
         <w:rPr>
           <w:rStyle w:val="ad"/>
@@ -2382,9 +2455,9 @@
           <w:iCs w:val="0"/>
           <w:lang w:eastAsia="en-US"/>
         </w:rPr>
-        <w:commentReference w:id="8"/>
-      </w:r>
-      <w:commentRangeEnd w:id="9"/>
+        <w:commentReference w:id="10"/>
+      </w:r>
+      <w:commentRangeEnd w:id="11"/>
       <w:r>
         <w:rPr>
           <w:rStyle w:val="ad"/>
@@ -2393,7 +2466,7 @@
           <w:iCs w:val="0"/>
           <w:lang w:eastAsia="en-US"/>
         </w:rPr>
-        <w:commentReference w:id="9"/>
+        <w:commentReference w:id="11"/>
       </w:r>
     </w:p>
     <w:p>
@@ -4586,7 +4659,7 @@
           <w:lang w:eastAsia="ja-JP"/>
         </w:rPr>
       </w:pPr>
-      <w:commentRangeStart w:id="10"/>
+      <w:commentRangeStart w:id="12"/>
       <w:r>
         <w:rPr>
           <w:rFonts w:hint="eastAsia"/>
@@ -4817,14 +4890,14 @@
         </w:rPr>
         <w:t xml:space="preserve"> It was really dire straits.</w:t>
       </w:r>
-      <w:commentRangeEnd w:id="10"/>
+      <w:commentRangeEnd w:id="12"/>
       <w:r>
         <w:rPr>
           <w:rStyle w:val="ad"/>
           <w:rFonts w:ascii="Times New Roman" w:hAnsi="Times New Roman"/>
           <w:lang w:eastAsia="en-US"/>
         </w:rPr>
-        <w:commentReference w:id="10"/>
+        <w:commentReference w:id="12"/>
       </w:r>
     </w:p>
     <w:p>
@@ -8920,15 +8993,16 @@
           <w:sz w:val="16"/>
           <w:szCs w:val="16"/>
         </w:rPr>
-        <w:t xml:space="preserve">Fig. 3. </w:t>
-      </w:r>
-      <w:proofErr w:type="gramStart"/>
-      <w:r>
-        <w:rPr>
+        <w:t xml:space="preserve">Fig. 3. Example of BDD test </w:t>
+      </w:r>
+      <w:r>
+        <w:rPr>
+          <w:rFonts w:hint="eastAsia"/>
           <w:sz w:val="16"/>
           <w:szCs w:val="16"/>
-        </w:rPr>
-        <w:t xml:space="preserve">Example of BDD test </w:t>
+          <w:lang w:eastAsia="ja-JP"/>
+        </w:rPr>
+        <w:t>scenario by the Calabash-Android.</w:t>
       </w:r>
       <w:r>
         <w:rPr>
@@ -8937,9 +9011,8 @@
           <w:szCs w:val="16"/>
           <w:lang w:eastAsia="ja-JP"/>
         </w:rPr>
-        <w:t>scenario by the Calabash-Android.</w:t>
-      </w:r>
-      <w:proofErr w:type="gramEnd"/>
+        <w:t xml:space="preserve"> We used it as a common language among team members and an executable </w:t>
+      </w:r>
       <w:r>
         <w:rPr>
           <w:rFonts w:hint="eastAsia"/>
@@ -8947,7 +9020,7 @@
           <w:szCs w:val="16"/>
           <w:lang w:eastAsia="ja-JP"/>
         </w:rPr>
-        <w:t xml:space="preserve"> We used it as a common language among team members and an executable </w:t>
+        <w:t>specification</w:t>
       </w:r>
       <w:r>
         <w:rPr>
@@ -8956,15 +9029,6 @@
           <w:szCs w:val="16"/>
           <w:lang w:eastAsia="ja-JP"/>
         </w:rPr>
-        <w:t>specification</w:t>
-      </w:r>
-      <w:r>
-        <w:rPr>
-          <w:rFonts w:hint="eastAsia"/>
-          <w:sz w:val="16"/>
-          <w:szCs w:val="16"/>
-          <w:lang w:eastAsia="ja-JP"/>
-        </w:rPr>
         <w:t xml:space="preserve"> to detect bugs and degrade promptly.</w:t>
       </w:r>
     </w:p>
@@ -9686,18 +9750,12 @@
     <w:p>
       <w:pPr>
         <w:pStyle w:val="1"/>
-        <w:rPr>
-          <w:highlight w:val="yellow"/>
-        </w:rPr>
-      </w:pPr>
-      <w:commentRangeStart w:id="11"/>
-      <w:r>
-        <w:rPr>
-          <w:highlight w:val="yellow"/>
-        </w:rPr>
-        <w:t>Problems, Possibilities and Future</w:t>
-      </w:r>
-      <w:commentRangeEnd w:id="11"/>
+      </w:pPr>
+      <w:commentRangeStart w:id="13"/>
+      <w:r>
+        <w:t>Problems</w:t>
+      </w:r>
+      <w:commentRangeEnd w:id="13"/>
       <w:r>
         <w:rPr>
           <w:rStyle w:val="ad"/>
@@ -9706,7 +9764,7 @@
           <w:caps w:val="0"/>
           <w:lang w:eastAsia="en-US"/>
         </w:rPr>
-        <w:commentReference w:id="11"/>
+        <w:commentReference w:id="13"/>
       </w:r>
     </w:p>
     <w:p>
@@ -9714,63 +9772,63 @@
         <w:pStyle w:val="InitialBodyTextIndent"/>
         <w:ind w:firstLine="0"/>
         <w:rPr>
-          <w:highlight w:val="yellow"/>
-          <w:lang w:eastAsia="ja-JP"/>
-        </w:rPr>
-      </w:pPr>
-      <w:r>
-        <w:rPr>
-          <w:highlight w:val="yellow"/>
+          <w:rFonts w:ascii="Times New Roman" w:hAnsi="Times New Roman"/>
+          <w:lang w:eastAsia="ja-JP"/>
+        </w:rPr>
+      </w:pPr>
+      <w:r>
+        <w:rPr>
+          <w:rFonts w:ascii="Times New Roman" w:hAnsi="Times New Roman"/>
         </w:rPr>
         <w:t xml:space="preserve">Although </w:t>
       </w:r>
       <w:r>
         <w:rPr>
-          <w:highlight w:val="yellow"/>
+          <w:rFonts w:ascii="Times New Roman" w:hAnsi="Times New Roman"/>
         </w:rPr>
         <w:t xml:space="preserve">I gained a lot of useful lessons in the process of </w:t>
       </w:r>
       <w:r>
         <w:rPr>
-          <w:highlight w:val="yellow"/>
+          <w:rFonts w:ascii="Times New Roman" w:hAnsi="Times New Roman"/>
         </w:rPr>
         <w:t>adapting</w:t>
       </w:r>
       <w:r>
         <w:rPr>
-          <w:highlight w:val="yellow"/>
-        </w:rPr>
-        <w:t xml:space="preserve"> </w:t>
-      </w:r>
-      <w:r>
-        <w:rPr>
-          <w:highlight w:val="yellow"/>
+          <w:rFonts w:ascii="Times New Roman" w:hAnsi="Times New Roman"/>
+        </w:rPr>
+        <w:t xml:space="preserve"> </w:t>
+      </w:r>
+      <w:r>
+        <w:rPr>
+          <w:rFonts w:ascii="Times New Roman" w:hAnsi="Times New Roman"/>
         </w:rPr>
         <w:t>“Technology­Driven Development”</w:t>
       </w:r>
       <w:r>
         <w:rPr>
-          <w:highlight w:val="yellow"/>
+          <w:rFonts w:ascii="Times New Roman" w:hAnsi="Times New Roman"/>
         </w:rPr>
         <w:t>, I also faced</w:t>
       </w:r>
       <w:r>
         <w:rPr>
-          <w:highlight w:val="yellow"/>
-          <w:lang w:eastAsia="ja-JP"/>
-        </w:rPr>
-        <w:t xml:space="preserve"> </w:t>
-      </w:r>
-      <w:r>
-        <w:rPr>
-          <w:highlight w:val="yellow"/>
+          <w:rFonts w:ascii="Times New Roman" w:hAnsi="Times New Roman"/>
+          <w:lang w:eastAsia="ja-JP"/>
+        </w:rPr>
+        <w:t xml:space="preserve"> </w:t>
+      </w:r>
+      <w:r>
+        <w:rPr>
+          <w:rFonts w:ascii="Times New Roman" w:hAnsi="Times New Roman"/>
           <w:lang w:eastAsia="ja-JP"/>
         </w:rPr>
         <w:t>with some big problems</w:t>
       </w:r>
       <w:r>
         <w:rPr>
-          <w:highlight w:val="yellow"/>
+          <w:rFonts w:ascii="Times New Roman" w:hAnsi="Times New Roman"/>
           <w:lang w:eastAsia="ja-JP"/>
         </w:rPr>
         <w:t>.</w:t>
@@ -9781,408 +9839,1343 @@
         <w:pStyle w:val="InitialBodyTextIndent"/>
         <w:ind w:firstLine="284"/>
         <w:rPr>
-          <w:lang w:eastAsia="ja-JP"/>
-        </w:rPr>
-      </w:pPr>
-      <w:r>
-        <w:rPr>
-          <w:highlight w:val="yellow"/>
+          <w:rFonts w:ascii="Times New Roman" w:hAnsi="Times New Roman"/>
+          <w:lang w:eastAsia="ja-JP"/>
+        </w:rPr>
+      </w:pPr>
+      <w:r>
+        <w:rPr>
+          <w:rFonts w:ascii="Times New Roman" w:hAnsi="Times New Roman"/>
         </w:rPr>
         <w:t>The first problem is that</w:t>
       </w:r>
       <w:r>
         <w:rPr>
-          <w:highlight w:val="yellow"/>
+          <w:rFonts w:ascii="Times New Roman" w:hAnsi="Times New Roman"/>
         </w:rPr>
         <w:t xml:space="preserve"> I faced with</w:t>
       </w:r>
       <w:r>
         <w:rPr>
-          <w:highlight w:val="yellow"/>
-          <w:lang w:eastAsia="ja-JP"/>
-        </w:rPr>
-        <w:t xml:space="preserve"> </w:t>
-      </w:r>
-      <w:r>
-        <w:rPr>
-          <w:highlight w:val="yellow"/>
+          <w:rFonts w:ascii="Times New Roman" w:hAnsi="Times New Roman"/>
+          <w:lang w:eastAsia="ja-JP"/>
+        </w:rPr>
+        <w:t xml:space="preserve"> </w:t>
+      </w:r>
+      <w:r>
+        <w:rPr>
+          <w:rFonts w:ascii="Times New Roman" w:hAnsi="Times New Roman"/>
           <w:lang w:eastAsia="ja-JP"/>
         </w:rPr>
         <w:t>the organizati</w:t>
       </w:r>
       <w:r>
         <w:rPr>
-          <w:highlight w:val="yellow"/>
+          <w:rFonts w:ascii="Times New Roman" w:hAnsi="Times New Roman"/>
           <w:lang w:eastAsia="ja-JP"/>
         </w:rPr>
         <w:t>onal and/or cultural traditions which could not be solved by only technical excellence and working software.</w:t>
       </w:r>
       <w:r>
         <w:rPr>
-          <w:highlight w:val="yellow"/>
-          <w:lang w:eastAsia="ja-JP"/>
-        </w:rPr>
-        <w:t xml:space="preserve"> </w:t>
-      </w:r>
-      <w:r>
-        <w:rPr>
-          <w:highlight w:val="yellow"/>
+          <w:rFonts w:ascii="Times New Roman" w:hAnsi="Times New Roman"/>
+          <w:lang w:eastAsia="ja-JP"/>
+        </w:rPr>
+        <w:t xml:space="preserve"> </w:t>
+      </w:r>
+      <w:r>
+        <w:rPr>
+          <w:rFonts w:ascii="Times New Roman" w:hAnsi="Times New Roman"/>
           <w:lang w:eastAsia="ja-JP"/>
         </w:rPr>
         <w:t xml:space="preserve">For example, </w:t>
       </w:r>
       <w:r>
         <w:rPr>
-          <w:highlight w:val="yellow"/>
+          <w:rFonts w:ascii="Times New Roman" w:hAnsi="Times New Roman"/>
           <w:lang w:eastAsia="ja-JP"/>
         </w:rPr>
         <w:t>changing scope was</w:t>
       </w:r>
       <w:r>
         <w:rPr>
-          <w:rFonts w:hint="eastAsia"/>
-          <w:highlight w:val="yellow"/>
+          <w:rFonts w:ascii="Times New Roman" w:hAnsi="Times New Roman"/>
           <w:lang w:eastAsia="ja-JP"/>
         </w:rPr>
         <w:t xml:space="preserve"> very difficu</w:t>
       </w:r>
       <w:r>
         <w:rPr>
-          <w:rFonts w:hint="eastAsia"/>
-          <w:highlight w:val="yellow"/>
+          <w:rFonts w:ascii="Times New Roman" w:hAnsi="Times New Roman"/>
           <w:lang w:eastAsia="ja-JP"/>
         </w:rPr>
         <w:t>lt inherent in t</w:t>
       </w:r>
       <w:r>
         <w:rPr>
-          <w:rFonts w:hint="eastAsia"/>
-          <w:highlight w:val="yellow"/>
-          <w:lang w:eastAsia="ja-JP"/>
-        </w:rPr>
-        <w:t>he organizations of our members</w:t>
-      </w:r>
-      <w:r>
-        <w:rPr>
-          <w:highlight w:val="yellow"/>
+          <w:rFonts w:ascii="Times New Roman" w:hAnsi="Times New Roman"/>
+          <w:lang w:eastAsia="ja-JP"/>
+        </w:rPr>
+        <w:t>he organizations of our members.</w:t>
+      </w:r>
+      <w:r>
+        <w:rPr>
+          <w:rFonts w:ascii="Times New Roman" w:hAnsi="Times New Roman"/>
+          <w:lang w:eastAsia="ja-JP"/>
+        </w:rPr>
+        <w:t xml:space="preserve"> </w:t>
+      </w:r>
+      <w:r>
+        <w:rPr>
+          <w:rFonts w:ascii="Times New Roman" w:hAnsi="Times New Roman"/>
+        </w:rPr>
+        <w:t xml:space="preserve">In the middle of the project, </w:t>
+      </w:r>
+      <w:r>
+        <w:rPr>
+          <w:rFonts w:ascii="Times New Roman" w:hAnsi="Times New Roman"/>
+        </w:rPr>
+        <w:t xml:space="preserve">I </w:t>
+      </w:r>
+      <w:r>
+        <w:rPr>
+          <w:rFonts w:ascii="Times New Roman" w:hAnsi="Times New Roman"/>
+        </w:rPr>
+        <w:t xml:space="preserve">had </w:t>
+      </w:r>
+      <w:r>
+        <w:rPr>
+          <w:rFonts w:ascii="Times New Roman" w:hAnsi="Times New Roman"/>
+        </w:rPr>
+        <w:t xml:space="preserve">found that </w:t>
+      </w:r>
+      <w:r>
+        <w:rPr>
+          <w:rFonts w:ascii="Times New Roman" w:hAnsi="Times New Roman"/>
+        </w:rPr>
+        <w:t xml:space="preserve">the business analyst </w:t>
+      </w:r>
+      <w:r>
+        <w:rPr>
+          <w:rFonts w:ascii="Times New Roman" w:hAnsi="Times New Roman"/>
+        </w:rPr>
+        <w:t xml:space="preserve">had not </w:t>
+      </w:r>
+      <w:r>
+        <w:rPr>
+          <w:rFonts w:ascii="Times New Roman" w:hAnsi="Times New Roman"/>
+        </w:rPr>
+        <w:t>accept</w:t>
+      </w:r>
+      <w:r>
+        <w:rPr>
+          <w:rFonts w:ascii="Times New Roman" w:hAnsi="Times New Roman"/>
+        </w:rPr>
+        <w:t>ed</w:t>
+      </w:r>
+      <w:r>
+        <w:rPr>
+          <w:rFonts w:ascii="Times New Roman" w:hAnsi="Times New Roman"/>
+        </w:rPr>
+        <w:t xml:space="preserve"> any scope change.</w:t>
+      </w:r>
+      <w:r>
+        <w:rPr>
+          <w:rFonts w:ascii="Times New Roman" w:hAnsi="Times New Roman"/>
+          <w:lang w:eastAsia="ja-JP"/>
+        </w:rPr>
+        <w:t xml:space="preserve"> </w:t>
+      </w:r>
+      <w:r>
+        <w:rPr>
+          <w:rFonts w:ascii="Times New Roman" w:hAnsi="Times New Roman"/>
+        </w:rPr>
+        <w:t>On inquiry,</w:t>
+      </w:r>
+      <w:r>
+        <w:rPr>
+          <w:rFonts w:ascii="Times New Roman" w:hAnsi="Times New Roman"/>
+        </w:rPr>
+        <w:t xml:space="preserve"> I realized that</w:t>
+      </w:r>
+      <w:r>
+        <w:rPr>
+          <w:rFonts w:ascii="Times New Roman" w:hAnsi="Times New Roman"/>
+        </w:rPr>
+        <w:t xml:space="preserve"> the team members </w:t>
+      </w:r>
+      <w:r>
+        <w:rPr>
+          <w:rFonts w:ascii="Times New Roman" w:hAnsi="Times New Roman"/>
+        </w:rPr>
+        <w:t xml:space="preserve">except me </w:t>
+      </w:r>
+      <w:r>
+        <w:rPr>
+          <w:rFonts w:ascii="Times New Roman" w:hAnsi="Times New Roman"/>
+        </w:rPr>
+        <w:t xml:space="preserve">belonged </w:t>
+      </w:r>
+      <w:r>
+        <w:rPr>
+          <w:rFonts w:ascii="Times New Roman" w:hAnsi="Times New Roman"/>
+          <w:lang w:eastAsia="ja-JP"/>
+        </w:rPr>
+        <w:t>to both our company and customer’</w:t>
+      </w:r>
+      <w:r>
+        <w:rPr>
+          <w:rFonts w:ascii="Times New Roman" w:hAnsi="Times New Roman"/>
+          <w:lang w:eastAsia="ja-JP"/>
+        </w:rPr>
+        <w:t>s one</w:t>
+      </w:r>
+      <w:r>
+        <w:rPr>
+          <w:rFonts w:ascii="Times New Roman" w:hAnsi="Times New Roman"/>
           <w:lang w:eastAsia="ja-JP"/>
         </w:rPr>
         <w:t>.</w:t>
       </w:r>
       <w:r>
         <w:rPr>
-          <w:highlight w:val="yellow"/>
-          <w:lang w:eastAsia="ja-JP"/>
-        </w:rPr>
-        <w:t xml:space="preserve"> </w:t>
-      </w:r>
-      <w:r>
-        <w:rPr>
-          <w:highlight w:val="yellow"/>
-        </w:rPr>
-        <w:t xml:space="preserve">In the middle of the project, </w:t>
-      </w:r>
-      <w:r>
-        <w:rPr>
-          <w:highlight w:val="yellow"/>
+          <w:rFonts w:ascii="Times New Roman" w:hAnsi="Times New Roman"/>
+          <w:lang w:eastAsia="ja-JP"/>
+        </w:rPr>
+        <w:t xml:space="preserve"> In customer’s company, </w:t>
+      </w:r>
+      <w:r>
+        <w:rPr>
+          <w:rFonts w:ascii="Times New Roman" w:hAnsi="Times New Roman"/>
+          <w:lang w:eastAsia="ja-JP"/>
+        </w:rPr>
+        <w:t>they must have to</w:t>
+      </w:r>
+      <w:r>
+        <w:rPr>
+          <w:rFonts w:ascii="Times New Roman" w:hAnsi="Times New Roman"/>
+          <w:lang w:eastAsia="ja-JP"/>
+        </w:rPr>
+        <w:t xml:space="preserve"> achieve all they</w:t>
+      </w:r>
+      <w:r>
+        <w:rPr>
+          <w:rFonts w:ascii="Times New Roman" w:hAnsi="Times New Roman"/>
+          <w:lang w:eastAsia="ja-JP"/>
+        </w:rPr>
+        <w:t xml:space="preserve"> planned at the start of the project.</w:t>
+      </w:r>
+      <w:r>
+        <w:rPr>
+          <w:rFonts w:ascii="Times New Roman" w:hAnsi="Times New Roman"/>
+          <w:lang w:eastAsia="ja-JP"/>
+        </w:rPr>
+        <w:t xml:space="preserve"> </w:t>
+      </w:r>
+      <w:r>
+        <w:rPr>
+          <w:rFonts w:ascii="Times New Roman" w:hAnsi="Times New Roman"/>
+          <w:lang w:eastAsia="ja-JP"/>
+        </w:rPr>
+        <w:t>As I mentioned earlier, t</w:t>
+      </w:r>
+      <w:r>
+        <w:rPr>
+          <w:rFonts w:ascii="Times New Roman" w:hAnsi="Times New Roman"/>
+          <w:lang w:eastAsia="ja-JP"/>
+        </w:rPr>
+        <w:t>he team members and stakeholders</w:t>
+      </w:r>
+      <w:r>
+        <w:rPr>
+          <w:rFonts w:ascii="Times New Roman" w:hAnsi="Times New Roman"/>
+          <w:lang w:eastAsia="ja-JP"/>
+        </w:rPr>
+        <w:t xml:space="preserve"> adopted agile because they could not define all specifications up-</w:t>
+      </w:r>
+      <w:r>
+        <w:rPr>
+          <w:rFonts w:ascii="Times New Roman" w:hAnsi="Times New Roman"/>
+          <w:lang w:eastAsia="ja-JP"/>
+        </w:rPr>
+        <w:t>front</w:t>
+      </w:r>
+      <w:r>
+        <w:rPr>
+          <w:rFonts w:ascii="Times New Roman" w:hAnsi="Times New Roman"/>
+          <w:lang w:eastAsia="ja-JP"/>
+        </w:rPr>
+        <w:t xml:space="preserve"> “in our company”</w:t>
+      </w:r>
+      <w:r>
+        <w:rPr>
+          <w:rFonts w:ascii="Times New Roman" w:hAnsi="Times New Roman"/>
+          <w:lang w:eastAsia="ja-JP"/>
+        </w:rPr>
+        <w:t>.</w:t>
+      </w:r>
+      <w:r>
+        <w:rPr>
+          <w:rFonts w:ascii="Times New Roman" w:hAnsi="Times New Roman"/>
+          <w:lang w:eastAsia="ja-JP"/>
+        </w:rPr>
+        <w:t xml:space="preserve"> However it was not true </w:t>
+      </w:r>
+      <w:r>
+        <w:rPr>
+          <w:rFonts w:ascii="Times New Roman" w:hAnsi="Times New Roman"/>
+          <w:lang w:eastAsia="ja-JP"/>
+        </w:rPr>
+        <w:t>“</w:t>
+      </w:r>
+      <w:r>
+        <w:rPr>
+          <w:rFonts w:ascii="Times New Roman" w:hAnsi="Times New Roman"/>
+          <w:lang w:eastAsia="ja-JP"/>
+        </w:rPr>
+        <w:t>in the customer’s company</w:t>
+      </w:r>
+      <w:r>
+        <w:rPr>
+          <w:rFonts w:ascii="Times New Roman" w:hAnsi="Times New Roman"/>
+          <w:lang w:eastAsia="ja-JP"/>
+        </w:rPr>
+        <w:t>”</w:t>
+      </w:r>
+      <w:r>
+        <w:rPr>
+          <w:rFonts w:ascii="Times New Roman" w:hAnsi="Times New Roman"/>
+          <w:lang w:eastAsia="ja-JP"/>
+        </w:rPr>
+        <w:t>.</w:t>
+      </w:r>
+      <w:r>
+        <w:rPr>
+          <w:rFonts w:ascii="Times New Roman" w:hAnsi="Times New Roman"/>
+          <w:lang w:eastAsia="ja-JP"/>
+        </w:rPr>
+        <w:t xml:space="preserve"> It was </w:t>
+      </w:r>
+      <w:r>
+        <w:rPr>
+          <w:rFonts w:ascii="Times New Roman" w:hAnsi="Times New Roman"/>
+          <w:lang w:eastAsia="ja-JP"/>
+        </w:rPr>
+        <w:t>exactly</w:t>
+      </w:r>
+      <w:r>
+        <w:rPr>
+          <w:rFonts w:ascii="Times New Roman" w:hAnsi="Times New Roman"/>
+          <w:lang w:eastAsia="ja-JP"/>
+        </w:rPr>
+        <w:t xml:space="preserve"> a</w:t>
+      </w:r>
+      <w:r>
+        <w:rPr>
+          <w:rFonts w:ascii="Times New Roman" w:hAnsi="Times New Roman"/>
+          <w:lang w:eastAsia="ja-JP"/>
+        </w:rPr>
+        <w:t xml:space="preserve"> headache.</w:t>
+      </w:r>
+      <w:r>
+        <w:rPr>
+          <w:rFonts w:ascii="Times New Roman" w:hAnsi="Times New Roman"/>
+          <w:lang w:eastAsia="ja-JP"/>
+        </w:rPr>
+        <w:t xml:space="preserve"> It was impossible to solve this challenge </w:t>
+      </w:r>
+      <w:r>
+        <w:rPr>
+          <w:rFonts w:ascii="Times New Roman" w:hAnsi="Times New Roman"/>
+          <w:lang w:eastAsia="ja-JP"/>
+        </w:rPr>
+        <w:t>only by collaboration with team members.</w:t>
+      </w:r>
+      <w:r>
+        <w:rPr>
+          <w:rFonts w:ascii="Times New Roman" w:hAnsi="Times New Roman"/>
+          <w:lang w:eastAsia="ja-JP"/>
+        </w:rPr>
+        <w:t xml:space="preserve"> Managers</w:t>
+      </w:r>
+      <w:r>
+        <w:rPr>
+          <w:rFonts w:ascii="Times New Roman" w:hAnsi="Times New Roman"/>
+          <w:lang w:eastAsia="ja-JP"/>
+        </w:rPr>
+        <w:t xml:space="preserve"> could not support us, too.</w:t>
+      </w:r>
+      <w:r>
+        <w:rPr>
+          <w:rFonts w:ascii="Times New Roman" w:hAnsi="Times New Roman"/>
+          <w:lang w:eastAsia="ja-JP"/>
+        </w:rPr>
+        <w:t xml:space="preserve"> Finally, I told our company’s executive the whole story and ordered to arrange it.</w:t>
+      </w:r>
+      <w:r>
+        <w:rPr>
+          <w:rFonts w:ascii="Times New Roman" w:hAnsi="Times New Roman"/>
+          <w:lang w:eastAsia="ja-JP"/>
+        </w:rPr>
+        <w:t xml:space="preserve"> After that, </w:t>
+      </w:r>
+      <w:r>
+        <w:rPr>
+          <w:rFonts w:ascii="Times New Roman" w:hAnsi="Times New Roman"/>
+          <w:lang w:eastAsia="ja-JP"/>
+        </w:rPr>
+        <w:t>the team was</w:t>
+      </w:r>
+      <w:r>
+        <w:rPr>
+          <w:rFonts w:ascii="Times New Roman" w:hAnsi="Times New Roman"/>
+          <w:lang w:eastAsia="ja-JP"/>
+        </w:rPr>
+        <w:t xml:space="preserve"> able to change scope as necessary.</w:t>
+      </w:r>
+    </w:p>
+    <w:p>
+      <w:pPr>
+        <w:pStyle w:val="InitialBodyTextIndent"/>
+        <w:rPr>
+          <w:rFonts w:ascii="Times New Roman" w:hAnsi="Times New Roman"/>
+          <w:lang w:eastAsia="ja-JP"/>
+        </w:rPr>
+      </w:pPr>
+      <w:r>
+        <w:rPr>
+          <w:rFonts w:ascii="Times New Roman" w:hAnsi="Times New Roman"/>
+        </w:rPr>
+        <w:t xml:space="preserve">The second problem is that some members and stakeholders went against a series of improvement. </w:t>
+      </w:r>
+      <w:r>
+        <w:rPr>
+          <w:rFonts w:ascii="Times New Roman" w:hAnsi="Times New Roman"/>
+          <w:lang w:eastAsia="ja-JP"/>
+        </w:rPr>
+        <w:t>The iPhone team members were not cooperative.</w:t>
+      </w:r>
+      <w:r>
+        <w:rPr>
+          <w:rFonts w:ascii="Times New Roman" w:hAnsi="Times New Roman"/>
+        </w:rPr>
+        <w:t xml:space="preserve"> </w:t>
+      </w:r>
+      <w:r>
+        <w:rPr>
+          <w:rFonts w:ascii="Times New Roman" w:hAnsi="Times New Roman"/>
+        </w:rPr>
+        <w:t xml:space="preserve">There were </w:t>
+      </w:r>
+      <w:r>
+        <w:rPr>
+          <w:rFonts w:ascii="Times New Roman" w:hAnsi="Times New Roman"/>
+          <w:lang w:eastAsia="ja-JP"/>
+        </w:rPr>
+        <w:t xml:space="preserve">a lot of </w:t>
+      </w:r>
+      <w:r>
+        <w:rPr>
+          <w:rFonts w:ascii="Times New Roman" w:hAnsi="Times New Roman"/>
+        </w:rPr>
+        <w:t xml:space="preserve">miscommunications </w:t>
+      </w:r>
+      <w:r>
+        <w:rPr>
+          <w:rFonts w:ascii="Times New Roman" w:hAnsi="Times New Roman"/>
+          <w:lang w:eastAsia="ja-JP"/>
+        </w:rPr>
+        <w:t xml:space="preserve">and distrusts </w:t>
+      </w:r>
+      <w:r>
+        <w:rPr>
+          <w:rFonts w:ascii="Times New Roman" w:hAnsi="Times New Roman"/>
+        </w:rPr>
+        <w:t xml:space="preserve">between </w:t>
+      </w:r>
+      <w:r>
+        <w:rPr>
+          <w:rFonts w:ascii="Times New Roman" w:hAnsi="Times New Roman"/>
+        </w:rPr>
+        <w:t xml:space="preserve">iPhone </w:t>
+      </w:r>
+      <w:r>
+        <w:rPr>
+          <w:rFonts w:ascii="Times New Roman" w:hAnsi="Times New Roman"/>
+          <w:lang w:eastAsia="ja-JP"/>
+        </w:rPr>
+        <w:t>them</w:t>
+      </w:r>
+      <w:r>
+        <w:rPr>
+          <w:rFonts w:ascii="Times New Roman" w:hAnsi="Times New Roman"/>
+        </w:rPr>
+        <w:t xml:space="preserve"> and Android team </w:t>
+      </w:r>
+      <w:r>
+        <w:rPr>
+          <w:rFonts w:ascii="Times New Roman" w:hAnsi="Times New Roman"/>
+          <w:lang w:eastAsia="ja-JP"/>
+        </w:rPr>
+        <w:t>by tradition.</w:t>
+      </w:r>
+      <w:r>
+        <w:rPr>
+          <w:rFonts w:ascii="Times New Roman" w:hAnsi="Times New Roman"/>
+        </w:rPr>
+        <w:t xml:space="preserve"> </w:t>
+      </w:r>
+      <w:r>
+        <w:rPr>
+          <w:rFonts w:ascii="Times New Roman" w:hAnsi="Times New Roman"/>
+          <w:lang w:eastAsia="ja-JP"/>
+        </w:rPr>
+        <w:t xml:space="preserve">There was </w:t>
+      </w:r>
+      <w:r>
+        <w:rPr>
+          <w:rFonts w:ascii="Times New Roman" w:hAnsi="Times New Roman"/>
+          <w:lang w:eastAsia="ja-JP"/>
+        </w:rPr>
+        <w:t>a</w:t>
+      </w:r>
+      <w:r>
+        <w:rPr>
+          <w:rFonts w:ascii="Times New Roman" w:hAnsi="Times New Roman"/>
+          <w:lang w:eastAsia="ja-JP"/>
+        </w:rPr>
+        <w:t xml:space="preserve"> p</w:t>
+      </w:r>
+      <w:r>
+        <w:rPr>
+          <w:rFonts w:ascii="Times New Roman" w:hAnsi="Times New Roman"/>
+          <w:lang w:eastAsia="ja-JP"/>
+        </w:rPr>
+        <w:t xml:space="preserve">roject manager, however, he did not manage the </w:t>
+      </w:r>
+      <w:r>
+        <w:rPr>
+          <w:rFonts w:ascii="Times New Roman" w:hAnsi="Times New Roman"/>
+          <w:lang w:eastAsia="ja-JP"/>
+        </w:rPr>
+        <w:t>project</w:t>
+      </w:r>
+      <w:r>
+        <w:rPr>
+          <w:rFonts w:ascii="Times New Roman" w:hAnsi="Times New Roman"/>
+          <w:lang w:eastAsia="ja-JP"/>
+        </w:rPr>
+        <w:t>.</w:t>
+      </w:r>
+      <w:r>
+        <w:rPr>
+          <w:rFonts w:ascii="Times New Roman" w:hAnsi="Times New Roman"/>
+          <w:lang w:eastAsia="ja-JP"/>
+        </w:rPr>
+        <w:t xml:space="preserve"> He had held</w:t>
+      </w:r>
+      <w:r>
+        <w:rPr>
+          <w:rFonts w:ascii="Times New Roman" w:hAnsi="Times New Roman"/>
+        </w:rPr>
+        <w:t xml:space="preserve"> </w:t>
+      </w:r>
+      <w:r>
+        <w:rPr>
+          <w:rFonts w:ascii="Times New Roman" w:hAnsi="Times New Roman"/>
+          <w:lang w:eastAsia="ja-JP"/>
+        </w:rPr>
+        <w:t>plural projects</w:t>
+      </w:r>
+      <w:r>
+        <w:rPr>
+          <w:rFonts w:ascii="Times New Roman" w:hAnsi="Times New Roman"/>
+          <w:lang w:eastAsia="ja-JP"/>
+        </w:rPr>
+        <w:t xml:space="preserve"> and another project had been in crisis then.</w:t>
+      </w:r>
+      <w:r>
+        <w:rPr>
+          <w:rFonts w:ascii="Times New Roman" w:hAnsi="Times New Roman"/>
+          <w:lang w:eastAsia="ja-JP"/>
+        </w:rPr>
+        <w:t xml:space="preserve"> </w:t>
+      </w:r>
+      <w:r>
+        <w:rPr>
+          <w:rFonts w:ascii="Times New Roman" w:hAnsi="Times New Roman"/>
+          <w:lang w:eastAsia="ja-JP"/>
+        </w:rPr>
+        <w:t>Therefore</w:t>
+      </w:r>
+      <w:r>
+        <w:rPr>
+          <w:rFonts w:ascii="Times New Roman" w:hAnsi="Times New Roman"/>
+          <w:lang w:eastAsia="ja-JP"/>
+        </w:rPr>
+        <w:t>,</w:t>
+      </w:r>
+      <w:r>
+        <w:rPr>
+          <w:rFonts w:ascii="Times New Roman" w:hAnsi="Times New Roman"/>
+          <w:lang w:eastAsia="ja-JP"/>
+        </w:rPr>
+        <w:t xml:space="preserve"> </w:t>
+      </w:r>
+      <w:r>
+        <w:rPr>
+          <w:rFonts w:ascii="Times New Roman" w:hAnsi="Times New Roman"/>
+          <w:lang w:eastAsia="ja-JP"/>
         </w:rPr>
         <w:t xml:space="preserve">I </w:t>
       </w:r>
       <w:r>
         <w:rPr>
-          <w:highlight w:val="yellow"/>
+          <w:rFonts w:ascii="Times New Roman" w:hAnsi="Times New Roman"/>
+          <w:lang w:eastAsia="ja-JP"/>
         </w:rPr>
         <w:t xml:space="preserve">had </w:t>
       </w:r>
       <w:r>
         <w:rPr>
-          <w:highlight w:val="yellow"/>
-        </w:rPr>
-        <w:t xml:space="preserve">found that </w:t>
-      </w:r>
-      <w:r>
-        <w:rPr>
-          <w:highlight w:val="yellow"/>
-        </w:rPr>
-        <w:t xml:space="preserve">the business analyst </w:t>
-      </w:r>
-      <w:r>
-        <w:rPr>
-          <w:highlight w:val="yellow"/>
-        </w:rPr>
-        <w:t xml:space="preserve">had not </w:t>
-      </w:r>
-      <w:r>
-        <w:rPr>
-          <w:highlight w:val="yellow"/>
-        </w:rPr>
-        <w:t>accept</w:t>
-      </w:r>
-      <w:r>
-        <w:rPr>
-          <w:highlight w:val="yellow"/>
-        </w:rPr>
-        <w:t>ed</w:t>
-      </w:r>
-      <w:r>
-        <w:rPr>
-          <w:highlight w:val="yellow"/>
-        </w:rPr>
-        <w:t xml:space="preserve"> any scope change.</w:t>
-      </w:r>
-      <w:r>
-        <w:rPr>
-          <w:highlight w:val="yellow"/>
-          <w:lang w:eastAsia="ja-JP"/>
-        </w:rPr>
-        <w:t xml:space="preserve"> </w:t>
-      </w:r>
-      <w:r>
-        <w:rPr>
-          <w:highlight w:val="yellow"/>
-        </w:rPr>
-        <w:t>On inquiry,</w:t>
-      </w:r>
-      <w:r>
-        <w:rPr>
-          <w:highlight w:val="yellow"/>
-        </w:rPr>
-        <w:t xml:space="preserve"> I realized that</w:t>
-      </w:r>
-      <w:r>
-        <w:rPr>
-          <w:highlight w:val="yellow"/>
-        </w:rPr>
-        <w:t xml:space="preserve"> the team members </w:t>
-      </w:r>
-      <w:r>
-        <w:rPr>
-          <w:highlight w:val="yellow"/>
-        </w:rPr>
-        <w:t xml:space="preserve">except me </w:t>
-      </w:r>
-      <w:r>
-        <w:rPr>
-          <w:highlight w:val="yellow"/>
-        </w:rPr>
-        <w:t xml:space="preserve">belonged </w:t>
-      </w:r>
-      <w:r>
-        <w:rPr>
-          <w:highlight w:val="yellow"/>
-          <w:lang w:eastAsia="ja-JP"/>
-        </w:rPr>
-        <w:t>to both our company and customer’</w:t>
-      </w:r>
-      <w:r>
-        <w:rPr>
-          <w:highlight w:val="yellow"/>
-          <w:lang w:eastAsia="ja-JP"/>
-        </w:rPr>
-        <w:t>s one</w:t>
-      </w:r>
-      <w:r>
-        <w:rPr>
-          <w:highlight w:val="yellow"/>
+          <w:rFonts w:ascii="Times New Roman" w:hAnsi="Times New Roman"/>
+          <w:lang w:eastAsia="ja-JP"/>
+        </w:rPr>
+        <w:t xml:space="preserve">decided to </w:t>
+      </w:r>
+      <w:r>
+        <w:rPr>
+          <w:rFonts w:ascii="Times New Roman" w:hAnsi="Times New Roman"/>
+          <w:lang w:eastAsia="ja-JP"/>
+        </w:rPr>
+        <w:t>bring results by technical improvement</w:t>
+      </w:r>
+      <w:r>
+        <w:rPr>
+          <w:rFonts w:ascii="Times New Roman" w:hAnsi="Times New Roman"/>
+          <w:lang w:eastAsia="ja-JP"/>
+        </w:rPr>
+        <w:t>s</w:t>
+      </w:r>
+      <w:r>
+        <w:rPr>
+          <w:rFonts w:ascii="Times New Roman" w:hAnsi="Times New Roman"/>
+          <w:lang w:eastAsia="ja-JP"/>
+        </w:rPr>
+        <w:t xml:space="preserve"> more</w:t>
+      </w:r>
+      <w:r>
+        <w:rPr>
+          <w:rFonts w:ascii="Times New Roman" w:hAnsi="Times New Roman"/>
+          <w:lang w:eastAsia="ja-JP"/>
+        </w:rPr>
+        <w:t xml:space="preserve"> </w:t>
+      </w:r>
+      <w:r>
+        <w:rPr>
+          <w:rFonts w:ascii="Times New Roman" w:hAnsi="Times New Roman"/>
+          <w:lang w:eastAsia="ja-JP"/>
+        </w:rPr>
+        <w:t>to overcome the absence of the project manager</w:t>
+      </w:r>
+      <w:r>
+        <w:rPr>
+          <w:rFonts w:ascii="Times New Roman" w:hAnsi="Times New Roman"/>
+          <w:lang w:eastAsia="ja-JP"/>
+        </w:rPr>
+        <w:t xml:space="preserve"> and </w:t>
+      </w:r>
+      <w:r>
+        <w:rPr>
+          <w:rFonts w:ascii="Times New Roman" w:hAnsi="Times New Roman"/>
+          <w:lang w:eastAsia="ja-JP"/>
+        </w:rPr>
+        <w:t xml:space="preserve">to </w:t>
+      </w:r>
+      <w:r>
+        <w:rPr>
+          <w:rFonts w:ascii="Times New Roman" w:hAnsi="Times New Roman"/>
+          <w:lang w:eastAsia="ja-JP"/>
+        </w:rPr>
+        <w:t>“</w:t>
+      </w:r>
+      <w:r>
+        <w:rPr>
+          <w:rFonts w:ascii="Times New Roman" w:hAnsi="Times New Roman"/>
+          <w:lang w:eastAsia="ja-JP"/>
+        </w:rPr>
+        <w:t>bow</w:t>
+      </w:r>
+      <w:r>
+        <w:rPr>
+          <w:rFonts w:ascii="Times New Roman" w:hAnsi="Times New Roman"/>
+          <w:lang w:eastAsia="ja-JP"/>
+        </w:rPr>
+        <w:t>”</w:t>
+      </w:r>
+      <w:r>
+        <w:rPr>
+          <w:rFonts w:ascii="Times New Roman" w:hAnsi="Times New Roman"/>
+          <w:lang w:eastAsia="ja-JP"/>
+        </w:rPr>
+        <w:t xml:space="preserve"> iPhone developer</w:t>
+      </w:r>
+      <w:r>
+        <w:rPr>
+          <w:rFonts w:ascii="Times New Roman" w:hAnsi="Times New Roman"/>
           <w:lang w:eastAsia="ja-JP"/>
         </w:rPr>
         <w:t>.</w:t>
       </w:r>
       <w:r>
         <w:rPr>
-          <w:highlight w:val="yellow"/>
-          <w:lang w:eastAsia="ja-JP"/>
-        </w:rPr>
-        <w:t xml:space="preserve"> In customer’s company, </w:t>
-      </w:r>
-      <w:r>
-        <w:rPr>
-          <w:highlight w:val="yellow"/>
-          <w:lang w:eastAsia="ja-JP"/>
-        </w:rPr>
-        <w:t>they must have to</w:t>
-      </w:r>
-      <w:r>
-        <w:rPr>
-          <w:highlight w:val="yellow"/>
-          <w:lang w:eastAsia="ja-JP"/>
-        </w:rPr>
-        <w:t xml:space="preserve"> achieve all they</w:t>
-      </w:r>
-      <w:r>
-        <w:rPr>
-          <w:highlight w:val="yellow"/>
-          <w:lang w:eastAsia="ja-JP"/>
-        </w:rPr>
-        <w:t xml:space="preserve"> planned at the start of the project.</w:t>
-      </w:r>
-      <w:r>
-        <w:rPr>
-          <w:highlight w:val="yellow"/>
-          <w:lang w:eastAsia="ja-JP"/>
-        </w:rPr>
-        <w:t xml:space="preserve"> </w:t>
-      </w:r>
-      <w:r>
-        <w:rPr>
-          <w:highlight w:val="yellow"/>
-          <w:lang w:eastAsia="ja-JP"/>
-        </w:rPr>
-        <w:t>As I mentioned earlier, t</w:t>
-      </w:r>
-      <w:r>
-        <w:rPr>
-          <w:highlight w:val="yellow"/>
-          <w:lang w:eastAsia="ja-JP"/>
-        </w:rPr>
-        <w:t>he team members and stakeholders</w:t>
-      </w:r>
-      <w:r>
-        <w:rPr>
-          <w:highlight w:val="yellow"/>
-          <w:lang w:eastAsia="ja-JP"/>
-        </w:rPr>
-        <w:t xml:space="preserve"> adopted agile because they could not define all specifications up-</w:t>
-      </w:r>
-      <w:r>
-        <w:rPr>
-          <w:highlight w:val="yellow"/>
-          <w:lang w:eastAsia="ja-JP"/>
-        </w:rPr>
-        <w:t>front</w:t>
-      </w:r>
-      <w:r>
-        <w:rPr>
-          <w:highlight w:val="yellow"/>
-          <w:lang w:eastAsia="ja-JP"/>
-        </w:rPr>
-        <w:t xml:space="preserve"> “in our company”</w:t>
-      </w:r>
-      <w:r>
-        <w:rPr>
-          <w:highlight w:val="yellow"/>
+          <w:rFonts w:ascii="Times New Roman" w:hAnsi="Times New Roman"/>
+          <w:lang w:eastAsia="ja-JP"/>
+        </w:rPr>
+        <w:t xml:space="preserve"> Though it didn’t work well.</w:t>
+      </w:r>
+      <w:r>
+        <w:rPr>
+          <w:rFonts w:ascii="Times New Roman" w:hAnsi="Times New Roman"/>
+          <w:lang w:eastAsia="ja-JP"/>
+        </w:rPr>
+        <w:t xml:space="preserve"> </w:t>
+      </w:r>
+      <w:r>
+        <w:rPr>
+          <w:rFonts w:ascii="Times New Roman" w:hAnsi="Times New Roman"/>
+          <w:lang w:eastAsia="ja-JP"/>
+        </w:rPr>
+        <w:t xml:space="preserve">The iPhone developers </w:t>
+      </w:r>
+      <w:r>
+        <w:rPr>
+          <w:rFonts w:ascii="Times New Roman" w:hAnsi="Times New Roman"/>
+          <w:lang w:eastAsia="ja-JP"/>
+        </w:rPr>
+        <w:t xml:space="preserve">had </w:t>
+      </w:r>
+      <w:r>
+        <w:rPr>
+          <w:rFonts w:ascii="Times New Roman" w:hAnsi="Times New Roman"/>
+          <w:lang w:eastAsia="ja-JP"/>
+        </w:rPr>
+        <w:t xml:space="preserve">more </w:t>
+      </w:r>
+      <w:r>
+        <w:rPr>
+          <w:rFonts w:ascii="Times New Roman" w:hAnsi="Times New Roman"/>
+          <w:lang w:eastAsia="ja-JP"/>
+        </w:rPr>
+        <w:t>resisted emotionally.</w:t>
+      </w:r>
+      <w:r>
+        <w:rPr>
+          <w:rFonts w:ascii="Times New Roman" w:hAnsi="Times New Roman"/>
+          <w:lang w:eastAsia="ja-JP"/>
+        </w:rPr>
+        <w:t xml:space="preserve"> </w:t>
+      </w:r>
+      <w:r>
+        <w:rPr>
+          <w:rFonts w:ascii="Times New Roman" w:hAnsi="Times New Roman"/>
+          <w:lang w:eastAsia="ja-JP"/>
+        </w:rPr>
+        <w:t>The proj</w:t>
+      </w:r>
+      <w:r>
+        <w:rPr>
+          <w:rFonts w:ascii="Times New Roman" w:hAnsi="Times New Roman"/>
+          <w:lang w:eastAsia="ja-JP"/>
+        </w:rPr>
+        <w:t xml:space="preserve">ect manager </w:t>
+      </w:r>
+      <w:r>
+        <w:rPr>
+          <w:rFonts w:ascii="Times New Roman" w:hAnsi="Times New Roman"/>
+          <w:lang w:eastAsia="ja-JP"/>
+        </w:rPr>
+        <w:t>had sent stakeholders the apocryphal progress report</w:t>
+      </w:r>
+      <w:r>
+        <w:rPr>
+          <w:rFonts w:ascii="Times New Roman" w:hAnsi="Times New Roman"/>
+          <w:lang w:eastAsia="ja-JP"/>
+        </w:rPr>
+        <w:t>s regardless of the real</w:t>
+      </w:r>
+      <w:r>
+        <w:rPr>
+          <w:rFonts w:ascii="Times New Roman" w:hAnsi="Times New Roman"/>
+          <w:lang w:eastAsia="ja-JP"/>
+        </w:rPr>
+        <w:t xml:space="preserve"> ach</w:t>
+      </w:r>
+      <w:r>
+        <w:rPr>
+          <w:rFonts w:ascii="Times New Roman" w:hAnsi="Times New Roman"/>
+          <w:lang w:eastAsia="ja-JP"/>
+        </w:rPr>
+        <w:t>i</w:t>
+      </w:r>
+      <w:r>
+        <w:rPr>
+          <w:rFonts w:ascii="Times New Roman" w:hAnsi="Times New Roman"/>
+          <w:lang w:eastAsia="ja-JP"/>
+        </w:rPr>
+        <w:t>evements.</w:t>
+      </w:r>
+      <w:r>
+        <w:rPr>
+          <w:rFonts w:ascii="Times New Roman" w:hAnsi="Times New Roman"/>
+          <w:lang w:eastAsia="ja-JP"/>
+        </w:rPr>
+        <w:t xml:space="preserve"> </w:t>
+      </w:r>
+      <w:r>
+        <w:rPr>
+          <w:rFonts w:ascii="Times New Roman" w:hAnsi="Times New Roman"/>
+          <w:lang w:eastAsia="ja-JP"/>
+        </w:rPr>
+        <w:t xml:space="preserve">I should have communicated </w:t>
+      </w:r>
+      <w:r>
+        <w:rPr>
+          <w:rFonts w:ascii="Times New Roman" w:hAnsi="Times New Roman"/>
+          <w:lang w:eastAsia="ja-JP"/>
+        </w:rPr>
+        <w:t xml:space="preserve">more sincerely </w:t>
+      </w:r>
+      <w:r>
+        <w:rPr>
+          <w:rFonts w:ascii="Times New Roman" w:hAnsi="Times New Roman"/>
+          <w:lang w:eastAsia="ja-JP"/>
+        </w:rPr>
+        <w:t xml:space="preserve">and honestly </w:t>
+      </w:r>
+      <w:r>
+        <w:rPr>
+          <w:rFonts w:ascii="Times New Roman" w:hAnsi="Times New Roman"/>
+          <w:lang w:eastAsia="ja-JP"/>
+        </w:rPr>
+        <w:t>with them to get support</w:t>
+      </w:r>
+      <w:r>
+        <w:rPr>
+          <w:rFonts w:ascii="Times New Roman" w:hAnsi="Times New Roman"/>
+          <w:lang w:eastAsia="ja-JP"/>
+        </w:rPr>
+        <w:t>, rather than forcing the results.</w:t>
+      </w:r>
+    </w:p>
+    <w:p>
+      <w:pPr>
+        <w:pStyle w:val="InitialBodyTextIndent"/>
+        <w:rPr>
+          <w:rFonts w:ascii="Times New Roman" w:hAnsi="Times New Roman"/>
+          <w:lang w:eastAsia="ja-JP"/>
+        </w:rPr>
+      </w:pPr>
+      <w:r>
+        <w:rPr>
+          <w:rFonts w:ascii="Times New Roman" w:hAnsi="Times New Roman"/>
+        </w:rPr>
+        <w:t xml:space="preserve">The third problem is that </w:t>
+      </w:r>
+      <w:r>
+        <w:rPr>
+          <w:rFonts w:ascii="Times New Roman" w:hAnsi="Times New Roman"/>
+        </w:rPr>
+        <w:t xml:space="preserve">the team members and stakeholders </w:t>
+      </w:r>
+      <w:r>
+        <w:rPr>
+          <w:rFonts w:ascii="Times New Roman" w:hAnsi="Times New Roman"/>
+        </w:rPr>
+        <w:t>sometimes assumed</w:t>
+      </w:r>
+      <w:r>
+        <w:rPr>
+          <w:rFonts w:ascii="Times New Roman" w:hAnsi="Times New Roman"/>
+        </w:rPr>
+        <w:t xml:space="preserve"> me as a mere workforce </w:t>
+      </w:r>
+      <w:r>
+        <w:rPr>
+          <w:rFonts w:ascii="Times New Roman" w:hAnsi="Times New Roman"/>
+        </w:rPr>
+        <w:t>of</w:t>
+      </w:r>
+      <w:r>
+        <w:rPr>
+          <w:rFonts w:ascii="Times New Roman" w:hAnsi="Times New Roman"/>
+        </w:rPr>
+        <w:t xml:space="preserve"> the project.</w:t>
+      </w:r>
+      <w:r>
+        <w:rPr>
+          <w:rFonts w:ascii="Times New Roman" w:hAnsi="Times New Roman"/>
+        </w:rPr>
+        <w:t xml:space="preserve"> </w:t>
+      </w:r>
+      <w:r>
+        <w:rPr>
+          <w:rFonts w:ascii="Times New Roman" w:hAnsi="Times New Roman"/>
+        </w:rPr>
+        <w:t xml:space="preserve">As I mentioned earlier, I led a series of technical improvements. </w:t>
+      </w:r>
+      <w:r>
+        <w:rPr>
+          <w:rFonts w:ascii="Times New Roman" w:hAnsi="Times New Roman"/>
+        </w:rPr>
+        <w:t>I often used the results to get support from them.</w:t>
+      </w:r>
+      <w:r>
+        <w:rPr>
+          <w:rFonts w:ascii="Times New Roman" w:hAnsi="Times New Roman"/>
+        </w:rPr>
+        <w:t xml:space="preserve"> </w:t>
+      </w:r>
+      <w:r>
+        <w:rPr>
+          <w:rFonts w:ascii="Times New Roman" w:hAnsi="Times New Roman"/>
+        </w:rPr>
+        <w:t>Through the process,</w:t>
+      </w:r>
+      <w:r>
+        <w:rPr>
+          <w:rFonts w:ascii="Times New Roman" w:hAnsi="Times New Roman"/>
+          <w:lang w:eastAsia="ja-JP"/>
+        </w:rPr>
+        <w:t xml:space="preserve"> the team members and stakeholders </w:t>
+      </w:r>
+      <w:r>
+        <w:rPr>
+          <w:rFonts w:ascii="Times New Roman" w:hAnsi="Times New Roman"/>
+          <w:lang w:eastAsia="ja-JP"/>
+        </w:rPr>
+        <w:t>acknowledged my skills</w:t>
+      </w:r>
+      <w:r>
+        <w:rPr>
+          <w:rFonts w:ascii="Times New Roman" w:hAnsi="Times New Roman"/>
+          <w:lang w:eastAsia="ja-JP"/>
+        </w:rPr>
+        <w:t xml:space="preserve"> to devel</w:t>
+      </w:r>
+      <w:r>
+        <w:rPr>
+          <w:rFonts w:ascii="Times New Roman" w:hAnsi="Times New Roman"/>
+          <w:lang w:eastAsia="ja-JP"/>
+        </w:rPr>
+        <w:t>op software and lead the project</w:t>
+      </w:r>
+      <w:r>
+        <w:rPr>
+          <w:rFonts w:ascii="Times New Roman" w:hAnsi="Times New Roman"/>
           <w:lang w:eastAsia="ja-JP"/>
         </w:rPr>
         <w:t>.</w:t>
       </w:r>
       <w:r>
         <w:rPr>
-          <w:highlight w:val="yellow"/>
-          <w:lang w:eastAsia="ja-JP"/>
-        </w:rPr>
-        <w:t xml:space="preserve"> However it was not true </w:t>
-      </w:r>
-      <w:r>
-        <w:rPr>
-          <w:highlight w:val="yellow"/>
-          <w:lang w:eastAsia="ja-JP"/>
-        </w:rPr>
-        <w:t>“</w:t>
-      </w:r>
-      <w:r>
-        <w:rPr>
-          <w:highlight w:val="yellow"/>
-          <w:lang w:eastAsia="ja-JP"/>
-        </w:rPr>
-        <w:t>in the customer’s company</w:t>
-      </w:r>
-      <w:r>
-        <w:rPr>
-          <w:highlight w:val="yellow"/>
-          <w:lang w:eastAsia="ja-JP"/>
-        </w:rPr>
-        <w:t>”</w:t>
-      </w:r>
-      <w:r>
-        <w:rPr>
-          <w:highlight w:val="yellow"/>
+          <w:rFonts w:ascii="Times New Roman" w:hAnsi="Times New Roman"/>
+          <w:lang w:eastAsia="ja-JP"/>
+        </w:rPr>
+        <w:t xml:space="preserve"> </w:t>
+      </w:r>
+      <w:r>
+        <w:rPr>
+          <w:rFonts w:ascii="Times New Roman" w:hAnsi="Times New Roman"/>
+          <w:lang w:eastAsia="ja-JP"/>
+        </w:rPr>
+        <w:t xml:space="preserve">They </w:t>
+      </w:r>
+      <w:r>
+        <w:rPr>
+          <w:rFonts w:ascii="Times New Roman" w:hAnsi="Times New Roman"/>
+          <w:lang w:eastAsia="ja-JP"/>
+        </w:rPr>
+        <w:t>requested</w:t>
+      </w:r>
+      <w:r>
+        <w:rPr>
+          <w:rFonts w:ascii="Times New Roman" w:hAnsi="Times New Roman"/>
+          <w:lang w:eastAsia="ja-JP"/>
+        </w:rPr>
+        <w:t xml:space="preserve"> me to increase the ratio of developing software </w:t>
+      </w:r>
+      <w:r>
+        <w:rPr>
+          <w:rFonts w:ascii="Times New Roman" w:hAnsi="Times New Roman"/>
+          <w:lang w:eastAsia="ja-JP"/>
+        </w:rPr>
+        <w:t xml:space="preserve">more </w:t>
+      </w:r>
+      <w:r>
+        <w:rPr>
+          <w:rFonts w:ascii="Times New Roman" w:hAnsi="Times New Roman"/>
+          <w:lang w:eastAsia="ja-JP"/>
+        </w:rPr>
+        <w:t>d</w:t>
+      </w:r>
+      <w:r>
+        <w:rPr>
+          <w:rFonts w:ascii="Times New Roman" w:hAnsi="Times New Roman"/>
+          <w:lang w:eastAsia="ja-JP"/>
+        </w:rPr>
+        <w:t xml:space="preserve">ue to </w:t>
+      </w:r>
+      <w:r>
+        <w:rPr>
+          <w:rFonts w:ascii="Times New Roman" w:hAnsi="Times New Roman"/>
+          <w:lang w:eastAsia="ja-JP"/>
+        </w:rPr>
+        <w:t>severe scope and delivery.</w:t>
+      </w:r>
+      <w:r>
+        <w:rPr>
+          <w:rFonts w:ascii="Times New Roman" w:hAnsi="Times New Roman"/>
+          <w:lang w:eastAsia="ja-JP"/>
+        </w:rPr>
+        <w:t xml:space="preserve"> </w:t>
+      </w:r>
+      <w:r>
+        <w:rPr>
+          <w:rFonts w:ascii="Times New Roman" w:hAnsi="Times New Roman"/>
+          <w:lang w:eastAsia="ja-JP"/>
+        </w:rPr>
+        <w:t xml:space="preserve">I </w:t>
+      </w:r>
+      <w:r>
+        <w:rPr>
+          <w:rFonts w:ascii="Times New Roman" w:hAnsi="Times New Roman"/>
+          <w:lang w:eastAsia="ja-JP"/>
+        </w:rPr>
+        <w:t>accepted</w:t>
+      </w:r>
+      <w:r>
+        <w:rPr>
+          <w:rFonts w:ascii="Times New Roman" w:hAnsi="Times New Roman"/>
+          <w:lang w:eastAsia="ja-JP"/>
+        </w:rPr>
+        <w:t xml:space="preserve"> </w:t>
+      </w:r>
+      <w:r>
+        <w:rPr>
+          <w:rFonts w:ascii="Times New Roman" w:hAnsi="Times New Roman"/>
+          <w:lang w:eastAsia="ja-JP"/>
+        </w:rPr>
+        <w:t xml:space="preserve">their </w:t>
+      </w:r>
+      <w:r>
+        <w:rPr>
+          <w:rFonts w:ascii="Times New Roman" w:hAnsi="Times New Roman"/>
+          <w:lang w:eastAsia="ja-JP"/>
+        </w:rPr>
+        <w:t xml:space="preserve">request, </w:t>
+      </w:r>
+      <w:r>
+        <w:rPr>
+          <w:rFonts w:ascii="Times New Roman" w:hAnsi="Times New Roman"/>
+          <w:lang w:eastAsia="ja-JP"/>
+        </w:rPr>
+        <w:t>however</w:t>
+      </w:r>
+      <w:r>
+        <w:rPr>
+          <w:rFonts w:ascii="Times New Roman" w:hAnsi="Times New Roman"/>
+          <w:lang w:eastAsia="ja-JP"/>
+        </w:rPr>
+        <w:t xml:space="preserve">, </w:t>
+      </w:r>
+      <w:r>
+        <w:rPr>
+          <w:rFonts w:ascii="Times New Roman" w:hAnsi="Times New Roman"/>
+          <w:lang w:eastAsia="ja-JP"/>
+        </w:rPr>
+        <w:t xml:space="preserve">it brought the </w:t>
+      </w:r>
+      <w:r>
+        <w:rPr>
+          <w:rFonts w:ascii="Times New Roman" w:hAnsi="Times New Roman"/>
+          <w:lang w:eastAsia="ja-JP"/>
+        </w:rPr>
+        <w:t>project</w:t>
+      </w:r>
+      <w:r>
+        <w:rPr>
+          <w:rFonts w:ascii="Times New Roman" w:hAnsi="Times New Roman"/>
+          <w:lang w:eastAsia="ja-JP"/>
+        </w:rPr>
+        <w:t xml:space="preserve"> to a standstill.</w:t>
+      </w:r>
+      <w:r>
+        <w:rPr>
+          <w:rFonts w:ascii="Times New Roman" w:hAnsi="Times New Roman"/>
+          <w:lang w:eastAsia="ja-JP"/>
+        </w:rPr>
+        <w:t xml:space="preserve"> </w:t>
+      </w:r>
+      <w:r>
+        <w:rPr>
+          <w:rFonts w:ascii="Times New Roman" w:hAnsi="Times New Roman"/>
+          <w:lang w:eastAsia="ja-JP"/>
+        </w:rPr>
+        <w:t>The more I developed, the more they requested.</w:t>
+      </w:r>
+      <w:r>
+        <w:rPr>
+          <w:rFonts w:ascii="Times New Roman" w:hAnsi="Times New Roman"/>
+          <w:lang w:eastAsia="ja-JP"/>
+        </w:rPr>
+        <w:t xml:space="preserve"> </w:t>
+      </w:r>
+      <w:r>
+        <w:rPr>
+          <w:rFonts w:ascii="Times New Roman" w:hAnsi="Times New Roman"/>
+          <w:lang w:eastAsia="ja-JP"/>
+        </w:rPr>
+        <w:t>I had sometimes lost my composure</w:t>
+      </w:r>
+      <w:r>
+        <w:rPr>
+          <w:rFonts w:ascii="Times New Roman" w:hAnsi="Times New Roman"/>
+          <w:lang w:eastAsia="ja-JP"/>
+        </w:rPr>
+        <w:t xml:space="preserve"> to </w:t>
+      </w:r>
+      <w:r>
+        <w:rPr>
+          <w:rFonts w:ascii="Times New Roman" w:hAnsi="Times New Roman"/>
+          <w:lang w:eastAsia="ja-JP"/>
+        </w:rPr>
+        <w:t>see</w:t>
+      </w:r>
+      <w:r>
+        <w:rPr>
+          <w:rFonts w:ascii="Times New Roman" w:hAnsi="Times New Roman"/>
+          <w:lang w:eastAsia="ja-JP"/>
+        </w:rPr>
+        <w:t xml:space="preserve"> t</w:t>
+      </w:r>
+      <w:r>
+        <w:rPr>
+          <w:rFonts w:ascii="Times New Roman" w:hAnsi="Times New Roman"/>
+          <w:lang w:eastAsia="ja-JP"/>
+        </w:rPr>
+        <w:t>he whole project</w:t>
+      </w:r>
+      <w:r>
+        <w:rPr>
+          <w:rFonts w:ascii="Times New Roman" w:hAnsi="Times New Roman"/>
           <w:lang w:eastAsia="ja-JP"/>
         </w:rPr>
         <w:t>.</w:t>
       </w:r>
       <w:r>
         <w:rPr>
-          <w:highlight w:val="yellow"/>
-          <w:lang w:eastAsia="ja-JP"/>
-        </w:rPr>
-        <w:t xml:space="preserve"> It was </w:t>
-      </w:r>
-      <w:r>
-        <w:rPr>
-          <w:highlight w:val="yellow"/>
-          <w:lang w:eastAsia="ja-JP"/>
-        </w:rPr>
-        <w:t>exactly</w:t>
-      </w:r>
-      <w:r>
-        <w:rPr>
-          <w:highlight w:val="yellow"/>
-          <w:lang w:eastAsia="ja-JP"/>
-        </w:rPr>
-        <w:t xml:space="preserve"> a</w:t>
-      </w:r>
-      <w:r>
-        <w:rPr>
-          <w:highlight w:val="yellow"/>
-          <w:lang w:eastAsia="ja-JP"/>
-        </w:rPr>
-        <w:t xml:space="preserve"> headache.</w:t>
-      </w:r>
-      <w:r>
-        <w:rPr>
-          <w:highlight w:val="yellow"/>
-          <w:lang w:eastAsia="ja-JP"/>
-        </w:rPr>
-        <w:t xml:space="preserve"> It was impossible to solve this challenge </w:t>
-      </w:r>
-      <w:r>
-        <w:rPr>
-          <w:highlight w:val="yellow"/>
-          <w:lang w:eastAsia="ja-JP"/>
-        </w:rPr>
-        <w:t>only by collaboration with team members.</w:t>
-      </w:r>
-      <w:r>
-        <w:rPr>
-          <w:highlight w:val="yellow"/>
-          <w:lang w:eastAsia="ja-JP"/>
-        </w:rPr>
-        <w:t xml:space="preserve"> Managers</w:t>
-      </w:r>
-      <w:r>
-        <w:rPr>
-          <w:highlight w:val="yellow"/>
-          <w:lang w:eastAsia="ja-JP"/>
-        </w:rPr>
-        <w:t xml:space="preserve"> could not support us, too.</w:t>
-      </w:r>
-      <w:r>
-        <w:rPr>
-          <w:highlight w:val="yellow"/>
-          <w:lang w:eastAsia="ja-JP"/>
-        </w:rPr>
-        <w:t xml:space="preserve"> Finally, I told our company’s executive the whole story and ordered to arrange it.</w:t>
-      </w:r>
-      <w:r>
-        <w:rPr>
-          <w:highlight w:val="yellow"/>
-          <w:lang w:eastAsia="ja-JP"/>
-        </w:rPr>
-        <w:t xml:space="preserve"> After that, </w:t>
-      </w:r>
-      <w:r>
-        <w:rPr>
-          <w:highlight w:val="yellow"/>
-          <w:lang w:eastAsia="ja-JP"/>
-        </w:rPr>
-        <w:t>the team was</w:t>
-      </w:r>
-      <w:r>
-        <w:rPr>
-          <w:highlight w:val="yellow"/>
-          <w:lang w:eastAsia="ja-JP"/>
-        </w:rPr>
-        <w:t xml:space="preserve"> able to change scope as necessary.</w:t>
+          <w:rFonts w:ascii="Times New Roman" w:hAnsi="Times New Roman"/>
+          <w:lang w:eastAsia="ja-JP"/>
+        </w:rPr>
+        <w:t xml:space="preserve"> I couldn’t have </w:t>
+      </w:r>
+      <w:r>
+        <w:rPr>
+          <w:rFonts w:ascii="Times New Roman" w:hAnsi="Times New Roman"/>
+          <w:lang w:eastAsia="ja-JP"/>
+        </w:rPr>
+        <w:t xml:space="preserve">given </w:t>
+      </w:r>
+      <w:r>
+        <w:rPr>
+          <w:rFonts w:ascii="Times New Roman" w:hAnsi="Times New Roman"/>
+          <w:lang w:eastAsia="ja-JP"/>
+        </w:rPr>
+        <w:t>the team</w:t>
+      </w:r>
+      <w:r>
+        <w:rPr>
+          <w:rFonts w:ascii="Times New Roman" w:hAnsi="Times New Roman"/>
+          <w:lang w:eastAsia="ja-JP"/>
+        </w:rPr>
+        <w:t xml:space="preserve"> advices </w:t>
+      </w:r>
+      <w:r>
+        <w:rPr>
+          <w:rFonts w:ascii="Times New Roman" w:hAnsi="Times New Roman"/>
+          <w:lang w:eastAsia="ja-JP"/>
+        </w:rPr>
+        <w:t>appropriately</w:t>
+      </w:r>
+      <w:r>
+        <w:rPr>
+          <w:rFonts w:ascii="Times New Roman" w:hAnsi="Times New Roman"/>
+          <w:lang w:eastAsia="ja-JP"/>
+        </w:rPr>
+        <w:t>.</w:t>
+      </w:r>
+      <w:r>
+        <w:rPr>
+          <w:rFonts w:ascii="Times New Roman" w:hAnsi="Times New Roman"/>
+          <w:lang w:eastAsia="ja-JP"/>
+        </w:rPr>
+        <w:t xml:space="preserve"> </w:t>
+      </w:r>
+      <w:r>
+        <w:rPr>
+          <w:rFonts w:ascii="Times New Roman" w:hAnsi="Times New Roman"/>
+          <w:lang w:eastAsia="ja-JP"/>
+        </w:rPr>
+        <w:t xml:space="preserve">At that time, </w:t>
+      </w:r>
+      <w:r>
+        <w:rPr>
+          <w:rFonts w:ascii="Times New Roman" w:hAnsi="Times New Roman"/>
+          <w:lang w:eastAsia="ja-JP"/>
+        </w:rPr>
+        <w:t>I should have clarified the cause of</w:t>
+      </w:r>
+      <w:r>
+        <w:rPr>
+          <w:rFonts w:ascii="Times New Roman" w:hAnsi="Times New Roman"/>
+          <w:lang w:eastAsia="ja-JP"/>
+        </w:rPr>
+        <w:t xml:space="preserve"> increasing requirements</w:t>
+      </w:r>
+      <w:r>
+        <w:rPr>
+          <w:rFonts w:ascii="Times New Roman" w:hAnsi="Times New Roman"/>
+          <w:lang w:eastAsia="ja-JP"/>
+        </w:rPr>
+        <w:t xml:space="preserve"> as a leader of the improvement</w:t>
+      </w:r>
+      <w:r>
+        <w:rPr>
+          <w:rFonts w:ascii="Times New Roman" w:hAnsi="Times New Roman"/>
+          <w:lang w:eastAsia="ja-JP"/>
+        </w:rPr>
+        <w:t xml:space="preserve"> </w:t>
+      </w:r>
+      <w:r>
+        <w:rPr>
+          <w:rFonts w:ascii="Times New Roman" w:hAnsi="Times New Roman"/>
+          <w:lang w:eastAsia="ja-JP"/>
+        </w:rPr>
+        <w:t>(</w:t>
+      </w:r>
+      <w:r>
+        <w:rPr>
+          <w:rFonts w:ascii="Times New Roman" w:hAnsi="Times New Roman"/>
+          <w:lang w:eastAsia="ja-JP"/>
+        </w:rPr>
+        <w:t xml:space="preserve">or </w:t>
+      </w:r>
+      <w:r>
+        <w:rPr>
+          <w:rFonts w:ascii="Times New Roman" w:hAnsi="Times New Roman"/>
+          <w:lang w:eastAsia="ja-JP"/>
+        </w:rPr>
+        <w:t>an Agile Coach</w:t>
+      </w:r>
+      <w:r>
+        <w:rPr>
+          <w:rFonts w:ascii="Times New Roman" w:hAnsi="Times New Roman"/>
+          <w:lang w:eastAsia="ja-JP"/>
+        </w:rPr>
+        <w:t>)</w:t>
+      </w:r>
+      <w:r>
+        <w:rPr>
+          <w:rFonts w:ascii="Times New Roman" w:hAnsi="Times New Roman"/>
+          <w:lang w:eastAsia="ja-JP"/>
+        </w:rPr>
+        <w:t>.</w:t>
+      </w:r>
+      <w:r>
+        <w:rPr>
+          <w:rFonts w:ascii="Times New Roman" w:hAnsi="Times New Roman"/>
+          <w:lang w:eastAsia="ja-JP"/>
+        </w:rPr>
+        <w:t xml:space="preserve"> </w:t>
+      </w:r>
+      <w:commentRangeStart w:id="14"/>
+      <w:r>
+        <w:rPr>
+          <w:rFonts w:ascii="Times New Roman" w:hAnsi="Times New Roman"/>
+          <w:lang w:eastAsia="ja-JP"/>
+        </w:rPr>
+        <w:t xml:space="preserve">If we use </w:t>
+      </w:r>
+      <w:r>
+        <w:rPr>
+          <w:rFonts w:ascii="Times New Roman" w:hAnsi="Times New Roman"/>
+        </w:rPr>
+        <w:t>the “Technology­Driven Development”</w:t>
+      </w:r>
+      <w:r>
+        <w:rPr>
+          <w:rFonts w:ascii="Times New Roman" w:hAnsi="Times New Roman"/>
+        </w:rPr>
+        <w:t>,</w:t>
+      </w:r>
+      <w:r>
+        <w:rPr>
+          <w:rFonts w:ascii="Times New Roman" w:hAnsi="Times New Roman"/>
+          <w:lang w:eastAsia="ja-JP"/>
+        </w:rPr>
+        <w:t xml:space="preserve"> w</w:t>
+      </w:r>
+      <w:r>
+        <w:rPr>
+          <w:rFonts w:ascii="Times New Roman" w:hAnsi="Times New Roman"/>
+          <w:lang w:eastAsia="ja-JP"/>
+        </w:rPr>
+        <w:t>e would be better of</w:t>
+      </w:r>
+      <w:r>
+        <w:rPr>
+          <w:rFonts w:ascii="Times New Roman" w:hAnsi="Times New Roman"/>
+          <w:lang w:eastAsia="ja-JP"/>
+        </w:rPr>
+        <w:t xml:space="preserve"> </w:t>
+      </w:r>
+      <w:r>
+        <w:rPr>
+          <w:rFonts w:ascii="Times New Roman" w:hAnsi="Times New Roman"/>
+          <w:lang w:eastAsia="ja-JP"/>
+        </w:rPr>
+        <w:t>acting</w:t>
+      </w:r>
+      <w:r>
+        <w:rPr>
+          <w:rFonts w:ascii="Times New Roman" w:hAnsi="Times New Roman"/>
+          <w:lang w:eastAsia="ja-JP"/>
+        </w:rPr>
+        <w:t xml:space="preserve"> as a coordinator, rather than a mere </w:t>
+      </w:r>
+      <w:r>
+        <w:rPr>
+          <w:rFonts w:ascii="Times New Roman" w:hAnsi="Times New Roman"/>
+          <w:lang w:eastAsia="ja-JP"/>
+        </w:rPr>
+        <w:t>workforce</w:t>
+      </w:r>
+      <w:r>
+        <w:rPr>
+          <w:rFonts w:ascii="Times New Roman" w:hAnsi="Times New Roman"/>
+          <w:lang w:eastAsia="ja-JP"/>
+        </w:rPr>
+        <w:t>.</w:t>
+      </w:r>
+      <w:commentRangeEnd w:id="14"/>
+      <w:r>
+        <w:rPr>
+          <w:rStyle w:val="ad"/>
+          <w:rFonts w:ascii="Times New Roman" w:hAnsi="Times New Roman"/>
+          <w:lang w:eastAsia="en-US"/>
+        </w:rPr>
+        <w:commentReference w:id="14"/>
       </w:r>
     </w:p>
     <w:p>
@@ -10196,60 +11189,185 @@
     </w:p>
     <w:p>
       <w:pPr>
+        <w:pStyle w:val="1"/>
+        <w:rPr>
+          <w:highlight w:val="green"/>
+        </w:rPr>
+      </w:pPr>
+      <w:commentRangeStart w:id="15"/>
+      <w:r>
+        <w:rPr>
+          <w:highlight w:val="green"/>
+        </w:rPr>
+        <w:t>Possibilities and future</w:t>
+      </w:r>
+      <w:commentRangeEnd w:id="15"/>
+      <w:r>
+        <w:rPr>
+          <w:rStyle w:val="ad"/>
+          <w:rFonts w:ascii="Times New Roman" w:eastAsiaTheme="minorEastAsia" w:hAnsi="Times New Roman"/>
+          <w:bCs w:val="0"/>
+          <w:caps w:val="0"/>
+          <w:highlight w:val="green"/>
+          <w:lang w:eastAsia="en-US"/>
+        </w:rPr>
+        <w:commentReference w:id="15"/>
+      </w:r>
+    </w:p>
+    <w:p>
+      <w:pPr>
         <w:pStyle w:val="InitialBodyTextIndent"/>
-      </w:pPr>
-      <w:r>
-        <w:t xml:space="preserve">The </w:t>
-      </w:r>
-      <w:r>
-        <w:t>second</w:t>
-      </w:r>
-      <w:r>
-        <w:t xml:space="preserve"> problem is that </w:t>
-      </w:r>
-      <w:r>
-        <w:t>some members and stakeholders</w:t>
-      </w:r>
-      <w:r>
-        <w:t xml:space="preserve"> went against</w:t>
-      </w:r>
-      <w:r>
-        <w:t xml:space="preserve"> a series of improvement.</w:t>
+        <w:ind w:firstLineChars="142" w:firstLine="284"/>
+        <w:rPr>
+          <w:highlight w:val="green"/>
+          <w:lang w:eastAsia="ja-JP"/>
+        </w:rPr>
+      </w:pPr>
+      <w:r>
+        <w:rPr>
+          <w:highlight w:val="green"/>
+          <w:lang w:eastAsia="ja-JP"/>
+        </w:rPr>
+        <w:t xml:space="preserve">Although there were a lot of challenges, I found the possibility and future of the </w:t>
+      </w:r>
+      <w:commentRangeStart w:id="16"/>
+      <w:r>
+        <w:rPr>
+          <w:highlight w:val="green"/>
+        </w:rPr>
+        <w:t>“Technology­Driven Development”</w:t>
+      </w:r>
+      <w:commentRangeEnd w:id="16"/>
+      <w:r>
+        <w:rPr>
+          <w:rStyle w:val="ad"/>
+          <w:rFonts w:ascii="Times New Roman" w:hAnsi="Times New Roman"/>
+          <w:highlight w:val="green"/>
+          <w:lang w:eastAsia="en-US"/>
+        </w:rPr>
+        <w:commentReference w:id="16"/>
+      </w:r>
+      <w:r>
+        <w:rPr>
+          <w:highlight w:val="green"/>
+        </w:rPr>
+        <w:t>.</w:t>
+      </w:r>
+    </w:p>
+    <w:p>
+      <w:pPr>
+        <w:pStyle w:val="InitialBodyTextIndent"/>
+        <w:ind w:firstLineChars="142" w:firstLine="284"/>
+        <w:rPr>
+          <w:highlight w:val="green"/>
+          <w:lang w:eastAsia="ja-JP"/>
+        </w:rPr>
+      </w:pPr>
+      <w:r>
+        <w:rPr>
+          <w:highlight w:val="green"/>
+          <w:lang w:eastAsia="ja-JP"/>
+        </w:rPr>
+        <w:t>At first,</w:t>
+      </w:r>
+      <w:r>
+        <w:rPr>
+          <w:highlight w:val="green"/>
+          <w:lang w:eastAsia="ja-JP"/>
+        </w:rPr>
+        <w:t xml:space="preserve"> we should focus on the problems that the members and stakeholders want to solve.</w:t>
       </w:r>
     </w:p>
     <w:p>
       <w:pPr>
         <w:pStyle w:val="InitialBodyTextIndent"/>
         <w:ind w:firstLine="0"/>
-      </w:pPr>
-      <w:proofErr w:type="gramStart"/>
-      <w:r>
-        <w:rPr>
-          <w:lang w:eastAsia="ja-JP"/>
-        </w:rPr>
-        <w:t>iPhone</w:t>
-      </w:r>
-      <w:proofErr w:type="gramEnd"/>
-      <w:r>
-        <w:rPr>
-          <w:lang w:eastAsia="ja-JP"/>
-        </w:rPr>
-        <w:t xml:space="preserve"> developers</w:t>
-      </w:r>
-      <w:r>
-        <w:rPr>
-          <w:lang w:eastAsia="ja-JP"/>
-        </w:rPr>
-        <w:t xml:space="preserve"> -&gt; </w:t>
-      </w:r>
-      <w:r>
-        <w:t xml:space="preserve">Distributed location also made it difficult to implement test automation and collaborate via </w:t>
-      </w:r>
-      <w:r>
-        <w:t>automation</w:t>
-      </w:r>
-      <w:r>
-        <w:t>.</w:t>
+        <w:rPr>
+          <w:highlight w:val="green"/>
+          <w:lang w:eastAsia="ja-JP"/>
+        </w:rPr>
+      </w:pPr>
+      <w:r>
+        <w:rPr>
+          <w:highlight w:val="green"/>
+          <w:lang w:eastAsia="ja-JP"/>
+        </w:rPr>
+        <w:t xml:space="preserve">To know that, numerical measurement is preferable. </w:t>
+      </w:r>
+      <w:r>
+        <w:rPr>
+          <w:highlight w:val="green"/>
+          <w:lang w:eastAsia="ja-JP"/>
+        </w:rPr>
+        <w:t>We can tell and negotiate them by numerical measurements.</w:t>
+      </w:r>
+    </w:p>
+    <w:p>
+      <w:pPr>
+        <w:pStyle w:val="InitialBodyTextIndent"/>
+        <w:ind w:firstLineChars="142" w:firstLine="284"/>
+        <w:rPr>
+          <w:highlight w:val="green"/>
+          <w:lang w:eastAsia="ja-JP"/>
+        </w:rPr>
+      </w:pPr>
+      <w:r>
+        <w:rPr>
+          <w:highlight w:val="green"/>
+          <w:lang w:eastAsia="ja-JP"/>
+        </w:rPr>
+        <w:t>Second, don’t loose the whole view. To keep the view, we would be better of getting support from managers. Additionally, leader should behave as a coordinator.</w:t>
+      </w:r>
+    </w:p>
+    <w:p>
+      <w:pPr>
+        <w:pStyle w:val="InitialBodyTextIndent"/>
+        <w:ind w:firstLineChars="142" w:firstLine="284"/>
+        <w:rPr>
+          <w:highlight w:val="green"/>
+          <w:lang w:eastAsia="ja-JP"/>
+        </w:rPr>
+      </w:pPr>
+      <w:r>
+        <w:rPr>
+          <w:highlight w:val="green"/>
+          <w:lang w:eastAsia="ja-JP"/>
+        </w:rPr>
+        <w:t>The last,</w:t>
+      </w:r>
+      <w:r>
+        <w:rPr>
+          <w:highlight w:val="green"/>
+          <w:lang w:eastAsia="ja-JP"/>
+        </w:rPr>
+        <w:t xml:space="preserve"> we should act to achieve by team, rather than ourselves. </w:t>
+      </w:r>
+      <w:r>
+        <w:rPr>
+          <w:highlight w:val="green"/>
+          <w:lang w:eastAsia="ja-JP"/>
+        </w:rPr>
+        <w:t xml:space="preserve">Agile Coach often think to achieve by them. </w:t>
+      </w:r>
+      <w:r>
+        <w:rPr>
+          <w:highlight w:val="green"/>
+          <w:lang w:eastAsia="ja-JP"/>
+        </w:rPr>
+        <w:t xml:space="preserve">However, this </w:t>
+      </w:r>
+      <w:r>
+        <w:rPr>
+          <w:highlight w:val="green"/>
+        </w:rPr>
+        <w:t xml:space="preserve">“false achievement-oriented” attitude will take them away the ability to solve problems by themselves. </w:t>
+      </w:r>
+      <w:r>
+        <w:rPr>
+          <w:highlight w:val="green"/>
+          <w:lang w:eastAsia="ja-JP"/>
+        </w:rPr>
+        <w:t>We grow team to be sustainable.</w:t>
       </w:r>
     </w:p>
     <w:p>
@@ -10260,423 +11378,12 @@
           <w:lang w:eastAsia="ja-JP"/>
         </w:rPr>
       </w:pPr>
-      <w:r>
-        <w:rPr>
-          <w:lang w:eastAsia="ja-JP"/>
-        </w:rPr>
-        <w:t>Project manager ran away.</w:t>
-      </w:r>
-    </w:p>
-    <w:p>
-      <w:pPr>
-        <w:pStyle w:val="InitialBodyTextIndent"/>
-        <w:ind w:firstLine="0"/>
-        <w:rPr>
-          <w:lang w:eastAsia="ja-JP"/>
-        </w:rPr>
-      </w:pPr>
-    </w:p>
-    <w:p>
-      <w:pPr>
-        <w:pStyle w:val="InitialBodyTextIndent"/>
-        <w:ind w:firstLine="0"/>
-        <w:rPr>
-          <w:lang w:eastAsia="ja-JP"/>
-        </w:rPr>
-      </w:pPr>
-      <w:r>
-        <w:rPr>
-          <w:rFonts w:hint="eastAsia"/>
-          <w:highlight w:val="green"/>
-          <w:lang w:eastAsia="ja-JP"/>
-        </w:rPr>
-        <w:t>●</w:t>
-      </w:r>
-      <w:r>
-        <w:rPr>
-          <w:rFonts w:hint="eastAsia"/>
-          <w:highlight w:val="green"/>
-          <w:lang w:eastAsia="ja-JP"/>
-        </w:rPr>
-        <w:t>成果を強調し急ぎすぎたため、</w:t>
-      </w:r>
-    </w:p>
-    <w:p>
-      <w:pPr>
-        <w:pStyle w:val="InitialBodyTextIndent"/>
-        <w:ind w:firstLine="0"/>
-        <w:rPr>
-          <w:highlight w:val="green"/>
-          <w:lang w:eastAsia="ja-JP"/>
-        </w:rPr>
-      </w:pPr>
-    </w:p>
-    <w:p>
-      <w:pPr>
-        <w:pStyle w:val="InitialBodyTextIndent"/>
-        <w:ind w:firstLine="0"/>
-        <w:rPr>
-          <w:highlight w:val="green"/>
-          <w:lang w:eastAsia="ja-JP"/>
-        </w:rPr>
-      </w:pPr>
-    </w:p>
-    <w:p>
-      <w:pPr>
-        <w:pStyle w:val="InitialBodyTextIndent"/>
-      </w:pPr>
-      <w:r>
-        <w:t xml:space="preserve">The third problem is that </w:t>
-      </w:r>
-      <w:r>
-        <w:t xml:space="preserve">the team members and stakeholders </w:t>
-      </w:r>
-      <w:r>
-        <w:t>started assuming me as a mere workforce for the project.</w:t>
-      </w:r>
-    </w:p>
-    <w:p>
-      <w:pPr>
-        <w:pStyle w:val="InitialBodyTextIndent"/>
-        <w:ind w:firstLine="0"/>
-      </w:pPr>
-    </w:p>
-    <w:p>
-      <w:pPr>
-        <w:pStyle w:val="InitialBodyTextIndent"/>
-        <w:ind w:firstLine="0"/>
-        <w:rPr>
-          <w:lang w:eastAsia="ja-JP"/>
-        </w:rPr>
-      </w:pPr>
-      <w:r>
-        <w:t>I needed to act</w:t>
-      </w:r>
-      <w:r>
-        <w:rPr>
-          <w:lang w:eastAsia="ja-JP"/>
-        </w:rPr>
-        <w:t xml:space="preserve"> </w:t>
-      </w:r>
-      <w:r>
-        <w:rPr>
-          <w:rFonts w:hint="eastAsia"/>
-          <w:highlight w:val="cyan"/>
-          <w:lang w:eastAsia="ja-JP"/>
-        </w:rPr>
-        <w:t xml:space="preserve">as </w:t>
-      </w:r>
-      <w:r>
-        <w:rPr>
-          <w:highlight w:val="cyan"/>
-          <w:lang w:eastAsia="ja-JP"/>
-        </w:rPr>
-        <w:t xml:space="preserve">a </w:t>
-      </w:r>
-      <w:r>
-        <w:rPr>
-          <w:rFonts w:hint="eastAsia"/>
-          <w:highlight w:val="cyan"/>
-          <w:lang w:eastAsia="ja-JP"/>
-        </w:rPr>
-        <w:t xml:space="preserve">coordinator, rather than </w:t>
-      </w:r>
-      <w:r>
-        <w:rPr>
-          <w:highlight w:val="cyan"/>
-          <w:lang w:eastAsia="ja-JP"/>
-        </w:rPr>
-        <w:t xml:space="preserve">a </w:t>
-      </w:r>
-      <w:r>
-        <w:rPr>
-          <w:rFonts w:hint="eastAsia"/>
-          <w:highlight w:val="cyan"/>
-          <w:lang w:eastAsia="ja-JP"/>
-        </w:rPr>
-        <w:t>mere workforce.</w:t>
-      </w:r>
-    </w:p>
-    <w:p>
-      <w:pPr>
-        <w:pStyle w:val="InitialBodyTextIndent"/>
-        <w:ind w:firstLine="0"/>
-        <w:rPr>
-          <w:lang w:eastAsia="ja-JP"/>
-        </w:rPr>
-      </w:pPr>
-    </w:p>
-    <w:p>
-      <w:pPr>
-        <w:pStyle w:val="InitialBodyTextIndent"/>
-        <w:ind w:firstLine="0"/>
-        <w:rPr>
-          <w:lang w:eastAsia="ja-JP"/>
-        </w:rPr>
-      </w:pPr>
-    </w:p>
-    <w:p>
-      <w:pPr>
-        <w:pStyle w:val="InitialBodyTextIndent"/>
-        <w:ind w:firstLineChars="142" w:firstLine="284"/>
-        <w:rPr>
-          <w:lang w:eastAsia="ja-JP"/>
-        </w:rPr>
-      </w:pPr>
-      <w:r>
-        <w:rPr>
-          <w:lang w:eastAsia="ja-JP"/>
-        </w:rPr>
-        <w:t xml:space="preserve">Although there were a lot of challenges, I found the possibility and future of the </w:t>
-      </w:r>
-      <w:commentRangeStart w:id="12"/>
-      <w:r>
-        <w:rPr>
-          <w:highlight w:val="yellow"/>
-        </w:rPr>
-        <w:t>“Technology­Driven Development”</w:t>
-      </w:r>
-      <w:commentRangeEnd w:id="12"/>
-      <w:r>
-        <w:rPr>
-          <w:rStyle w:val="ad"/>
-          <w:rFonts w:ascii="Times New Roman" w:hAnsi="Times New Roman"/>
-          <w:lang w:eastAsia="en-US"/>
-        </w:rPr>
-        <w:commentReference w:id="12"/>
-      </w:r>
-      <w:r>
-        <w:t>.</w:t>
-      </w:r>
-    </w:p>
-    <w:p>
-      <w:pPr>
-        <w:pStyle w:val="InitialBodyTextIndent"/>
-        <w:ind w:firstLine="0"/>
-        <w:rPr>
-          <w:highlight w:val="green"/>
-        </w:rPr>
-      </w:pPr>
-    </w:p>
-    <w:p>
-      <w:pPr>
-        <w:pStyle w:val="InitialBodyTextIndent"/>
-        <w:ind w:firstLine="0"/>
-        <w:rPr>
-          <w:rFonts w:ascii="Helvetica" w:hAnsi="Helvetica" w:cs="Helvetica"/>
-        </w:rPr>
-      </w:pPr>
-      <w:r>
-        <w:rPr>
-          <w:rFonts w:ascii="Helvetica" w:hAnsi="Helvetica" w:cs="Helvetica"/>
-        </w:rPr>
-        <w:t xml:space="preserve">Tech </w:t>
-      </w:r>
-      <w:r>
-        <w:rPr>
-          <w:rFonts w:ascii="Helvetica" w:hAnsi="Helvetica" w:cs="Helvetica"/>
-        </w:rPr>
-        <w:t>は、自分たちの問題が何で、それを解決するには誰の協力を得るべきか、また協力を得るためにさらにどう工夫・活用すればよいのかも考慮して導入すべし。またそのためのベースになり得る。</w:t>
-      </w:r>
-    </w:p>
-    <w:p>
-      <w:pPr>
-        <w:pStyle w:val="InitialBodyTextIndent"/>
-        <w:ind w:firstLine="0"/>
-        <w:rPr>
-          <w:rFonts w:ascii="Helvetica" w:hAnsi="Helvetica" w:cs="Helvetica"/>
-        </w:rPr>
-      </w:pPr>
-      <w:r>
-        <w:rPr>
-          <w:rFonts w:ascii="Helvetica" w:hAnsi="Helvetica" w:cs="Helvetica"/>
-        </w:rPr>
-        <w:t>数値計測をベースとした改善の一環でやろう。</w:t>
-      </w:r>
-    </w:p>
-    <w:p>
-      <w:pPr>
-        <w:pStyle w:val="InitialBodyTextIndent"/>
-        <w:ind w:firstLine="0"/>
-        <w:rPr>
-          <w:highlight w:val="green"/>
-          <w:lang w:eastAsia="ja-JP"/>
-        </w:rPr>
-      </w:pPr>
-    </w:p>
-    <w:p>
-      <w:pPr>
-        <w:autoSpaceDE w:val="0"/>
-        <w:autoSpaceDN w:val="0"/>
-        <w:adjustRightInd w:val="0"/>
-        <w:rPr>
-          <w:rFonts w:ascii="Helvetica" w:hAnsi="Helvetica" w:cs="Helvetica"/>
-        </w:rPr>
-      </w:pPr>
-      <w:proofErr w:type="spellStart"/>
-      <w:r>
-        <w:rPr>
-          <w:rFonts w:ascii="Helvetica" w:hAnsi="Helvetica" w:cs="Helvetica"/>
-        </w:rPr>
-        <w:t>ボトムアップだけではだめで、マネージャーらトップダウンの力も得よう。またそのための手段としても活用しよう</w:t>
-      </w:r>
-      <w:proofErr w:type="spellEnd"/>
-      <w:r>
-        <w:rPr>
-          <w:rFonts w:ascii="Helvetica" w:hAnsi="Helvetica" w:cs="Helvetica"/>
-        </w:rPr>
-        <w:t>。</w:t>
-      </w:r>
-    </w:p>
-    <w:p>
-      <w:pPr>
-        <w:autoSpaceDE w:val="0"/>
-        <w:autoSpaceDN w:val="0"/>
-        <w:adjustRightInd w:val="0"/>
-        <w:rPr>
-          <w:rFonts w:ascii="Helvetica" w:hAnsi="Helvetica" w:cs="Helvetica"/>
-        </w:rPr>
-      </w:pPr>
-      <w:proofErr w:type="spellStart"/>
-      <w:r>
-        <w:rPr>
-          <w:rFonts w:ascii="Helvetica" w:hAnsi="Helvetica" w:cs="Helvetica"/>
-        </w:rPr>
-        <w:t>全体最適の視点は持ち続けるべし</w:t>
-      </w:r>
-      <w:proofErr w:type="spellEnd"/>
-      <w:r>
-        <w:rPr>
-          <w:rFonts w:ascii="Helvetica" w:hAnsi="Helvetica" w:cs="Helvetica"/>
-        </w:rPr>
-        <w:t>。（</w:t>
-      </w:r>
-      <w:proofErr w:type="spellStart"/>
-      <w:r>
-        <w:rPr>
-          <w:rFonts w:ascii="Helvetica" w:hAnsi="Helvetica" w:cs="Helvetica"/>
-        </w:rPr>
-        <w:t>話が広がり過ぎなければ入れる</w:t>
-      </w:r>
-      <w:proofErr w:type="spellEnd"/>
-      <w:r>
-        <w:rPr>
-          <w:rFonts w:ascii="Helvetica" w:hAnsi="Helvetica" w:cs="Helvetica"/>
-        </w:rPr>
-        <w:t>）</w:t>
-      </w:r>
-    </w:p>
-    <w:p>
-      <w:pPr>
-        <w:pStyle w:val="InitialBodyTextIndent"/>
-        <w:ind w:firstLine="0"/>
-        <w:rPr>
-          <w:rFonts w:ascii="Helvetica" w:hAnsi="Helvetica" w:cs="Helvetica"/>
-        </w:rPr>
-      </w:pPr>
-      <w:r>
-        <w:rPr>
-          <w:rFonts w:ascii="Helvetica" w:hAnsi="Helvetica" w:cs="Helvetica"/>
-        </w:rPr>
-        <w:t>全体最適の観点からの問題を把握し、それを解決することに自動化らの技術を導入する。（ここで数値の必要性を説く。）それにより協力を得られる。そういう動き方が、改善の要諦だろう。</w:t>
-      </w:r>
-    </w:p>
-    <w:p>
-      <w:pPr>
-        <w:pStyle w:val="InitialBodyTextIndent"/>
-        <w:ind w:firstLine="0"/>
-        <w:rPr>
-          <w:highlight w:val="green"/>
-          <w:lang w:eastAsia="ja-JP"/>
-        </w:rPr>
-      </w:pPr>
-    </w:p>
-    <w:p>
-      <w:pPr>
-        <w:pStyle w:val="InitialBodyTextIndent"/>
-        <w:ind w:firstLine="0"/>
-        <w:rPr>
-          <w:highlight w:val="green"/>
-          <w:lang w:eastAsia="ja-JP"/>
-        </w:rPr>
-      </w:pPr>
-      <w:proofErr w:type="gramStart"/>
-      <w:r>
-        <w:rPr>
-          <w:highlight w:val="green"/>
-          <w:lang w:eastAsia="ja-JP"/>
-        </w:rPr>
-        <w:t>we</w:t>
-      </w:r>
-      <w:proofErr w:type="gramEnd"/>
-      <w:r>
-        <w:rPr>
-          <w:highlight w:val="green"/>
-          <w:lang w:eastAsia="ja-JP"/>
-        </w:rPr>
-        <w:t xml:space="preserve"> need to get support from all as many as possible of members and stakeholders. Numerical measurement will support it.</w:t>
-      </w:r>
-    </w:p>
-    <w:p>
-      <w:pPr>
-        <w:pStyle w:val="InitialBodyTextIndent"/>
-        <w:ind w:firstLine="0"/>
-        <w:rPr>
-          <w:highlight w:val="green"/>
-          <w:lang w:eastAsia="ja-JP"/>
-        </w:rPr>
-      </w:pPr>
-    </w:p>
-    <w:p>
-      <w:pPr>
-        <w:pStyle w:val="InitialBodyTextIndent"/>
-        <w:ind w:firstLine="0"/>
-        <w:rPr>
-          <w:lang w:eastAsia="ja-JP"/>
-        </w:rPr>
-      </w:pPr>
-      <w:r>
-        <w:rPr>
-          <w:rFonts w:ascii="Times New Roman" w:hAnsi="Times New Roman"/>
-          <w:highlight w:val="green"/>
-          <w:lang w:eastAsia="ja-JP"/>
-        </w:rPr>
-        <w:t>It is really the additional possibilities of automation and techniques.</w:t>
-      </w:r>
-    </w:p>
-    <w:p>
-      <w:pPr>
-        <w:pStyle w:val="InitialBodyTextIndent"/>
-        <w:ind w:firstLine="0"/>
-        <w:rPr>
-          <w:lang w:eastAsia="ja-JP"/>
-        </w:rPr>
-      </w:pPr>
-    </w:p>
-    <w:p>
-      <w:pPr>
-        <w:pStyle w:val="InitialBodyTextIndent"/>
-        <w:ind w:firstLine="0"/>
-        <w:rPr>
-          <w:lang w:eastAsia="ja-JP"/>
-        </w:rPr>
-      </w:pPr>
-    </w:p>
-    <w:p>
-      <w:pPr>
-        <w:pStyle w:val="InitialBodyTextIndent"/>
-        <w:ind w:firstLine="0"/>
-        <w:rPr>
-          <w:lang w:eastAsia="ja-JP"/>
-        </w:rPr>
-      </w:pPr>
     </w:p>
     <w:p>
       <w:pPr>
         <w:pStyle w:val="1"/>
       </w:pPr>
       <w:r>
-        <w:lastRenderedPageBreak/>
         <w:t>Conclusions</w:t>
       </w:r>
     </w:p>
@@ -10776,7 +11483,7 @@
         </w:rPr>
         <w:t xml:space="preserve"> </w:t>
       </w:r>
-      <w:commentRangeStart w:id="13"/>
+      <w:commentRangeStart w:id="17"/>
       <w:r>
         <w:rPr>
           <w:sz w:val="20"/>
@@ -10807,14 +11514,14 @@
         </w:rPr>
         <w:t>gile</w:t>
       </w:r>
-      <w:commentRangeEnd w:id="13"/>
+      <w:commentRangeEnd w:id="17"/>
       <w:r>
         <w:rPr>
           <w:rStyle w:val="ad"/>
           <w:sz w:val="20"/>
           <w:szCs w:val="20"/>
         </w:rPr>
-        <w:commentReference w:id="13"/>
+        <w:commentReference w:id="17"/>
       </w:r>
       <w:r>
         <w:rPr>
@@ -10850,55 +11557,55 @@
           <w:sz w:val="20"/>
           <w:szCs w:val="20"/>
         </w:rPr>
-        <w:t xml:space="preserve">Technical backbones like CI/CD and test automation enable to lead effective learning and elicit voluntary </w:t>
+        <w:t xml:space="preserve">Technical backbones like CI/CD and test automation enable to lead </w:t>
       </w:r>
       <w:r>
         <w:rPr>
           <w:sz w:val="20"/>
           <w:szCs w:val="20"/>
         </w:rPr>
-        <w:t>improvements from team members.</w:t>
+        <w:lastRenderedPageBreak/>
+        <w:t xml:space="preserve">effective learning and elicit voluntary </w:t>
       </w:r>
       <w:r>
         <w:rPr>
           <w:sz w:val="20"/>
           <w:szCs w:val="20"/>
         </w:rPr>
-        <w:t xml:space="preserve"> </w:t>
+        <w:t>improvements from team members.</w:t>
       </w:r>
       <w:r>
         <w:rPr>
           <w:sz w:val="20"/>
           <w:szCs w:val="20"/>
         </w:rPr>
-        <w:t>“Technology­Driven Development” will be a good backbone to support and enhance agile processes and mindsets.</w:t>
-      </w:r>
-    </w:p>
-    <w:p>
-      <w:pPr>
-        <w:ind w:firstLine="284"/>
+        <w:t xml:space="preserve"> </w:t>
+      </w:r>
+      <w:r>
         <w:rPr>
           <w:sz w:val="20"/>
           <w:szCs w:val="20"/>
-          <w:lang w:eastAsia="ja-JP"/>
-        </w:rPr>
-      </w:pPr>
-      <w:commentRangeStart w:id="14"/>
-      <w:r>
+        </w:rPr>
+        <w:t>“Technology­Driven Development” will be a good backbone to support and enhance agile processes and mindsets.</w:t>
+      </w:r>
+    </w:p>
+    <w:p>
+      <w:pPr>
+        <w:ind w:firstLine="284"/>
         <w:rPr>
           <w:sz w:val="20"/>
           <w:szCs w:val="20"/>
           <w:lang w:eastAsia="ja-JP"/>
         </w:rPr>
-        <w:t>On the other hand, there is room for improvement.</w:t>
-      </w:r>
+      </w:pPr>
+      <w:commentRangeStart w:id="18"/>
       <w:r>
         <w:rPr>
           <w:sz w:val="20"/>
           <w:szCs w:val="20"/>
           <w:lang w:eastAsia="ja-JP"/>
         </w:rPr>
-        <w:t xml:space="preserve"> There are challenges which cannot be solved by only technical excellence and working software.</w:t>
+        <w:t>On the other hand, there is room for improvement.</w:t>
       </w:r>
       <w:r>
         <w:rPr>
@@ -10906,7 +11613,7 @@
           <w:szCs w:val="20"/>
           <w:lang w:eastAsia="ja-JP"/>
         </w:rPr>
-        <w:t xml:space="preserve"> We should not ignore the organizational and/or cultural traditions.</w:t>
+        <w:t xml:space="preserve"> There are challenges which cannot be solved by only technical excellence and working software.</w:t>
       </w:r>
       <w:r>
         <w:rPr>
@@ -10914,7 +11621,7 @@
           <w:szCs w:val="20"/>
           <w:lang w:eastAsia="ja-JP"/>
         </w:rPr>
-        <w:t xml:space="preserve"> Additionally, we need to get </w:t>
+        <w:t xml:space="preserve"> We should not ignore the organizational and/or cultural traditions.</w:t>
       </w:r>
       <w:r>
         <w:rPr>
@@ -10922,7 +11629,7 @@
           <w:szCs w:val="20"/>
           <w:lang w:eastAsia="ja-JP"/>
         </w:rPr>
-        <w:t>support from all as many as possible of members and stakeholders.</w:t>
+        <w:t xml:space="preserve"> </w:t>
       </w:r>
       <w:r>
         <w:rPr>
@@ -10930,16 +11637,139 @@
           <w:szCs w:val="20"/>
           <w:lang w:eastAsia="ja-JP"/>
         </w:rPr>
+        <w:t>W</w:t>
+      </w:r>
+      <w:r>
+        <w:rPr>
+          <w:sz w:val="20"/>
+          <w:szCs w:val="20"/>
+          <w:lang w:eastAsia="ja-JP"/>
+        </w:rPr>
+        <w:t xml:space="preserve">e need to get </w:t>
+      </w:r>
+      <w:r>
+        <w:rPr>
+          <w:sz w:val="20"/>
+          <w:szCs w:val="20"/>
+          <w:lang w:eastAsia="ja-JP"/>
+        </w:rPr>
+        <w:t>support from all as many as possible of members and stakeholders</w:t>
+      </w:r>
+      <w:r>
+        <w:rPr>
+          <w:sz w:val="20"/>
+          <w:szCs w:val="20"/>
+          <w:lang w:eastAsia="ja-JP"/>
+        </w:rPr>
+        <w:t>,</w:t>
+      </w:r>
+      <w:r>
+        <w:rPr>
+          <w:sz w:val="20"/>
+          <w:szCs w:val="20"/>
+          <w:highlight w:val="yellow"/>
+          <w:lang w:eastAsia="ja-JP"/>
+        </w:rPr>
+        <w:t xml:space="preserve"> </w:t>
+      </w:r>
+      <w:r>
+        <w:rPr>
+          <w:sz w:val="20"/>
+          <w:szCs w:val="20"/>
+          <w:highlight w:val="yellow"/>
+          <w:lang w:eastAsia="ja-JP"/>
+        </w:rPr>
+        <w:t>rather than forcing the achievements</w:t>
+      </w:r>
+      <w:r>
+        <w:rPr>
+          <w:sz w:val="20"/>
+          <w:szCs w:val="20"/>
+          <w:lang w:eastAsia="ja-JP"/>
+        </w:rPr>
+        <w:t>.</w:t>
+      </w:r>
+      <w:r>
+        <w:rPr>
+          <w:sz w:val="20"/>
+          <w:szCs w:val="20"/>
+          <w:lang w:eastAsia="ja-JP"/>
+        </w:rPr>
+        <w:t xml:space="preserve"> Leader of the improvement </w:t>
+      </w:r>
+      <w:r>
+        <w:rPr>
+          <w:sz w:val="20"/>
+          <w:szCs w:val="20"/>
+          <w:lang w:eastAsia="ja-JP"/>
+        </w:rPr>
+        <w:t>should act</w:t>
+      </w:r>
+      <w:r>
+        <w:rPr>
+          <w:sz w:val="20"/>
+          <w:szCs w:val="20"/>
+          <w:lang w:eastAsia="ja-JP"/>
+        </w:rPr>
+        <w:t xml:space="preserve"> as a coordinator, not a mere workforce</w:t>
+      </w:r>
+      <w:r>
+        <w:rPr>
+          <w:sz w:val="20"/>
+          <w:szCs w:val="20"/>
+          <w:lang w:eastAsia="ja-JP"/>
+        </w:rPr>
         <w:t xml:space="preserve"> Numerical measurement will support it.</w:t>
       </w:r>
-      <w:commentRangeEnd w:id="14"/>
+      <w:commentRangeEnd w:id="18"/>
       <w:r>
         <w:rPr>
           <w:rStyle w:val="ad"/>
           <w:sz w:val="20"/>
           <w:szCs w:val="20"/>
         </w:rPr>
-        <w:commentReference w:id="14"/>
+        <w:commentReference w:id="18"/>
+      </w:r>
+    </w:p>
+    <w:p>
+      <w:pPr>
+        <w:pStyle w:val="InitialBodyTextIndent"/>
+        <w:ind w:firstLine="0"/>
+        <w:rPr>
+          <w:rFonts w:ascii="Times New Roman" w:hAnsi="Times New Roman"/>
+          <w:lang w:eastAsia="ja-JP"/>
+        </w:rPr>
+      </w:pPr>
+      <w:r>
+        <w:rPr>
+          <w:rFonts w:ascii="Times New Roman" w:hAnsi="Times New Roman" w:hint="eastAsia"/>
+          <w:highlight w:val="green"/>
+          <w:lang w:eastAsia="ja-JP"/>
+        </w:rPr>
+        <w:t>★</w:t>
+      </w:r>
+      <w:r>
+        <w:rPr>
+          <w:rFonts w:ascii="Times New Roman" w:hAnsi="Times New Roman"/>
+          <w:highlight w:val="green"/>
+          <w:lang w:eastAsia="ja-JP"/>
+        </w:rPr>
+        <w:t xml:space="preserve">We would be better of </w:t>
+      </w:r>
+      <w:r>
+        <w:rPr>
+          <w:rFonts w:ascii="Times New Roman" w:hAnsi="Times New Roman"/>
+          <w:highlight w:val="green"/>
+        </w:rPr>
+        <w:t>to act</w:t>
+      </w:r>
+      <w:r>
+        <w:rPr>
+          <w:rFonts w:ascii="Times New Roman" w:hAnsi="Times New Roman"/>
+          <w:highlight w:val="green"/>
+          <w:lang w:eastAsia="ja-JP"/>
+        </w:rPr>
+        <w:t xml:space="preserve"> as a coordinator, rather than a mere workforce not to hide the real problems.</w:t>
       </w:r>
     </w:p>
     <w:p>
@@ -11011,7 +11841,7 @@
           <w:rFonts w:ascii="Times New Roman" w:hAnsi="Times New Roman"/>
         </w:rPr>
       </w:pPr>
-      <w:commentRangeStart w:id="15"/>
+      <w:commentRangeStart w:id="19"/>
       <w:r>
         <w:rPr>
           <w:rFonts w:ascii="Times New Roman" w:hAnsi="Times New Roman"/>
@@ -11079,14 +11909,16 @@
         </w:rPr>
         <w:t>by this mechanism.</w:t>
       </w:r>
-      <w:commentRangeEnd w:id="15"/>
+      <w:commentRangeEnd w:id="19"/>
       <w:r>
         <w:rPr>
           <w:rStyle w:val="ad"/>
           <w:rFonts w:ascii="Times New Roman" w:hAnsi="Times New Roman"/>
+          <w:sz w:val="20"/>
+          <w:szCs w:val="20"/>
           <w:lang w:eastAsia="en-US"/>
         </w:rPr>
-        <w:commentReference w:id="15"/>
+        <w:commentReference w:id="19"/>
       </w:r>
     </w:p>
     <w:p>
@@ -11124,11 +11956,11 @@
       <w:pPr>
         <w:pStyle w:val="ReferenceHead"/>
       </w:pPr>
-      <w:commentRangeStart w:id="16"/>
+      <w:commentRangeStart w:id="20"/>
       <w:r>
         <w:t>REFERENCES</w:t>
       </w:r>
-      <w:commentRangeEnd w:id="16"/>
+      <w:commentRangeEnd w:id="20"/>
       <w:r>
         <w:rPr>
           <w:rStyle w:val="ad"/>
@@ -11137,23 +11969,19 @@
           <w:caps w:val="0"/>
           <w:lang w:eastAsia="en-US"/>
         </w:rPr>
-        <w:commentReference w:id="16"/>
-      </w:r>
-      <w:bookmarkStart w:id="17" w:name="_GoBack"/>
-      <w:bookmarkEnd w:id="17"/>
+        <w:commentReference w:id="20"/>
+      </w:r>
     </w:p>
     <w:p>
       <w:pPr>
         <w:pStyle w:val="References"/>
       </w:pPr>
-      <w:proofErr w:type="gramStart"/>
       <w:r>
         <w:t xml:space="preserve">[1] Adzic, G. </w:t>
       </w:r>
       <w:r>
         <w:t>2011.</w:t>
       </w:r>
-      <w:proofErr w:type="gramEnd"/>
       <w:r>
         <w:t xml:space="preserve"> </w:t>
       </w:r>
@@ -11172,13 +12000,8 @@
       <w:pPr>
         <w:pStyle w:val="References"/>
       </w:pPr>
-      <w:proofErr w:type="gramStart"/>
-      <w:r>
-        <w:t>[2] Code.google.com.</w:t>
-      </w:r>
-      <w:proofErr w:type="gramEnd"/>
-      <w:r>
-        <w:t xml:space="preserve"> ht</w:t>
+      <w:r>
+        <w:t>[2] Code.google.com. ht</w:t>
       </w:r>
       <w:r>
         <w:t>tp://code.google.com/p/mockito/.</w:t>
@@ -11206,147 +12029,139 @@
       <w:pPr>
         <w:pStyle w:val="References"/>
       </w:pPr>
-      <w:proofErr w:type="gramStart"/>
       <w:r>
         <w:rPr>
           <w:i/>
           <w:iCs/>
         </w:rPr>
-        <w:t>teams</w:t>
-      </w:r>
-      <w:proofErr w:type="gramEnd"/>
+        <w:t xml:space="preserve">teams. </w:t>
+      </w:r>
+      <w:r>
+        <w:t>Addison­Wesley Professional.</w:t>
+      </w:r>
+    </w:p>
+    <w:p>
+      <w:pPr>
+        <w:pStyle w:val="References"/>
+      </w:pPr>
+      <w:r>
+        <w:t>[4] Cukes.info. http://cukes.info/</w:t>
+      </w:r>
+      <w:r>
+        <w:t>.</w:t>
+      </w:r>
+    </w:p>
+    <w:p>
+      <w:pPr>
+        <w:pStyle w:val="References"/>
+      </w:pPr>
+      <w:r>
+        <w:t xml:space="preserve">[5] Fowler, M. </w:t>
+      </w:r>
+      <w:r>
+        <w:t>2006</w:t>
+      </w:r>
+      <w:r>
+        <w:t>.</w:t>
+      </w:r>
+      <w:r>
+        <w:t xml:space="preserve"> </w:t>
+      </w:r>
       <w:r>
         <w:rPr>
           <w:i/>
           <w:iCs/>
         </w:rPr>
+        <w:t>Continuous Integration</w:t>
+      </w:r>
+      <w:r>
+        <w:t>.</w:t>
+      </w:r>
+      <w:r>
+        <w:t xml:space="preserve"> </w:t>
+      </w:r>
+      <w:r>
+        <w:t>http://martinfowler.com/arti</w:t>
+      </w:r>
+      <w:r>
+        <w:t>cles/continuousIntegration.html.</w:t>
+      </w:r>
+    </w:p>
+    <w:p>
+      <w:pPr>
+        <w:pStyle w:val="References"/>
+      </w:pPr>
+      <w:r>
+        <w:t>[6] Genymotion.</w:t>
+      </w:r>
+      <w:r>
+        <w:t>com. http://www.genymotion.com/.</w:t>
+      </w:r>
+    </w:p>
+    <w:p>
+      <w:pPr>
+        <w:pStyle w:val="References"/>
+      </w:pPr>
+      <w:r>
+        <w:t>[7] GitHub. https://githu</w:t>
+      </w:r>
+      <w:r>
+        <w:t>b.com/calabash/calabash­android.</w:t>
+      </w:r>
+    </w:p>
+    <w:p>
+      <w:pPr>
+        <w:pStyle w:val="References"/>
+      </w:pPr>
+      <w:r>
+        <w:t>[8] Humble,</w:t>
+      </w:r>
+      <w:r>
+        <w:t xml:space="preserve"> J., &amp; Farley, D. 2010</w:t>
+      </w:r>
+      <w:r>
         <w:t xml:space="preserve">. </w:t>
-      </w:r>
-      <w:r>
-        <w:t>Addison­Wesley Professional.</w:t>
-      </w:r>
-    </w:p>
-    <w:p>
-      <w:pPr>
-        <w:pStyle w:val="References"/>
-      </w:pPr>
-      <w:proofErr w:type="gramStart"/>
-      <w:r>
-        <w:t>[4] Cukes.info.</w:t>
-      </w:r>
-      <w:proofErr w:type="gramEnd"/>
-      <w:r>
-        <w:t xml:space="preserve"> http://cukes.info/</w:t>
-      </w:r>
-      <w:r>
-        <w:t>.</w:t>
-      </w:r>
-    </w:p>
-    <w:p>
-      <w:pPr>
-        <w:pStyle w:val="References"/>
-      </w:pPr>
-      <w:r>
-        <w:t xml:space="preserve">[5] </w:t>
-      </w:r>
-      <w:proofErr w:type="gramStart"/>
-      <w:r>
-        <w:t xml:space="preserve">Fowler, M. </w:t>
-      </w:r>
-      <w:r>
-        <w:t>2006</w:t>
-      </w:r>
-      <w:r>
-        <w:t>.</w:t>
-      </w:r>
-      <w:proofErr w:type="gramEnd"/>
-      <w:r>
-        <w:t xml:space="preserve"> </w:t>
       </w:r>
       <w:r>
         <w:rPr>
           <w:i/>
           <w:iCs/>
         </w:rPr>
-        <w:t>Continuous Integration</w:t>
-      </w:r>
-      <w:r>
-        <w:t>.</w:t>
-      </w:r>
-      <w:r>
-        <w:t xml:space="preserve"> </w:t>
-      </w:r>
-      <w:r>
-        <w:t>http://martinfowler.com/arti</w:t>
-      </w:r>
-      <w:r>
-        <w:t>cles/continuousIntegration.html.</w:t>
-      </w:r>
-    </w:p>
-    <w:p>
-      <w:pPr>
-        <w:pStyle w:val="References"/>
-      </w:pPr>
-      <w:proofErr w:type="gramStart"/>
-      <w:r>
-        <w:t>[6] Genymotion.</w:t>
-      </w:r>
-      <w:r>
-        <w:t>com.</w:t>
-      </w:r>
-      <w:proofErr w:type="gramEnd"/>
-      <w:r>
-        <w:t xml:space="preserve"> http://www.genymotion.com/.</w:t>
-      </w:r>
-    </w:p>
-    <w:p>
-      <w:pPr>
-        <w:pStyle w:val="References"/>
-      </w:pPr>
-      <w:proofErr w:type="gramStart"/>
-      <w:r>
-        <w:t>[7] GitHub.</w:t>
-      </w:r>
-      <w:proofErr w:type="gramEnd"/>
-      <w:r>
-        <w:t xml:space="preserve"> https://githu</w:t>
-      </w:r>
-      <w:r>
-        <w:t>b.com/calabash/calabash­android.</w:t>
-      </w:r>
-    </w:p>
-    <w:p>
-      <w:pPr>
-        <w:pStyle w:val="References"/>
-      </w:pPr>
-      <w:r>
-        <w:t>[8] Humble,</w:t>
-      </w:r>
-      <w:r>
-        <w:t xml:space="preserve"> J., &amp; Farley, D. 2010</w:t>
-      </w:r>
-      <w:r>
-        <w:t xml:space="preserve">. </w:t>
+        <w:t>Continuous Delivery: Reliable software releases</w:t>
+      </w:r>
+      <w:r>
+        <w:t xml:space="preserve"> </w:t>
       </w:r>
       <w:r>
         <w:rPr>
           <w:i/>
           <w:iCs/>
         </w:rPr>
-        <w:t>Continuous Delivery: Reliable software releases</w:t>
-      </w:r>
-      <w:r>
-        <w:t xml:space="preserve"> </w:t>
+        <w:t>through build, test, and deployment automation</w:t>
+      </w:r>
+      <w:r>
+        <w:t>. Addison­Wesley Professional.</w:t>
+      </w:r>
+    </w:p>
+    <w:p>
+      <w:pPr>
+        <w:pStyle w:val="References"/>
+      </w:pPr>
+      <w:r>
+        <w:t>[9] Kniberg, H. 2007</w:t>
+      </w:r>
+      <w:r>
+        <w:t xml:space="preserve">. </w:t>
       </w:r>
       <w:r>
         <w:rPr>
           <w:i/>
           <w:iCs/>
         </w:rPr>
-        <w:t>through build, test, and deployment automation</w:t>
-      </w:r>
-      <w:r>
-        <w:t>. Addison­Wesley Professional.</w:t>
+        <w:t>Scrum and XP from the trenches</w:t>
+      </w:r>
+      <w:r>
+        <w:t>. InfoQ.</w:t>
       </w:r>
     </w:p>
     <w:p>
@@ -11354,25 +12169,20 @@
         <w:pStyle w:val="References"/>
       </w:pPr>
       <w:r>
-        <w:t>[9] Kniberg, H. 2007</w:t>
+        <w:t>[10]  Kniberg, H. 2011</w:t>
       </w:r>
       <w:r>
         <w:t xml:space="preserve">. </w:t>
       </w:r>
-      <w:proofErr w:type="gramStart"/>
       <w:r>
         <w:rPr>
           <w:i/>
           <w:iCs/>
         </w:rPr>
-        <w:t>Scrum and XP from the trenches</w:t>
-      </w:r>
-      <w:r>
-        <w:t>.</w:t>
-      </w:r>
-      <w:proofErr w:type="gramEnd"/>
-      <w:r>
-        <w:t xml:space="preserve"> InfoQ.</w:t>
+        <w:t>Lean from the Trenches</w:t>
+      </w:r>
+      <w:r>
+        <w:t>. The Pragmatic Bookshelf.</w:t>
       </w:r>
     </w:p>
     <w:p>
@@ -11380,73 +12190,17 @@
         <w:pStyle w:val="References"/>
       </w:pPr>
       <w:r>
-        <w:t>[10</w:t>
-      </w:r>
-      <w:proofErr w:type="gramStart"/>
-      <w:r>
-        <w:t>]  Kniberg</w:t>
-      </w:r>
-      <w:proofErr w:type="gramEnd"/>
-      <w:r>
-        <w:t>, H. 2011</w:t>
+        <w:t>[11]  Meszaros, G. 2007</w:t>
       </w:r>
       <w:r>
         <w:t xml:space="preserve">. </w:t>
       </w:r>
-      <w:proofErr w:type="gramStart"/>
       <w:r>
         <w:rPr>
           <w:i/>
           <w:iCs/>
         </w:rPr>
-        <w:t>Lean from the Trenches</w:t>
-      </w:r>
-      <w:r>
-        <w:t>.</w:t>
-      </w:r>
-      <w:proofErr w:type="gramEnd"/>
-      <w:r>
-        <w:t xml:space="preserve"> </w:t>
-      </w:r>
-      <w:proofErr w:type="gramStart"/>
-      <w:r>
-        <w:t>The Pragmatic Bookshelf.</w:t>
-      </w:r>
-      <w:proofErr w:type="gramEnd"/>
-    </w:p>
-    <w:p>
-      <w:pPr>
-        <w:pStyle w:val="References"/>
-      </w:pPr>
-      <w:r>
-        <w:t>[11</w:t>
-      </w:r>
-      <w:proofErr w:type="gramStart"/>
-      <w:r>
-        <w:t>]  Meszaros</w:t>
-      </w:r>
-      <w:proofErr w:type="gramEnd"/>
-      <w:r>
-        <w:t>, G. 2007</w:t>
-      </w:r>
-      <w:r>
-        <w:t xml:space="preserve">. </w:t>
-      </w:r>
-      <w:proofErr w:type="gramStart"/>
-      <w:r>
-        <w:rPr>
-          <w:i/>
-          <w:iCs/>
-        </w:rPr>
-        <w:t>xUnit</w:t>
-      </w:r>
-      <w:proofErr w:type="gramEnd"/>
-      <w:r>
-        <w:rPr>
-          <w:i/>
-          <w:iCs/>
-        </w:rPr>
-        <w:t xml:space="preserve"> Test Patterns: Refactoring Test Code</w:t>
+        <w:t>xUnit Test Patterns: Refactoring Test Code</w:t>
       </w:r>
       <w:r>
         <w:t>. Addison­Wesley  @@ -11458,18 +12212,10 @@
         <w:pStyle w:val="References"/>
       </w:pPr>
       <w:r>
-        <w:t>[12</w:t>
-      </w:r>
-      <w:proofErr w:type="gramStart"/>
-      <w:r>
-        <w:t>]  Robolectr</w:t>
-      </w:r>
-      <w:r>
-        <w:t>ic.org</w:t>
-      </w:r>
-      <w:proofErr w:type="gramEnd"/>
-      <w:r>
-        <w:t>. http://robolectric.org/.</w:t>
+        <w:t>[12]  Robolectr</w:t>
+      </w:r>
+      <w:r>
+        <w:t>ic.org. http://robolectric.org/.</w:t>
       </w:r>
     </w:p>
     <w:p>
@@ -11477,18 +12223,10 @@
         <w:pStyle w:val="References"/>
       </w:pPr>
       <w:r>
-        <w:t>[13</w:t>
-      </w:r>
-      <w:proofErr w:type="gramStart"/>
-      <w:r>
-        <w:t>]  Testflightapp</w:t>
-      </w:r>
-      <w:r>
-        <w:t>.com</w:t>
-      </w:r>
-      <w:proofErr w:type="gramEnd"/>
-      <w:r>
-        <w:t>. http://testflightapp.com/.</w:t>
+        <w:t>[13]  Testflightapp</w:t>
+      </w:r>
+      <w:r>
+        <w:t>.com. http://testflightapp.com/.</w:t>
       </w:r>
     </w:p>
     <w:p>
@@ -11496,18 +12234,10 @@
         <w:pStyle w:val="References"/>
       </w:pPr>
       <w:r>
-        <w:t>[14</w:t>
-      </w:r>
-      <w:proofErr w:type="gramStart"/>
-      <w:r>
-        <w:t>]  Virtualbox.o</w:t>
-      </w:r>
-      <w:r>
-        <w:t>rg</w:t>
-      </w:r>
-      <w:proofErr w:type="gramEnd"/>
-      <w:r>
-        <w:t>. https://www.virtualbox.org/.</w:t>
+        <w:t>[14]  Virtualbox.o</w:t>
+      </w:r>
+      <w:r>
+        <w:t>rg. https://www.virtualbox.org/.</w:t>
       </w:r>
     </w:p>
     <w:p>
@@ -11543,7 +12273,50 @@
 
 <file path=word/comments.xml><?xml version="1.0" encoding="utf-8"?>
 <w:comments xmlns:wpc="http://schemas.microsoft.com/office/word/2010/wordprocessingCanvas" xmlns:mo="http://schemas.microsoft.com/office/mac/office/2008/main" xmlns:mc="http://schemas.openxmlformats.org/markup-compatibility/2006" xmlns:mv="urn:schemas-microsoft-com:mac:vml" xmlns:o="urn:schemas-microsoft-com:office:office" xmlns:r="http://schemas.openxmlformats.org/officeDocument/2006/relationships" xmlns:m="http://schemas.openxmlformats.org/officeDocument/2006/math" xmlns:v="urn:schemas-microsoft-com:vml" xmlns:wp14="http://schemas.microsoft.com/office/word/2010/wordprocessingDrawing" xmlns:wp="http://schemas.openxmlformats.org/drawingml/2006/wordprocessingDrawing" xmlns:w10="urn:schemas-microsoft-com:office:word" xmlns:w="http://schemas.openxmlformats.org/wordprocessingml/2006/main" xmlns:w14="http://schemas.microsoft.com/office/word/2010/wordml" xmlns:wpg="http://schemas.microsoft.com/office/word/2010/wordprocessingGroup" xmlns:wpi="http://schemas.microsoft.com/office/word/2010/wordprocessingInk" xmlns:wne="http://schemas.microsoft.com/office/word/2006/wordml" xmlns:wps="http://schemas.microsoft.com/office/word/2010/wordprocessingShape" mc:Ignorable="w14 wp14">
-  <w:comment w:id="0" w:author="Hiroyuki Ito (The Hiro)" w:date="2014-04-29T17:47:00Z" w:initials="TheHiro">
+  <w:comment w:id="0" w:author="伊藤 宏幸" w:date="2014-05-04T21:13:00Z" w:initials="伊藤">
+    <w:p>
+      <w:pPr>
+        <w:pStyle w:val="ae"/>
+        <w:rPr>
+          <w:lang w:eastAsia="ja-JP"/>
+        </w:rPr>
+      </w:pPr>
+      <w:r>
+        <w:rPr>
+          <w:rStyle w:val="ad"/>
+        </w:rPr>
+        <w:annotationRef/>
+      </w:r>
+      <w:proofErr w:type="spellStart"/>
+      <w:r>
+        <w:rPr>
+          <w:rFonts w:ascii="ヒラギノ角ゴ ProN W3" w:eastAsia="ヒラギノ角ゴ ProN W3" w:cs="ヒラギノ角ゴ ProN W3"/>
+          <w:sz w:val="26"/>
+          <w:szCs w:val="26"/>
+        </w:rPr>
+        <w:t>NewCenturySchlbk</w:t>
+      </w:r>
+      <w:proofErr w:type="spellEnd"/>
+      <w:r>
+        <w:rPr>
+          <w:rFonts w:ascii="ヒラギノ角ゴ ProN W3" w:eastAsia="ヒラギノ角ゴ ProN W3" w:cs="ヒラギノ角ゴ ProN W3"/>
+          <w:sz w:val="26"/>
+          <w:szCs w:val="26"/>
+        </w:rPr>
+        <w:t>-Roman</w:t>
+      </w:r>
+      <w:r>
+        <w:rPr>
+          <w:rFonts w:ascii="ヒラギノ角ゴ ProN W3" w:eastAsia="ヒラギノ角ゴ ProN W3" w:cs="ヒラギノ角ゴ ProN W3" w:hint="eastAsia"/>
+          <w:sz w:val="26"/>
+          <w:szCs w:val="26"/>
+          <w:lang w:eastAsia="ja-JP"/>
+        </w:rPr>
+        <w:t>のフォントをダウンロードして使用すること。</w:t>
+      </w:r>
+    </w:p>
+  </w:comment>
+  <w:comment w:id="2" w:author="Hiroyuki Ito (The Hiro)" w:date="2014-04-29T17:47:00Z" w:initials="TheHiro">
     <w:p>
       <w:pPr>
         <w:pStyle w:val="ae"/>
@@ -11621,7 +12394,7 @@
       </w:r>
     </w:p>
   </w:comment>
-  <w:comment w:id="1" w:author="Hiroyuki Ito (The Hiro)" w:date="2014-04-29T17:48:00Z" w:initials="TheHiro">
+  <w:comment w:id="3" w:author="Hiroyuki Ito (The Hiro)" w:date="2014-04-29T17:48:00Z" w:initials="TheHiro">
     <w:p>
       <w:pPr>
         <w:pStyle w:val="ae"/>
@@ -11673,7 +12446,7 @@
       </w:r>
     </w:p>
   </w:comment>
-  <w:comment w:id="2" w:author="Hiroyuki Ito (The Hiro)" w:date="2014-04-29T17:48:00Z" w:initials="TheHiro">
+  <w:comment w:id="4" w:author="Hiroyuki Ito (The Hiro)" w:date="2014-04-29T17:48:00Z" w:initials="TheHiro">
     <w:p>
       <w:pPr>
         <w:pStyle w:val="ae"/>
@@ -11725,12 +12498,11 @@
       </w:r>
     </w:p>
   </w:comment>
-  <w:comment w:id="3" w:author="伊藤 宏幸" w:date="2014-05-04T09:22:00Z" w:initials="伊藤">
+  <w:comment w:id="5" w:author="伊藤 宏幸" w:date="2014-05-04T09:22:00Z" w:initials="伊藤">
     <w:p>
       <w:pPr>
         <w:pStyle w:val="ae"/>
         <w:rPr>
-          <w:rFonts w:hint="eastAsia"/>
           <w:lang w:eastAsia="ja-JP"/>
         </w:rPr>
       </w:pPr>
@@ -11749,7 +12521,7 @@
       </w:r>
     </w:p>
   </w:comment>
-  <w:comment w:id="4" w:author="Hiroyuki Ito (The Hiro)" w:date="2014-04-29T17:55:00Z" w:initials="TheHiro">
+  <w:comment w:id="6" w:author="Hiroyuki Ito (The Hiro)" w:date="2014-04-29T17:55:00Z" w:initials="TheHiro">
     <w:p>
       <w:pPr>
         <w:pStyle w:val="ae"/>
@@ -11827,12 +12599,11 @@
       </w:r>
     </w:p>
   </w:comment>
-  <w:comment w:id="5" w:author="伊藤 宏幸" w:date="2014-05-04T09:22:00Z" w:initials="伊藤">
+  <w:comment w:id="7" w:author="伊藤 宏幸" w:date="2014-05-04T09:22:00Z" w:initials="伊藤">
     <w:p>
       <w:pPr>
         <w:pStyle w:val="ae"/>
         <w:rPr>
-          <w:rFonts w:hint="eastAsia"/>
           <w:lang w:eastAsia="ja-JP"/>
         </w:rPr>
       </w:pPr>
@@ -11851,7 +12622,7 @@
       </w:r>
     </w:p>
   </w:comment>
-  <w:comment w:id="6" w:author="Hiroyuki Ito (The Hiro)" w:date="2014-04-29T17:50:00Z" w:initials="TheHiro">
+  <w:comment w:id="8" w:author="Hiroyuki Ito (The Hiro)" w:date="2014-04-29T17:50:00Z" w:initials="TheHiro">
     <w:p>
       <w:pPr>
         <w:pStyle w:val="ae"/>
@@ -11929,7 +12700,7 @@
       </w:r>
     </w:p>
   </w:comment>
-  <w:comment w:id="7" w:author="Hiroyuki Ito (The Hiro)" w:date="2014-04-29T17:56:00Z" w:initials="TheHiro">
+  <w:comment w:id="9" w:author="Hiroyuki Ito (The Hiro)" w:date="2014-04-29T17:56:00Z" w:initials="TheHiro">
     <w:p>
       <w:pPr>
         <w:pStyle w:val="ae"/>
@@ -11981,7 +12752,7 @@
       </w:r>
     </w:p>
   </w:comment>
-  <w:comment w:id="8" w:author="Hiroyuki Ito (The Hiro)" w:date="2014-04-29T17:56:00Z" w:initials="TheHiro">
+  <w:comment w:id="10" w:author="Hiroyuki Ito (The Hiro)" w:date="2014-04-29T17:56:00Z" w:initials="TheHiro">
     <w:p>
       <w:pPr>
         <w:pStyle w:val="ae"/>
@@ -12033,12 +12804,11 @@
       </w:r>
     </w:p>
   </w:comment>
-  <w:comment w:id="9" w:author="伊藤 宏幸" w:date="2014-05-04T09:21:00Z" w:initials="伊藤">
+  <w:comment w:id="11" w:author="伊藤 宏幸" w:date="2014-05-04T09:21:00Z" w:initials="伊藤">
     <w:p>
       <w:pPr>
         <w:pStyle w:val="ae"/>
         <w:rPr>
-          <w:rFonts w:hint="eastAsia"/>
           <w:lang w:eastAsia="ja-JP"/>
         </w:rPr>
       </w:pPr>
@@ -12073,7 +12843,6 @@
       <w:pPr>
         <w:pStyle w:val="ae"/>
         <w:rPr>
-          <w:rFonts w:hint="eastAsia"/>
           <w:lang w:eastAsia="ja-JP"/>
         </w:rPr>
       </w:pPr>
@@ -12086,7 +12855,7 @@
       </w:r>
     </w:p>
   </w:comment>
-  <w:comment w:id="10" w:author="Hiroyuki Ito (The Hiro)" w:date="2014-04-29T17:56:00Z" w:initials="TheHiro">
+  <w:comment w:id="12" w:author="Hiroyuki Ito (The Hiro)" w:date="2014-04-29T17:56:00Z" w:initials="TheHiro">
     <w:p>
       <w:pPr>
         <w:pStyle w:val="ae"/>
@@ -12154,7 +12923,7 @@
       </w:r>
     </w:p>
   </w:comment>
-  <w:comment w:id="11" w:author="伊藤 宏幸" w:date="2014-05-02T21:48:00Z" w:initials="伊藤">
+  <w:comment w:id="13" w:author="伊藤 宏幸" w:date="2014-05-02T21:48:00Z" w:initials="伊藤">
     <w:p>
       <w:pPr>
         <w:pStyle w:val="ae"/>
@@ -12177,7 +12946,7 @@
       </w:r>
     </w:p>
   </w:comment>
-  <w:comment w:id="12" w:author="伊藤 宏幸" w:date="2014-05-02T22:38:00Z" w:initials="伊藤">
+  <w:comment w:id="14" w:author="伊藤 宏幸" w:date="2014-05-04T21:10:00Z" w:initials="伊藤">
     <w:p>
       <w:pPr>
         <w:pStyle w:val="ae"/>
@@ -12192,6 +12961,52 @@
         <w:annotationRef/>
       </w:r>
       <w:r>
+        <w:rPr>
+          <w:rFonts w:hint="eastAsia"/>
+          <w:lang w:eastAsia="ja-JP"/>
+        </w:rPr>
+        <w:t>唐突すぎる印象あり。</w:t>
+      </w:r>
+    </w:p>
+  </w:comment>
+  <w:comment w:id="15" w:author="伊藤 宏幸" w:date="2014-05-04T14:45:00Z" w:initials="伊藤">
+    <w:p>
+      <w:pPr>
+        <w:pStyle w:val="ae"/>
+        <w:rPr>
+          <w:lang w:eastAsia="ja-JP"/>
+        </w:rPr>
+      </w:pPr>
+      <w:r>
+        <w:rPr>
+          <w:rStyle w:val="ad"/>
+        </w:rPr>
+        <w:annotationRef/>
+      </w:r>
+      <w:r>
+        <w:rPr>
+          <w:rFonts w:hint="eastAsia"/>
+          <w:lang w:eastAsia="ja-JP"/>
+        </w:rPr>
+        <w:t>章を分ける？</w:t>
+      </w:r>
+    </w:p>
+  </w:comment>
+  <w:comment w:id="16" w:author="伊藤 宏幸" w:date="2014-05-02T22:38:00Z" w:initials="伊藤">
+    <w:p>
+      <w:pPr>
+        <w:pStyle w:val="ae"/>
+        <w:rPr>
+          <w:lang w:eastAsia="ja-JP"/>
+        </w:rPr>
+      </w:pPr>
+      <w:r>
+        <w:rPr>
+          <w:rStyle w:val="ad"/>
+        </w:rPr>
+        <w:annotationRef/>
+      </w:r>
+      <w:r>
         <w:t>the</w:t>
       </w:r>
       <w:r>
@@ -12203,7 +13018,7 @@
       </w:r>
     </w:p>
   </w:comment>
-  <w:comment w:id="13" w:author="Hiroyuki Ito (The Hiro)" w:date="2014-05-02T21:08:00Z" w:initials="TheHiro">
+  <w:comment w:id="17" w:author="Hiroyuki Ito (The Hiro)" w:date="2014-05-02T21:08:00Z" w:initials="TheHiro">
     <w:p>
       <w:pPr>
         <w:pStyle w:val="ae"/>
@@ -12281,7 +13096,7 @@
       </w:r>
     </w:p>
   </w:comment>
-  <w:comment w:id="14" w:author="伊藤 宏幸" w:date="2014-05-02T21:26:00Z" w:initials="伊藤">
+  <w:comment w:id="18" w:author="伊藤 宏幸" w:date="2014-05-02T21:26:00Z" w:initials="伊藤">
     <w:p>
       <w:pPr>
         <w:pStyle w:val="ae"/>
@@ -12317,12 +13132,11 @@
       </w:r>
     </w:p>
   </w:comment>
-  <w:comment w:id="15" w:author="伊藤 宏幸" w:date="2014-05-04T09:24:00Z" w:initials="伊藤">
+  <w:comment w:id="19" w:author="伊藤 宏幸" w:date="2014-05-04T09:24:00Z" w:initials="伊藤">
     <w:p>
       <w:pPr>
         <w:pStyle w:val="ae"/>
         <w:rPr>
-          <w:rFonts w:hint="eastAsia"/>
           <w:lang w:eastAsia="ja-JP"/>
         </w:rPr>
       </w:pPr>
@@ -12341,7 +13155,7 @@
       </w:r>
     </w:p>
   </w:comment>
-  <w:comment w:id="16" w:author="伊藤 宏幸" w:date="2014-05-01T20:58:00Z" w:initials="伊藤">
+  <w:comment w:id="20" w:author="伊藤 宏幸" w:date="2014-05-01T20:58:00Z" w:initials="伊藤">
     <w:p>
       <w:pPr>
         <w:pStyle w:val="ae"/>
@@ -12401,6 +13215,7 @@
         <w:docPartUnique/>
       </w:docPartObj>
     </w:sdtPr>
+    <w:sdtEndPr/>
     <w:sdtContent>
       <w:p>
         <w:pPr>
@@ -17469,7 +18284,7 @@
 </file>
 
 <file path=customXml/itemProps1.xml><?xml version="1.0" encoding="utf-8"?>
-<ds:datastoreItem xmlns:ds="http://schemas.openxmlformats.org/officeDocument/2006/customXml" ds:itemID="{E0AC9493-F935-0847-ABE6-A5E97B3529D1}">
+<ds:datastoreItem xmlns:ds="http://schemas.openxmlformats.org/officeDocument/2006/customXml" ds:itemID="{99086D7A-90EF-A24E-A2BA-8657DE8BB473}">
   <ds:schemaRefs>
     <ds:schemaRef ds:uri="http://schemas.openxmlformats.org/officeDocument/2006/bibliography"/>
   </ds:schemaRefs>

</xml_diff>

<commit_message>
DONE : #3, #6, #7, #8, #9, #10, #11.
</commit_message>
<xml_diff>
--- a/TechnologyDrivenDevelopment.docx
+++ b/TechnologyDrivenDevelopment.docx
@@ -199,7 +199,6 @@
       <w:r>
         <w:rPr>
           <w:szCs w:val="16"/>
-          <w:highlight w:val="yellow"/>
         </w:rPr>
         <w:t>stakeholders</w:t>
       </w:r>
@@ -353,7 +352,6 @@
       <w:r>
         <w:rPr>
           <w:szCs w:val="16"/>
-          <w:highlight w:val="yellow"/>
           <w:lang w:eastAsia="ja-JP"/>
         </w:rPr>
         <w:t xml:space="preserve">Moreover, this mechanism grew the </w:t>
@@ -361,7 +359,6 @@
       <w:r>
         <w:rPr>
           <w:szCs w:val="16"/>
-          <w:highlight w:val="yellow"/>
           <w:lang w:eastAsia="ja-JP"/>
         </w:rPr>
         <w:t>voluntary</w:t>
@@ -369,7 +366,6 @@
       <w:r>
         <w:rPr>
           <w:szCs w:val="16"/>
-          <w:highlight w:val="yellow"/>
           <w:lang w:eastAsia="ja-JP"/>
         </w:rPr>
         <w:t xml:space="preserve"> and supportive</w:t>
@@ -377,7 +373,6 @@
       <w:r>
         <w:rPr>
           <w:szCs w:val="16"/>
-          <w:highlight w:val="yellow"/>
           <w:lang w:eastAsia="ja-JP"/>
         </w:rPr>
         <w:t xml:space="preserve"> culture</w:t>
@@ -385,7 +380,6 @@
       <w:r>
         <w:rPr>
           <w:szCs w:val="16"/>
-          <w:highlight w:val="yellow"/>
           <w:lang w:eastAsia="ja-JP"/>
         </w:rPr>
         <w:t xml:space="preserve"> in our team.</w:t>
@@ -732,104 +726,85 @@
       </w:r>
       <w:commentRangeStart w:id="4"/>
       <w:r>
-        <w:rPr>
-          <w:highlight w:val="yellow"/>
-        </w:rPr>
         <w:t xml:space="preserve">an </w:t>
       </w:r>
       <w:r>
         <w:rPr>
-          <w:highlight w:val="yellow"/>
           <w:lang w:eastAsia="ja-JP"/>
         </w:rPr>
         <w:t>“</w:t>
       </w:r>
       <w:r>
-        <w:rPr>
-          <w:highlight w:val="yellow"/>
-        </w:rPr>
         <w:t>Agile Coach</w:t>
       </w:r>
       <w:r>
         <w:rPr>
-          <w:highlight w:val="yellow"/>
           <w:lang w:eastAsia="ja-JP"/>
         </w:rPr>
         <w:t>”</w:t>
       </w:r>
       <w:r>
         <w:rPr>
-          <w:highlight w:val="yellow"/>
-          <w:lang w:eastAsia="ja-JP"/>
-        </w:rPr>
-        <w:t xml:space="preserve"> </w:t>
-      </w:r>
-      <w:r>
-        <w:rPr>
-          <w:highlight w:val="yellow"/>
+          <w:lang w:eastAsia="ja-JP"/>
+        </w:rPr>
+        <w:t xml:space="preserve"> </w:t>
+      </w:r>
+      <w:r>
+        <w:rPr>
           <w:lang w:eastAsia="ja-JP"/>
         </w:rPr>
         <w:t>(</w:t>
       </w:r>
       <w:r>
         <w:rPr>
-          <w:highlight w:val="yellow"/>
           <w:lang w:eastAsia="ja-JP"/>
         </w:rPr>
         <w:t>a</w:t>
       </w:r>
       <w:r>
         <w:rPr>
-          <w:highlight w:val="yellow"/>
           <w:lang w:eastAsia="ja-JP"/>
         </w:rPr>
         <w:t xml:space="preserve"> role </w:t>
       </w:r>
       <w:r>
         <w:rPr>
-          <w:highlight w:val="yellow"/>
           <w:lang w:eastAsia="ja-JP"/>
         </w:rPr>
         <w:t xml:space="preserve">in our company </w:t>
       </w:r>
       <w:r>
         <w:rPr>
-          <w:highlight w:val="yellow"/>
           <w:lang w:eastAsia="ja-JP"/>
         </w:rPr>
         <w:t xml:space="preserve">to educate the team members </w:t>
       </w:r>
       <w:r>
         <w:rPr>
-          <w:highlight w:val="yellow"/>
           <w:lang w:eastAsia="ja-JP"/>
         </w:rPr>
         <w:t xml:space="preserve">about </w:t>
       </w:r>
       <w:r>
         <w:rPr>
-          <w:highlight w:val="yellow"/>
           <w:lang w:eastAsia="ja-JP"/>
         </w:rPr>
         <w:t>the agile practices</w:t>
       </w:r>
       <w:r>
         <w:rPr>
-          <w:highlight w:val="yellow"/>
           <w:lang w:eastAsia="ja-JP"/>
         </w:rPr>
         <w:t>, techniques</w:t>
       </w:r>
       <w:r>
         <w:rPr>
-          <w:highlight w:val="yellow"/>
           <w:lang w:eastAsia="ja-JP"/>
         </w:rPr>
         <w:t xml:space="preserve"> and mindsets</w:t>
       </w:r>
       <w:r>
         <w:rPr>
-          <w:highlight w:val="yellow"/>
           <w:lang w:eastAsia="ja-JP"/>
         </w:rPr>
         <w:t xml:space="preserve"> through working with them).</w:t>
@@ -1819,7 +1794,6 @@
       <w:commentRangeStart w:id="7"/>
       <w:r>
         <w:rPr>
-          <w:highlight w:val="yellow"/>
           <w:lang w:eastAsia="ja-JP"/>
         </w:rPr>
         <w:lastRenderedPageBreak/>
@@ -1827,153 +1801,129 @@
       </w:r>
       <w:r>
         <w:rPr>
-          <w:highlight w:val="yellow"/>
           <w:lang w:eastAsia="ja-JP"/>
         </w:rPr>
         <w:t xml:space="preserve">s are </w:t>
       </w:r>
       <w:r>
         <w:rPr>
-          <w:highlight w:val="yellow"/>
           <w:lang w:eastAsia="ja-JP"/>
         </w:rPr>
         <w:t>slight complicated</w:t>
       </w:r>
       <w:r>
         <w:rPr>
-          <w:highlight w:val="yellow"/>
           <w:lang w:eastAsia="ja-JP"/>
         </w:rPr>
         <w:t>.</w:t>
       </w:r>
       <w:r>
         <w:rPr>
-          <w:highlight w:val="yellow"/>
-          <w:lang w:eastAsia="ja-JP"/>
-        </w:rPr>
-        <w:t xml:space="preserve"> </w:t>
-      </w:r>
-      <w:r>
-        <w:rPr>
-          <w:highlight w:val="yellow"/>
+          <w:lang w:eastAsia="ja-JP"/>
+        </w:rPr>
+        <w:t xml:space="preserve"> </w:t>
+      </w:r>
+      <w:r>
+        <w:rPr>
           <w:lang w:eastAsia="ja-JP"/>
         </w:rPr>
         <w:t xml:space="preserve">A </w:t>
       </w:r>
       <w:r>
-        <w:rPr>
-          <w:highlight w:val="yellow"/>
-        </w:rPr>
         <w:t>business analyst</w:t>
       </w:r>
       <w:r>
         <w:rPr>
-          <w:highlight w:val="yellow"/>
           <w:lang w:eastAsia="ja-JP"/>
         </w:rPr>
         <w:t xml:space="preserve"> in our team</w:t>
       </w:r>
       <w:r>
         <w:rPr>
-          <w:highlight w:val="yellow"/>
-          <w:lang w:eastAsia="ja-JP"/>
-        </w:rPr>
-        <w:t xml:space="preserve"> </w:t>
-      </w:r>
-      <w:r>
-        <w:rPr>
-          <w:highlight w:val="yellow"/>
+          <w:lang w:eastAsia="ja-JP"/>
+        </w:rPr>
+        <w:t xml:space="preserve"> </w:t>
+      </w:r>
+      <w:r>
+        <w:rPr>
           <w:lang w:eastAsia="ja-JP"/>
         </w:rPr>
         <w:t>and managers belong</w:t>
       </w:r>
       <w:r>
         <w:rPr>
-          <w:highlight w:val="yellow"/>
           <w:lang w:eastAsia="ja-JP"/>
         </w:rPr>
         <w:t xml:space="preserve"> to </w:t>
       </w:r>
       <w:r>
         <w:rPr>
-          <w:highlight w:val="yellow"/>
           <w:lang w:eastAsia="ja-JP"/>
         </w:rPr>
         <w:t>both our company and customer’</w:t>
       </w:r>
       <w:r>
         <w:rPr>
-          <w:highlight w:val="yellow"/>
           <w:lang w:eastAsia="ja-JP"/>
         </w:rPr>
         <w:t>s one.</w:t>
       </w:r>
       <w:r>
         <w:rPr>
-          <w:highlight w:val="yellow"/>
-          <w:lang w:eastAsia="ja-JP"/>
-        </w:rPr>
-        <w:t xml:space="preserve"> </w:t>
-      </w:r>
-      <w:r>
-        <w:rPr>
-          <w:highlight w:val="yellow"/>
+          <w:lang w:eastAsia="ja-JP"/>
+        </w:rPr>
+        <w:t xml:space="preserve"> </w:t>
+      </w:r>
+      <w:r>
+        <w:rPr>
           <w:lang w:eastAsia="ja-JP"/>
         </w:rPr>
         <w:t>So they</w:t>
       </w:r>
       <w:r>
         <w:rPr>
-          <w:highlight w:val="yellow"/>
-          <w:lang w:eastAsia="ja-JP"/>
-        </w:rPr>
-        <w:t xml:space="preserve"> </w:t>
-      </w:r>
-      <w:r>
-        <w:rPr>
-          <w:highlight w:val="yellow"/>
+          <w:lang w:eastAsia="ja-JP"/>
+        </w:rPr>
+        <w:t xml:space="preserve"> </w:t>
+      </w:r>
+      <w:r>
+        <w:rPr>
           <w:lang w:eastAsia="ja-JP"/>
         </w:rPr>
         <w:t>also behave as</w:t>
       </w:r>
       <w:r>
         <w:rPr>
-          <w:highlight w:val="yellow"/>
           <w:lang w:eastAsia="ja-JP"/>
         </w:rPr>
         <w:t xml:space="preserve"> stakeholder</w:t>
       </w:r>
       <w:r>
         <w:rPr>
-          <w:highlight w:val="yellow"/>
           <w:lang w:eastAsia="ja-JP"/>
         </w:rPr>
         <w:t xml:space="preserve">s. </w:t>
       </w:r>
       <w:r>
         <w:rPr>
-          <w:highlight w:val="yellow"/>
           <w:lang w:eastAsia="ja-JP"/>
         </w:rPr>
         <w:t xml:space="preserve">It led </w:t>
       </w:r>
       <w:r>
         <w:rPr>
-          <w:highlight w:val="yellow"/>
           <w:lang w:eastAsia="ja-JP"/>
         </w:rPr>
         <w:t xml:space="preserve">to </w:t>
       </w:r>
       <w:r>
         <w:rPr>
-          <w:highlight w:val="yellow"/>
           <w:lang w:eastAsia="ja-JP"/>
         </w:rPr>
         <w:t>lots of challenges later</w:t>
       </w:r>
       <w:r>
         <w:rPr>
-          <w:highlight w:val="yellow"/>
           <w:lang w:eastAsia="ja-JP"/>
         </w:rPr>
         <w:t>.</w:t>
@@ -4158,6 +4108,7 @@
     <w:p>
       <w:pPr>
         <w:pStyle w:val="InitialBodyText"/>
+        <w:ind w:left="566" w:hangingChars="354" w:hanging="566"/>
         <w:rPr>
           <w:sz w:val="16"/>
           <w:szCs w:val="16"/>
@@ -4268,7 +4219,7 @@
           <w:szCs w:val="16"/>
           <w:lang w:eastAsia="ja-JP"/>
         </w:rPr>
-        <w:t xml:space="preserve"> implemented in </w:t>
+        <w:t xml:space="preserve"> implemented</w:t>
       </w:r>
       <w:r>
         <w:rPr>
@@ -4276,14 +4227,15 @@
           <w:szCs w:val="16"/>
           <w:lang w:eastAsia="ja-JP"/>
         </w:rPr>
-        <w:t>our team</w:t>
+        <w:t>. We streamlined the work and used the working software as a measure for shared understanding</w:t>
       </w:r>
       <w:r>
         <w:rPr>
           <w:sz w:val="16"/>
           <w:szCs w:val="16"/>
-        </w:rPr>
-        <w:t>.</w:t>
+          <w:lang w:eastAsia="ja-JP"/>
+        </w:rPr>
+        <w:t xml:space="preserve"> by this mechanism.</w:t>
       </w:r>
     </w:p>
     <w:p>
@@ -4763,7 +4715,14 @@
         <w:rPr>
           <w:lang w:eastAsia="ja-JP"/>
         </w:rPr>
-        <w:t xml:space="preserve"> It was insufficient just using the working software.</w:t>
+        <w:t xml:space="preserve"> It was insufficient just using the working </w:t>
+      </w:r>
+      <w:r>
+        <w:rPr>
+          <w:lang w:eastAsia="ja-JP"/>
+        </w:rPr>
+        <w:lastRenderedPageBreak/>
+        <w:t>software.</w:t>
       </w:r>
       <w:r>
         <w:rPr>
@@ -4793,14 +4752,7 @@
         <w:rPr>
           <w:lang w:eastAsia="ja-JP"/>
         </w:rPr>
-        <w:t xml:space="preserve"> Moreover, Apple </w:t>
-      </w:r>
-      <w:r>
-        <w:rPr>
-          <w:lang w:eastAsia="ja-JP"/>
-        </w:rPr>
-        <w:lastRenderedPageBreak/>
-        <w:t>bought the TestFlight. It means we could not deliver Android application through TestFlight mo</w:t>
+        <w:t xml:space="preserve"> Moreover, Apple bought the TestFlight. It means we could not deliver Android application through TestFlight mo</w:t>
       </w:r>
       <w:r>
         <w:rPr>
@@ -5760,13 +5712,31 @@
           <w:szCs w:val="16"/>
           <w:lang w:eastAsia="ja-JP"/>
         </w:rPr>
-        <w:t xml:space="preserve"> implemented in our team</w:t>
+        <w:t xml:space="preserve"> implemented</w:t>
       </w:r>
       <w:r>
         <w:rPr>
           <w:szCs w:val="16"/>
         </w:rPr>
         <w:t>.</w:t>
+      </w:r>
+      <w:r>
+        <w:rPr>
+          <w:szCs w:val="16"/>
+        </w:rPr>
+        <w:t xml:space="preserve"> This mechanism </w:t>
+      </w:r>
+      <w:r>
+        <w:rPr>
+          <w:szCs w:val="16"/>
+        </w:rPr>
+        <w:t xml:space="preserve">also </w:t>
+      </w:r>
+      <w:r>
+        <w:rPr>
+          <w:szCs w:val="16"/>
+        </w:rPr>
+        <w:t>enabled us to learn the system by using tests.</w:t>
       </w:r>
     </w:p>
     <w:p>
@@ -6141,6 +6111,7 @@
         <w:rPr>
           <w:lang w:eastAsia="ja-JP"/>
         </w:rPr>
+        <w:lastRenderedPageBreak/>
         <w:t>We faced with some difficult challenges.</w:t>
       </w:r>
       <w:r>
@@ -6222,14 +6193,7 @@
         <w:rPr>
           <w:lang w:eastAsia="ja-JP"/>
         </w:rPr>
-        <w:t xml:space="preserve"> </w:t>
-      </w:r>
-      <w:r>
-        <w:rPr>
-          <w:lang w:eastAsia="ja-JP"/>
-        </w:rPr>
-        <w:lastRenderedPageBreak/>
-        <w:t>The iPhone team was very passive to</w:t>
+        <w:t xml:space="preserve"> The iPhone team was very passive to</w:t>
       </w:r>
       <w:r>
         <w:rPr>
@@ -7902,7 +7866,14 @@
         <w:rPr>
           <w:lang w:eastAsia="ja-JP"/>
         </w:rPr>
-        <w:t>int of implementability and milestone</w:t>
+        <w:t xml:space="preserve">int of </w:t>
+      </w:r>
+      <w:r>
+        <w:rPr>
+          <w:lang w:eastAsia="ja-JP"/>
+        </w:rPr>
+        <w:lastRenderedPageBreak/>
+        <w:t>implementability and milestone</w:t>
       </w:r>
       <w:r>
         <w:rPr>
@@ -7993,7 +7964,6 @@
           <w:noProof/>
           <w:lang w:eastAsia="ja-JP"/>
         </w:rPr>
-        <w:lastRenderedPageBreak/>
         <w:drawing>
           <wp:anchor distT="0" distB="0" distL="114300" distR="114300" simplePos="0" relativeHeight="251660288" behindDoc="0" locked="0" layoutInCell="1" allowOverlap="1" wp14:anchorId="5F1F7EA4" wp14:editId="03A8CD01">
             <wp:simplePos x="0" y="0"/>
@@ -8271,7 +8241,7 @@
     <w:p>
       <w:pPr>
         <w:pStyle w:val="InitialBodyText"/>
-        <w:ind w:left="426" w:hangingChars="266" w:hanging="426"/>
+        <w:ind w:left="566" w:hangingChars="354" w:hanging="566"/>
         <w:rPr>
           <w:sz w:val="16"/>
           <w:szCs w:val="16"/>
@@ -8283,14 +8253,15 @@
           <w:sz w:val="16"/>
           <w:szCs w:val="16"/>
         </w:rPr>
-        <w:t>Fig. 3.</w:t>
+        <w:t xml:space="preserve">Fig. 3. Example of BDD test </w:t>
       </w:r>
       <w:r>
         <w:rPr>
           <w:sz w:val="16"/>
           <w:szCs w:val="16"/>
-        </w:rPr>
-        <w:t xml:space="preserve"> Example of BDD test </w:t>
+          <w:lang w:eastAsia="ja-JP"/>
+        </w:rPr>
+        <w:t>scenario by the Calabash-Android.</w:t>
       </w:r>
       <w:r>
         <w:rPr>
@@ -8298,7 +8269,7 @@
           <w:szCs w:val="16"/>
           <w:lang w:eastAsia="ja-JP"/>
         </w:rPr>
-        <w:t>scenario by the Calabash-Android.</w:t>
+        <w:t xml:space="preserve"> We used it as a common language among team members and an executable </w:t>
       </w:r>
       <w:r>
         <w:rPr>
@@ -8306,7 +8277,7 @@
           <w:szCs w:val="16"/>
           <w:lang w:eastAsia="ja-JP"/>
         </w:rPr>
-        <w:t xml:space="preserve"> We used it as a common language among team members and an executable </w:t>
+        <w:t>specification</w:t>
       </w:r>
       <w:r>
         <w:rPr>
@@ -8314,14 +8285,6 @@
           <w:szCs w:val="16"/>
           <w:lang w:eastAsia="ja-JP"/>
         </w:rPr>
-        <w:t>specification</w:t>
-      </w:r>
-      <w:r>
-        <w:rPr>
-          <w:sz w:val="16"/>
-          <w:szCs w:val="16"/>
-          <w:lang w:eastAsia="ja-JP"/>
-        </w:rPr>
         <w:t xml:space="preserve"> to detect bugs and degrade promptly.</w:t>
       </w:r>
     </w:p>
@@ -8910,6 +8873,7 @@
         <w:ind w:firstLine="284"/>
       </w:pPr>
       <w:r>
+        <w:lastRenderedPageBreak/>
         <w:t>I have introduced a series of technical improvements valuable t</w:t>
       </w:r>
       <w:r>
@@ -8988,14 +8952,7 @@
         <w:rPr>
           <w:lang w:eastAsia="ja-JP"/>
         </w:rPr>
-        <w:t xml:space="preserve"> </w:t>
-      </w:r>
-      <w:r>
-        <w:rPr>
-          <w:lang w:eastAsia="ja-JP"/>
-        </w:rPr>
-        <w:lastRenderedPageBreak/>
-        <w:t>and techniques</w:t>
+        <w:t xml:space="preserve"> and techniques</w:t>
       </w:r>
       <w:r>
         <w:t>.</w:t>
@@ -10681,6 +10638,7 @@
         <w:rPr>
           <w:lang w:eastAsia="ja-JP"/>
         </w:rPr>
+        <w:lastRenderedPageBreak/>
         <w:t xml:space="preserve">Finally, </w:t>
       </w:r>
       <w:r>
@@ -10834,7 +10792,6 @@
         <w:rPr>
           <w:lang w:eastAsia="ja-JP"/>
         </w:rPr>
-        <w:lastRenderedPageBreak/>
         <w:t>T</w:t>
       </w:r>
       <w:r>
@@ -10940,13 +10897,7 @@
         <w:rPr>
           <w:lang w:eastAsia="ja-JP"/>
         </w:rPr>
-        <w:t>T</w:t>
-      </w:r>
-      <w:r>
-        <w:rPr>
-          <w:lang w:eastAsia="ja-JP"/>
-        </w:rPr>
-        <w:t>o make effects long-term,</w:t>
+        <w:t>To make effects long-term,</w:t>
       </w:r>
       <w:r>
         <w:rPr>
@@ -11006,13 +10957,7 @@
         <w:rPr>
           <w:lang w:eastAsia="ja-JP"/>
         </w:rPr>
-        <w:t>T</w:t>
-      </w:r>
-      <w:r>
-        <w:rPr>
-          <w:lang w:eastAsia="ja-JP"/>
-        </w:rPr>
-        <w:t xml:space="preserve">he </w:t>
+        <w:t xml:space="preserve">The </w:t>
       </w:r>
       <w:r>
         <w:t>“Technology-Driven Development”</w:t>
@@ -11446,24 +11391,13 @@
           <w:szCs w:val="20"/>
           <w:lang w:eastAsia="ja-JP"/>
         </w:rPr>
-        <w:t>,</w:t>
+        <w:t xml:space="preserve">, </w:t>
       </w:r>
       <w:r>
         <w:rPr>
           <w:rFonts w:ascii="NewCenturySchlbk-Roman" w:hAnsi="NewCenturySchlbk-Roman"/>
           <w:sz w:val="20"/>
           <w:szCs w:val="20"/>
-          <w:highlight w:val="yellow"/>
-          <w:lang w:eastAsia="ja-JP"/>
-        </w:rPr>
-        <w:t xml:space="preserve"> </w:t>
-      </w:r>
-      <w:r>
-        <w:rPr>
-          <w:rFonts w:ascii="NewCenturySchlbk-Roman" w:hAnsi="NewCenturySchlbk-Roman"/>
-          <w:sz w:val="20"/>
-          <w:szCs w:val="20"/>
-          <w:highlight w:val="yellow"/>
           <w:lang w:eastAsia="ja-JP"/>
         </w:rPr>
         <w:t>rather than forcing the achievements</w:t>
@@ -11666,8 +11600,6 @@
           <w:lang w:eastAsia="ja-JP"/>
         </w:rPr>
       </w:pPr>
-      <w:bookmarkStart w:id="16" w:name="_GoBack"/>
-      <w:bookmarkEnd w:id="16"/>
     </w:p>
     <w:p>
       <w:pPr>
@@ -11688,14 +11620,14 @@
           <w:szCs w:val="16"/>
         </w:rPr>
       </w:pPr>
-      <w:commentRangeStart w:id="17"/>
+      <w:commentRangeStart w:id="16"/>
       <w:r>
         <w:rPr>
           <w:szCs w:val="16"/>
         </w:rPr>
         <w:t>REFERENCES</w:t>
       </w:r>
-      <w:commentRangeEnd w:id="17"/>
+      <w:commentRangeEnd w:id="16"/>
       <w:r>
         <w:rPr>
           <w:rStyle w:val="ad"/>
@@ -11705,7 +11637,7 @@
           <w:szCs w:val="16"/>
           <w:lang w:eastAsia="en-US"/>
         </w:rPr>
-        <w:commentReference w:id="17"/>
+        <w:commentReference w:id="16"/>
       </w:r>
     </w:p>
     <w:p>
@@ -11883,6 +11815,7 @@
       <w:pPr>
         <w:pStyle w:val="References"/>
       </w:pPr>
+      <w:commentRangeStart w:id="17"/>
       <w:r>
         <w:t>[9] Kniberg, H. 2007</w:t>
       </w:r>
@@ -11921,10 +11854,19 @@
         <w:t>. The Pragmatic Bookshelf.</w:t>
       </w:r>
     </w:p>
+    <w:commentRangeEnd w:id="17"/>
     <w:p>
       <w:pPr>
         <w:pStyle w:val="References"/>
       </w:pPr>
+      <w:r>
+        <w:rPr>
+          <w:rStyle w:val="ad"/>
+          <w:rFonts w:ascii="Times New Roman" w:hAnsi="Times New Roman"/>
+          <w:lang w:eastAsia="en-US"/>
+        </w:rPr>
+        <w:commentReference w:id="17"/>
+      </w:r>
       <w:r>
         <w:t>[11]  Meszaros, G. 2007</w:t>
       </w:r>
@@ -11993,6 +11935,8 @@
           <w:lang w:eastAsia="ja-JP"/>
         </w:rPr>
       </w:pPr>
+      <w:bookmarkStart w:id="18" w:name="_GoBack"/>
+      <w:bookmarkEnd w:id="18"/>
     </w:p>
     <w:sectPr>
       <w:footerReference w:type="default" r:id="rId13"/>
@@ -12799,7 +12743,7 @@
       </w:r>
     </w:p>
   </w:comment>
-  <w:comment w:id="17" w:author="伊藤 宏幸" w:date="2014-05-01T20:58:00Z" w:initials="伊藤">
+  <w:comment w:id="16" w:author="伊藤 宏幸" w:date="2014-05-01T20:58:00Z" w:initials="伊藤">
     <w:p>
       <w:pPr>
         <w:pStyle w:val="ae"/>
@@ -12819,6 +12763,36 @@
           <w:lang w:eastAsia="ja-JP"/>
         </w:rPr>
         <w:t>最後に漏れがないか確認しよう</w:t>
+      </w:r>
+    </w:p>
+  </w:comment>
+  <w:comment w:id="17" w:author="伊藤 宏幸" w:date="2014-05-05T22:14:00Z" w:initials="伊藤">
+    <w:p>
+      <w:pPr>
+        <w:pStyle w:val="ae"/>
+        <w:rPr>
+          <w:rFonts w:hint="eastAsia"/>
+          <w:lang w:eastAsia="ja-JP"/>
+        </w:rPr>
+      </w:pPr>
+      <w:r>
+        <w:rPr>
+          <w:rStyle w:val="ad"/>
+        </w:rPr>
+        <w:annotationRef/>
+      </w:r>
+      <w:r>
+        <w:rPr>
+          <w:lang w:eastAsia="ja-JP"/>
+        </w:rPr>
+        <w:t xml:space="preserve">Approach </w:t>
+      </w:r>
+      <w:r>
+        <w:rPr>
+          <w:rFonts w:hint="eastAsia"/>
+          <w:lang w:eastAsia="ja-JP"/>
+        </w:rPr>
+        <w:t>がこれをベースとしている。明記しよう。</w:t>
       </w:r>
     </w:p>
   </w:comment>
@@ -16606,6 +16580,18 @@
       <w:lang w:eastAsia="ja-JP"/>
     </w:rPr>
   </w:style>
+  <w:style w:type="character" w:styleId="afa">
+    <w:name w:val="FollowedHyperlink"/>
+    <w:basedOn w:val="a0"/>
+    <w:uiPriority w:val="99"/>
+    <w:semiHidden/>
+    <w:unhideWhenUsed/>
+    <w:rsid w:val="00A436C5"/>
+    <w:rPr>
+      <w:color w:val="800080" w:themeColor="followedHyperlink"/>
+      <w:u w:val="single"/>
+    </w:rPr>
+  </w:style>
 </w:styles>
 </file>
 
@@ -17655,6 +17641,18 @@
       <w:lang w:eastAsia="ja-JP"/>
     </w:rPr>
   </w:style>
+  <w:style w:type="character" w:styleId="afa">
+    <w:name w:val="FollowedHyperlink"/>
+    <w:basedOn w:val="a0"/>
+    <w:uiPriority w:val="99"/>
+    <w:semiHidden/>
+    <w:unhideWhenUsed/>
+    <w:rsid w:val="00A436C5"/>
+    <w:rPr>
+      <w:color w:val="800080" w:themeColor="followedHyperlink"/>
+      <w:u w:val="single"/>
+    </w:rPr>
+  </w:style>
 </w:styles>
 </file>
 
@@ -17946,7 +17944,7 @@
 </file>
 
 <file path=customXml/itemProps1.xml><?xml version="1.0" encoding="utf-8"?>
-<ds:datastoreItem xmlns:ds="http://schemas.openxmlformats.org/officeDocument/2006/customXml" ds:itemID="{39FA4B91-8DBD-1C4F-ADA2-8C9BE6698E54}">
+<ds:datastoreItem xmlns:ds="http://schemas.openxmlformats.org/officeDocument/2006/customXml" ds:itemID="{18E8DF5E-305F-7E4F-9AD7-101D9C4D310E}">
   <ds:schemaRefs>
     <ds:schemaRef ds:uri="http://schemas.openxmlformats.org/officeDocument/2006/bibliography"/>
   </ds:schemaRefs>

</xml_diff>

<commit_message>
Corrected English directed by my friends.
</commit_message>
<xml_diff>
--- a/TechnologyDrivenDevelopment.docx
+++ b/TechnologyDrivenDevelopment.docx
@@ -90,6 +90,7 @@
           <w:szCs w:val="16"/>
         </w:rPr>
       </w:pPr>
+      <w:commentRangeStart w:id="0"/>
       <w:r>
         <w:rPr>
           <w:szCs w:val="16"/>
@@ -166,11 +167,25 @@
         <w:rPr>
           <w:szCs w:val="16"/>
         </w:rPr>
-        <w:t>. The word “Technology</w:t>
+        <w:t>.</w:t>
+      </w:r>
+      <w:commentRangeEnd w:id="0"/>
+      <w:r>
+        <w:rPr>
+          <w:rStyle w:val="ad"/>
+          <w:rFonts w:ascii="Times New Roman" w:hAnsi="Times New Roman"/>
+        </w:rPr>
+        <w:commentReference w:id="0"/>
       </w:r>
       <w:r>
         <w:rPr>
           <w:szCs w:val="16"/>
+        </w:rPr>
+        <w:t xml:space="preserve"> The word “Technology</w:t>
+      </w:r>
+      <w:r>
+        <w:rPr>
+          <w:szCs w:val="16"/>
           <w:lang w:eastAsia="ja-JP"/>
         </w:rPr>
         <w:t>-</w:t>
@@ -179,11 +194,59 @@
         <w:rPr>
           <w:szCs w:val="16"/>
         </w:rPr>
-        <w:t xml:space="preserve">Driven Development” has 3 meanings: the mechanism to make the work more effective, to develop cooperative relationships with </w:t>
+        <w:t>Driven Development” has 3 meanings</w:t>
       </w:r>
       <w:r>
         <w:rPr>
           <w:szCs w:val="16"/>
+        </w:rPr>
+        <w:t>.</w:t>
+      </w:r>
+      <w:r>
+        <w:rPr>
+          <w:szCs w:val="16"/>
+        </w:rPr>
+        <w:t xml:space="preserve"> The first </w:t>
+      </w:r>
+      <w:r>
+        <w:rPr>
+          <w:szCs w:val="16"/>
+        </w:rPr>
+        <w:t xml:space="preserve">one </w:t>
+      </w:r>
+      <w:r>
+        <w:rPr>
+          <w:szCs w:val="16"/>
+        </w:rPr>
+        <w:t>is to streamline the work.</w:t>
+      </w:r>
+      <w:r>
+        <w:rPr>
+          <w:szCs w:val="16"/>
+        </w:rPr>
+        <w:t xml:space="preserve"> The second </w:t>
+      </w:r>
+      <w:r>
+        <w:rPr>
+          <w:szCs w:val="16"/>
+        </w:rPr>
+        <w:t xml:space="preserve">one </w:t>
+      </w:r>
+      <w:r>
+        <w:rPr>
+          <w:szCs w:val="16"/>
+        </w:rPr>
+        <w:t>is</w:t>
+      </w:r>
+      <w:r>
+        <w:rPr>
+          <w:szCs w:val="16"/>
+        </w:rPr>
+        <w:t xml:space="preserve"> to develop cooperative relationships with </w:t>
+      </w:r>
+      <w:r>
+        <w:rPr>
+          <w:szCs w:val="16"/>
           <w:lang w:eastAsia="ja-JP"/>
         </w:rPr>
         <w:t xml:space="preserve">the </w:t>
@@ -195,27 +258,45 @@
         </w:rPr>
         <w:t xml:space="preserve">team members and </w:t>
       </w:r>
-      <w:commentRangeStart w:id="0"/>
+      <w:commentRangeStart w:id="1"/>
       <w:r>
         <w:rPr>
           <w:szCs w:val="16"/>
         </w:rPr>
         <w:t>stakeholders</w:t>
       </w:r>
-      <w:commentRangeEnd w:id="0"/>
+      <w:commentRangeEnd w:id="1"/>
       <w:r>
         <w:rPr>
           <w:rStyle w:val="ad"/>
           <w:sz w:val="16"/>
           <w:szCs w:val="16"/>
         </w:rPr>
-        <w:commentReference w:id="0"/>
+        <w:commentReference w:id="1"/>
       </w:r>
       <w:r>
         <w:rPr>
           <w:szCs w:val="16"/>
         </w:rPr>
-        <w:t>, and to drive learning of the team members by technical practices and methods such as Continuous Integration [5] / Continuous Delivery [8] (hereinafter called the “CI/CD”), TDD (Test</w:t>
+        <w:t xml:space="preserve">. The third </w:t>
+      </w:r>
+      <w:r>
+        <w:rPr>
+          <w:szCs w:val="16"/>
+        </w:rPr>
+        <w:t xml:space="preserve">one </w:t>
+      </w:r>
+      <w:r>
+        <w:rPr>
+          <w:szCs w:val="16"/>
+        </w:rPr>
+        <w:t>is</w:t>
+      </w:r>
+      <w:r>
+        <w:rPr>
+          <w:szCs w:val="16"/>
+        </w:rPr>
+        <w:t xml:space="preserve"> to drive learning of the team members by technical practices and methods such as Continuous Integration [5] / Continuous Delivery [8] (hereinafter called the “CI/CD”), TDD (Test</w:t>
       </w:r>
       <w:r>
         <w:rPr>
@@ -257,11 +338,24 @@
         <w:rPr>
           <w:szCs w:val="16"/>
         </w:rPr>
-        <w:t xml:space="preserve">I used </w:t>
+        <w:t xml:space="preserve">I </w:t>
       </w:r>
       <w:r>
         <w:rPr>
           <w:szCs w:val="16"/>
+          <w:lang w:eastAsia="ja-JP"/>
+        </w:rPr>
+        <w:t>have used</w:t>
+      </w:r>
+      <w:r>
+        <w:rPr>
+          <w:szCs w:val="16"/>
+        </w:rPr>
+        <w:t xml:space="preserve"> </w:t>
+      </w:r>
+      <w:r>
+        <w:rPr>
+          <w:szCs w:val="16"/>
         </w:rPr>
         <w:t xml:space="preserve">the </w:t>
       </w:r>
@@ -294,64 +388,105 @@
         <w:rPr>
           <w:szCs w:val="16"/>
         </w:rPr>
-        <w:t xml:space="preserve"> base</w:t>
+        <w:t xml:space="preserve"> base for developing new smartphone applications, but also as a driver </w:t>
       </w:r>
       <w:r>
         <w:rPr>
           <w:szCs w:val="16"/>
           <w:lang w:eastAsia="ja-JP"/>
         </w:rPr>
-        <w:t>d</w:t>
+        <w:t>for</w:t>
       </w:r>
       <w:r>
         <w:rPr>
           <w:szCs w:val="16"/>
         </w:rPr>
-        <w:t xml:space="preserve"> for developing new smartphone applications, but also as a driver </w:t>
+        <w:t xml:space="preserve"> </w:t>
       </w:r>
       <w:r>
         <w:rPr>
           <w:szCs w:val="16"/>
           <w:lang w:eastAsia="ja-JP"/>
         </w:rPr>
-        <w:t>for</w:t>
+        <w:t>the</w:t>
       </w:r>
       <w:r>
         <w:rPr>
           <w:szCs w:val="16"/>
         </w:rPr>
-        <w:t xml:space="preserve"> deve</w:t>
+        <w:t xml:space="preserve"> team consisted of young and immature members</w:t>
       </w:r>
       <w:r>
         <w:rPr>
           <w:szCs w:val="16"/>
         </w:rPr>
-        <w:t xml:space="preserve">loping engineering skills for </w:t>
+        <w:t xml:space="preserve"> </w:t>
       </w:r>
       <w:r>
         <w:rPr>
           <w:szCs w:val="16"/>
-          <w:lang w:eastAsia="ja-JP"/>
-        </w:rPr>
-        <w:t>the</w:t>
+        </w:rPr>
+        <w:t>to learn</w:t>
       </w:r>
       <w:r>
         <w:rPr>
           <w:szCs w:val="16"/>
         </w:rPr>
-        <w:t xml:space="preserve"> team consisted of many young and immature members. It made juniors develop software and solve problems as well or better than seniors with support of stakeholders.</w:t>
+        <w:t xml:space="preserve"> skills</w:t>
       </w:r>
       <w:r>
         <w:rPr>
           <w:szCs w:val="16"/>
-          <w:lang w:eastAsia="ja-JP"/>
-        </w:rPr>
-        <w:t xml:space="preserve"> </w:t>
-      </w:r>
-      <w:commentRangeStart w:id="1"/>
+        </w:rPr>
+        <w:t xml:space="preserve">. </w:t>
+      </w:r>
       <w:r>
         <w:rPr>
           <w:szCs w:val="16"/>
+        </w:rPr>
+        <w:t>This mechanism brought young members</w:t>
+      </w:r>
+      <w:r>
+        <w:rPr>
+          <w:szCs w:val="16"/>
+        </w:rPr>
+        <w:t xml:space="preserve"> </w:t>
+      </w:r>
+      <w:r>
+        <w:rPr>
+          <w:szCs w:val="16"/>
+        </w:rPr>
+        <w:t xml:space="preserve">the skill for </w:t>
+      </w:r>
+      <w:r>
+        <w:rPr>
+          <w:szCs w:val="16"/>
+        </w:rPr>
+        <w:t>develop</w:t>
+      </w:r>
+      <w:r>
+        <w:rPr>
+          <w:szCs w:val="16"/>
+        </w:rPr>
+        <w:t>ing software and solving</w:t>
+      </w:r>
+      <w:r>
+        <w:rPr>
+          <w:szCs w:val="16"/>
+        </w:rPr>
+        <w:t xml:space="preserve"> problems as well or better than seniors.</w:t>
+      </w:r>
+      <w:r>
+        <w:rPr>
+          <w:szCs w:val="16"/>
+          <w:lang w:eastAsia="ja-JP"/>
+        </w:rPr>
+        <w:t xml:space="preserve"> </w:t>
+      </w:r>
+      <w:commentRangeStart w:id="2"/>
+      <w:r>
+        <w:rPr>
+          <w:szCs w:val="16"/>
           <w:lang w:eastAsia="ja-JP"/>
         </w:rPr>
         <w:t xml:space="preserve">Moreover, this mechanism grew the </w:t>
@@ -384,14 +519,14 @@
         </w:rPr>
         <w:t xml:space="preserve"> in our team.</w:t>
       </w:r>
-      <w:commentRangeEnd w:id="1"/>
+      <w:commentRangeEnd w:id="2"/>
       <w:r>
         <w:rPr>
           <w:rStyle w:val="ad"/>
           <w:sz w:val="16"/>
           <w:szCs w:val="16"/>
         </w:rPr>
-        <w:commentReference w:id="1"/>
+        <w:commentReference w:id="2"/>
       </w:r>
     </w:p>
     <w:p>
@@ -406,18 +541,127 @@
         <w:rPr>
           <w:szCs w:val="16"/>
         </w:rPr>
-        <w:t xml:space="preserve">In this paper, first I present the concrete mechanism of </w:t>
+        <w:t>In this paper, first</w:t>
       </w:r>
       <w:r>
         <w:rPr>
           <w:szCs w:val="16"/>
         </w:rPr>
-        <w:t xml:space="preserve">the </w:t>
+        <w:t>ly</w:t>
       </w:r>
       <w:r>
         <w:rPr>
           <w:szCs w:val="16"/>
         </w:rPr>
+        <w:t xml:space="preserve"> I </w:t>
+      </w:r>
+      <w:r>
+        <w:rPr>
+          <w:szCs w:val="16"/>
+        </w:rPr>
+        <w:t>explain</w:t>
+      </w:r>
+      <w:r>
+        <w:rPr>
+          <w:szCs w:val="16"/>
+        </w:rPr>
+        <w:t xml:space="preserve"> our </w:t>
+      </w:r>
+      <w:r>
+        <w:rPr>
+          <w:szCs w:val="16"/>
+        </w:rPr>
+        <w:t>challenges and the approaches to solve them.</w:t>
+      </w:r>
+      <w:r>
+        <w:rPr>
+          <w:szCs w:val="16"/>
+        </w:rPr>
+        <w:t xml:space="preserve"> Secondly, </w:t>
+      </w:r>
+      <w:r>
+        <w:rPr>
+          <w:szCs w:val="16"/>
+        </w:rPr>
+        <w:t>I present the concrete mechanism of the “Technology</w:t>
+      </w:r>
+      <w:r>
+        <w:rPr>
+          <w:szCs w:val="16"/>
+          <w:lang w:eastAsia="ja-JP"/>
+        </w:rPr>
+        <w:t>-</w:t>
+      </w:r>
+      <w:r>
+        <w:rPr>
+          <w:szCs w:val="16"/>
+        </w:rPr>
+        <w:t xml:space="preserve">Driven Development” </w:t>
+      </w:r>
+      <w:r>
+        <w:rPr>
+          <w:szCs w:val="16"/>
+        </w:rPr>
+        <w:t>I introduced</w:t>
+      </w:r>
+      <w:r>
+        <w:rPr>
+          <w:szCs w:val="16"/>
+        </w:rPr>
+        <w:t>.</w:t>
+      </w:r>
+      <w:r>
+        <w:rPr>
+          <w:szCs w:val="16"/>
+        </w:rPr>
+        <w:t xml:space="preserve"> </w:t>
+      </w:r>
+      <w:r>
+        <w:rPr>
+          <w:szCs w:val="16"/>
+        </w:rPr>
+        <w:t>Thirdly, I clarify</w:t>
+      </w:r>
+      <w:r>
+        <w:rPr>
+          <w:szCs w:val="16"/>
+        </w:rPr>
+        <w:t xml:space="preserve"> the results of </w:t>
+      </w:r>
+      <w:r>
+        <w:rPr>
+          <w:szCs w:val="16"/>
+        </w:rPr>
+        <w:t>streamlin</w:t>
+      </w:r>
+      <w:r>
+        <w:rPr>
+          <w:szCs w:val="16"/>
+        </w:rPr>
+        <w:t xml:space="preserve">ing, learning and collaboration </w:t>
+      </w:r>
+      <w:r>
+        <w:rPr>
+          <w:szCs w:val="16"/>
+        </w:rPr>
+        <w:t xml:space="preserve">by </w:t>
+      </w:r>
+      <w:r>
+        <w:rPr>
+          <w:szCs w:val="16"/>
+        </w:rPr>
+        <w:t>the mechanism</w:t>
+      </w:r>
+      <w:r>
+        <w:rPr>
+          <w:szCs w:val="16"/>
+        </w:rPr>
+        <w:t xml:space="preserve">. Finally, I consider the </w:t>
+      </w:r>
+      <w:r>
+        <w:rPr>
+          <w:szCs w:val="16"/>
+        </w:rPr>
         <w:t>“Technology</w:t>
       </w:r>
       <w:r>
@@ -431,20 +675,13 @@
         <w:rPr>
           <w:szCs w:val="16"/>
         </w:rPr>
-        <w:t xml:space="preserve">Driven Development” I have introduced to </w:t>
+        <w:t>Driven Development”</w:t>
       </w:r>
       <w:r>
         <w:rPr>
           <w:szCs w:val="16"/>
-          <w:lang w:eastAsia="ja-JP"/>
-        </w:rPr>
-        <w:t xml:space="preserve">our </w:t>
-      </w:r>
-      <w:r>
-        <w:rPr>
-          <w:szCs w:val="16"/>
-        </w:rPr>
-        <w:t>team. Then the results of learning, cooperation and product development by the method I proposed. In addition, the problems, possibilities and future of it discussed in the latter part.</w:t>
+        </w:rPr>
+        <w:t xml:space="preserve"> from the aspect of problems, possibilities and future.</w:t>
       </w:r>
     </w:p>
     <w:p>
@@ -454,15 +691,15 @@
           <w:szCs w:val="20"/>
         </w:rPr>
       </w:pPr>
-      <w:commentRangeStart w:id="2"/>
       <w:commentRangeStart w:id="3"/>
+      <w:commentRangeStart w:id="4"/>
       <w:r>
         <w:rPr>
           <w:szCs w:val="20"/>
         </w:rPr>
         <w:t>Introduction</w:t>
       </w:r>
-      <w:commentRangeEnd w:id="2"/>
+      <w:commentRangeEnd w:id="3"/>
       <w:r>
         <w:rPr>
           <w:rStyle w:val="ad"/>
@@ -473,9 +710,9 @@
           <w:szCs w:val="20"/>
           <w:lang w:eastAsia="en-US"/>
         </w:rPr>
-        <w:commentReference w:id="2"/>
-      </w:r>
-      <w:commentRangeEnd w:id="3"/>
+        <w:commentReference w:id="3"/>
+      </w:r>
+      <w:commentRangeEnd w:id="4"/>
       <w:r>
         <w:rPr>
           <w:rStyle w:val="ad"/>
@@ -486,7 +723,7 @@
           <w:szCs w:val="20"/>
           <w:lang w:eastAsia="en-US"/>
         </w:rPr>
-        <w:commentReference w:id="3"/>
+        <w:commentReference w:id="4"/>
       </w:r>
     </w:p>
     <w:p>
@@ -500,31 +737,49 @@
         <w:rPr>
           <w:lang w:eastAsia="ja-JP"/>
         </w:rPr>
-        <w:t>Over the few years, a</w:t>
-      </w:r>
-      <w:r>
-        <w:rPr>
-          <w:lang w:eastAsia="ja-JP"/>
-        </w:rPr>
-        <w:t xml:space="preserve"> number of </w:t>
-      </w:r>
-      <w:r>
-        <w:rPr>
-          <w:lang w:eastAsia="ja-JP"/>
-        </w:rPr>
-        <w:t xml:space="preserve">software </w:t>
-      </w:r>
-      <w:r>
-        <w:rPr>
-          <w:lang w:eastAsia="ja-JP"/>
-        </w:rPr>
-        <w:t xml:space="preserve">engineers use automation techniques as a way of </w:t>
-      </w:r>
-      <w:r>
-        <w:rPr>
-          <w:lang w:eastAsia="ja-JP"/>
-        </w:rPr>
-        <w:t>streamlining their work</w:t>
+        <w:t xml:space="preserve">Over the few years, </w:t>
+      </w:r>
+      <w:r>
+        <w:rPr>
+          <w:lang w:eastAsia="ja-JP"/>
+        </w:rPr>
+        <w:t>the main purpose of</w:t>
+      </w:r>
+      <w:r>
+        <w:rPr>
+          <w:lang w:eastAsia="ja-JP"/>
+        </w:rPr>
+        <w:t xml:space="preserve"> automation techniques </w:t>
+      </w:r>
+      <w:r>
+        <w:rPr>
+          <w:lang w:eastAsia="ja-JP"/>
+        </w:rPr>
+        <w:t xml:space="preserve">has been considered </w:t>
+      </w:r>
+      <w:r>
+        <w:rPr>
+          <w:lang w:eastAsia="ja-JP"/>
+        </w:rPr>
+        <w:t xml:space="preserve">as a way of </w:t>
+      </w:r>
+      <w:r>
+        <w:rPr>
+          <w:lang w:eastAsia="ja-JP"/>
+        </w:rPr>
+        <w:t xml:space="preserve">streamlining </w:t>
+      </w:r>
+      <w:r>
+        <w:rPr>
+          <w:lang w:eastAsia="ja-JP"/>
+        </w:rPr>
+        <w:t>the</w:t>
+      </w:r>
+      <w:r>
+        <w:rPr>
+          <w:lang w:eastAsia="ja-JP"/>
+        </w:rPr>
+        <w:t xml:space="preserve"> work</w:t>
       </w:r>
       <w:r>
         <w:rPr>
@@ -724,7 +979,7 @@
       <w:r>
         <w:t xml:space="preserve"> one new project as </w:t>
       </w:r>
-      <w:commentRangeStart w:id="4"/>
+      <w:commentRangeStart w:id="5"/>
       <w:r>
         <w:t xml:space="preserve">an </w:t>
       </w:r>
@@ -809,7 +1064,7 @@
         </w:rPr>
         <w:t xml:space="preserve"> through working with them).</w:t>
       </w:r>
-      <w:commentRangeEnd w:id="4"/>
+      <w:commentRangeEnd w:id="5"/>
       <w:r>
         <w:rPr>
           <w:rStyle w:val="ad"/>
@@ -817,7 +1072,7 @@
           <w:szCs w:val="20"/>
           <w:lang w:eastAsia="en-US"/>
         </w:rPr>
-        <w:commentReference w:id="4"/>
+        <w:commentReference w:id="5"/>
       </w:r>
       <w:r>
         <w:rPr>
@@ -1046,7 +1301,7 @@
           <w:lang w:eastAsia="ja-JP"/>
         </w:rPr>
       </w:pPr>
-      <w:commentRangeStart w:id="5"/>
+      <w:commentRangeStart w:id="6"/>
       <w:r>
         <w:rPr>
           <w:szCs w:val="20"/>
@@ -1061,7 +1316,7 @@
         </w:rPr>
         <w:t xml:space="preserve"> and challenges</w:t>
       </w:r>
-      <w:commentRangeEnd w:id="5"/>
+      <w:commentRangeEnd w:id="6"/>
       <w:r>
         <w:rPr>
           <w:rStyle w:val="ad"/>
@@ -1072,7 +1327,7 @@
           <w:szCs w:val="20"/>
           <w:lang w:eastAsia="en-US"/>
         </w:rPr>
-        <w:commentReference w:id="5"/>
+        <w:commentReference w:id="6"/>
       </w:r>
     </w:p>
     <w:p>
@@ -1240,7 +1495,7 @@
           <w:lang w:eastAsia="ja-JP"/>
         </w:rPr>
       </w:pPr>
-      <w:commentRangeStart w:id="6"/>
+      <w:commentRangeStart w:id="7"/>
       <w:r>
         <w:rPr>
           <w:lang w:eastAsia="ja-JP"/>
@@ -1274,7 +1529,7 @@
         </w:rPr>
         <w:t>then</w:t>
       </w:r>
-      <w:commentRangeEnd w:id="6"/>
+      <w:commentRangeEnd w:id="7"/>
       <w:r>
         <w:rPr>
           <w:rStyle w:val="ad"/>
@@ -1282,7 +1537,7 @@
           <w:szCs w:val="20"/>
           <w:lang w:eastAsia="en-US"/>
         </w:rPr>
-        <w:commentReference w:id="6"/>
+        <w:commentReference w:id="7"/>
       </w:r>
       <w:r>
         <w:rPr>
@@ -1522,7 +1777,19 @@
         <w:rPr>
           <w:lang w:eastAsia="ja-JP"/>
         </w:rPr>
-        <w:t xml:space="preserve"> They had tested and released their products manually then.</w:t>
+        <w:t xml:space="preserve"> They had tested and released their products manually </w:t>
+      </w:r>
+      <w:r>
+        <w:rPr>
+          <w:lang w:eastAsia="ja-JP"/>
+        </w:rPr>
+        <w:t>before I joined</w:t>
+      </w:r>
+      <w:r>
+        <w:rPr>
+          <w:lang w:eastAsia="ja-JP"/>
+        </w:rPr>
+        <w:t>.</w:t>
       </w:r>
       <w:r>
         <w:rPr>
@@ -1540,31 +1807,31 @@
         <w:rPr>
           <w:lang w:eastAsia="ja-JP"/>
         </w:rPr>
-        <w:t xml:space="preserve"> operations and</w:t>
-      </w:r>
-      <w:r>
-        <w:rPr>
-          <w:lang w:eastAsia="ja-JP"/>
-        </w:rPr>
-        <w:t xml:space="preserve"> </w:t>
-      </w:r>
-      <w:r>
-        <w:rPr>
-          <w:lang w:eastAsia="ja-JP"/>
-        </w:rPr>
-        <w:t>needed to work</w:t>
-      </w:r>
-      <w:r>
-        <w:rPr>
-          <w:lang w:eastAsia="ja-JP"/>
-        </w:rPr>
-        <w:t xml:space="preserve"> overtime.</w:t>
-      </w:r>
-      <w:r>
-        <w:rPr>
-          <w:lang w:eastAsia="ja-JP"/>
-        </w:rPr>
-        <w:t xml:space="preserve"> There had been </w:t>
+        <w:t xml:space="preserve"> and overworked</w:t>
+      </w:r>
+      <w:r>
+        <w:rPr>
+          <w:lang w:eastAsia="ja-JP"/>
+        </w:rPr>
+        <w:t>.</w:t>
+      </w:r>
+      <w:r>
+        <w:rPr>
+          <w:lang w:eastAsia="ja-JP"/>
+        </w:rPr>
+        <w:t xml:space="preserve"> </w:t>
+      </w:r>
+      <w:r>
+        <w:rPr>
+          <w:lang w:eastAsia="ja-JP"/>
+        </w:rPr>
+        <w:t>Therefore, t</w:t>
+      </w:r>
+      <w:r>
+        <w:rPr>
+          <w:lang w:eastAsia="ja-JP"/>
+        </w:rPr>
+        <w:t xml:space="preserve">here had been </w:t>
       </w:r>
       <w:r>
         <w:rPr>
@@ -1791,7 +2058,7 @@
           <w:lang w:eastAsia="ja-JP"/>
         </w:rPr>
       </w:pPr>
-      <w:commentRangeStart w:id="7"/>
+      <w:commentRangeStart w:id="8"/>
       <w:r>
         <w:rPr>
           <w:lang w:eastAsia="ja-JP"/>
@@ -1928,7 +2195,7 @@
         </w:rPr>
         <w:t>.</w:t>
       </w:r>
-      <w:commentRangeEnd w:id="7"/>
+      <w:commentRangeEnd w:id="8"/>
       <w:r>
         <w:rPr>
           <w:rStyle w:val="ad"/>
@@ -1936,7 +2203,7 @@
           <w:szCs w:val="20"/>
           <w:lang w:eastAsia="en-US"/>
         </w:rPr>
-        <w:commentReference w:id="7"/>
+        <w:commentReference w:id="8"/>
       </w:r>
     </w:p>
     <w:p>
@@ -2382,8 +2649,8 @@
           <w:szCs w:val="20"/>
         </w:rPr>
       </w:pPr>
-      <w:commentRangeStart w:id="8"/>
       <w:commentRangeStart w:id="9"/>
+      <w:commentRangeStart w:id="10"/>
       <w:r>
         <w:rPr>
           <w:szCs w:val="20"/>
@@ -2391,7 +2658,7 @@
         </w:rPr>
         <w:t>The approach</w:t>
       </w:r>
-      <w:commentRangeEnd w:id="8"/>
+      <w:commentRangeEnd w:id="9"/>
       <w:r>
         <w:rPr>
           <w:rStyle w:val="ad"/>
@@ -2402,9 +2669,9 @@
           <w:szCs w:val="20"/>
           <w:lang w:eastAsia="en-US"/>
         </w:rPr>
-        <w:commentReference w:id="8"/>
-      </w:r>
-      <w:commentRangeEnd w:id="9"/>
+        <w:commentReference w:id="9"/>
+      </w:r>
+      <w:commentRangeEnd w:id="10"/>
       <w:r>
         <w:rPr>
           <w:rStyle w:val="ad"/>
@@ -2415,7 +2682,7 @@
           <w:szCs w:val="20"/>
           <w:lang w:eastAsia="en-US"/>
         </w:rPr>
-        <w:commentReference w:id="9"/>
+        <w:commentReference w:id="10"/>
       </w:r>
     </w:p>
     <w:p>
@@ -2582,7 +2849,15 @@
         <w:rPr>
           <w:lang w:eastAsia="ja-JP"/>
         </w:rPr>
-        <w:t xml:space="preserve">At first I focused on implementing CI/CD in terms of streamlining our work and starting collaboration with each other. I used the CI/CD to make the release operation easier then and to support test automation later. I also aimed to use the working software as a measure to create shared understanding among the all team members and stakeholders </w:t>
+        <w:t>At first I focused on implementing CI/CD in terms of streamlining our work and starting colla</w:t>
+      </w:r>
+      <w:bookmarkStart w:id="11" w:name="_GoBack"/>
+      <w:bookmarkEnd w:id="11"/>
+      <w:r>
+        <w:rPr>
+          <w:lang w:eastAsia="ja-JP"/>
+        </w:rPr>
+        <w:t xml:space="preserve">boration with each other. I used the CI/CD to make the release operation easier then and to support test automation later. I also aimed to use the working software as a measure to create shared understanding among the all team members and stakeholders </w:t>
       </w:r>
       <w:r>
         <w:t>from the beginning</w:t>
@@ -3787,7 +4062,13 @@
         <w:rPr>
           <w:lang w:eastAsia="ja-JP"/>
         </w:rPr>
-        <w:t xml:space="preserve">So I intended to use the working </w:t>
+        <w:t>Therefore</w:t>
+      </w:r>
+      <w:r>
+        <w:rPr>
+          <w:lang w:eastAsia="ja-JP"/>
+        </w:rPr>
+        <w:t xml:space="preserve"> I intended to use the working </w:t>
       </w:r>
       <w:r>
         <w:t>software</w:t>
@@ -4575,7 +4856,7 @@
           <w:lang w:eastAsia="ja-JP"/>
         </w:rPr>
       </w:pPr>
-      <w:commentRangeStart w:id="10"/>
+      <w:commentRangeStart w:id="12"/>
       <w:r>
         <w:rPr>
           <w:lang w:eastAsia="ja-JP"/>
@@ -4766,7 +5047,7 @@
         </w:rPr>
         <w:t xml:space="preserve"> It was really dire straits.</w:t>
       </w:r>
-      <w:commentRangeEnd w:id="10"/>
+      <w:commentRangeEnd w:id="12"/>
       <w:r>
         <w:rPr>
           <w:rStyle w:val="ad"/>
@@ -4774,7 +5055,7 @@
           <w:szCs w:val="20"/>
           <w:lang w:eastAsia="en-US"/>
         </w:rPr>
-        <w:commentReference w:id="10"/>
+        <w:commentReference w:id="12"/>
       </w:r>
     </w:p>
     <w:p>
@@ -9013,25 +9294,11 @@
           <w:szCs w:val="20"/>
         </w:rPr>
       </w:pPr>
-      <w:commentRangeStart w:id="11"/>
       <w:r>
         <w:rPr>
           <w:szCs w:val="20"/>
         </w:rPr>
         <w:t>Problems</w:t>
-      </w:r>
-      <w:commentRangeEnd w:id="11"/>
-      <w:r>
-        <w:rPr>
-          <w:rStyle w:val="ad"/>
-          <w:rFonts w:eastAsiaTheme="minorEastAsia"/>
-          <w:bCs w:val="0"/>
-          <w:caps w:val="0"/>
-          <w:sz w:val="20"/>
-          <w:szCs w:val="20"/>
-          <w:lang w:eastAsia="en-US"/>
-        </w:rPr>
-        <w:commentReference w:id="11"/>
       </w:r>
     </w:p>
     <w:p>
@@ -10096,7 +10363,7 @@
         </w:rPr>
         <w:t xml:space="preserve"> </w:t>
       </w:r>
-      <w:commentRangeStart w:id="12"/>
+      <w:commentRangeStart w:id="13"/>
       <w:r>
         <w:rPr>
           <w:lang w:eastAsia="ja-JP"/>
@@ -10163,7 +10430,7 @@
         </w:rPr>
         <w:t>.</w:t>
       </w:r>
-      <w:commentRangeEnd w:id="12"/>
+      <w:commentRangeEnd w:id="13"/>
       <w:r>
         <w:rPr>
           <w:rStyle w:val="ad"/>
@@ -10171,7 +10438,7 @@
           <w:szCs w:val="20"/>
           <w:lang w:eastAsia="en-US"/>
         </w:rPr>
-        <w:commentReference w:id="12"/>
+        <w:commentReference w:id="13"/>
       </w:r>
     </w:p>
     <w:p>
@@ -11165,7 +11432,7 @@
         </w:rPr>
         <w:t xml:space="preserve"> </w:t>
       </w:r>
-      <w:commentRangeStart w:id="13"/>
+      <w:commentRangeStart w:id="14"/>
       <w:r>
         <w:rPr>
           <w:rFonts w:ascii="NewCenturySchlbk-Roman" w:hAnsi="NewCenturySchlbk-Roman"/>
@@ -11200,7 +11467,7 @@
         </w:rPr>
         <w:t>gile</w:t>
       </w:r>
-      <w:commentRangeEnd w:id="13"/>
+      <w:commentRangeEnd w:id="14"/>
       <w:r>
         <w:rPr>
           <w:rStyle w:val="ad"/>
@@ -11208,7 +11475,7 @@
           <w:sz w:val="20"/>
           <w:szCs w:val="20"/>
         </w:rPr>
-        <w:commentReference w:id="13"/>
+        <w:commentReference w:id="14"/>
       </w:r>
       <w:r>
         <w:rPr>
@@ -11302,7 +11569,6 @@
           <w:lang w:eastAsia="ja-JP"/>
         </w:rPr>
       </w:pPr>
-      <w:commentRangeStart w:id="14"/>
       <w:r>
         <w:rPr>
           <w:rFonts w:ascii="NewCenturySchlbk-Roman" w:hAnsi="NewCenturySchlbk-Roman"/>
@@ -11465,16 +11731,6 @@
         </w:rPr>
         <w:t>Numerical measurement will support it.</w:t>
       </w:r>
-      <w:commentRangeEnd w:id="14"/>
-      <w:r>
-        <w:rPr>
-          <w:rStyle w:val="ad"/>
-          <w:rFonts w:ascii="NewCenturySchlbk-Roman" w:hAnsi="NewCenturySchlbk-Roman"/>
-          <w:sz w:val="20"/>
-          <w:szCs w:val="20"/>
-        </w:rPr>
-        <w:commentReference w:id="14"/>
-      </w:r>
     </w:p>
     <w:p>
       <w:pPr>
@@ -11527,70 +11783,56 @@
     <w:p>
       <w:pPr>
         <w:pStyle w:val="InitialBodyTextIndent"/>
-        <w:ind w:firstLine="284"/>
-      </w:pPr>
-      <w:commentRangeStart w:id="15"/>
+        <w:ind w:firstLineChars="142" w:firstLine="284"/>
+        <w:rPr>
+          <w:lang w:eastAsia="ja-JP"/>
+        </w:rPr>
+      </w:pPr>
+      <w:r>
+        <w:rPr>
+          <w:lang w:eastAsia="ja-JP"/>
+        </w:rPr>
+        <w:t xml:space="preserve">I firmly believe that </w:t>
+      </w:r>
       <w:r>
         <w:t xml:space="preserve">I intend to strengthen </w:t>
       </w:r>
       <w:r>
-        <w:t>“Technology</w:t>
-      </w:r>
-      <w:r>
-        <w:t>-</w:t>
-      </w:r>
-      <w:r>
-        <w:t>Driven Development” thoroughly</w:t>
-      </w:r>
-      <w:r>
-        <w:t xml:space="preserve"> and continuously</w:t>
-      </w:r>
-      <w:r>
-        <w:t xml:space="preserve"> to strengthen </w:t>
-      </w:r>
-      <w:r>
-        <w:t>our</w:t>
-      </w:r>
-      <w:r>
-        <w:t xml:space="preserve"> team members</w:t>
-      </w:r>
-      <w:r>
-        <w:t>, organizations</w:t>
-      </w:r>
-      <w:r>
-        <w:t xml:space="preserve"> and company</w:t>
-      </w:r>
-      <w:r>
-        <w:rPr>
-          <w:lang w:eastAsia="ja-JP"/>
-        </w:rPr>
-        <w:t>,</w:t>
-      </w:r>
-      <w:r>
-        <w:t xml:space="preserve"> </w:t>
-      </w:r>
-      <w:r>
-        <w:t>by this mechanism.</w:t>
-      </w:r>
-      <w:commentRangeEnd w:id="15"/>
-      <w:r>
-        <w:rPr>
-          <w:rStyle w:val="ad"/>
-          <w:sz w:val="20"/>
-          <w:szCs w:val="20"/>
-          <w:lang w:eastAsia="en-US"/>
-        </w:rPr>
-        <w:commentReference w:id="15"/>
-      </w:r>
-    </w:p>
-    <w:p>
-      <w:pPr>
-        <w:pStyle w:val="InitialBodyTextIndent"/>
-        <w:ind w:firstLine="0"/>
-        <w:rPr>
-          <w:lang w:eastAsia="ja-JP"/>
-        </w:rPr>
-      </w:pPr>
+        <w:t xml:space="preserve">the </w:t>
+      </w:r>
+      <w:r>
+        <w:t>“Technology-Driven Development” thoroughly and continuously to strengthen our team members, organizations and company.</w:t>
+      </w:r>
+      <w:r>
+        <w:rPr>
+          <w:lang w:eastAsia="ja-JP"/>
+        </w:rPr>
+        <w:t xml:space="preserve"> </w:t>
+      </w:r>
+      <w:r>
+        <w:rPr>
+          <w:lang w:eastAsia="ja-JP"/>
+        </w:rPr>
+        <w:t xml:space="preserve">Furthermore, I would improve </w:t>
+      </w:r>
+      <w:r>
+        <w:t>“Technology-Driven Development” by itself</w:t>
+      </w:r>
+      <w:r>
+        <w:rPr>
+          <w:lang w:eastAsia="ja-JP"/>
+        </w:rPr>
+        <w:t xml:space="preserve"> </w:t>
+      </w:r>
+      <w:r>
+        <w:rPr>
+          <w:lang w:eastAsia="ja-JP"/>
+        </w:rPr>
+        <w:t xml:space="preserve">iteratively and incrementally </w:t>
+      </w:r>
+      <w:r>
+        <w:t>to make the mechanism sustainable.</w:t>
+      </w:r>
     </w:p>
     <w:p>
       <w:pPr>
@@ -11620,24 +11862,11 @@
           <w:szCs w:val="16"/>
         </w:rPr>
       </w:pPr>
-      <w:commentRangeStart w:id="16"/>
       <w:r>
         <w:rPr>
           <w:szCs w:val="16"/>
         </w:rPr>
         <w:t>REFERENCES</w:t>
-      </w:r>
-      <w:commentRangeEnd w:id="16"/>
-      <w:r>
-        <w:rPr>
-          <w:rStyle w:val="ad"/>
-          <w:bCs w:val="0"/>
-          <w:caps w:val="0"/>
-          <w:sz w:val="16"/>
-          <w:szCs w:val="16"/>
-          <w:lang w:eastAsia="en-US"/>
-        </w:rPr>
-        <w:commentReference w:id="16"/>
       </w:r>
     </w:p>
     <w:p>
@@ -11815,7 +12044,7 @@
       <w:pPr>
         <w:pStyle w:val="References"/>
       </w:pPr>
-      <w:commentRangeStart w:id="17"/>
+      <w:commentRangeStart w:id="15"/>
       <w:r>
         <w:t>[9] Kniberg, H. 2007</w:t>
       </w:r>
@@ -11853,20 +12082,20 @@
       <w:r>
         <w:t>. The Pragmatic Bookshelf.</w:t>
       </w:r>
-    </w:p>
-    <w:commentRangeEnd w:id="17"/>
-    <w:p>
-      <w:pPr>
-        <w:pStyle w:val="References"/>
-      </w:pPr>
+      <w:commentRangeEnd w:id="15"/>
       <w:r>
         <w:rPr>
           <w:rStyle w:val="ad"/>
           <w:rFonts w:ascii="Times New Roman" w:hAnsi="Times New Roman"/>
           <w:lang w:eastAsia="en-US"/>
         </w:rPr>
-        <w:commentReference w:id="17"/>
-      </w:r>
+        <w:commentReference w:id="15"/>
+      </w:r>
+    </w:p>
+    <w:p>
+      <w:pPr>
+        <w:pStyle w:val="References"/>
+      </w:pPr>
       <w:r>
         <w:t>[11]  Meszaros, G. 2007</w:t>
       </w:r>
@@ -11935,8 +12164,6 @@
           <w:lang w:eastAsia="ja-JP"/>
         </w:rPr>
       </w:pPr>
-      <w:bookmarkStart w:id="18" w:name="_GoBack"/>
-      <w:bookmarkEnd w:id="18"/>
     </w:p>
     <w:sectPr>
       <w:footerReference w:type="default" r:id="rId13"/>
@@ -11953,7 +12180,49 @@
 
 <file path=word/comments.xml><?xml version="1.0" encoding="utf-8"?>
 <w:comments xmlns:wpc="http://schemas.microsoft.com/office/word/2010/wordprocessingCanvas" xmlns:mo="http://schemas.microsoft.com/office/mac/office/2008/main" xmlns:mc="http://schemas.openxmlformats.org/markup-compatibility/2006" xmlns:mv="urn:schemas-microsoft-com:mac:vml" xmlns:o="urn:schemas-microsoft-com:office:office" xmlns:r="http://schemas.openxmlformats.org/officeDocument/2006/relationships" xmlns:m="http://schemas.openxmlformats.org/officeDocument/2006/math" xmlns:v="urn:schemas-microsoft-com:vml" xmlns:wp14="http://schemas.microsoft.com/office/word/2010/wordprocessingDrawing" xmlns:wp="http://schemas.openxmlformats.org/drawingml/2006/wordprocessingDrawing" xmlns:w10="urn:schemas-microsoft-com:office:word" xmlns:w="http://schemas.openxmlformats.org/wordprocessingml/2006/main" xmlns:w14="http://schemas.microsoft.com/office/word/2010/wordml" xmlns:wpg="http://schemas.microsoft.com/office/word/2010/wordprocessingGroup" xmlns:wpi="http://schemas.microsoft.com/office/word/2010/wordprocessingInk" xmlns:wne="http://schemas.microsoft.com/office/word/2006/wordml" xmlns:wps="http://schemas.microsoft.com/office/word/2010/wordprocessingShape" mc:Ignorable="w14 wp14">
-  <w:comment w:id="0" w:author="Hiroyuki Ito (The Hiro)" w:date="2014-04-29T17:47:00Z" w:initials="TheHiro">
+  <w:comment w:id="0" w:author="伊藤 宏幸" w:date="2014-05-06T21:35:00Z" w:initials="伊藤">
+    <w:p>
+      <w:pPr>
+        <w:pStyle w:val="ae"/>
+        <w:rPr>
+          <w:rFonts w:hint="eastAsia"/>
+          <w:lang w:eastAsia="ja-JP"/>
+        </w:rPr>
+      </w:pPr>
+      <w:r>
+        <w:rPr>
+          <w:rStyle w:val="ad"/>
+        </w:rPr>
+        <w:annotationRef/>
+      </w:r>
+      <w:r>
+        <w:rPr>
+          <w:lang w:eastAsia="ja-JP"/>
+        </w:rPr>
+        <w:t xml:space="preserve">Revise the </w:t>
+      </w:r>
+      <w:r>
+        <w:rPr>
+          <w:lang w:eastAsia="ja-JP"/>
+        </w:rPr>
+        <w:t>Agile2014</w:t>
+      </w:r>
+      <w:r>
+        <w:rPr>
+          <w:lang w:eastAsia="ja-JP"/>
+        </w:rPr>
+        <w:t xml:space="preserve"> page later.</w:t>
+      </w:r>
+      <w:r>
+        <w:rPr>
+          <w:rFonts w:hint="eastAsia"/>
+          <w:lang w:eastAsia="ja-JP"/>
+        </w:rPr>
+        <w:t xml:space="preserve"> </w:t>
+      </w:r>
+    </w:p>
+  </w:comment>
+  <w:comment w:id="1" w:author="Hiroyuki Ito (The Hiro)" w:date="2014-04-29T17:47:00Z" w:initials="TheHiro">
     <w:p>
       <w:pPr>
         <w:pStyle w:val="ae"/>
@@ -12031,7 +12300,7 @@
       </w:r>
     </w:p>
   </w:comment>
-  <w:comment w:id="1" w:author="Hiroyuki Ito (The Hiro)" w:date="2014-04-29T17:48:00Z" w:initials="TheHiro">
+  <w:comment w:id="2" w:author="Hiroyuki Ito (The Hiro)" w:date="2014-04-29T17:48:00Z" w:initials="TheHiro">
     <w:p>
       <w:pPr>
         <w:pStyle w:val="ae"/>
@@ -12083,7 +12352,7 @@
       </w:r>
     </w:p>
   </w:comment>
-  <w:comment w:id="2" w:author="Hiroyuki Ito (The Hiro)" w:date="2014-04-29T17:48:00Z" w:initials="TheHiro">
+  <w:comment w:id="3" w:author="Hiroyuki Ito (The Hiro)" w:date="2014-04-29T17:48:00Z" w:initials="TheHiro">
     <w:p>
       <w:pPr>
         <w:pStyle w:val="ae"/>
@@ -12135,7 +12404,7 @@
       </w:r>
     </w:p>
   </w:comment>
-  <w:comment w:id="3" w:author="伊藤 宏幸" w:date="2014-05-04T09:22:00Z" w:initials="伊藤">
+  <w:comment w:id="4" w:author="伊藤 宏幸" w:date="2014-05-06T21:35:00Z" w:initials="伊藤">
     <w:p>
       <w:pPr>
         <w:pStyle w:val="ae"/>
@@ -12151,14 +12420,13 @@
       </w:r>
       <w:r>
         <w:rPr>
-          <w:rFonts w:hint="eastAsia"/>
-          <w:lang w:eastAsia="ja-JP"/>
-        </w:rPr>
-        <w:t>課題設定を明確にしよう。</w:t>
+          <w:lang w:eastAsia="ja-JP"/>
+        </w:rPr>
+        <w:t xml:space="preserve">Clarify the agenda of the paper. </w:t>
       </w:r>
     </w:p>
   </w:comment>
-  <w:comment w:id="4" w:author="Hiroyuki Ito (The Hiro)" w:date="2014-04-29T17:55:00Z" w:initials="TheHiro">
+  <w:comment w:id="5" w:author="Hiroyuki Ito (The Hiro)" w:date="2014-04-29T17:55:00Z" w:initials="TheHiro">
     <w:p>
       <w:pPr>
         <w:pStyle w:val="ae"/>
@@ -12236,7 +12504,7 @@
       </w:r>
     </w:p>
   </w:comment>
-  <w:comment w:id="5" w:author="伊藤 宏幸" w:date="2014-05-04T09:22:00Z" w:initials="伊藤">
+  <w:comment w:id="6" w:author="伊藤 宏幸" w:date="2014-05-06T21:38:00Z" w:initials="伊藤">
     <w:p>
       <w:pPr>
         <w:pStyle w:val="ae"/>
@@ -12252,6 +12520,37 @@
       </w:r>
       <w:r>
         <w:rPr>
+          <w:lang w:eastAsia="ja-JP"/>
+        </w:rPr>
+        <w:t>#18</w:t>
+      </w:r>
+    </w:p>
+    <w:p>
+      <w:pPr>
+        <w:pStyle w:val="ae"/>
+        <w:rPr>
+          <w:rFonts w:ascii="Helvetica" w:hAnsi="Helvetica" w:cs="Helvetica"/>
+        </w:rPr>
+      </w:pPr>
+      <w:hyperlink r:id="rId5" w:history="1">
+        <w:r>
+          <w:rPr>
+            <w:rStyle w:val="a4"/>
+            <w:rFonts w:ascii="Helvetica" w:hAnsi="Helvetica" w:cs="Helvetica"/>
+          </w:rPr>
+          <w:t>https://github.com/hageyahhoo/agile2014/issues/18</w:t>
+        </w:r>
+      </w:hyperlink>
+    </w:p>
+    <w:p>
+      <w:pPr>
+        <w:pStyle w:val="ae"/>
+        <w:rPr>
+          <w:lang w:eastAsia="ja-JP"/>
+        </w:rPr>
+      </w:pPr>
+      <w:r>
+        <w:rPr>
           <w:rFonts w:hint="eastAsia"/>
           <w:lang w:eastAsia="ja-JP"/>
         </w:rPr>
@@ -12259,7 +12558,7 @@
       </w:r>
     </w:p>
   </w:comment>
-  <w:comment w:id="6" w:author="Hiroyuki Ito (The Hiro)" w:date="2014-04-29T17:50:00Z" w:initials="TheHiro">
+  <w:comment w:id="7" w:author="Hiroyuki Ito (The Hiro)" w:date="2014-04-29T17:50:00Z" w:initials="TheHiro">
     <w:p>
       <w:pPr>
         <w:pStyle w:val="ae"/>
@@ -12288,7 +12587,7 @@
           <w:lang w:eastAsia="ja-JP"/>
         </w:rPr>
       </w:pPr>
-      <w:hyperlink r:id="rId5" w:history="1">
+      <w:hyperlink r:id="rId6" w:history="1">
         <w:r>
           <w:rPr>
             <w:rStyle w:val="a4"/>
@@ -12337,7 +12636,7 @@
       </w:r>
     </w:p>
   </w:comment>
-  <w:comment w:id="7" w:author="Hiroyuki Ito (The Hiro)" w:date="2014-04-29T17:56:00Z" w:initials="TheHiro">
+  <w:comment w:id="8" w:author="Hiroyuki Ito (The Hiro)" w:date="2014-04-29T17:56:00Z" w:initials="TheHiro">
     <w:p>
       <w:pPr>
         <w:pStyle w:val="ae"/>
@@ -12366,7 +12665,7 @@
           <w:lang w:eastAsia="ja-JP"/>
         </w:rPr>
       </w:pPr>
-      <w:hyperlink r:id="rId6" w:history="1">
+      <w:hyperlink r:id="rId7" w:history="1">
         <w:r>
           <w:rPr>
             <w:rStyle w:val="a4"/>
@@ -12389,7 +12688,7 @@
       </w:r>
     </w:p>
   </w:comment>
-  <w:comment w:id="8" w:author="Hiroyuki Ito (The Hiro)" w:date="2014-04-29T17:56:00Z" w:initials="TheHiro">
+  <w:comment w:id="9" w:author="Hiroyuki Ito (The Hiro)" w:date="2014-04-29T17:56:00Z" w:initials="TheHiro">
     <w:p>
       <w:pPr>
         <w:pStyle w:val="ae"/>
@@ -12418,7 +12717,7 @@
           <w:lang w:eastAsia="ja-JP"/>
         </w:rPr>
       </w:pPr>
-      <w:hyperlink r:id="rId7" w:history="1">
+      <w:hyperlink r:id="rId8" w:history="1">
         <w:r>
           <w:rPr>
             <w:rStyle w:val="a4"/>
@@ -12441,7 +12740,7 @@
       </w:r>
     </w:p>
   </w:comment>
-  <w:comment w:id="9" w:author="伊藤 宏幸" w:date="2014-05-04T09:21:00Z" w:initials="伊藤">
+  <w:comment w:id="10" w:author="伊藤 宏幸" w:date="2014-05-06T21:38:00Z" w:initials="伊藤">
     <w:p>
       <w:pPr>
         <w:pStyle w:val="ae"/>
@@ -12457,6 +12756,37 @@
       </w:r>
       <w:r>
         <w:rPr>
+          <w:lang w:eastAsia="ja-JP"/>
+        </w:rPr>
+        <w:t>#17</w:t>
+      </w:r>
+    </w:p>
+    <w:p>
+      <w:pPr>
+        <w:pStyle w:val="ae"/>
+        <w:rPr>
+          <w:rFonts w:ascii="Helvetica" w:hAnsi="Helvetica" w:cs="Helvetica"/>
+        </w:rPr>
+      </w:pPr>
+      <w:hyperlink r:id="rId9" w:history="1">
+        <w:r>
+          <w:rPr>
+            <w:rStyle w:val="a4"/>
+            <w:rFonts w:ascii="Helvetica" w:hAnsi="Helvetica" w:cs="Helvetica"/>
+          </w:rPr>
+          <w:t>https://github.com/hageyahhoo/agile2014/issues/17</w:t>
+        </w:r>
+      </w:hyperlink>
+    </w:p>
+    <w:p>
+      <w:pPr>
+        <w:pStyle w:val="ae"/>
+        <w:rPr>
+          <w:lang w:eastAsia="ja-JP"/>
+        </w:rPr>
+      </w:pPr>
+      <w:r>
+        <w:rPr>
           <w:rFonts w:hint="eastAsia"/>
           <w:lang w:eastAsia="ja-JP"/>
         </w:rPr>
@@ -12492,7 +12822,7 @@
       </w:r>
     </w:p>
   </w:comment>
-  <w:comment w:id="10" w:author="Hiroyuki Ito (The Hiro)" w:date="2014-04-29T17:56:00Z" w:initials="TheHiro">
+  <w:comment w:id="12" w:author="Hiroyuki Ito (The Hiro)" w:date="2014-04-29T17:56:00Z" w:initials="TheHiro">
     <w:p>
       <w:pPr>
         <w:pStyle w:val="ae"/>
@@ -12521,7 +12851,7 @@
           <w:lang w:eastAsia="ja-JP"/>
         </w:rPr>
       </w:pPr>
-      <w:hyperlink r:id="rId8" w:history="1">
+      <w:hyperlink r:id="rId10" w:history="1">
         <w:r>
           <w:rPr>
             <w:rStyle w:val="a4"/>
@@ -12560,7 +12890,7 @@
       </w:r>
     </w:p>
   </w:comment>
-  <w:comment w:id="11" w:author="伊藤 宏幸" w:date="2014-05-02T21:48:00Z" w:initials="伊藤">
+  <w:comment w:id="13" w:author="伊藤 宏幸" w:date="2014-05-04T21:10:00Z" w:initials="伊藤">
     <w:p>
       <w:pPr>
         <w:pStyle w:val="ae"/>
@@ -12579,11 +12909,11 @@
           <w:rFonts w:hint="eastAsia"/>
           <w:lang w:eastAsia="ja-JP"/>
         </w:rPr>
-        <w:t>先にあげた課題がここで言及できているかを再確認する</w:t>
+        <w:t>唐突すぎる印象あり。</w:t>
       </w:r>
     </w:p>
   </w:comment>
-  <w:comment w:id="12" w:author="伊藤 宏幸" w:date="2014-05-04T21:10:00Z" w:initials="伊藤">
+  <w:comment w:id="14" w:author="Hiroyuki Ito (The Hiro)" w:date="2014-05-02T21:08:00Z" w:initials="TheHiro">
     <w:p>
       <w:pPr>
         <w:pStyle w:val="ae"/>
@@ -12602,11 +12932,9 @@
           <w:rFonts w:hint="eastAsia"/>
           <w:lang w:eastAsia="ja-JP"/>
         </w:rPr>
-        <w:t>唐突すぎる印象あり。</w:t>
-      </w:r>
-    </w:p>
-  </w:comment>
-  <w:comment w:id="13" w:author="Hiroyuki Ito (The Hiro)" w:date="2014-05-02T21:08:00Z" w:initials="TheHiro">
+        <w:t>#8</w:t>
+      </w:r>
+    </w:p>
     <w:p>
       <w:pPr>
         <w:pStyle w:val="ae"/>
@@ -12614,28 +12942,7 @@
           <w:lang w:eastAsia="ja-JP"/>
         </w:rPr>
       </w:pPr>
-      <w:r>
-        <w:rPr>
-          <w:rStyle w:val="ad"/>
-        </w:rPr>
-        <w:annotationRef/>
-      </w:r>
-      <w:r>
-        <w:rPr>
-          <w:rFonts w:hint="eastAsia"/>
-          <w:lang w:eastAsia="ja-JP"/>
-        </w:rPr>
-        <w:t>#8</w:t>
-      </w:r>
-    </w:p>
-    <w:p>
-      <w:pPr>
-        <w:pStyle w:val="ae"/>
-        <w:rPr>
-          <w:lang w:eastAsia="ja-JP"/>
-        </w:rPr>
-      </w:pPr>
-      <w:hyperlink r:id="rId9" w:history="1">
+      <w:hyperlink r:id="rId11" w:history="1">
         <w:r>
           <w:rPr>
             <w:rStyle w:val="a4"/>
@@ -12684,12 +12991,12 @@
       </w:r>
     </w:p>
   </w:comment>
-  <w:comment w:id="14" w:author="伊藤 宏幸" w:date="2014-05-02T21:26:00Z" w:initials="伊藤">
+  <w:comment w:id="15" w:author="伊藤 宏幸" w:date="2014-05-06T21:38:00Z" w:initials="伊藤">
     <w:p>
       <w:pPr>
         <w:pStyle w:val="ae"/>
         <w:rPr>
-          <w:lang w:eastAsia="ja-JP"/>
+          <w:rFonts w:ascii="Helvetica" w:hAnsi="Helvetica" w:cs="Helvetica"/>
         </w:rPr>
       </w:pPr>
       <w:r>
@@ -12700,100 +13007,35 @@
       </w:r>
       <w:r>
         <w:rPr>
-          <w:rFonts w:hint="eastAsia"/>
-          <w:lang w:eastAsia="ja-JP"/>
-        </w:rPr>
-        <w:t>おそらく上の</w:t>
-      </w:r>
-      <w:r>
-        <w:rPr>
-          <w:lang w:eastAsia="ja-JP"/>
-        </w:rPr>
-        <w:t>possibilities</w:t>
-      </w:r>
-      <w:r>
-        <w:rPr>
-          <w:rFonts w:hint="eastAsia"/>
-          <w:lang w:eastAsia="ja-JP"/>
-        </w:rPr>
-        <w:t>で補足が出てくるので、それを足すこと。</w:t>
-      </w:r>
-    </w:p>
-  </w:comment>
-  <w:comment w:id="15" w:author="伊藤 宏幸" w:date="2014-05-04T09:24:00Z" w:initials="伊藤">
+          <w:rFonts w:ascii="Helvetica" w:hAnsi="Helvetica" w:cs="Helvetica"/>
+        </w:rPr>
+        <w:t>#19</w:t>
+      </w:r>
+    </w:p>
     <w:p>
       <w:pPr>
         <w:pStyle w:val="ae"/>
         <w:rPr>
-          <w:lang w:eastAsia="ja-JP"/>
-        </w:rPr>
-      </w:pPr>
-      <w:r>
-        <w:rPr>
-          <w:rStyle w:val="ad"/>
-        </w:rPr>
-        <w:annotationRef/>
-      </w:r>
-      <w:r>
-        <w:rPr>
-          <w:rFonts w:hint="eastAsia"/>
-          <w:lang w:eastAsia="ja-JP"/>
-        </w:rPr>
-        <w:t>論議展開して終了。技術以外の面も仕組みとして取り込み続けることに将来があり得る、といったところか。</w:t>
-      </w:r>
-    </w:p>
-  </w:comment>
-  <w:comment w:id="16" w:author="伊藤 宏幸" w:date="2014-05-01T20:58:00Z" w:initials="伊藤">
+          <w:rFonts w:ascii="Helvetica" w:hAnsi="Helvetica" w:cs="Helvetica"/>
+        </w:rPr>
+      </w:pPr>
+      <w:hyperlink r:id="rId12" w:history="1">
+        <w:r>
+          <w:rPr>
+            <w:rStyle w:val="a4"/>
+            <w:rFonts w:ascii="Helvetica" w:hAnsi="Helvetica" w:cs="Helvetica"/>
+          </w:rPr>
+          <w:t>https://github.com/hageyahhoo/agile2014/issues/19</w:t>
+        </w:r>
+      </w:hyperlink>
+    </w:p>
     <w:p>
       <w:pPr>
         <w:pStyle w:val="ae"/>
         <w:rPr>
-          <w:lang w:eastAsia="ja-JP"/>
-        </w:rPr>
-      </w:pPr>
-      <w:r>
-        <w:rPr>
-          <w:rStyle w:val="ad"/>
-        </w:rPr>
-        <w:annotationRef/>
-      </w:r>
-      <w:r>
-        <w:rPr>
-          <w:rFonts w:hint="eastAsia"/>
-          <w:lang w:eastAsia="ja-JP"/>
-        </w:rPr>
-        <w:t>最後に漏れがないか確認しよう</w:t>
-      </w:r>
-    </w:p>
-  </w:comment>
-  <w:comment w:id="17" w:author="伊藤 宏幸" w:date="2014-05-05T22:14:00Z" w:initials="伊藤">
-    <w:p>
-      <w:pPr>
-        <w:pStyle w:val="ae"/>
-        <w:rPr>
-          <w:rFonts w:hint="eastAsia"/>
-          <w:lang w:eastAsia="ja-JP"/>
-        </w:rPr>
-      </w:pPr>
-      <w:r>
-        <w:rPr>
-          <w:rStyle w:val="ad"/>
-        </w:rPr>
-        <w:annotationRef/>
-      </w:r>
-      <w:r>
-        <w:rPr>
-          <w:lang w:eastAsia="ja-JP"/>
-        </w:rPr>
-        <w:t xml:space="preserve">Approach </w:t>
-      </w:r>
-      <w:r>
-        <w:rPr>
-          <w:rFonts w:hint="eastAsia"/>
-          <w:lang w:eastAsia="ja-JP"/>
-        </w:rPr>
-        <w:t>がこれをベースとしている。明記しよう。</w:t>
-      </w:r>
+          <w:rFonts w:ascii="Helvetica" w:hAnsi="Helvetica" w:cs="Helvetica"/>
+        </w:rPr>
+      </w:pPr>
     </w:p>
   </w:comment>
 </w:comments>
@@ -12833,7 +13075,6 @@
         <w:docPartUnique/>
       </w:docPartObj>
     </w:sdtPr>
-    <w:sdtEndPr/>
     <w:sdtContent>
       <w:p>
         <w:pPr>
@@ -12911,7 +13152,7 @@
             <w:sz w:val="16"/>
             <w:szCs w:val="16"/>
           </w:rPr>
-          <w:t>8</w:t>
+          <w:t>2</w:t>
         </w:r>
         <w:r>
           <w:rPr>
@@ -17944,7 +18185,7 @@
 </file>
 
 <file path=customXml/itemProps1.xml><?xml version="1.0" encoding="utf-8"?>
-<ds:datastoreItem xmlns:ds="http://schemas.openxmlformats.org/officeDocument/2006/customXml" ds:itemID="{18E8DF5E-305F-7E4F-9AD7-101D9C4D310E}">
+<ds:datastoreItem xmlns:ds="http://schemas.openxmlformats.org/officeDocument/2006/customXml" ds:itemID="{26A35176-5E03-0843-AD18-53D497F83A51}">
   <ds:schemaRefs>
     <ds:schemaRef ds:uri="http://schemas.openxmlformats.org/officeDocument/2006/bibliography"/>
   </ds:schemaRefs>

</xml_diff>

<commit_message>
For creating new branch named 3rdIteration
</commit_message>
<xml_diff>
--- a/TechnologyDrivenDevelopment.docx
+++ b/TechnologyDrivenDevelopment.docx
@@ -1,6 +1,6 @@
 
 <file path=word/document.xml><?xml version="1.0" encoding="utf-8"?>
-<w:document xmlns:wpc="http://schemas.microsoft.com/office/word/2010/wordprocessingCanvas" xmlns:mc="http://schemas.openxmlformats.org/markup-compatibility/2006" xmlns:o="urn:schemas-microsoft-com:office:office" xmlns:r="http://schemas.openxmlformats.org/officeDocument/2006/relationships" xmlns:m="http://schemas.openxmlformats.org/officeDocument/2006/math" xmlns:v="urn:schemas-microsoft-com:vml" xmlns:wp14="http://schemas.microsoft.com/office/word/2010/wordprocessingDrawing" xmlns:wp="http://schemas.openxmlformats.org/drawingml/2006/wordprocessingDrawing" xmlns:w10="urn:schemas-microsoft-com:office:word" xmlns:w="http://schemas.openxmlformats.org/wordprocessingml/2006/main" xmlns:w14="http://schemas.microsoft.com/office/word/2010/wordml" xmlns:wpg="http://schemas.microsoft.com/office/word/2010/wordprocessingGroup" xmlns:wpi="http://schemas.microsoft.com/office/word/2010/wordprocessingInk" xmlns:wne="http://schemas.microsoft.com/office/word/2006/wordml" xmlns:wps="http://schemas.microsoft.com/office/word/2010/wordprocessingShape" mc:Ignorable="w14 wp14">
+<w:document xmlns:wpc="http://schemas.microsoft.com/office/word/2010/wordprocessingCanvas" xmlns:mo="http://schemas.microsoft.com/office/mac/office/2008/main" xmlns:mc="http://schemas.openxmlformats.org/markup-compatibility/2006" xmlns:mv="urn:schemas-microsoft-com:mac:vml" xmlns:o="urn:schemas-microsoft-com:office:office" xmlns:r="http://schemas.openxmlformats.org/officeDocument/2006/relationships" xmlns:m="http://schemas.openxmlformats.org/officeDocument/2006/math" xmlns:v="urn:schemas-microsoft-com:vml" xmlns:wp14="http://schemas.microsoft.com/office/word/2010/wordprocessingDrawing" xmlns:wp="http://schemas.openxmlformats.org/drawingml/2006/wordprocessingDrawing" xmlns:w10="urn:schemas-microsoft-com:office:word" xmlns:w="http://schemas.openxmlformats.org/wordprocessingml/2006/main" xmlns:w14="http://schemas.microsoft.com/office/word/2010/wordml" xmlns:wpg="http://schemas.microsoft.com/office/word/2010/wordprocessingGroup" xmlns:wpi="http://schemas.microsoft.com/office/word/2010/wordprocessingInk" xmlns:wne="http://schemas.microsoft.com/office/word/2006/wordml" xmlns:wps="http://schemas.microsoft.com/office/word/2010/wordprocessingShape" mc:Ignorable="w14 wp14">
   <w:body>
     <w:p>
       <w:pPr>
@@ -1773,7 +1773,6 @@
         <w:rPr>
           <w:lang w:eastAsia="ja-JP"/>
         </w:rPr>
-        <w:lastRenderedPageBreak/>
         <w:t xml:space="preserve">At that time, none of the </w:t>
       </w:r>
       <w:r>
@@ -2892,7 +2891,14 @@
         <w:rPr>
           <w:lang w:eastAsia="ja-JP"/>
         </w:rPr>
-        <w:t>They had no</w:t>
+        <w:t xml:space="preserve">They had </w:t>
+      </w:r>
+      <w:r>
+        <w:rPr>
+          <w:lang w:eastAsia="ja-JP"/>
+        </w:rPr>
+        <w:lastRenderedPageBreak/>
+        <w:t>no</w:t>
       </w:r>
       <w:r>
         <w:rPr>
@@ -3756,7 +3762,6 @@
         <w:rPr>
           <w:lang w:eastAsia="ja-JP"/>
         </w:rPr>
-        <w:lastRenderedPageBreak/>
         <w:t xml:space="preserve">At first </w:t>
       </w:r>
       <w:r>
@@ -4540,7 +4545,6 @@
         </w:rPr>
         <w:t xml:space="preserve"> </w:t>
       </w:r>
-      <w:proofErr w:type="gramStart"/>
       <w:r>
         <w:rPr>
           <w:lang w:eastAsia="ja-JP"/>
@@ -4614,7 +4618,6 @@
         </w:rPr>
         <w:t>.</w:t>
       </w:r>
-      <w:proofErr w:type="gramEnd"/>
       <w:r>
         <w:rPr>
           <w:lang w:eastAsia="ja-JP"/>
@@ -6593,7 +6596,7 @@
                     </a:ln>
                     <a:extLst>
                       <a:ext uri="{FAA26D3D-D897-4be2-8F04-BA451C77F1D7}">
-                        <ma14:placeholderFlag xmlns="" xmlns:mo="http://schemas.microsoft.com/office/mac/office/2008/main" xmlns:mv="urn:schemas-microsoft-com:mac:vml" xmlns:o="urn:schemas-microsoft-com:office:office" xmlns:v="urn:schemas-microsoft-com:vml" xmlns:w10="urn:schemas-microsoft-com:office:word" xmlns:w="http://schemas.openxmlformats.org/wordprocessingml/2006/main" xmlns:ma14="http://schemas.microsoft.com/office/mac/drawingml/2011/main"/>
+                        <ma14:placeholderFlag xmlns:ma14="http://schemas.microsoft.com/office/mac/drawingml/2011/main"/>
                       </a:ext>
                     </a:extLst>
                   </pic:spPr>
@@ -6609,21 +6612,12 @@
           </wp:anchor>
         </w:drawing>
       </w:r>
-      <w:proofErr w:type="gramStart"/>
       <w:r>
         <w:rPr>
           <w:sz w:val="16"/>
           <w:szCs w:val="16"/>
         </w:rPr>
-        <w:t>Fig. 1.</w:t>
-      </w:r>
-      <w:proofErr w:type="gramEnd"/>
-      <w:r>
-        <w:rPr>
-          <w:sz w:val="16"/>
-          <w:szCs w:val="16"/>
-        </w:rPr>
-        <w:t xml:space="preserve"> The </w:t>
+        <w:t xml:space="preserve">Fig. 1. The </w:t>
       </w:r>
       <w:r>
         <w:rPr>
@@ -6719,8 +6713,6 @@
           <w:lang w:eastAsia="ja-JP"/>
         </w:rPr>
       </w:pPr>
-      <w:bookmarkStart w:id="31" w:name="_GoBack"/>
-      <w:bookmarkEnd w:id="31"/>
     </w:p>
     <w:p>
       <w:pPr>
@@ -6730,31 +6722,31 @@
           <w:lang w:eastAsia="ja-JP"/>
         </w:rPr>
       </w:pPr>
+      <w:commentRangeStart w:id="31"/>
       <w:commentRangeStart w:id="32"/>
-      <w:commentRangeStart w:id="33"/>
       <w:r>
         <w:rPr>
           <w:lang w:val="en-AU" w:eastAsia="ja-JP"/>
         </w:rPr>
         <w:t xml:space="preserve">As can be seen in Fig. 1, </w:t>
       </w:r>
-      <w:commentRangeEnd w:id="32"/>
+      <w:commentRangeEnd w:id="31"/>
       <w:r>
         <w:rPr>
           <w:rStyle w:val="ad"/>
           <w:rFonts w:ascii="Times New Roman" w:hAnsi="Times New Roman"/>
           <w:lang w:eastAsia="en-US"/>
         </w:rPr>
-        <w:commentReference w:id="32"/>
-      </w:r>
-      <w:commentRangeEnd w:id="33"/>
+        <w:commentReference w:id="31"/>
+      </w:r>
+      <w:commentRangeEnd w:id="32"/>
       <w:r>
         <w:rPr>
           <w:rStyle w:val="ad"/>
           <w:rFonts w:ascii="Times New Roman" w:hAnsi="Times New Roman"/>
           <w:lang w:eastAsia="en-US"/>
         </w:rPr>
-        <w:commentReference w:id="33"/>
+        <w:commentReference w:id="32"/>
       </w:r>
       <w:r>
         <w:rPr>
@@ -7197,7 +7189,6 @@
         <w:rPr>
           <w:lang w:eastAsia="ja-JP"/>
         </w:rPr>
-        <w:lastRenderedPageBreak/>
         <w:t xml:space="preserve">After implementing CI/CD, it took only </w:t>
       </w:r>
       <w:r>
@@ -7642,15 +7633,15 @@
         </w:rPr>
         <w:t xml:space="preserve"> </w:t>
       </w:r>
+      <w:commentRangeStart w:id="33"/>
       <w:commentRangeStart w:id="34"/>
-      <w:commentRangeStart w:id="35"/>
       <w:r>
         <w:rPr>
           <w:lang w:eastAsia="ja-JP"/>
         </w:rPr>
         <w:t>Kanban board</w:t>
       </w:r>
-      <w:commentRangeEnd w:id="34"/>
+      <w:commentRangeEnd w:id="33"/>
       <w:r>
         <w:rPr>
           <w:rFonts w:hint="eastAsia"/>
@@ -7664,16 +7655,16 @@
           <w:rFonts w:ascii="Times New Roman" w:hAnsi="Times New Roman"/>
           <w:lang w:eastAsia="en-US"/>
         </w:rPr>
-        <w:commentReference w:id="34"/>
-      </w:r>
-      <w:commentRangeEnd w:id="35"/>
+        <w:commentReference w:id="33"/>
+      </w:r>
+      <w:commentRangeEnd w:id="34"/>
       <w:r>
         <w:rPr>
           <w:rStyle w:val="ad"/>
           <w:rFonts w:ascii="Times New Roman" w:hAnsi="Times New Roman"/>
           <w:lang w:eastAsia="en-US"/>
         </w:rPr>
-        <w:commentReference w:id="35"/>
+        <w:commentReference w:id="34"/>
       </w:r>
       <w:r>
         <w:rPr>
@@ -7807,6 +7798,7 @@
         <w:rPr>
           <w:szCs w:val="20"/>
         </w:rPr>
+        <w:lastRenderedPageBreak/>
         <w:t xml:space="preserve">TDD: </w:t>
       </w:r>
       <w:r>
@@ -7906,8 +7898,8 @@
         </w:rPr>
         <w:t xml:space="preserve"> </w:t>
       </w:r>
-      <w:commentRangeStart w:id="36"/>
-      <w:ins w:id="37" w:author="Hiroyuki Ito (The Hiro)" w:date="2014-05-19T17:17:00Z">
+      <w:commentRangeStart w:id="35"/>
+      <w:ins w:id="36" w:author="Hiroyuki Ito (The Hiro)" w:date="2014-05-19T17:17:00Z">
         <w:r>
           <w:rPr>
             <w:rFonts w:hint="eastAsia"/>
@@ -7916,24 +7908,24 @@
           <w:t xml:space="preserve"> </w:t>
         </w:r>
       </w:ins>
-      <w:del w:id="38" w:author="Hiroyuki Ito (The Hiro)" w:date="2014-05-18T21:07:00Z">
+      <w:del w:id="37" w:author="Hiroyuki Ito (The Hiro)" w:date="2014-05-18T21:07:00Z">
         <w:r>
           <w:rPr>
             <w:rStyle w:val="ad"/>
             <w:rFonts w:ascii="Times New Roman" w:hAnsi="Times New Roman"/>
             <w:lang w:eastAsia="en-US"/>
           </w:rPr>
-          <w:commentReference w:id="39"/>
+          <w:commentReference w:id="38"/>
         </w:r>
       </w:del>
-      <w:commentRangeEnd w:id="36"/>
+      <w:commentRangeEnd w:id="35"/>
       <w:r>
         <w:rPr>
           <w:rStyle w:val="ad"/>
           <w:rFonts w:ascii="Times New Roman" w:hAnsi="Times New Roman"/>
           <w:lang w:eastAsia="en-US"/>
         </w:rPr>
-        <w:commentReference w:id="36"/>
+        <w:commentReference w:id="35"/>
       </w:r>
       <w:r>
         <w:rPr>
@@ -8236,28 +8228,28 @@
         </w:rPr>
         <w:t xml:space="preserve">I intended to use </w:t>
       </w:r>
+      <w:commentRangeStart w:id="39"/>
       <w:commentRangeStart w:id="40"/>
-      <w:commentRangeStart w:id="41"/>
       <w:r>
         <w:t>“Test Double”</w:t>
       </w:r>
-      <w:commentRangeEnd w:id="40"/>
+      <w:commentRangeEnd w:id="39"/>
       <w:r>
         <w:rPr>
           <w:rStyle w:val="ad"/>
           <w:rFonts w:ascii="Times New Roman" w:hAnsi="Times New Roman"/>
           <w:lang w:eastAsia="en-US"/>
         </w:rPr>
-        <w:commentReference w:id="40"/>
-      </w:r>
-      <w:commentRangeEnd w:id="41"/>
+        <w:commentReference w:id="39"/>
+      </w:r>
+      <w:commentRangeEnd w:id="40"/>
       <w:r>
         <w:rPr>
           <w:rStyle w:val="ad"/>
           <w:rFonts w:ascii="Times New Roman" w:hAnsi="Times New Roman"/>
           <w:lang w:eastAsia="en-US"/>
         </w:rPr>
-        <w:commentReference w:id="41"/>
+        <w:commentReference w:id="40"/>
       </w:r>
       <w:r>
         <w:t xml:space="preserve"> [11]</w:t>
@@ -8579,8 +8571,8 @@
         </w:rPr>
         <w:t xml:space="preserve"> </w:t>
       </w:r>
+      <w:commentRangeStart w:id="41"/>
       <w:commentRangeStart w:id="42"/>
-      <w:commentRangeStart w:id="43"/>
       <w:r>
         <w:rPr>
           <w:rFonts w:hint="eastAsia"/>
@@ -8588,31 +8580,31 @@
         </w:rPr>
         <w:t>instead</w:t>
       </w:r>
-      <w:del w:id="44" w:author="Jutta Eckstein" w:date="2014-05-08T17:37:00Z">
+      <w:del w:id="43" w:author="Jutta Eckstein" w:date="2014-05-08T17:37:00Z">
         <w:r>
           <w:rPr>
             <w:lang w:eastAsia="ja-JP"/>
           </w:rPr>
           <w:delText xml:space="preserve"> </w:delText>
         </w:r>
-        <w:commentRangeEnd w:id="42"/>
+        <w:commentRangeEnd w:id="41"/>
         <w:r>
           <w:rPr>
             <w:rStyle w:val="ad"/>
             <w:rFonts w:ascii="Times New Roman" w:hAnsi="Times New Roman"/>
             <w:lang w:eastAsia="en-US"/>
           </w:rPr>
-          <w:commentReference w:id="42"/>
+          <w:commentReference w:id="41"/>
         </w:r>
       </w:del>
-      <w:commentRangeEnd w:id="43"/>
+      <w:commentRangeEnd w:id="42"/>
       <w:r>
         <w:rPr>
           <w:rStyle w:val="ad"/>
           <w:rFonts w:ascii="Times New Roman" w:hAnsi="Times New Roman"/>
           <w:lang w:eastAsia="en-US"/>
         </w:rPr>
-        <w:commentReference w:id="43"/>
+        <w:commentReference w:id="42"/>
       </w:r>
       <w:r>
         <w:rPr>
@@ -8812,7 +8804,7 @@
           <w:rFonts w:ascii="Times New Roman" w:hAnsi="Times New Roman"/>
           <w:lang w:eastAsia="en-US"/>
         </w:rPr>
-        <w:commentReference w:id="45"/>
+        <w:commentReference w:id="44"/>
       </w:r>
       <w:r>
         <w:rPr>
@@ -8820,7 +8812,7 @@
           <w:rFonts w:ascii="Times New Roman" w:hAnsi="Times New Roman"/>
           <w:lang w:eastAsia="en-US"/>
         </w:rPr>
-        <w:commentReference w:id="46"/>
+        <w:commentReference w:id="45"/>
       </w:r>
     </w:p>
     <w:p>
@@ -8907,7 +8899,6 @@
           <w:noProof/>
           <w:lang w:eastAsia="ja-JP"/>
         </w:rPr>
-        <w:lastRenderedPageBreak/>
         <w:drawing>
           <wp:anchor distT="0" distB="0" distL="114300" distR="114300" simplePos="0" relativeHeight="251661312" behindDoc="0" locked="0" layoutInCell="1" allowOverlap="1" wp14:anchorId="032C3ECD" wp14:editId="060B63E3">
             <wp:simplePos x="0" y="0"/>
@@ -9113,7 +9104,6 @@
           <w:lang w:eastAsia="ja-JP"/>
         </w:rPr>
       </w:pPr>
-      <w:proofErr w:type="gramStart"/>
       <w:r>
         <w:rPr>
           <w:szCs w:val="16"/>
@@ -9124,40 +9114,33 @@
         <w:rPr>
           <w:szCs w:val="16"/>
         </w:rPr>
-        <w:t>.</w:t>
-      </w:r>
-      <w:proofErr w:type="gramEnd"/>
+        <w:t xml:space="preserve">. </w:t>
+      </w:r>
       <w:r>
         <w:rPr>
           <w:szCs w:val="16"/>
         </w:rPr>
-        <w:t xml:space="preserve"> </w:t>
+        <w:t>T</w:t>
       </w:r>
       <w:r>
         <w:rPr>
           <w:szCs w:val="16"/>
         </w:rPr>
-        <w:t>T</w:t>
+        <w:t xml:space="preserve">he result of </w:t>
       </w:r>
       <w:r>
         <w:rPr>
           <w:szCs w:val="16"/>
         </w:rPr>
-        <w:t xml:space="preserve">he result of </w:t>
+        <w:t xml:space="preserve">implementing </w:t>
       </w:r>
       <w:r>
         <w:rPr>
           <w:szCs w:val="16"/>
         </w:rPr>
-        <w:t xml:space="preserve">implementing </w:t>
-      </w:r>
-      <w:r>
-        <w:rPr>
-          <w:szCs w:val="16"/>
-        </w:rPr>
         <w:t>TDD for Android</w:t>
       </w:r>
-      <w:ins w:id="47" w:author="Jutta Eckstein" w:date="2014-05-08T13:32:00Z">
+      <w:ins w:id="46" w:author="Jutta Eckstein" w:date="2014-05-08T13:32:00Z">
         <w:r>
           <w:rPr>
             <w:szCs w:val="16"/>
@@ -9311,31 +9294,31 @@
         </w:rPr>
         <w:t xml:space="preserve"> </w:t>
       </w:r>
+      <w:commentRangeStart w:id="47"/>
       <w:commentRangeStart w:id="48"/>
-      <w:commentRangeStart w:id="49"/>
       <w:r>
         <w:rPr>
           <w:lang w:eastAsia="ja-JP"/>
         </w:rPr>
         <w:t>As is shown in Fig. 2</w:t>
       </w:r>
-      <w:commentRangeEnd w:id="48"/>
+      <w:commentRangeEnd w:id="47"/>
       <w:r>
         <w:rPr>
           <w:rStyle w:val="ad"/>
           <w:rFonts w:ascii="Times New Roman" w:hAnsi="Times New Roman"/>
           <w:lang w:eastAsia="en-US"/>
         </w:rPr>
-        <w:commentReference w:id="48"/>
-      </w:r>
-      <w:commentRangeEnd w:id="49"/>
+        <w:commentReference w:id="47"/>
+      </w:r>
+      <w:commentRangeEnd w:id="48"/>
       <w:r>
         <w:rPr>
           <w:rStyle w:val="ad"/>
           <w:rFonts w:ascii="Times New Roman" w:hAnsi="Times New Roman"/>
           <w:lang w:eastAsia="en-US"/>
         </w:rPr>
-        <w:commentReference w:id="49"/>
+        <w:commentReference w:id="48"/>
       </w:r>
       <w:r>
         <w:rPr>
@@ -9597,8 +9580,8 @@
         </w:rPr>
         <w:t xml:space="preserve"> </w:t>
       </w:r>
+      <w:commentRangeStart w:id="49"/>
       <w:commentRangeStart w:id="50"/>
-      <w:commentRangeStart w:id="51"/>
       <w:r>
         <w:rPr>
           <w:rFonts w:hint="eastAsia"/>
@@ -9654,23 +9637,23 @@
         </w:rPr>
         <w:t xml:space="preserve"> </w:t>
       </w:r>
-      <w:commentRangeEnd w:id="50"/>
+      <w:commentRangeEnd w:id="49"/>
       <w:r>
         <w:rPr>
           <w:rStyle w:val="ad"/>
           <w:rFonts w:ascii="Times New Roman" w:hAnsi="Times New Roman"/>
           <w:lang w:eastAsia="en-US"/>
         </w:rPr>
-        <w:commentReference w:id="50"/>
-      </w:r>
-      <w:commentRangeEnd w:id="51"/>
+        <w:commentReference w:id="49"/>
+      </w:r>
+      <w:commentRangeEnd w:id="50"/>
       <w:r>
         <w:rPr>
           <w:rStyle w:val="ad"/>
           <w:rFonts w:ascii="Times New Roman" w:hAnsi="Times New Roman"/>
           <w:lang w:eastAsia="en-US"/>
         </w:rPr>
-        <w:commentReference w:id="51"/>
+        <w:commentReference w:id="50"/>
       </w:r>
       <w:r>
         <w:rPr>
@@ -9681,7 +9664,6 @@
       <w:r>
         <w:t xml:space="preserve"> </w:t>
       </w:r>
-      <w:proofErr w:type="gramStart"/>
       <w:r>
         <w:rPr>
           <w:rFonts w:hint="eastAsia"/>
@@ -9696,11 +9678,7 @@
         <w:t xml:space="preserve"> </w:t>
       </w:r>
       <w:r>
-        <w:t>”</w:t>
-      </w:r>
-      <w:proofErr w:type="gramEnd"/>
-      <w:r>
-        <w:t>Technology</w:t>
+        <w:t>”Technology</w:t>
       </w:r>
       <w:r>
         <w:rPr>
@@ -9872,6 +9850,7 @@
         <w:rPr>
           <w:lang w:eastAsia="ja-JP"/>
         </w:rPr>
+        <w:lastRenderedPageBreak/>
         <w:t>Yet, w</w:t>
       </w:r>
       <w:r>
@@ -9946,33 +9925,33 @@
         </w:rPr>
         <w:t xml:space="preserve">team was </w:t>
       </w:r>
+      <w:commentRangeStart w:id="51"/>
       <w:commentRangeStart w:id="52"/>
-      <w:commentRangeStart w:id="53"/>
-      <w:del w:id="54" w:author="Jutta Eckstein" w:date="2014-05-09T18:59:00Z">
+      <w:del w:id="53" w:author="Jutta Eckstein" w:date="2014-05-09T18:59:00Z">
         <w:r>
           <w:rPr>
             <w:lang w:eastAsia="ja-JP"/>
           </w:rPr>
           <w:delText>distributed</w:delText>
         </w:r>
-        <w:commentRangeEnd w:id="52"/>
+        <w:commentRangeEnd w:id="51"/>
         <w:r>
           <w:rPr>
             <w:rStyle w:val="ad"/>
             <w:rFonts w:ascii="Times New Roman" w:hAnsi="Times New Roman"/>
             <w:lang w:eastAsia="en-US"/>
           </w:rPr>
-          <w:commentReference w:id="52"/>
+          <w:commentReference w:id="51"/>
         </w:r>
       </w:del>
-      <w:commentRangeEnd w:id="53"/>
+      <w:commentRangeEnd w:id="52"/>
       <w:r>
         <w:rPr>
           <w:rStyle w:val="ad"/>
           <w:rFonts w:ascii="Times New Roman" w:hAnsi="Times New Roman"/>
           <w:lang w:eastAsia="en-US"/>
         </w:rPr>
-        <w:commentReference w:id="53"/>
+        <w:commentReference w:id="52"/>
       </w:r>
       <w:r>
         <w:rPr>
@@ -10248,8 +10227,8 @@
           <w:lang w:eastAsia="ja-JP"/>
         </w:rPr>
       </w:pPr>
+      <w:commentRangeStart w:id="54"/>
       <w:commentRangeStart w:id="55"/>
-      <w:commentRangeStart w:id="56"/>
       <w:r>
         <w:rPr>
           <w:szCs w:val="20"/>
@@ -10270,7 +10249,7 @@
         </w:rPr>
         <w:t>discipline</w:t>
       </w:r>
-      <w:commentRangeEnd w:id="55"/>
+      <w:commentRangeEnd w:id="54"/>
       <w:r>
         <w:rPr>
           <w:rStyle w:val="ad"/>
@@ -10279,9 +10258,9 @@
           <w:caps w:val="0"/>
           <w:lang w:eastAsia="en-US"/>
         </w:rPr>
-        <w:commentReference w:id="55"/>
-      </w:r>
-      <w:commentRangeEnd w:id="56"/>
+        <w:commentReference w:id="54"/>
+      </w:r>
+      <w:commentRangeEnd w:id="55"/>
       <w:r>
         <w:rPr>
           <w:rStyle w:val="ad"/>
@@ -10290,7 +10269,7 @@
           <w:caps w:val="0"/>
           <w:lang w:eastAsia="en-US"/>
         </w:rPr>
-        <w:commentReference w:id="56"/>
+        <w:commentReference w:id="55"/>
       </w:r>
     </w:p>
     <w:p>
@@ -10318,9 +10297,9 @@
         </w:rPr>
         <w:t xml:space="preserve"> </w:t>
       </w:r>
+      <w:commentRangeStart w:id="56"/>
       <w:commentRangeStart w:id="57"/>
-      <w:commentRangeStart w:id="58"/>
-      <w:del w:id="59" w:author="Hiroyuki Ito (The Hiro)" w:date="2014-05-20T07:43:00Z">
+      <w:del w:id="58" w:author="Hiroyuki Ito (The Hiro)" w:date="2014-05-20T07:43:00Z">
         <w:r>
           <w:rPr>
             <w:lang w:eastAsia="ja-JP"/>
@@ -10426,23 +10405,23 @@
           <w:delText xml:space="preserve"> </w:delText>
         </w:r>
       </w:del>
-      <w:commentRangeEnd w:id="57"/>
+      <w:commentRangeEnd w:id="56"/>
       <w:r>
         <w:rPr>
           <w:rStyle w:val="ad"/>
           <w:rFonts w:ascii="Times New Roman" w:hAnsi="Times New Roman"/>
           <w:lang w:eastAsia="en-US"/>
         </w:rPr>
-        <w:commentReference w:id="57"/>
-      </w:r>
-      <w:commentRangeEnd w:id="58"/>
+        <w:commentReference w:id="56"/>
+      </w:r>
+      <w:commentRangeEnd w:id="57"/>
       <w:r>
         <w:rPr>
           <w:rStyle w:val="ad"/>
           <w:rFonts w:ascii="Times New Roman" w:hAnsi="Times New Roman"/>
           <w:lang w:eastAsia="en-US"/>
         </w:rPr>
-        <w:commentReference w:id="58"/>
+        <w:commentReference w:id="57"/>
       </w:r>
       <w:r>
         <w:rPr>
@@ -11477,8 +11456,8 @@
         </w:rPr>
         <w:t xml:space="preserve">bugs and </w:t>
       </w:r>
+      <w:commentRangeStart w:id="59"/>
       <w:commentRangeStart w:id="60"/>
-      <w:commentRangeStart w:id="61"/>
       <w:r>
         <w:rPr>
           <w:rFonts w:hint="eastAsia"/>
@@ -11492,23 +11471,23 @@
         </w:rPr>
         <w:t xml:space="preserve"> promptly</w:t>
       </w:r>
-      <w:commentRangeEnd w:id="60"/>
+      <w:commentRangeEnd w:id="59"/>
       <w:r>
         <w:rPr>
           <w:rStyle w:val="ad"/>
           <w:rFonts w:ascii="Times New Roman" w:hAnsi="Times New Roman"/>
           <w:lang w:eastAsia="en-US"/>
         </w:rPr>
-        <w:commentReference w:id="60"/>
-      </w:r>
-      <w:commentRangeEnd w:id="61"/>
+        <w:commentReference w:id="59"/>
+      </w:r>
+      <w:commentRangeEnd w:id="60"/>
       <w:r>
         <w:rPr>
           <w:rStyle w:val="ad"/>
           <w:rFonts w:ascii="Times New Roman" w:hAnsi="Times New Roman"/>
           <w:lang w:eastAsia="en-US"/>
         </w:rPr>
-        <w:commentReference w:id="61"/>
+        <w:commentReference w:id="60"/>
       </w:r>
       <w:r>
         <w:rPr>
@@ -11819,7 +11798,7 @@
           <w:rFonts w:ascii="Times New Roman" w:hAnsi="Times New Roman"/>
           <w:lang w:eastAsia="en-US"/>
         </w:rPr>
-        <w:commentReference w:id="62"/>
+        <w:commentReference w:id="61"/>
       </w:r>
       <w:r>
         <w:rPr>
@@ -11827,7 +11806,7 @@
           <w:rFonts w:ascii="Times New Roman" w:hAnsi="Times New Roman"/>
           <w:lang w:eastAsia="en-US"/>
         </w:rPr>
-        <w:commentReference w:id="63"/>
+        <w:commentReference w:id="62"/>
       </w:r>
       <w:r>
         <w:rPr>
@@ -11942,8 +11921,8 @@
         </w:rPr>
         <w:t xml:space="preserve"> </w:t>
       </w:r>
+      <w:commentRangeStart w:id="63"/>
       <w:commentRangeStart w:id="64"/>
-      <w:commentRangeStart w:id="65"/>
       <w:r>
         <w:rPr>
           <w:lang w:eastAsia="ja-JP"/>
@@ -11962,23 +11941,23 @@
         </w:rPr>
         <w:t xml:space="preserve">g. 3, </w:t>
       </w:r>
-      <w:commentRangeEnd w:id="64"/>
+      <w:commentRangeEnd w:id="63"/>
       <w:r>
         <w:rPr>
           <w:rStyle w:val="ad"/>
           <w:rFonts w:ascii="Times New Roman" w:hAnsi="Times New Roman"/>
           <w:lang w:eastAsia="en-US"/>
         </w:rPr>
-        <w:commentReference w:id="64"/>
-      </w:r>
-      <w:commentRangeEnd w:id="65"/>
+        <w:commentReference w:id="63"/>
+      </w:r>
+      <w:commentRangeEnd w:id="64"/>
       <w:r>
         <w:rPr>
           <w:rStyle w:val="ad"/>
           <w:rFonts w:ascii="Times New Roman" w:hAnsi="Times New Roman"/>
           <w:lang w:eastAsia="en-US"/>
         </w:rPr>
-        <w:commentReference w:id="65"/>
+        <w:commentReference w:id="64"/>
       </w:r>
       <w:r>
         <w:t>the Calabash</w:t>
@@ -12134,8 +12113,8 @@
         </w:rPr>
         <w:t xml:space="preserve">test scenarios while asking </w:t>
       </w:r>
+      <w:commentRangeStart w:id="65"/>
       <w:commentRangeStart w:id="66"/>
-      <w:commentRangeStart w:id="67"/>
       <w:r>
         <w:t xml:space="preserve">the </w:t>
       </w:r>
@@ -12158,7 +12137,7 @@
         </w:rPr>
         <w:t>designers</w:t>
       </w:r>
-      <w:del w:id="68" w:author="Jutta Eckstein" w:date="2014-05-08T14:55:00Z">
+      <w:del w:id="67" w:author="Jutta Eckstein" w:date="2014-05-08T14:55:00Z">
         <w:r>
           <w:rPr>
             <w:lang w:eastAsia="ja-JP"/>
@@ -12166,7 +12145,7 @@
           <w:delText xml:space="preserve"> </w:delText>
         </w:r>
       </w:del>
-      <w:commentRangeEnd w:id="66"/>
+      <w:commentRangeEnd w:id="65"/>
       <w:r>
         <w:rPr>
           <w:rFonts w:hint="eastAsia"/>
@@ -12174,24 +12153,24 @@
         </w:rPr>
         <w:t xml:space="preserve"> </w:t>
       </w:r>
-      <w:del w:id="69" w:author="Jutta Eckstein" w:date="2014-05-08T14:55:00Z">
+      <w:del w:id="68" w:author="Jutta Eckstein" w:date="2014-05-08T14:55:00Z">
         <w:r>
           <w:rPr>
             <w:rStyle w:val="ad"/>
             <w:rFonts w:ascii="Times New Roman" w:hAnsi="Times New Roman"/>
             <w:lang w:eastAsia="en-US"/>
           </w:rPr>
-          <w:commentReference w:id="66"/>
+          <w:commentReference w:id="65"/>
         </w:r>
       </w:del>
-      <w:commentRangeEnd w:id="67"/>
+      <w:commentRangeEnd w:id="66"/>
       <w:r>
         <w:rPr>
           <w:rStyle w:val="ad"/>
           <w:rFonts w:ascii="Times New Roman" w:hAnsi="Times New Roman"/>
           <w:lang w:eastAsia="en-US"/>
         </w:rPr>
-        <w:commentReference w:id="67"/>
+        <w:commentReference w:id="66"/>
       </w:r>
       <w:r>
         <w:rPr>
@@ -12367,8 +12346,8 @@
         </w:rPr>
         <w:t>case bugs</w:t>
       </w:r>
+      <w:commentRangeStart w:id="69"/>
       <w:commentRangeStart w:id="70"/>
-      <w:commentRangeStart w:id="71"/>
       <w:r>
         <w:rPr>
           <w:lang w:eastAsia="ja-JP"/>
@@ -12388,23 +12367,23 @@
         </w:rPr>
         <w:t>promptly and automatically</w:t>
       </w:r>
-      <w:commentRangeEnd w:id="70"/>
+      <w:commentRangeEnd w:id="69"/>
       <w:r>
         <w:rPr>
           <w:rStyle w:val="ad"/>
           <w:rFonts w:ascii="Times New Roman" w:hAnsi="Times New Roman"/>
           <w:lang w:eastAsia="en-US"/>
         </w:rPr>
-        <w:commentReference w:id="70"/>
-      </w:r>
-      <w:commentRangeEnd w:id="71"/>
+        <w:commentReference w:id="69"/>
+      </w:r>
+      <w:commentRangeEnd w:id="70"/>
       <w:r>
         <w:rPr>
           <w:rStyle w:val="ad"/>
           <w:rFonts w:ascii="Times New Roman" w:hAnsi="Times New Roman"/>
           <w:lang w:eastAsia="en-US"/>
         </w:rPr>
-        <w:commentReference w:id="71"/>
+        <w:commentReference w:id="70"/>
       </w:r>
       <w:r>
         <w:rPr>
@@ -12487,8 +12466,8 @@
         </w:rPr>
         <w:t xml:space="preserve">, bugs and </w:t>
       </w:r>
+      <w:commentRangeStart w:id="71"/>
       <w:commentRangeStart w:id="72"/>
-      <w:commentRangeStart w:id="73"/>
       <w:r>
         <w:rPr>
           <w:rFonts w:hint="eastAsia"/>
@@ -12496,7 +12475,7 @@
         </w:rPr>
         <w:t>regression</w:t>
       </w:r>
-      <w:commentRangeEnd w:id="72"/>
+      <w:commentRangeEnd w:id="71"/>
       <w:r>
         <w:rPr>
           <w:rFonts w:hint="eastAsia"/>
@@ -12510,16 +12489,16 @@
           <w:rFonts w:ascii="Times New Roman" w:hAnsi="Times New Roman"/>
           <w:lang w:eastAsia="en-US"/>
         </w:rPr>
-        <w:commentReference w:id="72"/>
-      </w:r>
-      <w:commentRangeEnd w:id="73"/>
+        <w:commentReference w:id="71"/>
+      </w:r>
+      <w:commentRangeEnd w:id="72"/>
       <w:r>
         <w:rPr>
           <w:rStyle w:val="ad"/>
           <w:rFonts w:ascii="Times New Roman" w:hAnsi="Times New Roman"/>
           <w:lang w:eastAsia="en-US"/>
         </w:rPr>
-        <w:commentReference w:id="73"/>
+        <w:commentReference w:id="72"/>
       </w:r>
       <w:r>
         <w:rPr>
@@ -12853,7 +12832,6 @@
         <w:rPr>
           <w:lang w:eastAsia="ja-JP"/>
         </w:rPr>
-        <w:lastRenderedPageBreak/>
         <w:t>decreased</w:t>
       </w:r>
       <w:r>
@@ -12940,31 +12918,31 @@
         </w:rPr>
         <w:t>self-</w:t>
       </w:r>
+      <w:commentRangeStart w:id="73"/>
       <w:commentRangeStart w:id="74"/>
-      <w:commentRangeStart w:id="75"/>
       <w:r>
         <w:rPr>
           <w:lang w:eastAsia="ja-JP"/>
         </w:rPr>
         <w:t>confident</w:t>
       </w:r>
-      <w:commentRangeEnd w:id="74"/>
+      <w:commentRangeEnd w:id="73"/>
       <w:r>
         <w:rPr>
           <w:rStyle w:val="ad"/>
           <w:rFonts w:ascii="Times New Roman" w:hAnsi="Times New Roman"/>
           <w:lang w:eastAsia="en-US"/>
         </w:rPr>
-        <w:commentReference w:id="74"/>
-      </w:r>
-      <w:commentRangeEnd w:id="75"/>
+        <w:commentReference w:id="73"/>
+      </w:r>
+      <w:commentRangeEnd w:id="74"/>
       <w:r>
         <w:rPr>
           <w:rStyle w:val="ad"/>
           <w:rFonts w:ascii="Times New Roman" w:hAnsi="Times New Roman"/>
           <w:lang w:eastAsia="en-US"/>
         </w:rPr>
-        <w:commentReference w:id="75"/>
+        <w:commentReference w:id="74"/>
       </w:r>
       <w:r>
         <w:rPr>
@@ -13158,9 +13136,9 @@
         </w:rPr>
         <w:t xml:space="preserve"> </w:t>
       </w:r>
+      <w:commentRangeStart w:id="75"/>
       <w:commentRangeStart w:id="76"/>
-      <w:commentRangeStart w:id="77"/>
-      <w:del w:id="78" w:author="Jutta Eckstein" w:date="2014-05-08T17:41:00Z">
+      <w:del w:id="77" w:author="Jutta Eckstein" w:date="2014-05-08T17:41:00Z">
         <w:r>
           <w:rPr>
             <w:lang w:eastAsia="ja-JP"/>
@@ -13197,24 +13175,24 @@
           </w:rPr>
           <w:delText xml:space="preserve"> </w:delText>
         </w:r>
-        <w:commentRangeEnd w:id="76"/>
+        <w:commentRangeEnd w:id="75"/>
         <w:r>
           <w:rPr>
             <w:rStyle w:val="ad"/>
             <w:rFonts w:ascii="Times New Roman" w:hAnsi="Times New Roman"/>
             <w:lang w:eastAsia="en-US"/>
           </w:rPr>
-          <w:commentReference w:id="76"/>
+          <w:commentReference w:id="75"/>
         </w:r>
       </w:del>
-      <w:commentRangeEnd w:id="77"/>
+      <w:commentRangeEnd w:id="76"/>
       <w:r>
         <w:rPr>
           <w:rStyle w:val="ad"/>
           <w:rFonts w:ascii="Times New Roman" w:hAnsi="Times New Roman"/>
           <w:lang w:eastAsia="en-US"/>
         </w:rPr>
-        <w:commentReference w:id="77"/>
+        <w:commentReference w:id="76"/>
       </w:r>
       <w:r>
         <w:rPr>
@@ -13497,7 +13475,14 @@
         <w:rPr>
           <w:lang w:eastAsia="ja-JP"/>
         </w:rPr>
-        <w:t xml:space="preserve">designers missed the deadline, </w:t>
+        <w:t xml:space="preserve">designers missed </w:t>
+      </w:r>
+      <w:r>
+        <w:rPr>
+          <w:lang w:eastAsia="ja-JP"/>
+        </w:rPr>
+        <w:lastRenderedPageBreak/>
+        <w:t xml:space="preserve">the deadline, </w:t>
       </w:r>
       <w:r>
         <w:rPr>
@@ -13845,7 +13830,7 @@
         <w:pStyle w:val="FigureCaption"/>
         <w:spacing w:after="0"/>
         <w:rPr>
-          <w:del w:id="79" w:author="Jutta Eckstein" w:date="2014-05-09T19:01:00Z"/>
+          <w:del w:id="78" w:author="Jutta Eckstein" w:date="2014-05-09T19:01:00Z"/>
           <w:sz w:val="20"/>
           <w:lang w:eastAsia="ja-JP"/>
         </w:rPr>
@@ -13855,7 +13840,7 @@
       <w:pPr>
         <w:pStyle w:val="InitialBodyText"/>
         <w:rPr>
-          <w:del w:id="80" w:author="Jutta Eckstein" w:date="2014-05-09T19:01:00Z"/>
+          <w:del w:id="79" w:author="Jutta Eckstein" w:date="2014-05-09T19:01:00Z"/>
           <w:lang w:eastAsia="ja-JP"/>
         </w:rPr>
       </w:pPr>
@@ -13864,7 +13849,7 @@
       <w:pPr>
         <w:pStyle w:val="InitialBodyText"/>
         <w:rPr>
-          <w:del w:id="81" w:author="Jutta Eckstein" w:date="2014-05-09T19:01:00Z"/>
+          <w:del w:id="80" w:author="Jutta Eckstein" w:date="2014-05-09T19:01:00Z"/>
           <w:lang w:eastAsia="ja-JP"/>
         </w:rPr>
       </w:pPr>
@@ -13873,7 +13858,7 @@
       <w:pPr>
         <w:pStyle w:val="InitialBodyText"/>
         <w:rPr>
-          <w:del w:id="82" w:author="Jutta Eckstein" w:date="2014-05-09T19:01:00Z"/>
+          <w:del w:id="81" w:author="Jutta Eckstein" w:date="2014-05-09T19:01:00Z"/>
           <w:lang w:eastAsia="ja-JP"/>
         </w:rPr>
       </w:pPr>
@@ -13882,7 +13867,7 @@
       <w:pPr>
         <w:pStyle w:val="InitialBodyText"/>
         <w:rPr>
-          <w:del w:id="83" w:author="Jutta Eckstein" w:date="2014-05-09T19:01:00Z"/>
+          <w:del w:id="82" w:author="Jutta Eckstein" w:date="2014-05-09T19:01:00Z"/>
           <w:lang w:eastAsia="ja-JP"/>
         </w:rPr>
       </w:pPr>
@@ -13891,7 +13876,7 @@
       <w:pPr>
         <w:pStyle w:val="InitialBodyText"/>
         <w:rPr>
-          <w:del w:id="84" w:author="Jutta Eckstein" w:date="2014-05-09T19:01:00Z"/>
+          <w:del w:id="83" w:author="Jutta Eckstein" w:date="2014-05-09T19:01:00Z"/>
           <w:lang w:eastAsia="ja-JP"/>
         </w:rPr>
       </w:pPr>
@@ -13900,7 +13885,7 @@
       <w:pPr>
         <w:pStyle w:val="InitialBodyText"/>
         <w:rPr>
-          <w:del w:id="85" w:author="Jutta Eckstein" w:date="2014-05-09T19:01:00Z"/>
+          <w:del w:id="84" w:author="Jutta Eckstein" w:date="2014-05-09T19:01:00Z"/>
           <w:lang w:eastAsia="ja-JP"/>
         </w:rPr>
       </w:pPr>
@@ -13915,21 +13900,12 @@
           <w:lang w:eastAsia="ja-JP"/>
         </w:rPr>
       </w:pPr>
-      <w:proofErr w:type="gramStart"/>
       <w:r>
         <w:rPr>
           <w:sz w:val="16"/>
           <w:szCs w:val="16"/>
         </w:rPr>
-        <w:t>Fig. 3.</w:t>
-      </w:r>
-      <w:proofErr w:type="gramEnd"/>
-      <w:r>
-        <w:rPr>
-          <w:sz w:val="16"/>
-          <w:szCs w:val="16"/>
-        </w:rPr>
-        <w:t xml:space="preserve"> Example of BDD test </w:t>
+        <w:t xml:space="preserve">Fig. 3. Example of BDD test </w:t>
       </w:r>
       <w:r>
         <w:rPr>
@@ -14091,7 +14067,6 @@
         <w:pStyle w:val="1"/>
       </w:pPr>
       <w:r>
-        <w:lastRenderedPageBreak/>
         <w:t>Results</w:t>
       </w:r>
     </w:p>
@@ -14207,8 +14182,8 @@
         </w:rPr>
         <w:t xml:space="preserve">development </w:t>
       </w:r>
+      <w:commentRangeStart w:id="85"/>
       <w:commentRangeStart w:id="86"/>
-      <w:commentRangeStart w:id="87"/>
       <w:r>
         <w:rPr>
           <w:lang w:eastAsia="ja-JP"/>
@@ -14231,23 +14206,23 @@
         </w:rPr>
         <w:t xml:space="preserve"> </w:t>
       </w:r>
-      <w:commentRangeEnd w:id="86"/>
+      <w:commentRangeEnd w:id="85"/>
       <w:r>
         <w:rPr>
           <w:rStyle w:val="ad"/>
           <w:rFonts w:ascii="Times New Roman" w:hAnsi="Times New Roman"/>
           <w:lang w:eastAsia="en-US"/>
         </w:rPr>
-        <w:commentReference w:id="86"/>
-      </w:r>
-      <w:commentRangeEnd w:id="87"/>
+        <w:commentReference w:id="85"/>
+      </w:r>
+      <w:commentRangeEnd w:id="86"/>
       <w:r>
         <w:rPr>
           <w:rStyle w:val="ad"/>
           <w:rFonts w:ascii="Times New Roman" w:hAnsi="Times New Roman"/>
           <w:lang w:eastAsia="en-US"/>
         </w:rPr>
-        <w:commentReference w:id="87"/>
+        <w:commentReference w:id="86"/>
       </w:r>
       <w:r>
         <w:t>nurture</w:t>
@@ -14473,8 +14448,8 @@
         </w:rPr>
         <w:t xml:space="preserve"> </w:t>
       </w:r>
+      <w:commentRangeStart w:id="87"/>
       <w:commentRangeStart w:id="88"/>
-      <w:commentRangeStart w:id="89"/>
       <w:r>
         <w:rPr>
           <w:rFonts w:hint="eastAsia"/>
@@ -14501,31 +14476,31 @@
         </w:rPr>
         <w:t>iOS developers</w:t>
       </w:r>
-      <w:del w:id="90" w:author="Hiroyuki Ito (The Hiro)" w:date="2014-05-20T13:29:00Z">
+      <w:del w:id="89" w:author="Hiroyuki Ito (The Hiro)" w:date="2014-05-20T13:29:00Z">
         <w:r>
           <w:rPr>
             <w:lang w:eastAsia="ja-JP"/>
           </w:rPr>
           <w:delText>5 months</w:delText>
         </w:r>
-        <w:commentRangeEnd w:id="88"/>
+        <w:commentRangeEnd w:id="87"/>
         <w:r>
           <w:rPr>
             <w:rStyle w:val="ad"/>
             <w:rFonts w:ascii="Times New Roman" w:hAnsi="Times New Roman"/>
             <w:lang w:eastAsia="en-US"/>
           </w:rPr>
-          <w:commentReference w:id="88"/>
+          <w:commentReference w:id="87"/>
         </w:r>
       </w:del>
-      <w:commentRangeEnd w:id="89"/>
+      <w:commentRangeEnd w:id="88"/>
       <w:r>
         <w:rPr>
           <w:rStyle w:val="ad"/>
           <w:rFonts w:ascii="Times New Roman" w:hAnsi="Times New Roman"/>
           <w:lang w:eastAsia="en-US"/>
         </w:rPr>
-        <w:commentReference w:id="89"/>
+        <w:commentReference w:id="88"/>
       </w:r>
       <w:r>
         <w:rPr>
@@ -15146,9 +15121,9 @@
         </w:rPr>
         <w:t xml:space="preserve"> </w:t>
       </w:r>
+      <w:commentRangeStart w:id="90"/>
       <w:commentRangeStart w:id="91"/>
-      <w:commentRangeStart w:id="92"/>
-      <w:del w:id="93" w:author="Hiroyuki Ito (The Hiro)" w:date="2014-05-20T17:14:00Z">
+      <w:del w:id="92" w:author="Hiroyuki Ito (The Hiro)" w:date="2014-05-20T17:14:00Z">
         <w:r>
           <w:rPr>
             <w:lang w:eastAsia="ja-JP"/>
@@ -15198,23 +15173,23 @@
       <w:r>
         <w:t>.</w:t>
       </w:r>
-      <w:commentRangeEnd w:id="91"/>
+      <w:commentRangeEnd w:id="90"/>
       <w:r>
         <w:rPr>
           <w:rStyle w:val="ad"/>
           <w:rFonts w:ascii="Times New Roman" w:hAnsi="Times New Roman"/>
           <w:lang w:eastAsia="en-US"/>
         </w:rPr>
-        <w:commentReference w:id="91"/>
-      </w:r>
-      <w:commentRangeEnd w:id="92"/>
+        <w:commentReference w:id="90"/>
+      </w:r>
+      <w:commentRangeEnd w:id="91"/>
       <w:r>
         <w:rPr>
           <w:rStyle w:val="ad"/>
           <w:rFonts w:ascii="Times New Roman" w:hAnsi="Times New Roman"/>
           <w:lang w:eastAsia="en-US"/>
         </w:rPr>
-        <w:commentReference w:id="92"/>
+        <w:commentReference w:id="91"/>
       </w:r>
     </w:p>
     <w:p>
@@ -15270,8 +15245,8 @@
         </w:rPr>
         <w:t xml:space="preserve">development </w:t>
       </w:r>
+      <w:commentRangeStart w:id="93"/>
       <w:commentRangeStart w:id="94"/>
-      <w:commentRangeStart w:id="95"/>
       <w:r>
         <w:rPr>
           <w:lang w:eastAsia="ja-JP"/>
@@ -15294,23 +15269,23 @@
         </w:rPr>
         <w:t xml:space="preserve"> </w:t>
       </w:r>
-      <w:commentRangeEnd w:id="94"/>
+      <w:commentRangeEnd w:id="93"/>
       <w:r>
         <w:rPr>
           <w:rStyle w:val="ad"/>
           <w:rFonts w:ascii="Times New Roman" w:hAnsi="Times New Roman"/>
           <w:lang w:eastAsia="en-US"/>
         </w:rPr>
-        <w:commentReference w:id="94"/>
-      </w:r>
-      <w:commentRangeEnd w:id="95"/>
+        <w:commentReference w:id="93"/>
+      </w:r>
+      <w:commentRangeEnd w:id="94"/>
       <w:r>
         <w:rPr>
           <w:rStyle w:val="ad"/>
           <w:rFonts w:ascii="Times New Roman" w:hAnsi="Times New Roman"/>
           <w:lang w:eastAsia="en-US"/>
         </w:rPr>
-        <w:commentReference w:id="95"/>
+        <w:commentReference w:id="94"/>
       </w:r>
       <w:r>
         <w:rPr>
@@ -15340,10 +15315,17 @@
         <w:rPr>
           <w:lang w:eastAsia="ja-JP"/>
         </w:rPr>
-        <w:t>learning and collaboration</w:t>
-      </w:r>
-      <w:commentRangeStart w:id="96"/>
-      <w:del w:id="97" w:author="Jutta Eckstein" w:date="2014-05-08T17:45:00Z">
+        <w:t xml:space="preserve">learning and </w:t>
+      </w:r>
+      <w:r>
+        <w:rPr>
+          <w:lang w:eastAsia="ja-JP"/>
+        </w:rPr>
+        <w:lastRenderedPageBreak/>
+        <w:t>collaboration</w:t>
+      </w:r>
+      <w:commentRangeStart w:id="95"/>
+      <w:del w:id="96" w:author="Jutta Eckstein" w:date="2014-05-08T17:45:00Z">
         <w:r>
           <w:rPr>
             <w:lang w:eastAsia="ja-JP"/>
@@ -15351,7 +15333,7 @@
           <w:delText xml:space="preserve"> </w:delText>
         </w:r>
       </w:del>
-      <w:del w:id="98" w:author="Jutta Eckstein" w:date="2014-05-08T15:21:00Z">
+      <w:del w:id="97" w:author="Jutta Eckstein" w:date="2014-05-08T15:21:00Z">
         <w:r>
           <w:delText>mechanism</w:delText>
         </w:r>
@@ -15374,7 +15356,7 @@
           <w:delText xml:space="preserve"> underpinned </w:delText>
         </w:r>
       </w:del>
-      <w:del w:id="99" w:author="Jutta Eckstein" w:date="2014-05-08T17:45:00Z">
+      <w:del w:id="98" w:author="Jutta Eckstein" w:date="2014-05-08T17:45:00Z">
         <w:r>
           <w:delText>by automation</w:delText>
         </w:r>
@@ -15384,31 +15366,31 @@
           </w:rPr>
           <w:delText xml:space="preserve"> and </w:delText>
         </w:r>
-        <w:commentRangeStart w:id="100"/>
+        <w:commentRangeStart w:id="99"/>
         <w:r>
           <w:rPr>
             <w:lang w:eastAsia="ja-JP"/>
           </w:rPr>
           <w:delText>techniques</w:delText>
         </w:r>
-        <w:commentRangeEnd w:id="100"/>
+        <w:commentRangeEnd w:id="99"/>
         <w:r>
           <w:rPr>
             <w:rStyle w:val="ad"/>
             <w:rFonts w:ascii="Times New Roman" w:hAnsi="Times New Roman"/>
             <w:lang w:eastAsia="en-US"/>
           </w:rPr>
-          <w:commentReference w:id="100"/>
+          <w:commentReference w:id="99"/>
         </w:r>
       </w:del>
-      <w:commentRangeEnd w:id="96"/>
+      <w:commentRangeEnd w:id="95"/>
       <w:r>
         <w:rPr>
           <w:rStyle w:val="ad"/>
           <w:rFonts w:ascii="Times New Roman" w:hAnsi="Times New Roman"/>
           <w:lang w:eastAsia="en-US"/>
         </w:rPr>
-        <w:commentReference w:id="96"/>
+        <w:commentReference w:id="95"/>
       </w:r>
       <w:r>
         <w:t>.</w:t>
@@ -15530,7 +15512,6 @@
         </w:rPr>
       </w:pPr>
       <w:r>
-        <w:lastRenderedPageBreak/>
         <w:t xml:space="preserve">The first problem is </w:t>
       </w:r>
       <w:r>
@@ -16504,8 +16485,8 @@
         </w:rPr>
         <w:t xml:space="preserve">with </w:t>
       </w:r>
+      <w:commentRangeStart w:id="100"/>
       <w:commentRangeStart w:id="101"/>
-      <w:commentRangeStart w:id="102"/>
       <w:r>
         <w:rPr>
           <w:rFonts w:hint="eastAsia"/>
@@ -16534,7 +16515,7 @@
         </w:rPr>
         <w:t xml:space="preserve">manager </w:t>
       </w:r>
-      <w:del w:id="103" w:author="Hiroyuki Ito (The Hiro)" w:date="2014-05-18T21:31:00Z">
+      <w:del w:id="102" w:author="Hiroyuki Ito (The Hiro)" w:date="2014-05-18T21:31:00Z">
         <w:r>
           <w:rPr>
             <w:rFonts w:hint="eastAsia"/>
@@ -16548,24 +16529,24 @@
           </w:rPr>
           <w:delText xml:space="preserve"> </w:delText>
         </w:r>
-        <w:commentRangeEnd w:id="101"/>
+        <w:commentRangeEnd w:id="100"/>
         <w:r>
           <w:rPr>
             <w:rStyle w:val="ad"/>
             <w:rFonts w:ascii="Times New Roman" w:hAnsi="Times New Roman"/>
             <w:lang w:eastAsia="en-US"/>
           </w:rPr>
-          <w:commentReference w:id="101"/>
+          <w:commentReference w:id="100"/>
         </w:r>
       </w:del>
-      <w:commentRangeEnd w:id="102"/>
+      <w:commentRangeEnd w:id="101"/>
       <w:r>
         <w:rPr>
           <w:rStyle w:val="ad"/>
           <w:rFonts w:ascii="Times New Roman" w:hAnsi="Times New Roman"/>
           <w:lang w:eastAsia="en-US"/>
         </w:rPr>
-        <w:commentReference w:id="102"/>
+        <w:commentReference w:id="101"/>
       </w:r>
       <w:r>
         <w:rPr>
@@ -16815,19 +16796,11 @@
         </w:rPr>
         <w:t xml:space="preserve">their </w:t>
       </w:r>
-      <w:proofErr w:type="gramStart"/>
-      <w:r>
-        <w:rPr>
-          <w:lang w:eastAsia="ja-JP"/>
-        </w:rPr>
-        <w:t>request,</w:t>
-      </w:r>
-      <w:proofErr w:type="gramEnd"/>
-      <w:r>
-        <w:rPr>
-          <w:lang w:eastAsia="ja-JP"/>
-        </w:rPr>
-        <w:t xml:space="preserve"> </w:t>
+      <w:r>
+        <w:rPr>
+          <w:lang w:eastAsia="ja-JP"/>
+        </w:rPr>
+        <w:t xml:space="preserve">request, </w:t>
       </w:r>
       <w:r>
         <w:rPr>
@@ -17249,7 +17222,6 @@
         <w:rPr>
           <w:lang w:eastAsia="ja-JP"/>
         </w:rPr>
-        <w:lastRenderedPageBreak/>
         <w:t>Firstly,</w:t>
       </w:r>
       <w:r>
@@ -17519,9 +17491,9 @@
         </w:rPr>
         <w:t xml:space="preserve"> </w:t>
       </w:r>
+      <w:commentRangeStart w:id="103"/>
       <w:commentRangeStart w:id="104"/>
-      <w:commentRangeStart w:id="105"/>
-      <w:del w:id="106" w:author="Hiroyuki Ito (The Hiro)" w:date="2014-05-20T17:25:00Z">
+      <w:del w:id="105" w:author="Hiroyuki Ito (The Hiro)" w:date="2014-05-20T17:25:00Z">
         <w:r>
           <w:rPr>
             <w:lang w:eastAsia="ja-JP"/>
@@ -17588,24 +17560,24 @@
           </w:rPr>
           <w:delText xml:space="preserve"> </w:delText>
         </w:r>
-        <w:commentRangeEnd w:id="104"/>
+        <w:commentRangeEnd w:id="103"/>
         <w:r>
           <w:rPr>
             <w:rStyle w:val="ad"/>
             <w:rFonts w:ascii="Times New Roman" w:hAnsi="Times New Roman"/>
             <w:lang w:eastAsia="en-US"/>
           </w:rPr>
-          <w:commentReference w:id="104"/>
+          <w:commentReference w:id="103"/>
         </w:r>
       </w:del>
-      <w:commentRangeEnd w:id="105"/>
+      <w:commentRangeEnd w:id="104"/>
       <w:r>
         <w:rPr>
           <w:rStyle w:val="ad"/>
           <w:rFonts w:ascii="Times New Roman" w:hAnsi="Times New Roman"/>
           <w:lang w:eastAsia="en-US"/>
         </w:rPr>
-        <w:commentReference w:id="105"/>
+        <w:commentReference w:id="104"/>
       </w:r>
       <w:r>
         <w:rPr>
@@ -17949,8 +17921,8 @@
         </w:rPr>
         <w:t xml:space="preserve">development </w:t>
       </w:r>
+      <w:commentRangeStart w:id="106"/>
       <w:commentRangeStart w:id="107"/>
-      <w:commentRangeStart w:id="108"/>
       <w:r>
         <w:rPr>
           <w:lang w:eastAsia="ja-JP"/>
@@ -17970,23 +17942,23 @@
       <w:r>
         <w:t xml:space="preserve"> </w:t>
       </w:r>
-      <w:commentRangeEnd w:id="107"/>
+      <w:commentRangeEnd w:id="106"/>
       <w:r>
         <w:rPr>
           <w:rStyle w:val="ad"/>
           <w:rFonts w:ascii="Times New Roman" w:hAnsi="Times New Roman"/>
           <w:lang w:eastAsia="en-US"/>
         </w:rPr>
-        <w:commentReference w:id="107"/>
-      </w:r>
-      <w:commentRangeEnd w:id="108"/>
+        <w:commentReference w:id="106"/>
+      </w:r>
+      <w:commentRangeEnd w:id="107"/>
       <w:r>
         <w:rPr>
           <w:rStyle w:val="ad"/>
           <w:rFonts w:ascii="Times New Roman" w:hAnsi="Times New Roman"/>
           <w:lang w:eastAsia="en-US"/>
         </w:rPr>
-        <w:commentReference w:id="108"/>
+        <w:commentReference w:id="107"/>
       </w:r>
       <w:r>
         <w:t>are</w:t>
@@ -18163,7 +18135,14 @@
         <w:rPr>
           <w:lang w:eastAsia="ja-JP"/>
         </w:rPr>
-        <w:t xml:space="preserve"> to grow an agile culture.</w:t>
+        <w:t xml:space="preserve"> to </w:t>
+      </w:r>
+      <w:r>
+        <w:rPr>
+          <w:lang w:eastAsia="ja-JP"/>
+        </w:rPr>
+        <w:lastRenderedPageBreak/>
+        <w:t>grow an agile culture.</w:t>
       </w:r>
       <w:r>
         <w:rPr>
@@ -18937,8 +18916,8 @@
         </w:rPr>
         <w:t xml:space="preserve"> </w:t>
       </w:r>
+      <w:commentRangeStart w:id="108"/>
       <w:commentRangeStart w:id="109"/>
-      <w:commentRangeStart w:id="110"/>
       <w:r>
         <w:rPr>
           <w:rFonts w:ascii="NewCenturySchlbk-Roman" w:hAnsi="NewCenturySchlbk-Roman"/>
@@ -19011,19 +18990,19 @@
         </w:rPr>
         <w:t xml:space="preserve"> </w:t>
       </w:r>
+      <w:commentRangeEnd w:id="108"/>
+      <w:r>
+        <w:rPr>
+          <w:rStyle w:val="ad"/>
+        </w:rPr>
+        <w:commentReference w:id="108"/>
+      </w:r>
       <w:commentRangeEnd w:id="109"/>
       <w:r>
         <w:rPr>
           <w:rStyle w:val="ad"/>
         </w:rPr>
         <w:commentReference w:id="109"/>
-      </w:r>
-      <w:commentRangeEnd w:id="110"/>
-      <w:r>
-        <w:rPr>
-          <w:rStyle w:val="ad"/>
-        </w:rPr>
-        <w:commentReference w:id="110"/>
       </w:r>
       <w:r>
         <w:rPr>
@@ -19096,18 +19075,14 @@
         <w:t>-</w:t>
       </w:r>
       <w:r>
-        <w:t xml:space="preserve">Driven Development” </w:t>
-      </w:r>
-      <w:r>
-        <w:lastRenderedPageBreak/>
-        <w:t>mechanism.</w:t>
-      </w:r>
-      <w:r>
-        <w:t xml:space="preserve"> </w:t>
-      </w:r>
+        <w:t>Driven Development” mechanism.</w:t>
+      </w:r>
+      <w:r>
+        <w:t xml:space="preserve"> </w:t>
+      </w:r>
+      <w:commentRangeStart w:id="110"/>
       <w:commentRangeStart w:id="111"/>
-      <w:commentRangeStart w:id="112"/>
-      <w:del w:id="113" w:author="Hiroyuki Ito (The Hiro)" w:date="2014-05-20T17:34:00Z">
+      <w:del w:id="112" w:author="Hiroyuki Ito (The Hiro)" w:date="2014-05-20T17:34:00Z">
         <w:r>
           <w:rPr>
             <w:lang w:eastAsia="ja-JP"/>
@@ -19169,23 +19144,23 @@
           <w:delText>agile culture in our teams and organizations.</w:delText>
         </w:r>
       </w:del>
-      <w:commentRangeEnd w:id="111"/>
+      <w:commentRangeEnd w:id="110"/>
       <w:r>
         <w:rPr>
           <w:rStyle w:val="ad"/>
           <w:rFonts w:ascii="Times New Roman" w:hAnsi="Times New Roman"/>
           <w:lang w:eastAsia="en-US"/>
         </w:rPr>
-        <w:commentReference w:id="111"/>
-      </w:r>
-      <w:commentRangeEnd w:id="112"/>
+        <w:commentReference w:id="110"/>
+      </w:r>
+      <w:commentRangeEnd w:id="111"/>
       <w:r>
         <w:rPr>
           <w:rStyle w:val="ad"/>
           <w:rFonts w:ascii="Times New Roman" w:hAnsi="Times New Roman"/>
           <w:lang w:eastAsia="en-US"/>
         </w:rPr>
-        <w:commentReference w:id="112"/>
+        <w:commentReference w:id="111"/>
       </w:r>
     </w:p>
     <w:p>
@@ -19289,6 +19264,8 @@
           <w:lang w:eastAsia="zh-CN"/>
         </w:rPr>
       </w:pPr>
+      <w:bookmarkStart w:id="113" w:name="_GoBack"/>
+      <w:bookmarkEnd w:id="113"/>
     </w:p>
     <w:p>
       <w:pPr>
@@ -19325,13 +19302,8 @@
         <w:t>Specification by Example: How successful Teams Deliver the Right Software</w:t>
       </w:r>
       <w:r>
-        <w:t xml:space="preserve">. </w:t>
-      </w:r>
-      <w:proofErr w:type="gramStart"/>
-      <w:r>
-        <w:t>Manning Publications.</w:t>
-      </w:r>
-      <w:proofErr w:type="gramEnd"/>
+        <w:t>. Manning Publications.</w:t>
+      </w:r>
     </w:p>
     <w:p>
       <w:pPr>
@@ -19366,37 +19338,73 @@
       <w:pPr>
         <w:pStyle w:val="References"/>
       </w:pPr>
-      <w:proofErr w:type="gramStart"/>
       <w:r>
         <w:rPr>
           <w:i/>
           <w:iCs/>
         </w:rPr>
-        <w:t>teams</w:t>
-      </w:r>
-      <w:proofErr w:type="gramEnd"/>
+        <w:t xml:space="preserve">teams. </w:t>
+      </w:r>
+      <w:r>
+        <w:t>Addison­Wesley Professional.</w:t>
+      </w:r>
+    </w:p>
+    <w:p>
+      <w:pPr>
+        <w:pStyle w:val="References"/>
+      </w:pPr>
+      <w:r>
+        <w:t>[4] Cukes.info. http://cukes.info/</w:t>
+      </w:r>
+      <w:r>
+        <w:t>.</w:t>
+      </w:r>
+    </w:p>
+    <w:p>
+      <w:pPr>
+        <w:pStyle w:val="References"/>
+      </w:pPr>
+      <w:r>
+        <w:t xml:space="preserve">[5] Fowler, M. </w:t>
+      </w:r>
+      <w:r>
+        <w:t>2006</w:t>
+      </w:r>
+      <w:r>
+        <w:t>.</w:t>
+      </w:r>
+      <w:r>
+        <w:t xml:space="preserve"> </w:t>
+      </w:r>
       <w:r>
         <w:rPr>
           <w:i/>
           <w:iCs/>
         </w:rPr>
-        <w:t xml:space="preserve">. </w:t>
-      </w:r>
-      <w:proofErr w:type="gramStart"/>
-      <w:r>
-        <w:t>Addison­Wesley Professional.</w:t>
-      </w:r>
-      <w:proofErr w:type="gramEnd"/>
+        <w:t>Continuous Integration</w:t>
+      </w:r>
+      <w:r>
+        <w:t>.</w:t>
+      </w:r>
+      <w:r>
+        <w:t xml:space="preserve"> </w:t>
+      </w:r>
+      <w:r>
+        <w:t>http://martinfowler.com/arti</w:t>
+      </w:r>
+      <w:r>
+        <w:t>cles/continuousIntegration.html.</w:t>
+      </w:r>
     </w:p>
     <w:p>
       <w:pPr>
         <w:pStyle w:val="References"/>
       </w:pPr>
       <w:r>
-        <w:t>[4] Cukes.info. http://cukes.info/</w:t>
-      </w:r>
-      <w:r>
-        <w:t>.</w:t>
+        <w:t>[6] Genymotion.</w:t>
+      </w:r>
+      <w:r>
+        <w:t>com. http://www.genymotion.com/.</w:t>
       </w:r>
     </w:p>
     <w:p>
@@ -19404,48 +19412,67 @@
         <w:pStyle w:val="References"/>
       </w:pPr>
       <w:r>
-        <w:t xml:space="preserve">[5] Fowler, M. </w:t>
-      </w:r>
-      <w:r>
-        <w:t>2006</w:t>
-      </w:r>
-      <w:r>
-        <w:t>.</w:t>
-      </w:r>
-      <w:r>
-        <w:t xml:space="preserve"> </w:t>
-      </w:r>
-      <w:proofErr w:type="gramStart"/>
+        <w:t>[7] GitHub. https://githu</w:t>
+      </w:r>
+      <w:r>
+        <w:t>b.com/calabash/calabash­android.</w:t>
+      </w:r>
+    </w:p>
+    <w:p>
+      <w:pPr>
+        <w:pStyle w:val="References"/>
+      </w:pPr>
+      <w:r>
+        <w:t>[8] Humble,</w:t>
+      </w:r>
+      <w:r>
+        <w:t xml:space="preserve"> J., &amp; Farley, D. 2010</w:t>
+      </w:r>
+      <w:r>
+        <w:t xml:space="preserve">. </w:t>
+      </w:r>
       <w:r>
         <w:rPr>
           <w:i/>
           <w:iCs/>
         </w:rPr>
-        <w:t>Continuous Integration</w:t>
-      </w:r>
-      <w:r>
-        <w:t>.</w:t>
-      </w:r>
-      <w:proofErr w:type="gramEnd"/>
-      <w:r>
-        <w:t xml:space="preserve"> </w:t>
-      </w:r>
-      <w:r>
-        <w:t>http://martinfowler.com/arti</w:t>
-      </w:r>
-      <w:r>
-        <w:t>cles/continuousIntegration.html.</w:t>
+        <w:t>Continuous Delivery: Reliable software releases</w:t>
+      </w:r>
+      <w:r>
+        <w:t xml:space="preserve"> </w:t>
+      </w:r>
+      <w:r>
+        <w:rPr>
+          <w:i/>
+          <w:iCs/>
+        </w:rPr>
+        <w:t>through build, test, and deployment automation</w:t>
+      </w:r>
+      <w:r>
+        <w:t>. Addison­Wesley Professional.</w:t>
       </w:r>
     </w:p>
     <w:p>
       <w:pPr>
         <w:pStyle w:val="References"/>
       </w:pPr>
-      <w:r>
-        <w:t>[6] Genymotion.</w:t>
-      </w:r>
-      <w:r>
-        <w:t>com. http://www.genymotion.com/.</w:t>
+      <w:commentRangeStart w:id="114"/>
+      <w:commentRangeStart w:id="115"/>
+      <w:r>
+        <w:t>[9] Kniberg, H. 2007</w:t>
+      </w:r>
+      <w:r>
+        <w:t xml:space="preserve">. </w:t>
+      </w:r>
+      <w:r>
+        <w:rPr>
+          <w:i/>
+          <w:iCs/>
+        </w:rPr>
+        <w:t>Scrum and XP from the trenches</w:t>
+      </w:r>
+      <w:r>
+        <w:t>. InfoQ.</w:t>
       </w:r>
     </w:p>
     <w:p>
@@ -19453,21 +19480,7 @@
         <w:pStyle w:val="References"/>
       </w:pPr>
       <w:r>
-        <w:t>[7] GitHub. https://githu</w:t>
-      </w:r>
-      <w:r>
-        <w:t>b.com/calabash/calabash­android.</w:t>
-      </w:r>
-    </w:p>
-    <w:p>
-      <w:pPr>
-        <w:pStyle w:val="References"/>
-      </w:pPr>
-      <w:r>
-        <w:t>[8] Humble,</w:t>
-      </w:r>
-      <w:r>
-        <w:t xml:space="preserve"> J., &amp; Farley, D. 2010</w:t>
+        <w:t>[10] Kniberg, H. 2011</w:t>
       </w:r>
       <w:r>
         <w:t xml:space="preserve">. </w:t>
@@ -19477,91 +19490,12 @@
           <w:i/>
           <w:iCs/>
         </w:rPr>
-        <w:t>Continuous Delivery: Reliable software releases</w:t>
-      </w:r>
-      <w:r>
-        <w:t xml:space="preserve"> </w:t>
-      </w:r>
-      <w:r>
-        <w:rPr>
-          <w:i/>
-          <w:iCs/>
-        </w:rPr>
-        <w:t>through build, test, and deployment automation</w:t>
-      </w:r>
-      <w:r>
-        <w:t xml:space="preserve">. </w:t>
-      </w:r>
-      <w:proofErr w:type="gramStart"/>
-      <w:r>
-        <w:t>Addison­Wesley Professional.</w:t>
-      </w:r>
-      <w:proofErr w:type="gramEnd"/>
-    </w:p>
-    <w:p>
-      <w:pPr>
-        <w:pStyle w:val="References"/>
-      </w:pPr>
-      <w:commentRangeStart w:id="114"/>
-      <w:commentRangeStart w:id="115"/>
-      <w:r>
-        <w:t>[9] Kniberg, H. 2007</w:t>
-      </w:r>
-      <w:r>
-        <w:t xml:space="preserve">. </w:t>
-      </w:r>
-      <w:proofErr w:type="gramStart"/>
-      <w:r>
-        <w:rPr>
-          <w:i/>
-          <w:iCs/>
-        </w:rPr>
-        <w:t>Scrum and XP from the trenches</w:t>
-      </w:r>
-      <w:r>
-        <w:t>.</w:t>
-      </w:r>
-      <w:proofErr w:type="gramEnd"/>
-      <w:r>
-        <w:t xml:space="preserve"> </w:t>
-      </w:r>
-      <w:proofErr w:type="gramStart"/>
-      <w:r>
-        <w:t>InfoQ.</w:t>
-      </w:r>
-      <w:proofErr w:type="gramEnd"/>
-    </w:p>
-    <w:p>
-      <w:pPr>
-        <w:pStyle w:val="References"/>
-      </w:pPr>
-      <w:r>
-        <w:t>[10] Kniberg, H. 2011</w:t>
-      </w:r>
-      <w:r>
-        <w:t xml:space="preserve">. </w:t>
-      </w:r>
-      <w:proofErr w:type="gramStart"/>
-      <w:r>
-        <w:rPr>
-          <w:i/>
-          <w:iCs/>
-        </w:rPr>
         <w:t>Lean from the Trenches</w:t>
       </w:r>
       <w:r>
-        <w:t>.</w:t>
-      </w:r>
-      <w:proofErr w:type="gramEnd"/>
-      <w:r>
-        <w:t xml:space="preserve"> </w:t>
-      </w:r>
-      <w:proofErr w:type="gramStart"/>
-      <w:r>
-        <w:t>The Pragmatic Bookshelf.</w:t>
+        <w:t>. The Pragmatic Bookshelf.</w:t>
       </w:r>
       <w:commentRangeEnd w:id="114"/>
-      <w:proofErr w:type="gramEnd"/>
       <w:r>
         <w:rPr>
           <w:rStyle w:val="ad"/>
@@ -19590,30 +19524,16 @@
       <w:r>
         <w:t xml:space="preserve">. </w:t>
       </w:r>
-      <w:proofErr w:type="gramStart"/>
       <w:r>
         <w:rPr>
           <w:i/>
           <w:iCs/>
         </w:rPr>
-        <w:t>xUnit</w:t>
-      </w:r>
-      <w:proofErr w:type="gramEnd"/>
-      <w:r>
-        <w:rPr>
-          <w:i/>
-          <w:iCs/>
-        </w:rPr>
-        <w:t xml:space="preserve"> Test Patterns: Refactoring Test Code</w:t>
-      </w:r>
-      <w:r>
-        <w:t xml:space="preserve">. </w:t>
-      </w:r>
-      <w:proofErr w:type="gramStart"/>
-      <w:r>
-        <w:t>Addison­Wesley Professional.</w:t>
-      </w:r>
-      <w:proofErr w:type="gramEnd"/>
+        <w:t>xUnit Test Patterns: Refactoring Test Code</w:t>
+      </w:r>
+      <w:r>
+        <w:t>. Addison­Wesley Professional.</w:t>
+      </w:r>
     </w:p>
     <w:p>
       <w:pPr>
@@ -19680,7 +19600,7 @@
 </file>
 
 <file path=word/comments.xml><?xml version="1.0" encoding="utf-8"?>
-<w:comments xmlns:wpc="http://schemas.microsoft.com/office/word/2010/wordprocessingCanvas" xmlns:mc="http://schemas.openxmlformats.org/markup-compatibility/2006" xmlns:o="urn:schemas-microsoft-com:office:office" xmlns:r="http://schemas.openxmlformats.org/officeDocument/2006/relationships" xmlns:m="http://schemas.openxmlformats.org/officeDocument/2006/math" xmlns:v="urn:schemas-microsoft-com:vml" xmlns:wp14="http://schemas.microsoft.com/office/word/2010/wordprocessingDrawing" xmlns:wp="http://schemas.openxmlformats.org/drawingml/2006/wordprocessingDrawing" xmlns:w10="urn:schemas-microsoft-com:office:word" xmlns:w="http://schemas.openxmlformats.org/wordprocessingml/2006/main" xmlns:w14="http://schemas.microsoft.com/office/word/2010/wordml" xmlns:wpg="http://schemas.microsoft.com/office/word/2010/wordprocessingGroup" xmlns:wpi="http://schemas.microsoft.com/office/word/2010/wordprocessingInk" xmlns:wne="http://schemas.microsoft.com/office/word/2006/wordml" xmlns:wps="http://schemas.microsoft.com/office/word/2010/wordprocessingShape" mc:Ignorable="w14 wp14">
+<w:comments xmlns:wpc="http://schemas.microsoft.com/office/word/2010/wordprocessingCanvas" xmlns:mo="http://schemas.microsoft.com/office/mac/office/2008/main" xmlns:mc="http://schemas.openxmlformats.org/markup-compatibility/2006" xmlns:mv="urn:schemas-microsoft-com:mac:vml" xmlns:o="urn:schemas-microsoft-com:office:office" xmlns:r="http://schemas.openxmlformats.org/officeDocument/2006/relationships" xmlns:m="http://schemas.openxmlformats.org/officeDocument/2006/math" xmlns:v="urn:schemas-microsoft-com:vml" xmlns:wp14="http://schemas.microsoft.com/office/word/2010/wordprocessingDrawing" xmlns:wp="http://schemas.openxmlformats.org/drawingml/2006/wordprocessingDrawing" xmlns:w10="urn:schemas-microsoft-com:office:word" xmlns:w="http://schemas.openxmlformats.org/wordprocessingml/2006/main" xmlns:w14="http://schemas.microsoft.com/office/word/2010/wordml" xmlns:wpg="http://schemas.microsoft.com/office/word/2010/wordprocessingGroup" xmlns:wpi="http://schemas.microsoft.com/office/word/2010/wordprocessingInk" xmlns:wne="http://schemas.microsoft.com/office/word/2006/wordml" xmlns:wps="http://schemas.microsoft.com/office/word/2010/wordprocessingShape" mc:Ignorable="w14 wp14">
   <w:comment w:id="0" w:author="Jutta Eckstein" w:date="2014-05-12T09:03:00Z" w:initials="JE">
     <w:p>
       <w:pPr>
@@ -20130,15 +20050,7 @@
         <w:annotationRef/>
       </w:r>
       <w:r>
-        <w:t xml:space="preserve">I don’t understand this sentence. Maybe </w:t>
-      </w:r>
-      <w:proofErr w:type="gramStart"/>
-      <w:r>
-        <w:t>you  mean</w:t>
-      </w:r>
-      <w:proofErr w:type="gramEnd"/>
-      <w:r>
-        <w:t xml:space="preserve"> what I suggested?</w:t>
+        <w:t>I don’t understand this sentence. Maybe you  mean what I suggested?</w:t>
       </w:r>
     </w:p>
   </w:comment>
@@ -20313,7 +20225,7 @@
       </w:r>
     </w:p>
   </w:comment>
-  <w:comment w:id="32" w:author="Jutta Eckstein" w:date="2014-05-12T09:03:00Z" w:initials="JE">
+  <w:comment w:id="31" w:author="Jutta Eckstein" w:date="2014-05-12T09:03:00Z" w:initials="JE">
     <w:p>
       <w:pPr>
         <w:pStyle w:val="ae"/>
@@ -20329,7 +20241,7 @@
       </w:r>
     </w:p>
   </w:comment>
-  <w:comment w:id="33" w:author="Hiroyuki Ito (The Hiro)" w:date="2014-05-19T18:13:00Z" w:initials="TheHiro">
+  <w:comment w:id="32" w:author="Hiroyuki Ito (The Hiro)" w:date="2014-05-19T18:13:00Z" w:initials="TheHiro">
     <w:p>
       <w:pPr>
         <w:pStyle w:val="ae"/>
@@ -20352,7 +20264,7 @@
       </w:r>
     </w:p>
   </w:comment>
-  <w:comment w:id="34" w:author="Jutta Eckstein" w:date="2014-05-12T09:03:00Z" w:initials="JE">
+  <w:comment w:id="33" w:author="Jutta Eckstein" w:date="2014-05-12T09:03:00Z" w:initials="JE">
     <w:p>
       <w:pPr>
         <w:pStyle w:val="ae"/>
@@ -20364,19 +20276,11 @@
         <w:annotationRef/>
       </w:r>
       <w:r>
-        <w:t xml:space="preserve">Not sure: Do you want to say that </w:t>
-      </w:r>
-      <w:proofErr w:type="gramStart"/>
-      <w:r>
-        <w:t>you  needed</w:t>
-      </w:r>
-      <w:proofErr w:type="gramEnd"/>
-      <w:r>
-        <w:t xml:space="preserve"> something different than the Kanban board (that’s how I understood it and how I suggest to rephrase), or that you needed something like the Kanban board? </w:t>
+        <w:t xml:space="preserve">Not sure: Do you want to say that you  needed something different than the Kanban board (that’s how I understood it and how I suggest to rephrase), or that you needed something like the Kanban board? </w:t>
       </w:r>
     </w:p>
   </w:comment>
-  <w:comment w:id="35" w:author="Hiroyuki Ito (The Hiro)" w:date="2014-05-19T21:10:00Z" w:initials="TheHiro">
+  <w:comment w:id="34" w:author="Hiroyuki Ito (The Hiro)" w:date="2014-05-19T21:10:00Z" w:initials="TheHiro">
     <w:p>
       <w:pPr>
         <w:pStyle w:val="ae"/>
@@ -20412,6 +20316,45 @@
           <w:rStyle w:val="ad"/>
         </w:rPr>
         <w:annotationRef/>
+      </w:r>
+    </w:p>
+  </w:comment>
+  <w:comment w:id="38" w:author="Jutta Eckstein" w:date="2014-05-12T09:03:00Z" w:initials="JE">
+    <w:p>
+      <w:pPr>
+        <w:pStyle w:val="ae"/>
+      </w:pPr>
+      <w:r>
+        <w:rPr>
+          <w:rStyle w:val="ad"/>
+        </w:rPr>
+        <w:annotationRef/>
+      </w:r>
+      <w:r>
+        <w:t>This sentence is a repetition from page 3.</w:t>
+      </w:r>
+    </w:p>
+  </w:comment>
+  <w:comment w:id="35" w:author="Hiroyuki Ito (The Hiro)" w:date="2014-05-18T21:07:00Z" w:initials="TheHiro">
+    <w:p>
+      <w:pPr>
+        <w:pStyle w:val="ae"/>
+        <w:rPr>
+          <w:lang w:eastAsia="ja-JP"/>
+        </w:rPr>
+      </w:pPr>
+      <w:r>
+        <w:rPr>
+          <w:rStyle w:val="ad"/>
+        </w:rPr>
+        <w:annotationRef/>
+      </w:r>
+      <w:r>
+        <w:rPr>
+          <w:rFonts w:hint="eastAsia"/>
+          <w:lang w:eastAsia="ja-JP"/>
+        </w:rPr>
+        <w:t>Deleted.</w:t>
       </w:r>
     </w:p>
   </w:comment>
@@ -20427,11 +20370,11 @@
         <w:annotationRef/>
       </w:r>
       <w:r>
-        <w:t>This sentence is a repetition from page 3.</w:t>
+        <w:t>I suggest to explain the concept of Test Double in e.g. one sentence.</w:t>
       </w:r>
     </w:p>
   </w:comment>
-  <w:comment w:id="36" w:author="Hiroyuki Ito (The Hiro)" w:date="2014-05-18T21:07:00Z" w:initials="TheHiro">
+  <w:comment w:id="40" w:author="Hiroyuki Ito (The Hiro)" w:date="2014-05-19T21:17:00Z" w:initials="TheHiro">
     <w:p>
       <w:pPr>
         <w:pStyle w:val="ae"/>
@@ -20450,11 +20393,38 @@
           <w:rFonts w:hint="eastAsia"/>
           <w:lang w:eastAsia="ja-JP"/>
         </w:rPr>
-        <w:t>Deleted.</w:t>
+        <w:t>I added the following explanation.</w:t>
+      </w:r>
+    </w:p>
+    <w:p>
+      <w:pPr>
+        <w:pStyle w:val="ae"/>
+        <w:rPr>
+          <w:lang w:eastAsia="ja-JP"/>
+        </w:rPr>
+      </w:pPr>
+      <w:r>
+        <w:rPr>
+          <w:lang w:eastAsia="ja-JP"/>
+        </w:rPr>
+        <w:t>“</w:t>
+      </w:r>
+      <w:r>
+        <w:rPr>
+          <w:rFonts w:hint="eastAsia"/>
+          <w:lang w:eastAsia="ja-JP"/>
+        </w:rPr>
+        <w:t>a technique to replace the real depended-on component with the test-specific component</w:t>
+      </w:r>
+      <w:r>
+        <w:rPr>
+          <w:lang w:eastAsia="ja-JP"/>
+        </w:rPr>
+        <w:t>”</w:t>
       </w:r>
     </w:p>
   </w:comment>
-  <w:comment w:id="40" w:author="Jutta Eckstein" w:date="2014-05-12T09:03:00Z" w:initials="JE">
+  <w:comment w:id="41" w:author="Jutta Eckstein" w:date="2014-05-12T09:03:00Z" w:initials="JE">
     <w:p>
       <w:pPr>
         <w:pStyle w:val="ae"/>
@@ -20466,17 +20436,14 @@
         <w:annotationRef/>
       </w:r>
       <w:r>
-        <w:t>I suggest to explain the concept of Test Double in e.g. one sentence.</w:t>
+        <w:t>Not sure what you mean – do you mean instead?</w:t>
       </w:r>
     </w:p>
   </w:comment>
-  <w:comment w:id="41" w:author="Hiroyuki Ito (The Hiro)" w:date="2014-05-19T21:17:00Z" w:initials="TheHiro">
+  <w:comment w:id="42" w:author="Hiroyuki Ito (The Hiro)" w:date="2014-05-18T21:08:00Z" w:initials="TheHiro">
     <w:p>
       <w:pPr>
         <w:pStyle w:val="ae"/>
-        <w:rPr>
-          <w:lang w:eastAsia="ja-JP"/>
-        </w:rPr>
       </w:pPr>
       <w:r>
         <w:rPr>
@@ -20489,7 +20456,100 @@
           <w:rFonts w:hint="eastAsia"/>
           <w:lang w:eastAsia="ja-JP"/>
         </w:rPr>
-        <w:t>I added the following explanation.</w:t>
+        <w:t>Sure, thanks!</w:t>
+      </w:r>
+    </w:p>
+  </w:comment>
+  <w:comment w:id="44" w:author="Jutta Eckstein" w:date="2014-05-12T09:03:00Z" w:initials="JE">
+    <w:p>
+      <w:pPr>
+        <w:pStyle w:val="ae"/>
+      </w:pPr>
+      <w:r>
+        <w:rPr>
+          <w:rStyle w:val="ad"/>
+        </w:rPr>
+        <w:annotationRef/>
+      </w:r>
+      <w:r>
+        <w:t>Can you improve the text to: Can test each component independently and separately. It takes one day to implement one activity set (five times faster than at the start of the project)</w:t>
+      </w:r>
+    </w:p>
+  </w:comment>
+  <w:comment w:id="45" w:author="Hiroyuki Ito (The Hiro)" w:date="2014-05-18T21:08:00Z" w:initials="TheHiro">
+    <w:p>
+      <w:pPr>
+        <w:pStyle w:val="ae"/>
+        <w:rPr>
+          <w:lang w:eastAsia="ja-JP"/>
+        </w:rPr>
+      </w:pPr>
+      <w:r>
+        <w:rPr>
+          <w:rStyle w:val="ad"/>
+        </w:rPr>
+        <w:annotationRef/>
+      </w:r>
+      <w:r>
+        <w:rPr>
+          <w:rStyle w:val="ad"/>
+        </w:rPr>
+        <w:annotationRef/>
+      </w:r>
+      <w:r>
+        <w:rPr>
+          <w:rFonts w:hint="eastAsia"/>
+          <w:lang w:eastAsia="ja-JP"/>
+        </w:rPr>
+        <w:t>I changed the text, thanks.</w:t>
+      </w:r>
+    </w:p>
+  </w:comment>
+  <w:comment w:id="47" w:author="Jutta Eckstein" w:date="2014-05-12T09:03:00Z" w:initials="JE">
+    <w:p>
+      <w:pPr>
+        <w:pStyle w:val="ae"/>
+        <w:rPr>
+          <w:lang w:eastAsia="ja-JP"/>
+        </w:rPr>
+      </w:pPr>
+      <w:r>
+        <w:rPr>
+          <w:rStyle w:val="ad"/>
+        </w:rPr>
+        <w:annotationRef/>
+      </w:r>
+      <w:r>
+        <w:t xml:space="preserve">I believe what follows is the description of the figure. </w:t>
+      </w:r>
+      <w:r>
+        <w:rPr>
+          <w:lang w:eastAsia="ja-JP"/>
+        </w:rPr>
+        <w:t>Can you please verify?</w:t>
+      </w:r>
+    </w:p>
+  </w:comment>
+  <w:comment w:id="48" w:author="Hiroyuki Ito (The Hiro)" w:date="2014-05-19T19:08:00Z" w:initials="TheHiro">
+    <w:p>
+      <w:pPr>
+        <w:pStyle w:val="ae"/>
+        <w:rPr>
+          <w:lang w:eastAsia="ja-JP"/>
+        </w:rPr>
+      </w:pPr>
+      <w:r>
+        <w:rPr>
+          <w:rStyle w:val="ad"/>
+        </w:rPr>
+        <w:annotationRef/>
+      </w:r>
+      <w:r>
+        <w:rPr>
+          <w:rFonts w:hint="eastAsia"/>
+          <w:lang w:eastAsia="ja-JP"/>
+        </w:rPr>
+        <w:t>Verified. I added the following text.</w:t>
       </w:r>
     </w:p>
     <w:p>
@@ -20505,21 +20565,25 @@
         </w:rPr>
         <w:t>“</w:t>
       </w:r>
-      <w:proofErr w:type="gramStart"/>
       <w:r>
         <w:rPr>
           <w:rFonts w:hint="eastAsia"/>
           <w:lang w:eastAsia="ja-JP"/>
         </w:rPr>
-        <w:t>a</w:t>
-      </w:r>
-      <w:proofErr w:type="gramEnd"/>
+        <w:t>It</w:t>
+      </w:r>
+      <w:r>
+        <w:rPr>
+          <w:lang w:eastAsia="ja-JP"/>
+        </w:rPr>
+        <w:t>’</w:t>
+      </w:r>
       <w:r>
         <w:rPr>
           <w:rFonts w:hint="eastAsia"/>
           <w:lang w:eastAsia="ja-JP"/>
         </w:rPr>
-        <w:t xml:space="preserve"> technique to replace the real depended-on component with the test-specific component</w:t>
+        <w:t>s five times faster than at the start of the project.</w:t>
       </w:r>
       <w:r>
         <w:rPr>
@@ -20529,7 +20593,7 @@
       </w:r>
     </w:p>
   </w:comment>
-  <w:comment w:id="42" w:author="Jutta Eckstein" w:date="2014-05-12T09:03:00Z" w:initials="JE">
+  <w:comment w:id="49" w:author="Jutta Eckstein" w:date="2014-05-12T09:03:00Z" w:initials="JE">
     <w:p>
       <w:pPr>
         <w:pStyle w:val="ae"/>
@@ -20541,14 +20605,17 @@
         <w:annotationRef/>
       </w:r>
       <w:r>
-        <w:t>Not sure what you mean – do you mean instead?</w:t>
+        <w:t>Who is “they” in this sentence?</w:t>
       </w:r>
     </w:p>
   </w:comment>
-  <w:comment w:id="43" w:author="Hiroyuki Ito (The Hiro)" w:date="2014-05-18T21:08:00Z" w:initials="TheHiro">
+  <w:comment w:id="50" w:author="Hiroyuki Ito (The Hiro)" w:date="2014-05-18T21:14:00Z" w:initials="TheHiro">
     <w:p>
       <w:pPr>
         <w:pStyle w:val="ae"/>
+        <w:rPr>
+          <w:lang w:eastAsia="ja-JP"/>
+        </w:rPr>
       </w:pPr>
       <w:r>
         <w:rPr>
@@ -20561,11 +20628,37 @@
           <w:rFonts w:hint="eastAsia"/>
           <w:lang w:eastAsia="ja-JP"/>
         </w:rPr>
-        <w:t>Sure, thanks!</w:t>
+        <w:t xml:space="preserve">I meant </w:t>
+      </w:r>
+      <w:r>
+        <w:rPr>
+          <w:lang w:eastAsia="ja-JP"/>
+        </w:rPr>
+        <w:t>“</w:t>
+      </w:r>
+      <w:r>
+        <w:rPr>
+          <w:rFonts w:hint="eastAsia"/>
+          <w:lang w:eastAsia="ja-JP"/>
+        </w:rPr>
+        <w:t>unit tests</w:t>
+      </w:r>
+      <w:r>
+        <w:rPr>
+          <w:lang w:eastAsia="ja-JP"/>
+        </w:rPr>
+        <w:t>”</w:t>
+      </w:r>
+      <w:r>
+        <w:rPr>
+          <w:rFonts w:hint="eastAsia"/>
+          <w:lang w:eastAsia="ja-JP"/>
+        </w:rPr>
+        <w:t>.</w:t>
       </w:r>
     </w:p>
   </w:comment>
-  <w:comment w:id="45" w:author="Jutta Eckstein" w:date="2014-05-12T09:03:00Z" w:initials="JE">
+  <w:comment w:id="51" w:author="Jutta Eckstein" w:date="2014-05-12T09:03:00Z" w:initials="JE">
     <w:p>
       <w:pPr>
         <w:pStyle w:val="ae"/>
@@ -20577,11 +20670,11 @@
         <w:annotationRef/>
       </w:r>
       <w:r>
-        <w:t>Can you improve the text to: Can test each component independently and separately. It takes one day to implement one activity set (five times faster than at the start of the project)</w:t>
+        <w:t xml:space="preserve">Was it distributed or dispersed? Did the team members sit in one location that was apart from the other team’s location? Or did each team member sit somewhere else, so there wasn’t a joint location for the iOS team? </w:t>
       </w:r>
     </w:p>
   </w:comment>
-  <w:comment w:id="46" w:author="Hiroyuki Ito (The Hiro)" w:date="2014-05-18T21:08:00Z" w:initials="TheHiro">
+  <w:comment w:id="52" w:author="Hiroyuki Ito (The Hiro)" w:date="2014-05-19T21:25:00Z" w:initials="TheHiro">
     <w:p>
       <w:pPr>
         <w:pStyle w:val="ae"/>
@@ -20598,25 +20691,55 @@
       <w:r>
         <w:rPr>
           <w:rStyle w:val="ad"/>
-        </w:rPr>
-        <w:annotationRef/>
-      </w:r>
-      <w:r>
-        <w:rPr>
           <w:rFonts w:hint="eastAsia"/>
           <w:lang w:eastAsia="ja-JP"/>
         </w:rPr>
-        <w:t>I changed the text, thanks.</w:t>
+        <w:t>Di</w:t>
+      </w:r>
+      <w:r>
+        <w:rPr>
+          <w:rStyle w:val="ad"/>
+          <w:rFonts w:hint="eastAsia"/>
+          <w:lang w:eastAsia="ja-JP"/>
+        </w:rPr>
+        <w:t xml:space="preserve">spersed. </w:t>
+      </w:r>
+      <w:r>
+        <w:rPr>
+          <w:rStyle w:val="ad"/>
+          <w:lang w:eastAsia="ja-JP"/>
+        </w:rPr>
+        <w:t>“</w:t>
+      </w:r>
+      <w:r>
+        <w:rPr>
+          <w:rStyle w:val="ad"/>
+          <w:rFonts w:hint="eastAsia"/>
+          <w:lang w:eastAsia="ja-JP"/>
+        </w:rPr>
+        <w:t>Located at a different site</w:t>
+      </w:r>
+      <w:r>
+        <w:rPr>
+          <w:rStyle w:val="ad"/>
+          <w:lang w:eastAsia="ja-JP"/>
+        </w:rPr>
+        <w:t>”</w:t>
+      </w:r>
+      <w:r>
+        <w:rPr>
+          <w:rStyle w:val="ad"/>
+          <w:rFonts w:hint="eastAsia"/>
+          <w:lang w:eastAsia="ja-JP"/>
+        </w:rPr>
+        <w:t xml:space="preserve"> is right.</w:t>
       </w:r>
     </w:p>
   </w:comment>
-  <w:comment w:id="48" w:author="Jutta Eckstein" w:date="2014-05-12T09:03:00Z" w:initials="JE">
+  <w:comment w:id="54" w:author="Jutta Eckstein" w:date="2014-05-12T09:03:00Z" w:initials="JE">
     <w:p>
       <w:pPr>
         <w:pStyle w:val="ae"/>
-        <w:rPr>
-          <w:lang w:eastAsia="ja-JP"/>
-        </w:rPr>
       </w:pPr>
       <w:r>
         <w:rPr>
@@ -20625,17 +20748,11 @@
         <w:annotationRef/>
       </w:r>
       <w:r>
-        <w:t xml:space="preserve">I believe what follows is the description of the figure. </w:t>
-      </w:r>
-      <w:r>
-        <w:rPr>
-          <w:lang w:eastAsia="ja-JP"/>
-        </w:rPr>
-        <w:t>Can you please verify?</w:t>
+        <w:t>I suggest to phrase this heading more similar to the other headings.</w:t>
       </w:r>
     </w:p>
   </w:comment>
-  <w:comment w:id="49" w:author="Hiroyuki Ito (The Hiro)" w:date="2014-05-19T19:08:00Z" w:initials="TheHiro">
+  <w:comment w:id="55" w:author="Hiroyuki Ito (The Hiro)" w:date="2014-05-18T21:17:00Z" w:initials="TheHiro">
     <w:p>
       <w:pPr>
         <w:pStyle w:val="ae"/>
@@ -20654,51 +20771,11 @@
           <w:rFonts w:hint="eastAsia"/>
           <w:lang w:eastAsia="ja-JP"/>
         </w:rPr>
-        <w:t>Verified. I added the following text.</w:t>
-      </w:r>
-    </w:p>
-    <w:p>
-      <w:pPr>
-        <w:pStyle w:val="ae"/>
-        <w:rPr>
-          <w:lang w:eastAsia="ja-JP"/>
-        </w:rPr>
-      </w:pPr>
-      <w:r>
-        <w:rPr>
-          <w:lang w:eastAsia="ja-JP"/>
-        </w:rPr>
-        <w:t>“</w:t>
-      </w:r>
-      <w:r>
-        <w:rPr>
-          <w:rFonts w:hint="eastAsia"/>
-          <w:lang w:eastAsia="ja-JP"/>
-        </w:rPr>
-        <w:t>It</w:t>
-      </w:r>
-      <w:r>
-        <w:rPr>
-          <w:lang w:eastAsia="ja-JP"/>
-        </w:rPr>
-        <w:t>’</w:t>
-      </w:r>
-      <w:r>
-        <w:rPr>
-          <w:rFonts w:hint="eastAsia"/>
-          <w:lang w:eastAsia="ja-JP"/>
-        </w:rPr>
-        <w:t>s five times faster than at the start of the project.</w:t>
-      </w:r>
-      <w:r>
-        <w:rPr>
-          <w:lang w:eastAsia="ja-JP"/>
-        </w:rPr>
-        <w:t>”</w:t>
+        <w:t>Sure.</w:t>
       </w:r>
     </w:p>
   </w:comment>
-  <w:comment w:id="50" w:author="Jutta Eckstein" w:date="2014-05-12T09:03:00Z" w:initials="JE">
+  <w:comment w:id="56" w:author="Jutta Eckstein" w:date="2014-05-12T09:03:00Z" w:initials="JE">
     <w:p>
       <w:pPr>
         <w:pStyle w:val="ae"/>
@@ -20710,11 +20787,11 @@
         <w:annotationRef/>
       </w:r>
       <w:r>
-        <w:t>Who is “they” in this sentence?</w:t>
+        <w:t>This sentence is a repetition from page 3. And I’m still not sure what you mean by that.</w:t>
       </w:r>
     </w:p>
   </w:comment>
-  <w:comment w:id="51" w:author="Hiroyuki Ito (The Hiro)" w:date="2014-05-18T21:14:00Z" w:initials="TheHiro">
+  <w:comment w:id="57" w:author="Hiroyuki Ito (The Hiro)" w:date="2014-05-20T07:43:00Z" w:initials="TheHiro">
     <w:p>
       <w:pPr>
         <w:pStyle w:val="ae"/>
@@ -20733,37 +20810,11 @@
           <w:rFonts w:hint="eastAsia"/>
           <w:lang w:eastAsia="ja-JP"/>
         </w:rPr>
-        <w:t xml:space="preserve">I meant </w:t>
-      </w:r>
-      <w:r>
-        <w:rPr>
-          <w:lang w:eastAsia="ja-JP"/>
-        </w:rPr>
-        <w:t>“</w:t>
-      </w:r>
-      <w:r>
-        <w:rPr>
-          <w:rFonts w:hint="eastAsia"/>
-          <w:lang w:eastAsia="ja-JP"/>
-        </w:rPr>
-        <w:t>unit tests</w:t>
-      </w:r>
-      <w:r>
-        <w:rPr>
-          <w:lang w:eastAsia="ja-JP"/>
-        </w:rPr>
-        <w:t>”</w:t>
-      </w:r>
-      <w:r>
-        <w:rPr>
-          <w:rFonts w:hint="eastAsia"/>
-          <w:lang w:eastAsia="ja-JP"/>
-        </w:rPr>
-        <w:t>.</w:t>
+        <w:t>Deleted.</w:t>
       </w:r>
     </w:p>
   </w:comment>
-  <w:comment w:id="52" w:author="Jutta Eckstein" w:date="2014-05-12T09:03:00Z" w:initials="JE">
+  <w:comment w:id="59" w:author="Jutta Eckstein" w:date="2014-05-12T09:03:00Z" w:initials="JE">
     <w:p>
       <w:pPr>
         <w:pStyle w:val="ae"/>
@@ -20775,11 +20826,635 @@
         <w:annotationRef/>
       </w:r>
       <w:r>
-        <w:t xml:space="preserve">Was it distributed or dispersed? Did the team members sit in one location that was apart from the other team’s location? Or did each team member sit somewhere else, so there wasn’t a joint location for the iOS team? </w:t>
+        <w:t>I don’t understand. Degrade in which sense?? Maybe you want to delete this part?</w:t>
       </w:r>
     </w:p>
   </w:comment>
-  <w:comment w:id="53" w:author="Hiroyuki Ito (The Hiro)" w:date="2014-05-19T21:25:00Z" w:initials="TheHiro">
+  <w:comment w:id="60" w:author="Hiroyuki Ito (The Hiro)" w:date="2014-05-19T16:33:00Z" w:initials="TheHiro">
+    <w:p>
+      <w:pPr>
+        <w:pStyle w:val="ae"/>
+        <w:rPr>
+          <w:lang w:eastAsia="ja-JP"/>
+        </w:rPr>
+      </w:pPr>
+      <w:r>
+        <w:rPr>
+          <w:rStyle w:val="ad"/>
+        </w:rPr>
+        <w:annotationRef/>
+      </w:r>
+      <w:r>
+        <w:rPr>
+          <w:rStyle w:val="ad"/>
+        </w:rPr>
+        <w:annotationRef/>
+      </w:r>
+      <w:r>
+        <w:rPr>
+          <w:rFonts w:hint="eastAsia"/>
+          <w:lang w:eastAsia="ja-JP"/>
+        </w:rPr>
+        <w:t xml:space="preserve">I meant </w:t>
+      </w:r>
+      <w:r>
+        <w:rPr>
+          <w:lang w:eastAsia="ja-JP"/>
+        </w:rPr>
+        <w:t>“</w:t>
+      </w:r>
+      <w:r>
+        <w:rPr>
+          <w:rFonts w:hint="eastAsia"/>
+          <w:lang w:eastAsia="ja-JP"/>
+        </w:rPr>
+        <w:t>regression</w:t>
+      </w:r>
+      <w:r>
+        <w:rPr>
+          <w:lang w:eastAsia="ja-JP"/>
+        </w:rPr>
+        <w:t>”</w:t>
+      </w:r>
+      <w:r>
+        <w:rPr>
+          <w:rFonts w:hint="eastAsia"/>
+          <w:lang w:eastAsia="ja-JP"/>
+        </w:rPr>
+        <w:t>. I changed all other parts.</w:t>
+      </w:r>
+    </w:p>
+  </w:comment>
+  <w:comment w:id="61" w:author="Jutta Eckstein" w:date="2014-05-12T09:03:00Z" w:initials="JE">
+    <w:p>
+      <w:pPr>
+        <w:pStyle w:val="ae"/>
+      </w:pPr>
+      <w:r>
+        <w:rPr>
+          <w:rStyle w:val="ad"/>
+        </w:rPr>
+        <w:annotationRef/>
+      </w:r>
+      <w:r>
+        <w:t>Again: not sure what you want to say here.</w:t>
+      </w:r>
+    </w:p>
+  </w:comment>
+  <w:comment w:id="62" w:author="Hiroyuki Ito (The Hiro)" w:date="2014-05-19T17:43:00Z" w:initials="TheHiro">
+    <w:p>
+      <w:pPr>
+        <w:pStyle w:val="ae"/>
+        <w:rPr>
+          <w:lang w:eastAsia="ja-JP"/>
+        </w:rPr>
+      </w:pPr>
+      <w:r>
+        <w:rPr>
+          <w:rStyle w:val="ad"/>
+        </w:rPr>
+        <w:annotationRef/>
+      </w:r>
+      <w:r>
+        <w:rPr>
+          <w:rFonts w:hint="eastAsia"/>
+          <w:lang w:eastAsia="ja-JP"/>
+        </w:rPr>
+        <w:t>The same as JE4</w:t>
+      </w:r>
+      <w:r>
+        <w:rPr>
+          <w:rFonts w:hint="eastAsia"/>
+          <w:lang w:eastAsia="ja-JP"/>
+        </w:rPr>
+        <w:t>7.</w:t>
+      </w:r>
+    </w:p>
+  </w:comment>
+  <w:comment w:id="63" w:author="Jutta Eckstein" w:date="2014-05-12T09:03:00Z" w:initials="JE">
+    <w:p>
+      <w:pPr>
+        <w:pStyle w:val="ae"/>
+      </w:pPr>
+      <w:r>
+        <w:rPr>
+          <w:rStyle w:val="ad"/>
+        </w:rPr>
+        <w:annotationRef/>
+      </w:r>
+      <w:r>
+        <w:t>I believe what follows is the description of the figure. Can you please verify?</w:t>
+      </w:r>
+    </w:p>
+  </w:comment>
+  <w:comment w:id="64" w:author="Hiroyuki Ito (The Hiro)" w:date="2014-05-19T19:13:00Z" w:initials="TheHiro">
+    <w:p>
+      <w:pPr>
+        <w:pStyle w:val="ae"/>
+        <w:rPr>
+          <w:lang w:eastAsia="ja-JP"/>
+        </w:rPr>
+      </w:pPr>
+      <w:r>
+        <w:rPr>
+          <w:rStyle w:val="ad"/>
+        </w:rPr>
+        <w:annotationRef/>
+      </w:r>
+      <w:r>
+        <w:rPr>
+          <w:lang w:eastAsia="ja-JP"/>
+        </w:rPr>
+        <w:t xml:space="preserve">Verified. I </w:t>
+      </w:r>
+      <w:r>
+        <w:rPr>
+          <w:lang w:eastAsia="ja-JP"/>
+        </w:rPr>
+        <w:t>covered all information of Fig.</w:t>
+      </w:r>
+      <w:r>
+        <w:rPr>
+          <w:rFonts w:hint="eastAsia"/>
+          <w:lang w:eastAsia="ja-JP"/>
+        </w:rPr>
+        <w:t>3</w:t>
+      </w:r>
+      <w:r>
+        <w:rPr>
+          <w:lang w:eastAsia="ja-JP"/>
+        </w:rPr>
+        <w:t xml:space="preserve"> </w:t>
+      </w:r>
+      <w:r>
+        <w:rPr>
+          <w:rFonts w:hint="eastAsia"/>
+          <w:lang w:eastAsia="ja-JP"/>
+        </w:rPr>
+        <w:t xml:space="preserve">till </w:t>
+      </w:r>
+      <w:r>
+        <w:rPr>
+          <w:lang w:eastAsia="ja-JP"/>
+        </w:rPr>
+        <w:t>“’</w:t>
+      </w:r>
+      <w:r>
+        <w:rPr>
+          <w:rFonts w:hint="eastAsia"/>
+          <w:lang w:eastAsia="ja-JP"/>
+        </w:rPr>
+        <w:t xml:space="preserve">Business-facing tests that </w:t>
+      </w:r>
+      <w:r>
+        <w:rPr>
+          <w:lang w:eastAsia="ja-JP"/>
+        </w:rPr>
+        <w:t>support</w:t>
+      </w:r>
+      <w:r>
+        <w:rPr>
+          <w:rFonts w:hint="eastAsia"/>
+          <w:lang w:eastAsia="ja-JP"/>
+        </w:rPr>
+        <w:t xml:space="preserve"> the team</w:t>
+      </w:r>
+      <w:r>
+        <w:rPr>
+          <w:lang w:eastAsia="ja-JP"/>
+        </w:rPr>
+        <w:t>’</w:t>
+      </w:r>
+      <w:r>
+        <w:rPr>
+          <w:rFonts w:hint="eastAsia"/>
+          <w:lang w:eastAsia="ja-JP"/>
+        </w:rPr>
+        <w:t xml:space="preserve"> [3]</w:t>
+      </w:r>
+      <w:r>
+        <w:rPr>
+          <w:lang w:eastAsia="ja-JP"/>
+        </w:rPr>
+        <w:t>”</w:t>
+      </w:r>
+      <w:r>
+        <w:rPr>
+          <w:rFonts w:hint="eastAsia"/>
+          <w:lang w:eastAsia="ja-JP"/>
+        </w:rPr>
+        <w:t>.</w:t>
+      </w:r>
+    </w:p>
+  </w:comment>
+  <w:comment w:id="65" w:author="Jutta Eckstein" w:date="2014-05-12T09:03:00Z" w:initials="JE">
+    <w:p>
+      <w:pPr>
+        <w:pStyle w:val="ae"/>
+      </w:pPr>
+      <w:r>
+        <w:rPr>
+          <w:rStyle w:val="ad"/>
+        </w:rPr>
+        <w:annotationRef/>
+      </w:r>
+      <w:r>
+        <w:t>Who is them?</w:t>
+      </w:r>
+    </w:p>
+  </w:comment>
+  <w:comment w:id="66" w:author="Hiroyuki Ito (The Hiro)" w:date="2014-05-18T21:24:00Z" w:initials="TheHiro">
+    <w:p>
+      <w:pPr>
+        <w:pStyle w:val="ae"/>
+      </w:pPr>
+      <w:r>
+        <w:rPr>
+          <w:rStyle w:val="ad"/>
+        </w:rPr>
+        <w:annotationRef/>
+      </w:r>
+      <w:r>
+        <w:t xml:space="preserve">the </w:t>
+      </w:r>
+      <w:r>
+        <w:rPr>
+          <w:lang w:eastAsia="ja-JP"/>
+        </w:rPr>
+        <w:t xml:space="preserve">business analyst and </w:t>
+      </w:r>
+      <w:r>
+        <w:rPr>
+          <w:rFonts w:hint="eastAsia"/>
+          <w:lang w:eastAsia="ja-JP"/>
+        </w:rPr>
+        <w:t xml:space="preserve">the </w:t>
+      </w:r>
+      <w:r>
+        <w:rPr>
+          <w:lang w:eastAsia="ja-JP"/>
+        </w:rPr>
+        <w:t>designers</w:t>
+      </w:r>
+      <w:r>
+        <w:rPr>
+          <w:rFonts w:hint="eastAsia"/>
+          <w:lang w:eastAsia="ja-JP"/>
+        </w:rPr>
+        <w:t>.</w:t>
+      </w:r>
+    </w:p>
+  </w:comment>
+  <w:comment w:id="69" w:author="Jutta Eckstein" w:date="2014-05-12T09:03:00Z" w:initials="JE">
+    <w:p>
+      <w:pPr>
+        <w:pStyle w:val="ae"/>
+      </w:pPr>
+      <w:r>
+        <w:rPr>
+          <w:rStyle w:val="ad"/>
+        </w:rPr>
+        <w:annotationRef/>
+      </w:r>
+      <w:r>
+        <w:t>I still don’t understand what degraded promptly and automatically!?</w:t>
+      </w:r>
+    </w:p>
+  </w:comment>
+  <w:comment w:id="70" w:author="Hiroyuki Ito (The Hiro)" w:date="2014-05-19T17:43:00Z" w:initials="TheHiro">
+    <w:p>
+      <w:pPr>
+        <w:pStyle w:val="ae"/>
+      </w:pPr>
+      <w:r>
+        <w:rPr>
+          <w:rStyle w:val="ad"/>
+        </w:rPr>
+        <w:annotationRef/>
+      </w:r>
+      <w:r>
+        <w:rPr>
+          <w:rFonts w:hint="eastAsia"/>
+          <w:lang w:eastAsia="ja-JP"/>
+        </w:rPr>
+        <w:t>The same as JE47</w:t>
+      </w:r>
+      <w:r>
+        <w:rPr>
+          <w:rFonts w:hint="eastAsia"/>
+          <w:lang w:eastAsia="ja-JP"/>
+        </w:rPr>
+        <w:t>.</w:t>
+      </w:r>
+    </w:p>
+  </w:comment>
+  <w:comment w:id="71" w:author="Jutta Eckstein" w:date="2014-05-12T09:03:00Z" w:initials="JE">
+    <w:p>
+      <w:pPr>
+        <w:pStyle w:val="ae"/>
+      </w:pPr>
+      <w:r>
+        <w:rPr>
+          <w:rStyle w:val="ad"/>
+        </w:rPr>
+        <w:annotationRef/>
+      </w:r>
+      <w:r>
+        <w:t>Do you mean errors??</w:t>
+      </w:r>
+    </w:p>
+  </w:comment>
+  <w:comment w:id="72" w:author="Hiroyuki Ito (The Hiro)" w:date="2014-05-19T16:35:00Z" w:initials="TheHiro">
+    <w:p>
+      <w:pPr>
+        <w:pStyle w:val="ae"/>
+        <w:rPr>
+          <w:lang w:eastAsia="ja-JP"/>
+        </w:rPr>
+      </w:pPr>
+      <w:r>
+        <w:rPr>
+          <w:rStyle w:val="ad"/>
+        </w:rPr>
+        <w:annotationRef/>
+      </w:r>
+      <w:r>
+        <w:rPr>
+          <w:rFonts w:hint="eastAsia"/>
+          <w:lang w:eastAsia="ja-JP"/>
+        </w:rPr>
+        <w:t>No. Regression.</w:t>
+      </w:r>
+    </w:p>
+  </w:comment>
+  <w:comment w:id="73" w:author="Jutta Eckstein" w:date="2014-05-12T09:03:00Z" w:initials="JE">
+    <w:p>
+      <w:pPr>
+        <w:pStyle w:val="ae"/>
+      </w:pPr>
+      <w:r>
+        <w:rPr>
+          <w:rStyle w:val="ad"/>
+        </w:rPr>
+        <w:annotationRef/>
+      </w:r>
+      <w:r>
+        <w:t>Confident in what??</w:t>
+      </w:r>
+      <w:r>
+        <w:t xml:space="preserve"> Do you mean self-confident?</w:t>
+      </w:r>
+    </w:p>
+  </w:comment>
+  <w:comment w:id="74" w:author="Hiroyuki Ito (The Hiro)" w:date="2014-05-19T21:29:00Z" w:initials="TheHiro">
+    <w:p>
+      <w:pPr>
+        <w:pStyle w:val="ae"/>
+        <w:rPr>
+          <w:lang w:eastAsia="ja-JP"/>
+        </w:rPr>
+      </w:pPr>
+      <w:r>
+        <w:rPr>
+          <w:rStyle w:val="ad"/>
+        </w:rPr>
+        <w:annotationRef/>
+      </w:r>
+      <w:r>
+        <w:rPr>
+          <w:rFonts w:hint="eastAsia"/>
+          <w:lang w:eastAsia="ja-JP"/>
+        </w:rPr>
+        <w:t>Sure. I meant self-confident.</w:t>
+      </w:r>
+    </w:p>
+  </w:comment>
+  <w:comment w:id="75" w:author="Jutta Eckstein" w:date="2014-05-12T09:03:00Z" w:initials="JE">
+    <w:p>
+      <w:pPr>
+        <w:pStyle w:val="ae"/>
+      </w:pPr>
+      <w:r>
+        <w:rPr>
+          <w:rStyle w:val="ad"/>
+        </w:rPr>
+        <w:annotationRef/>
+      </w:r>
+      <w:r>
+        <w:t>You said so already in the first sentence of this paragraph.</w:t>
+      </w:r>
+    </w:p>
+  </w:comment>
+  <w:comment w:id="76" w:author="Hiroyuki Ito (The Hiro)" w:date="2014-05-20T07:46:00Z" w:initials="TheHiro">
+    <w:p>
+      <w:pPr>
+        <w:pStyle w:val="ae"/>
+        <w:rPr>
+          <w:lang w:eastAsia="ja-JP"/>
+        </w:rPr>
+      </w:pPr>
+      <w:r>
+        <w:rPr>
+          <w:rStyle w:val="ad"/>
+        </w:rPr>
+        <w:annotationRef/>
+      </w:r>
+      <w:r>
+        <w:rPr>
+          <w:rFonts w:hint="eastAsia"/>
+          <w:lang w:eastAsia="ja-JP"/>
+        </w:rPr>
+        <w:t>Deleted.</w:t>
+      </w:r>
+    </w:p>
+  </w:comment>
+  <w:comment w:id="85" w:author="Jutta Eckstein" w:date="2014-05-12T09:03:00Z" w:initials="JE">
+    <w:p>
+      <w:pPr>
+        <w:pStyle w:val="ae"/>
+      </w:pPr>
+      <w:r>
+        <w:rPr>
+          <w:rStyle w:val="ad"/>
+        </w:rPr>
+        <w:annotationRef/>
+      </w:r>
+      <w:r>
+        <w:t>What kind of techniques? Just saying techniques is not enough.</w:t>
+      </w:r>
+    </w:p>
+  </w:comment>
+  <w:comment w:id="86" w:author="Hiroyuki Ito (The Hiro)" w:date="2014-05-20T07:51:00Z" w:initials="TheHiro">
+    <w:p>
+      <w:pPr>
+        <w:pStyle w:val="ae"/>
+        <w:rPr>
+          <w:lang w:eastAsia="ja-JP"/>
+        </w:rPr>
+      </w:pPr>
+      <w:r>
+        <w:rPr>
+          <w:rStyle w:val="ad"/>
+        </w:rPr>
+        <w:annotationRef/>
+      </w:r>
+      <w:r>
+        <w:rPr>
+          <w:lang w:eastAsia="ja-JP"/>
+        </w:rPr>
+        <w:t xml:space="preserve">development </w:t>
+      </w:r>
+      <w:r>
+        <w:rPr>
+          <w:lang w:eastAsia="ja-JP"/>
+        </w:rPr>
+        <w:t>techniques</w:t>
+      </w:r>
+      <w:r>
+        <w:rPr>
+          <w:rFonts w:hint="eastAsia"/>
+          <w:lang w:eastAsia="ja-JP"/>
+        </w:rPr>
+        <w:t xml:space="preserve"> like </w:t>
+      </w:r>
+      <w:r>
+        <w:t>CI/CD, TDD and BDD</w:t>
+      </w:r>
+    </w:p>
+  </w:comment>
+  <w:comment w:id="87" w:author="Jutta Eckstein" w:date="2014-05-12T09:03:00Z" w:initials="JE">
+    <w:p>
+      <w:pPr>
+        <w:pStyle w:val="ae"/>
+      </w:pPr>
+      <w:r>
+        <w:rPr>
+          <w:rStyle w:val="ad"/>
+        </w:rPr>
+        <w:annotationRef/>
+      </w:r>
+      <w:r>
+        <w:t>The android developers were 5 months faster than the iOS developers? Or do you mean as my rephrasing suggests?</w:t>
+      </w:r>
+    </w:p>
+  </w:comment>
+  <w:comment w:id="88" w:author="Hiroyuki Ito (The Hiro)" w:date="2014-05-20T13:30:00Z" w:initials="TheHiro">
+    <w:p>
+      <w:pPr>
+        <w:pStyle w:val="ae"/>
+        <w:rPr>
+          <w:lang w:eastAsia="ja-JP"/>
+        </w:rPr>
+      </w:pPr>
+      <w:r>
+        <w:rPr>
+          <w:rStyle w:val="ad"/>
+        </w:rPr>
+        <w:annotationRef/>
+      </w:r>
+      <w:r>
+        <w:rPr>
+          <w:rFonts w:hint="eastAsia"/>
+          <w:lang w:eastAsia="ja-JP"/>
+        </w:rPr>
+        <w:t>T</w:t>
+      </w:r>
+      <w:r>
+        <w:rPr>
+          <w:rFonts w:hint="eastAsia"/>
+          <w:lang w:eastAsia="ja-JP"/>
+        </w:rPr>
+        <w:t xml:space="preserve">wo </w:t>
+      </w:r>
+      <w:r>
+        <w:rPr>
+          <w:rFonts w:hint="eastAsia"/>
+          <w:lang w:eastAsia="ja-JP"/>
+        </w:rPr>
+        <w:t xml:space="preserve">months </w:t>
+      </w:r>
+      <w:r>
+        <w:rPr>
+          <w:lang w:eastAsia="ja-JP"/>
+        </w:rPr>
+        <w:t xml:space="preserve">faster than the </w:t>
+      </w:r>
+      <w:r>
+        <w:rPr>
+          <w:lang w:eastAsia="ja-JP"/>
+        </w:rPr>
+        <w:t>iOS developers</w:t>
+      </w:r>
+      <w:r>
+        <w:rPr>
+          <w:rFonts w:hint="eastAsia"/>
+          <w:lang w:eastAsia="ja-JP"/>
+        </w:rPr>
+        <w:t>.</w:t>
+      </w:r>
+    </w:p>
+  </w:comment>
+  <w:comment w:id="90" w:author="Jutta Eckstein" w:date="2014-05-12T09:03:00Z" w:initials="JE">
+    <w:p>
+      <w:pPr>
+        <w:pStyle w:val="ae"/>
+      </w:pPr>
+      <w:r>
+        <w:rPr>
+          <w:rStyle w:val="ad"/>
+        </w:rPr>
+        <w:annotationRef/>
+      </w:r>
+      <w:r>
+        <w:t xml:space="preserve">I don’t understand this sentence. Can you </w:t>
+      </w:r>
+      <w:r>
+        <w:t xml:space="preserve"> </w:t>
+      </w:r>
+      <w:r>
+        <w:t>rephrase?</w:t>
+      </w:r>
+    </w:p>
+  </w:comment>
+  <w:comment w:id="91" w:author="Hiroyuki Ito (The Hiro)" w:date="2014-05-20T17:13:00Z" w:initials="TheHiro">
+    <w:p>
+      <w:pPr>
+        <w:pStyle w:val="ae"/>
+        <w:rPr>
+          <w:lang w:eastAsia="ja-JP"/>
+        </w:rPr>
+      </w:pPr>
+      <w:r>
+        <w:rPr>
+          <w:rStyle w:val="ad"/>
+        </w:rPr>
+        <w:annotationRef/>
+      </w:r>
+      <w:r>
+        <w:rPr>
+          <w:lang w:eastAsia="ja-JP"/>
+        </w:rPr>
+        <w:t>Rephrased. “The more the work improved, the more the slack time increased to improve further.”.</w:t>
+      </w:r>
+    </w:p>
+  </w:comment>
+  <w:comment w:id="93" w:author="Jutta Eckstein" w:date="2014-05-12T09:03:00Z" w:initials="JE">
+    <w:p>
+      <w:pPr>
+        <w:pStyle w:val="ae"/>
+      </w:pPr>
+      <w:r>
+        <w:rPr>
+          <w:rStyle w:val="ad"/>
+        </w:rPr>
+        <w:annotationRef/>
+      </w:r>
+      <w:r>
+        <w:t>Again: what kind of techniques?</w:t>
+      </w:r>
+    </w:p>
+  </w:comment>
+  <w:comment w:id="94" w:author="Hiroyuki Ito (The Hiro)" w:date="2014-05-20T11:06:00Z" w:initials="TheHiro">
     <w:p>
       <w:pPr>
         <w:pStyle w:val="ae"/>
@@ -20799,7 +21474,7 @@
           <w:rFonts w:hint="eastAsia"/>
           <w:lang w:eastAsia="ja-JP"/>
         </w:rPr>
-        <w:t>Di</w:t>
+        <w:t>The same as JE67</w:t>
       </w:r>
       <w:r>
         <w:rPr>
@@ -20807,41 +21482,11 @@
           <w:rFonts w:hint="eastAsia"/>
           <w:lang w:eastAsia="ja-JP"/>
         </w:rPr>
-        <w:t xml:space="preserve">spersed. </w:t>
-      </w:r>
-      <w:r>
-        <w:rPr>
-          <w:rStyle w:val="ad"/>
-          <w:lang w:eastAsia="ja-JP"/>
-        </w:rPr>
-        <w:t>“</w:t>
-      </w:r>
-      <w:r>
-        <w:rPr>
-          <w:rStyle w:val="ad"/>
-          <w:rFonts w:hint="eastAsia"/>
-          <w:lang w:eastAsia="ja-JP"/>
-        </w:rPr>
-        <w:t>Located at a different site</w:t>
-      </w:r>
-      <w:r>
-        <w:rPr>
-          <w:rStyle w:val="ad"/>
-          <w:lang w:eastAsia="ja-JP"/>
-        </w:rPr>
-        <w:t>”</w:t>
-      </w:r>
-      <w:r>
-        <w:rPr>
-          <w:rStyle w:val="ad"/>
-          <w:rFonts w:hint="eastAsia"/>
-          <w:lang w:eastAsia="ja-JP"/>
-        </w:rPr>
-        <w:t xml:space="preserve"> is right.</w:t>
+        <w:t>.</w:t>
       </w:r>
     </w:p>
   </w:comment>
-  <w:comment w:id="55" w:author="Jutta Eckstein" w:date="2014-05-12T09:03:00Z" w:initials="JE">
+  <w:comment w:id="99" w:author="Jutta Eckstein" w:date="2014-05-12T09:03:00Z" w:initials="JE">
     <w:p>
       <w:pPr>
         <w:pStyle w:val="ae"/>
@@ -20853,11 +21498,11 @@
         <w:annotationRef/>
       </w:r>
       <w:r>
-        <w:t>I suggest to phrase this heading more similar to the other headings.</w:t>
+        <w:t>???</w:t>
       </w:r>
     </w:p>
   </w:comment>
-  <w:comment w:id="56" w:author="Hiroyuki Ito (The Hiro)" w:date="2014-05-18T21:17:00Z" w:initials="TheHiro">
+  <w:comment w:id="95" w:author="Hiroyuki Ito (The Hiro)" w:date="2014-05-20T17:16:00Z" w:initials="TheHiro">
     <w:p>
       <w:pPr>
         <w:pStyle w:val="ae"/>
@@ -20876,747 +21521,7 @@
           <w:rFonts w:hint="eastAsia"/>
           <w:lang w:eastAsia="ja-JP"/>
         </w:rPr>
-        <w:t>Sure.</w:t>
-      </w:r>
-    </w:p>
-  </w:comment>
-  <w:comment w:id="57" w:author="Jutta Eckstein" w:date="2014-05-12T09:03:00Z" w:initials="JE">
-    <w:p>
-      <w:pPr>
-        <w:pStyle w:val="ae"/>
-      </w:pPr>
-      <w:r>
-        <w:rPr>
-          <w:rStyle w:val="ad"/>
-        </w:rPr>
-        <w:annotationRef/>
-      </w:r>
-      <w:r>
-        <w:t>This sentence is a repetition from page 3. And I’m still not sure what you mean by that.</w:t>
-      </w:r>
-    </w:p>
-  </w:comment>
-  <w:comment w:id="58" w:author="Hiroyuki Ito (The Hiro)" w:date="2014-05-20T07:43:00Z" w:initials="TheHiro">
-    <w:p>
-      <w:pPr>
-        <w:pStyle w:val="ae"/>
-        <w:rPr>
-          <w:lang w:eastAsia="ja-JP"/>
-        </w:rPr>
-      </w:pPr>
-      <w:r>
-        <w:rPr>
-          <w:rStyle w:val="ad"/>
-        </w:rPr>
-        <w:annotationRef/>
-      </w:r>
-      <w:r>
-        <w:rPr>
-          <w:rFonts w:hint="eastAsia"/>
-          <w:lang w:eastAsia="ja-JP"/>
-        </w:rPr>
         <w:t>Deleted.</w:t>
-      </w:r>
-    </w:p>
-  </w:comment>
-  <w:comment w:id="60" w:author="Jutta Eckstein" w:date="2014-05-12T09:03:00Z" w:initials="JE">
-    <w:p>
-      <w:pPr>
-        <w:pStyle w:val="ae"/>
-      </w:pPr>
-      <w:r>
-        <w:rPr>
-          <w:rStyle w:val="ad"/>
-        </w:rPr>
-        <w:annotationRef/>
-      </w:r>
-      <w:r>
-        <w:t>I don’t understand. Degrade in which sense?? Maybe you want to delete this part?</w:t>
-      </w:r>
-    </w:p>
-  </w:comment>
-  <w:comment w:id="61" w:author="Hiroyuki Ito (The Hiro)" w:date="2014-05-19T16:33:00Z" w:initials="TheHiro">
-    <w:p>
-      <w:pPr>
-        <w:pStyle w:val="ae"/>
-        <w:rPr>
-          <w:lang w:eastAsia="ja-JP"/>
-        </w:rPr>
-      </w:pPr>
-      <w:r>
-        <w:rPr>
-          <w:rStyle w:val="ad"/>
-        </w:rPr>
-        <w:annotationRef/>
-      </w:r>
-      <w:r>
-        <w:rPr>
-          <w:rStyle w:val="ad"/>
-        </w:rPr>
-        <w:annotationRef/>
-      </w:r>
-      <w:r>
-        <w:rPr>
-          <w:rFonts w:hint="eastAsia"/>
-          <w:lang w:eastAsia="ja-JP"/>
-        </w:rPr>
-        <w:t xml:space="preserve">I meant </w:t>
-      </w:r>
-      <w:r>
-        <w:rPr>
-          <w:lang w:eastAsia="ja-JP"/>
-        </w:rPr>
-        <w:t>“</w:t>
-      </w:r>
-      <w:r>
-        <w:rPr>
-          <w:rFonts w:hint="eastAsia"/>
-          <w:lang w:eastAsia="ja-JP"/>
-        </w:rPr>
-        <w:t>regression</w:t>
-      </w:r>
-      <w:r>
-        <w:rPr>
-          <w:lang w:eastAsia="ja-JP"/>
-        </w:rPr>
-        <w:t>”</w:t>
-      </w:r>
-      <w:r>
-        <w:rPr>
-          <w:rFonts w:hint="eastAsia"/>
-          <w:lang w:eastAsia="ja-JP"/>
-        </w:rPr>
-        <w:t>. I changed all other parts.</w:t>
-      </w:r>
-    </w:p>
-  </w:comment>
-  <w:comment w:id="62" w:author="Jutta Eckstein" w:date="2014-05-12T09:03:00Z" w:initials="JE">
-    <w:p>
-      <w:pPr>
-        <w:pStyle w:val="ae"/>
-      </w:pPr>
-      <w:r>
-        <w:rPr>
-          <w:rStyle w:val="ad"/>
-        </w:rPr>
-        <w:annotationRef/>
-      </w:r>
-      <w:r>
-        <w:t>Again: not sure what you want to say here.</w:t>
-      </w:r>
-    </w:p>
-  </w:comment>
-  <w:comment w:id="63" w:author="Hiroyuki Ito (The Hiro)" w:date="2014-05-19T17:43:00Z" w:initials="TheHiro">
-    <w:p>
-      <w:pPr>
-        <w:pStyle w:val="ae"/>
-        <w:rPr>
-          <w:lang w:eastAsia="ja-JP"/>
-        </w:rPr>
-      </w:pPr>
-      <w:r>
-        <w:rPr>
-          <w:rStyle w:val="ad"/>
-        </w:rPr>
-        <w:annotationRef/>
-      </w:r>
-      <w:r>
-        <w:rPr>
-          <w:rFonts w:hint="eastAsia"/>
-          <w:lang w:eastAsia="ja-JP"/>
-        </w:rPr>
-        <w:t>The same as JE4</w:t>
-      </w:r>
-      <w:r>
-        <w:rPr>
-          <w:rFonts w:hint="eastAsia"/>
-          <w:lang w:eastAsia="ja-JP"/>
-        </w:rPr>
-        <w:t>7.</w:t>
-      </w:r>
-    </w:p>
-  </w:comment>
-  <w:comment w:id="64" w:author="Jutta Eckstein" w:date="2014-05-12T09:03:00Z" w:initials="JE">
-    <w:p>
-      <w:pPr>
-        <w:pStyle w:val="ae"/>
-      </w:pPr>
-      <w:r>
-        <w:rPr>
-          <w:rStyle w:val="ad"/>
-        </w:rPr>
-        <w:annotationRef/>
-      </w:r>
-      <w:r>
-        <w:t>I believe what follows is the description of the figure. Can you please verify?</w:t>
-      </w:r>
-    </w:p>
-  </w:comment>
-  <w:comment w:id="65" w:author="Hiroyuki Ito (The Hiro)" w:date="2014-05-19T19:13:00Z" w:initials="TheHiro">
-    <w:p>
-      <w:pPr>
-        <w:pStyle w:val="ae"/>
-        <w:rPr>
-          <w:lang w:eastAsia="ja-JP"/>
-        </w:rPr>
-      </w:pPr>
-      <w:r>
-        <w:rPr>
-          <w:rStyle w:val="ad"/>
-        </w:rPr>
-        <w:annotationRef/>
-      </w:r>
-      <w:r>
-        <w:rPr>
-          <w:lang w:eastAsia="ja-JP"/>
-        </w:rPr>
-        <w:t xml:space="preserve">Verified. I </w:t>
-      </w:r>
-      <w:r>
-        <w:rPr>
-          <w:lang w:eastAsia="ja-JP"/>
-        </w:rPr>
-        <w:t>covered all information of Fig.</w:t>
-      </w:r>
-      <w:r>
-        <w:rPr>
-          <w:rFonts w:hint="eastAsia"/>
-          <w:lang w:eastAsia="ja-JP"/>
-        </w:rPr>
-        <w:t>3</w:t>
-      </w:r>
-      <w:r>
-        <w:rPr>
-          <w:lang w:eastAsia="ja-JP"/>
-        </w:rPr>
-        <w:t xml:space="preserve"> </w:t>
-      </w:r>
-      <w:r>
-        <w:rPr>
-          <w:rFonts w:hint="eastAsia"/>
-          <w:lang w:eastAsia="ja-JP"/>
-        </w:rPr>
-        <w:t xml:space="preserve">till </w:t>
-      </w:r>
-      <w:r>
-        <w:rPr>
-          <w:lang w:eastAsia="ja-JP"/>
-        </w:rPr>
-        <w:t>“’</w:t>
-      </w:r>
-      <w:r>
-        <w:rPr>
-          <w:rFonts w:hint="eastAsia"/>
-          <w:lang w:eastAsia="ja-JP"/>
-        </w:rPr>
-        <w:t xml:space="preserve">Business-facing tests that </w:t>
-      </w:r>
-      <w:r>
-        <w:rPr>
-          <w:lang w:eastAsia="ja-JP"/>
-        </w:rPr>
-        <w:t>support</w:t>
-      </w:r>
-      <w:r>
-        <w:rPr>
-          <w:rFonts w:hint="eastAsia"/>
-          <w:lang w:eastAsia="ja-JP"/>
-        </w:rPr>
-        <w:t xml:space="preserve"> the team</w:t>
-      </w:r>
-      <w:r>
-        <w:rPr>
-          <w:lang w:eastAsia="ja-JP"/>
-        </w:rPr>
-        <w:t>’</w:t>
-      </w:r>
-      <w:r>
-        <w:rPr>
-          <w:rFonts w:hint="eastAsia"/>
-          <w:lang w:eastAsia="ja-JP"/>
-        </w:rPr>
-        <w:t xml:space="preserve"> [3]</w:t>
-      </w:r>
-      <w:r>
-        <w:rPr>
-          <w:lang w:eastAsia="ja-JP"/>
-        </w:rPr>
-        <w:t>”</w:t>
-      </w:r>
-      <w:r>
-        <w:rPr>
-          <w:rFonts w:hint="eastAsia"/>
-          <w:lang w:eastAsia="ja-JP"/>
-        </w:rPr>
-        <w:t>.</w:t>
-      </w:r>
-    </w:p>
-  </w:comment>
-  <w:comment w:id="66" w:author="Jutta Eckstein" w:date="2014-05-12T09:03:00Z" w:initials="JE">
-    <w:p>
-      <w:pPr>
-        <w:pStyle w:val="ae"/>
-      </w:pPr>
-      <w:r>
-        <w:rPr>
-          <w:rStyle w:val="ad"/>
-        </w:rPr>
-        <w:annotationRef/>
-      </w:r>
-      <w:r>
-        <w:t>Who is them?</w:t>
-      </w:r>
-    </w:p>
-  </w:comment>
-  <w:comment w:id="67" w:author="Hiroyuki Ito (The Hiro)" w:date="2014-05-18T21:24:00Z" w:initials="TheHiro">
-    <w:p>
-      <w:pPr>
-        <w:pStyle w:val="ae"/>
-      </w:pPr>
-      <w:r>
-        <w:rPr>
-          <w:rStyle w:val="ad"/>
-        </w:rPr>
-        <w:annotationRef/>
-      </w:r>
-      <w:proofErr w:type="gramStart"/>
-      <w:r>
-        <w:t>the</w:t>
-      </w:r>
-      <w:proofErr w:type="gramEnd"/>
-      <w:r>
-        <w:t xml:space="preserve"> </w:t>
-      </w:r>
-      <w:r>
-        <w:rPr>
-          <w:lang w:eastAsia="ja-JP"/>
-        </w:rPr>
-        <w:t xml:space="preserve">business analyst and </w:t>
-      </w:r>
-      <w:r>
-        <w:rPr>
-          <w:rFonts w:hint="eastAsia"/>
-          <w:lang w:eastAsia="ja-JP"/>
-        </w:rPr>
-        <w:t xml:space="preserve">the </w:t>
-      </w:r>
-      <w:r>
-        <w:rPr>
-          <w:lang w:eastAsia="ja-JP"/>
-        </w:rPr>
-        <w:t>designers</w:t>
-      </w:r>
-      <w:r>
-        <w:rPr>
-          <w:rFonts w:hint="eastAsia"/>
-          <w:lang w:eastAsia="ja-JP"/>
-        </w:rPr>
-        <w:t>.</w:t>
-      </w:r>
-    </w:p>
-  </w:comment>
-  <w:comment w:id="70" w:author="Jutta Eckstein" w:date="2014-05-12T09:03:00Z" w:initials="JE">
-    <w:p>
-      <w:pPr>
-        <w:pStyle w:val="ae"/>
-      </w:pPr>
-      <w:r>
-        <w:rPr>
-          <w:rStyle w:val="ad"/>
-        </w:rPr>
-        <w:annotationRef/>
-      </w:r>
-      <w:r>
-        <w:t>I still don’t understand what degraded promptly and automatically!?</w:t>
-      </w:r>
-    </w:p>
-  </w:comment>
-  <w:comment w:id="71" w:author="Hiroyuki Ito (The Hiro)" w:date="2014-05-19T17:43:00Z" w:initials="TheHiro">
-    <w:p>
-      <w:pPr>
-        <w:pStyle w:val="ae"/>
-      </w:pPr>
-      <w:r>
-        <w:rPr>
-          <w:rStyle w:val="ad"/>
-        </w:rPr>
-        <w:annotationRef/>
-      </w:r>
-      <w:r>
-        <w:rPr>
-          <w:rFonts w:hint="eastAsia"/>
-          <w:lang w:eastAsia="ja-JP"/>
-        </w:rPr>
-        <w:t>The same as JE47</w:t>
-      </w:r>
-      <w:r>
-        <w:rPr>
-          <w:rFonts w:hint="eastAsia"/>
-          <w:lang w:eastAsia="ja-JP"/>
-        </w:rPr>
-        <w:t>.</w:t>
-      </w:r>
-    </w:p>
-  </w:comment>
-  <w:comment w:id="72" w:author="Jutta Eckstein" w:date="2014-05-12T09:03:00Z" w:initials="JE">
-    <w:p>
-      <w:pPr>
-        <w:pStyle w:val="ae"/>
-      </w:pPr>
-      <w:r>
-        <w:rPr>
-          <w:rStyle w:val="ad"/>
-        </w:rPr>
-        <w:annotationRef/>
-      </w:r>
-      <w:r>
-        <w:t>Do you mean errors??</w:t>
-      </w:r>
-    </w:p>
-  </w:comment>
-  <w:comment w:id="73" w:author="Hiroyuki Ito (The Hiro)" w:date="2014-05-19T16:35:00Z" w:initials="TheHiro">
-    <w:p>
-      <w:pPr>
-        <w:pStyle w:val="ae"/>
-        <w:rPr>
-          <w:lang w:eastAsia="ja-JP"/>
-        </w:rPr>
-      </w:pPr>
-      <w:r>
-        <w:rPr>
-          <w:rStyle w:val="ad"/>
-        </w:rPr>
-        <w:annotationRef/>
-      </w:r>
-      <w:r>
-        <w:rPr>
-          <w:rFonts w:hint="eastAsia"/>
-          <w:lang w:eastAsia="ja-JP"/>
-        </w:rPr>
-        <w:t>No. Regression.</w:t>
-      </w:r>
-    </w:p>
-  </w:comment>
-  <w:comment w:id="74" w:author="Jutta Eckstein" w:date="2014-05-12T09:03:00Z" w:initials="JE">
-    <w:p>
-      <w:pPr>
-        <w:pStyle w:val="ae"/>
-      </w:pPr>
-      <w:r>
-        <w:rPr>
-          <w:rStyle w:val="ad"/>
-        </w:rPr>
-        <w:annotationRef/>
-      </w:r>
-      <w:r>
-        <w:t>Confident in what??</w:t>
-      </w:r>
-      <w:r>
-        <w:t xml:space="preserve"> Do you mean self-confident?</w:t>
-      </w:r>
-    </w:p>
-  </w:comment>
-  <w:comment w:id="75" w:author="Hiroyuki Ito (The Hiro)" w:date="2014-05-19T21:29:00Z" w:initials="TheHiro">
-    <w:p>
-      <w:pPr>
-        <w:pStyle w:val="ae"/>
-        <w:rPr>
-          <w:lang w:eastAsia="ja-JP"/>
-        </w:rPr>
-      </w:pPr>
-      <w:r>
-        <w:rPr>
-          <w:rStyle w:val="ad"/>
-        </w:rPr>
-        <w:annotationRef/>
-      </w:r>
-      <w:r>
-        <w:rPr>
-          <w:rFonts w:hint="eastAsia"/>
-          <w:lang w:eastAsia="ja-JP"/>
-        </w:rPr>
-        <w:t>Sure. I meant self-confident.</w:t>
-      </w:r>
-    </w:p>
-  </w:comment>
-  <w:comment w:id="76" w:author="Jutta Eckstein" w:date="2014-05-12T09:03:00Z" w:initials="JE">
-    <w:p>
-      <w:pPr>
-        <w:pStyle w:val="ae"/>
-      </w:pPr>
-      <w:r>
-        <w:rPr>
-          <w:rStyle w:val="ad"/>
-        </w:rPr>
-        <w:annotationRef/>
-      </w:r>
-      <w:r>
-        <w:t>You said so already in the first sentence of this paragraph.</w:t>
-      </w:r>
-    </w:p>
-  </w:comment>
-  <w:comment w:id="77" w:author="Hiroyuki Ito (The Hiro)" w:date="2014-05-20T07:46:00Z" w:initials="TheHiro">
-    <w:p>
-      <w:pPr>
-        <w:pStyle w:val="ae"/>
-        <w:rPr>
-          <w:lang w:eastAsia="ja-JP"/>
-        </w:rPr>
-      </w:pPr>
-      <w:r>
-        <w:rPr>
-          <w:rStyle w:val="ad"/>
-        </w:rPr>
-        <w:annotationRef/>
-      </w:r>
-      <w:r>
-        <w:rPr>
-          <w:rFonts w:hint="eastAsia"/>
-          <w:lang w:eastAsia="ja-JP"/>
-        </w:rPr>
-        <w:t>Deleted.</w:t>
-      </w:r>
-    </w:p>
-  </w:comment>
-  <w:comment w:id="86" w:author="Jutta Eckstein" w:date="2014-05-12T09:03:00Z" w:initials="JE">
-    <w:p>
-      <w:pPr>
-        <w:pStyle w:val="ae"/>
-      </w:pPr>
-      <w:r>
-        <w:rPr>
-          <w:rStyle w:val="ad"/>
-        </w:rPr>
-        <w:annotationRef/>
-      </w:r>
-      <w:r>
-        <w:t>What kind of techniques? Just saying techniques is not enough.</w:t>
-      </w:r>
-    </w:p>
-  </w:comment>
-  <w:comment w:id="87" w:author="Hiroyuki Ito (The Hiro)" w:date="2014-05-20T07:51:00Z" w:initials="TheHiro">
-    <w:p>
-      <w:pPr>
-        <w:pStyle w:val="ae"/>
-        <w:rPr>
-          <w:lang w:eastAsia="ja-JP"/>
-        </w:rPr>
-      </w:pPr>
-      <w:r>
-        <w:rPr>
-          <w:rStyle w:val="ad"/>
-        </w:rPr>
-        <w:annotationRef/>
-      </w:r>
-      <w:proofErr w:type="gramStart"/>
-      <w:r>
-        <w:rPr>
-          <w:lang w:eastAsia="ja-JP"/>
-        </w:rPr>
-        <w:t>development</w:t>
-      </w:r>
-      <w:proofErr w:type="gramEnd"/>
-      <w:r>
-        <w:rPr>
-          <w:lang w:eastAsia="ja-JP"/>
-        </w:rPr>
-        <w:t xml:space="preserve"> </w:t>
-      </w:r>
-      <w:r>
-        <w:rPr>
-          <w:lang w:eastAsia="ja-JP"/>
-        </w:rPr>
-        <w:t>techniques</w:t>
-      </w:r>
-      <w:r>
-        <w:rPr>
-          <w:rFonts w:hint="eastAsia"/>
-          <w:lang w:eastAsia="ja-JP"/>
-        </w:rPr>
-        <w:t xml:space="preserve"> like </w:t>
-      </w:r>
-      <w:r>
-        <w:t>CI/CD, TDD and BDD</w:t>
-      </w:r>
-    </w:p>
-  </w:comment>
-  <w:comment w:id="88" w:author="Jutta Eckstein" w:date="2014-05-12T09:03:00Z" w:initials="JE">
-    <w:p>
-      <w:pPr>
-        <w:pStyle w:val="ae"/>
-      </w:pPr>
-      <w:r>
-        <w:rPr>
-          <w:rStyle w:val="ad"/>
-        </w:rPr>
-        <w:annotationRef/>
-      </w:r>
-      <w:r>
-        <w:t>The android developers were 5 months faster than the iOS developers? Or do you mean as my rephrasing suggests?</w:t>
-      </w:r>
-    </w:p>
-  </w:comment>
-  <w:comment w:id="89" w:author="Hiroyuki Ito (The Hiro)" w:date="2014-05-20T13:30:00Z" w:initials="TheHiro">
-    <w:p>
-      <w:pPr>
-        <w:pStyle w:val="ae"/>
-        <w:rPr>
-          <w:lang w:eastAsia="ja-JP"/>
-        </w:rPr>
-      </w:pPr>
-      <w:r>
-        <w:rPr>
-          <w:rStyle w:val="ad"/>
-        </w:rPr>
-        <w:annotationRef/>
-      </w:r>
-      <w:r>
-        <w:rPr>
-          <w:rFonts w:hint="eastAsia"/>
-          <w:lang w:eastAsia="ja-JP"/>
-        </w:rPr>
-        <w:t>T</w:t>
-      </w:r>
-      <w:r>
-        <w:rPr>
-          <w:rFonts w:hint="eastAsia"/>
-          <w:lang w:eastAsia="ja-JP"/>
-        </w:rPr>
-        <w:t xml:space="preserve">wo </w:t>
-      </w:r>
-      <w:r>
-        <w:rPr>
-          <w:rFonts w:hint="eastAsia"/>
-          <w:lang w:eastAsia="ja-JP"/>
-        </w:rPr>
-        <w:t xml:space="preserve">months </w:t>
-      </w:r>
-      <w:r>
-        <w:rPr>
-          <w:lang w:eastAsia="ja-JP"/>
-        </w:rPr>
-        <w:t xml:space="preserve">faster than the </w:t>
-      </w:r>
-      <w:r>
-        <w:rPr>
-          <w:lang w:eastAsia="ja-JP"/>
-        </w:rPr>
-        <w:t>iOS developers</w:t>
-      </w:r>
-      <w:r>
-        <w:rPr>
-          <w:rFonts w:hint="eastAsia"/>
-          <w:lang w:eastAsia="ja-JP"/>
-        </w:rPr>
-        <w:t>.</w:t>
-      </w:r>
-    </w:p>
-  </w:comment>
-  <w:comment w:id="91" w:author="Jutta Eckstein" w:date="2014-05-12T09:03:00Z" w:initials="JE">
-    <w:p>
-      <w:pPr>
-        <w:pStyle w:val="ae"/>
-      </w:pPr>
-      <w:r>
-        <w:rPr>
-          <w:rStyle w:val="ad"/>
-        </w:rPr>
-        <w:annotationRef/>
-      </w:r>
-      <w:r>
-        <w:t xml:space="preserve">I don’t understand this sentence. Can </w:t>
-      </w:r>
-      <w:proofErr w:type="gramStart"/>
-      <w:r>
-        <w:t xml:space="preserve">you </w:t>
-      </w:r>
-      <w:r>
-        <w:t xml:space="preserve"> </w:t>
-      </w:r>
-      <w:r>
-        <w:t>rephrase</w:t>
-      </w:r>
-      <w:proofErr w:type="gramEnd"/>
-      <w:r>
-        <w:t>?</w:t>
-      </w:r>
-    </w:p>
-  </w:comment>
-  <w:comment w:id="92" w:author="Hiroyuki Ito (The Hiro)" w:date="2014-05-20T17:13:00Z" w:initials="TheHiro">
-    <w:p>
-      <w:pPr>
-        <w:pStyle w:val="ae"/>
-        <w:rPr>
-          <w:lang w:eastAsia="ja-JP"/>
-        </w:rPr>
-      </w:pPr>
-      <w:r>
-        <w:rPr>
-          <w:rStyle w:val="ad"/>
-        </w:rPr>
-        <w:annotationRef/>
-      </w:r>
-      <w:r>
-        <w:rPr>
-          <w:lang w:eastAsia="ja-JP"/>
-        </w:rPr>
-        <w:t>Rephrased. “The more the work improved, the more the slack time increased to improve further.</w:t>
-      </w:r>
-      <w:proofErr w:type="gramStart"/>
-      <w:r>
-        <w:rPr>
-          <w:lang w:eastAsia="ja-JP"/>
-        </w:rPr>
-        <w:t>”.</w:t>
-      </w:r>
-      <w:proofErr w:type="gramEnd"/>
-    </w:p>
-  </w:comment>
-  <w:comment w:id="94" w:author="Jutta Eckstein" w:date="2014-05-12T09:03:00Z" w:initials="JE">
-    <w:p>
-      <w:pPr>
-        <w:pStyle w:val="ae"/>
-      </w:pPr>
-      <w:r>
-        <w:rPr>
-          <w:rStyle w:val="ad"/>
-        </w:rPr>
-        <w:annotationRef/>
-      </w:r>
-      <w:r>
-        <w:t>Again: what kind of techniques?</w:t>
-      </w:r>
-    </w:p>
-  </w:comment>
-  <w:comment w:id="95" w:author="Hiroyuki Ito (The Hiro)" w:date="2014-05-20T11:06:00Z" w:initials="TheHiro">
-    <w:p>
-      <w:pPr>
-        <w:pStyle w:val="ae"/>
-        <w:rPr>
-          <w:lang w:eastAsia="ja-JP"/>
-        </w:rPr>
-      </w:pPr>
-      <w:r>
-        <w:rPr>
-          <w:rStyle w:val="ad"/>
-        </w:rPr>
-        <w:annotationRef/>
-      </w:r>
-      <w:r>
-        <w:rPr>
-          <w:rStyle w:val="ad"/>
-          <w:rFonts w:hint="eastAsia"/>
-          <w:lang w:eastAsia="ja-JP"/>
-        </w:rPr>
-        <w:t>The same as JE67</w:t>
-      </w:r>
-      <w:r>
-        <w:rPr>
-          <w:rStyle w:val="ad"/>
-          <w:rFonts w:hint="eastAsia"/>
-          <w:lang w:eastAsia="ja-JP"/>
-        </w:rPr>
-        <w:t>.</w:t>
       </w:r>
     </w:p>
   </w:comment>
@@ -21632,17 +21537,14 @@
         <w:annotationRef/>
       </w:r>
       <w:r>
-        <w:t>???</w:t>
+        <w:t>Who is them? The stakeholders?</w:t>
       </w:r>
     </w:p>
   </w:comment>
-  <w:comment w:id="96" w:author="Hiroyuki Ito (The Hiro)" w:date="2014-05-20T17:16:00Z" w:initials="TheHiro">
+  <w:comment w:id="101" w:author="Hiroyuki Ito (The Hiro)" w:date="2014-05-18T21:31:00Z" w:initials="TheHiro">
     <w:p>
       <w:pPr>
         <w:pStyle w:val="ae"/>
-        <w:rPr>
-          <w:lang w:eastAsia="ja-JP"/>
-        </w:rPr>
       </w:pPr>
       <w:r>
         <w:rPr>
@@ -21655,11 +21557,11 @@
           <w:rFonts w:hint="eastAsia"/>
           <w:lang w:eastAsia="ja-JP"/>
         </w:rPr>
-        <w:t>Deleted.</w:t>
+        <w:t>The iOS developers and the project manager.</w:t>
       </w:r>
     </w:p>
   </w:comment>
-  <w:comment w:id="101" w:author="Jutta Eckstein" w:date="2014-05-12T09:03:00Z" w:initials="JE">
+  <w:comment w:id="103" w:author="Jutta Eckstein" w:date="2014-05-12T09:03:00Z" w:initials="JE">
     <w:p>
       <w:pPr>
         <w:pStyle w:val="ae"/>
@@ -21671,14 +21573,17 @@
         <w:annotationRef/>
       </w:r>
       <w:r>
-        <w:t>Who is them? The stakeholders?</w:t>
+        <w:t>Repetition from the last paragraph.</w:t>
       </w:r>
     </w:p>
   </w:comment>
-  <w:comment w:id="102" w:author="Hiroyuki Ito (The Hiro)" w:date="2014-05-18T21:31:00Z" w:initials="TheHiro">
+  <w:comment w:id="104" w:author="Hiroyuki Ito (The Hiro)" w:date="2014-05-20T17:25:00Z" w:initials="TheHiro">
     <w:p>
       <w:pPr>
         <w:pStyle w:val="ae"/>
+        <w:rPr>
+          <w:lang w:eastAsia="ja-JP"/>
+        </w:rPr>
       </w:pPr>
       <w:r>
         <w:rPr>
@@ -21688,17 +21593,21 @@
       </w:r>
       <w:r>
         <w:rPr>
+          <w:rStyle w:val="ad"/>
           <w:rFonts w:hint="eastAsia"/>
           <w:lang w:eastAsia="ja-JP"/>
         </w:rPr>
-        <w:t>The iOS developers and the project manager.</w:t>
+        <w:t>Deleted.</w:t>
       </w:r>
     </w:p>
   </w:comment>
-  <w:comment w:id="104" w:author="Jutta Eckstein" w:date="2014-05-12T09:03:00Z" w:initials="JE">
+  <w:comment w:id="106" w:author="Jutta Eckstein" w:date="2014-05-12T09:03:00Z" w:initials="JE">
     <w:p>
       <w:pPr>
         <w:pStyle w:val="ae"/>
+        <w:rPr>
+          <w:lang w:eastAsia="ja-JP"/>
+        </w:rPr>
       </w:pPr>
       <w:r>
         <w:rPr>
@@ -21707,11 +21616,14 @@
         <w:annotationRef/>
       </w:r>
       <w:r>
-        <w:t>Repetition from the last paragraph.</w:t>
+        <w:rPr>
+          <w:lang w:eastAsia="ja-JP"/>
+        </w:rPr>
+        <w:t>??</w:t>
       </w:r>
     </w:p>
   </w:comment>
-  <w:comment w:id="105" w:author="Hiroyuki Ito (The Hiro)" w:date="2014-05-20T17:25:00Z" w:initials="TheHiro">
+  <w:comment w:id="107" w:author="Hiroyuki Ito (The Hiro)" w:date="2014-05-20T11:06:00Z" w:initials="TheHiro">
     <w:p>
       <w:pPr>
         <w:pStyle w:val="ae"/>
@@ -21731,17 +21643,14 @@
           <w:rFonts w:hint="eastAsia"/>
           <w:lang w:eastAsia="ja-JP"/>
         </w:rPr>
-        <w:t>Deleted.</w:t>
+        <w:t>The same as JE67.</w:t>
       </w:r>
     </w:p>
   </w:comment>
-  <w:comment w:id="107" w:author="Jutta Eckstein" w:date="2014-05-12T09:03:00Z" w:initials="JE">
+  <w:comment w:id="108" w:author="Jutta Eckstein" w:date="2014-05-12T09:03:00Z" w:initials="JE">
     <w:p>
       <w:pPr>
         <w:pStyle w:val="ae"/>
-        <w:rPr>
-          <w:lang w:eastAsia="ja-JP"/>
-        </w:rPr>
       </w:pPr>
       <w:r>
         <w:rPr>
@@ -21750,14 +21659,11 @@
         <w:annotationRef/>
       </w:r>
       <w:r>
-        <w:rPr>
-          <w:lang w:eastAsia="ja-JP"/>
-        </w:rPr>
-        <w:t>??</w:t>
+        <w:t>This is the third repetition of this sentence.</w:t>
       </w:r>
     </w:p>
   </w:comment>
-  <w:comment w:id="108" w:author="Hiroyuki Ito (The Hiro)" w:date="2014-05-20T11:06:00Z" w:initials="TheHiro">
+  <w:comment w:id="109" w:author="Hiroyuki Ito (The Hiro)" w:date="2014-05-20T17:31:00Z" w:initials="TheHiro">
     <w:p>
       <w:pPr>
         <w:pStyle w:val="ae"/>
@@ -21777,11 +21683,26 @@
           <w:rFonts w:hint="eastAsia"/>
           <w:lang w:eastAsia="ja-JP"/>
         </w:rPr>
-        <w:t>The same as JE67.</w:t>
+        <w:t>I</w:t>
+      </w:r>
+      <w:r>
+        <w:rPr>
+          <w:rStyle w:val="ad"/>
+          <w:lang w:eastAsia="ja-JP"/>
+        </w:rPr>
+        <w:t>’</w:t>
+      </w:r>
+      <w:r>
+        <w:rPr>
+          <w:rStyle w:val="ad"/>
+          <w:rFonts w:hint="eastAsia"/>
+          <w:lang w:eastAsia="ja-JP"/>
+        </w:rPr>
+        <w:t>d like to say it again here. This was the big experience for me.</w:t>
       </w:r>
     </w:p>
   </w:comment>
-  <w:comment w:id="109" w:author="Jutta Eckstein" w:date="2014-05-12T09:03:00Z" w:initials="JE">
+  <w:comment w:id="110" w:author="Jutta Eckstein" w:date="2014-05-12T09:03:00Z" w:initials="JE">
     <w:p>
       <w:pPr>
         <w:pStyle w:val="ae"/>
@@ -21793,66 +21714,11 @@
         <w:annotationRef/>
       </w:r>
       <w:r>
-        <w:t>This is the third repetition of this sentence.</w:t>
+        <w:t>This is a repetition form page 4.</w:t>
       </w:r>
     </w:p>
   </w:comment>
-  <w:comment w:id="110" w:author="Hiroyuki Ito (The Hiro)" w:date="2014-05-20T17:31:00Z" w:initials="TheHiro">
-    <w:p>
-      <w:pPr>
-        <w:pStyle w:val="ae"/>
-        <w:rPr>
-          <w:lang w:eastAsia="ja-JP"/>
-        </w:rPr>
-      </w:pPr>
-      <w:r>
-        <w:rPr>
-          <w:rStyle w:val="ad"/>
-        </w:rPr>
-        <w:annotationRef/>
-      </w:r>
-      <w:r>
-        <w:rPr>
-          <w:rStyle w:val="ad"/>
-          <w:rFonts w:hint="eastAsia"/>
-          <w:lang w:eastAsia="ja-JP"/>
-        </w:rPr>
-        <w:t>I</w:t>
-      </w:r>
-      <w:r>
-        <w:rPr>
-          <w:rStyle w:val="ad"/>
-          <w:lang w:eastAsia="ja-JP"/>
-        </w:rPr>
-        <w:t>’</w:t>
-      </w:r>
-      <w:r>
-        <w:rPr>
-          <w:rStyle w:val="ad"/>
-          <w:rFonts w:hint="eastAsia"/>
-          <w:lang w:eastAsia="ja-JP"/>
-        </w:rPr>
-        <w:t>d like to say it again here. This was the big experience for me.</w:t>
-      </w:r>
-    </w:p>
-  </w:comment>
-  <w:comment w:id="111" w:author="Jutta Eckstein" w:date="2014-05-12T09:03:00Z" w:initials="JE">
-    <w:p>
-      <w:pPr>
-        <w:pStyle w:val="ae"/>
-      </w:pPr>
-      <w:r>
-        <w:rPr>
-          <w:rStyle w:val="ad"/>
-        </w:rPr>
-        <w:annotationRef/>
-      </w:r>
-      <w:r>
-        <w:t>This is a repetition form page 4.</w:t>
-      </w:r>
-    </w:p>
-  </w:comment>
-  <w:comment w:id="112" w:author="Hiroyuki Ito (The Hiro)" w:date="2014-05-20T17:35:00Z" w:initials="TheHiro">
+  <w:comment w:id="111" w:author="Hiroyuki Ito (The Hiro)" w:date="2014-05-20T17:35:00Z" w:initials="TheHiro">
     <w:p>
       <w:pPr>
         <w:pStyle w:val="ae"/>
@@ -21938,7 +21804,7 @@
 </file>
 
 <file path=word/endnotes.xml><?xml version="1.0" encoding="utf-8"?>
-<w:endnotes xmlns:wpc="http://schemas.microsoft.com/office/word/2010/wordprocessingCanvas" xmlns:mc="http://schemas.openxmlformats.org/markup-compatibility/2006" xmlns:o="urn:schemas-microsoft-com:office:office" xmlns:r="http://schemas.openxmlformats.org/officeDocument/2006/relationships" xmlns:m="http://schemas.openxmlformats.org/officeDocument/2006/math" xmlns:v="urn:schemas-microsoft-com:vml" xmlns:wp14="http://schemas.microsoft.com/office/word/2010/wordprocessingDrawing" xmlns:wp="http://schemas.openxmlformats.org/drawingml/2006/wordprocessingDrawing" xmlns:w10="urn:schemas-microsoft-com:office:word" xmlns:w="http://schemas.openxmlformats.org/wordprocessingml/2006/main" xmlns:w14="http://schemas.microsoft.com/office/word/2010/wordml" xmlns:wpg="http://schemas.microsoft.com/office/word/2010/wordprocessingGroup" xmlns:wpi="http://schemas.microsoft.com/office/word/2010/wordprocessingInk" xmlns:wne="http://schemas.microsoft.com/office/word/2006/wordml" xmlns:wps="http://schemas.microsoft.com/office/word/2010/wordprocessingShape" mc:Ignorable="w14 wp14">
+<w:endnotes xmlns:wpc="http://schemas.microsoft.com/office/word/2010/wordprocessingCanvas" xmlns:mo="http://schemas.microsoft.com/office/mac/office/2008/main" xmlns:mc="http://schemas.openxmlformats.org/markup-compatibility/2006" xmlns:mv="urn:schemas-microsoft-com:mac:vml" xmlns:o="urn:schemas-microsoft-com:office:office" xmlns:r="http://schemas.openxmlformats.org/officeDocument/2006/relationships" xmlns:m="http://schemas.openxmlformats.org/officeDocument/2006/math" xmlns:v="urn:schemas-microsoft-com:vml" xmlns:wp14="http://schemas.microsoft.com/office/word/2010/wordprocessingDrawing" xmlns:wp="http://schemas.openxmlformats.org/drawingml/2006/wordprocessingDrawing" xmlns:w10="urn:schemas-microsoft-com:office:word" xmlns:w="http://schemas.openxmlformats.org/wordprocessingml/2006/main" xmlns:w14="http://schemas.microsoft.com/office/word/2010/wordml" xmlns:wpg="http://schemas.microsoft.com/office/word/2010/wordprocessingGroup" xmlns:wpi="http://schemas.microsoft.com/office/word/2010/wordprocessingInk" xmlns:wne="http://schemas.microsoft.com/office/word/2006/wordml" xmlns:wps="http://schemas.microsoft.com/office/word/2010/wordprocessingShape" mc:Ignorable="w14 wp14">
   <w:endnote w:type="separator" w:id="-1">
     <w:p>
       <w:r>
@@ -21957,7 +21823,7 @@
 </file>
 
 <file path=word/footer1.xml><?xml version="1.0" encoding="utf-8"?>
-<w:ftr xmlns:wpc="http://schemas.microsoft.com/office/word/2010/wordprocessingCanvas" xmlns:mc="http://schemas.openxmlformats.org/markup-compatibility/2006" xmlns:o="urn:schemas-microsoft-com:office:office" xmlns:r="http://schemas.openxmlformats.org/officeDocument/2006/relationships" xmlns:m="http://schemas.openxmlformats.org/officeDocument/2006/math" xmlns:v="urn:schemas-microsoft-com:vml" xmlns:wp14="http://schemas.microsoft.com/office/word/2010/wordprocessingDrawing" xmlns:wp="http://schemas.openxmlformats.org/drawingml/2006/wordprocessingDrawing" xmlns:w10="urn:schemas-microsoft-com:office:word" xmlns:w="http://schemas.openxmlformats.org/wordprocessingml/2006/main" xmlns:w14="http://schemas.microsoft.com/office/word/2010/wordml" xmlns:wpg="http://schemas.microsoft.com/office/word/2010/wordprocessingGroup" xmlns:wpi="http://schemas.microsoft.com/office/word/2010/wordprocessingInk" xmlns:wne="http://schemas.microsoft.com/office/word/2006/wordml" xmlns:wps="http://schemas.microsoft.com/office/word/2010/wordprocessingShape" mc:Ignorable="w14 wp14">
+<w:ftr xmlns:wpc="http://schemas.microsoft.com/office/word/2010/wordprocessingCanvas" xmlns:mo="http://schemas.microsoft.com/office/mac/office/2008/main" xmlns:mc="http://schemas.openxmlformats.org/markup-compatibility/2006" xmlns:mv="urn:schemas-microsoft-com:mac:vml" xmlns:o="urn:schemas-microsoft-com:office:office" xmlns:r="http://schemas.openxmlformats.org/officeDocument/2006/relationships" xmlns:m="http://schemas.openxmlformats.org/officeDocument/2006/math" xmlns:v="urn:schemas-microsoft-com:vml" xmlns:wp14="http://schemas.microsoft.com/office/word/2010/wordprocessingDrawing" xmlns:wp="http://schemas.openxmlformats.org/drawingml/2006/wordprocessingDrawing" xmlns:w10="urn:schemas-microsoft-com:office:word" xmlns:w="http://schemas.openxmlformats.org/wordprocessingml/2006/main" xmlns:w14="http://schemas.microsoft.com/office/word/2010/wordml" xmlns:wpg="http://schemas.microsoft.com/office/word/2010/wordprocessingGroup" xmlns:wpi="http://schemas.microsoft.com/office/word/2010/wordprocessingInk" xmlns:wne="http://schemas.microsoft.com/office/word/2006/wordml" xmlns:wps="http://schemas.microsoft.com/office/word/2010/wordprocessingShape" mc:Ignorable="w14 wp14">
   <w:sdt>
     <w:sdtPr>
       <w:rPr>
@@ -22049,7 +21915,7 @@
             <w:sz w:val="16"/>
             <w:szCs w:val="16"/>
           </w:rPr>
-          <w:t>4</w:t>
+          <w:t>8</w:t>
         </w:r>
         <w:r>
           <w:rPr>
@@ -22071,7 +21937,7 @@
 </file>
 
 <file path=word/footnotes.xml><?xml version="1.0" encoding="utf-8"?>
-<w:footnotes xmlns:wpc="http://schemas.microsoft.com/office/word/2010/wordprocessingCanvas" xmlns:mc="http://schemas.openxmlformats.org/markup-compatibility/2006" xmlns:o="urn:schemas-microsoft-com:office:office" xmlns:r="http://schemas.openxmlformats.org/officeDocument/2006/relationships" xmlns:m="http://schemas.openxmlformats.org/officeDocument/2006/math" xmlns:v="urn:schemas-microsoft-com:vml" xmlns:wp14="http://schemas.microsoft.com/office/word/2010/wordprocessingDrawing" xmlns:wp="http://schemas.openxmlformats.org/drawingml/2006/wordprocessingDrawing" xmlns:w10="urn:schemas-microsoft-com:office:word" xmlns:w="http://schemas.openxmlformats.org/wordprocessingml/2006/main" xmlns:w14="http://schemas.microsoft.com/office/word/2010/wordml" xmlns:wpg="http://schemas.microsoft.com/office/word/2010/wordprocessingGroup" xmlns:wpi="http://schemas.microsoft.com/office/word/2010/wordprocessingInk" xmlns:wne="http://schemas.microsoft.com/office/word/2006/wordml" xmlns:wps="http://schemas.microsoft.com/office/word/2010/wordprocessingShape" mc:Ignorable="w14 wp14">
+<w:footnotes xmlns:wpc="http://schemas.microsoft.com/office/word/2010/wordprocessingCanvas" xmlns:mo="http://schemas.microsoft.com/office/mac/office/2008/main" xmlns:mc="http://schemas.openxmlformats.org/markup-compatibility/2006" xmlns:mv="urn:schemas-microsoft-com:mac:vml" xmlns:o="urn:schemas-microsoft-com:office:office" xmlns:r="http://schemas.openxmlformats.org/officeDocument/2006/relationships" xmlns:m="http://schemas.openxmlformats.org/officeDocument/2006/math" xmlns:v="urn:schemas-microsoft-com:vml" xmlns:wp14="http://schemas.microsoft.com/office/word/2010/wordprocessingDrawing" xmlns:wp="http://schemas.openxmlformats.org/drawingml/2006/wordprocessingDrawing" xmlns:w10="urn:schemas-microsoft-com:office:word" xmlns:w="http://schemas.openxmlformats.org/wordprocessingml/2006/main" xmlns:w14="http://schemas.microsoft.com/office/word/2010/wordml" xmlns:wpg="http://schemas.microsoft.com/office/word/2010/wordprocessingGroup" xmlns:wpi="http://schemas.microsoft.com/office/word/2010/wordprocessingInk" xmlns:wne="http://schemas.microsoft.com/office/word/2006/wordml" xmlns:wps="http://schemas.microsoft.com/office/word/2010/wordprocessingShape" mc:Ignorable="w14 wp14">
   <w:footnote w:type="separator" w:id="-1">
     <w:p>
       <w:pPr>
@@ -22098,7 +21964,7 @@
 </file>
 
 <file path=word/numbering.xml><?xml version="1.0" encoding="utf-8"?>
-<w:numbering xmlns:wpc="http://schemas.microsoft.com/office/word/2010/wordprocessingCanvas" xmlns:mc="http://schemas.openxmlformats.org/markup-compatibility/2006" xmlns:o="urn:schemas-microsoft-com:office:office" xmlns:r="http://schemas.openxmlformats.org/officeDocument/2006/relationships" xmlns:m="http://schemas.openxmlformats.org/officeDocument/2006/math" xmlns:v="urn:schemas-microsoft-com:vml" xmlns:wp14="http://schemas.microsoft.com/office/word/2010/wordprocessingDrawing" xmlns:wp="http://schemas.openxmlformats.org/drawingml/2006/wordprocessingDrawing" xmlns:w10="urn:schemas-microsoft-com:office:word" xmlns:w="http://schemas.openxmlformats.org/wordprocessingml/2006/main" xmlns:w14="http://schemas.microsoft.com/office/word/2010/wordml" xmlns:wpg="http://schemas.microsoft.com/office/word/2010/wordprocessingGroup" xmlns:wpi="http://schemas.microsoft.com/office/word/2010/wordprocessingInk" xmlns:wne="http://schemas.microsoft.com/office/word/2006/wordml" xmlns:wps="http://schemas.microsoft.com/office/word/2010/wordprocessingShape" mc:Ignorable="w14 wp14">
+<w:numbering xmlns:wpc="http://schemas.microsoft.com/office/word/2010/wordprocessingCanvas" xmlns:mo="http://schemas.microsoft.com/office/mac/office/2008/main" xmlns:mc="http://schemas.openxmlformats.org/markup-compatibility/2006" xmlns:mv="urn:schemas-microsoft-com:mac:vml" xmlns:o="urn:schemas-microsoft-com:office:office" xmlns:r="http://schemas.openxmlformats.org/officeDocument/2006/relationships" xmlns:m="http://schemas.openxmlformats.org/officeDocument/2006/math" xmlns:v="urn:schemas-microsoft-com:vml" xmlns:wp14="http://schemas.microsoft.com/office/word/2010/wordprocessingDrawing" xmlns:wp="http://schemas.openxmlformats.org/drawingml/2006/wordprocessingDrawing" xmlns:w10="urn:schemas-microsoft-com:office:word" xmlns:w="http://schemas.openxmlformats.org/wordprocessingml/2006/main" xmlns:w14="http://schemas.microsoft.com/office/word/2010/wordml" xmlns:wpg="http://schemas.microsoft.com/office/word/2010/wordprocessingGroup" xmlns:wpi="http://schemas.microsoft.com/office/word/2010/wordprocessingInk" xmlns:wne="http://schemas.microsoft.com/office/word/2006/wordml" xmlns:wps="http://schemas.microsoft.com/office/word/2010/wordprocessingShape" mc:Ignorable="w14 wp14">
   <w:abstractNum w:abstractNumId="0">
     <w:nsid w:val="00000001"/>
     <w:multiLevelType w:val="hybridMultilevel"/>
@@ -24798,7 +24664,7 @@
     </w:rPrDefault>
     <w:pPrDefault/>
   </w:docDefaults>
-  <w:latentStyles w:defLockedState="0" w:defUIPriority="99" w:defSemiHidden="1" w:defUnhideWhenUsed="1" w:defQFormat="0" w:count="267">
+  <w:latentStyles w:defLockedState="0" w:defUIPriority="99" w:defSemiHidden="1" w:defUnhideWhenUsed="1" w:defQFormat="0" w:count="276">
     <w:lsdException w:name="Normal" w:semiHidden="0" w:uiPriority="0" w:unhideWhenUsed="0" w:qFormat="1"/>
     <w:lsdException w:name="heading 1" w:semiHidden="0" w:uiPriority="9" w:unhideWhenUsed="0" w:qFormat="1"/>
     <w:lsdException w:name="heading 2" w:semiHidden="0" w:uiPriority="9" w:unhideWhenUsed="0" w:qFormat="1"/>
@@ -25860,7 +25726,7 @@
 </file>
 
 <file path=word/stylesWithEffects.xml><?xml version="1.0" encoding="utf-8"?>
-<w:styles xmlns:wpc="http://schemas.microsoft.com/office/word/2010/wordprocessingCanvas" xmlns:mc="http://schemas.openxmlformats.org/markup-compatibility/2006" xmlns:o="urn:schemas-microsoft-com:office:office" xmlns:r="http://schemas.openxmlformats.org/officeDocument/2006/relationships" xmlns:m="http://schemas.openxmlformats.org/officeDocument/2006/math" xmlns:v="urn:schemas-microsoft-com:vml" xmlns:wp14="http://schemas.microsoft.com/office/word/2010/wordprocessingDrawing" xmlns:wp="http://schemas.openxmlformats.org/drawingml/2006/wordprocessingDrawing" xmlns:w10="urn:schemas-microsoft-com:office:word" xmlns:w="http://schemas.openxmlformats.org/wordprocessingml/2006/main" xmlns:w14="http://schemas.microsoft.com/office/word/2010/wordml" xmlns:wpg="http://schemas.microsoft.com/office/word/2010/wordprocessingGroup" xmlns:wpi="http://schemas.microsoft.com/office/word/2010/wordprocessingInk" xmlns:wne="http://schemas.microsoft.com/office/word/2006/wordml" xmlns:wps="http://schemas.microsoft.com/office/word/2010/wordprocessingShape" mc:Ignorable="w14 wp14">
+<w:styles xmlns:wpc="http://schemas.microsoft.com/office/word/2010/wordprocessingCanvas" xmlns:mo="http://schemas.microsoft.com/office/mac/office/2008/main" xmlns:mc="http://schemas.openxmlformats.org/markup-compatibility/2006" xmlns:mv="urn:schemas-microsoft-com:mac:vml" xmlns:o="urn:schemas-microsoft-com:office:office" xmlns:r="http://schemas.openxmlformats.org/officeDocument/2006/relationships" xmlns:m="http://schemas.openxmlformats.org/officeDocument/2006/math" xmlns:v="urn:schemas-microsoft-com:vml" xmlns:wp14="http://schemas.microsoft.com/office/word/2010/wordprocessingDrawing" xmlns:wp="http://schemas.openxmlformats.org/drawingml/2006/wordprocessingDrawing" xmlns:w10="urn:schemas-microsoft-com:office:word" xmlns:w="http://schemas.openxmlformats.org/wordprocessingml/2006/main" xmlns:w14="http://schemas.microsoft.com/office/word/2010/wordml" xmlns:wpg="http://schemas.microsoft.com/office/word/2010/wordprocessingGroup" xmlns:wpi="http://schemas.microsoft.com/office/word/2010/wordprocessingInk" xmlns:wne="http://schemas.microsoft.com/office/word/2006/wordml" xmlns:wps="http://schemas.microsoft.com/office/word/2010/wordprocessingShape" mc:Ignorable="w14 wp14">
   <w:docDefaults>
     <w:rPrDefault>
       <w:rPr>
@@ -25870,7 +25736,7 @@
     </w:rPrDefault>
     <w:pPrDefault/>
   </w:docDefaults>
-  <w:latentStyles w:defLockedState="0" w:defUIPriority="99" w:defSemiHidden="1" w:defUnhideWhenUsed="1" w:defQFormat="0" w:count="267">
+  <w:latentStyles w:defLockedState="0" w:defUIPriority="99" w:defSemiHidden="1" w:defUnhideWhenUsed="1" w:defQFormat="0" w:count="276">
     <w:lsdException w:name="Normal" w:semiHidden="0" w:uiPriority="0" w:unhideWhenUsed="0" w:qFormat="1"/>
     <w:lsdException w:name="heading 1" w:semiHidden="0" w:uiPriority="9" w:unhideWhenUsed="0" w:qFormat="1"/>
     <w:lsdException w:name="heading 2" w:semiHidden="0" w:uiPriority="9" w:unhideWhenUsed="0" w:qFormat="1"/>
@@ -27219,7 +27085,7 @@
 </file>
 
 <file path=customXml/itemProps1.xml><?xml version="1.0" encoding="utf-8"?>
-<ds:datastoreItem xmlns:ds="http://schemas.openxmlformats.org/officeDocument/2006/customXml" ds:itemID="{F6098034-83D5-406E-9B75-0EA1BF70FF41}">
+<ds:datastoreItem xmlns:ds="http://schemas.openxmlformats.org/officeDocument/2006/customXml" ds:itemID="{EB6E852E-60A1-F945-BC52-5385967F7581}">
   <ds:schemaRefs>
     <ds:schemaRef ds:uri="http://schemas.openxmlformats.org/officeDocument/2006/bibliography"/>
   </ds:schemaRefs>

</xml_diff>

<commit_message>
Added rough plan (not yet released)
</commit_message>
<xml_diff>
--- a/TechnologyDrivenDevelopment.docx
+++ b/TechnologyDrivenDevelopment.docx
@@ -9,6 +9,8 @@
           <w:szCs w:val="36"/>
         </w:rPr>
       </w:pPr>
+      <w:bookmarkStart w:id="0" w:name="_GoBack"/>
+      <w:bookmarkEnd w:id="0"/>
       <w:r>
         <w:rPr>
           <w:bCs/>
@@ -653,7 +655,7 @@
           <w:lang w:eastAsia="ja-JP"/>
         </w:rPr>
       </w:pPr>
-      <w:commentRangeStart w:id="0"/>
+      <w:commentRangeStart w:id="1"/>
       <w:r>
         <w:rPr>
           <w:lang w:eastAsia="ja-JP"/>
@@ -666,21 +668,21 @@
         </w:rPr>
         <w:t xml:space="preserve">the main </w:t>
       </w:r>
-      <w:commentRangeStart w:id="1"/>
+      <w:commentRangeStart w:id="2"/>
       <w:r>
         <w:rPr>
           <w:lang w:eastAsia="ja-JP"/>
         </w:rPr>
         <w:t xml:space="preserve">purpose </w:t>
       </w:r>
-      <w:commentRangeEnd w:id="1"/>
+      <w:commentRangeEnd w:id="2"/>
       <w:r>
         <w:rPr>
           <w:rStyle w:val="ad"/>
           <w:rFonts w:ascii="Times New Roman" w:hAnsi="Times New Roman"/>
           <w:lang w:eastAsia="en-US"/>
         </w:rPr>
-        <w:commentReference w:id="1"/>
+        <w:commentReference w:id="2"/>
       </w:r>
       <w:r>
         <w:rPr>
@@ -1003,14 +1005,14 @@
         </w:rPr>
         <w:t xml:space="preserve"> </w:t>
       </w:r>
-      <w:commentRangeEnd w:id="0"/>
+      <w:commentRangeEnd w:id="1"/>
       <w:r>
         <w:rPr>
           <w:rStyle w:val="ad"/>
           <w:rFonts w:ascii="Times New Roman" w:hAnsi="Times New Roman"/>
           <w:lang w:eastAsia="en-US"/>
         </w:rPr>
-        <w:commentReference w:id="0"/>
+        <w:commentReference w:id="1"/>
       </w:r>
       <w:r>
         <w:t>At the end of April 2013, I started support</w:t>
@@ -1404,21 +1406,21 @@
         </w:rPr>
         <w:t xml:space="preserve">I present the concrete </w:t>
       </w:r>
-      <w:commentRangeStart w:id="2"/>
+      <w:commentRangeStart w:id="3"/>
       <w:r>
         <w:rPr>
           <w:szCs w:val="16"/>
         </w:rPr>
         <w:t xml:space="preserve">mechanism </w:t>
       </w:r>
-      <w:commentRangeEnd w:id="2"/>
+      <w:commentRangeEnd w:id="3"/>
       <w:r>
         <w:rPr>
           <w:rStyle w:val="ad"/>
           <w:rFonts w:ascii="Times New Roman" w:hAnsi="Times New Roman"/>
           <w:lang w:eastAsia="en-US"/>
         </w:rPr>
-        <w:commentReference w:id="2"/>
+        <w:commentReference w:id="3"/>
       </w:r>
       <w:r>
         <w:rPr>
@@ -2512,21 +2514,21 @@
         </w:rPr>
         <w:t xml:space="preserve">was </w:t>
       </w:r>
-      <w:commentRangeStart w:id="3"/>
+      <w:commentRangeStart w:id="4"/>
       <w:r>
         <w:rPr>
           <w:lang w:eastAsia="ja-JP"/>
         </w:rPr>
         <w:t>two-folded</w:t>
       </w:r>
-      <w:commentRangeEnd w:id="3"/>
+      <w:commentRangeEnd w:id="4"/>
       <w:r>
         <w:rPr>
           <w:rStyle w:val="ad"/>
           <w:rFonts w:ascii="Times New Roman" w:hAnsi="Times New Roman"/>
           <w:lang w:eastAsia="en-US"/>
         </w:rPr>
-        <w:commentReference w:id="3"/>
+        <w:commentReference w:id="4"/>
       </w:r>
       <w:r>
         <w:rPr>
@@ -2540,7 +2542,7 @@
         </w:rPr>
         <w:t xml:space="preserve"> </w:t>
       </w:r>
-      <w:commentRangeStart w:id="4"/>
+      <w:commentRangeStart w:id="5"/>
       <w:r>
         <w:rPr>
           <w:lang w:eastAsia="ja-JP"/>
@@ -2622,14 +2624,14 @@
         </w:rPr>
         <w:t xml:space="preserve"> </w:t>
       </w:r>
-      <w:commentRangeEnd w:id="4"/>
+      <w:commentRangeEnd w:id="5"/>
       <w:r>
         <w:rPr>
           <w:rStyle w:val="ad"/>
           <w:rFonts w:ascii="Times New Roman" w:hAnsi="Times New Roman"/>
           <w:lang w:eastAsia="en-US"/>
         </w:rPr>
-        <w:commentReference w:id="4"/>
+        <w:commentReference w:id="5"/>
       </w:r>
       <w:r>
         <w:rPr>
@@ -3047,7 +3049,7 @@
         </w:rPr>
         <w:t xml:space="preserve">project by themselves </w:t>
       </w:r>
-      <w:commentRangeStart w:id="5"/>
+      <w:commentRangeStart w:id="6"/>
       <w:r>
         <w:rPr>
           <w:lang w:eastAsia="ja-JP"/>
@@ -3066,14 +3068,14 @@
         </w:rPr>
         <w:t>.</w:t>
       </w:r>
-      <w:commentRangeEnd w:id="5"/>
+      <w:commentRangeEnd w:id="6"/>
       <w:r>
         <w:rPr>
           <w:rStyle w:val="ad"/>
           <w:rFonts w:ascii="Times New Roman" w:hAnsi="Times New Roman"/>
           <w:lang w:eastAsia="en-US"/>
         </w:rPr>
-        <w:commentReference w:id="5"/>
+        <w:commentReference w:id="6"/>
       </w:r>
     </w:p>
     <w:p>
@@ -3292,21 +3294,21 @@
         </w:rPr>
         <w:t>thought of t</w:t>
       </w:r>
-      <w:commentRangeStart w:id="6"/>
+      <w:commentRangeStart w:id="7"/>
       <w:r>
         <w:rPr>
           <w:lang w:eastAsia="ja-JP"/>
         </w:rPr>
         <w:t>hem</w:t>
       </w:r>
-      <w:commentRangeEnd w:id="6"/>
+      <w:commentRangeEnd w:id="7"/>
       <w:r>
         <w:rPr>
           <w:rStyle w:val="ad"/>
           <w:rFonts w:ascii="Times New Roman" w:hAnsi="Times New Roman"/>
           <w:lang w:eastAsia="en-US"/>
         </w:rPr>
-        <w:commentReference w:id="6"/>
+        <w:commentReference w:id="7"/>
       </w:r>
       <w:r>
         <w:rPr>
@@ -4205,7 +4207,7 @@
         </w:rPr>
         <w:t xml:space="preserve"> </w:t>
       </w:r>
-      <w:commentRangeStart w:id="7"/>
+      <w:commentRangeStart w:id="8"/>
       <w:r>
         <w:rPr>
           <w:lang w:eastAsia="ja-JP"/>
@@ -4225,14 +4227,14 @@
         </w:rPr>
         <w:t xml:space="preserve">errors </w:t>
       </w:r>
-      <w:commentRangeEnd w:id="7"/>
+      <w:commentRangeEnd w:id="8"/>
       <w:r>
         <w:rPr>
           <w:rStyle w:val="ad"/>
           <w:rFonts w:ascii="Times New Roman" w:hAnsi="Times New Roman"/>
           <w:lang w:eastAsia="en-US"/>
         </w:rPr>
-        <w:commentReference w:id="7"/>
+        <w:commentReference w:id="8"/>
       </w:r>
       <w:r>
         <w:rPr>
@@ -5117,21 +5119,21 @@
         </w:rPr>
         <w:t xml:space="preserve">like </w:t>
       </w:r>
-      <w:commentRangeStart w:id="8"/>
+      <w:commentRangeStart w:id="9"/>
       <w:r>
         <w:rPr>
           <w:lang w:eastAsia="ja-JP"/>
         </w:rPr>
         <w:t>automation</w:t>
       </w:r>
-      <w:commentRangeEnd w:id="8"/>
+      <w:commentRangeEnd w:id="9"/>
       <w:r>
         <w:rPr>
           <w:rStyle w:val="ad"/>
           <w:rFonts w:ascii="Times New Roman" w:hAnsi="Times New Roman"/>
           <w:lang w:eastAsia="en-US"/>
         </w:rPr>
-        <w:commentReference w:id="8"/>
+        <w:commentReference w:id="9"/>
       </w:r>
       <w:r>
         <w:rPr>
@@ -5248,7 +5250,7 @@
         </w:rPr>
         <w:t xml:space="preserve">both </w:t>
       </w:r>
-      <w:commentRangeStart w:id="9"/>
+      <w:commentRangeStart w:id="10"/>
       <w:r>
         <w:rPr>
           <w:rFonts w:hint="eastAsia"/>
@@ -5262,14 +5264,14 @@
         </w:rPr>
         <w:t>rganizations</w:t>
       </w:r>
-      <w:commentRangeEnd w:id="9"/>
+      <w:commentRangeEnd w:id="10"/>
       <w:r>
         <w:rPr>
           <w:rStyle w:val="ad"/>
           <w:rFonts w:ascii="Times New Roman" w:hAnsi="Times New Roman"/>
           <w:lang w:eastAsia="en-US"/>
         </w:rPr>
-        <w:commentReference w:id="9"/>
+        <w:commentReference w:id="10"/>
       </w:r>
       <w:r>
         <w:rPr>
@@ -5349,21 +5351,21 @@
         </w:rPr>
         <w:t xml:space="preserve">project, </w:t>
       </w:r>
-      <w:commentRangeStart w:id="10"/>
+      <w:commentRangeStart w:id="11"/>
       <w:r>
         <w:rPr>
           <w:lang w:eastAsia="ja-JP"/>
         </w:rPr>
         <w:t xml:space="preserve">the performance </w:t>
       </w:r>
-      <w:commentRangeEnd w:id="10"/>
+      <w:commentRangeEnd w:id="11"/>
       <w:r>
         <w:rPr>
           <w:rStyle w:val="ad"/>
           <w:rFonts w:ascii="Times New Roman" w:hAnsi="Times New Roman"/>
           <w:lang w:eastAsia="en-US"/>
         </w:rPr>
-        <w:commentReference w:id="10"/>
+        <w:commentReference w:id="11"/>
       </w:r>
       <w:r>
         <w:rPr>
@@ -5819,21 +5821,21 @@
           <w:lang w:eastAsia="ja-JP"/>
         </w:rPr>
       </w:pPr>
-      <w:commentRangeStart w:id="11"/>
+      <w:commentRangeStart w:id="12"/>
       <w:r>
         <w:rPr>
           <w:lang w:eastAsia="ja-JP"/>
         </w:rPr>
         <w:t>On the other hand,</w:t>
       </w:r>
-      <w:commentRangeEnd w:id="11"/>
+      <w:commentRangeEnd w:id="12"/>
       <w:r>
         <w:rPr>
           <w:rStyle w:val="ad"/>
           <w:rFonts w:ascii="Times New Roman" w:hAnsi="Times New Roman"/>
           <w:lang w:eastAsia="en-US"/>
         </w:rPr>
-        <w:commentReference w:id="11"/>
+        <w:commentReference w:id="12"/>
       </w:r>
       <w:r>
         <w:rPr>
@@ -5965,7 +5967,7 @@
         </w:rPr>
         <w:t xml:space="preserve">y, </w:t>
       </w:r>
-      <w:commentRangeStart w:id="12"/>
+      <w:commentRangeStart w:id="13"/>
       <w:r>
         <w:rPr>
           <w:lang w:eastAsia="ja-JP"/>
@@ -5975,14 +5977,14 @@
       <w:r>
         <w:t xml:space="preserve"> </w:t>
       </w:r>
-      <w:commentRangeEnd w:id="12"/>
+      <w:commentRangeEnd w:id="13"/>
       <w:r>
         <w:rPr>
           <w:rStyle w:val="ad"/>
           <w:rFonts w:ascii="Times New Roman" w:hAnsi="Times New Roman"/>
           <w:lang w:eastAsia="en-US"/>
         </w:rPr>
-        <w:commentReference w:id="12"/>
+        <w:commentReference w:id="13"/>
       </w:r>
       <w:r>
         <w:t xml:space="preserve">were not able to get the </w:t>
@@ -6545,7 +6547,7 @@
                     </a:ln>
                     <a:extLst>
                       <a:ext uri="{FAA26D3D-D897-4be2-8F04-BA451C77F1D7}">
-                        <ma14:placeholderFlag xmlns:ma14="http://schemas.microsoft.com/office/mac/drawingml/2011/main" xmlns:w="http://schemas.openxmlformats.org/wordprocessingml/2006/main" xmlns:w10="urn:schemas-microsoft-com:office:word" xmlns:v="urn:schemas-microsoft-com:vml" xmlns:o="urn:schemas-microsoft-com:office:office" xmlns:mv="urn:schemas-microsoft-com:mac:vml" xmlns:mo="http://schemas.microsoft.com/office/mac/office/2008/main" xmlns=""/>
+                        <ma14:placeholderFlag xmlns="" xmlns:mo="http://schemas.microsoft.com/office/mac/office/2008/main" xmlns:mv="urn:schemas-microsoft-com:mac:vml" xmlns:o="urn:schemas-microsoft-com:office:office" xmlns:v="urn:schemas-microsoft-com:vml" xmlns:w10="urn:schemas-microsoft-com:office:word" xmlns:w="http://schemas.openxmlformats.org/wordprocessingml/2006/main" xmlns:ma14="http://schemas.microsoft.com/office/mac/drawingml/2011/main"/>
                       </a:ext>
                     </a:extLst>
                   </pic:spPr>
@@ -7225,7 +7227,7 @@
         </w:rPr>
         <w:t xml:space="preserve"> </w:t>
       </w:r>
-      <w:commentRangeStart w:id="13"/>
+      <w:commentRangeStart w:id="14"/>
       <w:r>
         <w:t xml:space="preserve">Moreover, the </w:t>
       </w:r>
@@ -7244,43 +7246,27 @@
         </w:rPr>
         <w:t xml:space="preserve"> </w:t>
       </w:r>
-      <w:commentRangeEnd w:id="13"/>
+      <w:commentRangeEnd w:id="14"/>
       <w:r>
         <w:rPr>
           <w:rStyle w:val="ad"/>
           <w:rFonts w:ascii="Times New Roman" w:hAnsi="Times New Roman"/>
           <w:lang w:eastAsia="en-US"/>
         </w:rPr>
-        <w:commentReference w:id="13"/>
-      </w:r>
-      <w:del w:id="14" w:author="Rebecca Wirfs-Brock" w:date="2014-06-09T15:54:00Z">
-        <w:r>
-          <w:rPr>
-            <w:lang w:eastAsia="ja-JP"/>
-          </w:rPr>
-          <w:delText>We</w:delText>
-        </w:r>
-        <w:r>
-          <w:rPr>
-            <w:lang w:eastAsia="ja-JP"/>
-          </w:rPr>
-          <w:delText xml:space="preserve"> </w:delText>
-        </w:r>
-      </w:del>
-      <w:ins w:id="15" w:author="Rebecca Wirfs-Brock" w:date="2014-06-09T15:54:00Z">
-        <w:r>
-          <w:rPr>
-            <w:lang w:eastAsia="ja-JP"/>
-          </w:rPr>
-          <w:t>Next, we</w:t>
-        </w:r>
-        <w:r>
-          <w:rPr>
-            <w:lang w:eastAsia="ja-JP"/>
-          </w:rPr>
-          <w:t xml:space="preserve"> </w:t>
-        </w:r>
-      </w:ins>
+        <w:commentReference w:id="14"/>
+      </w:r>
+      <w:r>
+        <w:rPr>
+          <w:lang w:eastAsia="ja-JP"/>
+        </w:rPr>
+        <w:t>Next, we</w:t>
+      </w:r>
+      <w:r>
+        <w:rPr>
+          <w:lang w:eastAsia="ja-JP"/>
+        </w:rPr>
+        <w:t xml:space="preserve"> </w:t>
+      </w:r>
       <w:r>
         <w:rPr>
           <w:lang w:eastAsia="ja-JP"/>
@@ -7409,7 +7395,7 @@
         </w:rPr>
         <w:t xml:space="preserve">was a good example </w:t>
       </w:r>
-      <w:del w:id="16" w:author="Rebecca Wirfs-Brock" w:date="2014-06-09T15:55:00Z">
+      <w:del w:id="15" w:author="Rebecca Wirfs-Brock" w:date="2014-06-09T15:55:00Z">
         <w:r>
           <w:rPr>
             <w:lang w:eastAsia="ja-JP"/>
@@ -7423,7 +7409,7 @@
           <w:delText xml:space="preserve"> </w:delText>
         </w:r>
       </w:del>
-      <w:ins w:id="17" w:author="Rebecca Wirfs-Brock" w:date="2014-06-09T15:55:00Z">
+      <w:ins w:id="16" w:author="Rebecca Wirfs-Brock" w:date="2014-06-09T15:55:00Z">
         <w:r>
           <w:rPr>
             <w:lang w:eastAsia="ja-JP"/>
@@ -7638,42 +7624,28 @@
           <w:lang w:eastAsia="ja-JP"/>
         </w:rPr>
       </w:pPr>
-      <w:commentRangeStart w:id="18"/>
+      <w:commentRangeStart w:id="17"/>
       <w:r>
         <w:rPr>
           <w:lang w:eastAsia="ja-JP"/>
         </w:rPr>
         <w:t>But we faced even more challenges. In the middle of our project,</w:t>
       </w:r>
-      <w:commentRangeEnd w:id="18"/>
+      <w:commentRangeEnd w:id="17"/>
       <w:r>
         <w:rPr>
           <w:rStyle w:val="ad"/>
           <w:rFonts w:ascii="Times New Roman" w:hAnsi="Times New Roman"/>
           <w:lang w:eastAsia="en-US"/>
         </w:rPr>
-        <w:commentReference w:id="18"/>
-      </w:r>
-      <w:r>
-        <w:rPr>
-          <w:lang w:eastAsia="ja-JP"/>
-        </w:rPr>
-        <w:t xml:space="preserve"> </w:t>
-      </w:r>
-      <w:del w:id="19" w:author="Rebecca Wirfs-Brock" w:date="2014-06-09T15:55:00Z">
-        <w:r>
-          <w:rPr>
-            <w:lang w:eastAsia="ja-JP"/>
-          </w:rPr>
-          <w:delText>Yet</w:delText>
-        </w:r>
-        <w:r>
-          <w:rPr>
-            <w:lang w:eastAsia="ja-JP"/>
-          </w:rPr>
-          <w:delText xml:space="preserve">, </w:delText>
-        </w:r>
-      </w:del>
+        <w:commentReference w:id="17"/>
+      </w:r>
+      <w:r>
+        <w:rPr>
+          <w:lang w:eastAsia="ja-JP"/>
+        </w:rPr>
+        <w:t xml:space="preserve"> </w:t>
+      </w:r>
       <w:r>
         <w:rPr>
           <w:lang w:eastAsia="ja-JP"/>
@@ -7776,21 +7748,21 @@
         </w:rPr>
         <w:t xml:space="preserve">really dire </w:t>
       </w:r>
-      <w:commentRangeStart w:id="20"/>
+      <w:commentRangeStart w:id="18"/>
       <w:r>
         <w:rPr>
           <w:lang w:eastAsia="ja-JP"/>
         </w:rPr>
         <w:t>straits</w:t>
       </w:r>
-      <w:commentRangeEnd w:id="20"/>
+      <w:commentRangeEnd w:id="18"/>
       <w:r>
         <w:rPr>
           <w:rStyle w:val="ad"/>
           <w:rFonts w:ascii="Times New Roman" w:hAnsi="Times New Roman"/>
           <w:lang w:eastAsia="en-US"/>
         </w:rPr>
-        <w:commentReference w:id="20"/>
+        <w:commentReference w:id="18"/>
       </w:r>
       <w:r>
         <w:rPr>
@@ -7928,21 +7900,21 @@
         </w:rPr>
         <w:t xml:space="preserve"> </w:t>
       </w:r>
-      <w:commentRangeStart w:id="21"/>
+      <w:commentRangeStart w:id="19"/>
       <w:r>
         <w:rPr>
           <w:lang w:eastAsia="ja-JP"/>
         </w:rPr>
         <w:t xml:space="preserve">We </w:t>
       </w:r>
-      <w:commentRangeEnd w:id="21"/>
+      <w:commentRangeEnd w:id="19"/>
       <w:r>
         <w:rPr>
           <w:rStyle w:val="ad"/>
           <w:rFonts w:ascii="Times New Roman" w:hAnsi="Times New Roman"/>
           <w:lang w:eastAsia="en-US"/>
         </w:rPr>
-        <w:commentReference w:id="21"/>
+        <w:commentReference w:id="19"/>
       </w:r>
       <w:r>
         <w:rPr>
@@ -9500,7 +9472,7 @@
         </w:rPr>
         <w:t xml:space="preserve"> </w:t>
       </w:r>
-      <w:del w:id="22" w:author="Rebecca Wirfs-Brock" w:date="2014-06-09T15:59:00Z">
+      <w:del w:id="20" w:author="Rebecca Wirfs-Brock" w:date="2014-06-09T15:59:00Z">
         <w:r>
           <w:rPr>
             <w:rFonts w:hint="eastAsia"/>
@@ -9522,7 +9494,7 @@
           <w:delText xml:space="preserve">s </w:delText>
         </w:r>
       </w:del>
-      <w:ins w:id="23" w:author="Rebecca Wirfs-Brock" w:date="2014-06-09T15:59:00Z">
+      <w:ins w:id="21" w:author="Rebecca Wirfs-Brock" w:date="2014-06-09T15:59:00Z">
         <w:r>
           <w:rPr>
             <w:lang w:eastAsia="ja-JP"/>
@@ -9790,7 +9762,7 @@
           <w:lang w:eastAsia="ja-JP"/>
         </w:rPr>
       </w:pPr>
-      <w:commentRangeStart w:id="24"/>
+      <w:commentRangeStart w:id="22"/>
       <w:r>
         <w:rPr>
           <w:lang w:eastAsia="ja-JP"/>
@@ -9809,7 +9781,7 @@
         </w:rPr>
         <w:t xml:space="preserve">faced some difficult </w:t>
       </w:r>
-      <w:ins w:id="25" w:author="Rebecca Wirfs-Brock" w:date="2014-06-09T15:59:00Z">
+      <w:ins w:id="23" w:author="Rebecca Wirfs-Brock" w:date="2014-06-09T15:59:00Z">
         <w:r>
           <w:rPr>
             <w:lang w:eastAsia="ja-JP"/>
@@ -9823,7 +9795,7 @@
         </w:rPr>
         <w:t>challenges</w:t>
       </w:r>
-      <w:ins w:id="26" w:author="Rebecca Wirfs-Brock" w:date="2014-06-09T15:59:00Z">
+      <w:ins w:id="24" w:author="Rebecca Wirfs-Brock" w:date="2014-06-09T15:59:00Z">
         <w:r>
           <w:rPr>
             <w:lang w:eastAsia="ja-JP"/>
@@ -9831,7 +9803,7 @@
           <w:t xml:space="preserve"> </w:t>
         </w:r>
       </w:ins>
-      <w:ins w:id="27" w:author="Rebecca Wirfs-Brock" w:date="2014-06-09T16:00:00Z">
+      <w:ins w:id="25" w:author="Rebecca Wirfs-Brock" w:date="2014-06-09T16:00:00Z">
         <w:r>
           <w:rPr>
             <w:lang w:eastAsia="ja-JP"/>
@@ -9839,7 +9811,7 @@
           <w:t xml:space="preserve">with testing </w:t>
         </w:r>
       </w:ins>
-      <w:ins w:id="28" w:author="Rebecca Wirfs-Brock" w:date="2014-06-09T15:59:00Z">
+      <w:ins w:id="26" w:author="Rebecca Wirfs-Brock" w:date="2014-06-09T15:59:00Z">
         <w:r>
           <w:rPr>
             <w:lang w:eastAsia="ja-JP"/>
@@ -9901,14 +9873,14 @@
         </w:rPr>
         <w:t xml:space="preserve"> </w:t>
       </w:r>
-      <w:commentRangeEnd w:id="24"/>
+      <w:commentRangeEnd w:id="22"/>
       <w:r>
         <w:rPr>
           <w:rStyle w:val="ad"/>
           <w:rFonts w:ascii="Times New Roman" w:hAnsi="Times New Roman"/>
           <w:lang w:eastAsia="en-US"/>
         </w:rPr>
-        <w:commentReference w:id="24"/>
+        <w:commentReference w:id="22"/>
       </w:r>
       <w:r>
         <w:rPr>
@@ -11620,7 +11592,7 @@
         </w:rPr>
         <w:t xml:space="preserve">on </w:t>
       </w:r>
-      <w:del w:id="29" w:author="Rebecca Wirfs-Brock" w:date="2014-06-09T16:03:00Z">
+      <w:del w:id="27" w:author="Rebecca Wirfs-Brock" w:date="2014-06-09T16:03:00Z">
         <w:r>
           <w:rPr>
             <w:lang w:eastAsia="ja-JP"/>
@@ -11646,7 +11618,7 @@
         </w:rPr>
         <w:t>case</w:t>
       </w:r>
-      <w:ins w:id="30" w:author="Rebecca Wirfs-Brock" w:date="2014-06-09T16:03:00Z">
+      <w:ins w:id="28" w:author="Rebecca Wirfs-Brock" w:date="2014-06-09T16:03:00Z">
         <w:r>
           <w:rPr>
             <w:lang w:eastAsia="ja-JP"/>
@@ -12442,7 +12414,7 @@
         </w:rPr>
         <w:t xml:space="preserve"> </w:t>
       </w:r>
-      <w:commentRangeStart w:id="31"/>
+      <w:commentRangeStart w:id="29"/>
       <w:r>
         <w:rPr>
           <w:lang w:eastAsia="ja-JP"/>
@@ -12670,14 +12642,14 @@
         </w:rPr>
         <w:t xml:space="preserve"> </w:t>
       </w:r>
-      <w:commentRangeEnd w:id="31"/>
+      <w:commentRangeEnd w:id="29"/>
       <w:r>
         <w:rPr>
           <w:rStyle w:val="ad"/>
           <w:rFonts w:ascii="Times New Roman" w:hAnsi="Times New Roman"/>
           <w:lang w:eastAsia="en-US"/>
         </w:rPr>
-        <w:commentReference w:id="31"/>
+        <w:commentReference w:id="29"/>
       </w:r>
       <w:r>
         <w:rPr>
@@ -13095,7 +13067,7 @@
         </w:rPr>
         <w:t xml:space="preserve">we decided </w:t>
       </w:r>
-      <w:commentRangeStart w:id="32"/>
+      <w:commentRangeStart w:id="30"/>
       <w:r>
         <w:rPr>
           <w:lang w:eastAsia="ja-JP"/>
@@ -13108,14 +13080,14 @@
         </w:rPr>
         <w:t>a</w:t>
       </w:r>
-      <w:commentRangeEnd w:id="32"/>
+      <w:commentRangeEnd w:id="30"/>
       <w:r>
         <w:rPr>
           <w:rStyle w:val="ad"/>
           <w:rFonts w:ascii="Times New Roman" w:hAnsi="Times New Roman"/>
           <w:lang w:eastAsia="en-US"/>
         </w:rPr>
-        <w:commentReference w:id="32"/>
+        <w:commentReference w:id="30"/>
       </w:r>
       <w:r>
         <w:rPr>
@@ -13971,21 +13943,21 @@
         </w:rPr>
         <w:t xml:space="preserve">the </w:t>
       </w:r>
-      <w:commentRangeStart w:id="33"/>
+      <w:commentRangeStart w:id="31"/>
       <w:r>
         <w:rPr>
           <w:lang w:eastAsia="ja-JP"/>
         </w:rPr>
         <w:t xml:space="preserve">according </w:t>
       </w:r>
-      <w:commentRangeEnd w:id="33"/>
+      <w:commentRangeEnd w:id="31"/>
       <w:r>
         <w:rPr>
           <w:rStyle w:val="ad"/>
           <w:rFonts w:ascii="Times New Roman" w:hAnsi="Times New Roman"/>
           <w:lang w:eastAsia="en-US"/>
         </w:rPr>
-        <w:commentReference w:id="33"/>
+        <w:commentReference w:id="31"/>
       </w:r>
       <w:r>
         <w:rPr>
@@ -14233,12 +14205,12 @@
       <w:r>
         <w:t xml:space="preserve">application developed by seniors in </w:t>
       </w:r>
-      <w:del w:id="34" w:author="Rebecca Wirfs-Brock" w:date="2014-06-09T16:08:00Z">
+      <w:del w:id="32" w:author="Rebecca Wirfs-Brock" w:date="2014-06-09T16:08:00Z">
         <w:r>
           <w:delText xml:space="preserve">another </w:delText>
         </w:r>
       </w:del>
-      <w:ins w:id="35" w:author="Rebecca Wirfs-Brock" w:date="2014-06-09T16:08:00Z">
+      <w:ins w:id="33" w:author="Rebecca Wirfs-Brock" w:date="2014-06-09T16:08:00Z">
         <w:r>
           <w:t xml:space="preserve">the </w:t>
         </w:r>
@@ -14298,12 +14270,12 @@
       <w:r>
         <w:t xml:space="preserve">twice as </w:t>
       </w:r>
-      <w:del w:id="36" w:author="Rebecca Wirfs-Brock" w:date="2014-06-09T16:08:00Z">
+      <w:del w:id="34" w:author="Rebecca Wirfs-Brock" w:date="2014-06-09T16:08:00Z">
         <w:r>
           <w:delText xml:space="preserve">much </w:delText>
         </w:r>
       </w:del>
-      <w:ins w:id="37" w:author="Rebecca Wirfs-Brock" w:date="2014-06-09T16:08:00Z">
+      <w:ins w:id="35" w:author="Rebecca Wirfs-Brock" w:date="2014-06-09T16:08:00Z">
         <w:r>
           <w:t xml:space="preserve">many </w:t>
         </w:r>
@@ -14869,21 +14841,21 @@
         </w:rPr>
         <w:t xml:space="preserve">The more the </w:t>
       </w:r>
-      <w:commentRangeStart w:id="38"/>
+      <w:commentRangeStart w:id="36"/>
       <w:r>
         <w:rPr>
           <w:lang w:eastAsia="ja-JP"/>
         </w:rPr>
         <w:t xml:space="preserve">work </w:t>
       </w:r>
-      <w:commentRangeEnd w:id="38"/>
+      <w:commentRangeEnd w:id="36"/>
       <w:r>
         <w:rPr>
           <w:rStyle w:val="ad"/>
           <w:rFonts w:ascii="Times New Roman" w:hAnsi="Times New Roman"/>
           <w:lang w:eastAsia="en-US"/>
         </w:rPr>
-        <w:commentReference w:id="38"/>
+        <w:commentReference w:id="36"/>
       </w:r>
       <w:r>
         <w:rPr>
@@ -14891,21 +14863,21 @@
         </w:rPr>
         <w:t xml:space="preserve">improved, the more the slack time </w:t>
       </w:r>
-      <w:commentRangeStart w:id="39"/>
+      <w:commentRangeStart w:id="37"/>
       <w:r>
         <w:rPr>
           <w:lang w:eastAsia="ja-JP"/>
         </w:rPr>
         <w:t xml:space="preserve">increased </w:t>
       </w:r>
-      <w:commentRangeEnd w:id="39"/>
+      <w:commentRangeEnd w:id="37"/>
       <w:r>
         <w:rPr>
           <w:rStyle w:val="ad"/>
           <w:rFonts w:ascii="Times New Roman" w:hAnsi="Times New Roman"/>
           <w:lang w:eastAsia="en-US"/>
         </w:rPr>
-        <w:commentReference w:id="39"/>
+        <w:commentReference w:id="37"/>
       </w:r>
       <w:r>
         <w:rPr>
@@ -15295,7 +15267,7 @@
       <w:r>
         <w:t xml:space="preserve">belonged </w:t>
       </w:r>
-      <w:commentRangeStart w:id="40"/>
+      <w:commentRangeStart w:id="38"/>
       <w:r>
         <w:rPr>
           <w:lang w:eastAsia="ja-JP"/>
@@ -15320,14 +15292,14 @@
         </w:rPr>
         <w:t>s one</w:t>
       </w:r>
-      <w:commentRangeEnd w:id="40"/>
+      <w:commentRangeEnd w:id="38"/>
       <w:r>
         <w:rPr>
           <w:rStyle w:val="ad"/>
           <w:rFonts w:ascii="Times New Roman" w:hAnsi="Times New Roman"/>
           <w:lang w:eastAsia="en-US"/>
         </w:rPr>
-        <w:commentReference w:id="40"/>
+        <w:commentReference w:id="38"/>
       </w:r>
       <w:r>
         <w:rPr>
@@ -15646,7 +15618,7 @@
       <w:r>
         <w:t xml:space="preserve">members and stakeholders </w:t>
       </w:r>
-      <w:ins w:id="41" w:author="Rebecca Wirfs-Brock" w:date="2014-06-09T16:12:00Z">
+      <w:ins w:id="39" w:author="Rebecca Wirfs-Brock" w:date="2014-06-09T16:12:00Z">
         <w:r>
           <w:t xml:space="preserve">were </w:t>
         </w:r>
@@ -15945,7 +15917,7 @@
         </w:rPr>
         <w:t xml:space="preserve">to </w:t>
       </w:r>
-      <w:commentRangeStart w:id="42"/>
+      <w:commentRangeStart w:id="40"/>
       <w:r>
         <w:rPr>
           <w:lang w:eastAsia="ja-JP"/>
@@ -15970,14 +15942,14 @@
         </w:rPr>
         <w:t xml:space="preserve"> </w:t>
       </w:r>
-      <w:commentRangeEnd w:id="42"/>
+      <w:commentRangeEnd w:id="40"/>
       <w:r>
         <w:rPr>
           <w:rStyle w:val="ad"/>
           <w:rFonts w:ascii="Times New Roman" w:hAnsi="Times New Roman"/>
           <w:lang w:eastAsia="en-US"/>
         </w:rPr>
-        <w:commentReference w:id="42"/>
+        <w:commentReference w:id="40"/>
       </w:r>
       <w:r>
         <w:rPr>
@@ -16362,7 +16334,7 @@
         </w:rPr>
         <w:t xml:space="preserve"> </w:t>
       </w:r>
-      <w:commentRangeStart w:id="43"/>
+      <w:commentRangeStart w:id="41"/>
       <w:r>
         <w:rPr>
           <w:lang w:eastAsia="ja-JP"/>
@@ -16393,7 +16365,7 @@
         </w:rPr>
         <w:t xml:space="preserve">increase </w:t>
       </w:r>
-      <w:del w:id="44" w:author="Rebecca Wirfs-Brock" w:date="2014-06-09T16:14:00Z">
+      <w:del w:id="42" w:author="Rebecca Wirfs-Brock" w:date="2014-06-09T16:14:00Z">
         <w:r>
           <w:rPr>
             <w:lang w:eastAsia="ja-JP"/>
@@ -16401,7 +16373,7 @@
           <w:delText xml:space="preserve">the </w:delText>
         </w:r>
       </w:del>
-      <w:ins w:id="45" w:author="Rebecca Wirfs-Brock" w:date="2014-06-09T16:14:00Z">
+      <w:ins w:id="43" w:author="Rebecca Wirfs-Brock" w:date="2014-06-09T16:14:00Z">
         <w:r>
           <w:rPr>
             <w:lang w:eastAsia="ja-JP"/>
@@ -16475,14 +16447,14 @@
         </w:rPr>
         <w:t xml:space="preserve"> </w:t>
       </w:r>
-      <w:commentRangeEnd w:id="43"/>
+      <w:commentRangeEnd w:id="41"/>
       <w:r>
         <w:rPr>
           <w:rStyle w:val="ad"/>
           <w:rFonts w:ascii="Times New Roman" w:hAnsi="Times New Roman"/>
           <w:lang w:eastAsia="en-US"/>
         </w:rPr>
-        <w:commentReference w:id="43"/>
+        <w:commentReference w:id="41"/>
       </w:r>
       <w:r>
         <w:rPr>
@@ -16790,21 +16762,21 @@
         </w:rPr>
         <w:t xml:space="preserve"> as a coordinator, rather than a </w:t>
       </w:r>
-      <w:commentRangeStart w:id="46"/>
+      <w:commentRangeStart w:id="44"/>
       <w:r>
         <w:rPr>
           <w:lang w:eastAsia="ja-JP"/>
         </w:rPr>
         <w:t xml:space="preserve">mere </w:t>
       </w:r>
-      <w:commentRangeEnd w:id="46"/>
+      <w:commentRangeEnd w:id="44"/>
       <w:r>
         <w:rPr>
           <w:rStyle w:val="ad"/>
           <w:rFonts w:ascii="Times New Roman" w:hAnsi="Times New Roman"/>
           <w:lang w:eastAsia="en-US"/>
         </w:rPr>
-        <w:commentReference w:id="46"/>
+        <w:commentReference w:id="44"/>
       </w:r>
       <w:r>
         <w:rPr>
@@ -17114,21 +17086,21 @@
         </w:rPr>
         <w:t xml:space="preserve">managers and </w:t>
       </w:r>
-      <w:commentRangeStart w:id="47"/>
+      <w:commentRangeStart w:id="45"/>
       <w:r>
         <w:rPr>
           <w:lang w:eastAsia="ja-JP"/>
         </w:rPr>
         <w:t>stakeholders</w:t>
       </w:r>
-      <w:commentRangeEnd w:id="47"/>
+      <w:commentRangeEnd w:id="45"/>
       <w:r>
         <w:rPr>
           <w:rStyle w:val="ad"/>
           <w:rFonts w:ascii="Times New Roman" w:hAnsi="Times New Roman"/>
           <w:lang w:eastAsia="en-US"/>
         </w:rPr>
-        <w:commentReference w:id="47"/>
+        <w:commentReference w:id="45"/>
       </w:r>
       <w:r>
         <w:rPr>
@@ -17379,21 +17351,21 @@
         </w:rPr>
         <w:t xml:space="preserve">with </w:t>
       </w:r>
-      <w:commentRangeStart w:id="48"/>
+      <w:commentRangeStart w:id="46"/>
       <w:r>
         <w:rPr>
           <w:lang w:eastAsia="ja-JP"/>
         </w:rPr>
         <w:t>managers</w:t>
       </w:r>
-      <w:commentRangeEnd w:id="48"/>
+      <w:commentRangeEnd w:id="46"/>
       <w:r>
         <w:rPr>
           <w:rStyle w:val="ad"/>
           <w:rFonts w:ascii="Times New Roman" w:hAnsi="Times New Roman"/>
           <w:lang w:eastAsia="en-US"/>
         </w:rPr>
-        <w:commentReference w:id="48"/>
+        <w:commentReference w:id="46"/>
       </w:r>
       <w:r>
         <w:rPr>
@@ -17521,18 +17493,18 @@
       <w:r>
         <w:t xml:space="preserve"> attitude </w:t>
       </w:r>
-      <w:commentRangeStart w:id="49"/>
+      <w:commentRangeStart w:id="47"/>
       <w:r>
         <w:t xml:space="preserve">disables </w:t>
       </w:r>
-      <w:commentRangeEnd w:id="49"/>
+      <w:commentRangeEnd w:id="47"/>
       <w:r>
         <w:rPr>
           <w:rStyle w:val="ad"/>
           <w:rFonts w:ascii="Times New Roman" w:hAnsi="Times New Roman"/>
           <w:lang w:eastAsia="en-US"/>
         </w:rPr>
-        <w:commentReference w:id="49"/>
+        <w:commentReference w:id="47"/>
       </w:r>
       <w:r>
         <w:t xml:space="preserve">the team </w:t>
@@ -17550,12 +17522,12 @@
       <w:r>
         <w:t xml:space="preserve">on </w:t>
       </w:r>
-      <w:del w:id="50" w:author="Rebecca Wirfs-Brock" w:date="2014-06-09T16:19:00Z">
+      <w:del w:id="48" w:author="Rebecca Wirfs-Brock" w:date="2014-06-09T16:19:00Z">
         <w:r>
           <w:delText xml:space="preserve">its </w:delText>
         </w:r>
       </w:del>
-      <w:ins w:id="51" w:author="Rebecca Wirfs-Brock" w:date="2014-06-09T16:19:00Z">
+      <w:ins w:id="49" w:author="Rebecca Wirfs-Brock" w:date="2014-06-09T16:19:00Z">
         <w:r>
           <w:t xml:space="preserve">their </w:t>
         </w:r>
@@ -17579,7 +17551,7 @@
         </w:rPr>
         <w:t xml:space="preserve">The more the team achieves, the more the growth </w:t>
       </w:r>
-      <w:ins w:id="52" w:author="Rebecca Wirfs-Brock" w:date="2014-06-09T16:19:00Z">
+      <w:ins w:id="50" w:author="Rebecca Wirfs-Brock" w:date="2014-06-09T16:19:00Z">
         <w:r>
           <w:rPr>
             <w:lang w:eastAsia="ja-JP"/>
@@ -17593,7 +17565,7 @@
         </w:rPr>
         <w:t>sustain</w:t>
       </w:r>
-      <w:del w:id="53" w:author="Rebecca Wirfs-Brock" w:date="2014-06-09T16:19:00Z">
+      <w:del w:id="51" w:author="Rebecca Wirfs-Brock" w:date="2014-06-09T16:19:00Z">
         <w:r>
           <w:rPr>
             <w:lang w:eastAsia="ja-JP"/>
@@ -17773,21 +17745,21 @@
         </w:rPr>
         <w:t xml:space="preserve">t is necessary to </w:t>
       </w:r>
-      <w:commentRangeStart w:id="54"/>
+      <w:commentRangeStart w:id="52"/>
       <w:r>
         <w:rPr>
           <w:lang w:eastAsia="ja-JP"/>
         </w:rPr>
         <w:t xml:space="preserve">grow the team </w:t>
       </w:r>
-      <w:commentRangeEnd w:id="54"/>
+      <w:commentRangeEnd w:id="52"/>
       <w:r>
         <w:rPr>
           <w:rStyle w:val="ad"/>
           <w:rFonts w:ascii="Times New Roman" w:hAnsi="Times New Roman"/>
           <w:lang w:eastAsia="en-US"/>
         </w:rPr>
-        <w:commentReference w:id="54"/>
+        <w:commentReference w:id="52"/>
       </w:r>
       <w:r>
         <w:rPr>
@@ -18848,18 +18820,18 @@
       <w:r>
         <w:t xml:space="preserve">more </w:t>
       </w:r>
-      <w:commentRangeStart w:id="55"/>
+      <w:commentRangeStart w:id="53"/>
       <w:r>
         <w:t>sustainable</w:t>
       </w:r>
-      <w:commentRangeEnd w:id="55"/>
+      <w:commentRangeEnd w:id="53"/>
       <w:r>
         <w:rPr>
           <w:rStyle w:val="ad"/>
           <w:rFonts w:ascii="Times New Roman" w:hAnsi="Times New Roman"/>
           <w:lang w:eastAsia="en-US"/>
         </w:rPr>
-        <w:commentReference w:id="55"/>
+        <w:commentReference w:id="53"/>
       </w:r>
       <w:r>
         <w:t>.</w:t>
@@ -18885,8 +18857,6 @@
           <w:lang w:eastAsia="zh-CN"/>
         </w:rPr>
       </w:pPr>
-      <w:bookmarkStart w:id="56" w:name="_GoBack"/>
-      <w:bookmarkEnd w:id="56"/>
     </w:p>
     <w:p>
       <w:pPr>
@@ -19235,6 +19205,38 @@
 
 <file path=word/comments.xml><?xml version="1.0" encoding="utf-8"?>
 <w:comments xmlns:wpc="http://schemas.microsoft.com/office/word/2010/wordprocessingCanvas" xmlns:mc="http://schemas.openxmlformats.org/markup-compatibility/2006" xmlns:o="urn:schemas-microsoft-com:office:office" xmlns:r="http://schemas.openxmlformats.org/officeDocument/2006/relationships" xmlns:m="http://schemas.openxmlformats.org/officeDocument/2006/math" xmlns:v="urn:schemas-microsoft-com:vml" xmlns:wp14="http://schemas.microsoft.com/office/word/2010/wordprocessingDrawing" xmlns:wp="http://schemas.openxmlformats.org/drawingml/2006/wordprocessingDrawing" xmlns:w10="urn:schemas-microsoft-com:office:word" xmlns:w="http://schemas.openxmlformats.org/wordprocessingml/2006/main" xmlns:w14="http://schemas.microsoft.com/office/word/2010/wordml" xmlns:wpg="http://schemas.microsoft.com/office/word/2010/wordprocessingGroup" xmlns:wpi="http://schemas.microsoft.com/office/word/2010/wordprocessingInk" xmlns:wne="http://schemas.microsoft.com/office/word/2006/wordml" xmlns:wps="http://schemas.microsoft.com/office/word/2010/wordprocessingShape" mc:Ignorable="w14 wp14">
+  <w:comment w:id="2" w:author="Rebecca Wirfs-Brock" w:date="2014-06-11T18:29:00Z" w:initials="RW">
+    <w:p>
+      <w:pPr>
+        <w:pStyle w:val="ae"/>
+      </w:pPr>
+      <w:r>
+        <w:rPr>
+          <w:rStyle w:val="ad"/>
+        </w:rPr>
+        <w:annotationRef/>
+      </w:r>
+      <w:r>
+        <w:t>Instead of purpose, I suggest benefit. And slightly revise the phrasing:</w:t>
+      </w:r>
+    </w:p>
+    <w:p>
+      <w:pPr>
+        <w:pStyle w:val="ae"/>
+      </w:pPr>
+      <w:r>
+        <w:t xml:space="preserve">The main benefit of software automation techniques has been to make development more </w:t>
+      </w:r>
+      <w:proofErr w:type="spellStart"/>
+      <w:r>
+        <w:t>efficition</w:t>
+      </w:r>
+      <w:proofErr w:type="spellEnd"/>
+      <w:r>
+        <w:t>.</w:t>
+      </w:r>
+    </w:p>
+  </w:comment>
   <w:comment w:id="1" w:author="Rebecca Wirfs-Brock" w:date="2014-06-11T18:29:00Z" w:initials="RW">
     <w:p>
       <w:pPr>
@@ -19247,7 +19249,7 @@
         <w:annotationRef/>
       </w:r>
       <w:r>
-        <w:t>Instead of purpose, I suggest benefit. And slightly revise the phrasing:</w:t>
+        <w:t>These sentences of your introduction don’t fit together with the sentences that follow.</w:t>
       </w:r>
     </w:p>
     <w:p>
@@ -19255,100 +19257,21 @@
         <w:pStyle w:val="ae"/>
       </w:pPr>
       <w:r>
-        <w:t xml:space="preserve">The main benefit of software automation techniques has been to make development more </w:t>
-      </w:r>
-      <w:proofErr w:type="spellStart"/>
-      <w:r>
-        <w:t>efficition</w:t>
-      </w:r>
-      <w:proofErr w:type="spellEnd"/>
-      <w:r>
-        <w:t>.</w:t>
-      </w:r>
-    </w:p>
-  </w:comment>
-  <w:comment w:id="0" w:author="Rebecca Wirfs-Brock" w:date="2014-06-11T18:29:00Z" w:initials="RW">
-    <w:p>
-      <w:pPr>
-        <w:pStyle w:val="ae"/>
-      </w:pPr>
-      <w:r>
-        <w:rPr>
-          <w:rStyle w:val="ad"/>
-        </w:rPr>
-        <w:annotationRef/>
-      </w:r>
-      <w:r>
-        <w:t>These sentences of your introduction don’t fit together with the sentences that follow.</w:t>
+        <w:t>When I read this paragraph it seemed to have disconnected ideas.</w:t>
       </w:r>
     </w:p>
     <w:p>
       <w:pPr>
         <w:pStyle w:val="ae"/>
       </w:pPr>
-      <w:r>
-        <w:t>When I read this paragraph it seemed to have disconnected ideas.</w:t>
-      </w:r>
     </w:p>
     <w:p>
       <w:pPr>
         <w:pStyle w:val="ae"/>
       </w:pPr>
-    </w:p>
-    <w:p>
-      <w:pPr>
-        <w:pStyle w:val="ae"/>
-      </w:pPr>
       <w:r>
         <w:t>Consider revising/rearranging how you introduce your paper.</w:t>
       </w:r>
-    </w:p>
-  </w:comment>
-  <w:comment w:id="2" w:author="Rebecca Wirfs-Brock" w:date="2014-06-11T18:29:00Z" w:initials="RW">
-    <w:p>
-      <w:pPr>
-        <w:pStyle w:val="ae"/>
-      </w:pPr>
-      <w:r>
-        <w:rPr>
-          <w:rStyle w:val="ad"/>
-        </w:rPr>
-        <w:annotationRef/>
-      </w:r>
-      <w:r>
-        <w:t>Instead of mechanism I suggest the word practices.</w:t>
-      </w:r>
-    </w:p>
-    <w:p>
-      <w:pPr>
-        <w:pStyle w:val="ae"/>
-      </w:pPr>
-    </w:p>
-    <w:p>
-      <w:pPr>
-        <w:pStyle w:val="ae"/>
-      </w:pPr>
-      <w:r>
-        <w:t xml:space="preserve">I also think that you should mention that you tell a story of how technical practices alone are not enough to get good collaboration. </w:t>
-      </w:r>
-    </w:p>
-    <w:p>
-      <w:pPr>
-        <w:pStyle w:val="ae"/>
-      </w:pPr>
-    </w:p>
-    <w:p>
-      <w:pPr>
-        <w:pStyle w:val="ae"/>
-      </w:pPr>
-      <w:r>
-        <w:t>But they are helpful in becoming more efficient at development so that you can be better at delivering incrementally.</w:t>
-      </w:r>
-    </w:p>
-    <w:p>
-      <w:pPr>
-        <w:pStyle w:val="ae"/>
-      </w:pPr>
     </w:p>
   </w:comment>
   <w:comment w:id="3" w:author="Rebecca Wirfs-Brock" w:date="2014-06-11T18:29:00Z" w:initials="RW">
@@ -19363,8 +19286,39 @@
         <w:annotationRef/>
       </w:r>
       <w:r>
-        <w:t>Say, two-fold, not two-folded.</w:t>
-      </w:r>
+        <w:t>Instead of mechanism I suggest the word practices.</w:t>
+      </w:r>
+    </w:p>
+    <w:p>
+      <w:pPr>
+        <w:pStyle w:val="ae"/>
+      </w:pPr>
+    </w:p>
+    <w:p>
+      <w:pPr>
+        <w:pStyle w:val="ae"/>
+      </w:pPr>
+      <w:r>
+        <w:t xml:space="preserve">I also think that you should mention that you tell a story of how technical practices alone are not enough to get good collaboration. </w:t>
+      </w:r>
+    </w:p>
+    <w:p>
+      <w:pPr>
+        <w:pStyle w:val="ae"/>
+      </w:pPr>
+    </w:p>
+    <w:p>
+      <w:pPr>
+        <w:pStyle w:val="ae"/>
+      </w:pPr>
+      <w:r>
+        <w:t>But they are helpful in becoming more efficient at development so that you can be better at delivering incrementally.</w:t>
+      </w:r>
+    </w:p>
+    <w:p>
+      <w:pPr>
+        <w:pStyle w:val="ae"/>
+      </w:pPr>
     </w:p>
   </w:comment>
   <w:comment w:id="4" w:author="Rebecca Wirfs-Brock" w:date="2014-06-11T18:29:00Z" w:initials="RW">
@@ -19379,7 +19333,7 @@
         <w:annotationRef/>
       </w:r>
       <w:r>
-        <w:t>This confuses me. Did they work for both companies (2)?</w:t>
+        <w:t>Say, two-fold, not two-folded.</w:t>
       </w:r>
     </w:p>
   </w:comment>
@@ -19395,28 +19349,7 @@
         <w:annotationRef/>
       </w:r>
       <w:r>
-        <w:t>Suggest “at the time I joined them” instead of “at that time”….</w:t>
-      </w:r>
-    </w:p>
-    <w:p>
-      <w:pPr>
-        <w:pStyle w:val="ae"/>
-      </w:pPr>
-    </w:p>
-    <w:p>
-      <w:pPr>
-        <w:pStyle w:val="ae"/>
-      </w:pPr>
-      <w:r>
-        <w:t>By the way, did you work with the teams fulltime?</w:t>
-      </w:r>
-    </w:p>
-    <w:p>
-      <w:pPr>
-        <w:pStyle w:val="ae"/>
-      </w:pPr>
-      <w:r>
-        <w:t>That wasn’t clear.</w:t>
+        <w:t>This confuses me. Did they work for both companies (2)?</w:t>
       </w:r>
     </w:p>
   </w:comment>
@@ -19432,7 +19365,28 @@
         <w:annotationRef/>
       </w:r>
       <w:r>
-        <w:t>Suggest replacing them with themselves</w:t>
+        <w:t>Suggest “at the time I joined them” instead of “at that time”….</w:t>
+      </w:r>
+    </w:p>
+    <w:p>
+      <w:pPr>
+        <w:pStyle w:val="ae"/>
+      </w:pPr>
+    </w:p>
+    <w:p>
+      <w:pPr>
+        <w:pStyle w:val="ae"/>
+      </w:pPr>
+      <w:r>
+        <w:t>By the way, did you work with the teams fulltime?</w:t>
+      </w:r>
+    </w:p>
+    <w:p>
+      <w:pPr>
+        <w:pStyle w:val="ae"/>
+      </w:pPr>
+      <w:r>
+        <w:t>That wasn’t clear.</w:t>
       </w:r>
     </w:p>
   </w:comment>
@@ -19448,44 +19402,8 @@
         <w:annotationRef/>
       </w:r>
       <w:r>
-        <w:t>The work hours (did that mean you worked less hours of the day?) or you decreased the effort required to develop and deliver working, tested software?</w:t>
-      </w:r>
-    </w:p>
-    <w:p>
-      <w:pPr>
-        <w:pStyle w:val="ae"/>
-      </w:pPr>
-    </w:p>
-    <w:p>
-      <w:pPr>
-        <w:pStyle w:val="ae"/>
-      </w:pPr>
-      <w:r>
-        <w:t>Manual operation of what?</w:t>
-      </w:r>
-    </w:p>
-    <w:p>
-      <w:pPr>
-        <w:pStyle w:val="ae"/>
-      </w:pPr>
-    </w:p>
-    <w:p>
-      <w:pPr>
-        <w:pStyle w:val="ae"/>
-      </w:pPr>
-      <w:r>
-        <w:t>This sentence is very unclear.</w:t>
-      </w:r>
-    </w:p>
-    <w:p>
-      <w:pPr>
-        <w:pStyle w:val="ae"/>
-      </w:pPr>
-    </w:p>
-    <w:p>
-      <w:pPr>
-        <w:pStyle w:val="ae"/>
-      </w:pPr>
+        <w:t>Suggest replacing them with themselves</w:t>
+      </w:r>
     </w:p>
   </w:comment>
   <w:comment w:id="8" w:author="Rebecca Wirfs-Brock" w:date="2014-06-11T18:29:00Z" w:initials="RW">
@@ -19500,8 +19418,44 @@
         <w:annotationRef/>
       </w:r>
       <w:r>
-        <w:t>You might say what you’ve automated: testing, build, and deployment processes? What kinds of testing?</w:t>
-      </w:r>
+        <w:t>The work hours (did that mean you worked less hours of the day?) or you decreased the effort required to develop and deliver working, tested software?</w:t>
+      </w:r>
+    </w:p>
+    <w:p>
+      <w:pPr>
+        <w:pStyle w:val="ae"/>
+      </w:pPr>
+    </w:p>
+    <w:p>
+      <w:pPr>
+        <w:pStyle w:val="ae"/>
+      </w:pPr>
+      <w:r>
+        <w:t>Manual operation of what?</w:t>
+      </w:r>
+    </w:p>
+    <w:p>
+      <w:pPr>
+        <w:pStyle w:val="ae"/>
+      </w:pPr>
+    </w:p>
+    <w:p>
+      <w:pPr>
+        <w:pStyle w:val="ae"/>
+      </w:pPr>
+      <w:r>
+        <w:t>This sentence is very unclear.</w:t>
+      </w:r>
+    </w:p>
+    <w:p>
+      <w:pPr>
+        <w:pStyle w:val="ae"/>
+      </w:pPr>
+    </w:p>
+    <w:p>
+      <w:pPr>
+        <w:pStyle w:val="ae"/>
+      </w:pPr>
     </w:p>
   </w:comment>
   <w:comment w:id="9" w:author="Rebecca Wirfs-Brock" w:date="2014-06-11T18:29:00Z" w:initials="RW">
@@ -19516,7 +19470,7 @@
         <w:annotationRef/>
       </w:r>
       <w:r>
-        <w:t>Since you said company earlier, I think you should just eliminate “and both organizations” and say at both locations. That might make this more clear.</w:t>
+        <w:t>You might say what you’ve automated: testing, build, and deployment processes? What kinds of testing?</w:t>
       </w:r>
     </w:p>
   </w:comment>
@@ -19532,26 +19486,8 @@
         <w:annotationRef/>
       </w:r>
       <w:r>
-        <w:t>What performance?</w:t>
-      </w:r>
-    </w:p>
-    <w:p>
-      <w:pPr>
-        <w:pStyle w:val="ae"/>
-      </w:pPr>
-      <w:r>
-        <w:t>I think you mean the ability to make, deploy and test a release was very slow and labor intensive.</w:t>
-      </w:r>
-    </w:p>
-    <w:p>
-      <w:pPr>
-        <w:pStyle w:val="ae"/>
-      </w:pPr>
-    </w:p>
-    <w:p>
-      <w:pPr>
-        <w:pStyle w:val="ae"/>
-      </w:pPr>
+        <w:t>Since you said company earlier, I think you should just eliminate “and both organizations” and say at both locations. That might make this more clear.</w:t>
+      </w:r>
     </w:p>
   </w:comment>
   <w:comment w:id="11" w:author="Rebecca Wirfs-Brock" w:date="2014-06-11T18:29:00Z" w:initials="RW">
@@ -19566,29 +19502,26 @@
         <w:annotationRef/>
       </w:r>
       <w:r>
-        <w:t>This phrase doesn’t fit here.</w:t>
+        <w:t>What performance?</w:t>
       </w:r>
     </w:p>
     <w:p>
       <w:pPr>
         <w:pStyle w:val="ae"/>
       </w:pPr>
+      <w:r>
+        <w:t>I think you mean the ability to make, deploy and test a release was very slow and labor intensive.</w:t>
+      </w:r>
     </w:p>
     <w:p>
       <w:pPr>
         <w:pStyle w:val="ae"/>
       </w:pPr>
-      <w:r>
-        <w:t>Suggest you might want to use, “Additionally” instead.</w:t>
-      </w:r>
     </w:p>
     <w:p>
       <w:pPr>
         <w:pStyle w:val="ae"/>
       </w:pPr>
-      <w:r>
-        <w:t>That is because this is another factor that compounded the team’s difficulties.</w:t>
-      </w:r>
     </w:p>
   </w:comment>
   <w:comment w:id="12" w:author="Rebecca Wirfs-Brock" w:date="2014-06-11T18:29:00Z" w:initials="RW">
@@ -19603,54 +19536,28 @@
         <w:annotationRef/>
       </w:r>
       <w:r>
-        <w:t>It is not clear who “they” refers to.</w:t>
+        <w:t>This phrase doesn’t fit here.</w:t>
       </w:r>
     </w:p>
     <w:p>
       <w:pPr>
         <w:pStyle w:val="ae"/>
       </w:pPr>
-      <w:r>
-        <w:t>I think you mean stakeholders, but say stakeholders, not they. It is ambiguous otherwise….</w:t>
-      </w:r>
     </w:p>
     <w:p>
       <w:pPr>
         <w:pStyle w:val="ae"/>
       </w:pPr>
+      <w:r>
+        <w:t>Suggest you might want to use, “Additionally” instead.</w:t>
+      </w:r>
     </w:p>
     <w:p>
       <w:pPr>
         <w:pStyle w:val="ae"/>
       </w:pPr>
       <w:r>
-        <w:t>But reading further, it seems that both developers and stakeholders didn’t know about progress. Is that right? If so, I suggest you replace “they” with the stakeholders and developers.</w:t>
-      </w:r>
-    </w:p>
-    <w:p>
-      <w:pPr>
-        <w:pStyle w:val="ae"/>
-      </w:pPr>
-    </w:p>
-    <w:p>
-      <w:pPr>
-        <w:pStyle w:val="ae"/>
-      </w:pPr>
-      <w:r>
-        <w:t>What do you mean by progress? The status of the software development? If so, say that.</w:t>
-      </w:r>
-    </w:p>
-    <w:p>
-      <w:pPr>
-        <w:pStyle w:val="ae"/>
-      </w:pPr>
-    </w:p>
-    <w:p>
-      <w:pPr>
-        <w:pStyle w:val="ae"/>
-      </w:pPr>
-      <w:r>
-        <w:t>Progress is too vague.</w:t>
+        <w:t>That is because this is another factor that compounded the team’s difficulties.</w:t>
       </w:r>
     </w:p>
   </w:comment>
@@ -19666,7 +19573,7 @@
         <w:annotationRef/>
       </w:r>
       <w:r>
-        <w:t>What do you mean, the stakeholders provided their support?</w:t>
+        <w:t>It is not clear who “they” refers to.</w:t>
       </w:r>
     </w:p>
     <w:p>
@@ -19674,7 +19581,107 @@
         <w:pStyle w:val="ae"/>
       </w:pPr>
       <w:r>
+        <w:t>I think you mean stakeholders, but say stakeholders, not they. It is ambiguous otherwise….</w:t>
+      </w:r>
+    </w:p>
+    <w:p>
+      <w:pPr>
+        <w:pStyle w:val="ae"/>
+      </w:pPr>
+    </w:p>
+    <w:p>
+      <w:pPr>
+        <w:pStyle w:val="ae"/>
+      </w:pPr>
+      <w:r>
+        <w:t>But reading further, it seems that both developers and stakeholders didn’t know about progress. Is that right? If so, I suggest you replace “they” with the stakeholders and developers.</w:t>
+      </w:r>
+    </w:p>
+    <w:p>
+      <w:pPr>
+        <w:pStyle w:val="ae"/>
+      </w:pPr>
+    </w:p>
+    <w:p>
+      <w:pPr>
+        <w:pStyle w:val="ae"/>
+      </w:pPr>
+      <w:r>
+        <w:t>What do you mean by progress? The status of the software development? If so, say that.</w:t>
+      </w:r>
+    </w:p>
+    <w:p>
+      <w:pPr>
+        <w:pStyle w:val="ae"/>
+      </w:pPr>
+    </w:p>
+    <w:p>
+      <w:pPr>
+        <w:pStyle w:val="ae"/>
+      </w:pPr>
+      <w:r>
+        <w:t>Progress is too vague.</w:t>
+      </w:r>
+    </w:p>
+  </w:comment>
+  <w:comment w:id="14" w:author="Rebecca Wirfs-Brock" w:date="2014-06-11T18:29:00Z" w:initials="RW">
+    <w:p>
+      <w:pPr>
+        <w:pStyle w:val="ae"/>
+      </w:pPr>
+      <w:r>
+        <w:rPr>
+          <w:rStyle w:val="ad"/>
+        </w:rPr>
+        <w:annotationRef/>
+      </w:r>
+      <w:r>
+        <w:t>What do you mean, the stakeholders provided their support?</w:t>
+      </w:r>
+    </w:p>
+    <w:p>
+      <w:pPr>
+        <w:pStyle w:val="ae"/>
+      </w:pPr>
+      <w:r>
         <w:t>I do not understand this.</w:t>
+      </w:r>
+    </w:p>
+  </w:comment>
+  <w:comment w:id="17" w:author="Rebecca Wirfs-Brock" w:date="2014-06-11T18:29:00Z" w:initials="RW">
+    <w:p>
+      <w:pPr>
+        <w:pStyle w:val="ae"/>
+      </w:pPr>
+      <w:r>
+        <w:rPr>
+          <w:rStyle w:val="ad"/>
+        </w:rPr>
+        <w:annotationRef/>
+      </w:r>
+      <w:r>
+        <w:t>I made this change to transition between paragraphs more smoothly.</w:t>
+      </w:r>
+    </w:p>
+    <w:p>
+      <w:pPr>
+        <w:pStyle w:val="ae"/>
+      </w:pPr>
+    </w:p>
+    <w:p>
+      <w:pPr>
+        <w:pStyle w:val="ae"/>
+      </w:pPr>
+      <w:r>
+        <w:t>I suggest you incorporate it, if you like.</w:t>
+      </w:r>
+    </w:p>
+    <w:p>
+      <w:pPr>
+        <w:pStyle w:val="ae"/>
+      </w:pPr>
+      <w:r>
+        <w:t>I found it difficult to follow the plot of your story at this point.</w:t>
       </w:r>
     </w:p>
   </w:comment>
@@ -19690,32 +19697,35 @@
         <w:annotationRef/>
       </w:r>
       <w:r>
-        <w:t>I made this change to transition between paragraphs more smoothly.</w:t>
+        <w:t>So what did you do?</w:t>
       </w:r>
     </w:p>
     <w:p>
       <w:pPr>
         <w:pStyle w:val="ae"/>
       </w:pPr>
+      <w:r>
+        <w:t>This seems to just end here without any solution.</w:t>
+      </w:r>
     </w:p>
     <w:p>
       <w:pPr>
         <w:pStyle w:val="ae"/>
       </w:pPr>
-      <w:r>
-        <w:t>I suggest you incorporate it, if you like.</w:t>
-      </w:r>
     </w:p>
     <w:p>
       <w:pPr>
         <w:pStyle w:val="ae"/>
       </w:pPr>
       <w:r>
-        <w:t>I found it difficult to follow the plot of your story at this point.</w:t>
+        <w:t xml:space="preserve">I am worried now for your team </w:t>
+      </w:r>
+      <w:r>
+        <w:sym w:font="Wingdings" w:char="F04A"/>
       </w:r>
     </w:p>
   </w:comment>
-  <w:comment w:id="20" w:author="Rebecca Wirfs-Brock" w:date="2014-06-11T18:29:00Z" w:initials="RW">
+  <w:comment w:id="19" w:author="Rebecca Wirfs-Brock" w:date="2014-06-11T18:29:00Z" w:initials="RW">
     <w:p>
       <w:pPr>
         <w:pStyle w:val="ae"/>
@@ -19727,7 +19737,23 @@
         <w:annotationRef/>
       </w:r>
       <w:r>
-        <w:t>So what did you do?</w:t>
+        <w:t>When you say We, are you referring to the Android team? Maybe make that more clear.</w:t>
+      </w:r>
+    </w:p>
+  </w:comment>
+  <w:comment w:id="22" w:author="Rebecca Wirfs-Brock" w:date="2014-06-11T18:29:00Z" w:initials="RW">
+    <w:p>
+      <w:pPr>
+        <w:pStyle w:val="ae"/>
+      </w:pPr>
+      <w:r>
+        <w:rPr>
+          <w:rStyle w:val="ad"/>
+        </w:rPr>
+        <w:annotationRef/>
+      </w:r>
+      <w:r>
+        <w:t>I hope you find these edits OK.</w:t>
       </w:r>
     </w:p>
     <w:p>
@@ -19735,7 +19761,7 @@
         <w:pStyle w:val="ae"/>
       </w:pPr>
       <w:r>
-        <w:t>This seems to just end here without any solution.</w:t>
+        <w:t>I tried to make the story flow more smoothly.</w:t>
       </w:r>
     </w:p>
     <w:p>
@@ -19748,14 +19774,32 @@
         <w:pStyle w:val="ae"/>
       </w:pPr>
       <w:r>
-        <w:t xml:space="preserve">I am worried now for your team </w:t>
-      </w:r>
-      <w:r>
-        <w:sym w:font="Wingdings" w:char="F04A"/>
+        <w:t>I still have one question though: was it only political reasons that you could not implement TDD for the iOS application? Or were there both acceptance of new ideas from that team as well as technical issues?</w:t>
+      </w:r>
+    </w:p>
+    <w:p>
+      <w:pPr>
+        <w:pStyle w:val="ae"/>
+      </w:pPr>
+      <w:r>
+        <w:t>Maybe you should make that more clear.</w:t>
+      </w:r>
+    </w:p>
+    <w:p>
+      <w:pPr>
+        <w:pStyle w:val="ae"/>
+      </w:pPr>
+    </w:p>
+    <w:p>
+      <w:pPr>
+        <w:pStyle w:val="ae"/>
+      </w:pPr>
+      <w:r>
+        <w:t>For example, why did a Mac procurement matter? Did you need to set up the test environment first for them? This is unclear.</w:t>
       </w:r>
     </w:p>
   </w:comment>
-  <w:comment w:id="21" w:author="Rebecca Wirfs-Brock" w:date="2014-06-11T18:29:00Z" w:initials="RW">
+  <w:comment w:id="29" w:author="Rebecca Wirfs-Brock" w:date="2014-06-11T18:29:00Z" w:initials="RW">
     <w:p>
       <w:pPr>
         <w:pStyle w:val="ae"/>
@@ -19767,11 +19811,16 @@
         <w:annotationRef/>
       </w:r>
       <w:r>
-        <w:t>When you say We, are you referring to the Android team? Maybe make that more clear.</w:t>
-      </w:r>
+        <w:t>How long did it take until you used BDD? It might be nice to include a timeline for when you introduced the practices into the teams.</w:t>
+      </w:r>
+    </w:p>
+    <w:p>
+      <w:pPr>
+        <w:pStyle w:val="ae"/>
+      </w:pPr>
     </w:p>
   </w:comment>
-  <w:comment w:id="24" w:author="Rebecca Wirfs-Brock" w:date="2014-06-11T18:29:00Z" w:initials="RW">
+  <w:comment w:id="30" w:author="Rebecca Wirfs-Brock" w:date="2014-06-11T18:29:00Z" w:initials="RW">
     <w:p>
       <w:pPr>
         <w:pStyle w:val="ae"/>
@@ -19783,49 +19832,28 @@
         <w:annotationRef/>
       </w:r>
       <w:r>
-        <w:t>I hope you find these edits OK.</w:t>
+        <w:t>Instead of on a deadline I suggest rephrasing: we decided to “enforce a time limit” for making change requests for each story. That time limit.</w:t>
       </w:r>
     </w:p>
     <w:p>
       <w:pPr>
         <w:pStyle w:val="ae"/>
       </w:pPr>
-      <w:r>
-        <w:t>I tried to make the story flow more smoothly.</w:t>
-      </w:r>
     </w:p>
     <w:p>
       <w:pPr>
         <w:pStyle w:val="ae"/>
       </w:pPr>
+      <w:r>
+        <w:t>How strict was this time limit?</w:t>
+      </w:r>
     </w:p>
     <w:p>
       <w:pPr>
         <w:pStyle w:val="ae"/>
       </w:pPr>
       <w:r>
-        <w:t>I still have one question though: was it only political reasons that you could not implement TDD for the iOS application? Or were there both acceptance of new ideas from that team as well as technical issues?</w:t>
-      </w:r>
-    </w:p>
-    <w:p>
-      <w:pPr>
-        <w:pStyle w:val="ae"/>
-      </w:pPr>
-      <w:r>
-        <w:t>Maybe you should make that more clear.</w:t>
-      </w:r>
-    </w:p>
-    <w:p>
-      <w:pPr>
-        <w:pStyle w:val="ae"/>
-      </w:pPr>
-    </w:p>
-    <w:p>
-      <w:pPr>
-        <w:pStyle w:val="ae"/>
-      </w:pPr>
-      <w:r>
-        <w:t>For example, why did a Mac procurement matter? Did you need to set up the test environment first for them? This is unclear.</w:t>
+        <w:t>Did people get upset? Or did they like it?</w:t>
       </w:r>
     </w:p>
   </w:comment>
@@ -19841,16 +19869,11 @@
         <w:annotationRef/>
       </w:r>
       <w:r>
-        <w:t>How long did it take until you used BDD? It might be nice to include a timeline for when you introduced the practices into the teams.</w:t>
-      </w:r>
-    </w:p>
-    <w:p>
-      <w:pPr>
-        <w:pStyle w:val="ae"/>
-      </w:pPr>
+        <w:t>Associated?</w:t>
+      </w:r>
     </w:p>
   </w:comment>
-  <w:comment w:id="32" w:author="Rebecca Wirfs-Brock" w:date="2014-06-11T18:29:00Z" w:initials="RW">
+  <w:comment w:id="36" w:author="Rebecca Wirfs-Brock" w:date="2014-06-11T18:29:00Z" w:initials="RW">
     <w:p>
       <w:pPr>
         <w:pStyle w:val="ae"/>
@@ -19862,32 +19885,11 @@
         <w:annotationRef/>
       </w:r>
       <w:r>
-        <w:t>Instead of on a deadline I suggest rephrasing: we decided to “enforce a time limit” for making change requests for each story. That time limit.</w:t>
-      </w:r>
-    </w:p>
-    <w:p>
-      <w:pPr>
-        <w:pStyle w:val="ae"/>
-      </w:pPr>
-    </w:p>
-    <w:p>
-      <w:pPr>
-        <w:pStyle w:val="ae"/>
-      </w:pPr>
-      <w:r>
-        <w:t>How strict was this time limit?</w:t>
-      </w:r>
-    </w:p>
-    <w:p>
-      <w:pPr>
-        <w:pStyle w:val="ae"/>
-      </w:pPr>
-      <w:r>
-        <w:t>Did people get upset? Or did they like it?</w:t>
+        <w:t>Efficiency?</w:t>
       </w:r>
     </w:p>
   </w:comment>
-  <w:comment w:id="33" w:author="Rebecca Wirfs-Brock" w:date="2014-06-11T18:29:00Z" w:initials="RW">
+  <w:comment w:id="37" w:author="Rebecca Wirfs-Brock" w:date="2014-06-11T18:29:00Z" w:initials="RW">
     <w:p>
       <w:pPr>
         <w:pStyle w:val="ae"/>
@@ -19899,7 +19901,7 @@
         <w:annotationRef/>
       </w:r>
       <w:r>
-        <w:t>Associated?</w:t>
+        <w:t>Suggest instead of increased say, The more slack time became available to improve further.</w:t>
       </w:r>
     </w:p>
   </w:comment>
@@ -19915,23 +19917,20 @@
         <w:annotationRef/>
       </w:r>
       <w:r>
-        <w:t>Efficiency?</w:t>
+        <w:t>So they worked for two companies at the same time? This is actually very unusual in the United States, where I live.</w:t>
       </w:r>
     </w:p>
-  </w:comment>
-  <w:comment w:id="39" w:author="Rebecca Wirfs-Brock" w:date="2014-06-11T18:29:00Z" w:initials="RW">
     <w:p>
       <w:pPr>
         <w:pStyle w:val="ae"/>
       </w:pPr>
-      <w:r>
-        <w:rPr>
-          <w:rStyle w:val="ad"/>
-        </w:rPr>
-        <w:annotationRef/>
-      </w:r>
-      <w:r>
-        <w:t>Suggest instead of increased say, The more slack time became available to improve further.</w:t>
+    </w:p>
+    <w:p>
+      <w:pPr>
+        <w:pStyle w:val="ae"/>
+      </w:pPr>
+      <w:r>
+        <w:t>Usually, consultants may work on a project for one company, but they are paid by the consulting company. We don’t think of them, in this case, as working for two companies…</w:t>
       </w:r>
     </w:p>
   </w:comment>
@@ -19947,7 +19946,15 @@
         <w:annotationRef/>
       </w:r>
       <w:r>
-        <w:t>So they worked for two companies at the same time? This is actually very unusual in the United States, where I live.</w:t>
+        <w:t xml:space="preserve">I don’t understand what you mean by “bow”. In </w:t>
+      </w:r>
+      <w:proofErr w:type="spellStart"/>
+      <w:r>
+        <w:t>english</w:t>
+      </w:r>
+      <w:proofErr w:type="spellEnd"/>
+      <w:r>
+        <w:t xml:space="preserve"> I might say, “defer to”…if I mean to give them senior status.</w:t>
       </w:r>
     </w:p>
     <w:p>
@@ -19960,11 +19967,11 @@
         <w:pStyle w:val="ae"/>
       </w:pPr>
       <w:r>
-        <w:t>Usually, consultants may work on a project for one company, but they are paid by the consulting company. We don’t think of them, in this case, as working for two companies…</w:t>
+        <w:t>I don’t quite understand what you mean to say.</w:t>
       </w:r>
     </w:p>
   </w:comment>
-  <w:comment w:id="42" w:author="Rebecca Wirfs-Brock" w:date="2014-06-11T18:29:00Z" w:initials="RW">
+  <w:comment w:id="41" w:author="Rebecca Wirfs-Brock" w:date="2014-06-11T18:29:00Z" w:initials="RW">
     <w:p>
       <w:pPr>
         <w:pStyle w:val="ae"/>
@@ -19976,32 +19983,19 @@
         <w:annotationRef/>
       </w:r>
       <w:r>
-        <w:t xml:space="preserve">I don’t understand what you mean by “bow”. In </w:t>
-      </w:r>
-      <w:proofErr w:type="spellStart"/>
-      <w:r>
-        <w:t>english</w:t>
-      </w:r>
-      <w:proofErr w:type="spellEnd"/>
-      <w:r>
-        <w:t xml:space="preserve"> I might say, “defer to”…if I mean to give them senior status.</w:t>
+        <w:t>I don’t quite understand this, and I want to.</w:t>
       </w:r>
     </w:p>
     <w:p>
       <w:pPr>
         <w:pStyle w:val="ae"/>
       </w:pPr>
-    </w:p>
-    <w:p>
-      <w:pPr>
-        <w:pStyle w:val="ae"/>
-      </w:pPr>
-      <w:r>
-        <w:t>I don’t quite understand what you mean to say.</w:t>
+      <w:r>
+        <w:t xml:space="preserve">Did you mean that you worked more on developing the software? And if so, why did it bring the project to a standstill? I don’t understand. Is it because they asked for more and more functionality. (We call that feature creep)? </w:t>
       </w:r>
     </w:p>
   </w:comment>
-  <w:comment w:id="43" w:author="Rebecca Wirfs-Brock" w:date="2014-06-11T18:29:00Z" w:initials="RW">
+  <w:comment w:id="44" w:author="Rebecca Wirfs-Brock" w:date="2014-06-11T18:29:00Z" w:initials="RW">
     <w:p>
       <w:pPr>
         <w:pStyle w:val="ae"/>
@@ -20013,15 +20007,23 @@
         <w:annotationRef/>
       </w:r>
       <w:r>
-        <w:t>I don’t quite understand this, and I want to.</w:t>
+        <w:t>I suggest replace “mere” (that sounds derogatory) with another word: critical (that implies you are on the critical work path)…instead you need the freedom to work on tools, practices, etc….</w:t>
       </w:r>
     </w:p>
+  </w:comment>
+  <w:comment w:id="45" w:author="Rebecca Wirfs-Brock" w:date="2014-06-11T18:29:00Z" w:initials="RW">
     <w:p>
       <w:pPr>
         <w:pStyle w:val="ae"/>
       </w:pPr>
       <w:r>
-        <w:t xml:space="preserve">Did you mean that you worked more on developing the software? And if so, why did it bring the project to a standstill? I don’t understand. Is it because they asked for more and more functionality. (We call that feature creep)? </w:t>
+        <w:rPr>
+          <w:rStyle w:val="ad"/>
+        </w:rPr>
+        <w:annotationRef/>
+      </w:r>
+      <w:r>
+        <w:t>It isn’t clear exactly what you’ve measured in your Tech-Driven Dev.” Maybe you should list all the things you measure: time to deploy, build, test, number of bugs, etc….</w:t>
       </w:r>
     </w:p>
   </w:comment>
@@ -20037,7 +20039,20 @@
         <w:annotationRef/>
       </w:r>
       <w:r>
-        <w:t>I suggest replace “mere” (that sounds derogatory) with another word: critical (that implies you are on the critical work path)…instead you need the freedom to work on tools, practices, etc….</w:t>
+        <w:t>I feel you could say more, here.</w:t>
+      </w:r>
+    </w:p>
+    <w:p>
+      <w:pPr>
+        <w:pStyle w:val="ae"/>
+      </w:pPr>
+    </w:p>
+    <w:p>
+      <w:pPr>
+        <w:pStyle w:val="ae"/>
+      </w:pPr>
+      <w:r>
+        <w:t>With concrete numbers and empirical evidence of the benefits, management can be persuaded to make changes?</w:t>
       </w:r>
     </w:p>
   </w:comment>
@@ -20053,11 +20068,11 @@
         <w:annotationRef/>
       </w:r>
       <w:r>
-        <w:t>It isn’t clear exactly what you’ve measured in your Tech-Driven Dev.” Maybe you should list all the things you measure: time to deploy, build, test, number of bugs, etc….</w:t>
+        <w:t>Prevents?</w:t>
       </w:r>
     </w:p>
   </w:comment>
-  <w:comment w:id="48" w:author="Rebecca Wirfs-Brock" w:date="2014-06-11T18:29:00Z" w:initials="RW">
+  <w:comment w:id="52" w:author="Rebecca Wirfs-Brock" w:date="2014-06-11T18:29:00Z" w:initials="RW">
     <w:p>
       <w:pPr>
         <w:pStyle w:val="ae"/>
@@ -20069,56 +20084,11 @@
         <w:annotationRef/>
       </w:r>
       <w:r>
-        <w:t>I feel you could say more, here.</w:t>
-      </w:r>
-    </w:p>
-    <w:p>
-      <w:pPr>
-        <w:pStyle w:val="ae"/>
-      </w:pPr>
-    </w:p>
-    <w:p>
-      <w:pPr>
-        <w:pStyle w:val="ae"/>
-      </w:pPr>
-      <w:r>
-        <w:t>With concrete numbers and empirical evidence of the benefits, management can be persuaded to make changes?</w:t>
+        <w:t>You do not mean to grow as in grow more team members. I think it could be mistaken to mean that. You might want to say, “grow the team’s technical and collaborative capabilities” (or something like that). Grow does not mean size or skill, only.</w:t>
       </w:r>
     </w:p>
   </w:comment>
-  <w:comment w:id="49" w:author="Rebecca Wirfs-Brock" w:date="2014-06-11T18:29:00Z" w:initials="RW">
-    <w:p>
-      <w:pPr>
-        <w:pStyle w:val="ae"/>
-      </w:pPr>
-      <w:r>
-        <w:rPr>
-          <w:rStyle w:val="ad"/>
-        </w:rPr>
-        <w:annotationRef/>
-      </w:r>
-      <w:r>
-        <w:t>Prevents?</w:t>
-      </w:r>
-    </w:p>
-  </w:comment>
-  <w:comment w:id="54" w:author="Rebecca Wirfs-Brock" w:date="2014-06-11T18:29:00Z" w:initials="RW">
-    <w:p>
-      <w:pPr>
-        <w:pStyle w:val="ae"/>
-      </w:pPr>
-      <w:r>
-        <w:rPr>
-          <w:rStyle w:val="ad"/>
-        </w:rPr>
-        <w:annotationRef/>
-      </w:r>
-      <w:r>
-        <w:t>You do not mean to grow as in grow more team members. I think it could be mistaken to mean that. You might want to say, “grow the team’s technical and collaborative capabilities” (or something like that). Grow does not mean size or skill, only.</w:t>
-      </w:r>
-    </w:p>
-  </w:comment>
-  <w:comment w:id="55" w:author="Rebecca Wirfs-Brock" w:date="2014-06-11T18:29:00Z" w:initials="RW">
+  <w:comment w:id="53" w:author="Rebecca Wirfs-Brock" w:date="2014-06-11T18:29:00Z" w:initials="RW">
     <w:p>
       <w:pPr>
         <w:pStyle w:val="ae"/>
@@ -20257,7 +20227,7 @@
             <w:sz w:val="16"/>
             <w:szCs w:val="16"/>
           </w:rPr>
-          <w:t>8</w:t>
+          <w:t>2</w:t>
         </w:r>
         <w:r>
           <w:rPr>
@@ -25427,7 +25397,7 @@
 </file>
 
 <file path=customXml/itemProps1.xml><?xml version="1.0" encoding="utf-8"?>
-<ds:datastoreItem xmlns:ds="http://schemas.openxmlformats.org/officeDocument/2006/customXml" ds:itemID="{CEAB8CD7-5452-41D3-92C2-0F005903C945}">
+<ds:datastoreItem xmlns:ds="http://schemas.openxmlformats.org/officeDocument/2006/customXml" ds:itemID="{9E8FA728-93ED-4778-AE1D-BC01969C324C}">
   <ds:schemaRefs>
     <ds:schemaRef ds:uri="http://schemas.openxmlformats.org/officeDocument/2006/bibliography"/>
   </ds:schemaRefs>

</xml_diff>

<commit_message>
Added rough plan (will be released)
</commit_message>
<xml_diff>
--- a/TechnologyDrivenDevelopment.docx
+++ b/TechnologyDrivenDevelopment.docx
@@ -9,8 +9,6 @@
           <w:szCs w:val="36"/>
         </w:rPr>
       </w:pPr>
-      <w:bookmarkStart w:id="0" w:name="_GoBack"/>
-      <w:bookmarkEnd w:id="0"/>
       <w:r>
         <w:rPr>
           <w:bCs/>
@@ -277,6 +275,14 @@
       </w:r>
       <w:r>
         <w:rPr>
+          <w:rFonts w:hint="eastAsia"/>
+          <w:szCs w:val="16"/>
+          <w:lang w:eastAsia="ja-JP"/>
+        </w:rPr>
+        <w:t xml:space="preserve">the </w:t>
+      </w:r>
+      <w:r>
+        <w:rPr>
           <w:szCs w:val="16"/>
         </w:rPr>
         <w:t>stakeholders</w:t>
@@ -655,34 +661,34 @@
           <w:lang w:eastAsia="ja-JP"/>
         </w:rPr>
       </w:pPr>
+      <w:commentRangeStart w:id="0"/>
+      <w:r>
+        <w:rPr>
+          <w:lang w:eastAsia="ja-JP"/>
+        </w:rPr>
+        <w:t xml:space="preserve">Over the years, </w:t>
+      </w:r>
+      <w:r>
+        <w:rPr>
+          <w:lang w:eastAsia="ja-JP"/>
+        </w:rPr>
+        <w:t xml:space="preserve">the main </w:t>
+      </w:r>
       <w:commentRangeStart w:id="1"/>
       <w:r>
         <w:rPr>
           <w:lang w:eastAsia="ja-JP"/>
         </w:rPr>
-        <w:t xml:space="preserve">Over the years, </w:t>
-      </w:r>
-      <w:r>
-        <w:rPr>
-          <w:lang w:eastAsia="ja-JP"/>
-        </w:rPr>
-        <w:t xml:space="preserve">the main </w:t>
-      </w:r>
-      <w:commentRangeStart w:id="2"/>
-      <w:r>
-        <w:rPr>
-          <w:lang w:eastAsia="ja-JP"/>
-        </w:rPr>
         <w:t xml:space="preserve">purpose </w:t>
       </w:r>
-      <w:commentRangeEnd w:id="2"/>
+      <w:commentRangeEnd w:id="1"/>
       <w:r>
         <w:rPr>
           <w:rStyle w:val="ad"/>
           <w:rFonts w:ascii="Times New Roman" w:hAnsi="Times New Roman"/>
           <w:lang w:eastAsia="en-US"/>
         </w:rPr>
-        <w:commentReference w:id="2"/>
+        <w:commentReference w:id="1"/>
       </w:r>
       <w:r>
         <w:rPr>
@@ -997,22 +1003,35 @@
         <w:rPr>
           <w:lang w:eastAsia="ja-JP"/>
         </w:rPr>
-        <w:t>team members and stakeholders.</w:t>
-      </w:r>
-      <w:r>
-        <w:rPr>
-          <w:lang w:eastAsia="ja-JP"/>
-        </w:rPr>
-        <w:t xml:space="preserve"> </w:t>
-      </w:r>
-      <w:commentRangeEnd w:id="1"/>
+        <w:t>team members and</w:t>
+      </w:r>
+      <w:r>
+        <w:rPr>
+          <w:rFonts w:hint="eastAsia"/>
+          <w:lang w:eastAsia="ja-JP"/>
+        </w:rPr>
+        <w:t xml:space="preserve"> the </w:t>
+      </w:r>
+      <w:r>
+        <w:rPr>
+          <w:lang w:eastAsia="ja-JP"/>
+        </w:rPr>
+        <w:t>stakeholders.</w:t>
+      </w:r>
+      <w:r>
+        <w:rPr>
+          <w:lang w:eastAsia="ja-JP"/>
+        </w:rPr>
+        <w:t xml:space="preserve"> </w:t>
+      </w:r>
+      <w:commentRangeEnd w:id="0"/>
       <w:r>
         <w:rPr>
           <w:rStyle w:val="ad"/>
           <w:rFonts w:ascii="Times New Roman" w:hAnsi="Times New Roman"/>
           <w:lang w:eastAsia="en-US"/>
         </w:rPr>
-        <w:commentReference w:id="1"/>
+        <w:commentReference w:id="0"/>
       </w:r>
       <w:r>
         <w:t>At the end of April 2013, I started support</w:t>
@@ -1406,21 +1425,21 @@
         </w:rPr>
         <w:t xml:space="preserve">I present the concrete </w:t>
       </w:r>
-      <w:commentRangeStart w:id="3"/>
+      <w:commentRangeStart w:id="2"/>
       <w:r>
         <w:rPr>
           <w:szCs w:val="16"/>
         </w:rPr>
         <w:t xml:space="preserve">mechanism </w:t>
       </w:r>
-      <w:commentRangeEnd w:id="3"/>
+      <w:commentRangeEnd w:id="2"/>
       <w:r>
         <w:rPr>
           <w:rStyle w:val="ad"/>
           <w:rFonts w:ascii="Times New Roman" w:hAnsi="Times New Roman"/>
           <w:lang w:eastAsia="en-US"/>
         </w:rPr>
-        <w:commentReference w:id="3"/>
+        <w:commentReference w:id="2"/>
       </w:r>
       <w:r>
         <w:rPr>
@@ -2514,123 +2533,133 @@
         </w:rPr>
         <w:t xml:space="preserve">was </w:t>
       </w:r>
+      <w:commentRangeStart w:id="3"/>
       <w:commentRangeStart w:id="4"/>
       <w:r>
         <w:rPr>
           <w:lang w:eastAsia="ja-JP"/>
         </w:rPr>
-        <w:t>two-folded</w:t>
-      </w:r>
-      <w:commentRangeEnd w:id="4"/>
+        <w:t>two-fold</w:t>
+      </w:r>
+      <w:commentRangeEnd w:id="3"/>
       <w:r>
         <w:rPr>
           <w:rStyle w:val="ad"/>
           <w:rFonts w:ascii="Times New Roman" w:hAnsi="Times New Roman"/>
           <w:lang w:eastAsia="en-US"/>
         </w:rPr>
-        <w:commentReference w:id="4"/>
-      </w:r>
-      <w:r>
-        <w:rPr>
-          <w:lang w:eastAsia="ja-JP"/>
-        </w:rPr>
-        <w:t>:</w:t>
-      </w:r>
-      <w:r>
-        <w:rPr>
-          <w:lang w:eastAsia="ja-JP"/>
-        </w:rPr>
-        <w:t xml:space="preserve"> </w:t>
-      </w:r>
-      <w:commentRangeStart w:id="5"/>
-      <w:r>
-        <w:rPr>
-          <w:lang w:eastAsia="ja-JP"/>
-        </w:rPr>
-        <w:t>The</w:t>
-      </w:r>
-      <w:r>
-        <w:rPr>
-          <w:lang w:eastAsia="ja-JP"/>
-        </w:rPr>
-        <w:t xml:space="preserve"> </w:t>
-      </w:r>
-      <w:r>
-        <w:t>business analyst</w:t>
-      </w:r>
-      <w:r>
-        <w:rPr>
-          <w:lang w:eastAsia="ja-JP"/>
-        </w:rPr>
-        <w:t xml:space="preserve"> in our team</w:t>
-      </w:r>
-      <w:r>
-        <w:rPr>
-          <w:lang w:eastAsia="ja-JP"/>
-        </w:rPr>
-        <w:t xml:space="preserve"> </w:t>
-      </w:r>
-      <w:r>
-        <w:rPr>
-          <w:lang w:eastAsia="ja-JP"/>
-        </w:rPr>
-        <w:t xml:space="preserve">and </w:t>
-      </w:r>
-      <w:r>
-        <w:rPr>
-          <w:lang w:eastAsia="ja-JP"/>
-        </w:rPr>
-        <w:t xml:space="preserve">the </w:t>
-      </w:r>
-      <w:r>
-        <w:rPr>
-          <w:lang w:eastAsia="ja-JP"/>
-        </w:rPr>
-        <w:t>managers belong</w:t>
-      </w:r>
-      <w:r>
-        <w:rPr>
-          <w:lang w:eastAsia="ja-JP"/>
-        </w:rPr>
-        <w:t xml:space="preserve"> to </w:t>
-      </w:r>
-      <w:r>
-        <w:rPr>
-          <w:lang w:eastAsia="ja-JP"/>
-        </w:rPr>
-        <w:t xml:space="preserve">both our company and </w:t>
-      </w:r>
-      <w:r>
-        <w:rPr>
-          <w:lang w:eastAsia="ja-JP"/>
-        </w:rPr>
-        <w:t xml:space="preserve">the </w:t>
-      </w:r>
-      <w:r>
-        <w:rPr>
-          <w:lang w:eastAsia="ja-JP"/>
-        </w:rPr>
-        <w:t>customer’</w:t>
-      </w:r>
-      <w:r>
-        <w:rPr>
-          <w:lang w:eastAsia="ja-JP"/>
-        </w:rPr>
-        <w:t>s one.</w:t>
-      </w:r>
-      <w:r>
-        <w:rPr>
-          <w:lang w:eastAsia="ja-JP"/>
-        </w:rPr>
-        <w:t xml:space="preserve"> </w:t>
-      </w:r>
-      <w:commentRangeEnd w:id="5"/>
+        <w:commentReference w:id="3"/>
+      </w:r>
+      <w:commentRangeEnd w:id="4"/>
       <w:r>
         <w:rPr>
           <w:rStyle w:val="ad"/>
           <w:rFonts w:ascii="Times New Roman" w:hAnsi="Times New Roman"/>
           <w:lang w:eastAsia="en-US"/>
         </w:rPr>
+        <w:commentReference w:id="4"/>
+      </w:r>
+      <w:r>
+        <w:rPr>
+          <w:lang w:eastAsia="ja-JP"/>
+        </w:rPr>
+        <w:t>:</w:t>
+      </w:r>
+      <w:r>
+        <w:rPr>
+          <w:lang w:eastAsia="ja-JP"/>
+        </w:rPr>
+        <w:t xml:space="preserve"> </w:t>
+      </w:r>
+      <w:commentRangeStart w:id="5"/>
+      <w:r>
+        <w:rPr>
+          <w:lang w:eastAsia="ja-JP"/>
+        </w:rPr>
+        <w:t>The</w:t>
+      </w:r>
+      <w:r>
+        <w:rPr>
+          <w:lang w:eastAsia="ja-JP"/>
+        </w:rPr>
+        <w:t xml:space="preserve"> </w:t>
+      </w:r>
+      <w:r>
+        <w:t>business analyst</w:t>
+      </w:r>
+      <w:r>
+        <w:rPr>
+          <w:lang w:eastAsia="ja-JP"/>
+        </w:rPr>
+        <w:t xml:space="preserve"> in our team</w:t>
+      </w:r>
+      <w:r>
+        <w:rPr>
+          <w:lang w:eastAsia="ja-JP"/>
+        </w:rPr>
+        <w:t xml:space="preserve"> </w:t>
+      </w:r>
+      <w:r>
+        <w:rPr>
+          <w:lang w:eastAsia="ja-JP"/>
+        </w:rPr>
+        <w:t xml:space="preserve">and </w:t>
+      </w:r>
+      <w:r>
+        <w:rPr>
+          <w:lang w:eastAsia="ja-JP"/>
+        </w:rPr>
+        <w:t xml:space="preserve">the </w:t>
+      </w:r>
+      <w:r>
+        <w:rPr>
+          <w:lang w:eastAsia="ja-JP"/>
+        </w:rPr>
+        <w:t>managers belong</w:t>
+      </w:r>
+      <w:r>
+        <w:rPr>
+          <w:lang w:eastAsia="ja-JP"/>
+        </w:rPr>
+        <w:t xml:space="preserve"> to </w:t>
+      </w:r>
+      <w:r>
+        <w:rPr>
+          <w:lang w:eastAsia="ja-JP"/>
+        </w:rPr>
+        <w:t xml:space="preserve">both our company and </w:t>
+      </w:r>
+      <w:r>
+        <w:rPr>
+          <w:lang w:eastAsia="ja-JP"/>
+        </w:rPr>
+        <w:t xml:space="preserve">the </w:t>
+      </w:r>
+      <w:r>
+        <w:rPr>
+          <w:lang w:eastAsia="ja-JP"/>
+        </w:rPr>
+        <w:t>customer’</w:t>
+      </w:r>
+      <w:r>
+        <w:rPr>
+          <w:lang w:eastAsia="ja-JP"/>
+        </w:rPr>
+        <w:t>s one.</w:t>
+      </w:r>
+      <w:r>
+        <w:rPr>
+          <w:lang w:eastAsia="ja-JP"/>
+        </w:rPr>
+        <w:t xml:space="preserve"> </w:t>
+      </w:r>
+      <w:commentRangeEnd w:id="5"/>
+      <w:r>
+        <w:rPr>
+          <w:rStyle w:val="ad"/>
+          <w:rFonts w:ascii="Times New Roman" w:hAnsi="Times New Roman"/>
+          <w:lang w:eastAsia="en-US"/>
+        </w:rPr>
         <w:commentReference w:id="5"/>
       </w:r>
       <w:r>
@@ -2679,7 +2708,20 @@
         <w:rPr>
           <w:lang w:eastAsia="ja-JP"/>
         </w:rPr>
-        <w:t xml:space="preserve"> stakeholder</w:t>
+        <w:t xml:space="preserve"> </w:t>
+      </w:r>
+      <w:r>
+        <w:rPr>
+          <w:rFonts w:hint="eastAsia"/>
+          <w:lang w:eastAsia="ja-JP"/>
+        </w:rPr>
+        <w:t xml:space="preserve">the </w:t>
+      </w:r>
+      <w:r>
+        <w:rPr>
+          <w:lang w:eastAsia="ja-JP"/>
+        </w:rPr>
+        <w:t>stakeholder</w:t>
       </w:r>
       <w:r>
         <w:rPr>
@@ -3295,6 +3337,7 @@
         <w:t>thought of t</w:t>
       </w:r>
       <w:commentRangeStart w:id="7"/>
+      <w:commentRangeStart w:id="8"/>
       <w:r>
         <w:rPr>
           <w:lang w:eastAsia="ja-JP"/>
@@ -3310,6 +3353,22 @@
         </w:rPr>
         <w:commentReference w:id="7"/>
       </w:r>
+      <w:commentRangeEnd w:id="8"/>
+      <w:r>
+        <w:rPr>
+          <w:rStyle w:val="ad"/>
+          <w:rFonts w:ascii="Times New Roman" w:hAnsi="Times New Roman"/>
+          <w:lang w:eastAsia="en-US"/>
+        </w:rPr>
+        <w:commentReference w:id="8"/>
+      </w:r>
+      <w:r>
+        <w:rPr>
+          <w:rFonts w:hint="eastAsia"/>
+          <w:lang w:eastAsia="ja-JP"/>
+        </w:rPr>
+        <w:t>selves</w:t>
+      </w:r>
       <w:r>
         <w:rPr>
           <w:lang w:eastAsia="ja-JP"/>
@@ -3408,6 +3467,8 @@
           <w:lang w:eastAsia="ja-JP"/>
         </w:rPr>
       </w:pPr>
+      <w:bookmarkStart w:id="9" w:name="_GoBack"/>
+      <w:bookmarkEnd w:id="9"/>
     </w:p>
     <w:p>
       <w:pPr>
@@ -4207,7 +4268,7 @@
         </w:rPr>
         <w:t xml:space="preserve"> </w:t>
       </w:r>
-      <w:commentRangeStart w:id="8"/>
+      <w:commentRangeStart w:id="10"/>
       <w:r>
         <w:rPr>
           <w:lang w:eastAsia="ja-JP"/>
@@ -4227,14 +4288,14 @@
         </w:rPr>
         <w:t xml:space="preserve">errors </w:t>
       </w:r>
-      <w:commentRangeEnd w:id="8"/>
+      <w:commentRangeEnd w:id="10"/>
       <w:r>
         <w:rPr>
           <w:rStyle w:val="ad"/>
           <w:rFonts w:ascii="Times New Roman" w:hAnsi="Times New Roman"/>
           <w:lang w:eastAsia="en-US"/>
         </w:rPr>
-        <w:commentReference w:id="8"/>
+        <w:commentReference w:id="10"/>
       </w:r>
       <w:r>
         <w:rPr>
@@ -5119,21 +5180,21 @@
         </w:rPr>
         <w:t xml:space="preserve">like </w:t>
       </w:r>
-      <w:commentRangeStart w:id="9"/>
+      <w:commentRangeStart w:id="11"/>
       <w:r>
         <w:rPr>
           <w:lang w:eastAsia="ja-JP"/>
         </w:rPr>
         <w:t>automation</w:t>
       </w:r>
-      <w:commentRangeEnd w:id="9"/>
+      <w:commentRangeEnd w:id="11"/>
       <w:r>
         <w:rPr>
           <w:rStyle w:val="ad"/>
           <w:rFonts w:ascii="Times New Roman" w:hAnsi="Times New Roman"/>
           <w:lang w:eastAsia="en-US"/>
         </w:rPr>
-        <w:commentReference w:id="9"/>
+        <w:commentReference w:id="11"/>
       </w:r>
       <w:r>
         <w:rPr>
@@ -5250,7 +5311,7 @@
         </w:rPr>
         <w:t xml:space="preserve">both </w:t>
       </w:r>
-      <w:commentRangeStart w:id="10"/>
+      <w:commentRangeStart w:id="12"/>
       <w:r>
         <w:rPr>
           <w:rFonts w:hint="eastAsia"/>
@@ -5264,14 +5325,14 @@
         </w:rPr>
         <w:t>rganizations</w:t>
       </w:r>
-      <w:commentRangeEnd w:id="10"/>
+      <w:commentRangeEnd w:id="12"/>
       <w:r>
         <w:rPr>
           <w:rStyle w:val="ad"/>
           <w:rFonts w:ascii="Times New Roman" w:hAnsi="Times New Roman"/>
           <w:lang w:eastAsia="en-US"/>
         </w:rPr>
-        <w:commentReference w:id="10"/>
+        <w:commentReference w:id="12"/>
       </w:r>
       <w:r>
         <w:rPr>
@@ -5351,21 +5412,21 @@
         </w:rPr>
         <w:t xml:space="preserve">project, </w:t>
       </w:r>
-      <w:commentRangeStart w:id="11"/>
+      <w:commentRangeStart w:id="13"/>
       <w:r>
         <w:rPr>
           <w:lang w:eastAsia="ja-JP"/>
         </w:rPr>
         <w:t xml:space="preserve">the performance </w:t>
       </w:r>
-      <w:commentRangeEnd w:id="11"/>
+      <w:commentRangeEnd w:id="13"/>
       <w:r>
         <w:rPr>
           <w:rStyle w:val="ad"/>
           <w:rFonts w:ascii="Times New Roman" w:hAnsi="Times New Roman"/>
           <w:lang w:eastAsia="en-US"/>
         </w:rPr>
-        <w:commentReference w:id="11"/>
+        <w:commentReference w:id="13"/>
       </w:r>
       <w:r>
         <w:rPr>
@@ -5821,21 +5882,21 @@
           <w:lang w:eastAsia="ja-JP"/>
         </w:rPr>
       </w:pPr>
-      <w:commentRangeStart w:id="12"/>
+      <w:commentRangeStart w:id="14"/>
       <w:r>
         <w:rPr>
           <w:lang w:eastAsia="ja-JP"/>
         </w:rPr>
         <w:t>On the other hand,</w:t>
       </w:r>
-      <w:commentRangeEnd w:id="12"/>
+      <w:commentRangeEnd w:id="14"/>
       <w:r>
         <w:rPr>
           <w:rStyle w:val="ad"/>
           <w:rFonts w:ascii="Times New Roman" w:hAnsi="Times New Roman"/>
           <w:lang w:eastAsia="en-US"/>
         </w:rPr>
-        <w:commentReference w:id="12"/>
+        <w:commentReference w:id="14"/>
       </w:r>
       <w:r>
         <w:rPr>
@@ -5854,7 +5915,20 @@
         <w:rPr>
           <w:lang w:eastAsia="ja-JP"/>
         </w:rPr>
-        <w:t xml:space="preserve">team members and stakeholders </w:t>
+        <w:t xml:space="preserve">team members and </w:t>
+      </w:r>
+      <w:r>
+        <w:rPr>
+          <w:rFonts w:hint="eastAsia"/>
+          <w:lang w:eastAsia="ja-JP"/>
+        </w:rPr>
+        <w:t xml:space="preserve">the </w:t>
+      </w:r>
+      <w:r>
+        <w:rPr>
+          <w:lang w:eastAsia="ja-JP"/>
+        </w:rPr>
+        <w:t xml:space="preserve">stakeholders </w:t>
       </w:r>
       <w:r>
         <w:rPr>
@@ -5967,7 +6041,7 @@
         </w:rPr>
         <w:t xml:space="preserve">y, </w:t>
       </w:r>
-      <w:commentRangeStart w:id="13"/>
+      <w:commentRangeStart w:id="15"/>
       <w:r>
         <w:rPr>
           <w:lang w:eastAsia="ja-JP"/>
@@ -5977,14 +6051,14 @@
       <w:r>
         <w:t xml:space="preserve"> </w:t>
       </w:r>
-      <w:commentRangeEnd w:id="13"/>
+      <w:commentRangeEnd w:id="15"/>
       <w:r>
         <w:rPr>
           <w:rStyle w:val="ad"/>
           <w:rFonts w:ascii="Times New Roman" w:hAnsi="Times New Roman"/>
           <w:lang w:eastAsia="en-US"/>
         </w:rPr>
-        <w:commentReference w:id="13"/>
+        <w:commentReference w:id="15"/>
       </w:r>
       <w:r>
         <w:t xml:space="preserve">were not able to get the </w:t>
@@ -6547,7 +6621,7 @@
                     </a:ln>
                     <a:extLst>
                       <a:ext uri="{FAA26D3D-D897-4be2-8F04-BA451C77F1D7}">
-                        <ma14:placeholderFlag xmlns="" xmlns:mo="http://schemas.microsoft.com/office/mac/office/2008/main" xmlns:mv="urn:schemas-microsoft-com:mac:vml" xmlns:o="urn:schemas-microsoft-com:office:office" xmlns:v="urn:schemas-microsoft-com:vml" xmlns:w10="urn:schemas-microsoft-com:office:word" xmlns:w="http://schemas.openxmlformats.org/wordprocessingml/2006/main" xmlns:ma14="http://schemas.microsoft.com/office/mac/drawingml/2011/main"/>
+                        <ma14:placeholderFlag xmlns:ma14="http://schemas.microsoft.com/office/mac/drawingml/2011/main" xmlns:w="http://schemas.openxmlformats.org/wordprocessingml/2006/main" xmlns:w10="urn:schemas-microsoft-com:office:word" xmlns:v="urn:schemas-microsoft-com:vml" xmlns:o="urn:schemas-microsoft-com:office:office" xmlns:mv="urn:schemas-microsoft-com:mac:vml" xmlns:mo="http://schemas.microsoft.com/office/mac/office/2008/main" xmlns=""/>
                       </a:ext>
                     </a:extLst>
                   </pic:spPr>
@@ -7227,7 +7301,7 @@
         </w:rPr>
         <w:t xml:space="preserve"> </w:t>
       </w:r>
-      <w:commentRangeStart w:id="14"/>
+      <w:commentRangeStart w:id="16"/>
       <w:r>
         <w:t xml:space="preserve">Moreover, the </w:t>
       </w:r>
@@ -7246,14 +7320,14 @@
         </w:rPr>
         <w:t xml:space="preserve"> </w:t>
       </w:r>
-      <w:commentRangeEnd w:id="14"/>
+      <w:commentRangeEnd w:id="16"/>
       <w:r>
         <w:rPr>
           <w:rStyle w:val="ad"/>
           <w:rFonts w:ascii="Times New Roman" w:hAnsi="Times New Roman"/>
           <w:lang w:eastAsia="en-US"/>
         </w:rPr>
-        <w:commentReference w:id="14"/>
+        <w:commentReference w:id="16"/>
       </w:r>
       <w:r>
         <w:rPr>
@@ -7395,34 +7469,18 @@
         </w:rPr>
         <w:t xml:space="preserve">was a good example </w:t>
       </w:r>
-      <w:del w:id="15" w:author="Rebecca Wirfs-Brock" w:date="2014-06-09T15:55:00Z">
-        <w:r>
-          <w:rPr>
-            <w:lang w:eastAsia="ja-JP"/>
-          </w:rPr>
-          <w:delText>for</w:delText>
-        </w:r>
-        <w:r>
-          <w:rPr>
-            <w:lang w:eastAsia="ja-JP"/>
-          </w:rPr>
-          <w:delText xml:space="preserve"> </w:delText>
-        </w:r>
-      </w:del>
-      <w:ins w:id="16" w:author="Rebecca Wirfs-Brock" w:date="2014-06-09T15:55:00Z">
-        <w:r>
-          <w:rPr>
-            <w:lang w:eastAsia="ja-JP"/>
-          </w:rPr>
-          <w:t>of</w:t>
-        </w:r>
-        <w:r>
-          <w:rPr>
-            <w:lang w:eastAsia="ja-JP"/>
-          </w:rPr>
-          <w:t xml:space="preserve"> </w:t>
-        </w:r>
-      </w:ins>
+      <w:r>
+        <w:rPr>
+          <w:lang w:eastAsia="ja-JP"/>
+        </w:rPr>
+        <w:t>of</w:t>
+      </w:r>
+      <w:r>
+        <w:rPr>
+          <w:lang w:eastAsia="ja-JP"/>
+        </w:rPr>
+        <w:t xml:space="preserve"> </w:t>
+      </w:r>
       <w:r>
         <w:rPr>
           <w:lang w:eastAsia="ja-JP"/>
@@ -9472,43 +9530,19 @@
         </w:rPr>
         <w:t xml:space="preserve"> </w:t>
       </w:r>
-      <w:del w:id="20" w:author="Rebecca Wirfs-Brock" w:date="2014-06-09T15:59:00Z">
-        <w:r>
-          <w:rPr>
-            <w:rFonts w:hint="eastAsia"/>
-            <w:lang w:eastAsia="ja-JP"/>
-          </w:rPr>
-          <w:delText>It</w:delText>
-        </w:r>
-        <w:r>
-          <w:rPr>
-            <w:lang w:eastAsia="ja-JP"/>
-          </w:rPr>
-          <w:delText>’</w:delText>
-        </w:r>
-        <w:r>
-          <w:rPr>
-            <w:rFonts w:hint="eastAsia"/>
-            <w:lang w:eastAsia="ja-JP"/>
-          </w:rPr>
-          <w:delText xml:space="preserve">s </w:delText>
-        </w:r>
-      </w:del>
-      <w:ins w:id="21" w:author="Rebecca Wirfs-Brock" w:date="2014-06-09T15:59:00Z">
-        <w:r>
-          <w:rPr>
-            <w:lang w:eastAsia="ja-JP"/>
-          </w:rPr>
-          <w:t>That’s</w:t>
-        </w:r>
-        <w:r>
-          <w:rPr>
-            <w:rFonts w:hint="eastAsia"/>
-            <w:lang w:eastAsia="ja-JP"/>
-          </w:rPr>
-          <w:t xml:space="preserve"> </w:t>
-        </w:r>
-      </w:ins>
+      <w:r>
+        <w:rPr>
+          <w:lang w:eastAsia="ja-JP"/>
+        </w:rPr>
+        <w:t>That’s</w:t>
+      </w:r>
+      <w:r>
+        <w:rPr>
+          <w:rFonts w:hint="eastAsia"/>
+          <w:lang w:eastAsia="ja-JP"/>
+        </w:rPr>
+        <w:t xml:space="preserve"> </w:t>
+      </w:r>
       <w:r>
         <w:rPr>
           <w:rFonts w:hint="eastAsia"/>
@@ -9762,7 +9796,7 @@
           <w:lang w:eastAsia="ja-JP"/>
         </w:rPr>
       </w:pPr>
-      <w:commentRangeStart w:id="22"/>
+      <w:commentRangeStart w:id="20"/>
       <w:r>
         <w:rPr>
           <w:lang w:eastAsia="ja-JP"/>
@@ -9781,7 +9815,7 @@
         </w:rPr>
         <w:t xml:space="preserve">faced some difficult </w:t>
       </w:r>
-      <w:ins w:id="23" w:author="Rebecca Wirfs-Brock" w:date="2014-06-09T15:59:00Z">
+      <w:ins w:id="21" w:author="Rebecca Wirfs-Brock" w:date="2014-06-09T15:59:00Z">
         <w:r>
           <w:rPr>
             <w:lang w:eastAsia="ja-JP"/>
@@ -9795,7 +9829,7 @@
         </w:rPr>
         <w:t>challenges</w:t>
       </w:r>
-      <w:ins w:id="24" w:author="Rebecca Wirfs-Brock" w:date="2014-06-09T15:59:00Z">
+      <w:ins w:id="22" w:author="Rebecca Wirfs-Brock" w:date="2014-06-09T15:59:00Z">
         <w:r>
           <w:rPr>
             <w:lang w:eastAsia="ja-JP"/>
@@ -9803,7 +9837,7 @@
           <w:t xml:space="preserve"> </w:t>
         </w:r>
       </w:ins>
-      <w:ins w:id="25" w:author="Rebecca Wirfs-Brock" w:date="2014-06-09T16:00:00Z">
+      <w:ins w:id="23" w:author="Rebecca Wirfs-Brock" w:date="2014-06-09T16:00:00Z">
         <w:r>
           <w:rPr>
             <w:lang w:eastAsia="ja-JP"/>
@@ -9811,7 +9845,7 @@
           <w:t xml:space="preserve">with testing </w:t>
         </w:r>
       </w:ins>
-      <w:ins w:id="26" w:author="Rebecca Wirfs-Brock" w:date="2014-06-09T15:59:00Z">
+      <w:ins w:id="24" w:author="Rebecca Wirfs-Brock" w:date="2014-06-09T15:59:00Z">
         <w:r>
           <w:rPr>
             <w:lang w:eastAsia="ja-JP"/>
@@ -9873,14 +9907,14 @@
         </w:rPr>
         <w:t xml:space="preserve"> </w:t>
       </w:r>
-      <w:commentRangeEnd w:id="22"/>
+      <w:commentRangeEnd w:id="20"/>
       <w:r>
         <w:rPr>
           <w:rStyle w:val="ad"/>
           <w:rFonts w:ascii="Times New Roman" w:hAnsi="Times New Roman"/>
           <w:lang w:eastAsia="en-US"/>
         </w:rPr>
-        <w:commentReference w:id="22"/>
+        <w:commentReference w:id="20"/>
       </w:r>
       <w:r>
         <w:rPr>
@@ -11592,14 +11626,6 @@
         </w:rPr>
         <w:t xml:space="preserve">on </w:t>
       </w:r>
-      <w:del w:id="27" w:author="Rebecca Wirfs-Brock" w:date="2014-06-09T16:03:00Z">
-        <w:r>
-          <w:rPr>
-            <w:lang w:eastAsia="ja-JP"/>
-          </w:rPr>
-          <w:delText xml:space="preserve">the </w:delText>
-        </w:r>
-      </w:del>
       <w:r>
         <w:rPr>
           <w:lang w:eastAsia="ja-JP"/>
@@ -11618,14 +11644,12 @@
         </w:rPr>
         <w:t>case</w:t>
       </w:r>
-      <w:ins w:id="28" w:author="Rebecca Wirfs-Brock" w:date="2014-06-09T16:03:00Z">
-        <w:r>
-          <w:rPr>
-            <w:lang w:eastAsia="ja-JP"/>
-          </w:rPr>
-          <w:t>s</w:t>
-        </w:r>
-      </w:ins>
+      <w:r>
+        <w:rPr>
+          <w:lang w:eastAsia="ja-JP"/>
+        </w:rPr>
+        <w:t>s</w:t>
+      </w:r>
       <w:r>
         <w:rPr>
           <w:lang w:eastAsia="ja-JP"/>
@@ -12414,7 +12438,7 @@
         </w:rPr>
         <w:t xml:space="preserve"> </w:t>
       </w:r>
-      <w:commentRangeStart w:id="29"/>
+      <w:commentRangeStart w:id="25"/>
       <w:r>
         <w:rPr>
           <w:lang w:eastAsia="ja-JP"/>
@@ -12642,14 +12666,14 @@
         </w:rPr>
         <w:t xml:space="preserve"> </w:t>
       </w:r>
-      <w:commentRangeEnd w:id="29"/>
+      <w:commentRangeEnd w:id="25"/>
       <w:r>
         <w:rPr>
           <w:rStyle w:val="ad"/>
           <w:rFonts w:ascii="Times New Roman" w:hAnsi="Times New Roman"/>
           <w:lang w:eastAsia="en-US"/>
         </w:rPr>
-        <w:commentReference w:id="29"/>
+        <w:commentReference w:id="25"/>
       </w:r>
       <w:r>
         <w:rPr>
@@ -13067,7 +13091,7 @@
         </w:rPr>
         <w:t xml:space="preserve">we decided </w:t>
       </w:r>
-      <w:commentRangeStart w:id="30"/>
+      <w:commentRangeStart w:id="26"/>
       <w:r>
         <w:rPr>
           <w:lang w:eastAsia="ja-JP"/>
@@ -13080,14 +13104,14 @@
         </w:rPr>
         <w:t>a</w:t>
       </w:r>
-      <w:commentRangeEnd w:id="30"/>
+      <w:commentRangeEnd w:id="26"/>
       <w:r>
         <w:rPr>
           <w:rStyle w:val="ad"/>
           <w:rFonts w:ascii="Times New Roman" w:hAnsi="Times New Roman"/>
           <w:lang w:eastAsia="en-US"/>
         </w:rPr>
-        <w:commentReference w:id="30"/>
+        <w:commentReference w:id="26"/>
       </w:r>
       <w:r>
         <w:rPr>
@@ -13943,21 +13967,21 @@
         </w:rPr>
         <w:t xml:space="preserve">the </w:t>
       </w:r>
-      <w:commentRangeStart w:id="31"/>
+      <w:commentRangeStart w:id="27"/>
       <w:r>
         <w:rPr>
           <w:lang w:eastAsia="ja-JP"/>
         </w:rPr>
         <w:t xml:space="preserve">according </w:t>
       </w:r>
-      <w:commentRangeEnd w:id="31"/>
+      <w:commentRangeEnd w:id="27"/>
       <w:r>
         <w:rPr>
           <w:rStyle w:val="ad"/>
           <w:rFonts w:ascii="Times New Roman" w:hAnsi="Times New Roman"/>
           <w:lang w:eastAsia="en-US"/>
         </w:rPr>
-        <w:commentReference w:id="31"/>
+        <w:commentReference w:id="27"/>
       </w:r>
       <w:r>
         <w:rPr>
@@ -14205,12 +14229,12 @@
       <w:r>
         <w:t xml:space="preserve">application developed by seniors in </w:t>
       </w:r>
-      <w:del w:id="32" w:author="Rebecca Wirfs-Brock" w:date="2014-06-09T16:08:00Z">
+      <w:del w:id="28" w:author="Rebecca Wirfs-Brock" w:date="2014-06-09T16:08:00Z">
         <w:r>
           <w:delText xml:space="preserve">another </w:delText>
         </w:r>
       </w:del>
-      <w:ins w:id="33" w:author="Rebecca Wirfs-Brock" w:date="2014-06-09T16:08:00Z">
+      <w:ins w:id="29" w:author="Rebecca Wirfs-Brock" w:date="2014-06-09T16:08:00Z">
         <w:r>
           <w:t xml:space="preserve">the </w:t>
         </w:r>
@@ -14270,12 +14294,12 @@
       <w:r>
         <w:t xml:space="preserve">twice as </w:t>
       </w:r>
-      <w:del w:id="34" w:author="Rebecca Wirfs-Brock" w:date="2014-06-09T16:08:00Z">
+      <w:del w:id="30" w:author="Rebecca Wirfs-Brock" w:date="2014-06-09T16:08:00Z">
         <w:r>
           <w:delText xml:space="preserve">much </w:delText>
         </w:r>
       </w:del>
-      <w:ins w:id="35" w:author="Rebecca Wirfs-Brock" w:date="2014-06-09T16:08:00Z">
+      <w:ins w:id="31" w:author="Rebecca Wirfs-Brock" w:date="2014-06-09T16:08:00Z">
         <w:r>
           <w:t xml:space="preserve">many </w:t>
         </w:r>
@@ -14841,21 +14865,21 @@
         </w:rPr>
         <w:t xml:space="preserve">The more the </w:t>
       </w:r>
-      <w:commentRangeStart w:id="36"/>
+      <w:commentRangeStart w:id="32"/>
       <w:r>
         <w:rPr>
           <w:lang w:eastAsia="ja-JP"/>
         </w:rPr>
         <w:t xml:space="preserve">work </w:t>
       </w:r>
-      <w:commentRangeEnd w:id="36"/>
+      <w:commentRangeEnd w:id="32"/>
       <w:r>
         <w:rPr>
           <w:rStyle w:val="ad"/>
           <w:rFonts w:ascii="Times New Roman" w:hAnsi="Times New Roman"/>
           <w:lang w:eastAsia="en-US"/>
         </w:rPr>
-        <w:commentReference w:id="36"/>
+        <w:commentReference w:id="32"/>
       </w:r>
       <w:r>
         <w:rPr>
@@ -14863,21 +14887,21 @@
         </w:rPr>
         <w:t xml:space="preserve">improved, the more the slack time </w:t>
       </w:r>
-      <w:commentRangeStart w:id="37"/>
+      <w:commentRangeStart w:id="33"/>
       <w:r>
         <w:rPr>
           <w:lang w:eastAsia="ja-JP"/>
         </w:rPr>
         <w:t xml:space="preserve">increased </w:t>
       </w:r>
-      <w:commentRangeEnd w:id="37"/>
+      <w:commentRangeEnd w:id="33"/>
       <w:r>
         <w:rPr>
           <w:rStyle w:val="ad"/>
           <w:rFonts w:ascii="Times New Roman" w:hAnsi="Times New Roman"/>
           <w:lang w:eastAsia="en-US"/>
         </w:rPr>
-        <w:commentReference w:id="37"/>
+        <w:commentReference w:id="33"/>
       </w:r>
       <w:r>
         <w:rPr>
@@ -15267,7 +15291,7 @@
       <w:r>
         <w:t xml:space="preserve">belonged </w:t>
       </w:r>
-      <w:commentRangeStart w:id="38"/>
+      <w:commentRangeStart w:id="34"/>
       <w:r>
         <w:rPr>
           <w:lang w:eastAsia="ja-JP"/>
@@ -15292,14 +15316,14 @@
         </w:rPr>
         <w:t>s one</w:t>
       </w:r>
-      <w:commentRangeEnd w:id="38"/>
+      <w:commentRangeEnd w:id="34"/>
       <w:r>
         <w:rPr>
           <w:rStyle w:val="ad"/>
           <w:rFonts w:ascii="Times New Roman" w:hAnsi="Times New Roman"/>
           <w:lang w:eastAsia="en-US"/>
         </w:rPr>
-        <w:commentReference w:id="38"/>
+        <w:commentReference w:id="34"/>
       </w:r>
       <w:r>
         <w:rPr>
@@ -15365,7 +15389,20 @@
         <w:rPr>
           <w:lang w:eastAsia="ja-JP"/>
         </w:rPr>
-        <w:t>he team members and stakeholders</w:t>
+        <w:t xml:space="preserve">he team members and </w:t>
+      </w:r>
+      <w:r>
+        <w:rPr>
+          <w:rFonts w:hint="eastAsia"/>
+          <w:lang w:eastAsia="ja-JP"/>
+        </w:rPr>
+        <w:t xml:space="preserve">the </w:t>
+      </w:r>
+      <w:r>
+        <w:rPr>
+          <w:lang w:eastAsia="ja-JP"/>
+        </w:rPr>
+        <w:t>stakeholders</w:t>
       </w:r>
       <w:r>
         <w:rPr>
@@ -15618,7 +15655,7 @@
       <w:r>
         <w:t xml:space="preserve">members and stakeholders </w:t>
       </w:r>
-      <w:ins w:id="39" w:author="Rebecca Wirfs-Brock" w:date="2014-06-09T16:12:00Z">
+      <w:ins w:id="35" w:author="Rebecca Wirfs-Brock" w:date="2014-06-09T16:12:00Z">
         <w:r>
           <w:t xml:space="preserve">were </w:t>
         </w:r>
@@ -15917,7 +15954,7 @@
         </w:rPr>
         <w:t xml:space="preserve">to </w:t>
       </w:r>
-      <w:commentRangeStart w:id="40"/>
+      <w:commentRangeStart w:id="36"/>
       <w:r>
         <w:rPr>
           <w:lang w:eastAsia="ja-JP"/>
@@ -15942,14 +15979,14 @@
         </w:rPr>
         <w:t xml:space="preserve"> </w:t>
       </w:r>
-      <w:commentRangeEnd w:id="40"/>
+      <w:commentRangeEnd w:id="36"/>
       <w:r>
         <w:rPr>
           <w:rStyle w:val="ad"/>
           <w:rFonts w:ascii="Times New Roman" w:hAnsi="Times New Roman"/>
           <w:lang w:eastAsia="en-US"/>
         </w:rPr>
-        <w:commentReference w:id="40"/>
+        <w:commentReference w:id="36"/>
       </w:r>
       <w:r>
         <w:rPr>
@@ -16189,7 +16226,17 @@
         <w:t xml:space="preserve">The third problem is that </w:t>
       </w:r>
       <w:r>
-        <w:t xml:space="preserve">the team members and stakeholders </w:t>
+        <w:t xml:space="preserve">the team members and </w:t>
+      </w:r>
+      <w:r>
+        <w:rPr>
+          <w:rFonts w:hint="eastAsia"/>
+          <w:lang w:eastAsia="ja-JP"/>
+        </w:rPr>
+        <w:t xml:space="preserve">the </w:t>
+      </w:r>
+      <w:r>
+        <w:t xml:space="preserve">stakeholders </w:t>
       </w:r>
       <w:r>
         <w:t xml:space="preserve">sometimes </w:t>
@@ -16275,6 +16322,13 @@
           <w:rFonts w:hint="eastAsia"/>
           <w:lang w:eastAsia="ja-JP"/>
         </w:rPr>
+        <w:t xml:space="preserve">the </w:t>
+      </w:r>
+      <w:r>
+        <w:rPr>
+          <w:rFonts w:hint="eastAsia"/>
+          <w:lang w:eastAsia="ja-JP"/>
+        </w:rPr>
         <w:t>stakeholders</w:t>
       </w:r>
       <w:r>
@@ -16290,7 +16344,20 @@
         <w:rPr>
           <w:lang w:eastAsia="ja-JP"/>
         </w:rPr>
-        <w:t xml:space="preserve"> the team members and stakeholders </w:t>
+        <w:t xml:space="preserve"> the team members and </w:t>
+      </w:r>
+      <w:r>
+        <w:rPr>
+          <w:rFonts w:hint="eastAsia"/>
+          <w:lang w:eastAsia="ja-JP"/>
+        </w:rPr>
+        <w:t xml:space="preserve">the </w:t>
+      </w:r>
+      <w:r>
+        <w:rPr>
+          <w:lang w:eastAsia="ja-JP"/>
+        </w:rPr>
+        <w:t xml:space="preserve">stakeholders </w:t>
       </w:r>
       <w:r>
         <w:rPr>
@@ -16334,7 +16401,7 @@
         </w:rPr>
         <w:t xml:space="preserve"> </w:t>
       </w:r>
-      <w:commentRangeStart w:id="41"/>
+      <w:commentRangeStart w:id="37"/>
       <w:r>
         <w:rPr>
           <w:lang w:eastAsia="ja-JP"/>
@@ -16365,28 +16432,18 @@
         </w:rPr>
         <w:t xml:space="preserve">increase </w:t>
       </w:r>
-      <w:del w:id="42" w:author="Rebecca Wirfs-Brock" w:date="2014-06-09T16:14:00Z">
-        <w:r>
-          <w:rPr>
-            <w:lang w:eastAsia="ja-JP"/>
-          </w:rPr>
-          <w:delText xml:space="preserve">the </w:delText>
-        </w:r>
-      </w:del>
-      <w:ins w:id="43" w:author="Rebecca Wirfs-Brock" w:date="2014-06-09T16:14:00Z">
-        <w:r>
-          <w:rPr>
-            <w:lang w:eastAsia="ja-JP"/>
-          </w:rPr>
-          <w:t>my</w:t>
-        </w:r>
-        <w:r>
-          <w:rPr>
-            <w:lang w:eastAsia="ja-JP"/>
-          </w:rPr>
-          <w:t xml:space="preserve"> </w:t>
-        </w:r>
-      </w:ins>
+      <w:r>
+        <w:rPr>
+          <w:lang w:eastAsia="ja-JP"/>
+        </w:rPr>
+        <w:t>my</w:t>
+      </w:r>
+      <w:r>
+        <w:rPr>
+          <w:lang w:eastAsia="ja-JP"/>
+        </w:rPr>
+        <w:t xml:space="preserve"> </w:t>
+      </w:r>
       <w:r>
         <w:rPr>
           <w:lang w:eastAsia="ja-JP"/>
@@ -16447,14 +16504,14 @@
         </w:rPr>
         <w:t xml:space="preserve"> </w:t>
       </w:r>
-      <w:commentRangeEnd w:id="41"/>
+      <w:commentRangeEnd w:id="37"/>
       <w:r>
         <w:rPr>
           <w:rStyle w:val="ad"/>
           <w:rFonts w:ascii="Times New Roman" w:hAnsi="Times New Roman"/>
           <w:lang w:eastAsia="en-US"/>
         </w:rPr>
-        <w:commentReference w:id="41"/>
+        <w:commentReference w:id="37"/>
       </w:r>
       <w:r>
         <w:rPr>
@@ -16480,11 +16537,19 @@
         </w:rPr>
         <w:t xml:space="preserve">their </w:t>
       </w:r>
-      <w:r>
-        <w:rPr>
-          <w:lang w:eastAsia="ja-JP"/>
-        </w:rPr>
-        <w:t xml:space="preserve">request, </w:t>
+      <w:proofErr w:type="gramStart"/>
+      <w:r>
+        <w:rPr>
+          <w:lang w:eastAsia="ja-JP"/>
+        </w:rPr>
+        <w:t>request,</w:t>
+      </w:r>
+      <w:proofErr w:type="gramEnd"/>
+      <w:r>
+        <w:rPr>
+          <w:lang w:eastAsia="ja-JP"/>
+        </w:rPr>
+        <w:t xml:space="preserve"> </w:t>
       </w:r>
       <w:r>
         <w:rPr>
@@ -16762,21 +16827,21 @@
         </w:rPr>
         <w:t xml:space="preserve"> as a coordinator, rather than a </w:t>
       </w:r>
-      <w:commentRangeStart w:id="44"/>
+      <w:commentRangeStart w:id="38"/>
       <w:r>
         <w:rPr>
           <w:lang w:eastAsia="ja-JP"/>
         </w:rPr>
         <w:t xml:space="preserve">mere </w:t>
       </w:r>
-      <w:commentRangeEnd w:id="44"/>
+      <w:commentRangeEnd w:id="38"/>
       <w:r>
         <w:rPr>
           <w:rStyle w:val="ad"/>
           <w:rFonts w:ascii="Times New Roman" w:hAnsi="Times New Roman"/>
           <w:lang w:eastAsia="en-US"/>
         </w:rPr>
-        <w:commentReference w:id="44"/>
+        <w:commentReference w:id="38"/>
       </w:r>
       <w:r>
         <w:rPr>
@@ -17086,21 +17151,21 @@
         </w:rPr>
         <w:t xml:space="preserve">managers and </w:t>
       </w:r>
-      <w:commentRangeStart w:id="45"/>
+      <w:commentRangeStart w:id="39"/>
       <w:r>
         <w:rPr>
           <w:lang w:eastAsia="ja-JP"/>
         </w:rPr>
         <w:t>stakeholders</w:t>
       </w:r>
-      <w:commentRangeEnd w:id="45"/>
+      <w:commentRangeEnd w:id="39"/>
       <w:r>
         <w:rPr>
           <w:rStyle w:val="ad"/>
           <w:rFonts w:ascii="Times New Roman" w:hAnsi="Times New Roman"/>
           <w:lang w:eastAsia="en-US"/>
         </w:rPr>
-        <w:commentReference w:id="45"/>
+        <w:commentReference w:id="39"/>
       </w:r>
       <w:r>
         <w:rPr>
@@ -17351,21 +17416,21 @@
         </w:rPr>
         <w:t xml:space="preserve">with </w:t>
       </w:r>
-      <w:commentRangeStart w:id="46"/>
+      <w:commentRangeStart w:id="40"/>
       <w:r>
         <w:rPr>
           <w:lang w:eastAsia="ja-JP"/>
         </w:rPr>
         <w:t>managers</w:t>
       </w:r>
-      <w:commentRangeEnd w:id="46"/>
+      <w:commentRangeEnd w:id="40"/>
       <w:r>
         <w:rPr>
           <w:rStyle w:val="ad"/>
           <w:rFonts w:ascii="Times New Roman" w:hAnsi="Times New Roman"/>
           <w:lang w:eastAsia="en-US"/>
         </w:rPr>
-        <w:commentReference w:id="46"/>
+        <w:commentReference w:id="40"/>
       </w:r>
       <w:r>
         <w:rPr>
@@ -17493,18 +17558,18 @@
       <w:r>
         <w:t xml:space="preserve"> attitude </w:t>
       </w:r>
-      <w:commentRangeStart w:id="47"/>
+      <w:commentRangeStart w:id="41"/>
       <w:r>
         <w:t xml:space="preserve">disables </w:t>
       </w:r>
-      <w:commentRangeEnd w:id="47"/>
+      <w:commentRangeEnd w:id="41"/>
       <w:r>
         <w:rPr>
           <w:rStyle w:val="ad"/>
           <w:rFonts w:ascii="Times New Roman" w:hAnsi="Times New Roman"/>
           <w:lang w:eastAsia="en-US"/>
         </w:rPr>
-        <w:commentReference w:id="47"/>
+        <w:commentReference w:id="41"/>
       </w:r>
       <w:r>
         <w:t xml:space="preserve">the team </w:t>
@@ -17522,12 +17587,12 @@
       <w:r>
         <w:t xml:space="preserve">on </w:t>
       </w:r>
-      <w:del w:id="48" w:author="Rebecca Wirfs-Brock" w:date="2014-06-09T16:19:00Z">
+      <w:del w:id="42" w:author="Rebecca Wirfs-Brock" w:date="2014-06-09T16:19:00Z">
         <w:r>
           <w:delText xml:space="preserve">its </w:delText>
         </w:r>
       </w:del>
-      <w:ins w:id="49" w:author="Rebecca Wirfs-Brock" w:date="2014-06-09T16:19:00Z">
+      <w:ins w:id="43" w:author="Rebecca Wirfs-Brock" w:date="2014-06-09T16:19:00Z">
         <w:r>
           <w:t xml:space="preserve">their </w:t>
         </w:r>
@@ -17551,7 +17616,7 @@
         </w:rPr>
         <w:t xml:space="preserve">The more the team achieves, the more the growth </w:t>
       </w:r>
-      <w:ins w:id="50" w:author="Rebecca Wirfs-Brock" w:date="2014-06-09T16:19:00Z">
+      <w:ins w:id="44" w:author="Rebecca Wirfs-Brock" w:date="2014-06-09T16:19:00Z">
         <w:r>
           <w:rPr>
             <w:lang w:eastAsia="ja-JP"/>
@@ -17565,7 +17630,7 @@
         </w:rPr>
         <w:t>sustain</w:t>
       </w:r>
-      <w:del w:id="51" w:author="Rebecca Wirfs-Brock" w:date="2014-06-09T16:19:00Z">
+      <w:del w:id="45" w:author="Rebecca Wirfs-Brock" w:date="2014-06-09T16:19:00Z">
         <w:r>
           <w:rPr>
             <w:lang w:eastAsia="ja-JP"/>
@@ -17745,21 +17810,21 @@
         </w:rPr>
         <w:t xml:space="preserve">t is necessary to </w:t>
       </w:r>
-      <w:commentRangeStart w:id="52"/>
+      <w:commentRangeStart w:id="46"/>
       <w:r>
         <w:rPr>
           <w:lang w:eastAsia="ja-JP"/>
         </w:rPr>
         <w:t xml:space="preserve">grow the team </w:t>
       </w:r>
-      <w:commentRangeEnd w:id="52"/>
+      <w:commentRangeEnd w:id="46"/>
       <w:r>
         <w:rPr>
           <w:rStyle w:val="ad"/>
           <w:rFonts w:ascii="Times New Roman" w:hAnsi="Times New Roman"/>
           <w:lang w:eastAsia="en-US"/>
         </w:rPr>
-        <w:commentReference w:id="52"/>
+        <w:commentReference w:id="46"/>
       </w:r>
       <w:r>
         <w:rPr>
@@ -18820,18 +18885,18 @@
       <w:r>
         <w:t xml:space="preserve">more </w:t>
       </w:r>
-      <w:commentRangeStart w:id="53"/>
+      <w:commentRangeStart w:id="47"/>
       <w:r>
         <w:t>sustainable</w:t>
       </w:r>
-      <w:commentRangeEnd w:id="53"/>
+      <w:commentRangeEnd w:id="47"/>
       <w:r>
         <w:rPr>
           <w:rStyle w:val="ad"/>
           <w:rFonts w:ascii="Times New Roman" w:hAnsi="Times New Roman"/>
           <w:lang w:eastAsia="en-US"/>
         </w:rPr>
-        <w:commentReference w:id="53"/>
+        <w:commentReference w:id="47"/>
       </w:r>
       <w:r>
         <w:t>.</w:t>
@@ -19205,6 +19270,75 @@
 
 <file path=word/comments.xml><?xml version="1.0" encoding="utf-8"?>
 <w:comments xmlns:wpc="http://schemas.microsoft.com/office/word/2010/wordprocessingCanvas" xmlns:mc="http://schemas.openxmlformats.org/markup-compatibility/2006" xmlns:o="urn:schemas-microsoft-com:office:office" xmlns:r="http://schemas.openxmlformats.org/officeDocument/2006/relationships" xmlns:m="http://schemas.openxmlformats.org/officeDocument/2006/math" xmlns:v="urn:schemas-microsoft-com:vml" xmlns:wp14="http://schemas.microsoft.com/office/word/2010/wordprocessingDrawing" xmlns:wp="http://schemas.openxmlformats.org/drawingml/2006/wordprocessingDrawing" xmlns:w10="urn:schemas-microsoft-com:office:word" xmlns:w="http://schemas.openxmlformats.org/wordprocessingml/2006/main" xmlns:w14="http://schemas.microsoft.com/office/word/2010/wordml" xmlns:wpg="http://schemas.microsoft.com/office/word/2010/wordprocessingGroup" xmlns:wpi="http://schemas.microsoft.com/office/word/2010/wordprocessingInk" xmlns:wne="http://schemas.microsoft.com/office/word/2006/wordml" xmlns:wps="http://schemas.microsoft.com/office/word/2010/wordprocessingShape" mc:Ignorable="w14 wp14">
+  <w:comment w:id="1" w:author="Rebecca Wirfs-Brock" w:date="2014-06-11T18:29:00Z" w:initials="RW">
+    <w:p>
+      <w:pPr>
+        <w:pStyle w:val="ae"/>
+      </w:pPr>
+      <w:r>
+        <w:rPr>
+          <w:rStyle w:val="ad"/>
+        </w:rPr>
+        <w:annotationRef/>
+      </w:r>
+      <w:r>
+        <w:t>Instead of purpose, I suggest benefit. And slightly revise the phrasing:</w:t>
+      </w:r>
+    </w:p>
+    <w:p>
+      <w:pPr>
+        <w:pStyle w:val="ae"/>
+      </w:pPr>
+      <w:r>
+        <w:t xml:space="preserve">The main benefit of software automation techniques has been to make development more </w:t>
+      </w:r>
+      <w:proofErr w:type="spellStart"/>
+      <w:r>
+        <w:t>efficition</w:t>
+      </w:r>
+      <w:proofErr w:type="spellEnd"/>
+      <w:r>
+        <w:t>.</w:t>
+      </w:r>
+    </w:p>
+  </w:comment>
+  <w:comment w:id="0" w:author="Rebecca Wirfs-Brock" w:date="2014-06-11T18:29:00Z" w:initials="RW">
+    <w:p>
+      <w:pPr>
+        <w:pStyle w:val="ae"/>
+      </w:pPr>
+      <w:r>
+        <w:rPr>
+          <w:rStyle w:val="ad"/>
+        </w:rPr>
+        <w:annotationRef/>
+      </w:r>
+      <w:r>
+        <w:t>These sentences of your introduction don’t fit together with the sentences that follow.</w:t>
+      </w:r>
+    </w:p>
+    <w:p>
+      <w:pPr>
+        <w:pStyle w:val="ae"/>
+      </w:pPr>
+      <w:r>
+        <w:t>When I read this paragraph it seemed to have disconnected ideas.</w:t>
+      </w:r>
+    </w:p>
+    <w:p>
+      <w:pPr>
+        <w:pStyle w:val="ae"/>
+      </w:pPr>
+    </w:p>
+    <w:p>
+      <w:pPr>
+        <w:pStyle w:val="ae"/>
+      </w:pPr>
+      <w:r>
+        <w:t>Consider revising/rearranging how you introduce your paper.</w:t>
+      </w:r>
+    </w:p>
+  </w:comment>
   <w:comment w:id="2" w:author="Rebecca Wirfs-Brock" w:date="2014-06-11T18:29:00Z" w:initials="RW">
     <w:p>
       <w:pPr>
@@ -19217,47 +19351,20 @@
         <w:annotationRef/>
       </w:r>
       <w:r>
-        <w:t>Instead of purpose, I suggest benefit. And slightly revise the phrasing:</w:t>
+        <w:t>Instead of mechanism I suggest the word practices.</w:t>
       </w:r>
     </w:p>
     <w:p>
       <w:pPr>
         <w:pStyle w:val="ae"/>
       </w:pPr>
-      <w:r>
-        <w:t xml:space="preserve">The main benefit of software automation techniques has been to make development more </w:t>
-      </w:r>
-      <w:proofErr w:type="spellStart"/>
-      <w:r>
-        <w:t>efficition</w:t>
-      </w:r>
-      <w:proofErr w:type="spellEnd"/>
-      <w:r>
-        <w:t>.</w:t>
-      </w:r>
-    </w:p>
-  </w:comment>
-  <w:comment w:id="1" w:author="Rebecca Wirfs-Brock" w:date="2014-06-11T18:29:00Z" w:initials="RW">
-    <w:p>
-      <w:pPr>
-        <w:pStyle w:val="ae"/>
-      </w:pPr>
-      <w:r>
-        <w:rPr>
-          <w:rStyle w:val="ad"/>
-        </w:rPr>
-        <w:annotationRef/>
-      </w:r>
-      <w:r>
-        <w:t>These sentences of your introduction don’t fit together with the sentences that follow.</w:t>
-      </w:r>
     </w:p>
     <w:p>
       <w:pPr>
         <w:pStyle w:val="ae"/>
       </w:pPr>
       <w:r>
-        <w:t>When I read this paragraph it seemed to have disconnected ideas.</w:t>
+        <w:t xml:space="preserve">I also think that you should mention that you tell a story of how technical practices alone are not enough to get good collaboration. </w:t>
       </w:r>
     </w:p>
     <w:p>
@@ -19270,8 +19377,13 @@
         <w:pStyle w:val="ae"/>
       </w:pPr>
       <w:r>
-        <w:t>Consider revising/rearranging how you introduce your paper.</w:t>
-      </w:r>
+        <w:t>But they are helpful in becoming more efficient at development so that you can be better at delivering incrementally.</w:t>
+      </w:r>
+    </w:p>
+    <w:p>
+      <w:pPr>
+        <w:pStyle w:val="ae"/>
+      </w:pPr>
     </w:p>
   </w:comment>
   <w:comment w:id="3" w:author="Rebecca Wirfs-Brock" w:date="2014-06-11T18:29:00Z" w:initials="RW">
@@ -19286,45 +19398,18 @@
         <w:annotationRef/>
       </w:r>
       <w:r>
-        <w:t>Instead of mechanism I suggest the word practices.</w:t>
-      </w:r>
-    </w:p>
-    <w:p>
-      <w:pPr>
-        <w:pStyle w:val="ae"/>
-      </w:pPr>
-    </w:p>
-    <w:p>
-      <w:pPr>
-        <w:pStyle w:val="ae"/>
-      </w:pPr>
-      <w:r>
-        <w:t xml:space="preserve">I also think that you should mention that you tell a story of how technical practices alone are not enough to get good collaboration. </w:t>
-      </w:r>
-    </w:p>
-    <w:p>
-      <w:pPr>
-        <w:pStyle w:val="ae"/>
-      </w:pPr>
-    </w:p>
-    <w:p>
-      <w:pPr>
-        <w:pStyle w:val="ae"/>
-      </w:pPr>
-      <w:r>
-        <w:t>But they are helpful in becoming more efficient at development so that you can be better at delivering incrementally.</w:t>
-      </w:r>
-    </w:p>
-    <w:p>
-      <w:pPr>
-        <w:pStyle w:val="ae"/>
-      </w:pPr>
+        <w:t>Say, two-fold, not two-folded.</w:t>
+      </w:r>
     </w:p>
   </w:comment>
-  <w:comment w:id="4" w:author="Rebecca Wirfs-Brock" w:date="2014-06-11T18:29:00Z" w:initials="RW">
+  <w:comment w:id="4" w:author="Hiroyuki Ito (The Hiro)" w:date="2014-06-13T14:28:00Z" w:initials="TheHiro">
     <w:p>
       <w:pPr>
         <w:pStyle w:val="ae"/>
+        <w:rPr>
+          <w:rFonts w:hint="eastAsia"/>
+          <w:lang w:eastAsia="ja-JP"/>
+        </w:rPr>
       </w:pPr>
       <w:r>
         <w:rPr>
@@ -19333,7 +19418,11 @@
         <w:annotationRef/>
       </w:r>
       <w:r>
-        <w:t>Say, two-fold, not two-folded.</w:t>
+        <w:rPr>
+          <w:rFonts w:hint="eastAsia"/>
+          <w:lang w:eastAsia="ja-JP"/>
+        </w:rPr>
+        <w:t>Sure, thanks!</w:t>
       </w:r>
     </w:p>
   </w:comment>
@@ -19406,10 +19495,14 @@
       </w:r>
     </w:p>
   </w:comment>
-  <w:comment w:id="8" w:author="Rebecca Wirfs-Brock" w:date="2014-06-11T18:29:00Z" w:initials="RW">
+  <w:comment w:id="8" w:author="Hiroyuki Ito (The Hiro)" w:date="2014-06-13T14:29:00Z" w:initials="TheHiro">
     <w:p>
       <w:pPr>
         <w:pStyle w:val="ae"/>
+        <w:rPr>
+          <w:rFonts w:hint="eastAsia"/>
+          <w:lang w:eastAsia="ja-JP"/>
+        </w:rPr>
       </w:pPr>
       <w:r>
         <w:rPr>
@@ -19418,59 +19511,17 @@
         <w:annotationRef/>
       </w:r>
       <w:r>
-        <w:t>The work hours (did that mean you worked less hours of the day?) or you decreased the effort required to develop and deliver working, tested software?</w:t>
-      </w:r>
-    </w:p>
-    <w:p>
-      <w:pPr>
-        <w:pStyle w:val="ae"/>
-      </w:pPr>
-    </w:p>
-    <w:p>
-      <w:pPr>
-        <w:pStyle w:val="ae"/>
-      </w:pPr>
-      <w:r>
-        <w:t>Manual operation of what?</w:t>
-      </w:r>
-    </w:p>
-    <w:p>
-      <w:pPr>
-        <w:pStyle w:val="ae"/>
-      </w:pPr>
-    </w:p>
-    <w:p>
-      <w:pPr>
-        <w:pStyle w:val="ae"/>
-      </w:pPr>
-      <w:r>
-        <w:t>This sentence is very unclear.</w:t>
-      </w:r>
-    </w:p>
-    <w:p>
-      <w:pPr>
-        <w:pStyle w:val="ae"/>
-      </w:pPr>
-    </w:p>
-    <w:p>
-      <w:pPr>
-        <w:pStyle w:val="ae"/>
-      </w:pPr>
-    </w:p>
-  </w:comment>
-  <w:comment w:id="9" w:author="Rebecca Wirfs-Brock" w:date="2014-06-11T18:29:00Z" w:initials="RW">
-    <w:p>
-      <w:pPr>
-        <w:pStyle w:val="ae"/>
-      </w:pPr>
-      <w:r>
-        <w:rPr>
-          <w:rStyle w:val="ad"/>
-        </w:rPr>
-        <w:annotationRef/>
-      </w:r>
-      <w:r>
-        <w:t>You might say what you’ve automated: testing, build, and deployment processes? What kinds of testing?</w:t>
+        <w:rPr>
+          <w:rFonts w:hint="eastAsia"/>
+          <w:lang w:eastAsia="ja-JP"/>
+        </w:rPr>
+        <w:t xml:space="preserve">Sure </w:t>
+      </w:r>
+      <w:r>
+        <w:rPr>
+          <w:lang w:eastAsia="ja-JP"/>
+        </w:rPr>
+        <w:sym w:font="Wingdings" w:char="F04A"/>
       </w:r>
     </w:p>
   </w:comment>
@@ -19486,8 +19537,44 @@
         <w:annotationRef/>
       </w:r>
       <w:r>
-        <w:t>Since you said company earlier, I think you should just eliminate “and both organizations” and say at both locations. That might make this more clear.</w:t>
-      </w:r>
+        <w:t>The work hours (did that mean you worked less hours of the day?) or you decreased the effort required to develop and deliver working, tested software?</w:t>
+      </w:r>
+    </w:p>
+    <w:p>
+      <w:pPr>
+        <w:pStyle w:val="ae"/>
+      </w:pPr>
+    </w:p>
+    <w:p>
+      <w:pPr>
+        <w:pStyle w:val="ae"/>
+      </w:pPr>
+      <w:r>
+        <w:t>Manual operation of what?</w:t>
+      </w:r>
+    </w:p>
+    <w:p>
+      <w:pPr>
+        <w:pStyle w:val="ae"/>
+      </w:pPr>
+    </w:p>
+    <w:p>
+      <w:pPr>
+        <w:pStyle w:val="ae"/>
+      </w:pPr>
+      <w:r>
+        <w:t>This sentence is very unclear.</w:t>
+      </w:r>
+    </w:p>
+    <w:p>
+      <w:pPr>
+        <w:pStyle w:val="ae"/>
+      </w:pPr>
+    </w:p>
+    <w:p>
+      <w:pPr>
+        <w:pStyle w:val="ae"/>
+      </w:pPr>
     </w:p>
   </w:comment>
   <w:comment w:id="11" w:author="Rebecca Wirfs-Brock" w:date="2014-06-11T18:29:00Z" w:initials="RW">
@@ -19502,26 +19589,8 @@
         <w:annotationRef/>
       </w:r>
       <w:r>
-        <w:t>What performance?</w:t>
-      </w:r>
-    </w:p>
-    <w:p>
-      <w:pPr>
-        <w:pStyle w:val="ae"/>
-      </w:pPr>
-      <w:r>
-        <w:t>I think you mean the ability to make, deploy and test a release was very slow and labor intensive.</w:t>
-      </w:r>
-    </w:p>
-    <w:p>
-      <w:pPr>
-        <w:pStyle w:val="ae"/>
-      </w:pPr>
-    </w:p>
-    <w:p>
-      <w:pPr>
-        <w:pStyle w:val="ae"/>
-      </w:pPr>
+        <w:t>You might say what you’ve automated: testing, build, and deployment processes? What kinds of testing?</w:t>
+      </w:r>
     </w:p>
   </w:comment>
   <w:comment w:id="12" w:author="Rebecca Wirfs-Brock" w:date="2014-06-11T18:29:00Z" w:initials="RW">
@@ -19536,28 +19605,7 @@
         <w:annotationRef/>
       </w:r>
       <w:r>
-        <w:t>This phrase doesn’t fit here.</w:t>
-      </w:r>
-    </w:p>
-    <w:p>
-      <w:pPr>
-        <w:pStyle w:val="ae"/>
-      </w:pPr>
-    </w:p>
-    <w:p>
-      <w:pPr>
-        <w:pStyle w:val="ae"/>
-      </w:pPr>
-      <w:r>
-        <w:t>Suggest you might want to use, “Additionally” instead.</w:t>
-      </w:r>
-    </w:p>
-    <w:p>
-      <w:pPr>
-        <w:pStyle w:val="ae"/>
-      </w:pPr>
-      <w:r>
-        <w:t>That is because this is another factor that compounded the team’s difficulties.</w:t>
+        <w:t>Since you said company earlier, I think you should just eliminate “and both organizations” and say at both locations. That might make this more clear.</w:t>
       </w:r>
     </w:p>
   </w:comment>
@@ -19573,7 +19621,7 @@
         <w:annotationRef/>
       </w:r>
       <w:r>
-        <w:t>It is not clear who “they” refers to.</w:t>
+        <w:t>What performance?</w:t>
       </w:r>
     </w:p>
     <w:p>
@@ -19581,7 +19629,7 @@
         <w:pStyle w:val="ae"/>
       </w:pPr>
       <w:r>
-        <w:t>I think you mean stakeholders, but say stakeholders, not they. It is ambiguous otherwise….</w:t>
+        <w:t>I think you mean the ability to make, deploy and test a release was very slow and labor intensive.</w:t>
       </w:r>
     </w:p>
     <w:p>
@@ -19593,35 +19641,6 @@
       <w:pPr>
         <w:pStyle w:val="ae"/>
       </w:pPr>
-      <w:r>
-        <w:t>But reading further, it seems that both developers and stakeholders didn’t know about progress. Is that right? If so, I suggest you replace “they” with the stakeholders and developers.</w:t>
-      </w:r>
-    </w:p>
-    <w:p>
-      <w:pPr>
-        <w:pStyle w:val="ae"/>
-      </w:pPr>
-    </w:p>
-    <w:p>
-      <w:pPr>
-        <w:pStyle w:val="ae"/>
-      </w:pPr>
-      <w:r>
-        <w:t>What do you mean by progress? The status of the software development? If so, say that.</w:t>
-      </w:r>
-    </w:p>
-    <w:p>
-      <w:pPr>
-        <w:pStyle w:val="ae"/>
-      </w:pPr>
-    </w:p>
-    <w:p>
-      <w:pPr>
-        <w:pStyle w:val="ae"/>
-      </w:pPr>
-      <w:r>
-        <w:t>Progress is too vague.</w:t>
-      </w:r>
     </w:p>
   </w:comment>
   <w:comment w:id="14" w:author="Rebecca Wirfs-Brock" w:date="2014-06-11T18:29:00Z" w:initials="RW">
@@ -19636,6 +19655,106 @@
         <w:annotationRef/>
       </w:r>
       <w:r>
+        <w:t>This phrase doesn’t fit here.</w:t>
+      </w:r>
+    </w:p>
+    <w:p>
+      <w:pPr>
+        <w:pStyle w:val="ae"/>
+      </w:pPr>
+    </w:p>
+    <w:p>
+      <w:pPr>
+        <w:pStyle w:val="ae"/>
+      </w:pPr>
+      <w:r>
+        <w:t>Suggest you might want to use, “Additionally” instead.</w:t>
+      </w:r>
+    </w:p>
+    <w:p>
+      <w:pPr>
+        <w:pStyle w:val="ae"/>
+      </w:pPr>
+      <w:r>
+        <w:t>That is because this is another factor that compounded the team’s difficulties.</w:t>
+      </w:r>
+    </w:p>
+  </w:comment>
+  <w:comment w:id="15" w:author="Rebecca Wirfs-Brock" w:date="2014-06-11T18:29:00Z" w:initials="RW">
+    <w:p>
+      <w:pPr>
+        <w:pStyle w:val="ae"/>
+      </w:pPr>
+      <w:r>
+        <w:rPr>
+          <w:rStyle w:val="ad"/>
+        </w:rPr>
+        <w:annotationRef/>
+      </w:r>
+      <w:r>
+        <w:t>It is not clear who “they” refers to.</w:t>
+      </w:r>
+    </w:p>
+    <w:p>
+      <w:pPr>
+        <w:pStyle w:val="ae"/>
+      </w:pPr>
+      <w:r>
+        <w:t>I think you mean stakeholders, but say stakeholders, not they. It is ambiguous otherwise….</w:t>
+      </w:r>
+    </w:p>
+    <w:p>
+      <w:pPr>
+        <w:pStyle w:val="ae"/>
+      </w:pPr>
+    </w:p>
+    <w:p>
+      <w:pPr>
+        <w:pStyle w:val="ae"/>
+      </w:pPr>
+      <w:r>
+        <w:t>But reading further, it seems that both developers and stakeholders didn’t know about progress. Is that right? If so, I suggest you replace “they” with the stakeholders and developers.</w:t>
+      </w:r>
+    </w:p>
+    <w:p>
+      <w:pPr>
+        <w:pStyle w:val="ae"/>
+      </w:pPr>
+    </w:p>
+    <w:p>
+      <w:pPr>
+        <w:pStyle w:val="ae"/>
+      </w:pPr>
+      <w:r>
+        <w:t>What do you mean by progress? The status of the software development? If so, say that.</w:t>
+      </w:r>
+    </w:p>
+    <w:p>
+      <w:pPr>
+        <w:pStyle w:val="ae"/>
+      </w:pPr>
+    </w:p>
+    <w:p>
+      <w:pPr>
+        <w:pStyle w:val="ae"/>
+      </w:pPr>
+      <w:r>
+        <w:t>Progress is too vague.</w:t>
+      </w:r>
+    </w:p>
+  </w:comment>
+  <w:comment w:id="16" w:author="Rebecca Wirfs-Brock" w:date="2014-06-11T18:29:00Z" w:initials="RW">
+    <w:p>
+      <w:pPr>
+        <w:pStyle w:val="ae"/>
+      </w:pPr>
+      <w:r>
+        <w:rPr>
+          <w:rStyle w:val="ad"/>
+        </w:rPr>
+        <w:annotationRef/>
+      </w:r>
+      <w:r>
         <w:t>What do you mean, the stakeholders provided their support?</w:t>
       </w:r>
     </w:p>
@@ -19741,7 +19860,7 @@
       </w:r>
     </w:p>
   </w:comment>
-  <w:comment w:id="22" w:author="Rebecca Wirfs-Brock" w:date="2014-06-11T18:29:00Z" w:initials="RW">
+  <w:comment w:id="20" w:author="Rebecca Wirfs-Brock" w:date="2014-06-11T18:29:00Z" w:initials="RW">
     <w:p>
       <w:pPr>
         <w:pStyle w:val="ae"/>
@@ -19799,7 +19918,7 @@
       </w:r>
     </w:p>
   </w:comment>
-  <w:comment w:id="29" w:author="Rebecca Wirfs-Brock" w:date="2014-06-11T18:29:00Z" w:initials="RW">
+  <w:comment w:id="25" w:author="Rebecca Wirfs-Brock" w:date="2014-06-11T18:29:00Z" w:initials="RW">
     <w:p>
       <w:pPr>
         <w:pStyle w:val="ae"/>
@@ -19820,7 +19939,7 @@
       </w:pPr>
     </w:p>
   </w:comment>
-  <w:comment w:id="30" w:author="Rebecca Wirfs-Brock" w:date="2014-06-11T18:29:00Z" w:initials="RW">
+  <w:comment w:id="26" w:author="Rebecca Wirfs-Brock" w:date="2014-06-11T18:29:00Z" w:initials="RW">
     <w:p>
       <w:pPr>
         <w:pStyle w:val="ae"/>
@@ -19857,7 +19976,7 @@
       </w:r>
     </w:p>
   </w:comment>
-  <w:comment w:id="31" w:author="Rebecca Wirfs-Brock" w:date="2014-06-11T18:29:00Z" w:initials="RW">
+  <w:comment w:id="27" w:author="Rebecca Wirfs-Brock" w:date="2014-06-11T18:29:00Z" w:initials="RW">
     <w:p>
       <w:pPr>
         <w:pStyle w:val="ae"/>
@@ -19870,6 +19989,67 @@
       </w:r>
       <w:r>
         <w:t>Associated?</w:t>
+      </w:r>
+    </w:p>
+  </w:comment>
+  <w:comment w:id="32" w:author="Rebecca Wirfs-Brock" w:date="2014-06-11T18:29:00Z" w:initials="RW">
+    <w:p>
+      <w:pPr>
+        <w:pStyle w:val="ae"/>
+      </w:pPr>
+      <w:r>
+        <w:rPr>
+          <w:rStyle w:val="ad"/>
+        </w:rPr>
+        <w:annotationRef/>
+      </w:r>
+      <w:r>
+        <w:t>Efficiency?</w:t>
+      </w:r>
+    </w:p>
+  </w:comment>
+  <w:comment w:id="33" w:author="Rebecca Wirfs-Brock" w:date="2014-06-11T18:29:00Z" w:initials="RW">
+    <w:p>
+      <w:pPr>
+        <w:pStyle w:val="ae"/>
+      </w:pPr>
+      <w:r>
+        <w:rPr>
+          <w:rStyle w:val="ad"/>
+        </w:rPr>
+        <w:annotationRef/>
+      </w:r>
+      <w:r>
+        <w:t>Suggest instead of increased say, The more slack time became available to improve further.</w:t>
+      </w:r>
+    </w:p>
+  </w:comment>
+  <w:comment w:id="34" w:author="Rebecca Wirfs-Brock" w:date="2014-06-11T18:29:00Z" w:initials="RW">
+    <w:p>
+      <w:pPr>
+        <w:pStyle w:val="ae"/>
+      </w:pPr>
+      <w:r>
+        <w:rPr>
+          <w:rStyle w:val="ad"/>
+        </w:rPr>
+        <w:annotationRef/>
+      </w:r>
+      <w:r>
+        <w:t>So they worked for two companies at the same time? This is actually very unusual in the United States, where I live.</w:t>
+      </w:r>
+    </w:p>
+    <w:p>
+      <w:pPr>
+        <w:pStyle w:val="ae"/>
+      </w:pPr>
+    </w:p>
+    <w:p>
+      <w:pPr>
+        <w:pStyle w:val="ae"/>
+      </w:pPr>
+      <w:r>
+        <w:t>Usually, consultants may work on a project for one company, but they are paid by the consulting company. We don’t think of them, in this case, as working for two companies…</w:t>
       </w:r>
     </w:p>
   </w:comment>
@@ -19885,7 +20065,28 @@
         <w:annotationRef/>
       </w:r>
       <w:r>
-        <w:t>Efficiency?</w:t>
+        <w:t xml:space="preserve">I don’t understand what you mean by “bow”. In </w:t>
+      </w:r>
+      <w:proofErr w:type="spellStart"/>
+      <w:r>
+        <w:t>english</w:t>
+      </w:r>
+      <w:proofErr w:type="spellEnd"/>
+      <w:r>
+        <w:t xml:space="preserve"> I might say, “defer to”…if I mean to give them senior status.</w:t>
+      </w:r>
+    </w:p>
+    <w:p>
+      <w:pPr>
+        <w:pStyle w:val="ae"/>
+      </w:pPr>
+    </w:p>
+    <w:p>
+      <w:pPr>
+        <w:pStyle w:val="ae"/>
+      </w:pPr>
+      <w:r>
+        <w:t>I don’t quite understand what you mean to say.</w:t>
       </w:r>
     </w:p>
   </w:comment>
@@ -19901,7 +20102,15 @@
         <w:annotationRef/>
       </w:r>
       <w:r>
-        <w:t>Suggest instead of increased say, The more slack time became available to improve further.</w:t>
+        <w:t>I don’t quite understand this, and I want to.</w:t>
+      </w:r>
+    </w:p>
+    <w:p>
+      <w:pPr>
+        <w:pStyle w:val="ae"/>
+      </w:pPr>
+      <w:r>
+        <w:t xml:space="preserve">Did you mean that you worked more on developing the software? And if so, why did it bring the project to a standstill? I don’t understand. Is it because they asked for more and more functionality. (We call that feature creep)? </w:t>
       </w:r>
     </w:p>
   </w:comment>
@@ -19917,20 +20126,23 @@
         <w:annotationRef/>
       </w:r>
       <w:r>
-        <w:t>So they worked for two companies at the same time? This is actually very unusual in the United States, where I live.</w:t>
+        <w:t>I suggest replace “mere” (that sounds derogatory) with another word: critical (that implies you are on the critical work path)…instead you need the freedom to work on tools, practices, etc….</w:t>
       </w:r>
     </w:p>
+  </w:comment>
+  <w:comment w:id="39" w:author="Rebecca Wirfs-Brock" w:date="2014-06-11T18:29:00Z" w:initials="RW">
     <w:p>
       <w:pPr>
         <w:pStyle w:val="ae"/>
       </w:pPr>
-    </w:p>
-    <w:p>
-      <w:pPr>
-        <w:pStyle w:val="ae"/>
-      </w:pPr>
-      <w:r>
-        <w:t>Usually, consultants may work on a project for one company, but they are paid by the consulting company. We don’t think of them, in this case, as working for two companies…</w:t>
+      <w:r>
+        <w:rPr>
+          <w:rStyle w:val="ad"/>
+        </w:rPr>
+        <w:annotationRef/>
+      </w:r>
+      <w:r>
+        <w:t>It isn’t clear exactly what you’ve measured in your Tech-Driven Dev.” Maybe you should list all the things you measure: time to deploy, build, test, number of bugs, etc….</w:t>
       </w:r>
     </w:p>
   </w:comment>
@@ -19946,15 +20158,7 @@
         <w:annotationRef/>
       </w:r>
       <w:r>
-        <w:t xml:space="preserve">I don’t understand what you mean by “bow”. In </w:t>
-      </w:r>
-      <w:proofErr w:type="spellStart"/>
-      <w:r>
-        <w:t>english</w:t>
-      </w:r>
-      <w:proofErr w:type="spellEnd"/>
-      <w:r>
-        <w:t xml:space="preserve"> I might say, “defer to”…if I mean to give them senior status.</w:t>
+        <w:t>I feel you could say more, here.</w:t>
       </w:r>
     </w:p>
     <w:p>
@@ -19967,7 +20171,7 @@
         <w:pStyle w:val="ae"/>
       </w:pPr>
       <w:r>
-        <w:t>I don’t quite understand what you mean to say.</w:t>
+        <w:t>With concrete numbers and empirical evidence of the benefits, management can be persuaded to make changes?</w:t>
       </w:r>
     </w:p>
   </w:comment>
@@ -19983,47 +20187,7 @@
         <w:annotationRef/>
       </w:r>
       <w:r>
-        <w:t>I don’t quite understand this, and I want to.</w:t>
-      </w:r>
-    </w:p>
-    <w:p>
-      <w:pPr>
-        <w:pStyle w:val="ae"/>
-      </w:pPr>
-      <w:r>
-        <w:t xml:space="preserve">Did you mean that you worked more on developing the software? And if so, why did it bring the project to a standstill? I don’t understand. Is it because they asked for more and more functionality. (We call that feature creep)? </w:t>
-      </w:r>
-    </w:p>
-  </w:comment>
-  <w:comment w:id="44" w:author="Rebecca Wirfs-Brock" w:date="2014-06-11T18:29:00Z" w:initials="RW">
-    <w:p>
-      <w:pPr>
-        <w:pStyle w:val="ae"/>
-      </w:pPr>
-      <w:r>
-        <w:rPr>
-          <w:rStyle w:val="ad"/>
-        </w:rPr>
-        <w:annotationRef/>
-      </w:r>
-      <w:r>
-        <w:t>I suggest replace “mere” (that sounds derogatory) with another word: critical (that implies you are on the critical work path)…instead you need the freedom to work on tools, practices, etc….</w:t>
-      </w:r>
-    </w:p>
-  </w:comment>
-  <w:comment w:id="45" w:author="Rebecca Wirfs-Brock" w:date="2014-06-11T18:29:00Z" w:initials="RW">
-    <w:p>
-      <w:pPr>
-        <w:pStyle w:val="ae"/>
-      </w:pPr>
-      <w:r>
-        <w:rPr>
-          <w:rStyle w:val="ad"/>
-        </w:rPr>
-        <w:annotationRef/>
-      </w:r>
-      <w:r>
-        <w:t>It isn’t clear exactly what you’ve measured in your Tech-Driven Dev.” Maybe you should list all the things you measure: time to deploy, build, test, number of bugs, etc….</w:t>
+        <w:t>Prevents?</w:t>
       </w:r>
     </w:p>
   </w:comment>
@@ -20039,56 +20203,11 @@
         <w:annotationRef/>
       </w:r>
       <w:r>
-        <w:t>I feel you could say more, here.</w:t>
-      </w:r>
-    </w:p>
-    <w:p>
-      <w:pPr>
-        <w:pStyle w:val="ae"/>
-      </w:pPr>
-    </w:p>
-    <w:p>
-      <w:pPr>
-        <w:pStyle w:val="ae"/>
-      </w:pPr>
-      <w:r>
-        <w:t>With concrete numbers and empirical evidence of the benefits, management can be persuaded to make changes?</w:t>
+        <w:t>You do not mean to grow as in grow more team members. I think it could be mistaken to mean that. You might want to say, “grow the team’s technical and collaborative capabilities” (or something like that). Grow does not mean size or skill, only.</w:t>
       </w:r>
     </w:p>
   </w:comment>
   <w:comment w:id="47" w:author="Rebecca Wirfs-Brock" w:date="2014-06-11T18:29:00Z" w:initials="RW">
-    <w:p>
-      <w:pPr>
-        <w:pStyle w:val="ae"/>
-      </w:pPr>
-      <w:r>
-        <w:rPr>
-          <w:rStyle w:val="ad"/>
-        </w:rPr>
-        <w:annotationRef/>
-      </w:r>
-      <w:r>
-        <w:t>Prevents?</w:t>
-      </w:r>
-    </w:p>
-  </w:comment>
-  <w:comment w:id="52" w:author="Rebecca Wirfs-Brock" w:date="2014-06-11T18:29:00Z" w:initials="RW">
-    <w:p>
-      <w:pPr>
-        <w:pStyle w:val="ae"/>
-      </w:pPr>
-      <w:r>
-        <w:rPr>
-          <w:rStyle w:val="ad"/>
-        </w:rPr>
-        <w:annotationRef/>
-      </w:r>
-      <w:r>
-        <w:t>You do not mean to grow as in grow more team members. I think it could be mistaken to mean that. You might want to say, “grow the team’s technical and collaborative capabilities” (or something like that). Grow does not mean size or skill, only.</w:t>
-      </w:r>
-    </w:p>
-  </w:comment>
-  <w:comment w:id="53" w:author="Rebecca Wirfs-Brock" w:date="2014-06-11T18:29:00Z" w:initials="RW">
     <w:p>
       <w:pPr>
         <w:pStyle w:val="ae"/>
@@ -25397,7 +25516,7 @@
 </file>
 
 <file path=customXml/itemProps1.xml><?xml version="1.0" encoding="utf-8"?>
-<ds:datastoreItem xmlns:ds="http://schemas.openxmlformats.org/officeDocument/2006/customXml" ds:itemID="{9E8FA728-93ED-4778-AE1D-BC01969C324C}">
+<ds:datastoreItem xmlns:ds="http://schemas.openxmlformats.org/officeDocument/2006/customXml" ds:itemID="{1F4C6056-218B-4F91-ACAF-DB5D7BB4428E}">
   <ds:schemaRefs>
     <ds:schemaRef ds:uri="http://schemas.openxmlformats.org/officeDocument/2006/bibliography"/>
   </ds:schemaRefs>

</xml_diff>

<commit_message>
Finished adapting the final format.
</commit_message>
<xml_diff>
--- a/TechnologyDrivenDevelopment.docx
+++ b/TechnologyDrivenDevelopment.docx
@@ -1431,7 +1431,6 @@
         <w:pStyle w:val="InitialBodyText"/>
         <w:ind w:firstLineChars="142" w:firstLine="284"/>
         <w:rPr>
-          <w:szCs w:val="16"/>
           <w:lang w:eastAsia="ja-JP"/>
         </w:rPr>
       </w:pPr>
@@ -1574,14 +1573,6 @@
         </w:rPr>
         <w:t>problems, possibilities and the future are discussed.</w:t>
       </w:r>
-    </w:p>
-    <w:p>
-      <w:pPr>
-        <w:pStyle w:val="InitialBodyText"/>
-        <w:rPr>
-          <w:lang w:eastAsia="ja-JP"/>
-        </w:rPr>
-      </w:pPr>
     </w:p>
     <w:p>
       <w:pPr>
@@ -2815,92 +2806,92 @@
         <w:rPr>
           <w:lang w:eastAsia="ja-JP"/>
         </w:rPr>
+        <w:t>M</w:t>
+      </w:r>
+      <w:r>
+        <w:rPr>
+          <w:lang w:eastAsia="ja-JP"/>
+        </w:rPr>
+        <w:t xml:space="preserve">ost of </w:t>
+      </w:r>
+      <w:r>
+        <w:rPr>
+          <w:lang w:eastAsia="ja-JP"/>
+        </w:rPr>
+        <w:t xml:space="preserve">the </w:t>
+      </w:r>
+      <w:r>
+        <w:rPr>
+          <w:lang w:eastAsia="ja-JP"/>
+        </w:rPr>
+        <w:t xml:space="preserve">team members </w:t>
+      </w:r>
+      <w:r>
+        <w:rPr>
+          <w:lang w:eastAsia="ja-JP"/>
+        </w:rPr>
+        <w:t>were</w:t>
+      </w:r>
+      <w:r>
+        <w:rPr>
+          <w:lang w:eastAsia="ja-JP"/>
+        </w:rPr>
+        <w:t xml:space="preserve"> young and immature. The average age of the team members was under 30. </w:t>
+      </w:r>
+      <w:r>
+        <w:rPr>
+          <w:lang w:eastAsia="ja-JP"/>
+        </w:rPr>
+        <w:t>Particularly</w:t>
+      </w:r>
+      <w:r>
+        <w:rPr>
+          <w:lang w:eastAsia="ja-JP"/>
+        </w:rPr>
+        <w:t>, the average age of the Android developers was a</w:t>
+      </w:r>
+      <w:r>
+        <w:rPr>
+          <w:rFonts w:hint="eastAsia"/>
+          <w:lang w:eastAsia="ja-JP"/>
+        </w:rPr>
+        <w:t>bout</w:t>
+      </w:r>
+      <w:r>
+        <w:rPr>
+          <w:lang w:eastAsia="ja-JP"/>
+        </w:rPr>
+        <w:t xml:space="preserve"> 25.</w:t>
+      </w:r>
+      <w:r>
+        <w:rPr>
+          <w:lang w:eastAsia="ja-JP"/>
+        </w:rPr>
+        <w:t xml:space="preserve"> </w:t>
+      </w:r>
+      <w:r>
+        <w:rPr>
+          <w:lang w:eastAsia="ja-JP"/>
+        </w:rPr>
+        <w:t>They had no</w:t>
+      </w:r>
+      <w:r>
+        <w:rPr>
+          <w:lang w:eastAsia="ja-JP"/>
+        </w:rPr>
+        <w:t xml:space="preserve"> </w:t>
+      </w:r>
+      <w:r>
+        <w:rPr>
+          <w:lang w:eastAsia="ja-JP"/>
+        </w:rPr>
+        <w:t xml:space="preserve">adequate </w:t>
+      </w:r>
+      <w:r>
+        <w:rPr>
+          <w:lang w:eastAsia="ja-JP"/>
+        </w:rPr>
         <w:lastRenderedPageBreak/>
-        <w:t>M</w:t>
-      </w:r>
-      <w:r>
-        <w:rPr>
-          <w:lang w:eastAsia="ja-JP"/>
-        </w:rPr>
-        <w:t xml:space="preserve">ost of </w:t>
-      </w:r>
-      <w:r>
-        <w:rPr>
-          <w:lang w:eastAsia="ja-JP"/>
-        </w:rPr>
-        <w:t xml:space="preserve">the </w:t>
-      </w:r>
-      <w:r>
-        <w:rPr>
-          <w:lang w:eastAsia="ja-JP"/>
-        </w:rPr>
-        <w:t xml:space="preserve">team members </w:t>
-      </w:r>
-      <w:r>
-        <w:rPr>
-          <w:lang w:eastAsia="ja-JP"/>
-        </w:rPr>
-        <w:t>were</w:t>
-      </w:r>
-      <w:r>
-        <w:rPr>
-          <w:lang w:eastAsia="ja-JP"/>
-        </w:rPr>
-        <w:t xml:space="preserve"> young and immature. The average age of the team members was under 30. </w:t>
-      </w:r>
-      <w:r>
-        <w:rPr>
-          <w:lang w:eastAsia="ja-JP"/>
-        </w:rPr>
-        <w:t>Particularly</w:t>
-      </w:r>
-      <w:r>
-        <w:rPr>
-          <w:lang w:eastAsia="ja-JP"/>
-        </w:rPr>
-        <w:t>, the average age of the Android developers was a</w:t>
-      </w:r>
-      <w:r>
-        <w:rPr>
-          <w:rFonts w:hint="eastAsia"/>
-          <w:lang w:eastAsia="ja-JP"/>
-        </w:rPr>
-        <w:t>bout</w:t>
-      </w:r>
-      <w:r>
-        <w:rPr>
-          <w:lang w:eastAsia="ja-JP"/>
-        </w:rPr>
-        <w:t xml:space="preserve"> 25.</w:t>
-      </w:r>
-      <w:r>
-        <w:rPr>
-          <w:lang w:eastAsia="ja-JP"/>
-        </w:rPr>
-        <w:t xml:space="preserve"> </w:t>
-      </w:r>
-      <w:r>
-        <w:rPr>
-          <w:lang w:eastAsia="ja-JP"/>
-        </w:rPr>
-        <w:t>They had no</w:t>
-      </w:r>
-      <w:r>
-        <w:rPr>
-          <w:lang w:eastAsia="ja-JP"/>
-        </w:rPr>
-        <w:t xml:space="preserve"> </w:t>
-      </w:r>
-      <w:r>
-        <w:rPr>
-          <w:lang w:eastAsia="ja-JP"/>
-        </w:rPr>
-        <w:t xml:space="preserve">adequate </w:t>
-      </w:r>
-      <w:r>
-        <w:rPr>
-          <w:lang w:eastAsia="ja-JP"/>
-        </w:rPr>
         <w:t>skills</w:t>
       </w:r>
       <w:r>
@@ -5369,14 +5360,6 @@
     </w:p>
     <w:p>
       <w:pPr>
-        <w:pStyle w:val="InitialBodyText"/>
-        <w:rPr>
-          <w:lang w:eastAsia="ja-JP"/>
-        </w:rPr>
-      </w:pPr>
-    </w:p>
-    <w:p>
-      <w:pPr>
         <w:pStyle w:val="1"/>
         <w:rPr>
           <w:szCs w:val="20"/>
@@ -5915,7 +5898,6 @@
           <w:rFonts w:hint="eastAsia"/>
           <w:lang w:eastAsia="ja-JP"/>
         </w:rPr>
-        <w:lastRenderedPageBreak/>
         <w:t>Additionally</w:t>
       </w:r>
       <w:r>
@@ -6132,7 +6114,14 @@
         <w:rPr>
           <w:lang w:eastAsia="ja-JP"/>
         </w:rPr>
-        <w:t xml:space="preserve"> I intended to use the working </w:t>
+        <w:t xml:space="preserve"> I intended to use the </w:t>
+      </w:r>
+      <w:r>
+        <w:rPr>
+          <w:lang w:eastAsia="ja-JP"/>
+        </w:rPr>
+        <w:lastRenderedPageBreak/>
+        <w:t xml:space="preserve">working </w:t>
       </w:r>
       <w:r>
         <w:t>software</w:t>
@@ -6666,7 +6655,7 @@
                     </a:ln>
                     <a:extLst>
                       <a:ext uri="{FAA26D3D-D897-4be2-8F04-BA451C77F1D7}">
-                        <ma14:placeholderFlag xmlns:ma14="http://schemas.microsoft.com/office/mac/drawingml/2011/main" xmlns:w="http://schemas.openxmlformats.org/wordprocessingml/2006/main" xmlns:w10="urn:schemas-microsoft-com:office:word" xmlns:v="urn:schemas-microsoft-com:vml" xmlns:o="urn:schemas-microsoft-com:office:office" xmlns:mv="urn:schemas-microsoft-com:mac:vml" xmlns:mo="http://schemas.microsoft.com/office/mac/office/2008/main" xmlns=""/>
+                        <ma14:placeholderFlag xmlns="" xmlns:mo="http://schemas.microsoft.com/office/mac/office/2008/main" xmlns:mv="urn:schemas-microsoft-com:mac:vml" xmlns:o="urn:schemas-microsoft-com:office:office" xmlns:v="urn:schemas-microsoft-com:vml" xmlns:w10="urn:schemas-microsoft-com:office:word" xmlns:w="http://schemas.openxmlformats.org/wordprocessingml/2006/main" xmlns:ma14="http://schemas.microsoft.com/office/mac/drawingml/2011/main"/>
                       </a:ext>
                     </a:extLst>
                   </pic:spPr>
@@ -7943,16 +7932,6 @@
     </w:p>
     <w:p>
       <w:pPr>
-        <w:pStyle w:val="FigureCaption"/>
-        <w:spacing w:after="0"/>
-        <w:rPr>
-          <w:sz w:val="20"/>
-          <w:lang w:eastAsia="ja-JP"/>
-        </w:rPr>
-      </w:pPr>
-    </w:p>
-    <w:p>
-      <w:pPr>
         <w:pStyle w:val="1"/>
         <w:rPr>
           <w:rFonts w:eastAsiaTheme="minorEastAsia"/>
@@ -8186,204 +8165,201 @@
         <w:rPr>
           <w:lang w:eastAsia="ja-JP"/>
         </w:rPr>
-        <w:t xml:space="preserve"> I thought that </w:t>
-      </w:r>
-      <w:r>
-        <w:rPr>
-          <w:lang w:eastAsia="ja-JP"/>
-        </w:rPr>
+        <w:t xml:space="preserve"> I thought that TDD would help us </w:t>
+      </w:r>
+      <w:r>
+        <w:rPr>
+          <w:lang w:eastAsia="ja-JP"/>
+        </w:rPr>
+        <w:t xml:space="preserve">to </w:t>
+      </w:r>
+      <w:r>
+        <w:rPr>
+          <w:lang w:eastAsia="ja-JP"/>
+        </w:rPr>
+        <w:t xml:space="preserve">learn how to develop </w:t>
+      </w:r>
+      <w:r>
+        <w:rPr>
+          <w:rFonts w:hint="eastAsia"/>
+          <w:lang w:eastAsia="ja-JP"/>
+        </w:rPr>
+        <w:t xml:space="preserve">the </w:t>
+      </w:r>
+      <w:r>
+        <w:rPr>
+          <w:lang w:eastAsia="ja-JP"/>
+        </w:rPr>
+        <w:t>Android application.</w:t>
+      </w:r>
+      <w:r>
+        <w:rPr>
+          <w:lang w:eastAsia="ja-JP"/>
+        </w:rPr>
+        <w:t xml:space="preserve"> </w:t>
+      </w:r>
+      <w:r>
+        <w:rPr>
+          <w:lang w:eastAsia="ja-JP"/>
+        </w:rPr>
+        <w:t>On the other hand,</w:t>
+      </w:r>
+      <w:r>
+        <w:rPr>
+          <w:lang w:eastAsia="ja-JP"/>
+        </w:rPr>
+        <w:t xml:space="preserve"> </w:t>
+      </w:r>
+      <w:r>
+        <w:rPr>
+          <w:lang w:eastAsia="ja-JP"/>
+        </w:rPr>
+        <w:t>w</w:t>
+      </w:r>
+      <w:r>
+        <w:t xml:space="preserve">e </w:t>
+      </w:r>
+      <w:r>
+        <w:rPr>
+          <w:lang w:eastAsia="ja-JP"/>
+        </w:rPr>
+        <w:t>chose</w:t>
+      </w:r>
+      <w:r>
+        <w:t xml:space="preserve"> </w:t>
+      </w:r>
+      <w:r>
+        <w:t>a</w:t>
+      </w:r>
+      <w:r>
+        <w:t xml:space="preserve"> </w:t>
+      </w:r>
+      <w:r>
+        <w:t>three</w:t>
+      </w:r>
+      <w:r>
+        <w:rPr>
+          <w:lang w:eastAsia="ja-JP"/>
+        </w:rPr>
+        <w:t>-</w:t>
+      </w:r>
+      <w:r>
+        <w:t xml:space="preserve">tier architecture </w:t>
+      </w:r>
+      <w:r>
+        <w:t>consist</w:t>
+      </w:r>
+      <w:r>
+        <w:t>ing</w:t>
+      </w:r>
+      <w:r>
+        <w:t xml:space="preserve"> </w:t>
+      </w:r>
+      <w:r>
+        <w:t>of UI, Controller</w:t>
+      </w:r>
+      <w:r>
+        <w:t>,</w:t>
+      </w:r>
+      <w:r>
+        <w:t xml:space="preserve"> and </w:t>
+      </w:r>
+      <w:r>
+        <w:t>D</w:t>
+      </w:r>
+      <w:r>
+        <w:t>AO</w:t>
+      </w:r>
+      <w:r>
+        <w:t>.</w:t>
+      </w:r>
+      <w:r>
+        <w:rPr>
+          <w:lang w:eastAsia="ja-JP"/>
+        </w:rPr>
+        <w:t xml:space="preserve"> </w:t>
+      </w:r>
+      <w:r>
+        <w:rPr>
+          <w:lang w:eastAsia="ja-JP"/>
+        </w:rPr>
+        <w:t>I</w:t>
+      </w:r>
+      <w:r>
+        <w:rPr>
+          <w:lang w:eastAsia="ja-JP"/>
+        </w:rPr>
+        <w:t>t</w:t>
+      </w:r>
+      <w:r>
+        <w:t xml:space="preserve"> </w:t>
+      </w:r>
+      <w:r>
+        <w:t xml:space="preserve">took </w:t>
+      </w:r>
+      <w:r>
+        <w:rPr>
+          <w:lang w:eastAsia="ja-JP"/>
+        </w:rPr>
+        <w:t xml:space="preserve">about five </w:t>
+      </w:r>
+      <w:r>
+        <w:t xml:space="preserve">days </w:t>
+      </w:r>
+      <w:r>
+        <w:rPr>
+          <w:lang w:eastAsia="ja-JP"/>
+        </w:rPr>
+        <w:t xml:space="preserve">on average </w:t>
+      </w:r>
+      <w:r>
+        <w:t>to implement one function</w:t>
+      </w:r>
+      <w:r>
+        <w:rPr>
+          <w:lang w:eastAsia="ja-JP"/>
+        </w:rPr>
+        <w:t xml:space="preserve"> </w:t>
+      </w:r>
+      <w:r>
+        <w:rPr>
+          <w:lang w:eastAsia="ja-JP"/>
+        </w:rPr>
+        <w:t>b</w:t>
+      </w:r>
+      <w:r>
+        <w:rPr>
+          <w:lang w:eastAsia="ja-JP"/>
+        </w:rPr>
+        <w:t xml:space="preserve">ecause </w:t>
+      </w:r>
+      <w:r>
+        <w:t xml:space="preserve">we were </w:t>
+      </w:r>
+      <w:r>
+        <w:t>not able to test each component</w:t>
+      </w:r>
+      <w:r>
+        <w:t xml:space="preserve"> independently.</w:t>
+      </w:r>
+      <w:r>
+        <w:rPr>
+          <w:lang w:eastAsia="ja-JP"/>
+        </w:rPr>
+        <w:t xml:space="preserve"> </w:t>
+      </w:r>
+      <w:r>
+        <w:rPr>
+          <w:lang w:eastAsia="ja-JP"/>
+        </w:rPr>
+        <w:t xml:space="preserve">I intended to use </w:t>
+      </w:r>
+      <w:r>
+        <w:t xml:space="preserve">“Test Double” </w:t>
+      </w:r>
+      <w:r>
         <w:lastRenderedPageBreak/>
-        <w:t xml:space="preserve">TDD would help us </w:t>
-      </w:r>
-      <w:r>
-        <w:rPr>
-          <w:lang w:eastAsia="ja-JP"/>
-        </w:rPr>
-        <w:t xml:space="preserve">to </w:t>
-      </w:r>
-      <w:r>
-        <w:rPr>
-          <w:lang w:eastAsia="ja-JP"/>
-        </w:rPr>
-        <w:t xml:space="preserve">learn how to develop </w:t>
-      </w:r>
-      <w:r>
-        <w:rPr>
-          <w:rFonts w:hint="eastAsia"/>
-          <w:lang w:eastAsia="ja-JP"/>
-        </w:rPr>
-        <w:t xml:space="preserve">the </w:t>
-      </w:r>
-      <w:r>
-        <w:rPr>
-          <w:lang w:eastAsia="ja-JP"/>
-        </w:rPr>
-        <w:t>Android application.</w:t>
-      </w:r>
-      <w:r>
-        <w:rPr>
-          <w:lang w:eastAsia="ja-JP"/>
-        </w:rPr>
-        <w:t xml:space="preserve"> </w:t>
-      </w:r>
-      <w:r>
-        <w:rPr>
-          <w:lang w:eastAsia="ja-JP"/>
-        </w:rPr>
-        <w:t>On the other hand,</w:t>
-      </w:r>
-      <w:r>
-        <w:rPr>
-          <w:lang w:eastAsia="ja-JP"/>
-        </w:rPr>
-        <w:t xml:space="preserve"> </w:t>
-      </w:r>
-      <w:r>
-        <w:rPr>
-          <w:lang w:eastAsia="ja-JP"/>
-        </w:rPr>
-        <w:t>w</w:t>
-      </w:r>
-      <w:r>
-        <w:t xml:space="preserve">e </w:t>
-      </w:r>
-      <w:r>
-        <w:rPr>
-          <w:lang w:eastAsia="ja-JP"/>
-        </w:rPr>
-        <w:t>chose</w:t>
-      </w:r>
-      <w:r>
-        <w:t xml:space="preserve"> </w:t>
-      </w:r>
-      <w:r>
-        <w:t>a</w:t>
-      </w:r>
-      <w:r>
-        <w:t xml:space="preserve"> </w:t>
-      </w:r>
-      <w:r>
-        <w:t>three</w:t>
-      </w:r>
-      <w:r>
-        <w:rPr>
-          <w:lang w:eastAsia="ja-JP"/>
-        </w:rPr>
-        <w:t>-</w:t>
-      </w:r>
-      <w:r>
-        <w:t xml:space="preserve">tier architecture </w:t>
-      </w:r>
-      <w:r>
-        <w:t>consist</w:t>
-      </w:r>
-      <w:r>
-        <w:t>ing</w:t>
-      </w:r>
-      <w:r>
-        <w:t xml:space="preserve"> </w:t>
-      </w:r>
-      <w:r>
-        <w:t>of UI, Controller</w:t>
-      </w:r>
-      <w:r>
-        <w:t>,</w:t>
-      </w:r>
-      <w:r>
-        <w:t xml:space="preserve"> and </w:t>
-      </w:r>
-      <w:r>
-        <w:t>D</w:t>
-      </w:r>
-      <w:r>
-        <w:t>AO</w:t>
-      </w:r>
-      <w:r>
-        <w:t>.</w:t>
-      </w:r>
-      <w:r>
-        <w:rPr>
-          <w:lang w:eastAsia="ja-JP"/>
-        </w:rPr>
-        <w:t xml:space="preserve"> </w:t>
-      </w:r>
-      <w:r>
-        <w:rPr>
-          <w:lang w:eastAsia="ja-JP"/>
-        </w:rPr>
-        <w:t>I</w:t>
-      </w:r>
-      <w:r>
-        <w:rPr>
-          <w:lang w:eastAsia="ja-JP"/>
-        </w:rPr>
-        <w:t>t</w:t>
-      </w:r>
-      <w:r>
-        <w:t xml:space="preserve"> </w:t>
-      </w:r>
-      <w:r>
-        <w:t xml:space="preserve">took </w:t>
-      </w:r>
-      <w:r>
-        <w:rPr>
-          <w:lang w:eastAsia="ja-JP"/>
-        </w:rPr>
-        <w:t xml:space="preserve">about five </w:t>
-      </w:r>
-      <w:r>
-        <w:t xml:space="preserve">days </w:t>
-      </w:r>
-      <w:r>
-        <w:rPr>
-          <w:lang w:eastAsia="ja-JP"/>
-        </w:rPr>
-        <w:t xml:space="preserve">on average </w:t>
-      </w:r>
-      <w:r>
-        <w:t>to implement one function</w:t>
-      </w:r>
-      <w:r>
-        <w:rPr>
-          <w:lang w:eastAsia="ja-JP"/>
-        </w:rPr>
-        <w:t xml:space="preserve"> </w:t>
-      </w:r>
-      <w:r>
-        <w:rPr>
-          <w:lang w:eastAsia="ja-JP"/>
-        </w:rPr>
-        <w:t>b</w:t>
-      </w:r>
-      <w:r>
-        <w:rPr>
-          <w:lang w:eastAsia="ja-JP"/>
-        </w:rPr>
-        <w:t xml:space="preserve">ecause </w:t>
-      </w:r>
-      <w:r>
-        <w:t xml:space="preserve">we were </w:t>
-      </w:r>
-      <w:r>
-        <w:t>not able to test each component</w:t>
-      </w:r>
-      <w:r>
-        <w:t xml:space="preserve"> independently.</w:t>
-      </w:r>
-      <w:r>
-        <w:rPr>
-          <w:lang w:eastAsia="ja-JP"/>
-        </w:rPr>
-        <w:t xml:space="preserve"> </w:t>
-      </w:r>
-      <w:r>
-        <w:rPr>
-          <w:lang w:eastAsia="ja-JP"/>
-        </w:rPr>
-        <w:t xml:space="preserve">I intended to use </w:t>
-      </w:r>
-      <w:r>
-        <w:t>“Test Double” [11]</w:t>
+        <w:t>[11]</w:t>
       </w:r>
       <w:r>
         <w:rPr>
@@ -10344,15 +10320,6 @@
     </w:p>
     <w:p>
       <w:pPr>
-        <w:pStyle w:val="InitialBodyTextIndent"/>
-        <w:ind w:firstLine="0"/>
-        <w:rPr>
-          <w:lang w:eastAsia="ja-JP"/>
-        </w:rPr>
-      </w:pPr>
-    </w:p>
-    <w:p>
-      <w:pPr>
         <w:pStyle w:val="1"/>
         <w:rPr>
           <w:rFonts w:eastAsiaTheme="minorEastAsia"/>
@@ -10701,7 +10668,14 @@
         <w:rPr>
           <w:lang w:eastAsia="ja-JP"/>
         </w:rPr>
-        <w:t>, because we developed a completely new product</w:t>
+        <w:t xml:space="preserve">, because </w:t>
+      </w:r>
+      <w:r>
+        <w:rPr>
+          <w:lang w:eastAsia="ja-JP"/>
+        </w:rPr>
+        <w:lastRenderedPageBreak/>
+        <w:t>we developed a completely new product</w:t>
       </w:r>
       <w:r>
         <w:rPr>
@@ -13633,6 +13607,46 @@
           <w:lang w:eastAsia="ja-JP"/>
         </w:rPr>
       </w:pPr>
+    </w:p>
+    <w:p>
+      <w:pPr>
+        <w:pStyle w:val="FigureCaption"/>
+        <w:spacing w:after="0"/>
+        <w:rPr>
+          <w:sz w:val="20"/>
+          <w:lang w:eastAsia="ja-JP"/>
+        </w:rPr>
+      </w:pPr>
+    </w:p>
+    <w:p>
+      <w:pPr>
+        <w:pStyle w:val="FigureCaption"/>
+        <w:spacing w:after="0"/>
+        <w:rPr>
+          <w:sz w:val="20"/>
+          <w:lang w:eastAsia="ja-JP"/>
+        </w:rPr>
+      </w:pPr>
+    </w:p>
+    <w:p>
+      <w:pPr>
+        <w:pStyle w:val="FigureCaption"/>
+        <w:spacing w:after="0"/>
+        <w:rPr>
+          <w:sz w:val="20"/>
+          <w:lang w:eastAsia="ja-JP"/>
+        </w:rPr>
+      </w:pPr>
+    </w:p>
+    <w:p>
+      <w:pPr>
+        <w:pStyle w:val="FigureCaption"/>
+        <w:spacing w:after="0"/>
+        <w:rPr>
+          <w:sz w:val="20"/>
+          <w:lang w:eastAsia="ja-JP"/>
+        </w:rPr>
+      </w:pPr>
       <w:r>
         <w:rPr>
           <w:noProof/>
@@ -13640,13 +13654,13 @@
         </w:rPr>
         <w:lastRenderedPageBreak/>
         <w:drawing>
-          <wp:anchor distT="0" distB="0" distL="114300" distR="114300" simplePos="0" relativeHeight="251660288" behindDoc="0" locked="0" layoutInCell="1" allowOverlap="1" wp14:anchorId="5F1F7EA4" wp14:editId="4ECD2C2F">
+          <wp:anchor distT="0" distB="0" distL="114300" distR="114300" simplePos="0" relativeHeight="251660288" behindDoc="0" locked="0" layoutInCell="1" allowOverlap="1" wp14:anchorId="5F1F7EA4" wp14:editId="2F999E0D">
             <wp:simplePos x="0" y="0"/>
             <wp:positionH relativeFrom="column">
               <wp:posOffset>447675</wp:posOffset>
             </wp:positionH>
             <wp:positionV relativeFrom="paragraph">
-              <wp:posOffset>23495</wp:posOffset>
+              <wp:posOffset>34925</wp:posOffset>
             </wp:positionV>
             <wp:extent cx="5124450" cy="3269615"/>
             <wp:effectExtent l="19050" t="19050" r="19050" b="26035"/>
@@ -13880,6 +13894,7 @@
         <w:pStyle w:val="FigureCaption"/>
         <w:spacing w:after="0"/>
         <w:rPr>
+          <w:rFonts w:hint="eastAsia"/>
           <w:sz w:val="20"/>
           <w:lang w:eastAsia="ja-JP"/>
         </w:rPr>
@@ -13890,6 +13905,7 @@
         <w:pStyle w:val="FigureCaption"/>
         <w:spacing w:after="0"/>
         <w:rPr>
+          <w:rFonts w:hint="eastAsia"/>
           <w:sz w:val="20"/>
           <w:lang w:eastAsia="ja-JP"/>
         </w:rPr>
@@ -13900,6 +13916,7 @@
         <w:pStyle w:val="FigureCaption"/>
         <w:spacing w:after="0"/>
         <w:rPr>
+          <w:rFonts w:hint="eastAsia"/>
           <w:sz w:val="20"/>
           <w:lang w:eastAsia="ja-JP"/>
         </w:rPr>
@@ -13910,6 +13927,7 @@
         <w:pStyle w:val="FigureCaption"/>
         <w:spacing w:after="0"/>
         <w:rPr>
+          <w:rFonts w:hint="eastAsia"/>
           <w:sz w:val="20"/>
           <w:lang w:eastAsia="ja-JP"/>
         </w:rPr>
@@ -14136,14 +14154,6 @@
     </w:p>
     <w:p>
       <w:pPr>
-        <w:pStyle w:val="InitialBodyText"/>
-        <w:rPr>
-          <w:lang w:eastAsia="ja-JP"/>
-        </w:rPr>
-      </w:pPr>
-    </w:p>
-    <w:p>
-      <w:pPr>
         <w:pStyle w:val="1"/>
       </w:pPr>
       <w:r>
@@ -17275,15 +17285,6 @@
     </w:p>
     <w:p>
       <w:pPr>
-        <w:pStyle w:val="InitialBodyTextIndent"/>
-        <w:ind w:firstLine="0"/>
-        <w:rPr>
-          <w:lang w:eastAsia="ja-JP"/>
-        </w:rPr>
-      </w:pPr>
-    </w:p>
-    <w:p>
-      <w:pPr>
         <w:pStyle w:val="1"/>
         <w:rPr>
           <w:szCs w:val="20"/>
@@ -19348,16 +19349,6 @@
       <w:r>
         <w:t>.</w:t>
       </w:r>
-    </w:p>
-    <w:p>
-      <w:pPr>
-        <w:pStyle w:val="InitialBodyTextIndent"/>
-        <w:ind w:firstLine="0"/>
-        <w:rPr>
-          <w:rFonts w:hint="eastAsia"/>
-          <w:lang w:eastAsia="ja-JP"/>
-        </w:rPr>
-      </w:pPr>
     </w:p>
     <w:p>
       <w:pPr>
@@ -19392,7 +19383,6 @@
         <w:pStyle w:val="InitialBodyTextIndent"/>
         <w:ind w:firstLine="0"/>
         <w:rPr>
-          <w:rFonts w:hint="eastAsia"/>
           <w:lang w:eastAsia="ja-JP"/>
         </w:rPr>
       </w:pPr>
@@ -19649,139 +19639,127 @@
         <w:pStyle w:val="InitialBodyTextIndent"/>
         <w:ind w:firstLineChars="142" w:firstLine="284"/>
         <w:rPr>
+          <w:lang w:eastAsia="ja-JP"/>
+        </w:rPr>
+      </w:pPr>
+      <w:r>
+        <w:rPr>
           <w:rFonts w:hint="eastAsia"/>
           <w:lang w:eastAsia="ja-JP"/>
         </w:rPr>
-      </w:pPr>
+        <w:t>At last,</w:t>
+      </w:r>
       <w:r>
         <w:rPr>
           <w:rFonts w:hint="eastAsia"/>
           <w:lang w:eastAsia="ja-JP"/>
         </w:rPr>
-        <w:t>At last,</w:t>
+        <w:t xml:space="preserve"> </w:t>
       </w:r>
       <w:r>
         <w:rPr>
           <w:rFonts w:hint="eastAsia"/>
           <w:lang w:eastAsia="ja-JP"/>
         </w:rPr>
-        <w:t xml:space="preserve"> </w:t>
+        <w:t>s</w:t>
       </w:r>
       <w:r>
         <w:rPr>
           <w:rFonts w:hint="eastAsia"/>
           <w:lang w:eastAsia="ja-JP"/>
         </w:rPr>
-        <w:t>s</w:t>
+        <w:t>pecial thanks to Jutta Eckstein</w:t>
       </w:r>
       <w:r>
         <w:rPr>
           <w:rFonts w:hint="eastAsia"/>
           <w:lang w:eastAsia="ja-JP"/>
         </w:rPr>
-        <w:t>pecial thanks to Jutta Eckstein</w:t>
+        <w:t xml:space="preserve">, my </w:t>
+      </w:r>
+      <w:r>
+        <w:rPr>
+          <w:lang w:eastAsia="ja-JP"/>
+        </w:rPr>
+        <w:t>shepherd</w:t>
       </w:r>
       <w:r>
         <w:rPr>
           <w:rFonts w:hint="eastAsia"/>
           <w:lang w:eastAsia="ja-JP"/>
         </w:rPr>
-        <w:t xml:space="preserve">, my </w:t>
-      </w:r>
-      <w:r>
-        <w:rPr>
-          <w:lang w:eastAsia="ja-JP"/>
-        </w:rPr>
-        <w:t>shepherd</w:t>
+        <w:t>, and Rebecca Wirfs-</w:t>
       </w:r>
       <w:r>
         <w:rPr>
           <w:rFonts w:hint="eastAsia"/>
           <w:lang w:eastAsia="ja-JP"/>
         </w:rPr>
-        <w:t>, and Rebecca Wirfs-</w:t>
+        <w:t>B</w:t>
       </w:r>
       <w:r>
         <w:rPr>
           <w:rFonts w:hint="eastAsia"/>
           <w:lang w:eastAsia="ja-JP"/>
         </w:rPr>
-        <w:t>B</w:t>
+        <w:t>rock</w:t>
       </w:r>
       <w:r>
         <w:rPr>
           <w:rFonts w:hint="eastAsia"/>
           <w:lang w:eastAsia="ja-JP"/>
         </w:rPr>
-        <w:t>rock</w:t>
+        <w:t>.</w:t>
       </w:r>
       <w:r>
         <w:rPr>
           <w:rFonts w:hint="eastAsia"/>
           <w:lang w:eastAsia="ja-JP"/>
         </w:rPr>
+        <w:t xml:space="preserve"> </w:t>
+      </w:r>
+      <w:r>
+        <w:rPr>
+          <w:rFonts w:hint="eastAsia"/>
+          <w:lang w:eastAsia="ja-JP"/>
+        </w:rPr>
+        <w:t xml:space="preserve">I could not write this paper without </w:t>
+      </w:r>
+      <w:r>
+        <w:rPr>
+          <w:rFonts w:hint="eastAsia"/>
+          <w:lang w:eastAsia="ja-JP"/>
+        </w:rPr>
+        <w:t>their</w:t>
+      </w:r>
+      <w:r>
+        <w:rPr>
+          <w:rFonts w:hint="eastAsia"/>
+          <w:lang w:eastAsia="ja-JP"/>
+        </w:rPr>
+        <w:t xml:space="preserve"> insightful </w:t>
+      </w:r>
+      <w:r>
+        <w:rPr>
+          <w:rFonts w:hint="eastAsia"/>
+          <w:lang w:eastAsia="ja-JP"/>
+        </w:rPr>
+        <w:t xml:space="preserve">and positive </w:t>
+      </w:r>
+      <w:r>
+        <w:rPr>
+          <w:rFonts w:hint="eastAsia"/>
+          <w:lang w:eastAsia="ja-JP"/>
+        </w:rPr>
+        <w:t>suggestions</w:t>
+      </w:r>
+      <w:r>
+        <w:rPr>
+          <w:rFonts w:hint="eastAsia"/>
+          <w:lang w:eastAsia="ja-JP"/>
+        </w:rPr>
         <w:t>.</w:t>
       </w:r>
-      <w:r>
-        <w:rPr>
-          <w:rFonts w:hint="eastAsia"/>
-          <w:lang w:eastAsia="ja-JP"/>
-        </w:rPr>
-        <w:t xml:space="preserve"> </w:t>
-      </w:r>
-      <w:r>
-        <w:rPr>
-          <w:rFonts w:hint="eastAsia"/>
-          <w:lang w:eastAsia="ja-JP"/>
-        </w:rPr>
-        <w:t xml:space="preserve">I could not write this paper without </w:t>
-      </w:r>
-      <w:r>
-        <w:rPr>
-          <w:rFonts w:hint="eastAsia"/>
-          <w:lang w:eastAsia="ja-JP"/>
-        </w:rPr>
-        <w:t>their</w:t>
-      </w:r>
-      <w:r>
-        <w:rPr>
-          <w:rFonts w:hint="eastAsia"/>
-          <w:lang w:eastAsia="ja-JP"/>
-        </w:rPr>
-        <w:t xml:space="preserve"> insightful </w:t>
-      </w:r>
-      <w:r>
-        <w:rPr>
-          <w:rFonts w:hint="eastAsia"/>
-          <w:lang w:eastAsia="ja-JP"/>
-        </w:rPr>
-        <w:t xml:space="preserve">and positive </w:t>
-      </w:r>
-      <w:r>
-        <w:rPr>
-          <w:rFonts w:hint="eastAsia"/>
-          <w:lang w:eastAsia="ja-JP"/>
-        </w:rPr>
-        <w:t>suggestions</w:t>
-      </w:r>
-      <w:r>
-        <w:rPr>
-          <w:rFonts w:hint="eastAsia"/>
-          <w:lang w:eastAsia="ja-JP"/>
-        </w:rPr>
-        <w:t>.</w:t>
-      </w:r>
-    </w:p>
-    <w:p>
-      <w:pPr>
-        <w:pStyle w:val="InitialBodyTextIndent"/>
-        <w:ind w:firstLine="0"/>
-        <w:rPr>
-          <w:lang w:eastAsia="ja-JP"/>
-        </w:rPr>
-      </w:pPr>
-      <w:bookmarkStart w:id="47" w:name="_GoBack"/>
-      <w:bookmarkEnd w:id="47"/>
     </w:p>
     <w:p>
       <w:pPr>
@@ -19794,6 +19772,8 @@
           <w:lang w:eastAsia="zh-CN"/>
         </w:rPr>
       </w:pPr>
+      <w:bookmarkStart w:id="47" w:name="_GoBack"/>
+      <w:bookmarkEnd w:id="47"/>
     </w:p>
     <w:p>
       <w:pPr>
@@ -21700,7 +21680,6 @@
       <w:pPr>
         <w:pStyle w:val="ae"/>
         <w:rPr>
-          <w:rFonts w:hint="eastAsia"/>
           <w:lang w:eastAsia="ja-JP"/>
         </w:rPr>
       </w:pPr>
@@ -27101,7 +27080,7 @@
 </file>
 
 <file path=customXml/itemProps1.xml><?xml version="1.0" encoding="utf-8"?>
-<ds:datastoreItem xmlns:ds="http://schemas.openxmlformats.org/officeDocument/2006/customXml" ds:itemID="{88F60CC2-2C6E-476E-AB9A-EA68F7303ABF}">
+<ds:datastoreItem xmlns:ds="http://schemas.openxmlformats.org/officeDocument/2006/customXml" ds:itemID="{FD048059-C2A6-47B1-95BF-B2083CEDDB19}">
   <ds:schemaRefs>
     <ds:schemaRef ds:uri="http://schemas.openxmlformats.org/officeDocument/2006/bibliography"/>
   </ds:schemaRefs>

</xml_diff>

<commit_message>
DONE : RW8, RW24.
</commit_message>
<xml_diff>
--- a/TechnologyDrivenDevelopment.docx
+++ b/TechnologyDrivenDevelopment.docx
@@ -1071,7 +1071,17 @@
         <w:t>ing</w:t>
       </w:r>
       <w:r>
-        <w:t xml:space="preserve"> one new project as an </w:t>
+        <w:t xml:space="preserve"> one new project</w:t>
+      </w:r>
+      <w:r>
+        <w:rPr>
+          <w:rFonts w:hint="eastAsia"/>
+          <w:lang w:eastAsia="ja-JP"/>
+        </w:rPr>
+        <w:t xml:space="preserve"> full-time</w:t>
+      </w:r>
+      <w:r>
+        <w:t xml:space="preserve"> as an </w:t>
       </w:r>
       <w:r>
         <w:rPr>
@@ -3111,6 +3121,7 @@
         <w:t xml:space="preserve">project by themselves </w:t>
       </w:r>
       <w:commentRangeStart w:id="7"/>
+      <w:commentRangeStart w:id="8"/>
       <w:r>
         <w:rPr>
           <w:lang w:eastAsia="ja-JP"/>
@@ -3121,7 +3132,27 @@
         <w:rPr>
           <w:lang w:eastAsia="ja-JP"/>
         </w:rPr>
-        <w:t>that time</w:t>
+        <w:t>th</w:t>
+      </w:r>
+      <w:r>
+        <w:rPr>
+          <w:rFonts w:hint="eastAsia"/>
+          <w:lang w:eastAsia="ja-JP"/>
+        </w:rPr>
+        <w:t>e</w:t>
+      </w:r>
+      <w:r>
+        <w:rPr>
+          <w:lang w:eastAsia="ja-JP"/>
+        </w:rPr>
+        <w:t xml:space="preserve"> time</w:t>
+      </w:r>
+      <w:r>
+        <w:rPr>
+          <w:rFonts w:hint="eastAsia"/>
+          <w:lang w:eastAsia="ja-JP"/>
+        </w:rPr>
+        <w:t xml:space="preserve"> I joined them</w:t>
       </w:r>
       <w:r>
         <w:rPr>
@@ -3137,6 +3168,15 @@
           <w:lang w:eastAsia="en-US"/>
         </w:rPr>
         <w:commentReference w:id="7"/>
+      </w:r>
+      <w:commentRangeEnd w:id="8"/>
+      <w:r>
+        <w:rPr>
+          <w:rStyle w:val="ad"/>
+          <w:rFonts w:ascii="Times New Roman" w:hAnsi="Times New Roman"/>
+          <w:lang w:eastAsia="en-US"/>
+        </w:rPr>
+        <w:commentReference w:id="8"/>
       </w:r>
     </w:p>
     <w:p>
@@ -3355,31 +3395,31 @@
         </w:rPr>
         <w:t>thought of t</w:t>
       </w:r>
-      <w:commentRangeStart w:id="8"/>
       <w:commentRangeStart w:id="9"/>
+      <w:commentRangeStart w:id="10"/>
       <w:r>
         <w:rPr>
           <w:lang w:eastAsia="ja-JP"/>
         </w:rPr>
         <w:t>hem</w:t>
       </w:r>
-      <w:commentRangeEnd w:id="8"/>
+      <w:commentRangeEnd w:id="9"/>
       <w:r>
         <w:rPr>
           <w:rStyle w:val="ad"/>
           <w:rFonts w:ascii="Times New Roman" w:hAnsi="Times New Roman"/>
           <w:lang w:eastAsia="en-US"/>
         </w:rPr>
-        <w:commentReference w:id="8"/>
-      </w:r>
-      <w:commentRangeEnd w:id="9"/>
+        <w:commentReference w:id="9"/>
+      </w:r>
+      <w:commentRangeEnd w:id="10"/>
       <w:r>
         <w:rPr>
           <w:rStyle w:val="ad"/>
           <w:rFonts w:ascii="Times New Roman" w:hAnsi="Times New Roman"/>
           <w:lang w:eastAsia="en-US"/>
         </w:rPr>
-        <w:commentReference w:id="9"/>
+        <w:commentReference w:id="10"/>
       </w:r>
       <w:r>
         <w:rPr>
@@ -4285,7 +4325,7 @@
         </w:rPr>
         <w:t xml:space="preserve"> </w:t>
       </w:r>
-      <w:commentRangeStart w:id="10"/>
+      <w:commentRangeStart w:id="11"/>
       <w:r>
         <w:rPr>
           <w:lang w:eastAsia="ja-JP"/>
@@ -4305,14 +4345,14 @@
         </w:rPr>
         <w:t xml:space="preserve">errors </w:t>
       </w:r>
-      <w:commentRangeEnd w:id="10"/>
+      <w:commentRangeEnd w:id="11"/>
       <w:r>
         <w:rPr>
           <w:rStyle w:val="ad"/>
           <w:rFonts w:ascii="Times New Roman" w:hAnsi="Times New Roman"/>
           <w:lang w:eastAsia="en-US"/>
         </w:rPr>
-        <w:commentReference w:id="10"/>
+        <w:commentReference w:id="11"/>
       </w:r>
       <w:r>
         <w:rPr>
@@ -5197,21 +5237,21 @@
         </w:rPr>
         <w:t xml:space="preserve">like </w:t>
       </w:r>
-      <w:commentRangeStart w:id="11"/>
+      <w:commentRangeStart w:id="12"/>
       <w:r>
         <w:rPr>
           <w:lang w:eastAsia="ja-JP"/>
         </w:rPr>
         <w:t>automation</w:t>
       </w:r>
-      <w:commentRangeEnd w:id="11"/>
+      <w:commentRangeEnd w:id="12"/>
       <w:r>
         <w:rPr>
           <w:rStyle w:val="ad"/>
           <w:rFonts w:ascii="Times New Roman" w:hAnsi="Times New Roman"/>
           <w:lang w:eastAsia="en-US"/>
         </w:rPr>
-        <w:commentReference w:id="11"/>
+        <w:commentReference w:id="12"/>
       </w:r>
       <w:r>
         <w:rPr>
@@ -5328,7 +5368,7 @@
         </w:rPr>
         <w:t xml:space="preserve">both </w:t>
       </w:r>
-      <w:commentRangeStart w:id="12"/>
+      <w:commentRangeStart w:id="13"/>
       <w:r>
         <w:rPr>
           <w:rFonts w:hint="eastAsia"/>
@@ -5342,14 +5382,14 @@
         </w:rPr>
         <w:t>rganizations</w:t>
       </w:r>
-      <w:commentRangeEnd w:id="12"/>
+      <w:commentRangeEnd w:id="13"/>
       <w:r>
         <w:rPr>
           <w:rStyle w:val="ad"/>
           <w:rFonts w:ascii="Times New Roman" w:hAnsi="Times New Roman"/>
           <w:lang w:eastAsia="en-US"/>
         </w:rPr>
-        <w:commentReference w:id="12"/>
+        <w:commentReference w:id="13"/>
       </w:r>
       <w:r>
         <w:rPr>
@@ -5421,21 +5461,21 @@
         </w:rPr>
         <w:t xml:space="preserve">project, </w:t>
       </w:r>
-      <w:commentRangeStart w:id="13"/>
+      <w:commentRangeStart w:id="14"/>
       <w:r>
         <w:rPr>
           <w:lang w:eastAsia="ja-JP"/>
         </w:rPr>
         <w:t xml:space="preserve">the performance </w:t>
       </w:r>
-      <w:commentRangeEnd w:id="13"/>
+      <w:commentRangeEnd w:id="14"/>
       <w:r>
         <w:rPr>
           <w:rStyle w:val="ad"/>
           <w:rFonts w:ascii="Times New Roman" w:hAnsi="Times New Roman"/>
           <w:lang w:eastAsia="en-US"/>
         </w:rPr>
-        <w:commentReference w:id="13"/>
+        <w:commentReference w:id="14"/>
       </w:r>
       <w:r>
         <w:rPr>
@@ -5891,8 +5931,8 @@
           <w:lang w:eastAsia="ja-JP"/>
         </w:rPr>
       </w:pPr>
-      <w:commentRangeStart w:id="14"/>
       <w:commentRangeStart w:id="15"/>
+      <w:commentRangeStart w:id="16"/>
       <w:r>
         <w:rPr>
           <w:rFonts w:hint="eastAsia"/>
@@ -5906,23 +5946,23 @@
         </w:rPr>
         <w:t>,</w:t>
       </w:r>
-      <w:commentRangeEnd w:id="14"/>
+      <w:commentRangeEnd w:id="15"/>
       <w:r>
         <w:rPr>
           <w:rStyle w:val="ad"/>
           <w:rFonts w:ascii="Times New Roman" w:hAnsi="Times New Roman"/>
           <w:lang w:eastAsia="en-US"/>
         </w:rPr>
-        <w:commentReference w:id="14"/>
-      </w:r>
-      <w:commentRangeEnd w:id="15"/>
+        <w:commentReference w:id="15"/>
+      </w:r>
+      <w:commentRangeEnd w:id="16"/>
       <w:r>
         <w:rPr>
           <w:rStyle w:val="ad"/>
           <w:rFonts w:ascii="Times New Roman" w:hAnsi="Times New Roman"/>
           <w:lang w:eastAsia="en-US"/>
         </w:rPr>
-        <w:commentReference w:id="15"/>
+        <w:commentReference w:id="16"/>
       </w:r>
       <w:r>
         <w:rPr>
@@ -6067,7 +6107,7 @@
         </w:rPr>
         <w:t xml:space="preserve">y, </w:t>
       </w:r>
-      <w:commentRangeStart w:id="16"/>
+      <w:commentRangeStart w:id="17"/>
       <w:r>
         <w:rPr>
           <w:lang w:eastAsia="ja-JP"/>
@@ -6077,14 +6117,14 @@
       <w:r>
         <w:t xml:space="preserve"> </w:t>
       </w:r>
-      <w:commentRangeEnd w:id="16"/>
+      <w:commentRangeEnd w:id="17"/>
       <w:r>
         <w:rPr>
           <w:rStyle w:val="ad"/>
           <w:rFonts w:ascii="Times New Roman" w:hAnsi="Times New Roman"/>
           <w:lang w:eastAsia="en-US"/>
         </w:rPr>
-        <w:commentReference w:id="16"/>
+        <w:commentReference w:id="17"/>
       </w:r>
       <w:r>
         <w:t xml:space="preserve">were not able to get the </w:t>
@@ -6655,7 +6695,7 @@
                     </a:ln>
                     <a:extLst>
                       <a:ext uri="{FAA26D3D-D897-4be2-8F04-BA451C77F1D7}">
-                        <ma14:placeholderFlag xmlns="" xmlns:mo="http://schemas.microsoft.com/office/mac/office/2008/main" xmlns:mv="urn:schemas-microsoft-com:mac:vml" xmlns:o="urn:schemas-microsoft-com:office:office" xmlns:v="urn:schemas-microsoft-com:vml" xmlns:w10="urn:schemas-microsoft-com:office:word" xmlns:w="http://schemas.openxmlformats.org/wordprocessingml/2006/main" xmlns:ma14="http://schemas.microsoft.com/office/mac/drawingml/2011/main"/>
+                        <ma14:placeholderFlag xmlns:ma14="http://schemas.microsoft.com/office/mac/drawingml/2011/main" xmlns:w="http://schemas.openxmlformats.org/wordprocessingml/2006/main" xmlns:w10="urn:schemas-microsoft-com:office:word" xmlns:v="urn:schemas-microsoft-com:vml" xmlns:o="urn:schemas-microsoft-com:office:office" xmlns:mv="urn:schemas-microsoft-com:mac:vml" xmlns:mo="http://schemas.microsoft.com/office/mac/office/2008/main" xmlns=""/>
                       </a:ext>
                     </a:extLst>
                   </pic:spPr>
@@ -7392,7 +7432,7 @@
         </w:rPr>
         <w:t xml:space="preserve"> </w:t>
       </w:r>
-      <w:commentRangeStart w:id="17"/>
+      <w:commentRangeStart w:id="18"/>
       <w:r>
         <w:t xml:space="preserve">Moreover, the </w:t>
       </w:r>
@@ -7411,14 +7451,14 @@
         </w:rPr>
         <w:t xml:space="preserve"> </w:t>
       </w:r>
-      <w:commentRangeEnd w:id="17"/>
+      <w:commentRangeEnd w:id="18"/>
       <w:r>
         <w:rPr>
           <w:rStyle w:val="ad"/>
           <w:rFonts w:ascii="Times New Roman" w:hAnsi="Times New Roman"/>
           <w:lang w:eastAsia="en-US"/>
         </w:rPr>
-        <w:commentReference w:id="17"/>
+        <w:commentReference w:id="18"/>
       </w:r>
       <w:r>
         <w:rPr>
@@ -7773,31 +7813,31 @@
           <w:lang w:eastAsia="ja-JP"/>
         </w:rPr>
       </w:pPr>
-      <w:commentRangeStart w:id="18"/>
       <w:commentRangeStart w:id="19"/>
+      <w:commentRangeStart w:id="20"/>
       <w:r>
         <w:rPr>
           <w:lang w:eastAsia="ja-JP"/>
         </w:rPr>
         <w:t>But we faced even more challenges. In the middle of our project,</w:t>
       </w:r>
-      <w:commentRangeEnd w:id="18"/>
+      <w:commentRangeEnd w:id="19"/>
       <w:r>
         <w:rPr>
           <w:rStyle w:val="ad"/>
           <w:rFonts w:ascii="Times New Roman" w:hAnsi="Times New Roman"/>
           <w:lang w:eastAsia="en-US"/>
         </w:rPr>
-        <w:commentReference w:id="18"/>
-      </w:r>
-      <w:commentRangeEnd w:id="19"/>
+        <w:commentReference w:id="19"/>
+      </w:r>
+      <w:commentRangeEnd w:id="20"/>
       <w:r>
         <w:rPr>
           <w:rStyle w:val="ad"/>
           <w:rFonts w:ascii="Times New Roman" w:hAnsi="Times New Roman"/>
           <w:lang w:eastAsia="en-US"/>
         </w:rPr>
-        <w:commentReference w:id="19"/>
+        <w:commentReference w:id="20"/>
       </w:r>
       <w:r>
         <w:rPr>
@@ -7907,21 +7947,21 @@
         </w:rPr>
         <w:t xml:space="preserve">really dire </w:t>
       </w:r>
-      <w:commentRangeStart w:id="20"/>
+      <w:commentRangeStart w:id="21"/>
       <w:r>
         <w:rPr>
           <w:lang w:eastAsia="ja-JP"/>
         </w:rPr>
         <w:t>straits</w:t>
       </w:r>
-      <w:commentRangeEnd w:id="20"/>
+      <w:commentRangeEnd w:id="21"/>
       <w:r>
         <w:rPr>
           <w:rStyle w:val="ad"/>
           <w:rFonts w:ascii="Times New Roman" w:hAnsi="Times New Roman"/>
           <w:lang w:eastAsia="en-US"/>
         </w:rPr>
-        <w:commentReference w:id="20"/>
+        <w:commentReference w:id="21"/>
       </w:r>
       <w:r>
         <w:rPr>
@@ -8049,21 +8089,21 @@
         </w:rPr>
         <w:t xml:space="preserve"> </w:t>
       </w:r>
-      <w:commentRangeStart w:id="21"/>
+      <w:commentRangeStart w:id="22"/>
       <w:r>
         <w:rPr>
           <w:lang w:eastAsia="ja-JP"/>
         </w:rPr>
         <w:t xml:space="preserve">We </w:t>
       </w:r>
-      <w:commentRangeEnd w:id="21"/>
+      <w:commentRangeEnd w:id="22"/>
       <w:r>
         <w:rPr>
           <w:rStyle w:val="ad"/>
           <w:rFonts w:ascii="Times New Roman" w:hAnsi="Times New Roman"/>
           <w:lang w:eastAsia="en-US"/>
         </w:rPr>
-        <w:commentReference w:id="21"/>
+        <w:commentReference w:id="22"/>
       </w:r>
       <w:r>
         <w:rPr>
@@ -9742,6 +9782,7 @@
       <w:r>
         <w:t xml:space="preserve"> </w:t>
       </w:r>
+      <w:proofErr w:type="gramStart"/>
       <w:r>
         <w:rPr>
           <w:rFonts w:hint="eastAsia"/>
@@ -9756,7 +9797,11 @@
         <w:t xml:space="preserve"> </w:t>
       </w:r>
       <w:r>
-        <w:t>”Technology</w:t>
+        <w:t>”</w:t>
+      </w:r>
+      <w:proofErr w:type="gramEnd"/>
+      <w:r>
+        <w:t>Technology</w:t>
       </w:r>
       <w:r>
         <w:rPr>
@@ -9924,7 +9969,8 @@
           <w:lang w:eastAsia="ja-JP"/>
         </w:rPr>
       </w:pPr>
-      <w:commentRangeStart w:id="22"/>
+      <w:commentRangeStart w:id="23"/>
+      <w:commentRangeStart w:id="24"/>
       <w:r>
         <w:rPr>
           <w:lang w:eastAsia="ja-JP"/>
@@ -9943,44 +9989,24 @@
         </w:rPr>
         <w:t xml:space="preserve">faced some difficult </w:t>
       </w:r>
-      <w:ins w:id="23" w:author="Rebecca Wirfs-Brock" w:date="2014-06-09T15:59:00Z">
-        <w:r>
-          <w:rPr>
-            <w:lang w:eastAsia="ja-JP"/>
-          </w:rPr>
-          <w:t xml:space="preserve">testing </w:t>
-        </w:r>
-      </w:ins>
+      <w:r>
+        <w:rPr>
+          <w:lang w:eastAsia="ja-JP"/>
+        </w:rPr>
+        <w:t xml:space="preserve">testing </w:t>
+      </w:r>
       <w:r>
         <w:rPr>
           <w:lang w:eastAsia="ja-JP"/>
         </w:rPr>
         <w:t>challenges</w:t>
       </w:r>
-      <w:ins w:id="24" w:author="Rebecca Wirfs-Brock" w:date="2014-06-09T15:59:00Z">
-        <w:r>
-          <w:rPr>
-            <w:lang w:eastAsia="ja-JP"/>
-          </w:rPr>
-          <w:t xml:space="preserve"> </w:t>
-        </w:r>
-      </w:ins>
-      <w:ins w:id="25" w:author="Rebecca Wirfs-Brock" w:date="2014-06-09T16:00:00Z">
-        <w:r>
-          <w:rPr>
-            <w:lang w:eastAsia="ja-JP"/>
-          </w:rPr>
-          <w:t xml:space="preserve">with testing </w:t>
-        </w:r>
-      </w:ins>
-      <w:ins w:id="26" w:author="Rebecca Wirfs-Brock" w:date="2014-06-09T15:59:00Z">
-        <w:r>
-          <w:rPr>
-            <w:lang w:eastAsia="ja-JP"/>
-          </w:rPr>
-          <w:t>on the other platform</w:t>
-        </w:r>
-      </w:ins>
+      <w:r>
+        <w:rPr>
+          <w:lang w:eastAsia="ja-JP"/>
+        </w:rPr>
+        <w:t xml:space="preserve"> with testing on the other platform</w:t>
+      </w:r>
       <w:r>
         <w:rPr>
           <w:lang w:eastAsia="ja-JP"/>
@@ -10035,14 +10061,23 @@
         </w:rPr>
         <w:t xml:space="preserve"> </w:t>
       </w:r>
-      <w:commentRangeEnd w:id="22"/>
+      <w:commentRangeEnd w:id="23"/>
       <w:r>
         <w:rPr>
           <w:rStyle w:val="ad"/>
           <w:rFonts w:ascii="Times New Roman" w:hAnsi="Times New Roman"/>
           <w:lang w:eastAsia="en-US"/>
         </w:rPr>
-        <w:commentReference w:id="22"/>
+        <w:commentReference w:id="23"/>
+      </w:r>
+      <w:commentRangeEnd w:id="24"/>
+      <w:r>
+        <w:rPr>
+          <w:rStyle w:val="ad"/>
+          <w:rFonts w:ascii="Times New Roman" w:hAnsi="Times New Roman"/>
+          <w:lang w:eastAsia="en-US"/>
+        </w:rPr>
+        <w:commentReference w:id="24"/>
       </w:r>
       <w:r>
         <w:rPr>
@@ -10117,19 +10152,7 @@
         <w:rPr>
           <w:lang w:eastAsia="ja-JP"/>
         </w:rPr>
-        <w:t>i</w:t>
-      </w:r>
-      <w:r>
-        <w:rPr>
-          <w:lang w:eastAsia="ja-JP"/>
-        </w:rPr>
-        <w:t>OS</w:t>
-      </w:r>
-      <w:r>
-        <w:rPr>
-          <w:lang w:eastAsia="ja-JP"/>
-        </w:rPr>
-        <w:t xml:space="preserve"> </w:t>
+        <w:t xml:space="preserve">iOS </w:t>
       </w:r>
       <w:r>
         <w:rPr>
@@ -10159,19 +10182,45 @@
         <w:rPr>
           <w:lang w:eastAsia="ja-JP"/>
         </w:rPr>
-        <w:t xml:space="preserve"> The </w:t>
-      </w:r>
-      <w:r>
-        <w:rPr>
-          <w:lang w:eastAsia="ja-JP"/>
-        </w:rPr>
-        <w:t>i</w:t>
-      </w:r>
-      <w:r>
-        <w:rPr>
-          <w:lang w:eastAsia="ja-JP"/>
-        </w:rPr>
-        <w:t xml:space="preserve">OS </w:t>
+        <w:t xml:space="preserve"> </w:t>
+      </w:r>
+      <w:r>
+        <w:rPr>
+          <w:lang w:eastAsia="ja-JP"/>
+        </w:rPr>
+        <w:t xml:space="preserve">As I mentioned earlier, the iOS team members always thought of themselves as being correct and of </w:t>
+      </w:r>
+      <w:r>
+        <w:rPr>
+          <w:rFonts w:hint="eastAsia"/>
+          <w:lang w:eastAsia="ja-JP"/>
+        </w:rPr>
+        <w:t xml:space="preserve">the </w:t>
+      </w:r>
+      <w:r>
+        <w:rPr>
+          <w:lang w:eastAsia="ja-JP"/>
+        </w:rPr>
+        <w:t>Android team members as being wrong without any proof.</w:t>
+      </w:r>
+      <w:r>
+        <w:rPr>
+          <w:rFonts w:hint="eastAsia"/>
+          <w:lang w:eastAsia="ja-JP"/>
+        </w:rPr>
+        <w:t xml:space="preserve"> </w:t>
+      </w:r>
+      <w:r>
+        <w:rPr>
+          <w:lang w:eastAsia="ja-JP"/>
+        </w:rPr>
+        <w:t xml:space="preserve">The </w:t>
+      </w:r>
+      <w:r>
+        <w:rPr>
+          <w:lang w:eastAsia="ja-JP"/>
+        </w:rPr>
+        <w:t xml:space="preserve">iOS </w:t>
       </w:r>
       <w:r>
         <w:rPr>
@@ -10205,69 +10254,308 @@
       </w:r>
       <w:r>
         <w:rPr>
+          <w:rFonts w:hint="eastAsia"/>
+          <w:lang w:eastAsia="ja-JP"/>
+        </w:rPr>
+        <w:t xml:space="preserve"> because we</w:t>
+      </w:r>
+      <w:r>
+        <w:rPr>
+          <w:lang w:eastAsia="ja-JP"/>
+        </w:rPr>
+        <w:t xml:space="preserve"> </w:t>
+      </w:r>
+      <w:r>
+        <w:rPr>
+          <w:rFonts w:hint="eastAsia"/>
+          <w:lang w:eastAsia="ja-JP"/>
+        </w:rPr>
+        <w:t xml:space="preserve">the </w:t>
+      </w:r>
+      <w:r>
+        <w:rPr>
+          <w:lang w:eastAsia="ja-JP"/>
+        </w:rPr>
+        <w:t>Android team</w:t>
+      </w:r>
+      <w:r>
+        <w:rPr>
+          <w:rFonts w:hint="eastAsia"/>
+          <w:lang w:eastAsia="ja-JP"/>
+        </w:rPr>
+        <w:t xml:space="preserve"> </w:t>
+      </w:r>
+      <w:r>
+        <w:rPr>
+          <w:rFonts w:hint="eastAsia"/>
+          <w:lang w:eastAsia="ja-JP"/>
+        </w:rPr>
+        <w:t xml:space="preserve">proposed </w:t>
+      </w:r>
+      <w:r>
+        <w:rPr>
+          <w:rFonts w:hint="eastAsia"/>
+          <w:lang w:eastAsia="ja-JP"/>
+        </w:rPr>
+        <w:t>them to do</w:t>
+      </w:r>
+      <w:r>
+        <w:rPr>
+          <w:rFonts w:hint="eastAsia"/>
+          <w:lang w:eastAsia="ja-JP"/>
+        </w:rPr>
+        <w:t xml:space="preserve"> </w:t>
+      </w:r>
+      <w:r>
+        <w:rPr>
+          <w:rFonts w:hint="eastAsia"/>
+          <w:lang w:eastAsia="ja-JP"/>
+        </w:rPr>
+        <w:t>it</w:t>
+      </w:r>
+      <w:r>
+        <w:rPr>
           <w:lang w:eastAsia="ja-JP"/>
         </w:rPr>
         <w:t>.</w:t>
       </w:r>
       <w:r>
         <w:rPr>
-          <w:lang w:eastAsia="ja-JP"/>
-        </w:rPr>
-        <w:t xml:space="preserve"> Additionally I</w:t>
-      </w:r>
-      <w:r>
-        <w:rPr>
-          <w:lang w:eastAsia="ja-JP"/>
-        </w:rPr>
-        <w:t xml:space="preserve"> could not procure </w:t>
-      </w:r>
-      <w:r>
-        <w:rPr>
-          <w:lang w:eastAsia="ja-JP"/>
-        </w:rPr>
-        <w:t xml:space="preserve">a </w:t>
-      </w:r>
-      <w:r>
-        <w:rPr>
-          <w:lang w:eastAsia="ja-JP"/>
-        </w:rPr>
-        <w:t>Mac PC</w:t>
-      </w:r>
-      <w:r>
-        <w:rPr>
-          <w:lang w:eastAsia="ja-JP"/>
-        </w:rPr>
-        <w:t xml:space="preserve"> to support them.</w:t>
-      </w:r>
-      <w:r>
-        <w:rPr>
-          <w:lang w:eastAsia="ja-JP"/>
-        </w:rPr>
-        <w:t xml:space="preserve"> </w:t>
-      </w:r>
-      <w:r>
-        <w:rPr>
-          <w:lang w:eastAsia="ja-JP"/>
-        </w:rPr>
-        <w:t xml:space="preserve">This </w:t>
-      </w:r>
-      <w:r>
-        <w:rPr>
-          <w:lang w:eastAsia="ja-JP"/>
-        </w:rPr>
-        <w:t xml:space="preserve">led </w:t>
-      </w:r>
-      <w:r>
-        <w:rPr>
-          <w:lang w:eastAsia="ja-JP"/>
-        </w:rPr>
-        <w:t xml:space="preserve">to </w:t>
-      </w:r>
-      <w:r>
-        <w:rPr>
-          <w:lang w:eastAsia="ja-JP"/>
-        </w:rPr>
-        <w:t xml:space="preserve">a number of bugs and </w:t>
+          <w:rFonts w:hint="eastAsia"/>
+          <w:lang w:eastAsia="ja-JP"/>
+        </w:rPr>
+        <w:t xml:space="preserve"> </w:t>
+      </w:r>
+      <w:r>
+        <w:rPr>
+          <w:rFonts w:hint="eastAsia"/>
+          <w:lang w:eastAsia="ja-JP"/>
+        </w:rPr>
+        <w:t>Moreover, the iOS team members did not have enough technical skills to adapt TDD.</w:t>
+      </w:r>
+      <w:r>
+        <w:rPr>
+          <w:rFonts w:hint="eastAsia"/>
+          <w:lang w:eastAsia="ja-JP"/>
+        </w:rPr>
+        <w:t xml:space="preserve"> </w:t>
+      </w:r>
+      <w:r>
+        <w:rPr>
+          <w:rFonts w:hint="eastAsia"/>
+          <w:lang w:eastAsia="ja-JP"/>
+        </w:rPr>
+        <w:t>We</w:t>
+      </w:r>
+      <w:r>
+        <w:rPr>
+          <w:rFonts w:hint="eastAsia"/>
+          <w:lang w:eastAsia="ja-JP"/>
+        </w:rPr>
+        <w:t xml:space="preserve"> </w:t>
+      </w:r>
+      <w:r>
+        <w:rPr>
+          <w:rFonts w:hint="eastAsia"/>
+          <w:lang w:eastAsia="ja-JP"/>
+        </w:rPr>
+        <w:t xml:space="preserve">tried to teach them </w:t>
+      </w:r>
+      <w:proofErr w:type="gramStart"/>
+      <w:r>
+        <w:rPr>
+          <w:rFonts w:hint="eastAsia"/>
+          <w:lang w:eastAsia="ja-JP"/>
+        </w:rPr>
+        <w:t>TDD</w:t>
+      </w:r>
+      <w:r>
+        <w:rPr>
+          <w:rFonts w:hint="eastAsia"/>
+          <w:lang w:eastAsia="ja-JP"/>
+        </w:rPr>
+        <w:t>,</w:t>
+      </w:r>
+      <w:proofErr w:type="gramEnd"/>
+      <w:r>
+        <w:rPr>
+          <w:rFonts w:hint="eastAsia"/>
+          <w:lang w:eastAsia="ja-JP"/>
+        </w:rPr>
+        <w:t xml:space="preserve"> however</w:t>
+      </w:r>
+      <w:r>
+        <w:rPr>
+          <w:rFonts w:hint="eastAsia"/>
+          <w:lang w:eastAsia="ja-JP"/>
+        </w:rPr>
+        <w:t xml:space="preserve">, </w:t>
+      </w:r>
+      <w:r>
+        <w:rPr>
+          <w:rFonts w:hint="eastAsia"/>
+          <w:lang w:eastAsia="ja-JP"/>
+        </w:rPr>
+        <w:t>we</w:t>
+      </w:r>
+      <w:r>
+        <w:rPr>
+          <w:lang w:eastAsia="ja-JP"/>
+        </w:rPr>
+        <w:t xml:space="preserve"> could not procure Mac PC</w:t>
+      </w:r>
+      <w:r>
+        <w:rPr>
+          <w:rFonts w:hint="eastAsia"/>
+          <w:lang w:eastAsia="ja-JP"/>
+        </w:rPr>
+        <w:t>s</w:t>
+      </w:r>
+      <w:r>
+        <w:rPr>
+          <w:rFonts w:hint="eastAsia"/>
+          <w:lang w:eastAsia="ja-JP"/>
+        </w:rPr>
+        <w:t xml:space="preserve"> to </w:t>
+      </w:r>
+      <w:r>
+        <w:rPr>
+          <w:rFonts w:hint="eastAsia"/>
+          <w:lang w:eastAsia="ja-JP"/>
+        </w:rPr>
+        <w:t>provide the test harness</w:t>
+      </w:r>
+      <w:r>
+        <w:rPr>
+          <w:rFonts w:hint="eastAsia"/>
+          <w:lang w:eastAsia="ja-JP"/>
+        </w:rPr>
+        <w:t xml:space="preserve"> </w:t>
+      </w:r>
+      <w:r>
+        <w:rPr>
+          <w:rFonts w:hint="eastAsia"/>
+          <w:lang w:eastAsia="ja-JP"/>
+        </w:rPr>
+        <w:t xml:space="preserve">of the iOS </w:t>
+      </w:r>
+      <w:r>
+        <w:rPr>
+          <w:rFonts w:hint="eastAsia"/>
+          <w:lang w:eastAsia="ja-JP"/>
+        </w:rPr>
+        <w:t xml:space="preserve">and to </w:t>
+      </w:r>
+      <w:r>
+        <w:rPr>
+          <w:rFonts w:hint="eastAsia"/>
+          <w:lang w:eastAsia="ja-JP"/>
+        </w:rPr>
+        <w:t xml:space="preserve">support </w:t>
+      </w:r>
+      <w:r>
+        <w:rPr>
+          <w:rFonts w:hint="eastAsia"/>
+          <w:lang w:eastAsia="ja-JP"/>
+        </w:rPr>
+        <w:t>the iOS team</w:t>
+      </w:r>
+      <w:r>
+        <w:rPr>
+          <w:rFonts w:hint="eastAsia"/>
+          <w:lang w:eastAsia="ja-JP"/>
+        </w:rPr>
+        <w:t>.</w:t>
+      </w:r>
+      <w:r>
+        <w:rPr>
+          <w:rFonts w:hint="eastAsia"/>
+          <w:lang w:eastAsia="ja-JP"/>
+        </w:rPr>
+        <w:t xml:space="preserve"> </w:t>
+      </w:r>
+      <w:r>
+        <w:rPr>
+          <w:rFonts w:hint="eastAsia"/>
+          <w:lang w:eastAsia="ja-JP"/>
+        </w:rPr>
+        <w:t>Therefore, i</w:t>
+      </w:r>
+      <w:r>
+        <w:rPr>
+          <w:rFonts w:hint="eastAsia"/>
+          <w:lang w:eastAsia="ja-JP"/>
+        </w:rPr>
+        <w:t xml:space="preserve">t was too difficult for </w:t>
+      </w:r>
+      <w:r>
+        <w:rPr>
+          <w:rFonts w:hint="eastAsia"/>
+          <w:lang w:eastAsia="ja-JP"/>
+        </w:rPr>
+        <w:t>us</w:t>
+      </w:r>
+      <w:r>
+        <w:rPr>
+          <w:rFonts w:hint="eastAsia"/>
+          <w:lang w:eastAsia="ja-JP"/>
+        </w:rPr>
+        <w:t xml:space="preserve"> to teach </w:t>
+      </w:r>
+      <w:r>
+        <w:rPr>
+          <w:rFonts w:hint="eastAsia"/>
+          <w:lang w:eastAsia="ja-JP"/>
+        </w:rPr>
+        <w:t>the iOS team TDD remotely</w:t>
+      </w:r>
+      <w:r>
+        <w:rPr>
+          <w:rFonts w:hint="eastAsia"/>
+          <w:lang w:eastAsia="ja-JP"/>
+        </w:rPr>
+        <w:t>.</w:t>
+      </w:r>
+      <w:r>
+        <w:rPr>
+          <w:rFonts w:hint="eastAsia"/>
+          <w:lang w:eastAsia="ja-JP"/>
+        </w:rPr>
+        <w:t xml:space="preserve"> </w:t>
+      </w:r>
+      <w:r>
+        <w:rPr>
+          <w:rFonts w:hint="eastAsia"/>
+          <w:lang w:eastAsia="ja-JP"/>
+        </w:rPr>
+        <w:t>The</w:t>
+      </w:r>
+      <w:r>
+        <w:rPr>
+          <w:rFonts w:hint="eastAsia"/>
+          <w:lang w:eastAsia="ja-JP"/>
+        </w:rPr>
+        <w:t>se</w:t>
+      </w:r>
+      <w:r>
+        <w:rPr>
+          <w:rFonts w:hint="eastAsia"/>
+          <w:lang w:eastAsia="ja-JP"/>
+        </w:rPr>
+        <w:t xml:space="preserve"> challenges le</w:t>
+      </w:r>
+      <w:r>
+        <w:rPr>
+          <w:rFonts w:hint="eastAsia"/>
+          <w:lang w:eastAsia="ja-JP"/>
+        </w:rPr>
+        <w:t>d to a</w:t>
+      </w:r>
+      <w:r>
+        <w:rPr>
+          <w:lang w:eastAsia="ja-JP"/>
+        </w:rPr>
+        <w:t xml:space="preserve"> number of bugs and </w:t>
       </w:r>
       <w:r>
         <w:rPr>
@@ -10279,25 +10567,7 @@
         <w:rPr>
           <w:lang w:eastAsia="ja-JP"/>
         </w:rPr>
-        <w:t xml:space="preserve">in the </w:t>
-      </w:r>
-      <w:r>
-        <w:rPr>
-          <w:lang w:eastAsia="ja-JP"/>
-        </w:rPr>
-        <w:t>i</w:t>
-      </w:r>
-      <w:r>
-        <w:rPr>
-          <w:lang w:eastAsia="ja-JP"/>
-        </w:rPr>
-        <w:t>OS</w:t>
-      </w:r>
-      <w:r>
-        <w:rPr>
-          <w:lang w:eastAsia="ja-JP"/>
-        </w:rPr>
-        <w:t xml:space="preserve"> </w:t>
+        <w:t xml:space="preserve">in the iOS </w:t>
       </w:r>
       <w:r>
         <w:rPr>
@@ -10668,14 +10938,7 @@
         <w:rPr>
           <w:lang w:eastAsia="ja-JP"/>
         </w:rPr>
-        <w:t xml:space="preserve">, because </w:t>
-      </w:r>
-      <w:r>
-        <w:rPr>
-          <w:lang w:eastAsia="ja-JP"/>
-        </w:rPr>
-        <w:lastRenderedPageBreak/>
-        <w:t>we developed a completely new product</w:t>
+        <w:t>, because we developed a completely new product</w:t>
       </w:r>
       <w:r>
         <w:rPr>
@@ -12577,7 +12840,7 @@
         </w:rPr>
         <w:t xml:space="preserve"> </w:t>
       </w:r>
-      <w:commentRangeStart w:id="27"/>
+      <w:commentRangeStart w:id="25"/>
       <w:r>
         <w:rPr>
           <w:lang w:eastAsia="ja-JP"/>
@@ -12805,14 +13068,14 @@
         </w:rPr>
         <w:t xml:space="preserve"> </w:t>
       </w:r>
-      <w:commentRangeEnd w:id="27"/>
+      <w:commentRangeEnd w:id="25"/>
       <w:r>
         <w:rPr>
           <w:rStyle w:val="ad"/>
           <w:rFonts w:ascii="Times New Roman" w:hAnsi="Times New Roman"/>
           <w:lang w:eastAsia="en-US"/>
         </w:rPr>
-        <w:commentReference w:id="27"/>
+        <w:commentReference w:id="25"/>
       </w:r>
       <w:r>
         <w:rPr>
@@ -13230,7 +13493,7 @@
         </w:rPr>
         <w:t xml:space="preserve">we decided </w:t>
       </w:r>
-      <w:commentRangeStart w:id="28"/>
+      <w:commentRangeStart w:id="26"/>
       <w:r>
         <w:rPr>
           <w:lang w:eastAsia="ja-JP"/>
@@ -13243,14 +13506,14 @@
         </w:rPr>
         <w:t>a</w:t>
       </w:r>
-      <w:commentRangeEnd w:id="28"/>
+      <w:commentRangeEnd w:id="26"/>
       <w:r>
         <w:rPr>
           <w:rStyle w:val="ad"/>
           <w:rFonts w:ascii="Times New Roman" w:hAnsi="Times New Roman"/>
           <w:lang w:eastAsia="en-US"/>
         </w:rPr>
-        <w:commentReference w:id="28"/>
+        <w:commentReference w:id="26"/>
       </w:r>
       <w:r>
         <w:rPr>
@@ -13594,46 +13857,6 @@
       <w:pPr>
         <w:pStyle w:val="InitialBodyText"/>
         <w:rPr>
-          <w:lang w:eastAsia="ja-JP"/>
-        </w:rPr>
-      </w:pPr>
-    </w:p>
-    <w:p>
-      <w:pPr>
-        <w:pStyle w:val="FigureCaption"/>
-        <w:spacing w:after="0"/>
-        <w:rPr>
-          <w:sz w:val="20"/>
-          <w:lang w:eastAsia="ja-JP"/>
-        </w:rPr>
-      </w:pPr>
-    </w:p>
-    <w:p>
-      <w:pPr>
-        <w:pStyle w:val="FigureCaption"/>
-        <w:spacing w:after="0"/>
-        <w:rPr>
-          <w:sz w:val="20"/>
-          <w:lang w:eastAsia="ja-JP"/>
-        </w:rPr>
-      </w:pPr>
-    </w:p>
-    <w:p>
-      <w:pPr>
-        <w:pStyle w:val="FigureCaption"/>
-        <w:spacing w:after="0"/>
-        <w:rPr>
-          <w:sz w:val="20"/>
-          <w:lang w:eastAsia="ja-JP"/>
-        </w:rPr>
-      </w:pPr>
-    </w:p>
-    <w:p>
-      <w:pPr>
-        <w:pStyle w:val="FigureCaption"/>
-        <w:spacing w:after="0"/>
-        <w:rPr>
-          <w:sz w:val="20"/>
           <w:lang w:eastAsia="ja-JP"/>
         </w:rPr>
       </w:pPr>
@@ -13768,6 +13991,8 @@
           <w:lang w:eastAsia="ja-JP"/>
         </w:rPr>
       </w:pPr>
+      <w:bookmarkStart w:id="27" w:name="_GoBack"/>
+      <w:bookmarkEnd w:id="27"/>
     </w:p>
     <w:p>
       <w:pPr>
@@ -13894,7 +14119,6 @@
         <w:pStyle w:val="FigureCaption"/>
         <w:spacing w:after="0"/>
         <w:rPr>
-          <w:rFonts w:hint="eastAsia"/>
           <w:sz w:val="20"/>
           <w:lang w:eastAsia="ja-JP"/>
         </w:rPr>
@@ -13905,7 +14129,6 @@
         <w:pStyle w:val="FigureCaption"/>
         <w:spacing w:after="0"/>
         <w:rPr>
-          <w:rFonts w:hint="eastAsia"/>
           <w:sz w:val="20"/>
           <w:lang w:eastAsia="ja-JP"/>
         </w:rPr>
@@ -13916,7 +14139,6 @@
         <w:pStyle w:val="FigureCaption"/>
         <w:spacing w:after="0"/>
         <w:rPr>
-          <w:rFonts w:hint="eastAsia"/>
           <w:sz w:val="20"/>
           <w:lang w:eastAsia="ja-JP"/>
         </w:rPr>
@@ -13927,7 +14149,6 @@
         <w:pStyle w:val="FigureCaption"/>
         <w:spacing w:after="0"/>
         <w:rPr>
-          <w:rFonts w:hint="eastAsia"/>
           <w:sz w:val="20"/>
           <w:lang w:eastAsia="ja-JP"/>
         </w:rPr>
@@ -14338,8 +14559,8 @@
         </w:rPr>
         <w:t xml:space="preserve">the </w:t>
       </w:r>
+      <w:commentRangeStart w:id="28"/>
       <w:commentRangeStart w:id="29"/>
-      <w:commentRangeStart w:id="30"/>
       <w:r>
         <w:rPr>
           <w:lang w:eastAsia="ja-JP"/>
@@ -14359,23 +14580,23 @@
         </w:rPr>
         <w:t xml:space="preserve"> </w:t>
       </w:r>
-      <w:commentRangeEnd w:id="29"/>
+      <w:commentRangeEnd w:id="28"/>
       <w:r>
         <w:rPr>
           <w:rStyle w:val="ad"/>
           <w:rFonts w:ascii="Times New Roman" w:hAnsi="Times New Roman"/>
           <w:lang w:eastAsia="en-US"/>
         </w:rPr>
-        <w:commentReference w:id="29"/>
-      </w:r>
-      <w:commentRangeEnd w:id="30"/>
+        <w:commentReference w:id="28"/>
+      </w:r>
+      <w:commentRangeEnd w:id="29"/>
       <w:r>
         <w:rPr>
           <w:rStyle w:val="ad"/>
           <w:rFonts w:ascii="Times New Roman" w:hAnsi="Times New Roman"/>
           <w:lang w:eastAsia="en-US"/>
         </w:rPr>
-        <w:commentReference w:id="30"/>
+        <w:commentReference w:id="29"/>
       </w:r>
       <w:r>
         <w:rPr>
@@ -15245,8 +15466,8 @@
         </w:rPr>
         <w:t xml:space="preserve">The more the </w:t>
       </w:r>
+      <w:commentRangeStart w:id="30"/>
       <w:commentRangeStart w:id="31"/>
-      <w:commentRangeStart w:id="32"/>
       <w:r>
         <w:rPr>
           <w:rFonts w:hint="eastAsia"/>
@@ -15260,23 +15481,23 @@
         </w:rPr>
         <w:t xml:space="preserve"> </w:t>
       </w:r>
-      <w:commentRangeEnd w:id="31"/>
+      <w:commentRangeEnd w:id="30"/>
       <w:r>
         <w:rPr>
           <w:rStyle w:val="ad"/>
           <w:rFonts w:ascii="Times New Roman" w:hAnsi="Times New Roman"/>
           <w:lang w:eastAsia="en-US"/>
         </w:rPr>
-        <w:commentReference w:id="31"/>
-      </w:r>
-      <w:commentRangeEnd w:id="32"/>
+        <w:commentReference w:id="30"/>
+      </w:r>
+      <w:commentRangeEnd w:id="31"/>
       <w:r>
         <w:rPr>
           <w:rStyle w:val="ad"/>
           <w:rFonts w:ascii="Times New Roman" w:hAnsi="Times New Roman"/>
           <w:lang w:eastAsia="en-US"/>
         </w:rPr>
-        <w:commentReference w:id="32"/>
+        <w:commentReference w:id="31"/>
       </w:r>
       <w:r>
         <w:rPr>
@@ -15284,8 +15505,8 @@
         </w:rPr>
         <w:t xml:space="preserve">improved, the more the slack time </w:t>
       </w:r>
+      <w:commentRangeStart w:id="32"/>
       <w:commentRangeStart w:id="33"/>
-      <w:commentRangeStart w:id="34"/>
       <w:r>
         <w:rPr>
           <w:rFonts w:hint="eastAsia"/>
@@ -15299,23 +15520,23 @@
         </w:rPr>
         <w:t xml:space="preserve"> </w:t>
       </w:r>
-      <w:commentRangeEnd w:id="33"/>
+      <w:commentRangeEnd w:id="32"/>
       <w:r>
         <w:rPr>
           <w:rStyle w:val="ad"/>
           <w:rFonts w:ascii="Times New Roman" w:hAnsi="Times New Roman"/>
           <w:lang w:eastAsia="en-US"/>
         </w:rPr>
-        <w:commentReference w:id="33"/>
-      </w:r>
-      <w:commentRangeEnd w:id="34"/>
+        <w:commentReference w:id="32"/>
+      </w:r>
+      <w:commentRangeEnd w:id="33"/>
       <w:r>
         <w:rPr>
           <w:rStyle w:val="ad"/>
           <w:rFonts w:ascii="Times New Roman" w:hAnsi="Times New Roman"/>
           <w:lang w:eastAsia="en-US"/>
         </w:rPr>
-        <w:commentReference w:id="34"/>
+        <w:commentReference w:id="33"/>
       </w:r>
       <w:r>
         <w:rPr>
@@ -15705,7 +15926,7 @@
       <w:r>
         <w:t xml:space="preserve">belonged </w:t>
       </w:r>
-      <w:commentRangeStart w:id="35"/>
+      <w:commentRangeStart w:id="34"/>
       <w:r>
         <w:rPr>
           <w:lang w:eastAsia="ja-JP"/>
@@ -15730,14 +15951,14 @@
         </w:rPr>
         <w:t>s one</w:t>
       </w:r>
-      <w:commentRangeEnd w:id="35"/>
+      <w:commentRangeEnd w:id="34"/>
       <w:r>
         <w:rPr>
           <w:rStyle w:val="ad"/>
           <w:rFonts w:ascii="Times New Roman" w:hAnsi="Times New Roman"/>
           <w:lang w:eastAsia="en-US"/>
         </w:rPr>
-        <w:commentReference w:id="35"/>
+        <w:commentReference w:id="34"/>
       </w:r>
       <w:r>
         <w:rPr>
@@ -16366,7 +16587,7 @@
         </w:rPr>
         <w:t xml:space="preserve">to </w:t>
       </w:r>
-      <w:commentRangeStart w:id="36"/>
+      <w:commentRangeStart w:id="35"/>
       <w:r>
         <w:rPr>
           <w:lang w:eastAsia="ja-JP"/>
@@ -16391,14 +16612,14 @@
         </w:rPr>
         <w:t xml:space="preserve"> </w:t>
       </w:r>
-      <w:commentRangeEnd w:id="36"/>
+      <w:commentRangeEnd w:id="35"/>
       <w:r>
         <w:rPr>
           <w:rStyle w:val="ad"/>
           <w:rFonts w:ascii="Times New Roman" w:hAnsi="Times New Roman"/>
           <w:lang w:eastAsia="en-US"/>
         </w:rPr>
-        <w:commentReference w:id="36"/>
+        <w:commentReference w:id="35"/>
       </w:r>
       <w:r>
         <w:rPr>
@@ -16813,7 +17034,7 @@
         </w:rPr>
         <w:t xml:space="preserve"> </w:t>
       </w:r>
-      <w:commentRangeStart w:id="37"/>
+      <w:commentRangeStart w:id="36"/>
       <w:r>
         <w:rPr>
           <w:lang w:eastAsia="ja-JP"/>
@@ -16916,14 +17137,14 @@
         </w:rPr>
         <w:t xml:space="preserve"> </w:t>
       </w:r>
-      <w:commentRangeEnd w:id="37"/>
+      <w:commentRangeEnd w:id="36"/>
       <w:r>
         <w:rPr>
           <w:rStyle w:val="ad"/>
           <w:rFonts w:ascii="Times New Roman" w:hAnsi="Times New Roman"/>
           <w:lang w:eastAsia="en-US"/>
         </w:rPr>
-        <w:commentReference w:id="37"/>
+        <w:commentReference w:id="36"/>
       </w:r>
       <w:r>
         <w:rPr>
@@ -17252,23 +17473,23 @@
         </w:rPr>
         <w:t xml:space="preserve">a </w:t>
       </w:r>
-      <w:commentRangeStart w:id="38"/>
+      <w:commentRangeStart w:id="37"/>
       <w:r>
         <w:rPr>
           <w:rStyle w:val="ad"/>
           <w:rFonts w:ascii="Times New Roman" w:hAnsi="Times New Roman"/>
           <w:lang w:eastAsia="en-US"/>
         </w:rPr>
-        <w:commentReference w:id="39"/>
-      </w:r>
-      <w:commentRangeEnd w:id="38"/>
+        <w:commentReference w:id="38"/>
+      </w:r>
+      <w:commentRangeEnd w:id="37"/>
       <w:r>
         <w:rPr>
           <w:rStyle w:val="ad"/>
           <w:rFonts w:ascii="Times New Roman" w:hAnsi="Times New Roman"/>
           <w:lang w:eastAsia="en-US"/>
         </w:rPr>
-        <w:commentReference w:id="38"/>
+        <w:commentReference w:id="37"/>
       </w:r>
       <w:r>
         <w:rPr>
@@ -17569,21 +17790,21 @@
         </w:rPr>
         <w:t xml:space="preserve">managers and </w:t>
       </w:r>
-      <w:commentRangeStart w:id="40"/>
+      <w:commentRangeStart w:id="39"/>
       <w:r>
         <w:rPr>
           <w:lang w:eastAsia="ja-JP"/>
         </w:rPr>
         <w:t>stakeholders</w:t>
       </w:r>
-      <w:commentRangeEnd w:id="40"/>
+      <w:commentRangeEnd w:id="39"/>
       <w:r>
         <w:rPr>
           <w:rStyle w:val="ad"/>
           <w:rFonts w:ascii="Times New Roman" w:hAnsi="Times New Roman"/>
           <w:lang w:eastAsia="en-US"/>
         </w:rPr>
-        <w:commentReference w:id="40"/>
+        <w:commentReference w:id="39"/>
       </w:r>
       <w:r>
         <w:rPr>
@@ -17834,21 +18055,21 @@
         </w:rPr>
         <w:t xml:space="preserve">with </w:t>
       </w:r>
-      <w:commentRangeStart w:id="41"/>
+      <w:commentRangeStart w:id="40"/>
       <w:r>
         <w:rPr>
           <w:lang w:eastAsia="ja-JP"/>
         </w:rPr>
         <w:t>managers</w:t>
       </w:r>
-      <w:commentRangeEnd w:id="41"/>
+      <w:commentRangeEnd w:id="40"/>
       <w:r>
         <w:rPr>
           <w:rStyle w:val="ad"/>
           <w:rFonts w:ascii="Times New Roman" w:hAnsi="Times New Roman"/>
           <w:lang w:eastAsia="en-US"/>
         </w:rPr>
-        <w:commentReference w:id="41"/>
+        <w:commentReference w:id="40"/>
       </w:r>
       <w:r>
         <w:rPr>
@@ -17976,8 +18197,8 @@
       <w:r>
         <w:t xml:space="preserve"> attitude </w:t>
       </w:r>
+      <w:commentRangeStart w:id="41"/>
       <w:commentRangeStart w:id="42"/>
-      <w:commentRangeStart w:id="43"/>
       <w:r>
         <w:rPr>
           <w:rFonts w:hint="eastAsia"/>
@@ -17988,23 +18209,23 @@
       <w:r>
         <w:t xml:space="preserve"> </w:t>
       </w:r>
-      <w:commentRangeEnd w:id="42"/>
+      <w:commentRangeEnd w:id="41"/>
       <w:r>
         <w:rPr>
           <w:rStyle w:val="ad"/>
           <w:rFonts w:ascii="Times New Roman" w:hAnsi="Times New Roman"/>
           <w:lang w:eastAsia="en-US"/>
         </w:rPr>
-        <w:commentReference w:id="42"/>
-      </w:r>
-      <w:commentRangeEnd w:id="43"/>
+        <w:commentReference w:id="41"/>
+      </w:r>
+      <w:commentRangeEnd w:id="42"/>
       <w:r>
         <w:rPr>
           <w:rStyle w:val="ad"/>
           <w:rFonts w:ascii="Times New Roman" w:hAnsi="Times New Roman"/>
           <w:lang w:eastAsia="en-US"/>
         </w:rPr>
-        <w:commentReference w:id="43"/>
+        <w:commentReference w:id="42"/>
       </w:r>
       <w:r>
         <w:t xml:space="preserve">the team </w:t>
@@ -18245,21 +18466,21 @@
         </w:rPr>
         <w:t xml:space="preserve">t is necessary to </w:t>
       </w:r>
-      <w:commentRangeStart w:id="44"/>
+      <w:commentRangeStart w:id="43"/>
       <w:r>
         <w:rPr>
           <w:lang w:eastAsia="ja-JP"/>
         </w:rPr>
         <w:t xml:space="preserve">grow the team </w:t>
       </w:r>
-      <w:commentRangeEnd w:id="44"/>
+      <w:commentRangeEnd w:id="43"/>
       <w:r>
         <w:rPr>
           <w:rStyle w:val="ad"/>
           <w:rFonts w:ascii="Times New Roman" w:hAnsi="Times New Roman"/>
           <w:lang w:eastAsia="en-US"/>
         </w:rPr>
-        <w:commentReference w:id="44"/>
+        <w:commentReference w:id="43"/>
       </w:r>
       <w:r>
         <w:rPr>
@@ -19333,18 +19554,18 @@
       <w:r>
         <w:t xml:space="preserve">more </w:t>
       </w:r>
-      <w:commentRangeStart w:id="45"/>
+      <w:commentRangeStart w:id="44"/>
       <w:r>
         <w:t>sustainable</w:t>
       </w:r>
-      <w:commentRangeEnd w:id="45"/>
+      <w:commentRangeEnd w:id="44"/>
       <w:r>
         <w:rPr>
           <w:rStyle w:val="ad"/>
           <w:rFonts w:ascii="Times New Roman" w:hAnsi="Times New Roman"/>
           <w:lang w:eastAsia="en-US"/>
         </w:rPr>
-        <w:commentReference w:id="45"/>
+        <w:commentReference w:id="44"/>
       </w:r>
       <w:r>
         <w:t>.</w:t>
@@ -19357,7 +19578,7 @@
           <w:szCs w:val="20"/>
         </w:rPr>
       </w:pPr>
-      <w:commentRangeStart w:id="46"/>
+      <w:commentRangeStart w:id="45"/>
       <w:r>
         <w:rPr>
           <w:rFonts w:eastAsiaTheme="minorEastAsia" w:hint="eastAsia"/>
@@ -19366,7 +19587,7 @@
         </w:rPr>
         <w:t>AcknowledgementS</w:t>
       </w:r>
-      <w:commentRangeEnd w:id="46"/>
+      <w:commentRangeEnd w:id="45"/>
       <w:r>
         <w:rPr>
           <w:rStyle w:val="ad"/>
@@ -19375,7 +19596,7 @@
           <w:caps w:val="0"/>
           <w:lang w:eastAsia="en-US"/>
         </w:rPr>
-        <w:commentReference w:id="46"/>
+        <w:commentReference w:id="45"/>
       </w:r>
     </w:p>
     <w:p>
@@ -19428,6 +19649,7 @@
         </w:rPr>
         <w:t xml:space="preserve"> </w:t>
       </w:r>
+      <w:proofErr w:type="gramStart"/>
       <w:r>
         <w:rPr>
           <w:rFonts w:hint="eastAsia"/>
@@ -19491,6 +19713,7 @@
         </w:rPr>
         <w:t>most of my writing.</w:t>
       </w:r>
+      <w:proofErr w:type="gramEnd"/>
       <w:r>
         <w:rPr>
           <w:rFonts w:hint="eastAsia"/>
@@ -19772,8 +19995,6 @@
           <w:lang w:eastAsia="zh-CN"/>
         </w:rPr>
       </w:pPr>
-      <w:bookmarkStart w:id="47" w:name="_GoBack"/>
-      <w:bookmarkEnd w:id="47"/>
     </w:p>
     <w:p>
       <w:pPr>
@@ -19810,8 +20031,13 @@
         <w:t>Specification by Example: How successful Teams Deliver the Right Software</w:t>
       </w:r>
       <w:r>
-        <w:t>. Manning Publications.</w:t>
-      </w:r>
+        <w:t xml:space="preserve">. </w:t>
+      </w:r>
+      <w:proofErr w:type="gramStart"/>
+      <w:r>
+        <w:t>Manning Publications.</w:t>
+      </w:r>
+      <w:proofErr w:type="gramEnd"/>
     </w:p>
     <w:p>
       <w:pPr>
@@ -19862,9 +20088,11 @@
         </w:rPr>
         <w:t xml:space="preserve">. </w:t>
       </w:r>
+      <w:proofErr w:type="gramStart"/>
       <w:r>
         <w:t>Addison­Wesley Professional.</w:t>
       </w:r>
+      <w:proofErr w:type="gramEnd"/>
     </w:p>
     <w:p>
       <w:pPr>
@@ -19893,6 +20121,7 @@
       <w:r>
         <w:t xml:space="preserve"> </w:t>
       </w:r>
+      <w:proofErr w:type="gramStart"/>
       <w:r>
         <w:rPr>
           <w:i/>
@@ -19903,6 +20132,7 @@
       <w:r>
         <w:t>.</w:t>
       </w:r>
+      <w:proofErr w:type="gramEnd"/>
       <w:r>
         <w:t xml:space="preserve"> </w:t>
       </w:r>
@@ -19966,8 +20196,13 @@
         <w:t>through build, test, and deployment automation</w:t>
       </w:r>
       <w:r>
-        <w:t>. Addison­Wesley Professional.</w:t>
-      </w:r>
+        <w:t xml:space="preserve">. </w:t>
+      </w:r>
+      <w:proofErr w:type="gramStart"/>
+      <w:r>
+        <w:t>Addison­Wesley Professional.</w:t>
+      </w:r>
+      <w:proofErr w:type="gramEnd"/>
     </w:p>
     <w:p>
       <w:pPr>
@@ -19992,8 +20227,13 @@
       </w:r>
       <w:proofErr w:type="gramEnd"/>
       <w:r>
-        <w:t xml:space="preserve"> InfoQ.</w:t>
-      </w:r>
+        <w:t xml:space="preserve"> </w:t>
+      </w:r>
+      <w:proofErr w:type="gramStart"/>
+      <w:r>
+        <w:t>InfoQ.</w:t>
+      </w:r>
+      <w:proofErr w:type="gramEnd"/>
     </w:p>
     <w:p>
       <w:pPr>
@@ -20053,8 +20293,13 @@
         <w:t xml:space="preserve"> Test Patterns: Refactoring Test Code</w:t>
       </w:r>
       <w:r>
-        <w:t>. Addison­Wesley Professional.</w:t>
-      </w:r>
+        <w:t xml:space="preserve">. </w:t>
+      </w:r>
+      <w:proofErr w:type="gramStart"/>
+      <w:r>
+        <w:t>Addison­Wesley Professional.</w:t>
+      </w:r>
+      <w:proofErr w:type="gramEnd"/>
     </w:p>
     <w:p>
       <w:pPr>
@@ -20550,10 +20795,13 @@
       </w:r>
     </w:p>
   </w:comment>
-  <w:comment w:id="8" w:author="Rebecca Wirfs-Brock" w:date="2014-06-11T18:29:00Z" w:initials="RW">
+  <w:comment w:id="8" w:author="Hiroyuki Ito (The Hiro)" w:date="2014-06-23T14:16:00Z" w:initials="TheHiro">
     <w:p>
       <w:pPr>
         <w:pStyle w:val="ae"/>
+        <w:rPr>
+          <w:lang w:eastAsia="ja-JP"/>
+        </w:rPr>
       </w:pPr>
       <w:r>
         <w:rPr>
@@ -20562,11 +20810,53 @@
         <w:annotationRef/>
       </w:r>
       <w:r>
+        <w:rPr>
+          <w:rFonts w:hint="eastAsia"/>
+          <w:lang w:eastAsia="ja-JP"/>
+        </w:rPr>
+        <w:t>Thanks! I changed it.</w:t>
+      </w:r>
+      <w:r>
+        <w:rPr>
+          <w:rFonts w:hint="eastAsia"/>
+          <w:lang w:eastAsia="ja-JP"/>
+        </w:rPr>
+        <w:br/>
+        <w:t xml:space="preserve">It was a full-time job. I clarified it </w:t>
+      </w:r>
+      <w:r>
+        <w:rPr>
+          <w:rFonts w:hint="eastAsia"/>
+          <w:lang w:eastAsia="ja-JP"/>
+        </w:rPr>
+        <w:t>on Introduction, near</w:t>
+      </w:r>
+      <w:r>
+        <w:rPr>
+          <w:rFonts w:hint="eastAsia"/>
+          <w:lang w:eastAsia="ja-JP"/>
+        </w:rPr>
+        <w:t xml:space="preserve"> RW3.</w:t>
+      </w:r>
+    </w:p>
+  </w:comment>
+  <w:comment w:id="9" w:author="Rebecca Wirfs-Brock" w:date="2014-06-11T18:29:00Z" w:initials="RW">
+    <w:p>
+      <w:pPr>
+        <w:pStyle w:val="ae"/>
+      </w:pPr>
+      <w:r>
+        <w:rPr>
+          <w:rStyle w:val="ad"/>
+        </w:rPr>
+        <w:annotationRef/>
+      </w:r>
+      <w:r>
         <w:t>Suggest replacing them with themselves</w:t>
       </w:r>
     </w:p>
   </w:comment>
-  <w:comment w:id="9" w:author="Hiroyuki Ito (The Hiro)" w:date="2014-06-13T14:29:00Z" w:initials="TheHiro">
+  <w:comment w:id="10" w:author="Hiroyuki Ito (The Hiro)" w:date="2014-06-13T14:29:00Z" w:initials="TheHiro">
     <w:p>
       <w:pPr>
         <w:pStyle w:val="ae"/>
@@ -20593,58 +20883,6 @@
         </w:rPr>
         <w:sym w:font="Wingdings" w:char="F04A"/>
       </w:r>
-    </w:p>
-  </w:comment>
-  <w:comment w:id="10" w:author="Rebecca Wirfs-Brock" w:date="2014-06-11T18:29:00Z" w:initials="RW">
-    <w:p>
-      <w:pPr>
-        <w:pStyle w:val="ae"/>
-      </w:pPr>
-      <w:r>
-        <w:rPr>
-          <w:rStyle w:val="ad"/>
-        </w:rPr>
-        <w:annotationRef/>
-      </w:r>
-      <w:r>
-        <w:t>The work hours (did that mean you worked less hours of the day?) or you decreased the effort required to develop and deliver working, tested software?</w:t>
-      </w:r>
-    </w:p>
-    <w:p>
-      <w:pPr>
-        <w:pStyle w:val="ae"/>
-      </w:pPr>
-    </w:p>
-    <w:p>
-      <w:pPr>
-        <w:pStyle w:val="ae"/>
-      </w:pPr>
-      <w:r>
-        <w:t>Manual operation of what?</w:t>
-      </w:r>
-    </w:p>
-    <w:p>
-      <w:pPr>
-        <w:pStyle w:val="ae"/>
-      </w:pPr>
-    </w:p>
-    <w:p>
-      <w:pPr>
-        <w:pStyle w:val="ae"/>
-      </w:pPr>
-      <w:r>
-        <w:t>This sentence is very unclear.</w:t>
-      </w:r>
-    </w:p>
-    <w:p>
-      <w:pPr>
-        <w:pStyle w:val="ae"/>
-      </w:pPr>
-    </w:p>
-    <w:p>
-      <w:pPr>
-        <w:pStyle w:val="ae"/>
-      </w:pPr>
     </w:p>
   </w:comment>
   <w:comment w:id="11" w:author="Rebecca Wirfs-Brock" w:date="2014-06-11T18:29:00Z" w:initials="RW">
@@ -20659,8 +20897,44 @@
         <w:annotationRef/>
       </w:r>
       <w:r>
-        <w:t>You might say what you’ve automated: testing, build, and deployment processes? What kinds of testing?</w:t>
-      </w:r>
+        <w:t>The work hours (did that mean you worked less hours of the day?) or you decreased the effort required to develop and deliver working, tested software?</w:t>
+      </w:r>
+    </w:p>
+    <w:p>
+      <w:pPr>
+        <w:pStyle w:val="ae"/>
+      </w:pPr>
+    </w:p>
+    <w:p>
+      <w:pPr>
+        <w:pStyle w:val="ae"/>
+      </w:pPr>
+      <w:r>
+        <w:t>Manual operation of what?</w:t>
+      </w:r>
+    </w:p>
+    <w:p>
+      <w:pPr>
+        <w:pStyle w:val="ae"/>
+      </w:pPr>
+    </w:p>
+    <w:p>
+      <w:pPr>
+        <w:pStyle w:val="ae"/>
+      </w:pPr>
+      <w:r>
+        <w:t>This sentence is very unclear.</w:t>
+      </w:r>
+    </w:p>
+    <w:p>
+      <w:pPr>
+        <w:pStyle w:val="ae"/>
+      </w:pPr>
+    </w:p>
+    <w:p>
+      <w:pPr>
+        <w:pStyle w:val="ae"/>
+      </w:pPr>
     </w:p>
   </w:comment>
   <w:comment w:id="12" w:author="Rebecca Wirfs-Brock" w:date="2014-06-11T18:29:00Z" w:initials="RW">
@@ -20675,7 +20949,7 @@
         <w:annotationRef/>
       </w:r>
       <w:r>
-        <w:t>Since you said company earlier, I think you should just eliminate “and both organizations” and say at both locations. That might make this more clear.</w:t>
+        <w:t>You might say what you’ve automated: testing, build, and deployment processes? What kinds of testing?</w:t>
       </w:r>
     </w:p>
   </w:comment>
@@ -20691,26 +20965,8 @@
         <w:annotationRef/>
       </w:r>
       <w:r>
-        <w:t>What performance?</w:t>
-      </w:r>
-    </w:p>
-    <w:p>
-      <w:pPr>
-        <w:pStyle w:val="ae"/>
-      </w:pPr>
-      <w:r>
-        <w:t>I think you mean the ability to make, deploy and test a release was very slow and labor intensive.</w:t>
-      </w:r>
-    </w:p>
-    <w:p>
-      <w:pPr>
-        <w:pStyle w:val="ae"/>
-      </w:pPr>
-    </w:p>
-    <w:p>
-      <w:pPr>
-        <w:pStyle w:val="ae"/>
-      </w:pPr>
+        <w:t>Since you said company earlier, I think you should just eliminate “and both organizations” and say at both locations. That might make this more clear.</w:t>
+      </w:r>
     </w:p>
   </w:comment>
   <w:comment w:id="14" w:author="Rebecca Wirfs-Brock" w:date="2014-06-11T18:29:00Z" w:initials="RW">
@@ -20725,6 +20981,40 @@
         <w:annotationRef/>
       </w:r>
       <w:r>
+        <w:t>What performance?</w:t>
+      </w:r>
+    </w:p>
+    <w:p>
+      <w:pPr>
+        <w:pStyle w:val="ae"/>
+      </w:pPr>
+      <w:r>
+        <w:t>I think you mean the ability to make, deploy and test a release was very slow and labor intensive.</w:t>
+      </w:r>
+    </w:p>
+    <w:p>
+      <w:pPr>
+        <w:pStyle w:val="ae"/>
+      </w:pPr>
+    </w:p>
+    <w:p>
+      <w:pPr>
+        <w:pStyle w:val="ae"/>
+      </w:pPr>
+    </w:p>
+  </w:comment>
+  <w:comment w:id="15" w:author="Rebecca Wirfs-Brock" w:date="2014-06-11T18:29:00Z" w:initials="RW">
+    <w:p>
+      <w:pPr>
+        <w:pStyle w:val="ae"/>
+      </w:pPr>
+      <w:r>
+        <w:rPr>
+          <w:rStyle w:val="ad"/>
+        </w:rPr>
+        <w:annotationRef/>
+      </w:r>
+      <w:r>
         <w:t>This phrase doesn’t fit here.</w:t>
       </w:r>
     </w:p>
@@ -20750,7 +21040,7 @@
       </w:r>
     </w:p>
   </w:comment>
-  <w:comment w:id="15" w:author="Hiroyuki Ito (The Hiro)" w:date="2014-06-15T20:22:00Z" w:initials="TheHiro">
+  <w:comment w:id="16" w:author="Hiroyuki Ito (The Hiro)" w:date="2014-06-15T20:22:00Z" w:initials="TheHiro">
     <w:p>
       <w:pPr>
         <w:pStyle w:val="ae"/>
@@ -20783,69 +21073,6 @@
           <w:lang w:eastAsia="ja-JP"/>
         </w:rPr>
         <w:t>re right, thanks.</w:t>
-      </w:r>
-    </w:p>
-  </w:comment>
-  <w:comment w:id="16" w:author="Rebecca Wirfs-Brock" w:date="2014-06-11T18:29:00Z" w:initials="RW">
-    <w:p>
-      <w:pPr>
-        <w:pStyle w:val="ae"/>
-      </w:pPr>
-      <w:r>
-        <w:rPr>
-          <w:rStyle w:val="ad"/>
-        </w:rPr>
-        <w:annotationRef/>
-      </w:r>
-      <w:r>
-        <w:t>It is not clear who “they” refers to.</w:t>
-      </w:r>
-    </w:p>
-    <w:p>
-      <w:pPr>
-        <w:pStyle w:val="ae"/>
-      </w:pPr>
-      <w:r>
-        <w:t>I think you mean stakeholders, but say stakeholders, not they. It is ambiguous otherwise….</w:t>
-      </w:r>
-    </w:p>
-    <w:p>
-      <w:pPr>
-        <w:pStyle w:val="ae"/>
-      </w:pPr>
-    </w:p>
-    <w:p>
-      <w:pPr>
-        <w:pStyle w:val="ae"/>
-      </w:pPr>
-      <w:r>
-        <w:t>But reading further, it seems that both developers and stakeholders didn’t know about progress. Is that right? If so, I suggest you replace “they” with the stakeholders and developers.</w:t>
-      </w:r>
-    </w:p>
-    <w:p>
-      <w:pPr>
-        <w:pStyle w:val="ae"/>
-      </w:pPr>
-    </w:p>
-    <w:p>
-      <w:pPr>
-        <w:pStyle w:val="ae"/>
-      </w:pPr>
-      <w:r>
-        <w:t>What do you mean by progress? The status of the software development? If so, say that.</w:t>
-      </w:r>
-    </w:p>
-    <w:p>
-      <w:pPr>
-        <w:pStyle w:val="ae"/>
-      </w:pPr>
-    </w:p>
-    <w:p>
-      <w:pPr>
-        <w:pStyle w:val="ae"/>
-      </w:pPr>
-      <w:r>
-        <w:t>Progress is too vague.</w:t>
       </w:r>
     </w:p>
   </w:comment>
@@ -20861,7 +21088,7 @@
         <w:annotationRef/>
       </w:r>
       <w:r>
-        <w:t>What do you mean, the stakeholders provided their support?</w:t>
+        <w:t>It is not clear who “they” refers to.</w:t>
       </w:r>
     </w:p>
     <w:p>
@@ -20869,7 +21096,46 @@
         <w:pStyle w:val="ae"/>
       </w:pPr>
       <w:r>
-        <w:t>I do not understand this.</w:t>
+        <w:t>I think you mean stakeholders, but say stakeholders, not they. It is ambiguous otherwise….</w:t>
+      </w:r>
+    </w:p>
+    <w:p>
+      <w:pPr>
+        <w:pStyle w:val="ae"/>
+      </w:pPr>
+    </w:p>
+    <w:p>
+      <w:pPr>
+        <w:pStyle w:val="ae"/>
+      </w:pPr>
+      <w:r>
+        <w:t>But reading further, it seems that both developers and stakeholders didn’t know about progress. Is that right? If so, I suggest you replace “they” with the stakeholders and developers.</w:t>
+      </w:r>
+    </w:p>
+    <w:p>
+      <w:pPr>
+        <w:pStyle w:val="ae"/>
+      </w:pPr>
+    </w:p>
+    <w:p>
+      <w:pPr>
+        <w:pStyle w:val="ae"/>
+      </w:pPr>
+      <w:r>
+        <w:t>What do you mean by progress? The status of the software development? If so, say that.</w:t>
+      </w:r>
+    </w:p>
+    <w:p>
+      <w:pPr>
+        <w:pStyle w:val="ae"/>
+      </w:pPr>
+    </w:p>
+    <w:p>
+      <w:pPr>
+        <w:pStyle w:val="ae"/>
+      </w:pPr>
+      <w:r>
+        <w:t>Progress is too vague.</w:t>
       </w:r>
     </w:p>
   </w:comment>
@@ -20885,6 +21151,30 @@
         <w:annotationRef/>
       </w:r>
       <w:r>
+        <w:t>What do you mean, the stakeholders provided their support?</w:t>
+      </w:r>
+    </w:p>
+    <w:p>
+      <w:pPr>
+        <w:pStyle w:val="ae"/>
+      </w:pPr>
+      <w:r>
+        <w:t>I do not understand this.</w:t>
+      </w:r>
+    </w:p>
+  </w:comment>
+  <w:comment w:id="19" w:author="Rebecca Wirfs-Brock" w:date="2014-06-11T18:29:00Z" w:initials="RW">
+    <w:p>
+      <w:pPr>
+        <w:pStyle w:val="ae"/>
+      </w:pPr>
+      <w:r>
+        <w:rPr>
+          <w:rStyle w:val="ad"/>
+        </w:rPr>
+        <w:annotationRef/>
+      </w:r>
+      <w:r>
         <w:t>I made this change to transition between paragraphs more smoothly.</w:t>
       </w:r>
     </w:p>
@@ -20910,7 +21200,7 @@
       </w:r>
     </w:p>
   </w:comment>
-  <w:comment w:id="19" w:author="Hiroyuki Ito (The Hiro)" w:date="2014-06-15T20:55:00Z" w:initials="TheHiro">
+  <w:comment w:id="20" w:author="Hiroyuki Ito (The Hiro)" w:date="2014-06-15T20:55:00Z" w:initials="TheHiro">
     <w:p>
       <w:pPr>
         <w:pStyle w:val="ae"/>
@@ -20987,46 +21277,6 @@
           <w:lang w:eastAsia="ja-JP"/>
         </w:rPr>
         <w:t>!</w:t>
-      </w:r>
-    </w:p>
-  </w:comment>
-  <w:comment w:id="20" w:author="Rebecca Wirfs-Brock" w:date="2014-06-11T18:29:00Z" w:initials="RW">
-    <w:p>
-      <w:pPr>
-        <w:pStyle w:val="ae"/>
-      </w:pPr>
-      <w:r>
-        <w:rPr>
-          <w:rStyle w:val="ad"/>
-        </w:rPr>
-        <w:annotationRef/>
-      </w:r>
-      <w:r>
-        <w:t>So what did you do?</w:t>
-      </w:r>
-    </w:p>
-    <w:p>
-      <w:pPr>
-        <w:pStyle w:val="ae"/>
-      </w:pPr>
-      <w:r>
-        <w:t>This seems to just end here without any solution.</w:t>
-      </w:r>
-    </w:p>
-    <w:p>
-      <w:pPr>
-        <w:pStyle w:val="ae"/>
-      </w:pPr>
-    </w:p>
-    <w:p>
-      <w:pPr>
-        <w:pStyle w:val="ae"/>
-      </w:pPr>
-      <w:r>
-        <w:t xml:space="preserve">I am worried now for your team </w:t>
-      </w:r>
-      <w:r>
-        <w:sym w:font="Wingdings" w:char="F04A"/>
       </w:r>
     </w:p>
   </w:comment>
@@ -21042,7 +21292,31 @@
         <w:annotationRef/>
       </w:r>
       <w:r>
-        <w:t>When you say We, are you referring to the Android team? Maybe make that more clear.</w:t>
+        <w:t>So what did you do?</w:t>
+      </w:r>
+    </w:p>
+    <w:p>
+      <w:pPr>
+        <w:pStyle w:val="ae"/>
+      </w:pPr>
+      <w:r>
+        <w:t>This seems to just end here without any solution.</w:t>
+      </w:r>
+    </w:p>
+    <w:p>
+      <w:pPr>
+        <w:pStyle w:val="ae"/>
+      </w:pPr>
+    </w:p>
+    <w:p>
+      <w:pPr>
+        <w:pStyle w:val="ae"/>
+      </w:pPr>
+      <w:r>
+        <w:t xml:space="preserve">I am worried now for your team </w:t>
+      </w:r>
+      <w:r>
+        <w:sym w:font="Wingdings" w:char="F04A"/>
       </w:r>
     </w:p>
   </w:comment>
@@ -21058,6 +21332,22 @@
         <w:annotationRef/>
       </w:r>
       <w:r>
+        <w:t>When you say We, are you referring to the Android team? Maybe make that more clear.</w:t>
+      </w:r>
+    </w:p>
+  </w:comment>
+  <w:comment w:id="23" w:author="Rebecca Wirfs-Brock" w:date="2014-06-11T18:29:00Z" w:initials="RW">
+    <w:p>
+      <w:pPr>
+        <w:pStyle w:val="ae"/>
+      </w:pPr>
+      <w:r>
+        <w:rPr>
+          <w:rStyle w:val="ad"/>
+        </w:rPr>
+        <w:annotationRef/>
+      </w:r>
+      <w:r>
         <w:t>I hope you find these edits OK.</w:t>
       </w:r>
     </w:p>
@@ -21104,10 +21394,14 @@
       </w:r>
     </w:p>
   </w:comment>
-  <w:comment w:id="27" w:author="Rebecca Wirfs-Brock" w:date="2014-06-11T18:29:00Z" w:initials="RW">
+  <w:comment w:id="24" w:author="Hiroyuki Ito (The Hiro)" w:date="2014-06-23T17:48:00Z" w:initials="TheHiro">
     <w:p>
       <w:pPr>
         <w:pStyle w:val="ae"/>
+        <w:rPr>
+          <w:rFonts w:hint="eastAsia"/>
+          <w:lang w:eastAsia="ja-JP"/>
+        </w:rPr>
       </w:pPr>
       <w:r>
         <w:rPr>
@@ -21116,6 +21410,48 @@
         <w:annotationRef/>
       </w:r>
       <w:r>
+        <w:rPr>
+          <w:rFonts w:hint="eastAsia"/>
+          <w:lang w:eastAsia="ja-JP"/>
+        </w:rPr>
+        <w:t>Thank you for your correction!</w:t>
+      </w:r>
+      <w:r>
+        <w:rPr>
+          <w:rFonts w:hint="eastAsia"/>
+          <w:lang w:eastAsia="ja-JP"/>
+        </w:rPr>
+        <w:br/>
+        <w:t xml:space="preserve">I clarified the reasons why we could not implement TDD for iOS </w:t>
+      </w:r>
+      <w:r>
+        <w:rPr>
+          <w:rFonts w:hint="eastAsia"/>
+          <w:lang w:eastAsia="ja-JP"/>
+        </w:rPr>
+        <w:t>after this sentence</w:t>
+      </w:r>
+      <w:r>
+        <w:rPr>
+          <w:rFonts w:hint="eastAsia"/>
+          <w:lang w:eastAsia="ja-JP"/>
+        </w:rPr>
+        <w:t>.</w:t>
+      </w:r>
+    </w:p>
+  </w:comment>
+  <w:comment w:id="25" w:author="Rebecca Wirfs-Brock" w:date="2014-06-11T18:29:00Z" w:initials="RW">
+    <w:p>
+      <w:pPr>
+        <w:pStyle w:val="ae"/>
+      </w:pPr>
+      <w:r>
+        <w:rPr>
+          <w:rStyle w:val="ad"/>
+        </w:rPr>
+        <w:annotationRef/>
+      </w:r>
+      <w:r>
         <w:t>How long did it take until you used BDD? It might be nice to include a timeline for when you introduced the practices into the teams.</w:t>
       </w:r>
     </w:p>
@@ -21123,6 +21459,43 @@
       <w:pPr>
         <w:pStyle w:val="ae"/>
       </w:pPr>
+    </w:p>
+  </w:comment>
+  <w:comment w:id="26" w:author="Rebecca Wirfs-Brock" w:date="2014-06-11T18:29:00Z" w:initials="RW">
+    <w:p>
+      <w:pPr>
+        <w:pStyle w:val="ae"/>
+      </w:pPr>
+      <w:r>
+        <w:rPr>
+          <w:rStyle w:val="ad"/>
+        </w:rPr>
+        <w:annotationRef/>
+      </w:r>
+      <w:r>
+        <w:t>Instead of on a deadline I suggest rephrasing: we decided to “enforce a time limit” for making change requests for each story. That time limit.</w:t>
+      </w:r>
+    </w:p>
+    <w:p>
+      <w:pPr>
+        <w:pStyle w:val="ae"/>
+      </w:pPr>
+    </w:p>
+    <w:p>
+      <w:pPr>
+        <w:pStyle w:val="ae"/>
+      </w:pPr>
+      <w:r>
+        <w:t>How strict was this time limit?</w:t>
+      </w:r>
+    </w:p>
+    <w:p>
+      <w:pPr>
+        <w:pStyle w:val="ae"/>
+      </w:pPr>
+      <w:r>
+        <w:t>Did people get upset? Or did they like it?</w:t>
+      </w:r>
     </w:p>
   </w:comment>
   <w:comment w:id="28" w:author="Rebecca Wirfs-Brock" w:date="2014-06-11T18:29:00Z" w:initials="RW">
@@ -21137,32 +21510,76 @@
         <w:annotationRef/>
       </w:r>
       <w:r>
-        <w:t>Instead of on a deadline I suggest rephrasing: we decided to “enforce a time limit” for making change requests for each story. That time limit.</w:t>
-      </w:r>
-    </w:p>
+        <w:t>Associated?</w:t>
+      </w:r>
+    </w:p>
+  </w:comment>
+  <w:comment w:id="29" w:author="Hiroyuki Ito (The Hiro)" w:date="2014-06-15T21:10:00Z" w:initials="TheHiro">
     <w:p>
       <w:pPr>
         <w:pStyle w:val="ae"/>
       </w:pPr>
-    </w:p>
+      <w:r>
+        <w:rPr>
+          <w:rStyle w:val="ad"/>
+        </w:rPr>
+        <w:annotationRef/>
+      </w:r>
+      <w:r>
+        <w:rPr>
+          <w:rFonts w:hint="eastAsia"/>
+          <w:lang w:eastAsia="ja-JP"/>
+        </w:rPr>
+        <w:t>Sure, thanks!</w:t>
+      </w:r>
+    </w:p>
+  </w:comment>
+  <w:comment w:id="30" w:author="Rebecca Wirfs-Brock" w:date="2014-06-11T18:29:00Z" w:initials="RW">
     <w:p>
       <w:pPr>
         <w:pStyle w:val="ae"/>
       </w:pPr>
       <w:r>
-        <w:t>How strict was this time limit?</w:t>
-      </w:r>
-    </w:p>
+        <w:rPr>
+          <w:rStyle w:val="ad"/>
+        </w:rPr>
+        <w:annotationRef/>
+      </w:r>
+      <w:r>
+        <w:t>Efficiency?</w:t>
+      </w:r>
+    </w:p>
+  </w:comment>
+  <w:comment w:id="31" w:author="Hiroyuki Ito (The Hiro)" w:date="2014-06-15T21:21:00Z" w:initials="TheHiro">
     <w:p>
       <w:pPr>
         <w:pStyle w:val="ae"/>
-      </w:pPr>
-      <w:r>
-        <w:t>Did people get upset? Or did they like it?</w:t>
+        <w:rPr>
+          <w:lang w:eastAsia="ja-JP"/>
+        </w:rPr>
+      </w:pPr>
+      <w:r>
+        <w:rPr>
+          <w:rStyle w:val="ad"/>
+        </w:rPr>
+        <w:annotationRef/>
+      </w:r>
+      <w:r>
+        <w:rPr>
+          <w:rFonts w:hint="eastAsia"/>
+          <w:lang w:eastAsia="ja-JP"/>
+        </w:rPr>
+        <w:t xml:space="preserve">Yes </w:t>
+      </w:r>
+      <w:r>
+        <w:rPr>
+          <w:lang w:eastAsia="ja-JP"/>
+        </w:rPr>
+        <w:sym w:font="Wingdings" w:char="F04A"/>
       </w:r>
     </w:p>
   </w:comment>
-  <w:comment w:id="29" w:author="Rebecca Wirfs-Brock" w:date="2014-06-11T18:29:00Z" w:initials="RW">
+  <w:comment w:id="32" w:author="Rebecca Wirfs-Brock" w:date="2014-06-11T18:29:00Z" w:initials="RW">
     <w:p>
       <w:pPr>
         <w:pStyle w:val="ae"/>
@@ -21174,11 +21591,11 @@
         <w:annotationRef/>
       </w:r>
       <w:r>
-        <w:t>Associated?</w:t>
+        <w:t>Suggest instead of increased say, The more slack time became available to improve further.</w:t>
       </w:r>
     </w:p>
   </w:comment>
-  <w:comment w:id="30" w:author="Hiroyuki Ito (The Hiro)" w:date="2014-06-15T21:10:00Z" w:initials="TheHiro">
+  <w:comment w:id="33" w:author="Hiroyuki Ito (The Hiro)" w:date="2014-06-15T21:16:00Z" w:initials="TheHiro">
     <w:p>
       <w:pPr>
         <w:pStyle w:val="ae"/>
@@ -21194,11 +21611,37 @@
           <w:rFonts w:hint="eastAsia"/>
           <w:lang w:eastAsia="ja-JP"/>
         </w:rPr>
-        <w:t>Sure, thanks!</w:t>
+        <w:t xml:space="preserve">Sure. </w:t>
+      </w:r>
+      <w:r>
+        <w:rPr>
+          <w:lang w:eastAsia="ja-JP"/>
+        </w:rPr>
+        <w:t>“</w:t>
+      </w:r>
+      <w:r>
+        <w:rPr>
+          <w:rFonts w:hint="eastAsia"/>
+          <w:lang w:eastAsia="ja-JP"/>
+        </w:rPr>
+        <w:t>Available</w:t>
+      </w:r>
+      <w:r>
+        <w:rPr>
+          <w:lang w:eastAsia="ja-JP"/>
+        </w:rPr>
+        <w:t>”</w:t>
+      </w:r>
+      <w:r>
+        <w:rPr>
+          <w:rFonts w:hint="eastAsia"/>
+          <w:lang w:eastAsia="ja-JP"/>
+        </w:rPr>
+        <w:t xml:space="preserve"> is a really proper expression here.</w:t>
       </w:r>
     </w:p>
   </w:comment>
-  <w:comment w:id="31" w:author="Rebecca Wirfs-Brock" w:date="2014-06-11T18:29:00Z" w:initials="RW">
+  <w:comment w:id="34" w:author="Rebecca Wirfs-Brock" w:date="2014-06-11T18:29:00Z" w:initials="RW">
     <w:p>
       <w:pPr>
         <w:pStyle w:val="ae"/>
@@ -21210,98 +21653,20 @@
         <w:annotationRef/>
       </w:r>
       <w:r>
-        <w:t>Efficiency?</w:t>
-      </w:r>
-    </w:p>
-  </w:comment>
-  <w:comment w:id="32" w:author="Hiroyuki Ito (The Hiro)" w:date="2014-06-15T21:21:00Z" w:initials="TheHiro">
+        <w:t>So they worked for two companies at the same time? This is actually very unusual in the United States, where I live.</w:t>
+      </w:r>
+    </w:p>
     <w:p>
       <w:pPr>
         <w:pStyle w:val="ae"/>
-        <w:rPr>
-          <w:lang w:eastAsia="ja-JP"/>
-        </w:rPr>
-      </w:pPr>
-      <w:r>
-        <w:rPr>
-          <w:rStyle w:val="ad"/>
-        </w:rPr>
-        <w:annotationRef/>
-      </w:r>
-      <w:r>
-        <w:rPr>
-          <w:rFonts w:hint="eastAsia"/>
-          <w:lang w:eastAsia="ja-JP"/>
-        </w:rPr>
-        <w:t xml:space="preserve">Yes </w:t>
-      </w:r>
-      <w:r>
-        <w:rPr>
-          <w:lang w:eastAsia="ja-JP"/>
-        </w:rPr>
-        <w:sym w:font="Wingdings" w:char="F04A"/>
-      </w:r>
-    </w:p>
-  </w:comment>
-  <w:comment w:id="33" w:author="Rebecca Wirfs-Brock" w:date="2014-06-11T18:29:00Z" w:initials="RW">
+      </w:pPr>
+    </w:p>
     <w:p>
       <w:pPr>
         <w:pStyle w:val="ae"/>
       </w:pPr>
       <w:r>
-        <w:rPr>
-          <w:rStyle w:val="ad"/>
-        </w:rPr>
-        <w:annotationRef/>
-      </w:r>
-      <w:r>
-        <w:t>Suggest instead of increased say, The more slack time became available to improve further.</w:t>
-      </w:r>
-    </w:p>
-  </w:comment>
-  <w:comment w:id="34" w:author="Hiroyuki Ito (The Hiro)" w:date="2014-06-15T21:16:00Z" w:initials="TheHiro">
-    <w:p>
-      <w:pPr>
-        <w:pStyle w:val="ae"/>
-      </w:pPr>
-      <w:r>
-        <w:rPr>
-          <w:rStyle w:val="ad"/>
-        </w:rPr>
-        <w:annotationRef/>
-      </w:r>
-      <w:r>
-        <w:rPr>
-          <w:rFonts w:hint="eastAsia"/>
-          <w:lang w:eastAsia="ja-JP"/>
-        </w:rPr>
-        <w:t xml:space="preserve">Sure. </w:t>
-      </w:r>
-      <w:r>
-        <w:rPr>
-          <w:lang w:eastAsia="ja-JP"/>
-        </w:rPr>
-        <w:t>“</w:t>
-      </w:r>
-      <w:r>
-        <w:rPr>
-          <w:rFonts w:hint="eastAsia"/>
-          <w:lang w:eastAsia="ja-JP"/>
-        </w:rPr>
-        <w:t>Available</w:t>
-      </w:r>
-      <w:r>
-        <w:rPr>
-          <w:lang w:eastAsia="ja-JP"/>
-        </w:rPr>
-        <w:t>”</w:t>
-      </w:r>
-      <w:r>
-        <w:rPr>
-          <w:rFonts w:hint="eastAsia"/>
-          <w:lang w:eastAsia="ja-JP"/>
-        </w:rPr>
-        <w:t xml:space="preserve"> is a really proper expression here.</w:t>
+        <w:t>Usually, consultants may work on a project for one company, but they are paid by the consulting company. We don’t think of them, in this case, as working for two companies…</w:t>
       </w:r>
     </w:p>
   </w:comment>
@@ -21317,7 +21682,15 @@
         <w:annotationRef/>
       </w:r>
       <w:r>
-        <w:t>So they worked for two companies at the same time? This is actually very unusual in the United States, where I live.</w:t>
+        <w:t xml:space="preserve">I don’t understand what you mean by “bow”. In </w:t>
+      </w:r>
+      <w:proofErr w:type="spellStart"/>
+      <w:r>
+        <w:t>english</w:t>
+      </w:r>
+      <w:proofErr w:type="spellEnd"/>
+      <w:r>
+        <w:t xml:space="preserve"> I might say, “defer to”…if I mean to give them senior status.</w:t>
       </w:r>
     </w:p>
     <w:p>
@@ -21330,7 +21703,7 @@
         <w:pStyle w:val="ae"/>
       </w:pPr>
       <w:r>
-        <w:t>Usually, consultants may work on a project for one company, but they are paid by the consulting company. We don’t think of them, in this case, as working for two companies…</w:t>
+        <w:t>I don’t quite understand what you mean to say.</w:t>
       </w:r>
     </w:p>
   </w:comment>
@@ -21346,35 +21719,41 @@
         <w:annotationRef/>
       </w:r>
       <w:r>
-        <w:t xml:space="preserve">I don’t understand what you mean by “bow”. In </w:t>
-      </w:r>
-      <w:proofErr w:type="spellStart"/>
-      <w:r>
-        <w:t>english</w:t>
-      </w:r>
-      <w:proofErr w:type="spellEnd"/>
-      <w:r>
-        <w:t xml:space="preserve"> I might say, “defer to”…if I mean to give them senior status.</w:t>
+        <w:t>I don’t quite understand this, and I want to.</w:t>
       </w:r>
     </w:p>
     <w:p>
       <w:pPr>
         <w:pStyle w:val="ae"/>
       </w:pPr>
-    </w:p>
+      <w:r>
+        <w:t xml:space="preserve">Did you mean that you worked more on developing the software? And if so, why did it bring the project to a standstill? I don’t understand. Is it because they asked for more and more functionality. (We call that feature creep)? </w:t>
+      </w:r>
+    </w:p>
+  </w:comment>
+  <w:comment w:id="38" w:author="Rebecca Wirfs-Brock" w:date="2014-06-11T18:29:00Z" w:initials="RW">
     <w:p>
       <w:pPr>
         <w:pStyle w:val="ae"/>
       </w:pPr>
       <w:r>
-        <w:t>I don’t quite understand what you mean to say.</w:t>
+        <w:rPr>
+          <w:rStyle w:val="ad"/>
+        </w:rPr>
+        <w:annotationRef/>
+      </w:r>
+      <w:r>
+        <w:t>I suggest replace “mere” (that sounds derogatory) with another word: critical (that implies you are on the critical work path)…instead you need the freedom to work on tools, practices, etc….</w:t>
       </w:r>
     </w:p>
   </w:comment>
-  <w:comment w:id="37" w:author="Rebecca Wirfs-Brock" w:date="2014-06-11T18:29:00Z" w:initials="RW">
+  <w:comment w:id="37" w:author="Hiroyuki Ito (The Hiro)" w:date="2014-06-15T21:44:00Z" w:initials="TheHiro">
     <w:p>
       <w:pPr>
         <w:pStyle w:val="ae"/>
+        <w:rPr>
+          <w:lang w:eastAsia="ja-JP"/>
+        </w:rPr>
       </w:pPr>
       <w:r>
         <w:rPr>
@@ -21382,16 +21761,126 @@
         </w:rPr>
         <w:annotationRef/>
       </w:r>
-      <w:r>
-        <w:t>I don’t quite understand this, and I want to.</w:t>
-      </w:r>
     </w:p>
     <w:p>
       <w:pPr>
         <w:pStyle w:val="ae"/>
-      </w:pPr>
-      <w:r>
-        <w:t xml:space="preserve">Did you mean that you worked more on developing the software? And if so, why did it bring the project to a standstill? I don’t understand. Is it because they asked for more and more functionality. (We call that feature creep)? </w:t>
+        <w:rPr>
+          <w:lang w:eastAsia="ja-JP"/>
+        </w:rPr>
+      </w:pPr>
+      <w:r>
+        <w:rPr>
+          <w:rFonts w:hint="eastAsia"/>
+          <w:lang w:eastAsia="ja-JP"/>
+        </w:rPr>
+        <w:t>Thanks that I didn</w:t>
+      </w:r>
+      <w:r>
+        <w:rPr>
+          <w:lang w:eastAsia="ja-JP"/>
+        </w:rPr>
+        <w:t>’</w:t>
+      </w:r>
+      <w:r>
+        <w:rPr>
+          <w:rFonts w:hint="eastAsia"/>
+          <w:lang w:eastAsia="ja-JP"/>
+        </w:rPr>
+        <w:t xml:space="preserve">t know that </w:t>
+      </w:r>
+      <w:r>
+        <w:rPr>
+          <w:lang w:eastAsia="ja-JP"/>
+        </w:rPr>
+        <w:t>“</w:t>
+      </w:r>
+      <w:r>
+        <w:rPr>
+          <w:rFonts w:hint="eastAsia"/>
+          <w:lang w:eastAsia="ja-JP"/>
+        </w:rPr>
+        <w:t>mere</w:t>
+      </w:r>
+      <w:r>
+        <w:rPr>
+          <w:lang w:eastAsia="ja-JP"/>
+        </w:rPr>
+        <w:t>”</w:t>
+      </w:r>
+      <w:r>
+        <w:rPr>
+          <w:rFonts w:hint="eastAsia"/>
+          <w:lang w:eastAsia="ja-JP"/>
+        </w:rPr>
+        <w:t xml:space="preserve"> sounds derogatory.</w:t>
+      </w:r>
+    </w:p>
+    <w:p>
+      <w:pPr>
+        <w:pStyle w:val="ae"/>
+        <w:rPr>
+          <w:lang w:eastAsia="ja-JP"/>
+        </w:rPr>
+      </w:pPr>
+      <w:r>
+        <w:rPr>
+          <w:rFonts w:hint="eastAsia"/>
+          <w:lang w:eastAsia="ja-JP"/>
+        </w:rPr>
+        <w:t xml:space="preserve">I replaced </w:t>
+      </w:r>
+      <w:r>
+        <w:rPr>
+          <w:lang w:eastAsia="ja-JP"/>
+        </w:rPr>
+        <w:t>“</w:t>
+      </w:r>
+      <w:r>
+        <w:rPr>
+          <w:rFonts w:hint="eastAsia"/>
+          <w:lang w:eastAsia="ja-JP"/>
+        </w:rPr>
+        <w:t>a mere workforce</w:t>
+      </w:r>
+      <w:r>
+        <w:rPr>
+          <w:lang w:eastAsia="ja-JP"/>
+        </w:rPr>
+        <w:t>”</w:t>
+      </w:r>
+      <w:r>
+        <w:rPr>
+          <w:rFonts w:hint="eastAsia"/>
+          <w:lang w:eastAsia="ja-JP"/>
+        </w:rPr>
+        <w:t xml:space="preserve"> with </w:t>
+      </w:r>
+      <w:r>
+        <w:rPr>
+          <w:lang w:eastAsia="ja-JP"/>
+        </w:rPr>
+        <w:t>“</w:t>
+      </w:r>
+      <w:r>
+        <w:rPr>
+          <w:rFonts w:hint="eastAsia"/>
+          <w:lang w:eastAsia="ja-JP"/>
+        </w:rPr>
+        <w:t>just a workforce</w:t>
+      </w:r>
+      <w:r>
+        <w:rPr>
+          <w:lang w:eastAsia="ja-JP"/>
+        </w:rPr>
+        <w:t>”</w:t>
+      </w:r>
+      <w:r>
+        <w:rPr>
+          <w:rFonts w:hint="eastAsia"/>
+          <w:lang w:eastAsia="ja-JP"/>
+        </w:rPr>
+        <w:t>. Does it work?</w:t>
       </w:r>
     </w:p>
   </w:comment>
@@ -21407,144 +21896,7 @@
         <w:annotationRef/>
       </w:r>
       <w:r>
-        <w:t>I suggest replace “mere” (that sounds derogatory) with another word: critical (that implies you are on the critical work path)…instead you need the freedom to work on tools, practices, etc….</w:t>
-      </w:r>
-    </w:p>
-  </w:comment>
-  <w:comment w:id="38" w:author="Hiroyuki Ito (The Hiro)" w:date="2014-06-15T21:44:00Z" w:initials="TheHiro">
-    <w:p>
-      <w:pPr>
-        <w:pStyle w:val="ae"/>
-        <w:rPr>
-          <w:lang w:eastAsia="ja-JP"/>
-        </w:rPr>
-      </w:pPr>
-      <w:r>
-        <w:rPr>
-          <w:rStyle w:val="ad"/>
-        </w:rPr>
-        <w:annotationRef/>
-      </w:r>
-    </w:p>
-    <w:p>
-      <w:pPr>
-        <w:pStyle w:val="ae"/>
-        <w:rPr>
-          <w:lang w:eastAsia="ja-JP"/>
-        </w:rPr>
-      </w:pPr>
-      <w:r>
-        <w:rPr>
-          <w:rFonts w:hint="eastAsia"/>
-          <w:lang w:eastAsia="ja-JP"/>
-        </w:rPr>
-        <w:t>Thanks that I didn</w:t>
-      </w:r>
-      <w:r>
-        <w:rPr>
-          <w:lang w:eastAsia="ja-JP"/>
-        </w:rPr>
-        <w:t>’</w:t>
-      </w:r>
-      <w:r>
-        <w:rPr>
-          <w:rFonts w:hint="eastAsia"/>
-          <w:lang w:eastAsia="ja-JP"/>
-        </w:rPr>
-        <w:t xml:space="preserve">t know that </w:t>
-      </w:r>
-      <w:r>
-        <w:rPr>
-          <w:lang w:eastAsia="ja-JP"/>
-        </w:rPr>
-        <w:t>“</w:t>
-      </w:r>
-      <w:r>
-        <w:rPr>
-          <w:rFonts w:hint="eastAsia"/>
-          <w:lang w:eastAsia="ja-JP"/>
-        </w:rPr>
-        <w:t>mere</w:t>
-      </w:r>
-      <w:r>
-        <w:rPr>
-          <w:lang w:eastAsia="ja-JP"/>
-        </w:rPr>
-        <w:t>”</w:t>
-      </w:r>
-      <w:r>
-        <w:rPr>
-          <w:rFonts w:hint="eastAsia"/>
-          <w:lang w:eastAsia="ja-JP"/>
-        </w:rPr>
-        <w:t xml:space="preserve"> sounds derogatory.</w:t>
-      </w:r>
-    </w:p>
-    <w:p>
-      <w:pPr>
-        <w:pStyle w:val="ae"/>
-        <w:rPr>
-          <w:lang w:eastAsia="ja-JP"/>
-        </w:rPr>
-      </w:pPr>
-      <w:r>
-        <w:rPr>
-          <w:rFonts w:hint="eastAsia"/>
-          <w:lang w:eastAsia="ja-JP"/>
-        </w:rPr>
-        <w:t xml:space="preserve">I replaced </w:t>
-      </w:r>
-      <w:r>
-        <w:rPr>
-          <w:lang w:eastAsia="ja-JP"/>
-        </w:rPr>
-        <w:t>“</w:t>
-      </w:r>
-      <w:r>
-        <w:rPr>
-          <w:rFonts w:hint="eastAsia"/>
-          <w:lang w:eastAsia="ja-JP"/>
-        </w:rPr>
-        <w:t>a mere workforce</w:t>
-      </w:r>
-      <w:r>
-        <w:rPr>
-          <w:lang w:eastAsia="ja-JP"/>
-        </w:rPr>
-        <w:t>”</w:t>
-      </w:r>
-      <w:r>
-        <w:rPr>
-          <w:rFonts w:hint="eastAsia"/>
-          <w:lang w:eastAsia="ja-JP"/>
-        </w:rPr>
-        <w:t xml:space="preserve"> with </w:t>
-      </w:r>
-      <w:r>
-        <w:rPr>
-          <w:lang w:eastAsia="ja-JP"/>
-        </w:rPr>
-        <w:t>“</w:t>
-      </w:r>
-      <w:r>
-        <w:rPr>
-          <w:rFonts w:hint="eastAsia"/>
-          <w:lang w:eastAsia="ja-JP"/>
-        </w:rPr>
-        <w:t>just a workforce</w:t>
-      </w:r>
-      <w:r>
-        <w:rPr>
-          <w:lang w:eastAsia="ja-JP"/>
-        </w:rPr>
-        <w:t>”</w:t>
-      </w:r>
-      <w:r>
-        <w:rPr>
-          <w:rFonts w:hint="eastAsia"/>
-          <w:lang w:eastAsia="ja-JP"/>
-        </w:rPr>
-        <w:t>. Does it work?</w:t>
+        <w:t>It isn’t clear exactly what you’ve measured in your Tech-Driven Dev.” Maybe you should list all the things you measure: time to deploy, build, test, number of bugs, etc….</w:t>
       </w:r>
     </w:p>
   </w:comment>
@@ -21560,7 +21912,20 @@
         <w:annotationRef/>
       </w:r>
       <w:r>
-        <w:t>It isn’t clear exactly what you’ve measured in your Tech-Driven Dev.” Maybe you should list all the things you measure: time to deploy, build, test, number of bugs, etc….</w:t>
+        <w:t>I feel you could say more, here.</w:t>
+      </w:r>
+    </w:p>
+    <w:p>
+      <w:pPr>
+        <w:pStyle w:val="ae"/>
+      </w:pPr>
+    </w:p>
+    <w:p>
+      <w:pPr>
+        <w:pStyle w:val="ae"/>
+      </w:pPr>
+      <w:r>
+        <w:t>With concrete numbers and empirical evidence of the benefits, management can be persuaded to make changes?</w:t>
       </w:r>
     </w:p>
   </w:comment>
@@ -21576,62 +21941,49 @@
         <w:annotationRef/>
       </w:r>
       <w:r>
-        <w:t>I feel you could say more, here.</w:t>
-      </w:r>
-    </w:p>
+        <w:t>Prevents?</w:t>
+      </w:r>
+    </w:p>
+  </w:comment>
+  <w:comment w:id="42" w:author="Hiroyuki Ito (The Hiro)" w:date="2014-06-15T21:33:00Z" w:initials="TheHiro">
     <w:p>
       <w:pPr>
         <w:pStyle w:val="ae"/>
       </w:pPr>
-    </w:p>
+      <w:r>
+        <w:rPr>
+          <w:rStyle w:val="ad"/>
+        </w:rPr>
+        <w:annotationRef/>
+      </w:r>
+      <w:r>
+        <w:rPr>
+          <w:rFonts w:hint="eastAsia"/>
+          <w:lang w:eastAsia="ja-JP"/>
+        </w:rPr>
+        <w:t xml:space="preserve">Yes, thanks </w:t>
+      </w:r>
+      <w:r>
+        <w:rPr>
+          <w:lang w:eastAsia="ja-JP"/>
+        </w:rPr>
+        <w:sym w:font="Wingdings" w:char="F04A"/>
+      </w:r>
+    </w:p>
+  </w:comment>
+  <w:comment w:id="43" w:author="Rebecca Wirfs-Brock" w:date="2014-06-11T18:29:00Z" w:initials="RW">
     <w:p>
       <w:pPr>
         <w:pStyle w:val="ae"/>
       </w:pPr>
       <w:r>
-        <w:t>With concrete numbers and empirical evidence of the benefits, management can be persuaded to make changes?</w:t>
-      </w:r>
-    </w:p>
-  </w:comment>
-  <w:comment w:id="42" w:author="Rebecca Wirfs-Brock" w:date="2014-06-11T18:29:00Z" w:initials="RW">
-    <w:p>
-      <w:pPr>
-        <w:pStyle w:val="ae"/>
-      </w:pPr>
-      <w:r>
         <w:rPr>
           <w:rStyle w:val="ad"/>
         </w:rPr>
         <w:annotationRef/>
       </w:r>
       <w:r>
-        <w:t>Prevents?</w:t>
-      </w:r>
-    </w:p>
-  </w:comment>
-  <w:comment w:id="43" w:author="Hiroyuki Ito (The Hiro)" w:date="2014-06-15T21:33:00Z" w:initials="TheHiro">
-    <w:p>
-      <w:pPr>
-        <w:pStyle w:val="ae"/>
-      </w:pPr>
-      <w:r>
-        <w:rPr>
-          <w:rStyle w:val="ad"/>
-        </w:rPr>
-        <w:annotationRef/>
-      </w:r>
-      <w:r>
-        <w:rPr>
-          <w:rFonts w:hint="eastAsia"/>
-          <w:lang w:eastAsia="ja-JP"/>
-        </w:rPr>
-        <w:t xml:space="preserve">Yes, thanks </w:t>
-      </w:r>
-      <w:r>
-        <w:rPr>
-          <w:lang w:eastAsia="ja-JP"/>
-        </w:rPr>
-        <w:sym w:font="Wingdings" w:char="F04A"/>
+        <w:t>You do not mean to grow as in grow more team members. I think it could be mistaken to mean that. You might want to say, “grow the team’s technical and collaborative capabilities” (or something like that). Grow does not mean size or skill, only.</w:t>
       </w:r>
     </w:p>
   </w:comment>
@@ -21647,35 +21999,19 @@
         <w:annotationRef/>
       </w:r>
       <w:r>
-        <w:t>You do not mean to grow as in grow more team members. I think it could be mistaken to mean that. You might want to say, “grow the team’s technical and collaborative capabilities” (or something like that). Grow does not mean size or skill, only.</w:t>
+        <w:t>Any ideas about areas you want to focus on for improving TDD?</w:t>
+      </w:r>
+    </w:p>
+    <w:p>
+      <w:pPr>
+        <w:pStyle w:val="ae"/>
+      </w:pPr>
+      <w:r>
+        <w:t>This is the place to mention them.</w:t>
       </w:r>
     </w:p>
   </w:comment>
-  <w:comment w:id="45" w:author="Rebecca Wirfs-Brock" w:date="2014-06-11T18:29:00Z" w:initials="RW">
-    <w:p>
-      <w:pPr>
-        <w:pStyle w:val="ae"/>
-      </w:pPr>
-      <w:r>
-        <w:rPr>
-          <w:rStyle w:val="ad"/>
-        </w:rPr>
-        <w:annotationRef/>
-      </w:r>
-      <w:r>
-        <w:t>Any ideas about areas you want to focus on for improving TDD?</w:t>
-      </w:r>
-    </w:p>
-    <w:p>
-      <w:pPr>
-        <w:pStyle w:val="ae"/>
-      </w:pPr>
-      <w:r>
-        <w:t>This is the place to mention them.</w:t>
-      </w:r>
-    </w:p>
-  </w:comment>
-  <w:comment w:id="46" w:author="Hiroyuki Ito (The Hiro)" w:date="2014-06-23T12:12:00Z" w:initials="TheHiro">
+  <w:comment w:id="45" w:author="Hiroyuki Ito (The Hiro)" w:date="2014-06-23T12:12:00Z" w:initials="TheHiro">
     <w:p>
       <w:pPr>
         <w:pStyle w:val="ae"/>
@@ -27080,7 +27416,7 @@
 </file>
 
 <file path=customXml/itemProps1.xml><?xml version="1.0" encoding="utf-8"?>
-<ds:datastoreItem xmlns:ds="http://schemas.openxmlformats.org/officeDocument/2006/customXml" ds:itemID="{FD048059-C2A6-47B1-95BF-B2083CEDDB19}">
+<ds:datastoreItem xmlns:ds="http://schemas.openxmlformats.org/officeDocument/2006/customXml" ds:itemID="{65A0FCF9-7C67-4BC1-BE50-D83A4B2ED05C}">
   <ds:schemaRefs>
     <ds:schemaRef ds:uri="http://schemas.openxmlformats.org/officeDocument/2006/bibliography"/>
   </ds:schemaRefs>

</xml_diff>

<commit_message>
Done : RW36, Thehiro38, Thehiro40.
</commit_message>
<xml_diff>
--- a/TechnologyDrivenDevelopment.docx
+++ b/TechnologyDrivenDevelopment.docx
@@ -6695,7 +6695,7 @@
                     </a:ln>
                     <a:extLst>
                       <a:ext uri="{FAA26D3D-D897-4be2-8F04-BA451C77F1D7}">
-                        <ma14:placeholderFlag xmlns:ma14="http://schemas.microsoft.com/office/mac/drawingml/2011/main" xmlns:w="http://schemas.openxmlformats.org/wordprocessingml/2006/main" xmlns:w10="urn:schemas-microsoft-com:office:word" xmlns:v="urn:schemas-microsoft-com:vml" xmlns:o="urn:schemas-microsoft-com:office:office" xmlns:mv="urn:schemas-microsoft-com:mac:vml" xmlns:mo="http://schemas.microsoft.com/office/mac/office/2008/main" xmlns=""/>
+                        <ma14:placeholderFlag xmlns="" xmlns:mo="http://schemas.microsoft.com/office/mac/office/2008/main" xmlns:mv="urn:schemas-microsoft-com:mac:vml" xmlns:o="urn:schemas-microsoft-com:office:office" xmlns:v="urn:schemas-microsoft-com:vml" xmlns:w10="urn:schemas-microsoft-com:office:word" xmlns:w="http://schemas.openxmlformats.org/wordprocessingml/2006/main" xmlns:ma14="http://schemas.microsoft.com/office/mac/drawingml/2011/main"/>
                       </a:ext>
                     </a:extLst>
                   </pic:spPr>
@@ -13991,8 +13991,6 @@
           <w:lang w:eastAsia="ja-JP"/>
         </w:rPr>
       </w:pPr>
-      <w:bookmarkStart w:id="27" w:name="_GoBack"/>
-      <w:bookmarkEnd w:id="27"/>
     </w:p>
     <w:p>
       <w:pPr>
@@ -14559,8 +14557,8 @@
         </w:rPr>
         <w:t xml:space="preserve">the </w:t>
       </w:r>
+      <w:commentRangeStart w:id="27"/>
       <w:commentRangeStart w:id="28"/>
-      <w:commentRangeStart w:id="29"/>
       <w:r>
         <w:rPr>
           <w:lang w:eastAsia="ja-JP"/>
@@ -14580,23 +14578,23 @@
         </w:rPr>
         <w:t xml:space="preserve"> </w:t>
       </w:r>
-      <w:commentRangeEnd w:id="28"/>
+      <w:commentRangeEnd w:id="27"/>
       <w:r>
         <w:rPr>
           <w:rStyle w:val="ad"/>
           <w:rFonts w:ascii="Times New Roman" w:hAnsi="Times New Roman"/>
           <w:lang w:eastAsia="en-US"/>
         </w:rPr>
-        <w:commentReference w:id="28"/>
-      </w:r>
-      <w:commentRangeEnd w:id="29"/>
+        <w:commentReference w:id="27"/>
+      </w:r>
+      <w:commentRangeEnd w:id="28"/>
       <w:r>
         <w:rPr>
           <w:rStyle w:val="ad"/>
           <w:rFonts w:ascii="Times New Roman" w:hAnsi="Times New Roman"/>
           <w:lang w:eastAsia="en-US"/>
         </w:rPr>
-        <w:commentReference w:id="29"/>
+        <w:commentReference w:id="28"/>
       </w:r>
       <w:r>
         <w:rPr>
@@ -15466,8 +15464,8 @@
         </w:rPr>
         <w:t xml:space="preserve">The more the </w:t>
       </w:r>
+      <w:commentRangeStart w:id="29"/>
       <w:commentRangeStart w:id="30"/>
-      <w:commentRangeStart w:id="31"/>
       <w:r>
         <w:rPr>
           <w:rFonts w:hint="eastAsia"/>
@@ -15481,23 +15479,23 @@
         </w:rPr>
         <w:t xml:space="preserve"> </w:t>
       </w:r>
-      <w:commentRangeEnd w:id="30"/>
+      <w:commentRangeEnd w:id="29"/>
       <w:r>
         <w:rPr>
           <w:rStyle w:val="ad"/>
           <w:rFonts w:ascii="Times New Roman" w:hAnsi="Times New Roman"/>
           <w:lang w:eastAsia="en-US"/>
         </w:rPr>
-        <w:commentReference w:id="30"/>
-      </w:r>
-      <w:commentRangeEnd w:id="31"/>
+        <w:commentReference w:id="29"/>
+      </w:r>
+      <w:commentRangeEnd w:id="30"/>
       <w:r>
         <w:rPr>
           <w:rStyle w:val="ad"/>
           <w:rFonts w:ascii="Times New Roman" w:hAnsi="Times New Roman"/>
           <w:lang w:eastAsia="en-US"/>
         </w:rPr>
-        <w:commentReference w:id="31"/>
+        <w:commentReference w:id="30"/>
       </w:r>
       <w:r>
         <w:rPr>
@@ -15505,8 +15503,8 @@
         </w:rPr>
         <w:t xml:space="preserve">improved, the more the slack time </w:t>
       </w:r>
+      <w:commentRangeStart w:id="31"/>
       <w:commentRangeStart w:id="32"/>
-      <w:commentRangeStart w:id="33"/>
       <w:r>
         <w:rPr>
           <w:rFonts w:hint="eastAsia"/>
@@ -15520,23 +15518,23 @@
         </w:rPr>
         <w:t xml:space="preserve"> </w:t>
       </w:r>
-      <w:commentRangeEnd w:id="32"/>
+      <w:commentRangeEnd w:id="31"/>
       <w:r>
         <w:rPr>
           <w:rStyle w:val="ad"/>
           <w:rFonts w:ascii="Times New Roman" w:hAnsi="Times New Roman"/>
           <w:lang w:eastAsia="en-US"/>
         </w:rPr>
-        <w:commentReference w:id="32"/>
-      </w:r>
-      <w:commentRangeEnd w:id="33"/>
+        <w:commentReference w:id="31"/>
+      </w:r>
+      <w:commentRangeEnd w:id="32"/>
       <w:r>
         <w:rPr>
           <w:rStyle w:val="ad"/>
           <w:rFonts w:ascii="Times New Roman" w:hAnsi="Times New Roman"/>
           <w:lang w:eastAsia="en-US"/>
         </w:rPr>
-        <w:commentReference w:id="33"/>
+        <w:commentReference w:id="32"/>
       </w:r>
       <w:r>
         <w:rPr>
@@ -15926,7 +15924,7 @@
       <w:r>
         <w:t xml:space="preserve">belonged </w:t>
       </w:r>
-      <w:commentRangeStart w:id="34"/>
+      <w:commentRangeStart w:id="33"/>
       <w:r>
         <w:rPr>
           <w:lang w:eastAsia="ja-JP"/>
@@ -15951,14 +15949,14 @@
         </w:rPr>
         <w:t>s one</w:t>
       </w:r>
-      <w:commentRangeEnd w:id="34"/>
+      <w:commentRangeEnd w:id="33"/>
       <w:r>
         <w:rPr>
           <w:rStyle w:val="ad"/>
           <w:rFonts w:ascii="Times New Roman" w:hAnsi="Times New Roman"/>
           <w:lang w:eastAsia="en-US"/>
         </w:rPr>
-        <w:commentReference w:id="34"/>
+        <w:commentReference w:id="33"/>
       </w:r>
       <w:r>
         <w:rPr>
@@ -16587,7 +16585,7 @@
         </w:rPr>
         <w:t xml:space="preserve">to </w:t>
       </w:r>
-      <w:commentRangeStart w:id="35"/>
+      <w:commentRangeStart w:id="34"/>
       <w:r>
         <w:rPr>
           <w:lang w:eastAsia="ja-JP"/>
@@ -16612,14 +16610,14 @@
         </w:rPr>
         <w:t xml:space="preserve"> </w:t>
       </w:r>
-      <w:commentRangeEnd w:id="35"/>
+      <w:commentRangeEnd w:id="34"/>
       <w:r>
         <w:rPr>
           <w:rStyle w:val="ad"/>
           <w:rFonts w:ascii="Times New Roman" w:hAnsi="Times New Roman"/>
           <w:lang w:eastAsia="en-US"/>
         </w:rPr>
-        <w:commentReference w:id="35"/>
+        <w:commentReference w:id="34"/>
       </w:r>
       <w:r>
         <w:rPr>
@@ -17034,6 +17032,7 @@
         </w:rPr>
         <w:t xml:space="preserve"> </w:t>
       </w:r>
+      <w:commentRangeStart w:id="35"/>
       <w:commentRangeStart w:id="36"/>
       <w:r>
         <w:rPr>
@@ -17057,31 +17056,20 @@
         <w:rPr>
           <w:lang w:eastAsia="ja-JP"/>
         </w:rPr>
-        <w:t xml:space="preserve">that I </w:t>
-      </w:r>
-      <w:r>
-        <w:rPr>
-          <w:lang w:eastAsia="ja-JP"/>
-        </w:rPr>
-        <w:t xml:space="preserve">increase </w:t>
-      </w:r>
-      <w:r>
-        <w:rPr>
-          <w:lang w:eastAsia="ja-JP"/>
-        </w:rPr>
-        <w:t>my</w:t>
-      </w:r>
-      <w:r>
-        <w:rPr>
-          <w:lang w:eastAsia="ja-JP"/>
-        </w:rPr>
-        <w:t xml:space="preserve"> </w:t>
-      </w:r>
-      <w:r>
-        <w:rPr>
-          <w:lang w:eastAsia="ja-JP"/>
-        </w:rPr>
-        <w:t xml:space="preserve">ratio of developing software </w:t>
+        <w:t xml:space="preserve">that </w:t>
+      </w:r>
+      <w:r>
+        <w:rPr>
+          <w:rFonts w:hint="eastAsia"/>
+          <w:lang w:eastAsia="ja-JP"/>
+        </w:rPr>
+        <w:t>I work more on developing the software than leading the project</w:t>
+      </w:r>
+      <w:r>
+        <w:rPr>
+          <w:lang w:eastAsia="ja-JP"/>
+        </w:rPr>
+        <w:t xml:space="preserve"> </w:t>
       </w:r>
       <w:r>
         <w:rPr>
@@ -17129,682 +17117,296 @@
         <w:rPr>
           <w:lang w:eastAsia="ja-JP"/>
         </w:rPr>
-        <w:t>and delivery.</w:t>
-      </w:r>
-      <w:r>
-        <w:rPr>
-          <w:lang w:eastAsia="ja-JP"/>
-        </w:rPr>
-        <w:t xml:space="preserve"> </w:t>
-      </w:r>
-      <w:commentRangeEnd w:id="36"/>
+        <w:t>and delivery</w:t>
+      </w:r>
+      <w:r>
+        <w:rPr>
+          <w:rFonts w:hint="eastAsia"/>
+          <w:lang w:eastAsia="ja-JP"/>
+        </w:rPr>
+        <w:t>,</w:t>
+      </w:r>
+      <w:r>
+        <w:rPr>
+          <w:rFonts w:hint="eastAsia"/>
+          <w:lang w:eastAsia="ja-JP"/>
+        </w:rPr>
+        <w:t xml:space="preserve"> and </w:t>
+      </w:r>
+      <w:r>
+        <w:rPr>
+          <w:rFonts w:hint="eastAsia"/>
+          <w:lang w:eastAsia="ja-JP"/>
+        </w:rPr>
+        <w:t>a</w:t>
+      </w:r>
+      <w:r>
+        <w:rPr>
+          <w:rFonts w:hint="eastAsia"/>
+          <w:lang w:eastAsia="ja-JP"/>
+        </w:rPr>
+        <w:t xml:space="preserve"> shortage of skillful engineers</w:t>
+      </w:r>
+      <w:r>
+        <w:rPr>
+          <w:lang w:eastAsia="ja-JP"/>
+        </w:rPr>
+        <w:t>.</w:t>
+      </w:r>
+      <w:r>
+        <w:rPr>
+          <w:lang w:eastAsia="ja-JP"/>
+        </w:rPr>
+        <w:t xml:space="preserve"> </w:t>
+      </w:r>
+      <w:commentRangeEnd w:id="35"/>
       <w:r>
         <w:rPr>
           <w:rStyle w:val="ad"/>
           <w:rFonts w:ascii="Times New Roman" w:hAnsi="Times New Roman"/>
           <w:lang w:eastAsia="en-US"/>
         </w:rPr>
-        <w:commentReference w:id="36"/>
-      </w:r>
-      <w:r>
-        <w:rPr>
-          <w:lang w:eastAsia="ja-JP"/>
-        </w:rPr>
-        <w:t xml:space="preserve">I </w:t>
-      </w:r>
-      <w:r>
-        <w:rPr>
-          <w:lang w:eastAsia="ja-JP"/>
-        </w:rPr>
-        <w:t>accepted</w:t>
-      </w:r>
-      <w:r>
-        <w:rPr>
-          <w:lang w:eastAsia="ja-JP"/>
-        </w:rPr>
-        <w:t xml:space="preserve"> </w:t>
-      </w:r>
-      <w:r>
-        <w:rPr>
-          <w:lang w:eastAsia="ja-JP"/>
-        </w:rPr>
-        <w:t xml:space="preserve">their </w:t>
-      </w:r>
-      <w:proofErr w:type="gramStart"/>
-      <w:r>
-        <w:rPr>
-          <w:lang w:eastAsia="ja-JP"/>
-        </w:rPr>
-        <w:t>request,</w:t>
-      </w:r>
-      <w:proofErr w:type="gramEnd"/>
-      <w:r>
-        <w:rPr>
-          <w:lang w:eastAsia="ja-JP"/>
-        </w:rPr>
-        <w:t xml:space="preserve"> </w:t>
-      </w:r>
-      <w:r>
-        <w:rPr>
-          <w:lang w:eastAsia="ja-JP"/>
-        </w:rPr>
-        <w:t>however</w:t>
-      </w:r>
-      <w:r>
-        <w:rPr>
-          <w:lang w:eastAsia="ja-JP"/>
-        </w:rPr>
-        <w:t xml:space="preserve">, </w:t>
-      </w:r>
-      <w:r>
-        <w:rPr>
-          <w:lang w:eastAsia="ja-JP"/>
-        </w:rPr>
-        <w:t xml:space="preserve">this </w:t>
-      </w:r>
-      <w:r>
-        <w:rPr>
-          <w:lang w:eastAsia="ja-JP"/>
-        </w:rPr>
-        <w:t xml:space="preserve">brought the </w:t>
-      </w:r>
-      <w:r>
-        <w:rPr>
-          <w:lang w:eastAsia="ja-JP"/>
-        </w:rPr>
-        <w:t>project</w:t>
-      </w:r>
-      <w:r>
-        <w:rPr>
-          <w:lang w:eastAsia="ja-JP"/>
-        </w:rPr>
-        <w:t xml:space="preserve"> to a standstill.</w:t>
-      </w:r>
-      <w:r>
-        <w:rPr>
-          <w:lang w:eastAsia="ja-JP"/>
-        </w:rPr>
-        <w:t xml:space="preserve"> </w:t>
-      </w:r>
-      <w:r>
-        <w:rPr>
-          <w:lang w:eastAsia="ja-JP"/>
-        </w:rPr>
-        <w:t>The more I developed, the more they requested.</w:t>
-      </w:r>
-      <w:r>
-        <w:rPr>
-          <w:lang w:eastAsia="ja-JP"/>
-        </w:rPr>
-        <w:t xml:space="preserve"> </w:t>
-      </w:r>
-      <w:r>
-        <w:rPr>
-          <w:lang w:eastAsia="ja-JP"/>
-        </w:rPr>
-        <w:t xml:space="preserve">At </w:t>
-      </w:r>
-      <w:r>
-        <w:rPr>
-          <w:lang w:eastAsia="ja-JP"/>
-        </w:rPr>
-        <w:t xml:space="preserve">times </w:t>
-      </w:r>
-      <w:r>
-        <w:rPr>
-          <w:lang w:eastAsia="ja-JP"/>
-        </w:rPr>
-        <w:t xml:space="preserve">I </w:t>
-      </w:r>
-      <w:r>
-        <w:rPr>
-          <w:lang w:eastAsia="ja-JP"/>
-        </w:rPr>
-        <w:t>lost my composure</w:t>
-      </w:r>
-      <w:r>
-        <w:rPr>
-          <w:lang w:eastAsia="ja-JP"/>
-        </w:rPr>
-        <w:t xml:space="preserve"> </w:t>
-      </w:r>
-      <w:r>
-        <w:rPr>
-          <w:lang w:eastAsia="ja-JP"/>
-        </w:rPr>
-        <w:t xml:space="preserve">in order </w:t>
-      </w:r>
-      <w:r>
-        <w:rPr>
-          <w:lang w:eastAsia="ja-JP"/>
-        </w:rPr>
-        <w:t xml:space="preserve">to </w:t>
-      </w:r>
-      <w:r>
-        <w:rPr>
-          <w:lang w:eastAsia="ja-JP"/>
-        </w:rPr>
-        <w:t>see</w:t>
-      </w:r>
-      <w:r>
-        <w:rPr>
-          <w:lang w:eastAsia="ja-JP"/>
-        </w:rPr>
-        <w:t xml:space="preserve"> t</w:t>
-      </w:r>
-      <w:r>
-        <w:rPr>
-          <w:lang w:eastAsia="ja-JP"/>
-        </w:rPr>
-        <w:t>he whole project</w:t>
-      </w:r>
-      <w:r>
-        <w:rPr>
-          <w:lang w:eastAsia="ja-JP"/>
-        </w:rPr>
-        <w:t>.</w:t>
-      </w:r>
-      <w:r>
-        <w:rPr>
-          <w:lang w:eastAsia="ja-JP"/>
-        </w:rPr>
-        <w:t xml:space="preserve"> I couldn’t have </w:t>
-      </w:r>
-      <w:r>
-        <w:rPr>
-          <w:lang w:eastAsia="ja-JP"/>
-        </w:rPr>
-        <w:t xml:space="preserve">given </w:t>
-      </w:r>
-      <w:r>
-        <w:rPr>
-          <w:lang w:eastAsia="ja-JP"/>
-        </w:rPr>
-        <w:t>the team</w:t>
-      </w:r>
-      <w:r>
-        <w:rPr>
-          <w:lang w:eastAsia="ja-JP"/>
-        </w:rPr>
-        <w:t xml:space="preserve"> </w:t>
-      </w:r>
-      <w:r>
-        <w:rPr>
-          <w:lang w:eastAsia="ja-JP"/>
-        </w:rPr>
-        <w:t xml:space="preserve">appropriate </w:t>
-      </w:r>
-      <w:r>
-        <w:rPr>
-          <w:lang w:eastAsia="ja-JP"/>
-        </w:rPr>
-        <w:t>advices</w:t>
-      </w:r>
-      <w:r>
-        <w:rPr>
-          <w:lang w:eastAsia="ja-JP"/>
-        </w:rPr>
-        <w:t>.</w:t>
-      </w:r>
-      <w:r>
-        <w:rPr>
-          <w:lang w:eastAsia="ja-JP"/>
-        </w:rPr>
-        <w:t xml:space="preserve"> </w:t>
-      </w:r>
-      <w:r>
-        <w:rPr>
-          <w:lang w:eastAsia="ja-JP"/>
-        </w:rPr>
-        <w:t xml:space="preserve">At that time, </w:t>
-      </w:r>
-      <w:r>
-        <w:rPr>
-          <w:lang w:eastAsia="ja-JP"/>
-        </w:rPr>
-        <w:t xml:space="preserve">as a leader of the improvement strategy (or as an Agile Coach), </w:t>
-      </w:r>
-      <w:r>
-        <w:rPr>
-          <w:lang w:eastAsia="ja-JP"/>
-        </w:rPr>
-        <w:t xml:space="preserve">I should have clarified the cause </w:t>
-      </w:r>
-      <w:r>
-        <w:rPr>
-          <w:lang w:eastAsia="ja-JP"/>
-        </w:rPr>
-        <w:t xml:space="preserve">for the </w:t>
-      </w:r>
-      <w:r>
-        <w:rPr>
-          <w:lang w:eastAsia="ja-JP"/>
-        </w:rPr>
-        <w:t>increasing requirements</w:t>
-      </w:r>
-      <w:r>
-        <w:rPr>
-          <w:lang w:eastAsia="ja-JP"/>
-        </w:rPr>
-        <w:t>.</w:t>
-      </w:r>
-      <w:r>
-        <w:rPr>
-          <w:lang w:eastAsia="ja-JP"/>
-        </w:rPr>
-        <w:t xml:space="preserve"> </w:t>
-      </w:r>
-      <w:r>
-        <w:rPr>
-          <w:lang w:eastAsia="ja-JP"/>
-        </w:rPr>
-        <w:t xml:space="preserve">If we use </w:t>
-      </w:r>
-      <w:r>
-        <w:t>“Technology</w:t>
-      </w:r>
-      <w:r>
-        <w:t>-</w:t>
-      </w:r>
-      <w:r>
-        <w:t>Driven Development”</w:t>
-      </w:r>
-      <w:r>
-        <w:t>,</w:t>
-      </w:r>
-      <w:r>
-        <w:rPr>
-          <w:lang w:eastAsia="ja-JP"/>
-        </w:rPr>
-        <w:t xml:space="preserve"> </w:t>
-      </w:r>
-      <w:r>
-        <w:rPr>
-          <w:lang w:eastAsia="ja-JP"/>
-        </w:rPr>
-        <w:t>the Agile Coach</w:t>
-      </w:r>
-      <w:r>
-        <w:rPr>
-          <w:lang w:eastAsia="ja-JP"/>
-        </w:rPr>
-        <w:t xml:space="preserve"> </w:t>
-      </w:r>
-      <w:r>
-        <w:rPr>
-          <w:lang w:eastAsia="ja-JP"/>
-        </w:rPr>
-        <w:t>would be better of</w:t>
-      </w:r>
-      <w:r>
-        <w:rPr>
-          <w:lang w:eastAsia="ja-JP"/>
-        </w:rPr>
-        <w:t>f</w:t>
-      </w:r>
-      <w:r>
-        <w:rPr>
-          <w:lang w:eastAsia="ja-JP"/>
-        </w:rPr>
-        <w:t xml:space="preserve"> </w:t>
-      </w:r>
-      <w:r>
-        <w:rPr>
-          <w:lang w:eastAsia="ja-JP"/>
-        </w:rPr>
-        <w:t>acting</w:t>
-      </w:r>
-      <w:r>
-        <w:rPr>
-          <w:lang w:eastAsia="ja-JP"/>
-        </w:rPr>
-        <w:t xml:space="preserve"> as a coordinator, rather than </w:t>
-      </w:r>
-      <w:r>
-        <w:rPr>
-          <w:rFonts w:hint="eastAsia"/>
-          <w:lang w:eastAsia="ja-JP"/>
-        </w:rPr>
-        <w:t xml:space="preserve">just </w:t>
-      </w:r>
-      <w:r>
-        <w:rPr>
-          <w:lang w:eastAsia="ja-JP"/>
-        </w:rPr>
-        <w:t xml:space="preserve">a </w:t>
-      </w:r>
-      <w:commentRangeStart w:id="37"/>
+        <w:commentReference w:id="35"/>
+      </w:r>
+      <w:commentRangeEnd w:id="36"/>
       <w:r>
         <w:rPr>
           <w:rStyle w:val="ad"/>
           <w:rFonts w:ascii="Times New Roman" w:hAnsi="Times New Roman"/>
           <w:lang w:eastAsia="en-US"/>
         </w:rPr>
-        <w:commentReference w:id="38"/>
-      </w:r>
-      <w:commentRangeEnd w:id="37"/>
+        <w:commentReference w:id="36"/>
+      </w:r>
+      <w:r>
+        <w:rPr>
+          <w:rFonts w:hint="eastAsia"/>
+          <w:lang w:eastAsia="ja-JP"/>
+        </w:rPr>
+        <w:t>I thought their request was valid at that time and I accepted it.</w:t>
+      </w:r>
+      <w:r>
+        <w:rPr>
+          <w:rFonts w:hint="eastAsia"/>
+          <w:lang w:eastAsia="ja-JP"/>
+        </w:rPr>
+        <w:t xml:space="preserve"> H</w:t>
+      </w:r>
+      <w:r>
+        <w:rPr>
+          <w:lang w:eastAsia="ja-JP"/>
+        </w:rPr>
+        <w:t xml:space="preserve">owever, </w:t>
+      </w:r>
+      <w:r>
+        <w:rPr>
+          <w:lang w:eastAsia="ja-JP"/>
+        </w:rPr>
+        <w:t xml:space="preserve">this </w:t>
+      </w:r>
+      <w:r>
+        <w:rPr>
+          <w:lang w:eastAsia="ja-JP"/>
+        </w:rPr>
+        <w:t>brought the project to a standstill.</w:t>
+      </w:r>
+      <w:r>
+        <w:rPr>
+          <w:rFonts w:hint="eastAsia"/>
+          <w:lang w:eastAsia="ja-JP"/>
+        </w:rPr>
+        <w:t xml:space="preserve"> There was no person who can lead the project.</w:t>
+      </w:r>
+      <w:r>
+        <w:rPr>
+          <w:rFonts w:hint="eastAsia"/>
+          <w:lang w:eastAsia="ja-JP"/>
+        </w:rPr>
+        <w:t xml:space="preserve"> Additionally, feature creep happened.</w:t>
+      </w:r>
+      <w:r>
+        <w:rPr>
+          <w:rFonts w:hint="eastAsia"/>
+          <w:lang w:eastAsia="ja-JP"/>
+        </w:rPr>
+        <w:t xml:space="preserve"> </w:t>
+      </w:r>
+      <w:r>
+        <w:rPr>
+          <w:lang w:eastAsia="ja-JP"/>
+        </w:rPr>
+        <w:t>The more I developed, the more they requested.</w:t>
+      </w:r>
+      <w:r>
+        <w:rPr>
+          <w:lang w:eastAsia="ja-JP"/>
+        </w:rPr>
+        <w:t xml:space="preserve"> </w:t>
+      </w:r>
+      <w:commentRangeStart w:id="37"/>
+      <w:commentRangeStart w:id="38"/>
+      <w:r>
+        <w:rPr>
+          <w:lang w:eastAsia="ja-JP"/>
+        </w:rPr>
+        <w:t xml:space="preserve">At </w:t>
+      </w:r>
+      <w:r>
+        <w:rPr>
+          <w:lang w:eastAsia="ja-JP"/>
+        </w:rPr>
+        <w:t xml:space="preserve">times </w:t>
+      </w:r>
+      <w:r>
+        <w:rPr>
+          <w:rFonts w:hint="eastAsia"/>
+          <w:lang w:eastAsia="ja-JP"/>
+        </w:rPr>
+        <w:t xml:space="preserve">I became so busy </w:t>
+      </w:r>
+      <w:r>
+        <w:rPr>
+          <w:rFonts w:hint="eastAsia"/>
+          <w:lang w:eastAsia="ja-JP"/>
+        </w:rPr>
+        <w:t>that</w:t>
+      </w:r>
+      <w:r>
+        <w:rPr>
+          <w:rFonts w:hint="eastAsia"/>
+          <w:lang w:eastAsia="ja-JP"/>
+        </w:rPr>
+        <w:t xml:space="preserve"> </w:t>
+      </w:r>
+      <w:r>
+        <w:rPr>
+          <w:lang w:eastAsia="ja-JP"/>
+        </w:rPr>
+        <w:t xml:space="preserve">I </w:t>
+      </w:r>
+      <w:r>
+        <w:rPr>
+          <w:lang w:eastAsia="ja-JP"/>
+        </w:rPr>
+        <w:t xml:space="preserve">lost </w:t>
+      </w:r>
+      <w:r>
+        <w:rPr>
+          <w:rFonts w:hint="eastAsia"/>
+          <w:lang w:eastAsia="ja-JP"/>
+        </w:rPr>
+        <w:t xml:space="preserve">focus of the bigger picture </w:t>
+      </w:r>
+      <w:r>
+        <w:rPr>
+          <w:lang w:eastAsia="ja-JP"/>
+        </w:rPr>
+        <w:t xml:space="preserve">in order </w:t>
+      </w:r>
+      <w:r>
+        <w:rPr>
+          <w:lang w:eastAsia="ja-JP"/>
+        </w:rPr>
+        <w:t xml:space="preserve">to </w:t>
+      </w:r>
+      <w:r>
+        <w:rPr>
+          <w:lang w:eastAsia="ja-JP"/>
+        </w:rPr>
+        <w:t>see</w:t>
+      </w:r>
+      <w:r>
+        <w:rPr>
+          <w:lang w:eastAsia="ja-JP"/>
+        </w:rPr>
+        <w:t xml:space="preserve"> t</w:t>
+      </w:r>
+      <w:r>
+        <w:rPr>
+          <w:lang w:eastAsia="ja-JP"/>
+        </w:rPr>
+        <w:t>he whole project</w:t>
+      </w:r>
+      <w:r>
+        <w:rPr>
+          <w:lang w:eastAsia="ja-JP"/>
+        </w:rPr>
+        <w:t>.</w:t>
+      </w:r>
+      <w:r>
+        <w:rPr>
+          <w:lang w:eastAsia="ja-JP"/>
+        </w:rPr>
+        <w:t xml:space="preserve"> </w:t>
+      </w:r>
+      <w:r>
+        <w:rPr>
+          <w:lang w:eastAsia="ja-JP"/>
+        </w:rPr>
+        <w:t xml:space="preserve">I couldn’t </w:t>
+      </w:r>
+      <w:r>
+        <w:rPr>
+          <w:rFonts w:hint="eastAsia"/>
+          <w:lang w:eastAsia="ja-JP"/>
+        </w:rPr>
+        <w:t xml:space="preserve">also </w:t>
+      </w:r>
+      <w:r>
+        <w:rPr>
+          <w:lang w:eastAsia="ja-JP"/>
+        </w:rPr>
+        <w:t>have given</w:t>
+      </w:r>
+      <w:r>
+        <w:rPr>
+          <w:rFonts w:hint="eastAsia"/>
+          <w:lang w:eastAsia="ja-JP"/>
+        </w:rPr>
+        <w:t xml:space="preserve"> </w:t>
+      </w:r>
+      <w:r>
+        <w:rPr>
+          <w:lang w:eastAsia="ja-JP"/>
+        </w:rPr>
+        <w:t>the team</w:t>
+      </w:r>
+      <w:r>
+        <w:rPr>
+          <w:lang w:eastAsia="ja-JP"/>
+        </w:rPr>
+        <w:t xml:space="preserve"> </w:t>
+      </w:r>
+      <w:r>
+        <w:rPr>
+          <w:lang w:eastAsia="ja-JP"/>
+        </w:rPr>
+        <w:t xml:space="preserve">appropriate </w:t>
+      </w:r>
+      <w:commentRangeStart w:id="39"/>
+      <w:commentRangeStart w:id="40"/>
+      <w:r>
+        <w:rPr>
+          <w:lang w:eastAsia="ja-JP"/>
+        </w:rPr>
+        <w:t>advice</w:t>
+      </w:r>
+      <w:commentRangeEnd w:id="39"/>
       <w:r>
         <w:rPr>
           <w:rStyle w:val="ad"/>
           <w:rFonts w:ascii="Times New Roman" w:hAnsi="Times New Roman"/>
           <w:lang w:eastAsia="en-US"/>
         </w:rPr>
-        <w:commentReference w:id="37"/>
-      </w:r>
-      <w:r>
-        <w:rPr>
-          <w:lang w:eastAsia="ja-JP"/>
-        </w:rPr>
-        <w:t>workforce</w:t>
-      </w:r>
-      <w:r>
-        <w:rPr>
-          <w:lang w:eastAsia="ja-JP"/>
-        </w:rPr>
-        <w:t>.</w:t>
-      </w:r>
-    </w:p>
-    <w:p>
-      <w:pPr>
-        <w:pStyle w:val="1"/>
-        <w:rPr>
-          <w:szCs w:val="20"/>
-        </w:rPr>
-      </w:pPr>
-      <w:r>
-        <w:rPr>
-          <w:szCs w:val="20"/>
-        </w:rPr>
-        <w:t>Possibilities and future</w:t>
-      </w:r>
-    </w:p>
-    <w:p>
-      <w:pPr>
-        <w:pStyle w:val="InitialBodyTextIndent"/>
-        <w:ind w:firstLine="0"/>
-        <w:rPr>
-          <w:lang w:eastAsia="ja-JP"/>
-        </w:rPr>
-      </w:pPr>
-      <w:r>
-        <w:rPr>
-          <w:lang w:eastAsia="ja-JP"/>
-        </w:rPr>
-        <w:t xml:space="preserve">On another front, </w:t>
-      </w:r>
-      <w:r>
-        <w:rPr>
-          <w:lang w:eastAsia="ja-JP"/>
-        </w:rPr>
-        <w:t xml:space="preserve">I </w:t>
-      </w:r>
-      <w:r>
-        <w:rPr>
-          <w:lang w:eastAsia="ja-JP"/>
-        </w:rPr>
-        <w:t>discovered</w:t>
-      </w:r>
-      <w:r>
-        <w:rPr>
-          <w:lang w:eastAsia="ja-JP"/>
-        </w:rPr>
-        <w:t xml:space="preserve"> </w:t>
-      </w:r>
-      <w:r>
-        <w:rPr>
-          <w:lang w:eastAsia="ja-JP"/>
-        </w:rPr>
-        <w:t xml:space="preserve">the </w:t>
-      </w:r>
-      <w:r>
-        <w:rPr>
-          <w:lang w:eastAsia="ja-JP"/>
-        </w:rPr>
-        <w:t>possibilit</w:t>
-      </w:r>
-      <w:r>
-        <w:rPr>
-          <w:lang w:eastAsia="ja-JP"/>
-        </w:rPr>
-        <w:t>ies</w:t>
-      </w:r>
-      <w:r>
-        <w:rPr>
-          <w:lang w:eastAsia="ja-JP"/>
-        </w:rPr>
-        <w:t xml:space="preserve"> </w:t>
-      </w:r>
-      <w:r>
-        <w:rPr>
-          <w:lang w:eastAsia="ja-JP"/>
-        </w:rPr>
-        <w:t xml:space="preserve">and </w:t>
-      </w:r>
-      <w:r>
-        <w:rPr>
-          <w:lang w:eastAsia="ja-JP"/>
-        </w:rPr>
-        <w:t xml:space="preserve">the </w:t>
-      </w:r>
-      <w:r>
-        <w:rPr>
-          <w:lang w:eastAsia="ja-JP"/>
-        </w:rPr>
-        <w:t xml:space="preserve">future of </w:t>
-      </w:r>
-      <w:r>
-        <w:t>“Technology</w:t>
-      </w:r>
-      <w:r>
-        <w:t>-</w:t>
-      </w:r>
-      <w:r>
-        <w:t>Driven Development”</w:t>
-      </w:r>
-      <w:r>
-        <w:rPr>
-          <w:lang w:eastAsia="ja-JP"/>
-        </w:rPr>
-        <w:t xml:space="preserve"> through the challenges I mentioned above</w:t>
-      </w:r>
-      <w:r>
-        <w:rPr>
-          <w:lang w:eastAsia="ja-JP"/>
-        </w:rPr>
-        <w:t>:</w:t>
-      </w:r>
-    </w:p>
-    <w:p>
-      <w:pPr>
-        <w:pStyle w:val="InitialBodyTextIndent"/>
-        <w:ind w:firstLineChars="142" w:firstLine="284"/>
-        <w:rPr>
-          <w:lang w:eastAsia="ja-JP"/>
-        </w:rPr>
-      </w:pPr>
-      <w:r>
-        <w:rPr>
-          <w:lang w:eastAsia="ja-JP"/>
-        </w:rPr>
-        <w:t>Firstly,</w:t>
-      </w:r>
-      <w:r>
-        <w:rPr>
-          <w:lang w:eastAsia="ja-JP"/>
-        </w:rPr>
-        <w:t xml:space="preserve"> numerical measurement makes </w:t>
-      </w:r>
-      <w:r>
-        <w:t>“Technology-Driven Development”</w:t>
-      </w:r>
-      <w:r>
-        <w:t xml:space="preserve"> more effective.</w:t>
-      </w:r>
-      <w:r>
-        <w:rPr>
-          <w:lang w:eastAsia="ja-JP"/>
-        </w:rPr>
-        <w:t xml:space="preserve"> </w:t>
-      </w:r>
-      <w:r>
-        <w:rPr>
-          <w:lang w:eastAsia="ja-JP"/>
-        </w:rPr>
-        <w:t>N</w:t>
-      </w:r>
-      <w:r>
-        <w:rPr>
-          <w:lang w:eastAsia="ja-JP"/>
-        </w:rPr>
-        <w:t>umerical measurement</w:t>
-      </w:r>
-      <w:r>
-        <w:rPr>
-          <w:lang w:eastAsia="ja-JP"/>
-        </w:rPr>
-        <w:t xml:space="preserve"> helps to find </w:t>
-      </w:r>
-      <w:r>
-        <w:rPr>
-          <w:lang w:eastAsia="ja-JP"/>
-        </w:rPr>
-        <w:t xml:space="preserve">the problems the </w:t>
-      </w:r>
-      <w:r>
-        <w:rPr>
-          <w:lang w:eastAsia="ja-JP"/>
-        </w:rPr>
-        <w:t>team</w:t>
-      </w:r>
-      <w:r>
-        <w:rPr>
-          <w:lang w:eastAsia="ja-JP"/>
-        </w:rPr>
-        <w:t xml:space="preserve"> want</w:t>
-      </w:r>
-      <w:r>
-        <w:rPr>
-          <w:lang w:eastAsia="ja-JP"/>
-        </w:rPr>
-        <w:t>s</w:t>
-      </w:r>
-      <w:r>
-        <w:rPr>
-          <w:lang w:eastAsia="ja-JP"/>
-        </w:rPr>
-        <w:t xml:space="preserve"> to solve.</w:t>
-      </w:r>
-      <w:r>
-        <w:rPr>
-          <w:lang w:eastAsia="ja-JP"/>
-        </w:rPr>
-        <w:t xml:space="preserve"> </w:t>
-      </w:r>
-      <w:r>
-        <w:rPr>
-          <w:lang w:eastAsia="ja-JP"/>
-        </w:rPr>
-        <w:t xml:space="preserve">Moreover, numerical measurement </w:t>
-      </w:r>
-      <w:r>
-        <w:rPr>
-          <w:lang w:eastAsia="ja-JP"/>
-        </w:rPr>
-        <w:t>support</w:t>
-      </w:r>
-      <w:r>
-        <w:rPr>
-          <w:lang w:eastAsia="ja-JP"/>
-        </w:rPr>
-        <w:t>s</w:t>
-      </w:r>
-      <w:r>
-        <w:rPr>
-          <w:lang w:eastAsia="ja-JP"/>
-        </w:rPr>
-        <w:t xml:space="preserve"> decision-making </w:t>
-      </w:r>
-      <w:r>
-        <w:rPr>
-          <w:lang w:eastAsia="ja-JP"/>
-        </w:rPr>
-        <w:t>by</w:t>
-      </w:r>
-      <w:r>
-        <w:rPr>
-          <w:lang w:eastAsia="ja-JP"/>
-        </w:rPr>
-        <w:t xml:space="preserve"> </w:t>
-      </w:r>
-      <w:r>
-        <w:rPr>
-          <w:lang w:eastAsia="ja-JP"/>
-        </w:rPr>
-        <w:t xml:space="preserve">the </w:t>
-      </w:r>
-      <w:r>
-        <w:rPr>
-          <w:lang w:eastAsia="ja-JP"/>
-        </w:rPr>
-        <w:t>team</w:t>
-      </w:r>
-      <w:r>
-        <w:rPr>
-          <w:lang w:eastAsia="ja-JP"/>
-        </w:rPr>
-        <w:t>.</w:t>
-      </w:r>
-      <w:r>
-        <w:rPr>
-          <w:lang w:eastAsia="ja-JP"/>
-        </w:rPr>
-        <w:t xml:space="preserve"> </w:t>
-      </w:r>
-      <w:r>
-        <w:rPr>
-          <w:lang w:eastAsia="ja-JP"/>
-        </w:rPr>
-        <w:t xml:space="preserve">It also </w:t>
-      </w:r>
-      <w:r>
-        <w:rPr>
-          <w:lang w:eastAsia="ja-JP"/>
-        </w:rPr>
-        <w:t>help</w:t>
-      </w:r>
-      <w:r>
-        <w:rPr>
-          <w:lang w:eastAsia="ja-JP"/>
-        </w:rPr>
-        <w:t>s</w:t>
-      </w:r>
-      <w:r>
-        <w:rPr>
-          <w:lang w:eastAsia="ja-JP"/>
-        </w:rPr>
-        <w:t xml:space="preserve"> </w:t>
-      </w:r>
-      <w:r>
-        <w:rPr>
-          <w:lang w:eastAsia="ja-JP"/>
-        </w:rPr>
-        <w:t xml:space="preserve">managers and </w:t>
-      </w:r>
-      <w:commentRangeStart w:id="39"/>
-      <w:r>
-        <w:rPr>
-          <w:lang w:eastAsia="ja-JP"/>
-        </w:rPr>
-        <w:t>stakeholders</w:t>
-      </w:r>
-      <w:commentRangeEnd w:id="39"/>
+        <w:commentReference w:id="39"/>
+      </w:r>
+      <w:commentRangeEnd w:id="40"/>
       <w:r>
         <w:rPr>
           <w:rStyle w:val="ad"/>
           <w:rFonts w:ascii="Times New Roman" w:hAnsi="Times New Roman"/>
           <w:lang w:eastAsia="en-US"/>
         </w:rPr>
-        <w:commentReference w:id="39"/>
+        <w:commentReference w:id="40"/>
       </w:r>
       <w:r>
         <w:rPr>
@@ -17812,413 +17414,153 @@
         </w:rPr>
         <w:t>.</w:t>
       </w:r>
-    </w:p>
-    <w:p>
-      <w:pPr>
-        <w:pStyle w:val="InitialBodyTextIndent"/>
-        <w:ind w:firstLineChars="142" w:firstLine="284"/>
-        <w:rPr>
-          <w:lang w:eastAsia="ja-JP"/>
-        </w:rPr>
-      </w:pPr>
-      <w:r>
-        <w:rPr>
-          <w:lang w:eastAsia="ja-JP"/>
-        </w:rPr>
-        <w:t>Second</w:t>
-      </w:r>
-      <w:r>
-        <w:rPr>
-          <w:lang w:eastAsia="ja-JP"/>
-        </w:rPr>
-        <w:t>ly</w:t>
-      </w:r>
-      <w:r>
-        <w:rPr>
-          <w:lang w:eastAsia="ja-JP"/>
-        </w:rPr>
-        <w:t>,</w:t>
-      </w:r>
-      <w:r>
-        <w:rPr>
-          <w:lang w:eastAsia="ja-JP"/>
-        </w:rPr>
-        <w:t xml:space="preserve"> we would be better of</w:t>
-      </w:r>
-      <w:r>
-        <w:rPr>
-          <w:lang w:eastAsia="ja-JP"/>
-        </w:rPr>
-        <w:t>f</w:t>
-      </w:r>
-      <w:r>
-        <w:rPr>
-          <w:lang w:eastAsia="ja-JP"/>
-        </w:rPr>
-        <w:t xml:space="preserve"> using </w:t>
-      </w:r>
-      <w:r>
-        <w:t xml:space="preserve">“Technology-Driven Development” as a measure </w:t>
-      </w:r>
-      <w:r>
-        <w:t xml:space="preserve">for </w:t>
-      </w:r>
-      <w:r>
-        <w:rPr>
-          <w:lang w:eastAsia="ja-JP"/>
-        </w:rPr>
-        <w:t>t</w:t>
-      </w:r>
-      <w:r>
-        <w:rPr>
-          <w:lang w:eastAsia="ja-JP"/>
-        </w:rPr>
-        <w:t>otal optimization</w:t>
-      </w:r>
-      <w:r>
-        <w:rPr>
-          <w:lang w:eastAsia="ja-JP"/>
-        </w:rPr>
-        <w:t>.</w:t>
-      </w:r>
-      <w:r>
-        <w:rPr>
-          <w:lang w:eastAsia="ja-JP"/>
-        </w:rPr>
-        <w:t xml:space="preserve"> </w:t>
-      </w:r>
-      <w:r>
-        <w:rPr>
-          <w:lang w:eastAsia="ja-JP"/>
-        </w:rPr>
-        <w:t xml:space="preserve">To </w:t>
-      </w:r>
-      <w:r>
-        <w:rPr>
-          <w:lang w:eastAsia="ja-JP"/>
-        </w:rPr>
-        <w:t>optimize totally</w:t>
-      </w:r>
-      <w:r>
-        <w:rPr>
-          <w:lang w:eastAsia="ja-JP"/>
-        </w:rPr>
-        <w:t>,</w:t>
-      </w:r>
-      <w:r>
-        <w:rPr>
-          <w:lang w:eastAsia="ja-JP"/>
-        </w:rPr>
-        <w:t xml:space="preserve"> it is necessary to see the whole project.</w:t>
-      </w:r>
-      <w:r>
-        <w:rPr>
-          <w:lang w:eastAsia="ja-JP"/>
-        </w:rPr>
-        <w:t xml:space="preserve"> </w:t>
-      </w:r>
-      <w:r>
-        <w:rPr>
-          <w:lang w:eastAsia="ja-JP"/>
-        </w:rPr>
-        <w:t>Additionally, it is very useful to get</w:t>
-      </w:r>
-      <w:r>
-        <w:rPr>
-          <w:lang w:eastAsia="ja-JP"/>
-        </w:rPr>
-        <w:t xml:space="preserve"> </w:t>
-      </w:r>
-      <w:r>
-        <w:rPr>
-          <w:lang w:eastAsia="ja-JP"/>
-        </w:rPr>
-        <w:t xml:space="preserve">the </w:t>
-      </w:r>
-      <w:r>
-        <w:rPr>
-          <w:lang w:eastAsia="ja-JP"/>
-        </w:rPr>
-        <w:t xml:space="preserve">support from </w:t>
-      </w:r>
-      <w:r>
-        <w:rPr>
-          <w:lang w:eastAsia="ja-JP"/>
-        </w:rPr>
-        <w:t xml:space="preserve">the </w:t>
-      </w:r>
-      <w:r>
-        <w:rPr>
-          <w:lang w:eastAsia="ja-JP"/>
-        </w:rPr>
-        <w:t>managers</w:t>
-      </w:r>
-      <w:r>
-        <w:rPr>
-          <w:lang w:eastAsia="ja-JP"/>
-        </w:rPr>
-        <w:t xml:space="preserve"> </w:t>
-      </w:r>
-      <w:r>
-        <w:rPr>
-          <w:lang w:eastAsia="ja-JP"/>
-        </w:rPr>
-        <w:t>for</w:t>
-      </w:r>
-      <w:r>
-        <w:rPr>
-          <w:lang w:eastAsia="ja-JP"/>
-        </w:rPr>
-        <w:t xml:space="preserve"> </w:t>
-      </w:r>
-      <w:r>
-        <w:rPr>
-          <w:lang w:eastAsia="ja-JP"/>
-        </w:rPr>
-        <w:t xml:space="preserve">understanding </w:t>
-      </w:r>
-      <w:r>
-        <w:rPr>
-          <w:lang w:eastAsia="ja-JP"/>
-        </w:rPr>
-        <w:t>the whole picture</w:t>
-      </w:r>
-      <w:r>
-        <w:rPr>
-          <w:lang w:eastAsia="ja-JP"/>
-        </w:rPr>
-        <w:t>.</w:t>
-      </w:r>
-      <w:r>
-        <w:rPr>
-          <w:lang w:eastAsia="ja-JP"/>
-        </w:rPr>
-        <w:t xml:space="preserve"> </w:t>
-      </w:r>
-      <w:r>
-        <w:rPr>
-          <w:lang w:eastAsia="ja-JP"/>
-        </w:rPr>
-        <w:t>Numerical measurement</w:t>
-      </w:r>
-      <w:r>
-        <w:rPr>
-          <w:lang w:eastAsia="ja-JP"/>
-        </w:rPr>
-        <w:t xml:space="preserve"> </w:t>
-      </w:r>
-      <w:r>
-        <w:rPr>
-          <w:lang w:eastAsia="ja-JP"/>
-        </w:rPr>
-        <w:t>is</w:t>
-      </w:r>
-      <w:r>
-        <w:rPr>
-          <w:lang w:eastAsia="ja-JP"/>
-        </w:rPr>
-        <w:t xml:space="preserve"> a key factor</w:t>
-      </w:r>
-      <w:r>
-        <w:rPr>
-          <w:lang w:eastAsia="ja-JP"/>
-        </w:rPr>
-        <w:t xml:space="preserve"> </w:t>
-      </w:r>
-      <w:r>
-        <w:rPr>
-          <w:lang w:eastAsia="ja-JP"/>
-        </w:rPr>
-        <w:t xml:space="preserve">for </w:t>
-      </w:r>
-      <w:r>
-        <w:rPr>
-          <w:lang w:eastAsia="ja-JP"/>
-        </w:rPr>
-        <w:t>collaborat</w:t>
-      </w:r>
-      <w:r>
-        <w:rPr>
-          <w:lang w:eastAsia="ja-JP"/>
-        </w:rPr>
-        <w:t>ing</w:t>
-      </w:r>
-      <w:r>
-        <w:rPr>
-          <w:lang w:eastAsia="ja-JP"/>
-        </w:rPr>
-        <w:t xml:space="preserve"> </w:t>
-      </w:r>
-      <w:r>
-        <w:rPr>
-          <w:lang w:eastAsia="ja-JP"/>
-        </w:rPr>
-        <w:t xml:space="preserve">with </w:t>
-      </w:r>
-      <w:commentRangeStart w:id="40"/>
-      <w:r>
-        <w:rPr>
-          <w:lang w:eastAsia="ja-JP"/>
-        </w:rPr>
-        <w:t>managers</w:t>
-      </w:r>
-      <w:commentRangeEnd w:id="40"/>
+      <w:commentRangeEnd w:id="37"/>
+      <w:r>
+        <w:rPr>
+          <w:rFonts w:hint="eastAsia"/>
+          <w:lang w:eastAsia="ja-JP"/>
+        </w:rPr>
+        <w:t xml:space="preserve"> </w:t>
+      </w:r>
       <w:r>
         <w:rPr>
           <w:rStyle w:val="ad"/>
           <w:rFonts w:ascii="Times New Roman" w:hAnsi="Times New Roman"/>
           <w:lang w:eastAsia="en-US"/>
         </w:rPr>
-        <w:commentReference w:id="40"/>
-      </w:r>
-      <w:r>
-        <w:rPr>
-          <w:lang w:eastAsia="ja-JP"/>
-        </w:rPr>
-        <w:t>.</w:t>
-      </w:r>
-    </w:p>
-    <w:p>
-      <w:pPr>
-        <w:pStyle w:val="InitialBodyTextIndent"/>
-        <w:ind w:firstLineChars="142" w:firstLine="284"/>
-        <w:rPr>
-          <w:lang w:eastAsia="ja-JP"/>
-        </w:rPr>
-      </w:pPr>
-      <w:r>
-        <w:rPr>
-          <w:lang w:eastAsia="ja-JP"/>
-        </w:rPr>
-        <w:t xml:space="preserve">Finally, </w:t>
-      </w:r>
-      <w:r>
-        <w:rPr>
-          <w:lang w:eastAsia="ja-JP"/>
-        </w:rPr>
-        <w:t>it is judicious</w:t>
-      </w:r>
-      <w:r>
-        <w:rPr>
-          <w:lang w:eastAsia="ja-JP"/>
-        </w:rPr>
-        <w:t xml:space="preserve"> </w:t>
-      </w:r>
-      <w:r>
-        <w:rPr>
-          <w:lang w:eastAsia="ja-JP"/>
-        </w:rPr>
-        <w:t xml:space="preserve">to use </w:t>
-      </w:r>
-      <w:r>
-        <w:t>“Technology-Driven Development”</w:t>
-      </w:r>
-      <w:r>
-        <w:t xml:space="preserve"> as a measure</w:t>
-      </w:r>
-      <w:r>
-        <w:rPr>
-          <w:lang w:eastAsia="ja-JP"/>
-        </w:rPr>
-        <w:t xml:space="preserve"> </w:t>
-      </w:r>
-      <w:r>
-        <w:rPr>
-          <w:lang w:eastAsia="ja-JP"/>
-        </w:rPr>
-        <w:t xml:space="preserve">to achieve </w:t>
-      </w:r>
-      <w:r>
-        <w:rPr>
-          <w:lang w:eastAsia="ja-JP"/>
-        </w:rPr>
-        <w:t xml:space="preserve">the </w:t>
-      </w:r>
-      <w:r>
-        <w:rPr>
-          <w:lang w:eastAsia="ja-JP"/>
-        </w:rPr>
-        <w:t>results</w:t>
-      </w:r>
-      <w:r>
-        <w:rPr>
-          <w:lang w:eastAsia="ja-JP"/>
-        </w:rPr>
-        <w:t xml:space="preserve"> by the team, not by the leader.</w:t>
-      </w:r>
-      <w:r>
-        <w:rPr>
-          <w:lang w:eastAsia="ja-JP"/>
-        </w:rPr>
-        <w:t xml:space="preserve"> </w:t>
-      </w:r>
-      <w:r>
-        <w:rPr>
-          <w:lang w:eastAsia="ja-JP"/>
-        </w:rPr>
-        <w:t xml:space="preserve">The leader often feels </w:t>
-      </w:r>
-      <w:r>
-        <w:rPr>
-          <w:lang w:eastAsia="ja-JP"/>
-        </w:rPr>
-        <w:t>the temptation</w:t>
-      </w:r>
-      <w:r>
-        <w:rPr>
-          <w:lang w:eastAsia="ja-JP"/>
-        </w:rPr>
-        <w:t xml:space="preserve"> to achieve personally</w:t>
-      </w:r>
-      <w:r>
-        <w:rPr>
-          <w:lang w:eastAsia="ja-JP"/>
-        </w:rPr>
-        <w:t>.</w:t>
-      </w:r>
-      <w:r>
-        <w:rPr>
-          <w:lang w:eastAsia="ja-JP"/>
-        </w:rPr>
-        <w:t xml:space="preserve"> </w:t>
-      </w:r>
-      <w:r>
-        <w:rPr>
-          <w:lang w:eastAsia="ja-JP"/>
-        </w:rPr>
-        <w:t xml:space="preserve">However, this </w:t>
-      </w:r>
-      <w:r>
-        <w:t>“false</w:t>
-      </w:r>
-      <w:r>
-        <w:t>” achievement-oriented</w:t>
-      </w:r>
-      <w:r>
-        <w:t xml:space="preserve"> attitude </w:t>
-      </w:r>
-      <w:commentRangeStart w:id="41"/>
-      <w:commentRangeStart w:id="42"/>
-      <w:r>
-        <w:rPr>
-          <w:rFonts w:hint="eastAsia"/>
-          <w:lang w:eastAsia="ja-JP"/>
-        </w:rPr>
-        <w:t>prevents</w:t>
-      </w:r>
-      <w:r>
-        <w:t xml:space="preserve"> </w:t>
-      </w:r>
-      <w:commentRangeEnd w:id="41"/>
+        <w:commentReference w:id="37"/>
+      </w:r>
+      <w:commentRangeEnd w:id="38"/>
       <w:r>
         <w:rPr>
           <w:rStyle w:val="ad"/>
           <w:rFonts w:ascii="Times New Roman" w:hAnsi="Times New Roman"/>
           <w:lang w:eastAsia="en-US"/>
         </w:rPr>
-        <w:commentReference w:id="41"/>
-      </w:r>
-      <w:commentRangeEnd w:id="42"/>
+        <w:commentReference w:id="38"/>
+      </w:r>
+      <w:r>
+        <w:rPr>
+          <w:lang w:eastAsia="ja-JP"/>
+        </w:rPr>
+        <w:t xml:space="preserve">At that time, </w:t>
+      </w:r>
+      <w:r>
+        <w:rPr>
+          <w:lang w:eastAsia="ja-JP"/>
+        </w:rPr>
+        <w:t xml:space="preserve">as a leader of the improvement strategy (or as an Agile Coach), </w:t>
+      </w:r>
+      <w:r>
+        <w:rPr>
+          <w:lang w:eastAsia="ja-JP"/>
+        </w:rPr>
+        <w:t xml:space="preserve">I should have clarified the cause </w:t>
+      </w:r>
+      <w:r>
+        <w:rPr>
+          <w:lang w:eastAsia="ja-JP"/>
+        </w:rPr>
+        <w:t xml:space="preserve">for the </w:t>
+      </w:r>
+      <w:r>
+        <w:rPr>
+          <w:lang w:eastAsia="ja-JP"/>
+        </w:rPr>
+        <w:t>increasing requirements</w:t>
+      </w:r>
+      <w:r>
+        <w:rPr>
+          <w:lang w:eastAsia="ja-JP"/>
+        </w:rPr>
+        <w:t>.</w:t>
+      </w:r>
+      <w:r>
+        <w:rPr>
+          <w:lang w:eastAsia="ja-JP"/>
+        </w:rPr>
+        <w:t xml:space="preserve"> </w:t>
+      </w:r>
+      <w:r>
+        <w:rPr>
+          <w:lang w:eastAsia="ja-JP"/>
+        </w:rPr>
+        <w:t xml:space="preserve">If we use </w:t>
+      </w:r>
+      <w:r>
+        <w:t>“Technology</w:t>
+      </w:r>
+      <w:r>
+        <w:t>-</w:t>
+      </w:r>
+      <w:r>
+        <w:t>Driven Development”</w:t>
+      </w:r>
+      <w:r>
+        <w:t>,</w:t>
+      </w:r>
+      <w:r>
+        <w:rPr>
+          <w:lang w:eastAsia="ja-JP"/>
+        </w:rPr>
+        <w:t xml:space="preserve"> </w:t>
+      </w:r>
+      <w:r>
+        <w:rPr>
+          <w:lang w:eastAsia="ja-JP"/>
+        </w:rPr>
+        <w:t>the Agile Coach</w:t>
+      </w:r>
+      <w:r>
+        <w:rPr>
+          <w:lang w:eastAsia="ja-JP"/>
+        </w:rPr>
+        <w:t xml:space="preserve"> </w:t>
+      </w:r>
+      <w:r>
+        <w:rPr>
+          <w:lang w:eastAsia="ja-JP"/>
+        </w:rPr>
+        <w:t>would be better of</w:t>
+      </w:r>
+      <w:r>
+        <w:rPr>
+          <w:lang w:eastAsia="ja-JP"/>
+        </w:rPr>
+        <w:t>f</w:t>
+      </w:r>
+      <w:r>
+        <w:rPr>
+          <w:lang w:eastAsia="ja-JP"/>
+        </w:rPr>
+        <w:t xml:space="preserve"> </w:t>
+      </w:r>
+      <w:r>
+        <w:rPr>
+          <w:lang w:eastAsia="ja-JP"/>
+        </w:rPr>
+        <w:t>acting</w:t>
+      </w:r>
+      <w:r>
+        <w:rPr>
+          <w:lang w:eastAsia="ja-JP"/>
+        </w:rPr>
+        <w:t xml:space="preserve"> as a coordinator, rather than </w:t>
+      </w:r>
+      <w:r>
+        <w:rPr>
+          <w:rFonts w:hint="eastAsia"/>
+          <w:lang w:eastAsia="ja-JP"/>
+        </w:rPr>
+        <w:t xml:space="preserve">just </w:t>
+      </w:r>
+      <w:r>
+        <w:rPr>
+          <w:lang w:eastAsia="ja-JP"/>
+        </w:rPr>
+        <w:t xml:space="preserve">a </w:t>
+      </w:r>
+      <w:commentRangeStart w:id="41"/>
       <w:r>
         <w:rPr>
           <w:rStyle w:val="ad"/>
@@ -18227,266 +17569,20 @@
         </w:rPr>
         <w:commentReference w:id="42"/>
       </w:r>
-      <w:r>
-        <w:t xml:space="preserve">the team </w:t>
-      </w:r>
-      <w:r>
-        <w:rPr>
-          <w:rFonts w:hint="eastAsia"/>
-          <w:lang w:eastAsia="ja-JP"/>
-        </w:rPr>
-        <w:t>from</w:t>
-      </w:r>
-      <w:r>
-        <w:t xml:space="preserve"> solv</w:t>
-      </w:r>
-      <w:r>
-        <w:rPr>
-          <w:rFonts w:hint="eastAsia"/>
-          <w:lang w:eastAsia="ja-JP"/>
-        </w:rPr>
-        <w:t>ing</w:t>
-      </w:r>
-      <w:r>
-        <w:t xml:space="preserve"> </w:t>
-      </w:r>
-      <w:r>
-        <w:t xml:space="preserve">the </w:t>
-      </w:r>
-      <w:r>
-        <w:t xml:space="preserve">problems </w:t>
-      </w:r>
-      <w:proofErr w:type="gramStart"/>
-      <w:r>
-        <w:t xml:space="preserve">on </w:t>
-      </w:r>
-      <w:r>
-        <w:t xml:space="preserve">their </w:t>
-      </w:r>
-      <w:r>
-        <w:t>own</w:t>
-      </w:r>
-      <w:proofErr w:type="gramEnd"/>
-      <w:r>
-        <w:t>.</w:t>
-      </w:r>
-      <w:r>
-        <w:rPr>
-          <w:lang w:eastAsia="ja-JP"/>
-        </w:rPr>
-        <w:t xml:space="preserve"> </w:t>
-      </w:r>
-      <w:r>
-        <w:rPr>
-          <w:lang w:eastAsia="ja-JP"/>
-        </w:rPr>
-        <w:t xml:space="preserve">The more the team achieves, the more the growth </w:t>
-      </w:r>
-      <w:r>
-        <w:rPr>
-          <w:lang w:eastAsia="ja-JP"/>
-        </w:rPr>
-        <w:t xml:space="preserve">they </w:t>
-      </w:r>
-      <w:r>
-        <w:rPr>
-          <w:lang w:eastAsia="ja-JP"/>
-        </w:rPr>
-        <w:t>sustain</w:t>
-      </w:r>
-      <w:r>
-        <w:rPr>
-          <w:lang w:eastAsia="ja-JP"/>
-        </w:rPr>
-        <w:t>.</w:t>
-      </w:r>
-    </w:p>
-    <w:p>
-      <w:pPr>
-        <w:pStyle w:val="InitialBodyTextIndent"/>
-        <w:ind w:firstLineChars="142" w:firstLine="284"/>
-        <w:rPr>
-          <w:lang w:eastAsia="ja-JP"/>
-        </w:rPr>
-      </w:pPr>
-      <w:r>
-        <w:rPr>
-          <w:lang w:eastAsia="ja-JP"/>
-        </w:rPr>
-        <w:t>T</w:t>
-      </w:r>
-      <w:r>
-        <w:rPr>
-          <w:lang w:eastAsia="ja-JP"/>
-        </w:rPr>
-        <w:t xml:space="preserve">he </w:t>
-      </w:r>
-      <w:r>
-        <w:rPr>
-          <w:lang w:eastAsia="ja-JP"/>
-        </w:rPr>
-        <w:t xml:space="preserve">automation and </w:t>
-      </w:r>
-      <w:r>
-        <w:rPr>
-          <w:lang w:eastAsia="ja-JP"/>
-        </w:rPr>
-        <w:t xml:space="preserve">development </w:t>
-      </w:r>
-      <w:r>
-        <w:rPr>
-          <w:lang w:eastAsia="ja-JP"/>
-        </w:rPr>
-        <w:t>techniques</w:t>
-      </w:r>
-      <w:r>
-        <w:rPr>
-          <w:rFonts w:hint="eastAsia"/>
-          <w:lang w:eastAsia="ja-JP"/>
-        </w:rPr>
-        <w:t xml:space="preserve"> like </w:t>
-      </w:r>
-      <w:r>
-        <w:t>CI/CD, TDD and BDD</w:t>
-      </w:r>
-      <w:r>
-        <w:t xml:space="preserve"> are</w:t>
-      </w:r>
-      <w:r>
-        <w:rPr>
-          <w:lang w:eastAsia="ja-JP"/>
-        </w:rPr>
-        <w:t xml:space="preserve"> powerful </w:t>
-      </w:r>
-      <w:r>
-        <w:rPr>
-          <w:lang w:eastAsia="ja-JP"/>
-        </w:rPr>
-        <w:t xml:space="preserve">but difficult </w:t>
-      </w:r>
-      <w:r>
-        <w:rPr>
-          <w:lang w:eastAsia="ja-JP"/>
-        </w:rPr>
-        <w:t xml:space="preserve">because </w:t>
-      </w:r>
-      <w:r>
-        <w:rPr>
-          <w:lang w:eastAsia="ja-JP"/>
-        </w:rPr>
-        <w:t>they</w:t>
-      </w:r>
-      <w:r>
-        <w:rPr>
-          <w:lang w:eastAsia="ja-JP"/>
-        </w:rPr>
-        <w:t xml:space="preserve"> can</w:t>
-      </w:r>
-      <w:r>
-        <w:rPr>
-          <w:lang w:eastAsia="ja-JP"/>
-        </w:rPr>
-        <w:t xml:space="preserve"> achieve</w:t>
-      </w:r>
-      <w:r>
-        <w:rPr>
-          <w:lang w:eastAsia="ja-JP"/>
-        </w:rPr>
-        <w:t xml:space="preserve"> </w:t>
-      </w:r>
-      <w:r>
-        <w:rPr>
-          <w:lang w:eastAsia="ja-JP"/>
-        </w:rPr>
-        <w:t xml:space="preserve">short-term </w:t>
-      </w:r>
-      <w:r>
-        <w:rPr>
-          <w:lang w:eastAsia="ja-JP"/>
-        </w:rPr>
-        <w:t>results easily.</w:t>
-      </w:r>
-      <w:r>
-        <w:rPr>
-          <w:lang w:eastAsia="ja-JP"/>
-        </w:rPr>
-        <w:t xml:space="preserve"> </w:t>
-      </w:r>
-      <w:r>
-        <w:rPr>
-          <w:lang w:eastAsia="ja-JP"/>
-        </w:rPr>
-        <w:t>However, short-term effect</w:t>
-      </w:r>
-      <w:r>
-        <w:rPr>
-          <w:lang w:eastAsia="ja-JP"/>
-        </w:rPr>
-        <w:t>s are</w:t>
-      </w:r>
-      <w:r>
-        <w:rPr>
-          <w:lang w:eastAsia="ja-JP"/>
-        </w:rPr>
-        <w:t xml:space="preserve"> not sustainable.</w:t>
-      </w:r>
-      <w:r>
-        <w:rPr>
-          <w:lang w:eastAsia="ja-JP"/>
-        </w:rPr>
-        <w:t xml:space="preserve"> </w:t>
-      </w:r>
-      <w:r>
-        <w:rPr>
-          <w:lang w:eastAsia="ja-JP"/>
-        </w:rPr>
-        <w:t>To make effects long-</w:t>
-      </w:r>
-      <w:r>
-        <w:rPr>
-          <w:lang w:eastAsia="ja-JP"/>
-        </w:rPr>
-        <w:t>lasting</w:t>
-      </w:r>
-      <w:r>
-        <w:rPr>
-          <w:lang w:eastAsia="ja-JP"/>
-        </w:rPr>
-        <w:t>,</w:t>
-      </w:r>
-      <w:r>
-        <w:rPr>
-          <w:lang w:eastAsia="ja-JP"/>
-        </w:rPr>
-        <w:t xml:space="preserve"> i</w:t>
-      </w:r>
-      <w:r>
-        <w:rPr>
-          <w:lang w:eastAsia="ja-JP"/>
-        </w:rPr>
-        <w:t xml:space="preserve">t is necessary to </w:t>
-      </w:r>
-      <w:commentRangeStart w:id="43"/>
-      <w:r>
-        <w:rPr>
-          <w:lang w:eastAsia="ja-JP"/>
-        </w:rPr>
-        <w:t xml:space="preserve">grow the team </w:t>
-      </w:r>
-      <w:commentRangeEnd w:id="43"/>
+      <w:commentRangeEnd w:id="41"/>
       <w:r>
         <w:rPr>
           <w:rStyle w:val="ad"/>
           <w:rFonts w:ascii="Times New Roman" w:hAnsi="Times New Roman"/>
           <w:lang w:eastAsia="en-US"/>
         </w:rPr>
-        <w:commentReference w:id="43"/>
-      </w:r>
-      <w:r>
-        <w:rPr>
-          <w:lang w:eastAsia="ja-JP"/>
-        </w:rPr>
-        <w:t>continuously</w:t>
+        <w:commentReference w:id="41"/>
+      </w:r>
+      <w:r>
+        <w:rPr>
+          <w:lang w:eastAsia="ja-JP"/>
+        </w:rPr>
+        <w:t>workforce</w:t>
       </w:r>
       <w:r>
         <w:rPr>
@@ -18494,114 +17590,22 @@
         </w:rPr>
         <w:t>.</w:t>
       </w:r>
-      <w:r>
-        <w:rPr>
-          <w:lang w:eastAsia="ja-JP"/>
-        </w:rPr>
-        <w:t xml:space="preserve"> </w:t>
-      </w:r>
-      <w:r>
-        <w:rPr>
-          <w:lang w:eastAsia="ja-JP"/>
-        </w:rPr>
-        <w:t>That is to say,</w:t>
-      </w:r>
-      <w:r>
-        <w:rPr>
-          <w:lang w:eastAsia="ja-JP"/>
-        </w:rPr>
-        <w:t xml:space="preserve"> </w:t>
-      </w:r>
-      <w:r>
-        <w:rPr>
-          <w:lang w:eastAsia="ja-JP"/>
-        </w:rPr>
-        <w:t>we ought to grow an agile culture.</w:t>
-      </w:r>
-      <w:r>
-        <w:rPr>
-          <w:lang w:eastAsia="ja-JP"/>
-        </w:rPr>
-        <w:t xml:space="preserve"> </w:t>
-      </w:r>
-      <w:r>
-        <w:t>“Technology-Driven Development”</w:t>
-      </w:r>
-      <w:r>
-        <w:t xml:space="preserve"> </w:t>
-      </w:r>
-      <w:r>
-        <w:rPr>
-          <w:lang w:eastAsia="ja-JP"/>
-        </w:rPr>
-        <w:t>has the possibility</w:t>
-      </w:r>
-      <w:r>
-        <w:rPr>
-          <w:lang w:eastAsia="ja-JP"/>
-        </w:rPr>
-        <w:t xml:space="preserve"> to grow an agile culture.</w:t>
-      </w:r>
-      <w:r>
-        <w:rPr>
-          <w:lang w:eastAsia="ja-JP"/>
-        </w:rPr>
-        <w:t xml:space="preserve"> </w:t>
-      </w:r>
-      <w:r>
-        <w:rPr>
-          <w:lang w:eastAsia="ja-JP"/>
-        </w:rPr>
-        <w:t>On the other hand,</w:t>
-      </w:r>
-      <w:r>
-        <w:t xml:space="preserve"> </w:t>
-      </w:r>
-      <w:r>
-        <w:t>it is judicious to</w:t>
-      </w:r>
-      <w:r>
-        <w:t xml:space="preserve"> improve t</w:t>
-      </w:r>
-      <w:r>
-        <w:t>he mechanism continuously by it</w:t>
-      </w:r>
-      <w:r>
-        <w:t>self</w:t>
-      </w:r>
-      <w:r>
-        <w:t>.</w:t>
-      </w:r>
-      <w:r>
-        <w:t xml:space="preserve"> </w:t>
-      </w:r>
-      <w:r>
-        <w:t>This</w:t>
-      </w:r>
-      <w:r>
-        <w:t xml:space="preserve"> </w:t>
-      </w:r>
-      <w:r>
-        <w:t xml:space="preserve">is the key factor </w:t>
-      </w:r>
-      <w:r>
-        <w:t xml:space="preserve">to make </w:t>
-      </w:r>
-      <w:r>
-        <w:t>th</w:t>
-      </w:r>
-      <w:r>
-        <w:t>is</w:t>
-      </w:r>
-      <w:r>
-        <w:t xml:space="preserve"> </w:t>
-      </w:r>
-      <w:r>
-        <w:t>mechanism</w:t>
-      </w:r>
-      <w:r>
-        <w:t xml:space="preserve"> sustainable.</w:t>
-      </w:r>
+    </w:p>
+    <w:p>
+      <w:pPr>
+        <w:pStyle w:val="1"/>
+        <w:rPr>
+          <w:szCs w:val="20"/>
+        </w:rPr>
+      </w:pPr>
+      <w:r>
+        <w:rPr>
+          <w:szCs w:val="20"/>
+        </w:rPr>
+        <w:t>Possibilities and future</w:t>
+      </w:r>
+      <w:bookmarkStart w:id="43" w:name="_GoBack"/>
+      <w:bookmarkEnd w:id="43"/>
     </w:p>
     <w:p>
       <w:pPr>
@@ -18611,6 +17615,1082 @@
           <w:lang w:eastAsia="ja-JP"/>
         </w:rPr>
       </w:pPr>
+      <w:r>
+        <w:rPr>
+          <w:lang w:eastAsia="ja-JP"/>
+        </w:rPr>
+        <w:t xml:space="preserve">On another front, </w:t>
+      </w:r>
+      <w:r>
+        <w:rPr>
+          <w:lang w:eastAsia="ja-JP"/>
+        </w:rPr>
+        <w:t xml:space="preserve">I </w:t>
+      </w:r>
+      <w:r>
+        <w:rPr>
+          <w:lang w:eastAsia="ja-JP"/>
+        </w:rPr>
+        <w:t>discovered</w:t>
+      </w:r>
+      <w:r>
+        <w:rPr>
+          <w:lang w:eastAsia="ja-JP"/>
+        </w:rPr>
+        <w:t xml:space="preserve"> </w:t>
+      </w:r>
+      <w:r>
+        <w:rPr>
+          <w:lang w:eastAsia="ja-JP"/>
+        </w:rPr>
+        <w:t xml:space="preserve">the </w:t>
+      </w:r>
+      <w:r>
+        <w:rPr>
+          <w:lang w:eastAsia="ja-JP"/>
+        </w:rPr>
+        <w:t>possibilit</w:t>
+      </w:r>
+      <w:r>
+        <w:rPr>
+          <w:lang w:eastAsia="ja-JP"/>
+        </w:rPr>
+        <w:t>ies</w:t>
+      </w:r>
+      <w:r>
+        <w:rPr>
+          <w:lang w:eastAsia="ja-JP"/>
+        </w:rPr>
+        <w:t xml:space="preserve"> </w:t>
+      </w:r>
+      <w:r>
+        <w:rPr>
+          <w:lang w:eastAsia="ja-JP"/>
+        </w:rPr>
+        <w:t xml:space="preserve">and </w:t>
+      </w:r>
+      <w:r>
+        <w:rPr>
+          <w:lang w:eastAsia="ja-JP"/>
+        </w:rPr>
+        <w:t xml:space="preserve">the </w:t>
+      </w:r>
+      <w:r>
+        <w:rPr>
+          <w:lang w:eastAsia="ja-JP"/>
+        </w:rPr>
+        <w:t xml:space="preserve">future of </w:t>
+      </w:r>
+      <w:r>
+        <w:t>“Technology</w:t>
+      </w:r>
+      <w:r>
+        <w:t>-</w:t>
+      </w:r>
+      <w:r>
+        <w:t>Driven Development”</w:t>
+      </w:r>
+      <w:r>
+        <w:rPr>
+          <w:lang w:eastAsia="ja-JP"/>
+        </w:rPr>
+        <w:t xml:space="preserve"> through the challenges I mentioned above</w:t>
+      </w:r>
+      <w:r>
+        <w:rPr>
+          <w:lang w:eastAsia="ja-JP"/>
+        </w:rPr>
+        <w:t>:</w:t>
+      </w:r>
+    </w:p>
+    <w:p>
+      <w:pPr>
+        <w:pStyle w:val="InitialBodyTextIndent"/>
+        <w:ind w:firstLineChars="142" w:firstLine="284"/>
+        <w:rPr>
+          <w:lang w:eastAsia="ja-JP"/>
+        </w:rPr>
+      </w:pPr>
+      <w:r>
+        <w:rPr>
+          <w:lang w:eastAsia="ja-JP"/>
+        </w:rPr>
+        <w:t>Firstly,</w:t>
+      </w:r>
+      <w:r>
+        <w:rPr>
+          <w:lang w:eastAsia="ja-JP"/>
+        </w:rPr>
+        <w:t xml:space="preserve"> numerical measurement makes </w:t>
+      </w:r>
+      <w:r>
+        <w:t>“Technology-Driven Development”</w:t>
+      </w:r>
+      <w:r>
+        <w:t xml:space="preserve"> more effective.</w:t>
+      </w:r>
+      <w:r>
+        <w:rPr>
+          <w:lang w:eastAsia="ja-JP"/>
+        </w:rPr>
+        <w:t xml:space="preserve"> </w:t>
+      </w:r>
+      <w:r>
+        <w:rPr>
+          <w:lang w:eastAsia="ja-JP"/>
+        </w:rPr>
+        <w:t>N</w:t>
+      </w:r>
+      <w:r>
+        <w:rPr>
+          <w:lang w:eastAsia="ja-JP"/>
+        </w:rPr>
+        <w:t>umerical measurement</w:t>
+      </w:r>
+      <w:r>
+        <w:rPr>
+          <w:lang w:eastAsia="ja-JP"/>
+        </w:rPr>
+        <w:t xml:space="preserve"> helps to find </w:t>
+      </w:r>
+      <w:r>
+        <w:rPr>
+          <w:lang w:eastAsia="ja-JP"/>
+        </w:rPr>
+        <w:t xml:space="preserve">the problems the </w:t>
+      </w:r>
+      <w:r>
+        <w:rPr>
+          <w:lang w:eastAsia="ja-JP"/>
+        </w:rPr>
+        <w:t>team</w:t>
+      </w:r>
+      <w:r>
+        <w:rPr>
+          <w:lang w:eastAsia="ja-JP"/>
+        </w:rPr>
+        <w:t xml:space="preserve"> want</w:t>
+      </w:r>
+      <w:r>
+        <w:rPr>
+          <w:lang w:eastAsia="ja-JP"/>
+        </w:rPr>
+        <w:t>s</w:t>
+      </w:r>
+      <w:r>
+        <w:rPr>
+          <w:lang w:eastAsia="ja-JP"/>
+        </w:rPr>
+        <w:t xml:space="preserve"> to solve.</w:t>
+      </w:r>
+      <w:r>
+        <w:rPr>
+          <w:lang w:eastAsia="ja-JP"/>
+        </w:rPr>
+        <w:t xml:space="preserve"> </w:t>
+      </w:r>
+      <w:r>
+        <w:rPr>
+          <w:lang w:eastAsia="ja-JP"/>
+        </w:rPr>
+        <w:t xml:space="preserve">Moreover, numerical measurement </w:t>
+      </w:r>
+      <w:r>
+        <w:rPr>
+          <w:lang w:eastAsia="ja-JP"/>
+        </w:rPr>
+        <w:t>support</w:t>
+      </w:r>
+      <w:r>
+        <w:rPr>
+          <w:lang w:eastAsia="ja-JP"/>
+        </w:rPr>
+        <w:t>s</w:t>
+      </w:r>
+      <w:r>
+        <w:rPr>
+          <w:lang w:eastAsia="ja-JP"/>
+        </w:rPr>
+        <w:t xml:space="preserve"> decision-making </w:t>
+      </w:r>
+      <w:r>
+        <w:rPr>
+          <w:lang w:eastAsia="ja-JP"/>
+        </w:rPr>
+        <w:t>by</w:t>
+      </w:r>
+      <w:r>
+        <w:rPr>
+          <w:lang w:eastAsia="ja-JP"/>
+        </w:rPr>
+        <w:t xml:space="preserve"> </w:t>
+      </w:r>
+      <w:r>
+        <w:rPr>
+          <w:lang w:eastAsia="ja-JP"/>
+        </w:rPr>
+        <w:t xml:space="preserve">the </w:t>
+      </w:r>
+      <w:r>
+        <w:rPr>
+          <w:lang w:eastAsia="ja-JP"/>
+        </w:rPr>
+        <w:t>team</w:t>
+      </w:r>
+      <w:r>
+        <w:rPr>
+          <w:lang w:eastAsia="ja-JP"/>
+        </w:rPr>
+        <w:t>.</w:t>
+      </w:r>
+      <w:r>
+        <w:rPr>
+          <w:lang w:eastAsia="ja-JP"/>
+        </w:rPr>
+        <w:t xml:space="preserve"> </w:t>
+      </w:r>
+      <w:r>
+        <w:rPr>
+          <w:lang w:eastAsia="ja-JP"/>
+        </w:rPr>
+        <w:t xml:space="preserve">It also </w:t>
+      </w:r>
+      <w:r>
+        <w:rPr>
+          <w:lang w:eastAsia="ja-JP"/>
+        </w:rPr>
+        <w:t>help</w:t>
+      </w:r>
+      <w:r>
+        <w:rPr>
+          <w:lang w:eastAsia="ja-JP"/>
+        </w:rPr>
+        <w:t>s</w:t>
+      </w:r>
+      <w:r>
+        <w:rPr>
+          <w:lang w:eastAsia="ja-JP"/>
+        </w:rPr>
+        <w:t xml:space="preserve"> </w:t>
+      </w:r>
+      <w:r>
+        <w:rPr>
+          <w:lang w:eastAsia="ja-JP"/>
+        </w:rPr>
+        <w:t xml:space="preserve">managers and </w:t>
+      </w:r>
+      <w:commentRangeStart w:id="44"/>
+      <w:r>
+        <w:rPr>
+          <w:lang w:eastAsia="ja-JP"/>
+        </w:rPr>
+        <w:t>stakeholders</w:t>
+      </w:r>
+      <w:commentRangeEnd w:id="44"/>
+      <w:r>
+        <w:rPr>
+          <w:rStyle w:val="ad"/>
+          <w:rFonts w:ascii="Times New Roman" w:hAnsi="Times New Roman"/>
+          <w:lang w:eastAsia="en-US"/>
+        </w:rPr>
+        <w:commentReference w:id="44"/>
+      </w:r>
+      <w:r>
+        <w:rPr>
+          <w:lang w:eastAsia="ja-JP"/>
+        </w:rPr>
+        <w:t>.</w:t>
+      </w:r>
+    </w:p>
+    <w:p>
+      <w:pPr>
+        <w:pStyle w:val="InitialBodyTextIndent"/>
+        <w:ind w:firstLineChars="142" w:firstLine="284"/>
+        <w:rPr>
+          <w:lang w:eastAsia="ja-JP"/>
+        </w:rPr>
+      </w:pPr>
+      <w:r>
+        <w:rPr>
+          <w:lang w:eastAsia="ja-JP"/>
+        </w:rPr>
+        <w:t>Second</w:t>
+      </w:r>
+      <w:r>
+        <w:rPr>
+          <w:lang w:eastAsia="ja-JP"/>
+        </w:rPr>
+        <w:t>ly</w:t>
+      </w:r>
+      <w:r>
+        <w:rPr>
+          <w:lang w:eastAsia="ja-JP"/>
+        </w:rPr>
+        <w:t>,</w:t>
+      </w:r>
+      <w:r>
+        <w:rPr>
+          <w:lang w:eastAsia="ja-JP"/>
+        </w:rPr>
+        <w:t xml:space="preserve"> we would be better of</w:t>
+      </w:r>
+      <w:r>
+        <w:rPr>
+          <w:lang w:eastAsia="ja-JP"/>
+        </w:rPr>
+        <w:t>f</w:t>
+      </w:r>
+      <w:r>
+        <w:rPr>
+          <w:lang w:eastAsia="ja-JP"/>
+        </w:rPr>
+        <w:t xml:space="preserve"> using </w:t>
+      </w:r>
+      <w:r>
+        <w:t xml:space="preserve">“Technology-Driven Development” as a measure </w:t>
+      </w:r>
+      <w:r>
+        <w:t xml:space="preserve">for </w:t>
+      </w:r>
+      <w:r>
+        <w:rPr>
+          <w:lang w:eastAsia="ja-JP"/>
+        </w:rPr>
+        <w:t>t</w:t>
+      </w:r>
+      <w:r>
+        <w:rPr>
+          <w:lang w:eastAsia="ja-JP"/>
+        </w:rPr>
+        <w:t>otal optimization</w:t>
+      </w:r>
+      <w:r>
+        <w:rPr>
+          <w:lang w:eastAsia="ja-JP"/>
+        </w:rPr>
+        <w:t>.</w:t>
+      </w:r>
+      <w:r>
+        <w:rPr>
+          <w:lang w:eastAsia="ja-JP"/>
+        </w:rPr>
+        <w:t xml:space="preserve"> </w:t>
+      </w:r>
+      <w:r>
+        <w:rPr>
+          <w:lang w:eastAsia="ja-JP"/>
+        </w:rPr>
+        <w:t xml:space="preserve">To </w:t>
+      </w:r>
+      <w:r>
+        <w:rPr>
+          <w:lang w:eastAsia="ja-JP"/>
+        </w:rPr>
+        <w:t>optimize totally</w:t>
+      </w:r>
+      <w:r>
+        <w:rPr>
+          <w:lang w:eastAsia="ja-JP"/>
+        </w:rPr>
+        <w:t>,</w:t>
+      </w:r>
+      <w:r>
+        <w:rPr>
+          <w:lang w:eastAsia="ja-JP"/>
+        </w:rPr>
+        <w:t xml:space="preserve"> it is necessary to see the whole project.</w:t>
+      </w:r>
+      <w:r>
+        <w:rPr>
+          <w:lang w:eastAsia="ja-JP"/>
+        </w:rPr>
+        <w:t xml:space="preserve"> </w:t>
+      </w:r>
+      <w:r>
+        <w:rPr>
+          <w:lang w:eastAsia="ja-JP"/>
+        </w:rPr>
+        <w:t>Additionally, it is very useful to get</w:t>
+      </w:r>
+      <w:r>
+        <w:rPr>
+          <w:lang w:eastAsia="ja-JP"/>
+        </w:rPr>
+        <w:t xml:space="preserve"> </w:t>
+      </w:r>
+      <w:r>
+        <w:rPr>
+          <w:lang w:eastAsia="ja-JP"/>
+        </w:rPr>
+        <w:t xml:space="preserve">the </w:t>
+      </w:r>
+      <w:r>
+        <w:rPr>
+          <w:lang w:eastAsia="ja-JP"/>
+        </w:rPr>
+        <w:t xml:space="preserve">support from </w:t>
+      </w:r>
+      <w:r>
+        <w:rPr>
+          <w:lang w:eastAsia="ja-JP"/>
+        </w:rPr>
+        <w:t xml:space="preserve">the </w:t>
+      </w:r>
+      <w:r>
+        <w:rPr>
+          <w:lang w:eastAsia="ja-JP"/>
+        </w:rPr>
+        <w:t>managers</w:t>
+      </w:r>
+      <w:r>
+        <w:rPr>
+          <w:lang w:eastAsia="ja-JP"/>
+        </w:rPr>
+        <w:t xml:space="preserve"> </w:t>
+      </w:r>
+      <w:r>
+        <w:rPr>
+          <w:lang w:eastAsia="ja-JP"/>
+        </w:rPr>
+        <w:t>for</w:t>
+      </w:r>
+      <w:r>
+        <w:rPr>
+          <w:lang w:eastAsia="ja-JP"/>
+        </w:rPr>
+        <w:t xml:space="preserve"> </w:t>
+      </w:r>
+      <w:r>
+        <w:rPr>
+          <w:lang w:eastAsia="ja-JP"/>
+        </w:rPr>
+        <w:t xml:space="preserve">understanding </w:t>
+      </w:r>
+      <w:r>
+        <w:rPr>
+          <w:lang w:eastAsia="ja-JP"/>
+        </w:rPr>
+        <w:t>the whole picture</w:t>
+      </w:r>
+      <w:r>
+        <w:rPr>
+          <w:lang w:eastAsia="ja-JP"/>
+        </w:rPr>
+        <w:t>.</w:t>
+      </w:r>
+      <w:r>
+        <w:rPr>
+          <w:lang w:eastAsia="ja-JP"/>
+        </w:rPr>
+        <w:t xml:space="preserve"> </w:t>
+      </w:r>
+      <w:r>
+        <w:rPr>
+          <w:lang w:eastAsia="ja-JP"/>
+        </w:rPr>
+        <w:t>Numerical measurement</w:t>
+      </w:r>
+      <w:r>
+        <w:rPr>
+          <w:lang w:eastAsia="ja-JP"/>
+        </w:rPr>
+        <w:t xml:space="preserve"> </w:t>
+      </w:r>
+      <w:r>
+        <w:rPr>
+          <w:lang w:eastAsia="ja-JP"/>
+        </w:rPr>
+        <w:t>is</w:t>
+      </w:r>
+      <w:r>
+        <w:rPr>
+          <w:lang w:eastAsia="ja-JP"/>
+        </w:rPr>
+        <w:t xml:space="preserve"> a key factor</w:t>
+      </w:r>
+      <w:r>
+        <w:rPr>
+          <w:lang w:eastAsia="ja-JP"/>
+        </w:rPr>
+        <w:t xml:space="preserve"> </w:t>
+      </w:r>
+      <w:r>
+        <w:rPr>
+          <w:lang w:eastAsia="ja-JP"/>
+        </w:rPr>
+        <w:t xml:space="preserve">for </w:t>
+      </w:r>
+      <w:r>
+        <w:rPr>
+          <w:lang w:eastAsia="ja-JP"/>
+        </w:rPr>
+        <w:t>collaborat</w:t>
+      </w:r>
+      <w:r>
+        <w:rPr>
+          <w:lang w:eastAsia="ja-JP"/>
+        </w:rPr>
+        <w:t>ing</w:t>
+      </w:r>
+      <w:r>
+        <w:rPr>
+          <w:lang w:eastAsia="ja-JP"/>
+        </w:rPr>
+        <w:t xml:space="preserve"> </w:t>
+      </w:r>
+      <w:r>
+        <w:rPr>
+          <w:lang w:eastAsia="ja-JP"/>
+        </w:rPr>
+        <w:t xml:space="preserve">with </w:t>
+      </w:r>
+      <w:commentRangeStart w:id="45"/>
+      <w:r>
+        <w:rPr>
+          <w:lang w:eastAsia="ja-JP"/>
+        </w:rPr>
+        <w:t>managers</w:t>
+      </w:r>
+      <w:commentRangeEnd w:id="45"/>
+      <w:r>
+        <w:rPr>
+          <w:rStyle w:val="ad"/>
+          <w:rFonts w:ascii="Times New Roman" w:hAnsi="Times New Roman"/>
+          <w:lang w:eastAsia="en-US"/>
+        </w:rPr>
+        <w:commentReference w:id="45"/>
+      </w:r>
+      <w:r>
+        <w:rPr>
+          <w:lang w:eastAsia="ja-JP"/>
+        </w:rPr>
+        <w:t>.</w:t>
+      </w:r>
+    </w:p>
+    <w:p>
+      <w:pPr>
+        <w:pStyle w:val="InitialBodyTextIndent"/>
+        <w:ind w:firstLineChars="142" w:firstLine="284"/>
+        <w:rPr>
+          <w:lang w:eastAsia="ja-JP"/>
+        </w:rPr>
+      </w:pPr>
+      <w:r>
+        <w:rPr>
+          <w:lang w:eastAsia="ja-JP"/>
+        </w:rPr>
+        <w:t xml:space="preserve">Finally, </w:t>
+      </w:r>
+      <w:r>
+        <w:rPr>
+          <w:lang w:eastAsia="ja-JP"/>
+        </w:rPr>
+        <w:t>it is judicious</w:t>
+      </w:r>
+      <w:r>
+        <w:rPr>
+          <w:lang w:eastAsia="ja-JP"/>
+        </w:rPr>
+        <w:t xml:space="preserve"> </w:t>
+      </w:r>
+      <w:r>
+        <w:rPr>
+          <w:lang w:eastAsia="ja-JP"/>
+        </w:rPr>
+        <w:t xml:space="preserve">to use </w:t>
+      </w:r>
+      <w:r>
+        <w:t>“Technology-Driven Development”</w:t>
+      </w:r>
+      <w:r>
+        <w:t xml:space="preserve"> as a measure</w:t>
+      </w:r>
+      <w:r>
+        <w:rPr>
+          <w:lang w:eastAsia="ja-JP"/>
+        </w:rPr>
+        <w:t xml:space="preserve"> </w:t>
+      </w:r>
+      <w:r>
+        <w:rPr>
+          <w:lang w:eastAsia="ja-JP"/>
+        </w:rPr>
+        <w:t xml:space="preserve">to achieve </w:t>
+      </w:r>
+      <w:r>
+        <w:rPr>
+          <w:lang w:eastAsia="ja-JP"/>
+        </w:rPr>
+        <w:t xml:space="preserve">the </w:t>
+      </w:r>
+      <w:r>
+        <w:rPr>
+          <w:lang w:eastAsia="ja-JP"/>
+        </w:rPr>
+        <w:t>results</w:t>
+      </w:r>
+      <w:r>
+        <w:rPr>
+          <w:lang w:eastAsia="ja-JP"/>
+        </w:rPr>
+        <w:t xml:space="preserve"> by the team, not by the leader.</w:t>
+      </w:r>
+      <w:r>
+        <w:rPr>
+          <w:lang w:eastAsia="ja-JP"/>
+        </w:rPr>
+        <w:t xml:space="preserve"> </w:t>
+      </w:r>
+      <w:r>
+        <w:rPr>
+          <w:lang w:eastAsia="ja-JP"/>
+        </w:rPr>
+        <w:t xml:space="preserve">The leader often feels </w:t>
+      </w:r>
+      <w:r>
+        <w:rPr>
+          <w:lang w:eastAsia="ja-JP"/>
+        </w:rPr>
+        <w:t>the temptation</w:t>
+      </w:r>
+      <w:r>
+        <w:rPr>
+          <w:lang w:eastAsia="ja-JP"/>
+        </w:rPr>
+        <w:t xml:space="preserve"> to achieve personally</w:t>
+      </w:r>
+      <w:r>
+        <w:rPr>
+          <w:lang w:eastAsia="ja-JP"/>
+        </w:rPr>
+        <w:t>.</w:t>
+      </w:r>
+      <w:r>
+        <w:rPr>
+          <w:lang w:eastAsia="ja-JP"/>
+        </w:rPr>
+        <w:t xml:space="preserve"> </w:t>
+      </w:r>
+      <w:r>
+        <w:rPr>
+          <w:lang w:eastAsia="ja-JP"/>
+        </w:rPr>
+        <w:t xml:space="preserve">However, this </w:t>
+      </w:r>
+      <w:r>
+        <w:t>“false</w:t>
+      </w:r>
+      <w:r>
+        <w:t>” achievement-oriented</w:t>
+      </w:r>
+      <w:r>
+        <w:t xml:space="preserve"> attitude </w:t>
+      </w:r>
+      <w:commentRangeStart w:id="46"/>
+      <w:commentRangeStart w:id="47"/>
+      <w:r>
+        <w:rPr>
+          <w:rFonts w:hint="eastAsia"/>
+          <w:lang w:eastAsia="ja-JP"/>
+        </w:rPr>
+        <w:t>prevents</w:t>
+      </w:r>
+      <w:r>
+        <w:t xml:space="preserve"> </w:t>
+      </w:r>
+      <w:commentRangeEnd w:id="46"/>
+      <w:r>
+        <w:rPr>
+          <w:rStyle w:val="ad"/>
+          <w:rFonts w:ascii="Times New Roman" w:hAnsi="Times New Roman"/>
+          <w:lang w:eastAsia="en-US"/>
+        </w:rPr>
+        <w:commentReference w:id="46"/>
+      </w:r>
+      <w:commentRangeEnd w:id="47"/>
+      <w:r>
+        <w:rPr>
+          <w:rStyle w:val="ad"/>
+          <w:rFonts w:ascii="Times New Roman" w:hAnsi="Times New Roman"/>
+          <w:lang w:eastAsia="en-US"/>
+        </w:rPr>
+        <w:commentReference w:id="47"/>
+      </w:r>
+      <w:r>
+        <w:t xml:space="preserve">the team </w:t>
+      </w:r>
+      <w:r>
+        <w:rPr>
+          <w:rFonts w:hint="eastAsia"/>
+          <w:lang w:eastAsia="ja-JP"/>
+        </w:rPr>
+        <w:t>from</w:t>
+      </w:r>
+      <w:r>
+        <w:t xml:space="preserve"> solv</w:t>
+      </w:r>
+      <w:r>
+        <w:rPr>
+          <w:rFonts w:hint="eastAsia"/>
+          <w:lang w:eastAsia="ja-JP"/>
+        </w:rPr>
+        <w:t>ing</w:t>
+      </w:r>
+      <w:r>
+        <w:t xml:space="preserve"> </w:t>
+      </w:r>
+      <w:r>
+        <w:t xml:space="preserve">the </w:t>
+      </w:r>
+      <w:r>
+        <w:t xml:space="preserve">problems </w:t>
+      </w:r>
+      <w:proofErr w:type="gramStart"/>
+      <w:r>
+        <w:t xml:space="preserve">on </w:t>
+      </w:r>
+      <w:r>
+        <w:t xml:space="preserve">their </w:t>
+      </w:r>
+      <w:r>
+        <w:t>own</w:t>
+      </w:r>
+      <w:proofErr w:type="gramEnd"/>
+      <w:r>
+        <w:t>.</w:t>
+      </w:r>
+      <w:r>
+        <w:rPr>
+          <w:lang w:eastAsia="ja-JP"/>
+        </w:rPr>
+        <w:t xml:space="preserve"> </w:t>
+      </w:r>
+      <w:r>
+        <w:rPr>
+          <w:lang w:eastAsia="ja-JP"/>
+        </w:rPr>
+        <w:t xml:space="preserve">The more the team achieves, the more the growth </w:t>
+      </w:r>
+      <w:r>
+        <w:rPr>
+          <w:lang w:eastAsia="ja-JP"/>
+        </w:rPr>
+        <w:t xml:space="preserve">they </w:t>
+      </w:r>
+      <w:r>
+        <w:rPr>
+          <w:lang w:eastAsia="ja-JP"/>
+        </w:rPr>
+        <w:t>sustain</w:t>
+      </w:r>
+      <w:r>
+        <w:rPr>
+          <w:lang w:eastAsia="ja-JP"/>
+        </w:rPr>
+        <w:t>.</w:t>
+      </w:r>
+    </w:p>
+    <w:p>
+      <w:pPr>
+        <w:pStyle w:val="InitialBodyTextIndent"/>
+        <w:ind w:firstLineChars="142" w:firstLine="284"/>
+        <w:rPr>
+          <w:lang w:eastAsia="ja-JP"/>
+        </w:rPr>
+      </w:pPr>
+      <w:r>
+        <w:rPr>
+          <w:lang w:eastAsia="ja-JP"/>
+        </w:rPr>
+        <w:t>T</w:t>
+      </w:r>
+      <w:r>
+        <w:rPr>
+          <w:lang w:eastAsia="ja-JP"/>
+        </w:rPr>
+        <w:t xml:space="preserve">he </w:t>
+      </w:r>
+      <w:r>
+        <w:rPr>
+          <w:lang w:eastAsia="ja-JP"/>
+        </w:rPr>
+        <w:t xml:space="preserve">automation and </w:t>
+      </w:r>
+      <w:r>
+        <w:rPr>
+          <w:lang w:eastAsia="ja-JP"/>
+        </w:rPr>
+        <w:t xml:space="preserve">development </w:t>
+      </w:r>
+      <w:r>
+        <w:rPr>
+          <w:lang w:eastAsia="ja-JP"/>
+        </w:rPr>
+        <w:t>techniques</w:t>
+      </w:r>
+      <w:r>
+        <w:rPr>
+          <w:rFonts w:hint="eastAsia"/>
+          <w:lang w:eastAsia="ja-JP"/>
+        </w:rPr>
+        <w:t xml:space="preserve"> like </w:t>
+      </w:r>
+      <w:r>
+        <w:t>CI/CD, TDD and BDD</w:t>
+      </w:r>
+      <w:r>
+        <w:t xml:space="preserve"> are</w:t>
+      </w:r>
+      <w:r>
+        <w:rPr>
+          <w:lang w:eastAsia="ja-JP"/>
+        </w:rPr>
+        <w:t xml:space="preserve"> powerful </w:t>
+      </w:r>
+      <w:r>
+        <w:rPr>
+          <w:lang w:eastAsia="ja-JP"/>
+        </w:rPr>
+        <w:t xml:space="preserve">but difficult </w:t>
+      </w:r>
+      <w:r>
+        <w:rPr>
+          <w:lang w:eastAsia="ja-JP"/>
+        </w:rPr>
+        <w:t xml:space="preserve">because </w:t>
+      </w:r>
+      <w:r>
+        <w:rPr>
+          <w:lang w:eastAsia="ja-JP"/>
+        </w:rPr>
+        <w:t>they</w:t>
+      </w:r>
+      <w:r>
+        <w:rPr>
+          <w:lang w:eastAsia="ja-JP"/>
+        </w:rPr>
+        <w:t xml:space="preserve"> can</w:t>
+      </w:r>
+      <w:r>
+        <w:rPr>
+          <w:lang w:eastAsia="ja-JP"/>
+        </w:rPr>
+        <w:t xml:space="preserve"> achieve</w:t>
+      </w:r>
+      <w:r>
+        <w:rPr>
+          <w:lang w:eastAsia="ja-JP"/>
+        </w:rPr>
+        <w:t xml:space="preserve"> </w:t>
+      </w:r>
+      <w:r>
+        <w:rPr>
+          <w:lang w:eastAsia="ja-JP"/>
+        </w:rPr>
+        <w:t xml:space="preserve">short-term </w:t>
+      </w:r>
+      <w:r>
+        <w:rPr>
+          <w:lang w:eastAsia="ja-JP"/>
+        </w:rPr>
+        <w:t>results easily.</w:t>
+      </w:r>
+      <w:r>
+        <w:rPr>
+          <w:lang w:eastAsia="ja-JP"/>
+        </w:rPr>
+        <w:t xml:space="preserve"> </w:t>
+      </w:r>
+      <w:r>
+        <w:rPr>
+          <w:lang w:eastAsia="ja-JP"/>
+        </w:rPr>
+        <w:t>However, short-term effect</w:t>
+      </w:r>
+      <w:r>
+        <w:rPr>
+          <w:lang w:eastAsia="ja-JP"/>
+        </w:rPr>
+        <w:t>s are</w:t>
+      </w:r>
+      <w:r>
+        <w:rPr>
+          <w:lang w:eastAsia="ja-JP"/>
+        </w:rPr>
+        <w:t xml:space="preserve"> not sustainable.</w:t>
+      </w:r>
+      <w:r>
+        <w:rPr>
+          <w:lang w:eastAsia="ja-JP"/>
+        </w:rPr>
+        <w:t xml:space="preserve"> </w:t>
+      </w:r>
+      <w:r>
+        <w:rPr>
+          <w:lang w:eastAsia="ja-JP"/>
+        </w:rPr>
+        <w:t>To make effects long-</w:t>
+      </w:r>
+      <w:r>
+        <w:rPr>
+          <w:lang w:eastAsia="ja-JP"/>
+        </w:rPr>
+        <w:t>lasting</w:t>
+      </w:r>
+      <w:r>
+        <w:rPr>
+          <w:lang w:eastAsia="ja-JP"/>
+        </w:rPr>
+        <w:t>,</w:t>
+      </w:r>
+      <w:r>
+        <w:rPr>
+          <w:lang w:eastAsia="ja-JP"/>
+        </w:rPr>
+        <w:t xml:space="preserve"> i</w:t>
+      </w:r>
+      <w:r>
+        <w:rPr>
+          <w:lang w:eastAsia="ja-JP"/>
+        </w:rPr>
+        <w:t xml:space="preserve">t is necessary to </w:t>
+      </w:r>
+      <w:commentRangeStart w:id="48"/>
+      <w:r>
+        <w:rPr>
+          <w:lang w:eastAsia="ja-JP"/>
+        </w:rPr>
+        <w:t xml:space="preserve">grow the team </w:t>
+      </w:r>
+      <w:commentRangeEnd w:id="48"/>
+      <w:r>
+        <w:rPr>
+          <w:rStyle w:val="ad"/>
+          <w:rFonts w:ascii="Times New Roman" w:hAnsi="Times New Roman"/>
+          <w:lang w:eastAsia="en-US"/>
+        </w:rPr>
+        <w:commentReference w:id="48"/>
+      </w:r>
+      <w:r>
+        <w:rPr>
+          <w:lang w:eastAsia="ja-JP"/>
+        </w:rPr>
+        <w:t>continuously</w:t>
+      </w:r>
+      <w:r>
+        <w:rPr>
+          <w:lang w:eastAsia="ja-JP"/>
+        </w:rPr>
+        <w:t>.</w:t>
+      </w:r>
+      <w:r>
+        <w:rPr>
+          <w:lang w:eastAsia="ja-JP"/>
+        </w:rPr>
+        <w:t xml:space="preserve"> </w:t>
+      </w:r>
+      <w:r>
+        <w:rPr>
+          <w:lang w:eastAsia="ja-JP"/>
+        </w:rPr>
+        <w:t>That is to say,</w:t>
+      </w:r>
+      <w:r>
+        <w:rPr>
+          <w:lang w:eastAsia="ja-JP"/>
+        </w:rPr>
+        <w:t xml:space="preserve"> </w:t>
+      </w:r>
+      <w:r>
+        <w:rPr>
+          <w:lang w:eastAsia="ja-JP"/>
+        </w:rPr>
+        <w:t>we ought to grow an agile culture.</w:t>
+      </w:r>
+      <w:r>
+        <w:rPr>
+          <w:lang w:eastAsia="ja-JP"/>
+        </w:rPr>
+        <w:t xml:space="preserve"> </w:t>
+      </w:r>
+      <w:r>
+        <w:t>“Technology-Driven Development”</w:t>
+      </w:r>
+      <w:r>
+        <w:t xml:space="preserve"> </w:t>
+      </w:r>
+      <w:r>
+        <w:rPr>
+          <w:lang w:eastAsia="ja-JP"/>
+        </w:rPr>
+        <w:t>has the possibility</w:t>
+      </w:r>
+      <w:r>
+        <w:rPr>
+          <w:lang w:eastAsia="ja-JP"/>
+        </w:rPr>
+        <w:t xml:space="preserve"> to grow an agile culture.</w:t>
+      </w:r>
+      <w:r>
+        <w:rPr>
+          <w:lang w:eastAsia="ja-JP"/>
+        </w:rPr>
+        <w:t xml:space="preserve"> </w:t>
+      </w:r>
+      <w:r>
+        <w:rPr>
+          <w:lang w:eastAsia="ja-JP"/>
+        </w:rPr>
+        <w:t>On the other hand,</w:t>
+      </w:r>
+      <w:r>
+        <w:t xml:space="preserve"> </w:t>
+      </w:r>
+      <w:r>
+        <w:t>it is judicious to</w:t>
+      </w:r>
+      <w:r>
+        <w:t xml:space="preserve"> improve t</w:t>
+      </w:r>
+      <w:r>
+        <w:t>he mechanism continuously by it</w:t>
+      </w:r>
+      <w:r>
+        <w:t>self</w:t>
+      </w:r>
+      <w:r>
+        <w:t>.</w:t>
+      </w:r>
+      <w:r>
+        <w:t xml:space="preserve"> </w:t>
+      </w:r>
+      <w:r>
+        <w:t>This</w:t>
+      </w:r>
+      <w:r>
+        <w:t xml:space="preserve"> </w:t>
+      </w:r>
+      <w:r>
+        <w:t xml:space="preserve">is the key factor </w:t>
+      </w:r>
+      <w:r>
+        <w:t xml:space="preserve">to make </w:t>
+      </w:r>
+      <w:r>
+        <w:t>th</w:t>
+      </w:r>
+      <w:r>
+        <w:t>is</w:t>
+      </w:r>
+      <w:r>
+        <w:t xml:space="preserve"> </w:t>
+      </w:r>
+      <w:r>
+        <w:t>mechanism</w:t>
+      </w:r>
+      <w:r>
+        <w:t xml:space="preserve"> sustainable.</w:t>
+      </w:r>
     </w:p>
     <w:p>
       <w:pPr>
@@ -19554,18 +19634,18 @@
       <w:r>
         <w:t xml:space="preserve">more </w:t>
       </w:r>
-      <w:commentRangeStart w:id="44"/>
+      <w:commentRangeStart w:id="49"/>
       <w:r>
         <w:t>sustainable</w:t>
       </w:r>
-      <w:commentRangeEnd w:id="44"/>
+      <w:commentRangeEnd w:id="49"/>
       <w:r>
         <w:rPr>
           <w:rStyle w:val="ad"/>
           <w:rFonts w:ascii="Times New Roman" w:hAnsi="Times New Roman"/>
           <w:lang w:eastAsia="en-US"/>
         </w:rPr>
-        <w:commentReference w:id="44"/>
+        <w:commentReference w:id="49"/>
       </w:r>
       <w:r>
         <w:t>.</w:t>
@@ -19578,7 +19658,7 @@
           <w:szCs w:val="20"/>
         </w:rPr>
       </w:pPr>
-      <w:commentRangeStart w:id="45"/>
+      <w:commentRangeStart w:id="50"/>
       <w:r>
         <w:rPr>
           <w:rFonts w:eastAsiaTheme="minorEastAsia" w:hint="eastAsia"/>
@@ -19587,7 +19667,7 @@
         </w:rPr>
         <w:t>AcknowledgementS</w:t>
       </w:r>
-      <w:commentRangeEnd w:id="45"/>
+      <w:commentRangeEnd w:id="50"/>
       <w:r>
         <w:rPr>
           <w:rStyle w:val="ad"/>
@@ -19596,7 +19676,7 @@
           <w:caps w:val="0"/>
           <w:lang w:eastAsia="en-US"/>
         </w:rPr>
-        <w:commentReference w:id="45"/>
+        <w:commentReference w:id="50"/>
       </w:r>
     </w:p>
     <w:p>
@@ -19803,7 +19883,7 @@
           <w:rFonts w:hint="eastAsia"/>
           <w:lang w:eastAsia="ja-JP"/>
         </w:rPr>
-        <w:t xml:space="preserve">s as an Agile Coach. </w:t>
+        <w:t xml:space="preserve"> as an Agile Coach. </w:t>
       </w:r>
       <w:r>
         <w:rPr>
@@ -21399,7 +21479,6 @@
       <w:pPr>
         <w:pStyle w:val="ae"/>
         <w:rPr>
-          <w:rFonts w:hint="eastAsia"/>
           <w:lang w:eastAsia="ja-JP"/>
         </w:rPr>
       </w:pPr>
@@ -21498,7 +21577,7 @@
       </w:r>
     </w:p>
   </w:comment>
-  <w:comment w:id="28" w:author="Rebecca Wirfs-Brock" w:date="2014-06-11T18:29:00Z" w:initials="RW">
+  <w:comment w:id="27" w:author="Rebecca Wirfs-Brock" w:date="2014-06-11T18:29:00Z" w:initials="RW">
     <w:p>
       <w:pPr>
         <w:pStyle w:val="ae"/>
@@ -21514,7 +21593,7 @@
       </w:r>
     </w:p>
   </w:comment>
-  <w:comment w:id="29" w:author="Hiroyuki Ito (The Hiro)" w:date="2014-06-15T21:10:00Z" w:initials="TheHiro">
+  <w:comment w:id="28" w:author="Hiroyuki Ito (The Hiro)" w:date="2014-06-15T21:10:00Z" w:initials="TheHiro">
     <w:p>
       <w:pPr>
         <w:pStyle w:val="ae"/>
@@ -21534,7 +21613,7 @@
       </w:r>
     </w:p>
   </w:comment>
-  <w:comment w:id="30" w:author="Rebecca Wirfs-Brock" w:date="2014-06-11T18:29:00Z" w:initials="RW">
+  <w:comment w:id="29" w:author="Rebecca Wirfs-Brock" w:date="2014-06-11T18:29:00Z" w:initials="RW">
     <w:p>
       <w:pPr>
         <w:pStyle w:val="ae"/>
@@ -21550,7 +21629,7 @@
       </w:r>
     </w:p>
   </w:comment>
-  <w:comment w:id="31" w:author="Hiroyuki Ito (The Hiro)" w:date="2014-06-15T21:21:00Z" w:initials="TheHiro">
+  <w:comment w:id="30" w:author="Hiroyuki Ito (The Hiro)" w:date="2014-06-15T21:21:00Z" w:initials="TheHiro">
     <w:p>
       <w:pPr>
         <w:pStyle w:val="ae"/>
@@ -21579,7 +21658,7 @@
       </w:r>
     </w:p>
   </w:comment>
-  <w:comment w:id="32" w:author="Rebecca Wirfs-Brock" w:date="2014-06-11T18:29:00Z" w:initials="RW">
+  <w:comment w:id="31" w:author="Rebecca Wirfs-Brock" w:date="2014-06-11T18:29:00Z" w:initials="RW">
     <w:p>
       <w:pPr>
         <w:pStyle w:val="ae"/>
@@ -21595,7 +21674,7 @@
       </w:r>
     </w:p>
   </w:comment>
-  <w:comment w:id="33" w:author="Hiroyuki Ito (The Hiro)" w:date="2014-06-15T21:16:00Z" w:initials="TheHiro">
+  <w:comment w:id="32" w:author="Hiroyuki Ito (The Hiro)" w:date="2014-06-15T21:16:00Z" w:initials="TheHiro">
     <w:p>
       <w:pPr>
         <w:pStyle w:val="ae"/>
@@ -21638,6 +21717,35 @@
           <w:lang w:eastAsia="ja-JP"/>
         </w:rPr>
         <w:t xml:space="preserve"> is a really proper expression here.</w:t>
+      </w:r>
+    </w:p>
+  </w:comment>
+  <w:comment w:id="33" w:author="Rebecca Wirfs-Brock" w:date="2014-06-11T18:29:00Z" w:initials="RW">
+    <w:p>
+      <w:pPr>
+        <w:pStyle w:val="ae"/>
+      </w:pPr>
+      <w:r>
+        <w:rPr>
+          <w:rStyle w:val="ad"/>
+        </w:rPr>
+        <w:annotationRef/>
+      </w:r>
+      <w:r>
+        <w:t>So they worked for two companies at the same time? This is actually very unusual in the United States, where I live.</w:t>
+      </w:r>
+    </w:p>
+    <w:p>
+      <w:pPr>
+        <w:pStyle w:val="ae"/>
+      </w:pPr>
+    </w:p>
+    <w:p>
+      <w:pPr>
+        <w:pStyle w:val="ae"/>
+      </w:pPr>
+      <w:r>
+        <w:t>Usually, consultants may work on a project for one company, but they are paid by the consulting company. We don’t think of them, in this case, as working for two companies…</w:t>
       </w:r>
     </w:p>
   </w:comment>
@@ -21653,7 +21761,15 @@
         <w:annotationRef/>
       </w:r>
       <w:r>
-        <w:t>So they worked for two companies at the same time? This is actually very unusual in the United States, where I live.</w:t>
+        <w:t xml:space="preserve">I don’t understand what you mean by “bow”. In </w:t>
+      </w:r>
+      <w:proofErr w:type="spellStart"/>
+      <w:r>
+        <w:t>english</w:t>
+      </w:r>
+      <w:proofErr w:type="spellEnd"/>
+      <w:r>
+        <w:t xml:space="preserve"> I might say, “defer to”…if I mean to give them senior status.</w:t>
       </w:r>
     </w:p>
     <w:p>
@@ -21666,7 +21782,7 @@
         <w:pStyle w:val="ae"/>
       </w:pPr>
       <w:r>
-        <w:t>Usually, consultants may work on a project for one company, but they are paid by the consulting company. We don’t think of them, in this case, as working for two companies…</w:t>
+        <w:t>I don’t quite understand what you mean to say.</w:t>
       </w:r>
     </w:p>
   </w:comment>
@@ -21682,56 +21798,234 @@
         <w:annotationRef/>
       </w:r>
       <w:r>
-        <w:t xml:space="preserve">I don’t understand what you mean by “bow”. In </w:t>
-      </w:r>
-      <w:proofErr w:type="spellStart"/>
-      <w:r>
-        <w:t>english</w:t>
-      </w:r>
-      <w:proofErr w:type="spellEnd"/>
-      <w:r>
-        <w:t xml:space="preserve"> I might say, “defer to”…if I mean to give them senior status.</w:t>
+        <w:t>I don’t quite understand this, and I want to.</w:t>
       </w:r>
     </w:p>
     <w:p>
       <w:pPr>
         <w:pStyle w:val="ae"/>
       </w:pPr>
-    </w:p>
+      <w:r>
+        <w:t xml:space="preserve">Did you mean that you worked more on developing the software? And if so, why did it bring the project to a standstill? I don’t understand. Is it because they asked for more and more functionality. (We call that feature creep)? </w:t>
+      </w:r>
+    </w:p>
+  </w:comment>
+  <w:comment w:id="36" w:author="Hiroyuki Ito (The Hiro)" w:date="2014-06-24T12:51:00Z" w:initials="TheHiro">
     <w:p>
       <w:pPr>
         <w:pStyle w:val="ae"/>
-      </w:pPr>
-      <w:r>
-        <w:t>I don’t quite understand what you mean to say.</w:t>
+        <w:rPr>
+          <w:rFonts w:hint="eastAsia"/>
+          <w:lang w:eastAsia="ja-JP"/>
+        </w:rPr>
+      </w:pPr>
+      <w:r>
+        <w:rPr>
+          <w:rStyle w:val="ad"/>
+        </w:rPr>
+        <w:annotationRef/>
+      </w:r>
+      <w:r>
+        <w:rPr>
+          <w:rFonts w:hint="eastAsia"/>
+          <w:lang w:eastAsia="ja-JP"/>
+        </w:rPr>
+        <w:t>I clarified them on this paragraph.</w:t>
       </w:r>
     </w:p>
   </w:comment>
-  <w:comment w:id="36" w:author="Rebecca Wirfs-Brock" w:date="2014-06-11T18:29:00Z" w:initials="RW">
+  <w:comment w:id="39" w:author="Hiroyuki Ito (The Hiro)" w:date="2014-06-24T09:19:00Z" w:initials="TheHiro">
+    <w:p>
+      <w:r>
+        <w:rPr>
+          <w:rStyle w:val="ad"/>
+        </w:rPr>
+        <w:annotationRef/>
+      </w:r>
+      <w:r>
+        <w:rPr>
+          <w:rFonts w:hint="eastAsia"/>
+        </w:rPr>
+        <w:t>Also, I am not sure why you could not give the team appropriate advice (not advices)?</w:t>
+      </w:r>
+    </w:p>
     <w:p>
       <w:pPr>
         <w:pStyle w:val="ae"/>
       </w:pPr>
       <w:r>
         <w:rPr>
+          <w:rFonts w:hint="eastAsia"/>
+        </w:rPr>
+        <w:t>Make sure I know why you couldn't give appropriate advice when you fix this thought</w:t>
+      </w:r>
+    </w:p>
+  </w:comment>
+  <w:comment w:id="40" w:author="Hiroyuki Ito (The Hiro)" w:date="2014-06-24T10:08:00Z" w:initials="TheHiro">
+    <w:p>
+      <w:pPr>
+        <w:pStyle w:val="ae"/>
+        <w:rPr>
+          <w:lang w:eastAsia="ja-JP"/>
+        </w:rPr>
+      </w:pPr>
+      <w:r>
+        <w:rPr>
           <w:rStyle w:val="ad"/>
         </w:rPr>
         <w:annotationRef/>
       </w:r>
       <w:r>
-        <w:t>I don’t quite understand this, and I want to.</w:t>
-      </w:r>
-    </w:p>
+        <w:rPr>
+          <w:rFonts w:hint="eastAsia"/>
+          <w:lang w:eastAsia="ja-JP"/>
+        </w:rPr>
+        <w:t xml:space="preserve">Oh, </w:t>
+      </w:r>
+      <w:r>
+        <w:rPr>
+          <w:lang w:eastAsia="ja-JP"/>
+        </w:rPr>
+        <w:t>“</w:t>
+      </w:r>
+      <w:r>
+        <w:rPr>
+          <w:rFonts w:hint="eastAsia"/>
+          <w:lang w:eastAsia="ja-JP"/>
+        </w:rPr>
+        <w:t>advices</w:t>
+      </w:r>
+      <w:r>
+        <w:rPr>
+          <w:lang w:eastAsia="ja-JP"/>
+        </w:rPr>
+        <w:t>”</w:t>
+      </w:r>
+      <w:r>
+        <w:rPr>
+          <w:rFonts w:hint="eastAsia"/>
+          <w:lang w:eastAsia="ja-JP"/>
+        </w:rPr>
+        <w:t xml:space="preserve"> is just a typo.</w:t>
+      </w:r>
+      <w:r>
+        <w:rPr>
+          <w:rFonts w:hint="eastAsia"/>
+          <w:lang w:eastAsia="ja-JP"/>
+        </w:rPr>
+        <w:br/>
+        <w:t xml:space="preserve">I could not give advice </w:t>
+      </w:r>
+      <w:r>
+        <w:rPr>
+          <w:rFonts w:hint="eastAsia"/>
+          <w:lang w:eastAsia="ja-JP"/>
+        </w:rPr>
+        <w:t xml:space="preserve">then </w:t>
+      </w:r>
+      <w:r>
+        <w:rPr>
+          <w:rFonts w:hint="eastAsia"/>
+          <w:lang w:eastAsia="ja-JP"/>
+        </w:rPr>
+        <w:t>because I was busy</w:t>
+      </w:r>
+      <w:r>
+        <w:rPr>
+          <w:rFonts w:hint="eastAsia"/>
+          <w:lang w:eastAsia="ja-JP"/>
+        </w:rPr>
+        <w:t xml:space="preserve"> to develop. </w:t>
+      </w:r>
+      <w:r>
+        <w:rPr>
+          <w:lang w:eastAsia="ja-JP"/>
+        </w:rPr>
+        <w:t>“</w:t>
+      </w:r>
+      <w:r>
+        <w:rPr>
+          <w:rFonts w:hint="eastAsia"/>
+          <w:lang w:eastAsia="ja-JP"/>
+        </w:rPr>
+        <w:t>I should not have focused too much on only development</w:t>
+      </w:r>
+      <w:r>
+        <w:rPr>
+          <w:lang w:eastAsia="ja-JP"/>
+        </w:rPr>
+        <w:t>”</w:t>
+      </w:r>
+      <w:r>
+        <w:rPr>
+          <w:rFonts w:hint="eastAsia"/>
+          <w:lang w:eastAsia="ja-JP"/>
+        </w:rPr>
+        <w:t xml:space="preserve"> is the main point here.</w:t>
+      </w:r>
+    </w:p>
+  </w:comment>
+  <w:comment w:id="37" w:author="Hiroyuki Ito (The Hiro)" w:date="2014-06-24T09:21:00Z" w:initials="TheHiro">
+    <w:p>
+      <w:r>
+        <w:rPr>
+          <w:rStyle w:val="ad"/>
+        </w:rPr>
+        <w:annotationRef/>
+      </w:r>
+      <w:r>
+        <w:rPr>
+          <w:rFonts w:hint="eastAsia"/>
+        </w:rPr>
+        <w:t>I am not sure what you mean when you "lost my composure". In English, that typically means you got angry. I do not think that is what you mean.</w:t>
+      </w:r>
+    </w:p>
+    <w:p>
+      <w:pPr>
+        <w:rPr>
+          <w:lang w:eastAsia="ja-JP"/>
+        </w:rPr>
+      </w:pPr>
+      <w:r>
+        <w:rPr>
+          <w:rFonts w:hint="eastAsia"/>
+        </w:rPr>
+        <w:t>Maybe you lost focus of the bigger picture because you were working on technical details? I am not sure.</w:t>
+      </w:r>
+    </w:p>
+  </w:comment>
+  <w:comment w:id="38" w:author="Hiroyuki Ito (The Hiro)" w:date="2014-06-24T10:04:00Z" w:initials="TheHiro">
     <w:p>
       <w:pPr>
         <w:pStyle w:val="ae"/>
-      </w:pPr>
-      <w:r>
-        <w:t xml:space="preserve">Did you mean that you worked more on developing the software? And if so, why did it bring the project to a standstill? I don’t understand. Is it because they asked for more and more functionality. (We call that feature creep)? </w:t>
+        <w:rPr>
+          <w:lang w:eastAsia="ja-JP"/>
+        </w:rPr>
+      </w:pPr>
+      <w:r>
+        <w:rPr>
+          <w:rStyle w:val="ad"/>
+        </w:rPr>
+        <w:annotationRef/>
+      </w:r>
+      <w:r>
+        <w:rPr>
+          <w:rFonts w:hint="eastAsia"/>
+          <w:lang w:eastAsia="ja-JP"/>
+        </w:rPr>
+        <w:t>Oh! Thank you for your advice. (I should have used English-English dictionary.)</w:t>
+      </w:r>
+      <w:r>
+        <w:rPr>
+          <w:rFonts w:hint="eastAsia"/>
+          <w:lang w:eastAsia="ja-JP"/>
+        </w:rPr>
+        <w:br/>
+        <w:t>Your rewording is right.</w:t>
       </w:r>
     </w:p>
   </w:comment>
-  <w:comment w:id="38" w:author="Rebecca Wirfs-Brock" w:date="2014-06-11T18:29:00Z" w:initials="RW">
+  <w:comment w:id="42" w:author="Rebecca Wirfs-Brock" w:date="2014-06-11T18:29:00Z" w:initials="RW">
     <w:p>
       <w:pPr>
         <w:pStyle w:val="ae"/>
@@ -21747,7 +22041,7 @@
       </w:r>
     </w:p>
   </w:comment>
-  <w:comment w:id="37" w:author="Hiroyuki Ito (The Hiro)" w:date="2014-06-15T21:44:00Z" w:initials="TheHiro">
+  <w:comment w:id="41" w:author="Hiroyuki Ito (The Hiro)" w:date="2014-06-15T21:44:00Z" w:initials="TheHiro">
     <w:p>
       <w:pPr>
         <w:pStyle w:val="ae"/>
@@ -21881,109 +22175,6 @@
           <w:lang w:eastAsia="ja-JP"/>
         </w:rPr>
         <w:t>. Does it work?</w:t>
-      </w:r>
-    </w:p>
-  </w:comment>
-  <w:comment w:id="39" w:author="Rebecca Wirfs-Brock" w:date="2014-06-11T18:29:00Z" w:initials="RW">
-    <w:p>
-      <w:pPr>
-        <w:pStyle w:val="ae"/>
-      </w:pPr>
-      <w:r>
-        <w:rPr>
-          <w:rStyle w:val="ad"/>
-        </w:rPr>
-        <w:annotationRef/>
-      </w:r>
-      <w:r>
-        <w:t>It isn’t clear exactly what you’ve measured in your Tech-Driven Dev.” Maybe you should list all the things you measure: time to deploy, build, test, number of bugs, etc….</w:t>
-      </w:r>
-    </w:p>
-  </w:comment>
-  <w:comment w:id="40" w:author="Rebecca Wirfs-Brock" w:date="2014-06-11T18:29:00Z" w:initials="RW">
-    <w:p>
-      <w:pPr>
-        <w:pStyle w:val="ae"/>
-      </w:pPr>
-      <w:r>
-        <w:rPr>
-          <w:rStyle w:val="ad"/>
-        </w:rPr>
-        <w:annotationRef/>
-      </w:r>
-      <w:r>
-        <w:t>I feel you could say more, here.</w:t>
-      </w:r>
-    </w:p>
-    <w:p>
-      <w:pPr>
-        <w:pStyle w:val="ae"/>
-      </w:pPr>
-    </w:p>
-    <w:p>
-      <w:pPr>
-        <w:pStyle w:val="ae"/>
-      </w:pPr>
-      <w:r>
-        <w:t>With concrete numbers and empirical evidence of the benefits, management can be persuaded to make changes?</w:t>
-      </w:r>
-    </w:p>
-  </w:comment>
-  <w:comment w:id="41" w:author="Rebecca Wirfs-Brock" w:date="2014-06-11T18:29:00Z" w:initials="RW">
-    <w:p>
-      <w:pPr>
-        <w:pStyle w:val="ae"/>
-      </w:pPr>
-      <w:r>
-        <w:rPr>
-          <w:rStyle w:val="ad"/>
-        </w:rPr>
-        <w:annotationRef/>
-      </w:r>
-      <w:r>
-        <w:t>Prevents?</w:t>
-      </w:r>
-    </w:p>
-  </w:comment>
-  <w:comment w:id="42" w:author="Hiroyuki Ito (The Hiro)" w:date="2014-06-15T21:33:00Z" w:initials="TheHiro">
-    <w:p>
-      <w:pPr>
-        <w:pStyle w:val="ae"/>
-      </w:pPr>
-      <w:r>
-        <w:rPr>
-          <w:rStyle w:val="ad"/>
-        </w:rPr>
-        <w:annotationRef/>
-      </w:r>
-      <w:r>
-        <w:rPr>
-          <w:rFonts w:hint="eastAsia"/>
-          <w:lang w:eastAsia="ja-JP"/>
-        </w:rPr>
-        <w:t xml:space="preserve">Yes, thanks </w:t>
-      </w:r>
-      <w:r>
-        <w:rPr>
-          <w:lang w:eastAsia="ja-JP"/>
-        </w:rPr>
-        <w:sym w:font="Wingdings" w:char="F04A"/>
-      </w:r>
-    </w:p>
-  </w:comment>
-  <w:comment w:id="43" w:author="Rebecca Wirfs-Brock" w:date="2014-06-11T18:29:00Z" w:initials="RW">
-    <w:p>
-      <w:pPr>
-        <w:pStyle w:val="ae"/>
-      </w:pPr>
-      <w:r>
-        <w:rPr>
-          <w:rStyle w:val="ad"/>
-        </w:rPr>
-        <w:annotationRef/>
-      </w:r>
-      <w:r>
-        <w:t>You do not mean to grow as in grow more team members. I think it could be mistaken to mean that. You might want to say, “grow the team’s technical and collaborative capabilities” (or something like that). Grow does not mean size or skill, only.</w:t>
       </w:r>
     </w:p>
   </w:comment>
@@ -21999,6 +22190,109 @@
         <w:annotationRef/>
       </w:r>
       <w:r>
+        <w:t>It isn’t clear exactly what you’ve measured in your Tech-Driven Dev.” Maybe you should list all the things you measure: time to deploy, build, test, number of bugs, etc….</w:t>
+      </w:r>
+    </w:p>
+  </w:comment>
+  <w:comment w:id="45" w:author="Rebecca Wirfs-Brock" w:date="2014-06-11T18:29:00Z" w:initials="RW">
+    <w:p>
+      <w:pPr>
+        <w:pStyle w:val="ae"/>
+      </w:pPr>
+      <w:r>
+        <w:rPr>
+          <w:rStyle w:val="ad"/>
+        </w:rPr>
+        <w:annotationRef/>
+      </w:r>
+      <w:r>
+        <w:t>I feel you could say more, here.</w:t>
+      </w:r>
+    </w:p>
+    <w:p>
+      <w:pPr>
+        <w:pStyle w:val="ae"/>
+      </w:pPr>
+    </w:p>
+    <w:p>
+      <w:pPr>
+        <w:pStyle w:val="ae"/>
+      </w:pPr>
+      <w:r>
+        <w:t>With concrete numbers and empirical evidence of the benefits, management can be persuaded to make changes?</w:t>
+      </w:r>
+    </w:p>
+  </w:comment>
+  <w:comment w:id="46" w:author="Rebecca Wirfs-Brock" w:date="2014-06-11T18:29:00Z" w:initials="RW">
+    <w:p>
+      <w:pPr>
+        <w:pStyle w:val="ae"/>
+      </w:pPr>
+      <w:r>
+        <w:rPr>
+          <w:rStyle w:val="ad"/>
+        </w:rPr>
+        <w:annotationRef/>
+      </w:r>
+      <w:r>
+        <w:t>Prevents?</w:t>
+      </w:r>
+    </w:p>
+  </w:comment>
+  <w:comment w:id="47" w:author="Hiroyuki Ito (The Hiro)" w:date="2014-06-15T21:33:00Z" w:initials="TheHiro">
+    <w:p>
+      <w:pPr>
+        <w:pStyle w:val="ae"/>
+      </w:pPr>
+      <w:r>
+        <w:rPr>
+          <w:rStyle w:val="ad"/>
+        </w:rPr>
+        <w:annotationRef/>
+      </w:r>
+      <w:r>
+        <w:rPr>
+          <w:rFonts w:hint="eastAsia"/>
+          <w:lang w:eastAsia="ja-JP"/>
+        </w:rPr>
+        <w:t xml:space="preserve">Yes, thanks </w:t>
+      </w:r>
+      <w:r>
+        <w:rPr>
+          <w:lang w:eastAsia="ja-JP"/>
+        </w:rPr>
+        <w:sym w:font="Wingdings" w:char="F04A"/>
+      </w:r>
+    </w:p>
+  </w:comment>
+  <w:comment w:id="48" w:author="Rebecca Wirfs-Brock" w:date="2014-06-11T18:29:00Z" w:initials="RW">
+    <w:p>
+      <w:pPr>
+        <w:pStyle w:val="ae"/>
+      </w:pPr>
+      <w:r>
+        <w:rPr>
+          <w:rStyle w:val="ad"/>
+        </w:rPr>
+        <w:annotationRef/>
+      </w:r>
+      <w:r>
+        <w:t>You do not mean to grow as in grow more team members. I think it could be mistaken to mean that. You might want to say, “grow the team’s technical and collaborative capabilities” (or something like that). Grow does not mean size or skill, only.</w:t>
+      </w:r>
+    </w:p>
+  </w:comment>
+  <w:comment w:id="49" w:author="Rebecca Wirfs-Brock" w:date="2014-06-11T18:29:00Z" w:initials="RW">
+    <w:p>
+      <w:pPr>
+        <w:pStyle w:val="ae"/>
+      </w:pPr>
+      <w:r>
+        <w:rPr>
+          <w:rStyle w:val="ad"/>
+        </w:rPr>
+        <w:annotationRef/>
+      </w:r>
+      <w:r>
         <w:t>Any ideas about areas you want to focus on for improving TDD?</w:t>
       </w:r>
     </w:p>
@@ -22011,7 +22305,7 @@
       </w:r>
     </w:p>
   </w:comment>
-  <w:comment w:id="45" w:author="Hiroyuki Ito (The Hiro)" w:date="2014-06-23T12:12:00Z" w:initials="TheHiro">
+  <w:comment w:id="50" w:author="Hiroyuki Ito (The Hiro)" w:date="2014-06-23T12:12:00Z" w:initials="TheHiro">
     <w:p>
       <w:pPr>
         <w:pStyle w:val="ae"/>
@@ -22162,7 +22456,7 @@
             <w:sz w:val="16"/>
             <w:szCs w:val="16"/>
           </w:rPr>
-          <w:t>8</w:t>
+          <w:t>7</w:t>
         </w:r>
         <w:r>
           <w:rPr>
@@ -27416,7 +27710,7 @@
 </file>
 
 <file path=customXml/itemProps1.xml><?xml version="1.0" encoding="utf-8"?>
-<ds:datastoreItem xmlns:ds="http://schemas.openxmlformats.org/officeDocument/2006/customXml" ds:itemID="{65A0FCF9-7C67-4BC1-BE50-D83A4B2ED05C}">
+<ds:datastoreItem xmlns:ds="http://schemas.openxmlformats.org/officeDocument/2006/customXml" ds:itemID="{F4C16868-4960-477B-97ED-A33F8FC5B4D7}">
   <ds:schemaRefs>
     <ds:schemaRef ds:uri="http://schemas.openxmlformats.org/officeDocument/2006/bibliography"/>
   </ds:schemaRefs>

</xml_diff>